<commit_message>
progress report layout setup with sections filled in with requirements
</commit_message>
<xml_diff>
--- a/Progress Report.docx
+++ b/Progress Report.docx
@@ -806,7 +806,7 @@
               </mc:Choice>
               <mc:Fallback>
                 <w:pict>
-                  <v:group w14:anchorId="235BF78A" id="Group 114" o:spid="_x0000_s1026" style="position:absolute;margin-left:0;margin-top:0;width:18pt;height:10in;z-index:251659264;mso-width-percent:29;mso-height-percent:909;mso-left-percent:45;mso-position-horizontal-relative:page;mso-position-vertical:center;mso-position-vertical-relative:page;mso-width-percent:29;mso-height-percent:909;mso-left-percent:45" coordsize="2286,91440" o:gfxdata="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">
+                  <v:group w14:anchorId="7D1F6C26" id="Group 114" o:spid="_x0000_s1026" style="position:absolute;margin-left:0;margin-top:0;width:18pt;height:10in;z-index:251659264;mso-width-percent:29;mso-height-percent:909;mso-left-percent:45;mso-position-horizontal-relative:page;mso-position-vertical:center;mso-position-vertical-relative:page;mso-width-percent:29;mso-height-percent:909;mso-left-percent:45" coordsize="2286,91440" o:gfxdata="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">
                     <v:rect id="Rectangle 115" o:spid="_x0000_s1027" style="position:absolute;width:2286;height:87820;visibility:visible;mso-wrap-style:square;v-text-anchor:middle" o:gfxdata="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" fillcolor="#ed7d31 [3205]" stroked="f" strokeweight="1pt"/>
                     <v:rect id="Rectangle 116" o:spid="_x0000_s1028" style="position:absolute;top:89154;width:2286;height:2286;visibility:visible;mso-wrap-style:square;v-text-anchor:middle" o:gfxdata="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" fillcolor="#ed7d31 [3205]" stroked="f">
                       <o:lock v:ext="edit" aspectratio="t"/>
@@ -2289,21 +2289,85 @@
     <w:p>
       <w:pPr>
         <w:pStyle w:val="Basic"/>
-      </w:pPr>
-      <w:r>
-        <w:t>Tectonics</w:t>
-      </w:r>
-    </w:p>
-    <w:p>
-      <w:pPr>
-        <w:pStyle w:val="Basic"/>
         <w:numPr>
           <w:ilvl w:val="0"/>
-          <w:numId w:val="1"/>
+          <w:numId w:val="10"/>
         </w:numPr>
       </w:pPr>
       <w:r>
-        <w:t xml:space="preserve">Strengths </w:t>
+        <w:t>Tectonics</w:t>
+      </w:r>
+    </w:p>
+    <w:p>
+      <w:pPr>
+        <w:pStyle w:val="Basic"/>
+        <w:numPr>
+          <w:ilvl w:val="1"/>
+          <w:numId w:val="11"/>
+        </w:numPr>
+      </w:pPr>
+      <w:hyperlink r:id="rId8" w:history="1">
+        <w:r>
+          <w:rPr>
+            <w:rStyle w:val="Hyperlink"/>
+          </w:rPr>
+          <w:t>https://undiscoveredworlds.blogspot.com/2019/02/basic-continents.html?m=0</w:t>
+        </w:r>
+      </w:hyperlink>
+      <w:r>
+        <w:t xml:space="preserve"> use of tectonics to form mountain ranges </w:t>
+      </w:r>
+    </w:p>
+    <w:p>
+      <w:pPr>
+        <w:pStyle w:val="Basic"/>
+        <w:numPr>
+          <w:ilvl w:val="1"/>
+          <w:numId w:val="11"/>
+        </w:numPr>
+      </w:pPr>
+      <w:r>
+        <w:t>Strengths</w:t>
+      </w:r>
+    </w:p>
+    <w:p>
+      <w:pPr>
+        <w:pStyle w:val="Basic"/>
+        <w:numPr>
+          <w:ilvl w:val="2"/>
+          <w:numId w:val="12"/>
+        </w:numPr>
+      </w:pPr>
+      <w:r>
+        <w:t xml:space="preserve">Creates realistic mountain ranges by simulating </w:t>
+      </w:r>
+      <w:proofErr w:type="spellStart"/>
+      <w:r>
+        <w:t>tectontic</w:t>
+      </w:r>
+      <w:proofErr w:type="spellEnd"/>
+      <w:r>
+        <w:t xml:space="preserve"> plates colliding</w:t>
+      </w:r>
+    </w:p>
+    <w:p>
+      <w:pPr>
+        <w:pStyle w:val="Basic"/>
+        <w:numPr>
+          <w:ilvl w:val="1"/>
+          <w:numId w:val="12"/>
+        </w:numPr>
+      </w:pPr>
+      <w:r>
+        <w:t xml:space="preserve">This approach doesn’t use real tectonics at they’ve very complex, they simply created blobs for continents. Doesn’t </w:t>
+      </w:r>
+      <w:proofErr w:type="gramStart"/>
+      <w:r>
+        <w:t>actually explain</w:t>
+      </w:r>
+      <w:proofErr w:type="gramEnd"/>
+      <w:r>
+        <w:t xml:space="preserve"> how mountain ranges are completed.  </w:t>
       </w:r>
     </w:p>
     <w:p>
@@ -2311,29 +2375,186 @@
         <w:pStyle w:val="Basic"/>
         <w:numPr>
           <w:ilvl w:val="0"/>
-          <w:numId w:val="1"/>
+          <w:numId w:val="12"/>
         </w:numPr>
       </w:pPr>
       <w:r>
-        <w:t>Weaknesses</w:t>
-      </w:r>
-    </w:p>
-    <w:p>
-      <w:pPr>
-        <w:pStyle w:val="Basic"/>
-      </w:pPr>
-      <w:r>
-        <w:t>Voronoi</w:t>
-      </w:r>
-    </w:p>
-    <w:p>
-      <w:pPr>
-        <w:pStyle w:val="Basic"/>
-      </w:pPr>
-    </w:p>
-    <w:p>
-      <w:pPr>
-        <w:pStyle w:val="Basic"/>
+        <w:t xml:space="preserve">Voronoi </w:t>
+      </w:r>
+    </w:p>
+    <w:p>
+      <w:pPr>
+        <w:pStyle w:val="Basic"/>
+        <w:numPr>
+          <w:ilvl w:val="1"/>
+          <w:numId w:val="12"/>
+        </w:numPr>
+      </w:pPr>
+      <w:hyperlink r:id="rId9" w:history="1">
+        <w:r>
+          <w:rPr>
+            <w:rStyle w:val="Hyperlink"/>
+          </w:rPr>
+          <w:t>http://www-cs-students.stanford.edu/~amitp/game-programming/polygon-map-generation/</w:t>
+        </w:r>
+      </w:hyperlink>
+      <w:r>
+        <w:t xml:space="preserve"> The original source which introduced me to the concept, which breaks down an approach of how to generate a map using this methodology. This involves the use of </w:t>
+      </w:r>
+      <w:proofErr w:type="spellStart"/>
+      <w:r>
+        <w:t>whittaker</w:t>
+      </w:r>
+      <w:proofErr w:type="spellEnd"/>
+      <w:r>
+        <w:t xml:space="preserve"> diagrams which are used to model biomes.</w:t>
+      </w:r>
+    </w:p>
+    <w:p>
+      <w:pPr>
+        <w:pStyle w:val="Basic"/>
+        <w:numPr>
+          <w:ilvl w:val="1"/>
+          <w:numId w:val="12"/>
+        </w:numPr>
+      </w:pPr>
+      <w:r>
+        <w:t xml:space="preserve">In my research I found many similar projects that all used this article ^ as the basis, </w:t>
+      </w:r>
+      <w:hyperlink r:id="rId10" w:history="1">
+        <w:r>
+          <w:rPr>
+            <w:rStyle w:val="Hyperlink"/>
+          </w:rPr>
+          <w:t>https://mewo2.com/notes/terrain/</w:t>
+        </w:r>
+      </w:hyperlink>
+      <w:r>
+        <w:t xml:space="preserve">, </w:t>
+      </w:r>
+      <w:hyperlink r:id="rId11" w:history="1">
+        <w:r>
+          <w:rPr>
+            <w:rStyle w:val="Hyperlink"/>
+          </w:rPr>
+          <w:t>https://azgaar.wordpress.com/2017/03/30/first-post/</w:t>
+        </w:r>
+      </w:hyperlink>
+      <w:r>
+        <w:t xml:space="preserve"> which is based </w:t>
+      </w:r>
+      <w:proofErr w:type="spellStart"/>
+      <w:r>
+        <w:t>of</w:t>
+      </w:r>
+      <w:proofErr w:type="spellEnd"/>
+      <w:r>
+        <w:t xml:space="preserve"> prior link which is in turn based off of  ^ above, same as prior </w:t>
+      </w:r>
+      <w:hyperlink r:id="rId12" w:history="1">
+        <w:r>
+          <w:rPr>
+            <w:rStyle w:val="Hyperlink"/>
+          </w:rPr>
+          <w:t>https://heredragonsabound.blogspot.com/2016/10/welcome.html</w:t>
+        </w:r>
+      </w:hyperlink>
+      <w:r>
+        <w:t xml:space="preserve"> </w:t>
+      </w:r>
+    </w:p>
+    <w:p>
+      <w:pPr>
+        <w:pStyle w:val="Basic"/>
+        <w:numPr>
+          <w:ilvl w:val="1"/>
+          <w:numId w:val="12"/>
+        </w:numPr>
+      </w:pPr>
+      <w:r>
+        <w:t>Reason chosen</w:t>
+      </w:r>
+    </w:p>
+    <w:p>
+      <w:pPr>
+        <w:pStyle w:val="Basic"/>
+        <w:numPr>
+          <w:ilvl w:val="2"/>
+          <w:numId w:val="12"/>
+        </w:numPr>
+      </w:pPr>
+      <w:r>
+        <w:lastRenderedPageBreak/>
+        <w:t>Many great examples for how it works</w:t>
+      </w:r>
+    </w:p>
+    <w:p>
+      <w:pPr>
+        <w:pStyle w:val="Basic"/>
+        <w:numPr>
+          <w:ilvl w:val="2"/>
+          <w:numId w:val="12"/>
+        </w:numPr>
+      </w:pPr>
+      <w:r>
+        <w:t>Many other projects that have reached my desired result via this method</w:t>
+      </w:r>
+    </w:p>
+    <w:p>
+      <w:pPr>
+        <w:pStyle w:val="Basic"/>
+        <w:numPr>
+          <w:ilvl w:val="2"/>
+          <w:numId w:val="12"/>
+        </w:numPr>
+      </w:pPr>
+      <w:r>
+        <w:t xml:space="preserve">Libraries exist for algorithms I want to implement if I were to fail implementation </w:t>
+      </w:r>
+    </w:p>
+    <w:p>
+      <w:pPr>
+        <w:pStyle w:val="Basic"/>
+        <w:numPr>
+          <w:ilvl w:val="1"/>
+          <w:numId w:val="12"/>
+        </w:numPr>
+      </w:pPr>
+      <w:hyperlink r:id="rId13" w:history="1">
+        <w:r>
+          <w:rPr>
+            <w:rStyle w:val="Hyperlink"/>
+          </w:rPr>
+          <w:t>https://dl.acm.org/citation.cfm?id=10549</w:t>
+        </w:r>
+      </w:hyperlink>
+      <w:r>
+        <w:t xml:space="preserve"> the original publication of the Fortune's algorithm which is used to create </w:t>
+      </w:r>
+      <w:proofErr w:type="spellStart"/>
+      <w:r>
+        <w:t>voronoi</w:t>
+      </w:r>
+      <w:proofErr w:type="spellEnd"/>
+      <w:r>
+        <w:t xml:space="preserve"> diagrams. Very difficult to understand due to its’ pure math existence. </w:t>
+      </w:r>
+      <w:proofErr w:type="gramStart"/>
+      <w:r>
+        <w:t>( no</w:t>
+      </w:r>
+      <w:proofErr w:type="gramEnd"/>
+      <w:r>
+        <w:t xml:space="preserve"> pictures :( ) </w:t>
+      </w:r>
+    </w:p>
+    <w:p>
+      <w:pPr>
+        <w:pStyle w:val="Basic"/>
+        <w:numPr>
+          <w:ilvl w:val="0"/>
+          <w:numId w:val="12"/>
+        </w:numPr>
       </w:pPr>
       <w:r>
         <w:t>Hex based generation</w:t>
@@ -2342,6 +2563,91 @@
     <w:p>
       <w:pPr>
         <w:pStyle w:val="Basic"/>
+        <w:numPr>
+          <w:ilvl w:val="1"/>
+          <w:numId w:val="12"/>
+        </w:numPr>
+      </w:pPr>
+      <w:hyperlink r:id="rId14" w:history="1">
+        <w:r>
+          <w:rPr>
+            <w:rStyle w:val="Hyperlink"/>
+          </w:rPr>
+          <w:t>https://forhinhexes.blogspot.com/2018/04/motivation.html</w:t>
+        </w:r>
+      </w:hyperlink>
+      <w:r>
+        <w:t xml:space="preserve"> This has a very similar end goal as my project but represents </w:t>
+      </w:r>
+      <w:proofErr w:type="spellStart"/>
+      <w:r>
+        <w:t>thre</w:t>
+      </w:r>
+      <w:proofErr w:type="spellEnd"/>
+      <w:r>
+        <w:t xml:space="preserve"> map differently from how I want.</w:t>
+      </w:r>
+    </w:p>
+    <w:p>
+      <w:pPr>
+        <w:pStyle w:val="Basic"/>
+        <w:numPr>
+          <w:ilvl w:val="1"/>
+          <w:numId w:val="12"/>
+        </w:numPr>
+      </w:pPr>
+      <w:r>
+        <w:t xml:space="preserve">Desired generation to be less rational less “smooth” as they believe it will represent life better due to </w:t>
+      </w:r>
+      <w:proofErr w:type="spellStart"/>
+      <w:proofErr w:type="gramStart"/>
+      <w:r>
+        <w:t>it’s</w:t>
+      </w:r>
+      <w:proofErr w:type="spellEnd"/>
+      <w:proofErr w:type="gramEnd"/>
+      <w:r>
+        <w:t xml:space="preserve"> unpredictable nature.</w:t>
+      </w:r>
+      <w:r>
+        <w:t xml:space="preserve"> </w:t>
+      </w:r>
+      <w:proofErr w:type="gramStart"/>
+      <w:r>
+        <w:t>I</w:t>
+      </w:r>
+      <w:proofErr w:type="gramEnd"/>
+      <w:r>
+        <w:t xml:space="preserve"> believe their dislike for seeds and random numbers is due to their lack understanding of how they impact generation, their issues are due to how the data is handled not the seeds themselves. As the data could be handled to generate those irregularities by adding a small chance for them to appear at the point that element is generated.</w:t>
+      </w:r>
+    </w:p>
+    <w:p>
+      <w:pPr>
+        <w:pStyle w:val="Basic"/>
+        <w:numPr>
+          <w:ilvl w:val="1"/>
+          <w:numId w:val="12"/>
+        </w:numPr>
+      </w:pPr>
+      <w:r>
+        <w:t xml:space="preserve">Also using tectonics </w:t>
+      </w:r>
+    </w:p>
+    <w:p>
+      <w:pPr>
+        <w:pStyle w:val="Basic"/>
+        <w:numPr>
+          <w:ilvl w:val="2"/>
+          <w:numId w:val="12"/>
+        </w:numPr>
+      </w:pPr>
+      <w:r>
+        <w:t xml:space="preserve"> No interested in tectonics themselves but are interested in the boundaries that are the result of them, convergent and divergent which are used to generate mountains and coastlines respectively. </w:t>
+      </w:r>
+    </w:p>
+    <w:p>
+      <w:pPr>
+        <w:pStyle w:val="Basic"/>
       </w:pPr>
     </w:p>
     <w:p>
@@ -2360,9 +2666,1109 @@
     <w:p>
       <w:pPr>
         <w:pStyle w:val="Basic"/>
-      </w:pPr>
-      <w:bookmarkStart w:id="7" w:name="_GoBack"/>
-      <w:bookmarkEnd w:id="7"/>
+        <w:numPr>
+          <w:ilvl w:val="0"/>
+          <w:numId w:val="7"/>
+        </w:numPr>
+      </w:pPr>
+      <w:r>
+        <w:t xml:space="preserve">Choice of language </w:t>
+      </w:r>
+    </w:p>
+    <w:p>
+      <w:pPr>
+        <w:pStyle w:val="Basic"/>
+        <w:numPr>
+          <w:ilvl w:val="1"/>
+          <w:numId w:val="8"/>
+        </w:numPr>
+      </w:pPr>
+      <w:r>
+        <w:t>C++ &amp; C# I’m comfortable using</w:t>
+      </w:r>
+    </w:p>
+    <w:p>
+      <w:pPr>
+        <w:pStyle w:val="Basic"/>
+        <w:numPr>
+          <w:ilvl w:val="0"/>
+          <w:numId w:val="8"/>
+        </w:numPr>
+      </w:pPr>
+      <w:r>
+        <w:t xml:space="preserve">Use of engine? - most likely so I can better focus on generation and not waste time with rendering etc. </w:t>
+      </w:r>
+    </w:p>
+    <w:p>
+      <w:pPr>
+        <w:pStyle w:val="Basic"/>
+        <w:numPr>
+          <w:ilvl w:val="1"/>
+          <w:numId w:val="8"/>
+        </w:numPr>
+      </w:pPr>
+      <w:r>
+        <w:t>Unity</w:t>
+      </w:r>
+    </w:p>
+    <w:p>
+      <w:pPr>
+        <w:pStyle w:val="Basic"/>
+        <w:numPr>
+          <w:ilvl w:val="2"/>
+          <w:numId w:val="9"/>
+        </w:numPr>
+      </w:pPr>
+      <w:r>
+        <w:t xml:space="preserve">60k verts max per generated mesh. </w:t>
+      </w:r>
+      <w:proofErr w:type="gramStart"/>
+      <w:r>
+        <w:t>( evidence</w:t>
+      </w:r>
+      <w:proofErr w:type="gramEnd"/>
+      <w:r>
+        <w:t xml:space="preserve"> of this? ) </w:t>
+      </w:r>
+    </w:p>
+    <w:p>
+      <w:pPr>
+        <w:pStyle w:val="Basic"/>
+        <w:numPr>
+          <w:ilvl w:val="2"/>
+          <w:numId w:val="9"/>
+        </w:numPr>
+      </w:pPr>
+      <w:r>
+        <w:t xml:space="preserve">I’m familiar with this engine as I’ve made multiple games using it and have created procedural world using a height map and </w:t>
+      </w:r>
+      <w:proofErr w:type="spellStart"/>
+      <w:r>
+        <w:t>perlin</w:t>
+      </w:r>
+      <w:proofErr w:type="spellEnd"/>
+      <w:r>
+        <w:t xml:space="preserve"> noise. </w:t>
+      </w:r>
+      <w:hyperlink r:id="rId15" w:history="1">
+        <w:r>
+          <w:rPr>
+            <w:rStyle w:val="Hyperlink"/>
+          </w:rPr>
+          <w:t>https://thedarkmagi.itch.io/procedural-world-generation</w:t>
+        </w:r>
+      </w:hyperlink>
+      <w:r>
+        <w:t xml:space="preserve"> </w:t>
+      </w:r>
+    </w:p>
+    <w:p>
+      <w:pPr>
+        <w:pStyle w:val="Basic"/>
+        <w:numPr>
+          <w:ilvl w:val="1"/>
+          <w:numId w:val="9"/>
+        </w:numPr>
+      </w:pPr>
+      <w:r>
+        <w:t>Unreal</w:t>
+      </w:r>
+    </w:p>
+    <w:p>
+      <w:pPr>
+        <w:pStyle w:val="Basic"/>
+        <w:numPr>
+          <w:ilvl w:val="2"/>
+          <w:numId w:val="9"/>
+        </w:numPr>
+      </w:pPr>
+      <w:r>
+        <w:t xml:space="preserve">I’ve used twice but only with blueprint, so I’m not familiar with how </w:t>
+      </w:r>
+      <w:proofErr w:type="spellStart"/>
+      <w:r>
+        <w:t>c++</w:t>
+      </w:r>
+      <w:proofErr w:type="spellEnd"/>
+      <w:r>
+        <w:t xml:space="preserve"> is implemented</w:t>
+      </w:r>
+    </w:p>
+    <w:p>
+      <w:pPr>
+        <w:pStyle w:val="Basic"/>
+        <w:numPr>
+          <w:ilvl w:val="1"/>
+          <w:numId w:val="9"/>
+        </w:numPr>
+      </w:pPr>
+      <w:r>
+        <w:t>Godot</w:t>
+      </w:r>
+    </w:p>
+    <w:p>
+      <w:pPr>
+        <w:pStyle w:val="Basic"/>
+        <w:numPr>
+          <w:ilvl w:val="2"/>
+          <w:numId w:val="9"/>
+        </w:numPr>
+      </w:pPr>
+      <w:r>
+        <w:t xml:space="preserve">Never used </w:t>
+      </w:r>
+    </w:p>
+    <w:p>
+      <w:pPr>
+        <w:pStyle w:val="Basic"/>
+        <w:numPr>
+          <w:ilvl w:val="1"/>
+          <w:numId w:val="9"/>
+        </w:numPr>
+      </w:pPr>
+      <w:proofErr w:type="spellStart"/>
+      <w:r>
+        <w:lastRenderedPageBreak/>
+        <w:t>Gamemaker</w:t>
+      </w:r>
+      <w:proofErr w:type="spellEnd"/>
+    </w:p>
+    <w:p>
+      <w:pPr>
+        <w:pStyle w:val="Basic"/>
+        <w:numPr>
+          <w:ilvl w:val="2"/>
+          <w:numId w:val="9"/>
+        </w:numPr>
+      </w:pPr>
+      <w:r>
+        <w:t>Uses game maker script which I would need to learn</w:t>
+      </w:r>
+    </w:p>
+    <w:p>
+      <w:pPr>
+        <w:pStyle w:val="Basic"/>
+        <w:numPr>
+          <w:ilvl w:val="1"/>
+          <w:numId w:val="9"/>
+        </w:numPr>
+      </w:pPr>
+      <w:r>
+        <w:t>Heaps.io</w:t>
+      </w:r>
+    </w:p>
+    <w:p>
+      <w:pPr>
+        <w:pStyle w:val="Basic"/>
+        <w:numPr>
+          <w:ilvl w:val="2"/>
+          <w:numId w:val="9"/>
+        </w:numPr>
+      </w:pPr>
+      <w:r>
+        <w:t xml:space="preserve">Uses </w:t>
+      </w:r>
+      <w:proofErr w:type="spellStart"/>
+      <w:r>
+        <w:t>haxel</w:t>
+      </w:r>
+      <w:proofErr w:type="spellEnd"/>
+      <w:r>
+        <w:t xml:space="preserve"> language would need to learn it</w:t>
+      </w:r>
+    </w:p>
+    <w:p>
+      <w:pPr>
+        <w:pStyle w:val="Basic"/>
+        <w:numPr>
+          <w:ilvl w:val="1"/>
+          <w:numId w:val="9"/>
+        </w:numPr>
+      </w:pPr>
+      <w:r>
+        <w:t>Use an API dx11 etc.</w:t>
+      </w:r>
+    </w:p>
+    <w:p>
+      <w:pPr>
+        <w:pStyle w:val="Basic"/>
+        <w:numPr>
+          <w:ilvl w:val="2"/>
+          <w:numId w:val="9"/>
+        </w:numPr>
+      </w:pPr>
+      <w:r>
+        <w:t>Would introduce many setbacks and complications like having to program rendering etc.</w:t>
+      </w:r>
+    </w:p>
+    <w:p>
+      <w:pPr>
+        <w:pStyle w:val="Basic"/>
+        <w:numPr>
+          <w:ilvl w:val="0"/>
+          <w:numId w:val="9"/>
+        </w:numPr>
+      </w:pPr>
+      <w:r>
+        <w:t xml:space="preserve">Libraries available to me? Which languages etc </w:t>
+      </w:r>
+    </w:p>
+    <w:p>
+      <w:pPr>
+        <w:pStyle w:val="Basic"/>
+        <w:numPr>
+          <w:ilvl w:val="1"/>
+          <w:numId w:val="9"/>
+        </w:numPr>
+      </w:pPr>
+      <w:r>
+        <w:t xml:space="preserve">Delaunay libraries </w:t>
+      </w:r>
+    </w:p>
+    <w:p>
+      <w:pPr>
+        <w:pStyle w:val="Basic"/>
+        <w:numPr>
+          <w:ilvl w:val="1"/>
+          <w:numId w:val="9"/>
+        </w:numPr>
+      </w:pPr>
+      <w:hyperlink r:id="rId16" w:history="1">
+        <w:r>
+          <w:rPr>
+            <w:rStyle w:val="Hyperlink"/>
+          </w:rPr>
+          <w:t>https://github.com/jceipek/Unity-delaunay</w:t>
+        </w:r>
+      </w:hyperlink>
+      <w:r>
+        <w:t xml:space="preserve"> </w:t>
+      </w:r>
+      <w:proofErr w:type="spellStart"/>
+      <w:r>
+        <w:t>c#</w:t>
+      </w:r>
+      <w:proofErr w:type="spellEnd"/>
+      <w:r>
+        <w:t xml:space="preserve"> </w:t>
+      </w:r>
+    </w:p>
+    <w:p>
+      <w:pPr>
+        <w:pStyle w:val="Basic"/>
+        <w:numPr>
+          <w:ilvl w:val="1"/>
+          <w:numId w:val="9"/>
+        </w:numPr>
+      </w:pPr>
+      <w:hyperlink r:id="rId17" w:history="1">
+        <w:r>
+          <w:rPr>
+            <w:rStyle w:val="Hyperlink"/>
+          </w:rPr>
+          <w:t>https://github.com/SirAnthony/cppdelaunay</w:t>
+        </w:r>
+      </w:hyperlink>
+      <w:r>
+        <w:t xml:space="preserve"> </w:t>
+      </w:r>
+      <w:proofErr w:type="spellStart"/>
+      <w:r>
+        <w:t>c++</w:t>
+      </w:r>
+      <w:proofErr w:type="spellEnd"/>
+    </w:p>
+    <w:p>
+      <w:pPr>
+        <w:pStyle w:val="Basic"/>
+        <w:numPr>
+          <w:ilvl w:val="0"/>
+          <w:numId w:val="9"/>
+        </w:numPr>
+      </w:pPr>
+      <w:r>
+        <w:t>Desired features</w:t>
+      </w:r>
+    </w:p>
+    <w:p>
+      <w:pPr>
+        <w:pStyle w:val="Basic"/>
+        <w:numPr>
+          <w:ilvl w:val="1"/>
+          <w:numId w:val="9"/>
+        </w:numPr>
+      </w:pPr>
+      <w:r>
+        <w:t xml:space="preserve">Creation of </w:t>
+      </w:r>
+      <w:proofErr w:type="spellStart"/>
+      <w:r>
+        <w:t>voronoi</w:t>
+      </w:r>
+      <w:proofErr w:type="spellEnd"/>
+      <w:r>
+        <w:t xml:space="preserve"> diagrams</w:t>
+      </w:r>
+    </w:p>
+    <w:p>
+      <w:pPr>
+        <w:pStyle w:val="Basic"/>
+        <w:numPr>
+          <w:ilvl w:val="1"/>
+          <w:numId w:val="9"/>
+        </w:numPr>
+      </w:pPr>
+      <w:r>
+        <w:t xml:space="preserve">Creation of </w:t>
+      </w:r>
+      <w:proofErr w:type="spellStart"/>
+      <w:r>
+        <w:t>voronoi</w:t>
+      </w:r>
+      <w:proofErr w:type="spellEnd"/>
+      <w:r>
+        <w:t xml:space="preserve"> diagram onto a mesh </w:t>
+      </w:r>
+    </w:p>
+    <w:p>
+      <w:pPr>
+        <w:pStyle w:val="Basic"/>
+        <w:numPr>
+          <w:ilvl w:val="1"/>
+          <w:numId w:val="9"/>
+        </w:numPr>
+      </w:pPr>
+      <w:r>
+        <w:t xml:space="preserve">Delaunay implemented </w:t>
+      </w:r>
+    </w:p>
+    <w:p>
+      <w:pPr>
+        <w:pStyle w:val="Basic"/>
+      </w:pPr>
+    </w:p>
+    <w:tbl>
+      <w:tblPr>
+        <w:tblW w:w="9360" w:type="dxa"/>
+        <w:tblLayout w:type="fixed"/>
+        <w:tblCellMar>
+          <w:top w:w="15" w:type="dxa"/>
+          <w:left w:w="15" w:type="dxa"/>
+          <w:bottom w:w="15" w:type="dxa"/>
+          <w:right w:w="15" w:type="dxa"/>
+        </w:tblCellMar>
+        <w:tblLook w:val="04A0" w:firstRow="1" w:lastRow="0" w:firstColumn="1" w:lastColumn="0" w:noHBand="0" w:noVBand="1"/>
+      </w:tblPr>
+      <w:tblGrid>
+        <w:gridCol w:w="2400"/>
+        <w:gridCol w:w="3686"/>
+        <w:gridCol w:w="1559"/>
+        <w:gridCol w:w="1715"/>
+      </w:tblGrid>
+      <w:tr>
+        <w:tc>
+          <w:tcPr>
+            <w:tcW w:w="2400" w:type="dxa"/>
+            <w:tcBorders>
+              <w:top w:val="single" w:sz="8" w:space="0" w:color="000000"/>
+              <w:left w:val="single" w:sz="8" w:space="0" w:color="000000"/>
+              <w:bottom w:val="single" w:sz="8" w:space="0" w:color="000000"/>
+              <w:right w:val="single" w:sz="8" w:space="0" w:color="000000"/>
+            </w:tcBorders>
+            <w:tcMar>
+              <w:top w:w="100" w:type="dxa"/>
+              <w:left w:w="100" w:type="dxa"/>
+              <w:bottom w:w="100" w:type="dxa"/>
+              <w:right w:w="100" w:type="dxa"/>
+            </w:tcMar>
+            <w:hideMark/>
+          </w:tcPr>
+          <w:p>
+            <w:pPr>
+              <w:pStyle w:val="Basic"/>
+            </w:pPr>
+            <w:r>
+              <w:t>Source</w:t>
+            </w:r>
+          </w:p>
+        </w:tc>
+        <w:tc>
+          <w:tcPr>
+            <w:tcW w:w="3686" w:type="dxa"/>
+            <w:tcBorders>
+              <w:top w:val="single" w:sz="8" w:space="0" w:color="000000"/>
+              <w:left w:val="single" w:sz="8" w:space="0" w:color="000000"/>
+              <w:bottom w:val="single" w:sz="8" w:space="0" w:color="000000"/>
+              <w:right w:val="single" w:sz="8" w:space="0" w:color="000000"/>
+            </w:tcBorders>
+            <w:tcMar>
+              <w:top w:w="100" w:type="dxa"/>
+              <w:left w:w="100" w:type="dxa"/>
+              <w:bottom w:w="100" w:type="dxa"/>
+              <w:right w:w="100" w:type="dxa"/>
+            </w:tcMar>
+            <w:hideMark/>
+          </w:tcPr>
+          <w:p>
+            <w:pPr>
+              <w:pStyle w:val="Basic"/>
+            </w:pPr>
+            <w:r>
+              <w:t>Feature complete</w:t>
+            </w:r>
+          </w:p>
+        </w:tc>
+        <w:tc>
+          <w:tcPr>
+            <w:tcW w:w="1559" w:type="dxa"/>
+            <w:tcBorders>
+              <w:top w:val="single" w:sz="8" w:space="0" w:color="000000"/>
+              <w:left w:val="single" w:sz="8" w:space="0" w:color="000000"/>
+              <w:bottom w:val="single" w:sz="8" w:space="0" w:color="000000"/>
+              <w:right w:val="single" w:sz="8" w:space="0" w:color="000000"/>
+            </w:tcBorders>
+            <w:tcMar>
+              <w:top w:w="100" w:type="dxa"/>
+              <w:left w:w="100" w:type="dxa"/>
+              <w:bottom w:w="100" w:type="dxa"/>
+              <w:right w:w="100" w:type="dxa"/>
+            </w:tcMar>
+            <w:hideMark/>
+          </w:tcPr>
+          <w:p>
+            <w:pPr>
+              <w:pStyle w:val="Basic"/>
+            </w:pPr>
+            <w:r>
+              <w:t xml:space="preserve">Compatible </w:t>
+            </w:r>
+          </w:p>
+        </w:tc>
+        <w:tc>
+          <w:tcPr>
+            <w:tcW w:w="1715" w:type="dxa"/>
+            <w:tcBorders>
+              <w:top w:val="single" w:sz="8" w:space="0" w:color="000000"/>
+              <w:left w:val="single" w:sz="8" w:space="0" w:color="000000"/>
+              <w:bottom w:val="single" w:sz="8" w:space="0" w:color="000000"/>
+              <w:right w:val="single" w:sz="8" w:space="0" w:color="000000"/>
+            </w:tcBorders>
+            <w:tcMar>
+              <w:top w:w="100" w:type="dxa"/>
+              <w:left w:w="100" w:type="dxa"/>
+              <w:bottom w:w="100" w:type="dxa"/>
+              <w:right w:w="100" w:type="dxa"/>
+            </w:tcMar>
+            <w:hideMark/>
+          </w:tcPr>
+          <w:p>
+            <w:pPr>
+              <w:pStyle w:val="Basic"/>
+            </w:pPr>
+            <w:r>
+              <w:t>Easy to use/understand</w:t>
+            </w:r>
+          </w:p>
+        </w:tc>
+      </w:tr>
+      <w:tr>
+        <w:tc>
+          <w:tcPr>
+            <w:tcW w:w="2400" w:type="dxa"/>
+            <w:tcBorders>
+              <w:top w:val="single" w:sz="8" w:space="0" w:color="000000"/>
+              <w:left w:val="single" w:sz="8" w:space="0" w:color="000000"/>
+              <w:bottom w:val="single" w:sz="8" w:space="0" w:color="000000"/>
+              <w:right w:val="single" w:sz="8" w:space="0" w:color="000000"/>
+            </w:tcBorders>
+            <w:tcMar>
+              <w:top w:w="100" w:type="dxa"/>
+              <w:left w:w="100" w:type="dxa"/>
+              <w:bottom w:w="100" w:type="dxa"/>
+              <w:right w:w="100" w:type="dxa"/>
+            </w:tcMar>
+            <w:hideMark/>
+          </w:tcPr>
+          <w:p>
+            <w:pPr>
+              <w:pStyle w:val="Basic"/>
+            </w:pPr>
+            <w:hyperlink r:id="rId18" w:history="1">
+              <w:r>
+                <w:rPr>
+                  <w:rStyle w:val="Hyperlink"/>
+                </w:rPr>
+                <w:t>https://github.com/jceipek/Unity-delaunay</w:t>
+              </w:r>
+            </w:hyperlink>
+          </w:p>
+        </w:tc>
+        <w:tc>
+          <w:tcPr>
+            <w:tcW w:w="3686" w:type="dxa"/>
+            <w:tcBorders>
+              <w:top w:val="single" w:sz="8" w:space="0" w:color="000000"/>
+              <w:left w:val="single" w:sz="8" w:space="0" w:color="000000"/>
+              <w:bottom w:val="single" w:sz="8" w:space="0" w:color="000000"/>
+              <w:right w:val="single" w:sz="8" w:space="0" w:color="000000"/>
+            </w:tcBorders>
+            <w:tcMar>
+              <w:top w:w="100" w:type="dxa"/>
+              <w:left w:w="100" w:type="dxa"/>
+              <w:bottom w:w="100" w:type="dxa"/>
+              <w:right w:w="100" w:type="dxa"/>
+            </w:tcMar>
+            <w:hideMark/>
+          </w:tcPr>
+          <w:p>
+            <w:pPr>
+              <w:pStyle w:val="Basic"/>
+            </w:pPr>
+            <w:r>
+              <w:t xml:space="preserve">Appears so </w:t>
+            </w:r>
+          </w:p>
+        </w:tc>
+        <w:tc>
+          <w:tcPr>
+            <w:tcW w:w="1559" w:type="dxa"/>
+            <w:tcBorders>
+              <w:top w:val="single" w:sz="8" w:space="0" w:color="000000"/>
+              <w:left w:val="single" w:sz="8" w:space="0" w:color="000000"/>
+              <w:bottom w:val="single" w:sz="8" w:space="0" w:color="000000"/>
+              <w:right w:val="single" w:sz="8" w:space="0" w:color="000000"/>
+            </w:tcBorders>
+            <w:tcMar>
+              <w:top w:w="100" w:type="dxa"/>
+              <w:left w:w="100" w:type="dxa"/>
+              <w:bottom w:w="100" w:type="dxa"/>
+              <w:right w:w="100" w:type="dxa"/>
+            </w:tcMar>
+            <w:hideMark/>
+          </w:tcPr>
+          <w:p>
+            <w:pPr>
+              <w:pStyle w:val="Basic"/>
+            </w:pPr>
+            <w:r>
+              <w:t>Apart from demo project. yes</w:t>
+            </w:r>
+          </w:p>
+        </w:tc>
+        <w:tc>
+          <w:tcPr>
+            <w:tcW w:w="1715" w:type="dxa"/>
+            <w:tcBorders>
+              <w:top w:val="single" w:sz="8" w:space="0" w:color="000000"/>
+              <w:left w:val="single" w:sz="8" w:space="0" w:color="000000"/>
+              <w:bottom w:val="single" w:sz="8" w:space="0" w:color="000000"/>
+              <w:right w:val="single" w:sz="8" w:space="0" w:color="000000"/>
+            </w:tcBorders>
+            <w:tcMar>
+              <w:top w:w="100" w:type="dxa"/>
+              <w:left w:w="100" w:type="dxa"/>
+              <w:bottom w:w="100" w:type="dxa"/>
+              <w:right w:w="100" w:type="dxa"/>
+            </w:tcMar>
+            <w:hideMark/>
+          </w:tcPr>
+          <w:p>
+            <w:pPr>
+              <w:pStyle w:val="Basic"/>
+            </w:pPr>
+            <w:r>
+              <w:t xml:space="preserve">Seems it? </w:t>
+            </w:r>
+          </w:p>
+        </w:tc>
+      </w:tr>
+      <w:tr>
+        <w:tc>
+          <w:tcPr>
+            <w:tcW w:w="2400" w:type="dxa"/>
+            <w:tcBorders>
+              <w:top w:val="single" w:sz="8" w:space="0" w:color="000000"/>
+              <w:left w:val="single" w:sz="8" w:space="0" w:color="000000"/>
+              <w:bottom w:val="single" w:sz="8" w:space="0" w:color="000000"/>
+              <w:right w:val="single" w:sz="8" w:space="0" w:color="000000"/>
+            </w:tcBorders>
+            <w:tcMar>
+              <w:top w:w="100" w:type="dxa"/>
+              <w:left w:w="100" w:type="dxa"/>
+              <w:bottom w:w="100" w:type="dxa"/>
+              <w:right w:w="100" w:type="dxa"/>
+            </w:tcMar>
+            <w:hideMark/>
+          </w:tcPr>
+          <w:p>
+            <w:pPr>
+              <w:pStyle w:val="Basic"/>
+            </w:pPr>
+            <w:hyperlink r:id="rId19" w:history="1">
+              <w:r>
+                <w:rPr>
+                  <w:rStyle w:val="Hyperlink"/>
+                </w:rPr>
+                <w:t>https://github.com/Ranguna/Triangle-NET-Unity-Port</w:t>
+              </w:r>
+            </w:hyperlink>
+            <w:r>
+              <w:t xml:space="preserve"> </w:t>
+            </w:r>
+          </w:p>
+        </w:tc>
+        <w:tc>
+          <w:tcPr>
+            <w:tcW w:w="3686" w:type="dxa"/>
+            <w:tcBorders>
+              <w:top w:val="single" w:sz="8" w:space="0" w:color="000000"/>
+              <w:left w:val="single" w:sz="8" w:space="0" w:color="000000"/>
+              <w:bottom w:val="single" w:sz="8" w:space="0" w:color="000000"/>
+              <w:right w:val="single" w:sz="8" w:space="0" w:color="000000"/>
+            </w:tcBorders>
+            <w:tcMar>
+              <w:top w:w="100" w:type="dxa"/>
+              <w:left w:w="100" w:type="dxa"/>
+              <w:bottom w:w="100" w:type="dxa"/>
+              <w:right w:w="100" w:type="dxa"/>
+            </w:tcMar>
+            <w:hideMark/>
+          </w:tcPr>
+          <w:p>
+            <w:pPr>
+              <w:pStyle w:val="Basic"/>
+            </w:pPr>
+            <w:r>
+              <w:t xml:space="preserve">No </w:t>
+            </w:r>
+            <w:r>
+              <w:t>Delaunay</w:t>
+            </w:r>
+            <w:r>
+              <w:t> </w:t>
+            </w:r>
+            <w:r>
+              <w:t>triangulation</w:t>
+            </w:r>
+            <w:r>
+              <w:t xml:space="preserve"> </w:t>
+            </w:r>
+            <w:r>
+              <w:t xml:space="preserve">I believe? </w:t>
+            </w:r>
+          </w:p>
+        </w:tc>
+        <w:tc>
+          <w:tcPr>
+            <w:tcW w:w="1559" w:type="dxa"/>
+            <w:tcBorders>
+              <w:top w:val="single" w:sz="8" w:space="0" w:color="000000"/>
+              <w:left w:val="single" w:sz="8" w:space="0" w:color="000000"/>
+              <w:bottom w:val="single" w:sz="8" w:space="0" w:color="000000"/>
+              <w:right w:val="single" w:sz="8" w:space="0" w:color="000000"/>
+            </w:tcBorders>
+            <w:tcMar>
+              <w:top w:w="100" w:type="dxa"/>
+              <w:left w:w="100" w:type="dxa"/>
+              <w:bottom w:w="100" w:type="dxa"/>
+              <w:right w:w="100" w:type="dxa"/>
+            </w:tcMar>
+            <w:hideMark/>
+          </w:tcPr>
+          <w:p>
+            <w:pPr>
+              <w:pStyle w:val="Basic"/>
+            </w:pPr>
+            <w:r>
+              <w:t xml:space="preserve">Yes </w:t>
+            </w:r>
+          </w:p>
+        </w:tc>
+        <w:tc>
+          <w:tcPr>
+            <w:tcW w:w="1715" w:type="dxa"/>
+            <w:tcBorders>
+              <w:top w:val="single" w:sz="8" w:space="0" w:color="000000"/>
+              <w:left w:val="single" w:sz="8" w:space="0" w:color="000000"/>
+              <w:bottom w:val="single" w:sz="8" w:space="0" w:color="000000"/>
+              <w:right w:val="single" w:sz="8" w:space="0" w:color="000000"/>
+            </w:tcBorders>
+            <w:tcMar>
+              <w:top w:w="100" w:type="dxa"/>
+              <w:left w:w="100" w:type="dxa"/>
+              <w:bottom w:w="100" w:type="dxa"/>
+              <w:right w:w="100" w:type="dxa"/>
+            </w:tcMar>
+            <w:hideMark/>
+          </w:tcPr>
+          <w:p>
+            <w:pPr>
+              <w:pStyle w:val="Basic"/>
+            </w:pPr>
+            <w:r>
+              <w:t>From a brief look I don’t know how it works/how to use it</w:t>
+            </w:r>
+          </w:p>
+        </w:tc>
+      </w:tr>
+      <w:tr>
+        <w:tc>
+          <w:tcPr>
+            <w:tcW w:w="2400" w:type="dxa"/>
+            <w:tcBorders>
+              <w:top w:val="single" w:sz="8" w:space="0" w:color="000000"/>
+              <w:left w:val="single" w:sz="8" w:space="0" w:color="000000"/>
+              <w:bottom w:val="single" w:sz="8" w:space="0" w:color="000000"/>
+              <w:right w:val="single" w:sz="8" w:space="0" w:color="000000"/>
+            </w:tcBorders>
+            <w:tcMar>
+              <w:top w:w="100" w:type="dxa"/>
+              <w:left w:w="100" w:type="dxa"/>
+              <w:bottom w:w="100" w:type="dxa"/>
+              <w:right w:w="100" w:type="dxa"/>
+            </w:tcMar>
+            <w:hideMark/>
+          </w:tcPr>
+          <w:p>
+            <w:pPr>
+              <w:pStyle w:val="Basic"/>
+            </w:pPr>
+            <w:hyperlink r:id="rId20" w:history="1">
+              <w:r>
+                <w:rPr>
+                  <w:rStyle w:val="Hyperlink"/>
+                </w:rPr>
+                <w:t>https://github.com/eppz/Triangle.NET</w:t>
+              </w:r>
+            </w:hyperlink>
+            <w:r>
+              <w:t xml:space="preserve"> </w:t>
+            </w:r>
+          </w:p>
+        </w:tc>
+        <w:tc>
+          <w:tcPr>
+            <w:tcW w:w="3686" w:type="dxa"/>
+            <w:tcBorders>
+              <w:top w:val="single" w:sz="8" w:space="0" w:color="000000"/>
+              <w:left w:val="single" w:sz="8" w:space="0" w:color="000000"/>
+              <w:bottom w:val="single" w:sz="8" w:space="0" w:color="000000"/>
+              <w:right w:val="single" w:sz="8" w:space="0" w:color="000000"/>
+            </w:tcBorders>
+            <w:tcMar>
+              <w:top w:w="100" w:type="dxa"/>
+              <w:left w:w="100" w:type="dxa"/>
+              <w:bottom w:w="100" w:type="dxa"/>
+              <w:right w:w="100" w:type="dxa"/>
+            </w:tcMar>
+            <w:hideMark/>
+          </w:tcPr>
+          <w:p>
+            <w:pPr>
+              <w:pStyle w:val="Basic"/>
+            </w:pPr>
+            <w:r>
+              <w:t>no</w:t>
+            </w:r>
+          </w:p>
+        </w:tc>
+        <w:tc>
+          <w:tcPr>
+            <w:tcW w:w="1559" w:type="dxa"/>
+            <w:tcBorders>
+              <w:top w:val="single" w:sz="8" w:space="0" w:color="000000"/>
+              <w:left w:val="single" w:sz="8" w:space="0" w:color="000000"/>
+              <w:bottom w:val="single" w:sz="8" w:space="0" w:color="000000"/>
+              <w:right w:val="single" w:sz="8" w:space="0" w:color="000000"/>
+            </w:tcBorders>
+            <w:tcMar>
+              <w:top w:w="100" w:type="dxa"/>
+              <w:left w:w="100" w:type="dxa"/>
+              <w:bottom w:w="100" w:type="dxa"/>
+              <w:right w:w="100" w:type="dxa"/>
+            </w:tcMar>
+            <w:hideMark/>
+          </w:tcPr>
+          <w:p>
+            <w:pPr>
+              <w:pStyle w:val="Basic"/>
+            </w:pPr>
+          </w:p>
+        </w:tc>
+        <w:tc>
+          <w:tcPr>
+            <w:tcW w:w="1715" w:type="dxa"/>
+            <w:tcBorders>
+              <w:top w:val="single" w:sz="8" w:space="0" w:color="000000"/>
+              <w:left w:val="single" w:sz="8" w:space="0" w:color="000000"/>
+              <w:bottom w:val="single" w:sz="8" w:space="0" w:color="000000"/>
+              <w:right w:val="single" w:sz="8" w:space="0" w:color="000000"/>
+            </w:tcBorders>
+            <w:tcMar>
+              <w:top w:w="100" w:type="dxa"/>
+              <w:left w:w="100" w:type="dxa"/>
+              <w:bottom w:w="100" w:type="dxa"/>
+              <w:right w:w="100" w:type="dxa"/>
+            </w:tcMar>
+            <w:hideMark/>
+          </w:tcPr>
+          <w:p>
+            <w:pPr>
+              <w:pStyle w:val="Basic"/>
+            </w:pPr>
+          </w:p>
+        </w:tc>
+      </w:tr>
+      <w:tr>
+        <w:tc>
+          <w:tcPr>
+            <w:tcW w:w="2400" w:type="dxa"/>
+            <w:tcBorders>
+              <w:top w:val="single" w:sz="8" w:space="0" w:color="000000"/>
+              <w:left w:val="single" w:sz="8" w:space="0" w:color="000000"/>
+              <w:bottom w:val="single" w:sz="8" w:space="0" w:color="000000"/>
+              <w:right w:val="single" w:sz="8" w:space="0" w:color="000000"/>
+            </w:tcBorders>
+            <w:tcMar>
+              <w:top w:w="100" w:type="dxa"/>
+              <w:left w:w="100" w:type="dxa"/>
+              <w:bottom w:w="100" w:type="dxa"/>
+              <w:right w:w="100" w:type="dxa"/>
+            </w:tcMar>
+            <w:hideMark/>
+          </w:tcPr>
+          <w:p>
+            <w:pPr>
+              <w:pStyle w:val="Basic"/>
+            </w:pPr>
+            <w:hyperlink r:id="rId21" w:history="1">
+              <w:r>
+                <w:rPr>
+                  <w:rStyle w:val="Hyperlink"/>
+                </w:rPr>
+                <w:t>https://github.com/PixelsForGlory/VoronoiDiagram</w:t>
+              </w:r>
+            </w:hyperlink>
+            <w:r>
+              <w:t xml:space="preserve"> </w:t>
+            </w:r>
+          </w:p>
+        </w:tc>
+        <w:tc>
+          <w:tcPr>
+            <w:tcW w:w="3686" w:type="dxa"/>
+            <w:tcBorders>
+              <w:top w:val="single" w:sz="8" w:space="0" w:color="000000"/>
+              <w:left w:val="single" w:sz="8" w:space="0" w:color="000000"/>
+              <w:bottom w:val="single" w:sz="8" w:space="0" w:color="000000"/>
+              <w:right w:val="single" w:sz="8" w:space="0" w:color="000000"/>
+            </w:tcBorders>
+            <w:tcMar>
+              <w:top w:w="100" w:type="dxa"/>
+              <w:left w:w="100" w:type="dxa"/>
+              <w:bottom w:w="100" w:type="dxa"/>
+              <w:right w:w="100" w:type="dxa"/>
+            </w:tcMar>
+            <w:hideMark/>
+          </w:tcPr>
+          <w:p>
+            <w:pPr>
+              <w:pStyle w:val="Basic"/>
+            </w:pPr>
+            <w:r>
+              <w:t xml:space="preserve">No </w:t>
+            </w:r>
+            <w:r>
+              <w:t>Delaunay</w:t>
+            </w:r>
+            <w:r>
+              <w:t xml:space="preserve"> triangulation</w:t>
+            </w:r>
+          </w:p>
+        </w:tc>
+        <w:tc>
+          <w:tcPr>
+            <w:tcW w:w="1559" w:type="dxa"/>
+            <w:tcBorders>
+              <w:top w:val="single" w:sz="8" w:space="0" w:color="000000"/>
+              <w:left w:val="single" w:sz="8" w:space="0" w:color="000000"/>
+              <w:bottom w:val="single" w:sz="8" w:space="0" w:color="000000"/>
+              <w:right w:val="single" w:sz="8" w:space="0" w:color="000000"/>
+            </w:tcBorders>
+            <w:tcMar>
+              <w:top w:w="100" w:type="dxa"/>
+              <w:left w:w="100" w:type="dxa"/>
+              <w:bottom w:w="100" w:type="dxa"/>
+              <w:right w:w="100" w:type="dxa"/>
+            </w:tcMar>
+            <w:hideMark/>
+          </w:tcPr>
+          <w:p>
+            <w:pPr>
+              <w:pStyle w:val="Basic"/>
+            </w:pPr>
+          </w:p>
+        </w:tc>
+        <w:tc>
+          <w:tcPr>
+            <w:tcW w:w="1715" w:type="dxa"/>
+            <w:tcBorders>
+              <w:top w:val="single" w:sz="8" w:space="0" w:color="000000"/>
+              <w:left w:val="single" w:sz="8" w:space="0" w:color="000000"/>
+              <w:bottom w:val="single" w:sz="8" w:space="0" w:color="000000"/>
+              <w:right w:val="single" w:sz="8" w:space="0" w:color="000000"/>
+            </w:tcBorders>
+            <w:tcMar>
+              <w:top w:w="100" w:type="dxa"/>
+              <w:left w:w="100" w:type="dxa"/>
+              <w:bottom w:w="100" w:type="dxa"/>
+              <w:right w:w="100" w:type="dxa"/>
+            </w:tcMar>
+            <w:hideMark/>
+          </w:tcPr>
+          <w:p>
+            <w:pPr>
+              <w:pStyle w:val="Basic"/>
+            </w:pPr>
+            <w:r>
+              <w:t xml:space="preserve">The </w:t>
+            </w:r>
+            <w:r>
+              <w:t>install</w:t>
+            </w:r>
+            <w:r>
+              <w:t>ation process is unclear making it unusable</w:t>
+            </w:r>
+          </w:p>
+        </w:tc>
+      </w:tr>
+      <w:tr>
+        <w:tc>
+          <w:tcPr>
+            <w:tcW w:w="2400" w:type="dxa"/>
+            <w:tcBorders>
+              <w:top w:val="single" w:sz="8" w:space="0" w:color="000000"/>
+              <w:left w:val="single" w:sz="8" w:space="0" w:color="000000"/>
+              <w:bottom w:val="single" w:sz="8" w:space="0" w:color="000000"/>
+              <w:right w:val="single" w:sz="8" w:space="0" w:color="000000"/>
+            </w:tcBorders>
+            <w:tcMar>
+              <w:top w:w="100" w:type="dxa"/>
+              <w:left w:w="100" w:type="dxa"/>
+              <w:bottom w:w="100" w:type="dxa"/>
+              <w:right w:w="100" w:type="dxa"/>
+            </w:tcMar>
+            <w:hideMark/>
+          </w:tcPr>
+          <w:p>
+            <w:pPr>
+              <w:pStyle w:val="Basic"/>
+            </w:pPr>
+            <w:hyperlink r:id="rId22" w:history="1">
+              <w:r>
+                <w:rPr>
+                  <w:rStyle w:val="Hyperlink"/>
+                </w:rPr>
+                <w:t>https://github.com/OskarSigvardsson/unity-delaunay</w:t>
+              </w:r>
+            </w:hyperlink>
+            <w:r>
+              <w:t xml:space="preserve"> </w:t>
+            </w:r>
+          </w:p>
+        </w:tc>
+        <w:tc>
+          <w:tcPr>
+            <w:tcW w:w="3686" w:type="dxa"/>
+            <w:tcBorders>
+              <w:top w:val="single" w:sz="8" w:space="0" w:color="000000"/>
+              <w:left w:val="single" w:sz="8" w:space="0" w:color="000000"/>
+              <w:bottom w:val="single" w:sz="8" w:space="0" w:color="000000"/>
+              <w:right w:val="single" w:sz="8" w:space="0" w:color="000000"/>
+            </w:tcBorders>
+            <w:tcMar>
+              <w:top w:w="100" w:type="dxa"/>
+              <w:left w:w="100" w:type="dxa"/>
+              <w:bottom w:w="100" w:type="dxa"/>
+              <w:right w:w="100" w:type="dxa"/>
+            </w:tcMar>
+            <w:hideMark/>
+          </w:tcPr>
+          <w:p>
+            <w:pPr>
+              <w:pStyle w:val="Basic"/>
+            </w:pPr>
+            <w:r>
+              <w:t xml:space="preserve">Delaunay and </w:t>
+            </w:r>
+            <w:r>
+              <w:t>Voronoi</w:t>
+            </w:r>
+            <w:r>
+              <w:t xml:space="preserve">. Voronoi is generated from </w:t>
+            </w:r>
+            <w:r>
+              <w:t>Delaunay</w:t>
+            </w:r>
+            <w:r>
+              <w:t>, I don’t know if that convenient based on my current approach</w:t>
+            </w:r>
+            <w:bookmarkStart w:id="7" w:name="_GoBack"/>
+            <w:bookmarkEnd w:id="7"/>
+          </w:p>
+        </w:tc>
+        <w:tc>
+          <w:tcPr>
+            <w:tcW w:w="1559" w:type="dxa"/>
+            <w:tcBorders>
+              <w:top w:val="single" w:sz="8" w:space="0" w:color="000000"/>
+              <w:left w:val="single" w:sz="8" w:space="0" w:color="000000"/>
+              <w:bottom w:val="single" w:sz="8" w:space="0" w:color="000000"/>
+              <w:right w:val="single" w:sz="8" w:space="0" w:color="000000"/>
+            </w:tcBorders>
+            <w:tcMar>
+              <w:top w:w="100" w:type="dxa"/>
+              <w:left w:w="100" w:type="dxa"/>
+              <w:bottom w:w="100" w:type="dxa"/>
+              <w:right w:w="100" w:type="dxa"/>
+            </w:tcMar>
+            <w:hideMark/>
+          </w:tcPr>
+          <w:p>
+            <w:pPr>
+              <w:pStyle w:val="Basic"/>
+            </w:pPr>
+          </w:p>
+        </w:tc>
+        <w:tc>
+          <w:tcPr>
+            <w:tcW w:w="1715" w:type="dxa"/>
+            <w:tcBorders>
+              <w:top w:val="single" w:sz="8" w:space="0" w:color="000000"/>
+              <w:left w:val="single" w:sz="8" w:space="0" w:color="000000"/>
+              <w:bottom w:val="single" w:sz="8" w:space="0" w:color="000000"/>
+              <w:right w:val="single" w:sz="8" w:space="0" w:color="000000"/>
+            </w:tcBorders>
+            <w:tcMar>
+              <w:top w:w="100" w:type="dxa"/>
+              <w:left w:w="100" w:type="dxa"/>
+              <w:bottom w:w="100" w:type="dxa"/>
+              <w:right w:w="100" w:type="dxa"/>
+            </w:tcMar>
+            <w:hideMark/>
+          </w:tcPr>
+          <w:p>
+            <w:pPr>
+              <w:pStyle w:val="Basic"/>
+            </w:pPr>
+          </w:p>
+        </w:tc>
+      </w:tr>
+    </w:tbl>
+    <w:p>
+      <w:pPr>
+        <w:pStyle w:val="Basic"/>
+      </w:pPr>
     </w:p>
     <w:p>
       <w:pPr>
@@ -2381,6 +3787,636 @@
     </w:p>
     <w:p>
       <w:pPr>
+        <w:pStyle w:val="Basic"/>
+        <w:rPr>
+          <w:color w:val="FF0000"/>
+        </w:rPr>
+      </w:pPr>
+      <w:r>
+        <w:rPr>
+          <w:color w:val="FF0000"/>
+        </w:rPr>
+        <w:t xml:space="preserve">Answer these </w:t>
+      </w:r>
+    </w:p>
+    <w:p>
+      <w:pPr>
+        <w:pStyle w:val="Basic"/>
+        <w:numPr>
+          <w:ilvl w:val="0"/>
+          <w:numId w:val="9"/>
+        </w:numPr>
+      </w:pPr>
+      <w:r>
+        <w:t xml:space="preserve"> How to do you plan to begin the project? </w:t>
+      </w:r>
+    </w:p>
+    <w:p>
+      <w:pPr>
+        <w:pStyle w:val="Basic"/>
+        <w:numPr>
+          <w:ilvl w:val="0"/>
+          <w:numId w:val="9"/>
+        </w:numPr>
+      </w:pPr>
+      <w:r>
+        <w:t xml:space="preserve"> How will you organize the plan and weekly workload? </w:t>
+      </w:r>
+    </w:p>
+    <w:p>
+      <w:pPr>
+        <w:pStyle w:val="Basic"/>
+        <w:numPr>
+          <w:ilvl w:val="0"/>
+          <w:numId w:val="9"/>
+        </w:numPr>
+      </w:pPr>
+      <w:r>
+        <w:t xml:space="preserve"> How frequently will you re-evaluate progress compared to the plan? </w:t>
+      </w:r>
+    </w:p>
+    <w:p>
+      <w:pPr>
+        <w:pStyle w:val="Basic"/>
+        <w:numPr>
+          <w:ilvl w:val="0"/>
+          <w:numId w:val="9"/>
+        </w:numPr>
+      </w:pPr>
+      <w:r>
+        <w:t xml:space="preserve"> How will risks be managed? </w:t>
+      </w:r>
+    </w:p>
+    <w:p>
+      <w:pPr>
+        <w:spacing w:after="0" w:line="240" w:lineRule="auto"/>
+        <w:rPr>
+          <w:rFonts w:ascii="Times New Roman" w:eastAsia="Times New Roman" w:hAnsi="Times New Roman" w:cs="Times New Roman"/>
+          <w:sz w:val="24"/>
+          <w:szCs w:val="24"/>
+          <w:lang w:eastAsia="en-GB"/>
+        </w:rPr>
+      </w:pPr>
+    </w:p>
+    <w:tbl>
+      <w:tblPr>
+        <w:tblW w:w="9360" w:type="dxa"/>
+        <w:tblCellMar>
+          <w:top w:w="15" w:type="dxa"/>
+          <w:left w:w="15" w:type="dxa"/>
+          <w:bottom w:w="15" w:type="dxa"/>
+          <w:right w:w="15" w:type="dxa"/>
+        </w:tblCellMar>
+        <w:tblLook w:val="04A0" w:firstRow="1" w:lastRow="0" w:firstColumn="1" w:lastColumn="0" w:noHBand="0" w:noVBand="1"/>
+      </w:tblPr>
+      <w:tblGrid>
+        <w:gridCol w:w="3265"/>
+        <w:gridCol w:w="1413"/>
+        <w:gridCol w:w="4682"/>
+      </w:tblGrid>
+      <w:tr>
+        <w:tc>
+          <w:tcPr>
+            <w:tcW w:w="0" w:type="auto"/>
+            <w:tcBorders>
+              <w:top w:val="single" w:sz="8" w:space="0" w:color="000000"/>
+              <w:left w:val="single" w:sz="8" w:space="0" w:color="000000"/>
+              <w:bottom w:val="single" w:sz="8" w:space="0" w:color="000000"/>
+              <w:right w:val="single" w:sz="8" w:space="0" w:color="000000"/>
+            </w:tcBorders>
+            <w:tcMar>
+              <w:top w:w="100" w:type="dxa"/>
+              <w:left w:w="100" w:type="dxa"/>
+              <w:bottom w:w="100" w:type="dxa"/>
+              <w:right w:w="100" w:type="dxa"/>
+            </w:tcMar>
+            <w:hideMark/>
+          </w:tcPr>
+          <w:p>
+            <w:pPr>
+              <w:pStyle w:val="Basic"/>
+              <w:rPr>
+                <w:rFonts w:ascii="Times New Roman" w:hAnsi="Times New Roman" w:cs="Times New Roman"/>
+                <w:sz w:val="24"/>
+                <w:szCs w:val="24"/>
+                <w:lang w:eastAsia="en-GB"/>
+              </w:rPr>
+            </w:pPr>
+            <w:r>
+              <w:rPr>
+                <w:lang w:eastAsia="en-GB"/>
+              </w:rPr>
+              <w:t>Risk</w:t>
+            </w:r>
+          </w:p>
+        </w:tc>
+        <w:tc>
+          <w:tcPr>
+            <w:tcW w:w="0" w:type="auto"/>
+            <w:tcBorders>
+              <w:top w:val="single" w:sz="8" w:space="0" w:color="000000"/>
+              <w:left w:val="single" w:sz="8" w:space="0" w:color="000000"/>
+              <w:bottom w:val="single" w:sz="8" w:space="0" w:color="000000"/>
+              <w:right w:val="single" w:sz="8" w:space="0" w:color="000000"/>
+            </w:tcBorders>
+            <w:tcMar>
+              <w:top w:w="100" w:type="dxa"/>
+              <w:left w:w="100" w:type="dxa"/>
+              <w:bottom w:w="100" w:type="dxa"/>
+              <w:right w:w="100" w:type="dxa"/>
+            </w:tcMar>
+            <w:hideMark/>
+          </w:tcPr>
+          <w:p>
+            <w:pPr>
+              <w:pStyle w:val="Basic"/>
+              <w:rPr>
+                <w:rFonts w:ascii="Times New Roman" w:hAnsi="Times New Roman" w:cs="Times New Roman"/>
+                <w:sz w:val="24"/>
+                <w:szCs w:val="24"/>
+                <w:lang w:eastAsia="en-GB"/>
+              </w:rPr>
+            </w:pPr>
+            <w:r>
+              <w:rPr>
+                <w:lang w:eastAsia="en-GB"/>
+              </w:rPr>
+              <w:t>Likelihood</w:t>
+            </w:r>
+          </w:p>
+        </w:tc>
+        <w:tc>
+          <w:tcPr>
+            <w:tcW w:w="0" w:type="auto"/>
+            <w:tcBorders>
+              <w:top w:val="single" w:sz="8" w:space="0" w:color="000000"/>
+              <w:left w:val="single" w:sz="8" w:space="0" w:color="000000"/>
+              <w:bottom w:val="single" w:sz="8" w:space="0" w:color="000000"/>
+              <w:right w:val="single" w:sz="8" w:space="0" w:color="000000"/>
+            </w:tcBorders>
+            <w:tcMar>
+              <w:top w:w="100" w:type="dxa"/>
+              <w:left w:w="100" w:type="dxa"/>
+              <w:bottom w:w="100" w:type="dxa"/>
+              <w:right w:w="100" w:type="dxa"/>
+            </w:tcMar>
+            <w:hideMark/>
+          </w:tcPr>
+          <w:p>
+            <w:pPr>
+              <w:pStyle w:val="Basic"/>
+              <w:rPr>
+                <w:rFonts w:ascii="Times New Roman" w:hAnsi="Times New Roman" w:cs="Times New Roman"/>
+                <w:sz w:val="24"/>
+                <w:szCs w:val="24"/>
+                <w:lang w:eastAsia="en-GB"/>
+              </w:rPr>
+            </w:pPr>
+            <w:r>
+              <w:rPr>
+                <w:lang w:eastAsia="en-GB"/>
+              </w:rPr>
+              <w:t xml:space="preserve">Backup plan </w:t>
+            </w:r>
+          </w:p>
+        </w:tc>
+      </w:tr>
+      <w:tr>
+        <w:tc>
+          <w:tcPr>
+            <w:tcW w:w="0" w:type="auto"/>
+            <w:tcBorders>
+              <w:top w:val="single" w:sz="8" w:space="0" w:color="000000"/>
+              <w:left w:val="single" w:sz="8" w:space="0" w:color="000000"/>
+              <w:bottom w:val="single" w:sz="8" w:space="0" w:color="000000"/>
+              <w:right w:val="single" w:sz="8" w:space="0" w:color="000000"/>
+            </w:tcBorders>
+            <w:tcMar>
+              <w:top w:w="100" w:type="dxa"/>
+              <w:left w:w="100" w:type="dxa"/>
+              <w:bottom w:w="100" w:type="dxa"/>
+              <w:right w:w="100" w:type="dxa"/>
+            </w:tcMar>
+            <w:hideMark/>
+          </w:tcPr>
+          <w:p>
+            <w:pPr>
+              <w:pStyle w:val="Basic"/>
+              <w:rPr>
+                <w:rFonts w:ascii="Times New Roman" w:hAnsi="Times New Roman" w:cs="Times New Roman"/>
+                <w:sz w:val="24"/>
+                <w:szCs w:val="24"/>
+                <w:lang w:eastAsia="en-GB"/>
+              </w:rPr>
+            </w:pPr>
+            <w:r>
+              <w:rPr>
+                <w:lang w:eastAsia="en-GB"/>
+              </w:rPr>
+              <w:t xml:space="preserve">Difficulties implementing chosen algorithm </w:t>
+            </w:r>
+          </w:p>
+        </w:tc>
+        <w:tc>
+          <w:tcPr>
+            <w:tcW w:w="0" w:type="auto"/>
+            <w:tcBorders>
+              <w:top w:val="single" w:sz="8" w:space="0" w:color="000000"/>
+              <w:left w:val="single" w:sz="8" w:space="0" w:color="000000"/>
+              <w:bottom w:val="single" w:sz="8" w:space="0" w:color="000000"/>
+              <w:right w:val="single" w:sz="8" w:space="0" w:color="000000"/>
+            </w:tcBorders>
+            <w:tcMar>
+              <w:top w:w="100" w:type="dxa"/>
+              <w:left w:w="100" w:type="dxa"/>
+              <w:bottom w:w="100" w:type="dxa"/>
+              <w:right w:w="100" w:type="dxa"/>
+            </w:tcMar>
+            <w:hideMark/>
+          </w:tcPr>
+          <w:p>
+            <w:pPr>
+              <w:pStyle w:val="Basic"/>
+              <w:rPr>
+                <w:rFonts w:ascii="Times New Roman" w:hAnsi="Times New Roman" w:cs="Times New Roman"/>
+                <w:sz w:val="24"/>
+                <w:szCs w:val="24"/>
+                <w:lang w:eastAsia="en-GB"/>
+              </w:rPr>
+            </w:pPr>
+            <w:r>
+              <w:rPr>
+                <w:lang w:eastAsia="en-GB"/>
+              </w:rPr>
+              <w:t>high</w:t>
+            </w:r>
+          </w:p>
+        </w:tc>
+        <w:tc>
+          <w:tcPr>
+            <w:tcW w:w="0" w:type="auto"/>
+            <w:tcBorders>
+              <w:top w:val="single" w:sz="8" w:space="0" w:color="000000"/>
+              <w:left w:val="single" w:sz="8" w:space="0" w:color="000000"/>
+              <w:bottom w:val="single" w:sz="8" w:space="0" w:color="000000"/>
+              <w:right w:val="single" w:sz="8" w:space="0" w:color="000000"/>
+            </w:tcBorders>
+            <w:tcMar>
+              <w:top w:w="100" w:type="dxa"/>
+              <w:left w:w="100" w:type="dxa"/>
+              <w:bottom w:w="100" w:type="dxa"/>
+              <w:right w:w="100" w:type="dxa"/>
+            </w:tcMar>
+            <w:hideMark/>
+          </w:tcPr>
+          <w:p>
+            <w:pPr>
+              <w:pStyle w:val="Basic"/>
+              <w:rPr>
+                <w:rFonts w:ascii="Times New Roman" w:hAnsi="Times New Roman" w:cs="Times New Roman"/>
+                <w:sz w:val="24"/>
+                <w:szCs w:val="24"/>
+                <w:lang w:eastAsia="en-GB"/>
+              </w:rPr>
+            </w:pPr>
+            <w:r>
+              <w:rPr>
+                <w:lang w:eastAsia="en-GB"/>
+              </w:rPr>
+              <w:t>Use pre-existing libraries to allow the project to continue</w:t>
+            </w:r>
+          </w:p>
+        </w:tc>
+      </w:tr>
+      <w:tr>
+        <w:tc>
+          <w:tcPr>
+            <w:tcW w:w="0" w:type="auto"/>
+            <w:tcBorders>
+              <w:top w:val="single" w:sz="8" w:space="0" w:color="000000"/>
+              <w:left w:val="single" w:sz="8" w:space="0" w:color="000000"/>
+              <w:bottom w:val="single" w:sz="8" w:space="0" w:color="000000"/>
+              <w:right w:val="single" w:sz="8" w:space="0" w:color="000000"/>
+            </w:tcBorders>
+            <w:tcMar>
+              <w:top w:w="100" w:type="dxa"/>
+              <w:left w:w="100" w:type="dxa"/>
+              <w:bottom w:w="100" w:type="dxa"/>
+              <w:right w:w="100" w:type="dxa"/>
+            </w:tcMar>
+            <w:hideMark/>
+          </w:tcPr>
+          <w:p>
+            <w:pPr>
+              <w:pStyle w:val="Basic"/>
+              <w:rPr>
+                <w:rFonts w:ascii="Times New Roman" w:hAnsi="Times New Roman" w:cs="Times New Roman"/>
+                <w:sz w:val="24"/>
+                <w:szCs w:val="24"/>
+                <w:lang w:eastAsia="en-GB"/>
+              </w:rPr>
+            </w:pPr>
+            <w:r>
+              <w:rPr>
+                <w:lang w:eastAsia="en-GB"/>
+              </w:rPr>
+              <w:t>Engine having unknown limitations</w:t>
+            </w:r>
+          </w:p>
+        </w:tc>
+        <w:tc>
+          <w:tcPr>
+            <w:tcW w:w="0" w:type="auto"/>
+            <w:tcBorders>
+              <w:top w:val="single" w:sz="8" w:space="0" w:color="000000"/>
+              <w:left w:val="single" w:sz="8" w:space="0" w:color="000000"/>
+              <w:bottom w:val="single" w:sz="8" w:space="0" w:color="000000"/>
+              <w:right w:val="single" w:sz="8" w:space="0" w:color="000000"/>
+            </w:tcBorders>
+            <w:tcMar>
+              <w:top w:w="100" w:type="dxa"/>
+              <w:left w:w="100" w:type="dxa"/>
+              <w:bottom w:w="100" w:type="dxa"/>
+              <w:right w:w="100" w:type="dxa"/>
+            </w:tcMar>
+            <w:hideMark/>
+          </w:tcPr>
+          <w:p>
+            <w:pPr>
+              <w:pStyle w:val="Basic"/>
+              <w:rPr>
+                <w:rFonts w:ascii="Times New Roman" w:hAnsi="Times New Roman" w:cs="Times New Roman"/>
+                <w:sz w:val="24"/>
+                <w:szCs w:val="24"/>
+                <w:lang w:eastAsia="en-GB"/>
+              </w:rPr>
+            </w:pPr>
+            <w:r>
+              <w:rPr>
+                <w:lang w:eastAsia="en-GB"/>
+              </w:rPr>
+              <w:t xml:space="preserve">Medium </w:t>
+            </w:r>
+          </w:p>
+        </w:tc>
+        <w:tc>
+          <w:tcPr>
+            <w:tcW w:w="0" w:type="auto"/>
+            <w:tcBorders>
+              <w:top w:val="single" w:sz="8" w:space="0" w:color="000000"/>
+              <w:left w:val="single" w:sz="8" w:space="0" w:color="000000"/>
+              <w:bottom w:val="single" w:sz="8" w:space="0" w:color="000000"/>
+              <w:right w:val="single" w:sz="8" w:space="0" w:color="000000"/>
+            </w:tcBorders>
+            <w:tcMar>
+              <w:top w:w="100" w:type="dxa"/>
+              <w:left w:w="100" w:type="dxa"/>
+              <w:bottom w:w="100" w:type="dxa"/>
+              <w:right w:w="100" w:type="dxa"/>
+            </w:tcMar>
+            <w:hideMark/>
+          </w:tcPr>
+          <w:p>
+            <w:pPr>
+              <w:pStyle w:val="Basic"/>
+              <w:rPr>
+                <w:lang w:eastAsia="en-GB"/>
+              </w:rPr>
+            </w:pPr>
+            <w:r>
+              <w:rPr>
+                <w:lang w:eastAsia="en-GB"/>
+              </w:rPr>
+              <w:t xml:space="preserve">Features may have to be removed </w:t>
+            </w:r>
+            <w:r>
+              <w:rPr>
+                <w:lang w:eastAsia="en-GB"/>
+              </w:rPr>
+              <w:t>if a solution to bypass the limitation cannot be found</w:t>
+            </w:r>
+          </w:p>
+        </w:tc>
+      </w:tr>
+      <w:tr>
+        <w:tc>
+          <w:tcPr>
+            <w:tcW w:w="0" w:type="auto"/>
+            <w:tcBorders>
+              <w:top w:val="single" w:sz="8" w:space="0" w:color="000000"/>
+              <w:left w:val="single" w:sz="8" w:space="0" w:color="000000"/>
+              <w:bottom w:val="single" w:sz="8" w:space="0" w:color="000000"/>
+              <w:right w:val="single" w:sz="8" w:space="0" w:color="000000"/>
+            </w:tcBorders>
+            <w:tcMar>
+              <w:top w:w="100" w:type="dxa"/>
+              <w:left w:w="100" w:type="dxa"/>
+              <w:bottom w:w="100" w:type="dxa"/>
+              <w:right w:w="100" w:type="dxa"/>
+            </w:tcMar>
+            <w:hideMark/>
+          </w:tcPr>
+          <w:p>
+            <w:pPr>
+              <w:pStyle w:val="Basic"/>
+              <w:rPr>
+                <w:rFonts w:ascii="Times New Roman" w:hAnsi="Times New Roman" w:cs="Times New Roman"/>
+                <w:sz w:val="24"/>
+                <w:szCs w:val="24"/>
+                <w:lang w:eastAsia="en-GB"/>
+              </w:rPr>
+            </w:pPr>
+            <w:r>
+              <w:rPr>
+                <w:lang w:eastAsia="en-GB"/>
+              </w:rPr>
+              <w:t>Libraries being incompatible with recent versions of unity</w:t>
+            </w:r>
+          </w:p>
+        </w:tc>
+        <w:tc>
+          <w:tcPr>
+            <w:tcW w:w="0" w:type="auto"/>
+            <w:tcBorders>
+              <w:top w:val="single" w:sz="8" w:space="0" w:color="000000"/>
+              <w:left w:val="single" w:sz="8" w:space="0" w:color="000000"/>
+              <w:bottom w:val="single" w:sz="8" w:space="0" w:color="000000"/>
+              <w:right w:val="single" w:sz="8" w:space="0" w:color="000000"/>
+            </w:tcBorders>
+            <w:tcMar>
+              <w:top w:w="100" w:type="dxa"/>
+              <w:left w:w="100" w:type="dxa"/>
+              <w:bottom w:w="100" w:type="dxa"/>
+              <w:right w:w="100" w:type="dxa"/>
+            </w:tcMar>
+            <w:hideMark/>
+          </w:tcPr>
+          <w:p>
+            <w:pPr>
+              <w:pStyle w:val="Basic"/>
+              <w:rPr>
+                <w:rFonts w:ascii="Times New Roman" w:hAnsi="Times New Roman" w:cs="Times New Roman"/>
+                <w:sz w:val="24"/>
+                <w:szCs w:val="24"/>
+                <w:lang w:eastAsia="en-GB"/>
+              </w:rPr>
+            </w:pPr>
+            <w:r>
+              <w:rPr>
+                <w:lang w:eastAsia="en-GB"/>
+              </w:rPr>
+              <w:t>medium/</w:t>
+            </w:r>
+            <w:r>
+              <w:rPr>
+                <w:lang w:eastAsia="en-GB"/>
+              </w:rPr>
+              <w:t>high</w:t>
+            </w:r>
+          </w:p>
+        </w:tc>
+        <w:tc>
+          <w:tcPr>
+            <w:tcW w:w="0" w:type="auto"/>
+            <w:tcBorders>
+              <w:top w:val="single" w:sz="8" w:space="0" w:color="000000"/>
+              <w:left w:val="single" w:sz="8" w:space="0" w:color="000000"/>
+              <w:bottom w:val="single" w:sz="8" w:space="0" w:color="000000"/>
+              <w:right w:val="single" w:sz="8" w:space="0" w:color="000000"/>
+            </w:tcBorders>
+            <w:tcMar>
+              <w:top w:w="100" w:type="dxa"/>
+              <w:left w:w="100" w:type="dxa"/>
+              <w:bottom w:w="100" w:type="dxa"/>
+              <w:right w:w="100" w:type="dxa"/>
+            </w:tcMar>
+            <w:hideMark/>
+          </w:tcPr>
+          <w:p>
+            <w:pPr>
+              <w:pStyle w:val="Basic"/>
+            </w:pPr>
+            <w:r>
+              <w:t>Find another library or reconsider use approach/engine to use</w:t>
+            </w:r>
+          </w:p>
+        </w:tc>
+      </w:tr>
+      <w:tr>
+        <w:tc>
+          <w:tcPr>
+            <w:tcW w:w="0" w:type="auto"/>
+            <w:tcBorders>
+              <w:top w:val="single" w:sz="8" w:space="0" w:color="000000"/>
+              <w:left w:val="single" w:sz="8" w:space="0" w:color="000000"/>
+              <w:bottom w:val="single" w:sz="8" w:space="0" w:color="000000"/>
+              <w:right w:val="single" w:sz="8" w:space="0" w:color="000000"/>
+            </w:tcBorders>
+            <w:tcMar>
+              <w:top w:w="100" w:type="dxa"/>
+              <w:left w:w="100" w:type="dxa"/>
+              <w:bottom w:w="100" w:type="dxa"/>
+              <w:right w:w="100" w:type="dxa"/>
+            </w:tcMar>
+            <w:hideMark/>
+          </w:tcPr>
+          <w:p>
+            <w:pPr>
+              <w:pStyle w:val="Basic"/>
+              <w:rPr>
+                <w:rFonts w:ascii="Times New Roman" w:hAnsi="Times New Roman" w:cs="Times New Roman"/>
+                <w:sz w:val="24"/>
+                <w:szCs w:val="24"/>
+                <w:lang w:eastAsia="en-GB"/>
+              </w:rPr>
+            </w:pPr>
+            <w:r>
+              <w:rPr>
+                <w:lang w:eastAsia="en-GB"/>
+              </w:rPr>
+              <w:t>Libraries not having all required features</w:t>
+            </w:r>
+          </w:p>
+        </w:tc>
+        <w:tc>
+          <w:tcPr>
+            <w:tcW w:w="0" w:type="auto"/>
+            <w:tcBorders>
+              <w:top w:val="single" w:sz="8" w:space="0" w:color="000000"/>
+              <w:left w:val="single" w:sz="8" w:space="0" w:color="000000"/>
+              <w:bottom w:val="single" w:sz="8" w:space="0" w:color="000000"/>
+              <w:right w:val="single" w:sz="8" w:space="0" w:color="000000"/>
+            </w:tcBorders>
+            <w:tcMar>
+              <w:top w:w="100" w:type="dxa"/>
+              <w:left w:w="100" w:type="dxa"/>
+              <w:bottom w:w="100" w:type="dxa"/>
+              <w:right w:w="100" w:type="dxa"/>
+            </w:tcMar>
+            <w:hideMark/>
+          </w:tcPr>
+          <w:p>
+            <w:pPr>
+              <w:pStyle w:val="Basic"/>
+              <w:rPr>
+                <w:rFonts w:ascii="Times New Roman" w:hAnsi="Times New Roman" w:cs="Times New Roman"/>
+                <w:sz w:val="24"/>
+                <w:szCs w:val="24"/>
+                <w:lang w:eastAsia="en-GB"/>
+              </w:rPr>
+            </w:pPr>
+            <w:r>
+              <w:rPr>
+                <w:lang w:eastAsia="en-GB"/>
+              </w:rPr>
+              <w:t>Medium</w:t>
+            </w:r>
+          </w:p>
+        </w:tc>
+        <w:tc>
+          <w:tcPr>
+            <w:tcW w:w="0" w:type="auto"/>
+            <w:tcBorders>
+              <w:top w:val="single" w:sz="8" w:space="0" w:color="000000"/>
+              <w:left w:val="single" w:sz="8" w:space="0" w:color="000000"/>
+              <w:bottom w:val="single" w:sz="8" w:space="0" w:color="000000"/>
+              <w:right w:val="single" w:sz="8" w:space="0" w:color="000000"/>
+            </w:tcBorders>
+            <w:tcMar>
+              <w:top w:w="100" w:type="dxa"/>
+              <w:left w:w="100" w:type="dxa"/>
+              <w:bottom w:w="100" w:type="dxa"/>
+              <w:right w:w="100" w:type="dxa"/>
+            </w:tcMar>
+            <w:hideMark/>
+          </w:tcPr>
+          <w:p>
+            <w:pPr>
+              <w:pStyle w:val="Basic"/>
+              <w:rPr>
+                <w:rFonts w:ascii="Times New Roman" w:hAnsi="Times New Roman" w:cs="Times New Roman"/>
+                <w:sz w:val="24"/>
+                <w:szCs w:val="24"/>
+                <w:lang w:eastAsia="en-GB"/>
+              </w:rPr>
+            </w:pPr>
+            <w:r>
+              <w:rPr>
+                <w:lang w:eastAsia="en-GB"/>
+              </w:rPr>
+              <w:t xml:space="preserve">Find other ones. </w:t>
+            </w:r>
+          </w:p>
+        </w:tc>
+      </w:tr>
+    </w:tbl>
+    <w:p>
+      <w:pPr>
+        <w:pStyle w:val="Basic"/>
+      </w:pPr>
+    </w:p>
+    <w:p>
+      <w:pPr>
         <w:pStyle w:val="personalHeading"/>
       </w:pPr>
       <w:bookmarkStart w:id="9" w:name="_Toc1815719"/>
@@ -2395,7 +4431,152 @@
     <w:p>
       <w:pPr>
         <w:pStyle w:val="Basic"/>
-      </w:pPr>
+        <w:numPr>
+          <w:ilvl w:val="0"/>
+          <w:numId w:val="9"/>
+        </w:numPr>
+      </w:pPr>
+      <w:r>
+        <w:t>Research – 5 days</w:t>
+      </w:r>
+    </w:p>
+    <w:p>
+      <w:pPr>
+        <w:pStyle w:val="Basic"/>
+        <w:numPr>
+          <w:ilvl w:val="0"/>
+          <w:numId w:val="9"/>
+        </w:numPr>
+      </w:pPr>
+      <w:r>
+        <w:t xml:space="preserve">Comprehend research and understand algorithms - 4 days </w:t>
+      </w:r>
+    </w:p>
+    <w:p>
+      <w:pPr>
+        <w:pStyle w:val="Basic"/>
+        <w:numPr>
+          <w:ilvl w:val="0"/>
+          <w:numId w:val="9"/>
+        </w:numPr>
+      </w:pPr>
+      <w:r>
+        <w:t>Generate biomes – 2 - 4 weeks possible breakdown of generation based on current level of research.</w:t>
+      </w:r>
+    </w:p>
+    <w:p>
+      <w:pPr>
+        <w:pStyle w:val="Basic"/>
+        <w:numPr>
+          <w:ilvl w:val="1"/>
+          <w:numId w:val="9"/>
+        </w:numPr>
+      </w:pPr>
+      <w:r>
+        <w:t>Generate tiles (with Voronoi)</w:t>
+      </w:r>
+    </w:p>
+    <w:p>
+      <w:pPr>
+        <w:pStyle w:val="Basic"/>
+        <w:numPr>
+          <w:ilvl w:val="1"/>
+          <w:numId w:val="9"/>
+        </w:numPr>
+      </w:pPr>
+      <w:r>
+        <w:t>Assign tiles biomes</w:t>
+      </w:r>
+    </w:p>
+    <w:p>
+      <w:pPr>
+        <w:pStyle w:val="Basic"/>
+        <w:numPr>
+          <w:ilvl w:val="1"/>
+          <w:numId w:val="9"/>
+        </w:numPr>
+      </w:pPr>
+      <w:r>
+        <w:t>Enforce biome adjacency rules (no snow next to tropical forest etc.)</w:t>
+      </w:r>
+    </w:p>
+    <w:p>
+      <w:pPr>
+        <w:pStyle w:val="Basic"/>
+        <w:numPr>
+          <w:ilvl w:val="1"/>
+          <w:numId w:val="9"/>
+        </w:numPr>
+      </w:pPr>
+      <w:r>
+        <w:lastRenderedPageBreak/>
+        <w:t>Biome blend/transition tiles</w:t>
+      </w:r>
+    </w:p>
+    <w:p>
+      <w:pPr>
+        <w:pStyle w:val="Basic"/>
+        <w:numPr>
+          <w:ilvl w:val="1"/>
+          <w:numId w:val="9"/>
+        </w:numPr>
+      </w:pPr>
+      <w:r>
+        <w:t>H</w:t>
+      </w:r>
+      <w:r>
+        <w:t xml:space="preserve">eightmap implemented in relation to biome type (mountains high, sea low) </w:t>
+      </w:r>
+    </w:p>
+    <w:p>
+      <w:pPr>
+        <w:pStyle w:val="Basic"/>
+      </w:pPr>
+      <w:r>
+        <w:t xml:space="preserve">Stretch goals - 2 weeks </w:t>
+      </w:r>
+    </w:p>
+    <w:p>
+      <w:pPr>
+        <w:pStyle w:val="Basic"/>
+        <w:numPr>
+          <w:ilvl w:val="0"/>
+          <w:numId w:val="9"/>
+        </w:numPr>
+      </w:pPr>
+      <w:r>
+        <w:t xml:space="preserve">  </w:t>
+      </w:r>
+      <w:r>
+        <w:t xml:space="preserve">Assign resources to tiles </w:t>
+      </w:r>
+    </w:p>
+    <w:p>
+      <w:pPr>
+        <w:pStyle w:val="Basic"/>
+        <w:numPr>
+          <w:ilvl w:val="0"/>
+          <w:numId w:val="9"/>
+        </w:numPr>
+      </w:pPr>
+      <w:r>
+        <w:t xml:space="preserve">Spawn cities with locations based on resources </w:t>
+      </w:r>
+    </w:p>
+    <w:p>
+      <w:pPr>
+        <w:pStyle w:val="Basic"/>
+        <w:numPr>
+          <w:ilvl w:val="0"/>
+          <w:numId w:val="9"/>
+        </w:numPr>
+      </w:pPr>
+      <w:r>
+        <w:t xml:space="preserve">Scale cities based on available resources </w:t>
+      </w:r>
+      <w:r>
+        <w:br/>
+      </w:r>
     </w:p>
     <w:p>
       <w:pPr>
@@ -2414,6 +4595,9 @@
       <w:pPr>
         <w:pStyle w:val="Basic"/>
       </w:pPr>
+      <w:r>
+        <w:t xml:space="preserve">Testing </w:t>
+      </w:r>
     </w:p>
     <w:p>
       <w:pPr>
@@ -2421,83 +4605,486 @@
       </w:pPr>
       <w:bookmarkStart w:id="11" w:name="_Toc1815721"/>
       <w:r>
+        <w:t>High level overview of classes that may be required</w:t>
+      </w:r>
+      <w:bookmarkEnd w:id="11"/>
+      <w:r>
+        <w:t xml:space="preserve"> </w:t>
+      </w:r>
+    </w:p>
+    <w:p>
+      <w:pPr>
+        <w:pStyle w:val="Basic"/>
+      </w:pPr>
+      <w:r>
+        <w:t>A high-level class diagram with inheritance, composition and aggregation</w:t>
+      </w:r>
+    </w:p>
+    <w:p>
+      <w:pPr>
+        <w:pStyle w:val="personalHeading"/>
+      </w:pPr>
+      <w:bookmarkStart w:id="12" w:name="_Toc1815722"/>
+      <w:r>
+        <w:t>High level flow diagrams and pseudocode</w:t>
+      </w:r>
+      <w:bookmarkEnd w:id="12"/>
+      <w:r>
+        <w:t xml:space="preserve"> </w:t>
+      </w:r>
+    </w:p>
+    <w:p>
+      <w:pPr>
+        <w:pStyle w:val="Basic"/>
+      </w:pPr>
+      <w:r>
+        <w:t xml:space="preserve">Approximate indication of the ordering of operations </w:t>
+      </w:r>
+    </w:p>
+    <w:p>
+      <w:pPr>
+        <w:pStyle w:val="personalHeading"/>
+      </w:pPr>
+      <w:bookmarkStart w:id="13" w:name="_Toc1815723"/>
+      <w:r>
+        <w:t>Appendices</w:t>
+      </w:r>
+      <w:bookmarkEnd w:id="13"/>
+      <w:r>
+        <w:t xml:space="preserve"> </w:t>
+      </w:r>
+    </w:p>
+    <w:p>
+      <w:pPr>
+        <w:pStyle w:val="personalHeading2"/>
+      </w:pPr>
+      <w:bookmarkStart w:id="14" w:name="_Toc1815724"/>
+      <w:r>
+        <w:t>Reference List and Reading list</w:t>
+      </w:r>
+      <w:bookmarkEnd w:id="14"/>
+      <w:r>
+        <w:t xml:space="preserve"> </w:t>
+      </w:r>
+    </w:p>
+    <w:p>
+      <w:pPr>
+        <w:pStyle w:val="Heading1"/>
+      </w:pPr>
+    </w:p>
+    <w:p>
+      <w:pPr>
+        <w:pStyle w:val="personalHeading"/>
+      </w:pPr>
+    </w:p>
+    <w:p>
+      <w:pPr>
+        <w:pStyle w:val="personalHeading2"/>
+      </w:pPr>
+      <w:bookmarkStart w:id="15" w:name="_Toc1815725"/>
+      <w:r>
+        <w:t>Literature review</w:t>
+      </w:r>
+      <w:bookmarkEnd w:id="15"/>
+      <w:r>
+        <w:t xml:space="preserve"> </w:t>
+      </w:r>
+    </w:p>
+    <w:p/>
+    <w:p>
+      <w:pPr>
+        <w:pStyle w:val="Basic"/>
+      </w:pPr>
+    </w:p>
+    <w:p>
+      <w:pPr>
+        <w:pStyle w:val="Basic"/>
+      </w:pPr>
+      <w:hyperlink r:id="rId23" w:history="1">
+        <w:r>
+          <w:rPr>
+            <w:rStyle w:val="Hyperlink"/>
+          </w:rPr>
+          <w:t>http://galaxykate0.tumblr.com/post/139774965871/so-you-want-to-build-a-generator</w:t>
+        </w:r>
+      </w:hyperlink>
+      <w:r>
+        <w:t xml:space="preserve"> overview on </w:t>
+      </w:r>
+      <w:proofErr w:type="spellStart"/>
+      <w:r>
+        <w:t>proj</w:t>
+      </w:r>
+      <w:proofErr w:type="spellEnd"/>
+      <w:r>
+        <w:t xml:space="preserve"> gen </w:t>
+      </w:r>
+    </w:p>
+    <w:p>
+      <w:pPr>
+        <w:pStyle w:val="Basic"/>
+      </w:pPr>
+      <w:hyperlink r:id="rId24" w:history="1">
+        <w:r>
+          <w:rPr>
+            <w:rStyle w:val="Hyperlink"/>
+          </w:rPr>
+          <w:t>http://www-cs-students.stanford.edu/~amitp/game-programming/polygon-map-generation/</w:t>
+        </w:r>
+      </w:hyperlink>
+      <w:r>
+        <w:t xml:space="preserve"> article with an approach I’d like to take</w:t>
+      </w:r>
+    </w:p>
+    <w:p>
+      <w:pPr>
+        <w:pStyle w:val="Basic"/>
+      </w:pPr>
+    </w:p>
+    <w:p>
+      <w:pPr>
+        <w:pStyle w:val="Basic"/>
+      </w:pPr>
+      <w:hyperlink r:id="rId25" w:history="1">
+        <w:r>
+          <w:rPr>
+            <w:rStyle w:val="Hyperlink"/>
+          </w:rPr>
+          <w:t>https://azgaar.wordpress.com/2017/06/30/biomes-generation-and-rendering/</w:t>
+        </w:r>
+      </w:hyperlink>
+      <w:r>
+        <w:t xml:space="preserve"> biome generation</w:t>
+      </w:r>
+    </w:p>
+    <w:p>
+      <w:pPr>
+        <w:pStyle w:val="Basic"/>
+      </w:pPr>
+    </w:p>
+    <w:p>
+      <w:pPr>
+        <w:pStyle w:val="Basic"/>
+      </w:pPr>
+      <w:hyperlink r:id="rId26" w:history="1">
+        <w:r>
+          <w:rPr>
+            <w:rStyle w:val="Hyperlink"/>
+          </w:rPr>
+          <w:t>https://arxiv.org/abs/1707.03383</w:t>
+        </w:r>
+      </w:hyperlink>
+      <w:r>
+        <w:t xml:space="preserve"> paper on terrain generation </w:t>
+      </w:r>
+    </w:p>
+    <w:p>
+      <w:pPr>
+        <w:pStyle w:val="Basic"/>
+      </w:pPr>
+    </w:p>
+    <w:p>
+      <w:pPr>
+        <w:pStyle w:val="Basic"/>
+      </w:pPr>
+      <w:hyperlink r:id="rId27" w:history="1">
+        <w:r>
+          <w:rPr>
+            <w:rStyle w:val="Hyperlink"/>
+          </w:rPr>
+          <w:t>https://dl.acm.org/citation.cfm?id=1814259</w:t>
+        </w:r>
+      </w:hyperlink>
+      <w:r>
+        <w:t xml:space="preserve">  </w:t>
+      </w:r>
+      <w:r>
+        <w:br/>
+        <w:t xml:space="preserve">Towards </w:t>
+      </w:r>
+      <w:proofErr w:type="spellStart"/>
+      <w:r>
+        <w:t>multiobjective</w:t>
+      </w:r>
+      <w:proofErr w:type="spellEnd"/>
+      <w:r>
+        <w:t xml:space="preserve"> procedural map generation</w:t>
+      </w:r>
+    </w:p>
+    <w:p>
+      <w:pPr>
+        <w:pStyle w:val="Basic"/>
+      </w:pPr>
+    </w:p>
+    <w:p>
+      <w:pPr>
+        <w:pStyle w:val="Basic"/>
+      </w:pPr>
+      <w:hyperlink r:id="rId28" w:history="1">
+        <w:r>
+          <w:rPr>
+            <w:rStyle w:val="Hyperlink"/>
+          </w:rPr>
+          <w:t>https://pdfs.semanticscholar.org/5961/c577478f21707dad53905362e0ec4e6ec644.pdf</w:t>
+        </w:r>
+      </w:hyperlink>
+      <w:r>
+        <w:t xml:space="preserve"> Realtime Procedural Terrain </w:t>
+      </w:r>
+      <w:proofErr w:type="gramStart"/>
+      <w:r>
+        <w:t>Generation  --</w:t>
+      </w:r>
+      <w:proofErr w:type="gramEnd"/>
+      <w:r>
+        <w:t xml:space="preserve"> this looks like a very good source </w:t>
+      </w:r>
+    </w:p>
+    <w:p>
+      <w:pPr>
+        <w:pStyle w:val="Basic"/>
+      </w:pPr>
+    </w:p>
+    <w:p>
+      <w:pPr>
+        <w:pStyle w:val="Basic"/>
+      </w:pPr>
+      <w:hyperlink r:id="rId29" w:history="1">
+        <w:r>
+          <w:rPr>
+            <w:rStyle w:val="Hyperlink"/>
+          </w:rPr>
+          <w:t>http://slideplayer.com/slide/3447433/12/images/14/Robert+Whittaker,+Cornell+Uni..jpg</w:t>
+        </w:r>
+      </w:hyperlink>
+      <w:r>
+        <w:t xml:space="preserve"> biome chart </w:t>
+      </w:r>
+    </w:p>
+    <w:p>
+      <w:pPr>
+        <w:pStyle w:val="Basic"/>
+      </w:pPr>
+    </w:p>
+    <w:p>
+      <w:pPr>
+        <w:pStyle w:val="Basic"/>
+      </w:pPr>
+      <w:hyperlink r:id="rId30" w:history="1">
+        <w:r>
+          <w:rPr>
+            <w:rStyle w:val="Hyperlink"/>
+          </w:rPr>
+          <w:t>http://www.jgallant.com/procedurally-generating-wrapping-world-maps-in-unity-csharp-part-1/</w:t>
+        </w:r>
+      </w:hyperlink>
+      <w:r>
+        <w:t xml:space="preserve"> a way to implement biomes/ world maps    seems like it could be very helpful </w:t>
+      </w:r>
+    </w:p>
+    <w:p>
+      <w:pPr>
+        <w:pStyle w:val="Basic"/>
+      </w:pPr>
+    </w:p>
+    <w:p>
+      <w:pPr>
+        <w:pStyle w:val="Basic"/>
+      </w:pPr>
+      <w:hyperlink r:id="rId31" w:history="1">
+        <w:r>
+          <w:rPr>
+            <w:rStyle w:val="Hyperlink"/>
+          </w:rPr>
+          <w:t>https://forum.unity.com/threads/open-source-procedural-hexagon-terrain.233296/</w:t>
+        </w:r>
+      </w:hyperlink>
+      <w:r>
+        <w:t xml:space="preserve"> generate hexagon style terrain like civ </w:t>
+      </w:r>
+    </w:p>
+    <w:p>
+      <w:pPr>
+        <w:pStyle w:val="Basic"/>
+      </w:pPr>
+      <w:r>
+        <w:br/>
+      </w:r>
+    </w:p>
+    <w:p>
+      <w:pPr>
+        <w:pStyle w:val="Basic"/>
+      </w:pPr>
+      <w:hyperlink r:id="rId32" w:history="1">
+        <w:r>
+          <w:rPr>
+            <w:rStyle w:val="Hyperlink"/>
+          </w:rPr>
+          <w:t>https://www.gamasutra.com/view/news/315400/Devs_weigh_in_on_the_best_ways_to_use_but_not_abuse_procedural_generation.php</w:t>
+        </w:r>
+      </w:hyperlink>
+      <w:r>
+        <w:t xml:space="preserve"> last section talks about how “any tool can be </w:t>
+      </w:r>
+      <w:proofErr w:type="gramStart"/>
+      <w:r>
+        <w:t>used“</w:t>
+      </w:r>
+      <w:proofErr w:type="gramEnd"/>
+      <w:r>
+        <w:t xml:space="preserve"> </w:t>
+      </w:r>
+    </w:p>
+    <w:p>
+      <w:pPr>
+        <w:pStyle w:val="Basic"/>
+      </w:pPr>
+    </w:p>
+    <w:p>
+      <w:pPr>
+        <w:pStyle w:val="Basic"/>
+      </w:pPr>
+      <w:r>
+        <w:t>Books:</w:t>
+      </w:r>
+    </w:p>
+    <w:p>
+      <w:pPr>
+        <w:pStyle w:val="Basic"/>
+      </w:pPr>
+      <w:r>
+        <w:t>Procedural Content Generation for Unity Game Development</w:t>
+      </w:r>
+    </w:p>
+    <w:p>
+      <w:pPr>
+        <w:pStyle w:val="Basic"/>
+      </w:pPr>
+      <w:r>
+        <w:t>Procedural Content Generation for C++ Game Development</w:t>
+      </w:r>
+    </w:p>
+    <w:p>
+      <w:pPr>
+        <w:pStyle w:val="Basic"/>
+      </w:pPr>
+      <w:r>
+        <w:t>Procedural Generation in Game Design</w:t>
+      </w:r>
+    </w:p>
+    <w:p>
+      <w:pPr>
+        <w:pStyle w:val="Basic"/>
+      </w:pPr>
+      <w:hyperlink r:id="rId33" w:history="1">
+        <w:r>
+          <w:rPr>
+            <w:rStyle w:val="Hyperlink"/>
+          </w:rPr>
+          <w:t>http://pcgbook.com/</w:t>
+        </w:r>
+      </w:hyperlink>
+      <w:r>
+        <w:t xml:space="preserve"> a book on procedural generation in games</w:t>
+      </w:r>
+    </w:p>
+    <w:p>
+      <w:pPr>
+        <w:pStyle w:val="Basic"/>
+      </w:pPr>
+    </w:p>
+    <w:p>
+      <w:pPr>
+        <w:pStyle w:val="Basic"/>
+      </w:pPr>
+    </w:p>
+    <w:p>
+      <w:pPr>
+        <w:pStyle w:val="Basic"/>
+      </w:pPr>
+      <w:r>
+        <w:rPr>
+          <w:rFonts w:ascii="Arial" w:hAnsi="Arial" w:cs="Arial"/>
+          <w:noProof/>
+          <w:color w:val="000000"/>
+        </w:rPr>
         <w:lastRenderedPageBreak/>
-        <w:t>High level overview of classes that may be required</w:t>
-      </w:r>
-      <w:bookmarkEnd w:id="11"/>
-      <w:r>
-        <w:t xml:space="preserve"> </w:t>
-      </w:r>
-    </w:p>
-    <w:p>
-      <w:pPr>
-        <w:pStyle w:val="Basic"/>
-      </w:pPr>
-    </w:p>
-    <w:p>
-      <w:pPr>
-        <w:pStyle w:val="personalHeading"/>
-      </w:pPr>
-      <w:bookmarkStart w:id="12" w:name="_Toc1815722"/>
-      <w:r>
-        <w:t>High level flow diagrams and pseudocode</w:t>
-      </w:r>
-      <w:bookmarkEnd w:id="12"/>
-      <w:r>
-        <w:t xml:space="preserve"> </w:t>
-      </w:r>
-    </w:p>
-    <w:p>
-      <w:pPr>
-        <w:pStyle w:val="Basic"/>
-      </w:pPr>
-    </w:p>
-    <w:p>
-      <w:pPr>
-        <w:pStyle w:val="personalHeading"/>
-      </w:pPr>
-      <w:bookmarkStart w:id="13" w:name="_Toc1815723"/>
-      <w:r>
-        <w:t>Appendices</w:t>
-      </w:r>
-      <w:bookmarkEnd w:id="13"/>
-      <w:r>
-        <w:t xml:space="preserve"> </w:t>
-      </w:r>
-    </w:p>
-    <w:p>
-      <w:pPr>
-        <w:pStyle w:val="personalHeading"/>
-      </w:pPr>
-      <w:bookmarkStart w:id="14" w:name="_Toc1815724"/>
-      <w:r>
-        <w:t>Reference List and Reading list</w:t>
-      </w:r>
-      <w:bookmarkEnd w:id="14"/>
-      <w:r>
-        <w:t xml:space="preserve"> </w:t>
-      </w:r>
-    </w:p>
-    <w:p>
-      <w:pPr>
-        <w:pStyle w:val="personalHeading"/>
-      </w:pPr>
-    </w:p>
-    <w:p>
-      <w:pPr>
-        <w:pStyle w:val="personalHeading"/>
-      </w:pPr>
-      <w:bookmarkStart w:id="15" w:name="_Toc1815725"/>
-      <w:r>
-        <w:t>Literature review</w:t>
-      </w:r>
-      <w:bookmarkEnd w:id="15"/>
-      <w:r>
-        <w:t xml:space="preserve"> </w:t>
+        <w:drawing>
+          <wp:inline distT="0" distB="0" distL="0" distR="0">
+            <wp:extent cx="5731510" cy="3223974"/>
+            <wp:effectExtent l="0" t="0" r="2540" b="0"/>
+            <wp:docPr id="1" name="Picture 1" descr="https://lh5.googleusercontent.com/6CQdVENdpS7IoO0Lrz135LZXUSdCqatf0qkulpbf-kMjrXawe3FVHK5jixedne3_ttxp8Qjxnz0XweVPMdC4I80W6PeW5UQBVfOfmezFDHYJTnAw5k0VXGO4zzDowxQWm-rg01sI"/>
+            <wp:cNvGraphicFramePr>
+              <a:graphicFrameLocks xmlns:a="http://schemas.openxmlformats.org/drawingml/2006/main" noChangeAspect="1"/>
+            </wp:cNvGraphicFramePr>
+            <a:graphic xmlns:a="http://schemas.openxmlformats.org/drawingml/2006/main">
+              <a:graphicData uri="http://schemas.openxmlformats.org/drawingml/2006/picture">
+                <pic:pic xmlns:pic="http://schemas.openxmlformats.org/drawingml/2006/picture">
+                  <pic:nvPicPr>
+                    <pic:cNvPr id="0" name="Picture 1" descr="https://lh5.googleusercontent.com/6CQdVENdpS7IoO0Lrz135LZXUSdCqatf0qkulpbf-kMjrXawe3FVHK5jixedne3_ttxp8Qjxnz0XweVPMdC4I80W6PeW5UQBVfOfmezFDHYJTnAw5k0VXGO4zzDowxQWm-rg01sI"/>
+                    <pic:cNvPicPr>
+                      <a:picLocks noChangeAspect="1" noChangeArrowheads="1"/>
+                    </pic:cNvPicPr>
+                  </pic:nvPicPr>
+                  <pic:blipFill>
+                    <a:blip r:embed="rId34" cstate="print">
+                      <a:extLst>
+                        <a:ext uri="{28A0092B-C50C-407E-A947-70E740481C1C}">
+                          <a14:useLocalDpi xmlns:a14="http://schemas.microsoft.com/office/drawing/2010/main" val="0"/>
+                        </a:ext>
+                      </a:extLst>
+                    </a:blip>
+                    <a:srcRect/>
+                    <a:stretch>
+                      <a:fillRect/>
+                    </a:stretch>
+                  </pic:blipFill>
+                  <pic:spPr bwMode="auto">
+                    <a:xfrm>
+                      <a:off x="0" y="0"/>
+                      <a:ext cx="5731510" cy="3223974"/>
+                    </a:xfrm>
+                    <a:prstGeom prst="rect">
+                      <a:avLst/>
+                    </a:prstGeom>
+                    <a:noFill/>
+                    <a:ln>
+                      <a:noFill/>
+                    </a:ln>
+                  </pic:spPr>
+                </pic:pic>
+              </a:graphicData>
+            </a:graphic>
+          </wp:inline>
+        </w:drawing>
+      </w:r>
+    </w:p>
+    <w:p>
+      <w:pPr>
+        <w:pStyle w:val="Basic"/>
+      </w:pPr>
+      <w:r>
+        <w:rPr>
+          <w:rFonts w:ascii="Arial" w:hAnsi="Arial" w:cs="Arial"/>
+          <w:color w:val="000000"/>
+        </w:rPr>
+        <w:t xml:space="preserve">Figure 1 map from </w:t>
+      </w:r>
+      <w:proofErr w:type="spellStart"/>
+      <w:r>
+        <w:rPr>
+          <w:rFonts w:ascii="Arial" w:hAnsi="Arial" w:cs="Arial"/>
+          <w:color w:val="000000"/>
+        </w:rPr>
+        <w:t>skyrim</w:t>
+      </w:r>
+      <w:proofErr w:type="spellEnd"/>
+      <w:r>
+        <w:tab/>
       </w:r>
     </w:p>
     <w:sectPr>
-      <w:headerReference w:type="default" r:id="rId8"/>
+      <w:headerReference w:type="default" r:id="rId35"/>
       <w:pgSz w:w="11906" w:h="16838"/>
       <w:pgMar w:top="1440" w:right="1440" w:bottom="1440" w:left="1440" w:header="708" w:footer="708" w:gutter="0"/>
       <w:pgNumType w:start="0"/>
@@ -2803,6 +5390,155 @@
     </w:lvl>
   </w:abstractNum>
   <w:abstractNum w:abstractNumId="2" w15:restartNumberingAfterBreak="0">
+    <w:nsid w:val="300D188D"/>
+    <w:multiLevelType w:val="multilevel"/>
+    <w:tmpl w:val="22323DAE"/>
+    <w:lvl w:ilvl="0">
+      <w:start w:val="1"/>
+      <w:numFmt w:val="bullet"/>
+      <w:lvlText w:val=""/>
+      <w:lvlJc w:val="left"/>
+      <w:pPr>
+        <w:tabs>
+          <w:tab w:val="num" w:pos="720"/>
+        </w:tabs>
+        <w:ind w:left="720" w:hanging="360"/>
+      </w:pPr>
+      <w:rPr>
+        <w:rFonts w:ascii="Symbol" w:hAnsi="Symbol" w:hint="default"/>
+        <w:sz w:val="20"/>
+      </w:rPr>
+    </w:lvl>
+    <w:lvl w:ilvl="1">
+      <w:start w:val="1"/>
+      <w:numFmt w:val="bullet"/>
+      <w:lvlText w:val="o"/>
+      <w:lvlJc w:val="left"/>
+      <w:pPr>
+        <w:tabs>
+          <w:tab w:val="num" w:pos="1440"/>
+        </w:tabs>
+        <w:ind w:left="1440" w:hanging="360"/>
+      </w:pPr>
+      <w:rPr>
+        <w:rFonts w:ascii="Courier New" w:hAnsi="Courier New" w:hint="default"/>
+        <w:sz w:val="20"/>
+      </w:rPr>
+    </w:lvl>
+    <w:lvl w:ilvl="2">
+      <w:start w:val="1"/>
+      <w:numFmt w:val="bullet"/>
+      <w:lvlText w:val=""/>
+      <w:lvlJc w:val="left"/>
+      <w:pPr>
+        <w:tabs>
+          <w:tab w:val="num" w:pos="2160"/>
+        </w:tabs>
+        <w:ind w:left="2160" w:hanging="360"/>
+      </w:pPr>
+      <w:rPr>
+        <w:rFonts w:ascii="Wingdings" w:hAnsi="Wingdings" w:hint="default"/>
+        <w:sz w:val="20"/>
+      </w:rPr>
+    </w:lvl>
+    <w:lvl w:ilvl="3" w:tentative="1">
+      <w:start w:val="1"/>
+      <w:numFmt w:val="bullet"/>
+      <w:lvlText w:val=""/>
+      <w:lvlJc w:val="left"/>
+      <w:pPr>
+        <w:tabs>
+          <w:tab w:val="num" w:pos="2880"/>
+        </w:tabs>
+        <w:ind w:left="2880" w:hanging="360"/>
+      </w:pPr>
+      <w:rPr>
+        <w:rFonts w:ascii="Wingdings" w:hAnsi="Wingdings" w:hint="default"/>
+        <w:sz w:val="20"/>
+      </w:rPr>
+    </w:lvl>
+    <w:lvl w:ilvl="4" w:tentative="1">
+      <w:start w:val="1"/>
+      <w:numFmt w:val="bullet"/>
+      <w:lvlText w:val=""/>
+      <w:lvlJc w:val="left"/>
+      <w:pPr>
+        <w:tabs>
+          <w:tab w:val="num" w:pos="3600"/>
+        </w:tabs>
+        <w:ind w:left="3600" w:hanging="360"/>
+      </w:pPr>
+      <w:rPr>
+        <w:rFonts w:ascii="Wingdings" w:hAnsi="Wingdings" w:hint="default"/>
+        <w:sz w:val="20"/>
+      </w:rPr>
+    </w:lvl>
+    <w:lvl w:ilvl="5" w:tentative="1">
+      <w:start w:val="1"/>
+      <w:numFmt w:val="bullet"/>
+      <w:lvlText w:val=""/>
+      <w:lvlJc w:val="left"/>
+      <w:pPr>
+        <w:tabs>
+          <w:tab w:val="num" w:pos="4320"/>
+        </w:tabs>
+        <w:ind w:left="4320" w:hanging="360"/>
+      </w:pPr>
+      <w:rPr>
+        <w:rFonts w:ascii="Wingdings" w:hAnsi="Wingdings" w:hint="default"/>
+        <w:sz w:val="20"/>
+      </w:rPr>
+    </w:lvl>
+    <w:lvl w:ilvl="6" w:tentative="1">
+      <w:start w:val="1"/>
+      <w:numFmt w:val="bullet"/>
+      <w:lvlText w:val=""/>
+      <w:lvlJc w:val="left"/>
+      <w:pPr>
+        <w:tabs>
+          <w:tab w:val="num" w:pos="5040"/>
+        </w:tabs>
+        <w:ind w:left="5040" w:hanging="360"/>
+      </w:pPr>
+      <w:rPr>
+        <w:rFonts w:ascii="Wingdings" w:hAnsi="Wingdings" w:hint="default"/>
+        <w:sz w:val="20"/>
+      </w:rPr>
+    </w:lvl>
+    <w:lvl w:ilvl="7" w:tentative="1">
+      <w:start w:val="1"/>
+      <w:numFmt w:val="bullet"/>
+      <w:lvlText w:val=""/>
+      <w:lvlJc w:val="left"/>
+      <w:pPr>
+        <w:tabs>
+          <w:tab w:val="num" w:pos="5760"/>
+        </w:tabs>
+        <w:ind w:left="5760" w:hanging="360"/>
+      </w:pPr>
+      <w:rPr>
+        <w:rFonts w:ascii="Wingdings" w:hAnsi="Wingdings" w:hint="default"/>
+        <w:sz w:val="20"/>
+      </w:rPr>
+    </w:lvl>
+    <w:lvl w:ilvl="8" w:tentative="1">
+      <w:start w:val="1"/>
+      <w:numFmt w:val="bullet"/>
+      <w:lvlText w:val=""/>
+      <w:lvlJc w:val="left"/>
+      <w:pPr>
+        <w:tabs>
+          <w:tab w:val="num" w:pos="6480"/>
+        </w:tabs>
+        <w:ind w:left="6480" w:hanging="360"/>
+      </w:pPr>
+      <w:rPr>
+        <w:rFonts w:ascii="Wingdings" w:hAnsi="Wingdings" w:hint="default"/>
+        <w:sz w:val="20"/>
+      </w:rPr>
+    </w:lvl>
+  </w:abstractNum>
+  <w:abstractNum w:abstractNumId="3" w15:restartNumberingAfterBreak="0">
     <w:nsid w:val="383F7B0A"/>
     <w:multiLevelType w:val="hybridMultilevel"/>
     <w:tmpl w:val="6200FFFA"/>
@@ -2914,7 +5650,7 @@
       </w:rPr>
     </w:lvl>
   </w:abstractNum>
-  <w:abstractNum w:abstractNumId="3" w15:restartNumberingAfterBreak="0">
+  <w:abstractNum w:abstractNumId="4" w15:restartNumberingAfterBreak="0">
     <w:nsid w:val="436960F8"/>
     <w:multiLevelType w:val="hybridMultilevel"/>
     <w:tmpl w:val="C00C4400"/>
@@ -3026,7 +5762,7 @@
       </w:rPr>
     </w:lvl>
   </w:abstractNum>
-  <w:abstractNum w:abstractNumId="4" w15:restartNumberingAfterBreak="0">
+  <w:abstractNum w:abstractNumId="5" w15:restartNumberingAfterBreak="0">
     <w:nsid w:val="469C085E"/>
     <w:multiLevelType w:val="hybridMultilevel"/>
     <w:tmpl w:val="0A04BF60"/>
@@ -3138,7 +5874,156 @@
       </w:rPr>
     </w:lvl>
   </w:abstractNum>
-  <w:abstractNum w:abstractNumId="5" w15:restartNumberingAfterBreak="0">
+  <w:abstractNum w:abstractNumId="6" w15:restartNumberingAfterBreak="0">
+    <w:nsid w:val="4DF16190"/>
+    <w:multiLevelType w:val="multilevel"/>
+    <w:tmpl w:val="55200C74"/>
+    <w:lvl w:ilvl="0">
+      <w:start w:val="1"/>
+      <w:numFmt w:val="bullet"/>
+      <w:lvlText w:val=""/>
+      <w:lvlJc w:val="left"/>
+      <w:pPr>
+        <w:tabs>
+          <w:tab w:val="num" w:pos="720"/>
+        </w:tabs>
+        <w:ind w:left="720" w:hanging="360"/>
+      </w:pPr>
+      <w:rPr>
+        <w:rFonts w:ascii="Symbol" w:hAnsi="Symbol" w:hint="default"/>
+        <w:sz w:val="20"/>
+      </w:rPr>
+    </w:lvl>
+    <w:lvl w:ilvl="1">
+      <w:start w:val="1"/>
+      <w:numFmt w:val="bullet"/>
+      <w:lvlText w:val="o"/>
+      <w:lvlJc w:val="left"/>
+      <w:pPr>
+        <w:tabs>
+          <w:tab w:val="num" w:pos="1440"/>
+        </w:tabs>
+        <w:ind w:left="1440" w:hanging="360"/>
+      </w:pPr>
+      <w:rPr>
+        <w:rFonts w:ascii="Courier New" w:hAnsi="Courier New" w:hint="default"/>
+        <w:sz w:val="20"/>
+      </w:rPr>
+    </w:lvl>
+    <w:lvl w:ilvl="2">
+      <w:start w:val="1"/>
+      <w:numFmt w:val="bullet"/>
+      <w:lvlText w:val=""/>
+      <w:lvlJc w:val="left"/>
+      <w:pPr>
+        <w:tabs>
+          <w:tab w:val="num" w:pos="2160"/>
+        </w:tabs>
+        <w:ind w:left="2160" w:hanging="360"/>
+      </w:pPr>
+      <w:rPr>
+        <w:rFonts w:ascii="Wingdings" w:hAnsi="Wingdings" w:hint="default"/>
+        <w:sz w:val="20"/>
+      </w:rPr>
+    </w:lvl>
+    <w:lvl w:ilvl="3" w:tentative="1">
+      <w:start w:val="1"/>
+      <w:numFmt w:val="bullet"/>
+      <w:lvlText w:val=""/>
+      <w:lvlJc w:val="left"/>
+      <w:pPr>
+        <w:tabs>
+          <w:tab w:val="num" w:pos="2880"/>
+        </w:tabs>
+        <w:ind w:left="2880" w:hanging="360"/>
+      </w:pPr>
+      <w:rPr>
+        <w:rFonts w:ascii="Wingdings" w:hAnsi="Wingdings" w:hint="default"/>
+        <w:sz w:val="20"/>
+      </w:rPr>
+    </w:lvl>
+    <w:lvl w:ilvl="4" w:tentative="1">
+      <w:start w:val="1"/>
+      <w:numFmt w:val="bullet"/>
+      <w:lvlText w:val=""/>
+      <w:lvlJc w:val="left"/>
+      <w:pPr>
+        <w:tabs>
+          <w:tab w:val="num" w:pos="3600"/>
+        </w:tabs>
+        <w:ind w:left="3600" w:hanging="360"/>
+      </w:pPr>
+      <w:rPr>
+        <w:rFonts w:ascii="Wingdings" w:hAnsi="Wingdings" w:hint="default"/>
+        <w:sz w:val="20"/>
+      </w:rPr>
+    </w:lvl>
+    <w:lvl w:ilvl="5" w:tentative="1">
+      <w:start w:val="1"/>
+      <w:numFmt w:val="bullet"/>
+      <w:lvlText w:val=""/>
+      <w:lvlJc w:val="left"/>
+      <w:pPr>
+        <w:tabs>
+          <w:tab w:val="num" w:pos="4320"/>
+        </w:tabs>
+        <w:ind w:left="4320" w:hanging="360"/>
+      </w:pPr>
+      <w:rPr>
+        <w:rFonts w:ascii="Wingdings" w:hAnsi="Wingdings" w:hint="default"/>
+        <w:sz w:val="20"/>
+      </w:rPr>
+    </w:lvl>
+    <w:lvl w:ilvl="6" w:tentative="1">
+      <w:start w:val="1"/>
+      <w:numFmt w:val="bullet"/>
+      <w:lvlText w:val=""/>
+      <w:lvlJc w:val="left"/>
+      <w:pPr>
+        <w:tabs>
+          <w:tab w:val="num" w:pos="5040"/>
+        </w:tabs>
+        <w:ind w:left="5040" w:hanging="360"/>
+      </w:pPr>
+      <w:rPr>
+        <w:rFonts w:ascii="Wingdings" w:hAnsi="Wingdings" w:hint="default"/>
+        <w:sz w:val="20"/>
+      </w:rPr>
+    </w:lvl>
+    <w:lvl w:ilvl="7" w:tentative="1">
+      <w:start w:val="1"/>
+      <w:numFmt w:val="bullet"/>
+      <w:lvlText w:val=""/>
+      <w:lvlJc w:val="left"/>
+      <w:pPr>
+        <w:tabs>
+          <w:tab w:val="num" w:pos="5760"/>
+        </w:tabs>
+        <w:ind w:left="5760" w:hanging="360"/>
+      </w:pPr>
+      <w:rPr>
+        <w:rFonts w:ascii="Wingdings" w:hAnsi="Wingdings" w:hint="default"/>
+        <w:sz w:val="20"/>
+      </w:rPr>
+    </w:lvl>
+    <w:lvl w:ilvl="8" w:tentative="1">
+      <w:start w:val="1"/>
+      <w:numFmt w:val="bullet"/>
+      <w:lvlText w:val=""/>
+      <w:lvlJc w:val="left"/>
+      <w:pPr>
+        <w:tabs>
+          <w:tab w:val="num" w:pos="6480"/>
+        </w:tabs>
+        <w:ind w:left="6480" w:hanging="360"/>
+      </w:pPr>
+      <w:rPr>
+        <w:rFonts w:ascii="Wingdings" w:hAnsi="Wingdings" w:hint="default"/>
+        <w:sz w:val="20"/>
+      </w:rPr>
+    </w:lvl>
+  </w:abstractNum>
+  <w:abstractNum w:abstractNumId="7" w15:restartNumberingAfterBreak="0">
     <w:nsid w:val="531E5E8E"/>
     <w:multiLevelType w:val="hybridMultilevel"/>
     <w:tmpl w:val="A27AA534"/>
@@ -3257,16 +6142,136 @@
     <w:abstractNumId w:val="1"/>
   </w:num>
   <w:num w:numId="3">
+    <w:abstractNumId w:val="5"/>
+  </w:num>
+  <w:num w:numId="4">
+    <w:abstractNumId w:val="3"/>
+  </w:num>
+  <w:num w:numId="5">
+    <w:abstractNumId w:val="7"/>
+  </w:num>
+  <w:num w:numId="6">
     <w:abstractNumId w:val="4"/>
   </w:num>
-  <w:num w:numId="4">
+  <w:num w:numId="7">
     <w:abstractNumId w:val="2"/>
   </w:num>
-  <w:num w:numId="5">
-    <w:abstractNumId w:val="5"/>
+  <w:num w:numId="8">
+    <w:abstractNumId w:val="2"/>
+    <w:lvlOverride w:ilvl="1">
+      <w:lvl w:ilvl="1">
+        <w:numFmt w:val="bullet"/>
+        <w:lvlText w:val=""/>
+        <w:lvlJc w:val="left"/>
+        <w:pPr>
+          <w:tabs>
+            <w:tab w:val="num" w:pos="1440"/>
+          </w:tabs>
+          <w:ind w:left="1440" w:hanging="360"/>
+        </w:pPr>
+        <w:rPr>
+          <w:rFonts w:ascii="Symbol" w:hAnsi="Symbol" w:hint="default"/>
+          <w:sz w:val="20"/>
+        </w:rPr>
+      </w:lvl>
+    </w:lvlOverride>
   </w:num>
-  <w:num w:numId="6">
-    <w:abstractNumId w:val="3"/>
+  <w:num w:numId="9">
+    <w:abstractNumId w:val="2"/>
+    <w:lvlOverride w:ilvl="1">
+      <w:lvl w:ilvl="1">
+        <w:numFmt w:val="bullet"/>
+        <w:lvlText w:val=""/>
+        <w:lvlJc w:val="left"/>
+        <w:pPr>
+          <w:tabs>
+            <w:tab w:val="num" w:pos="1440"/>
+          </w:tabs>
+          <w:ind w:left="1440" w:hanging="360"/>
+        </w:pPr>
+        <w:rPr>
+          <w:rFonts w:ascii="Symbol" w:hAnsi="Symbol" w:hint="default"/>
+          <w:sz w:val="20"/>
+        </w:rPr>
+      </w:lvl>
+    </w:lvlOverride>
+    <w:lvlOverride w:ilvl="2">
+      <w:lvl w:ilvl="2">
+        <w:numFmt w:val="bullet"/>
+        <w:lvlText w:val=""/>
+        <w:lvlJc w:val="left"/>
+        <w:pPr>
+          <w:tabs>
+            <w:tab w:val="num" w:pos="2160"/>
+          </w:tabs>
+          <w:ind w:left="2160" w:hanging="360"/>
+        </w:pPr>
+        <w:rPr>
+          <w:rFonts w:ascii="Symbol" w:hAnsi="Symbol" w:hint="default"/>
+          <w:sz w:val="20"/>
+        </w:rPr>
+      </w:lvl>
+    </w:lvlOverride>
+  </w:num>
+  <w:num w:numId="10">
+    <w:abstractNumId w:val="6"/>
+  </w:num>
+  <w:num w:numId="11">
+    <w:abstractNumId w:val="6"/>
+    <w:lvlOverride w:ilvl="1">
+      <w:lvl w:ilvl="1">
+        <w:numFmt w:val="bullet"/>
+        <w:lvlText w:val=""/>
+        <w:lvlJc w:val="left"/>
+        <w:pPr>
+          <w:tabs>
+            <w:tab w:val="num" w:pos="1440"/>
+          </w:tabs>
+          <w:ind w:left="1440" w:hanging="360"/>
+        </w:pPr>
+        <w:rPr>
+          <w:rFonts w:ascii="Symbol" w:hAnsi="Symbol" w:hint="default"/>
+          <w:sz w:val="20"/>
+        </w:rPr>
+      </w:lvl>
+    </w:lvlOverride>
+  </w:num>
+  <w:num w:numId="12">
+    <w:abstractNumId w:val="6"/>
+    <w:lvlOverride w:ilvl="1">
+      <w:lvl w:ilvl="1">
+        <w:numFmt w:val="bullet"/>
+        <w:lvlText w:val=""/>
+        <w:lvlJc w:val="left"/>
+        <w:pPr>
+          <w:tabs>
+            <w:tab w:val="num" w:pos="1440"/>
+          </w:tabs>
+          <w:ind w:left="1440" w:hanging="360"/>
+        </w:pPr>
+        <w:rPr>
+          <w:rFonts w:ascii="Symbol" w:hAnsi="Symbol" w:hint="default"/>
+          <w:sz w:val="20"/>
+        </w:rPr>
+      </w:lvl>
+    </w:lvlOverride>
+    <w:lvlOverride w:ilvl="2">
+      <w:lvl w:ilvl="2">
+        <w:numFmt w:val="bullet"/>
+        <w:lvlText w:val=""/>
+        <w:lvlJc w:val="left"/>
+        <w:pPr>
+          <w:tabs>
+            <w:tab w:val="num" w:pos="2160"/>
+          </w:tabs>
+          <w:ind w:left="2160" w:hanging="360"/>
+        </w:pPr>
+        <w:rPr>
+          <w:rFonts w:ascii="Symbol" w:hAnsi="Symbol" w:hint="default"/>
+          <w:sz w:val="20"/>
+        </w:rPr>
+      </w:lvl>
+    </w:lvlOverride>
   </w:num>
 </w:numbering>
 </file>
@@ -3739,7 +6744,6 @@
   <w:style w:type="character" w:default="1" w:styleId="DefaultParagraphFont">
     <w:name w:val="Default Paragraph Font"/>
     <w:uiPriority w:val="1"/>
-    <w:semiHidden/>
     <w:unhideWhenUsed/>
   </w:style>
   <w:style w:type="table" w:default="1" w:styleId="TableNormal">
@@ -4142,6 +7146,43 @@
     <w:uiPriority w:val="99"/>
     <w:rsid w:val="00A220AB"/>
   </w:style>
+  <w:style w:type="character" w:styleId="UnresolvedMention">
+    <w:name w:val="Unresolved Mention"/>
+    <w:basedOn w:val="DefaultParagraphFont"/>
+    <w:uiPriority w:val="99"/>
+    <w:semiHidden/>
+    <w:unhideWhenUsed/>
+    <w:rsid w:val="00BD41C3"/>
+    <w:rPr>
+      <w:color w:val="605E5C"/>
+      <w:shd w:val="clear" w:color="auto" w:fill="E1DFDD"/>
+    </w:rPr>
+  </w:style>
+  <w:style w:type="paragraph" w:styleId="NormalWeb">
+    <w:name w:val="Normal (Web)"/>
+    <w:basedOn w:val="Normal"/>
+    <w:uiPriority w:val="99"/>
+    <w:semiHidden/>
+    <w:unhideWhenUsed/>
+    <w:rsid w:val="00781F61"/>
+    <w:pPr>
+      <w:spacing w:before="100" w:beforeAutospacing="1" w:after="100" w:afterAutospacing="1" w:line="240" w:lineRule="auto"/>
+    </w:pPr>
+    <w:rPr>
+      <w:rFonts w:ascii="Times New Roman" w:eastAsia="Times New Roman" w:hAnsi="Times New Roman" w:cs="Times New Roman"/>
+      <w:sz w:val="24"/>
+      <w:szCs w:val="24"/>
+      <w:lang w:eastAsia="en-GB"/>
+    </w:rPr>
+  </w:style>
+  <w:style w:type="paragraph" w:styleId="Bibliography">
+    <w:name w:val="Bibliography"/>
+    <w:basedOn w:val="Normal"/>
+    <w:next w:val="Normal"/>
+    <w:uiPriority w:val="37"/>
+    <w:unhideWhenUsed/>
+    <w:rsid w:val="00540BA9"/>
+  </w:style>
 </w:styles>
 </file>
 
@@ -4445,7 +7486,7 @@
 </file>
 
 <file path=customXml/itemProps1.xml><?xml version="1.0" encoding="utf-8"?>
-<ds:datastoreItem xmlns:ds="http://schemas.openxmlformats.org/officeDocument/2006/customXml" ds:itemID="{F983263A-6070-4ED6-99C4-763238743AF0}">
+<ds:datastoreItem xmlns:ds="http://schemas.openxmlformats.org/officeDocument/2006/customXml" ds:itemID="{56BCEC3A-43BD-45C7-9DD0-1D000AE5CEAA}">
   <ds:schemaRefs>
     <ds:schemaRef ds:uri="http://schemas.openxmlformats.org/officeDocument/2006/bibliography"/>
   </ds:schemaRefs>

</xml_diff>

<commit_message>
blocked out more of the report
</commit_message>
<xml_diff>
--- a/Progress Report.docx
+++ b/Progress Report.docx
@@ -806,7 +806,7 @@
               </mc:Choice>
               <mc:Fallback>
                 <w:pict>
-                  <v:group w14:anchorId="7D1F6C26" id="Group 114" o:spid="_x0000_s1026" style="position:absolute;margin-left:0;margin-top:0;width:18pt;height:10in;z-index:251659264;mso-width-percent:29;mso-height-percent:909;mso-left-percent:45;mso-position-horizontal-relative:page;mso-position-vertical:center;mso-position-vertical-relative:page;mso-width-percent:29;mso-height-percent:909;mso-left-percent:45" coordsize="2286,91440" o:gfxdata="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">
+                  <v:group w14:anchorId="69454129" id="Group 114" o:spid="_x0000_s1026" style="position:absolute;margin-left:0;margin-top:0;width:18pt;height:10in;z-index:251659264;mso-width-percent:29;mso-height-percent:909;mso-left-percent:45;mso-position-horizontal-relative:page;mso-position-vertical:center;mso-position-vertical-relative:page;mso-width-percent:29;mso-height-percent:909;mso-left-percent:45" coordsize="2286,91440" o:gfxdata="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">
                     <v:rect id="Rectangle 115" o:spid="_x0000_s1027" style="position:absolute;width:2286;height:87820;visibility:visible;mso-wrap-style:square;v-text-anchor:middle" o:gfxdata="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" fillcolor="#ed7d31 [3205]" stroked="f" strokeweight="1pt"/>
                     <v:rect id="Rectangle 116" o:spid="_x0000_s1028" style="position:absolute;top:89154;width:2286;height:2286;visibility:visible;mso-wrap-style:square;v-text-anchor:middle" o:gfxdata="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" fillcolor="#ed7d31 [3205]" stroked="f">
                       <o:lock v:ext="edit" aspectratio="t"/>
@@ -889,13 +889,13 @@
             </w:rPr>
             <w:fldChar w:fldCharType="separate"/>
           </w:r>
-          <w:hyperlink w:anchor="_Toc1815711" w:history="1">
+          <w:hyperlink w:anchor="_Toc1906858" w:history="1">
             <w:r>
               <w:rPr>
                 <w:rStyle w:val="Hyperlink"/>
                 <w:noProof/>
               </w:rPr>
-              <w:t>Background</w:t>
+              <w:t>Background – part of 1, a portion of 15% -150 words</w:t>
             </w:r>
             <w:r>
               <w:rPr>
@@ -916,7 +916,7 @@
                 <w:noProof/>
                 <w:webHidden/>
               </w:rPr>
-              <w:instrText xml:space="preserve"> PAGEREF _Toc1815711 \h </w:instrText>
+              <w:instrText xml:space="preserve"> PAGEREF _Toc1906858 \h </w:instrText>
             </w:r>
             <w:r>
               <w:rPr>
@@ -959,13 +959,13 @@
               <w:lang w:eastAsia="en-GB"/>
             </w:rPr>
           </w:pPr>
-          <w:hyperlink w:anchor="_Toc1815712" w:history="1">
+          <w:hyperlink w:anchor="_Toc1906859" w:history="1">
             <w:r>
               <w:rPr>
                 <w:rStyle w:val="Hyperlink"/>
                 <w:noProof/>
               </w:rPr>
-              <w:t>Overall Aims</w:t>
+              <w:t>Overall Aims – part of 1, a portion of 15% - 150 words</w:t>
             </w:r>
             <w:r>
               <w:rPr>
@@ -986,7 +986,7 @@
                 <w:noProof/>
                 <w:webHidden/>
               </w:rPr>
-              <w:instrText xml:space="preserve"> PAGEREF _Toc1815712 \h </w:instrText>
+              <w:instrText xml:space="preserve"> PAGEREF _Toc1906859 \h </w:instrText>
             </w:r>
             <w:r>
               <w:rPr>
@@ -1029,13 +1029,13 @@
               <w:lang w:eastAsia="en-GB"/>
             </w:rPr>
           </w:pPr>
-          <w:hyperlink w:anchor="_Toc1815713" w:history="1">
+          <w:hyperlink w:anchor="_Toc1906860" w:history="1">
             <w:r>
               <w:rPr>
                 <w:rStyle w:val="Hyperlink"/>
                 <w:noProof/>
               </w:rPr>
-              <w:t>Objectives</w:t>
+              <w:t>Objectives – part of 1, a portion of 15% - 150 words</w:t>
             </w:r>
             <w:r>
               <w:rPr>
@@ -1056,7 +1056,7 @@
                 <w:noProof/>
                 <w:webHidden/>
               </w:rPr>
-              <w:instrText xml:space="preserve"> PAGEREF _Toc1815713 \h </w:instrText>
+              <w:instrText xml:space="preserve"> PAGEREF _Toc1906860 \h </w:instrText>
             </w:r>
             <w:r>
               <w:rPr>
@@ -1099,13 +1099,13 @@
               <w:lang w:eastAsia="en-GB"/>
             </w:rPr>
           </w:pPr>
-          <w:hyperlink w:anchor="_Toc1815714" w:history="1">
+          <w:hyperlink w:anchor="_Toc1906861" w:history="1">
             <w:r>
               <w:rPr>
                 <w:rStyle w:val="Hyperlink"/>
                 <w:noProof/>
               </w:rPr>
-              <w:t>Description of research/prototyping completed</w:t>
+              <w:t>Description of research/prototyping completed – criteria 2, 20% - 600 words</w:t>
             </w:r>
             <w:r>
               <w:rPr>
@@ -1126,7 +1126,7 @@
                 <w:noProof/>
                 <w:webHidden/>
               </w:rPr>
-              <w:instrText xml:space="preserve"> PAGEREF _Toc1815714 \h </w:instrText>
+              <w:instrText xml:space="preserve"> PAGEREF _Toc1906861 \h </w:instrText>
             </w:r>
             <w:r>
               <w:rPr>
@@ -1169,13 +1169,13 @@
               <w:lang w:eastAsia="en-GB"/>
             </w:rPr>
           </w:pPr>
-          <w:hyperlink w:anchor="_Toc1815715" w:history="1">
+          <w:hyperlink w:anchor="_Toc1906862" w:history="1">
             <w:r>
               <w:rPr>
                 <w:rStyle w:val="Hyperlink"/>
                 <w:noProof/>
               </w:rPr>
-              <w:t>Project Specification</w:t>
+              <w:t>Project Specification – Criteria 3, 15% 450 words</w:t>
             </w:r>
             <w:r>
               <w:rPr>
@@ -1196,7 +1196,7 @@
                 <w:noProof/>
                 <w:webHidden/>
               </w:rPr>
-              <w:instrText xml:space="preserve"> PAGEREF _Toc1815715 \h </w:instrText>
+              <w:instrText xml:space="preserve"> PAGEREF _Toc1906862 \h </w:instrText>
             </w:r>
             <w:r>
               <w:rPr>
@@ -1239,13 +1239,13 @@
               <w:lang w:eastAsia="en-GB"/>
             </w:rPr>
           </w:pPr>
-          <w:hyperlink w:anchor="_Toc1815716" w:history="1">
+          <w:hyperlink w:anchor="_Toc1906863" w:history="1">
             <w:r>
               <w:rPr>
                 <w:rStyle w:val="Hyperlink"/>
                 <w:noProof/>
               </w:rPr>
-              <w:t>Discussion of potential solutions - Algorithms/approaches</w:t>
+              <w:t>Discussion of potential solutions - Algorithms/approaches –Part of Criteria 4 25% - 250 words</w:t>
             </w:r>
             <w:r>
               <w:rPr>
@@ -1266,7 +1266,7 @@
                 <w:noProof/>
                 <w:webHidden/>
               </w:rPr>
-              <w:instrText xml:space="preserve"> PAGEREF _Toc1815716 \h </w:instrText>
+              <w:instrText xml:space="preserve"> PAGEREF _Toc1906863 \h </w:instrText>
             </w:r>
             <w:r>
               <w:rPr>
@@ -1286,7 +1286,7 @@
                 <w:noProof/>
                 <w:webHidden/>
               </w:rPr>
-              <w:t>2</w:t>
+              <w:t>3</w:t>
             </w:r>
             <w:r>
               <w:rPr>
@@ -1309,13 +1309,13 @@
               <w:lang w:eastAsia="en-GB"/>
             </w:rPr>
           </w:pPr>
-          <w:hyperlink w:anchor="_Toc1815717" w:history="1">
+          <w:hyperlink w:anchor="_Toc1906864" w:history="1">
             <w:r>
               <w:rPr>
                 <w:rStyle w:val="Hyperlink"/>
                 <w:noProof/>
               </w:rPr>
-              <w:t>Discussion of tools and technologies</w:t>
+              <w:t>Discussion of tools and technologies  – Part of Criteria 4 25% - 250 words</w:t>
             </w:r>
             <w:r>
               <w:rPr>
@@ -1336,7 +1336,7 @@
                 <w:noProof/>
                 <w:webHidden/>
               </w:rPr>
-              <w:instrText xml:space="preserve"> PAGEREF _Toc1815717 \h </w:instrText>
+              <w:instrText xml:space="preserve"> PAGEREF _Toc1906864 \h </w:instrText>
             </w:r>
             <w:r>
               <w:rPr>
@@ -1356,7 +1356,7 @@
                 <w:noProof/>
                 <w:webHidden/>
               </w:rPr>
-              <w:t>2</w:t>
+              <w:t>4</w:t>
             </w:r>
             <w:r>
               <w:rPr>
@@ -1379,13 +1379,13 @@
               <w:lang w:eastAsia="en-GB"/>
             </w:rPr>
           </w:pPr>
-          <w:hyperlink w:anchor="_Toc1815718" w:history="1">
+          <w:hyperlink w:anchor="_Toc1906865" w:history="1">
             <w:r>
               <w:rPr>
                 <w:rStyle w:val="Hyperlink"/>
                 <w:noProof/>
               </w:rPr>
-              <w:t>Discussion of software dev methodology</w:t>
+              <w:t>Discussion of software dev methodology – Part of Criteria 5 25% - 375 words</w:t>
             </w:r>
             <w:r>
               <w:rPr>
@@ -1406,7 +1406,7 @@
                 <w:noProof/>
                 <w:webHidden/>
               </w:rPr>
-              <w:instrText xml:space="preserve"> PAGEREF _Toc1815718 \h </w:instrText>
+              <w:instrText xml:space="preserve"> PAGEREF _Toc1906865 \h </w:instrText>
             </w:r>
             <w:r>
               <w:rPr>
@@ -1426,7 +1426,7 @@
                 <w:noProof/>
                 <w:webHidden/>
               </w:rPr>
-              <w:t>2</w:t>
+              <w:t>6</w:t>
             </w:r>
             <w:r>
               <w:rPr>
@@ -1449,13 +1449,13 @@
               <w:lang w:eastAsia="en-GB"/>
             </w:rPr>
           </w:pPr>
-          <w:hyperlink w:anchor="_Toc1815719" w:history="1">
+          <w:hyperlink w:anchor="_Toc1906866" w:history="1">
             <w:r>
               <w:rPr>
                 <w:rStyle w:val="Hyperlink"/>
                 <w:noProof/>
               </w:rPr>
-              <w:t>Discussion of project management tools and metrics</w:t>
+              <w:t>Discussion of project management tools and metrics – Part of Criteria 5 25% - 375 words</w:t>
             </w:r>
             <w:r>
               <w:rPr>
@@ -1476,7 +1476,7 @@
                 <w:noProof/>
                 <w:webHidden/>
               </w:rPr>
-              <w:instrText xml:space="preserve"> PAGEREF _Toc1815719 \h </w:instrText>
+              <w:instrText xml:space="preserve"> PAGEREF _Toc1906866 \h </w:instrText>
             </w:r>
             <w:r>
               <w:rPr>
@@ -1496,7 +1496,7 @@
                 <w:noProof/>
                 <w:webHidden/>
               </w:rPr>
-              <w:t>2</w:t>
+              <w:t>7</w:t>
             </w:r>
             <w:r>
               <w:rPr>
@@ -1519,7 +1519,7 @@
               <w:lang w:eastAsia="en-GB"/>
             </w:rPr>
           </w:pPr>
-          <w:hyperlink w:anchor="_Toc1815720" w:history="1">
+          <w:hyperlink w:anchor="_Toc1906867" w:history="1">
             <w:r>
               <w:rPr>
                 <w:rStyle w:val="Hyperlink"/>
@@ -1546,7 +1546,7 @@
                 <w:noProof/>
                 <w:webHidden/>
               </w:rPr>
-              <w:instrText xml:space="preserve"> PAGEREF _Toc1815720 \h </w:instrText>
+              <w:instrText xml:space="preserve"> PAGEREF _Toc1906867 \h </w:instrText>
             </w:r>
             <w:r>
               <w:rPr>
@@ -1566,7 +1566,7 @@
                 <w:noProof/>
                 <w:webHidden/>
               </w:rPr>
-              <w:t>2</w:t>
+              <w:t>8</w:t>
             </w:r>
             <w:r>
               <w:rPr>
@@ -1589,13 +1589,13 @@
               <w:lang w:eastAsia="en-GB"/>
             </w:rPr>
           </w:pPr>
-          <w:hyperlink w:anchor="_Toc1815721" w:history="1">
+          <w:hyperlink w:anchor="_Toc1906868" w:history="1">
             <w:r>
               <w:rPr>
                 <w:rStyle w:val="Hyperlink"/>
                 <w:noProof/>
               </w:rPr>
-              <w:t>High level overview of classes that may be required</w:t>
+              <w:t>High level overview of classes that may be required –Part of Criteria 4 25% - 125 words</w:t>
             </w:r>
             <w:r>
               <w:rPr>
@@ -1616,7 +1616,7 @@
                 <w:noProof/>
                 <w:webHidden/>
               </w:rPr>
-              <w:instrText xml:space="preserve"> PAGEREF _Toc1815721 \h </w:instrText>
+              <w:instrText xml:space="preserve"> PAGEREF _Toc1906868 \h </w:instrText>
             </w:r>
             <w:r>
               <w:rPr>
@@ -1636,7 +1636,7 @@
                 <w:noProof/>
                 <w:webHidden/>
               </w:rPr>
-              <w:t>2</w:t>
+              <w:t>8</w:t>
             </w:r>
             <w:r>
               <w:rPr>
@@ -1659,13 +1659,13 @@
               <w:lang w:eastAsia="en-GB"/>
             </w:rPr>
           </w:pPr>
-          <w:hyperlink w:anchor="_Toc1815722" w:history="1">
+          <w:hyperlink w:anchor="_Toc1906869" w:history="1">
             <w:r>
               <w:rPr>
                 <w:rStyle w:val="Hyperlink"/>
                 <w:noProof/>
               </w:rPr>
-              <w:t>High level flow diagrams and pseudocode</w:t>
+              <w:t>High level flow diagrams and pseudocode –Part of Criteria 4 25% - 125 words</w:t>
             </w:r>
             <w:r>
               <w:rPr>
@@ -1686,7 +1686,7 @@
                 <w:noProof/>
                 <w:webHidden/>
               </w:rPr>
-              <w:instrText xml:space="preserve"> PAGEREF _Toc1815722 \h </w:instrText>
+              <w:instrText xml:space="preserve"> PAGEREF _Toc1906869 \h </w:instrText>
             </w:r>
             <w:r>
               <w:rPr>
@@ -1706,7 +1706,7 @@
                 <w:noProof/>
                 <w:webHidden/>
               </w:rPr>
-              <w:t>3</w:t>
+              <w:t>8</w:t>
             </w:r>
             <w:r>
               <w:rPr>
@@ -1729,7 +1729,7 @@
               <w:lang w:eastAsia="en-GB"/>
             </w:rPr>
           </w:pPr>
-          <w:hyperlink w:anchor="_Toc1815723" w:history="1">
+          <w:hyperlink w:anchor="_Toc1906870" w:history="1">
             <w:r>
               <w:rPr>
                 <w:rStyle w:val="Hyperlink"/>
@@ -1756,7 +1756,7 @@
                 <w:noProof/>
                 <w:webHidden/>
               </w:rPr>
-              <w:instrText xml:space="preserve"> PAGEREF _Toc1815723 \h </w:instrText>
+              <w:instrText xml:space="preserve"> PAGEREF _Toc1906870 \h </w:instrText>
             </w:r>
             <w:r>
               <w:rPr>
@@ -1776,7 +1776,7 @@
                 <w:noProof/>
                 <w:webHidden/>
               </w:rPr>
-              <w:t>3</w:t>
+              <w:t>8</w:t>
             </w:r>
             <w:r>
               <w:rPr>
@@ -1789,7 +1789,7 @@
         </w:p>
         <w:p>
           <w:pPr>
-            <w:pStyle w:val="TOC1"/>
+            <w:pStyle w:val="TOC2"/>
             <w:tabs>
               <w:tab w:val="right" w:leader="dot" w:pos="9016"/>
             </w:tabs>
@@ -1799,13 +1799,13 @@
               <w:lang w:eastAsia="en-GB"/>
             </w:rPr>
           </w:pPr>
-          <w:hyperlink w:anchor="_Toc1815724" w:history="1">
+          <w:hyperlink w:anchor="_Toc1906871" w:history="1">
             <w:r>
               <w:rPr>
                 <w:rStyle w:val="Hyperlink"/>
                 <w:noProof/>
               </w:rPr>
-              <w:t>Reference List and Reading list</w:t>
+              <w:t>Reference List and Reading list – part of 2, a portion of 20%</w:t>
             </w:r>
             <w:r>
               <w:rPr>
@@ -1826,7 +1826,7 @@
                 <w:noProof/>
                 <w:webHidden/>
               </w:rPr>
-              <w:instrText xml:space="preserve"> PAGEREF _Toc1815724 \h </w:instrText>
+              <w:instrText xml:space="preserve"> PAGEREF _Toc1906871 \h </w:instrText>
             </w:r>
             <w:r>
               <w:rPr>
@@ -1846,7 +1846,7 @@
                 <w:noProof/>
                 <w:webHidden/>
               </w:rPr>
-              <w:t>3</w:t>
+              <w:t>8</w:t>
             </w:r>
             <w:r>
               <w:rPr>
@@ -1859,7 +1859,7 @@
         </w:p>
         <w:p>
           <w:pPr>
-            <w:pStyle w:val="TOC1"/>
+            <w:pStyle w:val="TOC2"/>
             <w:tabs>
               <w:tab w:val="right" w:leader="dot" w:pos="9016"/>
             </w:tabs>
@@ -1869,13 +1869,13 @@
               <w:lang w:eastAsia="en-GB"/>
             </w:rPr>
           </w:pPr>
-          <w:hyperlink w:anchor="_Toc1815725" w:history="1">
+          <w:hyperlink w:anchor="_Toc1906872" w:history="1">
             <w:r>
               <w:rPr>
                 <w:rStyle w:val="Hyperlink"/>
                 <w:noProof/>
               </w:rPr>
-              <w:t>Literature review</w:t>
+              <w:t>Literature review – part of 2, a portion of 20%</w:t>
             </w:r>
             <w:r>
               <w:rPr>
@@ -1896,7 +1896,7 @@
                 <w:noProof/>
                 <w:webHidden/>
               </w:rPr>
-              <w:instrText xml:space="preserve"> PAGEREF _Toc1815725 \h </w:instrText>
+              <w:instrText xml:space="preserve"> PAGEREF _Toc1906872 \h </w:instrText>
             </w:r>
             <w:r>
               <w:rPr>
@@ -1916,7 +1916,7 @@
                 <w:noProof/>
                 <w:webHidden/>
               </w:rPr>
-              <w:t>3</w:t>
+              <w:t>8</w:t>
             </w:r>
             <w:r>
               <w:rPr>
@@ -1939,33 +1939,34 @@
         </w:p>
       </w:sdtContent>
     </w:sdt>
-    <w:p/>
+    <w:p>
+      <w:r>
+        <w:br w:type="page"/>
+      </w:r>
+    </w:p>
     <w:p>
       <w:pPr>
         <w:pStyle w:val="personalHeading"/>
       </w:pPr>
-      <w:bookmarkStart w:id="0" w:name="_Toc1815711"/>
-      <w:r>
+      <w:bookmarkStart w:id="0" w:name="_Toc1906858"/>
+      <w:r>
+        <w:lastRenderedPageBreak/>
         <w:t>Background</w:t>
       </w:r>
+      <w:r>
+        <w:t xml:space="preserve"> – part of 1, a portion of 15%</w:t>
+      </w:r>
+      <w:r>
+        <w:t xml:space="preserve"> -150 words</w:t>
+      </w:r>
       <w:bookmarkEnd w:id="0"/>
     </w:p>
     <w:p>
       <w:pPr>
         <w:pStyle w:val="Basic"/>
       </w:pPr>
-      <w:bookmarkStart w:id="1" w:name="_Toc1815712"/>
-      <w:r>
-        <w:t xml:space="preserve">I want to generate worlds to simplify and streamline world creation for D&amp;D (?)/ fantasy </w:t>
-      </w:r>
-      <w:r>
-        <w:t>table top</w:t>
-      </w:r>
-      <w:r>
-        <w:t xml:space="preserve"> roleplaying games</w:t>
-      </w:r>
-      <w:r>
-        <w:t>(</w:t>
+      <w:r>
+        <w:t>I want to generate worlds to simplify and streamline world creation for D&amp;D (?)/ fantasy table top roleplaying games(</w:t>
       </w:r>
       <w:proofErr w:type="spellStart"/>
       <w:r>
@@ -1973,10 +1974,7 @@
       </w:r>
       <w:proofErr w:type="spellEnd"/>
       <w:r>
-        <w:t>)</w:t>
-      </w:r>
-      <w:r>
-        <w:t xml:space="preserve">. I will be using procedural generation to generate a map with terrain and biomes, with stretch goals of implementing resources linked to the environment and generating settlements based on said resources. This map will be presented </w:t>
+        <w:t xml:space="preserve">). I will be using procedural generation to generate a map with terrain and biomes, with stretch goals of implementing resources linked to the environment and generating settlements based on said resources. This map will be presented </w:t>
       </w:r>
       <w:proofErr w:type="gramStart"/>
       <w:r>
@@ -1984,59 +1982,57 @@
       </w:r>
       <w:proofErr w:type="gramEnd"/>
       <w:r>
+        <w:t xml:space="preserve"> Skyrim’s world map (fig 1). But in a much </w:t>
+      </w:r>
+      <w:proofErr w:type="gramStart"/>
+      <w:r>
+        <w:t>more stylised and low</w:t>
+      </w:r>
+      <w:proofErr w:type="gramEnd"/>
+      <w:r>
+        <w:t xml:space="preserve"> poly </w:t>
+      </w:r>
+      <w:proofErr w:type="spellStart"/>
+      <w:r>
+        <w:t>envisionment</w:t>
+      </w:r>
+      <w:proofErr w:type="spellEnd"/>
+      <w:r>
+        <w:t xml:space="preserve"> which would not include foliage. </w:t>
+      </w:r>
+    </w:p>
+    <w:p>
+      <w:pPr>
+        <w:pStyle w:val="Basic"/>
+      </w:pPr>
+      <w:r>
+        <w:t>I’m doing this project to gain a deeper understanding of procedural world building techniques.</w:t>
+      </w:r>
+    </w:p>
+    <w:p>
+      <w:pPr>
+        <w:pStyle w:val="Basic"/>
+      </w:pPr>
+      <w:r>
+        <w:t xml:space="preserve">I think this fits the course as I believe it’s technically challenging enough.  </w:t>
+      </w:r>
+    </w:p>
+    <w:p>
+      <w:pPr>
+        <w:pStyle w:val="personalHeading"/>
+      </w:pPr>
+      <w:bookmarkStart w:id="1" w:name="_Toc1906859"/>
+      <w:r>
+        <w:t>Overall Aims</w:t>
+      </w:r>
+      <w:r>
         <w:t xml:space="preserve"> </w:t>
       </w:r>
       <w:r>
-        <w:t>S</w:t>
-      </w:r>
-      <w:r>
-        <w:t xml:space="preserve">kyrim’s world </w:t>
-      </w:r>
-      <w:r>
-        <w:t>map (</w:t>
-      </w:r>
-      <w:r>
-        <w:t xml:space="preserve">fig 1). But in a much </w:t>
-      </w:r>
-      <w:proofErr w:type="gramStart"/>
-      <w:r>
-        <w:t>more stylised and low</w:t>
-      </w:r>
-      <w:proofErr w:type="gramEnd"/>
-      <w:r>
-        <w:t xml:space="preserve"> poly </w:t>
-      </w:r>
-      <w:proofErr w:type="spellStart"/>
-      <w:r>
-        <w:t>envisionment</w:t>
-      </w:r>
-      <w:proofErr w:type="spellEnd"/>
-      <w:r>
-        <w:t xml:space="preserve"> which would not include foliage. </w:t>
-      </w:r>
-    </w:p>
-    <w:p>
-      <w:pPr>
-        <w:pStyle w:val="Basic"/>
-      </w:pPr>
-      <w:r>
-        <w:t>I’m doing this project to gain a deeper understanding of procedural world building techniques.</w:t>
-      </w:r>
-    </w:p>
-    <w:p>
-      <w:pPr>
-        <w:pStyle w:val="Basic"/>
-      </w:pPr>
-      <w:r>
-        <w:t xml:space="preserve">I think this fits the course as I believe it’s technically challenging enough.  </w:t>
-      </w:r>
-    </w:p>
-    <w:p>
-      <w:pPr>
-        <w:pStyle w:val="personalHeading"/>
-      </w:pPr>
-      <w:r>
-        <w:t>Overall Aims</w:t>
+        <w:t>– part of 1, a portion of 15%</w:t>
+      </w:r>
+      <w:r>
+        <w:t xml:space="preserve"> - 150 words</w:t>
       </w:r>
       <w:bookmarkEnd w:id="1"/>
     </w:p>
@@ -2051,11 +2047,9 @@
       <w:r>
         <w:t xml:space="preserve">Gain a deeper understanding of </w:t>
       </w:r>
-      <w:proofErr w:type="spellStart"/>
-      <w:r>
-        <w:t>procedureal</w:t>
-      </w:r>
-      <w:proofErr w:type="spellEnd"/>
+      <w:r>
+        <w:t>procedural</w:t>
+      </w:r>
       <w:r>
         <w:t xml:space="preserve"> techniques</w:t>
       </w:r>
@@ -2093,11 +2087,23 @@
       <w:pPr>
         <w:pStyle w:val="personalHeading"/>
       </w:pPr>
-      <w:bookmarkStart w:id="2" w:name="_Toc1815713"/>
+      <w:bookmarkStart w:id="2" w:name="_Toc1906860"/>
       <w:r>
         <w:t>Objectives</w:t>
       </w:r>
+      <w:r>
+        <w:t xml:space="preserve"> </w:t>
+      </w:r>
+      <w:r>
+        <w:t>– part of 1, a portion of 15%</w:t>
+      </w:r>
+      <w:r>
+        <w:t xml:space="preserve"> - 150 words</w:t>
+      </w:r>
       <w:bookmarkEnd w:id="2"/>
+      <w:r>
+        <w:t xml:space="preserve"> </w:t>
+      </w:r>
     </w:p>
     <w:p>
       <w:pPr>
@@ -2132,7 +2138,6 @@
         </w:numPr>
       </w:pPr>
       <w:r>
-        <w:lastRenderedPageBreak/>
         <w:t>Start planning implementation based on research</w:t>
       </w:r>
     </w:p>
@@ -2196,9 +2201,12 @@
       <w:pPr>
         <w:pStyle w:val="personalHeading"/>
       </w:pPr>
-      <w:bookmarkStart w:id="3" w:name="_Toc1815714"/>
+      <w:bookmarkStart w:id="3" w:name="_Toc1906861"/>
       <w:r>
         <w:t>Description of research/prototyping completed</w:t>
+      </w:r>
+      <w:r>
+        <w:t xml:space="preserve"> – criteria 2, 20% - 600 words</w:t>
       </w:r>
       <w:bookmarkEnd w:id="3"/>
     </w:p>
@@ -2217,15 +2225,66 @@
     <w:p>
       <w:pPr>
         <w:pStyle w:val="Basic"/>
-      </w:pPr>
+        <w:rPr>
+          <w:color w:val="FF0000"/>
+        </w:rPr>
+      </w:pPr>
+      <w:r>
+        <w:rPr>
+          <w:color w:val="FF0000"/>
+        </w:rPr>
+        <w:t>AAAAAAAAAAAAAA</w:t>
+      </w:r>
+      <w:r>
+        <w:rPr>
+          <w:color w:val="FF0000"/>
+        </w:rPr>
+        <w:t xml:space="preserve"> fill this out </w:t>
+      </w:r>
+      <w:proofErr w:type="gramStart"/>
+      <w:r>
+        <w:rPr>
+          <w:color w:val="FF0000"/>
+        </w:rPr>
+        <w:t>you</w:t>
+      </w:r>
+      <w:proofErr w:type="gramEnd"/>
+      <w:r>
+        <w:rPr>
+          <w:color w:val="FF0000"/>
+        </w:rPr>
+        <w:t xml:space="preserve"> dumbass</w:t>
+      </w:r>
+    </w:p>
+    <w:p>
+      <w:pPr>
+        <w:pStyle w:val="Basic"/>
+      </w:pPr>
+      <w:proofErr w:type="spellStart"/>
+      <w:r>
+        <w:t>fda</w:t>
+      </w:r>
+      <w:proofErr w:type="spellEnd"/>
     </w:p>
     <w:p>
       <w:pPr>
         <w:pStyle w:val="personalHeading"/>
       </w:pPr>
-      <w:bookmarkStart w:id="4" w:name="_Toc1815715"/>
+      <w:bookmarkStart w:id="4" w:name="_Toc1906862"/>
       <w:r>
         <w:t>Project Specification</w:t>
+      </w:r>
+      <w:r>
+        <w:t xml:space="preserve"> – Criteria 3</w:t>
+      </w:r>
+      <w:r>
+        <w:t>,</w:t>
+      </w:r>
+      <w:r>
+        <w:t xml:space="preserve"> 15%</w:t>
+      </w:r>
+      <w:r>
+        <w:t xml:space="preserve"> 450 words</w:t>
       </w:r>
       <w:bookmarkEnd w:id="4"/>
     </w:p>
@@ -2254,11 +2313,280 @@
         <w:pStyle w:val="Basic"/>
         <w:numPr>
           <w:ilvl w:val="0"/>
-          <w:numId w:val="1"/>
+          <w:numId w:val="3"/>
         </w:numPr>
       </w:pPr>
       <w:r>
-        <w:t>An application capable of generating 3D maps for a fantasy world</w:t>
+        <w:rPr>
+          <w:sz w:val="23"/>
+          <w:szCs w:val="23"/>
+        </w:rPr>
+        <w:t>The specification can be used for guidance in determining potential solutions, as well as a basis for the planning and breaking down tasks.</w:t>
+      </w:r>
+    </w:p>
+    <w:p>
+      <w:pPr>
+        <w:pStyle w:val="Basic"/>
+        <w:numPr>
+          <w:ilvl w:val="0"/>
+          <w:numId w:val="3"/>
+        </w:numPr>
+      </w:pPr>
+      <w:r>
+        <w:rPr>
+          <w:rFonts w:ascii="Trebuchet MS" w:eastAsia="Calibri" w:hAnsi="Trebuchet MS"/>
+          <w:sz w:val="20"/>
+          <w:szCs w:val="20"/>
+          <w:lang w:val="en-US"/>
+        </w:rPr>
+        <w:t>Wide range</w:t>
+      </w:r>
+      <w:r>
+        <w:rPr>
+          <w:rFonts w:ascii="Trebuchet MS" w:eastAsia="Calibri" w:hAnsi="Trebuchet MS"/>
+          <w:spacing w:val="-1"/>
+          <w:sz w:val="20"/>
+          <w:szCs w:val="20"/>
+          <w:lang w:val="en-US"/>
+        </w:rPr>
+        <w:t xml:space="preserve"> </w:t>
+      </w:r>
+      <w:r>
+        <w:rPr>
+          <w:rFonts w:ascii="Trebuchet MS" w:eastAsia="Calibri" w:hAnsi="Trebuchet MS"/>
+          <w:sz w:val="20"/>
+          <w:szCs w:val="20"/>
+          <w:lang w:val="en-US"/>
+        </w:rPr>
+        <w:t>of relevant</w:t>
+      </w:r>
+      <w:r>
+        <w:rPr>
+          <w:rFonts w:ascii="Trebuchet MS" w:eastAsia="Calibri" w:hAnsi="Trebuchet MS"/>
+          <w:spacing w:val="-2"/>
+          <w:sz w:val="20"/>
+          <w:szCs w:val="20"/>
+          <w:lang w:val="en-US"/>
+        </w:rPr>
+        <w:t xml:space="preserve"> </w:t>
+      </w:r>
+      <w:r>
+        <w:rPr>
+          <w:rFonts w:ascii="Trebuchet MS" w:eastAsia="Calibri" w:hAnsi="Trebuchet MS"/>
+          <w:sz w:val="20"/>
+          <w:szCs w:val="20"/>
+          <w:lang w:val="en-US"/>
+        </w:rPr>
+        <w:t>referenced</w:t>
+      </w:r>
+      <w:r>
+        <w:rPr>
+          <w:rFonts w:ascii="Trebuchet MS" w:eastAsia="Calibri" w:hAnsi="Trebuchet MS"/>
+          <w:spacing w:val="-1"/>
+          <w:sz w:val="20"/>
+          <w:szCs w:val="20"/>
+          <w:lang w:val="en-US"/>
+        </w:rPr>
+        <w:t xml:space="preserve"> </w:t>
+      </w:r>
+      <w:r>
+        <w:rPr>
+          <w:rFonts w:ascii="Trebuchet MS" w:eastAsia="Calibri" w:hAnsi="Trebuchet MS"/>
+          <w:sz w:val="20"/>
+          <w:szCs w:val="20"/>
+          <w:lang w:val="en-US"/>
+        </w:rPr>
+        <w:t>research shown</w:t>
+      </w:r>
+      <w:r>
+        <w:rPr>
+          <w:rFonts w:ascii="Trebuchet MS" w:eastAsia="Calibri" w:hAnsi="Trebuchet MS"/>
+          <w:spacing w:val="-3"/>
+          <w:sz w:val="20"/>
+          <w:szCs w:val="20"/>
+          <w:lang w:val="en-US"/>
+        </w:rPr>
+        <w:t xml:space="preserve"> </w:t>
+      </w:r>
+      <w:r>
+        <w:rPr>
+          <w:rFonts w:ascii="Trebuchet MS" w:eastAsia="Calibri" w:hAnsi="Trebuchet MS"/>
+          <w:sz w:val="20"/>
+          <w:szCs w:val="20"/>
+          <w:lang w:val="en-US"/>
+        </w:rPr>
+        <w:t>with excellent</w:t>
+      </w:r>
+      <w:r>
+        <w:rPr>
+          <w:rFonts w:ascii="Trebuchet MS" w:eastAsia="Calibri" w:hAnsi="Trebuchet MS"/>
+          <w:spacing w:val="-3"/>
+          <w:sz w:val="20"/>
+          <w:szCs w:val="20"/>
+          <w:lang w:val="en-US"/>
+        </w:rPr>
+        <w:t xml:space="preserve"> </w:t>
+      </w:r>
+      <w:r>
+        <w:rPr>
+          <w:rFonts w:ascii="Trebuchet MS" w:eastAsia="Calibri" w:hAnsi="Trebuchet MS"/>
+          <w:sz w:val="20"/>
+          <w:szCs w:val="20"/>
+          <w:lang w:val="en-US"/>
+        </w:rPr>
+        <w:t>analysis</w:t>
+      </w:r>
+    </w:p>
+    <w:p>
+      <w:pPr>
+        <w:pStyle w:val="Basic"/>
+        <w:numPr>
+          <w:ilvl w:val="0"/>
+          <w:numId w:val="3"/>
+        </w:numPr>
+      </w:pPr>
+      <w:r>
+        <w:rPr>
+          <w:rFonts w:ascii="Trebuchet MS" w:eastAsia="Calibri" w:hAnsi="Trebuchet MS"/>
+          <w:sz w:val="20"/>
+          <w:szCs w:val="20"/>
+          <w:lang w:val="en-US"/>
+        </w:rPr>
+        <w:lastRenderedPageBreak/>
+        <w:t>Uses analysis</w:t>
+      </w:r>
+      <w:r>
+        <w:rPr>
+          <w:rFonts w:ascii="Trebuchet MS" w:eastAsia="Calibri" w:hAnsi="Trebuchet MS"/>
+          <w:spacing w:val="-1"/>
+          <w:sz w:val="20"/>
+          <w:szCs w:val="20"/>
+          <w:lang w:val="en-US"/>
+        </w:rPr>
+        <w:t xml:space="preserve"> </w:t>
+      </w:r>
+      <w:r>
+        <w:rPr>
+          <w:rFonts w:ascii="Trebuchet MS" w:eastAsia="Calibri" w:hAnsi="Trebuchet MS"/>
+          <w:sz w:val="20"/>
+          <w:szCs w:val="20"/>
+          <w:lang w:val="en-US"/>
+        </w:rPr>
+        <w:t>to derive a</w:t>
+      </w:r>
+      <w:r>
+        <w:rPr>
+          <w:rFonts w:ascii="Trebuchet MS" w:eastAsia="Calibri" w:hAnsi="Trebuchet MS"/>
+          <w:spacing w:val="-2"/>
+          <w:sz w:val="20"/>
+          <w:szCs w:val="20"/>
+          <w:lang w:val="en-US"/>
+        </w:rPr>
+        <w:t xml:space="preserve"> </w:t>
+      </w:r>
+      <w:r>
+        <w:rPr>
+          <w:rFonts w:ascii="Trebuchet MS" w:eastAsia="Calibri" w:hAnsi="Trebuchet MS"/>
+          <w:sz w:val="20"/>
+          <w:szCs w:val="20"/>
+          <w:lang w:val="en-US"/>
+        </w:rPr>
+        <w:t>clear, concise</w:t>
+      </w:r>
+      <w:r>
+        <w:rPr>
+          <w:rFonts w:ascii="Trebuchet MS" w:eastAsia="Calibri" w:hAnsi="Trebuchet MS"/>
+          <w:spacing w:val="-2"/>
+          <w:sz w:val="20"/>
+          <w:szCs w:val="20"/>
+          <w:lang w:val="en-US"/>
+        </w:rPr>
+        <w:t xml:space="preserve"> </w:t>
+      </w:r>
+      <w:r>
+        <w:rPr>
+          <w:rFonts w:ascii="Trebuchet MS" w:eastAsia="Calibri" w:hAnsi="Trebuchet MS"/>
+          <w:sz w:val="20"/>
+          <w:szCs w:val="20"/>
+          <w:lang w:val="en-US"/>
+        </w:rPr>
+        <w:t>and</w:t>
+      </w:r>
+      <w:r>
+        <w:rPr>
+          <w:rFonts w:ascii="Trebuchet MS" w:eastAsia="Calibri" w:hAnsi="Trebuchet MS"/>
+          <w:spacing w:val="-1"/>
+          <w:sz w:val="20"/>
+          <w:szCs w:val="20"/>
+          <w:lang w:val="en-US"/>
+        </w:rPr>
+        <w:t xml:space="preserve"> </w:t>
+      </w:r>
+      <w:r>
+        <w:rPr>
+          <w:rFonts w:ascii="Trebuchet MS" w:eastAsia="Calibri" w:hAnsi="Trebuchet MS"/>
+          <w:sz w:val="20"/>
+          <w:szCs w:val="20"/>
+          <w:lang w:val="en-US"/>
+        </w:rPr>
+        <w:t>unambiguous</w:t>
+      </w:r>
+      <w:r>
+        <w:rPr>
+          <w:rFonts w:ascii="Trebuchet MS" w:eastAsia="Calibri" w:hAnsi="Trebuchet MS"/>
+          <w:spacing w:val="-1"/>
+          <w:sz w:val="20"/>
+          <w:szCs w:val="20"/>
+          <w:lang w:val="en-US"/>
+        </w:rPr>
+        <w:t xml:space="preserve"> </w:t>
+      </w:r>
+      <w:r>
+        <w:rPr>
+          <w:rFonts w:ascii="Trebuchet MS" w:eastAsia="Calibri" w:hAnsi="Trebuchet MS"/>
+          <w:sz w:val="20"/>
+          <w:szCs w:val="20"/>
+          <w:lang w:val="en-US"/>
+        </w:rPr>
+        <w:t>specification</w:t>
+      </w:r>
+      <w:r>
+        <w:rPr>
+          <w:rFonts w:ascii="Trebuchet MS" w:eastAsia="Calibri" w:hAnsi="Trebuchet MS"/>
+          <w:spacing w:val="-1"/>
+          <w:sz w:val="20"/>
+          <w:szCs w:val="20"/>
+          <w:lang w:val="en-US"/>
+        </w:rPr>
+        <w:t xml:space="preserve"> </w:t>
+      </w:r>
+      <w:r>
+        <w:rPr>
+          <w:rFonts w:ascii="Trebuchet MS" w:eastAsia="Calibri" w:hAnsi="Trebuchet MS"/>
+          <w:sz w:val="20"/>
+          <w:szCs w:val="20"/>
+          <w:lang w:val="en-US"/>
+        </w:rPr>
+        <w:t>based on</w:t>
+      </w:r>
+      <w:r>
+        <w:rPr>
+          <w:rFonts w:ascii="Trebuchet MS" w:eastAsia="Calibri" w:hAnsi="Trebuchet MS"/>
+          <w:spacing w:val="-5"/>
+          <w:sz w:val="20"/>
+          <w:szCs w:val="20"/>
+          <w:lang w:val="en-US"/>
+        </w:rPr>
+        <w:t xml:space="preserve"> </w:t>
+      </w:r>
+      <w:r>
+        <w:rPr>
+          <w:rFonts w:ascii="Trebuchet MS" w:eastAsia="Calibri" w:hAnsi="Trebuchet MS"/>
+          <w:sz w:val="20"/>
+          <w:szCs w:val="20"/>
+          <w:lang w:val="en-US"/>
+        </w:rPr>
+        <w:t>measurable values.</w:t>
       </w:r>
     </w:p>
     <w:p>
@@ -2270,6 +2598,18 @@
         </w:numPr>
       </w:pPr>
       <w:r>
+        <w:t>An application capable of generating 3D maps for a fantasy world</w:t>
+      </w:r>
+    </w:p>
+    <w:p>
+      <w:pPr>
+        <w:pStyle w:val="Basic"/>
+        <w:numPr>
+          <w:ilvl w:val="0"/>
+          <w:numId w:val="1"/>
+        </w:numPr>
+      </w:pPr>
+      <w:r>
         <w:t>Which will have biomes</w:t>
       </w:r>
       <w:r>
@@ -2278,11 +2618,41 @@
     </w:p>
     <w:p>
       <w:pPr>
+        <w:pStyle w:val="Basic"/>
+        <w:numPr>
+          <w:ilvl w:val="0"/>
+          <w:numId w:val="1"/>
+        </w:numPr>
+      </w:pPr>
+      <w:r>
+        <w:t xml:space="preserve">Ability to alter parameters prior to generation </w:t>
+      </w:r>
+    </w:p>
+    <w:p>
+      <w:pPr>
+        <w:pStyle w:val="Basic"/>
+        <w:numPr>
+          <w:ilvl w:val="0"/>
+          <w:numId w:val="1"/>
+        </w:numPr>
+      </w:pPr>
+      <w:r>
+        <w:t xml:space="preserve">Ability to save and load generated maps. </w:t>
+      </w:r>
+    </w:p>
+    <w:p>
+      <w:pPr>
         <w:pStyle w:val="personalHeading"/>
       </w:pPr>
-      <w:bookmarkStart w:id="5" w:name="_Toc1815716"/>
+      <w:bookmarkStart w:id="5" w:name="_Toc1906863"/>
       <w:r>
         <w:t>Discussion of potential solutions - Algorithms/approaches</w:t>
+      </w:r>
+      <w:r>
+        <w:t xml:space="preserve"> –Part of Criteria 4 25%</w:t>
+      </w:r>
+      <w:r>
+        <w:t xml:space="preserve"> - 250 words</w:t>
       </w:r>
       <w:bookmarkEnd w:id="5"/>
     </w:p>
@@ -2484,7 +2854,6 @@
         </w:numPr>
       </w:pPr>
       <w:r>
-        <w:lastRenderedPageBreak/>
         <w:t>Many great examples for how it works</w:t>
       </w:r>
     </w:p>
@@ -2577,15 +2946,7 @@
         </w:r>
       </w:hyperlink>
       <w:r>
-        <w:t xml:space="preserve"> This has a very similar end goal as my project but represents </w:t>
-      </w:r>
-      <w:proofErr w:type="spellStart"/>
-      <w:r>
-        <w:t>thre</w:t>
-      </w:r>
-      <w:proofErr w:type="spellEnd"/>
-      <w:r>
-        <w:t xml:space="preserve"> map differently from how I want.</w:t>
+        <w:t xml:space="preserve"> This has a very similar end goal as my project but represents the map differently from how I want.</w:t>
       </w:r>
     </w:p>
     <w:p>
@@ -2599,26 +2960,17 @@
       <w:r>
         <w:t xml:space="preserve">Desired generation to be less rational less “smooth” as they believe it will represent life better due to </w:t>
       </w:r>
-      <w:proofErr w:type="spellStart"/>
-      <w:proofErr w:type="gramStart"/>
-      <w:r>
-        <w:t>it’s</w:t>
-      </w:r>
-      <w:proofErr w:type="spellEnd"/>
-      <w:proofErr w:type="gramEnd"/>
+      <w:r>
+        <w:t>its</w:t>
+      </w:r>
       <w:r>
         <w:t xml:space="preserve"> unpredictable nature.</w:t>
       </w:r>
       <w:r>
         <w:t xml:space="preserve"> </w:t>
       </w:r>
-      <w:proofErr w:type="gramStart"/>
-      <w:r>
-        <w:t>I</w:t>
-      </w:r>
-      <w:proofErr w:type="gramEnd"/>
-      <w:r>
-        <w:t xml:space="preserve"> believe their dislike for seeds and random numbers is due to their lack understanding of how they impact generation, their issues are due to how the data is handled not the seeds themselves. As the data could be handled to generate those irregularities by adding a small chance for them to appear at the point that element is generated.</w:t>
+      <w:r>
+        <w:t>I believe their dislike for seeds and random numbers is due to their lack understanding of how they impact generation, their issues are due to how the data is handled not the seeds themselves. As the data could be handled to generate those irregularities by adding a small chance for them to appear at the point that element is generated.</w:t>
       </w:r>
     </w:p>
     <w:p>
@@ -2654,14 +3006,23 @@
       <w:pPr>
         <w:pStyle w:val="personalHeading"/>
       </w:pPr>
-      <w:bookmarkStart w:id="6" w:name="_Toc1815717"/>
-      <w:r>
-        <w:t>Discussion of tools and technologies</w:t>
+      <w:bookmarkStart w:id="6" w:name="_Toc1906864"/>
+      <w:r>
+        <w:t xml:space="preserve">Discussion of tools and technologies </w:t>
+      </w:r>
+      <w:r>
+        <w:t>–</w:t>
+      </w:r>
+      <w:r>
+        <w:t xml:space="preserve"> </w:t>
+      </w:r>
+      <w:r>
+        <w:t>Part of Criteria 4 25%</w:t>
+      </w:r>
+      <w:r>
+        <w:t xml:space="preserve"> - 250 words</w:t>
       </w:r>
       <w:bookmarkEnd w:id="6"/>
-      <w:r>
-        <w:t xml:space="preserve"> </w:t>
-      </w:r>
     </w:p>
     <w:p>
       <w:pPr>
@@ -2828,7 +3189,6 @@
       </w:pPr>
       <w:proofErr w:type="spellStart"/>
       <w:r>
-        <w:lastRenderedPageBreak/>
         <w:t>Gamemaker</w:t>
       </w:r>
       <w:proofErr w:type="spellEnd"/>
@@ -2904,6 +3264,712 @@
     <w:p>
       <w:pPr>
         <w:pStyle w:val="Basic"/>
+      </w:pPr>
+      <w:r>
+        <w:lastRenderedPageBreak/>
+        <w:t>This project will use Unity as it’s engine, as that will allow the project to focus on the procedural generation and not waste time developing a custom environment using an API to render everything. As for picking unity specifically this is due to it being the engine I have the most experience in, in turn meaning time will not be wasted trying to learn a brand-new tool.</w:t>
+      </w:r>
+    </w:p>
+    <w:tbl>
+      <w:tblPr>
+        <w:tblStyle w:val="TableGrid"/>
+        <w:tblW w:w="0" w:type="auto"/>
+        <w:tblLayout w:type="fixed"/>
+        <w:tblLook w:val="04A0" w:firstRow="1" w:lastRow="0" w:firstColumn="1" w:lastColumn="0" w:noHBand="0" w:noVBand="1"/>
+      </w:tblPr>
+      <w:tblGrid>
+        <w:gridCol w:w="828"/>
+        <w:gridCol w:w="1152"/>
+        <w:gridCol w:w="850"/>
+        <w:gridCol w:w="1985"/>
+        <w:gridCol w:w="1984"/>
+        <w:gridCol w:w="2217"/>
+      </w:tblGrid>
+      <w:tr>
+        <w:tc>
+          <w:tcPr>
+            <w:tcW w:w="828" w:type="dxa"/>
+          </w:tcPr>
+          <w:p>
+            <w:pPr>
+              <w:pStyle w:val="Basic"/>
+            </w:pPr>
+            <w:r>
+              <w:t>Engine/API</w:t>
+            </w:r>
+          </w:p>
+        </w:tc>
+        <w:tc>
+          <w:tcPr>
+            <w:tcW w:w="1152" w:type="dxa"/>
+          </w:tcPr>
+          <w:p>
+            <w:pPr>
+              <w:pStyle w:val="Basic"/>
+            </w:pPr>
+            <w:r>
+              <w:t>Language used</w:t>
+            </w:r>
+          </w:p>
+        </w:tc>
+        <w:tc>
+          <w:tcPr>
+            <w:tcW w:w="850" w:type="dxa"/>
+          </w:tcPr>
+          <w:p>
+            <w:pPr>
+              <w:pStyle w:val="Basic"/>
+            </w:pPr>
+            <w:r>
+              <w:t>Experience</w:t>
+            </w:r>
+          </w:p>
+        </w:tc>
+        <w:tc>
+          <w:tcPr>
+            <w:tcW w:w="1985" w:type="dxa"/>
+          </w:tcPr>
+          <w:p>
+            <w:pPr>
+              <w:pStyle w:val="Basic"/>
+            </w:pPr>
+            <w:r>
+              <w:t xml:space="preserve">Procedural content developed previously (by </w:t>
+            </w:r>
+            <w:proofErr w:type="gramStart"/>
+            <w:r>
+              <w:t>myself</w:t>
+            </w:r>
+            <w:proofErr w:type="gramEnd"/>
+            <w:r>
+              <w:t>)</w:t>
+            </w:r>
+          </w:p>
+        </w:tc>
+        <w:tc>
+          <w:tcPr>
+            <w:tcW w:w="1984" w:type="dxa"/>
+          </w:tcPr>
+          <w:p>
+            <w:pPr>
+              <w:pStyle w:val="Basic"/>
+            </w:pPr>
+            <w:r>
+              <w:t>Strengths</w:t>
+            </w:r>
+          </w:p>
+        </w:tc>
+        <w:tc>
+          <w:tcPr>
+            <w:tcW w:w="2217" w:type="dxa"/>
+          </w:tcPr>
+          <w:p>
+            <w:pPr>
+              <w:pStyle w:val="Basic"/>
+            </w:pPr>
+            <w:r>
+              <w:t>Weaknesses</w:t>
+            </w:r>
+          </w:p>
+        </w:tc>
+      </w:tr>
+      <w:tr>
+        <w:tc>
+          <w:tcPr>
+            <w:tcW w:w="828" w:type="dxa"/>
+          </w:tcPr>
+          <w:p>
+            <w:pPr>
+              <w:pStyle w:val="Basic"/>
+            </w:pPr>
+            <w:r>
+              <w:t>Unity</w:t>
+            </w:r>
+          </w:p>
+        </w:tc>
+        <w:tc>
+          <w:tcPr>
+            <w:tcW w:w="1152" w:type="dxa"/>
+          </w:tcPr>
+          <w:p>
+            <w:pPr>
+              <w:pStyle w:val="Basic"/>
+            </w:pPr>
+            <w:r>
+              <w:t>C#</w:t>
+            </w:r>
+          </w:p>
+        </w:tc>
+        <w:tc>
+          <w:tcPr>
+            <w:tcW w:w="850" w:type="dxa"/>
+          </w:tcPr>
+          <w:p>
+            <w:pPr>
+              <w:pStyle w:val="Basic"/>
+            </w:pPr>
+            <w:r>
+              <w:rPr>
+                <w:color w:val="FF0000"/>
+              </w:rPr>
+              <w:t xml:space="preserve">Fuck tons </w:t>
+            </w:r>
+            <w:r>
+              <w:rPr>
+                <w:color w:val="FF0000"/>
+              </w:rPr>
+              <w:t xml:space="preserve">10+ </w:t>
+            </w:r>
+            <w:r>
+              <w:t>games?</w:t>
+            </w:r>
+          </w:p>
+        </w:tc>
+        <w:tc>
+          <w:tcPr>
+            <w:tcW w:w="1985" w:type="dxa"/>
+          </w:tcPr>
+          <w:p>
+            <w:pPr>
+              <w:pStyle w:val="Basic"/>
+            </w:pPr>
+            <w:hyperlink r:id="rId16" w:history="1">
+              <w:r>
+                <w:rPr>
+                  <w:rStyle w:val="Hyperlink"/>
+                </w:rPr>
+                <w:t>https://thedarkmagi.itch.io/procedural-world-generation</w:t>
+              </w:r>
+            </w:hyperlink>
+            <w:r>
+              <w:t>, others which are less relevant (2d generation)</w:t>
+            </w:r>
+          </w:p>
+        </w:tc>
+        <w:tc>
+          <w:tcPr>
+            <w:tcW w:w="1984" w:type="dxa"/>
+          </w:tcPr>
+          <w:p>
+            <w:pPr>
+              <w:pStyle w:val="Basic"/>
+            </w:pPr>
+            <w:r>
+              <w:t>Easy to use, rendering is handled automatically, very familiar with, good documentation easy to understand and use</w:t>
+            </w:r>
+          </w:p>
+        </w:tc>
+        <w:tc>
+          <w:tcPr>
+            <w:tcW w:w="2217" w:type="dxa"/>
+          </w:tcPr>
+          <w:p>
+            <w:pPr>
+              <w:pStyle w:val="Basic"/>
+            </w:pPr>
+            <w:r>
+              <w:t>6</w:t>
+            </w:r>
+            <w:r>
+              <w:t>5</w:t>
+            </w:r>
+            <w:r>
+              <w:t>k verts max per generated mesh.</w:t>
+            </w:r>
+            <w:r>
+              <w:t xml:space="preserve"> By default, for mobile compatibility (could be change to 4billion verts at the cost of compatibility)</w:t>
+            </w:r>
+          </w:p>
+          <w:p>
+            <w:pPr>
+              <w:pStyle w:val="Basic"/>
+            </w:pPr>
+            <w:hyperlink r:id="rId17" w:history="1">
+              <w:r>
+                <w:rPr>
+                  <w:rStyle w:val="Hyperlink"/>
+                </w:rPr>
+                <w:t>https://docs.unity3d.com/ScriptReference/Mesh-indexFormat.html</w:t>
+              </w:r>
+            </w:hyperlink>
+            <w:r>
+              <w:t xml:space="preserve"> </w:t>
+            </w:r>
+          </w:p>
+        </w:tc>
+      </w:tr>
+      <w:tr>
+        <w:tc>
+          <w:tcPr>
+            <w:tcW w:w="828" w:type="dxa"/>
+          </w:tcPr>
+          <w:p>
+            <w:pPr>
+              <w:pStyle w:val="Basic"/>
+            </w:pPr>
+            <w:r>
+              <w:t>Unreal</w:t>
+            </w:r>
+          </w:p>
+        </w:tc>
+        <w:tc>
+          <w:tcPr>
+            <w:tcW w:w="1152" w:type="dxa"/>
+          </w:tcPr>
+          <w:p>
+            <w:pPr>
+              <w:pStyle w:val="Basic"/>
+            </w:pPr>
+            <w:r>
+              <w:t>C++/Blueprint</w:t>
+            </w:r>
+          </w:p>
+        </w:tc>
+        <w:tc>
+          <w:tcPr>
+            <w:tcW w:w="850" w:type="dxa"/>
+          </w:tcPr>
+          <w:p>
+            <w:pPr>
+              <w:pStyle w:val="Basic"/>
+            </w:pPr>
+            <w:r>
+              <w:t>3 games with blueprint</w:t>
+            </w:r>
+          </w:p>
+        </w:tc>
+        <w:tc>
+          <w:tcPr>
+            <w:tcW w:w="1985" w:type="dxa"/>
+          </w:tcPr>
+          <w:p>
+            <w:pPr>
+              <w:pStyle w:val="Basic"/>
+            </w:pPr>
+            <w:r>
+              <w:t>Chunk spawning generation</w:t>
+            </w:r>
+          </w:p>
+        </w:tc>
+        <w:tc>
+          <w:tcPr>
+            <w:tcW w:w="1984" w:type="dxa"/>
+          </w:tcPr>
+          <w:p>
+            <w:pPr>
+              <w:pStyle w:val="Basic"/>
+            </w:pPr>
+            <w:r>
+              <w:t>Easy to use, very good rendering capabilities</w:t>
+            </w:r>
+            <w:r>
+              <w:t xml:space="preserve"> </w:t>
+            </w:r>
+            <w:r>
+              <w:t>(shit looks good), designed for 3D</w:t>
+            </w:r>
+          </w:p>
+        </w:tc>
+        <w:tc>
+          <w:tcPr>
+            <w:tcW w:w="2217" w:type="dxa"/>
+          </w:tcPr>
+          <w:p>
+            <w:pPr>
+              <w:pStyle w:val="Basic"/>
+            </w:pPr>
+            <w:r>
+              <w:t xml:space="preserve">No experience using C++ in unreal. </w:t>
+            </w:r>
+          </w:p>
+          <w:p>
+            <w:pPr>
+              <w:pStyle w:val="Basic"/>
+            </w:pPr>
+            <w:r>
+              <w:t>Same vertex issue as above due to mobile index buffers being 16bit. Quite bloated in size as a lot of features which might not be used are included by default</w:t>
+            </w:r>
+          </w:p>
+        </w:tc>
+      </w:tr>
+      <w:tr>
+        <w:tc>
+          <w:tcPr>
+            <w:tcW w:w="828" w:type="dxa"/>
+          </w:tcPr>
+          <w:p>
+            <w:pPr>
+              <w:pStyle w:val="Basic"/>
+            </w:pPr>
+            <w:r>
+              <w:t>Godot</w:t>
+            </w:r>
+          </w:p>
+        </w:tc>
+        <w:tc>
+          <w:tcPr>
+            <w:tcW w:w="1152" w:type="dxa"/>
+          </w:tcPr>
+          <w:p>
+            <w:pPr>
+              <w:pStyle w:val="Basic"/>
+            </w:pPr>
+            <w:proofErr w:type="spellStart"/>
+            <w:r>
+              <w:t>GDScript</w:t>
+            </w:r>
+            <w:proofErr w:type="spellEnd"/>
+            <w:r>
+              <w:t xml:space="preserve">, visual scripting, C# and C++ </w:t>
+            </w:r>
+            <w:hyperlink r:id="rId18" w:history="1">
+              <w:r>
+                <w:rPr>
+                  <w:rStyle w:val="Hyperlink"/>
+                </w:rPr>
+                <w:t>http://docs.godotengine.org/en/3.0/about/faq.html</w:t>
+              </w:r>
+            </w:hyperlink>
+            <w:r>
+              <w:t xml:space="preserve"> </w:t>
+            </w:r>
+          </w:p>
+        </w:tc>
+        <w:tc>
+          <w:tcPr>
+            <w:tcW w:w="850" w:type="dxa"/>
+          </w:tcPr>
+          <w:p>
+            <w:pPr>
+              <w:pStyle w:val="Basic"/>
+            </w:pPr>
+            <w:r>
+              <w:t>Never used</w:t>
+            </w:r>
+          </w:p>
+        </w:tc>
+        <w:tc>
+          <w:tcPr>
+            <w:tcW w:w="1985" w:type="dxa"/>
+          </w:tcPr>
+          <w:p>
+            <w:pPr>
+              <w:pStyle w:val="Basic"/>
+            </w:pPr>
+            <w:r>
+              <w:t xml:space="preserve">None </w:t>
+            </w:r>
+          </w:p>
+        </w:tc>
+        <w:tc>
+          <w:tcPr>
+            <w:tcW w:w="1984" w:type="dxa"/>
+          </w:tcPr>
+          <w:p>
+            <w:pPr>
+              <w:pStyle w:val="Basic"/>
+            </w:pPr>
+            <w:r>
+              <w:t>Open source with no royalties, completely free to use</w:t>
+            </w:r>
+          </w:p>
+        </w:tc>
+        <w:tc>
+          <w:tcPr>
+            <w:tcW w:w="2217" w:type="dxa"/>
+          </w:tcPr>
+          <w:p>
+            <w:pPr>
+              <w:pStyle w:val="Basic"/>
+            </w:pPr>
+            <w:r>
+              <w:t xml:space="preserve">For the best experience it requires learning a new language </w:t>
+            </w:r>
+          </w:p>
+        </w:tc>
+      </w:tr>
+      <w:tr>
+        <w:tc>
+          <w:tcPr>
+            <w:tcW w:w="828" w:type="dxa"/>
+          </w:tcPr>
+          <w:p>
+            <w:pPr>
+              <w:pStyle w:val="Basic"/>
+            </w:pPr>
+            <w:r>
+              <w:t>Game maker</w:t>
+            </w:r>
+          </w:p>
+        </w:tc>
+        <w:tc>
+          <w:tcPr>
+            <w:tcW w:w="1152" w:type="dxa"/>
+          </w:tcPr>
+          <w:p>
+            <w:pPr>
+              <w:pStyle w:val="Basic"/>
+            </w:pPr>
+            <w:proofErr w:type="spellStart"/>
+            <w:r>
+              <w:t>GameMaker</w:t>
+            </w:r>
+            <w:proofErr w:type="spellEnd"/>
+            <w:r>
+              <w:t xml:space="preserve"> Language (GML)</w:t>
+            </w:r>
+          </w:p>
+        </w:tc>
+        <w:tc>
+          <w:tcPr>
+            <w:tcW w:w="850" w:type="dxa"/>
+          </w:tcPr>
+          <w:p>
+            <w:pPr>
+              <w:pStyle w:val="Basic"/>
+            </w:pPr>
+            <w:r>
+              <w:t>Never used</w:t>
+            </w:r>
+          </w:p>
+        </w:tc>
+        <w:tc>
+          <w:tcPr>
+            <w:tcW w:w="1985" w:type="dxa"/>
+          </w:tcPr>
+          <w:p>
+            <w:pPr>
+              <w:pStyle w:val="Basic"/>
+            </w:pPr>
+            <w:r>
+              <w:t>None</w:t>
+            </w:r>
+          </w:p>
+        </w:tc>
+        <w:tc>
+          <w:tcPr>
+            <w:tcW w:w="1984" w:type="dxa"/>
+          </w:tcPr>
+          <w:p>
+            <w:pPr>
+              <w:pStyle w:val="Basic"/>
+            </w:pPr>
+            <w:r>
+              <w:t>Simple and easy to use</w:t>
+            </w:r>
+          </w:p>
+        </w:tc>
+        <w:tc>
+          <w:tcPr>
+            <w:tcW w:w="2217" w:type="dxa"/>
+          </w:tcPr>
+          <w:p>
+            <w:pPr>
+              <w:pStyle w:val="Basic"/>
+            </w:pPr>
+            <w:r>
+              <w:t>Designed for 2D games</w:t>
+            </w:r>
+            <w:r>
+              <w:t xml:space="preserve">, costs money to use, </w:t>
+            </w:r>
+            <w:proofErr w:type="gramStart"/>
+            <w:r>
+              <w:t>Requires</w:t>
+            </w:r>
+            <w:proofErr w:type="gramEnd"/>
+            <w:r>
+              <w:t xml:space="preserve"> learning a new language</w:t>
+            </w:r>
+            <w:r>
+              <w:t xml:space="preserve"> </w:t>
+            </w:r>
+          </w:p>
+        </w:tc>
+      </w:tr>
+      <w:tr>
+        <w:tc>
+          <w:tcPr>
+            <w:tcW w:w="828" w:type="dxa"/>
+          </w:tcPr>
+          <w:p>
+            <w:pPr>
+              <w:pStyle w:val="Basic"/>
+            </w:pPr>
+            <w:r>
+              <w:t>Heaps.io</w:t>
+            </w:r>
+          </w:p>
+        </w:tc>
+        <w:tc>
+          <w:tcPr>
+            <w:tcW w:w="1152" w:type="dxa"/>
+          </w:tcPr>
+          <w:p>
+            <w:pPr>
+              <w:pStyle w:val="Basic"/>
+            </w:pPr>
+            <w:proofErr w:type="spellStart"/>
+            <w:r>
+              <w:t>Haxel</w:t>
+            </w:r>
+            <w:proofErr w:type="spellEnd"/>
+          </w:p>
+        </w:tc>
+        <w:tc>
+          <w:tcPr>
+            <w:tcW w:w="850" w:type="dxa"/>
+          </w:tcPr>
+          <w:p>
+            <w:pPr>
+              <w:pStyle w:val="Basic"/>
+            </w:pPr>
+            <w:r>
+              <w:t>Never used</w:t>
+            </w:r>
+          </w:p>
+        </w:tc>
+        <w:tc>
+          <w:tcPr>
+            <w:tcW w:w="1985" w:type="dxa"/>
+          </w:tcPr>
+          <w:p>
+            <w:pPr>
+              <w:pStyle w:val="Basic"/>
+            </w:pPr>
+            <w:r>
+              <w:t>None</w:t>
+            </w:r>
+          </w:p>
+        </w:tc>
+        <w:tc>
+          <w:tcPr>
+            <w:tcW w:w="1984" w:type="dxa"/>
+          </w:tcPr>
+          <w:p>
+            <w:pPr>
+              <w:pStyle w:val="Basic"/>
+            </w:pPr>
+            <w:r>
+              <w:t>Developed for multi-platform release, entirely free</w:t>
+            </w:r>
+            <w:r>
+              <w:t>, open source</w:t>
+            </w:r>
+          </w:p>
+        </w:tc>
+        <w:tc>
+          <w:tcPr>
+            <w:tcW w:w="2217" w:type="dxa"/>
+          </w:tcPr>
+          <w:p>
+            <w:pPr>
+              <w:pStyle w:val="Basic"/>
+            </w:pPr>
+            <w:r>
+              <w:t>Requires learning a new language</w:t>
+            </w:r>
+          </w:p>
+        </w:tc>
+      </w:tr>
+      <w:tr>
+        <w:tc>
+          <w:tcPr>
+            <w:tcW w:w="828" w:type="dxa"/>
+          </w:tcPr>
+          <w:p>
+            <w:pPr>
+              <w:pStyle w:val="Basic"/>
+            </w:pPr>
+            <w:r>
+              <w:lastRenderedPageBreak/>
+              <w:t>DX11 API</w:t>
+            </w:r>
+          </w:p>
+        </w:tc>
+        <w:tc>
+          <w:tcPr>
+            <w:tcW w:w="1152" w:type="dxa"/>
+          </w:tcPr>
+          <w:p>
+            <w:pPr>
+              <w:pStyle w:val="Basic"/>
+            </w:pPr>
+            <w:r>
+              <w:t>C++</w:t>
+            </w:r>
+          </w:p>
+        </w:tc>
+        <w:tc>
+          <w:tcPr>
+            <w:tcW w:w="850" w:type="dxa"/>
+          </w:tcPr>
+          <w:p>
+            <w:pPr>
+              <w:pStyle w:val="Basic"/>
+            </w:pPr>
+            <w:r>
+              <w:t>One assignment</w:t>
+            </w:r>
+          </w:p>
+        </w:tc>
+        <w:tc>
+          <w:tcPr>
+            <w:tcW w:w="1985" w:type="dxa"/>
+          </w:tcPr>
+          <w:p>
+            <w:pPr>
+              <w:pStyle w:val="Basic"/>
+            </w:pPr>
+            <w:r>
+              <w:t>None</w:t>
+            </w:r>
+          </w:p>
+        </w:tc>
+        <w:tc>
+          <w:tcPr>
+            <w:tcW w:w="1984" w:type="dxa"/>
+          </w:tcPr>
+          <w:p>
+            <w:pPr>
+              <w:pStyle w:val="Basic"/>
+            </w:pPr>
+            <w:r>
+              <w:t xml:space="preserve">Can result in a lot better performance when done correctly, </w:t>
+            </w:r>
+            <w:proofErr w:type="gramStart"/>
+            <w:r>
+              <w:t>As</w:t>
+            </w:r>
+            <w:proofErr w:type="gramEnd"/>
+            <w:r>
+              <w:t xml:space="preserve"> it is much lower level</w:t>
+            </w:r>
+          </w:p>
+        </w:tc>
+        <w:tc>
+          <w:tcPr>
+            <w:tcW w:w="2217" w:type="dxa"/>
+          </w:tcPr>
+          <w:p>
+            <w:pPr>
+              <w:pStyle w:val="Basic"/>
+            </w:pPr>
+            <w:r>
+              <w:t xml:space="preserve">Time consuming to setup to get a competent base </w:t>
+            </w:r>
+          </w:p>
+        </w:tc>
+      </w:tr>
+    </w:tbl>
+    <w:p>
+      <w:pPr>
+        <w:pStyle w:val="Basic"/>
+      </w:pPr>
+    </w:p>
+    <w:p>
+      <w:pPr>
+        <w:pStyle w:val="Basic"/>
         <w:numPr>
           <w:ilvl w:val="0"/>
           <w:numId w:val="9"/>
@@ -2933,7 +3999,7 @@
           <w:numId w:val="9"/>
         </w:numPr>
       </w:pPr>
-      <w:hyperlink r:id="rId16" w:history="1">
+      <w:hyperlink r:id="rId19" w:history="1">
         <w:r>
           <w:rPr>
             <w:rStyle w:val="Hyperlink"/>
@@ -2961,7 +4027,7 @@
           <w:numId w:val="9"/>
         </w:numPr>
       </w:pPr>
-      <w:hyperlink r:id="rId17" w:history="1">
+      <w:hyperlink r:id="rId20" w:history="1">
         <w:r>
           <w:rPr>
             <w:rStyle w:val="Hyperlink"/>
@@ -3193,7 +4259,7 @@
             <w:pPr>
               <w:pStyle w:val="Basic"/>
             </w:pPr>
-            <w:hyperlink r:id="rId18" w:history="1">
+            <w:hyperlink r:id="rId21" w:history="1">
               <w:r>
                 <w:rPr>
                   <w:rStyle w:val="Hyperlink"/>
@@ -3304,7 +4370,7 @@
             <w:pPr>
               <w:pStyle w:val="Basic"/>
             </w:pPr>
-            <w:hyperlink r:id="rId19" w:history="1">
+            <w:hyperlink r:id="rId22" w:history="1">
               <w:r>
                 <w:rPr>
                   <w:rStyle w:val="Hyperlink"/>
@@ -3433,7 +4499,7 @@
             <w:pPr>
               <w:pStyle w:val="Basic"/>
             </w:pPr>
-            <w:hyperlink r:id="rId20" w:history="1">
+            <w:hyperlink r:id="rId23" w:history="1">
               <w:r>
                 <w:rPr>
                   <w:rStyle w:val="Hyperlink"/>
@@ -3541,7 +4607,7 @@
             <w:pPr>
               <w:pStyle w:val="Basic"/>
             </w:pPr>
-            <w:hyperlink r:id="rId21" w:history="1">
+            <w:hyperlink r:id="rId24" w:history="1">
               <w:r>
                 <w:rPr>
                   <w:rStyle w:val="Hyperlink"/>
@@ -3664,7 +4730,7 @@
             <w:pPr>
               <w:pStyle w:val="Basic"/>
             </w:pPr>
-            <w:hyperlink r:id="rId22" w:history="1">
+            <w:hyperlink r:id="rId25" w:history="1">
               <w:r>
                 <w:rPr>
                   <w:rStyle w:val="Hyperlink"/>
@@ -3711,10 +4777,12 @@
               <w:t>Delaunay</w:t>
             </w:r>
             <w:r>
-              <w:t>, I don’t know if that convenient based on my current approach</w:t>
-            </w:r>
-            <w:bookmarkStart w:id="7" w:name="_GoBack"/>
-            <w:bookmarkEnd w:id="7"/>
+              <w:t xml:space="preserve">, I don’t </w:t>
+            </w:r>
+            <w:r>
+              <w:lastRenderedPageBreak/>
+              <w:t>know if that convenient based on my current approach</w:t>
+            </w:r>
           </w:p>
         </w:tc>
         <w:tc>
@@ -3774,11 +4842,17 @@
       <w:pPr>
         <w:pStyle w:val="personalHeading"/>
       </w:pPr>
-      <w:bookmarkStart w:id="8" w:name="_Toc1815718"/>
+      <w:bookmarkStart w:id="7" w:name="_Toc1906865"/>
       <w:r>
         <w:t>Discussion of software dev methodology</w:t>
       </w:r>
-      <w:bookmarkEnd w:id="8"/>
+      <w:r>
+        <w:t xml:space="preserve"> – Part of Criteria 5 25%</w:t>
+      </w:r>
+      <w:r>
+        <w:t xml:space="preserve"> - 375 words</w:t>
+      </w:r>
+      <w:bookmarkEnd w:id="7"/>
     </w:p>
     <w:p>
       <w:pPr>
@@ -3814,6 +4888,25 @@
     <w:p>
       <w:pPr>
         <w:pStyle w:val="Basic"/>
+      </w:pPr>
+      <w:r>
+        <w:t>#By planning the plan</w:t>
+      </w:r>
+      <w:r>
+        <w:t xml:space="preserve"> setting up timeboxes, filling up a Trello so I will not have to waste much time later setting up plans and I can just continue working with ease </w:t>
+      </w:r>
+    </w:p>
+    <w:p>
+      <w:pPr>
+        <w:pStyle w:val="Basic"/>
+      </w:pPr>
+      <w:r>
+        <w:t xml:space="preserve">By implementing the chosen library </w:t>
+      </w:r>
+    </w:p>
+    <w:p>
+      <w:pPr>
+        <w:pStyle w:val="Basic"/>
         <w:numPr>
           <w:ilvl w:val="0"/>
           <w:numId w:val="9"/>
@@ -3826,6 +4919,20 @@
     <w:p>
       <w:pPr>
         <w:pStyle w:val="Basic"/>
+      </w:pPr>
+      <w:r>
+        <w:t xml:space="preserve">Using </w:t>
+      </w:r>
+      <w:r>
+        <w:t>T</w:t>
+      </w:r>
+      <w:r>
+        <w:t xml:space="preserve">rello to store my weekly tasks </w:t>
+      </w:r>
+    </w:p>
+    <w:p>
+      <w:pPr>
+        <w:pStyle w:val="Basic"/>
         <w:numPr>
           <w:ilvl w:val="0"/>
           <w:numId w:val="9"/>
@@ -3833,6 +4940,14 @@
       </w:pPr>
       <w:r>
         <w:t xml:space="preserve"> How frequently will you re-evaluate progress compared to the plan? </w:t>
+      </w:r>
+    </w:p>
+    <w:p>
+      <w:pPr>
+        <w:pStyle w:val="Basic"/>
+      </w:pPr>
+      <w:r>
+        <w:t xml:space="preserve">On a weekly basis </w:t>
       </w:r>
     </w:p>
     <w:p>
@@ -4419,14 +5534,19 @@
       <w:pPr>
         <w:pStyle w:val="personalHeading"/>
       </w:pPr>
-      <w:bookmarkStart w:id="9" w:name="_Toc1815719"/>
-      <w:r>
-        <w:t>Discussion of project management tools and metrics</w:t>
-      </w:r>
+      <w:bookmarkStart w:id="8" w:name="_Toc1906866"/>
+      <w:r>
+        <w:t xml:space="preserve">Discussion of project management tools and metrics </w:t>
+      </w:r>
+      <w:r>
+        <w:t>– Part of Criteria 5 25%</w:t>
+      </w:r>
+      <w:r>
+        <w:t xml:space="preserve"> - 375 words</w:t>
+      </w:r>
+      <w:bookmarkStart w:id="9" w:name="_GoBack"/>
+      <w:bookmarkEnd w:id="8"/>
       <w:bookmarkEnd w:id="9"/>
-      <w:r>
-        <w:t xml:space="preserve"> </w:t>
-      </w:r>
     </w:p>
     <w:p>
       <w:pPr>
@@ -4449,6 +5569,7 @@
         </w:numPr>
       </w:pPr>
       <w:r>
+        <w:lastRenderedPageBreak/>
         <w:t xml:space="preserve">Comprehend research and understand algorithms - 4 days </w:t>
       </w:r>
     </w:p>
@@ -4509,7 +5630,6 @@
         </w:numPr>
       </w:pPr>
       <w:r>
-        <w:lastRenderedPageBreak/>
         <w:t>Biome blend/transition tiles</w:t>
       </w:r>
     </w:p>
@@ -4582,7 +5702,7 @@
       <w:pPr>
         <w:pStyle w:val="personalHeading"/>
       </w:pPr>
-      <w:bookmarkStart w:id="10" w:name="_Toc1815720"/>
+      <w:bookmarkStart w:id="10" w:name="_Toc1906867"/>
       <w:r>
         <w:t>Resource implications</w:t>
       </w:r>
@@ -4603,93 +5723,114 @@
       <w:pPr>
         <w:pStyle w:val="personalHeading"/>
       </w:pPr>
-      <w:bookmarkStart w:id="11" w:name="_Toc1815721"/>
-      <w:r>
-        <w:t>High level overview of classes that may be required</w:t>
+      <w:bookmarkStart w:id="11" w:name="_Toc1906868"/>
+      <w:r>
+        <w:t xml:space="preserve">High level overview of classes that may be required </w:t>
+      </w:r>
+      <w:r>
+        <w:t>–Part of Criteria 4 25%</w:t>
+      </w:r>
+      <w:r>
+        <w:t xml:space="preserve"> - 125 words</w:t>
       </w:r>
       <w:bookmarkEnd w:id="11"/>
+    </w:p>
+    <w:p>
+      <w:pPr>
+        <w:pStyle w:val="Basic"/>
+      </w:pPr>
+      <w:r>
+        <w:t>A high-level class diagram with inheritance, composition and aggregation</w:t>
+      </w:r>
+    </w:p>
+    <w:p>
+      <w:pPr>
+        <w:pStyle w:val="personalHeading"/>
+      </w:pPr>
+      <w:bookmarkStart w:id="12" w:name="_Toc1906869"/>
+      <w:r>
+        <w:t xml:space="preserve">High level flow diagrams and pseudocode </w:t>
+      </w:r>
+      <w:r>
+        <w:t>–Part of Criteria 4 25%</w:t>
+      </w:r>
+      <w:r>
+        <w:t xml:space="preserve"> - 125 words</w:t>
+      </w:r>
+      <w:bookmarkEnd w:id="12"/>
+    </w:p>
+    <w:p>
+      <w:pPr>
+        <w:pStyle w:val="Basic"/>
+      </w:pPr>
+      <w:r>
+        <w:t xml:space="preserve">Approximate indication of the ordering of operations </w:t>
+      </w:r>
+    </w:p>
+    <w:p>
+      <w:pPr>
+        <w:pStyle w:val="personalHeading"/>
+      </w:pPr>
+      <w:bookmarkStart w:id="13" w:name="_Toc1906870"/>
+      <w:r>
+        <w:t>Appendices</w:t>
+      </w:r>
+      <w:bookmarkEnd w:id="13"/>
       <w:r>
         <w:t xml:space="preserve"> </w:t>
       </w:r>
     </w:p>
     <w:p>
       <w:pPr>
-        <w:pStyle w:val="Basic"/>
-      </w:pPr>
-      <w:r>
-        <w:t>A high-level class diagram with inheritance, composition and aggregation</w:t>
-      </w:r>
+        <w:pStyle w:val="personalHeading2"/>
+      </w:pPr>
+      <w:bookmarkStart w:id="14" w:name="_Toc1906871"/>
+      <w:r>
+        <w:t xml:space="preserve">Reference List and Reading list </w:t>
+      </w:r>
+      <w:r>
+        <w:t xml:space="preserve">– part of </w:t>
+      </w:r>
+      <w:r>
+        <w:t>2</w:t>
+      </w:r>
+      <w:r>
+        <w:t xml:space="preserve">, a portion of </w:t>
+      </w:r>
+      <w:r>
+        <w:t>20</w:t>
+      </w:r>
+      <w:r>
+        <w:t>%</w:t>
+      </w:r>
+      <w:bookmarkEnd w:id="14"/>
+    </w:p>
+    <w:p>
+      <w:pPr>
+        <w:pStyle w:val="Heading1"/>
+      </w:pPr>
     </w:p>
     <w:p>
       <w:pPr>
         <w:pStyle w:val="personalHeading"/>
       </w:pPr>
-      <w:bookmarkStart w:id="12" w:name="_Toc1815722"/>
-      <w:r>
-        <w:t>High level flow diagrams and pseudocode</w:t>
-      </w:r>
-      <w:bookmarkEnd w:id="12"/>
+    </w:p>
+    <w:p>
+      <w:pPr>
+        <w:pStyle w:val="personalHeading2"/>
+      </w:pPr>
+      <w:bookmarkStart w:id="15" w:name="_Toc1906872"/>
+      <w:r>
+        <w:t>Literature review</w:t>
+      </w:r>
+      <w:r>
+        <w:t xml:space="preserve"> – part of 2, a portion of 20%</w:t>
+      </w:r>
+      <w:bookmarkEnd w:id="15"/>
       <w:r>
         <w:t xml:space="preserve"> </w:t>
       </w:r>
     </w:p>
-    <w:p>
-      <w:pPr>
-        <w:pStyle w:val="Basic"/>
-      </w:pPr>
-      <w:r>
-        <w:t xml:space="preserve">Approximate indication of the ordering of operations </w:t>
-      </w:r>
-    </w:p>
-    <w:p>
-      <w:pPr>
-        <w:pStyle w:val="personalHeading"/>
-      </w:pPr>
-      <w:bookmarkStart w:id="13" w:name="_Toc1815723"/>
-      <w:r>
-        <w:t>Appendices</w:t>
-      </w:r>
-      <w:bookmarkEnd w:id="13"/>
-      <w:r>
-        <w:t xml:space="preserve"> </w:t>
-      </w:r>
-    </w:p>
-    <w:p>
-      <w:pPr>
-        <w:pStyle w:val="personalHeading2"/>
-      </w:pPr>
-      <w:bookmarkStart w:id="14" w:name="_Toc1815724"/>
-      <w:r>
-        <w:t>Reference List and Reading list</w:t>
-      </w:r>
-      <w:bookmarkEnd w:id="14"/>
-      <w:r>
-        <w:t xml:space="preserve"> </w:t>
-      </w:r>
-    </w:p>
-    <w:p>
-      <w:pPr>
-        <w:pStyle w:val="Heading1"/>
-      </w:pPr>
-    </w:p>
-    <w:p>
-      <w:pPr>
-        <w:pStyle w:val="personalHeading"/>
-      </w:pPr>
-    </w:p>
-    <w:p>
-      <w:pPr>
-        <w:pStyle w:val="personalHeading2"/>
-      </w:pPr>
-      <w:bookmarkStart w:id="15" w:name="_Toc1815725"/>
-      <w:r>
-        <w:t>Literature review</w:t>
-      </w:r>
-      <w:bookmarkEnd w:id="15"/>
-      <w:r>
-        <w:t xml:space="preserve"> </w:t>
-      </w:r>
-    </w:p>
     <w:p/>
     <w:p>
       <w:pPr>
@@ -4700,7 +5841,7 @@
       <w:pPr>
         <w:pStyle w:val="Basic"/>
       </w:pPr>
-      <w:hyperlink r:id="rId23" w:history="1">
+      <w:hyperlink r:id="rId26" w:history="1">
         <w:r>
           <w:rPr>
             <w:rStyle w:val="Hyperlink"/>
@@ -4724,7 +5865,7 @@
       <w:pPr>
         <w:pStyle w:val="Basic"/>
       </w:pPr>
-      <w:hyperlink r:id="rId24" w:history="1">
+      <w:hyperlink r:id="rId27" w:history="1">
         <w:r>
           <w:rPr>
             <w:rStyle w:val="Hyperlink"/>
@@ -4745,7 +5886,7 @@
       <w:pPr>
         <w:pStyle w:val="Basic"/>
       </w:pPr>
-      <w:hyperlink r:id="rId25" w:history="1">
+      <w:hyperlink r:id="rId28" w:history="1">
         <w:r>
           <w:rPr>
             <w:rStyle w:val="Hyperlink"/>
@@ -4766,7 +5907,7 @@
       <w:pPr>
         <w:pStyle w:val="Basic"/>
       </w:pPr>
-      <w:hyperlink r:id="rId26" w:history="1">
+      <w:hyperlink r:id="rId29" w:history="1">
         <w:r>
           <w:rPr>
             <w:rStyle w:val="Hyperlink"/>
@@ -4787,7 +5928,7 @@
       <w:pPr>
         <w:pStyle w:val="Basic"/>
       </w:pPr>
-      <w:hyperlink r:id="rId27" w:history="1">
+      <w:hyperlink r:id="rId30" w:history="1">
         <w:r>
           <w:rPr>
             <w:rStyle w:val="Hyperlink"/>
@@ -4820,7 +5961,7 @@
       <w:pPr>
         <w:pStyle w:val="Basic"/>
       </w:pPr>
-      <w:hyperlink r:id="rId28" w:history="1">
+      <w:hyperlink r:id="rId31" w:history="1">
         <w:r>
           <w:rPr>
             <w:rStyle w:val="Hyperlink"/>
@@ -4849,7 +5990,7 @@
       <w:pPr>
         <w:pStyle w:val="Basic"/>
       </w:pPr>
-      <w:hyperlink r:id="rId29" w:history="1">
+      <w:hyperlink r:id="rId32" w:history="1">
         <w:r>
           <w:rPr>
             <w:rStyle w:val="Hyperlink"/>
@@ -4870,7 +6011,7 @@
       <w:pPr>
         <w:pStyle w:val="Basic"/>
       </w:pPr>
-      <w:hyperlink r:id="rId30" w:history="1">
+      <w:hyperlink r:id="rId33" w:history="1">
         <w:r>
           <w:rPr>
             <w:rStyle w:val="Hyperlink"/>
@@ -4891,7 +6032,7 @@
       <w:pPr>
         <w:pStyle w:val="Basic"/>
       </w:pPr>
-      <w:hyperlink r:id="rId31" w:history="1">
+      <w:hyperlink r:id="rId34" w:history="1">
         <w:r>
           <w:rPr>
             <w:rStyle w:val="Hyperlink"/>
@@ -4915,7 +6056,7 @@
       <w:pPr>
         <w:pStyle w:val="Basic"/>
       </w:pPr>
-      <w:hyperlink r:id="rId32" w:history="1">
+      <w:hyperlink r:id="rId35" w:history="1">
         <w:r>
           <w:rPr>
             <w:rStyle w:val="Hyperlink"/>
@@ -4976,7 +6117,7 @@
       <w:pPr>
         <w:pStyle w:val="Basic"/>
       </w:pPr>
-      <w:hyperlink r:id="rId33" w:history="1">
+      <w:hyperlink r:id="rId36" w:history="1">
         <w:r>
           <w:rPr>
             <w:rStyle w:val="Hyperlink"/>
@@ -5027,7 +6168,7 @@
                     </pic:cNvPicPr>
                   </pic:nvPicPr>
                   <pic:blipFill>
-                    <a:blip r:embed="rId34" cstate="print">
+                    <a:blip r:embed="rId37" cstate="print">
                       <a:extLst>
                         <a:ext uri="{28A0092B-C50C-407E-A947-70E740481C1C}">
                           <a14:useLocalDpi xmlns:a14="http://schemas.microsoft.com/office/drawing/2010/main" val="0"/>
@@ -5084,7 +6225,7 @@
       </w:r>
     </w:p>
     <w:sectPr>
-      <w:headerReference w:type="default" r:id="rId35"/>
+      <w:headerReference w:type="default" r:id="rId38"/>
       <w:pgSz w:w="11906" w:h="16838"/>
       <w:pgMar w:top="1440" w:right="1440" w:bottom="1440" w:left="1440" w:header="708" w:footer="708" w:gutter="0"/>
       <w:pgNumType w:start="0"/>
@@ -7183,6 +8324,38 @@
     <w:unhideWhenUsed/>
     <w:rsid w:val="00540BA9"/>
   </w:style>
+  <w:style w:type="paragraph" w:styleId="TOC2">
+    <w:name w:val="toc 2"/>
+    <w:basedOn w:val="Normal"/>
+    <w:next w:val="Normal"/>
+    <w:autoRedefine/>
+    <w:uiPriority w:val="39"/>
+    <w:unhideWhenUsed/>
+    <w:rsid w:val="00B30C42"/>
+    <w:pPr>
+      <w:spacing w:after="100"/>
+      <w:ind w:left="220"/>
+    </w:pPr>
+  </w:style>
+  <w:style w:type="table" w:styleId="TableGrid">
+    <w:name w:val="Table Grid"/>
+    <w:basedOn w:val="TableNormal"/>
+    <w:uiPriority w:val="39"/>
+    <w:rsid w:val="00777FB9"/>
+    <w:pPr>
+      <w:spacing w:after="0" w:line="240" w:lineRule="auto"/>
+    </w:pPr>
+    <w:tblPr>
+      <w:tblBorders>
+        <w:top w:val="single" w:sz="4" w:space="0" w:color="auto"/>
+        <w:left w:val="single" w:sz="4" w:space="0" w:color="auto"/>
+        <w:bottom w:val="single" w:sz="4" w:space="0" w:color="auto"/>
+        <w:right w:val="single" w:sz="4" w:space="0" w:color="auto"/>
+        <w:insideH w:val="single" w:sz="4" w:space="0" w:color="auto"/>
+        <w:insideV w:val="single" w:sz="4" w:space="0" w:color="auto"/>
+      </w:tblBorders>
+    </w:tblPr>
+  </w:style>
 </w:styles>
 </file>
 
@@ -7486,7 +8659,7 @@
 </file>
 
 <file path=customXml/itemProps1.xml><?xml version="1.0" encoding="utf-8"?>
-<ds:datastoreItem xmlns:ds="http://schemas.openxmlformats.org/officeDocument/2006/customXml" ds:itemID="{56BCEC3A-43BD-45C7-9DD0-1D000AE5CEAA}">
+<ds:datastoreItem xmlns:ds="http://schemas.openxmlformats.org/officeDocument/2006/customXml" ds:itemID="{175984D1-E3A0-4439-8915-BF701BF94ED0}">
   <ds:schemaRefs>
     <ds:schemaRef ds:uri="http://schemas.openxmlformats.org/officeDocument/2006/bibliography"/>
   </ds:schemaRefs>

</xml_diff>

<commit_message>
moved tables to appendix and re-wrote background and part of tools and tech
</commit_message>
<xml_diff>
--- a/Progress Report.docx
+++ b/Progress Report.docx
@@ -806,7 +806,7 @@
               </mc:Choice>
               <mc:Fallback>
                 <w:pict>
-                  <v:group w14:anchorId="69454129" id="Group 114" o:spid="_x0000_s1026" style="position:absolute;margin-left:0;margin-top:0;width:18pt;height:10in;z-index:251659264;mso-width-percent:29;mso-height-percent:909;mso-left-percent:45;mso-position-horizontal-relative:page;mso-position-vertical:center;mso-position-vertical-relative:page;mso-width-percent:29;mso-height-percent:909;mso-left-percent:45" coordsize="2286,91440" o:gfxdata="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">
+                  <v:group w14:anchorId="34D6921E" id="Group 114" o:spid="_x0000_s1026" style="position:absolute;margin-left:0;margin-top:0;width:18pt;height:10in;z-index:251659264;mso-width-percent:29;mso-height-percent:909;mso-left-percent:45;mso-position-horizontal-relative:page;mso-position-vertical:center;mso-position-vertical-relative:page;mso-width-percent:29;mso-height-percent:909;mso-left-percent:45" coordsize="2286,91440" o:gfxdata="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">
                     <v:rect id="Rectangle 115" o:spid="_x0000_s1027" style="position:absolute;width:2286;height:87820;visibility:visible;mso-wrap-style:square;v-text-anchor:middle" o:gfxdata="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" fillcolor="#ed7d31 [3205]" stroked="f" strokeweight="1pt"/>
                     <v:rect id="Rectangle 116" o:spid="_x0000_s1028" style="position:absolute;top:89154;width:2286;height:2286;visibility:visible;mso-wrap-style:square;v-text-anchor:middle" o:gfxdata="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" fillcolor="#ed7d31 [3205]" stroked="f">
                       <o:lock v:ext="edit" aspectratio="t"/>
@@ -889,7 +889,7 @@
             </w:rPr>
             <w:fldChar w:fldCharType="separate"/>
           </w:r>
-          <w:hyperlink w:anchor="_Toc1906858" w:history="1">
+          <w:hyperlink w:anchor="_Toc1915724" w:history="1">
             <w:r>
               <w:rPr>
                 <w:rStyle w:val="Hyperlink"/>
@@ -916,7 +916,7 @@
                 <w:noProof/>
                 <w:webHidden/>
               </w:rPr>
-              <w:instrText xml:space="preserve"> PAGEREF _Toc1906858 \h </w:instrText>
+              <w:instrText xml:space="preserve"> PAGEREF _Toc1915724 \h </w:instrText>
             </w:r>
             <w:r>
               <w:rPr>
@@ -959,7 +959,7 @@
               <w:lang w:eastAsia="en-GB"/>
             </w:rPr>
           </w:pPr>
-          <w:hyperlink w:anchor="_Toc1906859" w:history="1">
+          <w:hyperlink w:anchor="_Toc1915725" w:history="1">
             <w:r>
               <w:rPr>
                 <w:rStyle w:val="Hyperlink"/>
@@ -986,7 +986,7 @@
                 <w:noProof/>
                 <w:webHidden/>
               </w:rPr>
-              <w:instrText xml:space="preserve"> PAGEREF _Toc1906859 \h </w:instrText>
+              <w:instrText xml:space="preserve"> PAGEREF _Toc1915725 \h </w:instrText>
             </w:r>
             <w:r>
               <w:rPr>
@@ -1029,7 +1029,7 @@
               <w:lang w:eastAsia="en-GB"/>
             </w:rPr>
           </w:pPr>
-          <w:hyperlink w:anchor="_Toc1906860" w:history="1">
+          <w:hyperlink w:anchor="_Toc1915726" w:history="1">
             <w:r>
               <w:rPr>
                 <w:rStyle w:val="Hyperlink"/>
@@ -1056,7 +1056,7 @@
                 <w:noProof/>
                 <w:webHidden/>
               </w:rPr>
-              <w:instrText xml:space="preserve"> PAGEREF _Toc1906860 \h </w:instrText>
+              <w:instrText xml:space="preserve"> PAGEREF _Toc1915726 \h </w:instrText>
             </w:r>
             <w:r>
               <w:rPr>
@@ -1099,7 +1099,7 @@
               <w:lang w:eastAsia="en-GB"/>
             </w:rPr>
           </w:pPr>
-          <w:hyperlink w:anchor="_Toc1906861" w:history="1">
+          <w:hyperlink w:anchor="_Toc1915727" w:history="1">
             <w:r>
               <w:rPr>
                 <w:rStyle w:val="Hyperlink"/>
@@ -1126,7 +1126,7 @@
                 <w:noProof/>
                 <w:webHidden/>
               </w:rPr>
-              <w:instrText xml:space="preserve"> PAGEREF _Toc1906861 \h </w:instrText>
+              <w:instrText xml:space="preserve"> PAGEREF _Toc1915727 \h </w:instrText>
             </w:r>
             <w:r>
               <w:rPr>
@@ -1169,7 +1169,7 @@
               <w:lang w:eastAsia="en-GB"/>
             </w:rPr>
           </w:pPr>
-          <w:hyperlink w:anchor="_Toc1906862" w:history="1">
+          <w:hyperlink w:anchor="_Toc1915728" w:history="1">
             <w:r>
               <w:rPr>
                 <w:rStyle w:val="Hyperlink"/>
@@ -1196,7 +1196,7 @@
                 <w:noProof/>
                 <w:webHidden/>
               </w:rPr>
-              <w:instrText xml:space="preserve"> PAGEREF _Toc1906862 \h </w:instrText>
+              <w:instrText xml:space="preserve"> PAGEREF _Toc1915728 \h </w:instrText>
             </w:r>
             <w:r>
               <w:rPr>
@@ -1239,7 +1239,7 @@
               <w:lang w:eastAsia="en-GB"/>
             </w:rPr>
           </w:pPr>
-          <w:hyperlink w:anchor="_Toc1906863" w:history="1">
+          <w:hyperlink w:anchor="_Toc1915729" w:history="1">
             <w:r>
               <w:rPr>
                 <w:rStyle w:val="Hyperlink"/>
@@ -1266,7 +1266,7 @@
                 <w:noProof/>
                 <w:webHidden/>
               </w:rPr>
-              <w:instrText xml:space="preserve"> PAGEREF _Toc1906863 \h </w:instrText>
+              <w:instrText xml:space="preserve"> PAGEREF _Toc1915729 \h </w:instrText>
             </w:r>
             <w:r>
               <w:rPr>
@@ -1309,13 +1309,13 @@
               <w:lang w:eastAsia="en-GB"/>
             </w:rPr>
           </w:pPr>
-          <w:hyperlink w:anchor="_Toc1906864" w:history="1">
+          <w:hyperlink w:anchor="_Toc1915730" w:history="1">
             <w:r>
               <w:rPr>
                 <w:rStyle w:val="Hyperlink"/>
                 <w:noProof/>
               </w:rPr>
-              <w:t>Discussion of tools and technologies  – Part of Criteria 4 25% - 250 words</w:t>
+              <w:t>Discussion of tools and technologies – Part of Criteria 4 25% - 250 words</w:t>
             </w:r>
             <w:r>
               <w:rPr>
@@ -1336,7 +1336,7 @@
                 <w:noProof/>
                 <w:webHidden/>
               </w:rPr>
-              <w:instrText xml:space="preserve"> PAGEREF _Toc1906864 \h </w:instrText>
+              <w:instrText xml:space="preserve"> PAGEREF _Toc1915730 \h </w:instrText>
             </w:r>
             <w:r>
               <w:rPr>
@@ -1379,7 +1379,7 @@
               <w:lang w:eastAsia="en-GB"/>
             </w:rPr>
           </w:pPr>
-          <w:hyperlink w:anchor="_Toc1906865" w:history="1">
+          <w:hyperlink w:anchor="_Toc1915731" w:history="1">
             <w:r>
               <w:rPr>
                 <w:rStyle w:val="Hyperlink"/>
@@ -1406,7 +1406,7 @@
                 <w:noProof/>
                 <w:webHidden/>
               </w:rPr>
-              <w:instrText xml:space="preserve"> PAGEREF _Toc1906865 \h </w:instrText>
+              <w:instrText xml:space="preserve"> PAGEREF _Toc1915731 \h </w:instrText>
             </w:r>
             <w:r>
               <w:rPr>
@@ -1426,7 +1426,7 @@
                 <w:noProof/>
                 <w:webHidden/>
               </w:rPr>
-              <w:t>6</w:t>
+              <w:t>7</w:t>
             </w:r>
             <w:r>
               <w:rPr>
@@ -1449,7 +1449,7 @@
               <w:lang w:eastAsia="en-GB"/>
             </w:rPr>
           </w:pPr>
-          <w:hyperlink w:anchor="_Toc1906866" w:history="1">
+          <w:hyperlink w:anchor="_Toc1915732" w:history="1">
             <w:r>
               <w:rPr>
                 <w:rStyle w:val="Hyperlink"/>
@@ -1476,7 +1476,7 @@
                 <w:noProof/>
                 <w:webHidden/>
               </w:rPr>
-              <w:instrText xml:space="preserve"> PAGEREF _Toc1906866 \h </w:instrText>
+              <w:instrText xml:space="preserve"> PAGEREF _Toc1915732 \h </w:instrText>
             </w:r>
             <w:r>
               <w:rPr>
@@ -1519,7 +1519,7 @@
               <w:lang w:eastAsia="en-GB"/>
             </w:rPr>
           </w:pPr>
-          <w:hyperlink w:anchor="_Toc1906867" w:history="1">
+          <w:hyperlink w:anchor="_Toc1915733" w:history="1">
             <w:r>
               <w:rPr>
                 <w:rStyle w:val="Hyperlink"/>
@@ -1546,7 +1546,7 @@
                 <w:noProof/>
                 <w:webHidden/>
               </w:rPr>
-              <w:instrText xml:space="preserve"> PAGEREF _Toc1906867 \h </w:instrText>
+              <w:instrText xml:space="preserve"> PAGEREF _Toc1915733 \h </w:instrText>
             </w:r>
             <w:r>
               <w:rPr>
@@ -1589,7 +1589,7 @@
               <w:lang w:eastAsia="en-GB"/>
             </w:rPr>
           </w:pPr>
-          <w:hyperlink w:anchor="_Toc1906868" w:history="1">
+          <w:hyperlink w:anchor="_Toc1915734" w:history="1">
             <w:r>
               <w:rPr>
                 <w:rStyle w:val="Hyperlink"/>
@@ -1616,7 +1616,7 @@
                 <w:noProof/>
                 <w:webHidden/>
               </w:rPr>
-              <w:instrText xml:space="preserve"> PAGEREF _Toc1906868 \h </w:instrText>
+              <w:instrText xml:space="preserve"> PAGEREF _Toc1915734 \h </w:instrText>
             </w:r>
             <w:r>
               <w:rPr>
@@ -1659,7 +1659,7 @@
               <w:lang w:eastAsia="en-GB"/>
             </w:rPr>
           </w:pPr>
-          <w:hyperlink w:anchor="_Toc1906869" w:history="1">
+          <w:hyperlink w:anchor="_Toc1915735" w:history="1">
             <w:r>
               <w:rPr>
                 <w:rStyle w:val="Hyperlink"/>
@@ -1686,7 +1686,7 @@
                 <w:noProof/>
                 <w:webHidden/>
               </w:rPr>
-              <w:instrText xml:space="preserve"> PAGEREF _Toc1906869 \h </w:instrText>
+              <w:instrText xml:space="preserve"> PAGEREF _Toc1915735 \h </w:instrText>
             </w:r>
             <w:r>
               <w:rPr>
@@ -1729,7 +1729,7 @@
               <w:lang w:eastAsia="en-GB"/>
             </w:rPr>
           </w:pPr>
-          <w:hyperlink w:anchor="_Toc1906870" w:history="1">
+          <w:hyperlink w:anchor="_Toc1915736" w:history="1">
             <w:r>
               <w:rPr>
                 <w:rStyle w:val="Hyperlink"/>
@@ -1756,7 +1756,7 @@
                 <w:noProof/>
                 <w:webHidden/>
               </w:rPr>
-              <w:instrText xml:space="preserve"> PAGEREF _Toc1906870 \h </w:instrText>
+              <w:instrText xml:space="preserve"> PAGEREF _Toc1915736 \h </w:instrText>
             </w:r>
             <w:r>
               <w:rPr>
@@ -1799,7 +1799,7 @@
               <w:lang w:eastAsia="en-GB"/>
             </w:rPr>
           </w:pPr>
-          <w:hyperlink w:anchor="_Toc1906871" w:history="1">
+          <w:hyperlink w:anchor="_Toc1915737" w:history="1">
             <w:r>
               <w:rPr>
                 <w:rStyle w:val="Hyperlink"/>
@@ -1826,7 +1826,7 @@
                 <w:noProof/>
                 <w:webHidden/>
               </w:rPr>
-              <w:instrText xml:space="preserve"> PAGEREF _Toc1906871 \h </w:instrText>
+              <w:instrText xml:space="preserve"> PAGEREF _Toc1915737 \h </w:instrText>
             </w:r>
             <w:r>
               <w:rPr>
@@ -1869,7 +1869,7 @@
               <w:lang w:eastAsia="en-GB"/>
             </w:rPr>
           </w:pPr>
-          <w:hyperlink w:anchor="_Toc1906872" w:history="1">
+          <w:hyperlink w:anchor="_Toc1915738" w:history="1">
             <w:r>
               <w:rPr>
                 <w:rStyle w:val="Hyperlink"/>
@@ -1896,7 +1896,7 @@
                 <w:noProof/>
                 <w:webHidden/>
               </w:rPr>
-              <w:instrText xml:space="preserve"> PAGEREF _Toc1906872 \h </w:instrText>
+              <w:instrText xml:space="preserve"> PAGEREF _Toc1915738 \h </w:instrText>
             </w:r>
             <w:r>
               <w:rPr>
@@ -1948,7 +1948,7 @@
       <w:pPr>
         <w:pStyle w:val="personalHeading"/>
       </w:pPr>
-      <w:bookmarkStart w:id="0" w:name="_Toc1906858"/>
+      <w:bookmarkStart w:id="0" w:name="_Toc1915724"/>
       <w:r>
         <w:lastRenderedPageBreak/>
         <w:t>Background</w:t>
@@ -1960,21 +1960,38 @@
         <w:t xml:space="preserve"> -150 words</w:t>
       </w:r>
       <w:bookmarkEnd w:id="0"/>
-    </w:p>
-    <w:p>
-      <w:pPr>
-        <w:pStyle w:val="Basic"/>
-      </w:pPr>
-      <w:r>
-        <w:t>I want to generate worlds to simplify and streamline world creation for D&amp;D (?)/ fantasy table top roleplaying games(</w:t>
+      <w:r>
+        <w:t xml:space="preserve"> </w:t>
       </w:r>
       <w:proofErr w:type="spellStart"/>
       <w:r>
-        <w:t>rpg</w:t>
+        <w:t>curr</w:t>
       </w:r>
       <w:proofErr w:type="spellEnd"/>
       <w:r>
-        <w:t xml:space="preserve">). I will be using procedural generation to generate a map with terrain and biomes, with stretch goals of implementing resources linked to the environment and generating settlements based on said resources. This map will be presented </w:t>
+        <w:t xml:space="preserve"> 125words</w:t>
+      </w:r>
+    </w:p>
+    <w:p>
+      <w:pPr>
+        <w:pStyle w:val="Basic"/>
+      </w:pPr>
+      <w:r>
+        <w:t xml:space="preserve">This project will </w:t>
+      </w:r>
+      <w:r>
+        <w:t>focus</w:t>
+      </w:r>
+      <w:r>
+        <w:t xml:space="preserve"> on generating world maps to simplify and streamline world creation for table top roleplaying games(</w:t>
+      </w:r>
+      <w:proofErr w:type="spellStart"/>
+      <w:r>
+        <w:t>rpgs</w:t>
+      </w:r>
+      <w:proofErr w:type="spellEnd"/>
+      <w:r>
+        <w:t xml:space="preserve">) with a focus on fantasy setting </w:t>
       </w:r>
       <w:proofErr w:type="gramStart"/>
       <w:r>
@@ -1982,59 +1999,81 @@
       </w:r>
       <w:proofErr w:type="gramEnd"/>
       <w:r>
-        <w:t xml:space="preserve"> Skyrim’s world map (fig 1). But in a much </w:t>
+        <w:t xml:space="preserve"> ones used in Dungeons and Dragons(D&amp;D) </w:t>
+      </w:r>
+      <w:r>
+        <w:rPr>
+          <w:highlight w:val="yellow"/>
+        </w:rPr>
+        <w:t>(REFERENCE?)</w:t>
+      </w:r>
+      <w:r>
+        <w:t xml:space="preserve">. This map will be procedurally generated which will have terrain and biomes, with stretch goals of implementing resources linked to the environment </w:t>
+      </w:r>
+      <w:r>
+        <w:t xml:space="preserve">and generating settlements based on said resources. This map will be presented </w:t>
       </w:r>
       <w:proofErr w:type="gramStart"/>
       <w:r>
-        <w:t>more stylised and low</w:t>
+        <w:t>similar to</w:t>
       </w:r>
       <w:proofErr w:type="gramEnd"/>
       <w:r>
-        <w:t xml:space="preserve"> poly </w:t>
+        <w:t xml:space="preserve"> Skyrim’s world map (fig 1</w:t>
+      </w:r>
+      <w:r>
+        <w:t>) but</w:t>
+      </w:r>
+      <w:r>
+        <w:t xml:space="preserve"> using a much lower poly style and simplified representation of terrain types as such foliage would not be included.</w:t>
+      </w:r>
+    </w:p>
+    <w:p>
+      <w:pPr>
+        <w:pStyle w:val="Basic"/>
+      </w:pPr>
+      <w:r>
+        <w:t>This project is being created to gain a deeper understanding of procedural world building techniques, which will be technically challenging</w:t>
+      </w:r>
+      <w:r>
+        <w:t xml:space="preserve"> project thus</w:t>
+      </w:r>
+      <w:r>
+        <w:t xml:space="preserve"> </w:t>
+      </w:r>
+      <w:r>
+        <w:t>it is a good fit for the course.</w:t>
+      </w:r>
+      <w:r>
+        <w:t xml:space="preserve"> </w:t>
+      </w:r>
+    </w:p>
+    <w:p>
+      <w:pPr>
+        <w:pStyle w:val="personalHeading"/>
+      </w:pPr>
+      <w:bookmarkStart w:id="1" w:name="_Toc1915725"/>
+      <w:r>
+        <w:t>Overall Aims</w:t>
+      </w:r>
+      <w:r>
+        <w:t xml:space="preserve"> – part of 1, a portion of 15%</w:t>
+      </w:r>
+      <w:r>
+        <w:t xml:space="preserve"> - 150 words</w:t>
+      </w:r>
+      <w:bookmarkEnd w:id="1"/>
+      <w:r>
+        <w:t xml:space="preserve"> </w:t>
       </w:r>
       <w:proofErr w:type="spellStart"/>
       <w:r>
-        <w:t>envisionment</w:t>
+        <w:t>curr</w:t>
       </w:r>
       <w:proofErr w:type="spellEnd"/>
       <w:r>
-        <w:t xml:space="preserve"> which would not include foliage. </w:t>
-      </w:r>
-    </w:p>
-    <w:p>
-      <w:pPr>
-        <w:pStyle w:val="Basic"/>
-      </w:pPr>
-      <w:r>
-        <w:t>I’m doing this project to gain a deeper understanding of procedural world building techniques.</w:t>
-      </w:r>
-    </w:p>
-    <w:p>
-      <w:pPr>
-        <w:pStyle w:val="Basic"/>
-      </w:pPr>
-      <w:r>
-        <w:t xml:space="preserve">I think this fits the course as I believe it’s technically challenging enough.  </w:t>
-      </w:r>
-    </w:p>
-    <w:p>
-      <w:pPr>
-        <w:pStyle w:val="personalHeading"/>
-      </w:pPr>
-      <w:bookmarkStart w:id="1" w:name="_Toc1906859"/>
-      <w:r>
-        <w:t>Overall Aims</w:t>
-      </w:r>
-      <w:r>
-        <w:t xml:space="preserve"> </w:t>
-      </w:r>
-      <w:r>
-        <w:t>– part of 1, a portion of 15%</w:t>
-      </w:r>
-      <w:r>
-        <w:t xml:space="preserve"> - 150 words</w:t>
-      </w:r>
-      <w:bookmarkEnd w:id="1"/>
+        <w:t xml:space="preserve"> 46words</w:t>
+      </w:r>
     </w:p>
     <w:p>
       <w:pPr>
@@ -2080,29 +2119,10 @@
         </w:numPr>
       </w:pPr>
       <w:r>
-        <w:t xml:space="preserve">To generate a world map with biomes </w:t>
-      </w:r>
-    </w:p>
-    <w:p>
-      <w:pPr>
-        <w:pStyle w:val="personalHeading"/>
-      </w:pPr>
-      <w:bookmarkStart w:id="2" w:name="_Toc1906860"/>
-      <w:r>
-        <w:t>Objectives</w:t>
-      </w:r>
-      <w:r>
-        <w:t xml:space="preserve"> </w:t>
-      </w:r>
-      <w:r>
-        <w:t>– part of 1, a portion of 15%</w:t>
-      </w:r>
-      <w:r>
-        <w:t xml:space="preserve"> - 150 words</w:t>
-      </w:r>
-      <w:bookmarkEnd w:id="2"/>
-      <w:r>
-        <w:t xml:space="preserve"> </w:t>
+        <w:t xml:space="preserve">To create a tool that will assist in managing the created world </w:t>
+      </w:r>
+      <w:r>
+        <w:t xml:space="preserve">making it useable at the table and not just away from it. </w:t>
       </w:r>
     </w:p>
     <w:p>
@@ -2114,7 +2134,34 @@
         </w:numPr>
       </w:pPr>
       <w:r>
-        <w:t>Research approaches to biome generation and the corresponding algorithms</w:t>
+        <w:t xml:space="preserve">To generate a world map with biomes </w:t>
+      </w:r>
+    </w:p>
+    <w:p>
+      <w:pPr>
+        <w:pStyle w:val="personalHeading"/>
+      </w:pPr>
+      <w:bookmarkStart w:id="2" w:name="_Toc1915726"/>
+      <w:r>
+        <w:t>Objectives</w:t>
+      </w:r>
+      <w:r>
+        <w:t xml:space="preserve"> – part of 1, a portion of 15%</w:t>
+      </w:r>
+      <w:r>
+        <w:t xml:space="preserve"> - 150 words</w:t>
+      </w:r>
+      <w:bookmarkEnd w:id="2"/>
+      <w:r>
+        <w:t xml:space="preserve"> </w:t>
+      </w:r>
+      <w:proofErr w:type="spellStart"/>
+      <w:r>
+        <w:t>curr</w:t>
+      </w:r>
+      <w:proofErr w:type="spellEnd"/>
+      <w:r>
+        <w:t xml:space="preserve"> 128 words</w:t>
       </w:r>
     </w:p>
     <w:p>
@@ -2126,7 +2173,7 @@
         </w:numPr>
       </w:pPr>
       <w:r>
-        <w:t xml:space="preserve">Chose tools based on existing libraries for chosen algorithm </w:t>
+        <w:t>Research approaches to biome generation and the corresponding algorithms</w:t>
       </w:r>
     </w:p>
     <w:p>
@@ -2138,7 +2185,7 @@
         </w:numPr>
       </w:pPr>
       <w:r>
-        <w:t>Start planning implementation based on research</w:t>
+        <w:t xml:space="preserve">Chose tools based on existing libraries for chosen algorithm </w:t>
       </w:r>
     </w:p>
     <w:p>
@@ -2150,7 +2197,7 @@
         </w:numPr>
       </w:pPr>
       <w:r>
-        <w:t>Implement continents</w:t>
+        <w:t>Start planning implementation based on research</w:t>
       </w:r>
     </w:p>
     <w:p>
@@ -2162,7 +2209,7 @@
         </w:numPr>
       </w:pPr>
       <w:r>
-        <w:t>Implement terrain</w:t>
+        <w:t>Implement continents</w:t>
       </w:r>
     </w:p>
     <w:p>
@@ -2174,15 +2221,7 @@
         </w:numPr>
       </w:pPr>
       <w:r>
-        <w:t>Implement biomes</w:t>
-      </w:r>
-    </w:p>
-    <w:p>
-      <w:pPr>
-        <w:pStyle w:val="Basic"/>
-      </w:pPr>
-      <w:r>
-        <w:t>Stretch goals</w:t>
+        <w:t>Implement terrain</w:t>
       </w:r>
     </w:p>
     <w:p>
@@ -2194,15 +2233,117 @@
         </w:numPr>
       </w:pPr>
       <w:r>
+        <w:t>Implement biomes</w:t>
+      </w:r>
+    </w:p>
+    <w:p>
+      <w:pPr>
+        <w:pStyle w:val="Basic"/>
+      </w:pPr>
+      <w:r>
+        <w:t>Stretch goals</w:t>
+      </w:r>
+    </w:p>
+    <w:p>
+      <w:pPr>
+        <w:pStyle w:val="Basic"/>
+        <w:numPr>
+          <w:ilvl w:val="0"/>
+          <w:numId w:val="1"/>
+        </w:numPr>
+      </w:pPr>
+      <w:r>
         <w:t>Enforce biome adjacency rules; no snow directly adjacent to tropical forests</w:t>
       </w:r>
     </w:p>
     <w:p>
       <w:pPr>
+        <w:pStyle w:val="Basic"/>
+      </w:pPr>
+      <w:r>
+        <w:t xml:space="preserve">Usability tools which don’t </w:t>
+      </w:r>
+      <w:r>
+        <w:t>affect</w:t>
+      </w:r>
+      <w:r>
+        <w:t xml:space="preserve"> generation at all but make the generation have value </w:t>
+      </w:r>
+    </w:p>
+    <w:p>
+      <w:pPr>
+        <w:pStyle w:val="Basic"/>
+        <w:numPr>
+          <w:ilvl w:val="0"/>
+          <w:numId w:val="1"/>
+        </w:numPr>
+      </w:pPr>
+      <w:r>
+        <w:t>Add the ability for the user to add custom labels to the map so they can define their own cites etc in the world.</w:t>
+      </w:r>
+    </w:p>
+    <w:p>
+      <w:pPr>
+        <w:pStyle w:val="Basic"/>
+        <w:numPr>
+          <w:ilvl w:val="0"/>
+          <w:numId w:val="1"/>
+        </w:numPr>
+      </w:pPr>
+      <w:r>
+        <w:t>Include measurement tools so user can quickly find out how far away something is for another</w:t>
+      </w:r>
+    </w:p>
+    <w:p>
+      <w:pPr>
+        <w:pStyle w:val="Basic"/>
+        <w:numPr>
+          <w:ilvl w:val="0"/>
+          <w:numId w:val="1"/>
+        </w:numPr>
+      </w:pPr>
+      <w:r>
+        <w:t>Add a “party”</w:t>
+      </w:r>
+      <w:proofErr w:type="gramStart"/>
+      <w:r>
+        <w:t>/”important</w:t>
+      </w:r>
+      <w:proofErr w:type="gramEnd"/>
+      <w:r>
+        <w:t xml:space="preserve"> person” token so </w:t>
+      </w:r>
+      <w:r>
+        <w:t xml:space="preserve">it’s possible to keep track of where certain individuals are in the world. </w:t>
+      </w:r>
+    </w:p>
+    <w:p>
+      <w:pPr>
+        <w:pStyle w:val="Basic"/>
+        <w:numPr>
+          <w:ilvl w:val="0"/>
+          <w:numId w:val="1"/>
+        </w:numPr>
+      </w:pPr>
+      <w:r>
+        <w:t xml:space="preserve">Define crossings for bodies of water. </w:t>
+      </w:r>
+      <w:proofErr w:type="spellStart"/>
+      <w:r>
+        <w:t>Eg</w:t>
+      </w:r>
+      <w:proofErr w:type="spellEnd"/>
+      <w:r>
+        <w:t xml:space="preserve"> add bridges or a boat?</w:t>
+      </w:r>
+    </w:p>
+    <w:p>
+      <w:pPr>
         <w:pStyle w:val="personalHeading"/>
       </w:pPr>
-      <w:bookmarkStart w:id="3" w:name="_Toc1906861"/>
-      <w:r>
+      <w:bookmarkStart w:id="3" w:name="_Toc1915727"/>
+      <w:r>
+        <w:lastRenderedPageBreak/>
         <w:t>Description of research/prototyping completed</w:t>
       </w:r>
       <w:r>
@@ -2270,7 +2411,7 @@
       <w:pPr>
         <w:pStyle w:val="personalHeading"/>
       </w:pPr>
-      <w:bookmarkStart w:id="4" w:name="_Toc1906862"/>
+      <w:bookmarkStart w:id="4" w:name="_Toc1915728"/>
       <w:r>
         <w:t>Project Specification</w:t>
       </w:r>
@@ -2452,7 +2593,6 @@
           <w:szCs w:val="20"/>
           <w:lang w:val="en-US"/>
         </w:rPr>
-        <w:lastRenderedPageBreak/>
         <w:t>Uses analysis</w:t>
       </w:r>
       <w:r>
@@ -2644,7 +2784,7 @@
       <w:pPr>
         <w:pStyle w:val="personalHeading"/>
       </w:pPr>
-      <w:bookmarkStart w:id="5" w:name="_Toc1906863"/>
+      <w:bookmarkStart w:id="5" w:name="_Toc1915729"/>
       <w:r>
         <w:t>Discussion of potential solutions - Algorithms/approaches</w:t>
       </w:r>
@@ -2711,11 +2851,9 @@
       <w:r>
         <w:t xml:space="preserve">Creates realistic mountain ranges by simulating </w:t>
       </w:r>
-      <w:proofErr w:type="spellStart"/>
-      <w:r>
-        <w:t>tectontic</w:t>
-      </w:r>
-      <w:proofErr w:type="spellEnd"/>
+      <w:r>
+        <w:t>tectonic</w:t>
+      </w:r>
       <w:r>
         <w:t xml:space="preserve"> plates colliding</w:t>
       </w:r>
@@ -2819,7 +2957,11 @@
       </w:r>
       <w:proofErr w:type="spellEnd"/>
       <w:r>
-        <w:t xml:space="preserve"> prior link which is in turn based off of  ^ above, same as prior </w:t>
+        <w:t xml:space="preserve"> prior link </w:t>
+      </w:r>
+      <w:r>
+        <w:lastRenderedPageBreak/>
+        <w:t xml:space="preserve">which is in turn based off of  ^ above, same as prior </w:t>
       </w:r>
       <w:hyperlink r:id="rId12" w:history="1">
         <w:r>
@@ -3006,34 +3148,64 @@
       <w:pPr>
         <w:pStyle w:val="personalHeading"/>
       </w:pPr>
-      <w:bookmarkStart w:id="6" w:name="_Toc1906864"/>
+      <w:bookmarkStart w:id="6" w:name="_Toc1915730"/>
       <w:r>
         <w:t xml:space="preserve">Discussion of tools and technologies </w:t>
       </w:r>
       <w:r>
-        <w:t>–</w:t>
-      </w:r>
-      <w:r>
+        <w:t>– Part of Criteria 4 25%</w:t>
+      </w:r>
+      <w:r>
+        <w:t xml:space="preserve"> - 250 words</w:t>
+      </w:r>
+      <w:bookmarkEnd w:id="6"/>
+    </w:p>
+    <w:p>
+      <w:pPr>
+        <w:pStyle w:val="Basic"/>
+      </w:pPr>
+      <w:r>
+        <w:t>This project will use Unity as it’s engine, as that will allow the project to focus on the procedural generation and not waste time developing a custom environment using an API to render everything. As for picking unity specifically this is due to it being the engine I have the most experience in, in turn meaning time will not be wasted trying to learn a brand-new tool.</w:t>
+      </w:r>
+    </w:p>
+    <w:p>
+      <w:pPr>
+        <w:pStyle w:val="Basic"/>
+        <w:rPr>
+          <w:color w:val="FF0000"/>
+        </w:rPr>
+      </w:pPr>
+      <w:r>
+        <w:rPr>
+          <w:color w:val="FF0000"/>
+        </w:rPr>
+        <w:t xml:space="preserve">See Discussion of tools n Tech in appendix for more </w:t>
+      </w:r>
+      <w:proofErr w:type="spellStart"/>
+      <w:r>
+        <w:rPr>
+          <w:color w:val="FF0000"/>
+        </w:rPr>
+        <w:t>deets</w:t>
+      </w:r>
+      <w:proofErr w:type="spellEnd"/>
+      <w:r>
+        <w:rPr>
+          <w:color w:val="FF0000"/>
+        </w:rPr>
         <w:t xml:space="preserve"> </w:t>
       </w:r>
-      <w:r>
-        <w:t>Part of Criteria 4 25%</w:t>
-      </w:r>
-      <w:r>
-        <w:t xml:space="preserve"> - 250 words</w:t>
-      </w:r>
-      <w:bookmarkEnd w:id="6"/>
     </w:p>
     <w:p>
       <w:pPr>
         <w:pStyle w:val="Basic"/>
         <w:numPr>
           <w:ilvl w:val="0"/>
-          <w:numId w:val="7"/>
+          <w:numId w:val="9"/>
         </w:numPr>
       </w:pPr>
       <w:r>
-        <w:t xml:space="preserve">Choice of language </w:t>
+        <w:t xml:space="preserve">Libraries available to me? Which languages etc </w:t>
       </w:r>
     </w:p>
     <w:p>
@@ -3041,23 +3213,11 @@
         <w:pStyle w:val="Basic"/>
         <w:numPr>
           <w:ilvl w:val="1"/>
-          <w:numId w:val="8"/>
+          <w:numId w:val="9"/>
         </w:numPr>
       </w:pPr>
       <w:r>
-        <w:t>C++ &amp; C# I’m comfortable using</w:t>
-      </w:r>
-    </w:p>
-    <w:p>
-      <w:pPr>
-        <w:pStyle w:val="Basic"/>
-        <w:numPr>
-          <w:ilvl w:val="0"/>
-          <w:numId w:val="8"/>
-        </w:numPr>
-      </w:pPr>
-      <w:r>
-        <w:t xml:space="preserve">Use of engine? - most likely so I can better focus on generation and not waste time with rendering etc. </w:t>
+        <w:t xml:space="preserve">Delaunay libraries </w:t>
       </w:r>
     </w:p>
     <w:p>
@@ -3065,60 +3225,25 @@
         <w:pStyle w:val="Basic"/>
         <w:numPr>
           <w:ilvl w:val="1"/>
-          <w:numId w:val="8"/>
-        </w:numPr>
-      </w:pPr>
-      <w:r>
-        <w:t>Unity</w:t>
-      </w:r>
-    </w:p>
-    <w:p>
-      <w:pPr>
-        <w:pStyle w:val="Basic"/>
-        <w:numPr>
-          <w:ilvl w:val="2"/>
           <w:numId w:val="9"/>
         </w:numPr>
       </w:pPr>
-      <w:r>
-        <w:t xml:space="preserve">60k verts max per generated mesh. </w:t>
-      </w:r>
-      <w:proofErr w:type="gramStart"/>
-      <w:r>
-        <w:t>( evidence</w:t>
-      </w:r>
-      <w:proofErr w:type="gramEnd"/>
-      <w:r>
-        <w:t xml:space="preserve"> of this? ) </w:t>
-      </w:r>
-    </w:p>
-    <w:p>
-      <w:pPr>
-        <w:pStyle w:val="Basic"/>
-        <w:numPr>
-          <w:ilvl w:val="2"/>
-          <w:numId w:val="9"/>
-        </w:numPr>
-      </w:pPr>
-      <w:r>
-        <w:t xml:space="preserve">I’m familiar with this engine as I’ve made multiple games using it and have created procedural world using a height map and </w:t>
-      </w:r>
-      <w:proofErr w:type="spellStart"/>
-      <w:r>
-        <w:t>perlin</w:t>
-      </w:r>
-      <w:proofErr w:type="spellEnd"/>
-      <w:r>
-        <w:t xml:space="preserve"> noise. </w:t>
-      </w:r>
       <w:hyperlink r:id="rId15" w:history="1">
         <w:r>
           <w:rPr>
             <w:rStyle w:val="Hyperlink"/>
           </w:rPr>
-          <w:t>https://thedarkmagi.itch.io/procedural-world-generation</w:t>
+          <w:t>https://github.com/jceipek/Unity-delaunay</w:t>
         </w:r>
       </w:hyperlink>
+      <w:r>
+        <w:t xml:space="preserve"> </w:t>
+      </w:r>
+      <w:proofErr w:type="spellStart"/>
+      <w:r>
+        <w:t>c#</w:t>
+      </w:r>
+      <w:proofErr w:type="spellEnd"/>
       <w:r>
         <w:t xml:space="preserve"> </w:t>
       </w:r>
@@ -3131,28 +3256,33 @@
           <w:numId w:val="9"/>
         </w:numPr>
       </w:pPr>
-      <w:r>
-        <w:t>Unreal</w:t>
-      </w:r>
+      <w:hyperlink r:id="rId16" w:history="1">
+        <w:r>
+          <w:rPr>
+            <w:rStyle w:val="Hyperlink"/>
+          </w:rPr>
+          <w:t>https://github.com/SirAnthony/cppdelaunay</w:t>
+        </w:r>
+      </w:hyperlink>
+      <w:r>
+        <w:t xml:space="preserve"> </w:t>
+      </w:r>
+      <w:proofErr w:type="spellStart"/>
+      <w:r>
+        <w:t>c++</w:t>
+      </w:r>
+      <w:proofErr w:type="spellEnd"/>
     </w:p>
     <w:p>
       <w:pPr>
         <w:pStyle w:val="Basic"/>
         <w:numPr>
-          <w:ilvl w:val="2"/>
+          <w:ilvl w:val="0"/>
           <w:numId w:val="9"/>
         </w:numPr>
       </w:pPr>
       <w:r>
-        <w:t xml:space="preserve">I’ve used twice but only with blueprint, so I’m not familiar with how </w:t>
-      </w:r>
-      <w:proofErr w:type="spellStart"/>
-      <w:r>
-        <w:t>c++</w:t>
-      </w:r>
-      <w:proofErr w:type="spellEnd"/>
-      <w:r>
-        <w:t xml:space="preserve"> is implemented</w:t>
+        <w:t>Desired features</w:t>
       </w:r>
     </w:p>
     <w:p>
@@ -3164,19 +3294,14 @@
         </w:numPr>
       </w:pPr>
       <w:r>
-        <w:t>Godot</w:t>
-      </w:r>
-    </w:p>
-    <w:p>
-      <w:pPr>
-        <w:pStyle w:val="Basic"/>
-        <w:numPr>
-          <w:ilvl w:val="2"/>
-          <w:numId w:val="9"/>
-        </w:numPr>
-      </w:pPr>
-      <w:r>
-        <w:t xml:space="preserve">Never used </w:t>
+        <w:lastRenderedPageBreak/>
+        <w:t xml:space="preserve">Creation of </w:t>
+      </w:r>
+      <w:r>
+        <w:t>Voronoi</w:t>
+      </w:r>
+      <w:r>
+        <w:t xml:space="preserve"> diagrams</w:t>
       </w:r>
     </w:p>
     <w:p>
@@ -3187,22 +3312,14 @@
           <w:numId w:val="9"/>
         </w:numPr>
       </w:pPr>
-      <w:proofErr w:type="spellStart"/>
-      <w:r>
-        <w:t>Gamemaker</w:t>
-      </w:r>
-      <w:proofErr w:type="spellEnd"/>
-    </w:p>
-    <w:p>
-      <w:pPr>
-        <w:pStyle w:val="Basic"/>
-        <w:numPr>
-          <w:ilvl w:val="2"/>
-          <w:numId w:val="9"/>
-        </w:numPr>
-      </w:pPr>
-      <w:r>
-        <w:t>Uses game maker script which I would need to learn</w:t>
+      <w:r>
+        <w:t xml:space="preserve">Creation of </w:t>
+      </w:r>
+      <w:r>
+        <w:t>Voronoi</w:t>
+      </w:r>
+      <w:r>
+        <w:t xml:space="preserve"> diagram onto a mesh </w:t>
       </w:r>
     </w:p>
     <w:p>
@@ -3214,27 +3331,282 @@
         </w:numPr>
       </w:pPr>
       <w:r>
-        <w:t>Heaps.io</w:t>
+        <w:t xml:space="preserve">Delaunay implemented </w:t>
+      </w:r>
+    </w:p>
+    <w:p>
+      <w:pPr>
+        <w:pStyle w:val="Basic"/>
+      </w:pPr>
+      <w:r>
+        <w:t xml:space="preserve">The project will use </w:t>
+      </w:r>
+      <w:hyperlink r:id="rId17" w:history="1">
+        <w:r>
+          <w:rPr>
+            <w:rStyle w:val="Hyperlink"/>
+          </w:rPr>
+          <w:t>https://github.com/jceipek/Unity-delaunay</w:t>
+        </w:r>
+      </w:hyperlink>
+      <w:r>
+        <w:t xml:space="preserve"> (</w:t>
+      </w:r>
+      <w:bookmarkStart w:id="7" w:name="_GoBack"/>
+      <w:r>
+        <w:rPr>
+          <w:color w:val="FF0000"/>
+        </w:rPr>
+        <w:t>find a better way to refer to this</w:t>
+      </w:r>
+      <w:bookmarkEnd w:id="7"/>
+      <w:r>
+        <w:t>)</w:t>
+      </w:r>
+      <w:r>
+        <w:t xml:space="preserve"> as the library to provide both the fortunes algorithm to create Voronoi diagrams and Delaunay triangulation. This is due to it being the easiest to understand, due to its code being structured in the clearest way and the closest to other examples of the fortune algorithm. While also being feature complete. </w:t>
+      </w:r>
+    </w:p>
+    <w:p>
+      <w:pPr>
+        <w:pStyle w:val="Basic"/>
+        <w:ind w:left="360"/>
+        <w:rPr>
+          <w:color w:val="FF0000"/>
+        </w:rPr>
+      </w:pPr>
+      <w:r>
+        <w:rPr>
+          <w:color w:val="FF0000"/>
+        </w:rPr>
+        <w:t xml:space="preserve">See Discussion of tools n Tech in appendix for more </w:t>
+      </w:r>
+      <w:proofErr w:type="spellStart"/>
+      <w:r>
+        <w:rPr>
+          <w:color w:val="FF0000"/>
+        </w:rPr>
+        <w:t>deets</w:t>
+      </w:r>
+      <w:proofErr w:type="spellEnd"/>
+      <w:r>
+        <w:rPr>
+          <w:color w:val="FF0000"/>
+        </w:rPr>
+        <w:t xml:space="preserve"> </w:t>
+      </w:r>
+    </w:p>
+    <w:p>
+      <w:pPr>
+        <w:pStyle w:val="Basic"/>
+      </w:pPr>
+    </w:p>
+    <w:p>
+      <w:pPr>
+        <w:pStyle w:val="Basic"/>
+      </w:pPr>
+    </w:p>
+    <w:p>
+      <w:pPr>
+        <w:pStyle w:val="personalHeading"/>
+      </w:pPr>
+      <w:bookmarkStart w:id="8" w:name="_Toc1915731"/>
+      <w:r>
+        <w:t>Discussion of software dev methodology</w:t>
+      </w:r>
+      <w:r>
+        <w:t xml:space="preserve"> – Part of Criteria 5 25%</w:t>
+      </w:r>
+      <w:r>
+        <w:t xml:space="preserve"> - 375 words</w:t>
+      </w:r>
+      <w:bookmarkEnd w:id="8"/>
+    </w:p>
+    <w:p>
+      <w:pPr>
+        <w:pStyle w:val="Basic"/>
+      </w:pPr>
+    </w:p>
+    <w:p>
+      <w:pPr>
+        <w:pStyle w:val="Basic"/>
+        <w:rPr>
+          <w:color w:val="FF0000"/>
+        </w:rPr>
+      </w:pPr>
+      <w:r>
+        <w:rPr>
+          <w:color w:val="FF0000"/>
+        </w:rPr>
+        <w:t xml:space="preserve">Answer these </w:t>
       </w:r>
     </w:p>
     <w:p>
       <w:pPr>
         <w:pStyle w:val="Basic"/>
         <w:numPr>
-          <w:ilvl w:val="2"/>
+          <w:ilvl w:val="0"/>
           <w:numId w:val="9"/>
         </w:numPr>
       </w:pPr>
       <w:r>
-        <w:t xml:space="preserve">Uses </w:t>
+        <w:t xml:space="preserve"> How to do you plan to begin the project? </w:t>
+      </w:r>
+    </w:p>
+    <w:p>
+      <w:pPr>
+        <w:pStyle w:val="Basic"/>
+      </w:pPr>
+      <w:r>
+        <w:t>#By planning the plan</w:t>
+      </w:r>
+      <w:r>
+        <w:t xml:space="preserve"> setting up timeboxes, filling up a Trello so I will not have to waste much time later setting up plans and I can just continue working with ease </w:t>
+      </w:r>
+    </w:p>
+    <w:p>
+      <w:pPr>
+        <w:pStyle w:val="Basic"/>
+      </w:pPr>
+      <w:r>
+        <w:t xml:space="preserve">By implementing the chosen library </w:t>
+      </w:r>
+    </w:p>
+    <w:p>
+      <w:pPr>
+        <w:pStyle w:val="Basic"/>
+        <w:numPr>
+          <w:ilvl w:val="0"/>
+          <w:numId w:val="9"/>
+        </w:numPr>
+      </w:pPr>
+      <w:r>
+        <w:t xml:space="preserve"> How will you organize the plan and weekly workload? </w:t>
+      </w:r>
+    </w:p>
+    <w:p>
+      <w:pPr>
+        <w:pStyle w:val="Basic"/>
+      </w:pPr>
+      <w:r>
+        <w:t xml:space="preserve">Using </w:t>
+      </w:r>
+      <w:r>
+        <w:t>T</w:t>
+      </w:r>
+      <w:r>
+        <w:t xml:space="preserve">rello to store my weekly tasks </w:t>
+      </w:r>
+    </w:p>
+    <w:p>
+      <w:pPr>
+        <w:pStyle w:val="Basic"/>
+        <w:numPr>
+          <w:ilvl w:val="0"/>
+          <w:numId w:val="9"/>
+        </w:numPr>
+      </w:pPr>
+      <w:r>
+        <w:t xml:space="preserve"> How frequently will you re-evaluate progress compared to the plan? </w:t>
+      </w:r>
+    </w:p>
+    <w:p>
+      <w:pPr>
+        <w:pStyle w:val="Basic"/>
+      </w:pPr>
+      <w:r>
+        <w:t xml:space="preserve">On a weekly basis </w:t>
+      </w:r>
+    </w:p>
+    <w:p>
+      <w:pPr>
+        <w:pStyle w:val="Basic"/>
+        <w:numPr>
+          <w:ilvl w:val="0"/>
+          <w:numId w:val="9"/>
+        </w:numPr>
+      </w:pPr>
+      <w:r>
+        <w:t xml:space="preserve"> How will risks be managed? </w:t>
+      </w:r>
+    </w:p>
+    <w:p>
+      <w:pPr>
+        <w:pStyle w:val="Basic"/>
+        <w:rPr>
+          <w:color w:val="FF0000"/>
+        </w:rPr>
+      </w:pPr>
+      <w:r>
+        <w:rPr>
+          <w:color w:val="FF0000"/>
+        </w:rPr>
+        <w:t xml:space="preserve">See Discussion of software dev methodology for </w:t>
       </w:r>
       <w:proofErr w:type="spellStart"/>
       <w:r>
-        <w:t>haxel</w:t>
+        <w:rPr>
+          <w:color w:val="FF0000"/>
+        </w:rPr>
+        <w:t>deets</w:t>
       </w:r>
       <w:proofErr w:type="spellEnd"/>
-      <w:r>
-        <w:t xml:space="preserve"> language would need to learn it</w:t>
+    </w:p>
+    <w:p>
+      <w:pPr>
+        <w:pStyle w:val="Basic"/>
+      </w:pPr>
+    </w:p>
+    <w:p>
+      <w:pPr>
+        <w:pStyle w:val="personalHeading"/>
+      </w:pPr>
+      <w:bookmarkStart w:id="9" w:name="_Toc1915732"/>
+      <w:r>
+        <w:t xml:space="preserve">Discussion of project management tools and metrics </w:t>
+      </w:r>
+      <w:r>
+        <w:t>– Part of Criteria 5 25%</w:t>
+      </w:r>
+      <w:r>
+        <w:t xml:space="preserve"> - 375 words</w:t>
+      </w:r>
+      <w:bookmarkEnd w:id="9"/>
+    </w:p>
+    <w:p>
+      <w:pPr>
+        <w:pStyle w:val="Basic"/>
+        <w:numPr>
+          <w:ilvl w:val="0"/>
+          <w:numId w:val="9"/>
+        </w:numPr>
+      </w:pPr>
+      <w:r>
+        <w:t>Research – 5 days</w:t>
+      </w:r>
+    </w:p>
+    <w:p>
+      <w:pPr>
+        <w:pStyle w:val="Basic"/>
+        <w:numPr>
+          <w:ilvl w:val="0"/>
+          <w:numId w:val="9"/>
+        </w:numPr>
+      </w:pPr>
+      <w:r>
+        <w:t xml:space="preserve">Comprehend research and understand algorithms - 4 days </w:t>
+      </w:r>
+    </w:p>
+    <w:p>
+      <w:pPr>
+        <w:pStyle w:val="Basic"/>
+        <w:numPr>
+          <w:ilvl w:val="0"/>
+          <w:numId w:val="9"/>
+        </w:numPr>
+      </w:pPr>
+      <w:r>
+        <w:t>Generate biomes – 2 - 4 weeks possible breakdown of generation based on current level of research.</w:t>
       </w:r>
     </w:p>
     <w:p>
@@ -3246,28 +3618,636 @@
         </w:numPr>
       </w:pPr>
       <w:r>
-        <w:t>Use an API dx11 etc.</w:t>
+        <w:t>Generate tiles (with Voronoi)</w:t>
       </w:r>
     </w:p>
     <w:p>
       <w:pPr>
         <w:pStyle w:val="Basic"/>
         <w:numPr>
-          <w:ilvl w:val="2"/>
+          <w:ilvl w:val="1"/>
           <w:numId w:val="9"/>
         </w:numPr>
       </w:pPr>
       <w:r>
-        <w:t>Would introduce many setbacks and complications like having to program rendering etc.</w:t>
-      </w:r>
-    </w:p>
-    <w:p>
-      <w:pPr>
-        <w:pStyle w:val="Basic"/>
-      </w:pPr>
-      <w:r>
         <w:lastRenderedPageBreak/>
-        <w:t>This project will use Unity as it’s engine, as that will allow the project to focus on the procedural generation and not waste time developing a custom environment using an API to render everything. As for picking unity specifically this is due to it being the engine I have the most experience in, in turn meaning time will not be wasted trying to learn a brand-new tool.</w:t>
+        <w:t>Assign tiles biomes</w:t>
+      </w:r>
+    </w:p>
+    <w:p>
+      <w:pPr>
+        <w:pStyle w:val="Basic"/>
+        <w:numPr>
+          <w:ilvl w:val="1"/>
+          <w:numId w:val="9"/>
+        </w:numPr>
+      </w:pPr>
+      <w:r>
+        <w:t>Enforce biome adjacency rules (no snow next to tropical forest etc.)</w:t>
+      </w:r>
+    </w:p>
+    <w:p>
+      <w:pPr>
+        <w:pStyle w:val="Basic"/>
+        <w:numPr>
+          <w:ilvl w:val="1"/>
+          <w:numId w:val="9"/>
+        </w:numPr>
+      </w:pPr>
+      <w:r>
+        <w:t>Biome blend/transition tiles</w:t>
+      </w:r>
+    </w:p>
+    <w:p>
+      <w:pPr>
+        <w:pStyle w:val="Basic"/>
+        <w:numPr>
+          <w:ilvl w:val="1"/>
+          <w:numId w:val="9"/>
+        </w:numPr>
+      </w:pPr>
+      <w:r>
+        <w:t>H</w:t>
+      </w:r>
+      <w:r>
+        <w:t xml:space="preserve">eightmap implemented in relation to biome type (mountains high, sea low) </w:t>
+      </w:r>
+    </w:p>
+    <w:p>
+      <w:pPr>
+        <w:pStyle w:val="Basic"/>
+      </w:pPr>
+      <w:r>
+        <w:t xml:space="preserve">Stretch goals - 2 weeks </w:t>
+      </w:r>
+    </w:p>
+    <w:p>
+      <w:pPr>
+        <w:pStyle w:val="Basic"/>
+        <w:numPr>
+          <w:ilvl w:val="0"/>
+          <w:numId w:val="9"/>
+        </w:numPr>
+      </w:pPr>
+      <w:r>
+        <w:t xml:space="preserve">  </w:t>
+      </w:r>
+      <w:r>
+        <w:t xml:space="preserve">Assign resources to tiles </w:t>
+      </w:r>
+    </w:p>
+    <w:p>
+      <w:pPr>
+        <w:pStyle w:val="Basic"/>
+        <w:numPr>
+          <w:ilvl w:val="0"/>
+          <w:numId w:val="9"/>
+        </w:numPr>
+      </w:pPr>
+      <w:r>
+        <w:t xml:space="preserve">Spawn cities with locations based on resources </w:t>
+      </w:r>
+    </w:p>
+    <w:p>
+      <w:pPr>
+        <w:pStyle w:val="Basic"/>
+        <w:numPr>
+          <w:ilvl w:val="0"/>
+          <w:numId w:val="9"/>
+        </w:numPr>
+      </w:pPr>
+      <w:r>
+        <w:t xml:space="preserve">Scale cities based on available resources </w:t>
+      </w:r>
+      <w:r>
+        <w:br/>
+      </w:r>
+    </w:p>
+    <w:p>
+      <w:pPr>
+        <w:pStyle w:val="personalHeading"/>
+      </w:pPr>
+      <w:bookmarkStart w:id="10" w:name="_Toc1915733"/>
+      <w:r>
+        <w:t>Resource implications</w:t>
+      </w:r>
+      <w:bookmarkEnd w:id="10"/>
+      <w:r>
+        <w:t xml:space="preserve"> </w:t>
+      </w:r>
+    </w:p>
+    <w:p>
+      <w:pPr>
+        <w:pStyle w:val="Basic"/>
+      </w:pPr>
+      <w:r>
+        <w:t xml:space="preserve">Testing </w:t>
+      </w:r>
+    </w:p>
+    <w:p>
+      <w:pPr>
+        <w:pStyle w:val="personalHeading"/>
+      </w:pPr>
+      <w:bookmarkStart w:id="11" w:name="_Toc1915734"/>
+      <w:r>
+        <w:t xml:space="preserve">High level overview of classes that may be required </w:t>
+      </w:r>
+      <w:r>
+        <w:t>–Part of Criteria 4 25%</w:t>
+      </w:r>
+      <w:r>
+        <w:t xml:space="preserve"> - 125 words</w:t>
+      </w:r>
+      <w:bookmarkEnd w:id="11"/>
+    </w:p>
+    <w:p>
+      <w:pPr>
+        <w:pStyle w:val="Basic"/>
+      </w:pPr>
+      <w:r>
+        <w:t>A high-level class diagram with inheritance, composition and aggregation</w:t>
+      </w:r>
+    </w:p>
+    <w:p>
+      <w:pPr>
+        <w:pStyle w:val="personalHeading"/>
+      </w:pPr>
+      <w:bookmarkStart w:id="12" w:name="_Toc1915735"/>
+      <w:r>
+        <w:t xml:space="preserve">High level flow diagrams and pseudocode </w:t>
+      </w:r>
+      <w:r>
+        <w:t>–Part of Criteria 4 25%</w:t>
+      </w:r>
+      <w:r>
+        <w:t xml:space="preserve"> - 125 words</w:t>
+      </w:r>
+      <w:bookmarkEnd w:id="12"/>
+    </w:p>
+    <w:p>
+      <w:pPr>
+        <w:pStyle w:val="Basic"/>
+      </w:pPr>
+      <w:r>
+        <w:t xml:space="preserve">Approximate indication of the ordering of operations </w:t>
+      </w:r>
+    </w:p>
+    <w:p>
+      <w:pPr>
+        <w:pStyle w:val="personalHeading"/>
+      </w:pPr>
+      <w:bookmarkStart w:id="13" w:name="_Toc1915736"/>
+      <w:r>
+        <w:t>Appendices</w:t>
+      </w:r>
+      <w:bookmarkEnd w:id="13"/>
+      <w:r>
+        <w:t xml:space="preserve"> </w:t>
+      </w:r>
+    </w:p>
+    <w:p>
+      <w:pPr>
+        <w:pStyle w:val="personalHeading2"/>
+      </w:pPr>
+      <w:bookmarkStart w:id="14" w:name="_Toc1915737"/>
+      <w:r>
+        <w:t xml:space="preserve">Reference List and Reading list </w:t>
+      </w:r>
+      <w:r>
+        <w:t>– part of 2, a portion of 20%</w:t>
+      </w:r>
+      <w:bookmarkEnd w:id="14"/>
+    </w:p>
+    <w:p>
+      <w:pPr>
+        <w:pStyle w:val="Heading1"/>
+      </w:pPr>
+    </w:p>
+    <w:p>
+      <w:pPr>
+        <w:pStyle w:val="personalHeading"/>
+      </w:pPr>
+    </w:p>
+    <w:p>
+      <w:pPr>
+        <w:pStyle w:val="personalHeading2"/>
+      </w:pPr>
+      <w:bookmarkStart w:id="15" w:name="_Toc1915738"/>
+      <w:r>
+        <w:t>Literature review</w:t>
+      </w:r>
+      <w:r>
+        <w:t xml:space="preserve"> – part of 2, a portion of 20%</w:t>
+      </w:r>
+      <w:bookmarkEnd w:id="15"/>
+      <w:r>
+        <w:t xml:space="preserve"> </w:t>
+      </w:r>
+    </w:p>
+    <w:p/>
+    <w:p>
+      <w:pPr>
+        <w:pStyle w:val="Basic"/>
+      </w:pPr>
+    </w:p>
+    <w:p>
+      <w:pPr>
+        <w:pStyle w:val="Basic"/>
+      </w:pPr>
+      <w:hyperlink r:id="rId18" w:history="1">
+        <w:r>
+          <w:rPr>
+            <w:rStyle w:val="Hyperlink"/>
+          </w:rPr>
+          <w:t>http://galaxykate0.tumblr.com/post/139774965871/so-you-want-to-build-a-generator</w:t>
+        </w:r>
+      </w:hyperlink>
+      <w:r>
+        <w:t xml:space="preserve"> overview on </w:t>
+      </w:r>
+      <w:proofErr w:type="spellStart"/>
+      <w:r>
+        <w:t>proj</w:t>
+      </w:r>
+      <w:proofErr w:type="spellEnd"/>
+      <w:r>
+        <w:t xml:space="preserve"> gen </w:t>
+      </w:r>
+    </w:p>
+    <w:p>
+      <w:pPr>
+        <w:pStyle w:val="Basic"/>
+      </w:pPr>
+      <w:hyperlink r:id="rId19" w:history="1">
+        <w:r>
+          <w:rPr>
+            <w:rStyle w:val="Hyperlink"/>
+          </w:rPr>
+          <w:t>http://www-cs-students.stanford.edu/~amitp/game-programming/polygon-map-generation/</w:t>
+        </w:r>
+      </w:hyperlink>
+      <w:r>
+        <w:t xml:space="preserve"> article with an approach I’d like to take</w:t>
+      </w:r>
+    </w:p>
+    <w:p>
+      <w:pPr>
+        <w:pStyle w:val="Basic"/>
+      </w:pPr>
+    </w:p>
+    <w:p>
+      <w:pPr>
+        <w:pStyle w:val="Basic"/>
+      </w:pPr>
+      <w:hyperlink r:id="rId20" w:history="1">
+        <w:r>
+          <w:rPr>
+            <w:rStyle w:val="Hyperlink"/>
+          </w:rPr>
+          <w:t>https://azgaar.wordpress.com/2017/06/30/biomes-generation-and-rendering/</w:t>
+        </w:r>
+      </w:hyperlink>
+      <w:r>
+        <w:t xml:space="preserve"> biome generation</w:t>
+      </w:r>
+    </w:p>
+    <w:p>
+      <w:pPr>
+        <w:pStyle w:val="Basic"/>
+      </w:pPr>
+    </w:p>
+    <w:p>
+      <w:pPr>
+        <w:pStyle w:val="Basic"/>
+      </w:pPr>
+      <w:hyperlink r:id="rId21" w:history="1">
+        <w:r>
+          <w:rPr>
+            <w:rStyle w:val="Hyperlink"/>
+          </w:rPr>
+          <w:t>https://arxiv.org/abs/1707.03383</w:t>
+        </w:r>
+      </w:hyperlink>
+      <w:r>
+        <w:t xml:space="preserve"> paper on terrain generation </w:t>
+      </w:r>
+    </w:p>
+    <w:p>
+      <w:pPr>
+        <w:pStyle w:val="Basic"/>
+      </w:pPr>
+    </w:p>
+    <w:p>
+      <w:pPr>
+        <w:pStyle w:val="Basic"/>
+      </w:pPr>
+      <w:hyperlink r:id="rId22" w:history="1">
+        <w:r>
+          <w:rPr>
+            <w:rStyle w:val="Hyperlink"/>
+          </w:rPr>
+          <w:t>https://dl.acm.org/citation.cfm?id=1814259</w:t>
+        </w:r>
+      </w:hyperlink>
+      <w:r>
+        <w:t xml:space="preserve">  </w:t>
+      </w:r>
+      <w:r>
+        <w:br/>
+        <w:t xml:space="preserve">Towards </w:t>
+      </w:r>
+      <w:proofErr w:type="spellStart"/>
+      <w:r>
+        <w:t>multiobjective</w:t>
+      </w:r>
+      <w:proofErr w:type="spellEnd"/>
+      <w:r>
+        <w:t xml:space="preserve"> procedural map generation</w:t>
+      </w:r>
+    </w:p>
+    <w:p>
+      <w:pPr>
+        <w:pStyle w:val="Basic"/>
+      </w:pPr>
+    </w:p>
+    <w:p>
+      <w:pPr>
+        <w:pStyle w:val="Basic"/>
+      </w:pPr>
+      <w:hyperlink r:id="rId23" w:history="1">
+        <w:r>
+          <w:rPr>
+            <w:rStyle w:val="Hyperlink"/>
+          </w:rPr>
+          <w:t>https://pdfs.semanticscholar.org/5961/c577478f21707dad53905362e0ec4e6ec644.pdf</w:t>
+        </w:r>
+      </w:hyperlink>
+      <w:r>
+        <w:t xml:space="preserve"> Realtime Procedural Terrain </w:t>
+      </w:r>
+      <w:proofErr w:type="gramStart"/>
+      <w:r>
+        <w:t>Generation  --</w:t>
+      </w:r>
+      <w:proofErr w:type="gramEnd"/>
+      <w:r>
+        <w:t xml:space="preserve"> this looks like a very good source </w:t>
+      </w:r>
+    </w:p>
+    <w:p>
+      <w:pPr>
+        <w:pStyle w:val="Basic"/>
+      </w:pPr>
+    </w:p>
+    <w:p>
+      <w:pPr>
+        <w:pStyle w:val="Basic"/>
+      </w:pPr>
+      <w:hyperlink r:id="rId24" w:history="1">
+        <w:r>
+          <w:rPr>
+            <w:rStyle w:val="Hyperlink"/>
+          </w:rPr>
+          <w:t>http://slideplayer.com/slide/3447433/12/images/14/Robert+Whittaker,+Cornell+Uni..jpg</w:t>
+        </w:r>
+      </w:hyperlink>
+      <w:r>
+        <w:t xml:space="preserve"> biome chart </w:t>
+      </w:r>
+    </w:p>
+    <w:p>
+      <w:pPr>
+        <w:pStyle w:val="Basic"/>
+      </w:pPr>
+    </w:p>
+    <w:p>
+      <w:pPr>
+        <w:pStyle w:val="Basic"/>
+      </w:pPr>
+      <w:hyperlink r:id="rId25" w:history="1">
+        <w:r>
+          <w:rPr>
+            <w:rStyle w:val="Hyperlink"/>
+          </w:rPr>
+          <w:t>http://www.jgallant.com/procedurally-generating-wrapping-world-maps-in-unity-csharp-part-1/</w:t>
+        </w:r>
+      </w:hyperlink>
+      <w:r>
+        <w:t xml:space="preserve"> a way to implement biomes/ world maps    seems like it could be very helpful </w:t>
+      </w:r>
+    </w:p>
+    <w:p>
+      <w:pPr>
+        <w:pStyle w:val="Basic"/>
+      </w:pPr>
+    </w:p>
+    <w:p>
+      <w:pPr>
+        <w:pStyle w:val="Basic"/>
+      </w:pPr>
+      <w:hyperlink r:id="rId26" w:history="1">
+        <w:r>
+          <w:rPr>
+            <w:rStyle w:val="Hyperlink"/>
+          </w:rPr>
+          <w:t>https://forum.unity.com/threads/open-source-procedural-hexagon-terrain.233296/</w:t>
+        </w:r>
+      </w:hyperlink>
+      <w:r>
+        <w:t xml:space="preserve"> generate hexagon style terrain like civ </w:t>
+      </w:r>
+    </w:p>
+    <w:p>
+      <w:pPr>
+        <w:pStyle w:val="Basic"/>
+      </w:pPr>
+      <w:r>
+        <w:br/>
+      </w:r>
+    </w:p>
+    <w:p>
+      <w:pPr>
+        <w:pStyle w:val="Basic"/>
+      </w:pPr>
+      <w:hyperlink r:id="rId27" w:history="1">
+        <w:r>
+          <w:rPr>
+            <w:rStyle w:val="Hyperlink"/>
+          </w:rPr>
+          <w:t>https://www.gamasutra.com/view/news/315400/Devs_weigh_in_on_the_best_ways_to_use_but_not_abuse_procedural_generation.php</w:t>
+        </w:r>
+      </w:hyperlink>
+      <w:r>
+        <w:t xml:space="preserve"> last section talks about how “any tool can be </w:t>
+      </w:r>
+      <w:proofErr w:type="gramStart"/>
+      <w:r>
+        <w:t>used“</w:t>
+      </w:r>
+      <w:proofErr w:type="gramEnd"/>
+      <w:r>
+        <w:t xml:space="preserve"> </w:t>
+      </w:r>
+    </w:p>
+    <w:p>
+      <w:pPr>
+        <w:pStyle w:val="Basic"/>
+      </w:pPr>
+    </w:p>
+    <w:p>
+      <w:pPr>
+        <w:pStyle w:val="Basic"/>
+      </w:pPr>
+      <w:r>
+        <w:t>Books:</w:t>
+      </w:r>
+    </w:p>
+    <w:p>
+      <w:pPr>
+        <w:pStyle w:val="Basic"/>
+      </w:pPr>
+      <w:r>
+        <w:t>Procedural Content Generation for Unity Game Development</w:t>
+      </w:r>
+    </w:p>
+    <w:p>
+      <w:pPr>
+        <w:pStyle w:val="Basic"/>
+      </w:pPr>
+      <w:r>
+        <w:t>Procedural Content Generation for C++ Game Development</w:t>
+      </w:r>
+    </w:p>
+    <w:p>
+      <w:pPr>
+        <w:pStyle w:val="Basic"/>
+      </w:pPr>
+      <w:r>
+        <w:t>Procedural Generation in Game Design</w:t>
+      </w:r>
+    </w:p>
+    <w:p>
+      <w:pPr>
+        <w:pStyle w:val="Basic"/>
+      </w:pPr>
+      <w:hyperlink r:id="rId28" w:history="1">
+        <w:r>
+          <w:rPr>
+            <w:rStyle w:val="Hyperlink"/>
+          </w:rPr>
+          <w:t>http://pcgbook.com/</w:t>
+        </w:r>
+      </w:hyperlink>
+      <w:r>
+        <w:t xml:space="preserve"> a book on procedural generation in games</w:t>
+      </w:r>
+    </w:p>
+    <w:p>
+      <w:pPr>
+        <w:pStyle w:val="Basic"/>
+      </w:pPr>
+    </w:p>
+    <w:p>
+      <w:pPr>
+        <w:pStyle w:val="Basic"/>
+      </w:pPr>
+    </w:p>
+    <w:p>
+      <w:pPr>
+        <w:pStyle w:val="Basic"/>
+      </w:pPr>
+      <w:r>
+        <w:rPr>
+          <w:rFonts w:ascii="Arial" w:hAnsi="Arial" w:cs="Arial"/>
+          <w:noProof/>
+          <w:color w:val="000000"/>
+        </w:rPr>
+        <w:lastRenderedPageBreak/>
+        <w:drawing>
+          <wp:inline distT="0" distB="0" distL="0" distR="0">
+            <wp:extent cx="5731510" cy="3223974"/>
+            <wp:effectExtent l="0" t="0" r="2540" b="0"/>
+            <wp:docPr id="1" name="Picture 1" descr="https://lh5.googleusercontent.com/6CQdVENdpS7IoO0Lrz135LZXUSdCqatf0qkulpbf-kMjrXawe3FVHK5jixedne3_ttxp8Qjxnz0XweVPMdC4I80W6PeW5UQBVfOfmezFDHYJTnAw5k0VXGO4zzDowxQWm-rg01sI"/>
+            <wp:cNvGraphicFramePr>
+              <a:graphicFrameLocks xmlns:a="http://schemas.openxmlformats.org/drawingml/2006/main" noChangeAspect="1"/>
+            </wp:cNvGraphicFramePr>
+            <a:graphic xmlns:a="http://schemas.openxmlformats.org/drawingml/2006/main">
+              <a:graphicData uri="http://schemas.openxmlformats.org/drawingml/2006/picture">
+                <pic:pic xmlns:pic="http://schemas.openxmlformats.org/drawingml/2006/picture">
+                  <pic:nvPicPr>
+                    <pic:cNvPr id="0" name="Picture 1" descr="https://lh5.googleusercontent.com/6CQdVENdpS7IoO0Lrz135LZXUSdCqatf0qkulpbf-kMjrXawe3FVHK5jixedne3_ttxp8Qjxnz0XweVPMdC4I80W6PeW5UQBVfOfmezFDHYJTnAw5k0VXGO4zzDowxQWm-rg01sI"/>
+                    <pic:cNvPicPr>
+                      <a:picLocks noChangeAspect="1" noChangeArrowheads="1"/>
+                    </pic:cNvPicPr>
+                  </pic:nvPicPr>
+                  <pic:blipFill>
+                    <a:blip r:embed="rId29" cstate="print">
+                      <a:extLst>
+                        <a:ext uri="{28A0092B-C50C-407E-A947-70E740481C1C}">
+                          <a14:useLocalDpi xmlns:a14="http://schemas.microsoft.com/office/drawing/2010/main" val="0"/>
+                        </a:ext>
+                      </a:extLst>
+                    </a:blip>
+                    <a:srcRect/>
+                    <a:stretch>
+                      <a:fillRect/>
+                    </a:stretch>
+                  </pic:blipFill>
+                  <pic:spPr bwMode="auto">
+                    <a:xfrm>
+                      <a:off x="0" y="0"/>
+                      <a:ext cx="5731510" cy="3223974"/>
+                    </a:xfrm>
+                    <a:prstGeom prst="rect">
+                      <a:avLst/>
+                    </a:prstGeom>
+                    <a:noFill/>
+                    <a:ln>
+                      <a:noFill/>
+                    </a:ln>
+                  </pic:spPr>
+                </pic:pic>
+              </a:graphicData>
+            </a:graphic>
+          </wp:inline>
+        </w:drawing>
+      </w:r>
+    </w:p>
+    <w:p>
+      <w:pPr>
+        <w:pStyle w:val="Basic"/>
+      </w:pPr>
+      <w:r>
+        <w:rPr>
+          <w:rFonts w:ascii="Arial" w:hAnsi="Arial" w:cs="Arial"/>
+          <w:color w:val="000000"/>
+        </w:rPr>
+        <w:t xml:space="preserve">Figure 1 map from </w:t>
+      </w:r>
+      <w:proofErr w:type="spellStart"/>
+      <w:r>
+        <w:rPr>
+          <w:rFonts w:ascii="Arial" w:hAnsi="Arial" w:cs="Arial"/>
+          <w:color w:val="000000"/>
+        </w:rPr>
+        <w:t>skyrim</w:t>
+      </w:r>
+      <w:proofErr w:type="spellEnd"/>
+      <w:r>
+        <w:tab/>
+      </w:r>
+    </w:p>
+    <w:p>
+      <w:pPr>
+        <w:pStyle w:val="Basic"/>
+      </w:pPr>
+    </w:p>
+    <w:p>
+      <w:pPr>
+        <w:pStyle w:val="personalHeading2"/>
+      </w:pPr>
+      <w:r>
+        <w:t xml:space="preserve">Discussion of tools and tech </w:t>
       </w:r>
     </w:p>
     <w:tbl>
@@ -3412,12 +4392,6 @@
               <w:rPr>
                 <w:color w:val="FF0000"/>
               </w:rPr>
-              <w:t xml:space="preserve">Fuck tons </w:t>
-            </w:r>
-            <w:r>
-              <w:rPr>
-                <w:color w:val="FF0000"/>
-              </w:rPr>
               <w:t xml:space="preserve">10+ </w:t>
             </w:r>
             <w:r>
@@ -3433,7 +4407,7 @@
             <w:pPr>
               <w:pStyle w:val="Basic"/>
             </w:pPr>
-            <w:hyperlink r:id="rId16" w:history="1">
+            <w:hyperlink r:id="rId30" w:history="1">
               <w:r>
                 <w:rPr>
                   <w:rStyle w:val="Hyperlink"/>
@@ -3484,7 +4458,7 @@
             <w:pPr>
               <w:pStyle w:val="Basic"/>
             </w:pPr>
-            <w:hyperlink r:id="rId17" w:history="1">
+            <w:hyperlink r:id="rId31" w:history="1">
               <w:r>
                 <w:rPr>
                   <w:rStyle w:val="Hyperlink"/>
@@ -3560,13 +4534,7 @@
               <w:pStyle w:val="Basic"/>
             </w:pPr>
             <w:r>
-              <w:t>Easy to use, very good rendering capabilities</w:t>
-            </w:r>
-            <w:r>
-              <w:t xml:space="preserve"> </w:t>
-            </w:r>
-            <w:r>
-              <w:t>(shit looks good), designed for 3D</w:t>
+              <w:t>Easy to use, very good rendering capabilities (shit looks good), designed for 3D</w:t>
             </w:r>
           </w:p>
         </w:tc>
@@ -3620,9 +4588,13 @@
             </w:r>
             <w:proofErr w:type="spellEnd"/>
             <w:r>
-              <w:t xml:space="preserve">, visual scripting, C# and C++ </w:t>
-            </w:r>
-            <w:hyperlink r:id="rId18" w:history="1">
+              <w:t xml:space="preserve">, visual </w:t>
+            </w:r>
+            <w:r>
+              <w:lastRenderedPageBreak/>
+              <w:t xml:space="preserve">scripting, C# and C++ </w:t>
+            </w:r>
+            <w:hyperlink r:id="rId32" w:history="1">
               <w:r>
                 <w:rPr>
                   <w:rStyle w:val="Hyperlink"/>
@@ -3644,6 +4616,7 @@
               <w:pStyle w:val="Basic"/>
             </w:pPr>
             <w:r>
+              <w:lastRenderedPageBreak/>
               <w:t>Never used</w:t>
             </w:r>
           </w:p>
@@ -3670,7 +4643,11 @@
               <w:pStyle w:val="Basic"/>
             </w:pPr>
             <w:r>
-              <w:t>Open source with no royalties, completely free to use</w:t>
+              <w:t xml:space="preserve">Open source with no royalties, </w:t>
+            </w:r>
+            <w:r>
+              <w:lastRenderedPageBreak/>
+              <w:t>completely free to use</w:t>
             </w:r>
           </w:p>
         </w:tc>
@@ -3683,7 +4660,12 @@
               <w:pStyle w:val="Basic"/>
             </w:pPr>
             <w:r>
-              <w:t xml:space="preserve">For the best experience it requires learning a new language </w:t>
+              <w:lastRenderedPageBreak/>
+              <w:t xml:space="preserve">For the best experience it requires </w:t>
+            </w:r>
+            <w:r>
+              <w:lastRenderedPageBreak/>
+              <w:t xml:space="preserve">learning a new language </w:t>
             </w:r>
           </w:p>
         </w:tc>
@@ -3698,6 +4680,7 @@
               <w:pStyle w:val="Basic"/>
             </w:pPr>
             <w:r>
+              <w:lastRenderedPageBreak/>
               <w:t>Game maker</w:t>
             </w:r>
           </w:p>
@@ -3768,10 +4751,7 @@
               <w:pStyle w:val="Basic"/>
             </w:pPr>
             <w:r>
-              <w:t>Designed for 2D games</w:t>
-            </w:r>
-            <w:r>
-              <w:t xml:space="preserve">, costs money to use, </w:t>
+              <w:t xml:space="preserve">Designed for 2D games, costs money to use, </w:t>
             </w:r>
             <w:proofErr w:type="gramStart"/>
             <w:r>
@@ -3779,10 +4759,7 @@
             </w:r>
             <w:proofErr w:type="gramEnd"/>
             <w:r>
-              <w:t xml:space="preserve"> learning a new language</w:t>
-            </w:r>
-            <w:r>
-              <w:t xml:space="preserve"> </w:t>
+              <w:t xml:space="preserve"> learning a new language </w:t>
             </w:r>
           </w:p>
         </w:tc>
@@ -3851,10 +4828,7 @@
               <w:pStyle w:val="Basic"/>
             </w:pPr>
             <w:r>
-              <w:t>Developed for multi-platform release, entirely free</w:t>
-            </w:r>
-            <w:r>
-              <w:t>, open source</w:t>
+              <w:t>Developed for multi-platform release, entirely free, open source</w:t>
             </w:r>
           </w:p>
         </w:tc>
@@ -3882,7 +4856,6 @@
               <w:pStyle w:val="Basic"/>
             </w:pPr>
             <w:r>
-              <w:lastRenderedPageBreak/>
               <w:t>DX11 API</w:t>
             </w:r>
           </w:p>
@@ -3966,147 +4939,6 @@
       <w:pPr>
         <w:pStyle w:val="Basic"/>
       </w:pPr>
-    </w:p>
-    <w:p>
-      <w:pPr>
-        <w:pStyle w:val="Basic"/>
-        <w:numPr>
-          <w:ilvl w:val="0"/>
-          <w:numId w:val="9"/>
-        </w:numPr>
-      </w:pPr>
-      <w:r>
-        <w:t xml:space="preserve">Libraries available to me? Which languages etc </w:t>
-      </w:r>
-    </w:p>
-    <w:p>
-      <w:pPr>
-        <w:pStyle w:val="Basic"/>
-        <w:numPr>
-          <w:ilvl w:val="1"/>
-          <w:numId w:val="9"/>
-        </w:numPr>
-      </w:pPr>
-      <w:r>
-        <w:t xml:space="preserve">Delaunay libraries </w:t>
-      </w:r>
-    </w:p>
-    <w:p>
-      <w:pPr>
-        <w:pStyle w:val="Basic"/>
-        <w:numPr>
-          <w:ilvl w:val="1"/>
-          <w:numId w:val="9"/>
-        </w:numPr>
-      </w:pPr>
-      <w:hyperlink r:id="rId19" w:history="1">
-        <w:r>
-          <w:rPr>
-            <w:rStyle w:val="Hyperlink"/>
-          </w:rPr>
-          <w:t>https://github.com/jceipek/Unity-delaunay</w:t>
-        </w:r>
-      </w:hyperlink>
-      <w:r>
-        <w:t xml:space="preserve"> </w:t>
-      </w:r>
-      <w:proofErr w:type="spellStart"/>
-      <w:r>
-        <w:t>c#</w:t>
-      </w:r>
-      <w:proofErr w:type="spellEnd"/>
-      <w:r>
-        <w:t xml:space="preserve"> </w:t>
-      </w:r>
-    </w:p>
-    <w:p>
-      <w:pPr>
-        <w:pStyle w:val="Basic"/>
-        <w:numPr>
-          <w:ilvl w:val="1"/>
-          <w:numId w:val="9"/>
-        </w:numPr>
-      </w:pPr>
-      <w:hyperlink r:id="rId20" w:history="1">
-        <w:r>
-          <w:rPr>
-            <w:rStyle w:val="Hyperlink"/>
-          </w:rPr>
-          <w:t>https://github.com/SirAnthony/cppdelaunay</w:t>
-        </w:r>
-      </w:hyperlink>
-      <w:r>
-        <w:t xml:space="preserve"> </w:t>
-      </w:r>
-      <w:proofErr w:type="spellStart"/>
-      <w:r>
-        <w:t>c++</w:t>
-      </w:r>
-      <w:proofErr w:type="spellEnd"/>
-    </w:p>
-    <w:p>
-      <w:pPr>
-        <w:pStyle w:val="Basic"/>
-        <w:numPr>
-          <w:ilvl w:val="0"/>
-          <w:numId w:val="9"/>
-        </w:numPr>
-      </w:pPr>
-      <w:r>
-        <w:t>Desired features</w:t>
-      </w:r>
-    </w:p>
-    <w:p>
-      <w:pPr>
-        <w:pStyle w:val="Basic"/>
-        <w:numPr>
-          <w:ilvl w:val="1"/>
-          <w:numId w:val="9"/>
-        </w:numPr>
-      </w:pPr>
-      <w:r>
-        <w:t xml:space="preserve">Creation of </w:t>
-      </w:r>
-      <w:proofErr w:type="spellStart"/>
-      <w:r>
-        <w:t>voronoi</w:t>
-      </w:r>
-      <w:proofErr w:type="spellEnd"/>
-      <w:r>
-        <w:t xml:space="preserve"> diagrams</w:t>
-      </w:r>
-    </w:p>
-    <w:p>
-      <w:pPr>
-        <w:pStyle w:val="Basic"/>
-        <w:numPr>
-          <w:ilvl w:val="1"/>
-          <w:numId w:val="9"/>
-        </w:numPr>
-      </w:pPr>
-      <w:r>
-        <w:t xml:space="preserve">Creation of </w:t>
-      </w:r>
-      <w:proofErr w:type="spellStart"/>
-      <w:r>
-        <w:t>voronoi</w:t>
-      </w:r>
-      <w:proofErr w:type="spellEnd"/>
-      <w:r>
-        <w:t xml:space="preserve"> diagram onto a mesh </w:t>
-      </w:r>
-    </w:p>
-    <w:p>
-      <w:pPr>
-        <w:pStyle w:val="Basic"/>
-        <w:numPr>
-          <w:ilvl w:val="1"/>
-          <w:numId w:val="9"/>
-        </w:numPr>
-      </w:pPr>
-      <w:r>
-        <w:t xml:space="preserve">Delaunay implemented </w:t>
-      </w:r>
     </w:p>
     <w:p>
       <w:pPr>
@@ -4259,7 +5091,7 @@
             <w:pPr>
               <w:pStyle w:val="Basic"/>
             </w:pPr>
-            <w:hyperlink r:id="rId21" w:history="1">
+            <w:hyperlink r:id="rId33" w:history="1">
               <w:r>
                 <w:rPr>
                   <w:rStyle w:val="Hyperlink"/>
@@ -4370,7 +5202,7 @@
             <w:pPr>
               <w:pStyle w:val="Basic"/>
             </w:pPr>
-            <w:hyperlink r:id="rId22" w:history="1">
+            <w:hyperlink r:id="rId34" w:history="1">
               <w:r>
                 <w:rPr>
                   <w:rStyle w:val="Hyperlink"/>
@@ -4405,22 +5237,13 @@
               <w:pStyle w:val="Basic"/>
             </w:pPr>
             <w:r>
-              <w:t xml:space="preserve">No </w:t>
-            </w:r>
-            <w:r>
-              <w:t>Delaunay</w:t>
-            </w:r>
-            <w:r>
-              <w:t> </w:t>
+              <w:t>No Delaunay </w:t>
             </w:r>
             <w:r>
               <w:t>triangulation</w:t>
             </w:r>
             <w:r>
-              <w:t xml:space="preserve"> </w:t>
-            </w:r>
-            <w:r>
-              <w:t xml:space="preserve">I believe? </w:t>
+              <w:t xml:space="preserve"> I believe? </w:t>
             </w:r>
           </w:p>
         </w:tc>
@@ -4499,7 +5322,7 @@
             <w:pPr>
               <w:pStyle w:val="Basic"/>
             </w:pPr>
-            <w:hyperlink r:id="rId23" w:history="1">
+            <w:hyperlink r:id="rId35" w:history="1">
               <w:r>
                 <w:rPr>
                   <w:rStyle w:val="Hyperlink"/>
@@ -4607,7 +5430,7 @@
             <w:pPr>
               <w:pStyle w:val="Basic"/>
             </w:pPr>
-            <w:hyperlink r:id="rId24" w:history="1">
+            <w:hyperlink r:id="rId36" w:history="1">
               <w:r>
                 <w:rPr>
                   <w:rStyle w:val="Hyperlink"/>
@@ -4642,10 +5465,7 @@
               <w:pStyle w:val="Basic"/>
             </w:pPr>
             <w:r>
-              <w:t xml:space="preserve">No </w:t>
-            </w:r>
-            <w:r>
-              <w:t>Delaunay</w:t>
+              <w:t>No Delaunay</w:t>
             </w:r>
             <w:r>
               <w:t xml:space="preserve"> triangulation</w:t>
@@ -4730,7 +5550,7 @@
             <w:pPr>
               <w:pStyle w:val="Basic"/>
             </w:pPr>
-            <w:hyperlink r:id="rId25" w:history="1">
+            <w:hyperlink r:id="rId37" w:history="1">
               <w:r>
                 <w:rPr>
                   <w:rStyle w:val="Hyperlink"/>
@@ -4765,23 +5585,7 @@
               <w:pStyle w:val="Basic"/>
             </w:pPr>
             <w:r>
-              <w:t xml:space="preserve">Delaunay and </w:t>
-            </w:r>
-            <w:r>
-              <w:t>Voronoi</w:t>
-            </w:r>
-            <w:r>
-              <w:t xml:space="preserve">. Voronoi is generated from </w:t>
-            </w:r>
-            <w:r>
-              <w:t>Delaunay</w:t>
-            </w:r>
-            <w:r>
-              <w:t xml:space="preserve">, I don’t </w:t>
-            </w:r>
-            <w:r>
-              <w:lastRenderedPageBreak/>
-              <w:t>know if that convenient based on my current approach</w:t>
+              <w:t>Delaunay and Voronoi. Voronoi is generated from Delaunay, I don’t know if that convenient based on my current approach</w:t>
             </w:r>
           </w:p>
         </w:tc>
@@ -4840,138 +5644,16 @@
     </w:p>
     <w:p>
       <w:pPr>
-        <w:pStyle w:val="personalHeading"/>
-      </w:pPr>
-      <w:bookmarkStart w:id="7" w:name="_Toc1906865"/>
-      <w:r>
-        <w:t>Discussion of software dev methodology</w:t>
-      </w:r>
-      <w:r>
-        <w:t xml:space="preserve"> – Part of Criteria 5 25%</w:t>
-      </w:r>
-      <w:r>
-        <w:t xml:space="preserve"> - 375 words</w:t>
-      </w:r>
-      <w:bookmarkEnd w:id="7"/>
-    </w:p>
-    <w:p>
-      <w:pPr>
-        <w:pStyle w:val="Basic"/>
-      </w:pPr>
-    </w:p>
-    <w:p>
-      <w:pPr>
-        <w:pStyle w:val="Basic"/>
-        <w:rPr>
-          <w:color w:val="FF0000"/>
-        </w:rPr>
-      </w:pPr>
-      <w:r>
-        <w:rPr>
-          <w:color w:val="FF0000"/>
-        </w:rPr>
-        <w:t xml:space="preserve">Answer these </w:t>
-      </w:r>
-    </w:p>
-    <w:p>
-      <w:pPr>
-        <w:pStyle w:val="Basic"/>
-        <w:numPr>
-          <w:ilvl w:val="0"/>
-          <w:numId w:val="9"/>
-        </w:numPr>
-      </w:pPr>
-      <w:r>
-        <w:t xml:space="preserve"> How to do you plan to begin the project? </w:t>
-      </w:r>
-    </w:p>
-    <w:p>
-      <w:pPr>
-        <w:pStyle w:val="Basic"/>
-      </w:pPr>
-      <w:r>
-        <w:t>#By planning the plan</w:t>
-      </w:r>
-      <w:r>
-        <w:t xml:space="preserve"> setting up timeboxes, filling up a Trello so I will not have to waste much time later setting up plans and I can just continue working with ease </w:t>
-      </w:r>
-    </w:p>
-    <w:p>
-      <w:pPr>
-        <w:pStyle w:val="Basic"/>
-      </w:pPr>
-      <w:r>
-        <w:t xml:space="preserve">By implementing the chosen library </w:t>
-      </w:r>
-    </w:p>
-    <w:p>
-      <w:pPr>
-        <w:pStyle w:val="Basic"/>
-        <w:numPr>
-          <w:ilvl w:val="0"/>
-          <w:numId w:val="9"/>
-        </w:numPr>
-      </w:pPr>
-      <w:r>
-        <w:t xml:space="preserve"> How will you organize the plan and weekly workload? </w:t>
-      </w:r>
-    </w:p>
-    <w:p>
-      <w:pPr>
-        <w:pStyle w:val="Basic"/>
-      </w:pPr>
-      <w:r>
-        <w:t xml:space="preserve">Using </w:t>
-      </w:r>
-      <w:r>
-        <w:t>T</w:t>
-      </w:r>
-      <w:r>
-        <w:t xml:space="preserve">rello to store my weekly tasks </w:t>
-      </w:r>
-    </w:p>
-    <w:p>
-      <w:pPr>
-        <w:pStyle w:val="Basic"/>
-        <w:numPr>
-          <w:ilvl w:val="0"/>
-          <w:numId w:val="9"/>
-        </w:numPr>
-      </w:pPr>
-      <w:r>
-        <w:t xml:space="preserve"> How frequently will you re-evaluate progress compared to the plan? </w:t>
-      </w:r>
-    </w:p>
-    <w:p>
-      <w:pPr>
-        <w:pStyle w:val="Basic"/>
-      </w:pPr>
-      <w:r>
-        <w:t xml:space="preserve">On a weekly basis </w:t>
-      </w:r>
-    </w:p>
-    <w:p>
-      <w:pPr>
-        <w:pStyle w:val="Basic"/>
-        <w:numPr>
-          <w:ilvl w:val="0"/>
-          <w:numId w:val="9"/>
-        </w:numPr>
-      </w:pPr>
-      <w:r>
-        <w:t xml:space="preserve"> How will risks be managed? </w:t>
-      </w:r>
-    </w:p>
-    <w:p>
-      <w:pPr>
-        <w:spacing w:after="0" w:line="240" w:lineRule="auto"/>
-        <w:rPr>
-          <w:rFonts w:ascii="Times New Roman" w:eastAsia="Times New Roman" w:hAnsi="Times New Roman" w:cs="Times New Roman"/>
-          <w:sz w:val="24"/>
-          <w:szCs w:val="24"/>
-          <w:lang w:eastAsia="en-GB"/>
-        </w:rPr>
-      </w:pPr>
+        <w:pStyle w:val="Basic"/>
+      </w:pPr>
+    </w:p>
+    <w:p>
+      <w:pPr>
+        <w:pStyle w:val="personalHeading2"/>
+      </w:pPr>
+      <w:r>
+        <w:t xml:space="preserve">Discussion of software Dev methodology </w:t>
+      </w:r>
     </w:p>
     <w:tbl>
       <w:tblPr>
@@ -5302,13 +5984,7 @@
               <w:rPr>
                 <w:lang w:eastAsia="en-GB"/>
               </w:rPr>
-              <w:t xml:space="preserve">Features may have to be removed </w:t>
-            </w:r>
-            <w:r>
-              <w:rPr>
-                <w:lang w:eastAsia="en-GB"/>
-              </w:rPr>
-              <w:t>if a solution to bypass the limitation cannot be found</w:t>
+              <w:t>Features may have to be removed if a solution to bypass the limitation cannot be found</w:t>
             </w:r>
           </w:p>
         </w:tc>
@@ -5529,700 +6205,6 @@
       <w:pPr>
         <w:pStyle w:val="Basic"/>
       </w:pPr>
-    </w:p>
-    <w:p>
-      <w:pPr>
-        <w:pStyle w:val="personalHeading"/>
-      </w:pPr>
-      <w:bookmarkStart w:id="8" w:name="_Toc1906866"/>
-      <w:r>
-        <w:t xml:space="preserve">Discussion of project management tools and metrics </w:t>
-      </w:r>
-      <w:r>
-        <w:t>– Part of Criteria 5 25%</w:t>
-      </w:r>
-      <w:r>
-        <w:t xml:space="preserve"> - 375 words</w:t>
-      </w:r>
-      <w:bookmarkStart w:id="9" w:name="_GoBack"/>
-      <w:bookmarkEnd w:id="8"/>
-      <w:bookmarkEnd w:id="9"/>
-    </w:p>
-    <w:p>
-      <w:pPr>
-        <w:pStyle w:val="Basic"/>
-        <w:numPr>
-          <w:ilvl w:val="0"/>
-          <w:numId w:val="9"/>
-        </w:numPr>
-      </w:pPr>
-      <w:r>
-        <w:t>Research – 5 days</w:t>
-      </w:r>
-    </w:p>
-    <w:p>
-      <w:pPr>
-        <w:pStyle w:val="Basic"/>
-        <w:numPr>
-          <w:ilvl w:val="0"/>
-          <w:numId w:val="9"/>
-        </w:numPr>
-      </w:pPr>
-      <w:r>
-        <w:lastRenderedPageBreak/>
-        <w:t xml:space="preserve">Comprehend research and understand algorithms - 4 days </w:t>
-      </w:r>
-    </w:p>
-    <w:p>
-      <w:pPr>
-        <w:pStyle w:val="Basic"/>
-        <w:numPr>
-          <w:ilvl w:val="0"/>
-          <w:numId w:val="9"/>
-        </w:numPr>
-      </w:pPr>
-      <w:r>
-        <w:t>Generate biomes – 2 - 4 weeks possible breakdown of generation based on current level of research.</w:t>
-      </w:r>
-    </w:p>
-    <w:p>
-      <w:pPr>
-        <w:pStyle w:val="Basic"/>
-        <w:numPr>
-          <w:ilvl w:val="1"/>
-          <w:numId w:val="9"/>
-        </w:numPr>
-      </w:pPr>
-      <w:r>
-        <w:t>Generate tiles (with Voronoi)</w:t>
-      </w:r>
-    </w:p>
-    <w:p>
-      <w:pPr>
-        <w:pStyle w:val="Basic"/>
-        <w:numPr>
-          <w:ilvl w:val="1"/>
-          <w:numId w:val="9"/>
-        </w:numPr>
-      </w:pPr>
-      <w:r>
-        <w:t>Assign tiles biomes</w:t>
-      </w:r>
-    </w:p>
-    <w:p>
-      <w:pPr>
-        <w:pStyle w:val="Basic"/>
-        <w:numPr>
-          <w:ilvl w:val="1"/>
-          <w:numId w:val="9"/>
-        </w:numPr>
-      </w:pPr>
-      <w:r>
-        <w:t>Enforce biome adjacency rules (no snow next to tropical forest etc.)</w:t>
-      </w:r>
-    </w:p>
-    <w:p>
-      <w:pPr>
-        <w:pStyle w:val="Basic"/>
-        <w:numPr>
-          <w:ilvl w:val="1"/>
-          <w:numId w:val="9"/>
-        </w:numPr>
-      </w:pPr>
-      <w:r>
-        <w:t>Biome blend/transition tiles</w:t>
-      </w:r>
-    </w:p>
-    <w:p>
-      <w:pPr>
-        <w:pStyle w:val="Basic"/>
-        <w:numPr>
-          <w:ilvl w:val="1"/>
-          <w:numId w:val="9"/>
-        </w:numPr>
-      </w:pPr>
-      <w:r>
-        <w:t>H</w:t>
-      </w:r>
-      <w:r>
-        <w:t xml:space="preserve">eightmap implemented in relation to biome type (mountains high, sea low) </w:t>
-      </w:r>
-    </w:p>
-    <w:p>
-      <w:pPr>
-        <w:pStyle w:val="Basic"/>
-      </w:pPr>
-      <w:r>
-        <w:t xml:space="preserve">Stretch goals - 2 weeks </w:t>
-      </w:r>
-    </w:p>
-    <w:p>
-      <w:pPr>
-        <w:pStyle w:val="Basic"/>
-        <w:numPr>
-          <w:ilvl w:val="0"/>
-          <w:numId w:val="9"/>
-        </w:numPr>
-      </w:pPr>
-      <w:r>
-        <w:t xml:space="preserve">  </w:t>
-      </w:r>
-      <w:r>
-        <w:t xml:space="preserve">Assign resources to tiles </w:t>
-      </w:r>
-    </w:p>
-    <w:p>
-      <w:pPr>
-        <w:pStyle w:val="Basic"/>
-        <w:numPr>
-          <w:ilvl w:val="0"/>
-          <w:numId w:val="9"/>
-        </w:numPr>
-      </w:pPr>
-      <w:r>
-        <w:t xml:space="preserve">Spawn cities with locations based on resources </w:t>
-      </w:r>
-    </w:p>
-    <w:p>
-      <w:pPr>
-        <w:pStyle w:val="Basic"/>
-        <w:numPr>
-          <w:ilvl w:val="0"/>
-          <w:numId w:val="9"/>
-        </w:numPr>
-      </w:pPr>
-      <w:r>
-        <w:t xml:space="preserve">Scale cities based on available resources </w:t>
-      </w:r>
-      <w:r>
-        <w:br/>
-      </w:r>
-    </w:p>
-    <w:p>
-      <w:pPr>
-        <w:pStyle w:val="personalHeading"/>
-      </w:pPr>
-      <w:bookmarkStart w:id="10" w:name="_Toc1906867"/>
-      <w:r>
-        <w:t>Resource implications</w:t>
-      </w:r>
-      <w:bookmarkEnd w:id="10"/>
-      <w:r>
-        <w:t xml:space="preserve"> </w:t>
-      </w:r>
-    </w:p>
-    <w:p>
-      <w:pPr>
-        <w:pStyle w:val="Basic"/>
-      </w:pPr>
-      <w:r>
-        <w:t xml:space="preserve">Testing </w:t>
-      </w:r>
-    </w:p>
-    <w:p>
-      <w:pPr>
-        <w:pStyle w:val="personalHeading"/>
-      </w:pPr>
-      <w:bookmarkStart w:id="11" w:name="_Toc1906868"/>
-      <w:r>
-        <w:t xml:space="preserve">High level overview of classes that may be required </w:t>
-      </w:r>
-      <w:r>
-        <w:t>–Part of Criteria 4 25%</w:t>
-      </w:r>
-      <w:r>
-        <w:t xml:space="preserve"> - 125 words</w:t>
-      </w:r>
-      <w:bookmarkEnd w:id="11"/>
-    </w:p>
-    <w:p>
-      <w:pPr>
-        <w:pStyle w:val="Basic"/>
-      </w:pPr>
-      <w:r>
-        <w:t>A high-level class diagram with inheritance, composition and aggregation</w:t>
-      </w:r>
-    </w:p>
-    <w:p>
-      <w:pPr>
-        <w:pStyle w:val="personalHeading"/>
-      </w:pPr>
-      <w:bookmarkStart w:id="12" w:name="_Toc1906869"/>
-      <w:r>
-        <w:t xml:space="preserve">High level flow diagrams and pseudocode </w:t>
-      </w:r>
-      <w:r>
-        <w:t>–Part of Criteria 4 25%</w:t>
-      </w:r>
-      <w:r>
-        <w:t xml:space="preserve"> - 125 words</w:t>
-      </w:r>
-      <w:bookmarkEnd w:id="12"/>
-    </w:p>
-    <w:p>
-      <w:pPr>
-        <w:pStyle w:val="Basic"/>
-      </w:pPr>
-      <w:r>
-        <w:t xml:space="preserve">Approximate indication of the ordering of operations </w:t>
-      </w:r>
-    </w:p>
-    <w:p>
-      <w:pPr>
-        <w:pStyle w:val="personalHeading"/>
-      </w:pPr>
-      <w:bookmarkStart w:id="13" w:name="_Toc1906870"/>
-      <w:r>
-        <w:t>Appendices</w:t>
-      </w:r>
-      <w:bookmarkEnd w:id="13"/>
-      <w:r>
-        <w:t xml:space="preserve"> </w:t>
-      </w:r>
-    </w:p>
-    <w:p>
-      <w:pPr>
-        <w:pStyle w:val="personalHeading2"/>
-      </w:pPr>
-      <w:bookmarkStart w:id="14" w:name="_Toc1906871"/>
-      <w:r>
-        <w:t xml:space="preserve">Reference List and Reading list </w:t>
-      </w:r>
-      <w:r>
-        <w:t xml:space="preserve">– part of </w:t>
-      </w:r>
-      <w:r>
-        <w:t>2</w:t>
-      </w:r>
-      <w:r>
-        <w:t xml:space="preserve">, a portion of </w:t>
-      </w:r>
-      <w:r>
-        <w:t>20</w:t>
-      </w:r>
-      <w:r>
-        <w:t>%</w:t>
-      </w:r>
-      <w:bookmarkEnd w:id="14"/>
-    </w:p>
-    <w:p>
-      <w:pPr>
-        <w:pStyle w:val="Heading1"/>
-      </w:pPr>
-    </w:p>
-    <w:p>
-      <w:pPr>
-        <w:pStyle w:val="personalHeading"/>
-      </w:pPr>
-    </w:p>
-    <w:p>
-      <w:pPr>
-        <w:pStyle w:val="personalHeading2"/>
-      </w:pPr>
-      <w:bookmarkStart w:id="15" w:name="_Toc1906872"/>
-      <w:r>
-        <w:t>Literature review</w:t>
-      </w:r>
-      <w:r>
-        <w:t xml:space="preserve"> – part of 2, a portion of 20%</w:t>
-      </w:r>
-      <w:bookmarkEnd w:id="15"/>
-      <w:r>
-        <w:t xml:space="preserve"> </w:t>
-      </w:r>
-    </w:p>
-    <w:p/>
-    <w:p>
-      <w:pPr>
-        <w:pStyle w:val="Basic"/>
-      </w:pPr>
-    </w:p>
-    <w:p>
-      <w:pPr>
-        <w:pStyle w:val="Basic"/>
-      </w:pPr>
-      <w:hyperlink r:id="rId26" w:history="1">
-        <w:r>
-          <w:rPr>
-            <w:rStyle w:val="Hyperlink"/>
-          </w:rPr>
-          <w:t>http://galaxykate0.tumblr.com/post/139774965871/so-you-want-to-build-a-generator</w:t>
-        </w:r>
-      </w:hyperlink>
-      <w:r>
-        <w:t xml:space="preserve"> overview on </w:t>
-      </w:r>
-      <w:proofErr w:type="spellStart"/>
-      <w:r>
-        <w:t>proj</w:t>
-      </w:r>
-      <w:proofErr w:type="spellEnd"/>
-      <w:r>
-        <w:t xml:space="preserve"> gen </w:t>
-      </w:r>
-    </w:p>
-    <w:p>
-      <w:pPr>
-        <w:pStyle w:val="Basic"/>
-      </w:pPr>
-      <w:hyperlink r:id="rId27" w:history="1">
-        <w:r>
-          <w:rPr>
-            <w:rStyle w:val="Hyperlink"/>
-          </w:rPr>
-          <w:t>http://www-cs-students.stanford.edu/~amitp/game-programming/polygon-map-generation/</w:t>
-        </w:r>
-      </w:hyperlink>
-      <w:r>
-        <w:t xml:space="preserve"> article with an approach I’d like to take</w:t>
-      </w:r>
-    </w:p>
-    <w:p>
-      <w:pPr>
-        <w:pStyle w:val="Basic"/>
-      </w:pPr>
-    </w:p>
-    <w:p>
-      <w:pPr>
-        <w:pStyle w:val="Basic"/>
-      </w:pPr>
-      <w:hyperlink r:id="rId28" w:history="1">
-        <w:r>
-          <w:rPr>
-            <w:rStyle w:val="Hyperlink"/>
-          </w:rPr>
-          <w:t>https://azgaar.wordpress.com/2017/06/30/biomes-generation-and-rendering/</w:t>
-        </w:r>
-      </w:hyperlink>
-      <w:r>
-        <w:t xml:space="preserve"> biome generation</w:t>
-      </w:r>
-    </w:p>
-    <w:p>
-      <w:pPr>
-        <w:pStyle w:val="Basic"/>
-      </w:pPr>
-    </w:p>
-    <w:p>
-      <w:pPr>
-        <w:pStyle w:val="Basic"/>
-      </w:pPr>
-      <w:hyperlink r:id="rId29" w:history="1">
-        <w:r>
-          <w:rPr>
-            <w:rStyle w:val="Hyperlink"/>
-          </w:rPr>
-          <w:t>https://arxiv.org/abs/1707.03383</w:t>
-        </w:r>
-      </w:hyperlink>
-      <w:r>
-        <w:t xml:space="preserve"> paper on terrain generation </w:t>
-      </w:r>
-    </w:p>
-    <w:p>
-      <w:pPr>
-        <w:pStyle w:val="Basic"/>
-      </w:pPr>
-    </w:p>
-    <w:p>
-      <w:pPr>
-        <w:pStyle w:val="Basic"/>
-      </w:pPr>
-      <w:hyperlink r:id="rId30" w:history="1">
-        <w:r>
-          <w:rPr>
-            <w:rStyle w:val="Hyperlink"/>
-          </w:rPr>
-          <w:t>https://dl.acm.org/citation.cfm?id=1814259</w:t>
-        </w:r>
-      </w:hyperlink>
-      <w:r>
-        <w:t xml:space="preserve">  </w:t>
-      </w:r>
-      <w:r>
-        <w:br/>
-        <w:t xml:space="preserve">Towards </w:t>
-      </w:r>
-      <w:proofErr w:type="spellStart"/>
-      <w:r>
-        <w:t>multiobjective</w:t>
-      </w:r>
-      <w:proofErr w:type="spellEnd"/>
-      <w:r>
-        <w:t xml:space="preserve"> procedural map generation</w:t>
-      </w:r>
-    </w:p>
-    <w:p>
-      <w:pPr>
-        <w:pStyle w:val="Basic"/>
-      </w:pPr>
-    </w:p>
-    <w:p>
-      <w:pPr>
-        <w:pStyle w:val="Basic"/>
-      </w:pPr>
-      <w:hyperlink r:id="rId31" w:history="1">
-        <w:r>
-          <w:rPr>
-            <w:rStyle w:val="Hyperlink"/>
-          </w:rPr>
-          <w:t>https://pdfs.semanticscholar.org/5961/c577478f21707dad53905362e0ec4e6ec644.pdf</w:t>
-        </w:r>
-      </w:hyperlink>
-      <w:r>
-        <w:t xml:space="preserve"> Realtime Procedural Terrain </w:t>
-      </w:r>
-      <w:proofErr w:type="gramStart"/>
-      <w:r>
-        <w:t>Generation  --</w:t>
-      </w:r>
-      <w:proofErr w:type="gramEnd"/>
-      <w:r>
-        <w:t xml:space="preserve"> this looks like a very good source </w:t>
-      </w:r>
-    </w:p>
-    <w:p>
-      <w:pPr>
-        <w:pStyle w:val="Basic"/>
-      </w:pPr>
-    </w:p>
-    <w:p>
-      <w:pPr>
-        <w:pStyle w:val="Basic"/>
-      </w:pPr>
-      <w:hyperlink r:id="rId32" w:history="1">
-        <w:r>
-          <w:rPr>
-            <w:rStyle w:val="Hyperlink"/>
-          </w:rPr>
-          <w:t>http://slideplayer.com/slide/3447433/12/images/14/Robert+Whittaker,+Cornell+Uni..jpg</w:t>
-        </w:r>
-      </w:hyperlink>
-      <w:r>
-        <w:t xml:space="preserve"> biome chart </w:t>
-      </w:r>
-    </w:p>
-    <w:p>
-      <w:pPr>
-        <w:pStyle w:val="Basic"/>
-      </w:pPr>
-    </w:p>
-    <w:p>
-      <w:pPr>
-        <w:pStyle w:val="Basic"/>
-      </w:pPr>
-      <w:hyperlink r:id="rId33" w:history="1">
-        <w:r>
-          <w:rPr>
-            <w:rStyle w:val="Hyperlink"/>
-          </w:rPr>
-          <w:t>http://www.jgallant.com/procedurally-generating-wrapping-world-maps-in-unity-csharp-part-1/</w:t>
-        </w:r>
-      </w:hyperlink>
-      <w:r>
-        <w:t xml:space="preserve"> a way to implement biomes/ world maps    seems like it could be very helpful </w:t>
-      </w:r>
-    </w:p>
-    <w:p>
-      <w:pPr>
-        <w:pStyle w:val="Basic"/>
-      </w:pPr>
-    </w:p>
-    <w:p>
-      <w:pPr>
-        <w:pStyle w:val="Basic"/>
-      </w:pPr>
-      <w:hyperlink r:id="rId34" w:history="1">
-        <w:r>
-          <w:rPr>
-            <w:rStyle w:val="Hyperlink"/>
-          </w:rPr>
-          <w:t>https://forum.unity.com/threads/open-source-procedural-hexagon-terrain.233296/</w:t>
-        </w:r>
-      </w:hyperlink>
-      <w:r>
-        <w:t xml:space="preserve"> generate hexagon style terrain like civ </w:t>
-      </w:r>
-    </w:p>
-    <w:p>
-      <w:pPr>
-        <w:pStyle w:val="Basic"/>
-      </w:pPr>
-      <w:r>
-        <w:br/>
-      </w:r>
-    </w:p>
-    <w:p>
-      <w:pPr>
-        <w:pStyle w:val="Basic"/>
-      </w:pPr>
-      <w:hyperlink r:id="rId35" w:history="1">
-        <w:r>
-          <w:rPr>
-            <w:rStyle w:val="Hyperlink"/>
-          </w:rPr>
-          <w:t>https://www.gamasutra.com/view/news/315400/Devs_weigh_in_on_the_best_ways_to_use_but_not_abuse_procedural_generation.php</w:t>
-        </w:r>
-      </w:hyperlink>
-      <w:r>
-        <w:t xml:space="preserve"> last section talks about how “any tool can be </w:t>
-      </w:r>
-      <w:proofErr w:type="gramStart"/>
-      <w:r>
-        <w:t>used“</w:t>
-      </w:r>
-      <w:proofErr w:type="gramEnd"/>
-      <w:r>
-        <w:t xml:space="preserve"> </w:t>
-      </w:r>
-    </w:p>
-    <w:p>
-      <w:pPr>
-        <w:pStyle w:val="Basic"/>
-      </w:pPr>
-    </w:p>
-    <w:p>
-      <w:pPr>
-        <w:pStyle w:val="Basic"/>
-      </w:pPr>
-      <w:r>
-        <w:t>Books:</w:t>
-      </w:r>
-    </w:p>
-    <w:p>
-      <w:pPr>
-        <w:pStyle w:val="Basic"/>
-      </w:pPr>
-      <w:r>
-        <w:t>Procedural Content Generation for Unity Game Development</w:t>
-      </w:r>
-    </w:p>
-    <w:p>
-      <w:pPr>
-        <w:pStyle w:val="Basic"/>
-      </w:pPr>
-      <w:r>
-        <w:t>Procedural Content Generation for C++ Game Development</w:t>
-      </w:r>
-    </w:p>
-    <w:p>
-      <w:pPr>
-        <w:pStyle w:val="Basic"/>
-      </w:pPr>
-      <w:r>
-        <w:t>Procedural Generation in Game Design</w:t>
-      </w:r>
-    </w:p>
-    <w:p>
-      <w:pPr>
-        <w:pStyle w:val="Basic"/>
-      </w:pPr>
-      <w:hyperlink r:id="rId36" w:history="1">
-        <w:r>
-          <w:rPr>
-            <w:rStyle w:val="Hyperlink"/>
-          </w:rPr>
-          <w:t>http://pcgbook.com/</w:t>
-        </w:r>
-      </w:hyperlink>
-      <w:r>
-        <w:t xml:space="preserve"> a book on procedural generation in games</w:t>
-      </w:r>
-    </w:p>
-    <w:p>
-      <w:pPr>
-        <w:pStyle w:val="Basic"/>
-      </w:pPr>
-    </w:p>
-    <w:p>
-      <w:pPr>
-        <w:pStyle w:val="Basic"/>
-      </w:pPr>
-    </w:p>
-    <w:p>
-      <w:pPr>
-        <w:pStyle w:val="Basic"/>
-      </w:pPr>
-      <w:r>
-        <w:rPr>
-          <w:rFonts w:ascii="Arial" w:hAnsi="Arial" w:cs="Arial"/>
-          <w:noProof/>
-          <w:color w:val="000000"/>
-        </w:rPr>
-        <w:lastRenderedPageBreak/>
-        <w:drawing>
-          <wp:inline distT="0" distB="0" distL="0" distR="0">
-            <wp:extent cx="5731510" cy="3223974"/>
-            <wp:effectExtent l="0" t="0" r="2540" b="0"/>
-            <wp:docPr id="1" name="Picture 1" descr="https://lh5.googleusercontent.com/6CQdVENdpS7IoO0Lrz135LZXUSdCqatf0qkulpbf-kMjrXawe3FVHK5jixedne3_ttxp8Qjxnz0XweVPMdC4I80W6PeW5UQBVfOfmezFDHYJTnAw5k0VXGO4zzDowxQWm-rg01sI"/>
-            <wp:cNvGraphicFramePr>
-              <a:graphicFrameLocks xmlns:a="http://schemas.openxmlformats.org/drawingml/2006/main" noChangeAspect="1"/>
-            </wp:cNvGraphicFramePr>
-            <a:graphic xmlns:a="http://schemas.openxmlformats.org/drawingml/2006/main">
-              <a:graphicData uri="http://schemas.openxmlformats.org/drawingml/2006/picture">
-                <pic:pic xmlns:pic="http://schemas.openxmlformats.org/drawingml/2006/picture">
-                  <pic:nvPicPr>
-                    <pic:cNvPr id="0" name="Picture 1" descr="https://lh5.googleusercontent.com/6CQdVENdpS7IoO0Lrz135LZXUSdCqatf0qkulpbf-kMjrXawe3FVHK5jixedne3_ttxp8Qjxnz0XweVPMdC4I80W6PeW5UQBVfOfmezFDHYJTnAw5k0VXGO4zzDowxQWm-rg01sI"/>
-                    <pic:cNvPicPr>
-                      <a:picLocks noChangeAspect="1" noChangeArrowheads="1"/>
-                    </pic:cNvPicPr>
-                  </pic:nvPicPr>
-                  <pic:blipFill>
-                    <a:blip r:embed="rId37" cstate="print">
-                      <a:extLst>
-                        <a:ext uri="{28A0092B-C50C-407E-A947-70E740481C1C}">
-                          <a14:useLocalDpi xmlns:a14="http://schemas.microsoft.com/office/drawing/2010/main" val="0"/>
-                        </a:ext>
-                      </a:extLst>
-                    </a:blip>
-                    <a:srcRect/>
-                    <a:stretch>
-                      <a:fillRect/>
-                    </a:stretch>
-                  </pic:blipFill>
-                  <pic:spPr bwMode="auto">
-                    <a:xfrm>
-                      <a:off x="0" y="0"/>
-                      <a:ext cx="5731510" cy="3223974"/>
-                    </a:xfrm>
-                    <a:prstGeom prst="rect">
-                      <a:avLst/>
-                    </a:prstGeom>
-                    <a:noFill/>
-                    <a:ln>
-                      <a:noFill/>
-                    </a:ln>
-                  </pic:spPr>
-                </pic:pic>
-              </a:graphicData>
-            </a:graphic>
-          </wp:inline>
-        </w:drawing>
-      </w:r>
-    </w:p>
-    <w:p>
-      <w:pPr>
-        <w:pStyle w:val="Basic"/>
-      </w:pPr>
-      <w:r>
-        <w:rPr>
-          <w:rFonts w:ascii="Arial" w:hAnsi="Arial" w:cs="Arial"/>
-          <w:color w:val="000000"/>
-        </w:rPr>
-        <w:t xml:space="preserve">Figure 1 map from </w:t>
-      </w:r>
-      <w:proofErr w:type="spellStart"/>
-      <w:r>
-        <w:rPr>
-          <w:rFonts w:ascii="Arial" w:hAnsi="Arial" w:cs="Arial"/>
-          <w:color w:val="000000"/>
-        </w:rPr>
-        <w:t>skyrim</w:t>
-      </w:r>
-      <w:proofErr w:type="spellEnd"/>
-      <w:r>
-        <w:tab/>
-      </w:r>
     </w:p>
     <w:sectPr>
       <w:headerReference w:type="default" r:id="rId38"/>
@@ -8659,7 +8641,7 @@
 </file>
 
 <file path=customXml/itemProps1.xml><?xml version="1.0" encoding="utf-8"?>
-<ds:datastoreItem xmlns:ds="http://schemas.openxmlformats.org/officeDocument/2006/customXml" ds:itemID="{175984D1-E3A0-4439-8915-BF701BF94ED0}">
+<ds:datastoreItem xmlns:ds="http://schemas.openxmlformats.org/officeDocument/2006/customXml" ds:itemID="{820E9628-F7FA-495C-9A23-5D23437CA2CA}">
   <ds:schemaRefs>
     <ds:schemaRef ds:uri="http://schemas.openxmlformats.org/officeDocument/2006/bibliography"/>
   </ds:schemaRefs>

</xml_diff>

<commit_message>
updated lit review + updated aims and objectives
</commit_message>
<xml_diff>
--- a/Progress Report.docx
+++ b/Progress Report.docx
@@ -806,7 +806,7 @@
               </mc:Choice>
               <mc:Fallback>
                 <w:pict>
-                  <v:group w14:anchorId="34D6921E" id="Group 114" o:spid="_x0000_s1026" style="position:absolute;margin-left:0;margin-top:0;width:18pt;height:10in;z-index:251659264;mso-width-percent:29;mso-height-percent:909;mso-left-percent:45;mso-position-horizontal-relative:page;mso-position-vertical:center;mso-position-vertical-relative:page;mso-width-percent:29;mso-height-percent:909;mso-left-percent:45" coordsize="2286,91440" o:gfxdata="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">
+                  <v:group w14:anchorId="192F8A6D" id="Group 114" o:spid="_x0000_s1026" style="position:absolute;margin-left:0;margin-top:0;width:18pt;height:10in;z-index:251659264;mso-width-percent:29;mso-height-percent:909;mso-left-percent:45;mso-position-horizontal-relative:page;mso-position-vertical:center;mso-position-vertical-relative:page;mso-width-percent:29;mso-height-percent:909;mso-left-percent:45" coordsize="2286,91440" o:gfxdata="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">
                     <v:rect id="Rectangle 115" o:spid="_x0000_s1027" style="position:absolute;width:2286;height:87820;visibility:visible;mso-wrap-style:square;v-text-anchor:middle" o:gfxdata="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" fillcolor="#ed7d31 [3205]" stroked="f" strokeweight="1pt"/>
                     <v:rect id="Rectangle 116" o:spid="_x0000_s1028" style="position:absolute;top:89154;width:2286;height:2286;visibility:visible;mso-wrap-style:square;v-text-anchor:middle" o:gfxdata="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" fillcolor="#ed7d31 [3205]" stroked="f">
                       <o:lock v:ext="edit" aspectratio="t"/>
@@ -889,13 +889,13 @@
             </w:rPr>
             <w:fldChar w:fldCharType="separate"/>
           </w:r>
-          <w:hyperlink w:anchor="_Toc1915724" w:history="1">
+          <w:hyperlink w:anchor="_Toc1920541" w:history="1">
             <w:r>
               <w:rPr>
                 <w:rStyle w:val="Hyperlink"/>
                 <w:noProof/>
               </w:rPr>
-              <w:t>Background – part of 1, a portion of 15% -150 words</w:t>
+              <w:t>Background – part of 1, a portion of 15% -150 words curr 125words</w:t>
             </w:r>
             <w:r>
               <w:rPr>
@@ -916,7 +916,7 @@
                 <w:noProof/>
                 <w:webHidden/>
               </w:rPr>
-              <w:instrText xml:space="preserve"> PAGEREF _Toc1915724 \h </w:instrText>
+              <w:instrText xml:space="preserve"> PAGEREF _Toc1920541 \h </w:instrText>
             </w:r>
             <w:r>
               <w:rPr>
@@ -959,13 +959,13 @@
               <w:lang w:eastAsia="en-GB"/>
             </w:rPr>
           </w:pPr>
-          <w:hyperlink w:anchor="_Toc1915725" w:history="1">
+          <w:hyperlink w:anchor="_Toc1920542" w:history="1">
             <w:r>
               <w:rPr>
                 <w:rStyle w:val="Hyperlink"/>
                 <w:noProof/>
               </w:rPr>
-              <w:t>Overall Aims – part of 1, a portion of 15% - 150 words</w:t>
+              <w:t>Overall Aims – part of 1, a portion of 15% - 150 words curr 46words</w:t>
             </w:r>
             <w:r>
               <w:rPr>
@@ -986,7 +986,7 @@
                 <w:noProof/>
                 <w:webHidden/>
               </w:rPr>
-              <w:instrText xml:space="preserve"> PAGEREF _Toc1915725 \h </w:instrText>
+              <w:instrText xml:space="preserve"> PAGEREF _Toc1920542 \h </w:instrText>
             </w:r>
             <w:r>
               <w:rPr>
@@ -1029,13 +1029,13 @@
               <w:lang w:eastAsia="en-GB"/>
             </w:rPr>
           </w:pPr>
-          <w:hyperlink w:anchor="_Toc1915726" w:history="1">
+          <w:hyperlink w:anchor="_Toc1920543" w:history="1">
             <w:r>
               <w:rPr>
                 <w:rStyle w:val="Hyperlink"/>
                 <w:noProof/>
               </w:rPr>
-              <w:t>Objectives – part of 1, a portion of 15% - 150 words</w:t>
+              <w:t>Objectives – part of 1, a portion of 15% - 150 words curr 128 words</w:t>
             </w:r>
             <w:r>
               <w:rPr>
@@ -1056,7 +1056,7 @@
                 <w:noProof/>
                 <w:webHidden/>
               </w:rPr>
-              <w:instrText xml:space="preserve"> PAGEREF _Toc1915726 \h </w:instrText>
+              <w:instrText xml:space="preserve"> PAGEREF _Toc1920543 \h </w:instrText>
             </w:r>
             <w:r>
               <w:rPr>
@@ -1099,7 +1099,7 @@
               <w:lang w:eastAsia="en-GB"/>
             </w:rPr>
           </w:pPr>
-          <w:hyperlink w:anchor="_Toc1915727" w:history="1">
+          <w:hyperlink w:anchor="_Toc1920544" w:history="1">
             <w:r>
               <w:rPr>
                 <w:rStyle w:val="Hyperlink"/>
@@ -1126,7 +1126,7 @@
                 <w:noProof/>
                 <w:webHidden/>
               </w:rPr>
-              <w:instrText xml:space="preserve"> PAGEREF _Toc1915727 \h </w:instrText>
+              <w:instrText xml:space="preserve"> PAGEREF _Toc1920544 \h </w:instrText>
             </w:r>
             <w:r>
               <w:rPr>
@@ -1146,7 +1146,7 @@
                 <w:noProof/>
                 <w:webHidden/>
               </w:rPr>
-              <w:t>2</w:t>
+              <w:t>3</w:t>
             </w:r>
             <w:r>
               <w:rPr>
@@ -1169,7 +1169,7 @@
               <w:lang w:eastAsia="en-GB"/>
             </w:rPr>
           </w:pPr>
-          <w:hyperlink w:anchor="_Toc1915728" w:history="1">
+          <w:hyperlink w:anchor="_Toc1920545" w:history="1">
             <w:r>
               <w:rPr>
                 <w:rStyle w:val="Hyperlink"/>
@@ -1196,7 +1196,7 @@
                 <w:noProof/>
                 <w:webHidden/>
               </w:rPr>
-              <w:instrText xml:space="preserve"> PAGEREF _Toc1915728 \h </w:instrText>
+              <w:instrText xml:space="preserve"> PAGEREF _Toc1920545 \h </w:instrText>
             </w:r>
             <w:r>
               <w:rPr>
@@ -1216,7 +1216,7 @@
                 <w:noProof/>
                 <w:webHidden/>
               </w:rPr>
-              <w:t>2</w:t>
+              <w:t>3</w:t>
             </w:r>
             <w:r>
               <w:rPr>
@@ -1239,7 +1239,7 @@
               <w:lang w:eastAsia="en-GB"/>
             </w:rPr>
           </w:pPr>
-          <w:hyperlink w:anchor="_Toc1915729" w:history="1">
+          <w:hyperlink w:anchor="_Toc1920546" w:history="1">
             <w:r>
               <w:rPr>
                 <w:rStyle w:val="Hyperlink"/>
@@ -1266,7 +1266,7 @@
                 <w:noProof/>
                 <w:webHidden/>
               </w:rPr>
-              <w:instrText xml:space="preserve"> PAGEREF _Toc1915729 \h </w:instrText>
+              <w:instrText xml:space="preserve"> PAGEREF _Toc1920546 \h </w:instrText>
             </w:r>
             <w:r>
               <w:rPr>
@@ -1309,7 +1309,7 @@
               <w:lang w:eastAsia="en-GB"/>
             </w:rPr>
           </w:pPr>
-          <w:hyperlink w:anchor="_Toc1915730" w:history="1">
+          <w:hyperlink w:anchor="_Toc1920547" w:history="1">
             <w:r>
               <w:rPr>
                 <w:rStyle w:val="Hyperlink"/>
@@ -1336,7 +1336,7 @@
                 <w:noProof/>
                 <w:webHidden/>
               </w:rPr>
-              <w:instrText xml:space="preserve"> PAGEREF _Toc1915730 \h </w:instrText>
+              <w:instrText xml:space="preserve"> PAGEREF _Toc1920547 \h </w:instrText>
             </w:r>
             <w:r>
               <w:rPr>
@@ -1379,7 +1379,7 @@
               <w:lang w:eastAsia="en-GB"/>
             </w:rPr>
           </w:pPr>
-          <w:hyperlink w:anchor="_Toc1915731" w:history="1">
+          <w:hyperlink w:anchor="_Toc1920548" w:history="1">
             <w:r>
               <w:rPr>
                 <w:rStyle w:val="Hyperlink"/>
@@ -1406,7 +1406,7 @@
                 <w:noProof/>
                 <w:webHidden/>
               </w:rPr>
-              <w:instrText xml:space="preserve"> PAGEREF _Toc1915731 \h </w:instrText>
+              <w:instrText xml:space="preserve"> PAGEREF _Toc1920548 \h </w:instrText>
             </w:r>
             <w:r>
               <w:rPr>
@@ -1426,7 +1426,7 @@
                 <w:noProof/>
                 <w:webHidden/>
               </w:rPr>
-              <w:t>7</w:t>
+              <w:t>5</w:t>
             </w:r>
             <w:r>
               <w:rPr>
@@ -1449,7 +1449,7 @@
               <w:lang w:eastAsia="en-GB"/>
             </w:rPr>
           </w:pPr>
-          <w:hyperlink w:anchor="_Toc1915732" w:history="1">
+          <w:hyperlink w:anchor="_Toc1920549" w:history="1">
             <w:r>
               <w:rPr>
                 <w:rStyle w:val="Hyperlink"/>
@@ -1476,7 +1476,7 @@
                 <w:noProof/>
                 <w:webHidden/>
               </w:rPr>
-              <w:instrText xml:space="preserve"> PAGEREF _Toc1915732 \h </w:instrText>
+              <w:instrText xml:space="preserve"> PAGEREF _Toc1920549 \h </w:instrText>
             </w:r>
             <w:r>
               <w:rPr>
@@ -1496,7 +1496,7 @@
                 <w:noProof/>
                 <w:webHidden/>
               </w:rPr>
-              <w:t>7</w:t>
+              <w:t>5</w:t>
             </w:r>
             <w:r>
               <w:rPr>
@@ -1519,7 +1519,7 @@
               <w:lang w:eastAsia="en-GB"/>
             </w:rPr>
           </w:pPr>
-          <w:hyperlink w:anchor="_Toc1915733" w:history="1">
+          <w:hyperlink w:anchor="_Toc1920550" w:history="1">
             <w:r>
               <w:rPr>
                 <w:rStyle w:val="Hyperlink"/>
@@ -1546,7 +1546,7 @@
                 <w:noProof/>
                 <w:webHidden/>
               </w:rPr>
-              <w:instrText xml:space="preserve"> PAGEREF _Toc1915733 \h </w:instrText>
+              <w:instrText xml:space="preserve"> PAGEREF _Toc1920550 \h </w:instrText>
             </w:r>
             <w:r>
               <w:rPr>
@@ -1566,7 +1566,7 @@
                 <w:noProof/>
                 <w:webHidden/>
               </w:rPr>
-              <w:t>8</w:t>
+              <w:t>6</w:t>
             </w:r>
             <w:r>
               <w:rPr>
@@ -1589,7 +1589,7 @@
               <w:lang w:eastAsia="en-GB"/>
             </w:rPr>
           </w:pPr>
-          <w:hyperlink w:anchor="_Toc1915734" w:history="1">
+          <w:hyperlink w:anchor="_Toc1920551" w:history="1">
             <w:r>
               <w:rPr>
                 <w:rStyle w:val="Hyperlink"/>
@@ -1616,7 +1616,7 @@
                 <w:noProof/>
                 <w:webHidden/>
               </w:rPr>
-              <w:instrText xml:space="preserve"> PAGEREF _Toc1915734 \h </w:instrText>
+              <w:instrText xml:space="preserve"> PAGEREF _Toc1920551 \h </w:instrText>
             </w:r>
             <w:r>
               <w:rPr>
@@ -1636,7 +1636,7 @@
                 <w:noProof/>
                 <w:webHidden/>
               </w:rPr>
-              <w:t>8</w:t>
+              <w:t>6</w:t>
             </w:r>
             <w:r>
               <w:rPr>
@@ -1659,7 +1659,7 @@
               <w:lang w:eastAsia="en-GB"/>
             </w:rPr>
           </w:pPr>
-          <w:hyperlink w:anchor="_Toc1915735" w:history="1">
+          <w:hyperlink w:anchor="_Toc1920552" w:history="1">
             <w:r>
               <w:rPr>
                 <w:rStyle w:val="Hyperlink"/>
@@ -1686,7 +1686,7 @@
                 <w:noProof/>
                 <w:webHidden/>
               </w:rPr>
-              <w:instrText xml:space="preserve"> PAGEREF _Toc1915735 \h </w:instrText>
+              <w:instrText xml:space="preserve"> PAGEREF _Toc1920552 \h </w:instrText>
             </w:r>
             <w:r>
               <w:rPr>
@@ -1706,7 +1706,7 @@
                 <w:noProof/>
                 <w:webHidden/>
               </w:rPr>
-              <w:t>8</w:t>
+              <w:t>6</w:t>
             </w:r>
             <w:r>
               <w:rPr>
@@ -1729,7 +1729,7 @@
               <w:lang w:eastAsia="en-GB"/>
             </w:rPr>
           </w:pPr>
-          <w:hyperlink w:anchor="_Toc1915736" w:history="1">
+          <w:hyperlink w:anchor="_Toc1920553" w:history="1">
             <w:r>
               <w:rPr>
                 <w:rStyle w:val="Hyperlink"/>
@@ -1756,7 +1756,7 @@
                 <w:noProof/>
                 <w:webHidden/>
               </w:rPr>
-              <w:instrText xml:space="preserve"> PAGEREF _Toc1915736 \h </w:instrText>
+              <w:instrText xml:space="preserve"> PAGEREF _Toc1920553 \h </w:instrText>
             </w:r>
             <w:r>
               <w:rPr>
@@ -1776,7 +1776,7 @@
                 <w:noProof/>
                 <w:webHidden/>
               </w:rPr>
-              <w:t>8</w:t>
+              <w:t>6</w:t>
             </w:r>
             <w:r>
               <w:rPr>
@@ -1799,7 +1799,7 @@
               <w:lang w:eastAsia="en-GB"/>
             </w:rPr>
           </w:pPr>
-          <w:hyperlink w:anchor="_Toc1915737" w:history="1">
+          <w:hyperlink w:anchor="_Toc1920554" w:history="1">
             <w:r>
               <w:rPr>
                 <w:rStyle w:val="Hyperlink"/>
@@ -1826,7 +1826,7 @@
                 <w:noProof/>
                 <w:webHidden/>
               </w:rPr>
-              <w:instrText xml:space="preserve"> PAGEREF _Toc1915737 \h </w:instrText>
+              <w:instrText xml:space="preserve"> PAGEREF _Toc1920554 \h </w:instrText>
             </w:r>
             <w:r>
               <w:rPr>
@@ -1846,7 +1846,7 @@
                 <w:noProof/>
                 <w:webHidden/>
               </w:rPr>
-              <w:t>8</w:t>
+              <w:t>6</w:t>
             </w:r>
             <w:r>
               <w:rPr>
@@ -1869,7 +1869,7 @@
               <w:lang w:eastAsia="en-GB"/>
             </w:rPr>
           </w:pPr>
-          <w:hyperlink w:anchor="_Toc1915738" w:history="1">
+          <w:hyperlink w:anchor="_Toc1920555" w:history="1">
             <w:r>
               <w:rPr>
                 <w:rStyle w:val="Hyperlink"/>
@@ -1896,7 +1896,7 @@
                 <w:noProof/>
                 <w:webHidden/>
               </w:rPr>
-              <w:instrText xml:space="preserve"> PAGEREF _Toc1915738 \h </w:instrText>
+              <w:instrText xml:space="preserve"> PAGEREF _Toc1920555 \h </w:instrText>
             </w:r>
             <w:r>
               <w:rPr>
@@ -1916,7 +1916,215 @@
                 <w:noProof/>
                 <w:webHidden/>
               </w:rPr>
+              <w:t>6</w:t>
+            </w:r>
+            <w:r>
+              <w:rPr>
+                <w:noProof/>
+                <w:webHidden/>
+              </w:rPr>
+              <w:fldChar w:fldCharType="end"/>
+            </w:r>
+          </w:hyperlink>
+        </w:p>
+        <w:p>
+          <w:pPr>
+            <w:pStyle w:val="TOC2"/>
+            <w:tabs>
+              <w:tab w:val="right" w:leader="dot" w:pos="9016"/>
+            </w:tabs>
+            <w:rPr>
+              <w:rFonts w:eastAsiaTheme="minorEastAsia"/>
+              <w:noProof/>
+              <w:lang w:eastAsia="en-GB"/>
+            </w:rPr>
+          </w:pPr>
+          <w:hyperlink w:anchor="_Toc1920556" w:history="1">
+            <w:r>
+              <w:rPr>
+                <w:rStyle w:val="Hyperlink"/>
+                <w:noProof/>
+              </w:rPr>
+              <w:t>Discussion of tools and tech</w:t>
+            </w:r>
+            <w:r>
+              <w:rPr>
+                <w:noProof/>
+                <w:webHidden/>
+              </w:rPr>
+              <w:tab/>
+            </w:r>
+            <w:r>
+              <w:rPr>
+                <w:noProof/>
+                <w:webHidden/>
+              </w:rPr>
+              <w:fldChar w:fldCharType="begin"/>
+            </w:r>
+            <w:r>
+              <w:rPr>
+                <w:noProof/>
+                <w:webHidden/>
+              </w:rPr>
+              <w:instrText xml:space="preserve"> PAGEREF _Toc1920556 \h </w:instrText>
+            </w:r>
+            <w:r>
+              <w:rPr>
+                <w:noProof/>
+                <w:webHidden/>
+              </w:rPr>
+            </w:r>
+            <w:r>
+              <w:rPr>
+                <w:noProof/>
+                <w:webHidden/>
+              </w:rPr>
+              <w:fldChar w:fldCharType="separate"/>
+            </w:r>
+            <w:r>
+              <w:rPr>
+                <w:noProof/>
+                <w:webHidden/>
+              </w:rPr>
               <w:t>8</w:t>
+            </w:r>
+            <w:r>
+              <w:rPr>
+                <w:noProof/>
+                <w:webHidden/>
+              </w:rPr>
+              <w:fldChar w:fldCharType="end"/>
+            </w:r>
+          </w:hyperlink>
+        </w:p>
+        <w:p>
+          <w:pPr>
+            <w:pStyle w:val="TOC3"/>
+            <w:tabs>
+              <w:tab w:val="right" w:leader="dot" w:pos="9016"/>
+            </w:tabs>
+            <w:rPr>
+              <w:noProof/>
+            </w:rPr>
+          </w:pPr>
+          <w:hyperlink w:anchor="_Toc1920557" w:history="1">
+            <w:r>
+              <w:rPr>
+                <w:rStyle w:val="Hyperlink"/>
+                <w:noProof/>
+              </w:rPr>
+              <w:t>Fortunes Algorithm pseudo code</w:t>
+            </w:r>
+            <w:r>
+              <w:rPr>
+                <w:noProof/>
+                <w:webHidden/>
+              </w:rPr>
+              <w:tab/>
+            </w:r>
+            <w:r>
+              <w:rPr>
+                <w:noProof/>
+                <w:webHidden/>
+              </w:rPr>
+              <w:fldChar w:fldCharType="begin"/>
+            </w:r>
+            <w:r>
+              <w:rPr>
+                <w:noProof/>
+                <w:webHidden/>
+              </w:rPr>
+              <w:instrText xml:space="preserve"> PAGEREF _Toc1920557 \h </w:instrText>
+            </w:r>
+            <w:r>
+              <w:rPr>
+                <w:noProof/>
+                <w:webHidden/>
+              </w:rPr>
+            </w:r>
+            <w:r>
+              <w:rPr>
+                <w:noProof/>
+                <w:webHidden/>
+              </w:rPr>
+              <w:fldChar w:fldCharType="separate"/>
+            </w:r>
+            <w:r>
+              <w:rPr>
+                <w:noProof/>
+                <w:webHidden/>
+              </w:rPr>
+              <w:t>10</w:t>
+            </w:r>
+            <w:r>
+              <w:rPr>
+                <w:noProof/>
+                <w:webHidden/>
+              </w:rPr>
+              <w:fldChar w:fldCharType="end"/>
+            </w:r>
+          </w:hyperlink>
+        </w:p>
+        <w:p>
+          <w:pPr>
+            <w:pStyle w:val="TOC2"/>
+            <w:tabs>
+              <w:tab w:val="right" w:leader="dot" w:pos="9016"/>
+            </w:tabs>
+            <w:rPr>
+              <w:rFonts w:eastAsiaTheme="minorEastAsia"/>
+              <w:noProof/>
+              <w:lang w:eastAsia="en-GB"/>
+            </w:rPr>
+          </w:pPr>
+          <w:hyperlink w:anchor="_Toc1920558" w:history="1">
+            <w:r>
+              <w:rPr>
+                <w:rStyle w:val="Hyperlink"/>
+                <w:noProof/>
+              </w:rPr>
+              <w:t>Discussion of software Dev methodology</w:t>
+            </w:r>
+            <w:r>
+              <w:rPr>
+                <w:noProof/>
+                <w:webHidden/>
+              </w:rPr>
+              <w:tab/>
+            </w:r>
+            <w:r>
+              <w:rPr>
+                <w:noProof/>
+                <w:webHidden/>
+              </w:rPr>
+              <w:fldChar w:fldCharType="begin"/>
+            </w:r>
+            <w:r>
+              <w:rPr>
+                <w:noProof/>
+                <w:webHidden/>
+              </w:rPr>
+              <w:instrText xml:space="preserve"> PAGEREF _Toc1920558 \h </w:instrText>
+            </w:r>
+            <w:r>
+              <w:rPr>
+                <w:noProof/>
+                <w:webHidden/>
+              </w:rPr>
+            </w:r>
+            <w:r>
+              <w:rPr>
+                <w:noProof/>
+                <w:webHidden/>
+              </w:rPr>
+              <w:fldChar w:fldCharType="separate"/>
+            </w:r>
+            <w:r>
+              <w:rPr>
+                <w:noProof/>
+                <w:webHidden/>
+              </w:rPr>
+              <w:t>11</w:t>
             </w:r>
             <w:r>
               <w:rPr>
@@ -1948,132 +2156,147 @@
       <w:pPr>
         <w:pStyle w:val="personalHeading"/>
       </w:pPr>
-      <w:bookmarkStart w:id="0" w:name="_Toc1915724"/>
+      <w:bookmarkStart w:id="0" w:name="_Toc1920541"/>
       <w:r>
         <w:lastRenderedPageBreak/>
         <w:t>Background</w:t>
       </w:r>
       <w:r>
-        <w:t xml:space="preserve"> – part of 1, a portion of 15%</w:t>
+        <w:t xml:space="preserve"> – </w:t>
+      </w:r>
+      <w:r>
+        <w:t>Criteria 1</w:t>
+      </w:r>
+      <w:r>
+        <w:t>, a portion of 15%</w:t>
       </w:r>
       <w:r>
         <w:t xml:space="preserve"> -150 words</w:t>
       </w:r>
+      <w:r>
+        <w:t xml:space="preserve"> </w:t>
+      </w:r>
+      <w:proofErr w:type="spellStart"/>
+      <w:r>
+        <w:t>curr</w:t>
+      </w:r>
+      <w:proofErr w:type="spellEnd"/>
+      <w:r>
+        <w:t xml:space="preserve"> 125words</w:t>
+      </w:r>
       <w:bookmarkEnd w:id="0"/>
+    </w:p>
+    <w:p>
+      <w:pPr>
+        <w:pStyle w:val="Basic"/>
+      </w:pPr>
+      <w:r>
+        <w:t xml:space="preserve">This project will </w:t>
+      </w:r>
+      <w:r>
+        <w:t>focus</w:t>
+      </w:r>
+      <w:r>
+        <w:t xml:space="preserve"> on generating world maps to simplify and streamline world creation for table top roleplaying games(</w:t>
+      </w:r>
+      <w:proofErr w:type="spellStart"/>
+      <w:r>
+        <w:t>rpgs</w:t>
+      </w:r>
+      <w:proofErr w:type="spellEnd"/>
+      <w:r>
+        <w:t xml:space="preserve">) with a focus on fantasy setting </w:t>
+      </w:r>
+      <w:proofErr w:type="gramStart"/>
+      <w:r>
+        <w:t>similar to</w:t>
+      </w:r>
+      <w:proofErr w:type="gramEnd"/>
+      <w:r>
+        <w:t xml:space="preserve"> ones used in Dungeons and Dragons(D&amp;D) </w:t>
+      </w:r>
+      <w:r>
+        <w:rPr>
+          <w:highlight w:val="yellow"/>
+        </w:rPr>
+        <w:t>(REFERENCE?)</w:t>
+      </w:r>
+      <w:r>
+        <w:t xml:space="preserve">. This map will be procedurally generated which will have terrain and biomes, with stretch goals of implementing resources linked to the environment </w:t>
+      </w:r>
+      <w:r>
+        <w:t xml:space="preserve">and generating settlements based on said resources. This map will be presented </w:t>
+      </w:r>
+      <w:proofErr w:type="gramStart"/>
+      <w:r>
+        <w:t>similar to</w:t>
+      </w:r>
+      <w:proofErr w:type="gramEnd"/>
+      <w:r>
+        <w:t xml:space="preserve"> Skyrim’s world map (fig 1</w:t>
+      </w:r>
+      <w:r>
+        <w:t>) but</w:t>
+      </w:r>
+      <w:r>
+        <w:t xml:space="preserve"> using a much lower poly style and simplified representation of terrain types as such foliage would not be included.</w:t>
+      </w:r>
+    </w:p>
+    <w:p>
+      <w:pPr>
+        <w:pStyle w:val="Basic"/>
+      </w:pPr>
+      <w:r>
+        <w:t>This project is being created to gain a deeper understanding of procedural world building techniques, which will be technically challenging</w:t>
+      </w:r>
+      <w:r>
+        <w:t xml:space="preserve"> project thus</w:t>
+      </w:r>
       <w:r>
         <w:t xml:space="preserve"> </w:t>
       </w:r>
+      <w:r>
+        <w:t>it is a good fit for the course.</w:t>
+      </w:r>
+      <w:r>
+        <w:t xml:space="preserve"> </w:t>
+      </w:r>
+    </w:p>
+    <w:p>
+      <w:pPr>
+        <w:pStyle w:val="personalHeading"/>
+      </w:pPr>
+      <w:bookmarkStart w:id="1" w:name="_Toc1920542"/>
+      <w:r>
+        <w:t>Overall Aims</w:t>
+      </w:r>
+      <w:r>
+        <w:t xml:space="preserve"> – </w:t>
+      </w:r>
+      <w:r>
+        <w:t>Criteria</w:t>
+      </w:r>
+      <w:r>
+        <w:t xml:space="preserve"> </w:t>
+      </w:r>
+      <w:r>
+        <w:t>1, a portion of 15%</w:t>
+      </w:r>
+      <w:r>
+        <w:t xml:space="preserve"> - 150 words</w:t>
+      </w:r>
+      <w:r>
+        <w:t xml:space="preserve"> </w:t>
+      </w:r>
       <w:proofErr w:type="spellStart"/>
       <w:r>
         <w:t>curr</w:t>
       </w:r>
       <w:proofErr w:type="spellEnd"/>
       <w:r>
-        <w:t xml:space="preserve"> 125words</w:t>
-      </w:r>
-    </w:p>
-    <w:p>
-      <w:pPr>
-        <w:pStyle w:val="Basic"/>
-      </w:pPr>
-      <w:r>
-        <w:t xml:space="preserve">This project will </w:t>
-      </w:r>
-      <w:r>
-        <w:t>focus</w:t>
-      </w:r>
-      <w:r>
-        <w:t xml:space="preserve"> on generating world maps to simplify and streamline world creation for table top roleplaying games(</w:t>
-      </w:r>
-      <w:proofErr w:type="spellStart"/>
-      <w:r>
-        <w:t>rpgs</w:t>
-      </w:r>
-      <w:proofErr w:type="spellEnd"/>
-      <w:r>
-        <w:t xml:space="preserve">) with a focus on fantasy setting </w:t>
-      </w:r>
-      <w:proofErr w:type="gramStart"/>
-      <w:r>
-        <w:t>similar to</w:t>
-      </w:r>
-      <w:proofErr w:type="gramEnd"/>
-      <w:r>
-        <w:t xml:space="preserve"> ones used in Dungeons and Dragons(D&amp;D) </w:t>
-      </w:r>
-      <w:r>
-        <w:rPr>
-          <w:highlight w:val="yellow"/>
-        </w:rPr>
-        <w:t>(REFERENCE?)</w:t>
-      </w:r>
-      <w:r>
-        <w:t xml:space="preserve">. This map will be procedurally generated which will have terrain and biomes, with stretch goals of implementing resources linked to the environment </w:t>
-      </w:r>
-      <w:r>
-        <w:t xml:space="preserve">and generating settlements based on said resources. This map will be presented </w:t>
-      </w:r>
-      <w:proofErr w:type="gramStart"/>
-      <w:r>
-        <w:t>similar to</w:t>
-      </w:r>
-      <w:proofErr w:type="gramEnd"/>
-      <w:r>
-        <w:t xml:space="preserve"> Skyrim’s world map (fig 1</w:t>
-      </w:r>
-      <w:r>
-        <w:t>) but</w:t>
-      </w:r>
-      <w:r>
-        <w:t xml:space="preserve"> using a much lower poly style and simplified representation of terrain types as such foliage would not be included.</w:t>
-      </w:r>
-    </w:p>
-    <w:p>
-      <w:pPr>
-        <w:pStyle w:val="Basic"/>
-      </w:pPr>
-      <w:r>
-        <w:t>This project is being created to gain a deeper understanding of procedural world building techniques, which will be technically challenging</w:t>
-      </w:r>
-      <w:r>
-        <w:t xml:space="preserve"> project thus</w:t>
-      </w:r>
-      <w:r>
-        <w:t xml:space="preserve"> </w:t>
-      </w:r>
-      <w:r>
-        <w:t>it is a good fit for the course.</w:t>
-      </w:r>
-      <w:r>
-        <w:t xml:space="preserve"> </w:t>
-      </w:r>
-    </w:p>
-    <w:p>
-      <w:pPr>
-        <w:pStyle w:val="personalHeading"/>
-      </w:pPr>
-      <w:bookmarkStart w:id="1" w:name="_Toc1915725"/>
-      <w:r>
-        <w:t>Overall Aims</w:t>
-      </w:r>
-      <w:r>
-        <w:t xml:space="preserve"> – part of 1, a portion of 15%</w:t>
-      </w:r>
-      <w:r>
-        <w:t xml:space="preserve"> - 150 words</w:t>
+        <w:t xml:space="preserve"> 46words</w:t>
       </w:r>
       <w:bookmarkEnd w:id="1"/>
-      <w:r>
-        <w:t xml:space="preserve"> </w:t>
-      </w:r>
-      <w:proofErr w:type="spellStart"/>
-      <w:r>
-        <w:t>curr</w:t>
-      </w:r>
-      <w:proofErr w:type="spellEnd"/>
-      <w:r>
-        <w:t xml:space="preserve"> 46words</w:t>
-      </w:r>
     </w:p>
     <w:p>
       <w:pPr>
@@ -2141,28 +2364,34 @@
       <w:pPr>
         <w:pStyle w:val="personalHeading"/>
       </w:pPr>
-      <w:bookmarkStart w:id="2" w:name="_Toc1915726"/>
+      <w:bookmarkStart w:id="2" w:name="_Toc1920543"/>
       <w:r>
         <w:t>Objectives</w:t>
       </w:r>
       <w:r>
-        <w:t xml:space="preserve"> – part of 1, a portion of 15%</w:t>
-      </w:r>
-      <w:r>
-        <w:t xml:space="preserve"> - 150 words</w:t>
+        <w:t xml:space="preserve"> – </w:t>
+      </w:r>
+      <w:r>
+        <w:t>Criteria</w:t>
+      </w:r>
+      <w:r>
+        <w:t xml:space="preserve"> </w:t>
+      </w:r>
+      <w:r>
+        <w:t>1, a portion of 15%</w:t>
+      </w:r>
+      <w:r>
+        <w:t xml:space="preserve"> - 150 words </w:t>
+      </w:r>
+      <w:proofErr w:type="spellStart"/>
+      <w:r>
+        <w:t>curr</w:t>
+      </w:r>
+      <w:proofErr w:type="spellEnd"/>
+      <w:r>
+        <w:t xml:space="preserve"> 128 words</w:t>
       </w:r>
       <w:bookmarkEnd w:id="2"/>
-      <w:r>
-        <w:t xml:space="preserve"> </w:t>
-      </w:r>
-      <w:proofErr w:type="spellStart"/>
-      <w:r>
-        <w:t>curr</w:t>
-      </w:r>
-      <w:proofErr w:type="spellEnd"/>
-      <w:r>
-        <w:t xml:space="preserve"> 128 words</w:t>
-      </w:r>
     </w:p>
     <w:p>
       <w:pPr>
@@ -2341,7 +2570,7 @@
       <w:pPr>
         <w:pStyle w:val="personalHeading"/>
       </w:pPr>
-      <w:bookmarkStart w:id="3" w:name="_Toc1915727"/>
+      <w:bookmarkStart w:id="3" w:name="_Toc1920544"/>
       <w:r>
         <w:lastRenderedPageBreak/>
         <w:t>Description of research/prototyping completed</w:t>
@@ -2411,7 +2640,7 @@
       <w:pPr>
         <w:pStyle w:val="personalHeading"/>
       </w:pPr>
-      <w:bookmarkStart w:id="4" w:name="_Toc1915728"/>
+      <w:bookmarkStart w:id="4" w:name="_Toc1920545"/>
       <w:r>
         <w:t>Project Specification</w:t>
       </w:r>
@@ -2784,12 +3013,18 @@
       <w:pPr>
         <w:pStyle w:val="personalHeading"/>
       </w:pPr>
-      <w:bookmarkStart w:id="5" w:name="_Toc1915729"/>
+      <w:bookmarkStart w:id="5" w:name="_Toc1920546"/>
       <w:r>
         <w:t>Discussion of potential solutions - Algorithms/approaches</w:t>
       </w:r>
       <w:r>
-        <w:t xml:space="preserve"> –Part of Criteria 4 25%</w:t>
+        <w:t xml:space="preserve"> –</w:t>
+      </w:r>
+      <w:r>
+        <w:t xml:space="preserve"> </w:t>
+      </w:r>
+      <w:r>
+        <w:t>Criteria 4 25%</w:t>
       </w:r>
       <w:r>
         <w:t xml:space="preserve"> - 250 words</w:t>
@@ -3148,12 +3383,18 @@
       <w:pPr>
         <w:pStyle w:val="personalHeading"/>
       </w:pPr>
-      <w:bookmarkStart w:id="6" w:name="_Toc1915730"/>
+      <w:bookmarkStart w:id="6" w:name="_Toc1920547"/>
       <w:r>
         <w:t xml:space="preserve">Discussion of tools and technologies </w:t>
       </w:r>
       <w:r>
-        <w:t>– Part of Criteria 4 25%</w:t>
+        <w:t>–</w:t>
+      </w:r>
+      <w:r>
+        <w:t xml:space="preserve"> </w:t>
+      </w:r>
+      <w:r>
+        <w:t>Criteria 4 25%</w:t>
       </w:r>
       <w:r>
         <w:t xml:space="preserve"> - 250 words</w:t>
@@ -3294,7 +3535,6 @@
         </w:numPr>
       </w:pPr>
       <w:r>
-        <w:lastRenderedPageBreak/>
         <w:t xml:space="preserve">Creation of </w:t>
       </w:r>
       <w:r>
@@ -3313,6 +3553,7 @@
         </w:numPr>
       </w:pPr>
       <w:r>
+        <w:lastRenderedPageBreak/>
         <w:t xml:space="preserve">Creation of </w:t>
       </w:r>
       <w:r>
@@ -3352,75 +3593,79 @@
       <w:r>
         <w:t xml:space="preserve"> (</w:t>
       </w:r>
-      <w:bookmarkStart w:id="7" w:name="_GoBack"/>
       <w:r>
         <w:rPr>
           <w:color w:val="FF0000"/>
         </w:rPr>
         <w:t>find a better way to refer to this</w:t>
       </w:r>
+      <w:r>
+        <w:t>)</w:t>
+      </w:r>
+      <w:r>
+        <w:t xml:space="preserve"> as the library to provide both the fortunes algorithm to create Voronoi diagrams and Delaunay triangulation. This is due to it being the easiest to understand, due to its code being structured in the clearest way and the closest to other examples of the fortune algorithm. While also being feature complete. </w:t>
+      </w:r>
+    </w:p>
+    <w:p>
+      <w:pPr>
+        <w:pStyle w:val="Basic"/>
+        <w:ind w:left="360"/>
+        <w:rPr>
+          <w:color w:val="FF0000"/>
+        </w:rPr>
+      </w:pPr>
+      <w:r>
+        <w:rPr>
+          <w:color w:val="FF0000"/>
+        </w:rPr>
+        <w:t xml:space="preserve">See Discussion of tools n Tech in appendix for more </w:t>
+      </w:r>
+      <w:proofErr w:type="spellStart"/>
+      <w:r>
+        <w:rPr>
+          <w:color w:val="FF0000"/>
+        </w:rPr>
+        <w:t>deets</w:t>
+      </w:r>
+      <w:proofErr w:type="spellEnd"/>
+      <w:r>
+        <w:rPr>
+          <w:color w:val="FF0000"/>
+        </w:rPr>
+        <w:t xml:space="preserve"> </w:t>
+      </w:r>
+    </w:p>
+    <w:p>
+      <w:pPr>
+        <w:pStyle w:val="Basic"/>
+      </w:pPr>
+    </w:p>
+    <w:p>
+      <w:pPr>
+        <w:pStyle w:val="Basic"/>
+      </w:pPr>
+    </w:p>
+    <w:p>
+      <w:pPr>
+        <w:pStyle w:val="personalHeading"/>
+      </w:pPr>
+      <w:bookmarkStart w:id="7" w:name="_Toc1920548"/>
+      <w:r>
+        <w:t>Discussion of software dev methodology</w:t>
+      </w:r>
+      <w:r>
+        <w:t xml:space="preserve"> –</w:t>
+      </w:r>
+      <w:r>
+        <w:t xml:space="preserve"> </w:t>
+      </w:r>
+      <w:r>
+        <w:t>Criteria 5 25%</w:t>
+      </w:r>
+      <w:r>
+        <w:t xml:space="preserve"> - 375 words</w:t>
+      </w:r>
       <w:bookmarkEnd w:id="7"/>
-      <w:r>
-        <w:t>)</w:t>
-      </w:r>
-      <w:r>
-        <w:t xml:space="preserve"> as the library to provide both the fortunes algorithm to create Voronoi diagrams and Delaunay triangulation. This is due to it being the easiest to understand, due to its code being structured in the clearest way and the closest to other examples of the fortune algorithm. While also being feature complete. </w:t>
-      </w:r>
-    </w:p>
-    <w:p>
-      <w:pPr>
-        <w:pStyle w:val="Basic"/>
-        <w:ind w:left="360"/>
-        <w:rPr>
-          <w:color w:val="FF0000"/>
-        </w:rPr>
-      </w:pPr>
-      <w:r>
-        <w:rPr>
-          <w:color w:val="FF0000"/>
-        </w:rPr>
-        <w:t xml:space="preserve">See Discussion of tools n Tech in appendix for more </w:t>
-      </w:r>
-      <w:proofErr w:type="spellStart"/>
-      <w:r>
-        <w:rPr>
-          <w:color w:val="FF0000"/>
-        </w:rPr>
-        <w:t>deets</w:t>
-      </w:r>
-      <w:proofErr w:type="spellEnd"/>
-      <w:r>
-        <w:rPr>
-          <w:color w:val="FF0000"/>
-        </w:rPr>
-        <w:t xml:space="preserve"> </w:t>
-      </w:r>
-    </w:p>
-    <w:p>
-      <w:pPr>
-        <w:pStyle w:val="Basic"/>
-      </w:pPr>
-    </w:p>
-    <w:p>
-      <w:pPr>
-        <w:pStyle w:val="Basic"/>
-      </w:pPr>
-    </w:p>
-    <w:p>
-      <w:pPr>
-        <w:pStyle w:val="personalHeading"/>
-      </w:pPr>
-      <w:bookmarkStart w:id="8" w:name="_Toc1915731"/>
-      <w:r>
-        <w:t>Discussion of software dev methodology</w:t>
-      </w:r>
-      <w:r>
-        <w:t xml:space="preserve"> – Part of Criteria 5 25%</w:t>
-      </w:r>
-      <w:r>
-        <w:t xml:space="preserve"> - 375 words</w:t>
-      </w:r>
-      <w:bookmarkEnd w:id="8"/>
     </w:p>
     <w:p>
       <w:pPr>
@@ -3561,17 +3806,23 @@
       <w:pPr>
         <w:pStyle w:val="personalHeading"/>
       </w:pPr>
-      <w:bookmarkStart w:id="9" w:name="_Toc1915732"/>
+      <w:bookmarkStart w:id="8" w:name="_Toc1920549"/>
       <w:r>
         <w:t xml:space="preserve">Discussion of project management tools and metrics </w:t>
       </w:r>
       <w:r>
-        <w:t>– Part of Criteria 5 25%</w:t>
+        <w:t>–</w:t>
+      </w:r>
+      <w:r>
+        <w:t xml:space="preserve"> </w:t>
+      </w:r>
+      <w:r>
+        <w:t>Criteria 5 25%</w:t>
       </w:r>
       <w:r>
         <w:t xml:space="preserve"> - 375 words</w:t>
       </w:r>
-      <w:bookmarkEnd w:id="9"/>
+      <w:bookmarkEnd w:id="8"/>
     </w:p>
     <w:p>
       <w:pPr>
@@ -3630,7 +3881,6 @@
         </w:numPr>
       </w:pPr>
       <w:r>
-        <w:lastRenderedPageBreak/>
         <w:t>Assign tiles biomes</w:t>
       </w:r>
     </w:p>
@@ -3655,6 +3905,7 @@
         </w:numPr>
       </w:pPr>
       <w:r>
+        <w:lastRenderedPageBreak/>
         <w:t>Biome blend/transition tiles</w:t>
       </w:r>
     </w:p>
@@ -3690,7 +3941,7 @@
         </w:numPr>
       </w:pPr>
       <w:r>
-        <w:t xml:space="preserve">  </w:t>
+        <w:t xml:space="preserve"> </w:t>
       </w:r>
       <w:r>
         <w:t xml:space="preserve">Assign resources to tiles </w:t>
@@ -3727,124 +3978,137 @@
       <w:pPr>
         <w:pStyle w:val="personalHeading"/>
       </w:pPr>
-      <w:bookmarkStart w:id="10" w:name="_Toc1915733"/>
+      <w:bookmarkStart w:id="9" w:name="_Toc1920550"/>
       <w:r>
         <w:t>Resource implications</w:t>
       </w:r>
+      <w:bookmarkEnd w:id="9"/>
+      <w:r>
+        <w:t xml:space="preserve"> </w:t>
+      </w:r>
+    </w:p>
+    <w:p>
+      <w:pPr>
+        <w:pStyle w:val="Basic"/>
+      </w:pPr>
+      <w:r>
+        <w:t xml:space="preserve">Testing </w:t>
+      </w:r>
+    </w:p>
+    <w:p>
+      <w:pPr>
+        <w:pStyle w:val="personalHeading"/>
+      </w:pPr>
+      <w:bookmarkStart w:id="10" w:name="_Toc1920551"/>
+      <w:r>
+        <w:t xml:space="preserve">High level overview of classes that may be required </w:t>
+      </w:r>
+      <w:r>
+        <w:t>–</w:t>
+      </w:r>
+      <w:r>
+        <w:t xml:space="preserve"> </w:t>
+      </w:r>
+      <w:r>
+        <w:t>Criteria 4 25%</w:t>
+      </w:r>
+      <w:r>
+        <w:t xml:space="preserve"> - 125 words</w:t>
+      </w:r>
       <w:bookmarkEnd w:id="10"/>
+    </w:p>
+    <w:p>
+      <w:pPr>
+        <w:pStyle w:val="Basic"/>
+      </w:pPr>
+      <w:r>
+        <w:t>A high-level class diagram with inheritance, composition and aggregation</w:t>
+      </w:r>
+    </w:p>
+    <w:p>
+      <w:pPr>
+        <w:pStyle w:val="personalHeading"/>
+      </w:pPr>
+      <w:bookmarkStart w:id="11" w:name="_Toc1920552"/>
+      <w:r>
+        <w:t xml:space="preserve">High level flow diagrams and pseudocode </w:t>
+      </w:r>
+      <w:r>
+        <w:t>–</w:t>
+      </w:r>
       <w:r>
         <w:t xml:space="preserve"> </w:t>
       </w:r>
-    </w:p>
-    <w:p>
-      <w:pPr>
-        <w:pStyle w:val="Basic"/>
-      </w:pPr>
-      <w:r>
-        <w:t xml:space="preserve">Testing </w:t>
+      <w:r>
+        <w:t>Criteria 4 25%</w:t>
+      </w:r>
+      <w:r>
+        <w:t xml:space="preserve"> - 125 words</w:t>
+      </w:r>
+      <w:bookmarkEnd w:id="11"/>
+    </w:p>
+    <w:p>
+      <w:pPr>
+        <w:pStyle w:val="Basic"/>
+      </w:pPr>
+      <w:r>
+        <w:t xml:space="preserve">Approximate indication of the ordering of operations </w:t>
       </w:r>
     </w:p>
     <w:p>
       <w:pPr>
         <w:pStyle w:val="personalHeading"/>
       </w:pPr>
-      <w:bookmarkStart w:id="11" w:name="_Toc1915734"/>
-      <w:r>
-        <w:t xml:space="preserve">High level overview of classes that may be required </w:t>
-      </w:r>
-      <w:r>
-        <w:t>–Part of Criteria 4 25%</w:t>
-      </w:r>
-      <w:r>
-        <w:t xml:space="preserve"> - 125 words</w:t>
-      </w:r>
-      <w:bookmarkEnd w:id="11"/>
-    </w:p>
-    <w:p>
-      <w:pPr>
-        <w:pStyle w:val="Basic"/>
-      </w:pPr>
-      <w:r>
-        <w:t>A high-level class diagram with inheritance, composition and aggregation</w:t>
-      </w:r>
-    </w:p>
-    <w:p>
-      <w:pPr>
-        <w:pStyle w:val="personalHeading"/>
-      </w:pPr>
-      <w:bookmarkStart w:id="12" w:name="_Toc1915735"/>
-      <w:r>
-        <w:t xml:space="preserve">High level flow diagrams and pseudocode </w:t>
-      </w:r>
-      <w:r>
-        <w:t>–Part of Criteria 4 25%</w:t>
-      </w:r>
-      <w:r>
-        <w:t xml:space="preserve"> - 125 words</w:t>
+      <w:bookmarkStart w:id="12" w:name="_Toc1920553"/>
+      <w:r>
+        <w:t>Appendices</w:t>
       </w:r>
       <w:bookmarkEnd w:id="12"/>
-    </w:p>
-    <w:p>
-      <w:pPr>
-        <w:pStyle w:val="Basic"/>
-      </w:pPr>
-      <w:r>
-        <w:t xml:space="preserve">Approximate indication of the ordering of operations </w:t>
-      </w:r>
-    </w:p>
-    <w:p>
-      <w:pPr>
-        <w:pStyle w:val="personalHeading"/>
-      </w:pPr>
-      <w:bookmarkStart w:id="13" w:name="_Toc1915736"/>
-      <w:r>
-        <w:t>Appendices</w:t>
+      <w:r>
+        <w:t xml:space="preserve"> </w:t>
+      </w:r>
+    </w:p>
+    <w:p>
+      <w:pPr>
+        <w:pStyle w:val="personalHeading2"/>
+      </w:pPr>
+      <w:bookmarkStart w:id="13" w:name="_Toc1920554"/>
+      <w:r>
+        <w:t xml:space="preserve">Reference List and Reading list </w:t>
+      </w:r>
+      <w:r>
+        <w:t>– part of 2, a portion of 20%</w:t>
       </w:r>
       <w:bookmarkEnd w:id="13"/>
+    </w:p>
+    <w:p>
+      <w:pPr>
+        <w:pStyle w:val="Basic"/>
+      </w:pPr>
+    </w:p>
+    <w:p>
+      <w:pPr>
+        <w:pStyle w:val="personalHeading2"/>
+      </w:pPr>
+      <w:bookmarkStart w:id="14" w:name="_Toc1920555"/>
+      <w:r>
+        <w:t>Literature review</w:t>
+      </w:r>
+      <w:r>
+        <w:t xml:space="preserve"> – part of 2, a portion of 20%</w:t>
+      </w:r>
+      <w:bookmarkEnd w:id="14"/>
       <w:r>
         <w:t xml:space="preserve"> </w:t>
       </w:r>
     </w:p>
     <w:p>
       <w:pPr>
-        <w:pStyle w:val="personalHeading2"/>
-      </w:pPr>
-      <w:bookmarkStart w:id="14" w:name="_Toc1915737"/>
-      <w:r>
-        <w:t xml:space="preserve">Reference List and Reading list </w:t>
-      </w:r>
-      <w:r>
-        <w:t>– part of 2, a portion of 20%</w:t>
-      </w:r>
-      <w:bookmarkEnd w:id="14"/>
-    </w:p>
-    <w:p>
-      <w:pPr>
-        <w:pStyle w:val="Heading1"/>
-      </w:pPr>
-    </w:p>
-    <w:p>
-      <w:pPr>
-        <w:pStyle w:val="personalHeading"/>
-      </w:pPr>
-    </w:p>
-    <w:p>
-      <w:pPr>
-        <w:pStyle w:val="personalHeading2"/>
-      </w:pPr>
-      <w:bookmarkStart w:id="15" w:name="_Toc1915738"/>
-      <w:r>
-        <w:t>Literature review</w:t>
-      </w:r>
-      <w:r>
-        <w:t xml:space="preserve"> – part of 2, a portion of 20%</w:t>
-      </w:r>
+        <w:pStyle w:val="Basic"/>
+      </w:pPr>
+      <w:bookmarkStart w:id="15" w:name="_GoBack"/>
       <w:bookmarkEnd w:id="15"/>
-      <w:r>
-        <w:t xml:space="preserve"> </w:t>
-      </w:r>
-    </w:p>
-    <w:p/>
+    </w:p>
     <w:p>
       <w:pPr>
         <w:pStyle w:val="Basic"/>
@@ -3889,17 +4153,267 @@
       <w:r>
         <w:t xml:space="preserve"> article with an approach I’d like to take</w:t>
       </w:r>
-    </w:p>
-    <w:p>
-      <w:pPr>
-        <w:pStyle w:val="Basic"/>
-      </w:pPr>
-    </w:p>
-    <w:p>
-      <w:pPr>
-        <w:pStyle w:val="Basic"/>
-      </w:pPr>
+      <w:r>
+        <w:t>.</w:t>
+      </w:r>
+      <w:r>
+        <w:t xml:space="preserve"> </w:t>
+      </w:r>
+      <w:r>
+        <w:br/>
+        <w:t>This</w:t>
+      </w:r>
+      <w:r>
+        <w:t xml:space="preserve"> article</w:t>
+      </w:r>
+      <w:r>
+        <w:t xml:space="preserve"> covers using Voronoi diagrams to create terrain and uses </w:t>
+      </w:r>
+      <w:proofErr w:type="spellStart"/>
+      <w:r>
+        <w:t>whittaker</w:t>
+      </w:r>
+      <w:proofErr w:type="spellEnd"/>
+      <w:r>
+        <w:t xml:space="preserve"> diagrams to define biomes.  </w:t>
+      </w:r>
+    </w:p>
+    <w:p>
+      <w:pPr>
+        <w:pStyle w:val="Basic"/>
+      </w:pPr>
+    </w:p>
+    <w:p>
+      <w:pPr>
+        <w:pStyle w:val="Basic"/>
+      </w:pPr>
+      <w:r>
+        <w:rPr>
+          <w:rFonts w:ascii="Arial" w:hAnsi="Arial" w:cs="Arial"/>
+          <w:color w:val="000000"/>
+        </w:rPr>
+        <w:t>ISBN 0-89791-194-6</w:t>
+      </w:r>
+      <w:r>
+        <w:br/>
+      </w:r>
       <w:hyperlink r:id="rId20" w:history="1">
+        <w:r>
+          <w:rPr>
+            <w:rStyle w:val="Hyperlink"/>
+          </w:rPr>
+          <w:t>https://dl.a</w:t>
+        </w:r>
+        <w:r>
+          <w:rPr>
+            <w:rStyle w:val="Hyperlink"/>
+          </w:rPr>
+          <w:t>c</w:t>
+        </w:r>
+        <w:r>
+          <w:rPr>
+            <w:rStyle w:val="Hyperlink"/>
+          </w:rPr>
+          <w:t>m.org/citation.cfm?id=10549</w:t>
+        </w:r>
+      </w:hyperlink>
+      <w:r>
+        <w:t xml:space="preserve"> the original publication of the Fortune's algorithm which is used to create </w:t>
+      </w:r>
+      <w:proofErr w:type="spellStart"/>
+      <w:r>
+        <w:t>voronoi</w:t>
+      </w:r>
+      <w:proofErr w:type="spellEnd"/>
+      <w:r>
+        <w:t xml:space="preserve"> diagrams. Very difficult to understand due to its’ pure </w:t>
+      </w:r>
+      <w:r>
+        <w:t xml:space="preserve">technical approach. It is very relevant as the original source but is not suitable as it’s very challenging to follow and newer sources pertaining to the </w:t>
+      </w:r>
+      <w:proofErr w:type="gramStart"/>
+      <w:r>
+        <w:t>fortunes</w:t>
+      </w:r>
+      <w:proofErr w:type="gramEnd"/>
+      <w:r>
+        <w:t xml:space="preserve"> algorithm explain the process much better.  </w:t>
+      </w:r>
+      <w:r>
+        <w:t xml:space="preserve"> </w:t>
+      </w:r>
+    </w:p>
+    <w:p>
+      <w:pPr>
+        <w:pStyle w:val="Basic"/>
+      </w:pPr>
+      <w:r>
+        <w:t>//</w:t>
+      </w:r>
+    </w:p>
+    <w:p>
+      <w:pPr>
+        <w:pStyle w:val="Basic"/>
+      </w:pPr>
+      <w:r>
+        <w:lastRenderedPageBreak/>
+        <w:t xml:space="preserve">Voronoi learnings </w:t>
+      </w:r>
+    </w:p>
+    <w:p>
+      <w:pPr>
+        <w:pStyle w:val="Basic"/>
+      </w:pPr>
+      <w:hyperlink r:id="rId21" w:history="1">
+        <w:r>
+          <w:rPr>
+            <w:rStyle w:val="Hyperlink"/>
+          </w:rPr>
+          <w:t>http://drp.math.umd.edu/Project-Slides/DRP_Presentation-Summer2016.pdf</w:t>
+        </w:r>
+      </w:hyperlink>
+      <w:r>
+        <w:t xml:space="preserve"> </w:t>
+      </w:r>
+      <w:proofErr w:type="spellStart"/>
+      <w:r>
+        <w:t>kinda</w:t>
+      </w:r>
+      <w:proofErr w:type="spellEnd"/>
+      <w:r>
+        <w:t xml:space="preserve"> covers stuff</w:t>
+      </w:r>
+    </w:p>
+    <w:p>
+      <w:pPr>
+        <w:pStyle w:val="Basic"/>
+      </w:pPr>
+      <w:hyperlink r:id="rId22" w:history="1">
+        <w:r>
+          <w:rPr>
+            <w:rStyle w:val="Hyperlink"/>
+          </w:rPr>
+          <w:t>http://www.rigi.cs.uvic.ca/downloads/papers/pdf/cg.pdf</w:t>
+        </w:r>
+      </w:hyperlink>
+      <w:r>
+        <w:t xml:space="preserve"> has BIG Math confuse. Also Algorithm </w:t>
+      </w:r>
+      <w:proofErr w:type="gramStart"/>
+      <w:r>
+        <w:t>( seems</w:t>
+      </w:r>
+      <w:proofErr w:type="gramEnd"/>
+      <w:r>
+        <w:t xml:space="preserve"> to explain somewhat well) </w:t>
+      </w:r>
+    </w:p>
+    <w:p>
+      <w:pPr>
+        <w:pStyle w:val="Basic"/>
+      </w:pPr>
+      <w:hyperlink r:id="rId23" w:history="1">
+        <w:r>
+          <w:rPr>
+            <w:rStyle w:val="Hyperlink"/>
+          </w:rPr>
+          <w:t>http://www.cs.sfu.ca/~binay/813.2011/Fortune.pdf</w:t>
+        </w:r>
+      </w:hyperlink>
+      <w:r>
+        <w:t xml:space="preserve"> appears to go very step by step</w:t>
+      </w:r>
+    </w:p>
+    <w:p>
+      <w:pPr>
+        <w:pStyle w:val="Basic"/>
+      </w:pPr>
+      <w:hyperlink r:id="rId24" w:history="1">
+        <w:r>
+          <w:rPr>
+            <w:rStyle w:val="Hyperlink"/>
+          </w:rPr>
+          <w:t>http://people.math.gatech.edu/~randall/Algs07/mount.pdf</w:t>
+        </w:r>
+      </w:hyperlink>
+      <w:r>
+        <w:t xml:space="preserve"> A lot of text as lecture notes </w:t>
+      </w:r>
+      <w:proofErr w:type="gramStart"/>
+      <w:r>
+        <w:t>( could</w:t>
+      </w:r>
+      <w:proofErr w:type="gramEnd"/>
+      <w:r>
+        <w:t xml:space="preserve"> be useful unchecked)</w:t>
+      </w:r>
+    </w:p>
+    <w:p>
+      <w:pPr>
+        <w:pStyle w:val="Basic"/>
+      </w:pPr>
+      <w:hyperlink r:id="rId25" w:history="1">
+        <w:r>
+          <w:rPr>
+            <w:rStyle w:val="Hyperlink"/>
+          </w:rPr>
+          <w:t>https://jacquesh.github.io/post/fortunes-algorithm/</w:t>
+        </w:r>
+      </w:hyperlink>
+      <w:r>
+        <w:t xml:space="preserve"> good examples </w:t>
+      </w:r>
+      <w:proofErr w:type="gramStart"/>
+      <w:r>
+        <w:t>( seems</w:t>
+      </w:r>
+      <w:proofErr w:type="gramEnd"/>
+      <w:r>
+        <w:t xml:space="preserve"> to explain very well. Might be my key to kingdom hearts. The arc-blade    - </w:t>
+      </w:r>
+      <w:proofErr w:type="gramStart"/>
+      <w:r>
+        <w:t>actually re-read</w:t>
+      </w:r>
+      <w:proofErr w:type="gramEnd"/>
+      <w:r>
+        <w:t xml:space="preserve"> through and start making pseudo code  </w:t>
+      </w:r>
+    </w:p>
+    <w:p>
+      <w:pPr>
+        <w:pStyle w:val="Basic"/>
+      </w:pPr>
+      <w:hyperlink r:id="rId26" w:history="1">
+        <w:r>
+          <w:rPr>
+            <w:rStyle w:val="Hyperlink"/>
+          </w:rPr>
+          <w:t>https://jacquesheunis.com/post/fortunes-algorithm-implementation/</w:t>
+        </w:r>
+      </w:hyperlink>
+      <w:r>
+        <w:t xml:space="preserve"> part 2 focus on implementation</w:t>
+      </w:r>
+    </w:p>
+    <w:p>
+      <w:pPr>
+        <w:pStyle w:val="Basic"/>
+      </w:pPr>
+      <w:r>
+        <w:t>//</w:t>
+      </w:r>
+    </w:p>
+    <w:p>
+      <w:pPr>
+        <w:pStyle w:val="Basic"/>
+      </w:pPr>
+    </w:p>
+    <w:p>
+      <w:pPr>
+        <w:pStyle w:val="Basic"/>
+      </w:pPr>
+      <w:hyperlink r:id="rId27" w:history="1">
         <w:r>
           <w:rPr>
             <w:rStyle w:val="Hyperlink"/>
@@ -3920,7 +4434,7 @@
       <w:pPr>
         <w:pStyle w:val="Basic"/>
       </w:pPr>
-      <w:hyperlink r:id="rId21" w:history="1">
+      <w:hyperlink r:id="rId28" w:history="1">
         <w:r>
           <w:rPr>
             <w:rStyle w:val="Hyperlink"/>
@@ -3941,7 +4455,7 @@
       <w:pPr>
         <w:pStyle w:val="Basic"/>
       </w:pPr>
-      <w:hyperlink r:id="rId22" w:history="1">
+      <w:hyperlink r:id="rId29" w:history="1">
         <w:r>
           <w:rPr>
             <w:rStyle w:val="Hyperlink"/>
@@ -3974,7 +4488,7 @@
       <w:pPr>
         <w:pStyle w:val="Basic"/>
       </w:pPr>
-      <w:hyperlink r:id="rId23" w:history="1">
+      <w:hyperlink r:id="rId30" w:history="1">
         <w:r>
           <w:rPr>
             <w:rStyle w:val="Hyperlink"/>
@@ -4003,7 +4517,7 @@
       <w:pPr>
         <w:pStyle w:val="Basic"/>
       </w:pPr>
-      <w:hyperlink r:id="rId24" w:history="1">
+      <w:hyperlink r:id="rId31" w:history="1">
         <w:r>
           <w:rPr>
             <w:rStyle w:val="Hyperlink"/>
@@ -4024,7 +4538,7 @@
       <w:pPr>
         <w:pStyle w:val="Basic"/>
       </w:pPr>
-      <w:hyperlink r:id="rId25" w:history="1">
+      <w:hyperlink r:id="rId32" w:history="1">
         <w:r>
           <w:rPr>
             <w:rStyle w:val="Hyperlink"/>
@@ -4045,7 +4559,7 @@
       <w:pPr>
         <w:pStyle w:val="Basic"/>
       </w:pPr>
-      <w:hyperlink r:id="rId26" w:history="1">
+      <w:hyperlink r:id="rId33" w:history="1">
         <w:r>
           <w:rPr>
             <w:rStyle w:val="Hyperlink"/>
@@ -4069,7 +4583,7 @@
       <w:pPr>
         <w:pStyle w:val="Basic"/>
       </w:pPr>
-      <w:hyperlink r:id="rId27" w:history="1">
+      <w:hyperlink r:id="rId34" w:history="1">
         <w:r>
           <w:rPr>
             <w:rStyle w:val="Hyperlink"/>
@@ -4130,7 +4644,7 @@
       <w:pPr>
         <w:pStyle w:val="Basic"/>
       </w:pPr>
-      <w:hyperlink r:id="rId28" w:history="1">
+      <w:hyperlink r:id="rId35" w:history="1">
         <w:r>
           <w:rPr>
             <w:rStyle w:val="Hyperlink"/>
@@ -4162,7 +4676,6 @@
           <w:noProof/>
           <w:color w:val="000000"/>
         </w:rPr>
-        <w:lastRenderedPageBreak/>
         <w:drawing>
           <wp:inline distT="0" distB="0" distL="0" distR="0">
             <wp:extent cx="5731510" cy="3223974"/>
@@ -4181,7 +4694,7 @@
                     </pic:cNvPicPr>
                   </pic:nvPicPr>
                   <pic:blipFill>
-                    <a:blip r:embed="rId29" cstate="print">
+                    <a:blip r:embed="rId36" cstate="print">
                       <a:extLst>
                         <a:ext uri="{28A0092B-C50C-407E-A947-70E740481C1C}">
                           <a14:useLocalDpi xmlns:a14="http://schemas.microsoft.com/office/drawing/2010/main" val="0"/>
@@ -4246,8 +4759,13 @@
       <w:pPr>
         <w:pStyle w:val="personalHeading2"/>
       </w:pPr>
-      <w:r>
-        <w:t xml:space="preserve">Discussion of tools and tech </w:t>
+      <w:bookmarkStart w:id="16" w:name="_Toc1920556"/>
+      <w:r>
+        <w:t>Discussion of tools and tech</w:t>
+      </w:r>
+      <w:bookmarkEnd w:id="16"/>
+      <w:r>
+        <w:t xml:space="preserve"> </w:t>
       </w:r>
     </w:p>
     <w:tbl>
@@ -4407,7 +4925,7 @@
             <w:pPr>
               <w:pStyle w:val="Basic"/>
             </w:pPr>
-            <w:hyperlink r:id="rId30" w:history="1">
+            <w:hyperlink r:id="rId37" w:history="1">
               <w:r>
                 <w:rPr>
                   <w:rStyle w:val="Hyperlink"/>
@@ -4429,7 +4947,11 @@
               <w:pStyle w:val="Basic"/>
             </w:pPr>
             <w:r>
-              <w:t>Easy to use, rendering is handled automatically, very familiar with, good documentation easy to understand and use</w:t>
+              <w:t xml:space="preserve">Easy to use, rendering is handled automatically, very familiar with, good documentation </w:t>
+            </w:r>
+            <w:r>
+              <w:lastRenderedPageBreak/>
+              <w:t>easy to understand and use</w:t>
             </w:r>
           </w:p>
         </w:tc>
@@ -4442,6 +4964,7 @@
               <w:pStyle w:val="Basic"/>
             </w:pPr>
             <w:r>
+              <w:lastRenderedPageBreak/>
               <w:t>6</w:t>
             </w:r>
             <w:r>
@@ -4458,7 +4981,7 @@
             <w:pPr>
               <w:pStyle w:val="Basic"/>
             </w:pPr>
-            <w:hyperlink r:id="rId31" w:history="1">
+            <w:hyperlink r:id="rId38" w:history="1">
               <w:r>
                 <w:rPr>
                   <w:rStyle w:val="Hyperlink"/>
@@ -4482,6 +5005,7 @@
               <w:pStyle w:val="Basic"/>
             </w:pPr>
             <w:r>
+              <w:lastRenderedPageBreak/>
               <w:t>Unreal</w:t>
             </w:r>
           </w:p>
@@ -4588,13 +5112,9 @@
             </w:r>
             <w:proofErr w:type="spellEnd"/>
             <w:r>
-              <w:t xml:space="preserve">, visual </w:t>
-            </w:r>
-            <w:r>
-              <w:lastRenderedPageBreak/>
-              <w:t xml:space="preserve">scripting, C# and C++ </w:t>
-            </w:r>
-            <w:hyperlink r:id="rId32" w:history="1">
+              <w:t xml:space="preserve">, visual scripting, C# and C++ </w:t>
+            </w:r>
+            <w:hyperlink r:id="rId39" w:history="1">
               <w:r>
                 <w:rPr>
                   <w:rStyle w:val="Hyperlink"/>
@@ -4616,7 +5136,6 @@
               <w:pStyle w:val="Basic"/>
             </w:pPr>
             <w:r>
-              <w:lastRenderedPageBreak/>
               <w:t>Never used</w:t>
             </w:r>
           </w:p>
@@ -4643,11 +5162,7 @@
               <w:pStyle w:val="Basic"/>
             </w:pPr>
             <w:r>
-              <w:t xml:space="preserve">Open source with no royalties, </w:t>
-            </w:r>
-            <w:r>
-              <w:lastRenderedPageBreak/>
-              <w:t>completely free to use</w:t>
+              <w:t>Open source with no royalties, completely free to use</w:t>
             </w:r>
           </w:p>
         </w:tc>
@@ -4660,12 +5175,7 @@
               <w:pStyle w:val="Basic"/>
             </w:pPr>
             <w:r>
-              <w:lastRenderedPageBreak/>
-              <w:t xml:space="preserve">For the best experience it requires </w:t>
-            </w:r>
-            <w:r>
-              <w:lastRenderedPageBreak/>
-              <w:t xml:space="preserve">learning a new language </w:t>
+              <w:t xml:space="preserve">For the best experience it requires learning a new language </w:t>
             </w:r>
           </w:p>
         </w:tc>
@@ -4680,7 +5190,6 @@
               <w:pStyle w:val="Basic"/>
             </w:pPr>
             <w:r>
-              <w:lastRenderedPageBreak/>
               <w:t>Game maker</w:t>
             </w:r>
           </w:p>
@@ -4935,6 +5444,736 @@
         </w:tc>
       </w:tr>
     </w:tbl>
+    <w:p>
+      <w:pPr>
+        <w:pStyle w:val="Basic"/>
+      </w:pPr>
+    </w:p>
+    <w:p>
+      <w:pPr>
+        <w:pStyle w:val="Basic"/>
+      </w:pPr>
+    </w:p>
+    <w:p>
+      <w:pPr>
+        <w:pStyle w:val="personalHeading3"/>
+      </w:pPr>
+      <w:bookmarkStart w:id="17" w:name="_Toc1920557"/>
+      <w:r>
+        <w:t>Fortunes Algorithm pseudo code</w:t>
+      </w:r>
+      <w:bookmarkEnd w:id="17"/>
+      <w:r>
+        <w:t xml:space="preserve"> </w:t>
+      </w:r>
+    </w:p>
+    <w:p>
+      <w:pPr>
+        <w:pStyle w:val="NormalWeb"/>
+        <w:spacing w:before="0" w:beforeAutospacing="0" w:after="0" w:afterAutospacing="0"/>
+      </w:pPr>
+      <w:r>
+        <w:rPr>
+          <w:rFonts w:ascii="Arial" w:hAnsi="Arial" w:cs="Arial"/>
+          <w:color w:val="000000"/>
+          <w:sz w:val="22"/>
+          <w:szCs w:val="22"/>
+        </w:rPr>
+        <w:t xml:space="preserve">Setup event </w:t>
+      </w:r>
+      <w:proofErr w:type="gramStart"/>
+      <w:r>
+        <w:rPr>
+          <w:rFonts w:ascii="Arial" w:hAnsi="Arial" w:cs="Arial"/>
+          <w:color w:val="000000"/>
+          <w:sz w:val="22"/>
+          <w:szCs w:val="22"/>
+        </w:rPr>
+        <w:t>queue  (</w:t>
+      </w:r>
+      <w:proofErr w:type="gramEnd"/>
+      <w:r>
+        <w:rPr>
+          <w:rFonts w:ascii="Arial" w:hAnsi="Arial" w:cs="Arial"/>
+          <w:color w:val="000000"/>
+          <w:sz w:val="22"/>
+          <w:szCs w:val="22"/>
+        </w:rPr>
+        <w:t>Q)</w:t>
+      </w:r>
+    </w:p>
+    <w:p>
+      <w:pPr>
+        <w:spacing w:after="0" w:line="240" w:lineRule="auto"/>
+        <w:rPr>
+          <w:rFonts w:ascii="Times New Roman" w:eastAsia="Times New Roman" w:hAnsi="Times New Roman" w:cs="Times New Roman"/>
+          <w:sz w:val="24"/>
+          <w:szCs w:val="24"/>
+          <w:lang w:eastAsia="en-GB"/>
+        </w:rPr>
+      </w:pPr>
+      <w:r>
+        <w:rPr>
+          <w:rFonts w:ascii="Arial" w:eastAsia="Times New Roman" w:hAnsi="Arial" w:cs="Arial"/>
+          <w:color w:val="000000"/>
+          <w:lang w:eastAsia="en-GB"/>
+        </w:rPr>
+        <w:t>while Q is NOT empty</w:t>
+      </w:r>
+    </w:p>
+    <w:p>
+      <w:pPr>
+        <w:spacing w:after="0" w:line="240" w:lineRule="auto"/>
+        <w:rPr>
+          <w:rFonts w:ascii="Times New Roman" w:eastAsia="Times New Roman" w:hAnsi="Times New Roman" w:cs="Times New Roman"/>
+          <w:sz w:val="24"/>
+          <w:szCs w:val="24"/>
+          <w:lang w:eastAsia="en-GB"/>
+        </w:rPr>
+      </w:pPr>
+      <w:r>
+        <w:rPr>
+          <w:rFonts w:ascii="Arial" w:eastAsia="Times New Roman" w:hAnsi="Arial" w:cs="Arial"/>
+          <w:color w:val="000000"/>
+          <w:lang w:eastAsia="en-GB"/>
+        </w:rPr>
+        <w:tab/>
+        <w:t>Point = lowest event from Q</w:t>
+      </w:r>
+    </w:p>
+    <w:p>
+      <w:pPr>
+        <w:spacing w:after="0" w:line="240" w:lineRule="auto"/>
+        <w:rPr>
+          <w:rFonts w:ascii="Times New Roman" w:eastAsia="Times New Roman" w:hAnsi="Times New Roman" w:cs="Times New Roman"/>
+          <w:sz w:val="24"/>
+          <w:szCs w:val="24"/>
+          <w:lang w:eastAsia="en-GB"/>
+        </w:rPr>
+      </w:pPr>
+      <w:r>
+        <w:rPr>
+          <w:rFonts w:ascii="Arial" w:eastAsia="Times New Roman" w:hAnsi="Arial" w:cs="Arial"/>
+          <w:color w:val="000000"/>
+          <w:lang w:eastAsia="en-GB"/>
+        </w:rPr>
+        <w:tab/>
+        <w:t>if point is a site event</w:t>
+      </w:r>
+    </w:p>
+    <w:p>
+      <w:pPr>
+        <w:spacing w:after="0" w:line="240" w:lineRule="auto"/>
+        <w:rPr>
+          <w:rFonts w:ascii="Times New Roman" w:eastAsia="Times New Roman" w:hAnsi="Times New Roman" w:cs="Times New Roman"/>
+          <w:sz w:val="24"/>
+          <w:szCs w:val="24"/>
+          <w:lang w:eastAsia="en-GB"/>
+        </w:rPr>
+      </w:pPr>
+      <w:r>
+        <w:rPr>
+          <w:rFonts w:ascii="Arial" w:eastAsia="Times New Roman" w:hAnsi="Arial" w:cs="Arial"/>
+          <w:color w:val="000000"/>
+          <w:lang w:eastAsia="en-GB"/>
+        </w:rPr>
+        <w:tab/>
+      </w:r>
+      <w:r>
+        <w:rPr>
+          <w:rFonts w:ascii="Arial" w:eastAsia="Times New Roman" w:hAnsi="Arial" w:cs="Arial"/>
+          <w:color w:val="000000"/>
+          <w:lang w:eastAsia="en-GB"/>
+        </w:rPr>
+        <w:tab/>
+        <w:t>Add new site to beachline(point)</w:t>
+      </w:r>
+    </w:p>
+    <w:p>
+      <w:pPr>
+        <w:spacing w:after="0" w:line="240" w:lineRule="auto"/>
+        <w:rPr>
+          <w:rFonts w:ascii="Times New Roman" w:eastAsia="Times New Roman" w:hAnsi="Times New Roman" w:cs="Times New Roman"/>
+          <w:sz w:val="24"/>
+          <w:szCs w:val="24"/>
+          <w:lang w:eastAsia="en-GB"/>
+        </w:rPr>
+      </w:pPr>
+      <w:r>
+        <w:rPr>
+          <w:rFonts w:ascii="Arial" w:eastAsia="Times New Roman" w:hAnsi="Arial" w:cs="Arial"/>
+          <w:color w:val="000000"/>
+          <w:lang w:eastAsia="en-GB"/>
+        </w:rPr>
+        <w:tab/>
+        <w:t>else (it is a</w:t>
+      </w:r>
+      <w:r>
+        <w:rPr>
+          <w:rFonts w:ascii="Arial" w:eastAsia="Times New Roman" w:hAnsi="Arial" w:cs="Arial"/>
+          <w:color w:val="000000"/>
+          <w:lang w:eastAsia="en-GB"/>
+        </w:rPr>
+        <w:t>n</w:t>
+      </w:r>
+      <w:r>
+        <w:rPr>
+          <w:rFonts w:ascii="Arial" w:eastAsia="Times New Roman" w:hAnsi="Arial" w:cs="Arial"/>
+          <w:color w:val="000000"/>
+          <w:lang w:eastAsia="en-GB"/>
+        </w:rPr>
+        <w:t xml:space="preserve"> edge intersection)</w:t>
+      </w:r>
+    </w:p>
+    <w:p>
+      <w:pPr>
+        <w:spacing w:after="0" w:line="240" w:lineRule="auto"/>
+        <w:rPr>
+          <w:rFonts w:ascii="Times New Roman" w:eastAsia="Times New Roman" w:hAnsi="Times New Roman" w:cs="Times New Roman"/>
+          <w:sz w:val="24"/>
+          <w:szCs w:val="24"/>
+          <w:lang w:eastAsia="en-GB"/>
+        </w:rPr>
+      </w:pPr>
+      <w:r>
+        <w:rPr>
+          <w:rFonts w:ascii="Arial" w:eastAsia="Times New Roman" w:hAnsi="Arial" w:cs="Arial"/>
+          <w:color w:val="000000"/>
+          <w:lang w:eastAsia="en-GB"/>
+        </w:rPr>
+        <w:tab/>
+      </w:r>
+      <w:r>
+        <w:rPr>
+          <w:rFonts w:ascii="Arial" w:eastAsia="Times New Roman" w:hAnsi="Arial" w:cs="Arial"/>
+          <w:color w:val="000000"/>
+          <w:lang w:eastAsia="en-GB"/>
+        </w:rPr>
+        <w:tab/>
+        <w:t>remove Squeezed cell from beachline(point)</w:t>
+      </w:r>
+    </w:p>
+    <w:p>
+      <w:pPr>
+        <w:spacing w:after="0" w:line="240" w:lineRule="auto"/>
+        <w:rPr>
+          <w:rFonts w:ascii="Times New Roman" w:eastAsia="Times New Roman" w:hAnsi="Times New Roman" w:cs="Times New Roman"/>
+          <w:sz w:val="24"/>
+          <w:szCs w:val="24"/>
+          <w:lang w:eastAsia="en-GB"/>
+        </w:rPr>
+      </w:pPr>
+      <w:r>
+        <w:rPr>
+          <w:rFonts w:ascii="Arial" w:eastAsia="Times New Roman" w:hAnsi="Arial" w:cs="Arial"/>
+          <w:color w:val="000000"/>
+          <w:lang w:eastAsia="en-GB"/>
+        </w:rPr>
+        <w:lastRenderedPageBreak/>
+        <w:t>end while</w:t>
+      </w:r>
+    </w:p>
+    <w:p>
+      <w:pPr>
+        <w:spacing w:after="0" w:line="240" w:lineRule="auto"/>
+        <w:rPr>
+          <w:rFonts w:ascii="Times New Roman" w:eastAsia="Times New Roman" w:hAnsi="Times New Roman" w:cs="Times New Roman"/>
+          <w:sz w:val="24"/>
+          <w:szCs w:val="24"/>
+          <w:lang w:eastAsia="en-GB"/>
+        </w:rPr>
+      </w:pPr>
+      <w:r>
+        <w:rPr>
+          <w:rFonts w:ascii="Arial" w:eastAsia="Times New Roman" w:hAnsi="Arial" w:cs="Arial"/>
+          <w:color w:val="000000"/>
+          <w:lang w:eastAsia="en-GB"/>
+        </w:rPr>
+        <w:t xml:space="preserve">resolve any unfinished cells by making the edges go to the end of surface. </w:t>
+      </w:r>
+    </w:p>
+    <w:p>
+      <w:pPr>
+        <w:spacing w:after="240" w:line="240" w:lineRule="auto"/>
+        <w:rPr>
+          <w:rFonts w:ascii="Times New Roman" w:eastAsia="Times New Roman" w:hAnsi="Times New Roman" w:cs="Times New Roman"/>
+          <w:sz w:val="24"/>
+          <w:szCs w:val="24"/>
+          <w:lang w:eastAsia="en-GB"/>
+        </w:rPr>
+      </w:pPr>
+      <w:r>
+        <w:rPr>
+          <w:rFonts w:ascii="Times New Roman" w:eastAsia="Times New Roman" w:hAnsi="Times New Roman" w:cs="Times New Roman"/>
+          <w:sz w:val="24"/>
+          <w:szCs w:val="24"/>
+          <w:lang w:eastAsia="en-GB"/>
+        </w:rPr>
+        <w:br/>
+      </w:r>
+    </w:p>
+    <w:p>
+      <w:pPr>
+        <w:spacing w:after="0" w:line="240" w:lineRule="auto"/>
+        <w:rPr>
+          <w:rFonts w:ascii="Times New Roman" w:eastAsia="Times New Roman" w:hAnsi="Times New Roman" w:cs="Times New Roman"/>
+          <w:sz w:val="24"/>
+          <w:szCs w:val="24"/>
+          <w:lang w:eastAsia="en-GB"/>
+        </w:rPr>
+      </w:pPr>
+      <w:r>
+        <w:rPr>
+          <w:rFonts w:ascii="Arial" w:eastAsia="Times New Roman" w:hAnsi="Arial" w:cs="Arial"/>
+          <w:color w:val="000000"/>
+          <w:lang w:eastAsia="en-GB"/>
+        </w:rPr>
+        <w:t xml:space="preserve">Add new site to </w:t>
+      </w:r>
+      <w:proofErr w:type="gramStart"/>
+      <w:r>
+        <w:rPr>
+          <w:rFonts w:ascii="Arial" w:eastAsia="Times New Roman" w:hAnsi="Arial" w:cs="Arial"/>
+          <w:color w:val="000000"/>
+          <w:lang w:eastAsia="en-GB"/>
+        </w:rPr>
+        <w:t>beachline(</w:t>
+      </w:r>
+      <w:proofErr w:type="gramEnd"/>
+      <w:r>
+        <w:rPr>
+          <w:rFonts w:ascii="Arial" w:eastAsia="Times New Roman" w:hAnsi="Arial" w:cs="Arial"/>
+          <w:color w:val="000000"/>
+          <w:lang w:eastAsia="en-GB"/>
+        </w:rPr>
+        <w:t>event point)</w:t>
+      </w:r>
+    </w:p>
+    <w:p>
+      <w:pPr>
+        <w:spacing w:after="0" w:line="240" w:lineRule="auto"/>
+        <w:rPr>
+          <w:rFonts w:ascii="Times New Roman" w:eastAsia="Times New Roman" w:hAnsi="Times New Roman" w:cs="Times New Roman"/>
+          <w:sz w:val="24"/>
+          <w:szCs w:val="24"/>
+          <w:lang w:eastAsia="en-GB"/>
+        </w:rPr>
+      </w:pPr>
+      <w:r>
+        <w:rPr>
+          <w:rFonts w:ascii="Arial" w:eastAsia="Times New Roman" w:hAnsi="Arial" w:cs="Arial"/>
+          <w:color w:val="000000"/>
+          <w:lang w:eastAsia="en-GB"/>
+        </w:rPr>
+        <w:tab/>
+        <w:t>find arc above point AF</w:t>
+      </w:r>
+    </w:p>
+    <w:p>
+      <w:pPr>
+        <w:spacing w:after="0" w:line="240" w:lineRule="auto"/>
+        <w:rPr>
+          <w:rFonts w:ascii="Times New Roman" w:eastAsia="Times New Roman" w:hAnsi="Times New Roman" w:cs="Times New Roman"/>
+          <w:sz w:val="24"/>
+          <w:szCs w:val="24"/>
+          <w:lang w:eastAsia="en-GB"/>
+        </w:rPr>
+      </w:pPr>
+      <w:r>
+        <w:rPr>
+          <w:rFonts w:ascii="Arial" w:eastAsia="Times New Roman" w:hAnsi="Arial" w:cs="Arial"/>
+          <w:color w:val="000000"/>
+          <w:lang w:eastAsia="en-GB"/>
+        </w:rPr>
+        <w:tab/>
+        <w:t>new arc from point AN</w:t>
+      </w:r>
+    </w:p>
+    <w:p>
+      <w:pPr>
+        <w:spacing w:after="0" w:line="240" w:lineRule="auto"/>
+        <w:rPr>
+          <w:rFonts w:ascii="Times New Roman" w:eastAsia="Times New Roman" w:hAnsi="Times New Roman" w:cs="Times New Roman"/>
+          <w:sz w:val="24"/>
+          <w:szCs w:val="24"/>
+          <w:lang w:eastAsia="en-GB"/>
+        </w:rPr>
+      </w:pPr>
+      <w:r>
+        <w:rPr>
+          <w:rFonts w:ascii="Arial" w:eastAsia="Times New Roman" w:hAnsi="Arial" w:cs="Arial"/>
+          <w:color w:val="000000"/>
+          <w:lang w:eastAsia="en-GB"/>
+        </w:rPr>
+        <w:tab/>
+        <w:t xml:space="preserve">split arc into two pieces AL and AR </w:t>
+      </w:r>
+    </w:p>
+    <w:p>
+      <w:pPr>
+        <w:spacing w:after="0" w:line="240" w:lineRule="auto"/>
+        <w:rPr>
+          <w:rFonts w:ascii="Times New Roman" w:eastAsia="Times New Roman" w:hAnsi="Times New Roman" w:cs="Times New Roman"/>
+          <w:sz w:val="24"/>
+          <w:szCs w:val="24"/>
+          <w:lang w:eastAsia="en-GB"/>
+        </w:rPr>
+      </w:pPr>
+      <w:r>
+        <w:rPr>
+          <w:rFonts w:ascii="Arial" w:eastAsia="Times New Roman" w:hAnsi="Arial" w:cs="Arial"/>
+          <w:color w:val="000000"/>
+          <w:lang w:eastAsia="en-GB"/>
+        </w:rPr>
+        <w:t xml:space="preserve">    create two edges inside the new arc facing in opposite directions EL and ER</w:t>
+      </w:r>
+    </w:p>
+    <w:p>
+      <w:pPr>
+        <w:spacing w:after="0" w:line="240" w:lineRule="auto"/>
+        <w:rPr>
+          <w:rFonts w:ascii="Times New Roman" w:eastAsia="Times New Roman" w:hAnsi="Times New Roman" w:cs="Times New Roman"/>
+          <w:sz w:val="24"/>
+          <w:szCs w:val="24"/>
+          <w:lang w:eastAsia="en-GB"/>
+        </w:rPr>
+      </w:pPr>
+      <w:r>
+        <w:rPr>
+          <w:rFonts w:ascii="Arial" w:eastAsia="Times New Roman" w:hAnsi="Arial" w:cs="Arial"/>
+          <w:color w:val="000000"/>
+          <w:lang w:eastAsia="en-GB"/>
+        </w:rPr>
+        <w:tab/>
+        <w:t xml:space="preserve">remove AF from beachline. </w:t>
+      </w:r>
+    </w:p>
+    <w:p>
+      <w:pPr>
+        <w:spacing w:after="0" w:line="240" w:lineRule="auto"/>
+        <w:rPr>
+          <w:rFonts w:ascii="Times New Roman" w:eastAsia="Times New Roman" w:hAnsi="Times New Roman" w:cs="Times New Roman"/>
+          <w:sz w:val="24"/>
+          <w:szCs w:val="24"/>
+          <w:lang w:eastAsia="en-GB"/>
+        </w:rPr>
+      </w:pPr>
+      <w:r>
+        <w:rPr>
+          <w:rFonts w:ascii="Arial" w:eastAsia="Times New Roman" w:hAnsi="Arial" w:cs="Arial"/>
+          <w:color w:val="000000"/>
+          <w:lang w:eastAsia="en-GB"/>
+        </w:rPr>
+        <w:tab/>
+        <w:t xml:space="preserve">insert AL, EL, AN, ER, AR in this order into the beachline </w:t>
+      </w:r>
+    </w:p>
+    <w:p>
+      <w:pPr>
+        <w:spacing w:after="0" w:line="240" w:lineRule="auto"/>
+        <w:rPr>
+          <w:rFonts w:ascii="Times New Roman" w:eastAsia="Times New Roman" w:hAnsi="Times New Roman" w:cs="Times New Roman"/>
+          <w:sz w:val="24"/>
+          <w:szCs w:val="24"/>
+          <w:lang w:eastAsia="en-GB"/>
+        </w:rPr>
+      </w:pPr>
+      <w:r>
+        <w:rPr>
+          <w:rFonts w:ascii="Arial" w:eastAsia="Times New Roman" w:hAnsi="Arial" w:cs="Arial"/>
+          <w:color w:val="000000"/>
+          <w:lang w:eastAsia="en-GB"/>
+        </w:rPr>
+        <w:tab/>
+        <w:t>Check for any circle events caused by this. (point's AL and AR)</w:t>
+      </w:r>
+    </w:p>
+    <w:p>
+      <w:pPr>
+        <w:spacing w:after="0" w:line="240" w:lineRule="auto"/>
+        <w:rPr>
+          <w:rFonts w:ascii="Times New Roman" w:eastAsia="Times New Roman" w:hAnsi="Times New Roman" w:cs="Times New Roman"/>
+          <w:sz w:val="24"/>
+          <w:szCs w:val="24"/>
+          <w:lang w:eastAsia="en-GB"/>
+        </w:rPr>
+      </w:pPr>
+      <w:r>
+        <w:rPr>
+          <w:rFonts w:ascii="Arial" w:eastAsia="Times New Roman" w:hAnsi="Arial" w:cs="Arial"/>
+          <w:color w:val="000000"/>
+          <w:lang w:eastAsia="en-GB"/>
+        </w:rPr>
+        <w:tab/>
+      </w:r>
+    </w:p>
+    <w:p>
+      <w:pPr>
+        <w:spacing w:after="0" w:line="240" w:lineRule="auto"/>
+        <w:rPr>
+          <w:rFonts w:ascii="Times New Roman" w:eastAsia="Times New Roman" w:hAnsi="Times New Roman" w:cs="Times New Roman"/>
+          <w:sz w:val="24"/>
+          <w:szCs w:val="24"/>
+          <w:lang w:eastAsia="en-GB"/>
+        </w:rPr>
+      </w:pPr>
+      <w:r>
+        <w:rPr>
+          <w:rFonts w:ascii="Arial" w:eastAsia="Times New Roman" w:hAnsi="Arial" w:cs="Arial"/>
+          <w:color w:val="000000"/>
+          <w:lang w:eastAsia="en-GB"/>
+        </w:rPr>
+        <w:t xml:space="preserve">remove squeezed cell from </w:t>
+      </w:r>
+      <w:proofErr w:type="gramStart"/>
+      <w:r>
+        <w:rPr>
+          <w:rFonts w:ascii="Arial" w:eastAsia="Times New Roman" w:hAnsi="Arial" w:cs="Arial"/>
+          <w:color w:val="000000"/>
+          <w:lang w:eastAsia="en-GB"/>
+        </w:rPr>
+        <w:t>beachline(</w:t>
+      </w:r>
+      <w:proofErr w:type="gramEnd"/>
+      <w:r>
+        <w:rPr>
+          <w:rFonts w:ascii="Arial" w:eastAsia="Times New Roman" w:hAnsi="Arial" w:cs="Arial"/>
+          <w:color w:val="000000"/>
+          <w:lang w:eastAsia="en-GB"/>
+        </w:rPr>
+        <w:t xml:space="preserve">event point)  / circle event </w:t>
+      </w:r>
+    </w:p>
+    <w:p>
+      <w:pPr>
+        <w:spacing w:after="0" w:line="240" w:lineRule="auto"/>
+        <w:rPr>
+          <w:rFonts w:ascii="Times New Roman" w:eastAsia="Times New Roman" w:hAnsi="Times New Roman" w:cs="Times New Roman"/>
+          <w:sz w:val="24"/>
+          <w:szCs w:val="24"/>
+          <w:lang w:eastAsia="en-GB"/>
+        </w:rPr>
+      </w:pPr>
+      <w:r>
+        <w:rPr>
+          <w:rFonts w:ascii="Arial" w:eastAsia="Times New Roman" w:hAnsi="Arial" w:cs="Arial"/>
+          <w:color w:val="000000"/>
+          <w:lang w:eastAsia="en-GB"/>
+        </w:rPr>
+        <w:tab/>
+        <w:t>find edge to the left and right of point EL and ER</w:t>
+      </w:r>
+    </w:p>
+    <w:p>
+      <w:pPr>
+        <w:spacing w:after="0" w:line="240" w:lineRule="auto"/>
+        <w:rPr>
+          <w:rFonts w:ascii="Times New Roman" w:eastAsia="Times New Roman" w:hAnsi="Times New Roman" w:cs="Times New Roman"/>
+          <w:sz w:val="24"/>
+          <w:szCs w:val="24"/>
+          <w:lang w:eastAsia="en-GB"/>
+        </w:rPr>
+      </w:pPr>
+      <w:r>
+        <w:rPr>
+          <w:rFonts w:ascii="Arial" w:eastAsia="Times New Roman" w:hAnsi="Arial" w:cs="Arial"/>
+          <w:color w:val="000000"/>
+          <w:lang w:eastAsia="en-GB"/>
+        </w:rPr>
+        <w:tab/>
+        <w:t xml:space="preserve">if EL || </w:t>
+      </w:r>
+      <w:proofErr w:type="gramStart"/>
+      <w:r>
+        <w:rPr>
+          <w:rFonts w:ascii="Arial" w:eastAsia="Times New Roman" w:hAnsi="Arial" w:cs="Arial"/>
+          <w:color w:val="000000"/>
+          <w:lang w:eastAsia="en-GB"/>
+        </w:rPr>
+        <w:t>ER  =</w:t>
+      </w:r>
+      <w:proofErr w:type="gramEnd"/>
+      <w:r>
+        <w:rPr>
+          <w:rFonts w:ascii="Arial" w:eastAsia="Times New Roman" w:hAnsi="Arial" w:cs="Arial"/>
+          <w:color w:val="000000"/>
+          <w:lang w:eastAsia="en-GB"/>
+        </w:rPr>
+        <w:t xml:space="preserve">= null </w:t>
+      </w:r>
+    </w:p>
+    <w:p>
+      <w:pPr>
+        <w:spacing w:after="0" w:line="240" w:lineRule="auto"/>
+        <w:rPr>
+          <w:rFonts w:ascii="Times New Roman" w:eastAsia="Times New Roman" w:hAnsi="Times New Roman" w:cs="Times New Roman"/>
+          <w:sz w:val="24"/>
+          <w:szCs w:val="24"/>
+          <w:lang w:eastAsia="en-GB"/>
+        </w:rPr>
+      </w:pPr>
+      <w:r>
+        <w:rPr>
+          <w:rFonts w:ascii="Arial" w:eastAsia="Times New Roman" w:hAnsi="Arial" w:cs="Arial"/>
+          <w:color w:val="000000"/>
+          <w:lang w:eastAsia="en-GB"/>
+        </w:rPr>
+        <w:tab/>
+      </w:r>
+      <w:r>
+        <w:rPr>
+          <w:rFonts w:ascii="Arial" w:eastAsia="Times New Roman" w:hAnsi="Arial" w:cs="Arial"/>
+          <w:color w:val="000000"/>
+          <w:lang w:eastAsia="en-GB"/>
+        </w:rPr>
+        <w:tab/>
+        <w:t>break</w:t>
+      </w:r>
+    </w:p>
+    <w:p>
+      <w:pPr>
+        <w:spacing w:after="0" w:line="240" w:lineRule="auto"/>
+        <w:rPr>
+          <w:rFonts w:ascii="Times New Roman" w:eastAsia="Times New Roman" w:hAnsi="Times New Roman" w:cs="Times New Roman"/>
+          <w:sz w:val="24"/>
+          <w:szCs w:val="24"/>
+          <w:lang w:eastAsia="en-GB"/>
+        </w:rPr>
+      </w:pPr>
+      <w:r>
+        <w:rPr>
+          <w:rFonts w:ascii="Arial" w:eastAsia="Times New Roman" w:hAnsi="Arial" w:cs="Arial"/>
+          <w:color w:val="000000"/>
+          <w:lang w:eastAsia="en-GB"/>
+        </w:rPr>
+        <w:tab/>
+        <w:t>if EL does not intersect || ER does not intersect</w:t>
+      </w:r>
+    </w:p>
+    <w:p>
+      <w:pPr>
+        <w:spacing w:after="0" w:line="240" w:lineRule="auto"/>
+        <w:rPr>
+          <w:rFonts w:ascii="Times New Roman" w:eastAsia="Times New Roman" w:hAnsi="Times New Roman" w:cs="Times New Roman"/>
+          <w:sz w:val="24"/>
+          <w:szCs w:val="24"/>
+          <w:lang w:eastAsia="en-GB"/>
+        </w:rPr>
+      </w:pPr>
+      <w:r>
+        <w:rPr>
+          <w:rFonts w:ascii="Arial" w:eastAsia="Times New Roman" w:hAnsi="Arial" w:cs="Arial"/>
+          <w:color w:val="000000"/>
+          <w:lang w:eastAsia="en-GB"/>
+        </w:rPr>
+        <w:tab/>
+      </w:r>
+      <w:r>
+        <w:rPr>
+          <w:rFonts w:ascii="Arial" w:eastAsia="Times New Roman" w:hAnsi="Arial" w:cs="Arial"/>
+          <w:color w:val="000000"/>
+          <w:lang w:eastAsia="en-GB"/>
+        </w:rPr>
+        <w:tab/>
+        <w:t>break</w:t>
+      </w:r>
+    </w:p>
+    <w:p>
+      <w:pPr>
+        <w:spacing w:after="0" w:line="240" w:lineRule="auto"/>
+        <w:rPr>
+          <w:rFonts w:ascii="Times New Roman" w:eastAsia="Times New Roman" w:hAnsi="Times New Roman" w:cs="Times New Roman"/>
+          <w:sz w:val="24"/>
+          <w:szCs w:val="24"/>
+          <w:lang w:eastAsia="en-GB"/>
+        </w:rPr>
+      </w:pPr>
+      <w:r>
+        <w:rPr>
+          <w:rFonts w:ascii="Arial" w:eastAsia="Times New Roman" w:hAnsi="Arial" w:cs="Arial"/>
+          <w:color w:val="000000"/>
+          <w:lang w:eastAsia="en-GB"/>
+        </w:rPr>
+        <w:tab/>
+        <w:t xml:space="preserve">DO the circle event thing?? </w:t>
+      </w:r>
+    </w:p>
+    <w:p>
+      <w:pPr>
+        <w:spacing w:after="0" w:line="240" w:lineRule="auto"/>
+        <w:rPr>
+          <w:rFonts w:ascii="Times New Roman" w:eastAsia="Times New Roman" w:hAnsi="Times New Roman" w:cs="Times New Roman"/>
+          <w:sz w:val="24"/>
+          <w:szCs w:val="24"/>
+          <w:lang w:eastAsia="en-GB"/>
+        </w:rPr>
+      </w:pPr>
+      <w:r>
+        <w:rPr>
+          <w:rFonts w:ascii="Arial" w:eastAsia="Times New Roman" w:hAnsi="Arial" w:cs="Arial"/>
+          <w:color w:val="000000"/>
+          <w:lang w:eastAsia="en-GB"/>
+        </w:rPr>
+        <w:t xml:space="preserve">Giving interesting edges end points at the intersection. </w:t>
+      </w:r>
+    </w:p>
+    <w:p>
+      <w:pPr>
+        <w:spacing w:after="0" w:line="240" w:lineRule="auto"/>
+        <w:rPr>
+          <w:rFonts w:ascii="Times New Roman" w:eastAsia="Times New Roman" w:hAnsi="Times New Roman" w:cs="Times New Roman"/>
+          <w:sz w:val="24"/>
+          <w:szCs w:val="24"/>
+          <w:lang w:eastAsia="en-GB"/>
+        </w:rPr>
+      </w:pPr>
+      <w:r>
+        <w:rPr>
+          <w:rFonts w:ascii="Arial" w:eastAsia="Times New Roman" w:hAnsi="Arial" w:cs="Arial"/>
+          <w:color w:val="000000"/>
+          <w:lang w:eastAsia="en-GB"/>
+        </w:rPr>
+        <w:t xml:space="preserve">Create a new edge facing downwards from the intersection point </w:t>
+      </w:r>
+    </w:p>
+    <w:p>
+      <w:pPr>
+        <w:spacing w:after="0" w:line="240" w:lineRule="auto"/>
+        <w:rPr>
+          <w:rFonts w:ascii="Times New Roman" w:eastAsia="Times New Roman" w:hAnsi="Times New Roman" w:cs="Times New Roman"/>
+          <w:sz w:val="24"/>
+          <w:szCs w:val="24"/>
+          <w:lang w:eastAsia="en-GB"/>
+        </w:rPr>
+      </w:pPr>
+      <w:r>
+        <w:rPr>
+          <w:rFonts w:ascii="Arial" w:eastAsia="Times New Roman" w:hAnsi="Arial" w:cs="Arial"/>
+          <w:color w:val="000000"/>
+          <w:lang w:eastAsia="en-GB"/>
+        </w:rPr>
+        <w:t xml:space="preserve">Remove arc and edges from beachline. </w:t>
+      </w:r>
+    </w:p>
+    <w:p>
+      <w:pPr>
+        <w:spacing w:after="0" w:line="240" w:lineRule="auto"/>
+        <w:rPr>
+          <w:rFonts w:ascii="Times New Roman" w:eastAsia="Times New Roman" w:hAnsi="Times New Roman" w:cs="Times New Roman"/>
+          <w:sz w:val="24"/>
+          <w:szCs w:val="24"/>
+          <w:lang w:eastAsia="en-GB"/>
+        </w:rPr>
+      </w:pPr>
+      <w:r>
+        <w:rPr>
+          <w:rFonts w:ascii="Arial" w:eastAsia="Times New Roman" w:hAnsi="Arial" w:cs="Arial"/>
+          <w:color w:val="000000"/>
+          <w:lang w:eastAsia="en-GB"/>
+        </w:rPr>
+        <w:t xml:space="preserve">Add new edge to beachline </w:t>
+      </w:r>
+    </w:p>
     <w:p>
       <w:pPr>
         <w:pStyle w:val="Basic"/>
@@ -5091,7 +6330,7 @@
             <w:pPr>
               <w:pStyle w:val="Basic"/>
             </w:pPr>
-            <w:hyperlink r:id="rId33" w:history="1">
+            <w:hyperlink r:id="rId40" w:history="1">
               <w:r>
                 <w:rPr>
                   <w:rStyle w:val="Hyperlink"/>
@@ -5202,7 +6441,7 @@
             <w:pPr>
               <w:pStyle w:val="Basic"/>
             </w:pPr>
-            <w:hyperlink r:id="rId34" w:history="1">
+            <w:hyperlink r:id="rId41" w:history="1">
               <w:r>
                 <w:rPr>
                   <w:rStyle w:val="Hyperlink"/>
@@ -5295,7 +6534,7 @@
               <w:pStyle w:val="Basic"/>
             </w:pPr>
             <w:r>
-              <w:t>From a brief look I don’t know how it works/how to use it</w:t>
+              <w:t>Difficult to understand how to use the library.</w:t>
             </w:r>
           </w:p>
         </w:tc>
@@ -5322,7 +6561,7 @@
             <w:pPr>
               <w:pStyle w:val="Basic"/>
             </w:pPr>
-            <w:hyperlink r:id="rId35" w:history="1">
+            <w:hyperlink r:id="rId42" w:history="1">
               <w:r>
                 <w:rPr>
                   <w:rStyle w:val="Hyperlink"/>
@@ -5357,7 +6596,10 @@
               <w:pStyle w:val="Basic"/>
             </w:pPr>
             <w:r>
-              <w:t>no</w:t>
+              <w:t>N</w:t>
+            </w:r>
+            <w:r>
+              <w:t>o</w:t>
             </w:r>
           </w:p>
         </w:tc>
@@ -5430,7 +6672,7 @@
             <w:pPr>
               <w:pStyle w:val="Basic"/>
             </w:pPr>
-            <w:hyperlink r:id="rId36" w:history="1">
+            <w:hyperlink r:id="rId43" w:history="1">
               <w:r>
                 <w:rPr>
                   <w:rStyle w:val="Hyperlink"/>
@@ -5493,6 +6735,16 @@
             <w:pPr>
               <w:pStyle w:val="Basic"/>
             </w:pPr>
+            <w:r>
+              <w:t>Unable to know</w:t>
+            </w:r>
+            <w:r>
+              <w:t xml:space="preserve"> due to not being able to install. </w:t>
+            </w:r>
+            <w:r>
+              <w:lastRenderedPageBreak/>
+              <w:t>Effectively incompatible.</w:t>
+            </w:r>
           </w:p>
         </w:tc>
         <w:tc>
@@ -5517,6 +6769,7 @@
               <w:pStyle w:val="Basic"/>
             </w:pPr>
             <w:r>
+              <w:lastRenderedPageBreak/>
               <w:t xml:space="preserve">The </w:t>
             </w:r>
             <w:r>
@@ -5550,7 +6803,7 @@
             <w:pPr>
               <w:pStyle w:val="Basic"/>
             </w:pPr>
-            <w:hyperlink r:id="rId37" w:history="1">
+            <w:hyperlink r:id="rId44" w:history="1">
               <w:r>
                 <w:rPr>
                   <w:rStyle w:val="Hyperlink"/>
@@ -5610,6 +6863,9 @@
             <w:pPr>
               <w:pStyle w:val="Basic"/>
             </w:pPr>
+            <w:r>
+              <w:t>Compatible</w:t>
+            </w:r>
           </w:p>
         </w:tc>
         <w:tc>
@@ -5651,8 +6907,13 @@
       <w:pPr>
         <w:pStyle w:val="personalHeading2"/>
       </w:pPr>
-      <w:r>
-        <w:t xml:space="preserve">Discussion of software Dev methodology </w:t>
+      <w:bookmarkStart w:id="18" w:name="_Toc1920558"/>
+      <w:r>
+        <w:t>Discussion of software Dev methodology</w:t>
+      </w:r>
+      <w:bookmarkEnd w:id="18"/>
+      <w:r>
+        <w:t xml:space="preserve"> </w:t>
       </w:r>
     </w:p>
     <w:tbl>
@@ -6207,7 +7468,7 @@
       </w:pPr>
     </w:p>
     <w:sectPr>
-      <w:headerReference w:type="default" r:id="rId38"/>
+      <w:headerReference w:type="default" r:id="rId45"/>
       <w:pgSz w:w="11906" w:h="16838"/>
       <w:pgMar w:top="1440" w:right="1440" w:bottom="1440" w:left="1440" w:header="708" w:footer="708" w:gutter="0"/>
       <w:pgNumType w:start="0"/>
@@ -8338,6 +9599,46 @@
       </w:tblBorders>
     </w:tblPr>
   </w:style>
+  <w:style w:type="character" w:styleId="FollowedHyperlink">
+    <w:name w:val="FollowedHyperlink"/>
+    <w:basedOn w:val="DefaultParagraphFont"/>
+    <w:uiPriority w:val="99"/>
+    <w:semiHidden/>
+    <w:unhideWhenUsed/>
+    <w:rsid w:val="00DA376D"/>
+    <w:rPr>
+      <w:color w:val="954F72" w:themeColor="followedHyperlink"/>
+      <w:u w:val="single"/>
+    </w:rPr>
+  </w:style>
+  <w:style w:type="character" w:styleId="PlaceholderText">
+    <w:name w:val="Placeholder Text"/>
+    <w:basedOn w:val="DefaultParagraphFont"/>
+    <w:uiPriority w:val="99"/>
+    <w:semiHidden/>
+    <w:rsid w:val="00D75820"/>
+    <w:rPr>
+      <w:color w:val="808080"/>
+    </w:rPr>
+  </w:style>
+  <w:style w:type="character" w:customStyle="1" w:styleId="apple-tab-span">
+    <w:name w:val="apple-tab-span"/>
+    <w:basedOn w:val="DefaultParagraphFont"/>
+    <w:rsid w:val="00D75820"/>
+  </w:style>
+  <w:style w:type="paragraph" w:styleId="TOC3">
+    <w:name w:val="toc 3"/>
+    <w:basedOn w:val="Normal"/>
+    <w:next w:val="Normal"/>
+    <w:autoRedefine/>
+    <w:uiPriority w:val="39"/>
+    <w:unhideWhenUsed/>
+    <w:rsid w:val="00892AA0"/>
+    <w:pPr>
+      <w:spacing w:after="100"/>
+      <w:ind w:left="440"/>
+    </w:pPr>
+  </w:style>
 </w:styles>
 </file>
 
@@ -8641,7 +9942,7 @@
 </file>
 
 <file path=customXml/itemProps1.xml><?xml version="1.0" encoding="utf-8"?>
-<ds:datastoreItem xmlns:ds="http://schemas.openxmlformats.org/officeDocument/2006/customXml" ds:itemID="{820E9628-F7FA-495C-9A23-5D23437CA2CA}">
+<ds:datastoreItem xmlns:ds="http://schemas.openxmlformats.org/officeDocument/2006/customXml" ds:itemID="{990DEEEF-0E79-492A-877B-298AA85709C5}">
   <ds:schemaRefs>
     <ds:schemaRef ds:uri="http://schemas.openxmlformats.org/officeDocument/2006/bibliography"/>
   </ds:schemaRefs>

</xml_diff>

<commit_message>
tools and tech updated along with progress so far
</commit_message>
<xml_diff>
--- a/Progress Report.docx
+++ b/Progress Report.docx
@@ -806,7 +806,7 @@
               </mc:Choice>
               <mc:Fallback>
                 <w:pict>
-                  <v:group w14:anchorId="192F8A6D" id="Group 114" o:spid="_x0000_s1026" style="position:absolute;margin-left:0;margin-top:0;width:18pt;height:10in;z-index:251659264;mso-width-percent:29;mso-height-percent:909;mso-left-percent:45;mso-position-horizontal-relative:page;mso-position-vertical:center;mso-position-vertical-relative:page;mso-width-percent:29;mso-height-percent:909;mso-left-percent:45" coordsize="2286,91440" o:gfxdata="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">
+                  <v:group w14:anchorId="49AAC3B5" id="Group 114" o:spid="_x0000_s1026" style="position:absolute;margin-left:0;margin-top:0;width:18pt;height:10in;z-index:251659264;mso-width-percent:29;mso-height-percent:909;mso-left-percent:45;mso-position-horizontal-relative:page;mso-position-vertical:center;mso-position-vertical-relative:page;mso-width-percent:29;mso-height-percent:909;mso-left-percent:45" coordsize="2286,91440" o:gfxdata="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">
                     <v:rect id="Rectangle 115" o:spid="_x0000_s1027" style="position:absolute;width:2286;height:87820;visibility:visible;mso-wrap-style:square;v-text-anchor:middle" o:gfxdata="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" fillcolor="#ed7d31 [3205]" stroked="f" strokeweight="1pt"/>
                     <v:rect id="Rectangle 116" o:spid="_x0000_s1028" style="position:absolute;top:89154;width:2286;height:2286;visibility:visible;mso-wrap-style:square;v-text-anchor:middle" o:gfxdata="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" fillcolor="#ed7d31 [3205]" stroked="f">
                       <o:lock v:ext="edit" aspectratio="t"/>
@@ -2632,15 +2632,68 @@
       </w:pPr>
       <w:proofErr w:type="spellStart"/>
       <w:r>
-        <w:t>fda</w:t>
+        <w:t>F</w:t>
+      </w:r>
+      <w:r>
+        <w:t>da</w:t>
       </w:r>
       <w:proofErr w:type="spellEnd"/>
     </w:p>
     <w:p>
       <w:pPr>
+        <w:pStyle w:val="Basic"/>
+        <w:numPr>
+          <w:ilvl w:val="0"/>
+          <w:numId w:val="1"/>
+        </w:numPr>
+      </w:pPr>
+      <w:r>
+        <w:t xml:space="preserve">Research into different types of terrain generation </w:t>
+      </w:r>
+    </w:p>
+    <w:p>
+      <w:pPr>
+        <w:pStyle w:val="Basic"/>
+        <w:numPr>
+          <w:ilvl w:val="0"/>
+          <w:numId w:val="1"/>
+        </w:numPr>
+      </w:pPr>
+      <w:r>
+        <w:t xml:space="preserve">Research into map generation types </w:t>
+      </w:r>
+    </w:p>
+    <w:p>
+      <w:pPr>
+        <w:pStyle w:val="Basic"/>
+        <w:numPr>
+          <w:ilvl w:val="0"/>
+          <w:numId w:val="1"/>
+        </w:numPr>
+      </w:pPr>
+      <w:r>
+        <w:t xml:space="preserve">Research into fortunes algorithm - shits hard don’t attempt this </w:t>
+      </w:r>
+    </w:p>
+    <w:p>
+      <w:pPr>
+        <w:pStyle w:val="Basic"/>
+        <w:numPr>
+          <w:ilvl w:val="0"/>
+          <w:numId w:val="1"/>
+        </w:numPr>
+      </w:pPr>
+      <w:bookmarkStart w:id="4" w:name="_GoBack"/>
+      <w:bookmarkEnd w:id="4"/>
+      <w:r>
+        <w:t xml:space="preserve"> </w:t>
+      </w:r>
+    </w:p>
+    <w:p>
+      <w:pPr>
         <w:pStyle w:val="personalHeading"/>
       </w:pPr>
-      <w:bookmarkStart w:id="4" w:name="_Toc1920545"/>
+      <w:bookmarkStart w:id="5" w:name="_Toc1920545"/>
       <w:r>
         <w:t>Project Specification</w:t>
       </w:r>
@@ -2656,7 +2709,7 @@
       <w:r>
         <w:t xml:space="preserve"> 450 words</w:t>
       </w:r>
-      <w:bookmarkEnd w:id="4"/>
+      <w:bookmarkEnd w:id="5"/>
     </w:p>
     <w:p>
       <w:pPr>
@@ -3013,7 +3066,7 @@
       <w:pPr>
         <w:pStyle w:val="personalHeading"/>
       </w:pPr>
-      <w:bookmarkStart w:id="5" w:name="_Toc1920546"/>
+      <w:bookmarkStart w:id="6" w:name="_Toc1920546"/>
       <w:r>
         <w:t>Discussion of potential solutions - Algorithms/approaches</w:t>
       </w:r>
@@ -3029,7 +3082,7 @@
       <w:r>
         <w:t xml:space="preserve"> - 250 words</w:t>
       </w:r>
-      <w:bookmarkEnd w:id="5"/>
+      <w:bookmarkEnd w:id="6"/>
     </w:p>
     <w:p>
       <w:pPr>
@@ -3104,11 +3157,9 @@
       <w:r>
         <w:t xml:space="preserve">This approach doesn’t use real tectonics at they’ve very complex, they simply created blobs for continents. Doesn’t </w:t>
       </w:r>
-      <w:proofErr w:type="gramStart"/>
-      <w:r>
-        <w:t>actually explain</w:t>
-      </w:r>
-      <w:proofErr w:type="gramEnd"/>
+      <w:r>
+        <w:t>explain</w:t>
+      </w:r>
       <w:r>
         <w:t xml:space="preserve"> how mountain ranges are completed.  </w:t>
       </w:r>
@@ -3142,7 +3193,11 @@
         </w:r>
       </w:hyperlink>
       <w:r>
-        <w:t xml:space="preserve"> The original source which introduced me to the concept, which breaks down an approach of how to generate a map using this methodology. This involves the use of </w:t>
+        <w:t xml:space="preserve"> The original source which introduced me to the concept, which breaks </w:t>
+      </w:r>
+      <w:r>
+        <w:lastRenderedPageBreak/>
+        <w:t xml:space="preserve">down an approach of how to generate a map using this methodology. This involves the use of </w:t>
       </w:r>
       <w:proofErr w:type="spellStart"/>
       <w:r>
@@ -3192,11 +3247,7 @@
       </w:r>
       <w:proofErr w:type="spellEnd"/>
       <w:r>
-        <w:t xml:space="preserve"> prior link </w:t>
-      </w:r>
-      <w:r>
-        <w:lastRenderedPageBreak/>
-        <w:t xml:space="preserve">which is in turn based off of  ^ above, same as prior </w:t>
+        <w:t xml:space="preserve"> prior link which is in turn based off of  ^ above, same as prior </w:t>
       </w:r>
       <w:hyperlink r:id="rId12" w:history="1">
         <w:r>
@@ -3383,7 +3434,7 @@
       <w:pPr>
         <w:pStyle w:val="personalHeading"/>
       </w:pPr>
-      <w:bookmarkStart w:id="6" w:name="_Toc1920547"/>
+      <w:bookmarkStart w:id="7" w:name="_Toc1920547"/>
       <w:r>
         <w:t xml:space="preserve">Discussion of tools and technologies </w:t>
       </w:r>
@@ -3399,7 +3450,7 @@
       <w:r>
         <w:t xml:space="preserve"> - 250 words</w:t>
       </w:r>
-      <w:bookmarkEnd w:id="6"/>
+      <w:bookmarkEnd w:id="7"/>
     </w:p>
     <w:p>
       <w:pPr>
@@ -3517,6 +3568,23 @@
     <w:p>
       <w:pPr>
         <w:pStyle w:val="Basic"/>
+      </w:pPr>
+      <w:r>
+        <w:t>After having spent a week trying to learn the fortunes algorithm to be able to implement it without a library I understood how the algorithm functions, created pseudo code based of my understanding (</w:t>
+      </w:r>
+      <w:r>
+        <w:rPr>
+          <w:color w:val="FF0000"/>
+        </w:rPr>
+        <w:t>See Appendix</w:t>
+      </w:r>
+      <w:r>
+        <w:t>) and that it’s too challenging to implement without hindering the projects progression.</w:t>
+      </w:r>
+    </w:p>
+    <w:p>
+      <w:pPr>
+        <w:pStyle w:val="Basic"/>
         <w:numPr>
           <w:ilvl w:val="0"/>
           <w:numId w:val="9"/>
@@ -3553,7 +3621,6 @@
         </w:numPr>
       </w:pPr>
       <w:r>
-        <w:lastRenderedPageBreak/>
         <w:t xml:space="preserve">Creation of </w:t>
       </w:r>
       <w:r>
@@ -3649,7 +3716,7 @@
       <w:pPr>
         <w:pStyle w:val="personalHeading"/>
       </w:pPr>
-      <w:bookmarkStart w:id="7" w:name="_Toc1920548"/>
+      <w:bookmarkStart w:id="8" w:name="_Toc1920548"/>
       <w:r>
         <w:t>Discussion of software dev methodology</w:t>
       </w:r>
@@ -3665,7 +3732,7 @@
       <w:r>
         <w:t xml:space="preserve"> - 375 words</w:t>
       </w:r>
-      <w:bookmarkEnd w:id="7"/>
+      <w:bookmarkEnd w:id="8"/>
     </w:p>
     <w:p>
       <w:pPr>
@@ -3716,6 +3783,9 @@
       <w:r>
         <w:t xml:space="preserve">By implementing the chosen library </w:t>
       </w:r>
+      <w:r>
+        <w:t>to begin generation</w:t>
+      </w:r>
     </w:p>
     <w:p>
       <w:pPr>
@@ -3806,7 +3876,7 @@
       <w:pPr>
         <w:pStyle w:val="personalHeading"/>
       </w:pPr>
-      <w:bookmarkStart w:id="8" w:name="_Toc1920549"/>
+      <w:bookmarkStart w:id="9" w:name="_Toc1920549"/>
       <w:r>
         <w:t xml:space="preserve">Discussion of project management tools and metrics </w:t>
       </w:r>
@@ -3822,7 +3892,7 @@
       <w:r>
         <w:t xml:space="preserve"> - 375 words</w:t>
       </w:r>
-      <w:bookmarkEnd w:id="8"/>
+      <w:bookmarkEnd w:id="9"/>
     </w:p>
     <w:p>
       <w:pPr>
@@ -3845,6 +3915,7 @@
         </w:numPr>
       </w:pPr>
       <w:r>
+        <w:lastRenderedPageBreak/>
         <w:t xml:space="preserve">Comprehend research and understand algorithms - 4 days </w:t>
       </w:r>
     </w:p>
@@ -3905,7 +3976,6 @@
         </w:numPr>
       </w:pPr>
       <w:r>
-        <w:lastRenderedPageBreak/>
         <w:t>Biome blend/transition tiles</w:t>
       </w:r>
     </w:p>
@@ -3976,13 +4046,288 @@
     </w:p>
     <w:p>
       <w:pPr>
+        <w:pStyle w:val="Basic"/>
+      </w:pPr>
+      <w:r>
+        <w:t xml:space="preserve">Plan mark </w:t>
+      </w:r>
+      <w:r>
+        <w:t>2 -</w:t>
+      </w:r>
+      <w:r>
+        <w:t xml:space="preserve"> skipping research </w:t>
+      </w:r>
+      <w:proofErr w:type="spellStart"/>
+      <w:r>
+        <w:t>cuz</w:t>
+      </w:r>
+      <w:proofErr w:type="spellEnd"/>
+      <w:r>
+        <w:t xml:space="preserve"> that’s done</w:t>
+      </w:r>
+    </w:p>
+    <w:p>
+      <w:pPr>
+        <w:pStyle w:val="Basic"/>
+      </w:pPr>
+      <w:r>
+        <w:t xml:space="preserve">Core generation </w:t>
+      </w:r>
+      <w:r>
+        <w:t>19 days / 38 days total</w:t>
+      </w:r>
+    </w:p>
+    <w:p>
+      <w:pPr>
+        <w:pStyle w:val="Basic"/>
+        <w:numPr>
+          <w:ilvl w:val="0"/>
+          <w:numId w:val="9"/>
+        </w:numPr>
+      </w:pPr>
+      <w:r>
+        <w:t>Generate tiles (Voronoi mesh?)</w:t>
+      </w:r>
+      <w:r>
+        <w:t xml:space="preserve"> </w:t>
+      </w:r>
+      <w:r>
+        <w:t xml:space="preserve">&amp; </w:t>
+      </w:r>
+      <w:r>
+        <w:t xml:space="preserve">Create islands </w:t>
+      </w:r>
+      <w:r>
+        <w:t>– 2 days</w:t>
+      </w:r>
+      <w:r>
+        <w:t xml:space="preserve"> </w:t>
+      </w:r>
+      <w:r>
+        <w:t>/ 4 days</w:t>
+      </w:r>
+    </w:p>
+    <w:p>
+      <w:pPr>
+        <w:pStyle w:val="Basic"/>
+        <w:numPr>
+          <w:ilvl w:val="0"/>
+          <w:numId w:val="9"/>
+        </w:numPr>
+      </w:pPr>
+      <w:r>
+        <w:t>Elevation (height map?)</w:t>
+      </w:r>
+      <w:r>
+        <w:t xml:space="preserve"> – 1 day / 2 days</w:t>
+      </w:r>
+    </w:p>
+    <w:p>
+      <w:pPr>
+        <w:pStyle w:val="Basic"/>
+        <w:numPr>
+          <w:ilvl w:val="0"/>
+          <w:numId w:val="9"/>
+        </w:numPr>
+      </w:pPr>
+      <w:r>
+        <w:t xml:space="preserve">Rivers </w:t>
+      </w:r>
+      <w:r>
+        <w:t>– 3 days / 6 days</w:t>
+      </w:r>
+    </w:p>
+    <w:p>
+      <w:pPr>
+        <w:pStyle w:val="Basic"/>
+        <w:numPr>
+          <w:ilvl w:val="0"/>
+          <w:numId w:val="9"/>
+        </w:numPr>
+      </w:pPr>
+      <w:r>
+        <w:t>Moisture</w:t>
+      </w:r>
+      <w:r>
+        <w:t xml:space="preserve"> – 2 days / 4 days</w:t>
+      </w:r>
+    </w:p>
+    <w:p>
+      <w:pPr>
+        <w:pStyle w:val="Basic"/>
+        <w:numPr>
+          <w:ilvl w:val="0"/>
+          <w:numId w:val="9"/>
+        </w:numPr>
+      </w:pPr>
+      <w:r>
+        <w:t>Biomes</w:t>
+      </w:r>
+      <w:r>
+        <w:t xml:space="preserve"> – 7 days / 14 days</w:t>
+      </w:r>
+    </w:p>
+    <w:p>
+      <w:pPr>
+        <w:pStyle w:val="Basic"/>
+        <w:numPr>
+          <w:ilvl w:val="0"/>
+          <w:numId w:val="9"/>
+        </w:numPr>
+      </w:pPr>
+      <w:r>
+        <w:t>Biome blending</w:t>
+      </w:r>
+      <w:r>
+        <w:t xml:space="preserve"> - 4 days / 8 days</w:t>
+      </w:r>
+    </w:p>
+    <w:p>
+      <w:pPr>
+        <w:pStyle w:val="Basic"/>
+      </w:pPr>
+      <w:r>
+        <w:t>Tool Block</w:t>
+      </w:r>
+      <w:r>
+        <w:t xml:space="preserve"> 11 days / 22 days total </w:t>
+      </w:r>
+    </w:p>
+    <w:p>
+      <w:pPr>
+        <w:pStyle w:val="Basic"/>
+        <w:numPr>
+          <w:ilvl w:val="0"/>
+          <w:numId w:val="9"/>
+        </w:numPr>
+      </w:pPr>
+      <w:r>
+        <w:t xml:space="preserve"> Custom label system – 2 days / 4 days</w:t>
+      </w:r>
+    </w:p>
+    <w:p>
+      <w:pPr>
+        <w:pStyle w:val="Basic"/>
+        <w:numPr>
+          <w:ilvl w:val="0"/>
+          <w:numId w:val="9"/>
+        </w:numPr>
+      </w:pPr>
+      <w:r>
+        <w:t>Important character token system (put movable tokens on the map) – 1 day / 2 days</w:t>
+      </w:r>
+    </w:p>
+    <w:p>
+      <w:pPr>
+        <w:pStyle w:val="Basic"/>
+        <w:numPr>
+          <w:ilvl w:val="0"/>
+          <w:numId w:val="9"/>
+        </w:numPr>
+      </w:pPr>
+      <w:r>
+        <w:t>Ruler system, calculate distance (in miles or meters? Stretch x days walking, x days by horse) – 4 days</w:t>
+      </w:r>
+      <w:r>
+        <w:t xml:space="preserve"> </w:t>
+      </w:r>
+      <w:r>
+        <w:t>/</w:t>
+      </w:r>
+      <w:r>
+        <w:t xml:space="preserve"> </w:t>
+      </w:r>
+      <w:r>
+        <w:t>8</w:t>
+      </w:r>
+      <w:r>
+        <w:t xml:space="preserve"> </w:t>
+      </w:r>
+      <w:r>
+        <w:t xml:space="preserve">days </w:t>
+      </w:r>
+    </w:p>
+    <w:p>
+      <w:pPr>
+        <w:pStyle w:val="Basic"/>
+        <w:numPr>
+          <w:ilvl w:val="0"/>
+          <w:numId w:val="9"/>
+        </w:numPr>
+      </w:pPr>
+      <w:r>
+        <w:t>System to define crossable points for bodies of water (bridges, boats etc) – 4 days</w:t>
+      </w:r>
+      <w:r>
+        <w:t xml:space="preserve"> </w:t>
+      </w:r>
+      <w:r>
+        <w:t>/ 8</w:t>
+      </w:r>
+      <w:r>
+        <w:t xml:space="preserve"> </w:t>
+      </w:r>
+      <w:r>
+        <w:t>days</w:t>
+      </w:r>
+    </w:p>
+    <w:p>
+      <w:pPr>
+        <w:pStyle w:val="Basic"/>
+      </w:pPr>
+      <w:r>
+        <w:t xml:space="preserve">Stretch goals if any time is left </w:t>
+      </w:r>
+    </w:p>
+    <w:p>
+      <w:pPr>
+        <w:pStyle w:val="Basic"/>
+        <w:numPr>
+          <w:ilvl w:val="0"/>
+          <w:numId w:val="9"/>
+        </w:numPr>
+      </w:pPr>
+      <w:r>
+        <w:t xml:space="preserve">Assign resources to tiles </w:t>
+      </w:r>
+    </w:p>
+    <w:p>
+      <w:pPr>
+        <w:pStyle w:val="Basic"/>
+        <w:numPr>
+          <w:ilvl w:val="0"/>
+          <w:numId w:val="9"/>
+        </w:numPr>
+      </w:pPr>
+      <w:r>
+        <w:t xml:space="preserve">Spawn cities with locations based on resources </w:t>
+      </w:r>
+    </w:p>
+    <w:p>
+      <w:pPr>
+        <w:pStyle w:val="Basic"/>
+        <w:numPr>
+          <w:ilvl w:val="0"/>
+          <w:numId w:val="9"/>
+        </w:numPr>
+      </w:pPr>
+      <w:r>
+        <w:t xml:space="preserve"> </w:t>
+      </w:r>
+      <w:r>
+        <w:t>Scale cities based on available resources</w:t>
+      </w:r>
+    </w:p>
+    <w:p>
+      <w:pPr>
         <w:pStyle w:val="personalHeading"/>
       </w:pPr>
-      <w:bookmarkStart w:id="9" w:name="_Toc1920550"/>
-      <w:r>
+      <w:bookmarkStart w:id="10" w:name="_Toc1920550"/>
+      <w:r>
+        <w:lastRenderedPageBreak/>
         <w:t>Resource implications</w:t>
       </w:r>
-      <w:bookmarkEnd w:id="9"/>
+      <w:bookmarkEnd w:id="10"/>
       <w:r>
         <w:t xml:space="preserve"> </w:t>
       </w:r>
@@ -3999,7 +4344,7 @@
       <w:pPr>
         <w:pStyle w:val="personalHeading"/>
       </w:pPr>
-      <w:bookmarkStart w:id="10" w:name="_Toc1920551"/>
+      <w:bookmarkStart w:id="11" w:name="_Toc1920551"/>
       <w:r>
         <w:t xml:space="preserve">High level overview of classes that may be required </w:t>
       </w:r>
@@ -4015,7 +4360,7 @@
       <w:r>
         <w:t xml:space="preserve"> - 125 words</w:t>
       </w:r>
-      <w:bookmarkEnd w:id="10"/>
+      <w:bookmarkEnd w:id="11"/>
     </w:p>
     <w:p>
       <w:pPr>
@@ -4029,7 +4374,7 @@
       <w:pPr>
         <w:pStyle w:val="personalHeading"/>
       </w:pPr>
-      <w:bookmarkStart w:id="11" w:name="_Toc1920552"/>
+      <w:bookmarkStart w:id="12" w:name="_Toc1920552"/>
       <w:r>
         <w:t xml:space="preserve">High level flow diagrams and pseudocode </w:t>
       </w:r>
@@ -4045,7 +4390,7 @@
       <w:r>
         <w:t xml:space="preserve"> - 125 words</w:t>
       </w:r>
-      <w:bookmarkEnd w:id="11"/>
+      <w:bookmarkEnd w:id="12"/>
     </w:p>
     <w:p>
       <w:pPr>
@@ -4059,11 +4404,11 @@
       <w:pPr>
         <w:pStyle w:val="personalHeading"/>
       </w:pPr>
-      <w:bookmarkStart w:id="12" w:name="_Toc1920553"/>
+      <w:bookmarkStart w:id="13" w:name="_Toc1920553"/>
       <w:r>
         <w:t>Appendices</w:t>
       </w:r>
-      <w:bookmarkEnd w:id="12"/>
+      <w:bookmarkEnd w:id="13"/>
       <w:r>
         <w:t xml:space="preserve"> </w:t>
       </w:r>
@@ -4072,14 +4417,14 @@
       <w:pPr>
         <w:pStyle w:val="personalHeading2"/>
       </w:pPr>
-      <w:bookmarkStart w:id="13" w:name="_Toc1920554"/>
+      <w:bookmarkStart w:id="14" w:name="_Toc1920554"/>
       <w:r>
         <w:t xml:space="preserve">Reference List and Reading list </w:t>
       </w:r>
       <w:r>
         <w:t>– part of 2, a portion of 20%</w:t>
       </w:r>
-      <w:bookmarkEnd w:id="13"/>
+      <w:bookmarkEnd w:id="14"/>
     </w:p>
     <w:p>
       <w:pPr>
@@ -4090,14 +4435,14 @@
       <w:pPr>
         <w:pStyle w:val="personalHeading2"/>
       </w:pPr>
-      <w:bookmarkStart w:id="14" w:name="_Toc1920555"/>
+      <w:bookmarkStart w:id="15" w:name="_Toc1920555"/>
       <w:r>
         <w:t>Literature review</w:t>
       </w:r>
       <w:r>
         <w:t xml:space="preserve"> – part of 2, a portion of 20%</w:t>
       </w:r>
-      <w:bookmarkEnd w:id="14"/>
+      <w:bookmarkEnd w:id="15"/>
       <w:r>
         <w:t xml:space="preserve"> </w:t>
       </w:r>
@@ -4106,8 +4451,6 @@
       <w:pPr>
         <w:pStyle w:val="Basic"/>
       </w:pPr>
-      <w:bookmarkStart w:id="15" w:name="_GoBack"/>
-      <w:bookmarkEnd w:id="15"/>
     </w:p>
     <w:p>
       <w:pPr>
@@ -4256,7 +4599,6 @@
         <w:pStyle w:val="Basic"/>
       </w:pPr>
       <w:r>
-        <w:lastRenderedPageBreak/>
         <w:t xml:space="preserve">Voronoi learnings </w:t>
       </w:r>
     </w:p>
@@ -4947,11 +5289,7 @@
               <w:pStyle w:val="Basic"/>
             </w:pPr>
             <w:r>
-              <w:t xml:space="preserve">Easy to use, rendering is handled automatically, very familiar with, good documentation </w:t>
-            </w:r>
-            <w:r>
-              <w:lastRenderedPageBreak/>
-              <w:t>easy to understand and use</w:t>
+              <w:t>Easy to use, rendering is handled automatically, very familiar with, good documentation easy to understand and use</w:t>
             </w:r>
           </w:p>
         </w:tc>
@@ -4964,7 +5302,6 @@
               <w:pStyle w:val="Basic"/>
             </w:pPr>
             <w:r>
-              <w:lastRenderedPageBreak/>
               <w:t>6</w:t>
             </w:r>
             <w:r>
@@ -5005,7 +5342,6 @@
               <w:pStyle w:val="Basic"/>
             </w:pPr>
             <w:r>
-              <w:lastRenderedPageBreak/>
               <w:t>Unreal</w:t>
             </w:r>
           </w:p>
@@ -5079,7 +5415,11 @@
               <w:pStyle w:val="Basic"/>
             </w:pPr>
             <w:r>
-              <w:t>Same vertex issue as above due to mobile index buffers being 16bit. Quite bloated in size as a lot of features which might not be used are included by default</w:t>
+              <w:t xml:space="preserve">Same vertex issue as above due to mobile index buffers being 16bit. Quite bloated in size as a lot of </w:t>
+            </w:r>
+            <w:r>
+              <w:lastRenderedPageBreak/>
+              <w:t>features which might not be used are included by default</w:t>
             </w:r>
           </w:p>
         </w:tc>
@@ -5094,6 +5434,7 @@
               <w:pStyle w:val="Basic"/>
             </w:pPr>
             <w:r>
+              <w:lastRenderedPageBreak/>
               <w:t>Godot</w:t>
             </w:r>
           </w:p>
@@ -5669,7 +6010,6 @@
           <w:color w:val="000000"/>
           <w:lang w:eastAsia="en-GB"/>
         </w:rPr>
-        <w:lastRenderedPageBreak/>
         <w:t>end while</w:t>
       </w:r>
     </w:p>
@@ -5884,6 +6224,7 @@
           <w:color w:val="000000"/>
           <w:lang w:eastAsia="en-GB"/>
         </w:rPr>
+        <w:lastRenderedPageBreak/>
         <w:tab/>
         <w:t>Check for any circle events caused by this. (point's AL and AR)</w:t>
       </w:r>
@@ -6739,11 +7080,7 @@
               <w:t>Unable to know</w:t>
             </w:r>
             <w:r>
-              <w:t xml:space="preserve"> due to not being able to install. </w:t>
-            </w:r>
-            <w:r>
-              <w:lastRenderedPageBreak/>
-              <w:t>Effectively incompatible.</w:t>
+              <w:t xml:space="preserve"> due to not being able to install. Effectively incompatible.</w:t>
             </w:r>
           </w:p>
         </w:tc>
@@ -6769,7 +7106,6 @@
               <w:pStyle w:val="Basic"/>
             </w:pPr>
             <w:r>
-              <w:lastRenderedPageBreak/>
               <w:t xml:space="preserve">The </w:t>
             </w:r>
             <w:r>
@@ -6909,6 +7245,7 @@
       </w:pPr>
       <w:bookmarkStart w:id="18" w:name="_Toc1920558"/>
       <w:r>
+        <w:lastRenderedPageBreak/>
         <w:t>Discussion of software Dev methodology</w:t>
       </w:r>
       <w:bookmarkEnd w:id="18"/>
@@ -9942,7 +10279,7 @@
 </file>
 
 <file path=customXml/itemProps1.xml><?xml version="1.0" encoding="utf-8"?>
-<ds:datastoreItem xmlns:ds="http://schemas.openxmlformats.org/officeDocument/2006/customXml" ds:itemID="{990DEEEF-0E79-492A-877B-298AA85709C5}">
+<ds:datastoreItem xmlns:ds="http://schemas.openxmlformats.org/officeDocument/2006/customXml" ds:itemID="{83F4D77C-ADAE-44F1-822F-D9673DC422B0}">
   <ds:schemaRefs>
     <ds:schemaRef ds:uri="http://schemas.openxmlformats.org/officeDocument/2006/bibliography"/>
   </ds:schemaRefs>

</xml_diff>

<commit_message>
ultra high lvl classes and pseudo code added
</commit_message>
<xml_diff>
--- a/Progress Report.docx
+++ b/Progress Report.docx
@@ -806,7 +806,7 @@
               </mc:Choice>
               <mc:Fallback>
                 <w:pict>
-                  <v:group w14:anchorId="49AAC3B5" id="Group 114" o:spid="_x0000_s1026" style="position:absolute;margin-left:0;margin-top:0;width:18pt;height:10in;z-index:251659264;mso-width-percent:29;mso-height-percent:909;mso-left-percent:45;mso-position-horizontal-relative:page;mso-position-vertical:center;mso-position-vertical-relative:page;mso-width-percent:29;mso-height-percent:909;mso-left-percent:45" coordsize="2286,91440" o:gfxdata="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">
+                  <v:group w14:anchorId="7788C7EE" id="Group 114" o:spid="_x0000_s1026" style="position:absolute;margin-left:0;margin-top:0;width:18pt;height:10in;z-index:251659264;mso-width-percent:29;mso-height-percent:909;mso-left-percent:45;mso-position-horizontal-relative:page;mso-position-vertical:center;mso-position-vertical-relative:page;mso-width-percent:29;mso-height-percent:909;mso-left-percent:45" coordsize="2286,91440" o:gfxdata="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">
                     <v:rect id="Rectangle 115" o:spid="_x0000_s1027" style="position:absolute;width:2286;height:87820;visibility:visible;mso-wrap-style:square;v-text-anchor:middle" o:gfxdata="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" fillcolor="#ed7d31 [3205]" stroked="f" strokeweight="1pt"/>
                     <v:rect id="Rectangle 116" o:spid="_x0000_s1028" style="position:absolute;top:89154;width:2286;height:2286;visibility:visible;mso-wrap-style:square;v-text-anchor:middle" o:gfxdata="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" fillcolor="#ed7d31 [3205]" stroked="f">
                       <o:lock v:ext="edit" aspectratio="t"/>
@@ -825,6 +825,14 @@
     </w:sdt>
     <w:sdt>
       <w:sdtPr>
+        <w:rPr>
+          <w:rFonts w:eastAsiaTheme="minorHAnsi"/>
+          <w:smallCaps w:val="0"/>
+          <w:color w:val="auto"/>
+          <w:spacing w:val="0"/>
+          <w:sz w:val="22"/>
+          <w:szCs w:val="22"/>
+        </w:rPr>
         <w:id w:val="-48538924"/>
         <w:docPartObj>
           <w:docPartGallery w:val="Table of Contents"/>
@@ -833,15 +841,9 @@
       </w:sdtPr>
       <w:sdtEndPr>
         <w:rPr>
-          <w:rFonts w:eastAsiaTheme="minorHAnsi"/>
           <w:b/>
           <w:bCs/>
-          <w:smallCaps w:val="0"/>
           <w:noProof/>
-          <w:color w:val="auto"/>
-          <w:spacing w:val="0"/>
-          <w:sz w:val="22"/>
-          <w:szCs w:val="22"/>
         </w:rPr>
       </w:sdtEndPr>
       <w:sdtContent>
@@ -889,13 +891,13 @@
             </w:rPr>
             <w:fldChar w:fldCharType="separate"/>
           </w:r>
-          <w:hyperlink w:anchor="_Toc1920541" w:history="1">
+          <w:hyperlink w:anchor="_Toc1947767" w:history="1">
             <w:r>
               <w:rPr>
                 <w:rStyle w:val="Hyperlink"/>
                 <w:noProof/>
               </w:rPr>
-              <w:t>Background – part of 1, a portion of 15% -150 words curr 125words</w:t>
+              <w:t>Background – Criteria 1, a portion of 15% -150 words curr 125words</w:t>
             </w:r>
             <w:r>
               <w:rPr>
@@ -916,7 +918,7 @@
                 <w:noProof/>
                 <w:webHidden/>
               </w:rPr>
-              <w:instrText xml:space="preserve"> PAGEREF _Toc1920541 \h </w:instrText>
+              <w:instrText xml:space="preserve"> PAGEREF _Toc1947767 \h </w:instrText>
             </w:r>
             <w:r>
               <w:rPr>
@@ -959,13 +961,13 @@
               <w:lang w:eastAsia="en-GB"/>
             </w:rPr>
           </w:pPr>
-          <w:hyperlink w:anchor="_Toc1920542" w:history="1">
+          <w:hyperlink w:anchor="_Toc1947768" w:history="1">
             <w:r>
               <w:rPr>
                 <w:rStyle w:val="Hyperlink"/>
                 <w:noProof/>
               </w:rPr>
-              <w:t>Overall Aims – part of 1, a portion of 15% - 150 words curr 46words</w:t>
+              <w:t>Overall Aims – Criteria 1, a portion of 15% - 150 words curr 46words</w:t>
             </w:r>
             <w:r>
               <w:rPr>
@@ -986,7 +988,7 @@
                 <w:noProof/>
                 <w:webHidden/>
               </w:rPr>
-              <w:instrText xml:space="preserve"> PAGEREF _Toc1920542 \h </w:instrText>
+              <w:instrText xml:space="preserve"> PAGEREF _Toc1947768 \h </w:instrText>
             </w:r>
             <w:r>
               <w:rPr>
@@ -1029,13 +1031,13 @@
               <w:lang w:eastAsia="en-GB"/>
             </w:rPr>
           </w:pPr>
-          <w:hyperlink w:anchor="_Toc1920543" w:history="1">
+          <w:hyperlink w:anchor="_Toc1947769" w:history="1">
             <w:r>
               <w:rPr>
                 <w:rStyle w:val="Hyperlink"/>
                 <w:noProof/>
               </w:rPr>
-              <w:t>Objectives – part of 1, a portion of 15% - 150 words curr 128 words</w:t>
+              <w:t>Objectives – Criteria 1, a portion of 15% - 150 words curr 128 words</w:t>
             </w:r>
             <w:r>
               <w:rPr>
@@ -1056,7 +1058,7 @@
                 <w:noProof/>
                 <w:webHidden/>
               </w:rPr>
-              <w:instrText xml:space="preserve"> PAGEREF _Toc1920543 \h </w:instrText>
+              <w:instrText xml:space="preserve"> PAGEREF _Toc1947769 \h </w:instrText>
             </w:r>
             <w:r>
               <w:rPr>
@@ -1099,7 +1101,7 @@
               <w:lang w:eastAsia="en-GB"/>
             </w:rPr>
           </w:pPr>
-          <w:hyperlink w:anchor="_Toc1920544" w:history="1">
+          <w:hyperlink w:anchor="_Toc1947770" w:history="1">
             <w:r>
               <w:rPr>
                 <w:rStyle w:val="Hyperlink"/>
@@ -1126,7 +1128,7 @@
                 <w:noProof/>
                 <w:webHidden/>
               </w:rPr>
-              <w:instrText xml:space="preserve"> PAGEREF _Toc1920544 \h </w:instrText>
+              <w:instrText xml:space="preserve"> PAGEREF _Toc1947770 \h </w:instrText>
             </w:r>
             <w:r>
               <w:rPr>
@@ -1169,7 +1171,7 @@
               <w:lang w:eastAsia="en-GB"/>
             </w:rPr>
           </w:pPr>
-          <w:hyperlink w:anchor="_Toc1920545" w:history="1">
+          <w:hyperlink w:anchor="_Toc1947771" w:history="1">
             <w:r>
               <w:rPr>
                 <w:rStyle w:val="Hyperlink"/>
@@ -1196,7 +1198,7 @@
                 <w:noProof/>
                 <w:webHidden/>
               </w:rPr>
-              <w:instrText xml:space="preserve"> PAGEREF _Toc1920545 \h </w:instrText>
+              <w:instrText xml:space="preserve"> PAGEREF _Toc1947771 \h </w:instrText>
             </w:r>
             <w:r>
               <w:rPr>
@@ -1239,13 +1241,13 @@
               <w:lang w:eastAsia="en-GB"/>
             </w:rPr>
           </w:pPr>
-          <w:hyperlink w:anchor="_Toc1920546" w:history="1">
+          <w:hyperlink w:anchor="_Toc1947772" w:history="1">
             <w:r>
               <w:rPr>
                 <w:rStyle w:val="Hyperlink"/>
                 <w:noProof/>
               </w:rPr>
-              <w:t>Discussion of potential solutions - Algorithms/approaches –Part of Criteria 4 25% - 250 words</w:t>
+              <w:t>Discussion of potential solutions - Algorithms/approaches – Criteria 4 25% - 250 words</w:t>
             </w:r>
             <w:r>
               <w:rPr>
@@ -1266,7 +1268,7 @@
                 <w:noProof/>
                 <w:webHidden/>
               </w:rPr>
-              <w:instrText xml:space="preserve"> PAGEREF _Toc1920546 \h </w:instrText>
+              <w:instrText xml:space="preserve"> PAGEREF _Toc1947772 \h </w:instrText>
             </w:r>
             <w:r>
               <w:rPr>
@@ -1309,13 +1311,13 @@
               <w:lang w:eastAsia="en-GB"/>
             </w:rPr>
           </w:pPr>
-          <w:hyperlink w:anchor="_Toc1920547" w:history="1">
+          <w:hyperlink w:anchor="_Toc1947773" w:history="1">
             <w:r>
               <w:rPr>
                 <w:rStyle w:val="Hyperlink"/>
                 <w:noProof/>
               </w:rPr>
-              <w:t>Discussion of tools and technologies – Part of Criteria 4 25% - 250 words</w:t>
+              <w:t>Discussion of tools and technologies – Criteria 4 25% - 250 words</w:t>
             </w:r>
             <w:r>
               <w:rPr>
@@ -1336,7 +1338,7 @@
                 <w:noProof/>
                 <w:webHidden/>
               </w:rPr>
-              <w:instrText xml:space="preserve"> PAGEREF _Toc1920547 \h </w:instrText>
+              <w:instrText xml:space="preserve"> PAGEREF _Toc1947773 \h </w:instrText>
             </w:r>
             <w:r>
               <w:rPr>
@@ -1379,13 +1381,13 @@
               <w:lang w:eastAsia="en-GB"/>
             </w:rPr>
           </w:pPr>
-          <w:hyperlink w:anchor="_Toc1920548" w:history="1">
+          <w:hyperlink w:anchor="_Toc1947774" w:history="1">
             <w:r>
               <w:rPr>
                 <w:rStyle w:val="Hyperlink"/>
                 <w:noProof/>
               </w:rPr>
-              <w:t>Discussion of software dev methodology – Part of Criteria 5 25% - 375 words</w:t>
+              <w:t>Discussion of software dev methodology – Criteria 5 25% - 375 words</w:t>
             </w:r>
             <w:r>
               <w:rPr>
@@ -1406,7 +1408,7 @@
                 <w:noProof/>
                 <w:webHidden/>
               </w:rPr>
-              <w:instrText xml:space="preserve"> PAGEREF _Toc1920548 \h </w:instrText>
+              <w:instrText xml:space="preserve"> PAGEREF _Toc1947774 \h </w:instrText>
             </w:r>
             <w:r>
               <w:rPr>
@@ -1449,13 +1451,13 @@
               <w:lang w:eastAsia="en-GB"/>
             </w:rPr>
           </w:pPr>
-          <w:hyperlink w:anchor="_Toc1920549" w:history="1">
+          <w:hyperlink w:anchor="_Toc1947775" w:history="1">
             <w:r>
               <w:rPr>
                 <w:rStyle w:val="Hyperlink"/>
                 <w:noProof/>
               </w:rPr>
-              <w:t>Discussion of project management tools and metrics – Part of Criteria 5 25% - 375 words</w:t>
+              <w:t>Discussion of project management tools and metrics – Criteria 5 25% - 375 words</w:t>
             </w:r>
             <w:r>
               <w:rPr>
@@ -1476,7 +1478,7 @@
                 <w:noProof/>
                 <w:webHidden/>
               </w:rPr>
-              <w:instrText xml:space="preserve"> PAGEREF _Toc1920549 \h </w:instrText>
+              <w:instrText xml:space="preserve"> PAGEREF _Toc1947775 \h </w:instrText>
             </w:r>
             <w:r>
               <w:rPr>
@@ -1519,7 +1521,7 @@
               <w:lang w:eastAsia="en-GB"/>
             </w:rPr>
           </w:pPr>
-          <w:hyperlink w:anchor="_Toc1920550" w:history="1">
+          <w:hyperlink w:anchor="_Toc1947776" w:history="1">
             <w:r>
               <w:rPr>
                 <w:rStyle w:val="Hyperlink"/>
@@ -1546,7 +1548,7 @@
                 <w:noProof/>
                 <w:webHidden/>
               </w:rPr>
-              <w:instrText xml:space="preserve"> PAGEREF _Toc1920550 \h </w:instrText>
+              <w:instrText xml:space="preserve"> PAGEREF _Toc1947776 \h </w:instrText>
             </w:r>
             <w:r>
               <w:rPr>
@@ -1566,7 +1568,7 @@
                 <w:noProof/>
                 <w:webHidden/>
               </w:rPr>
-              <w:t>6</w:t>
+              <w:t>7</w:t>
             </w:r>
             <w:r>
               <w:rPr>
@@ -1589,13 +1591,13 @@
               <w:lang w:eastAsia="en-GB"/>
             </w:rPr>
           </w:pPr>
-          <w:hyperlink w:anchor="_Toc1920551" w:history="1">
+          <w:hyperlink w:anchor="_Toc1947777" w:history="1">
             <w:r>
               <w:rPr>
                 <w:rStyle w:val="Hyperlink"/>
                 <w:noProof/>
               </w:rPr>
-              <w:t>High level overview of classes that may be required –Part of Criteria 4 25% - 125 words</w:t>
+              <w:t>High level overview of classes that may be required – Criteria 4 25% - 125 words</w:t>
             </w:r>
             <w:r>
               <w:rPr>
@@ -1616,7 +1618,7 @@
                 <w:noProof/>
                 <w:webHidden/>
               </w:rPr>
-              <w:instrText xml:space="preserve"> PAGEREF _Toc1920551 \h </w:instrText>
+              <w:instrText xml:space="preserve"> PAGEREF _Toc1947777 \h </w:instrText>
             </w:r>
             <w:r>
               <w:rPr>
@@ -1636,7 +1638,7 @@
                 <w:noProof/>
                 <w:webHidden/>
               </w:rPr>
-              <w:t>6</w:t>
+              <w:t>7</w:t>
             </w:r>
             <w:r>
               <w:rPr>
@@ -1659,13 +1661,13 @@
               <w:lang w:eastAsia="en-GB"/>
             </w:rPr>
           </w:pPr>
-          <w:hyperlink w:anchor="_Toc1920552" w:history="1">
+          <w:hyperlink w:anchor="_Toc1947778" w:history="1">
             <w:r>
               <w:rPr>
                 <w:rStyle w:val="Hyperlink"/>
                 <w:noProof/>
               </w:rPr>
-              <w:t>High level flow diagrams and pseudocode –Part of Criteria 4 25% - 125 words</w:t>
+              <w:t>High level flow diagrams and pseudocode – Criteria 4 25% - 125 words</w:t>
             </w:r>
             <w:r>
               <w:rPr>
@@ -1686,7 +1688,7 @@
                 <w:noProof/>
                 <w:webHidden/>
               </w:rPr>
-              <w:instrText xml:space="preserve"> PAGEREF _Toc1920552 \h </w:instrText>
+              <w:instrText xml:space="preserve"> PAGEREF _Toc1947778 \h </w:instrText>
             </w:r>
             <w:r>
               <w:rPr>
@@ -1706,7 +1708,7 @@
                 <w:noProof/>
                 <w:webHidden/>
               </w:rPr>
-              <w:t>6</w:t>
+              <w:t>7</w:t>
             </w:r>
             <w:r>
               <w:rPr>
@@ -1729,7 +1731,7 @@
               <w:lang w:eastAsia="en-GB"/>
             </w:rPr>
           </w:pPr>
-          <w:hyperlink w:anchor="_Toc1920553" w:history="1">
+          <w:hyperlink w:anchor="_Toc1947779" w:history="1">
             <w:r>
               <w:rPr>
                 <w:rStyle w:val="Hyperlink"/>
@@ -1756,7 +1758,7 @@
                 <w:noProof/>
                 <w:webHidden/>
               </w:rPr>
-              <w:instrText xml:space="preserve"> PAGEREF _Toc1920553 \h </w:instrText>
+              <w:instrText xml:space="preserve"> PAGEREF _Toc1947779 \h </w:instrText>
             </w:r>
             <w:r>
               <w:rPr>
@@ -1776,7 +1778,7 @@
                 <w:noProof/>
                 <w:webHidden/>
               </w:rPr>
-              <w:t>6</w:t>
+              <w:t>7</w:t>
             </w:r>
             <w:r>
               <w:rPr>
@@ -1799,7 +1801,7 @@
               <w:lang w:eastAsia="en-GB"/>
             </w:rPr>
           </w:pPr>
-          <w:hyperlink w:anchor="_Toc1920554" w:history="1">
+          <w:hyperlink w:anchor="_Toc1947780" w:history="1">
             <w:r>
               <w:rPr>
                 <w:rStyle w:val="Hyperlink"/>
@@ -1826,7 +1828,7 @@
                 <w:noProof/>
                 <w:webHidden/>
               </w:rPr>
-              <w:instrText xml:space="preserve"> PAGEREF _Toc1920554 \h </w:instrText>
+              <w:instrText xml:space="preserve"> PAGEREF _Toc1947780 \h </w:instrText>
             </w:r>
             <w:r>
               <w:rPr>
@@ -1846,7 +1848,7 @@
                 <w:noProof/>
                 <w:webHidden/>
               </w:rPr>
-              <w:t>6</w:t>
+              <w:t>7</w:t>
             </w:r>
             <w:r>
               <w:rPr>
@@ -1869,7 +1871,7 @@
               <w:lang w:eastAsia="en-GB"/>
             </w:rPr>
           </w:pPr>
-          <w:hyperlink w:anchor="_Toc1920555" w:history="1">
+          <w:hyperlink w:anchor="_Toc1947781" w:history="1">
             <w:r>
               <w:rPr>
                 <w:rStyle w:val="Hyperlink"/>
@@ -1896,7 +1898,7 @@
                 <w:noProof/>
                 <w:webHidden/>
               </w:rPr>
-              <w:instrText xml:space="preserve"> PAGEREF _Toc1920555 \h </w:instrText>
+              <w:instrText xml:space="preserve"> PAGEREF _Toc1947781 \h </w:instrText>
             </w:r>
             <w:r>
               <w:rPr>
@@ -1916,7 +1918,7 @@
                 <w:noProof/>
                 <w:webHidden/>
               </w:rPr>
-              <w:t>6</w:t>
+              <w:t>7</w:t>
             </w:r>
             <w:r>
               <w:rPr>
@@ -1939,7 +1941,7 @@
               <w:lang w:eastAsia="en-GB"/>
             </w:rPr>
           </w:pPr>
-          <w:hyperlink w:anchor="_Toc1920556" w:history="1">
+          <w:hyperlink w:anchor="_Toc1947782" w:history="1">
             <w:r>
               <w:rPr>
                 <w:rStyle w:val="Hyperlink"/>
@@ -1966,7 +1968,7 @@
                 <w:noProof/>
                 <w:webHidden/>
               </w:rPr>
-              <w:instrText xml:space="preserve"> PAGEREF _Toc1920556 \h </w:instrText>
+              <w:instrText xml:space="preserve"> PAGEREF _Toc1947782 \h </w:instrText>
             </w:r>
             <w:r>
               <w:rPr>
@@ -1986,7 +1988,7 @@
                 <w:noProof/>
                 <w:webHidden/>
               </w:rPr>
-              <w:t>8</w:t>
+              <w:t>9</w:t>
             </w:r>
             <w:r>
               <w:rPr>
@@ -2004,10 +2006,12 @@
               <w:tab w:val="right" w:leader="dot" w:pos="9016"/>
             </w:tabs>
             <w:rPr>
+              <w:rFonts w:eastAsiaTheme="minorEastAsia"/>
               <w:noProof/>
+              <w:lang w:eastAsia="en-GB"/>
             </w:rPr>
           </w:pPr>
-          <w:hyperlink w:anchor="_Toc1920557" w:history="1">
+          <w:hyperlink w:anchor="_Toc1947783" w:history="1">
             <w:r>
               <w:rPr>
                 <w:rStyle w:val="Hyperlink"/>
@@ -2034,7 +2038,7 @@
                 <w:noProof/>
                 <w:webHidden/>
               </w:rPr>
-              <w:instrText xml:space="preserve"> PAGEREF _Toc1920557 \h </w:instrText>
+              <w:instrText xml:space="preserve"> PAGEREF _Toc1947783 \h </w:instrText>
             </w:r>
             <w:r>
               <w:rPr>
@@ -2077,7 +2081,7 @@
               <w:lang w:eastAsia="en-GB"/>
             </w:rPr>
           </w:pPr>
-          <w:hyperlink w:anchor="_Toc1920558" w:history="1">
+          <w:hyperlink w:anchor="_Toc1947784" w:history="1">
             <w:r>
               <w:rPr>
                 <w:rStyle w:val="Hyperlink"/>
@@ -2104,7 +2108,7 @@
                 <w:noProof/>
                 <w:webHidden/>
               </w:rPr>
-              <w:instrText xml:space="preserve"> PAGEREF _Toc1920558 \h </w:instrText>
+              <w:instrText xml:space="preserve"> PAGEREF _Toc1947784 \h </w:instrText>
             </w:r>
             <w:r>
               <w:rPr>
@@ -2124,7 +2128,7 @@
                 <w:noProof/>
                 <w:webHidden/>
               </w:rPr>
-              <w:t>11</w:t>
+              <w:t>12</w:t>
             </w:r>
             <w:r>
               <w:rPr>
@@ -2156,7 +2160,7 @@
       <w:pPr>
         <w:pStyle w:val="personalHeading"/>
       </w:pPr>
-      <w:bookmarkStart w:id="0" w:name="_Toc1920541"/>
+      <w:bookmarkStart w:id="0" w:name="_Toc1947767"/>
       <w:r>
         <w:lastRenderedPageBreak/>
         <w:t>Background</w:t>
@@ -2266,7 +2270,7 @@
       <w:pPr>
         <w:pStyle w:val="personalHeading"/>
       </w:pPr>
-      <w:bookmarkStart w:id="1" w:name="_Toc1920542"/>
+      <w:bookmarkStart w:id="1" w:name="_Toc1947768"/>
       <w:r>
         <w:t>Overall Aims</w:t>
       </w:r>
@@ -2274,10 +2278,7 @@
         <w:t xml:space="preserve"> – </w:t>
       </w:r>
       <w:r>
-        <w:t>Criteria</w:t>
-      </w:r>
-      <w:r>
-        <w:t xml:space="preserve"> </w:t>
+        <w:t xml:space="preserve">Criteria </w:t>
       </w:r>
       <w:r>
         <w:t>1, a portion of 15%</w:t>
@@ -2364,7 +2365,7 @@
       <w:pPr>
         <w:pStyle w:val="personalHeading"/>
       </w:pPr>
-      <w:bookmarkStart w:id="2" w:name="_Toc1920543"/>
+      <w:bookmarkStart w:id="2" w:name="_Toc1947769"/>
       <w:r>
         <w:t>Objectives</w:t>
       </w:r>
@@ -2372,10 +2373,7 @@
         <w:t xml:space="preserve"> – </w:t>
       </w:r>
       <w:r>
-        <w:t>Criteria</w:t>
-      </w:r>
-      <w:r>
-        <w:t xml:space="preserve"> </w:t>
+        <w:t xml:space="preserve">Criteria </w:t>
       </w:r>
       <w:r>
         <w:t>1, a portion of 15%</w:t>
@@ -2570,7 +2568,7 @@
       <w:pPr>
         <w:pStyle w:val="personalHeading"/>
       </w:pPr>
-      <w:bookmarkStart w:id="3" w:name="_Toc1920544"/>
+      <w:bookmarkStart w:id="3" w:name="_Toc1947770"/>
       <w:r>
         <w:lastRenderedPageBreak/>
         <w:t>Description of research/prototyping completed</w:t>
@@ -2683,33 +2681,31 @@
           <w:numId w:val="1"/>
         </w:numPr>
       </w:pPr>
-      <w:bookmarkStart w:id="4" w:name="_GoBack"/>
+      <w:r>
+        <w:t xml:space="preserve"> </w:t>
+      </w:r>
+    </w:p>
+    <w:p>
+      <w:pPr>
+        <w:pStyle w:val="personalHeading"/>
+      </w:pPr>
+      <w:bookmarkStart w:id="4" w:name="_Toc1947771"/>
+      <w:r>
+        <w:t>Project Specification</w:t>
+      </w:r>
+      <w:r>
+        <w:t xml:space="preserve"> – Criteria 3</w:t>
+      </w:r>
+      <w:r>
+        <w:t>,</w:t>
+      </w:r>
+      <w:r>
+        <w:t xml:space="preserve"> 15%</w:t>
+      </w:r>
+      <w:r>
+        <w:t xml:space="preserve"> 450 words</w:t>
+      </w:r>
       <w:bookmarkEnd w:id="4"/>
-      <w:r>
-        <w:t xml:space="preserve"> </w:t>
-      </w:r>
-    </w:p>
-    <w:p>
-      <w:pPr>
-        <w:pStyle w:val="personalHeading"/>
-      </w:pPr>
-      <w:bookmarkStart w:id="5" w:name="_Toc1920545"/>
-      <w:r>
-        <w:t>Project Specification</w:t>
-      </w:r>
-      <w:r>
-        <w:t xml:space="preserve"> – Criteria 3</w:t>
-      </w:r>
-      <w:r>
-        <w:t>,</w:t>
-      </w:r>
-      <w:r>
-        <w:t xml:space="preserve"> 15%</w:t>
-      </w:r>
-      <w:r>
-        <w:t xml:space="preserve"> 450 words</w:t>
-      </w:r>
-      <w:bookmarkEnd w:id="5"/>
     </w:p>
     <w:p>
       <w:pPr>
@@ -3066,7 +3062,7 @@
       <w:pPr>
         <w:pStyle w:val="personalHeading"/>
       </w:pPr>
-      <w:bookmarkStart w:id="6" w:name="_Toc1920546"/>
+      <w:bookmarkStart w:id="5" w:name="_Toc1947772"/>
       <w:r>
         <w:t>Discussion of potential solutions - Algorithms/approaches</w:t>
       </w:r>
@@ -3082,7 +3078,7 @@
       <w:r>
         <w:t xml:space="preserve"> - 250 words</w:t>
       </w:r>
-      <w:bookmarkEnd w:id="6"/>
+      <w:bookmarkEnd w:id="5"/>
     </w:p>
     <w:p>
       <w:pPr>
@@ -3434,7 +3430,7 @@
       <w:pPr>
         <w:pStyle w:val="personalHeading"/>
       </w:pPr>
-      <w:bookmarkStart w:id="7" w:name="_Toc1920547"/>
+      <w:bookmarkStart w:id="6" w:name="_Toc1947773"/>
       <w:r>
         <w:t xml:space="preserve">Discussion of tools and technologies </w:t>
       </w:r>
@@ -3450,7 +3446,7 @@
       <w:r>
         <w:t xml:space="preserve"> - 250 words</w:t>
       </w:r>
-      <w:bookmarkEnd w:id="7"/>
+      <w:bookmarkEnd w:id="6"/>
     </w:p>
     <w:p>
       <w:pPr>
@@ -3716,7 +3712,7 @@
       <w:pPr>
         <w:pStyle w:val="personalHeading"/>
       </w:pPr>
-      <w:bookmarkStart w:id="8" w:name="_Toc1920548"/>
+      <w:bookmarkStart w:id="7" w:name="_Toc1947774"/>
       <w:r>
         <w:t>Discussion of software dev methodology</w:t>
       </w:r>
@@ -3732,7 +3728,7 @@
       <w:r>
         <w:t xml:space="preserve"> - 375 words</w:t>
       </w:r>
-      <w:bookmarkEnd w:id="8"/>
+      <w:bookmarkEnd w:id="7"/>
     </w:p>
     <w:p>
       <w:pPr>
@@ -3876,7 +3872,7 @@
       <w:pPr>
         <w:pStyle w:val="personalHeading"/>
       </w:pPr>
-      <w:bookmarkStart w:id="9" w:name="_Toc1920549"/>
+      <w:bookmarkStart w:id="8" w:name="_Toc1947775"/>
       <w:r>
         <w:t xml:space="preserve">Discussion of project management tools and metrics </w:t>
       </w:r>
@@ -3892,7 +3888,7 @@
       <w:r>
         <w:t xml:space="preserve"> - 375 words</w:t>
       </w:r>
-      <w:bookmarkEnd w:id="9"/>
+      <w:bookmarkEnd w:id="8"/>
     </w:p>
     <w:p>
       <w:pPr>
@@ -4092,10 +4088,7 @@
         <w:t xml:space="preserve"> </w:t>
       </w:r>
       <w:r>
-        <w:t xml:space="preserve">&amp; </w:t>
-      </w:r>
-      <w:r>
-        <w:t xml:space="preserve">Create islands </w:t>
+        <w:t xml:space="preserve">&amp; Create islands </w:t>
       </w:r>
       <w:r>
         <w:t>– 2 days</w:t>
@@ -4322,31 +4315,229 @@
       <w:pPr>
         <w:pStyle w:val="personalHeading"/>
       </w:pPr>
-      <w:bookmarkStart w:id="10" w:name="_Toc1920550"/>
+      <w:bookmarkStart w:id="9" w:name="_Toc1947776"/>
       <w:r>
         <w:lastRenderedPageBreak/>
         <w:t>Resource implications</w:t>
       </w:r>
+      <w:bookmarkEnd w:id="9"/>
+      <w:r>
+        <w:t xml:space="preserve"> </w:t>
+      </w:r>
+    </w:p>
+    <w:p>
+      <w:pPr>
+        <w:pStyle w:val="Basic"/>
+      </w:pPr>
+      <w:r>
+        <w:t xml:space="preserve">Testing </w:t>
+      </w:r>
+      <w:r>
+        <w:t xml:space="preserve">– </w:t>
+      </w:r>
+      <w:proofErr w:type="spellStart"/>
+      <w:r>
+        <w:t>gotta</w:t>
+      </w:r>
+      <w:proofErr w:type="spellEnd"/>
+      <w:r>
+        <w:t xml:space="preserve"> get one of them test </w:t>
+      </w:r>
+      <w:proofErr w:type="spellStart"/>
+      <w:r>
+        <w:t>grooupps</w:t>
+      </w:r>
+      <w:proofErr w:type="spellEnd"/>
+      <w:r>
+        <w:t xml:space="preserve">. </w:t>
+      </w:r>
+      <w:r>
+        <w:t xml:space="preserve">People at D20 would probably be interested in testing it out. </w:t>
+      </w:r>
+    </w:p>
+    <w:p>
+      <w:pPr>
+        <w:pStyle w:val="personalHeading"/>
+      </w:pPr>
+      <w:bookmarkStart w:id="10" w:name="_Toc1947777"/>
+      <w:r>
+        <w:t xml:space="preserve">High level overview of classes that may be required </w:t>
+      </w:r>
+      <w:r>
+        <w:t>–</w:t>
+      </w:r>
+      <w:r>
+        <w:t xml:space="preserve"> </w:t>
+      </w:r>
+      <w:r>
+        <w:t>Criteria 4 25%</w:t>
+      </w:r>
+      <w:r>
+        <w:t xml:space="preserve"> - 125 words</w:t>
+      </w:r>
       <w:bookmarkEnd w:id="10"/>
+    </w:p>
+    <w:p>
+      <w:pPr>
+        <w:pStyle w:val="Basic"/>
+      </w:pPr>
+      <w:r>
+        <w:t>A high-level class diagram with inheritance, composition and aggregation</w:t>
+      </w:r>
+    </w:p>
+    <w:p>
+      <w:pPr>
+        <w:pStyle w:val="Basic"/>
+        <w:numPr>
+          <w:ilvl w:val="0"/>
+          <w:numId w:val="9"/>
+        </w:numPr>
+      </w:pPr>
+      <w:r>
+        <w:t xml:space="preserve">Generation manager </w:t>
+      </w:r>
+    </w:p>
+    <w:p>
+      <w:pPr>
+        <w:pStyle w:val="Basic"/>
+        <w:numPr>
+          <w:ilvl w:val="0"/>
+          <w:numId w:val="9"/>
+        </w:numPr>
+      </w:pPr>
+      <w:r>
+        <w:t xml:space="preserve">Save manager? </w:t>
+      </w:r>
+      <w:r>
+        <w:t>Load manager</w:t>
+      </w:r>
       <w:r>
         <w:t xml:space="preserve"> </w:t>
       </w:r>
-    </w:p>
-    <w:p>
-      <w:pPr>
-        <w:pStyle w:val="Basic"/>
-      </w:pPr>
-      <w:r>
-        <w:t xml:space="preserve">Testing </w:t>
+      <w:hyperlink r:id="rId18" w:history="1">
+        <w:r>
+          <w:rPr>
+            <w:rStyle w:val="Hyperlink"/>
+          </w:rPr>
+          <w:t>https://unity3d.com/learn/tutorials/topics/scripting/introduction-saving-and-loading</w:t>
+        </w:r>
+      </w:hyperlink>
+      <w:r>
+        <w:t xml:space="preserve"> </w:t>
+      </w:r>
+    </w:p>
+    <w:p>
+      <w:pPr>
+        <w:pStyle w:val="Basic"/>
+        <w:numPr>
+          <w:ilvl w:val="0"/>
+          <w:numId w:val="9"/>
+        </w:numPr>
+      </w:pPr>
+      <w:hyperlink r:id="rId19" w:history="1">
+        <w:r>
+          <w:rPr>
+            <w:rStyle w:val="Hyperlink"/>
+          </w:rPr>
+          <w:t>https://www.youtube.com/watch?v=sWWZZByVvlU</w:t>
+        </w:r>
+      </w:hyperlink>
+      <w:r>
+        <w:t xml:space="preserve"> </w:t>
+      </w:r>
+      <w:hyperlink r:id="rId20" w:history="1">
+        <w:r>
+          <w:rPr>
+            <w:rStyle w:val="Hyperlink"/>
+          </w:rPr>
+          <w:t>http://wiki.unity3d.com/index.php?title=Saving_and_Loading_Data:_XmlSerializer</w:t>
+        </w:r>
+      </w:hyperlink>
+      <w:r>
+        <w:t xml:space="preserve"> </w:t>
+      </w:r>
+      <w:bookmarkStart w:id="11" w:name="_GoBack"/>
+      <w:bookmarkEnd w:id="11"/>
+    </w:p>
+    <w:p>
+      <w:pPr>
+        <w:pStyle w:val="Basic"/>
+        <w:numPr>
+          <w:ilvl w:val="0"/>
+          <w:numId w:val="9"/>
+        </w:numPr>
+      </w:pPr>
+      <w:r>
+        <w:t xml:space="preserve">Camera movement </w:t>
+      </w:r>
+    </w:p>
+    <w:p>
+      <w:pPr>
+        <w:pStyle w:val="Basic"/>
+        <w:numPr>
+          <w:ilvl w:val="0"/>
+          <w:numId w:val="9"/>
+        </w:numPr>
+      </w:pPr>
+      <w:r>
+        <w:t>Tools</w:t>
+      </w:r>
+    </w:p>
+    <w:p>
+      <w:pPr>
+        <w:pStyle w:val="Basic"/>
+        <w:numPr>
+          <w:ilvl w:val="1"/>
+          <w:numId w:val="9"/>
+        </w:numPr>
+      </w:pPr>
+      <w:r>
+        <w:t>Label system</w:t>
+      </w:r>
+    </w:p>
+    <w:p>
+      <w:pPr>
+        <w:pStyle w:val="Basic"/>
+        <w:numPr>
+          <w:ilvl w:val="1"/>
+          <w:numId w:val="9"/>
+        </w:numPr>
+      </w:pPr>
+      <w:r>
+        <w:t>Party tokens</w:t>
+      </w:r>
+    </w:p>
+    <w:p>
+      <w:pPr>
+        <w:pStyle w:val="Basic"/>
+        <w:numPr>
+          <w:ilvl w:val="1"/>
+          <w:numId w:val="9"/>
+        </w:numPr>
+      </w:pPr>
+      <w:r>
+        <w:t>Ruler</w:t>
+      </w:r>
+    </w:p>
+    <w:p>
+      <w:pPr>
+        <w:pStyle w:val="Basic"/>
+        <w:numPr>
+          <w:ilvl w:val="1"/>
+          <w:numId w:val="9"/>
+        </w:numPr>
+      </w:pPr>
+      <w:r>
+        <w:t>Bridge constructor</w:t>
       </w:r>
     </w:p>
     <w:p>
       <w:pPr>
         <w:pStyle w:val="personalHeading"/>
       </w:pPr>
-      <w:bookmarkStart w:id="11" w:name="_Toc1920551"/>
-      <w:r>
-        <w:t xml:space="preserve">High level overview of classes that may be required </w:t>
+      <w:bookmarkStart w:id="12" w:name="_Toc1947778"/>
+      <w:r>
+        <w:t xml:space="preserve">High level flow diagrams and pseudocode </w:t>
       </w:r>
       <w:r>
         <w:t>–</w:t>
@@ -4360,108 +4551,175 @@
       <w:r>
         <w:t xml:space="preserve"> - 125 words</w:t>
       </w:r>
-      <w:bookmarkEnd w:id="11"/>
-    </w:p>
-    <w:p>
-      <w:pPr>
-        <w:pStyle w:val="Basic"/>
-      </w:pPr>
-      <w:r>
-        <w:t>A high-level class diagram with inheritance, composition and aggregation</w:t>
+      <w:bookmarkEnd w:id="12"/>
+    </w:p>
+    <w:p>
+      <w:pPr>
+        <w:pStyle w:val="Basic"/>
+      </w:pPr>
+      <w:r>
+        <w:t xml:space="preserve">Approximate indication of the ordering of operations </w:t>
+      </w:r>
+    </w:p>
+    <w:p>
+      <w:pPr>
+        <w:pStyle w:val="Basic"/>
+        <w:numPr>
+          <w:ilvl w:val="0"/>
+          <w:numId w:val="9"/>
+        </w:numPr>
+      </w:pPr>
+      <w:r>
+        <w:t xml:space="preserve">Take user input for variables </w:t>
+      </w:r>
+    </w:p>
+    <w:p>
+      <w:pPr>
+        <w:pStyle w:val="Basic"/>
+        <w:numPr>
+          <w:ilvl w:val="0"/>
+          <w:numId w:val="9"/>
+        </w:numPr>
+      </w:pPr>
+      <w:r>
+        <w:t>Create points/mesh?</w:t>
+      </w:r>
+    </w:p>
+    <w:p>
+      <w:pPr>
+        <w:pStyle w:val="Basic"/>
+        <w:numPr>
+          <w:ilvl w:val="0"/>
+          <w:numId w:val="9"/>
+        </w:numPr>
+      </w:pPr>
+      <w:r>
+        <w:t>Input points into fortunes algorithm</w:t>
+      </w:r>
+    </w:p>
+    <w:p>
+      <w:pPr>
+        <w:pStyle w:val="Basic"/>
+        <w:numPr>
+          <w:ilvl w:val="0"/>
+          <w:numId w:val="9"/>
+        </w:numPr>
+      </w:pPr>
+      <w:r>
+        <w:t xml:space="preserve">Define Voronoi diagram into islands and water/ocean </w:t>
+      </w:r>
+    </w:p>
+    <w:p>
+      <w:pPr>
+        <w:pStyle w:val="Basic"/>
+        <w:numPr>
+          <w:ilvl w:val="0"/>
+          <w:numId w:val="9"/>
+        </w:numPr>
+      </w:pPr>
+      <w:r>
+        <w:t xml:space="preserve">Define elevation of each island </w:t>
+      </w:r>
+    </w:p>
+    <w:p>
+      <w:pPr>
+        <w:pStyle w:val="Basic"/>
+        <w:numPr>
+          <w:ilvl w:val="0"/>
+          <w:numId w:val="9"/>
+        </w:numPr>
+      </w:pPr>
+      <w:r>
+        <w:t xml:space="preserve">Generate rivers </w:t>
+      </w:r>
+    </w:p>
+    <w:p>
+      <w:pPr>
+        <w:pStyle w:val="Basic"/>
+        <w:numPr>
+          <w:ilvl w:val="0"/>
+          <w:numId w:val="9"/>
+        </w:numPr>
+      </w:pPr>
+      <w:r>
+        <w:t xml:space="preserve">Define moisture </w:t>
+      </w:r>
+    </w:p>
+    <w:p>
+      <w:pPr>
+        <w:pStyle w:val="Basic"/>
+        <w:numPr>
+          <w:ilvl w:val="0"/>
+          <w:numId w:val="9"/>
+        </w:numPr>
+      </w:pPr>
+      <w:r>
+        <w:t>Generate biomes</w:t>
       </w:r>
     </w:p>
     <w:p>
       <w:pPr>
         <w:pStyle w:val="personalHeading"/>
       </w:pPr>
-      <w:bookmarkStart w:id="12" w:name="_Toc1920552"/>
-      <w:r>
-        <w:t xml:space="preserve">High level flow diagrams and pseudocode </w:t>
-      </w:r>
-      <w:r>
-        <w:t>–</w:t>
-      </w:r>
+      <w:bookmarkStart w:id="13" w:name="_Toc1947779"/>
+      <w:r>
+        <w:t>Appendices</w:t>
+      </w:r>
+      <w:bookmarkEnd w:id="13"/>
       <w:r>
         <w:t xml:space="preserve"> </w:t>
       </w:r>
-      <w:r>
-        <w:t>Criteria 4 25%</w:t>
-      </w:r>
-      <w:r>
-        <w:t xml:space="preserve"> - 125 words</w:t>
-      </w:r>
-      <w:bookmarkEnd w:id="12"/>
-    </w:p>
-    <w:p>
-      <w:pPr>
-        <w:pStyle w:val="Basic"/>
-      </w:pPr>
-      <w:r>
-        <w:t xml:space="preserve">Approximate indication of the ordering of operations </w:t>
-      </w:r>
-    </w:p>
-    <w:p>
-      <w:pPr>
-        <w:pStyle w:val="personalHeading"/>
-      </w:pPr>
-      <w:bookmarkStart w:id="13" w:name="_Toc1920553"/>
-      <w:r>
-        <w:t>Appendices</w:t>
-      </w:r>
-      <w:bookmarkEnd w:id="13"/>
+    </w:p>
+    <w:p>
+      <w:pPr>
+        <w:pStyle w:val="personalHeading2"/>
+      </w:pPr>
+      <w:bookmarkStart w:id="14" w:name="_Toc1947780"/>
+      <w:r>
+        <w:t xml:space="preserve">Reference List and Reading list </w:t>
+      </w:r>
+      <w:r>
+        <w:t>– part of 2, a portion of 20%</w:t>
+      </w:r>
+      <w:bookmarkEnd w:id="14"/>
+    </w:p>
+    <w:p>
+      <w:pPr>
+        <w:pStyle w:val="Basic"/>
+      </w:pPr>
+    </w:p>
+    <w:p>
+      <w:pPr>
+        <w:pStyle w:val="personalHeading2"/>
+      </w:pPr>
+      <w:bookmarkStart w:id="15" w:name="_Toc1947781"/>
+      <w:r>
+        <w:lastRenderedPageBreak/>
+        <w:t>Literature review</w:t>
+      </w:r>
+      <w:r>
+        <w:t xml:space="preserve"> – part of 2, a portion of 20%</w:t>
+      </w:r>
+      <w:bookmarkEnd w:id="15"/>
       <w:r>
         <w:t xml:space="preserve"> </w:t>
       </w:r>
     </w:p>
     <w:p>
       <w:pPr>
-        <w:pStyle w:val="personalHeading2"/>
-      </w:pPr>
-      <w:bookmarkStart w:id="14" w:name="_Toc1920554"/>
-      <w:r>
-        <w:t xml:space="preserve">Reference List and Reading list </w:t>
-      </w:r>
-      <w:r>
-        <w:t>– part of 2, a portion of 20%</w:t>
-      </w:r>
-      <w:bookmarkEnd w:id="14"/>
-    </w:p>
-    <w:p>
-      <w:pPr>
-        <w:pStyle w:val="Basic"/>
-      </w:pPr>
-    </w:p>
-    <w:p>
-      <w:pPr>
-        <w:pStyle w:val="personalHeading2"/>
-      </w:pPr>
-      <w:bookmarkStart w:id="15" w:name="_Toc1920555"/>
-      <w:r>
-        <w:t>Literature review</w:t>
-      </w:r>
-      <w:r>
-        <w:t xml:space="preserve"> – part of 2, a portion of 20%</w:t>
-      </w:r>
-      <w:bookmarkEnd w:id="15"/>
-      <w:r>
-        <w:t xml:space="preserve"> </w:t>
-      </w:r>
-    </w:p>
-    <w:p>
-      <w:pPr>
-        <w:pStyle w:val="Basic"/>
-      </w:pPr>
-    </w:p>
-    <w:p>
-      <w:pPr>
-        <w:pStyle w:val="Basic"/>
-      </w:pPr>
-    </w:p>
-    <w:p>
-      <w:pPr>
-        <w:pStyle w:val="Basic"/>
-      </w:pPr>
-      <w:hyperlink r:id="rId18" w:history="1">
+        <w:pStyle w:val="Basic"/>
+      </w:pPr>
+    </w:p>
+    <w:p>
+      <w:pPr>
+        <w:pStyle w:val="Basic"/>
+      </w:pPr>
+    </w:p>
+    <w:p>
+      <w:pPr>
+        <w:pStyle w:val="Basic"/>
+      </w:pPr>
+      <w:hyperlink r:id="rId21" w:history="1">
         <w:r>
           <w:rPr>
             <w:rStyle w:val="Hyperlink"/>
@@ -4485,7 +4743,7 @@
       <w:pPr>
         <w:pStyle w:val="Basic"/>
       </w:pPr>
-      <w:hyperlink r:id="rId19" w:history="1">
+      <w:hyperlink r:id="rId22" w:history="1">
         <w:r>
           <w:rPr>
             <w:rStyle w:val="Hyperlink"/>
@@ -4540,24 +4798,12 @@
       <w:r>
         <w:br/>
       </w:r>
-      <w:hyperlink r:id="rId20" w:history="1">
+      <w:hyperlink r:id="rId23" w:history="1">
         <w:r>
           <w:rPr>
             <w:rStyle w:val="Hyperlink"/>
           </w:rPr>
-          <w:t>https://dl.a</w:t>
-        </w:r>
-        <w:r>
-          <w:rPr>
-            <w:rStyle w:val="Hyperlink"/>
-          </w:rPr>
-          <w:t>c</w:t>
-        </w:r>
-        <w:r>
-          <w:rPr>
-            <w:rStyle w:val="Hyperlink"/>
-          </w:rPr>
-          <w:t>m.org/citation.cfm?id=10549</w:t>
+          <w:t>https://dl.acm.org/citation.cfm?id=10549</w:t>
         </w:r>
       </w:hyperlink>
       <w:r>
@@ -4606,7 +4852,7 @@
       <w:pPr>
         <w:pStyle w:val="Basic"/>
       </w:pPr>
-      <w:hyperlink r:id="rId21" w:history="1">
+      <w:hyperlink r:id="rId24" w:history="1">
         <w:r>
           <w:rPr>
             <w:rStyle w:val="Hyperlink"/>
@@ -4630,7 +4876,7 @@
       <w:pPr>
         <w:pStyle w:val="Basic"/>
       </w:pPr>
-      <w:hyperlink r:id="rId22" w:history="1">
+      <w:hyperlink r:id="rId25" w:history="1">
         <w:r>
           <w:rPr>
             <w:rStyle w:val="Hyperlink"/>
@@ -4654,7 +4900,7 @@
       <w:pPr>
         <w:pStyle w:val="Basic"/>
       </w:pPr>
-      <w:hyperlink r:id="rId23" w:history="1">
+      <w:hyperlink r:id="rId26" w:history="1">
         <w:r>
           <w:rPr>
             <w:rStyle w:val="Hyperlink"/>
@@ -4670,7 +4916,7 @@
       <w:pPr>
         <w:pStyle w:val="Basic"/>
       </w:pPr>
-      <w:hyperlink r:id="rId24" w:history="1">
+      <w:hyperlink r:id="rId27" w:history="1">
         <w:r>
           <w:rPr>
             <w:rStyle w:val="Hyperlink"/>
@@ -4694,7 +4940,7 @@
       <w:pPr>
         <w:pStyle w:val="Basic"/>
       </w:pPr>
-      <w:hyperlink r:id="rId25" w:history="1">
+      <w:hyperlink r:id="rId28" w:history="1">
         <w:r>
           <w:rPr>
             <w:rStyle w:val="Hyperlink"/>
@@ -4726,7 +4972,7 @@
       <w:pPr>
         <w:pStyle w:val="Basic"/>
       </w:pPr>
-      <w:hyperlink r:id="rId26" w:history="1">
+      <w:hyperlink r:id="rId29" w:history="1">
         <w:r>
           <w:rPr>
             <w:rStyle w:val="Hyperlink"/>
@@ -4755,7 +5001,7 @@
       <w:pPr>
         <w:pStyle w:val="Basic"/>
       </w:pPr>
-      <w:hyperlink r:id="rId27" w:history="1">
+      <w:hyperlink r:id="rId30" w:history="1">
         <w:r>
           <w:rPr>
             <w:rStyle w:val="Hyperlink"/>
@@ -4776,7 +5022,7 @@
       <w:pPr>
         <w:pStyle w:val="Basic"/>
       </w:pPr>
-      <w:hyperlink r:id="rId28" w:history="1">
+      <w:hyperlink r:id="rId31" w:history="1">
         <w:r>
           <w:rPr>
             <w:rStyle w:val="Hyperlink"/>
@@ -4797,7 +5043,7 @@
       <w:pPr>
         <w:pStyle w:val="Basic"/>
       </w:pPr>
-      <w:hyperlink r:id="rId29" w:history="1">
+      <w:hyperlink r:id="rId32" w:history="1">
         <w:r>
           <w:rPr>
             <w:rStyle w:val="Hyperlink"/>
@@ -4830,7 +5076,7 @@
       <w:pPr>
         <w:pStyle w:val="Basic"/>
       </w:pPr>
-      <w:hyperlink r:id="rId30" w:history="1">
+      <w:hyperlink r:id="rId33" w:history="1">
         <w:r>
           <w:rPr>
             <w:rStyle w:val="Hyperlink"/>
@@ -4859,7 +5105,7 @@
       <w:pPr>
         <w:pStyle w:val="Basic"/>
       </w:pPr>
-      <w:hyperlink r:id="rId31" w:history="1">
+      <w:hyperlink r:id="rId34" w:history="1">
         <w:r>
           <w:rPr>
             <w:rStyle w:val="Hyperlink"/>
@@ -4880,7 +5126,7 @@
       <w:pPr>
         <w:pStyle w:val="Basic"/>
       </w:pPr>
-      <w:hyperlink r:id="rId32" w:history="1">
+      <w:hyperlink r:id="rId35" w:history="1">
         <w:r>
           <w:rPr>
             <w:rStyle w:val="Hyperlink"/>
@@ -4901,7 +5147,7 @@
       <w:pPr>
         <w:pStyle w:val="Basic"/>
       </w:pPr>
-      <w:hyperlink r:id="rId33" w:history="1">
+      <w:hyperlink r:id="rId36" w:history="1">
         <w:r>
           <w:rPr>
             <w:rStyle w:val="Hyperlink"/>
@@ -4925,7 +5171,7 @@
       <w:pPr>
         <w:pStyle w:val="Basic"/>
       </w:pPr>
-      <w:hyperlink r:id="rId34" w:history="1">
+      <w:hyperlink r:id="rId37" w:history="1">
         <w:r>
           <w:rPr>
             <w:rStyle w:val="Hyperlink"/>
@@ -4986,7 +5232,7 @@
       <w:pPr>
         <w:pStyle w:val="Basic"/>
       </w:pPr>
-      <w:hyperlink r:id="rId35" w:history="1">
+      <w:hyperlink r:id="rId38" w:history="1">
         <w:r>
           <w:rPr>
             <w:rStyle w:val="Hyperlink"/>
@@ -5018,6 +5264,7 @@
           <w:noProof/>
           <w:color w:val="000000"/>
         </w:rPr>
+        <w:lastRenderedPageBreak/>
         <w:drawing>
           <wp:inline distT="0" distB="0" distL="0" distR="0">
             <wp:extent cx="5731510" cy="3223974"/>
@@ -5036,7 +5283,7 @@
                     </pic:cNvPicPr>
                   </pic:nvPicPr>
                   <pic:blipFill>
-                    <a:blip r:embed="rId36" cstate="print">
+                    <a:blip r:embed="rId39" cstate="print">
                       <a:extLst>
                         <a:ext uri="{28A0092B-C50C-407E-A947-70E740481C1C}">
                           <a14:useLocalDpi xmlns:a14="http://schemas.microsoft.com/office/drawing/2010/main" val="0"/>
@@ -5101,7 +5348,7 @@
       <w:pPr>
         <w:pStyle w:val="personalHeading2"/>
       </w:pPr>
-      <w:bookmarkStart w:id="16" w:name="_Toc1920556"/>
+      <w:bookmarkStart w:id="16" w:name="_Toc1947782"/>
       <w:r>
         <w:t>Discussion of tools and tech</w:t>
       </w:r>
@@ -5267,7 +5514,7 @@
             <w:pPr>
               <w:pStyle w:val="Basic"/>
             </w:pPr>
-            <w:hyperlink r:id="rId37" w:history="1">
+            <w:hyperlink r:id="rId40" w:history="1">
               <w:r>
                 <w:rPr>
                   <w:rStyle w:val="Hyperlink"/>
@@ -5318,7 +5565,7 @@
             <w:pPr>
               <w:pStyle w:val="Basic"/>
             </w:pPr>
-            <w:hyperlink r:id="rId38" w:history="1">
+            <w:hyperlink r:id="rId41" w:history="1">
               <w:r>
                 <w:rPr>
                   <w:rStyle w:val="Hyperlink"/>
@@ -5415,11 +5662,7 @@
               <w:pStyle w:val="Basic"/>
             </w:pPr>
             <w:r>
-              <w:t xml:space="preserve">Same vertex issue as above due to mobile index buffers being 16bit. Quite bloated in size as a lot of </w:t>
-            </w:r>
-            <w:r>
-              <w:lastRenderedPageBreak/>
-              <w:t>features which might not be used are included by default</w:t>
+              <w:t>Same vertex issue as above due to mobile index buffers being 16bit. Quite bloated in size as a lot of features which might not be used are included by default</w:t>
             </w:r>
           </w:p>
         </w:tc>
@@ -5434,7 +5677,6 @@
               <w:pStyle w:val="Basic"/>
             </w:pPr>
             <w:r>
-              <w:lastRenderedPageBreak/>
               <w:t>Godot</w:t>
             </w:r>
           </w:p>
@@ -5453,9 +5695,13 @@
             </w:r>
             <w:proofErr w:type="spellEnd"/>
             <w:r>
-              <w:t xml:space="preserve">, visual scripting, C# and C++ </w:t>
-            </w:r>
-            <w:hyperlink r:id="rId39" w:history="1">
+              <w:t xml:space="preserve">, visual </w:t>
+            </w:r>
+            <w:r>
+              <w:lastRenderedPageBreak/>
+              <w:t xml:space="preserve">scripting, C# and C++ </w:t>
+            </w:r>
+            <w:hyperlink r:id="rId42" w:history="1">
               <w:r>
                 <w:rPr>
                   <w:rStyle w:val="Hyperlink"/>
@@ -5477,6 +5723,7 @@
               <w:pStyle w:val="Basic"/>
             </w:pPr>
             <w:r>
+              <w:lastRenderedPageBreak/>
               <w:t>Never used</w:t>
             </w:r>
           </w:p>
@@ -5503,7 +5750,11 @@
               <w:pStyle w:val="Basic"/>
             </w:pPr>
             <w:r>
-              <w:t>Open source with no royalties, completely free to use</w:t>
+              <w:t xml:space="preserve">Open source with no royalties, </w:t>
+            </w:r>
+            <w:r>
+              <w:lastRenderedPageBreak/>
+              <w:t>completely free to use</w:t>
             </w:r>
           </w:p>
         </w:tc>
@@ -5516,7 +5767,12 @@
               <w:pStyle w:val="Basic"/>
             </w:pPr>
             <w:r>
-              <w:t xml:space="preserve">For the best experience it requires learning a new language </w:t>
+              <w:lastRenderedPageBreak/>
+              <w:t xml:space="preserve">For the best experience it requires </w:t>
+            </w:r>
+            <w:r>
+              <w:lastRenderedPageBreak/>
+              <w:t xml:space="preserve">learning a new language </w:t>
             </w:r>
           </w:p>
         </w:tc>
@@ -5531,6 +5787,7 @@
               <w:pStyle w:val="Basic"/>
             </w:pPr>
             <w:r>
+              <w:lastRenderedPageBreak/>
               <w:t>Game maker</w:t>
             </w:r>
           </w:p>
@@ -5799,7 +6056,7 @@
       <w:pPr>
         <w:pStyle w:val="personalHeading3"/>
       </w:pPr>
-      <w:bookmarkStart w:id="17" w:name="_Toc1920557"/>
+      <w:bookmarkStart w:id="17" w:name="_Toc1947783"/>
       <w:r>
         <w:t>Fortunes Algorithm pseudo code</w:t>
       </w:r>
@@ -6224,7 +6481,6 @@
           <w:color w:val="000000"/>
           <w:lang w:eastAsia="en-GB"/>
         </w:rPr>
-        <w:lastRenderedPageBreak/>
         <w:tab/>
         <w:t>Check for any circle events caused by this. (point's AL and AR)</w:t>
       </w:r>
@@ -6359,6 +6615,7 @@
           <w:color w:val="000000"/>
           <w:lang w:eastAsia="en-GB"/>
         </w:rPr>
+        <w:lastRenderedPageBreak/>
         <w:tab/>
       </w:r>
       <w:r>
@@ -6671,7 +6928,7 @@
             <w:pPr>
               <w:pStyle w:val="Basic"/>
             </w:pPr>
-            <w:hyperlink r:id="rId40" w:history="1">
+            <w:hyperlink r:id="rId43" w:history="1">
               <w:r>
                 <w:rPr>
                   <w:rStyle w:val="Hyperlink"/>
@@ -6782,7 +7039,7 @@
             <w:pPr>
               <w:pStyle w:val="Basic"/>
             </w:pPr>
-            <w:hyperlink r:id="rId41" w:history="1">
+            <w:hyperlink r:id="rId44" w:history="1">
               <w:r>
                 <w:rPr>
                   <w:rStyle w:val="Hyperlink"/>
@@ -6902,7 +7159,7 @@
             <w:pPr>
               <w:pStyle w:val="Basic"/>
             </w:pPr>
-            <w:hyperlink r:id="rId42" w:history="1">
+            <w:hyperlink r:id="rId45" w:history="1">
               <w:r>
                 <w:rPr>
                   <w:rStyle w:val="Hyperlink"/>
@@ -7013,7 +7270,7 @@
             <w:pPr>
               <w:pStyle w:val="Basic"/>
             </w:pPr>
-            <w:hyperlink r:id="rId43" w:history="1">
+            <w:hyperlink r:id="rId46" w:history="1">
               <w:r>
                 <w:rPr>
                   <w:rStyle w:val="Hyperlink"/>
@@ -7139,7 +7396,7 @@
             <w:pPr>
               <w:pStyle w:val="Basic"/>
             </w:pPr>
-            <w:hyperlink r:id="rId44" w:history="1">
+            <w:hyperlink r:id="rId47" w:history="1">
               <w:r>
                 <w:rPr>
                   <w:rStyle w:val="Hyperlink"/>
@@ -7243,9 +7500,8 @@
       <w:pPr>
         <w:pStyle w:val="personalHeading2"/>
       </w:pPr>
-      <w:bookmarkStart w:id="18" w:name="_Toc1920558"/>
-      <w:r>
-        <w:lastRenderedPageBreak/>
+      <w:bookmarkStart w:id="18" w:name="_Toc1947784"/>
+      <w:r>
         <w:t>Discussion of software Dev methodology</w:t>
       </w:r>
       <w:bookmarkEnd w:id="18"/>
@@ -7265,9 +7521,9 @@
         <w:tblLook w:val="04A0" w:firstRow="1" w:lastRow="0" w:firstColumn="1" w:lastColumn="0" w:noHBand="0" w:noVBand="1"/>
       </w:tblPr>
       <w:tblGrid>
-        <w:gridCol w:w="3265"/>
-        <w:gridCol w:w="1413"/>
-        <w:gridCol w:w="4682"/>
+        <w:gridCol w:w="3260"/>
+        <w:gridCol w:w="1426"/>
+        <w:gridCol w:w="4674"/>
       </w:tblGrid>
       <w:tr>
         <w:tc>
@@ -7408,6 +7664,7 @@
               <w:rPr>
                 <w:lang w:eastAsia="en-GB"/>
               </w:rPr>
+              <w:lastRenderedPageBreak/>
               <w:t xml:space="preserve">Difficulties implementing chosen algorithm </w:t>
             </w:r>
           </w:p>
@@ -7798,6 +8055,101 @@
           </w:p>
         </w:tc>
       </w:tr>
+      <w:tr>
+        <w:tc>
+          <w:tcPr>
+            <w:tcW w:w="0" w:type="auto"/>
+            <w:tcBorders>
+              <w:top w:val="single" w:sz="8" w:space="0" w:color="000000"/>
+              <w:left w:val="single" w:sz="8" w:space="0" w:color="000000"/>
+              <w:bottom w:val="single" w:sz="8" w:space="0" w:color="000000"/>
+              <w:right w:val="single" w:sz="8" w:space="0" w:color="000000"/>
+            </w:tcBorders>
+            <w:tcMar>
+              <w:top w:w="100" w:type="dxa"/>
+              <w:left w:w="100" w:type="dxa"/>
+              <w:bottom w:w="100" w:type="dxa"/>
+              <w:right w:w="100" w:type="dxa"/>
+            </w:tcMar>
+          </w:tcPr>
+          <w:p>
+            <w:pPr>
+              <w:pStyle w:val="Basic"/>
+              <w:rPr>
+                <w:lang w:eastAsia="en-GB"/>
+              </w:rPr>
+            </w:pPr>
+            <w:r>
+              <w:rPr>
+                <w:lang w:eastAsia="en-GB"/>
+              </w:rPr>
+              <w:t>Core objectives taking too long to implement</w:t>
+            </w:r>
+          </w:p>
+        </w:tc>
+        <w:tc>
+          <w:tcPr>
+            <w:tcW w:w="0" w:type="auto"/>
+            <w:tcBorders>
+              <w:top w:val="single" w:sz="8" w:space="0" w:color="000000"/>
+              <w:left w:val="single" w:sz="8" w:space="0" w:color="000000"/>
+              <w:bottom w:val="single" w:sz="8" w:space="0" w:color="000000"/>
+              <w:right w:val="single" w:sz="8" w:space="0" w:color="000000"/>
+            </w:tcBorders>
+            <w:tcMar>
+              <w:top w:w="100" w:type="dxa"/>
+              <w:left w:w="100" w:type="dxa"/>
+              <w:bottom w:w="100" w:type="dxa"/>
+              <w:right w:w="100" w:type="dxa"/>
+            </w:tcMar>
+          </w:tcPr>
+          <w:p>
+            <w:pPr>
+              <w:pStyle w:val="Basic"/>
+              <w:rPr>
+                <w:lang w:eastAsia="en-GB"/>
+              </w:rPr>
+            </w:pPr>
+            <w:r>
+              <w:rPr>
+                <w:lang w:eastAsia="en-GB"/>
+              </w:rPr>
+              <w:t>Medium/high</w:t>
+            </w:r>
+          </w:p>
+        </w:tc>
+        <w:tc>
+          <w:tcPr>
+            <w:tcW w:w="0" w:type="auto"/>
+            <w:tcBorders>
+              <w:top w:val="single" w:sz="8" w:space="0" w:color="000000"/>
+              <w:left w:val="single" w:sz="8" w:space="0" w:color="000000"/>
+              <w:bottom w:val="single" w:sz="8" w:space="0" w:color="000000"/>
+              <w:right w:val="single" w:sz="8" w:space="0" w:color="000000"/>
+            </w:tcBorders>
+            <w:tcMar>
+              <w:top w:w="100" w:type="dxa"/>
+              <w:left w:w="100" w:type="dxa"/>
+              <w:bottom w:w="100" w:type="dxa"/>
+              <w:right w:w="100" w:type="dxa"/>
+            </w:tcMar>
+          </w:tcPr>
+          <w:p>
+            <w:pPr>
+              <w:pStyle w:val="Basic"/>
+              <w:rPr>
+                <w:lang w:eastAsia="en-GB"/>
+              </w:rPr>
+            </w:pPr>
+            <w:r>
+              <w:rPr>
+                <w:lang w:eastAsia="en-GB"/>
+              </w:rPr>
+              <w:t>Removal/scaling down of less important core features to fit within timescale correctly</w:t>
+            </w:r>
+          </w:p>
+        </w:tc>
+      </w:tr>
     </w:tbl>
     <w:p>
       <w:pPr>
@@ -7805,7 +8157,7 @@
       </w:pPr>
     </w:p>
     <w:sectPr>
-      <w:headerReference w:type="default" r:id="rId45"/>
+      <w:headerReference w:type="default" r:id="rId48"/>
       <w:pgSz w:w="11906" w:h="16838"/>
       <w:pgMar w:top="1440" w:right="1440" w:bottom="1440" w:left="1440" w:header="708" w:footer="708" w:gutter="0"/>
       <w:pgNumType w:start="0"/>
@@ -9465,6 +9817,7 @@
   <w:style w:type="character" w:default="1" w:styleId="DefaultParagraphFont">
     <w:name w:val="Default Paragraph Font"/>
     <w:uiPriority w:val="1"/>
+    <w:semiHidden/>
     <w:unhideWhenUsed/>
   </w:style>
   <w:style w:type="table" w:default="1" w:styleId="TableNormal">
@@ -10279,7 +10632,7 @@
 </file>
 
 <file path=customXml/itemProps1.xml><?xml version="1.0" encoding="utf-8"?>
-<ds:datastoreItem xmlns:ds="http://schemas.openxmlformats.org/officeDocument/2006/customXml" ds:itemID="{83F4D77C-ADAE-44F1-822F-D9673DC422B0}">
+<ds:datastoreItem xmlns:ds="http://schemas.openxmlformats.org/officeDocument/2006/customXml" ds:itemID="{D2056408-B7C6-4223-80D5-C64DAA25ED5F}">
   <ds:schemaRefs>
     <ds:schemaRef ds:uri="http://schemas.openxmlformats.org/officeDocument/2006/bibliography"/>
   </ds:schemaRefs>

</xml_diff>

<commit_message>
re-wrote tech section so it's no longer first person
</commit_message>
<xml_diff>
--- a/Progress Report.docx
+++ b/Progress Report.docx
@@ -1,6 +1,6 @@
 
 <file path=word/document.xml><?xml version="1.0" encoding="utf-8"?>
-<w:document xmlns:wpc="http://schemas.microsoft.com/office/word/2010/wordprocessingCanvas" xmlns:cx="http://schemas.microsoft.com/office/drawing/2014/chartex" xmlns:mc="http://schemas.openxmlformats.org/markup-compatibility/2006" xmlns:o="urn:schemas-microsoft-com:office:office" xmlns:r="http://schemas.openxmlformats.org/officeDocument/2006/relationships" xmlns:m="http://schemas.openxmlformats.org/officeDocument/2006/math" xmlns:v="urn:schemas-microsoft-com:vml" xmlns:wp14="http://schemas.microsoft.com/office/word/2010/wordprocessingDrawing" xmlns:wp="http://schemas.openxmlformats.org/drawingml/2006/wordprocessingDrawing" xmlns:w10="urn:schemas-microsoft-com:office:word" xmlns:w="http://schemas.openxmlformats.org/wordprocessingml/2006/main" xmlns:w14="http://schemas.microsoft.com/office/word/2010/wordml" xmlns:w15="http://schemas.microsoft.com/office/word/2012/wordml" xmlns:w16se="http://schemas.microsoft.com/office/word/2015/wordml/symex" xmlns:wpg="http://schemas.microsoft.com/office/word/2010/wordprocessingGroup" xmlns:wpi="http://schemas.microsoft.com/office/word/2010/wordprocessingInk" xmlns:wne="http://schemas.microsoft.com/office/word/2006/wordml" xmlns:wps="http://schemas.microsoft.com/office/word/2010/wordprocessingShape" mc:Ignorable="w14 w15 w16se wp14">
+<w:document xmlns:wpc="http://schemas.microsoft.com/office/word/2010/wordprocessingCanvas" xmlns:mc="http://schemas.openxmlformats.org/markup-compatibility/2006" xmlns:o="urn:schemas-microsoft-com:office:office" xmlns:r="http://schemas.openxmlformats.org/officeDocument/2006/relationships" xmlns:m="http://schemas.openxmlformats.org/officeDocument/2006/math" xmlns:v="urn:schemas-microsoft-com:vml" xmlns:wp14="http://schemas.microsoft.com/office/word/2010/wordprocessingDrawing" xmlns:wp="http://schemas.openxmlformats.org/drawingml/2006/wordprocessingDrawing" xmlns:w10="urn:schemas-microsoft-com:office:word" xmlns:w="http://schemas.openxmlformats.org/wordprocessingml/2006/main" xmlns:w14="http://schemas.microsoft.com/office/word/2010/wordml" xmlns:w15="http://schemas.microsoft.com/office/word/2012/wordml" xmlns:wpg="http://schemas.microsoft.com/office/word/2010/wordprocessingGroup" xmlns:wpi="http://schemas.microsoft.com/office/word/2010/wordprocessingInk" xmlns:wne="http://schemas.microsoft.com/office/word/2006/wordml" xmlns:wps="http://schemas.microsoft.com/office/word/2010/wordprocessingShape" mc:Ignorable="w14 w15 wp14">
   <w:background w:color="A5A5A5" w:themeColor="background1" w:themeShade="A5"/>
   <w:body>
     <w:p>
@@ -745,7 +745,7 @@
     <w:sdt>
       <w:sdtPr>
         <w:rPr>
-          <w:rFonts w:eastAsiaTheme="minorHAnsi"/>
+          <w:rFonts w:asciiTheme="minorHAnsi" w:eastAsiaTheme="minorHAnsi" w:hAnsiTheme="minorHAnsi"/>
           <w:smallCaps w:val="0"/>
           <w:color w:val="auto"/>
           <w:spacing w:val="0"/>
@@ -760,7 +760,6 @@
       </w:sdtPr>
       <w:sdtEndPr>
         <w:rPr>
-          <w:rFonts w:asciiTheme="minorHAnsi" w:hAnsiTheme="minorHAnsi"/>
           <w:b/>
           <w:bCs/>
           <w:noProof/>
@@ -811,7 +810,7 @@
             </w:rPr>
             <w:fldChar w:fldCharType="separate"/>
           </w:r>
-          <w:hyperlink w:anchor="_Toc2007819" w:history="1">
+          <w:hyperlink w:anchor="_Toc2076339" w:history="1">
             <w:r>
               <w:rPr>
                 <w:rStyle w:val="Hyperlink"/>
@@ -838,7 +837,7 @@
                 <w:noProof/>
                 <w:webHidden/>
               </w:rPr>
-              <w:instrText xml:space="preserve"> PAGEREF _Toc2007819 \h </w:instrText>
+              <w:instrText xml:space="preserve"> PAGEREF _Toc2076339 \h </w:instrText>
             </w:r>
             <w:r>
               <w:rPr>
@@ -881,7 +880,7 @@
               <w:lang w:eastAsia="en-GB"/>
             </w:rPr>
           </w:pPr>
-          <w:hyperlink w:anchor="_Toc2007820" w:history="1">
+          <w:hyperlink w:anchor="_Toc2076340" w:history="1">
             <w:r>
               <w:rPr>
                 <w:rStyle w:val="Hyperlink"/>
@@ -908,7 +907,7 @@
                 <w:noProof/>
                 <w:webHidden/>
               </w:rPr>
-              <w:instrText xml:space="preserve"> PAGEREF _Toc2007820 \h </w:instrText>
+              <w:instrText xml:space="preserve"> PAGEREF _Toc2076340 \h </w:instrText>
             </w:r>
             <w:r>
               <w:rPr>
@@ -951,7 +950,7 @@
               <w:lang w:eastAsia="en-GB"/>
             </w:rPr>
           </w:pPr>
-          <w:hyperlink w:anchor="_Toc2007821" w:history="1">
+          <w:hyperlink w:anchor="_Toc2076341" w:history="1">
             <w:r>
               <w:rPr>
                 <w:rStyle w:val="Hyperlink"/>
@@ -978,7 +977,7 @@
                 <w:noProof/>
                 <w:webHidden/>
               </w:rPr>
-              <w:instrText xml:space="preserve"> PAGEREF _Toc2007821 \h </w:instrText>
+              <w:instrText xml:space="preserve"> PAGEREF _Toc2076341 \h </w:instrText>
             </w:r>
             <w:r>
               <w:rPr>
@@ -1021,7 +1020,7 @@
               <w:lang w:eastAsia="en-GB"/>
             </w:rPr>
           </w:pPr>
-          <w:hyperlink w:anchor="_Toc2007822" w:history="1">
+          <w:hyperlink w:anchor="_Toc2076342" w:history="1">
             <w:r>
               <w:rPr>
                 <w:rStyle w:val="Hyperlink"/>
@@ -1048,7 +1047,7 @@
                 <w:noProof/>
                 <w:webHidden/>
               </w:rPr>
-              <w:instrText xml:space="preserve"> PAGEREF _Toc2007822 \h </w:instrText>
+              <w:instrText xml:space="preserve"> PAGEREF _Toc2076342 \h </w:instrText>
             </w:r>
             <w:r>
               <w:rPr>
@@ -1091,7 +1090,7 @@
               <w:lang w:eastAsia="en-GB"/>
             </w:rPr>
           </w:pPr>
-          <w:hyperlink w:anchor="_Toc2007823" w:history="1">
+          <w:hyperlink w:anchor="_Toc2076343" w:history="1">
             <w:r>
               <w:rPr>
                 <w:rStyle w:val="Hyperlink"/>
@@ -1118,7 +1117,7 @@
                 <w:noProof/>
                 <w:webHidden/>
               </w:rPr>
-              <w:instrText xml:space="preserve"> PAGEREF _Toc2007823 \h </w:instrText>
+              <w:instrText xml:space="preserve"> PAGEREF _Toc2076343 \h </w:instrText>
             </w:r>
             <w:r>
               <w:rPr>
@@ -1161,7 +1160,7 @@
               <w:lang w:eastAsia="en-GB"/>
             </w:rPr>
           </w:pPr>
-          <w:hyperlink w:anchor="_Toc2007824" w:history="1">
+          <w:hyperlink w:anchor="_Toc2076344" w:history="1">
             <w:r>
               <w:rPr>
                 <w:rStyle w:val="Hyperlink"/>
@@ -1188,7 +1187,7 @@
                 <w:noProof/>
                 <w:webHidden/>
               </w:rPr>
-              <w:instrText xml:space="preserve"> PAGEREF _Toc2007824 \h </w:instrText>
+              <w:instrText xml:space="preserve"> PAGEREF _Toc2076344 \h </w:instrText>
             </w:r>
             <w:r>
               <w:rPr>
@@ -1231,7 +1230,7 @@
               <w:lang w:eastAsia="en-GB"/>
             </w:rPr>
           </w:pPr>
-          <w:hyperlink w:anchor="_Toc2007825" w:history="1">
+          <w:hyperlink w:anchor="_Toc2076345" w:history="1">
             <w:r>
               <w:rPr>
                 <w:rStyle w:val="Hyperlink"/>
@@ -1258,7 +1257,7 @@
                 <w:noProof/>
                 <w:webHidden/>
               </w:rPr>
-              <w:instrText xml:space="preserve"> PAGEREF _Toc2007825 \h </w:instrText>
+              <w:instrText xml:space="preserve"> PAGEREF _Toc2076345 \h </w:instrText>
             </w:r>
             <w:r>
               <w:rPr>
@@ -1301,7 +1300,7 @@
               <w:lang w:eastAsia="en-GB"/>
             </w:rPr>
           </w:pPr>
-          <w:hyperlink w:anchor="_Toc2007826" w:history="1">
+          <w:hyperlink w:anchor="_Toc2076346" w:history="1">
             <w:r>
               <w:rPr>
                 <w:rStyle w:val="Hyperlink"/>
@@ -1328,7 +1327,7 @@
                 <w:noProof/>
                 <w:webHidden/>
               </w:rPr>
-              <w:instrText xml:space="preserve"> PAGEREF _Toc2007826 \h </w:instrText>
+              <w:instrText xml:space="preserve"> PAGEREF _Toc2076346 \h </w:instrText>
             </w:r>
             <w:r>
               <w:rPr>
@@ -1371,7 +1370,7 @@
               <w:lang w:eastAsia="en-GB"/>
             </w:rPr>
           </w:pPr>
-          <w:hyperlink w:anchor="_Toc2007827" w:history="1">
+          <w:hyperlink w:anchor="_Toc2076347" w:history="1">
             <w:r>
               <w:rPr>
                 <w:rStyle w:val="Hyperlink"/>
@@ -1398,7 +1397,7 @@
                 <w:noProof/>
                 <w:webHidden/>
               </w:rPr>
-              <w:instrText xml:space="preserve"> PAGEREF _Toc2007827 \h </w:instrText>
+              <w:instrText xml:space="preserve"> PAGEREF _Toc2076347 \h </w:instrText>
             </w:r>
             <w:r>
               <w:rPr>
@@ -1441,7 +1440,7 @@
               <w:lang w:eastAsia="en-GB"/>
             </w:rPr>
           </w:pPr>
-          <w:hyperlink w:anchor="_Toc2007828" w:history="1">
+          <w:hyperlink w:anchor="_Toc2076348" w:history="1">
             <w:r>
               <w:rPr>
                 <w:rStyle w:val="Hyperlink"/>
@@ -1468,7 +1467,7 @@
                 <w:noProof/>
                 <w:webHidden/>
               </w:rPr>
-              <w:instrText xml:space="preserve"> PAGEREF _Toc2007828 \h </w:instrText>
+              <w:instrText xml:space="preserve"> PAGEREF _Toc2076348 \h </w:instrText>
             </w:r>
             <w:r>
               <w:rPr>
@@ -1511,7 +1510,7 @@
               <w:lang w:eastAsia="en-GB"/>
             </w:rPr>
           </w:pPr>
-          <w:hyperlink w:anchor="_Toc2007829" w:history="1">
+          <w:hyperlink w:anchor="_Toc2076349" w:history="1">
             <w:r>
               <w:rPr>
                 <w:rStyle w:val="Hyperlink"/>
@@ -1538,7 +1537,7 @@
                 <w:noProof/>
                 <w:webHidden/>
               </w:rPr>
-              <w:instrText xml:space="preserve"> PAGEREF _Toc2007829 \h </w:instrText>
+              <w:instrText xml:space="preserve"> PAGEREF _Toc2076349 \h </w:instrText>
             </w:r>
             <w:r>
               <w:rPr>
@@ -1581,7 +1580,7 @@
               <w:lang w:eastAsia="en-GB"/>
             </w:rPr>
           </w:pPr>
-          <w:hyperlink w:anchor="_Toc2007830" w:history="1">
+          <w:hyperlink w:anchor="_Toc2076350" w:history="1">
             <w:r>
               <w:rPr>
                 <w:rStyle w:val="Hyperlink"/>
@@ -1608,7 +1607,7 @@
                 <w:noProof/>
                 <w:webHidden/>
               </w:rPr>
-              <w:instrText xml:space="preserve"> PAGEREF _Toc2007830 \h </w:instrText>
+              <w:instrText xml:space="preserve"> PAGEREF _Toc2076350 \h </w:instrText>
             </w:r>
             <w:r>
               <w:rPr>
@@ -1651,7 +1650,7 @@
               <w:lang w:eastAsia="en-GB"/>
             </w:rPr>
           </w:pPr>
-          <w:hyperlink w:anchor="_Toc2007831" w:history="1">
+          <w:hyperlink w:anchor="_Toc2076351" w:history="1">
             <w:r>
               <w:rPr>
                 <w:rStyle w:val="Hyperlink"/>
@@ -1678,7 +1677,7 @@
                 <w:noProof/>
                 <w:webHidden/>
               </w:rPr>
-              <w:instrText xml:space="preserve"> PAGEREF _Toc2007831 \h </w:instrText>
+              <w:instrText xml:space="preserve"> PAGEREF _Toc2076351 \h </w:instrText>
             </w:r>
             <w:r>
               <w:rPr>
@@ -1721,7 +1720,7 @@
               <w:lang w:eastAsia="en-GB"/>
             </w:rPr>
           </w:pPr>
-          <w:hyperlink w:anchor="_Toc2007832" w:history="1">
+          <w:hyperlink w:anchor="_Toc2076352" w:history="1">
             <w:r>
               <w:rPr>
                 <w:rStyle w:val="Hyperlink"/>
@@ -1748,7 +1747,7 @@
                 <w:noProof/>
                 <w:webHidden/>
               </w:rPr>
-              <w:instrText xml:space="preserve"> PAGEREF _Toc2007832 \h </w:instrText>
+              <w:instrText xml:space="preserve"> PAGEREF _Toc2076352 \h </w:instrText>
             </w:r>
             <w:r>
               <w:rPr>
@@ -1791,7 +1790,7 @@
               <w:lang w:eastAsia="en-GB"/>
             </w:rPr>
           </w:pPr>
-          <w:hyperlink w:anchor="_Toc2007833" w:history="1">
+          <w:hyperlink w:anchor="_Toc2076353" w:history="1">
             <w:r>
               <w:rPr>
                 <w:rStyle w:val="Hyperlink"/>
@@ -1818,7 +1817,7 @@
                 <w:noProof/>
                 <w:webHidden/>
               </w:rPr>
-              <w:instrText xml:space="preserve"> PAGEREF _Toc2007833 \h </w:instrText>
+              <w:instrText xml:space="preserve"> PAGEREF _Toc2076353 \h </w:instrText>
             </w:r>
             <w:r>
               <w:rPr>
@@ -1861,7 +1860,7 @@
               <w:lang w:eastAsia="en-GB"/>
             </w:rPr>
           </w:pPr>
-          <w:hyperlink w:anchor="_Toc2007834" w:history="1">
+          <w:hyperlink w:anchor="_Toc2076354" w:history="1">
             <w:r>
               <w:rPr>
                 <w:rStyle w:val="Hyperlink"/>
@@ -1888,7 +1887,7 @@
                 <w:noProof/>
                 <w:webHidden/>
               </w:rPr>
-              <w:instrText xml:space="preserve"> PAGEREF _Toc2007834 \h </w:instrText>
+              <w:instrText xml:space="preserve"> PAGEREF _Toc2076354 \h </w:instrText>
             </w:r>
             <w:r>
               <w:rPr>
@@ -1931,7 +1930,7 @@
               <w:lang w:eastAsia="en-GB"/>
             </w:rPr>
           </w:pPr>
-          <w:hyperlink w:anchor="_Toc2007835" w:history="1">
+          <w:hyperlink w:anchor="_Toc2076355" w:history="1">
             <w:r>
               <w:rPr>
                 <w:rStyle w:val="Hyperlink"/>
@@ -1958,7 +1957,7 @@
                 <w:noProof/>
                 <w:webHidden/>
               </w:rPr>
-              <w:instrText xml:space="preserve"> PAGEREF _Toc2007835 \h </w:instrText>
+              <w:instrText xml:space="preserve"> PAGEREF _Toc2076355 \h </w:instrText>
             </w:r>
             <w:r>
               <w:rPr>
@@ -2001,7 +2000,7 @@
               <w:lang w:eastAsia="en-GB"/>
             </w:rPr>
           </w:pPr>
-          <w:hyperlink w:anchor="_Toc2007836" w:history="1">
+          <w:hyperlink w:anchor="_Toc2076356" w:history="1">
             <w:r>
               <w:rPr>
                 <w:rStyle w:val="Hyperlink"/>
@@ -2028,7 +2027,77 @@
                 <w:noProof/>
                 <w:webHidden/>
               </w:rPr>
-              <w:instrText xml:space="preserve"> PAGEREF _Toc2007836 \h </w:instrText>
+              <w:instrText xml:space="preserve"> PAGEREF _Toc2076356 \h </w:instrText>
+            </w:r>
+            <w:r>
+              <w:rPr>
+                <w:noProof/>
+                <w:webHidden/>
+              </w:rPr>
+            </w:r>
+            <w:r>
+              <w:rPr>
+                <w:noProof/>
+                <w:webHidden/>
+              </w:rPr>
+              <w:fldChar w:fldCharType="separate"/>
+            </w:r>
+            <w:r>
+              <w:rPr>
+                <w:noProof/>
+                <w:webHidden/>
+              </w:rPr>
+              <w:t>H</w:t>
+            </w:r>
+            <w:r>
+              <w:rPr>
+                <w:noProof/>
+                <w:webHidden/>
+              </w:rPr>
+              <w:fldChar w:fldCharType="end"/>
+            </w:r>
+          </w:hyperlink>
+        </w:p>
+        <w:p>
+          <w:pPr>
+            <w:pStyle w:val="TOC2"/>
+            <w:tabs>
+              <w:tab w:val="right" w:leader="dot" w:pos="9016"/>
+            </w:tabs>
+            <w:rPr>
+              <w:rFonts w:eastAsiaTheme="minorEastAsia"/>
+              <w:noProof/>
+              <w:lang w:eastAsia="en-GB"/>
+            </w:rPr>
+          </w:pPr>
+          <w:hyperlink w:anchor="_Toc2076357" w:history="1">
+            <w:r>
+              <w:rPr>
+                <w:rStyle w:val="Hyperlink"/>
+                <w:noProof/>
+              </w:rPr>
+              <w:t>Work Log</w:t>
+            </w:r>
+            <w:r>
+              <w:rPr>
+                <w:noProof/>
+                <w:webHidden/>
+              </w:rPr>
+              <w:tab/>
+            </w:r>
+            <w:r>
+              <w:rPr>
+                <w:noProof/>
+                <w:webHidden/>
+              </w:rPr>
+              <w:fldChar w:fldCharType="begin"/>
+            </w:r>
+            <w:r>
+              <w:rPr>
+                <w:noProof/>
+                <w:webHidden/>
+              </w:rPr>
+              <w:instrText xml:space="preserve"> PAGEREF _Toc2076357 \h </w:instrText>
             </w:r>
             <w:r>
               <w:rPr>
@@ -2080,7 +2149,7 @@
       <w:pPr>
         <w:pStyle w:val="personalHeading"/>
       </w:pPr>
-      <w:bookmarkStart w:id="0" w:name="_Toc2007819"/>
+      <w:bookmarkStart w:id="0" w:name="_Toc2076339"/>
       <w:r>
         <w:lastRenderedPageBreak/>
         <w:t xml:space="preserve">1 </w:t>
@@ -2124,7 +2193,13 @@
         <w:t>focus</w:t>
       </w:r>
       <w:r>
-        <w:t xml:space="preserve"> on generating world maps to simplify and streamline world creation for table top roleplaying games(</w:t>
+        <w:t xml:space="preserve"> on generating world maps to simplify and streamline world creation for table top roleplaying games</w:t>
+      </w:r>
+      <w:r>
+        <w:t xml:space="preserve"> </w:t>
+      </w:r>
+      <w:r>
+        <w:t>(</w:t>
       </w:r>
       <w:proofErr w:type="spellStart"/>
       <w:r>
@@ -2132,7 +2207,13 @@
       </w:r>
       <w:proofErr w:type="spellEnd"/>
       <w:r>
-        <w:t xml:space="preserve">) with a focus on fantasy setting similar to ones used in Dungeons and Dragons(D&amp;D) </w:t>
+        <w:t>) with a focus on fantasy setting similar to ones used in Dungeons and Dragons</w:t>
+      </w:r>
+      <w:r>
+        <w:t xml:space="preserve"> </w:t>
+      </w:r>
+      <w:r>
+        <w:t xml:space="preserve">(D&amp;D) </w:t>
       </w:r>
       <w:r>
         <w:rPr>
@@ -2177,7 +2258,7 @@
       <w:pPr>
         <w:pStyle w:val="personalHeading"/>
       </w:pPr>
-      <w:bookmarkStart w:id="1" w:name="_Toc2007820"/>
+      <w:bookmarkStart w:id="1" w:name="_Toc2076340"/>
       <w:r>
         <w:t>Overall Aims</w:t>
       </w:r>
@@ -2256,7 +2337,7 @@
       <w:pPr>
         <w:pStyle w:val="personalHeading"/>
       </w:pPr>
-      <w:bookmarkStart w:id="2" w:name="_Toc2007821"/>
+      <w:bookmarkStart w:id="2" w:name="_Toc2076341"/>
       <w:r>
         <w:t>Objectives</w:t>
       </w:r>
@@ -2390,15 +2471,7 @@
         <w:pStyle w:val="Basic"/>
       </w:pPr>
       <w:r>
-        <w:t>Add a “party”</w:t>
-      </w:r>
-      <w:proofErr w:type="gramStart"/>
-      <w:r>
-        <w:t>/”important</w:t>
-      </w:r>
-      <w:proofErr w:type="gramEnd"/>
-      <w:r>
-        <w:t xml:space="preserve"> person” token so </w:t>
+        <w:t xml:space="preserve">Add a “party”/”important person” token so </w:t>
       </w:r>
       <w:r>
         <w:t xml:space="preserve">it’s possible to keep track of where certain individuals are in the world. </w:t>
@@ -2424,7 +2497,7 @@
       <w:pPr>
         <w:pStyle w:val="personalHeading"/>
       </w:pPr>
-      <w:bookmarkStart w:id="3" w:name="_Toc2007822"/>
+      <w:bookmarkStart w:id="3" w:name="_Toc2076342"/>
       <w:r>
         <w:t xml:space="preserve">2 </w:t>
       </w:r>
@@ -2451,34 +2524,31 @@
     <w:p>
       <w:pPr>
         <w:pStyle w:val="Basic"/>
-      </w:pPr>
-      <w:r>
-        <w:t>AAAAAAAAAAAAAA</w:t>
-      </w:r>
-      <w:r>
-        <w:t xml:space="preserve"> fill this out </w:t>
-      </w:r>
+        <w:rPr>
+          <w:color w:val="FF0000"/>
+        </w:rPr>
+      </w:pPr>
+      <w:r>
+        <w:rPr>
+          <w:color w:val="FF0000"/>
+        </w:rPr>
+        <w:t>AAAAAAAAAAAAAA fill this out you dumbass</w:t>
+      </w:r>
+    </w:p>
+    <w:p>
+      <w:pPr>
+        <w:pStyle w:val="Basic"/>
+      </w:pPr>
+      <w:proofErr w:type="spellStart"/>
       <w:proofErr w:type="gramStart"/>
       <w:r>
-        <w:t>you</w:t>
-      </w:r>
+        <w:t>F</w:t>
+      </w:r>
+      <w:r>
+        <w:t>da</w:t>
+      </w:r>
+      <w:proofErr w:type="spellEnd"/>
       <w:proofErr w:type="gramEnd"/>
-      <w:r>
-        <w:t xml:space="preserve"> dumbass</w:t>
-      </w:r>
-    </w:p>
-    <w:p>
-      <w:pPr>
-        <w:pStyle w:val="Basic"/>
-      </w:pPr>
-      <w:proofErr w:type="spellStart"/>
-      <w:r>
-        <w:t>F</w:t>
-      </w:r>
-      <w:r>
-        <w:t>da</w:t>
-      </w:r>
-      <w:proofErr w:type="spellEnd"/>
     </w:p>
     <w:p>
       <w:pPr>
@@ -2516,7 +2586,7 @@
       <w:pPr>
         <w:pStyle w:val="personalHeading"/>
       </w:pPr>
-      <w:bookmarkStart w:id="4" w:name="_Toc2007823"/>
+      <w:bookmarkStart w:id="4" w:name="_Toc2076343"/>
       <w:r>
         <w:t xml:space="preserve">3 </w:t>
       </w:r>
@@ -2786,7 +2856,7 @@
       <w:pPr>
         <w:pStyle w:val="personalHeading"/>
       </w:pPr>
-      <w:bookmarkStart w:id="5" w:name="_Toc2007824"/>
+      <w:bookmarkStart w:id="5" w:name="_Toc2076344"/>
       <w:r>
         <w:lastRenderedPageBreak/>
         <w:t xml:space="preserve">4 </w:t>
@@ -2922,13 +2992,23 @@
         </w:r>
       </w:hyperlink>
       <w:r>
-        <w:t xml:space="preserve"> The original source which introduced me to the concept, which breaks down an approach of how to generate a map using this methodology. This involves the use of </w:t>
+        <w:t xml:space="preserve"> </w:t>
+      </w:r>
+      <w:proofErr w:type="gramStart"/>
+      <w:r>
+        <w:t>The</w:t>
+      </w:r>
+      <w:proofErr w:type="gramEnd"/>
+      <w:r>
+        <w:t xml:space="preserve"> original source which introduced me to the concept, which breaks down an approach of how to generate a map using this methodology. This involves the use of </w:t>
       </w:r>
       <w:proofErr w:type="spellStart"/>
+      <w:proofErr w:type="gramStart"/>
       <w:r>
         <w:t>whittaker</w:t>
       </w:r>
       <w:proofErr w:type="spellEnd"/>
+      <w:proofErr w:type="gramEnd"/>
       <w:r>
         <w:t xml:space="preserve"> diagrams which are used to model biomes.</w:t>
       </w:r>
@@ -3099,7 +3179,15 @@
         </w:r>
       </w:hyperlink>
       <w:r>
-        <w:t xml:space="preserve"> This has a very similar end goal as my project but represents the map differently from how I want.</w:t>
+        <w:t xml:space="preserve"> </w:t>
+      </w:r>
+      <w:proofErr w:type="gramStart"/>
+      <w:r>
+        <w:t>This</w:t>
+      </w:r>
+      <w:proofErr w:type="gramEnd"/>
+      <w:r>
+        <w:t xml:space="preserve"> has a very similar end goal as my project but represents the map differently from how I want.</w:t>
       </w:r>
     </w:p>
     <w:p>
@@ -3159,7 +3247,7 @@
       <w:pPr>
         <w:pStyle w:val="personalHeading"/>
       </w:pPr>
-      <w:bookmarkStart w:id="6" w:name="_Toc2007825"/>
+      <w:bookmarkStart w:id="6" w:name="_Toc2076345"/>
       <w:r>
         <w:t xml:space="preserve">Discussion of tools and technologies </w:t>
       </w:r>
@@ -3182,22 +3270,63 @@
         <w:pStyle w:val="Basic"/>
       </w:pPr>
       <w:r>
-        <w:t>This project will use Unity as it’s engine, as that will allow the project to focus on the procedural generation and not waste time developing a custom environment using an API to render everything. As for picking unity specifically this is due to it being the engine I have the most experience in, in turn meaning time will not be wasted trying to learn a brand-new tool.</w:t>
-      </w:r>
-    </w:p>
-    <w:p>
-      <w:pPr>
-        <w:pStyle w:val="Basic"/>
-      </w:pPr>
-      <w:r>
+        <w:t xml:space="preserve">This project will use Unity as </w:t>
+      </w:r>
+      <w:r>
+        <w:t>its</w:t>
+      </w:r>
+      <w:r>
+        <w:t xml:space="preserve"> engine, as that will allow the project to focus on the procedural generation and not waste time developing a custom environment using an API to ren</w:t>
+      </w:r>
+      <w:r>
+        <w:t>der everything. As for picking U</w:t>
+      </w:r>
+      <w:r>
+        <w:t>nity specifically</w:t>
+      </w:r>
+      <w:r>
+        <w:t>,</w:t>
+      </w:r>
+      <w:r>
+        <w:t xml:space="preserve"> this is due to it being the engine</w:t>
+      </w:r>
+      <w:r>
+        <w:t xml:space="preserve"> (as similar projects have been completed with this approach it seemed most appropriate</w:t>
+      </w:r>
+      <w:bookmarkStart w:id="7" w:name="_GoBack"/>
+      <w:bookmarkEnd w:id="7"/>
+      <w:r>
+        <w:t xml:space="preserve"> to use)</w:t>
+      </w:r>
+      <w:r>
+        <w:t xml:space="preserve"> I have the most experience in, in turn meaning time will not be wasted trying to learn a brand-new tool.</w:t>
+      </w:r>
+    </w:p>
+    <w:p>
+      <w:pPr>
+        <w:pStyle w:val="Basic"/>
+        <w:rPr>
+          <w:color w:val="FF0000"/>
+        </w:rPr>
+      </w:pPr>
+      <w:r>
+        <w:rPr>
+          <w:color w:val="FF0000"/>
+        </w:rPr>
         <w:t xml:space="preserve">See Discussion of tools n Tech in appendix for more </w:t>
       </w:r>
       <w:proofErr w:type="spellStart"/>
       <w:r>
+        <w:rPr>
+          <w:color w:val="FF0000"/>
+        </w:rPr>
         <w:t>deets</w:t>
       </w:r>
       <w:proofErr w:type="spellEnd"/>
       <w:r>
+        <w:rPr>
+          <w:color w:val="FF0000"/>
+        </w:rPr>
         <w:t xml:space="preserve"> </w:t>
       </w:r>
     </w:p>
@@ -3291,7 +3420,49 @@
         <w:pStyle w:val="Basic"/>
       </w:pPr>
       <w:r>
-        <w:t>After having spent a week trying to learn the fortunes algorithm to be able to implement it without a library I understood how the algorithm functions, created pseudo code based of my understanding (</w:t>
+        <w:t>Having spent</w:t>
+      </w:r>
+      <w:r>
+        <w:t xml:space="preserve"> a week trying to learn the fortunes algorithm</w:t>
+      </w:r>
+      <w:r>
+        <w:t xml:space="preserve"> (</w:t>
+      </w:r>
+      <w:r>
+        <w:t>to be able to implement it without a library</w:t>
+      </w:r>
+      <w:r>
+        <w:t>),</w:t>
+      </w:r>
+      <w:r>
+        <w:t xml:space="preserve"> a greater understanding of how the algorithm functions</w:t>
+      </w:r>
+      <w:r>
+        <w:t xml:space="preserve"> </w:t>
+      </w:r>
+      <w:r>
+        <w:t xml:space="preserve">was </w:t>
+      </w:r>
+      <w:r>
+        <w:t>developed</w:t>
+      </w:r>
+      <w:r>
+        <w:t xml:space="preserve">. As a result, </w:t>
+      </w:r>
+      <w:r>
+        <w:t xml:space="preserve">pseudo code based </w:t>
+      </w:r>
+      <w:r>
+        <w:t>on this</w:t>
+      </w:r>
+      <w:r>
+        <w:t xml:space="preserve"> understanding </w:t>
+      </w:r>
+      <w:r>
+        <w:t xml:space="preserve">was created </w:t>
+      </w:r>
+      <w:r>
+        <w:t>(</w:t>
       </w:r>
       <w:r>
         <w:rPr>
@@ -3300,7 +3471,38 @@
         <w:t>See Appendix</w:t>
       </w:r>
       <w:r>
-        <w:t>) and that it’s too challenging to implement without hindering the projects progression.</w:t>
+        <w:t>)</w:t>
+      </w:r>
+      <w:r>
+        <w:t>.</w:t>
+      </w:r>
+      <w:r>
+        <w:t xml:space="preserve"> </w:t>
+      </w:r>
+      <w:r>
+        <w:t xml:space="preserve">However, </w:t>
+      </w:r>
+      <w:r>
+        <w:t xml:space="preserve">due to this new understanding, it was </w:t>
+      </w:r>
+      <w:r>
+        <w:lastRenderedPageBreak/>
+        <w:t>clear that</w:t>
+      </w:r>
+      <w:r>
+        <w:t xml:space="preserve"> </w:t>
+      </w:r>
+      <w:r>
+        <w:t>it would be too</w:t>
+      </w:r>
+      <w:r>
+        <w:t xml:space="preserve"> challenging to implement without hindering the project</w:t>
+      </w:r>
+      <w:r>
+        <w:t>’</w:t>
+      </w:r>
+      <w:r>
+        <w:t>s progression.</w:t>
       </w:r>
     </w:p>
     <w:p>
@@ -3324,7 +3526,6 @@
         </w:numPr>
       </w:pPr>
       <w:r>
-        <w:lastRenderedPageBreak/>
         <w:t xml:space="preserve">Creation of </w:t>
       </w:r>
       <w:proofErr w:type="spellStart"/>
@@ -3444,7 +3645,7 @@
       <w:pPr>
         <w:pStyle w:val="personalHeading"/>
       </w:pPr>
-      <w:bookmarkStart w:id="7" w:name="_Toc2007826"/>
+      <w:bookmarkStart w:id="8" w:name="_Toc2076346"/>
       <w:r>
         <w:t>Discussion of software dev methodology</w:t>
       </w:r>
@@ -3460,7 +3661,7 @@
       <w:r>
         <w:t xml:space="preserve"> - 375 words</w:t>
       </w:r>
-      <w:bookmarkEnd w:id="7"/>
+      <w:bookmarkEnd w:id="8"/>
     </w:p>
     <w:p>
       <w:pPr>
@@ -3492,7 +3693,15 @@
         <w:pStyle w:val="Basic"/>
       </w:pPr>
       <w:r>
-        <w:t>#By planning the plan</w:t>
+        <w:t>#</w:t>
+      </w:r>
+      <w:proofErr w:type="gramStart"/>
+      <w:r>
+        <w:t>By</w:t>
+      </w:r>
+      <w:proofErr w:type="gramEnd"/>
+      <w:r>
+        <w:t xml:space="preserve"> planning the plan</w:t>
       </w:r>
       <w:r>
         <w:t xml:space="preserve"> setting up </w:t>
@@ -3606,8 +3815,9 @@
       <w:pPr>
         <w:pStyle w:val="personalHeading"/>
       </w:pPr>
-      <w:bookmarkStart w:id="8" w:name="_Toc2007827"/>
-      <w:r>
+      <w:bookmarkStart w:id="9" w:name="_Toc2076347"/>
+      <w:r>
+        <w:lastRenderedPageBreak/>
         <w:t xml:space="preserve">Discussion of project management tools and metrics </w:t>
       </w:r>
       <w:r>
@@ -3622,7 +3832,7 @@
       <w:r>
         <w:t xml:space="preserve"> - 375 words</w:t>
       </w:r>
-      <w:bookmarkEnd w:id="8"/>
+      <w:bookmarkEnd w:id="9"/>
     </w:p>
     <w:p>
       <w:pPr>
@@ -3657,16 +3867,7 @@
         </w:numPr>
       </w:pPr>
       <w:r>
-        <w:lastRenderedPageBreak/>
-        <w:t xml:space="preserve">Generate biomes – 2 - 4 </w:t>
-      </w:r>
-      <w:proofErr w:type="gramStart"/>
-      <w:r>
-        <w:t>weeks</w:t>
-      </w:r>
-      <w:proofErr w:type="gramEnd"/>
-      <w:r>
-        <w:t xml:space="preserve"> possible breakdown of generation based on current level of research.</w:t>
+        <w:t>Generate biomes – 2 - 4 weeks possible breakdown of generation based on current level of research.</w:t>
       </w:r>
     </w:p>
     <w:p>
@@ -3837,7 +4038,15 @@
         </w:numPr>
       </w:pPr>
       <w:r>
-        <w:t>Generate tiles (Voronoi mesh?)</w:t>
+        <w:t>Generate tiles (</w:t>
+      </w:r>
+      <w:proofErr w:type="spellStart"/>
+      <w:r>
+        <w:t>Voronoi</w:t>
+      </w:r>
+      <w:proofErr w:type="spellEnd"/>
+      <w:r>
+        <w:t xml:space="preserve"> mesh?)</w:t>
       </w:r>
       <w:r>
         <w:t xml:space="preserve"> </w:t>
@@ -3938,15 +4147,7 @@
         <w:t>Tool Block</w:t>
       </w:r>
       <w:r>
-        <w:t xml:space="preserve"> 11 days / 22 </w:t>
-      </w:r>
-      <w:proofErr w:type="gramStart"/>
-      <w:r>
-        <w:t>days</w:t>
-      </w:r>
-      <w:proofErr w:type="gramEnd"/>
-      <w:r>
-        <w:t xml:space="preserve"> total </w:t>
+        <w:t xml:space="preserve"> 11 days / 22 days total </w:t>
       </w:r>
     </w:p>
     <w:p>
@@ -4012,7 +4213,15 @@
         </w:numPr>
       </w:pPr>
       <w:r>
-        <w:t>System to define crossable points for bodies of water (bridges, boats etc) – 4 days</w:t>
+        <w:t xml:space="preserve">System to define crossable points for bodies of water (bridges, boats </w:t>
+      </w:r>
+      <w:proofErr w:type="spellStart"/>
+      <w:r>
+        <w:t>etc</w:t>
+      </w:r>
+      <w:proofErr w:type="spellEnd"/>
+      <w:r>
+        <w:t>) – 4 days</w:t>
       </w:r>
       <w:r>
         <w:t xml:space="preserve"> </w:t>
@@ -4032,6 +4241,7 @@
         <w:pStyle w:val="Basic"/>
       </w:pPr>
       <w:r>
+        <w:lastRenderedPageBreak/>
         <w:t xml:space="preserve">Stretch goals if any time is left </w:t>
       </w:r>
     </w:p>
@@ -4078,12 +4288,11 @@
       <w:pPr>
         <w:pStyle w:val="personalHeading"/>
       </w:pPr>
-      <w:bookmarkStart w:id="9" w:name="_Toc2007828"/>
-      <w:r>
-        <w:lastRenderedPageBreak/>
+      <w:bookmarkStart w:id="10" w:name="_Toc2076348"/>
+      <w:r>
         <w:t>Resource implications</w:t>
       </w:r>
-      <w:bookmarkEnd w:id="9"/>
+      <w:bookmarkEnd w:id="10"/>
       <w:r>
         <w:t xml:space="preserve"> </w:t>
       </w:r>
@@ -4122,7 +4331,7 @@
       <w:pPr>
         <w:pStyle w:val="personalHeading"/>
       </w:pPr>
-      <w:bookmarkStart w:id="10" w:name="_Toc2007829"/>
+      <w:bookmarkStart w:id="11" w:name="_Toc2076349"/>
       <w:r>
         <w:t xml:space="preserve">High level overview of classes that may be required </w:t>
       </w:r>
@@ -4138,7 +4347,7 @@
       <w:r>
         <w:t xml:space="preserve"> - 125 words</w:t>
       </w:r>
-      <w:bookmarkEnd w:id="10"/>
+      <w:bookmarkEnd w:id="11"/>
     </w:p>
     <w:p>
       <w:pPr>
@@ -4296,7 +4505,7 @@
       <w:pPr>
         <w:pStyle w:val="personalHeading"/>
       </w:pPr>
-      <w:bookmarkStart w:id="11" w:name="_Toc2007830"/>
+      <w:bookmarkStart w:id="12" w:name="_Toc2076350"/>
       <w:r>
         <w:t xml:space="preserve">High level flow diagrams and pseudocode </w:t>
       </w:r>
@@ -4312,7 +4521,7 @@
       <w:r>
         <w:t xml:space="preserve"> - 125 words</w:t>
       </w:r>
-      <w:bookmarkEnd w:id="11"/>
+      <w:bookmarkEnd w:id="12"/>
     </w:p>
     <w:p>
       <w:pPr>
@@ -4367,7 +4576,15 @@
         </w:numPr>
       </w:pPr>
       <w:r>
-        <w:t xml:space="preserve">Define Voronoi diagram into islands and water/ocean </w:t>
+        <w:t xml:space="preserve">Define </w:t>
+      </w:r>
+      <w:proofErr w:type="spellStart"/>
+      <w:r>
+        <w:t>Voronoi</w:t>
+      </w:r>
+      <w:proofErr w:type="spellEnd"/>
+      <w:r>
+        <w:t xml:space="preserve"> diagram into islands and water/ocean </w:t>
       </w:r>
     </w:p>
     <w:p>
@@ -4403,6 +4620,7 @@
         </w:numPr>
       </w:pPr>
       <w:r>
+        <w:lastRenderedPageBreak/>
         <w:t xml:space="preserve">Define moisture </w:t>
       </w:r>
     </w:p>
@@ -4434,12 +4652,12 @@
       <w:pPr>
         <w:pStyle w:val="personalHeading"/>
       </w:pPr>
-      <w:bookmarkStart w:id="12" w:name="_Toc2007831"/>
+      <w:bookmarkStart w:id="13" w:name="_Toc2076351"/>
       <w:r>
         <w:lastRenderedPageBreak/>
         <w:t>Appendices</w:t>
       </w:r>
-      <w:bookmarkEnd w:id="12"/>
+      <w:bookmarkEnd w:id="13"/>
       <w:r>
         <w:t xml:space="preserve"> </w:t>
       </w:r>
@@ -4448,14 +4666,14 @@
       <w:pPr>
         <w:pStyle w:val="personalHeading2"/>
       </w:pPr>
-      <w:bookmarkStart w:id="13" w:name="_Toc2007832"/>
+      <w:bookmarkStart w:id="14" w:name="_Toc2076352"/>
       <w:r>
         <w:t xml:space="preserve">Reference List and Reading list </w:t>
       </w:r>
       <w:r>
         <w:t>– part of 2, a portion of 20%</w:t>
       </w:r>
-      <w:bookmarkEnd w:id="13"/>
+      <w:bookmarkEnd w:id="14"/>
     </w:p>
     <w:p>
       <w:pPr>
@@ -4466,14 +4684,14 @@
       <w:pPr>
         <w:pStyle w:val="personalHeading2"/>
       </w:pPr>
-      <w:bookmarkStart w:id="14" w:name="_Toc2007833"/>
+      <w:bookmarkStart w:id="15" w:name="_Toc2076353"/>
       <w:r>
         <w:t>Literature review</w:t>
       </w:r>
       <w:r>
         <w:t xml:space="preserve"> – part of 2, a portion of 20%</w:t>
       </w:r>
-      <w:bookmarkEnd w:id="14"/>
+      <w:bookmarkEnd w:id="15"/>
       <w:r>
         <w:t xml:space="preserve"> </w:t>
       </w:r>
@@ -4541,13 +4759,23 @@
         <w:t xml:space="preserve"> article</w:t>
       </w:r>
       <w:r>
-        <w:t xml:space="preserve"> covers using Voronoi diagrams to create terrain and uses </w:t>
+        <w:t xml:space="preserve"> covers using </w:t>
       </w:r>
       <w:proofErr w:type="spellStart"/>
       <w:r>
+        <w:t>Voronoi</w:t>
+      </w:r>
+      <w:proofErr w:type="spellEnd"/>
+      <w:r>
+        <w:t xml:space="preserve"> diagrams to create terrain and uses </w:t>
+      </w:r>
+      <w:proofErr w:type="spellStart"/>
+      <w:proofErr w:type="gramStart"/>
+      <w:r>
         <w:t>whittaker</w:t>
       </w:r>
       <w:proofErr w:type="spellEnd"/>
+      <w:proofErr w:type="gramEnd"/>
       <w:r>
         <w:t xml:space="preserve"> diagrams to define biomes.  </w:t>
       </w:r>
@@ -4609,8 +4837,13 @@
       <w:pPr>
         <w:pStyle w:val="Basic"/>
       </w:pPr>
-      <w:r>
-        <w:t xml:space="preserve">Voronoi learnings </w:t>
+      <w:proofErr w:type="spellStart"/>
+      <w:r>
+        <w:t>Voronoi</w:t>
+      </w:r>
+      <w:proofErr w:type="spellEnd"/>
+      <w:r>
+        <w:t xml:space="preserve"> learnings </w:t>
       </w:r>
     </w:p>
     <w:p>
@@ -4826,7 +5059,15 @@
         </w:r>
       </w:hyperlink>
       <w:r>
-        <w:t xml:space="preserve"> Realtime Procedural Terrain Generation  -- this looks like a very good source </w:t>
+        <w:t xml:space="preserve"> </w:t>
+      </w:r>
+      <w:proofErr w:type="spellStart"/>
+      <w:r>
+        <w:t>Realtime</w:t>
+      </w:r>
+      <w:proofErr w:type="spellEnd"/>
+      <w:r>
+        <w:t xml:space="preserve"> Procedural Terrain Generation  -- this looks like a very good source </w:t>
       </w:r>
     </w:p>
     <w:p>
@@ -5064,11 +5305,11 @@
       <w:pPr>
         <w:pStyle w:val="personalHeading2"/>
       </w:pPr>
-      <w:bookmarkStart w:id="15" w:name="_Toc2007834"/>
+      <w:bookmarkStart w:id="16" w:name="_Toc2076354"/>
       <w:r>
         <w:t>Discussion of tools and tech</w:t>
       </w:r>
-      <w:bookmarkEnd w:id="15"/>
+      <w:bookmarkEnd w:id="16"/>
       <w:r>
         <w:t xml:space="preserve"> </w:t>
       </w:r>
@@ -5505,7 +5746,6 @@
               <w:pStyle w:val="Basic"/>
             </w:pPr>
             <w:r>
-              <w:lastRenderedPageBreak/>
               <w:t>Game maker</w:t>
             </w:r>
           </w:p>
@@ -5777,11 +6017,11 @@
       <w:pPr>
         <w:pStyle w:val="personalHeading3"/>
       </w:pPr>
-      <w:bookmarkStart w:id="16" w:name="_Toc2007835"/>
+      <w:bookmarkStart w:id="17" w:name="_Toc2076355"/>
       <w:r>
         <w:t>Fortunes Algorithm pseudo code</w:t>
       </w:r>
-      <w:bookmarkEnd w:id="16"/>
+      <w:bookmarkEnd w:id="17"/>
       <w:r>
         <w:t xml:space="preserve"> </w:t>
       </w:r>
@@ -6235,31 +6475,23 @@
           <w:lang w:eastAsia="en-GB"/>
         </w:rPr>
       </w:pPr>
+      <w:proofErr w:type="gramStart"/>
       <w:r>
         <w:rPr>
           <w:rFonts w:ascii="Arial" w:eastAsia="Times New Roman" w:hAnsi="Arial" w:cs="Arial"/>
           <w:color w:val="000000"/>
           <w:lang w:eastAsia="en-GB"/>
         </w:rPr>
-        <w:t xml:space="preserve">remove squeezed cell from </w:t>
-      </w:r>
-      <w:proofErr w:type="gramStart"/>
+        <w:t>remove</w:t>
+      </w:r>
+      <w:proofErr w:type="gramEnd"/>
       <w:r>
         <w:rPr>
           <w:rFonts w:ascii="Arial" w:eastAsia="Times New Roman" w:hAnsi="Arial" w:cs="Arial"/>
           <w:color w:val="000000"/>
           <w:lang w:eastAsia="en-GB"/>
         </w:rPr>
-        <w:t>beachline(</w:t>
-      </w:r>
-      <w:proofErr w:type="gramEnd"/>
-      <w:r>
-        <w:rPr>
-          <w:rFonts w:ascii="Arial" w:eastAsia="Times New Roman" w:hAnsi="Arial" w:cs="Arial"/>
-          <w:color w:val="000000"/>
-          <w:lang w:eastAsia="en-GB"/>
-        </w:rPr>
-        <w:t xml:space="preserve">event point)  / circle event </w:t>
+        <w:t xml:space="preserve"> squeezed cell from beachline(event point)  / circle event </w:t>
       </w:r>
     </w:p>
     <w:p>
@@ -6299,7 +6531,6 @@
           <w:lang w:eastAsia="en-GB"/>
         </w:rPr>
         <w:tab/>
-        <w:t xml:space="preserve">if EL || </w:t>
       </w:r>
       <w:proofErr w:type="gramStart"/>
       <w:r>
@@ -6308,7 +6539,7 @@
           <w:color w:val="000000"/>
           <w:lang w:eastAsia="en-GB"/>
         </w:rPr>
-        <w:t>ER  =</w:t>
+        <w:t>if</w:t>
       </w:r>
       <w:proofErr w:type="gramEnd"/>
       <w:r>
@@ -6317,7 +6548,7 @@
           <w:color w:val="000000"/>
           <w:lang w:eastAsia="en-GB"/>
         </w:rPr>
-        <w:t xml:space="preserve">= null </w:t>
+        <w:t xml:space="preserve"> EL || ER  == null </w:t>
       </w:r>
     </w:p>
     <w:p>
@@ -7220,11 +7451,11 @@
       <w:pPr>
         <w:pStyle w:val="personalHeading2"/>
       </w:pPr>
-      <w:bookmarkStart w:id="17" w:name="_Toc2007836"/>
+      <w:bookmarkStart w:id="18" w:name="_Toc2076356"/>
       <w:r>
         <w:t>Discussion of software Dev methodology</w:t>
       </w:r>
-      <w:bookmarkEnd w:id="17"/>
+      <w:bookmarkEnd w:id="18"/>
       <w:r>
         <w:t xml:space="preserve"> </w:t>
       </w:r>
@@ -7866,16 +8097,19 @@
       <w:pPr>
         <w:pStyle w:val="personalHeading2"/>
       </w:pPr>
-      <w:r>
-        <w:t xml:space="preserve">Work Log </w:t>
-      </w:r>
-    </w:p>
-    <w:p>
-      <w:pPr>
-        <w:pStyle w:val="Basic"/>
-      </w:pPr>
-      <w:bookmarkStart w:id="18" w:name="_GoBack"/>
-      <w:bookmarkEnd w:id="18"/>
+      <w:bookmarkStart w:id="19" w:name="_Toc2076357"/>
+      <w:r>
+        <w:t>Work Log</w:t>
+      </w:r>
+      <w:bookmarkEnd w:id="19"/>
+      <w:r>
+        <w:t xml:space="preserve"> </w:t>
+      </w:r>
+    </w:p>
+    <w:p>
+      <w:pPr>
+        <w:pStyle w:val="Basic"/>
+      </w:pPr>
     </w:p>
     <w:p>
       <w:pPr>
@@ -7913,7 +8147,7 @@
 </file>
 
 <file path=word/endnotes.xml><?xml version="1.0" encoding="utf-8"?>
-<w:endnotes xmlns:wpc="http://schemas.microsoft.com/office/word/2010/wordprocessingCanvas" xmlns:cx="http://schemas.microsoft.com/office/drawing/2014/chartex" xmlns:mc="http://schemas.openxmlformats.org/markup-compatibility/2006" xmlns:o="urn:schemas-microsoft-com:office:office" xmlns:r="http://schemas.openxmlformats.org/officeDocument/2006/relationships" xmlns:m="http://schemas.openxmlformats.org/officeDocument/2006/math" xmlns:v="urn:schemas-microsoft-com:vml" xmlns:wp14="http://schemas.microsoft.com/office/word/2010/wordprocessingDrawing" xmlns:wp="http://schemas.openxmlformats.org/drawingml/2006/wordprocessingDrawing" xmlns:w10="urn:schemas-microsoft-com:office:word" xmlns:w="http://schemas.openxmlformats.org/wordprocessingml/2006/main" xmlns:w14="http://schemas.microsoft.com/office/word/2010/wordml" xmlns:w15="http://schemas.microsoft.com/office/word/2012/wordml" xmlns:w16se="http://schemas.microsoft.com/office/word/2015/wordml/symex" xmlns:wpg="http://schemas.microsoft.com/office/word/2010/wordprocessingGroup" xmlns:wpi="http://schemas.microsoft.com/office/word/2010/wordprocessingInk" xmlns:wne="http://schemas.microsoft.com/office/word/2006/wordml" xmlns:wps="http://schemas.microsoft.com/office/word/2010/wordprocessingShape" mc:Ignorable="w14 w15 w16se wp14">
+<w:endnotes xmlns:wpc="http://schemas.microsoft.com/office/word/2010/wordprocessingCanvas" xmlns:mc="http://schemas.openxmlformats.org/markup-compatibility/2006" xmlns:o="urn:schemas-microsoft-com:office:office" xmlns:r="http://schemas.openxmlformats.org/officeDocument/2006/relationships" xmlns:m="http://schemas.openxmlformats.org/officeDocument/2006/math" xmlns:v="urn:schemas-microsoft-com:vml" xmlns:wp14="http://schemas.microsoft.com/office/word/2010/wordprocessingDrawing" xmlns:wp="http://schemas.openxmlformats.org/drawingml/2006/wordprocessingDrawing" xmlns:w10="urn:schemas-microsoft-com:office:word" xmlns:w="http://schemas.openxmlformats.org/wordprocessingml/2006/main" xmlns:w14="http://schemas.microsoft.com/office/word/2010/wordml" xmlns:w15="http://schemas.microsoft.com/office/word/2012/wordml" xmlns:wpg="http://schemas.microsoft.com/office/word/2010/wordprocessingGroup" xmlns:wpi="http://schemas.microsoft.com/office/word/2010/wordprocessingInk" xmlns:wne="http://schemas.microsoft.com/office/word/2006/wordml" xmlns:wps="http://schemas.microsoft.com/office/word/2010/wordprocessingShape" mc:Ignorable="w14 w15 wp14">
   <w:endnote w:type="separator" w:id="-1">
     <w:p>
       <w:pPr>
@@ -7938,7 +8172,7 @@
 </file>
 
 <file path=word/footer1.xml><?xml version="1.0" encoding="utf-8"?>
-<w:ftr xmlns:wpc="http://schemas.microsoft.com/office/word/2010/wordprocessingCanvas" xmlns:cx="http://schemas.microsoft.com/office/drawing/2014/chartex" xmlns:mc="http://schemas.openxmlformats.org/markup-compatibility/2006" xmlns:o="urn:schemas-microsoft-com:office:office" xmlns:r="http://schemas.openxmlformats.org/officeDocument/2006/relationships" xmlns:m="http://schemas.openxmlformats.org/officeDocument/2006/math" xmlns:v="urn:schemas-microsoft-com:vml" xmlns:wp14="http://schemas.microsoft.com/office/word/2010/wordprocessingDrawing" xmlns:wp="http://schemas.openxmlformats.org/drawingml/2006/wordprocessingDrawing" xmlns:w10="urn:schemas-microsoft-com:office:word" xmlns:w="http://schemas.openxmlformats.org/wordprocessingml/2006/main" xmlns:w14="http://schemas.microsoft.com/office/word/2010/wordml" xmlns:w15="http://schemas.microsoft.com/office/word/2012/wordml" xmlns:w16se="http://schemas.microsoft.com/office/word/2015/wordml/symex" xmlns:wpg="http://schemas.microsoft.com/office/word/2010/wordprocessingGroup" xmlns:wpi="http://schemas.microsoft.com/office/word/2010/wordprocessingInk" xmlns:wne="http://schemas.microsoft.com/office/word/2006/wordml" xmlns:wps="http://schemas.microsoft.com/office/word/2010/wordprocessingShape" mc:Ignorable="w14 w15 w16se wp14">
+<w:ftr xmlns:wpc="http://schemas.microsoft.com/office/word/2010/wordprocessingCanvas" xmlns:mc="http://schemas.openxmlformats.org/markup-compatibility/2006" xmlns:o="urn:schemas-microsoft-com:office:office" xmlns:r="http://schemas.openxmlformats.org/officeDocument/2006/relationships" xmlns:m="http://schemas.openxmlformats.org/officeDocument/2006/math" xmlns:v="urn:schemas-microsoft-com:vml" xmlns:wp14="http://schemas.microsoft.com/office/word/2010/wordprocessingDrawing" xmlns:wp="http://schemas.openxmlformats.org/drawingml/2006/wordprocessingDrawing" xmlns:w10="urn:schemas-microsoft-com:office:word" xmlns:w="http://schemas.openxmlformats.org/wordprocessingml/2006/main" xmlns:w14="http://schemas.microsoft.com/office/word/2010/wordml" xmlns:w15="http://schemas.microsoft.com/office/word/2012/wordml" xmlns:wpg="http://schemas.microsoft.com/office/word/2010/wordprocessingGroup" xmlns:wpi="http://schemas.microsoft.com/office/word/2010/wordprocessingInk" xmlns:wne="http://schemas.microsoft.com/office/word/2006/wordml" xmlns:wps="http://schemas.microsoft.com/office/word/2010/wordprocessingShape" mc:Ignorable="w14 w15 wp14">
   <w:sdt>
     <w:sdtPr>
       <w:id w:val="1493840155"/>
@@ -7991,7 +8225,7 @@
 </file>
 
 <file path=word/footer2.xml><?xml version="1.0" encoding="utf-8"?>
-<w:ftr xmlns:wpc="http://schemas.microsoft.com/office/word/2010/wordprocessingCanvas" xmlns:cx="http://schemas.microsoft.com/office/drawing/2014/chartex" xmlns:mc="http://schemas.openxmlformats.org/markup-compatibility/2006" xmlns:o="urn:schemas-microsoft-com:office:office" xmlns:r="http://schemas.openxmlformats.org/officeDocument/2006/relationships" xmlns:m="http://schemas.openxmlformats.org/officeDocument/2006/math" xmlns:v="urn:schemas-microsoft-com:vml" xmlns:wp14="http://schemas.microsoft.com/office/word/2010/wordprocessingDrawing" xmlns:wp="http://schemas.openxmlformats.org/drawingml/2006/wordprocessingDrawing" xmlns:w10="urn:schemas-microsoft-com:office:word" xmlns:w="http://schemas.openxmlformats.org/wordprocessingml/2006/main" xmlns:w14="http://schemas.microsoft.com/office/word/2010/wordml" xmlns:w15="http://schemas.microsoft.com/office/word/2012/wordml" xmlns:w16se="http://schemas.microsoft.com/office/word/2015/wordml/symex" xmlns:wpg="http://schemas.microsoft.com/office/word/2010/wordprocessingGroup" xmlns:wpi="http://schemas.microsoft.com/office/word/2010/wordprocessingInk" xmlns:wne="http://schemas.microsoft.com/office/word/2006/wordml" xmlns:wps="http://schemas.microsoft.com/office/word/2010/wordprocessingShape" mc:Ignorable="w14 w15 w16se wp14">
+<w:ftr xmlns:wpc="http://schemas.microsoft.com/office/word/2010/wordprocessingCanvas" xmlns:mc="http://schemas.openxmlformats.org/markup-compatibility/2006" xmlns:o="urn:schemas-microsoft-com:office:office" xmlns:r="http://schemas.openxmlformats.org/officeDocument/2006/relationships" xmlns:m="http://schemas.openxmlformats.org/officeDocument/2006/math" xmlns:v="urn:schemas-microsoft-com:vml" xmlns:wp14="http://schemas.microsoft.com/office/word/2010/wordprocessingDrawing" xmlns:wp="http://schemas.openxmlformats.org/drawingml/2006/wordprocessingDrawing" xmlns:w10="urn:schemas-microsoft-com:office:word" xmlns:w="http://schemas.openxmlformats.org/wordprocessingml/2006/main" xmlns:w14="http://schemas.microsoft.com/office/word/2010/wordml" xmlns:w15="http://schemas.microsoft.com/office/word/2012/wordml" xmlns:wpg="http://schemas.microsoft.com/office/word/2010/wordprocessingGroup" xmlns:wpi="http://schemas.microsoft.com/office/word/2010/wordprocessingInk" xmlns:wne="http://schemas.microsoft.com/office/word/2006/wordml" xmlns:wps="http://schemas.microsoft.com/office/word/2010/wordprocessingShape" mc:Ignorable="w14 w15 wp14">
   <w:p>
     <w:pPr>
       <w:pStyle w:val="Footer"/>
@@ -8007,7 +8241,7 @@
 </file>
 
 <file path=word/footer3.xml><?xml version="1.0" encoding="utf-8"?>
-<w:ftr xmlns:wpc="http://schemas.microsoft.com/office/word/2010/wordprocessingCanvas" xmlns:cx="http://schemas.microsoft.com/office/drawing/2014/chartex" xmlns:mc="http://schemas.openxmlformats.org/markup-compatibility/2006" xmlns:o="urn:schemas-microsoft-com:office:office" xmlns:r="http://schemas.openxmlformats.org/officeDocument/2006/relationships" xmlns:m="http://schemas.openxmlformats.org/officeDocument/2006/math" xmlns:v="urn:schemas-microsoft-com:vml" xmlns:wp14="http://schemas.microsoft.com/office/word/2010/wordprocessingDrawing" xmlns:wp="http://schemas.openxmlformats.org/drawingml/2006/wordprocessingDrawing" xmlns:w10="urn:schemas-microsoft-com:office:word" xmlns:w="http://schemas.openxmlformats.org/wordprocessingml/2006/main" xmlns:w14="http://schemas.microsoft.com/office/word/2010/wordml" xmlns:w15="http://schemas.microsoft.com/office/word/2012/wordml" xmlns:w16se="http://schemas.microsoft.com/office/word/2015/wordml/symex" xmlns:wpg="http://schemas.microsoft.com/office/word/2010/wordprocessingGroup" xmlns:wpi="http://schemas.microsoft.com/office/word/2010/wordprocessingInk" xmlns:wne="http://schemas.microsoft.com/office/word/2006/wordml" xmlns:wps="http://schemas.microsoft.com/office/word/2010/wordprocessingShape" mc:Ignorable="w14 w15 w16se wp14">
+<w:ftr xmlns:wpc="http://schemas.microsoft.com/office/word/2010/wordprocessingCanvas" xmlns:mc="http://schemas.openxmlformats.org/markup-compatibility/2006" xmlns:o="urn:schemas-microsoft-com:office:office" xmlns:r="http://schemas.openxmlformats.org/officeDocument/2006/relationships" xmlns:m="http://schemas.openxmlformats.org/officeDocument/2006/math" xmlns:v="urn:schemas-microsoft-com:vml" xmlns:wp14="http://schemas.microsoft.com/office/word/2010/wordprocessingDrawing" xmlns:wp="http://schemas.openxmlformats.org/drawingml/2006/wordprocessingDrawing" xmlns:w10="urn:schemas-microsoft-com:office:word" xmlns:w="http://schemas.openxmlformats.org/wordprocessingml/2006/main" xmlns:w14="http://schemas.microsoft.com/office/word/2010/wordml" xmlns:w15="http://schemas.microsoft.com/office/word/2012/wordml" xmlns:wpg="http://schemas.microsoft.com/office/word/2010/wordprocessingGroup" xmlns:wpi="http://schemas.microsoft.com/office/word/2010/wordprocessingInk" xmlns:wne="http://schemas.microsoft.com/office/word/2006/wordml" xmlns:wps="http://schemas.microsoft.com/office/word/2010/wordprocessingShape" mc:Ignorable="w14 w15 wp14">
   <w:sdt>
     <w:sdtPr>
       <w:id w:val="1142926084"/>
@@ -8060,7 +8294,7 @@
 </file>
 
 <file path=word/footnotes.xml><?xml version="1.0" encoding="utf-8"?>
-<w:footnotes xmlns:wpc="http://schemas.microsoft.com/office/word/2010/wordprocessingCanvas" xmlns:cx="http://schemas.microsoft.com/office/drawing/2014/chartex" xmlns:mc="http://schemas.openxmlformats.org/markup-compatibility/2006" xmlns:o="urn:schemas-microsoft-com:office:office" xmlns:r="http://schemas.openxmlformats.org/officeDocument/2006/relationships" xmlns:m="http://schemas.openxmlformats.org/officeDocument/2006/math" xmlns:v="urn:schemas-microsoft-com:vml" xmlns:wp14="http://schemas.microsoft.com/office/word/2010/wordprocessingDrawing" xmlns:wp="http://schemas.openxmlformats.org/drawingml/2006/wordprocessingDrawing" xmlns:w10="urn:schemas-microsoft-com:office:word" xmlns:w="http://schemas.openxmlformats.org/wordprocessingml/2006/main" xmlns:w14="http://schemas.microsoft.com/office/word/2010/wordml" xmlns:w15="http://schemas.microsoft.com/office/word/2012/wordml" xmlns:w16se="http://schemas.microsoft.com/office/word/2015/wordml/symex" xmlns:wpg="http://schemas.microsoft.com/office/word/2010/wordprocessingGroup" xmlns:wpi="http://schemas.microsoft.com/office/word/2010/wordprocessingInk" xmlns:wne="http://schemas.microsoft.com/office/word/2006/wordml" xmlns:wps="http://schemas.microsoft.com/office/word/2010/wordprocessingShape" mc:Ignorable="w14 w15 w16se wp14">
+<w:footnotes xmlns:wpc="http://schemas.microsoft.com/office/word/2010/wordprocessingCanvas" xmlns:mc="http://schemas.openxmlformats.org/markup-compatibility/2006" xmlns:o="urn:schemas-microsoft-com:office:office" xmlns:r="http://schemas.openxmlformats.org/officeDocument/2006/relationships" xmlns:m="http://schemas.openxmlformats.org/officeDocument/2006/math" xmlns:v="urn:schemas-microsoft-com:vml" xmlns:wp14="http://schemas.microsoft.com/office/word/2010/wordprocessingDrawing" xmlns:wp="http://schemas.openxmlformats.org/drawingml/2006/wordprocessingDrawing" xmlns:w10="urn:schemas-microsoft-com:office:word" xmlns:w="http://schemas.openxmlformats.org/wordprocessingml/2006/main" xmlns:w14="http://schemas.microsoft.com/office/word/2010/wordml" xmlns:w15="http://schemas.microsoft.com/office/word/2012/wordml" xmlns:wpg="http://schemas.microsoft.com/office/word/2010/wordprocessingGroup" xmlns:wpi="http://schemas.microsoft.com/office/word/2010/wordprocessingInk" xmlns:wne="http://schemas.microsoft.com/office/word/2006/wordml" xmlns:wps="http://schemas.microsoft.com/office/word/2010/wordprocessingShape" mc:Ignorable="w14 w15 wp14">
   <w:footnote w:type="separator" w:id="-1">
     <w:p>
       <w:pPr>
@@ -8085,7 +8319,7 @@
 </file>
 
 <file path=word/header1.xml><?xml version="1.0" encoding="utf-8"?>
-<w:hdr xmlns:wpc="http://schemas.microsoft.com/office/word/2010/wordprocessingCanvas" xmlns:cx="http://schemas.microsoft.com/office/drawing/2014/chartex" xmlns:mc="http://schemas.openxmlformats.org/markup-compatibility/2006" xmlns:o="urn:schemas-microsoft-com:office:office" xmlns:r="http://schemas.openxmlformats.org/officeDocument/2006/relationships" xmlns:m="http://schemas.openxmlformats.org/officeDocument/2006/math" xmlns:v="urn:schemas-microsoft-com:vml" xmlns:wp14="http://schemas.microsoft.com/office/word/2010/wordprocessingDrawing" xmlns:wp="http://schemas.openxmlformats.org/drawingml/2006/wordprocessingDrawing" xmlns:w10="urn:schemas-microsoft-com:office:word" xmlns:w="http://schemas.openxmlformats.org/wordprocessingml/2006/main" xmlns:w14="http://schemas.microsoft.com/office/word/2010/wordml" xmlns:w15="http://schemas.microsoft.com/office/word/2012/wordml" xmlns:w16se="http://schemas.microsoft.com/office/word/2015/wordml/symex" xmlns:wpg="http://schemas.microsoft.com/office/word/2010/wordprocessingGroup" xmlns:wpi="http://schemas.microsoft.com/office/word/2010/wordprocessingInk" xmlns:wne="http://schemas.microsoft.com/office/word/2006/wordml" xmlns:wps="http://schemas.microsoft.com/office/word/2010/wordprocessingShape" mc:Ignorable="w14 w15 w16se wp14">
+<w:hdr xmlns:wpc="http://schemas.microsoft.com/office/word/2010/wordprocessingCanvas" xmlns:mc="http://schemas.openxmlformats.org/markup-compatibility/2006" xmlns:o="urn:schemas-microsoft-com:office:office" xmlns:r="http://schemas.openxmlformats.org/officeDocument/2006/relationships" xmlns:m="http://schemas.openxmlformats.org/officeDocument/2006/math" xmlns:v="urn:schemas-microsoft-com:vml" xmlns:wp14="http://schemas.microsoft.com/office/word/2010/wordprocessingDrawing" xmlns:wp="http://schemas.openxmlformats.org/drawingml/2006/wordprocessingDrawing" xmlns:w10="urn:schemas-microsoft-com:office:word" xmlns:w="http://schemas.openxmlformats.org/wordprocessingml/2006/main" xmlns:w14="http://schemas.microsoft.com/office/word/2010/wordml" xmlns:w15="http://schemas.microsoft.com/office/word/2012/wordml" xmlns:wpg="http://schemas.microsoft.com/office/word/2010/wordprocessingGroup" xmlns:wpi="http://schemas.microsoft.com/office/word/2010/wordprocessingInk" xmlns:wne="http://schemas.microsoft.com/office/word/2006/wordml" xmlns:wps="http://schemas.microsoft.com/office/word/2010/wordprocessingShape" mc:Ignorable="w14 w15 wp14">
   <w:p>
     <w:pPr>
       <w:pStyle w:val="Header"/>
@@ -8102,7 +8336,7 @@
 </file>
 
 <file path=word/header2.xml><?xml version="1.0" encoding="utf-8"?>
-<w:hdr xmlns:wpc="http://schemas.microsoft.com/office/word/2010/wordprocessingCanvas" xmlns:cx="http://schemas.microsoft.com/office/drawing/2014/chartex" xmlns:mc="http://schemas.openxmlformats.org/markup-compatibility/2006" xmlns:o="urn:schemas-microsoft-com:office:office" xmlns:r="http://schemas.openxmlformats.org/officeDocument/2006/relationships" xmlns:m="http://schemas.openxmlformats.org/officeDocument/2006/math" xmlns:v="urn:schemas-microsoft-com:vml" xmlns:wp14="http://schemas.microsoft.com/office/word/2010/wordprocessingDrawing" xmlns:wp="http://schemas.openxmlformats.org/drawingml/2006/wordprocessingDrawing" xmlns:w10="urn:schemas-microsoft-com:office:word" xmlns:w="http://schemas.openxmlformats.org/wordprocessingml/2006/main" xmlns:w14="http://schemas.microsoft.com/office/word/2010/wordml" xmlns:w15="http://schemas.microsoft.com/office/word/2012/wordml" xmlns:w16se="http://schemas.microsoft.com/office/word/2015/wordml/symex" xmlns:wpg="http://schemas.microsoft.com/office/word/2010/wordprocessingGroup" xmlns:wpi="http://schemas.microsoft.com/office/word/2010/wordprocessingInk" xmlns:wne="http://schemas.microsoft.com/office/word/2006/wordml" xmlns:wps="http://schemas.microsoft.com/office/word/2010/wordprocessingShape" mc:Ignorable="w14 w15 w16se wp14">
+<w:hdr xmlns:wpc="http://schemas.microsoft.com/office/word/2010/wordprocessingCanvas" xmlns:mc="http://schemas.openxmlformats.org/markup-compatibility/2006" xmlns:o="urn:schemas-microsoft-com:office:office" xmlns:r="http://schemas.openxmlformats.org/officeDocument/2006/relationships" xmlns:m="http://schemas.openxmlformats.org/officeDocument/2006/math" xmlns:v="urn:schemas-microsoft-com:vml" xmlns:wp14="http://schemas.microsoft.com/office/word/2010/wordprocessingDrawing" xmlns:wp="http://schemas.openxmlformats.org/drawingml/2006/wordprocessingDrawing" xmlns:w10="urn:schemas-microsoft-com:office:word" xmlns:w="http://schemas.openxmlformats.org/wordprocessingml/2006/main" xmlns:w14="http://schemas.microsoft.com/office/word/2010/wordml" xmlns:w15="http://schemas.microsoft.com/office/word/2012/wordml" xmlns:wpg="http://schemas.microsoft.com/office/word/2010/wordprocessingGroup" xmlns:wpi="http://schemas.microsoft.com/office/word/2010/wordprocessingInk" xmlns:wne="http://schemas.microsoft.com/office/word/2006/wordml" xmlns:wps="http://schemas.microsoft.com/office/word/2010/wordprocessingShape" mc:Ignorable="w14 w15 wp14">
   <w:p>
     <w:pPr>
       <w:pStyle w:val="Header"/>
@@ -8119,7 +8353,7 @@
 </file>
 
 <file path=word/numbering.xml><?xml version="1.0" encoding="utf-8"?>
-<w:numbering xmlns:wpc="http://schemas.microsoft.com/office/word/2010/wordprocessingCanvas" xmlns:cx="http://schemas.microsoft.com/office/drawing/2014/chartex" xmlns:mc="http://schemas.openxmlformats.org/markup-compatibility/2006" xmlns:o="urn:schemas-microsoft-com:office:office" xmlns:r="http://schemas.openxmlformats.org/officeDocument/2006/relationships" xmlns:m="http://schemas.openxmlformats.org/officeDocument/2006/math" xmlns:v="urn:schemas-microsoft-com:vml" xmlns:wp14="http://schemas.microsoft.com/office/word/2010/wordprocessingDrawing" xmlns:wp="http://schemas.openxmlformats.org/drawingml/2006/wordprocessingDrawing" xmlns:w10="urn:schemas-microsoft-com:office:word" xmlns:w="http://schemas.openxmlformats.org/wordprocessingml/2006/main" xmlns:w14="http://schemas.microsoft.com/office/word/2010/wordml" xmlns:w15="http://schemas.microsoft.com/office/word/2012/wordml" xmlns:w16se="http://schemas.microsoft.com/office/word/2015/wordml/symex" xmlns:wpg="http://schemas.microsoft.com/office/word/2010/wordprocessingGroup" xmlns:wpi="http://schemas.microsoft.com/office/word/2010/wordprocessingInk" xmlns:wne="http://schemas.microsoft.com/office/word/2006/wordml" xmlns:wps="http://schemas.microsoft.com/office/word/2010/wordprocessingShape" mc:Ignorable="w14 w15 w16se wp14">
+<w:numbering xmlns:wpc="http://schemas.microsoft.com/office/word/2010/wordprocessingCanvas" xmlns:mc="http://schemas.openxmlformats.org/markup-compatibility/2006" xmlns:o="urn:schemas-microsoft-com:office:office" xmlns:r="http://schemas.openxmlformats.org/officeDocument/2006/relationships" xmlns:m="http://schemas.openxmlformats.org/officeDocument/2006/math" xmlns:v="urn:schemas-microsoft-com:vml" xmlns:wp14="http://schemas.microsoft.com/office/word/2010/wordprocessingDrawing" xmlns:wp="http://schemas.openxmlformats.org/drawingml/2006/wordprocessingDrawing" xmlns:w10="urn:schemas-microsoft-com:office:word" xmlns:w="http://schemas.openxmlformats.org/wordprocessingml/2006/main" xmlns:w14="http://schemas.microsoft.com/office/word/2010/wordml" xmlns:w15="http://schemas.microsoft.com/office/word/2012/wordml" xmlns:wpg="http://schemas.microsoft.com/office/word/2010/wordprocessingGroup" xmlns:wpi="http://schemas.microsoft.com/office/word/2010/wordprocessingInk" xmlns:wne="http://schemas.microsoft.com/office/word/2006/wordml" xmlns:wps="http://schemas.microsoft.com/office/word/2010/wordprocessingShape" mc:Ignorable="w14 w15 wp14">
   <w:abstractNum w:abstractNumId="0" w15:restartNumberingAfterBreak="0">
     <w:nsid w:val="1509332A"/>
     <w:multiLevelType w:val="hybridMultilevel"/>
@@ -9232,7 +9466,7 @@
 </file>
 
 <file path=word/styles.xml><?xml version="1.0" encoding="utf-8"?>
-<w:styles xmlns:mc="http://schemas.openxmlformats.org/markup-compatibility/2006" xmlns:r="http://schemas.openxmlformats.org/officeDocument/2006/relationships" xmlns:w="http://schemas.openxmlformats.org/wordprocessingml/2006/main" xmlns:w14="http://schemas.microsoft.com/office/word/2010/wordml" xmlns:w15="http://schemas.microsoft.com/office/word/2012/wordml" xmlns:w16se="http://schemas.microsoft.com/office/word/2015/wordml/symex" mc:Ignorable="w14 w15 w16se">
+<w:styles xmlns:mc="http://schemas.openxmlformats.org/markup-compatibility/2006" xmlns:r="http://schemas.openxmlformats.org/officeDocument/2006/relationships" xmlns:w="http://schemas.openxmlformats.org/wordprocessingml/2006/main" xmlns:w14="http://schemas.microsoft.com/office/word/2010/wordml" xmlns:w15="http://schemas.microsoft.com/office/word/2012/wordml" mc:Ignorable="w14 w15">
   <w:docDefaults>
     <w:rPrDefault>
       <w:rPr>
@@ -9746,7 +9980,6 @@
     <w:name w:val="Basic"/>
     <w:basedOn w:val="Normal"/>
     <w:link w:val="BasicChar"/>
-    <w:autoRedefine/>
     <w:qFormat/>
     <w:rsid w:val="00A135DC"/>
     <w:pPr>
@@ -10628,7 +10861,7 @@
 </file>
 
 <file path=customXml/itemProps1.xml><?xml version="1.0" encoding="utf-8"?>
-<ds:datastoreItem xmlns:ds="http://schemas.openxmlformats.org/officeDocument/2006/customXml" ds:itemID="{B9AE27A2-AA0D-44C9-A91F-A25AA9E91397}">
+<ds:datastoreItem xmlns:ds="http://schemas.openxmlformats.org/officeDocument/2006/customXml" ds:itemID="{55D4B935-79EA-4C6F-9644-FB8A04B4454F}">
   <ds:schemaRefs>
     <ds:schemaRef ds:uri="http://schemas.openxmlformats.org/officeDocument/2006/bibliography"/>
   </ds:schemaRefs>

</xml_diff>

<commit_message>
wrote up about erosion in tech section
</commit_message>
<xml_diff>
--- a/Progress Report.docx
+++ b/Progress Report.docx
@@ -3160,14 +3160,107 @@
     <w:p>
       <w:pPr>
         <w:pStyle w:val="Basic"/>
+        <w:numPr>
+          <w:ilvl w:val="1"/>
+          <w:numId w:val="12"/>
+        </w:numPr>
+      </w:pPr>
+      <w:r>
+        <w:t xml:space="preserve">This approach takes advantage of other techniques to generate the initial terrain using noise and Voronoi but once the initial generation is over erosion </w:t>
+      </w:r>
+      <w:r>
+        <w:t>algorithms</w:t>
+      </w:r>
+      <w:r>
+        <w:t xml:space="preserve"> are applied to the terrain to make them appear more natural and weathered by the world. </w:t>
+      </w:r>
+    </w:p>
+    <w:p>
+      <w:pPr>
+        <w:pStyle w:val="Basic"/>
+        <w:numPr>
+          <w:ilvl w:val="1"/>
+          <w:numId w:val="12"/>
+        </w:numPr>
+      </w:pPr>
+      <w:r>
+        <w:t>Strengths</w:t>
+      </w:r>
+    </w:p>
+    <w:p>
+      <w:pPr>
+        <w:pStyle w:val="Basic"/>
+        <w:numPr>
+          <w:ilvl w:val="2"/>
+          <w:numId w:val="12"/>
+        </w:numPr>
+      </w:pPr>
+      <w:r>
+        <w:t xml:space="preserve">Produces a terrain with more variety and much less smoothness </w:t>
+      </w:r>
+    </w:p>
+    <w:p>
+      <w:pPr>
+        <w:pStyle w:val="Basic"/>
+        <w:numPr>
+          <w:ilvl w:val="2"/>
+          <w:numId w:val="12"/>
+        </w:numPr>
+      </w:pPr>
+      <w:r>
+        <w:t xml:space="preserve">Looks more like a real piece of terrain affected by weather. </w:t>
+      </w:r>
+    </w:p>
+    <w:p>
+      <w:pPr>
+        <w:pStyle w:val="Basic"/>
+        <w:numPr>
+          <w:ilvl w:val="1"/>
+          <w:numId w:val="12"/>
+        </w:numPr>
+      </w:pPr>
+      <w:r>
+        <w:t xml:space="preserve">Weaknesses </w:t>
+      </w:r>
+    </w:p>
+    <w:p>
+      <w:pPr>
+        <w:pStyle w:val="Basic"/>
+        <w:numPr>
+          <w:ilvl w:val="2"/>
+          <w:numId w:val="12"/>
+        </w:numPr>
+      </w:pPr>
+      <w:r>
+        <w:t>More computationally challenging than without erosion by quite a margin.</w:t>
+      </w:r>
+    </w:p>
+    <w:p>
+      <w:pPr>
+        <w:pStyle w:val="Basic"/>
+        <w:numPr>
+          <w:ilvl w:val="2"/>
+          <w:numId w:val="12"/>
+        </w:numPr>
+      </w:pPr>
+      <w:r>
+        <w:t>Requires many iterations of erosion to develop desirable levels of erosion, between 50-100 iterations based on the content of the paper.</w:t>
+      </w:r>
+      <w:bookmarkStart w:id="6" w:name="_GoBack"/>
+      <w:bookmarkEnd w:id="6"/>
+    </w:p>
+    <w:p>
+      <w:pPr>
+        <w:pStyle w:val="Basic"/>
       </w:pPr>
     </w:p>
     <w:p>
       <w:pPr>
         <w:pStyle w:val="personalHeading"/>
       </w:pPr>
-      <w:bookmarkStart w:id="6" w:name="_Toc2076345"/>
-      <w:r>
+      <w:bookmarkStart w:id="7" w:name="_Toc2076345"/>
+      <w:r>
+        <w:lastRenderedPageBreak/>
         <w:t xml:space="preserve">Discussion of tools and technologies </w:t>
       </w:r>
       <w:r>
@@ -3182,7 +3275,7 @@
       <w:r>
         <w:t xml:space="preserve"> - 250 words</w:t>
       </w:r>
-      <w:bookmarkEnd w:id="6"/>
+      <w:bookmarkEnd w:id="7"/>
     </w:p>
     <w:p>
       <w:pPr>
@@ -3299,7 +3392,6 @@
         <w:pStyle w:val="Basic"/>
       </w:pPr>
       <w:r>
-        <w:lastRenderedPageBreak/>
         <w:t>Having spent</w:t>
       </w:r>
       <w:r>
@@ -3489,8 +3581,9 @@
       <w:pPr>
         <w:pStyle w:val="personalHeading"/>
       </w:pPr>
-      <w:bookmarkStart w:id="7" w:name="_Toc2076346"/>
-      <w:r>
+      <w:bookmarkStart w:id="8" w:name="_Toc2076346"/>
+      <w:r>
+        <w:lastRenderedPageBreak/>
         <w:t>Discussion of software dev methodology</w:t>
       </w:r>
       <w:r>
@@ -3505,7 +3598,7 @@
       <w:r>
         <w:t xml:space="preserve"> - 375 words</w:t>
       </w:r>
-      <w:bookmarkEnd w:id="7"/>
+      <w:bookmarkEnd w:id="8"/>
     </w:p>
     <w:p>
       <w:pPr>
@@ -3635,7 +3728,7 @@
       <w:pPr>
         <w:pStyle w:val="personalHeading"/>
       </w:pPr>
-      <w:bookmarkStart w:id="8" w:name="_Toc2076347"/>
+      <w:bookmarkStart w:id="9" w:name="_Toc2076347"/>
       <w:r>
         <w:t xml:space="preserve">Discussion of project management tools and metrics </w:t>
       </w:r>
@@ -3651,7 +3744,7 @@
       <w:r>
         <w:t xml:space="preserve"> - 375 words</w:t>
       </w:r>
-      <w:bookmarkEnd w:id="8"/>
+      <w:bookmarkEnd w:id="9"/>
     </w:p>
     <w:p>
       <w:pPr>
@@ -3807,6 +3900,7 @@
         <w:pStyle w:val="Basic"/>
       </w:pPr>
       <w:r>
+        <w:lastRenderedPageBreak/>
         <w:t xml:space="preserve">Plan mark </w:t>
       </w:r>
       <w:r>
@@ -4003,7 +4097,6 @@
         </w:numPr>
       </w:pPr>
       <w:r>
-        <w:lastRenderedPageBreak/>
         <w:t>System to define crossable points for bodies of water (bridges, boats etc) – 4 days</w:t>
       </w:r>
       <w:r>
@@ -4070,11 +4163,11 @@
       <w:pPr>
         <w:pStyle w:val="personalHeading"/>
       </w:pPr>
-      <w:bookmarkStart w:id="9" w:name="_Toc2076348"/>
+      <w:bookmarkStart w:id="10" w:name="_Toc2076348"/>
       <w:r>
         <w:t>Resource implications</w:t>
       </w:r>
-      <w:bookmarkEnd w:id="9"/>
+      <w:bookmarkEnd w:id="10"/>
       <w:r>
         <w:t xml:space="preserve"> </w:t>
       </w:r>
@@ -4097,7 +4190,7 @@
       <w:pPr>
         <w:pStyle w:val="personalHeading"/>
       </w:pPr>
-      <w:bookmarkStart w:id="10" w:name="_Toc2076349"/>
+      <w:bookmarkStart w:id="11" w:name="_Toc2076349"/>
       <w:r>
         <w:t xml:space="preserve">High level overview of classes that may be required </w:t>
       </w:r>
@@ -4113,7 +4206,7 @@
       <w:r>
         <w:t xml:space="preserve"> - 125 words</w:t>
       </w:r>
-      <w:bookmarkEnd w:id="10"/>
+      <w:bookmarkEnd w:id="11"/>
     </w:p>
     <w:p>
       <w:pPr>
@@ -4271,7 +4364,7 @@
       <w:pPr>
         <w:pStyle w:val="personalHeading"/>
       </w:pPr>
-      <w:bookmarkStart w:id="11" w:name="_Toc2076350"/>
+      <w:bookmarkStart w:id="12" w:name="_Toc2076350"/>
       <w:r>
         <w:t xml:space="preserve">High level flow diagrams and pseudocode </w:t>
       </w:r>
@@ -4287,7 +4380,7 @@
       <w:r>
         <w:t xml:space="preserve"> - 125 words</w:t>
       </w:r>
-      <w:bookmarkEnd w:id="11"/>
+      <w:bookmarkEnd w:id="12"/>
     </w:p>
     <w:p>
       <w:pPr>
@@ -4354,7 +4447,6 @@
         </w:numPr>
       </w:pPr>
       <w:r>
-        <w:lastRenderedPageBreak/>
         <w:t xml:space="preserve">Define elevation of each island </w:t>
       </w:r>
     </w:p>
@@ -4410,12 +4502,12 @@
       <w:pPr>
         <w:pStyle w:val="personalHeading"/>
       </w:pPr>
-      <w:bookmarkStart w:id="12" w:name="_Toc2076351"/>
+      <w:bookmarkStart w:id="13" w:name="_Toc2076351"/>
       <w:r>
         <w:lastRenderedPageBreak/>
         <w:t>Appendices</w:t>
       </w:r>
-      <w:bookmarkEnd w:id="12"/>
+      <w:bookmarkEnd w:id="13"/>
       <w:r>
         <w:t xml:space="preserve"> </w:t>
       </w:r>
@@ -4424,14 +4516,14 @@
       <w:pPr>
         <w:pStyle w:val="personalHeading2"/>
       </w:pPr>
-      <w:bookmarkStart w:id="13" w:name="_Toc2076352"/>
+      <w:bookmarkStart w:id="14" w:name="_Toc2076352"/>
       <w:r>
         <w:t xml:space="preserve">Reference List and Reading list </w:t>
       </w:r>
       <w:r>
         <w:t>– part of 2, a portion of 20%</w:t>
       </w:r>
-      <w:bookmarkEnd w:id="13"/>
+      <w:bookmarkEnd w:id="14"/>
     </w:p>
     <w:p>
       <w:pPr>
@@ -4442,14 +4534,14 @@
       <w:pPr>
         <w:pStyle w:val="personalHeading2"/>
       </w:pPr>
-      <w:bookmarkStart w:id="14" w:name="_Toc2076353"/>
+      <w:bookmarkStart w:id="15" w:name="_Toc2076353"/>
       <w:r>
         <w:t>Literature review</w:t>
       </w:r>
       <w:r>
         <w:t xml:space="preserve"> – part of 2, a portion of 20%</w:t>
       </w:r>
-      <w:bookmarkEnd w:id="14"/>
+      <w:bookmarkEnd w:id="15"/>
       <w:r>
         <w:t xml:space="preserve"> </w:t>
       </w:r>
@@ -4559,6 +4651,9 @@
       <w:r>
         <w:t>//</w:t>
       </w:r>
+      <w:r>
+        <w:t xml:space="preserve"> LIT REVIEW!!!!!!! </w:t>
+      </w:r>
     </w:p>
     <w:p>
       <w:pPr>
@@ -4842,8 +4937,6 @@
       <w:r>
         <w:t>A Whittaker diagram which describes how temperature and moisture levels define biomes. A good basis to base biome generation off of, will be useful towards this project.</w:t>
       </w:r>
-      <w:bookmarkStart w:id="15" w:name="_GoBack"/>
-      <w:bookmarkEnd w:id="15"/>
     </w:p>
     <w:p>
       <w:pPr>
@@ -4858,7 +4951,22 @@
         </w:r>
       </w:hyperlink>
       <w:r>
-        <w:t xml:space="preserve"> a way to implement biomes/ world maps    seems like it could be very helpful </w:t>
+        <w:t xml:space="preserve"> </w:t>
+      </w:r>
+      <w:r>
+        <w:t xml:space="preserve">A tutorial series which discusses </w:t>
+      </w:r>
+      <w:r>
+        <w:t>a way to implement biomes/ world maps </w:t>
+      </w:r>
+      <w:r>
+        <w:t>which</w:t>
+      </w:r>
+      <w:r>
+        <w:t xml:space="preserve"> could be very helpful</w:t>
+      </w:r>
+      <w:r>
+        <w:t>, as the end results are similar to this projects end results. It also focuses on wrapping the map onto a sphere which will is not within the projects current scope.</w:t>
       </w:r>
     </w:p>
     <w:p>
@@ -4887,6 +4995,107 @@
         <w:pStyle w:val="Basic"/>
       </w:pPr>
       <w:r>
+        <w:t xml:space="preserve">An in-depth approach at how to generate hexagonal terrain in which </w:t>
+      </w:r>
+      <w:r>
+        <w:t xml:space="preserve">mountains will be contained in a hex tile. Resulting in a visual appearance not idea of this project as this tutorial’s goal is to generate civilization 5 like maps. Still it is a useful resource which would fulfil all of the projects other criteria.  </w:t>
+      </w:r>
+    </w:p>
+    <w:p>
+      <w:pPr>
+        <w:pStyle w:val="Basic"/>
+      </w:pPr>
+    </w:p>
+    <w:p>
+      <w:pPr>
+        <w:pStyle w:val="Basic"/>
+      </w:pPr>
+      <w:hyperlink r:id="rId43" w:history="1">
+        <w:r>
+          <w:rPr>
+            <w:rStyle w:val="Hyperlink"/>
+          </w:rPr>
+          <w:t>https://forhinhexes.blogspot.com/2018/04/motivation.html</w:t>
+        </w:r>
+      </w:hyperlink>
+      <w:r>
+        <w:t xml:space="preserve"> This h</w:t>
+      </w:r>
+      <w:r>
+        <w:t>as a very similar end goal as to this</w:t>
+      </w:r>
+      <w:r>
+        <w:t xml:space="preserve"> project but represents the</w:t>
+      </w:r>
+      <w:r>
+        <w:t xml:space="preserve"> map differently from how is currently desired for this project</w:t>
+      </w:r>
+      <w:r>
+        <w:t>.</w:t>
+      </w:r>
+    </w:p>
+    <w:p>
+      <w:pPr>
+        <w:pStyle w:val="Basic"/>
+      </w:pPr>
+      <w:r>
+        <w:rPr>
+          <w:color w:val="FF0000"/>
+        </w:rPr>
+        <w:t>// unsure of relevance? Definitely needs changing to not first person</w:t>
+      </w:r>
+    </w:p>
+    <w:p>
+      <w:pPr>
+        <w:pStyle w:val="Basic"/>
+      </w:pPr>
+      <w:r>
+        <w:t>Desired generation to be less rational less “smooth” as they believe it will represent life better due to its unpredictable nature.</w:t>
+      </w:r>
+      <w:r>
+        <w:t xml:space="preserve"> </w:t>
+      </w:r>
+      <w:r>
+        <w:t xml:space="preserve">I believe their dislike for seeds and random numbers is due to their lack understanding of how they impact generation, their issues are due to how the data is handled not the seeds themselves. As the data could be handled to generate those irregularities </w:t>
+      </w:r>
+      <w:r>
+        <w:lastRenderedPageBreak/>
+        <w:t>by adding a small chance for them to appear at the point that element is generated.</w:t>
+      </w:r>
+    </w:p>
+    <w:p>
+      <w:pPr>
+        <w:pStyle w:val="Basic"/>
+      </w:pPr>
+      <w:r>
+        <w:t xml:space="preserve">// </w:t>
+      </w:r>
+    </w:p>
+    <w:p>
+      <w:pPr>
+        <w:pStyle w:val="Basic"/>
+      </w:pPr>
+      <w:r>
+        <w:t xml:space="preserve">Also using tectonics </w:t>
+      </w:r>
+    </w:p>
+    <w:p>
+      <w:pPr>
+        <w:pStyle w:val="Basic"/>
+        <w:numPr>
+          <w:ilvl w:val="0"/>
+          <w:numId w:val="9"/>
+        </w:numPr>
+      </w:pPr>
+      <w:r>
+        <w:t xml:space="preserve"> No interested in tectonics themselves but are interested in the boundaries that are the result of them, convergent and divergent which are used to generate mountains and coastlines respectively. </w:t>
+      </w:r>
+    </w:p>
+    <w:p>
+      <w:pPr>
+        <w:pStyle w:val="Basic"/>
+      </w:pPr>
+      <w:r>
         <w:br/>
       </w:r>
     </w:p>
@@ -4894,7 +5103,7 @@
       <w:pPr>
         <w:pStyle w:val="Basic"/>
       </w:pPr>
-      <w:hyperlink r:id="rId43" w:history="1">
+      <w:hyperlink r:id="rId44" w:history="1">
         <w:r>
           <w:rPr>
             <w:rStyle w:val="Hyperlink"/>
@@ -4903,13 +5112,43 @@
         </w:r>
       </w:hyperlink>
       <w:r>
-        <w:t xml:space="preserve"> last section talks about how “any tool can be used“ </w:t>
-      </w:r>
-    </w:p>
-    <w:p>
-      <w:pPr>
-        <w:pStyle w:val="Basic"/>
-      </w:pPr>
+        <w:t xml:space="preserve"> </w:t>
+      </w:r>
+    </w:p>
+    <w:p>
+      <w:pPr>
+        <w:pStyle w:val="Basic"/>
+      </w:pPr>
+      <w:r>
+        <w:t>An article which focuses on good ways to use procedural generation a very interesting article about strengths and weaknesses of generation</w:t>
+      </w:r>
+      <w:r>
+        <w:t xml:space="preserve">, it also states that generative content can be created in any tool which is a refreshing view. Outside of the original design stages this will not be a very useful article for the project. </w:t>
+      </w:r>
+    </w:p>
+    <w:p>
+      <w:pPr>
+        <w:pStyle w:val="Basic"/>
+      </w:pPr>
+    </w:p>
+    <w:p>
+      <w:pPr>
+        <w:pStyle w:val="Basic"/>
+      </w:pPr>
+    </w:p>
+    <w:p>
+      <w:pPr>
+        <w:pStyle w:val="Basic"/>
+        <w:rPr>
+          <w:color w:val="FF0000"/>
+        </w:rPr>
+      </w:pPr>
+      <w:r>
+        <w:rPr>
+          <w:color w:val="FF0000"/>
+        </w:rPr>
+        <w:t>THIS STILL NEEDS REVIEWING AAAAAAAAA</w:t>
+      </w:r>
     </w:p>
     <w:p>
       <w:pPr>
@@ -4947,7 +5186,7 @@
       <w:pPr>
         <w:pStyle w:val="Basic"/>
       </w:pPr>
-      <w:hyperlink r:id="rId44" w:history="1">
+      <w:hyperlink r:id="rId45" w:history="1">
         <w:r>
           <w:rPr>
             <w:rStyle w:val="Hyperlink"/>
@@ -4997,7 +5236,7 @@
                     </pic:cNvPicPr>
                   </pic:nvPicPr>
                   <pic:blipFill>
-                    <a:blip r:embed="rId45" cstate="print">
+                    <a:blip r:embed="rId46" cstate="print">
                       <a:extLst>
                         <a:ext uri="{28A0092B-C50C-407E-A947-70E740481C1C}">
                           <a14:useLocalDpi xmlns:a14="http://schemas.microsoft.com/office/drawing/2010/main" val="0"/>
@@ -5080,7 +5319,7 @@
           </w:tcPr>
           <w:p>
             <w:pPr>
-              <w:pStyle w:val="Basic"/>
+              <w:pStyle w:val="NoSpacing"/>
             </w:pPr>
             <w:r>
               <w:t>Engine/API</w:t>
@@ -5093,7 +5332,7 @@
           </w:tcPr>
           <w:p>
             <w:pPr>
-              <w:pStyle w:val="Basic"/>
+              <w:pStyle w:val="NoSpacing"/>
             </w:pPr>
             <w:r>
               <w:t>Language used</w:t>
@@ -5106,7 +5345,7 @@
           </w:tcPr>
           <w:p>
             <w:pPr>
-              <w:pStyle w:val="Basic"/>
+              <w:pStyle w:val="NoSpacing"/>
             </w:pPr>
             <w:r>
               <w:t>Experience</w:t>
@@ -5119,7 +5358,7 @@
           </w:tcPr>
           <w:p>
             <w:pPr>
-              <w:pStyle w:val="Basic"/>
+              <w:pStyle w:val="NoSpacing"/>
             </w:pPr>
             <w:r>
               <w:t>Procedural content developed previously (by myself)</w:t>
@@ -5132,7 +5371,7 @@
           </w:tcPr>
           <w:p>
             <w:pPr>
-              <w:pStyle w:val="Basic"/>
+              <w:pStyle w:val="NoSpacing"/>
             </w:pPr>
             <w:r>
               <w:t>Strengths</w:t>
@@ -5145,7 +5384,7 @@
           </w:tcPr>
           <w:p>
             <w:pPr>
-              <w:pStyle w:val="Basic"/>
+              <w:pStyle w:val="NoSpacing"/>
             </w:pPr>
             <w:r>
               <w:t>Weaknesses</w:t>
@@ -5160,7 +5399,7 @@
           </w:tcPr>
           <w:p>
             <w:pPr>
-              <w:pStyle w:val="Basic"/>
+              <w:pStyle w:val="NoSpacing"/>
             </w:pPr>
             <w:r>
               <w:t>Unity</w:t>
@@ -5173,7 +5412,7 @@
           </w:tcPr>
           <w:p>
             <w:pPr>
-              <w:pStyle w:val="Basic"/>
+              <w:pStyle w:val="NoSpacing"/>
             </w:pPr>
             <w:r>
               <w:t>C#</w:t>
@@ -5186,7 +5425,7 @@
           </w:tcPr>
           <w:p>
             <w:pPr>
-              <w:pStyle w:val="Basic"/>
+              <w:pStyle w:val="NoSpacing"/>
             </w:pPr>
             <w:r>
               <w:rPr>
@@ -5205,9 +5444,9 @@
           </w:tcPr>
           <w:p>
             <w:pPr>
-              <w:pStyle w:val="Basic"/>
+              <w:pStyle w:val="NoSpacing"/>
             </w:pPr>
-            <w:hyperlink r:id="rId46" w:history="1">
+            <w:hyperlink r:id="rId47" w:history="1">
               <w:r>
                 <w:rPr>
                   <w:rStyle w:val="Hyperlink"/>
@@ -5226,14 +5465,10 @@
           </w:tcPr>
           <w:p>
             <w:pPr>
-              <w:pStyle w:val="Basic"/>
+              <w:pStyle w:val="NoSpacing"/>
             </w:pPr>
             <w:r>
-              <w:t xml:space="preserve">Easy to use, rendering is handled automatically, very familiar with, good documentation easy to </w:t>
-            </w:r>
-            <w:r>
-              <w:lastRenderedPageBreak/>
-              <w:t>understand and use</w:t>
+              <w:t>Easy to use, rendering is handled automatically, very familiar with, good documentation easy to understand and use</w:t>
             </w:r>
           </w:p>
         </w:tc>
@@ -5243,10 +5478,9 @@
           </w:tcPr>
           <w:p>
             <w:pPr>
-              <w:pStyle w:val="Basic"/>
+              <w:pStyle w:val="NoSpacing"/>
             </w:pPr>
             <w:r>
-              <w:lastRenderedPageBreak/>
               <w:t>6</w:t>
             </w:r>
             <w:r>
@@ -5256,18 +5490,14 @@
               <w:t>k verts max per generated mesh.</w:t>
             </w:r>
             <w:r>
-              <w:t xml:space="preserve"> By default, for mobile compatibility (could be change to 4billion verts </w:t>
-            </w:r>
-            <w:r>
-              <w:lastRenderedPageBreak/>
-              <w:t>at the cost of compatibility)</w:t>
+              <w:t xml:space="preserve"> By default, for mobile compatibility (could be change to 4billion verts at the cost of compatibility)</w:t>
             </w:r>
           </w:p>
           <w:p>
             <w:pPr>
-              <w:pStyle w:val="Basic"/>
+              <w:pStyle w:val="NoSpacing"/>
             </w:pPr>
-            <w:hyperlink r:id="rId47" w:history="1">
+            <w:hyperlink r:id="rId48" w:history="1">
               <w:r>
                 <w:rPr>
                   <w:rStyle w:val="Hyperlink"/>
@@ -5288,10 +5518,9 @@
           </w:tcPr>
           <w:p>
             <w:pPr>
-              <w:pStyle w:val="Basic"/>
+              <w:pStyle w:val="NoSpacing"/>
             </w:pPr>
             <w:r>
-              <w:lastRenderedPageBreak/>
               <w:t>Unreal</w:t>
             </w:r>
           </w:p>
@@ -5302,7 +5531,7 @@
           </w:tcPr>
           <w:p>
             <w:pPr>
-              <w:pStyle w:val="Basic"/>
+              <w:pStyle w:val="NoSpacing"/>
             </w:pPr>
             <w:r>
               <w:t>C++/Blueprint</w:t>
@@ -5315,7 +5544,7 @@
           </w:tcPr>
           <w:p>
             <w:pPr>
-              <w:pStyle w:val="Basic"/>
+              <w:pStyle w:val="NoSpacing"/>
             </w:pPr>
             <w:r>
               <w:t>3 games with blueprint</w:t>
@@ -5328,7 +5557,7 @@
           </w:tcPr>
           <w:p>
             <w:pPr>
-              <w:pStyle w:val="Basic"/>
+              <w:pStyle w:val="NoSpacing"/>
             </w:pPr>
             <w:r>
               <w:t>Chunk spawning generation</w:t>
@@ -5341,7 +5570,7 @@
           </w:tcPr>
           <w:p>
             <w:pPr>
-              <w:pStyle w:val="Basic"/>
+              <w:pStyle w:val="NoSpacing"/>
             </w:pPr>
             <w:r>
               <w:t>Easy to use, very good rendering capabilities (shit looks good), designed for 3D</w:t>
@@ -5354,7 +5583,7 @@
           </w:tcPr>
           <w:p>
             <w:pPr>
-              <w:pStyle w:val="Basic"/>
+              <w:pStyle w:val="NoSpacing"/>
             </w:pPr>
             <w:r>
               <w:t xml:space="preserve">No experience using C++ in unreal. </w:t>
@@ -5362,7 +5591,7 @@
           </w:p>
           <w:p>
             <w:pPr>
-              <w:pStyle w:val="Basic"/>
+              <w:pStyle w:val="NoSpacing"/>
             </w:pPr>
             <w:r>
               <w:t>Same vertex issue as above due to mobile index buffers being 16bit. Quite bloated in size as a lot of features which might not be used are included by default</w:t>
@@ -5377,9 +5606,10 @@
           </w:tcPr>
           <w:p>
             <w:pPr>
-              <w:pStyle w:val="Basic"/>
+              <w:pStyle w:val="NoSpacing"/>
             </w:pPr>
             <w:r>
+              <w:lastRenderedPageBreak/>
               <w:t>Godot</w:t>
             </w:r>
           </w:p>
@@ -5390,24 +5620,17 @@
           </w:tcPr>
           <w:p>
             <w:pPr>
-              <w:pStyle w:val="Basic"/>
+              <w:pStyle w:val="NoSpacing"/>
             </w:pPr>
             <w:r>
               <w:t xml:space="preserve">GDScript, visual scripting, C# and C++ </w:t>
             </w:r>
-            <w:hyperlink r:id="rId48" w:history="1">
+            <w:hyperlink r:id="rId49" w:history="1">
               <w:r>
                 <w:rPr>
                   <w:rStyle w:val="Hyperlink"/>
                 </w:rPr>
-                <w:t>http:</w:t>
-              </w:r>
-              <w:r>
-                <w:rPr>
-                  <w:rStyle w:val="Hyperlink"/>
-                </w:rPr>
-                <w:lastRenderedPageBreak/>
-                <w:t>//docs.godotengine.org/en/3.0/about/faq.html</w:t>
+                <w:t>http://docs.godotengine.org/en/3.0/about/faq.html</w:t>
               </w:r>
             </w:hyperlink>
             <w:r>
@@ -5421,10 +5644,9 @@
           </w:tcPr>
           <w:p>
             <w:pPr>
-              <w:pStyle w:val="Basic"/>
+              <w:pStyle w:val="NoSpacing"/>
             </w:pPr>
             <w:r>
-              <w:lastRenderedPageBreak/>
               <w:t>Never used</w:t>
             </w:r>
           </w:p>
@@ -5435,7 +5657,7 @@
           </w:tcPr>
           <w:p>
             <w:pPr>
-              <w:pStyle w:val="Basic"/>
+              <w:pStyle w:val="NoSpacing"/>
             </w:pPr>
             <w:r>
               <w:t xml:space="preserve">None </w:t>
@@ -5448,7 +5670,7 @@
           </w:tcPr>
           <w:p>
             <w:pPr>
-              <w:pStyle w:val="Basic"/>
+              <w:pStyle w:val="NoSpacing"/>
             </w:pPr>
             <w:r>
               <w:t>Open source with no royalties, completely free to use</w:t>
@@ -5461,7 +5683,7 @@
           </w:tcPr>
           <w:p>
             <w:pPr>
-              <w:pStyle w:val="Basic"/>
+              <w:pStyle w:val="NoSpacing"/>
             </w:pPr>
             <w:r>
               <w:t xml:space="preserve">For the best experience it requires learning a new language </w:t>
@@ -5476,10 +5698,9 @@
           </w:tcPr>
           <w:p>
             <w:pPr>
-              <w:pStyle w:val="Basic"/>
+              <w:pStyle w:val="NoSpacing"/>
             </w:pPr>
             <w:r>
-              <w:lastRenderedPageBreak/>
               <w:t>Game maker</w:t>
             </w:r>
           </w:p>
@@ -5490,7 +5711,7 @@
           </w:tcPr>
           <w:p>
             <w:pPr>
-              <w:pStyle w:val="Basic"/>
+              <w:pStyle w:val="NoSpacing"/>
             </w:pPr>
             <w:r>
               <w:t>GameMaker Language (GML)</w:t>
@@ -5503,7 +5724,7 @@
           </w:tcPr>
           <w:p>
             <w:pPr>
-              <w:pStyle w:val="Basic"/>
+              <w:pStyle w:val="NoSpacing"/>
             </w:pPr>
             <w:r>
               <w:t>Never used</w:t>
@@ -5516,7 +5737,7 @@
           </w:tcPr>
           <w:p>
             <w:pPr>
-              <w:pStyle w:val="Basic"/>
+              <w:pStyle w:val="NoSpacing"/>
             </w:pPr>
             <w:r>
               <w:t>None</w:t>
@@ -5529,7 +5750,7 @@
           </w:tcPr>
           <w:p>
             <w:pPr>
-              <w:pStyle w:val="Basic"/>
+              <w:pStyle w:val="NoSpacing"/>
             </w:pPr>
             <w:r>
               <w:t>Simple and easy to use</w:t>
@@ -5542,7 +5763,7 @@
           </w:tcPr>
           <w:p>
             <w:pPr>
-              <w:pStyle w:val="Basic"/>
+              <w:pStyle w:val="NoSpacing"/>
             </w:pPr>
             <w:r>
               <w:t xml:space="preserve">Designed for 2D games, costs money to use, Requires learning a new language </w:t>
@@ -5557,7 +5778,7 @@
           </w:tcPr>
           <w:p>
             <w:pPr>
-              <w:pStyle w:val="Basic"/>
+              <w:pStyle w:val="NoSpacing"/>
             </w:pPr>
             <w:r>
               <w:t>Heaps.io</w:t>
@@ -5570,7 +5791,7 @@
           </w:tcPr>
           <w:p>
             <w:pPr>
-              <w:pStyle w:val="Basic"/>
+              <w:pStyle w:val="NoSpacing"/>
             </w:pPr>
             <w:r>
               <w:t>Haxel</w:t>
@@ -5583,7 +5804,7 @@
           </w:tcPr>
           <w:p>
             <w:pPr>
-              <w:pStyle w:val="Basic"/>
+              <w:pStyle w:val="NoSpacing"/>
             </w:pPr>
             <w:r>
               <w:t>Never used</w:t>
@@ -5596,7 +5817,7 @@
           </w:tcPr>
           <w:p>
             <w:pPr>
-              <w:pStyle w:val="Basic"/>
+              <w:pStyle w:val="NoSpacing"/>
             </w:pPr>
             <w:r>
               <w:t>None</w:t>
@@ -5609,7 +5830,7 @@
           </w:tcPr>
           <w:p>
             <w:pPr>
-              <w:pStyle w:val="Basic"/>
+              <w:pStyle w:val="NoSpacing"/>
             </w:pPr>
             <w:r>
               <w:t>Developed for multi-platform release, entirely free, open source</w:t>
@@ -5622,7 +5843,7 @@
           </w:tcPr>
           <w:p>
             <w:pPr>
-              <w:pStyle w:val="Basic"/>
+              <w:pStyle w:val="NoSpacing"/>
             </w:pPr>
             <w:r>
               <w:t>Requires learning a new language</w:t>
@@ -5637,7 +5858,7 @@
           </w:tcPr>
           <w:p>
             <w:pPr>
-              <w:pStyle w:val="Basic"/>
+              <w:pStyle w:val="NoSpacing"/>
             </w:pPr>
             <w:r>
               <w:t>DX11 API</w:t>
@@ -5650,7 +5871,7 @@
           </w:tcPr>
           <w:p>
             <w:pPr>
-              <w:pStyle w:val="Basic"/>
+              <w:pStyle w:val="NoSpacing"/>
             </w:pPr>
             <w:r>
               <w:t>C++</w:t>
@@ -5663,7 +5884,7 @@
           </w:tcPr>
           <w:p>
             <w:pPr>
-              <w:pStyle w:val="Basic"/>
+              <w:pStyle w:val="NoSpacing"/>
             </w:pPr>
             <w:r>
               <w:t>One assignment</w:t>
@@ -5676,7 +5897,7 @@
           </w:tcPr>
           <w:p>
             <w:pPr>
-              <w:pStyle w:val="Basic"/>
+              <w:pStyle w:val="NoSpacing"/>
             </w:pPr>
             <w:r>
               <w:t>None</w:t>
@@ -5689,7 +5910,7 @@
           </w:tcPr>
           <w:p>
             <w:pPr>
-              <w:pStyle w:val="Basic"/>
+              <w:pStyle w:val="NoSpacing"/>
             </w:pPr>
             <w:r>
               <w:t>Can result in a lot better performance when done correctly, As it is much lower level</w:t>
@@ -5702,7 +5923,7 @@
           </w:tcPr>
           <w:p>
             <w:pPr>
-              <w:pStyle w:val="Basic"/>
+              <w:pStyle w:val="NoSpacing"/>
             </w:pPr>
             <w:r>
               <w:t xml:space="preserve">Time consuming to setup to get a competent base </w:t>
@@ -6170,6 +6391,7 @@
           <w:color w:val="000000"/>
           <w:lang w:eastAsia="en-GB"/>
         </w:rPr>
+        <w:lastRenderedPageBreak/>
         <w:tab/>
         <w:t>find edge to the left and right of point EL and ER</w:t>
       </w:r>
@@ -6414,7 +6636,7 @@
           </w:tcPr>
           <w:p>
             <w:pPr>
-              <w:pStyle w:val="Basic"/>
+              <w:pStyle w:val="NoSpacing"/>
             </w:pPr>
             <w:r>
               <w:t>Source</w:t>
@@ -6440,7 +6662,7 @@
           </w:tcPr>
           <w:p>
             <w:pPr>
-              <w:pStyle w:val="Basic"/>
+              <w:pStyle w:val="NoSpacing"/>
             </w:pPr>
             <w:r>
               <w:t>Feature complete</w:t>
@@ -6466,7 +6688,7 @@
           </w:tcPr>
           <w:p>
             <w:pPr>
-              <w:pStyle w:val="Basic"/>
+              <w:pStyle w:val="NoSpacing"/>
             </w:pPr>
             <w:r>
               <w:t xml:space="preserve">Compatible </w:t>
@@ -6492,7 +6714,7 @@
           </w:tcPr>
           <w:p>
             <w:pPr>
-              <w:pStyle w:val="Basic"/>
+              <w:pStyle w:val="NoSpacing"/>
             </w:pPr>
             <w:r>
               <w:t>Easy to use/understand</w:t>
@@ -6520,9 +6742,9 @@
           </w:tcPr>
           <w:p>
             <w:pPr>
-              <w:pStyle w:val="Basic"/>
+              <w:pStyle w:val="NoSpacing"/>
             </w:pPr>
-            <w:hyperlink r:id="rId49" w:history="1">
+            <w:hyperlink r:id="rId50" w:history="1">
               <w:r>
                 <w:rPr>
                   <w:rStyle w:val="Hyperlink"/>
@@ -6551,7 +6773,7 @@
           </w:tcPr>
           <w:p>
             <w:pPr>
-              <w:pStyle w:val="Basic"/>
+              <w:pStyle w:val="NoSpacing"/>
             </w:pPr>
             <w:r>
               <w:t xml:space="preserve">Appears so </w:t>
@@ -6577,14 +6799,10 @@
           </w:tcPr>
           <w:p>
             <w:pPr>
-              <w:pStyle w:val="Basic"/>
+              <w:pStyle w:val="NoSpacing"/>
             </w:pPr>
             <w:r>
-              <w:t xml:space="preserve">Apart from demo </w:t>
-            </w:r>
-            <w:r>
-              <w:lastRenderedPageBreak/>
-              <w:t>project. yes</w:t>
+              <w:t>Apart from demo project. yes</w:t>
             </w:r>
           </w:p>
         </w:tc>
@@ -6607,10 +6825,9 @@
           </w:tcPr>
           <w:p>
             <w:pPr>
-              <w:pStyle w:val="Basic"/>
+              <w:pStyle w:val="NoSpacing"/>
             </w:pPr>
             <w:r>
-              <w:lastRenderedPageBreak/>
               <w:t xml:space="preserve">Seems it? </w:t>
             </w:r>
           </w:p>
@@ -6636,9 +6853,9 @@
           </w:tcPr>
           <w:p>
             <w:pPr>
-              <w:pStyle w:val="Basic"/>
+              <w:pStyle w:val="NoSpacing"/>
             </w:pPr>
-            <w:hyperlink r:id="rId50" w:history="1">
+            <w:hyperlink r:id="rId51" w:history="1">
               <w:r>
                 <w:rPr>
                   <w:rStyle w:val="Hyperlink"/>
@@ -6670,7 +6887,7 @@
           </w:tcPr>
           <w:p>
             <w:pPr>
-              <w:pStyle w:val="Basic"/>
+              <w:pStyle w:val="NoSpacing"/>
             </w:pPr>
             <w:r>
               <w:t>No Delaunay </w:t>
@@ -6702,7 +6919,7 @@
           </w:tcPr>
           <w:p>
             <w:pPr>
-              <w:pStyle w:val="Basic"/>
+              <w:pStyle w:val="NoSpacing"/>
             </w:pPr>
             <w:r>
               <w:t xml:space="preserve">Yes </w:t>
@@ -6728,7 +6945,7 @@
           </w:tcPr>
           <w:p>
             <w:pPr>
-              <w:pStyle w:val="Basic"/>
+              <w:pStyle w:val="NoSpacing"/>
             </w:pPr>
             <w:r>
               <w:t>Difficult to understand how to use the library.</w:t>
@@ -6756,9 +6973,9 @@
           </w:tcPr>
           <w:p>
             <w:pPr>
-              <w:pStyle w:val="Basic"/>
+              <w:pStyle w:val="NoSpacing"/>
             </w:pPr>
-            <w:hyperlink r:id="rId51" w:history="1">
+            <w:hyperlink r:id="rId52" w:history="1">
               <w:r>
                 <w:rPr>
                   <w:rStyle w:val="Hyperlink"/>
@@ -6790,7 +7007,7 @@
           </w:tcPr>
           <w:p>
             <w:pPr>
-              <w:pStyle w:val="Basic"/>
+              <w:pStyle w:val="NoSpacing"/>
             </w:pPr>
             <w:r>
               <w:t>N</w:t>
@@ -6819,7 +7036,7 @@
           </w:tcPr>
           <w:p>
             <w:pPr>
-              <w:pStyle w:val="Basic"/>
+              <w:pStyle w:val="NoSpacing"/>
             </w:pPr>
           </w:p>
         </w:tc>
@@ -6842,7 +7059,7 @@
           </w:tcPr>
           <w:p>
             <w:pPr>
-              <w:pStyle w:val="Basic"/>
+              <w:pStyle w:val="NoSpacing"/>
             </w:pPr>
           </w:p>
         </w:tc>
@@ -6867,9 +7084,9 @@
           </w:tcPr>
           <w:p>
             <w:pPr>
-              <w:pStyle w:val="Basic"/>
+              <w:pStyle w:val="NoSpacing"/>
             </w:pPr>
-            <w:hyperlink r:id="rId52" w:history="1">
+            <w:hyperlink r:id="rId53" w:history="1">
               <w:r>
                 <w:rPr>
                   <w:rStyle w:val="Hyperlink"/>
@@ -6901,7 +7118,7 @@
           </w:tcPr>
           <w:p>
             <w:pPr>
-              <w:pStyle w:val="Basic"/>
+              <w:pStyle w:val="NoSpacing"/>
             </w:pPr>
             <w:r>
               <w:t>No Delaunay</w:t>
@@ -6930,7 +7147,7 @@
           </w:tcPr>
           <w:p>
             <w:pPr>
-              <w:pStyle w:val="Basic"/>
+              <w:pStyle w:val="NoSpacing"/>
             </w:pPr>
             <w:r>
               <w:t>Unable to know</w:t>
@@ -6959,7 +7176,7 @@
           </w:tcPr>
           <w:p>
             <w:pPr>
-              <w:pStyle w:val="Basic"/>
+              <w:pStyle w:val="NoSpacing"/>
             </w:pPr>
             <w:r>
               <w:t xml:space="preserve">The </w:t>
@@ -6993,9 +7210,9 @@
           </w:tcPr>
           <w:p>
             <w:pPr>
-              <w:pStyle w:val="Basic"/>
+              <w:pStyle w:val="NoSpacing"/>
             </w:pPr>
-            <w:hyperlink r:id="rId53" w:history="1">
+            <w:hyperlink r:id="rId54" w:history="1">
               <w:r>
                 <w:rPr>
                   <w:rStyle w:val="Hyperlink"/>
@@ -7027,7 +7244,7 @@
           </w:tcPr>
           <w:p>
             <w:pPr>
-              <w:pStyle w:val="Basic"/>
+              <w:pStyle w:val="NoSpacing"/>
             </w:pPr>
             <w:r>
               <w:t>Delaunay and Voronoi. Voronoi is generated from Delaunay, I don’t know if that convenient based on my current approach</w:t>
@@ -7053,7 +7270,7 @@
           </w:tcPr>
           <w:p>
             <w:pPr>
-              <w:pStyle w:val="Basic"/>
+              <w:pStyle w:val="NoSpacing"/>
             </w:pPr>
             <w:r>
               <w:t>Compatible</w:t>
@@ -7079,7 +7296,7 @@
           </w:tcPr>
           <w:p>
             <w:pPr>
-              <w:pStyle w:val="Basic"/>
+              <w:pStyle w:val="NoSpacing"/>
             </w:pPr>
           </w:p>
         </w:tc>
@@ -7101,7 +7318,6 @@
       </w:pPr>
       <w:bookmarkStart w:id="18" w:name="_Toc2076356"/>
       <w:r>
-        <w:lastRenderedPageBreak/>
         <w:t>Discussion of software Dev methodology</w:t>
       </w:r>
       <w:bookmarkEnd w:id="18"/>
@@ -7121,9 +7337,9 @@
         <w:tblLook w:val="04A0" w:firstRow="1" w:lastRow="0" w:firstColumn="1" w:lastColumn="0" w:noHBand="0" w:noVBand="1"/>
       </w:tblPr>
       <w:tblGrid>
-        <w:gridCol w:w="3163"/>
-        <w:gridCol w:w="1997"/>
-        <w:gridCol w:w="4200"/>
+        <w:gridCol w:w="3246"/>
+        <w:gridCol w:w="1520"/>
+        <w:gridCol w:w="4594"/>
       </w:tblGrid>
       <w:tr>
         <w:tc>
@@ -7145,7 +7361,7 @@
           </w:tcPr>
           <w:p>
             <w:pPr>
-              <w:pStyle w:val="Basic"/>
+              <w:pStyle w:val="NoSpacing"/>
               <w:rPr>
                 <w:rFonts w:ascii="Times New Roman" w:hAnsi="Times New Roman" w:cs="Times New Roman"/>
                 <w:szCs w:val="24"/>
@@ -7179,7 +7395,7 @@
           </w:tcPr>
           <w:p>
             <w:pPr>
-              <w:pStyle w:val="Basic"/>
+              <w:pStyle w:val="NoSpacing"/>
               <w:rPr>
                 <w:rFonts w:ascii="Times New Roman" w:hAnsi="Times New Roman" w:cs="Times New Roman"/>
                 <w:szCs w:val="24"/>
@@ -7213,7 +7429,7 @@
           </w:tcPr>
           <w:p>
             <w:pPr>
-              <w:pStyle w:val="Basic"/>
+              <w:pStyle w:val="NoSpacing"/>
               <w:rPr>
                 <w:rFonts w:ascii="Times New Roman" w:hAnsi="Times New Roman" w:cs="Times New Roman"/>
                 <w:szCs w:val="24"/>
@@ -7249,7 +7465,7 @@
           </w:tcPr>
           <w:p>
             <w:pPr>
-              <w:pStyle w:val="Basic"/>
+              <w:pStyle w:val="NoSpacing"/>
               <w:rPr>
                 <w:rFonts w:ascii="Times New Roman" w:hAnsi="Times New Roman" w:cs="Times New Roman"/>
                 <w:szCs w:val="24"/>
@@ -7283,7 +7499,7 @@
           </w:tcPr>
           <w:p>
             <w:pPr>
-              <w:pStyle w:val="Basic"/>
+              <w:pStyle w:val="NoSpacing"/>
               <w:rPr>
                 <w:rFonts w:ascii="Times New Roman" w:hAnsi="Times New Roman" w:cs="Times New Roman"/>
                 <w:szCs w:val="24"/>
@@ -7317,7 +7533,7 @@
           </w:tcPr>
           <w:p>
             <w:pPr>
-              <w:pStyle w:val="Basic"/>
+              <w:pStyle w:val="NoSpacing"/>
               <w:rPr>
                 <w:rFonts w:ascii="Times New Roman" w:hAnsi="Times New Roman" w:cs="Times New Roman"/>
                 <w:szCs w:val="24"/>
@@ -7353,7 +7569,7 @@
           </w:tcPr>
           <w:p>
             <w:pPr>
-              <w:pStyle w:val="Basic"/>
+              <w:pStyle w:val="NoSpacing"/>
               <w:rPr>
                 <w:rFonts w:ascii="Times New Roman" w:hAnsi="Times New Roman" w:cs="Times New Roman"/>
                 <w:szCs w:val="24"/>
@@ -7364,6 +7580,7 @@
               <w:rPr>
                 <w:lang w:eastAsia="en-GB"/>
               </w:rPr>
+              <w:lastRenderedPageBreak/>
               <w:t>Engine having unknown limitations</w:t>
             </w:r>
           </w:p>
@@ -7387,7 +7604,7 @@
           </w:tcPr>
           <w:p>
             <w:pPr>
-              <w:pStyle w:val="Basic"/>
+              <w:pStyle w:val="NoSpacing"/>
               <w:rPr>
                 <w:rFonts w:ascii="Times New Roman" w:hAnsi="Times New Roman" w:cs="Times New Roman"/>
                 <w:szCs w:val="24"/>
@@ -7421,7 +7638,7 @@
           </w:tcPr>
           <w:p>
             <w:pPr>
-              <w:pStyle w:val="Basic"/>
+              <w:pStyle w:val="NoSpacing"/>
               <w:rPr>
                 <w:lang w:eastAsia="en-GB"/>
               </w:rPr>
@@ -7455,7 +7672,7 @@
           </w:tcPr>
           <w:p>
             <w:pPr>
-              <w:pStyle w:val="Basic"/>
+              <w:pStyle w:val="NoSpacing"/>
               <w:rPr>
                 <w:rFonts w:ascii="Times New Roman" w:hAnsi="Times New Roman" w:cs="Times New Roman"/>
                 <w:szCs w:val="24"/>
@@ -7489,7 +7706,7 @@
           </w:tcPr>
           <w:p>
             <w:pPr>
-              <w:pStyle w:val="Basic"/>
+              <w:pStyle w:val="NoSpacing"/>
               <w:rPr>
                 <w:rFonts w:ascii="Times New Roman" w:hAnsi="Times New Roman" w:cs="Times New Roman"/>
                 <w:szCs w:val="24"/>
@@ -7529,7 +7746,7 @@
           </w:tcPr>
           <w:p>
             <w:pPr>
-              <w:pStyle w:val="Basic"/>
+              <w:pStyle w:val="NoSpacing"/>
             </w:pPr>
             <w:r>
               <w:t>Find another library or reconsider use approach/engine to use</w:t>
@@ -7557,7 +7774,7 @@
           </w:tcPr>
           <w:p>
             <w:pPr>
-              <w:pStyle w:val="Basic"/>
+              <w:pStyle w:val="NoSpacing"/>
               <w:rPr>
                 <w:rFonts w:ascii="Times New Roman" w:hAnsi="Times New Roman" w:cs="Times New Roman"/>
                 <w:szCs w:val="24"/>
@@ -7591,7 +7808,7 @@
           </w:tcPr>
           <w:p>
             <w:pPr>
-              <w:pStyle w:val="Basic"/>
+              <w:pStyle w:val="NoSpacing"/>
               <w:rPr>
                 <w:rFonts w:ascii="Times New Roman" w:hAnsi="Times New Roman" w:cs="Times New Roman"/>
                 <w:szCs w:val="24"/>
@@ -7625,7 +7842,7 @@
           </w:tcPr>
           <w:p>
             <w:pPr>
-              <w:pStyle w:val="Basic"/>
+              <w:pStyle w:val="NoSpacing"/>
               <w:rPr>
                 <w:rFonts w:ascii="Times New Roman" w:hAnsi="Times New Roman" w:cs="Times New Roman"/>
                 <w:szCs w:val="24"/>
@@ -7660,7 +7877,7 @@
           </w:tcPr>
           <w:p>
             <w:pPr>
-              <w:pStyle w:val="Basic"/>
+              <w:pStyle w:val="NoSpacing"/>
               <w:rPr>
                 <w:lang w:eastAsia="en-GB"/>
               </w:rPr>
@@ -7691,7 +7908,7 @@
           </w:tcPr>
           <w:p>
             <w:pPr>
-              <w:pStyle w:val="Basic"/>
+              <w:pStyle w:val="NoSpacing"/>
               <w:rPr>
                 <w:lang w:eastAsia="en-GB"/>
               </w:rPr>
@@ -7722,7 +7939,7 @@
           </w:tcPr>
           <w:p>
             <w:pPr>
-              <w:pStyle w:val="Basic"/>
+              <w:pStyle w:val="NoSpacing"/>
               <w:rPr>
                 <w:lang w:eastAsia="en-GB"/>
               </w:rPr>
@@ -7754,6 +7971,9 @@
       <w:r>
         <w:t xml:space="preserve"> </w:t>
       </w:r>
+      <w:r>
+        <w:tab/>
+      </w:r>
     </w:p>
     <w:p>
       <w:pPr>
@@ -7782,8 +8002,48 @@
         <w:t xml:space="preserve">Log all the time </w:t>
       </w:r>
     </w:p>
+    <w:p>
+      <w:pPr>
+        <w:pStyle w:val="personalHeading4"/>
+      </w:pPr>
+      <w:r>
+        <w:t>26/02/19</w:t>
+      </w:r>
+    </w:p>
+    <w:p>
+      <w:pPr>
+        <w:pStyle w:val="Basic"/>
+      </w:pPr>
+      <w:r>
+        <w:t>Focus on improving progress report</w:t>
+      </w:r>
+    </w:p>
+    <w:p>
+      <w:pPr>
+        <w:pStyle w:val="Basic"/>
+        <w:numPr>
+          <w:ilvl w:val="0"/>
+          <w:numId w:val="9"/>
+        </w:numPr>
+      </w:pPr>
+      <w:r>
+        <w:t>Filling in more details in literature review</w:t>
+      </w:r>
+    </w:p>
+    <w:p>
+      <w:pPr>
+        <w:pStyle w:val="Basic"/>
+        <w:numPr>
+          <w:ilvl w:val="0"/>
+          <w:numId w:val="9"/>
+        </w:numPr>
+      </w:pPr>
+      <w:r>
+        <w:t xml:space="preserve">Rewording tools section so it’s no longer in first person </w:t>
+      </w:r>
+    </w:p>
     <w:sectPr>
-      <w:footerReference w:type="first" r:id="rId54"/>
+      <w:footerReference w:type="first" r:id="rId55"/>
       <w:pgSz w:w="11906" w:h="16838"/>
       <w:pgMar w:top="1440" w:right="1440" w:bottom="1440" w:left="1440" w:header="708" w:footer="708" w:gutter="0"/>
       <w:pgNumType w:fmt="upperLetter" w:start="1"/>
@@ -7854,7 +8114,7 @@
           <w:rPr>
             <w:noProof/>
           </w:rPr>
-          <w:t>C</w:t>
+          <w:t>5</w:t>
         </w:r>
         <w:r>
           <w:rPr>
@@ -10509,7 +10769,7 @@
 </file>
 
 <file path=customXml/itemProps1.xml><?xml version="1.0" encoding="utf-8"?>
-<ds:datastoreItem xmlns:ds="http://schemas.openxmlformats.org/officeDocument/2006/customXml" ds:itemID="{26B95412-DF82-46B6-8375-FB30803BA020}">
+<ds:datastoreItem xmlns:ds="http://schemas.openxmlformats.org/officeDocument/2006/customXml" ds:itemID="{52F6655F-3CC7-4C05-B6C9-BDB4BD7E589D}">
   <ds:schemaRefs>
     <ds:schemaRef ds:uri="http://schemas.openxmlformats.org/officeDocument/2006/bibliography"/>
   </ds:schemaRefs>

</xml_diff>

<commit_message>
updated project management tool and metrics
</commit_message>
<xml_diff>
--- a/Progress Report.docx
+++ b/Progress Report.docx
@@ -1,6 +1,6 @@
 
 <file path=word/document.xml><?xml version="1.0" encoding="utf-8"?>
-<w:document xmlns:wpc="http://schemas.microsoft.com/office/word/2010/wordprocessingCanvas" xmlns:cx="http://schemas.microsoft.com/office/drawing/2014/chartex" xmlns:mc="http://schemas.openxmlformats.org/markup-compatibility/2006" xmlns:o="urn:schemas-microsoft-com:office:office" xmlns:r="http://schemas.openxmlformats.org/officeDocument/2006/relationships" xmlns:m="http://schemas.openxmlformats.org/officeDocument/2006/math" xmlns:v="urn:schemas-microsoft-com:vml" xmlns:wp14="http://schemas.microsoft.com/office/word/2010/wordprocessingDrawing" xmlns:wp="http://schemas.openxmlformats.org/drawingml/2006/wordprocessingDrawing" xmlns:w10="urn:schemas-microsoft-com:office:word" xmlns:w="http://schemas.openxmlformats.org/wordprocessingml/2006/main" xmlns:w14="http://schemas.microsoft.com/office/word/2010/wordml" xmlns:w15="http://schemas.microsoft.com/office/word/2012/wordml" xmlns:w16se="http://schemas.microsoft.com/office/word/2015/wordml/symex" xmlns:wpg="http://schemas.microsoft.com/office/word/2010/wordprocessingGroup" xmlns:wpi="http://schemas.microsoft.com/office/word/2010/wordprocessingInk" xmlns:wne="http://schemas.microsoft.com/office/word/2006/wordml" xmlns:wps="http://schemas.microsoft.com/office/word/2010/wordprocessingShape" mc:Ignorable="w14 w15 w16se wp14">
+<w:document xmlns:wpc="http://schemas.microsoft.com/office/word/2010/wordprocessingCanvas" xmlns:cx="http://schemas.microsoft.com/office/drawing/2014/chartex" xmlns:cx1="http://schemas.microsoft.com/office/drawing/2015/9/8/chartex" xmlns:cx2="http://schemas.microsoft.com/office/drawing/2015/10/21/chartex" xmlns:cx3="http://schemas.microsoft.com/office/drawing/2016/5/9/chartex" xmlns:cx4="http://schemas.microsoft.com/office/drawing/2016/5/10/chartex" xmlns:cx5="http://schemas.microsoft.com/office/drawing/2016/5/11/chartex" xmlns:cx6="http://schemas.microsoft.com/office/drawing/2016/5/12/chartex" xmlns:cx7="http://schemas.microsoft.com/office/drawing/2016/5/13/chartex" xmlns:cx8="http://schemas.microsoft.com/office/drawing/2016/5/14/chartex" xmlns:mc="http://schemas.openxmlformats.org/markup-compatibility/2006" xmlns:aink="http://schemas.microsoft.com/office/drawing/2016/ink" xmlns:am3d="http://schemas.microsoft.com/office/drawing/2017/model3d" xmlns:o="urn:schemas-microsoft-com:office:office" xmlns:r="http://schemas.openxmlformats.org/officeDocument/2006/relationships" xmlns:m="http://schemas.openxmlformats.org/officeDocument/2006/math" xmlns:v="urn:schemas-microsoft-com:vml" xmlns:wp14="http://schemas.microsoft.com/office/word/2010/wordprocessingDrawing" xmlns:wp="http://schemas.openxmlformats.org/drawingml/2006/wordprocessingDrawing" xmlns:w10="urn:schemas-microsoft-com:office:word" xmlns:w="http://schemas.openxmlformats.org/wordprocessingml/2006/main" xmlns:w14="http://schemas.microsoft.com/office/word/2010/wordml" xmlns:w15="http://schemas.microsoft.com/office/word/2012/wordml" xmlns:w16cid="http://schemas.microsoft.com/office/word/2016/wordml/cid" xmlns:w16se="http://schemas.microsoft.com/office/word/2015/wordml/symex" xmlns:wpg="http://schemas.microsoft.com/office/word/2010/wordprocessingGroup" xmlns:wpi="http://schemas.microsoft.com/office/word/2010/wordprocessingInk" xmlns:wne="http://schemas.microsoft.com/office/word/2006/wordml" xmlns:wps="http://schemas.microsoft.com/office/word/2010/wordprocessingShape" mc:Ignorable="w14 w15 w16se w16cid wp14">
   <w:background w:color="A5A5A5" w:themeColor="background1" w:themeShade="A5"/>
   <w:body>
     <w:p>
@@ -810,7 +810,7 @@
             </w:rPr>
             <w:fldChar w:fldCharType="separate"/>
           </w:r>
-          <w:hyperlink w:anchor="_Toc2076339" w:history="1">
+          <w:hyperlink w:anchor="_Toc2114607" w:history="1">
             <w:r>
               <w:rPr>
                 <w:rStyle w:val="Hyperlink"/>
@@ -837,7 +837,7 @@
                 <w:noProof/>
                 <w:webHidden/>
               </w:rPr>
-              <w:instrText xml:space="preserve"> PAGEREF _Toc2076339 \h </w:instrText>
+              <w:instrText xml:space="preserve"> PAGEREF _Toc2114607 \h </w:instrText>
             </w:r>
             <w:r>
               <w:rPr>
@@ -880,7 +880,7 @@
               <w:lang w:eastAsia="en-GB"/>
             </w:rPr>
           </w:pPr>
-          <w:hyperlink w:anchor="_Toc2076340" w:history="1">
+          <w:hyperlink w:anchor="_Toc2114608" w:history="1">
             <w:r>
               <w:rPr>
                 <w:rStyle w:val="Hyperlink"/>
@@ -907,7 +907,7 @@
                 <w:noProof/>
                 <w:webHidden/>
               </w:rPr>
-              <w:instrText xml:space="preserve"> PAGEREF _Toc2076340 \h </w:instrText>
+              <w:instrText xml:space="preserve"> PAGEREF _Toc2114608 \h </w:instrText>
             </w:r>
             <w:r>
               <w:rPr>
@@ -950,7 +950,7 @@
               <w:lang w:eastAsia="en-GB"/>
             </w:rPr>
           </w:pPr>
-          <w:hyperlink w:anchor="_Toc2076341" w:history="1">
+          <w:hyperlink w:anchor="_Toc2114609" w:history="1">
             <w:r>
               <w:rPr>
                 <w:rStyle w:val="Hyperlink"/>
@@ -977,7 +977,7 @@
                 <w:noProof/>
                 <w:webHidden/>
               </w:rPr>
-              <w:instrText xml:space="preserve"> PAGEREF _Toc2076341 \h </w:instrText>
+              <w:instrText xml:space="preserve"> PAGEREF _Toc2114609 \h </w:instrText>
             </w:r>
             <w:r>
               <w:rPr>
@@ -1020,7 +1020,7 @@
               <w:lang w:eastAsia="en-GB"/>
             </w:rPr>
           </w:pPr>
-          <w:hyperlink w:anchor="_Toc2076342" w:history="1">
+          <w:hyperlink w:anchor="_Toc2114610" w:history="1">
             <w:r>
               <w:rPr>
                 <w:rStyle w:val="Hyperlink"/>
@@ -1047,7 +1047,7 @@
                 <w:noProof/>
                 <w:webHidden/>
               </w:rPr>
-              <w:instrText xml:space="preserve"> PAGEREF _Toc2076342 \h </w:instrText>
+              <w:instrText xml:space="preserve"> PAGEREF _Toc2114610 \h </w:instrText>
             </w:r>
             <w:r>
               <w:rPr>
@@ -1090,7 +1090,7 @@
               <w:lang w:eastAsia="en-GB"/>
             </w:rPr>
           </w:pPr>
-          <w:hyperlink w:anchor="_Toc2076343" w:history="1">
+          <w:hyperlink w:anchor="_Toc2114611" w:history="1">
             <w:r>
               <w:rPr>
                 <w:rStyle w:val="Hyperlink"/>
@@ -1117,7 +1117,7 @@
                 <w:noProof/>
                 <w:webHidden/>
               </w:rPr>
-              <w:instrText xml:space="preserve"> PAGEREF _Toc2076343 \h </w:instrText>
+              <w:instrText xml:space="preserve"> PAGEREF _Toc2114611 \h </w:instrText>
             </w:r>
             <w:r>
               <w:rPr>
@@ -1160,7 +1160,7 @@
               <w:lang w:eastAsia="en-GB"/>
             </w:rPr>
           </w:pPr>
-          <w:hyperlink w:anchor="_Toc2076344" w:history="1">
+          <w:hyperlink w:anchor="_Toc2114612" w:history="1">
             <w:r>
               <w:rPr>
                 <w:rStyle w:val="Hyperlink"/>
@@ -1187,7 +1187,7 @@
                 <w:noProof/>
                 <w:webHidden/>
               </w:rPr>
-              <w:instrText xml:space="preserve"> PAGEREF _Toc2076344 \h </w:instrText>
+              <w:instrText xml:space="preserve"> PAGEREF _Toc2114612 \h </w:instrText>
             </w:r>
             <w:r>
               <w:rPr>
@@ -1230,7 +1230,7 @@
               <w:lang w:eastAsia="en-GB"/>
             </w:rPr>
           </w:pPr>
-          <w:hyperlink w:anchor="_Toc2076345" w:history="1">
+          <w:hyperlink w:anchor="_Toc2114613" w:history="1">
             <w:r>
               <w:rPr>
                 <w:rStyle w:val="Hyperlink"/>
@@ -1257,7 +1257,7 @@
                 <w:noProof/>
                 <w:webHidden/>
               </w:rPr>
-              <w:instrText xml:space="preserve"> PAGEREF _Toc2076345 \h </w:instrText>
+              <w:instrText xml:space="preserve"> PAGEREF _Toc2114613 \h </w:instrText>
             </w:r>
             <w:r>
               <w:rPr>
@@ -1277,7 +1277,7 @@
                 <w:noProof/>
                 <w:webHidden/>
               </w:rPr>
-              <w:t>5</w:t>
+              <w:t>6</w:t>
             </w:r>
             <w:r>
               <w:rPr>
@@ -1300,7 +1300,7 @@
               <w:lang w:eastAsia="en-GB"/>
             </w:rPr>
           </w:pPr>
-          <w:hyperlink w:anchor="_Toc2076346" w:history="1">
+          <w:hyperlink w:anchor="_Toc2114614" w:history="1">
             <w:r>
               <w:rPr>
                 <w:rStyle w:val="Hyperlink"/>
@@ -1327,7 +1327,7 @@
                 <w:noProof/>
                 <w:webHidden/>
               </w:rPr>
-              <w:instrText xml:space="preserve"> PAGEREF _Toc2076346 \h </w:instrText>
+              <w:instrText xml:space="preserve"> PAGEREF _Toc2114614 \h </w:instrText>
             </w:r>
             <w:r>
               <w:rPr>
@@ -1347,7 +1347,7 @@
                 <w:noProof/>
                 <w:webHidden/>
               </w:rPr>
-              <w:t>6</w:t>
+              <w:t>7</w:t>
             </w:r>
             <w:r>
               <w:rPr>
@@ -1370,7 +1370,7 @@
               <w:lang w:eastAsia="en-GB"/>
             </w:rPr>
           </w:pPr>
-          <w:hyperlink w:anchor="_Toc2076347" w:history="1">
+          <w:hyperlink w:anchor="_Toc2114615" w:history="1">
             <w:r>
               <w:rPr>
                 <w:rStyle w:val="Hyperlink"/>
@@ -1397,7 +1397,7 @@
                 <w:noProof/>
                 <w:webHidden/>
               </w:rPr>
-              <w:instrText xml:space="preserve"> PAGEREF _Toc2076347 \h </w:instrText>
+              <w:instrText xml:space="preserve"> PAGEREF _Toc2114615 \h </w:instrText>
             </w:r>
             <w:r>
               <w:rPr>
@@ -1417,7 +1417,7 @@
                 <w:noProof/>
                 <w:webHidden/>
               </w:rPr>
-              <w:t>6</w:t>
+              <w:t>7</w:t>
             </w:r>
             <w:r>
               <w:rPr>
@@ -1440,7 +1440,7 @@
               <w:lang w:eastAsia="en-GB"/>
             </w:rPr>
           </w:pPr>
-          <w:hyperlink w:anchor="_Toc2076348" w:history="1">
+          <w:hyperlink w:anchor="_Toc2114616" w:history="1">
             <w:r>
               <w:rPr>
                 <w:rStyle w:val="Hyperlink"/>
@@ -1467,7 +1467,7 @@
                 <w:noProof/>
                 <w:webHidden/>
               </w:rPr>
-              <w:instrText xml:space="preserve"> PAGEREF _Toc2076348 \h </w:instrText>
+              <w:instrText xml:space="preserve"> PAGEREF _Toc2114616 \h </w:instrText>
             </w:r>
             <w:r>
               <w:rPr>
@@ -1510,7 +1510,7 @@
               <w:lang w:eastAsia="en-GB"/>
             </w:rPr>
           </w:pPr>
-          <w:hyperlink w:anchor="_Toc2076349" w:history="1">
+          <w:hyperlink w:anchor="_Toc2114617" w:history="1">
             <w:r>
               <w:rPr>
                 <w:rStyle w:val="Hyperlink"/>
@@ -1537,7 +1537,7 @@
                 <w:noProof/>
                 <w:webHidden/>
               </w:rPr>
-              <w:instrText xml:space="preserve"> PAGEREF _Toc2076349 \h </w:instrText>
+              <w:instrText xml:space="preserve"> PAGEREF _Toc2114617 \h </w:instrText>
             </w:r>
             <w:r>
               <w:rPr>
@@ -1580,7 +1580,7 @@
               <w:lang w:eastAsia="en-GB"/>
             </w:rPr>
           </w:pPr>
-          <w:hyperlink w:anchor="_Toc2076350" w:history="1">
+          <w:hyperlink w:anchor="_Toc2114618" w:history="1">
             <w:r>
               <w:rPr>
                 <w:rStyle w:val="Hyperlink"/>
@@ -1607,7 +1607,7 @@
                 <w:noProof/>
                 <w:webHidden/>
               </w:rPr>
-              <w:instrText xml:space="preserve"> PAGEREF _Toc2076350 \h </w:instrText>
+              <w:instrText xml:space="preserve"> PAGEREF _Toc2114618 \h </w:instrText>
             </w:r>
             <w:r>
               <w:rPr>
@@ -1627,7 +1627,7 @@
                 <w:noProof/>
                 <w:webHidden/>
               </w:rPr>
-              <w:t>8</w:t>
+              <w:t>9</w:t>
             </w:r>
             <w:r>
               <w:rPr>
@@ -1650,7 +1650,7 @@
               <w:lang w:eastAsia="en-GB"/>
             </w:rPr>
           </w:pPr>
-          <w:hyperlink w:anchor="_Toc2076351" w:history="1">
+          <w:hyperlink w:anchor="_Toc2114619" w:history="1">
             <w:r>
               <w:rPr>
                 <w:rStyle w:val="Hyperlink"/>
@@ -1677,7 +1677,7 @@
                 <w:noProof/>
                 <w:webHidden/>
               </w:rPr>
-              <w:instrText xml:space="preserve"> PAGEREF _Toc2076351 \h </w:instrText>
+              <w:instrText xml:space="preserve"> PAGEREF _Toc2114619 \h </w:instrText>
             </w:r>
             <w:r>
               <w:rPr>
@@ -1720,7 +1720,7 @@
               <w:lang w:eastAsia="en-GB"/>
             </w:rPr>
           </w:pPr>
-          <w:hyperlink w:anchor="_Toc2076352" w:history="1">
+          <w:hyperlink w:anchor="_Toc2114620" w:history="1">
             <w:r>
               <w:rPr>
                 <w:rStyle w:val="Hyperlink"/>
@@ -1747,7 +1747,7 @@
                 <w:noProof/>
                 <w:webHidden/>
               </w:rPr>
-              <w:instrText xml:space="preserve"> PAGEREF _Toc2076352 \h </w:instrText>
+              <w:instrText xml:space="preserve"> PAGEREF _Toc2114620 \h </w:instrText>
             </w:r>
             <w:r>
               <w:rPr>
@@ -1790,7 +1790,7 @@
               <w:lang w:eastAsia="en-GB"/>
             </w:rPr>
           </w:pPr>
-          <w:hyperlink w:anchor="_Toc2076353" w:history="1">
+          <w:hyperlink w:anchor="_Toc2114621" w:history="1">
             <w:r>
               <w:rPr>
                 <w:rStyle w:val="Hyperlink"/>
@@ -1817,7 +1817,7 @@
                 <w:noProof/>
                 <w:webHidden/>
               </w:rPr>
-              <w:instrText xml:space="preserve"> PAGEREF _Toc2076353 \h </w:instrText>
+              <w:instrText xml:space="preserve"> PAGEREF _Toc2114621 \h </w:instrText>
             </w:r>
             <w:r>
               <w:rPr>
@@ -1860,7 +1860,7 @@
               <w:lang w:eastAsia="en-GB"/>
             </w:rPr>
           </w:pPr>
-          <w:hyperlink w:anchor="_Toc2076354" w:history="1">
+          <w:hyperlink w:anchor="_Toc2114622" w:history="1">
             <w:r>
               <w:rPr>
                 <w:rStyle w:val="Hyperlink"/>
@@ -1887,7 +1887,7 @@
                 <w:noProof/>
                 <w:webHidden/>
               </w:rPr>
-              <w:instrText xml:space="preserve"> PAGEREF _Toc2076354 \h </w:instrText>
+              <w:instrText xml:space="preserve"> PAGEREF _Toc2114622 \h </w:instrText>
             </w:r>
             <w:r>
               <w:rPr>
@@ -1907,7 +1907,7 @@
                 <w:noProof/>
                 <w:webHidden/>
               </w:rPr>
-              <w:t>C</w:t>
+              <w:t>E</w:t>
             </w:r>
             <w:r>
               <w:rPr>
@@ -1930,7 +1930,7 @@
               <w:lang w:eastAsia="en-GB"/>
             </w:rPr>
           </w:pPr>
-          <w:hyperlink w:anchor="_Toc2076355" w:history="1">
+          <w:hyperlink w:anchor="_Toc2114623" w:history="1">
             <w:r>
               <w:rPr>
                 <w:rStyle w:val="Hyperlink"/>
@@ -1957,7 +1957,7 @@
                 <w:noProof/>
                 <w:webHidden/>
               </w:rPr>
-              <w:instrText xml:space="preserve"> PAGEREF _Toc2076355 \h </w:instrText>
+              <w:instrText xml:space="preserve"> PAGEREF _Toc2114623 \h </w:instrText>
             </w:r>
             <w:r>
               <w:rPr>
@@ -2000,7 +2000,7 @@
               <w:lang w:eastAsia="en-GB"/>
             </w:rPr>
           </w:pPr>
-          <w:hyperlink w:anchor="_Toc2076356" w:history="1">
+          <w:hyperlink w:anchor="_Toc2114624" w:history="1">
             <w:r>
               <w:rPr>
                 <w:rStyle w:val="Hyperlink"/>
@@ -2027,7 +2027,7 @@
                 <w:noProof/>
                 <w:webHidden/>
               </w:rPr>
-              <w:instrText xml:space="preserve"> PAGEREF _Toc2076356 \h </w:instrText>
+              <w:instrText xml:space="preserve"> PAGEREF _Toc2114624 \h </w:instrText>
             </w:r>
             <w:r>
               <w:rPr>
@@ -2047,7 +2047,7 @@
                 <w:noProof/>
                 <w:webHidden/>
               </w:rPr>
-              <w:t>H</w:t>
+              <w:t>G</w:t>
             </w:r>
             <w:r>
               <w:rPr>
@@ -2070,7 +2070,7 @@
               <w:lang w:eastAsia="en-GB"/>
             </w:rPr>
           </w:pPr>
-          <w:hyperlink w:anchor="_Toc2076357" w:history="1">
+          <w:hyperlink w:anchor="_Toc2114625" w:history="1">
             <w:r>
               <w:rPr>
                 <w:rStyle w:val="Hyperlink"/>
@@ -2097,7 +2097,7 @@
                 <w:noProof/>
                 <w:webHidden/>
               </w:rPr>
-              <w:instrText xml:space="preserve"> PAGEREF _Toc2076357 \h </w:instrText>
+              <w:instrText xml:space="preserve"> PAGEREF _Toc2114625 \h </w:instrText>
             </w:r>
             <w:r>
               <w:rPr>
@@ -2149,7 +2149,7 @@
       <w:pPr>
         <w:pStyle w:val="personalHeading"/>
       </w:pPr>
-      <w:bookmarkStart w:id="0" w:name="_Toc2076339"/>
+      <w:bookmarkStart w:id="0" w:name="_Toc2114607"/>
       <w:r>
         <w:lastRenderedPageBreak/>
         <w:t xml:space="preserve">1 </w:t>
@@ -2170,7 +2170,15 @@
         <w:t xml:space="preserve"> -150 words</w:t>
       </w:r>
       <w:r>
-        <w:t xml:space="preserve"> curr 125words</w:t>
+        <w:t xml:space="preserve"> </w:t>
+      </w:r>
+      <w:proofErr w:type="spellStart"/>
+      <w:r>
+        <w:t>curr</w:t>
+      </w:r>
+      <w:proofErr w:type="spellEnd"/>
+      <w:r>
+        <w:t xml:space="preserve"> 125words</w:t>
       </w:r>
       <w:bookmarkEnd w:id="0"/>
     </w:p>
@@ -2191,7 +2199,23 @@
         <w:t xml:space="preserve"> </w:t>
       </w:r>
       <w:r>
-        <w:t>(rpgs) with a focus on fantasy setting similar to ones used in Dungeons and Dragons</w:t>
+        <w:t>(</w:t>
+      </w:r>
+      <w:proofErr w:type="spellStart"/>
+      <w:r>
+        <w:t>rpgs</w:t>
+      </w:r>
+      <w:proofErr w:type="spellEnd"/>
+      <w:r>
+        <w:t xml:space="preserve">) with a focus on fantasy setting </w:t>
+      </w:r>
+      <w:proofErr w:type="gramStart"/>
+      <w:r>
+        <w:t>similar to</w:t>
+      </w:r>
+      <w:proofErr w:type="gramEnd"/>
+      <w:r>
+        <w:t xml:space="preserve"> ones used in Dungeons and Dragons</w:t>
       </w:r>
       <w:r>
         <w:t xml:space="preserve"> </w:t>
@@ -2209,7 +2233,15 @@
         <w:t xml:space="preserve">. This map will be procedurally generated which will have terrain and biomes, with stretch goals of implementing resources linked to the environment </w:t>
       </w:r>
       <w:r>
-        <w:t>and generating settlements based on said resources. This map will be presented similar to Skyrim’s world map (fig 1</w:t>
+        <w:t xml:space="preserve">and generating settlements based on said resources. This map will be presented </w:t>
+      </w:r>
+      <w:proofErr w:type="gramStart"/>
+      <w:r>
+        <w:t>similar to</w:t>
+      </w:r>
+      <w:proofErr w:type="gramEnd"/>
+      <w:r>
+        <w:t xml:space="preserve"> Skyrim’s world map (fig 1</w:t>
       </w:r>
       <w:r>
         <w:t>) but</w:t>
@@ -2242,7 +2274,7 @@
       <w:pPr>
         <w:pStyle w:val="personalHeading"/>
       </w:pPr>
-      <w:bookmarkStart w:id="1" w:name="_Toc2076340"/>
+      <w:bookmarkStart w:id="1" w:name="_Toc2114608"/>
       <w:r>
         <w:t>Overall Aims</w:t>
       </w:r>
@@ -2259,7 +2291,15 @@
         <w:t xml:space="preserve"> - 150 words</w:t>
       </w:r>
       <w:r>
-        <w:t xml:space="preserve"> curr 46words</w:t>
+        <w:t xml:space="preserve"> </w:t>
+      </w:r>
+      <w:proofErr w:type="spellStart"/>
+      <w:r>
+        <w:t>curr</w:t>
+      </w:r>
+      <w:proofErr w:type="spellEnd"/>
+      <w:r>
+        <w:t xml:space="preserve"> 46words</w:t>
       </w:r>
       <w:bookmarkEnd w:id="1"/>
     </w:p>
@@ -2282,8 +2322,13 @@
         <w:pStyle w:val="Basic"/>
       </w:pPr>
       <w:r>
-        <w:t>Simplify world creation for fantasy table top rpgs</w:t>
-      </w:r>
+        <w:t xml:space="preserve">Simplify world creation for fantasy table top </w:t>
+      </w:r>
+      <w:proofErr w:type="spellStart"/>
+      <w:r>
+        <w:t>rpgs</w:t>
+      </w:r>
+      <w:proofErr w:type="spellEnd"/>
     </w:p>
     <w:p>
       <w:pPr>
@@ -2308,7 +2353,7 @@
       <w:pPr>
         <w:pStyle w:val="personalHeading"/>
       </w:pPr>
-      <w:bookmarkStart w:id="2" w:name="_Toc2076341"/>
+      <w:bookmarkStart w:id="2" w:name="_Toc2114609"/>
       <w:r>
         <w:t>Objectives</w:t>
       </w:r>
@@ -2324,8 +2369,13 @@
       <w:r>
         <w:t xml:space="preserve"> - 150 words </w:t>
       </w:r>
-      <w:r>
-        <w:t>curr 128 words</w:t>
+      <w:proofErr w:type="spellStart"/>
+      <w:r>
+        <w:t>curr</w:t>
+      </w:r>
+      <w:proofErr w:type="spellEnd"/>
+      <w:r>
+        <w:t xml:space="preserve"> 128 words</w:t>
       </w:r>
       <w:bookmarkEnd w:id="2"/>
     </w:p>
@@ -2376,6 +2426,55 @@
       <w:r>
         <w:t>Implement biomes</w:t>
       </w:r>
+      <w:r>
+        <w:t xml:space="preserve"> </w:t>
+      </w:r>
+    </w:p>
+    <w:p>
+      <w:pPr>
+        <w:pStyle w:val="Basic"/>
+      </w:pPr>
+      <w:r>
+        <w:t xml:space="preserve">Usability tools which don’t affect generation at all but make the generation have value </w:t>
+      </w:r>
+    </w:p>
+    <w:p>
+      <w:pPr>
+        <w:pStyle w:val="Basic"/>
+      </w:pPr>
+      <w:r>
+        <w:lastRenderedPageBreak/>
+        <w:t>Add the ability for the user to add custom labels to the map so they can define their own cites etc in the world.</w:t>
+      </w:r>
+    </w:p>
+    <w:p>
+      <w:pPr>
+        <w:pStyle w:val="Basic"/>
+      </w:pPr>
+      <w:r>
+        <w:t>Include measurement tools so user can quickly find out how far away something is for another</w:t>
+      </w:r>
+    </w:p>
+    <w:p>
+      <w:pPr>
+        <w:pStyle w:val="Basic"/>
+      </w:pPr>
+      <w:r>
+        <w:t>Add a “party”</w:t>
+      </w:r>
+      <w:proofErr w:type="gramStart"/>
+      <w:r>
+        <w:t>/”important</w:t>
+      </w:r>
+      <w:proofErr w:type="gramEnd"/>
+      <w:r>
+        <w:t xml:space="preserve"> person” token so it’s possible to keep track of where certain individuals are in the world. </w:t>
+      </w:r>
+    </w:p>
+    <w:p>
+      <w:pPr>
+        <w:pStyle w:val="Basic"/>
+      </w:pPr>
     </w:p>
     <w:p>
       <w:pPr>
@@ -2398,56 +2497,22 @@
         <w:pStyle w:val="Basic"/>
       </w:pPr>
       <w:r>
-        <w:lastRenderedPageBreak/>
-        <w:t xml:space="preserve">Usability tools which don’t </w:t>
-      </w:r>
-      <w:r>
-        <w:t>affect</w:t>
-      </w:r>
-      <w:r>
-        <w:t xml:space="preserve"> generation at all but make the generation have value </w:t>
-      </w:r>
-    </w:p>
-    <w:p>
-      <w:pPr>
-        <w:pStyle w:val="Basic"/>
-      </w:pPr>
-      <w:r>
-        <w:t>Add the ability for the user to add custom labels to the map so they can define their own cites etc in the world.</w:t>
-      </w:r>
-    </w:p>
-    <w:p>
-      <w:pPr>
-        <w:pStyle w:val="Basic"/>
-      </w:pPr>
-      <w:r>
-        <w:t>Include measurement tools so user can quickly find out how far away something is for another</w:t>
-      </w:r>
-    </w:p>
-    <w:p>
-      <w:pPr>
-        <w:pStyle w:val="Basic"/>
-      </w:pPr>
-      <w:r>
-        <w:t xml:space="preserve">Add a “party”/”important person” token so </w:t>
-      </w:r>
-      <w:r>
-        <w:t xml:space="preserve">it’s possible to keep track of where certain individuals are in the world. </w:t>
-      </w:r>
-    </w:p>
-    <w:p>
-      <w:pPr>
-        <w:pStyle w:val="Basic"/>
-      </w:pPr>
-      <w:r>
-        <w:t>Define crossings for bodies of water. Eg add bridges or a boat?</w:t>
+        <w:t xml:space="preserve">Define crossings for bodies of water. </w:t>
+      </w:r>
+      <w:proofErr w:type="spellStart"/>
+      <w:r>
+        <w:t>Eg</w:t>
+      </w:r>
+      <w:proofErr w:type="spellEnd"/>
+      <w:r>
+        <w:t xml:space="preserve"> add bridges or a boat?</w:t>
       </w:r>
     </w:p>
     <w:p>
       <w:pPr>
         <w:pStyle w:val="personalHeading"/>
       </w:pPr>
-      <w:bookmarkStart w:id="3" w:name="_Toc2076342"/>
+      <w:bookmarkStart w:id="3" w:name="_Toc2114610"/>
       <w:r>
         <w:t xml:space="preserve">2 </w:t>
       </w:r>
@@ -2482,18 +2547,21 @@
         <w:rPr>
           <w:color w:val="FF0000"/>
         </w:rPr>
-        <w:t>AAAAAAAAAAAAAA fill this out you dumbass</w:t>
-      </w:r>
-    </w:p>
-    <w:p>
-      <w:pPr>
-        <w:pStyle w:val="Basic"/>
-      </w:pPr>
-      <w:r>
-        <w:t>F</w:t>
-      </w:r>
-      <w:r>
-        <w:t>da</w:t>
+        <w:t xml:space="preserve">AAAAAAAAAAAAAA fill this out </w:t>
+      </w:r>
+      <w:proofErr w:type="gramStart"/>
+      <w:r>
+        <w:rPr>
+          <w:color w:val="FF0000"/>
+        </w:rPr>
+        <w:t>you</w:t>
+      </w:r>
+      <w:proofErr w:type="gramEnd"/>
+      <w:r>
+        <w:rPr>
+          <w:color w:val="FF0000"/>
+        </w:rPr>
+        <w:t xml:space="preserve"> dumbass</w:t>
       </w:r>
     </w:p>
     <w:p>
@@ -2540,7 +2608,7 @@
       <w:pPr>
         <w:pStyle w:val="personalHeading"/>
       </w:pPr>
-      <w:bookmarkStart w:id="4" w:name="_Toc2076343"/>
+      <w:bookmarkStart w:id="4" w:name="_Toc2114611"/>
       <w:r>
         <w:t xml:space="preserve">3 </w:t>
       </w:r>
@@ -2570,7 +2638,15 @@
         </w:numPr>
       </w:pPr>
       <w:r>
-        <w:t>Fully detailed description of the “product” use short clear descriptions with measurable values</w:t>
+        <w:t xml:space="preserve">Fully detailed description of the “product” </w:t>
+      </w:r>
+      <w:proofErr w:type="gramStart"/>
+      <w:r>
+        <w:t>use</w:t>
+      </w:r>
+      <w:proofErr w:type="gramEnd"/>
+      <w:r>
+        <w:t xml:space="preserve"> short clear descriptions with measurable values</w:t>
       </w:r>
     </w:p>
     <w:p>
@@ -2810,7 +2886,7 @@
       <w:pPr>
         <w:pStyle w:val="personalHeading"/>
       </w:pPr>
-      <w:bookmarkStart w:id="5" w:name="_Toc2076344"/>
+      <w:bookmarkStart w:id="5" w:name="_Toc2114612"/>
       <w:r>
         <w:lastRenderedPageBreak/>
         <w:t xml:space="preserve">4 </w:t>
@@ -2941,7 +3017,15 @@
         </w:r>
       </w:hyperlink>
       <w:r>
-        <w:t xml:space="preserve"> The original source which introduced me to the concept, which breaks down an approach of how to generate a map using this methodology. This involves the use of whittaker diagrams which are used to model biomes.</w:t>
+        <w:t xml:space="preserve"> The original source which introduced me to the concept, which breaks down an approach of how to generate a map using this methodology. This involves the use of </w:t>
+      </w:r>
+      <w:proofErr w:type="spellStart"/>
+      <w:r>
+        <w:t>whittaker</w:t>
+      </w:r>
+      <w:proofErr w:type="spellEnd"/>
+      <w:r>
+        <w:t xml:space="preserve"> diagrams which are used to model biomes.</w:t>
       </w:r>
     </w:p>
     <w:p>
@@ -2975,7 +3059,15 @@
         </w:r>
       </w:hyperlink>
       <w:r>
-        <w:t xml:space="preserve"> which is based of prior link which is in turn based off of  ^ above, same as prior </w:t>
+        <w:t xml:space="preserve"> which is based </w:t>
+      </w:r>
+      <w:proofErr w:type="spellStart"/>
+      <w:r>
+        <w:t>of</w:t>
+      </w:r>
+      <w:proofErr w:type="spellEnd"/>
+      <w:r>
+        <w:t xml:space="preserve"> prior link which is in turn based off of  ^ above, same as prior </w:t>
       </w:r>
       <w:hyperlink r:id="rId12" w:history="1">
         <w:r>
@@ -3054,7 +3146,23 @@
         </w:r>
       </w:hyperlink>
       <w:r>
-        <w:t xml:space="preserve"> the original publication of the Fortune's algorithm which is used to create voronoi diagrams. Very difficult to understand due to its’ pure math existence. ( no pictures :( ) </w:t>
+        <w:t xml:space="preserve"> the original publication of the Fortune's algorithm which is used to create </w:t>
+      </w:r>
+      <w:proofErr w:type="spellStart"/>
+      <w:r>
+        <w:t>voronoi</w:t>
+      </w:r>
+      <w:proofErr w:type="spellEnd"/>
+      <w:r>
+        <w:t xml:space="preserve"> diagrams. Very difficult to understand due to its’ pure math existence. </w:t>
+      </w:r>
+      <w:proofErr w:type="gramStart"/>
+      <w:r>
+        <w:t>( no</w:t>
+      </w:r>
+      <w:proofErr w:type="gramEnd"/>
+      <w:r>
+        <w:t xml:space="preserve"> pictures :( ) </w:t>
       </w:r>
     </w:p>
     <w:p>
@@ -3246,8 +3354,6 @@
       <w:r>
         <w:t>Requires many iterations of erosion to develop desirable levels of erosion, between 50-100 iterations based on the content of the paper.</w:t>
       </w:r>
-      <w:bookmarkStart w:id="6" w:name="_GoBack"/>
-      <w:bookmarkEnd w:id="6"/>
     </w:p>
     <w:p>
       <w:pPr>
@@ -3258,7 +3364,7 @@
       <w:pPr>
         <w:pStyle w:val="personalHeading"/>
       </w:pPr>
-      <w:bookmarkStart w:id="7" w:name="_Toc2076345"/>
+      <w:bookmarkStart w:id="6" w:name="_Toc2114613"/>
       <w:r>
         <w:lastRenderedPageBreak/>
         <w:t xml:space="preserve">Discussion of tools and technologies </w:t>
@@ -3275,7 +3381,7 @@
       <w:r>
         <w:t xml:space="preserve"> - 250 words</w:t>
       </w:r>
-      <w:bookmarkEnd w:id="7"/>
+      <w:bookmarkEnd w:id="6"/>
     </w:p>
     <w:p>
       <w:pPr>
@@ -3320,7 +3426,21 @@
         <w:rPr>
           <w:color w:val="FF0000"/>
         </w:rPr>
-        <w:t xml:space="preserve">See Discussion of tools n Tech in appendix for more deets </w:t>
+        <w:t xml:space="preserve">See Discussion of tools n Tech in appendix for more </w:t>
+      </w:r>
+      <w:proofErr w:type="spellStart"/>
+      <w:r>
+        <w:rPr>
+          <w:color w:val="FF0000"/>
+        </w:rPr>
+        <w:t>deets</w:t>
+      </w:r>
+      <w:proofErr w:type="spellEnd"/>
+      <w:r>
+        <w:rPr>
+          <w:color w:val="FF0000"/>
+        </w:rPr>
+        <w:t xml:space="preserve"> </w:t>
       </w:r>
     </w:p>
     <w:p>
@@ -3364,7 +3484,15 @@
         </w:r>
       </w:hyperlink>
       <w:r>
-        <w:t xml:space="preserve"> c# </w:t>
+        <w:t xml:space="preserve"> </w:t>
+      </w:r>
+      <w:proofErr w:type="spellStart"/>
+      <w:r>
+        <w:t>c#</w:t>
+      </w:r>
+      <w:proofErr w:type="spellEnd"/>
+      <w:r>
+        <w:t xml:space="preserve"> </w:t>
       </w:r>
     </w:p>
     <w:p>
@@ -3384,8 +3512,13 @@
         </w:r>
       </w:hyperlink>
       <w:r>
-        <w:t xml:space="preserve"> c++</w:t>
-      </w:r>
+        <w:t xml:space="preserve"> </w:t>
+      </w:r>
+      <w:proofErr w:type="spellStart"/>
+      <w:r>
+        <w:t>c++</w:t>
+      </w:r>
+      <w:proofErr w:type="spellEnd"/>
     </w:p>
     <w:p>
       <w:pPr>
@@ -3569,7 +3702,21 @@
         <w:rPr>
           <w:color w:val="FF0000"/>
         </w:rPr>
-        <w:t xml:space="preserve">See Discussion of tools n Tech in appendix for more deets </w:t>
+        <w:t xml:space="preserve">See Discussion of tools n Tech in appendix for more </w:t>
+      </w:r>
+      <w:proofErr w:type="spellStart"/>
+      <w:r>
+        <w:rPr>
+          <w:color w:val="FF0000"/>
+        </w:rPr>
+        <w:t>deets</w:t>
+      </w:r>
+      <w:proofErr w:type="spellEnd"/>
+      <w:r>
+        <w:rPr>
+          <w:color w:val="FF0000"/>
+        </w:rPr>
+        <w:t xml:space="preserve"> </w:t>
       </w:r>
     </w:p>
     <w:p>
@@ -3581,7 +3728,7 @@
       <w:pPr>
         <w:pStyle w:val="personalHeading"/>
       </w:pPr>
-      <w:bookmarkStart w:id="8" w:name="_Toc2076346"/>
+      <w:bookmarkStart w:id="7" w:name="_Toc2114614"/>
       <w:r>
         <w:lastRenderedPageBreak/>
         <w:t>Discussion of software dev methodology</w:t>
@@ -3598,7 +3745,7 @@
       <w:r>
         <w:t xml:space="preserve"> - 375 words</w:t>
       </w:r>
-      <w:bookmarkEnd w:id="8"/>
+      <w:bookmarkEnd w:id="7"/>
     </w:p>
     <w:p>
       <w:pPr>
@@ -3716,8 +3863,16 @@
         <w:rPr>
           <w:color w:val="FF0000"/>
         </w:rPr>
-        <w:t>See Discussion of software dev methodology for deets</w:t>
-      </w:r>
+        <w:t xml:space="preserve">See Discussion of software dev methodology for </w:t>
+      </w:r>
+      <w:proofErr w:type="spellStart"/>
+      <w:r>
+        <w:rPr>
+          <w:color w:val="FF0000"/>
+        </w:rPr>
+        <w:t>deets</w:t>
+      </w:r>
+      <w:proofErr w:type="spellEnd"/>
     </w:p>
     <w:p>
       <w:pPr>
@@ -3728,7 +3883,7 @@
       <w:pPr>
         <w:pStyle w:val="personalHeading"/>
       </w:pPr>
-      <w:bookmarkStart w:id="9" w:name="_Toc2076347"/>
+      <w:bookmarkStart w:id="8" w:name="_Toc2114615"/>
       <w:r>
         <w:t xml:space="preserve">Discussion of project management tools and metrics </w:t>
       </w:r>
@@ -3744,453 +3899,75 @@
       <w:r>
         <w:t xml:space="preserve"> - 375 words</w:t>
       </w:r>
+      <w:bookmarkEnd w:id="8"/>
+    </w:p>
+    <w:p>
+      <w:pPr>
+        <w:pStyle w:val="Basic"/>
+      </w:pPr>
+      <w:r>
+        <w:t>A Gantt chart has been produced for the initial plan for the project through to completion (</w:t>
+      </w:r>
+      <w:bookmarkStart w:id="9" w:name="_GoBack"/>
       <w:bookmarkEnd w:id="9"/>
-    </w:p>
-    <w:p>
-      <w:pPr>
-        <w:pStyle w:val="Basic"/>
-        <w:numPr>
-          <w:ilvl w:val="0"/>
-          <w:numId w:val="9"/>
-        </w:numPr>
-      </w:pPr>
-      <w:r>
-        <w:t>Research – 5 days</w:t>
-      </w:r>
-    </w:p>
-    <w:p>
-      <w:pPr>
-        <w:pStyle w:val="Basic"/>
-        <w:numPr>
-          <w:ilvl w:val="0"/>
-          <w:numId w:val="9"/>
-        </w:numPr>
-      </w:pPr>
-      <w:r>
-        <w:t xml:space="preserve">Comprehend research and understand algorithms - 4 days </w:t>
-      </w:r>
-    </w:p>
-    <w:p>
-      <w:pPr>
-        <w:pStyle w:val="Basic"/>
-        <w:numPr>
-          <w:ilvl w:val="0"/>
-          <w:numId w:val="9"/>
-        </w:numPr>
-      </w:pPr>
-      <w:r>
-        <w:t>Generate biomes – 2 - 4 weeks possible breakdown of generation based on current level of research.</w:t>
-      </w:r>
-    </w:p>
-    <w:p>
-      <w:pPr>
-        <w:pStyle w:val="Basic"/>
-        <w:numPr>
-          <w:ilvl w:val="1"/>
-          <w:numId w:val="9"/>
-        </w:numPr>
-      </w:pPr>
-      <w:r>
-        <w:t>Generate tiles (with Voronoi)</w:t>
-      </w:r>
-    </w:p>
-    <w:p>
-      <w:pPr>
-        <w:pStyle w:val="Basic"/>
-        <w:numPr>
-          <w:ilvl w:val="1"/>
-          <w:numId w:val="9"/>
-        </w:numPr>
-      </w:pPr>
-      <w:r>
-        <w:t>Assign tiles biomes</w:t>
-      </w:r>
-    </w:p>
-    <w:p>
-      <w:pPr>
-        <w:pStyle w:val="Basic"/>
-        <w:numPr>
-          <w:ilvl w:val="1"/>
-          <w:numId w:val="9"/>
-        </w:numPr>
-      </w:pPr>
-      <w:r>
-        <w:t>Enforce biome adjacency rules (no snow next to tropical forest etc.)</w:t>
-      </w:r>
-    </w:p>
-    <w:p>
-      <w:pPr>
-        <w:pStyle w:val="Basic"/>
-        <w:numPr>
-          <w:ilvl w:val="1"/>
-          <w:numId w:val="9"/>
-        </w:numPr>
-      </w:pPr>
-      <w:r>
-        <w:t>Biome blend/transition tiles</w:t>
-      </w:r>
-    </w:p>
-    <w:p>
-      <w:pPr>
-        <w:pStyle w:val="Basic"/>
-        <w:numPr>
-          <w:ilvl w:val="1"/>
-          <w:numId w:val="9"/>
-        </w:numPr>
-      </w:pPr>
-      <w:r>
-        <w:t>H</w:t>
-      </w:r>
-      <w:r>
-        <w:t xml:space="preserve">eightmap implemented in relation to biome type (mountains high, sea low) </w:t>
-      </w:r>
-    </w:p>
-    <w:p>
-      <w:pPr>
-        <w:pStyle w:val="Basic"/>
-      </w:pPr>
-      <w:r>
-        <w:t xml:space="preserve">Stretch goals - 2 weeks </w:t>
-      </w:r>
-    </w:p>
-    <w:p>
-      <w:pPr>
-        <w:pStyle w:val="Basic"/>
-        <w:numPr>
-          <w:ilvl w:val="0"/>
-          <w:numId w:val="9"/>
-        </w:numPr>
-      </w:pPr>
+      <w:r>
+        <w:rPr>
+          <w:color w:val="FF0000"/>
+        </w:rPr>
+        <w:t>See appendix X</w:t>
+      </w:r>
+      <w:r>
+        <w:t xml:space="preserve">)  </w:t>
+      </w:r>
+    </w:p>
+    <w:p>
+      <w:pPr>
+        <w:pStyle w:val="personalHeading"/>
+      </w:pPr>
+      <w:bookmarkStart w:id="10" w:name="_Toc2114616"/>
+      <w:r>
+        <w:t>Resource implications</w:t>
+      </w:r>
+      <w:bookmarkEnd w:id="10"/>
       <w:r>
         <w:t xml:space="preserve"> </w:t>
       </w:r>
-      <w:r>
-        <w:t xml:space="preserve">Assign resources to tiles </w:t>
-      </w:r>
-    </w:p>
-    <w:p>
-      <w:pPr>
-        <w:pStyle w:val="Basic"/>
-        <w:numPr>
-          <w:ilvl w:val="0"/>
-          <w:numId w:val="9"/>
-        </w:numPr>
-      </w:pPr>
-      <w:r>
-        <w:t xml:space="preserve">Spawn cities with locations based on resources </w:t>
-      </w:r>
-    </w:p>
-    <w:p>
-      <w:pPr>
-        <w:pStyle w:val="Basic"/>
-        <w:numPr>
-          <w:ilvl w:val="0"/>
-          <w:numId w:val="9"/>
-        </w:numPr>
-      </w:pPr>
-      <w:r>
-        <w:t xml:space="preserve">Scale cities based on available resources </w:t>
-      </w:r>
-      <w:r>
-        <w:br/>
-      </w:r>
-    </w:p>
-    <w:p>
-      <w:pPr>
-        <w:pStyle w:val="Basic"/>
-      </w:pPr>
-      <w:r>
-        <w:lastRenderedPageBreak/>
-        <w:t xml:space="preserve">Plan mark </w:t>
-      </w:r>
-      <w:r>
-        <w:t>2 -</w:t>
-      </w:r>
-      <w:r>
-        <w:t xml:space="preserve"> skipping research cuz that’s done</w:t>
-      </w:r>
-    </w:p>
-    <w:p>
-      <w:pPr>
-        <w:pStyle w:val="Basic"/>
-      </w:pPr>
-      <w:r>
-        <w:t xml:space="preserve">Core generation </w:t>
-      </w:r>
-      <w:r>
-        <w:t>19 days / 38 days total</w:t>
-      </w:r>
-    </w:p>
-    <w:p>
-      <w:pPr>
-        <w:pStyle w:val="Basic"/>
-        <w:numPr>
-          <w:ilvl w:val="0"/>
-          <w:numId w:val="9"/>
-        </w:numPr>
-      </w:pPr>
-      <w:r>
-        <w:t>Generate tiles (Voronoi mesh?)</w:t>
-      </w:r>
-      <w:r>
-        <w:t xml:space="preserve"> </w:t>
-      </w:r>
-      <w:r>
-        <w:t xml:space="preserve">&amp; Create islands </w:t>
-      </w:r>
-      <w:r>
-        <w:t>– 2 days</w:t>
-      </w:r>
-      <w:r>
-        <w:t xml:space="preserve"> </w:t>
-      </w:r>
-      <w:r>
-        <w:t>/ 4 days</w:t>
-      </w:r>
-    </w:p>
-    <w:p>
-      <w:pPr>
-        <w:pStyle w:val="Basic"/>
-        <w:numPr>
-          <w:ilvl w:val="0"/>
-          <w:numId w:val="9"/>
-        </w:numPr>
-      </w:pPr>
-      <w:r>
-        <w:t>Elevation (height map?)</w:t>
-      </w:r>
-      <w:r>
-        <w:t xml:space="preserve"> – 1 day / 2 days</w:t>
-      </w:r>
-    </w:p>
-    <w:p>
-      <w:pPr>
-        <w:pStyle w:val="Basic"/>
-        <w:numPr>
-          <w:ilvl w:val="0"/>
-          <w:numId w:val="9"/>
-        </w:numPr>
-      </w:pPr>
-      <w:r>
-        <w:t xml:space="preserve">Rivers </w:t>
-      </w:r>
-      <w:r>
-        <w:t>– 3 days / 6 days</w:t>
-      </w:r>
-    </w:p>
-    <w:p>
-      <w:pPr>
-        <w:pStyle w:val="Basic"/>
-        <w:numPr>
-          <w:ilvl w:val="0"/>
-          <w:numId w:val="9"/>
-        </w:numPr>
-      </w:pPr>
-      <w:r>
-        <w:t>Moisture</w:t>
-      </w:r>
-      <w:r>
-        <w:t xml:space="preserve"> – 2 days / 4 days</w:t>
-      </w:r>
-    </w:p>
-    <w:p>
-      <w:pPr>
-        <w:pStyle w:val="Basic"/>
-        <w:numPr>
-          <w:ilvl w:val="0"/>
-          <w:numId w:val="9"/>
-        </w:numPr>
-      </w:pPr>
-      <w:r>
-        <w:t>Biomes</w:t>
-      </w:r>
-      <w:r>
-        <w:t xml:space="preserve"> – 7 days / 14 days</w:t>
-      </w:r>
-    </w:p>
-    <w:p>
-      <w:pPr>
-        <w:pStyle w:val="Basic"/>
-        <w:numPr>
-          <w:ilvl w:val="0"/>
-          <w:numId w:val="9"/>
-        </w:numPr>
-      </w:pPr>
-      <w:r>
-        <w:t>Biome blending</w:t>
-      </w:r>
-      <w:r>
-        <w:t xml:space="preserve"> - 4 days / 8 days</w:t>
-      </w:r>
-    </w:p>
-    <w:p>
-      <w:pPr>
-        <w:pStyle w:val="Basic"/>
-      </w:pPr>
-      <w:r>
-        <w:t>Tool Block</w:t>
-      </w:r>
-      <w:r>
-        <w:t xml:space="preserve"> 11 days / 22 days total </w:t>
-      </w:r>
-    </w:p>
-    <w:p>
-      <w:pPr>
-        <w:pStyle w:val="Basic"/>
-        <w:numPr>
-          <w:ilvl w:val="0"/>
-          <w:numId w:val="9"/>
-        </w:numPr>
-      </w:pPr>
-      <w:r>
-        <w:t xml:space="preserve"> Custom label system – 2 days / 4 days</w:t>
-      </w:r>
-    </w:p>
-    <w:p>
-      <w:pPr>
-        <w:pStyle w:val="Basic"/>
-        <w:numPr>
-          <w:ilvl w:val="0"/>
-          <w:numId w:val="9"/>
-        </w:numPr>
-      </w:pPr>
-      <w:r>
-        <w:t>Important character token system (put movable tokens on the map) – 1 day / 2 days</w:t>
-      </w:r>
-    </w:p>
-    <w:p>
-      <w:pPr>
-        <w:pStyle w:val="Basic"/>
-        <w:numPr>
-          <w:ilvl w:val="0"/>
-          <w:numId w:val="9"/>
-        </w:numPr>
-      </w:pPr>
-      <w:r>
-        <w:t>Ruler system, calculate distance (in miles or meters? Stretch x days walking, x days by horse) – 4 days</w:t>
-      </w:r>
-      <w:r>
-        <w:t xml:space="preserve"> </w:t>
-      </w:r>
-      <w:r>
-        <w:t>/</w:t>
-      </w:r>
-      <w:r>
-        <w:t xml:space="preserve"> </w:t>
-      </w:r>
-      <w:r>
-        <w:t>8</w:t>
-      </w:r>
-      <w:r>
-        <w:t xml:space="preserve"> </w:t>
-      </w:r>
-      <w:r>
-        <w:t xml:space="preserve">days </w:t>
-      </w:r>
-    </w:p>
-    <w:p>
-      <w:pPr>
-        <w:pStyle w:val="Basic"/>
-        <w:numPr>
-          <w:ilvl w:val="0"/>
-          <w:numId w:val="9"/>
-        </w:numPr>
-      </w:pPr>
-      <w:r>
-        <w:t>System to define crossable points for bodies of water (bridges, boats etc) – 4 days</w:t>
-      </w:r>
-      <w:r>
-        <w:t xml:space="preserve"> </w:t>
-      </w:r>
-      <w:r>
-        <w:t>/ 8</w:t>
-      </w:r>
-      <w:r>
-        <w:t xml:space="preserve"> </w:t>
-      </w:r>
-      <w:r>
-        <w:t>days</w:t>
-      </w:r>
-    </w:p>
-    <w:p>
-      <w:pPr>
-        <w:pStyle w:val="Basic"/>
-      </w:pPr>
-      <w:r>
-        <w:t xml:space="preserve">Stretch goals if any time is left </w:t>
-      </w:r>
-    </w:p>
-    <w:p>
-      <w:pPr>
-        <w:pStyle w:val="Basic"/>
-        <w:numPr>
-          <w:ilvl w:val="0"/>
-          <w:numId w:val="9"/>
-        </w:numPr>
-      </w:pPr>
-      <w:r>
-        <w:t xml:space="preserve">Assign resources to tiles </w:t>
-      </w:r>
-    </w:p>
-    <w:p>
-      <w:pPr>
-        <w:pStyle w:val="Basic"/>
-        <w:numPr>
-          <w:ilvl w:val="0"/>
-          <w:numId w:val="9"/>
-        </w:numPr>
-      </w:pPr>
-      <w:r>
-        <w:t xml:space="preserve">Spawn cities with locations based on resources </w:t>
-      </w:r>
-    </w:p>
-    <w:p>
-      <w:pPr>
-        <w:pStyle w:val="Basic"/>
-        <w:numPr>
-          <w:ilvl w:val="0"/>
-          <w:numId w:val="9"/>
-        </w:numPr>
-      </w:pPr>
-      <w:r>
-        <w:t xml:space="preserve"> </w:t>
-      </w:r>
-      <w:r>
-        <w:t>Scale cities based on available resources</w:t>
+    </w:p>
+    <w:p>
+      <w:pPr>
+        <w:pStyle w:val="Basic"/>
+      </w:pPr>
+      <w:r>
+        <w:t xml:space="preserve">Testing </w:t>
+      </w:r>
+      <w:r>
+        <w:t xml:space="preserve">– </w:t>
+      </w:r>
+      <w:proofErr w:type="spellStart"/>
+      <w:r>
+        <w:t>gotta</w:t>
+      </w:r>
+      <w:proofErr w:type="spellEnd"/>
+      <w:r>
+        <w:t xml:space="preserve"> get one of them test </w:t>
+      </w:r>
+      <w:proofErr w:type="spellStart"/>
+      <w:r>
+        <w:t>grooupps</w:t>
+      </w:r>
+      <w:proofErr w:type="spellEnd"/>
+      <w:r>
+        <w:t xml:space="preserve">. </w:t>
+      </w:r>
+      <w:r>
+        <w:t xml:space="preserve">People at D20 would probably be interested in testing it out. </w:t>
       </w:r>
     </w:p>
     <w:p>
       <w:pPr>
         <w:pStyle w:val="personalHeading"/>
       </w:pPr>
-      <w:bookmarkStart w:id="10" w:name="_Toc2076348"/>
-      <w:r>
-        <w:t>Resource implications</w:t>
-      </w:r>
-      <w:bookmarkEnd w:id="10"/>
-      <w:r>
-        <w:t xml:space="preserve"> </w:t>
-      </w:r>
-    </w:p>
-    <w:p>
-      <w:pPr>
-        <w:pStyle w:val="Basic"/>
-      </w:pPr>
-      <w:r>
-        <w:t xml:space="preserve">Testing </w:t>
-      </w:r>
-      <w:r>
-        <w:t xml:space="preserve">– gotta get one of them test grooupps. </w:t>
-      </w:r>
-      <w:r>
-        <w:t xml:space="preserve">People at D20 would probably be interested in testing it out. </w:t>
-      </w:r>
-    </w:p>
-    <w:p>
-      <w:pPr>
-        <w:pStyle w:val="personalHeading"/>
-      </w:pPr>
-      <w:bookmarkStart w:id="11" w:name="_Toc2076349"/>
+      <w:bookmarkStart w:id="11" w:name="_Toc2114617"/>
       <w:r>
         <w:t xml:space="preserve">High level overview of classes that may be required </w:t>
       </w:r>
@@ -4364,7 +4141,7 @@
       <w:pPr>
         <w:pStyle w:val="personalHeading"/>
       </w:pPr>
-      <w:bookmarkStart w:id="12" w:name="_Toc2076350"/>
+      <w:bookmarkStart w:id="12" w:name="_Toc2114618"/>
       <w:r>
         <w:t xml:space="preserve">High level flow diagrams and pseudocode </w:t>
       </w:r>
@@ -4502,7 +4279,7 @@
       <w:pPr>
         <w:pStyle w:val="personalHeading"/>
       </w:pPr>
-      <w:bookmarkStart w:id="13" w:name="_Toc2076351"/>
+      <w:bookmarkStart w:id="13" w:name="_Toc2114619"/>
       <w:r>
         <w:lastRenderedPageBreak/>
         <w:t>Appendices</w:t>
@@ -4516,7 +4293,7 @@
       <w:pPr>
         <w:pStyle w:val="personalHeading2"/>
       </w:pPr>
-      <w:bookmarkStart w:id="14" w:name="_Toc2076352"/>
+      <w:bookmarkStart w:id="14" w:name="_Toc2114620"/>
       <w:r>
         <w:t xml:space="preserve">Reference List and Reading list </w:t>
       </w:r>
@@ -4534,7 +4311,7 @@
       <w:pPr>
         <w:pStyle w:val="personalHeading2"/>
       </w:pPr>
-      <w:bookmarkStart w:id="15" w:name="_Toc2076353"/>
+      <w:bookmarkStart w:id="15" w:name="_Toc2114621"/>
       <w:r>
         <w:t>Literature review</w:t>
       </w:r>
@@ -4569,10 +4346,26 @@
         </w:r>
       </w:hyperlink>
       <w:r>
-        <w:t xml:space="preserve"> overview on proj gen </w:t>
-      </w:r>
-      <w:r>
-        <w:t>which describes a good process on how to break down the needs of the generator and specifically want is desired from the generator. This is not specifically linked to the project, just the general field of generative content as a whole but it can help with the initial breaking down on needs and requirements.</w:t>
+        <w:t xml:space="preserve"> overview on </w:t>
+      </w:r>
+      <w:proofErr w:type="spellStart"/>
+      <w:r>
+        <w:t>proj</w:t>
+      </w:r>
+      <w:proofErr w:type="spellEnd"/>
+      <w:r>
+        <w:t xml:space="preserve"> gen </w:t>
+      </w:r>
+      <w:r>
+        <w:t xml:space="preserve">which describes a good process on how to break down the needs of the generator and specifically want is desired from the generator. This is not specifically linked to the project, just the general field of generative content </w:t>
+      </w:r>
+      <w:proofErr w:type="gramStart"/>
+      <w:r>
+        <w:t>as a whole but</w:t>
+      </w:r>
+      <w:proofErr w:type="gramEnd"/>
+      <w:r>
+        <w:t xml:space="preserve"> it can help with the initial breaking down on needs and requirements.</w:t>
       </w:r>
     </w:p>
     <w:p>
@@ -4598,10 +4391,26 @@
         <w:t xml:space="preserve"> article</w:t>
       </w:r>
       <w:r>
-        <w:t xml:space="preserve"> covers using Voronoi diagrams to create terrain and uses whittaker diagrams to define biomes.</w:t>
-      </w:r>
-      <w:r>
-        <w:t xml:space="preserve"> This will be a very useful article if this approach is taken as it goes through the entire process to generate terrain as the end result has all the generative features this project requires. </w:t>
+        <w:t xml:space="preserve"> covers using Voronoi diagrams to create terrain and uses </w:t>
+      </w:r>
+      <w:proofErr w:type="spellStart"/>
+      <w:r>
+        <w:t>whittaker</w:t>
+      </w:r>
+      <w:proofErr w:type="spellEnd"/>
+      <w:r>
+        <w:t xml:space="preserve"> diagrams to define biomes.</w:t>
+      </w:r>
+      <w:r>
+        <w:t xml:space="preserve"> This will be a very useful article if this approach is taken as it goes through the entire process to generate terrain as </w:t>
+      </w:r>
+      <w:proofErr w:type="gramStart"/>
+      <w:r>
+        <w:t>the end result</w:t>
+      </w:r>
+      <w:proofErr w:type="gramEnd"/>
+      <w:r>
+        <w:t xml:space="preserve"> has all the generative features this project requires. </w:t>
       </w:r>
       <w:r>
         <w:t xml:space="preserve">  </w:t>
@@ -4635,10 +4444,26 @@
         </w:r>
       </w:hyperlink>
       <w:r>
-        <w:t xml:space="preserve"> the original publication of the Fortune's algorithm which is used to create voronoi diagrams. Very difficult to understand due to its’ pure </w:t>
-      </w:r>
-      <w:r>
-        <w:t xml:space="preserve">technical approach. It is very relevant as the original source but is not suitable as it’s very challenging to follow and newer sources pertaining to the fortunes algorithm explain the process much better.  </w:t>
+        <w:t xml:space="preserve"> the original publication of the Fortune's algorithm which is used to create </w:t>
+      </w:r>
+      <w:proofErr w:type="spellStart"/>
+      <w:r>
+        <w:t>voronoi</w:t>
+      </w:r>
+      <w:proofErr w:type="spellEnd"/>
+      <w:r>
+        <w:t xml:space="preserve"> diagrams. Very difficult to understand due to its’ pure </w:t>
+      </w:r>
+      <w:r>
+        <w:t xml:space="preserve">technical approach. It is very relevant as the original source but is not suitable as it’s very challenging to follow and newer sources pertaining to the </w:t>
+      </w:r>
+      <w:proofErr w:type="gramStart"/>
+      <w:r>
+        <w:t>fortunes</w:t>
+      </w:r>
+      <w:proofErr w:type="gramEnd"/>
+      <w:r>
+        <w:t xml:space="preserve"> algorithm explain the process much better.  </w:t>
       </w:r>
       <w:r>
         <w:t xml:space="preserve"> </w:t>
@@ -4676,7 +4501,15 @@
         </w:r>
       </w:hyperlink>
       <w:r>
-        <w:t xml:space="preserve"> kinda covers stuff</w:t>
+        <w:t xml:space="preserve"> </w:t>
+      </w:r>
+      <w:proofErr w:type="spellStart"/>
+      <w:r>
+        <w:t>kinda</w:t>
+      </w:r>
+      <w:proofErr w:type="spellEnd"/>
+      <w:r>
+        <w:t xml:space="preserve"> covers stuff</w:t>
       </w:r>
     </w:p>
     <w:p>
@@ -4692,7 +4525,15 @@
         </w:r>
       </w:hyperlink>
       <w:r>
-        <w:t xml:space="preserve"> has BIG Math confuse. Also Algorithm ( seems to explain somewhat well) </w:t>
+        <w:t xml:space="preserve"> has BIG Math confuse. Also Algorithm </w:t>
+      </w:r>
+      <w:proofErr w:type="gramStart"/>
+      <w:r>
+        <w:t>( seems</w:t>
+      </w:r>
+      <w:proofErr w:type="gramEnd"/>
+      <w:r>
+        <w:t xml:space="preserve"> to explain somewhat well) </w:t>
       </w:r>
     </w:p>
     <w:p>
@@ -4724,7 +4565,15 @@
         </w:r>
       </w:hyperlink>
       <w:r>
-        <w:t xml:space="preserve"> A lot of text as lecture notes ( could be useful unchecked)</w:t>
+        <w:t xml:space="preserve"> A lot of text as lecture notes </w:t>
+      </w:r>
+      <w:proofErr w:type="gramStart"/>
+      <w:r>
+        <w:t>( could</w:t>
+      </w:r>
+      <w:proofErr w:type="gramEnd"/>
+      <w:r>
+        <w:t xml:space="preserve"> be useful unchecked)</w:t>
       </w:r>
     </w:p>
     <w:p>
@@ -4740,7 +4589,23 @@
         </w:r>
       </w:hyperlink>
       <w:r>
-        <w:t xml:space="preserve"> good examples ( seems to explain very well. Might be my key to kingdom hearts. The arc-blade    - actually re-read through and start making pseudo code  </w:t>
+        <w:t xml:space="preserve"> good examples </w:t>
+      </w:r>
+      <w:proofErr w:type="gramStart"/>
+      <w:r>
+        <w:t>( seems</w:t>
+      </w:r>
+      <w:proofErr w:type="gramEnd"/>
+      <w:r>
+        <w:t xml:space="preserve"> to explain very well. Might be my key to kingdom hearts. The arc-blade    - </w:t>
+      </w:r>
+      <w:proofErr w:type="gramStart"/>
+      <w:r>
+        <w:t>actually re-read</w:t>
+      </w:r>
+      <w:proofErr w:type="gramEnd"/>
+      <w:r>
+        <w:t xml:space="preserve"> through and start making pseudo code  </w:t>
       </w:r>
     </w:p>
     <w:p>
@@ -4791,7 +4656,15 @@
         <w:t xml:space="preserve">This article covers </w:t>
       </w:r>
       <w:r>
-        <w:t xml:space="preserve">using Whittater diagrams to generate biomes on a polygonal map, also brings up Holdridge life zones could be used as an alternative </w:t>
+        <w:t xml:space="preserve">using </w:t>
+      </w:r>
+      <w:proofErr w:type="spellStart"/>
+      <w:r>
+        <w:t>Whittater</w:t>
+      </w:r>
+      <w:proofErr w:type="spellEnd"/>
+      <w:r>
+        <w:t xml:space="preserve"> diagrams to generate biomes on a polygonal map, also brings up Holdridge life zones could be used as an alternative </w:t>
       </w:r>
       <w:hyperlink r:id="rId36" w:history="1">
         <w:r>
@@ -4831,7 +4704,15 @@
         <w:pStyle w:val="Basic"/>
       </w:pPr>
       <w:r>
-        <w:t>A paper covering terrain generation which focuses on modelling based off of satellites imagery from NASA, an i</w:t>
+        <w:t xml:space="preserve">A paper covering terrain generation which focuses on modelling based </w:t>
+      </w:r>
+      <w:proofErr w:type="gramStart"/>
+      <w:r>
+        <w:t>off of</w:t>
+      </w:r>
+      <w:proofErr w:type="gramEnd"/>
+      <w:r>
+        <w:t xml:space="preserve"> satellites imagery from NASA, an i</w:t>
       </w:r>
       <w:r>
         <w:t>nteresting paper which could allow for more realism in the generator, although it is unlikely to prove useful due to the focus being on creating fantasy maps.</w:t>
@@ -4859,7 +4740,15 @@
       </w:r>
       <w:r>
         <w:br/>
-        <w:t>Towards multiobjective procedural map generation</w:t>
+        <w:t xml:space="preserve">Towards </w:t>
+      </w:r>
+      <w:proofErr w:type="spellStart"/>
+      <w:r>
+        <w:t>multiobjective</w:t>
+      </w:r>
+      <w:proofErr w:type="spellEnd"/>
+      <w:r>
+        <w:t xml:space="preserve"> procedural map generation</w:t>
       </w:r>
     </w:p>
     <w:p>
@@ -4888,7 +4777,15 @@
         </w:r>
       </w:hyperlink>
       <w:r>
-        <w:t xml:space="preserve"> Realtime Procedural Terrain Generation  -- this looks like a very good source </w:t>
+        <w:t xml:space="preserve"> Realtime Procedural Terrain </w:t>
+      </w:r>
+      <w:proofErr w:type="gramStart"/>
+      <w:r>
+        <w:t>Generation  --</w:t>
+      </w:r>
+      <w:proofErr w:type="gramEnd"/>
+      <w:r>
+        <w:t xml:space="preserve"> this looks like a very good source </w:t>
       </w:r>
       <w:r>
         <w:rPr>
@@ -4935,7 +4832,15 @@
         <w:pStyle w:val="Basic"/>
       </w:pPr>
       <w:r>
-        <w:t>A Whittaker diagram which describes how temperature and moisture levels define biomes. A good basis to base biome generation off of, will be useful towards this project.</w:t>
+        <w:t xml:space="preserve">A Whittaker diagram which describes how temperature and moisture levels define biomes. A good basis to base biome generation </w:t>
+      </w:r>
+      <w:proofErr w:type="gramStart"/>
+      <w:r>
+        <w:t>off of</w:t>
+      </w:r>
+      <w:proofErr w:type="gramEnd"/>
+      <w:r>
+        <w:t>, will be useful towards this project.</w:t>
       </w:r>
     </w:p>
     <w:p>
@@ -4966,7 +4871,15 @@
         <w:t xml:space="preserve"> could be very helpful</w:t>
       </w:r>
       <w:r>
-        <w:t>, as the end results are similar to this projects end results. It also focuses on wrapping the map onto a sphere which will is not within the projects current scope.</w:t>
+        <w:t xml:space="preserve">, as the end results are similar to </w:t>
+      </w:r>
+      <w:proofErr w:type="gramStart"/>
+      <w:r>
+        <w:t>this projects</w:t>
+      </w:r>
+      <w:proofErr w:type="gramEnd"/>
+      <w:r>
+        <w:t xml:space="preserve"> end results. It also focuses on wrapping the map onto a sphere which will is not within the projects current scope.</w:t>
       </w:r>
     </w:p>
     <w:p>
@@ -4998,7 +4911,15 @@
         <w:t xml:space="preserve">An in-depth approach at how to generate hexagonal terrain in which </w:t>
       </w:r>
       <w:r>
-        <w:t xml:space="preserve">mountains will be contained in a hex tile. Resulting in a visual appearance not idea of this project as this tutorial’s goal is to generate civilization 5 like maps. Still it is a useful resource which would fulfil all of the projects other criteria.  </w:t>
+        <w:t xml:space="preserve">mountains will be contained in a hex tile. Resulting in a visual appearance not idea of this project as this tutorial’s goal is to generate civilization 5 like maps. Still it is a useful resource which would fulfil </w:t>
+      </w:r>
+      <w:proofErr w:type="gramStart"/>
+      <w:r>
+        <w:t>all of</w:t>
+      </w:r>
+      <w:proofErr w:type="gramEnd"/>
+      <w:r>
+        <w:t xml:space="preserve"> the projects other criteria.  </w:t>
       </w:r>
     </w:p>
     <w:p>
@@ -5042,7 +4963,21 @@
         <w:rPr>
           <w:color w:val="FF0000"/>
         </w:rPr>
-        <w:t>// unsure of relevance? Definitely needs changing to not first person</w:t>
+        <w:t xml:space="preserve">// unsure of relevance? </w:t>
+      </w:r>
+      <w:proofErr w:type="gramStart"/>
+      <w:r>
+        <w:rPr>
+          <w:color w:val="FF0000"/>
+        </w:rPr>
+        <w:t>Definitely needs</w:t>
+      </w:r>
+      <w:proofErr w:type="gramEnd"/>
+      <w:r>
+        <w:rPr>
+          <w:color w:val="FF0000"/>
+        </w:rPr>
+        <w:t xml:space="preserve"> changing to not first person</w:t>
       </w:r>
     </w:p>
     <w:p>
@@ -5273,8 +5208,13 @@
         <w:pStyle w:val="Basic"/>
       </w:pPr>
       <w:r>
-        <w:t>Figure 1 map from skyrim</w:t>
-      </w:r>
+        <w:t xml:space="preserve">Figure 1 map from </w:t>
+      </w:r>
+      <w:proofErr w:type="spellStart"/>
+      <w:r>
+        <w:t>skyrim</w:t>
+      </w:r>
+      <w:proofErr w:type="spellEnd"/>
       <w:r>
         <w:tab/>
       </w:r>
@@ -5288,7 +5228,7 @@
       <w:pPr>
         <w:pStyle w:val="personalHeading2"/>
       </w:pPr>
-      <w:bookmarkStart w:id="16" w:name="_Toc2076354"/>
+      <w:bookmarkStart w:id="16" w:name="_Toc2114622"/>
       <w:r>
         <w:t>Discussion of tools and tech</w:t>
       </w:r>
@@ -5361,7 +5301,15 @@
               <w:pStyle w:val="NoSpacing"/>
             </w:pPr>
             <w:r>
-              <w:t>Procedural content developed previously (by myself)</w:t>
+              <w:t xml:space="preserve">Procedural content developed previously (by </w:t>
+            </w:r>
+            <w:proofErr w:type="gramStart"/>
+            <w:r>
+              <w:t>myself</w:t>
+            </w:r>
+            <w:proofErr w:type="gramEnd"/>
+            <w:r>
+              <w:t>)</w:t>
             </w:r>
           </w:p>
         </w:tc>
@@ -5622,8 +5570,13 @@
             <w:pPr>
               <w:pStyle w:val="NoSpacing"/>
             </w:pPr>
-            <w:r>
-              <w:t xml:space="preserve">GDScript, visual scripting, C# and C++ </w:t>
+            <w:proofErr w:type="spellStart"/>
+            <w:r>
+              <w:t>GDScript</w:t>
+            </w:r>
+            <w:proofErr w:type="spellEnd"/>
+            <w:r>
+              <w:t xml:space="preserve">, visual scripting, C# and C++ </w:t>
             </w:r>
             <w:hyperlink r:id="rId49" w:history="1">
               <w:r>
@@ -5713,8 +5666,13 @@
             <w:pPr>
               <w:pStyle w:val="NoSpacing"/>
             </w:pPr>
-            <w:r>
-              <w:t>GameMaker Language (GML)</w:t>
+            <w:proofErr w:type="spellStart"/>
+            <w:r>
+              <w:t>GameMaker</w:t>
+            </w:r>
+            <w:proofErr w:type="spellEnd"/>
+            <w:r>
+              <w:t xml:space="preserve"> Language (GML)</w:t>
             </w:r>
           </w:p>
         </w:tc>
@@ -5766,7 +5724,15 @@
               <w:pStyle w:val="NoSpacing"/>
             </w:pPr>
             <w:r>
-              <w:t xml:space="preserve">Designed for 2D games, costs money to use, Requires learning a new language </w:t>
+              <w:t xml:space="preserve">Designed for 2D games, costs money to use, </w:t>
+            </w:r>
+            <w:proofErr w:type="gramStart"/>
+            <w:r>
+              <w:t>Requires</w:t>
+            </w:r>
+            <w:proofErr w:type="gramEnd"/>
+            <w:r>
+              <w:t xml:space="preserve"> learning a new language </w:t>
             </w:r>
           </w:p>
         </w:tc>
@@ -5793,9 +5759,11 @@
             <w:pPr>
               <w:pStyle w:val="NoSpacing"/>
             </w:pPr>
+            <w:proofErr w:type="spellStart"/>
             <w:r>
               <w:t>Haxel</w:t>
             </w:r>
+            <w:proofErr w:type="spellEnd"/>
           </w:p>
         </w:tc>
         <w:tc>
@@ -5913,7 +5881,15 @@
               <w:pStyle w:val="NoSpacing"/>
             </w:pPr>
             <w:r>
-              <w:t>Can result in a lot better performance when done correctly, As it is much lower level</w:t>
+              <w:t xml:space="preserve">Can result in a lot better performance when done correctly, </w:t>
+            </w:r>
+            <w:proofErr w:type="gramStart"/>
+            <w:r>
+              <w:t>As</w:t>
+            </w:r>
+            <w:proofErr w:type="gramEnd"/>
+            <w:r>
+              <w:t xml:space="preserve"> it is much lower level</w:t>
             </w:r>
           </w:p>
         </w:tc>
@@ -5946,7 +5922,7 @@
       <w:pPr>
         <w:pStyle w:val="personalHeading3"/>
       </w:pPr>
-      <w:bookmarkStart w:id="17" w:name="_Toc2076355"/>
+      <w:bookmarkStart w:id="17" w:name="_Toc2114623"/>
       <w:r>
         <w:t>Fortunes Algorithm pseudo code</w:t>
       </w:r>
@@ -5967,7 +5943,27 @@
           <w:sz w:val="22"/>
           <w:szCs w:val="22"/>
         </w:rPr>
-        <w:t>Setup event queue  (Q)</w:t>
+        <w:t xml:space="preserve">Setup event </w:t>
+      </w:r>
+      <w:proofErr w:type="gramStart"/>
+      <w:r>
+        <w:rPr>
+          <w:rFonts w:ascii="Arial" w:hAnsi="Arial" w:cs="Arial"/>
+          <w:color w:val="000000"/>
+          <w:sz w:val="22"/>
+          <w:szCs w:val="22"/>
+        </w:rPr>
+        <w:t>queue  (</w:t>
+      </w:r>
+      <w:proofErr w:type="gramEnd"/>
+      <w:r>
+        <w:rPr>
+          <w:rFonts w:ascii="Arial" w:hAnsi="Arial" w:cs="Arial"/>
+          <w:color w:val="000000"/>
+          <w:sz w:val="22"/>
+          <w:szCs w:val="22"/>
+        </w:rPr>
+        <w:t>Q)</w:t>
       </w:r>
     </w:p>
     <w:p>
@@ -6195,7 +6191,25 @@
           <w:color w:val="000000"/>
           <w:lang w:eastAsia="en-GB"/>
         </w:rPr>
-        <w:t>Add new site to beachline(event point)</w:t>
+        <w:t xml:space="preserve">Add new site to </w:t>
+      </w:r>
+      <w:proofErr w:type="gramStart"/>
+      <w:r>
+        <w:rPr>
+          <w:rFonts w:ascii="Arial" w:eastAsia="Times New Roman" w:hAnsi="Arial" w:cs="Arial"/>
+          <w:color w:val="000000"/>
+          <w:lang w:eastAsia="en-GB"/>
+        </w:rPr>
+        <w:t>beachline(</w:t>
+      </w:r>
+      <w:proofErr w:type="gramEnd"/>
+      <w:r>
+        <w:rPr>
+          <w:rFonts w:ascii="Arial" w:eastAsia="Times New Roman" w:hAnsi="Arial" w:cs="Arial"/>
+          <w:color w:val="000000"/>
+          <w:lang w:eastAsia="en-GB"/>
+        </w:rPr>
+        <w:t>event point)</w:t>
       </w:r>
     </w:p>
     <w:p>
@@ -6372,7 +6386,25 @@
           <w:color w:val="000000"/>
           <w:lang w:eastAsia="en-GB"/>
         </w:rPr>
-        <w:t xml:space="preserve">remove squeezed cell from beachline(event point)  / circle event </w:t>
+        <w:t xml:space="preserve">remove squeezed cell from </w:t>
+      </w:r>
+      <w:proofErr w:type="gramStart"/>
+      <w:r>
+        <w:rPr>
+          <w:rFonts w:ascii="Arial" w:eastAsia="Times New Roman" w:hAnsi="Arial" w:cs="Arial"/>
+          <w:color w:val="000000"/>
+          <w:lang w:eastAsia="en-GB"/>
+        </w:rPr>
+        <w:t>beachline(</w:t>
+      </w:r>
+      <w:proofErr w:type="gramEnd"/>
+      <w:r>
+        <w:rPr>
+          <w:rFonts w:ascii="Arial" w:eastAsia="Times New Roman" w:hAnsi="Arial" w:cs="Arial"/>
+          <w:color w:val="000000"/>
+          <w:lang w:eastAsia="en-GB"/>
+        </w:rPr>
+        <w:t xml:space="preserve">event point)  / circle event </w:t>
       </w:r>
     </w:p>
     <w:p>
@@ -6413,7 +6445,25 @@
           <w:lang w:eastAsia="en-GB"/>
         </w:rPr>
         <w:tab/>
-        <w:t xml:space="preserve">if EL || ER  == null </w:t>
+        <w:t xml:space="preserve">if EL || </w:t>
+      </w:r>
+      <w:proofErr w:type="gramStart"/>
+      <w:r>
+        <w:rPr>
+          <w:rFonts w:ascii="Arial" w:eastAsia="Times New Roman" w:hAnsi="Arial" w:cs="Arial"/>
+          <w:color w:val="000000"/>
+          <w:lang w:eastAsia="en-GB"/>
+        </w:rPr>
+        <w:t>ER  =</w:t>
+      </w:r>
+      <w:proofErr w:type="gramEnd"/>
+      <w:r>
+        <w:rPr>
+          <w:rFonts w:ascii="Arial" w:eastAsia="Times New Roman" w:hAnsi="Arial" w:cs="Arial"/>
+          <w:color w:val="000000"/>
+          <w:lang w:eastAsia="en-GB"/>
+        </w:rPr>
+        <w:t xml:space="preserve">= null </w:t>
       </w:r>
     </w:p>
     <w:p>
@@ -7316,7 +7366,7 @@
       <w:pPr>
         <w:pStyle w:val="personalHeading2"/>
       </w:pPr>
-      <w:bookmarkStart w:id="18" w:name="_Toc2076356"/>
+      <w:bookmarkStart w:id="18" w:name="_Toc2114624"/>
       <w:r>
         <w:t>Discussion of software Dev methodology</w:t>
       </w:r>
@@ -7963,7 +8013,7 @@
       <w:pPr>
         <w:pStyle w:val="personalHeading2"/>
       </w:pPr>
-      <w:bookmarkStart w:id="19" w:name="_Toc2076357"/>
+      <w:bookmarkStart w:id="19" w:name="_Toc2114625"/>
       <w:r>
         <w:t>Work Log</w:t>
       </w:r>
@@ -8056,7 +8106,7 @@
 </file>
 
 <file path=word/endnotes.xml><?xml version="1.0" encoding="utf-8"?>
-<w:endnotes xmlns:wpc="http://schemas.microsoft.com/office/word/2010/wordprocessingCanvas" xmlns:cx="http://schemas.microsoft.com/office/drawing/2014/chartex" xmlns:mc="http://schemas.openxmlformats.org/markup-compatibility/2006" xmlns:o="urn:schemas-microsoft-com:office:office" xmlns:r="http://schemas.openxmlformats.org/officeDocument/2006/relationships" xmlns:m="http://schemas.openxmlformats.org/officeDocument/2006/math" xmlns:v="urn:schemas-microsoft-com:vml" xmlns:wp14="http://schemas.microsoft.com/office/word/2010/wordprocessingDrawing" xmlns:wp="http://schemas.openxmlformats.org/drawingml/2006/wordprocessingDrawing" xmlns:w10="urn:schemas-microsoft-com:office:word" xmlns:w="http://schemas.openxmlformats.org/wordprocessingml/2006/main" xmlns:w14="http://schemas.microsoft.com/office/word/2010/wordml" xmlns:w15="http://schemas.microsoft.com/office/word/2012/wordml" xmlns:w16se="http://schemas.microsoft.com/office/word/2015/wordml/symex" xmlns:wpg="http://schemas.microsoft.com/office/word/2010/wordprocessingGroup" xmlns:wpi="http://schemas.microsoft.com/office/word/2010/wordprocessingInk" xmlns:wne="http://schemas.microsoft.com/office/word/2006/wordml" xmlns:wps="http://schemas.microsoft.com/office/word/2010/wordprocessingShape" mc:Ignorable="w14 w15 w16se wp14">
+<w:endnotes xmlns:wpc="http://schemas.microsoft.com/office/word/2010/wordprocessingCanvas" xmlns:cx="http://schemas.microsoft.com/office/drawing/2014/chartex" xmlns:cx1="http://schemas.microsoft.com/office/drawing/2015/9/8/chartex" xmlns:cx2="http://schemas.microsoft.com/office/drawing/2015/10/21/chartex" xmlns:cx3="http://schemas.microsoft.com/office/drawing/2016/5/9/chartex" xmlns:cx4="http://schemas.microsoft.com/office/drawing/2016/5/10/chartex" xmlns:cx5="http://schemas.microsoft.com/office/drawing/2016/5/11/chartex" xmlns:cx6="http://schemas.microsoft.com/office/drawing/2016/5/12/chartex" xmlns:cx7="http://schemas.microsoft.com/office/drawing/2016/5/13/chartex" xmlns:cx8="http://schemas.microsoft.com/office/drawing/2016/5/14/chartex" xmlns:mc="http://schemas.openxmlformats.org/markup-compatibility/2006" xmlns:aink="http://schemas.microsoft.com/office/drawing/2016/ink" xmlns:am3d="http://schemas.microsoft.com/office/drawing/2017/model3d" xmlns:o="urn:schemas-microsoft-com:office:office" xmlns:r="http://schemas.openxmlformats.org/officeDocument/2006/relationships" xmlns:m="http://schemas.openxmlformats.org/officeDocument/2006/math" xmlns:v="urn:schemas-microsoft-com:vml" xmlns:wp14="http://schemas.microsoft.com/office/word/2010/wordprocessingDrawing" xmlns:wp="http://schemas.openxmlformats.org/drawingml/2006/wordprocessingDrawing" xmlns:w10="urn:schemas-microsoft-com:office:word" xmlns:w="http://schemas.openxmlformats.org/wordprocessingml/2006/main" xmlns:w14="http://schemas.microsoft.com/office/word/2010/wordml" xmlns:w15="http://schemas.microsoft.com/office/word/2012/wordml" xmlns:w16cid="http://schemas.microsoft.com/office/word/2016/wordml/cid" xmlns:w16se="http://schemas.microsoft.com/office/word/2015/wordml/symex" xmlns:wpg="http://schemas.microsoft.com/office/word/2010/wordprocessingGroup" xmlns:wpi="http://schemas.microsoft.com/office/word/2010/wordprocessingInk" xmlns:wne="http://schemas.microsoft.com/office/word/2006/wordml" xmlns:wps="http://schemas.microsoft.com/office/word/2010/wordprocessingShape" mc:Ignorable="w14 w15 w16se w16cid wp14">
   <w:endnote w:type="separator" w:id="-1">
     <w:p>
       <w:pPr>
@@ -8081,7 +8131,7 @@
 </file>
 
 <file path=word/footer1.xml><?xml version="1.0" encoding="utf-8"?>
-<w:ftr xmlns:wpc="http://schemas.microsoft.com/office/word/2010/wordprocessingCanvas" xmlns:cx="http://schemas.microsoft.com/office/drawing/2014/chartex" xmlns:mc="http://schemas.openxmlformats.org/markup-compatibility/2006" xmlns:o="urn:schemas-microsoft-com:office:office" xmlns:r="http://schemas.openxmlformats.org/officeDocument/2006/relationships" xmlns:m="http://schemas.openxmlformats.org/officeDocument/2006/math" xmlns:v="urn:schemas-microsoft-com:vml" xmlns:wp14="http://schemas.microsoft.com/office/word/2010/wordprocessingDrawing" xmlns:wp="http://schemas.openxmlformats.org/drawingml/2006/wordprocessingDrawing" xmlns:w10="urn:schemas-microsoft-com:office:word" xmlns:w="http://schemas.openxmlformats.org/wordprocessingml/2006/main" xmlns:w14="http://schemas.microsoft.com/office/word/2010/wordml" xmlns:w15="http://schemas.microsoft.com/office/word/2012/wordml" xmlns:w16se="http://schemas.microsoft.com/office/word/2015/wordml/symex" xmlns:wpg="http://schemas.microsoft.com/office/word/2010/wordprocessingGroup" xmlns:wpi="http://schemas.microsoft.com/office/word/2010/wordprocessingInk" xmlns:wne="http://schemas.microsoft.com/office/word/2006/wordml" xmlns:wps="http://schemas.microsoft.com/office/word/2010/wordprocessingShape" mc:Ignorable="w14 w15 w16se wp14">
+<w:ftr xmlns:wpc="http://schemas.microsoft.com/office/word/2010/wordprocessingCanvas" xmlns:cx="http://schemas.microsoft.com/office/drawing/2014/chartex" xmlns:cx1="http://schemas.microsoft.com/office/drawing/2015/9/8/chartex" xmlns:cx2="http://schemas.microsoft.com/office/drawing/2015/10/21/chartex" xmlns:cx3="http://schemas.microsoft.com/office/drawing/2016/5/9/chartex" xmlns:cx4="http://schemas.microsoft.com/office/drawing/2016/5/10/chartex" xmlns:cx5="http://schemas.microsoft.com/office/drawing/2016/5/11/chartex" xmlns:cx6="http://schemas.microsoft.com/office/drawing/2016/5/12/chartex" xmlns:cx7="http://schemas.microsoft.com/office/drawing/2016/5/13/chartex" xmlns:cx8="http://schemas.microsoft.com/office/drawing/2016/5/14/chartex" xmlns:mc="http://schemas.openxmlformats.org/markup-compatibility/2006" xmlns:aink="http://schemas.microsoft.com/office/drawing/2016/ink" xmlns:am3d="http://schemas.microsoft.com/office/drawing/2017/model3d" xmlns:o="urn:schemas-microsoft-com:office:office" xmlns:r="http://schemas.openxmlformats.org/officeDocument/2006/relationships" xmlns:m="http://schemas.openxmlformats.org/officeDocument/2006/math" xmlns:v="urn:schemas-microsoft-com:vml" xmlns:wp14="http://schemas.microsoft.com/office/word/2010/wordprocessingDrawing" xmlns:wp="http://schemas.openxmlformats.org/drawingml/2006/wordprocessingDrawing" xmlns:w10="urn:schemas-microsoft-com:office:word" xmlns:w="http://schemas.openxmlformats.org/wordprocessingml/2006/main" xmlns:w14="http://schemas.microsoft.com/office/word/2010/wordml" xmlns:w15="http://schemas.microsoft.com/office/word/2012/wordml" xmlns:w16cid="http://schemas.microsoft.com/office/word/2016/wordml/cid" xmlns:w16se="http://schemas.microsoft.com/office/word/2015/wordml/symex" xmlns:wpg="http://schemas.microsoft.com/office/word/2010/wordprocessingGroup" xmlns:wpi="http://schemas.microsoft.com/office/word/2010/wordprocessingInk" xmlns:wne="http://schemas.microsoft.com/office/word/2006/wordml" xmlns:wps="http://schemas.microsoft.com/office/word/2010/wordprocessingShape" mc:Ignorable="w14 w15 w16se w16cid wp14">
   <w:sdt>
     <w:sdtPr>
       <w:id w:val="1493840155"/>
@@ -8134,7 +8184,7 @@
 </file>
 
 <file path=word/footer2.xml><?xml version="1.0" encoding="utf-8"?>
-<w:ftr xmlns:wpc="http://schemas.microsoft.com/office/word/2010/wordprocessingCanvas" xmlns:cx="http://schemas.microsoft.com/office/drawing/2014/chartex" xmlns:mc="http://schemas.openxmlformats.org/markup-compatibility/2006" xmlns:o="urn:schemas-microsoft-com:office:office" xmlns:r="http://schemas.openxmlformats.org/officeDocument/2006/relationships" xmlns:m="http://schemas.openxmlformats.org/officeDocument/2006/math" xmlns:v="urn:schemas-microsoft-com:vml" xmlns:wp14="http://schemas.microsoft.com/office/word/2010/wordprocessingDrawing" xmlns:wp="http://schemas.openxmlformats.org/drawingml/2006/wordprocessingDrawing" xmlns:w10="urn:schemas-microsoft-com:office:word" xmlns:w="http://schemas.openxmlformats.org/wordprocessingml/2006/main" xmlns:w14="http://schemas.microsoft.com/office/word/2010/wordml" xmlns:w15="http://schemas.microsoft.com/office/word/2012/wordml" xmlns:w16se="http://schemas.microsoft.com/office/word/2015/wordml/symex" xmlns:wpg="http://schemas.microsoft.com/office/word/2010/wordprocessingGroup" xmlns:wpi="http://schemas.microsoft.com/office/word/2010/wordprocessingInk" xmlns:wne="http://schemas.microsoft.com/office/word/2006/wordml" xmlns:wps="http://schemas.microsoft.com/office/word/2010/wordprocessingShape" mc:Ignorable="w14 w15 w16se wp14">
+<w:ftr xmlns:wpc="http://schemas.microsoft.com/office/word/2010/wordprocessingCanvas" xmlns:cx="http://schemas.microsoft.com/office/drawing/2014/chartex" xmlns:cx1="http://schemas.microsoft.com/office/drawing/2015/9/8/chartex" xmlns:cx2="http://schemas.microsoft.com/office/drawing/2015/10/21/chartex" xmlns:cx3="http://schemas.microsoft.com/office/drawing/2016/5/9/chartex" xmlns:cx4="http://schemas.microsoft.com/office/drawing/2016/5/10/chartex" xmlns:cx5="http://schemas.microsoft.com/office/drawing/2016/5/11/chartex" xmlns:cx6="http://schemas.microsoft.com/office/drawing/2016/5/12/chartex" xmlns:cx7="http://schemas.microsoft.com/office/drawing/2016/5/13/chartex" xmlns:cx8="http://schemas.microsoft.com/office/drawing/2016/5/14/chartex" xmlns:mc="http://schemas.openxmlformats.org/markup-compatibility/2006" xmlns:aink="http://schemas.microsoft.com/office/drawing/2016/ink" xmlns:am3d="http://schemas.microsoft.com/office/drawing/2017/model3d" xmlns:o="urn:schemas-microsoft-com:office:office" xmlns:r="http://schemas.openxmlformats.org/officeDocument/2006/relationships" xmlns:m="http://schemas.openxmlformats.org/officeDocument/2006/math" xmlns:v="urn:schemas-microsoft-com:vml" xmlns:wp14="http://schemas.microsoft.com/office/word/2010/wordprocessingDrawing" xmlns:wp="http://schemas.openxmlformats.org/drawingml/2006/wordprocessingDrawing" xmlns:w10="urn:schemas-microsoft-com:office:word" xmlns:w="http://schemas.openxmlformats.org/wordprocessingml/2006/main" xmlns:w14="http://schemas.microsoft.com/office/word/2010/wordml" xmlns:w15="http://schemas.microsoft.com/office/word/2012/wordml" xmlns:w16cid="http://schemas.microsoft.com/office/word/2016/wordml/cid" xmlns:w16se="http://schemas.microsoft.com/office/word/2015/wordml/symex" xmlns:wpg="http://schemas.microsoft.com/office/word/2010/wordprocessingGroup" xmlns:wpi="http://schemas.microsoft.com/office/word/2010/wordprocessingInk" xmlns:wne="http://schemas.microsoft.com/office/word/2006/wordml" xmlns:wps="http://schemas.microsoft.com/office/word/2010/wordprocessingShape" mc:Ignorable="w14 w15 w16se w16cid wp14">
   <w:p>
     <w:pPr>
       <w:pStyle w:val="Footer"/>
@@ -8150,7 +8200,7 @@
 </file>
 
 <file path=word/footer3.xml><?xml version="1.0" encoding="utf-8"?>
-<w:ftr xmlns:wpc="http://schemas.microsoft.com/office/word/2010/wordprocessingCanvas" xmlns:cx="http://schemas.microsoft.com/office/drawing/2014/chartex" xmlns:mc="http://schemas.openxmlformats.org/markup-compatibility/2006" xmlns:o="urn:schemas-microsoft-com:office:office" xmlns:r="http://schemas.openxmlformats.org/officeDocument/2006/relationships" xmlns:m="http://schemas.openxmlformats.org/officeDocument/2006/math" xmlns:v="urn:schemas-microsoft-com:vml" xmlns:wp14="http://schemas.microsoft.com/office/word/2010/wordprocessingDrawing" xmlns:wp="http://schemas.openxmlformats.org/drawingml/2006/wordprocessingDrawing" xmlns:w10="urn:schemas-microsoft-com:office:word" xmlns:w="http://schemas.openxmlformats.org/wordprocessingml/2006/main" xmlns:w14="http://schemas.microsoft.com/office/word/2010/wordml" xmlns:w15="http://schemas.microsoft.com/office/word/2012/wordml" xmlns:w16se="http://schemas.microsoft.com/office/word/2015/wordml/symex" xmlns:wpg="http://schemas.microsoft.com/office/word/2010/wordprocessingGroup" xmlns:wpi="http://schemas.microsoft.com/office/word/2010/wordprocessingInk" xmlns:wne="http://schemas.microsoft.com/office/word/2006/wordml" xmlns:wps="http://schemas.microsoft.com/office/word/2010/wordprocessingShape" mc:Ignorable="w14 w15 w16se wp14">
+<w:ftr xmlns:wpc="http://schemas.microsoft.com/office/word/2010/wordprocessingCanvas" xmlns:cx="http://schemas.microsoft.com/office/drawing/2014/chartex" xmlns:cx1="http://schemas.microsoft.com/office/drawing/2015/9/8/chartex" xmlns:cx2="http://schemas.microsoft.com/office/drawing/2015/10/21/chartex" xmlns:cx3="http://schemas.microsoft.com/office/drawing/2016/5/9/chartex" xmlns:cx4="http://schemas.microsoft.com/office/drawing/2016/5/10/chartex" xmlns:cx5="http://schemas.microsoft.com/office/drawing/2016/5/11/chartex" xmlns:cx6="http://schemas.microsoft.com/office/drawing/2016/5/12/chartex" xmlns:cx7="http://schemas.microsoft.com/office/drawing/2016/5/13/chartex" xmlns:cx8="http://schemas.microsoft.com/office/drawing/2016/5/14/chartex" xmlns:mc="http://schemas.openxmlformats.org/markup-compatibility/2006" xmlns:aink="http://schemas.microsoft.com/office/drawing/2016/ink" xmlns:am3d="http://schemas.microsoft.com/office/drawing/2017/model3d" xmlns:o="urn:schemas-microsoft-com:office:office" xmlns:r="http://schemas.openxmlformats.org/officeDocument/2006/relationships" xmlns:m="http://schemas.openxmlformats.org/officeDocument/2006/math" xmlns:v="urn:schemas-microsoft-com:vml" xmlns:wp14="http://schemas.microsoft.com/office/word/2010/wordprocessingDrawing" xmlns:wp="http://schemas.openxmlformats.org/drawingml/2006/wordprocessingDrawing" xmlns:w10="urn:schemas-microsoft-com:office:word" xmlns:w="http://schemas.openxmlformats.org/wordprocessingml/2006/main" xmlns:w14="http://schemas.microsoft.com/office/word/2010/wordml" xmlns:w15="http://schemas.microsoft.com/office/word/2012/wordml" xmlns:w16cid="http://schemas.microsoft.com/office/word/2016/wordml/cid" xmlns:w16se="http://schemas.microsoft.com/office/word/2015/wordml/symex" xmlns:wpg="http://schemas.microsoft.com/office/word/2010/wordprocessingGroup" xmlns:wpi="http://schemas.microsoft.com/office/word/2010/wordprocessingInk" xmlns:wne="http://schemas.microsoft.com/office/word/2006/wordml" xmlns:wps="http://schemas.microsoft.com/office/word/2010/wordprocessingShape" mc:Ignorable="w14 w15 w16se w16cid wp14">
   <w:sdt>
     <w:sdtPr>
       <w:id w:val="1142926084"/>
@@ -8203,7 +8253,7 @@
 </file>
 
 <file path=word/footnotes.xml><?xml version="1.0" encoding="utf-8"?>
-<w:footnotes xmlns:wpc="http://schemas.microsoft.com/office/word/2010/wordprocessingCanvas" xmlns:cx="http://schemas.microsoft.com/office/drawing/2014/chartex" xmlns:mc="http://schemas.openxmlformats.org/markup-compatibility/2006" xmlns:o="urn:schemas-microsoft-com:office:office" xmlns:r="http://schemas.openxmlformats.org/officeDocument/2006/relationships" xmlns:m="http://schemas.openxmlformats.org/officeDocument/2006/math" xmlns:v="urn:schemas-microsoft-com:vml" xmlns:wp14="http://schemas.microsoft.com/office/word/2010/wordprocessingDrawing" xmlns:wp="http://schemas.openxmlformats.org/drawingml/2006/wordprocessingDrawing" xmlns:w10="urn:schemas-microsoft-com:office:word" xmlns:w="http://schemas.openxmlformats.org/wordprocessingml/2006/main" xmlns:w14="http://schemas.microsoft.com/office/word/2010/wordml" xmlns:w15="http://schemas.microsoft.com/office/word/2012/wordml" xmlns:w16se="http://schemas.microsoft.com/office/word/2015/wordml/symex" xmlns:wpg="http://schemas.microsoft.com/office/word/2010/wordprocessingGroup" xmlns:wpi="http://schemas.microsoft.com/office/word/2010/wordprocessingInk" xmlns:wne="http://schemas.microsoft.com/office/word/2006/wordml" xmlns:wps="http://schemas.microsoft.com/office/word/2010/wordprocessingShape" mc:Ignorable="w14 w15 w16se wp14">
+<w:footnotes xmlns:wpc="http://schemas.microsoft.com/office/word/2010/wordprocessingCanvas" xmlns:cx="http://schemas.microsoft.com/office/drawing/2014/chartex" xmlns:cx1="http://schemas.microsoft.com/office/drawing/2015/9/8/chartex" xmlns:cx2="http://schemas.microsoft.com/office/drawing/2015/10/21/chartex" xmlns:cx3="http://schemas.microsoft.com/office/drawing/2016/5/9/chartex" xmlns:cx4="http://schemas.microsoft.com/office/drawing/2016/5/10/chartex" xmlns:cx5="http://schemas.microsoft.com/office/drawing/2016/5/11/chartex" xmlns:cx6="http://schemas.microsoft.com/office/drawing/2016/5/12/chartex" xmlns:cx7="http://schemas.microsoft.com/office/drawing/2016/5/13/chartex" xmlns:cx8="http://schemas.microsoft.com/office/drawing/2016/5/14/chartex" xmlns:mc="http://schemas.openxmlformats.org/markup-compatibility/2006" xmlns:aink="http://schemas.microsoft.com/office/drawing/2016/ink" xmlns:am3d="http://schemas.microsoft.com/office/drawing/2017/model3d" xmlns:o="urn:schemas-microsoft-com:office:office" xmlns:r="http://schemas.openxmlformats.org/officeDocument/2006/relationships" xmlns:m="http://schemas.openxmlformats.org/officeDocument/2006/math" xmlns:v="urn:schemas-microsoft-com:vml" xmlns:wp14="http://schemas.microsoft.com/office/word/2010/wordprocessingDrawing" xmlns:wp="http://schemas.openxmlformats.org/drawingml/2006/wordprocessingDrawing" xmlns:w10="urn:schemas-microsoft-com:office:word" xmlns:w="http://schemas.openxmlformats.org/wordprocessingml/2006/main" xmlns:w14="http://schemas.microsoft.com/office/word/2010/wordml" xmlns:w15="http://schemas.microsoft.com/office/word/2012/wordml" xmlns:w16cid="http://schemas.microsoft.com/office/word/2016/wordml/cid" xmlns:w16se="http://schemas.microsoft.com/office/word/2015/wordml/symex" xmlns:wpg="http://schemas.microsoft.com/office/word/2010/wordprocessingGroup" xmlns:wpi="http://schemas.microsoft.com/office/word/2010/wordprocessingInk" xmlns:wne="http://schemas.microsoft.com/office/word/2006/wordml" xmlns:wps="http://schemas.microsoft.com/office/word/2010/wordprocessingShape" mc:Ignorable="w14 w15 w16se w16cid wp14">
   <w:footnote w:type="separator" w:id="-1">
     <w:p>
       <w:pPr>
@@ -8228,7 +8278,7 @@
 </file>
 
 <file path=word/header1.xml><?xml version="1.0" encoding="utf-8"?>
-<w:hdr xmlns:wpc="http://schemas.microsoft.com/office/word/2010/wordprocessingCanvas" xmlns:cx="http://schemas.microsoft.com/office/drawing/2014/chartex" xmlns:mc="http://schemas.openxmlformats.org/markup-compatibility/2006" xmlns:o="urn:schemas-microsoft-com:office:office" xmlns:r="http://schemas.openxmlformats.org/officeDocument/2006/relationships" xmlns:m="http://schemas.openxmlformats.org/officeDocument/2006/math" xmlns:v="urn:schemas-microsoft-com:vml" xmlns:wp14="http://schemas.microsoft.com/office/word/2010/wordprocessingDrawing" xmlns:wp="http://schemas.openxmlformats.org/drawingml/2006/wordprocessingDrawing" xmlns:w10="urn:schemas-microsoft-com:office:word" xmlns:w="http://schemas.openxmlformats.org/wordprocessingml/2006/main" xmlns:w14="http://schemas.microsoft.com/office/word/2010/wordml" xmlns:w15="http://schemas.microsoft.com/office/word/2012/wordml" xmlns:w16se="http://schemas.microsoft.com/office/word/2015/wordml/symex" xmlns:wpg="http://schemas.microsoft.com/office/word/2010/wordprocessingGroup" xmlns:wpi="http://schemas.microsoft.com/office/word/2010/wordprocessingInk" xmlns:wne="http://schemas.microsoft.com/office/word/2006/wordml" xmlns:wps="http://schemas.microsoft.com/office/word/2010/wordprocessingShape" mc:Ignorable="w14 w15 w16se wp14">
+<w:hdr xmlns:wpc="http://schemas.microsoft.com/office/word/2010/wordprocessingCanvas" xmlns:cx="http://schemas.microsoft.com/office/drawing/2014/chartex" xmlns:cx1="http://schemas.microsoft.com/office/drawing/2015/9/8/chartex" xmlns:cx2="http://schemas.microsoft.com/office/drawing/2015/10/21/chartex" xmlns:cx3="http://schemas.microsoft.com/office/drawing/2016/5/9/chartex" xmlns:cx4="http://schemas.microsoft.com/office/drawing/2016/5/10/chartex" xmlns:cx5="http://schemas.microsoft.com/office/drawing/2016/5/11/chartex" xmlns:cx6="http://schemas.microsoft.com/office/drawing/2016/5/12/chartex" xmlns:cx7="http://schemas.microsoft.com/office/drawing/2016/5/13/chartex" xmlns:cx8="http://schemas.microsoft.com/office/drawing/2016/5/14/chartex" xmlns:mc="http://schemas.openxmlformats.org/markup-compatibility/2006" xmlns:aink="http://schemas.microsoft.com/office/drawing/2016/ink" xmlns:am3d="http://schemas.microsoft.com/office/drawing/2017/model3d" xmlns:o="urn:schemas-microsoft-com:office:office" xmlns:r="http://schemas.openxmlformats.org/officeDocument/2006/relationships" xmlns:m="http://schemas.openxmlformats.org/officeDocument/2006/math" xmlns:v="urn:schemas-microsoft-com:vml" xmlns:wp14="http://schemas.microsoft.com/office/word/2010/wordprocessingDrawing" xmlns:wp="http://schemas.openxmlformats.org/drawingml/2006/wordprocessingDrawing" xmlns:w10="urn:schemas-microsoft-com:office:word" xmlns:w="http://schemas.openxmlformats.org/wordprocessingml/2006/main" xmlns:w14="http://schemas.microsoft.com/office/word/2010/wordml" xmlns:w15="http://schemas.microsoft.com/office/word/2012/wordml" xmlns:w16cid="http://schemas.microsoft.com/office/word/2016/wordml/cid" xmlns:w16se="http://schemas.microsoft.com/office/word/2015/wordml/symex" xmlns:wpg="http://schemas.microsoft.com/office/word/2010/wordprocessingGroup" xmlns:wpi="http://schemas.microsoft.com/office/word/2010/wordprocessingInk" xmlns:wne="http://schemas.microsoft.com/office/word/2006/wordml" xmlns:wps="http://schemas.microsoft.com/office/word/2010/wordprocessingShape" mc:Ignorable="w14 w15 w16se w16cid wp14">
   <w:p>
     <w:pPr>
       <w:pStyle w:val="Header"/>
@@ -8245,7 +8295,7 @@
 </file>
 
 <file path=word/header2.xml><?xml version="1.0" encoding="utf-8"?>
-<w:hdr xmlns:wpc="http://schemas.microsoft.com/office/word/2010/wordprocessingCanvas" xmlns:cx="http://schemas.microsoft.com/office/drawing/2014/chartex" xmlns:mc="http://schemas.openxmlformats.org/markup-compatibility/2006" xmlns:o="urn:schemas-microsoft-com:office:office" xmlns:r="http://schemas.openxmlformats.org/officeDocument/2006/relationships" xmlns:m="http://schemas.openxmlformats.org/officeDocument/2006/math" xmlns:v="urn:schemas-microsoft-com:vml" xmlns:wp14="http://schemas.microsoft.com/office/word/2010/wordprocessingDrawing" xmlns:wp="http://schemas.openxmlformats.org/drawingml/2006/wordprocessingDrawing" xmlns:w10="urn:schemas-microsoft-com:office:word" xmlns:w="http://schemas.openxmlformats.org/wordprocessingml/2006/main" xmlns:w14="http://schemas.microsoft.com/office/word/2010/wordml" xmlns:w15="http://schemas.microsoft.com/office/word/2012/wordml" xmlns:w16se="http://schemas.microsoft.com/office/word/2015/wordml/symex" xmlns:wpg="http://schemas.microsoft.com/office/word/2010/wordprocessingGroup" xmlns:wpi="http://schemas.microsoft.com/office/word/2010/wordprocessingInk" xmlns:wne="http://schemas.microsoft.com/office/word/2006/wordml" xmlns:wps="http://schemas.microsoft.com/office/word/2010/wordprocessingShape" mc:Ignorable="w14 w15 w16se wp14">
+<w:hdr xmlns:wpc="http://schemas.microsoft.com/office/word/2010/wordprocessingCanvas" xmlns:cx="http://schemas.microsoft.com/office/drawing/2014/chartex" xmlns:cx1="http://schemas.microsoft.com/office/drawing/2015/9/8/chartex" xmlns:cx2="http://schemas.microsoft.com/office/drawing/2015/10/21/chartex" xmlns:cx3="http://schemas.microsoft.com/office/drawing/2016/5/9/chartex" xmlns:cx4="http://schemas.microsoft.com/office/drawing/2016/5/10/chartex" xmlns:cx5="http://schemas.microsoft.com/office/drawing/2016/5/11/chartex" xmlns:cx6="http://schemas.microsoft.com/office/drawing/2016/5/12/chartex" xmlns:cx7="http://schemas.microsoft.com/office/drawing/2016/5/13/chartex" xmlns:cx8="http://schemas.microsoft.com/office/drawing/2016/5/14/chartex" xmlns:mc="http://schemas.openxmlformats.org/markup-compatibility/2006" xmlns:aink="http://schemas.microsoft.com/office/drawing/2016/ink" xmlns:am3d="http://schemas.microsoft.com/office/drawing/2017/model3d" xmlns:o="urn:schemas-microsoft-com:office:office" xmlns:r="http://schemas.openxmlformats.org/officeDocument/2006/relationships" xmlns:m="http://schemas.openxmlformats.org/officeDocument/2006/math" xmlns:v="urn:schemas-microsoft-com:vml" xmlns:wp14="http://schemas.microsoft.com/office/word/2010/wordprocessingDrawing" xmlns:wp="http://schemas.openxmlformats.org/drawingml/2006/wordprocessingDrawing" xmlns:w10="urn:schemas-microsoft-com:office:word" xmlns:w="http://schemas.openxmlformats.org/wordprocessingml/2006/main" xmlns:w14="http://schemas.microsoft.com/office/word/2010/wordml" xmlns:w15="http://schemas.microsoft.com/office/word/2012/wordml" xmlns:w16cid="http://schemas.microsoft.com/office/word/2016/wordml/cid" xmlns:w16se="http://schemas.microsoft.com/office/word/2015/wordml/symex" xmlns:wpg="http://schemas.microsoft.com/office/word/2010/wordprocessingGroup" xmlns:wpi="http://schemas.microsoft.com/office/word/2010/wordprocessingInk" xmlns:wne="http://schemas.microsoft.com/office/word/2006/wordml" xmlns:wps="http://schemas.microsoft.com/office/word/2010/wordprocessingShape" mc:Ignorable="w14 w15 w16se w16cid wp14">
   <w:p>
     <w:pPr>
       <w:pStyle w:val="Header"/>
@@ -8262,7 +8312,7 @@
 </file>
 
 <file path=word/numbering.xml><?xml version="1.0" encoding="utf-8"?>
-<w:numbering xmlns:wpc="http://schemas.microsoft.com/office/word/2010/wordprocessingCanvas" xmlns:cx="http://schemas.microsoft.com/office/drawing/2014/chartex" xmlns:mc="http://schemas.openxmlformats.org/markup-compatibility/2006" xmlns:o="urn:schemas-microsoft-com:office:office" xmlns:r="http://schemas.openxmlformats.org/officeDocument/2006/relationships" xmlns:m="http://schemas.openxmlformats.org/officeDocument/2006/math" xmlns:v="urn:schemas-microsoft-com:vml" xmlns:wp14="http://schemas.microsoft.com/office/word/2010/wordprocessingDrawing" xmlns:wp="http://schemas.openxmlformats.org/drawingml/2006/wordprocessingDrawing" xmlns:w10="urn:schemas-microsoft-com:office:word" xmlns:w="http://schemas.openxmlformats.org/wordprocessingml/2006/main" xmlns:w14="http://schemas.microsoft.com/office/word/2010/wordml" xmlns:w15="http://schemas.microsoft.com/office/word/2012/wordml" xmlns:w16se="http://schemas.microsoft.com/office/word/2015/wordml/symex" xmlns:wpg="http://schemas.microsoft.com/office/word/2010/wordprocessingGroup" xmlns:wpi="http://schemas.microsoft.com/office/word/2010/wordprocessingInk" xmlns:wne="http://schemas.microsoft.com/office/word/2006/wordml" xmlns:wps="http://schemas.microsoft.com/office/word/2010/wordprocessingShape" mc:Ignorable="w14 w15 w16se wp14">
+<w:numbering xmlns:wpc="http://schemas.microsoft.com/office/word/2010/wordprocessingCanvas" xmlns:cx="http://schemas.microsoft.com/office/drawing/2014/chartex" xmlns:cx1="http://schemas.microsoft.com/office/drawing/2015/9/8/chartex" xmlns:cx2="http://schemas.microsoft.com/office/drawing/2015/10/21/chartex" xmlns:cx3="http://schemas.microsoft.com/office/drawing/2016/5/9/chartex" xmlns:cx4="http://schemas.microsoft.com/office/drawing/2016/5/10/chartex" xmlns:cx5="http://schemas.microsoft.com/office/drawing/2016/5/11/chartex" xmlns:cx6="http://schemas.microsoft.com/office/drawing/2016/5/12/chartex" xmlns:cx7="http://schemas.microsoft.com/office/drawing/2016/5/13/chartex" xmlns:cx8="http://schemas.microsoft.com/office/drawing/2016/5/14/chartex" xmlns:mc="http://schemas.openxmlformats.org/markup-compatibility/2006" xmlns:aink="http://schemas.microsoft.com/office/drawing/2016/ink" xmlns:am3d="http://schemas.microsoft.com/office/drawing/2017/model3d" xmlns:o="urn:schemas-microsoft-com:office:office" xmlns:r="http://schemas.openxmlformats.org/officeDocument/2006/relationships" xmlns:m="http://schemas.openxmlformats.org/officeDocument/2006/math" xmlns:v="urn:schemas-microsoft-com:vml" xmlns:wp14="http://schemas.microsoft.com/office/word/2010/wordprocessingDrawing" xmlns:wp="http://schemas.openxmlformats.org/drawingml/2006/wordprocessingDrawing" xmlns:w10="urn:schemas-microsoft-com:office:word" xmlns:w="http://schemas.openxmlformats.org/wordprocessingml/2006/main" xmlns:w14="http://schemas.microsoft.com/office/word/2010/wordml" xmlns:w15="http://schemas.microsoft.com/office/word/2012/wordml" xmlns:w16cid="http://schemas.microsoft.com/office/word/2016/wordml/cid" xmlns:w16se="http://schemas.microsoft.com/office/word/2015/wordml/symex" xmlns:wpg="http://schemas.microsoft.com/office/word/2010/wordprocessingGroup" xmlns:wpi="http://schemas.microsoft.com/office/word/2010/wordprocessingInk" xmlns:wne="http://schemas.microsoft.com/office/word/2006/wordml" xmlns:wps="http://schemas.microsoft.com/office/word/2010/wordprocessingShape" mc:Ignorable="w14 w15 w16se w16cid wp14">
   <w:abstractNum w:abstractNumId="0" w15:restartNumberingAfterBreak="0">
     <w:nsid w:val="1509332A"/>
     <w:multiLevelType w:val="hybridMultilevel"/>
@@ -9375,7 +9425,7 @@
 </file>
 
 <file path=word/styles.xml><?xml version="1.0" encoding="utf-8"?>
-<w:styles xmlns:mc="http://schemas.openxmlformats.org/markup-compatibility/2006" xmlns:r="http://schemas.openxmlformats.org/officeDocument/2006/relationships" xmlns:w="http://schemas.openxmlformats.org/wordprocessingml/2006/main" xmlns:w14="http://schemas.microsoft.com/office/word/2010/wordml" xmlns:w15="http://schemas.microsoft.com/office/word/2012/wordml" xmlns:w16se="http://schemas.microsoft.com/office/word/2015/wordml/symex" mc:Ignorable="w14 w15 w16se">
+<w:styles xmlns:mc="http://schemas.openxmlformats.org/markup-compatibility/2006" xmlns:r="http://schemas.openxmlformats.org/officeDocument/2006/relationships" xmlns:w="http://schemas.openxmlformats.org/wordprocessingml/2006/main" xmlns:w14="http://schemas.microsoft.com/office/word/2010/wordml" xmlns:w15="http://schemas.microsoft.com/office/word/2012/wordml" xmlns:w16cid="http://schemas.microsoft.com/office/word/2016/wordml/cid" xmlns:w16se="http://schemas.microsoft.com/office/word/2015/wordml/symex" mc:Ignorable="w14 w15 w16se w16cid">
   <w:docDefaults>
     <w:rPrDefault>
       <w:rPr>
@@ -9391,7 +9441,7 @@
       </w:pPr>
     </w:pPrDefault>
   </w:docDefaults>
-  <w:latentStyles w:defLockedState="0" w:defUIPriority="99" w:defSemiHidden="0" w:defUnhideWhenUsed="0" w:defQFormat="0" w:count="371">
+  <w:latentStyles w:defLockedState="0" w:defUIPriority="99" w:defSemiHidden="0" w:defUnhideWhenUsed="0" w:defQFormat="0" w:count="375">
     <w:lsdException w:name="Normal" w:uiPriority="0" w:qFormat="1"/>
     <w:lsdException w:name="heading 1" w:uiPriority="9" w:qFormat="1"/>
     <w:lsdException w:name="heading 2" w:semiHidden="1" w:uiPriority="9" w:unhideWhenUsed="1" w:qFormat="1"/>
@@ -9497,7 +9547,6 @@
     <w:lsdException w:name="HTML Sample" w:semiHidden="1" w:unhideWhenUsed="1"/>
     <w:lsdException w:name="HTML Typewriter" w:semiHidden="1" w:unhideWhenUsed="1"/>
     <w:lsdException w:name="HTML Variable" w:semiHidden="1" w:unhideWhenUsed="1"/>
-    <w:lsdException w:name="Normal Table" w:semiHidden="1" w:unhideWhenUsed="1"/>
     <w:lsdException w:name="annotation subject" w:semiHidden="1" w:unhideWhenUsed="1"/>
     <w:lsdException w:name="No List" w:semiHidden="1" w:unhideWhenUsed="1"/>
     <w:lsdException w:name="Outline List 1" w:semiHidden="1" w:unhideWhenUsed="1"/>
@@ -9541,10 +9590,8 @@
     <w:lsdException w:name="Table Elegant" w:semiHidden="1" w:unhideWhenUsed="1"/>
     <w:lsdException w:name="Table Professional" w:semiHidden="1" w:unhideWhenUsed="1"/>
     <w:lsdException w:name="Table Subtle 1" w:semiHidden="1" w:unhideWhenUsed="1"/>
-    <w:lsdException w:name="Table Subtle 2" w:semiHidden="1" w:unhideWhenUsed="1"/>
     <w:lsdException w:name="Table Web 1" w:semiHidden="1" w:unhideWhenUsed="1"/>
     <w:lsdException w:name="Table Web 2" w:semiHidden="1" w:unhideWhenUsed="1"/>
-    <w:lsdException w:name="Table Web 3" w:semiHidden="1" w:unhideWhenUsed="1"/>
     <w:lsdException w:name="Balloon Text" w:semiHidden="1" w:unhideWhenUsed="1"/>
     <w:lsdException w:name="Table Grid" w:uiPriority="39"/>
     <w:lsdException w:name="Table Theme" w:semiHidden="1" w:unhideWhenUsed="1"/>
@@ -9763,6 +9810,10 @@
     <w:lsdException w:name="List Table 5 Dark Accent 6" w:uiPriority="50"/>
     <w:lsdException w:name="List Table 6 Colorful Accent 6" w:uiPriority="51"/>
     <w:lsdException w:name="List Table 7 Colorful Accent 6" w:uiPriority="52"/>
+    <w:lsdException w:name="Mention" w:semiHidden="1" w:unhideWhenUsed="1"/>
+    <w:lsdException w:name="Smart Hyperlink" w:semiHidden="1" w:unhideWhenUsed="1"/>
+    <w:lsdException w:name="Hashtag" w:semiHidden="1" w:unhideWhenUsed="1"/>
+    <w:lsdException w:name="Unresolved Mention" w:semiHidden="1" w:unhideWhenUsed="1"/>
   </w:latentStyles>
   <w:style w:type="paragraph" w:default="1" w:styleId="Normal">
     <w:name w:val="Normal"/>
@@ -9861,6 +9912,7 @@
   <w:style w:type="character" w:default="1" w:styleId="DefaultParagraphFont">
     <w:name w:val="Default Paragraph Font"/>
     <w:uiPriority w:val="1"/>
+    <w:semiHidden/>
     <w:unhideWhenUsed/>
   </w:style>
   <w:style w:type="table" w:default="1" w:styleId="TableNormal">
@@ -10286,8 +10338,8 @@
     <w:uiPriority w:val="99"/>
     <w:rsid w:val="00A220AB"/>
   </w:style>
-  <w:style w:type="character" w:customStyle="1" w:styleId="UnresolvedMention">
-    <w:name w:val="Unresolved Mention"/>
+  <w:style w:type="character" w:customStyle="1" w:styleId="UnresolvedMention1">
+    <w:name w:val="Unresolved Mention1"/>
     <w:basedOn w:val="DefaultParagraphFont"/>
     <w:uiPriority w:val="99"/>
     <w:semiHidden/>
@@ -10769,7 +10821,7 @@
 </file>
 
 <file path=customXml/itemProps1.xml><?xml version="1.0" encoding="utf-8"?>
-<ds:datastoreItem xmlns:ds="http://schemas.openxmlformats.org/officeDocument/2006/customXml" ds:itemID="{52F6655F-3CC7-4C05-B6C9-BDB4BD7E589D}">
+<ds:datastoreItem xmlns:ds="http://schemas.openxmlformats.org/officeDocument/2006/customXml" ds:itemID="{5442C053-C83E-4679-8CA3-F9CCBE83E9FE}">
   <ds:schemaRefs>
     <ds:schemaRef ds:uri="http://schemas.openxmlformats.org/officeDocument/2006/bibliography"/>
   </ds:schemaRefs>

</xml_diff>

<commit_message>
project managment tools updated
</commit_message>
<xml_diff>
--- a/Progress Report.docx
+++ b/Progress Report.docx
@@ -2974,6 +2974,18 @@
       <w:pPr>
         <w:pStyle w:val="Basic"/>
         <w:numPr>
+          <w:ilvl w:val="2"/>
+          <w:numId w:val="12"/>
+        </w:numPr>
+      </w:pPr>
+      <w:r>
+        <w:t xml:space="preserve">Movements of plates naturally form coasts and borders </w:t>
+      </w:r>
+    </w:p>
+    <w:p>
+      <w:pPr>
+        <w:pStyle w:val="Basic"/>
+        <w:numPr>
           <w:ilvl w:val="1"/>
           <w:numId w:val="12"/>
         </w:numPr>
@@ -3174,6 +3186,7 @@
         </w:numPr>
       </w:pPr>
       <w:r>
+        <w:lastRenderedPageBreak/>
         <w:t>Hex based generation</w:t>
       </w:r>
     </w:p>
@@ -3206,30 +3219,6 @@
         </w:numPr>
       </w:pPr>
       <w:r>
-        <w:t xml:space="preserve">Desired generation to be less rational less “smooth” as they believe it will represent life better due to </w:t>
-      </w:r>
-      <w:r>
-        <w:t>its</w:t>
-      </w:r>
-      <w:r>
-        <w:t xml:space="preserve"> unpredictable nature.</w:t>
-      </w:r>
-      <w:r>
-        <w:t xml:space="preserve"> </w:t>
-      </w:r>
-      <w:r>
-        <w:t>I believe their dislike for seeds and random numbers is due to their lack understanding of how they impact generation, their issues are due to how the data is handled not the seeds themselves. As the data could be handled to generate those irregularities by adding a small chance for them to appear at the point that element is generated.</w:t>
-      </w:r>
-    </w:p>
-    <w:p>
-      <w:pPr>
-        <w:pStyle w:val="Basic"/>
-        <w:numPr>
-          <w:ilvl w:val="1"/>
-          <w:numId w:val="12"/>
-        </w:numPr>
-      </w:pPr>
-      <w:r>
         <w:t xml:space="preserve">Also using tectonics </w:t>
       </w:r>
     </w:p>
@@ -3366,50 +3355,53 @@
       </w:pPr>
       <w:bookmarkStart w:id="6" w:name="_Toc2114613"/>
       <w:r>
+        <w:t xml:space="preserve">Discussion of tools and technologies </w:t>
+      </w:r>
+      <w:r>
+        <w:t>–</w:t>
+      </w:r>
+      <w:r>
+        <w:t xml:space="preserve"> </w:t>
+      </w:r>
+      <w:r>
+        <w:t>Criteria 4 25%</w:t>
+      </w:r>
+      <w:r>
+        <w:t xml:space="preserve"> - 250 words</w:t>
+      </w:r>
+      <w:bookmarkEnd w:id="6"/>
+    </w:p>
+    <w:p>
+      <w:pPr>
+        <w:pStyle w:val="Basic"/>
+      </w:pPr>
+      <w:r>
+        <w:t xml:space="preserve">This project will use Unity as </w:t>
+      </w:r>
+      <w:r>
+        <w:t>its</w:t>
+      </w:r>
+      <w:r>
+        <w:t xml:space="preserve"> engine, as that will allow the project to focus on the procedural generation and not waste time developing a custom environment using an API to ren</w:t>
+      </w:r>
+      <w:r>
+        <w:t>der everything. As for picking U</w:t>
+      </w:r>
+      <w:r>
+        <w:t>nity specifically</w:t>
+      </w:r>
+      <w:r>
+        <w:t>,</w:t>
+      </w:r>
+      <w:r>
+        <w:t xml:space="preserve"> this is due to it being the engine</w:t>
+      </w:r>
+      <w:r>
+        <w:t xml:space="preserve"> (as similar projects have been completed with </w:t>
+      </w:r>
+      <w:r>
         <w:lastRenderedPageBreak/>
-        <w:t xml:space="preserve">Discussion of tools and technologies </w:t>
-      </w:r>
-      <w:r>
-        <w:t>–</w:t>
-      </w:r>
-      <w:r>
-        <w:t xml:space="preserve"> </w:t>
-      </w:r>
-      <w:r>
-        <w:t>Criteria 4 25%</w:t>
-      </w:r>
-      <w:r>
-        <w:t xml:space="preserve"> - 250 words</w:t>
-      </w:r>
-      <w:bookmarkEnd w:id="6"/>
-    </w:p>
-    <w:p>
-      <w:pPr>
-        <w:pStyle w:val="Basic"/>
-      </w:pPr>
-      <w:r>
-        <w:t xml:space="preserve">This project will use Unity as </w:t>
-      </w:r>
-      <w:r>
-        <w:t>its</w:t>
-      </w:r>
-      <w:r>
-        <w:t xml:space="preserve"> engine, as that will allow the project to focus on the procedural generation and not waste time developing a custom environment using an API to ren</w:t>
-      </w:r>
-      <w:r>
-        <w:t>der everything. As for picking U</w:t>
-      </w:r>
-      <w:r>
-        <w:t>nity specifically</w:t>
-      </w:r>
-      <w:r>
-        <w:t>,</w:t>
-      </w:r>
-      <w:r>
-        <w:t xml:space="preserve"> this is due to it being the engine</w:t>
-      </w:r>
-      <w:r>
-        <w:t xml:space="preserve"> (as similar projects have been completed with this approach it seemed most appropriate to use)</w:t>
+        <w:t>this approach it seemed most appropriate to use)</w:t>
       </w:r>
       <w:r>
         <w:t xml:space="preserve"> I have the most experience in, in turn meaning time will not be wasted trying to learn a brand-new tool.</w:t>
@@ -3730,7 +3722,6 @@
       </w:pPr>
       <w:bookmarkStart w:id="7" w:name="_Toc2114614"/>
       <w:r>
-        <w:lastRenderedPageBreak/>
         <w:t>Discussion of software dev methodology</w:t>
       </w:r>
       <w:r>
@@ -3788,6 +3779,7 @@
         <w:pStyle w:val="Basic"/>
       </w:pPr>
       <w:r>
+        <w:lastRenderedPageBreak/>
         <w:t xml:space="preserve">By implementing the chosen library </w:t>
       </w:r>
       <w:r>
@@ -3906,19 +3898,46 @@
         <w:pStyle w:val="Basic"/>
       </w:pPr>
       <w:r>
-        <w:t>A Gantt chart has been produced for the initial plan for the project through to completion (</w:t>
+        <w:t>Two</w:t>
+      </w:r>
+      <w:r>
+        <w:t xml:space="preserve"> Gantt chart</w:t>
+      </w:r>
+      <w:r>
+        <w:t>s</w:t>
+      </w:r>
+      <w:r>
+        <w:t xml:space="preserve"> ha</w:t>
+      </w:r>
+      <w:r>
+        <w:t>ve</w:t>
+      </w:r>
+      <w:r>
+        <w:t xml:space="preserve"> been produced for the initial plan for the project through to completion (</w:t>
+      </w:r>
+      <w:r>
+        <w:rPr>
+          <w:color w:val="FF0000"/>
+        </w:rPr>
+        <w:t>See appendix X</w:t>
+      </w:r>
+      <w:r>
+        <w:t>)</w:t>
+      </w:r>
+      <w:r>
+        <w:t>.</w:t>
+      </w:r>
+      <w:r>
+        <w:t xml:space="preserve"> </w:t>
+      </w:r>
+      <w:r>
+        <w:t xml:space="preserve">Where one estimates time based on only minor issues occurring the project, while the second has doubled the estimated time </w:t>
+      </w:r>
+      <w:r>
+        <w:t>to better allow for issues and difficulties that will appear to be handled, even with this larger estimate the project will still be completed on time.</w:t>
       </w:r>
       <w:bookmarkStart w:id="9" w:name="_GoBack"/>
       <w:bookmarkEnd w:id="9"/>
-      <w:r>
-        <w:rPr>
-          <w:color w:val="FF0000"/>
-        </w:rPr>
-        <w:t>See appendix X</w:t>
-      </w:r>
-      <w:r>
-        <w:t xml:space="preserve">)  </w:t>
-      </w:r>
     </w:p>
     <w:p>
       <w:pPr>
@@ -3938,29 +3957,18 @@
         <w:pStyle w:val="Basic"/>
       </w:pPr>
       <w:r>
-        <w:t xml:space="preserve">Testing </w:t>
-      </w:r>
-      <w:r>
-        <w:t xml:space="preserve">– </w:t>
+        <w:t xml:space="preserve">This project will require testing </w:t>
+      </w:r>
+      <w:r>
+        <w:t xml:space="preserve">by a user group that make up the target audience as it is a product designed to be used by people to assist with their table top gaming. People at Solent’s D20 </w:t>
       </w:r>
       <w:proofErr w:type="spellStart"/>
       <w:r>
-        <w:t>gotta</w:t>
+        <w:t>tabletop</w:t>
       </w:r>
       <w:proofErr w:type="spellEnd"/>
       <w:r>
-        <w:t xml:space="preserve"> get one of them test </w:t>
-      </w:r>
-      <w:proofErr w:type="spellStart"/>
-      <w:r>
-        <w:t>grooupps</w:t>
-      </w:r>
-      <w:proofErr w:type="spellEnd"/>
-      <w:r>
-        <w:t xml:space="preserve">. </w:t>
-      </w:r>
-      <w:r>
-        <w:t xml:space="preserve">People at D20 would probably be interested in testing it out. </w:t>
+        <w:t xml:space="preserve"> gaming society will be approached and asked if they would like to provide feedback after using the application. </w:t>
       </w:r>
     </w:p>
     <w:p>
@@ -4074,6 +4082,7 @@
         </w:numPr>
       </w:pPr>
       <w:r>
+        <w:lastRenderedPageBreak/>
         <w:t xml:space="preserve">Camera movement </w:t>
       </w:r>
     </w:p>
@@ -4295,12 +4304,33 @@
       </w:pPr>
       <w:bookmarkStart w:id="14" w:name="_Toc2114620"/>
       <w:r>
-        <w:t xml:space="preserve">Reference List and Reading list </w:t>
+        <w:t>Reference List</w:t>
+      </w:r>
+      <w:r>
+        <w:t xml:space="preserve"> </w:t>
       </w:r>
       <w:r>
         <w:t>– part of 2, a portion of 20%</w:t>
       </w:r>
       <w:bookmarkEnd w:id="14"/>
+    </w:p>
+    <w:p>
+      <w:pPr>
+        <w:pStyle w:val="Basic"/>
+      </w:pPr>
+    </w:p>
+    <w:p>
+      <w:pPr>
+        <w:pStyle w:val="Basic"/>
+      </w:pPr>
+    </w:p>
+    <w:p>
+      <w:pPr>
+        <w:pStyle w:val="personalHeading2"/>
+      </w:pPr>
+      <w:r>
+        <w:t>Reading List</w:t>
+      </w:r>
     </w:p>
     <w:p>
       <w:pPr>
@@ -4799,11 +4829,7 @@
         <w:pStyle w:val="Basic"/>
       </w:pPr>
       <w:r>
-        <w:t xml:space="preserve">A paper on real-time procedural terrain generation which focuses on using near real-time erosion to sculpt the landscape, where it covers a way to generate </w:t>
-      </w:r>
-      <w:r>
-        <w:lastRenderedPageBreak/>
-        <w:t>terrain using fractal noise and then ways to implement two different erosion methods onto said system, thermal erosion and hydraulic erosion. This is a useful paper and is an approach which could work for the terrain generation portion of the project.</w:t>
+        <w:t>A paper on real-time procedural terrain generation which focuses on using near real-time erosion to sculpt the landscape, where it covers a way to generate terrain using fractal noise and then ways to implement two different erosion methods onto said system, thermal erosion and hydraulic erosion. This is a useful paper and is an approach which could work for the terrain generation portion of the project.</w:t>
       </w:r>
     </w:p>
     <w:p>
@@ -4985,17 +5011,14 @@
         <w:pStyle w:val="Basic"/>
       </w:pPr>
       <w:r>
+        <w:lastRenderedPageBreak/>
         <w:t>Desired generation to be less rational less “smooth” as they believe it will represent life better due to its unpredictable nature.</w:t>
       </w:r>
       <w:r>
         <w:t xml:space="preserve"> </w:t>
       </w:r>
       <w:r>
-        <w:t xml:space="preserve">I believe their dislike for seeds and random numbers is due to their lack understanding of how they impact generation, their issues are due to how the data is handled not the seeds themselves. As the data could be handled to generate those irregularities </w:t>
-      </w:r>
-      <w:r>
-        <w:lastRenderedPageBreak/>
-        <w:t>by adding a small chance for them to appear at the point that element is generated.</w:t>
+        <w:t>I believe their dislike for seeds and random numbers is due to their lack understanding of how they impact generation, their issues are due to how the data is handled not the seeds themselves. As the data could be handled to generate those irregularities by adding a small chance for them to appear at the point that element is generated.</w:t>
       </w:r>
     </w:p>
     <w:p>
@@ -9547,6 +9570,7 @@
     <w:lsdException w:name="HTML Sample" w:semiHidden="1" w:unhideWhenUsed="1"/>
     <w:lsdException w:name="HTML Typewriter" w:semiHidden="1" w:unhideWhenUsed="1"/>
     <w:lsdException w:name="HTML Variable" w:semiHidden="1" w:unhideWhenUsed="1"/>
+    <w:lsdException w:name="Normal Table" w:semiHidden="1" w:unhideWhenUsed="1"/>
     <w:lsdException w:name="annotation subject" w:semiHidden="1" w:unhideWhenUsed="1"/>
     <w:lsdException w:name="No List" w:semiHidden="1" w:unhideWhenUsed="1"/>
     <w:lsdException w:name="Outline List 1" w:semiHidden="1" w:unhideWhenUsed="1"/>
@@ -9590,8 +9614,10 @@
     <w:lsdException w:name="Table Elegant" w:semiHidden="1" w:unhideWhenUsed="1"/>
     <w:lsdException w:name="Table Professional" w:semiHidden="1" w:unhideWhenUsed="1"/>
     <w:lsdException w:name="Table Subtle 1" w:semiHidden="1" w:unhideWhenUsed="1"/>
+    <w:lsdException w:name="Table Subtle 2" w:semiHidden="1" w:unhideWhenUsed="1"/>
     <w:lsdException w:name="Table Web 1" w:semiHidden="1" w:unhideWhenUsed="1"/>
     <w:lsdException w:name="Table Web 2" w:semiHidden="1" w:unhideWhenUsed="1"/>
+    <w:lsdException w:name="Table Web 3" w:semiHidden="1" w:unhideWhenUsed="1"/>
     <w:lsdException w:name="Balloon Text" w:semiHidden="1" w:unhideWhenUsed="1"/>
     <w:lsdException w:name="Table Grid" w:uiPriority="39"/>
     <w:lsdException w:name="Table Theme" w:semiHidden="1" w:unhideWhenUsed="1"/>
@@ -10817,11 +10843,11 @@
 </file>
 
 <file path=customXml/item1.xml><?xml version="1.0" encoding="utf-8"?>
-<b:Sources xmlns:b="http://schemas.openxmlformats.org/officeDocument/2006/bibliography" xmlns="http://schemas.openxmlformats.org/officeDocument/2006/bibliography" SelectedStyle="\APASixthEditionOfficeOnline.xsl" StyleName="APA" Version="6"/>
+<b:Sources xmlns:b="http://schemas.openxmlformats.org/officeDocument/2006/bibliography" xmlns="http://schemas.openxmlformats.org/officeDocument/2006/bibliography" SelectedStyle="\HarvardAnglia2008OfficeOnline.xsl" StyleName="Harvard - Anglia" Version="2008"/>
 </file>
 
 <file path=customXml/itemProps1.xml><?xml version="1.0" encoding="utf-8"?>
-<ds:datastoreItem xmlns:ds="http://schemas.openxmlformats.org/officeDocument/2006/customXml" ds:itemID="{5442C053-C83E-4679-8CA3-F9CCBE83E9FE}">
+<ds:datastoreItem xmlns:ds="http://schemas.openxmlformats.org/officeDocument/2006/customXml" ds:itemID="{A3B32ADA-4690-4722-9217-2B8D7A5E4FC0}">
   <ds:schemaRefs>
     <ds:schemaRef ds:uri="http://schemas.openxmlformats.org/officeDocument/2006/bibliography"/>
   </ds:schemaRefs>

</xml_diff>

<commit_message>
updated risk table and project specification
</commit_message>
<xml_diff>
--- a/Progress Report.docx
+++ b/Progress Report.docx
@@ -2884,11 +2884,24 @@
     </w:p>
     <w:p>
       <w:pPr>
+        <w:pStyle w:val="Basic"/>
+      </w:pPr>
+      <w:r>
+        <w:lastRenderedPageBreak/>
+        <w:t>With user tools to add labels with icons to represent settlements, dungeons etc, a way to track important characters location in the world.</w:t>
+      </w:r>
+      <w:bookmarkStart w:id="5" w:name="_GoBack"/>
+      <w:bookmarkEnd w:id="5"/>
+      <w:r>
+        <w:t xml:space="preserve"> to the generated map. </w:t>
+      </w:r>
+    </w:p>
+    <w:p>
+      <w:pPr>
         <w:pStyle w:val="personalHeading"/>
       </w:pPr>
-      <w:bookmarkStart w:id="5" w:name="_Toc2114612"/>
-      <w:r>
-        <w:lastRenderedPageBreak/>
+      <w:bookmarkStart w:id="6" w:name="_Toc2114612"/>
+      <w:r>
         <w:t xml:space="preserve">4 </w:t>
       </w:r>
       <w:r>
@@ -2906,7 +2919,7 @@
       <w:r>
         <w:t xml:space="preserve"> - 250 words</w:t>
       </w:r>
-      <w:bookmarkEnd w:id="5"/>
+      <w:bookmarkEnd w:id="6"/>
     </w:p>
     <w:p>
       <w:pPr>
@@ -3186,7 +3199,6 @@
         </w:numPr>
       </w:pPr>
       <w:r>
-        <w:lastRenderedPageBreak/>
         <w:t>Hex based generation</w:t>
       </w:r>
     </w:p>
@@ -3353,8 +3365,9 @@
       <w:pPr>
         <w:pStyle w:val="personalHeading"/>
       </w:pPr>
-      <w:bookmarkStart w:id="6" w:name="_Toc2114613"/>
-      <w:r>
+      <w:bookmarkStart w:id="7" w:name="_Toc2114613"/>
+      <w:r>
+        <w:lastRenderedPageBreak/>
         <w:t xml:space="preserve">Discussion of tools and technologies </w:t>
       </w:r>
       <w:r>
@@ -3369,7 +3382,7 @@
       <w:r>
         <w:t xml:space="preserve"> - 250 words</w:t>
       </w:r>
-      <w:bookmarkEnd w:id="6"/>
+      <w:bookmarkEnd w:id="7"/>
     </w:p>
     <w:p>
       <w:pPr>
@@ -3397,11 +3410,7 @@
         <w:t xml:space="preserve"> this is due to it being the engine</w:t>
       </w:r>
       <w:r>
-        <w:t xml:space="preserve"> (as similar projects have been completed with </w:t>
-      </w:r>
-      <w:r>
-        <w:lastRenderedPageBreak/>
-        <w:t>this approach it seemed most appropriate to use)</w:t>
+        <w:t xml:space="preserve"> (as similar projects have been completed with this approach it seemed most appropriate to use)</w:t>
       </w:r>
       <w:r>
         <w:t xml:space="preserve"> I have the most experience in, in turn meaning time will not be wasted trying to learn a brand-new tool.</w:t>
@@ -3433,6 +3442,91 @@
           <w:color w:val="FF0000"/>
         </w:rPr>
         <w:t xml:space="preserve"> </w:t>
+      </w:r>
+    </w:p>
+    <w:p>
+      <w:pPr>
+        <w:pStyle w:val="Basic"/>
+      </w:pPr>
+    </w:p>
+    <w:p>
+      <w:pPr>
+        <w:pStyle w:val="Basic"/>
+      </w:pPr>
+      <w:r>
+        <w:t>Having spent</w:t>
+      </w:r>
+      <w:r>
+        <w:t xml:space="preserve"> a week trying to learn the fortunes algorithm</w:t>
+      </w:r>
+      <w:r>
+        <w:t xml:space="preserve"> (</w:t>
+      </w:r>
+      <w:r>
+        <w:t>to be able to implement it without a library</w:t>
+      </w:r>
+      <w:r>
+        <w:t>),</w:t>
+      </w:r>
+      <w:r>
+        <w:t xml:space="preserve"> a greater understanding of how the algorithm functions</w:t>
+      </w:r>
+      <w:r>
+        <w:t xml:space="preserve"> was developed</w:t>
+      </w:r>
+      <w:r>
+        <w:t xml:space="preserve">. As a result, </w:t>
+      </w:r>
+      <w:r>
+        <w:t xml:space="preserve">pseudo code based </w:t>
+      </w:r>
+      <w:r>
+        <w:t>on this</w:t>
+      </w:r>
+      <w:r>
+        <w:t xml:space="preserve"> understanding </w:t>
+      </w:r>
+      <w:r>
+        <w:t xml:space="preserve">was created </w:t>
+      </w:r>
+      <w:r>
+        <w:t>(</w:t>
+      </w:r>
+      <w:r>
+        <w:rPr>
+          <w:color w:val="FF0000"/>
+        </w:rPr>
+        <w:t>See Appendix</w:t>
+      </w:r>
+      <w:r>
+        <w:t>)</w:t>
+      </w:r>
+      <w:r>
+        <w:t>.</w:t>
+      </w:r>
+      <w:r>
+        <w:t xml:space="preserve"> </w:t>
+      </w:r>
+      <w:r>
+        <w:t xml:space="preserve">However, </w:t>
+      </w:r>
+      <w:r>
+        <w:t>due to this new understanding, it was clear that</w:t>
+      </w:r>
+      <w:r>
+        <w:t xml:space="preserve"> </w:t>
+      </w:r>
+      <w:r>
+        <w:t>it would be too</w:t>
+      </w:r>
+      <w:r>
+        <w:t xml:space="preserve"> challenging to implement without hindering the project</w:t>
+      </w:r>
+      <w:r>
+        <w:t>’</w:t>
+      </w:r>
+      <w:r>
+        <w:t>s progression.</w:t>
       </w:r>
     </w:p>
     <w:p>
@@ -3444,7 +3538,7 @@
         </w:numPr>
       </w:pPr>
       <w:r>
-        <w:t xml:space="preserve">Libraries available to me? Which languages etc </w:t>
+        <w:t>Desired features</w:t>
       </w:r>
     </w:p>
     <w:p>
@@ -3456,7 +3550,13 @@
         </w:numPr>
       </w:pPr>
       <w:r>
-        <w:t xml:space="preserve">Delaunay libraries </w:t>
+        <w:t xml:space="preserve">Creation of </w:t>
+      </w:r>
+      <w:r>
+        <w:t>Voronoi</w:t>
+      </w:r>
+      <w:r>
+        <w:t xml:space="preserve"> diagrams</w:t>
       </w:r>
     </w:p>
     <w:p>
@@ -3467,6 +3567,35 @@
           <w:numId w:val="9"/>
         </w:numPr>
       </w:pPr>
+      <w:r>
+        <w:t xml:space="preserve">Creation of </w:t>
+      </w:r>
+      <w:r>
+        <w:t>Voronoi</w:t>
+      </w:r>
+      <w:r>
+        <w:t xml:space="preserve"> diagram onto a mesh </w:t>
+      </w:r>
+    </w:p>
+    <w:p>
+      <w:pPr>
+        <w:pStyle w:val="Basic"/>
+        <w:numPr>
+          <w:ilvl w:val="1"/>
+          <w:numId w:val="9"/>
+        </w:numPr>
+      </w:pPr>
+      <w:r>
+        <w:t xml:space="preserve">Delaunay implemented </w:t>
+      </w:r>
+    </w:p>
+    <w:p>
+      <w:pPr>
+        <w:pStyle w:val="Basic"/>
+      </w:pPr>
+      <w:r>
+        <w:t xml:space="preserve">The project will use </w:t>
+      </w:r>
       <w:hyperlink r:id="rId16" w:history="1">
         <w:r>
           <w:rPr>
@@ -3476,120 +3605,87 @@
         </w:r>
       </w:hyperlink>
       <w:r>
+        <w:t xml:space="preserve"> (</w:t>
+      </w:r>
+      <w:r>
+        <w:rPr>
+          <w:color w:val="FF0000"/>
+        </w:rPr>
+        <w:t>find a better way to refer to this</w:t>
+      </w:r>
+      <w:r>
+        <w:t>)</w:t>
+      </w:r>
+      <w:r>
+        <w:t xml:space="preserve"> as the library to provide both the fortunes algorithm to create Voronoi diagrams and Delaunay triangulation. This is due to it being the easiest to understand, due to its code being structured in the clearest way and the closest to other examples of the fortune algorithm. While also being feature complete. </w:t>
+      </w:r>
+    </w:p>
+    <w:p>
+      <w:pPr>
+        <w:pStyle w:val="Basic"/>
+        <w:rPr>
+          <w:color w:val="FF0000"/>
+        </w:rPr>
+      </w:pPr>
+      <w:r>
+        <w:rPr>
+          <w:color w:val="FF0000"/>
+        </w:rPr>
+        <w:t xml:space="preserve">See Discussion of tools n Tech in appendix for more </w:t>
+      </w:r>
+      <w:proofErr w:type="spellStart"/>
+      <w:r>
+        <w:rPr>
+          <w:color w:val="FF0000"/>
+        </w:rPr>
+        <w:t>deets</w:t>
+      </w:r>
+      <w:proofErr w:type="spellEnd"/>
+      <w:r>
+        <w:rPr>
+          <w:color w:val="FF0000"/>
+        </w:rPr>
         <w:t xml:space="preserve"> </w:t>
       </w:r>
-      <w:proofErr w:type="spellStart"/>
-      <w:r>
-        <w:t>c#</w:t>
-      </w:r>
-      <w:proofErr w:type="spellEnd"/>
+    </w:p>
+    <w:p>
+      <w:pPr>
+        <w:pStyle w:val="Basic"/>
+      </w:pPr>
+    </w:p>
+    <w:p>
+      <w:pPr>
+        <w:pStyle w:val="personalHeading"/>
+      </w:pPr>
+      <w:bookmarkStart w:id="8" w:name="_Toc2114614"/>
+      <w:r>
+        <w:t>Discussion of software dev methodology</w:t>
+      </w:r>
+      <w:r>
+        <w:t xml:space="preserve"> –</w:t>
+      </w:r>
       <w:r>
         <w:t xml:space="preserve"> </w:t>
       </w:r>
-    </w:p>
-    <w:p>
-      <w:pPr>
-        <w:pStyle w:val="Basic"/>
-        <w:numPr>
-          <w:ilvl w:val="1"/>
-          <w:numId w:val="9"/>
-        </w:numPr>
-      </w:pPr>
-      <w:hyperlink r:id="rId17" w:history="1">
-        <w:r>
-          <w:rPr>
-            <w:rStyle w:val="Hyperlink"/>
-          </w:rPr>
-          <w:t>https://github.com/SirAnthony/cppdelaunay</w:t>
-        </w:r>
-      </w:hyperlink>
-      <w:r>
-        <w:t xml:space="preserve"> </w:t>
-      </w:r>
-      <w:proofErr w:type="spellStart"/>
-      <w:r>
-        <w:t>c++</w:t>
-      </w:r>
-      <w:proofErr w:type="spellEnd"/>
-    </w:p>
-    <w:p>
-      <w:pPr>
-        <w:pStyle w:val="Basic"/>
-      </w:pPr>
-      <w:r>
-        <w:t>Having spent</w:t>
-      </w:r>
-      <w:r>
-        <w:t xml:space="preserve"> a week trying to learn the fortunes algorithm</w:t>
-      </w:r>
-      <w:r>
-        <w:t xml:space="preserve"> (</w:t>
-      </w:r>
-      <w:r>
-        <w:t>to be able to implement it without a library</w:t>
-      </w:r>
-      <w:r>
-        <w:t>),</w:t>
-      </w:r>
-      <w:r>
-        <w:t xml:space="preserve"> a greater understanding of how the algorithm functions</w:t>
-      </w:r>
-      <w:r>
-        <w:t xml:space="preserve"> was developed</w:t>
-      </w:r>
-      <w:r>
-        <w:t xml:space="preserve">. As a result, </w:t>
-      </w:r>
-      <w:r>
-        <w:t xml:space="preserve">pseudo code based </w:t>
-      </w:r>
-      <w:r>
-        <w:t>on this</w:t>
-      </w:r>
-      <w:r>
-        <w:t xml:space="preserve"> understanding </w:t>
-      </w:r>
-      <w:r>
-        <w:t xml:space="preserve">was created </w:t>
-      </w:r>
-      <w:r>
-        <w:t>(</w:t>
-      </w:r>
-      <w:r>
-        <w:rPr>
-          <w:color w:val="FF0000"/>
-        </w:rPr>
-        <w:t>See Appendix</w:t>
-      </w:r>
-      <w:r>
-        <w:t>)</w:t>
-      </w:r>
-      <w:r>
-        <w:t>.</w:t>
-      </w:r>
-      <w:r>
-        <w:t xml:space="preserve"> </w:t>
-      </w:r>
-      <w:r>
-        <w:t xml:space="preserve">However, </w:t>
-      </w:r>
-      <w:r>
-        <w:t>due to this new understanding, it was clear that</w:t>
-      </w:r>
-      <w:r>
-        <w:t xml:space="preserve"> </w:t>
-      </w:r>
-      <w:r>
-        <w:t>it would be too</w:t>
-      </w:r>
-      <w:r>
-        <w:t xml:space="preserve"> challenging to implement without hindering the project</w:t>
-      </w:r>
-      <w:r>
-        <w:t>’</w:t>
-      </w:r>
-      <w:r>
-        <w:t>s progression.</w:t>
+      <w:r>
+        <w:t>Criteria 5 25%</w:t>
+      </w:r>
+      <w:r>
+        <w:t xml:space="preserve"> - 375 words</w:t>
+      </w:r>
+      <w:bookmarkEnd w:id="8"/>
+    </w:p>
+    <w:p>
+      <w:pPr>
+        <w:pStyle w:val="Basic"/>
+      </w:pPr>
+    </w:p>
+    <w:p>
+      <w:pPr>
+        <w:pStyle w:val="Basic"/>
+      </w:pPr>
+      <w:r>
+        <w:t xml:space="preserve">Answer these </w:t>
       </w:r>
     </w:p>
     <w:p>
@@ -3601,154 +3697,30 @@
         </w:numPr>
       </w:pPr>
       <w:r>
-        <w:t>Desired features</w:t>
-      </w:r>
-    </w:p>
-    <w:p>
-      <w:pPr>
-        <w:pStyle w:val="Basic"/>
-        <w:numPr>
-          <w:ilvl w:val="1"/>
-          <w:numId w:val="9"/>
-        </w:numPr>
-      </w:pPr>
-      <w:r>
-        <w:t xml:space="preserve">Creation of </w:t>
-      </w:r>
-      <w:r>
-        <w:t>Voronoi</w:t>
-      </w:r>
-      <w:r>
-        <w:t xml:space="preserve"> diagrams</w:t>
-      </w:r>
-    </w:p>
-    <w:p>
-      <w:pPr>
-        <w:pStyle w:val="Basic"/>
-        <w:numPr>
-          <w:ilvl w:val="1"/>
-          <w:numId w:val="9"/>
-        </w:numPr>
-      </w:pPr>
-      <w:r>
-        <w:t xml:space="preserve">Creation of </w:t>
-      </w:r>
-      <w:r>
-        <w:t>Voronoi</w:t>
-      </w:r>
-      <w:r>
-        <w:t xml:space="preserve"> diagram onto a mesh </w:t>
-      </w:r>
-    </w:p>
-    <w:p>
-      <w:pPr>
-        <w:pStyle w:val="Basic"/>
-        <w:numPr>
-          <w:ilvl w:val="1"/>
-          <w:numId w:val="9"/>
-        </w:numPr>
-      </w:pPr>
-      <w:r>
-        <w:t xml:space="preserve">Delaunay implemented </w:t>
-      </w:r>
-    </w:p>
-    <w:p>
-      <w:pPr>
-        <w:pStyle w:val="Basic"/>
-      </w:pPr>
-      <w:r>
-        <w:t xml:space="preserve">The project will use </w:t>
-      </w:r>
-      <w:hyperlink r:id="rId18" w:history="1">
-        <w:r>
-          <w:rPr>
-            <w:rStyle w:val="Hyperlink"/>
-          </w:rPr>
-          <w:t>https://github.com/jceipek/Unity-delaunay</w:t>
-        </w:r>
-      </w:hyperlink>
-      <w:r>
-        <w:t xml:space="preserve"> (</w:t>
-      </w:r>
-      <w:r>
-        <w:rPr>
-          <w:color w:val="FF0000"/>
-        </w:rPr>
-        <w:t>find a better way to refer to this</w:t>
-      </w:r>
-      <w:r>
-        <w:t>)</w:t>
-      </w:r>
-      <w:r>
-        <w:t xml:space="preserve"> as the library to provide both the fortunes algorithm to create Voronoi diagrams and Delaunay triangulation. This is due to it being the easiest to understand, due to its code being structured in the clearest way and the closest to other examples of the fortune algorithm. While also being feature complete. </w:t>
-      </w:r>
-    </w:p>
-    <w:p>
-      <w:pPr>
-        <w:pStyle w:val="Basic"/>
-        <w:rPr>
-          <w:color w:val="FF0000"/>
-        </w:rPr>
-      </w:pPr>
-      <w:r>
-        <w:rPr>
-          <w:color w:val="FF0000"/>
-        </w:rPr>
-        <w:t xml:space="preserve">See Discussion of tools n Tech in appendix for more </w:t>
-      </w:r>
-      <w:proofErr w:type="spellStart"/>
-      <w:r>
-        <w:rPr>
-          <w:color w:val="FF0000"/>
-        </w:rPr>
-        <w:t>deets</w:t>
-      </w:r>
-      <w:proofErr w:type="spellEnd"/>
-      <w:r>
-        <w:rPr>
-          <w:color w:val="FF0000"/>
-        </w:rPr>
-        <w:t xml:space="preserve"> </w:t>
-      </w:r>
-    </w:p>
-    <w:p>
-      <w:pPr>
-        <w:pStyle w:val="Basic"/>
-      </w:pPr>
-    </w:p>
-    <w:p>
-      <w:pPr>
-        <w:pStyle w:val="personalHeading"/>
-      </w:pPr>
-      <w:bookmarkStart w:id="7" w:name="_Toc2114614"/>
-      <w:r>
-        <w:t>Discussion of software dev methodology</w:t>
-      </w:r>
-      <w:r>
-        <w:t xml:space="preserve"> –</w:t>
-      </w:r>
-      <w:r>
-        <w:t xml:space="preserve"> </w:t>
-      </w:r>
-      <w:r>
-        <w:t>Criteria 5 25%</w:t>
-      </w:r>
-      <w:r>
-        <w:t xml:space="preserve"> - 375 words</w:t>
-      </w:r>
-      <w:bookmarkEnd w:id="7"/>
-    </w:p>
-    <w:p>
-      <w:pPr>
-        <w:pStyle w:val="Basic"/>
-      </w:pPr>
-    </w:p>
-    <w:p>
-      <w:pPr>
-        <w:pStyle w:val="Basic"/>
-      </w:pPr>
-      <w:r>
-        <w:t xml:space="preserve">Answer these </w:t>
+        <w:t xml:space="preserve"> How to do you plan to begin the project? </w:t>
+      </w:r>
+    </w:p>
+    <w:p>
+      <w:pPr>
+        <w:pStyle w:val="Basic"/>
+      </w:pPr>
+      <w:r>
+        <w:lastRenderedPageBreak/>
+        <w:t>#By planning the plan</w:t>
+      </w:r>
+      <w:r>
+        <w:t xml:space="preserve"> setting up timeboxes, filling up a Trello so I will not have to waste much time later setting up plans and I can just continue working with ease </w:t>
+      </w:r>
+    </w:p>
+    <w:p>
+      <w:pPr>
+        <w:pStyle w:val="Basic"/>
+      </w:pPr>
+      <w:r>
+        <w:t xml:space="preserve">By implementing the chosen library </w:t>
+      </w:r>
+      <w:r>
+        <w:t>to begin generation</w:t>
       </w:r>
     </w:p>
     <w:p>
@@ -3760,30 +3732,21 @@
         </w:numPr>
       </w:pPr>
       <w:r>
-        <w:t xml:space="preserve"> How to do you plan to begin the project? </w:t>
-      </w:r>
-    </w:p>
-    <w:p>
-      <w:pPr>
-        <w:pStyle w:val="Basic"/>
-      </w:pPr>
-      <w:r>
-        <w:t>#By planning the plan</w:t>
-      </w:r>
-      <w:r>
-        <w:t xml:space="preserve"> setting up timeboxes, filling up a Trello so I will not have to waste much time later setting up plans and I can just continue working with ease </w:t>
-      </w:r>
-    </w:p>
-    <w:p>
-      <w:pPr>
-        <w:pStyle w:val="Basic"/>
-      </w:pPr>
-      <w:r>
-        <w:lastRenderedPageBreak/>
-        <w:t xml:space="preserve">By implementing the chosen library </w:t>
-      </w:r>
-      <w:r>
-        <w:t>to begin generation</w:t>
+        <w:t xml:space="preserve"> How will you organize the plan and weekly workload? </w:t>
+      </w:r>
+    </w:p>
+    <w:p>
+      <w:pPr>
+        <w:pStyle w:val="Basic"/>
+      </w:pPr>
+      <w:r>
+        <w:t xml:space="preserve">Using </w:t>
+      </w:r>
+      <w:r>
+        <w:t>T</w:t>
+      </w:r>
+      <w:r>
+        <w:t xml:space="preserve">rello to store my weekly tasks </w:t>
       </w:r>
     </w:p>
     <w:p>
@@ -3795,21 +3758,15 @@
         </w:numPr>
       </w:pPr>
       <w:r>
-        <w:t xml:space="preserve"> How will you organize the plan and weekly workload? </w:t>
-      </w:r>
-    </w:p>
-    <w:p>
-      <w:pPr>
-        <w:pStyle w:val="Basic"/>
-      </w:pPr>
-      <w:r>
-        <w:t xml:space="preserve">Using </w:t>
-      </w:r>
-      <w:r>
-        <w:t>T</w:t>
-      </w:r>
-      <w:r>
-        <w:t xml:space="preserve">rello to store my weekly tasks </w:t>
+        <w:t xml:space="preserve"> How frequently will you re-evaluate progress compared to the plan? </w:t>
+      </w:r>
+    </w:p>
+    <w:p>
+      <w:pPr>
+        <w:pStyle w:val="Basic"/>
+      </w:pPr>
+      <w:r>
+        <w:t xml:space="preserve">On a weekly basis </w:t>
       </w:r>
     </w:p>
     <w:p>
@@ -3821,15 +3778,174 @@
         </w:numPr>
       </w:pPr>
       <w:r>
-        <w:t xml:space="preserve"> How frequently will you re-evaluate progress compared to the plan? </w:t>
-      </w:r>
-    </w:p>
-    <w:p>
-      <w:pPr>
-        <w:pStyle w:val="Basic"/>
-      </w:pPr>
-      <w:r>
-        <w:t xml:space="preserve">On a weekly basis </w:t>
+        <w:t xml:space="preserve"> How will risks be managed? </w:t>
+      </w:r>
+    </w:p>
+    <w:p>
+      <w:pPr>
+        <w:pStyle w:val="Basic"/>
+      </w:pPr>
+      <w:r>
+        <w:t>All foreseeable risks have already had backup plans put into place (</w:t>
+      </w:r>
+      <w:r>
+        <w:rPr>
+          <w:color w:val="FF0000"/>
+        </w:rPr>
+        <w:t>See appendix X</w:t>
+      </w:r>
+      <w:r>
+        <w:t>)</w:t>
+      </w:r>
+      <w:r>
+        <w:t>. Any unexpected risks will have to be handled upon them happening which could result in delays in completing features or the project.</w:t>
+      </w:r>
+    </w:p>
+    <w:p>
+      <w:pPr>
+        <w:pStyle w:val="Basic"/>
+      </w:pPr>
+    </w:p>
+    <w:p>
+      <w:pPr>
+        <w:pStyle w:val="personalHeading"/>
+      </w:pPr>
+      <w:bookmarkStart w:id="9" w:name="_Toc2114615"/>
+      <w:r>
+        <w:t xml:space="preserve">Discussion of project management tools and metrics </w:t>
+      </w:r>
+      <w:r>
+        <w:t>–</w:t>
+      </w:r>
+      <w:r>
+        <w:t xml:space="preserve"> </w:t>
+      </w:r>
+      <w:r>
+        <w:t>Criteria 5 25%</w:t>
+      </w:r>
+      <w:r>
+        <w:t xml:space="preserve"> - 375 words</w:t>
+      </w:r>
+      <w:bookmarkEnd w:id="9"/>
+    </w:p>
+    <w:p>
+      <w:pPr>
+        <w:pStyle w:val="Basic"/>
+      </w:pPr>
+      <w:r>
+        <w:t>This project will follow the Timebox management methodology</w:t>
+      </w:r>
+      <w:r>
+        <w:t>.</w:t>
+      </w:r>
+    </w:p>
+    <w:p>
+      <w:pPr>
+        <w:pStyle w:val="Basic"/>
+      </w:pPr>
+      <w:r>
+        <w:t>Two</w:t>
+      </w:r>
+      <w:r>
+        <w:t xml:space="preserve"> Gantt chart</w:t>
+      </w:r>
+      <w:r>
+        <w:t>s</w:t>
+      </w:r>
+      <w:r>
+        <w:t xml:space="preserve"> ha</w:t>
+      </w:r>
+      <w:r>
+        <w:t>ve</w:t>
+      </w:r>
+      <w:r>
+        <w:t xml:space="preserve"> been produced for the initial plan for the project through to completion (</w:t>
+      </w:r>
+      <w:r>
+        <w:rPr>
+          <w:color w:val="FF0000"/>
+        </w:rPr>
+        <w:t>See appendix X</w:t>
+      </w:r>
+      <w:r>
+        <w:t>)</w:t>
+      </w:r>
+      <w:r>
+        <w:t>.</w:t>
+      </w:r>
+      <w:r>
+        <w:t xml:space="preserve"> </w:t>
+      </w:r>
+      <w:r>
+        <w:t xml:space="preserve">Where one estimates time based on only minor issues occurring the project, while the second has doubled the estimated time </w:t>
+      </w:r>
+      <w:r>
+        <w:t>to better allow for issues and difficulties that will appear to be handled, even with this larger estimate the project will still be completed on time.</w:t>
+      </w:r>
+      <w:r>
+        <w:t xml:space="preserve"> </w:t>
+      </w:r>
+    </w:p>
+    <w:p>
+      <w:pPr>
+        <w:pStyle w:val="personalHeading"/>
+      </w:pPr>
+      <w:bookmarkStart w:id="10" w:name="_Toc2114616"/>
+      <w:r>
+        <w:t>Resource implications</w:t>
+      </w:r>
+      <w:bookmarkEnd w:id="10"/>
+      <w:r>
+        <w:t xml:space="preserve"> </w:t>
+      </w:r>
+    </w:p>
+    <w:p>
+      <w:pPr>
+        <w:pStyle w:val="Basic"/>
+      </w:pPr>
+      <w:r>
+        <w:t xml:space="preserve">This project will require testing </w:t>
+      </w:r>
+      <w:r>
+        <w:t xml:space="preserve">by a user group that make up the target audience as it is a product designed to be used by people to assist with their table top gaming. People at Solent’s D20 </w:t>
+      </w:r>
+      <w:proofErr w:type="spellStart"/>
+      <w:r>
+        <w:t>tabletop</w:t>
+      </w:r>
+      <w:proofErr w:type="spellEnd"/>
+      <w:r>
+        <w:t xml:space="preserve"> gaming society will be approached and asked if they would like to provide feedback after using the application. </w:t>
+      </w:r>
+    </w:p>
+    <w:p>
+      <w:pPr>
+        <w:pStyle w:val="personalHeading"/>
+      </w:pPr>
+      <w:bookmarkStart w:id="11" w:name="_Toc2114617"/>
+      <w:r>
+        <w:t xml:space="preserve">High level overview of classes that may be required </w:t>
+      </w:r>
+      <w:r>
+        <w:t>–</w:t>
+      </w:r>
+      <w:r>
+        <w:t xml:space="preserve"> </w:t>
+      </w:r>
+      <w:r>
+        <w:t>Criteria 4 25%</w:t>
+      </w:r>
+      <w:r>
+        <w:t xml:space="preserve"> - 125 words</w:t>
+      </w:r>
+      <w:bookmarkEnd w:id="11"/>
+    </w:p>
+    <w:p>
+      <w:pPr>
+        <w:pStyle w:val="Basic"/>
+      </w:pPr>
+      <w:r>
+        <w:t>A high-level class diagram with inheritance, composition and aggregation</w:t>
       </w:r>
     </w:p>
     <w:p>
@@ -3841,164 +3957,7 @@
         </w:numPr>
       </w:pPr>
       <w:r>
-        <w:t xml:space="preserve"> How will risks be managed? </w:t>
-      </w:r>
-    </w:p>
-    <w:p>
-      <w:pPr>
-        <w:pStyle w:val="Basic"/>
-        <w:rPr>
-          <w:color w:val="FF0000"/>
-        </w:rPr>
-      </w:pPr>
-      <w:r>
-        <w:rPr>
-          <w:color w:val="FF0000"/>
-        </w:rPr>
-        <w:t xml:space="preserve">See Discussion of software dev methodology for </w:t>
-      </w:r>
-      <w:proofErr w:type="spellStart"/>
-      <w:r>
-        <w:rPr>
-          <w:color w:val="FF0000"/>
-        </w:rPr>
-        <w:t>deets</w:t>
-      </w:r>
-      <w:proofErr w:type="spellEnd"/>
-    </w:p>
-    <w:p>
-      <w:pPr>
-        <w:pStyle w:val="Basic"/>
-      </w:pPr>
-    </w:p>
-    <w:p>
-      <w:pPr>
-        <w:pStyle w:val="personalHeading"/>
-      </w:pPr>
-      <w:bookmarkStart w:id="8" w:name="_Toc2114615"/>
-      <w:r>
-        <w:t xml:space="preserve">Discussion of project management tools and metrics </w:t>
-      </w:r>
-      <w:r>
-        <w:t>–</w:t>
-      </w:r>
-      <w:r>
-        <w:t xml:space="preserve"> </w:t>
-      </w:r>
-      <w:r>
-        <w:t>Criteria 5 25%</w:t>
-      </w:r>
-      <w:r>
-        <w:t xml:space="preserve"> - 375 words</w:t>
-      </w:r>
-      <w:bookmarkEnd w:id="8"/>
-    </w:p>
-    <w:p>
-      <w:pPr>
-        <w:pStyle w:val="Basic"/>
-      </w:pPr>
-      <w:r>
-        <w:t>Two</w:t>
-      </w:r>
-      <w:r>
-        <w:t xml:space="preserve"> Gantt chart</w:t>
-      </w:r>
-      <w:r>
-        <w:t>s</w:t>
-      </w:r>
-      <w:r>
-        <w:t xml:space="preserve"> ha</w:t>
-      </w:r>
-      <w:r>
-        <w:t>ve</w:t>
-      </w:r>
-      <w:r>
-        <w:t xml:space="preserve"> been produced for the initial plan for the project through to completion (</w:t>
-      </w:r>
-      <w:r>
-        <w:rPr>
-          <w:color w:val="FF0000"/>
-        </w:rPr>
-        <w:t>See appendix X</w:t>
-      </w:r>
-      <w:r>
-        <w:t>)</w:t>
-      </w:r>
-      <w:r>
-        <w:t>.</w:t>
-      </w:r>
-      <w:r>
-        <w:t xml:space="preserve"> </w:t>
-      </w:r>
-      <w:r>
-        <w:t xml:space="preserve">Where one estimates time based on only minor issues occurring the project, while the second has doubled the estimated time </w:t>
-      </w:r>
-      <w:r>
-        <w:t>to better allow for issues and difficulties that will appear to be handled, even with this larger estimate the project will still be completed on time.</w:t>
-      </w:r>
-      <w:bookmarkStart w:id="9" w:name="_GoBack"/>
-      <w:bookmarkEnd w:id="9"/>
-    </w:p>
-    <w:p>
-      <w:pPr>
-        <w:pStyle w:val="personalHeading"/>
-      </w:pPr>
-      <w:bookmarkStart w:id="10" w:name="_Toc2114616"/>
-      <w:r>
-        <w:t>Resource implications</w:t>
-      </w:r>
-      <w:bookmarkEnd w:id="10"/>
-      <w:r>
-        <w:t xml:space="preserve"> </w:t>
-      </w:r>
-    </w:p>
-    <w:p>
-      <w:pPr>
-        <w:pStyle w:val="Basic"/>
-      </w:pPr>
-      <w:r>
-        <w:t xml:space="preserve">This project will require testing </w:t>
-      </w:r>
-      <w:r>
-        <w:t xml:space="preserve">by a user group that make up the target audience as it is a product designed to be used by people to assist with their table top gaming. People at Solent’s D20 </w:t>
-      </w:r>
-      <w:proofErr w:type="spellStart"/>
-      <w:r>
-        <w:t>tabletop</w:t>
-      </w:r>
-      <w:proofErr w:type="spellEnd"/>
-      <w:r>
-        <w:t xml:space="preserve"> gaming society will be approached and asked if they would like to provide feedback after using the application. </w:t>
-      </w:r>
-    </w:p>
-    <w:p>
-      <w:pPr>
-        <w:pStyle w:val="personalHeading"/>
-      </w:pPr>
-      <w:bookmarkStart w:id="11" w:name="_Toc2114617"/>
-      <w:r>
-        <w:t xml:space="preserve">High level overview of classes that may be required </w:t>
-      </w:r>
-      <w:r>
-        <w:t>–</w:t>
-      </w:r>
-      <w:r>
-        <w:t xml:space="preserve"> </w:t>
-      </w:r>
-      <w:r>
-        <w:t>Criteria 4 25%</w:t>
-      </w:r>
-      <w:r>
-        <w:t xml:space="preserve"> - 125 words</w:t>
-      </w:r>
-      <w:bookmarkEnd w:id="11"/>
-    </w:p>
-    <w:p>
-      <w:pPr>
-        <w:pStyle w:val="Basic"/>
-      </w:pPr>
-      <w:r>
-        <w:t>A high-level class diagram with inheritance, composition and aggregation</w:t>
+        <w:t xml:space="preserve">Generation manager </w:t>
       </w:r>
     </w:p>
     <w:p>
@@ -4010,18 +3969,7 @@
         </w:numPr>
       </w:pPr>
       <w:r>
-        <w:t xml:space="preserve">Generation manager </w:t>
-      </w:r>
-    </w:p>
-    <w:p>
-      <w:pPr>
-        <w:pStyle w:val="Basic"/>
-        <w:numPr>
-          <w:ilvl w:val="0"/>
-          <w:numId w:val="9"/>
-        </w:numPr>
-      </w:pPr>
-      <w:r>
+        <w:lastRenderedPageBreak/>
         <w:t xml:space="preserve">Save manager? </w:t>
       </w:r>
       <w:r>
@@ -4030,7 +3978,7 @@
       <w:r>
         <w:t xml:space="preserve"> </w:t>
       </w:r>
-      <w:hyperlink r:id="rId19" w:history="1">
+      <w:hyperlink r:id="rId17" w:history="1">
         <w:r>
           <w:rPr>
             <w:rStyle w:val="Hyperlink"/>
@@ -4050,7 +3998,7 @@
           <w:numId w:val="9"/>
         </w:numPr>
       </w:pPr>
-      <w:hyperlink r:id="rId20" w:history="1">
+      <w:hyperlink r:id="rId18" w:history="1">
         <w:r>
           <w:rPr>
             <w:rStyle w:val="Hyperlink"/>
@@ -4061,7 +4009,7 @@
       <w:r>
         <w:t xml:space="preserve"> </w:t>
       </w:r>
-      <w:hyperlink r:id="rId21" w:history="1">
+      <w:hyperlink r:id="rId19" w:history="1">
         <w:r>
           <w:rPr>
             <w:rStyle w:val="Hyperlink"/>
@@ -4082,7 +4030,6 @@
         </w:numPr>
       </w:pPr>
       <w:r>
-        <w:lastRenderedPageBreak/>
         <w:t xml:space="preserve">Camera movement </w:t>
       </w:r>
     </w:p>
@@ -4268,10 +4215,10 @@
           <w:numId w:val="9"/>
         </w:numPr>
         <w:sectPr>
-          <w:headerReference w:type="default" r:id="rId22"/>
-          <w:footerReference w:type="default" r:id="rId23"/>
-          <w:headerReference w:type="first" r:id="rId24"/>
-          <w:footerReference w:type="first" r:id="rId25"/>
+          <w:headerReference w:type="default" r:id="rId20"/>
+          <w:footerReference w:type="default" r:id="rId21"/>
+          <w:headerReference w:type="first" r:id="rId22"/>
+          <w:footerReference w:type="first" r:id="rId23"/>
           <w:pgSz w:w="11906" w:h="16838"/>
           <w:pgMar w:top="1440" w:right="1440" w:bottom="1440" w:left="1440" w:header="708" w:footer="708" w:gutter="0"/>
           <w:pgNumType w:start="0"/>
@@ -4367,7 +4314,7 @@
       <w:pPr>
         <w:pStyle w:val="Basic"/>
       </w:pPr>
-      <w:hyperlink r:id="rId26" w:history="1">
+      <w:hyperlink r:id="rId24" w:history="1">
         <w:r>
           <w:rPr>
             <w:rStyle w:val="Hyperlink"/>
@@ -4402,7 +4349,7 @@
       <w:pPr>
         <w:pStyle w:val="Basic"/>
       </w:pPr>
-      <w:hyperlink r:id="rId27" w:history="1">
+      <w:hyperlink r:id="rId25" w:history="1">
         <w:r>
           <w:rPr>
             <w:rStyle w:val="Hyperlink"/>
@@ -4465,7 +4412,7 @@
       <w:r>
         <w:br/>
       </w:r>
-      <w:hyperlink r:id="rId28" w:history="1">
+      <w:hyperlink r:id="rId26" w:history="1">
         <w:r>
           <w:rPr>
             <w:rStyle w:val="Hyperlink"/>
@@ -4522,7 +4469,7 @@
       <w:pPr>
         <w:pStyle w:val="Basic"/>
       </w:pPr>
-      <w:hyperlink r:id="rId29" w:history="1">
+      <w:hyperlink r:id="rId27" w:history="1">
         <w:r>
           <w:rPr>
             <w:rStyle w:val="Hyperlink"/>
@@ -4546,7 +4493,7 @@
       <w:pPr>
         <w:pStyle w:val="Basic"/>
       </w:pPr>
-      <w:hyperlink r:id="rId30" w:history="1">
+      <w:hyperlink r:id="rId28" w:history="1">
         <w:r>
           <w:rPr>
             <w:rStyle w:val="Hyperlink"/>
@@ -4570,7 +4517,7 @@
       <w:pPr>
         <w:pStyle w:val="Basic"/>
       </w:pPr>
-      <w:hyperlink r:id="rId31" w:history="1">
+      <w:hyperlink r:id="rId29" w:history="1">
         <w:r>
           <w:rPr>
             <w:rStyle w:val="Hyperlink"/>
@@ -4586,7 +4533,7 @@
       <w:pPr>
         <w:pStyle w:val="Basic"/>
       </w:pPr>
-      <w:hyperlink r:id="rId32" w:history="1">
+      <w:hyperlink r:id="rId30" w:history="1">
         <w:r>
           <w:rPr>
             <w:rStyle w:val="Hyperlink"/>
@@ -4610,7 +4557,7 @@
       <w:pPr>
         <w:pStyle w:val="Basic"/>
       </w:pPr>
-      <w:hyperlink r:id="rId33" w:history="1">
+      <w:hyperlink r:id="rId31" w:history="1">
         <w:r>
           <w:rPr>
             <w:rStyle w:val="Hyperlink"/>
@@ -4642,7 +4589,7 @@
       <w:pPr>
         <w:pStyle w:val="Basic"/>
       </w:pPr>
-      <w:hyperlink r:id="rId34" w:history="1">
+      <w:hyperlink r:id="rId32" w:history="1">
         <w:r>
           <w:rPr>
             <w:rStyle w:val="Hyperlink"/>
@@ -4671,7 +4618,7 @@
       <w:pPr>
         <w:pStyle w:val="Basic"/>
       </w:pPr>
-      <w:hyperlink r:id="rId35" w:history="1">
+      <w:hyperlink r:id="rId33" w:history="1">
         <w:r>
           <w:rPr>
             <w:rStyle w:val="Hyperlink"/>
@@ -4696,7 +4643,7 @@
       <w:r>
         <w:t xml:space="preserve"> diagrams to generate biomes on a polygonal map, also brings up Holdridge life zones could be used as an alternative </w:t>
       </w:r>
-      <w:hyperlink r:id="rId36" w:history="1">
+      <w:hyperlink r:id="rId34" w:history="1">
         <w:r>
           <w:rPr>
             <w:rStyle w:val="Hyperlink"/>
@@ -4717,7 +4664,7 @@
       <w:pPr>
         <w:pStyle w:val="Basic"/>
       </w:pPr>
-      <w:hyperlink r:id="rId37" w:history="1">
+      <w:hyperlink r:id="rId35" w:history="1">
         <w:r>
           <w:rPr>
             <w:rStyle w:val="Hyperlink"/>
@@ -4757,7 +4704,7 @@
       <w:pPr>
         <w:pStyle w:val="Basic"/>
       </w:pPr>
-      <w:hyperlink r:id="rId38" w:history="1">
+      <w:hyperlink r:id="rId36" w:history="1">
         <w:r>
           <w:rPr>
             <w:rStyle w:val="Hyperlink"/>
@@ -4798,7 +4745,7 @@
       <w:pPr>
         <w:pStyle w:val="Basic"/>
       </w:pPr>
-      <w:hyperlink r:id="rId39" w:history="1">
+      <w:hyperlink r:id="rId37" w:history="1">
         <w:r>
           <w:rPr>
             <w:rStyle w:val="Hyperlink"/>
@@ -4841,7 +4788,7 @@
       <w:pPr>
         <w:pStyle w:val="Basic"/>
       </w:pPr>
-      <w:hyperlink r:id="rId40" w:history="1">
+      <w:hyperlink r:id="rId38" w:history="1">
         <w:r>
           <w:rPr>
             <w:rStyle w:val="Hyperlink"/>
@@ -4873,7 +4820,7 @@
       <w:pPr>
         <w:pStyle w:val="Basic"/>
       </w:pPr>
-      <w:hyperlink r:id="rId41" w:history="1">
+      <w:hyperlink r:id="rId39" w:history="1">
         <w:r>
           <w:rPr>
             <w:rStyle w:val="Hyperlink"/>
@@ -4917,7 +4864,7 @@
       <w:pPr>
         <w:pStyle w:val="Basic"/>
       </w:pPr>
-      <w:hyperlink r:id="rId42" w:history="1">
+      <w:hyperlink r:id="rId40" w:history="1">
         <w:r>
           <w:rPr>
             <w:rStyle w:val="Hyperlink"/>
@@ -4957,7 +4904,7 @@
       <w:pPr>
         <w:pStyle w:val="Basic"/>
       </w:pPr>
-      <w:hyperlink r:id="rId43" w:history="1">
+      <w:hyperlink r:id="rId41" w:history="1">
         <w:r>
           <w:rPr>
             <w:rStyle w:val="Hyperlink"/>
@@ -5061,7 +5008,7 @@
       <w:pPr>
         <w:pStyle w:val="Basic"/>
       </w:pPr>
-      <w:hyperlink r:id="rId44" w:history="1">
+      <w:hyperlink r:id="rId42" w:history="1">
         <w:r>
           <w:rPr>
             <w:rStyle w:val="Hyperlink"/>
@@ -5144,7 +5091,7 @@
       <w:pPr>
         <w:pStyle w:val="Basic"/>
       </w:pPr>
-      <w:hyperlink r:id="rId45" w:history="1">
+      <w:hyperlink r:id="rId43" w:history="1">
         <w:r>
           <w:rPr>
             <w:rStyle w:val="Hyperlink"/>
@@ -5194,7 +5141,7 @@
                     </pic:cNvPicPr>
                   </pic:nvPicPr>
                   <pic:blipFill>
-                    <a:blip r:embed="rId46" cstate="print">
+                    <a:blip r:embed="rId44" cstate="print">
                       <a:extLst>
                         <a:ext uri="{28A0092B-C50C-407E-A947-70E740481C1C}">
                           <a14:useLocalDpi xmlns:a14="http://schemas.microsoft.com/office/drawing/2010/main" val="0"/>
@@ -5417,7 +5364,7 @@
             <w:pPr>
               <w:pStyle w:val="NoSpacing"/>
             </w:pPr>
-            <w:hyperlink r:id="rId47" w:history="1">
+            <w:hyperlink r:id="rId45" w:history="1">
               <w:r>
                 <w:rPr>
                   <w:rStyle w:val="Hyperlink"/>
@@ -5468,7 +5415,7 @@
             <w:pPr>
               <w:pStyle w:val="NoSpacing"/>
             </w:pPr>
-            <w:hyperlink r:id="rId48" w:history="1">
+            <w:hyperlink r:id="rId46" w:history="1">
               <w:r>
                 <w:rPr>
                   <w:rStyle w:val="Hyperlink"/>
@@ -5601,7 +5548,7 @@
             <w:r>
               <w:t xml:space="preserve">, visual scripting, C# and C++ </w:t>
             </w:r>
-            <w:hyperlink r:id="rId49" w:history="1">
+            <w:hyperlink r:id="rId47" w:history="1">
               <w:r>
                 <w:rPr>
                   <w:rStyle w:val="Hyperlink"/>
@@ -6817,7 +6764,7 @@
             <w:pPr>
               <w:pStyle w:val="NoSpacing"/>
             </w:pPr>
-            <w:hyperlink r:id="rId50" w:history="1">
+            <w:hyperlink r:id="rId48" w:history="1">
               <w:r>
                 <w:rPr>
                   <w:rStyle w:val="Hyperlink"/>
@@ -6928,7 +6875,7 @@
             <w:pPr>
               <w:pStyle w:val="NoSpacing"/>
             </w:pPr>
-            <w:hyperlink r:id="rId51" w:history="1">
+            <w:hyperlink r:id="rId49" w:history="1">
               <w:r>
                 <w:rPr>
                   <w:rStyle w:val="Hyperlink"/>
@@ -7048,7 +6995,7 @@
             <w:pPr>
               <w:pStyle w:val="NoSpacing"/>
             </w:pPr>
-            <w:hyperlink r:id="rId52" w:history="1">
+            <w:hyperlink r:id="rId50" w:history="1">
               <w:r>
                 <w:rPr>
                   <w:rStyle w:val="Hyperlink"/>
@@ -7159,7 +7106,7 @@
             <w:pPr>
               <w:pStyle w:val="NoSpacing"/>
             </w:pPr>
-            <w:hyperlink r:id="rId53" w:history="1">
+            <w:hyperlink r:id="rId51" w:history="1">
               <w:r>
                 <w:rPr>
                   <w:rStyle w:val="Hyperlink"/>
@@ -7285,7 +7232,7 @@
             <w:pPr>
               <w:pStyle w:val="NoSpacing"/>
             </w:pPr>
-            <w:hyperlink r:id="rId54" w:history="1">
+            <w:hyperlink r:id="rId52" w:history="1">
               <w:r>
                 <w:rPr>
                   <w:rStyle w:val="Hyperlink"/>
@@ -7410,9 +7357,9 @@
         <w:tblLook w:val="04A0" w:firstRow="1" w:lastRow="0" w:firstColumn="1" w:lastColumn="0" w:noHBand="0" w:noVBand="1"/>
       </w:tblPr>
       <w:tblGrid>
-        <w:gridCol w:w="3246"/>
+        <w:gridCol w:w="2776"/>
         <w:gridCol w:w="1520"/>
-        <w:gridCol w:w="4594"/>
+        <w:gridCol w:w="5064"/>
       </w:tblGrid>
       <w:tr>
         <w:tc>
@@ -8026,6 +7973,210 @@
           </w:p>
         </w:tc>
       </w:tr>
+      <w:tr>
+        <w:tc>
+          <w:tcPr>
+            <w:tcW w:w="0" w:type="auto"/>
+            <w:tcBorders>
+              <w:top w:val="single" w:sz="8" w:space="0" w:color="000000"/>
+              <w:left w:val="single" w:sz="8" w:space="0" w:color="000000"/>
+              <w:bottom w:val="single" w:sz="8" w:space="0" w:color="000000"/>
+              <w:right w:val="single" w:sz="8" w:space="0" w:color="000000"/>
+            </w:tcBorders>
+            <w:tcMar>
+              <w:top w:w="100" w:type="dxa"/>
+              <w:left w:w="100" w:type="dxa"/>
+              <w:bottom w:w="100" w:type="dxa"/>
+              <w:right w:w="100" w:type="dxa"/>
+            </w:tcMar>
+          </w:tcPr>
+          <w:p>
+            <w:pPr>
+              <w:pStyle w:val="NoSpacing"/>
+              <w:rPr>
+                <w:lang w:eastAsia="en-GB"/>
+              </w:rPr>
+            </w:pPr>
+            <w:r>
+              <w:rPr>
+                <w:lang w:eastAsia="en-GB"/>
+              </w:rPr>
+              <w:t xml:space="preserve">Home PC breaks irreparably </w:t>
+            </w:r>
+          </w:p>
+        </w:tc>
+        <w:tc>
+          <w:tcPr>
+            <w:tcW w:w="0" w:type="auto"/>
+            <w:tcBorders>
+              <w:top w:val="single" w:sz="8" w:space="0" w:color="000000"/>
+              <w:left w:val="single" w:sz="8" w:space="0" w:color="000000"/>
+              <w:bottom w:val="single" w:sz="8" w:space="0" w:color="000000"/>
+              <w:right w:val="single" w:sz="8" w:space="0" w:color="000000"/>
+            </w:tcBorders>
+            <w:tcMar>
+              <w:top w:w="100" w:type="dxa"/>
+              <w:left w:w="100" w:type="dxa"/>
+              <w:bottom w:w="100" w:type="dxa"/>
+              <w:right w:w="100" w:type="dxa"/>
+            </w:tcMar>
+          </w:tcPr>
+          <w:p>
+            <w:pPr>
+              <w:pStyle w:val="NoSpacing"/>
+              <w:rPr>
+                <w:lang w:eastAsia="en-GB"/>
+              </w:rPr>
+            </w:pPr>
+            <w:r>
+              <w:rPr>
+                <w:lang w:eastAsia="en-GB"/>
+              </w:rPr>
+              <w:t xml:space="preserve">Medium/low </w:t>
+            </w:r>
+          </w:p>
+        </w:tc>
+        <w:tc>
+          <w:tcPr>
+            <w:tcW w:w="0" w:type="auto"/>
+            <w:tcBorders>
+              <w:top w:val="single" w:sz="8" w:space="0" w:color="000000"/>
+              <w:left w:val="single" w:sz="8" w:space="0" w:color="000000"/>
+              <w:bottom w:val="single" w:sz="8" w:space="0" w:color="000000"/>
+              <w:right w:val="single" w:sz="8" w:space="0" w:color="000000"/>
+            </w:tcBorders>
+            <w:tcMar>
+              <w:top w:w="100" w:type="dxa"/>
+              <w:left w:w="100" w:type="dxa"/>
+              <w:bottom w:w="100" w:type="dxa"/>
+              <w:right w:w="100" w:type="dxa"/>
+            </w:tcMar>
+          </w:tcPr>
+          <w:p>
+            <w:pPr>
+              <w:pStyle w:val="NoSpacing"/>
+              <w:rPr>
+                <w:lang w:eastAsia="en-GB"/>
+              </w:rPr>
+            </w:pPr>
+            <w:r>
+              <w:rPr>
+                <w:lang w:eastAsia="en-GB"/>
+              </w:rPr>
+              <w:t>Use university computers to work from as all progress is backed up using source control very little work should be lost.</w:t>
+            </w:r>
+          </w:p>
+        </w:tc>
+      </w:tr>
+      <w:tr>
+        <w:tc>
+          <w:tcPr>
+            <w:tcW w:w="0" w:type="auto"/>
+            <w:tcBorders>
+              <w:top w:val="single" w:sz="8" w:space="0" w:color="000000"/>
+              <w:left w:val="single" w:sz="8" w:space="0" w:color="000000"/>
+              <w:bottom w:val="single" w:sz="8" w:space="0" w:color="000000"/>
+              <w:right w:val="single" w:sz="8" w:space="0" w:color="000000"/>
+            </w:tcBorders>
+            <w:tcMar>
+              <w:top w:w="100" w:type="dxa"/>
+              <w:left w:w="100" w:type="dxa"/>
+              <w:bottom w:w="100" w:type="dxa"/>
+              <w:right w:w="100" w:type="dxa"/>
+            </w:tcMar>
+          </w:tcPr>
+          <w:p>
+            <w:pPr>
+              <w:pStyle w:val="NoSpacing"/>
+              <w:rPr>
+                <w:lang w:eastAsia="en-GB"/>
+              </w:rPr>
+            </w:pPr>
+            <w:r>
+              <w:rPr>
+                <w:lang w:eastAsia="en-GB"/>
+              </w:rPr>
+              <w:t>Project data loss</w:t>
+            </w:r>
+          </w:p>
+        </w:tc>
+        <w:tc>
+          <w:tcPr>
+            <w:tcW w:w="0" w:type="auto"/>
+            <w:tcBorders>
+              <w:top w:val="single" w:sz="8" w:space="0" w:color="000000"/>
+              <w:left w:val="single" w:sz="8" w:space="0" w:color="000000"/>
+              <w:bottom w:val="single" w:sz="8" w:space="0" w:color="000000"/>
+              <w:right w:val="single" w:sz="8" w:space="0" w:color="000000"/>
+            </w:tcBorders>
+            <w:tcMar>
+              <w:top w:w="100" w:type="dxa"/>
+              <w:left w:w="100" w:type="dxa"/>
+              <w:bottom w:w="100" w:type="dxa"/>
+              <w:right w:w="100" w:type="dxa"/>
+            </w:tcMar>
+          </w:tcPr>
+          <w:p>
+            <w:pPr>
+              <w:pStyle w:val="NoSpacing"/>
+              <w:rPr>
+                <w:lang w:eastAsia="en-GB"/>
+              </w:rPr>
+            </w:pPr>
+            <w:r>
+              <w:rPr>
+                <w:lang w:eastAsia="en-GB"/>
+              </w:rPr>
+              <w:t xml:space="preserve">Low </w:t>
+            </w:r>
+          </w:p>
+        </w:tc>
+        <w:tc>
+          <w:tcPr>
+            <w:tcW w:w="0" w:type="auto"/>
+            <w:tcBorders>
+              <w:top w:val="single" w:sz="8" w:space="0" w:color="000000"/>
+              <w:left w:val="single" w:sz="8" w:space="0" w:color="000000"/>
+              <w:bottom w:val="single" w:sz="8" w:space="0" w:color="000000"/>
+              <w:right w:val="single" w:sz="8" w:space="0" w:color="000000"/>
+            </w:tcBorders>
+            <w:tcMar>
+              <w:top w:w="100" w:type="dxa"/>
+              <w:left w:w="100" w:type="dxa"/>
+              <w:bottom w:w="100" w:type="dxa"/>
+              <w:right w:w="100" w:type="dxa"/>
+            </w:tcMar>
+          </w:tcPr>
+          <w:p>
+            <w:pPr>
+              <w:pStyle w:val="NoSpacing"/>
+              <w:rPr>
+                <w:lang w:eastAsia="en-GB"/>
+              </w:rPr>
+            </w:pPr>
+            <w:r>
+              <w:rPr>
+                <w:lang w:eastAsia="en-GB"/>
+              </w:rPr>
+              <w:t xml:space="preserve">At the end of a day create backups of project locally, in the cloud (google drive) and on a memory stick encase </w:t>
+            </w:r>
+            <w:proofErr w:type="spellStart"/>
+            <w:r>
+              <w:rPr>
+                <w:lang w:eastAsia="en-GB"/>
+              </w:rPr>
+              <w:t>Github</w:t>
+            </w:r>
+            <w:proofErr w:type="spellEnd"/>
+            <w:r>
+              <w:rPr>
+                <w:lang w:eastAsia="en-GB"/>
+              </w:rPr>
+              <w:t xml:space="preserve"> were to fail.</w:t>
+            </w:r>
+          </w:p>
+        </w:tc>
+      </w:tr>
     </w:tbl>
     <w:p>
       <w:pPr>
@@ -8073,22 +8224,6 @@
       </w:pPr>
       <w:r>
         <w:t xml:space="preserve">Log all the time </w:t>
-      </w:r>
-    </w:p>
-    <w:p>
-      <w:pPr>
-        <w:pStyle w:val="personalHeading4"/>
-      </w:pPr>
-      <w:r>
-        <w:t>26/02/19</w:t>
-      </w:r>
-    </w:p>
-    <w:p>
-      <w:pPr>
-        <w:pStyle w:val="Basic"/>
-      </w:pPr>
-      <w:r>
-        <w:t>Focus on improving progress report</w:t>
       </w:r>
     </w:p>
     <w:p>
@@ -8100,7 +8235,23 @@
         </w:numPr>
       </w:pPr>
       <w:r>
-        <w:t>Filling in more details in literature review</w:t>
+        <w:t>Gantt charts created both long and short estimates</w:t>
+      </w:r>
+    </w:p>
+    <w:p>
+      <w:pPr>
+        <w:pStyle w:val="personalHeading4"/>
+      </w:pPr>
+      <w:r>
+        <w:t>26/02/19</w:t>
+      </w:r>
+    </w:p>
+    <w:p>
+      <w:pPr>
+        <w:pStyle w:val="Basic"/>
+      </w:pPr>
+      <w:r>
+        <w:t>Focus on improving progress report</w:t>
       </w:r>
     </w:p>
     <w:p>
@@ -8112,11 +8263,38 @@
         </w:numPr>
       </w:pPr>
       <w:r>
-        <w:t xml:space="preserve">Rewording tools section so it’s no longer in first person </w:t>
+        <w:t>Filling in more details in literature review</w:t>
+      </w:r>
+    </w:p>
+    <w:p>
+      <w:pPr>
+        <w:pStyle w:val="Basic"/>
+        <w:numPr>
+          <w:ilvl w:val="0"/>
+          <w:numId w:val="9"/>
+        </w:numPr>
+      </w:pPr>
+      <w:r>
+        <w:t>Rewording tools section so it’s no longer in first person</w:t>
+      </w:r>
+    </w:p>
+    <w:p>
+      <w:pPr>
+        <w:pStyle w:val="Basic"/>
+        <w:numPr>
+          <w:ilvl w:val="0"/>
+          <w:numId w:val="9"/>
+        </w:numPr>
+      </w:pPr>
+      <w:r>
+        <w:t>Wrote up about erosion style generation</w:t>
+      </w:r>
+      <w:r>
+        <w:t xml:space="preserve"> </w:t>
       </w:r>
     </w:p>
     <w:sectPr>
-      <w:footerReference w:type="first" r:id="rId55"/>
+      <w:footerReference w:type="first" r:id="rId53"/>
       <w:pgSz w:w="11906" w:h="16838"/>
       <w:pgMar w:top="1440" w:right="1440" w:bottom="1440" w:left="1440" w:header="708" w:footer="708" w:gutter="0"/>
       <w:pgNumType w:fmt="upperLetter" w:start="1"/>
@@ -10847,7 +11025,7 @@
 </file>
 
 <file path=customXml/itemProps1.xml><?xml version="1.0" encoding="utf-8"?>
-<ds:datastoreItem xmlns:ds="http://schemas.openxmlformats.org/officeDocument/2006/customXml" ds:itemID="{A3B32ADA-4690-4722-9217-2B8D7A5E4FC0}">
+<ds:datastoreItem xmlns:ds="http://schemas.openxmlformats.org/officeDocument/2006/customXml" ds:itemID="{F8EFC0AA-9CF2-41A5-87B7-70B58C434550}">
   <ds:schemaRefs>
     <ds:schemaRef ds:uri="http://schemas.openxmlformats.org/officeDocument/2006/bibliography"/>
   </ds:schemaRefs>

</xml_diff>

<commit_message>
updated Aims section into a paragragh and not a list
</commit_message>
<xml_diff>
--- a/Progress Report.docx
+++ b/Progress Report.docx
@@ -2299,61 +2299,53 @@
       </w:r>
       <w:proofErr w:type="spellEnd"/>
       <w:r>
-        <w:t xml:space="preserve"> 46words</w:t>
-      </w:r>
+        <w:t xml:space="preserve"> </w:t>
+      </w:r>
+      <w:r>
+        <w:t>106</w:t>
+      </w:r>
+      <w:r>
+        <w:t>words</w:t>
+      </w:r>
+      <w:bookmarkStart w:id="2" w:name="_GoBack"/>
       <w:bookmarkEnd w:id="1"/>
-    </w:p>
-    <w:p>
-      <w:pPr>
-        <w:pStyle w:val="Basic"/>
-      </w:pPr>
-      <w:r>
-        <w:t xml:space="preserve">Gain a deeper understanding of </w:t>
-      </w:r>
-      <w:r>
-        <w:t>procedural</w:t>
-      </w:r>
-      <w:r>
-        <w:t xml:space="preserve"> techniques</w:t>
-      </w:r>
-    </w:p>
-    <w:p>
-      <w:pPr>
-        <w:pStyle w:val="Basic"/>
-      </w:pPr>
-      <w:r>
-        <w:t xml:space="preserve">Simplify world creation for fantasy table top </w:t>
+      <w:bookmarkEnd w:id="2"/>
+    </w:p>
+    <w:p>
+      <w:pPr>
+        <w:pStyle w:val="Basic"/>
+      </w:pPr>
+      <w:r>
+        <w:t xml:space="preserve">The core aims of this project are to gain a deeper understanding of procedural techniques due to it being a complex and interesting field, produce a tool that simplified world creation for fantasy </w:t>
       </w:r>
       <w:proofErr w:type="spellStart"/>
       <w:r>
+        <w:t>tabletop</w:t>
+      </w:r>
+      <w:proofErr w:type="spellEnd"/>
+      <w:r>
+        <w:t xml:space="preserve"> </w:t>
+      </w:r>
+      <w:proofErr w:type="spellStart"/>
+      <w:r>
         <w:t>rpgs</w:t>
       </w:r>
       <w:proofErr w:type="spellEnd"/>
-    </w:p>
-    <w:p>
-      <w:pPr>
-        <w:pStyle w:val="Basic"/>
-      </w:pPr>
-      <w:r>
-        <w:t xml:space="preserve">To create a tool that will assist in managing the created world </w:t>
-      </w:r>
-      <w:r>
-        <w:t xml:space="preserve">making it useable at the table and not just away from it. </w:t>
-      </w:r>
-    </w:p>
-    <w:p>
-      <w:pPr>
-        <w:pStyle w:val="Basic"/>
-      </w:pPr>
-      <w:r>
-        <w:t xml:space="preserve">To generate a world map with biomes </w:t>
+      <w:r>
+        <w:t xml:space="preserve"> which will generate a world map which will contain biomes and continents with tools that will assist in managing the world allowing for the game master to focus on telling a story than creating a detailed world</w:t>
+      </w:r>
+      <w:r>
+        <w:t>, which they will still be able to do</w:t>
+      </w:r>
+      <w:r>
+        <w:t xml:space="preserve"> as tools will allow placement of their own settlements. Which will allow the application to be useful in both planning and at the table (during gameplay).</w:t>
       </w:r>
     </w:p>
     <w:p>
       <w:pPr>
         <w:pStyle w:val="personalHeading"/>
       </w:pPr>
-      <w:bookmarkStart w:id="2" w:name="_Toc2114609"/>
+      <w:bookmarkStart w:id="3" w:name="_Toc2114609"/>
       <w:r>
         <w:t>Objectives</w:t>
       </w:r>
@@ -2377,7 +2369,7 @@
       <w:r>
         <w:t xml:space="preserve"> 128 words</w:t>
       </w:r>
-      <w:bookmarkEnd w:id="2"/>
+      <w:bookmarkEnd w:id="3"/>
     </w:p>
     <w:p>
       <w:pPr>
@@ -2435,6 +2427,7 @@
         <w:pStyle w:val="Basic"/>
       </w:pPr>
       <w:r>
+        <w:lastRenderedPageBreak/>
         <w:t xml:space="preserve">Usability tools which don’t affect generation at all but make the generation have value </w:t>
       </w:r>
     </w:p>
@@ -2443,7 +2436,6 @@
         <w:pStyle w:val="Basic"/>
       </w:pPr>
       <w:r>
-        <w:lastRenderedPageBreak/>
         <w:t>Add the ability for the user to add custom labels to the map so they can define their own cites etc in the world.</w:t>
       </w:r>
     </w:p>
@@ -2512,7 +2504,7 @@
       <w:pPr>
         <w:pStyle w:val="personalHeading"/>
       </w:pPr>
-      <w:bookmarkStart w:id="3" w:name="_Toc2114610"/>
+      <w:bookmarkStart w:id="4" w:name="_Toc2114610"/>
       <w:r>
         <w:t xml:space="preserve">2 </w:t>
       </w:r>
@@ -2522,7 +2514,7 @@
       <w:r>
         <w:t xml:space="preserve"> – criteria 2, 20% - 600 words</w:t>
       </w:r>
-      <w:bookmarkEnd w:id="3"/>
+      <w:bookmarkEnd w:id="4"/>
     </w:p>
     <w:p>
       <w:pPr>
@@ -2569,6 +2561,14 @@
         <w:pStyle w:val="Basic"/>
       </w:pPr>
       <w:r>
+        <w:t>Literature review happened</w:t>
+      </w:r>
+    </w:p>
+    <w:p>
+      <w:pPr>
+        <w:pStyle w:val="Basic"/>
+      </w:pPr>
+      <w:r>
         <w:t xml:space="preserve">Research into different types of terrain generation </w:t>
       </w:r>
     </w:p>
@@ -2601,6 +2601,22 @@
         <w:pStyle w:val="Basic"/>
       </w:pPr>
       <w:r>
+        <w:t xml:space="preserve">Pseudo coded fortunes algorithm </w:t>
+      </w:r>
+    </w:p>
+    <w:p>
+      <w:pPr>
+        <w:pStyle w:val="Basic"/>
+      </w:pPr>
+      <w:r>
+        <w:t>Researched Voronoi libraries</w:t>
+      </w:r>
+    </w:p>
+    <w:p>
+      <w:pPr>
+        <w:pStyle w:val="Basic"/>
+      </w:pPr>
+      <w:r>
         <w:t xml:space="preserve"> </w:t>
       </w:r>
     </w:p>
@@ -2608,7 +2624,7 @@
       <w:pPr>
         <w:pStyle w:val="personalHeading"/>
       </w:pPr>
-      <w:bookmarkStart w:id="4" w:name="_Toc2114611"/>
+      <w:bookmarkStart w:id="5" w:name="_Toc2114611"/>
       <w:r>
         <w:t xml:space="preserve">3 </w:t>
       </w:r>
@@ -2627,7 +2643,7 @@
       <w:r>
         <w:t xml:space="preserve"> 450 words</w:t>
       </w:r>
-      <w:bookmarkEnd w:id="4"/>
+      <w:bookmarkEnd w:id="5"/>
     </w:p>
     <w:p>
       <w:pPr>
@@ -2852,6 +2868,7 @@
         <w:pStyle w:val="Basic"/>
       </w:pPr>
       <w:r>
+        <w:lastRenderedPageBreak/>
         <w:t>An application capable of generating 3D maps for a fantasy world</w:t>
       </w:r>
     </w:p>
@@ -2887,13 +2904,7 @@
         <w:pStyle w:val="Basic"/>
       </w:pPr>
       <w:r>
-        <w:lastRenderedPageBreak/>
-        <w:t>With user tools to add labels with icons to represent settlements, dungeons etc, a way to track important characters location in the world.</w:t>
-      </w:r>
-      <w:bookmarkStart w:id="5" w:name="_GoBack"/>
-      <w:bookmarkEnd w:id="5"/>
-      <w:r>
-        <w:t xml:space="preserve"> to the generated map. </w:t>
+        <w:t xml:space="preserve">With user tools to add labels with icons to represent settlements, dungeons etc, a way to track important characters location in the world. to the generated map. </w:t>
       </w:r>
     </w:p>
     <w:p>
@@ -3139,6 +3150,7 @@
         </w:numPr>
       </w:pPr>
       <w:r>
+        <w:lastRenderedPageBreak/>
         <w:t>Many other projects that have reached my desired result via this method</w:t>
       </w:r>
     </w:p>
@@ -3367,7 +3379,6 @@
       </w:pPr>
       <w:bookmarkStart w:id="7" w:name="_Toc2114613"/>
       <w:r>
-        <w:lastRenderedPageBreak/>
         <w:t xml:space="preserve">Discussion of tools and technologies </w:t>
       </w:r>
       <w:r>
@@ -3685,6 +3696,7 @@
         <w:pStyle w:val="Basic"/>
       </w:pPr>
       <w:r>
+        <w:lastRenderedPageBreak/>
         <w:t xml:space="preserve">Answer these </w:t>
       </w:r>
     </w:p>
@@ -3705,7 +3717,6 @@
         <w:pStyle w:val="Basic"/>
       </w:pPr>
       <w:r>
-        <w:lastRenderedPageBreak/>
         <w:t>#By planning the plan</w:t>
       </w:r>
       <w:r>
@@ -3924,6 +3935,7 @@
       </w:pPr>
       <w:bookmarkStart w:id="11" w:name="_Toc2114617"/>
       <w:r>
+        <w:lastRenderedPageBreak/>
         <w:t xml:space="preserve">High level overview of classes that may be required </w:t>
       </w:r>
       <w:r>
@@ -3969,7 +3981,6 @@
         </w:numPr>
       </w:pPr>
       <w:r>
-        <w:lastRenderedPageBreak/>
         <w:t xml:space="preserve">Save manager? </w:t>
       </w:r>
       <w:r>
@@ -11025,7 +11036,7 @@
 </file>
 
 <file path=customXml/itemProps1.xml><?xml version="1.0" encoding="utf-8"?>
-<ds:datastoreItem xmlns:ds="http://schemas.openxmlformats.org/officeDocument/2006/customXml" ds:itemID="{F8EFC0AA-9CF2-41A5-87B7-70B58C434550}">
+<ds:datastoreItem xmlns:ds="http://schemas.openxmlformats.org/officeDocument/2006/customXml" ds:itemID="{80715163-0000-4706-A5DC-B1C70114974C}">
   <ds:schemaRefs>
     <ds:schemaRef ds:uri="http://schemas.openxmlformats.org/officeDocument/2006/bibliography"/>
   </ds:schemaRefs>

</xml_diff>

<commit_message>
voronoi section updated from bullet point to paragraphs
</commit_message>
<xml_diff>
--- a/Progress Report.docx
+++ b/Progress Report.docx
@@ -3100,9 +3100,19 @@
           <w:numId w:val="12"/>
         </w:numPr>
       </w:pPr>
-      <w:r>
-        <w:t xml:space="preserve">Voronoi </w:t>
-      </w:r>
+      <w:bookmarkStart w:id="6" w:name="_GoBack"/>
+      <w:bookmarkEnd w:id="6"/>
+      <w:r>
+        <w:t xml:space="preserve">Erosion </w:t>
+      </w:r>
+      <w:hyperlink r:id="rId9" w:history="1">
+        <w:r>
+          <w:rPr>
+            <w:rStyle w:val="Hyperlink"/>
+          </w:rPr>
+          <w:t>https://pdfs.semanticscholar.org/5961/c577478f21707dad53905362e0ec4e6ec644.pdf</w:t>
+        </w:r>
+      </w:hyperlink>
     </w:p>
     <w:p>
       <w:pPr>
@@ -3112,7 +3122,1218 @@
           <w:numId w:val="12"/>
         </w:numPr>
       </w:pPr>
-      <w:hyperlink r:id="rId9" w:history="1">
+      <w:r>
+        <w:t xml:space="preserve">This approach takes advantage of other techniques to generate the initial terrain using noise and Voronoi but once the initial generation </w:t>
+      </w:r>
+      <w:r>
+        <w:lastRenderedPageBreak/>
+        <w:t xml:space="preserve">is over erosion algorithms are applied to the terrain to make them appear more natural and weathered by the world. </w:t>
+      </w:r>
+    </w:p>
+    <w:p>
+      <w:pPr>
+        <w:pStyle w:val="Basic"/>
+        <w:numPr>
+          <w:ilvl w:val="1"/>
+          <w:numId w:val="12"/>
+        </w:numPr>
+      </w:pPr>
+      <w:r>
+        <w:t>Strengths</w:t>
+      </w:r>
+    </w:p>
+    <w:p>
+      <w:pPr>
+        <w:pStyle w:val="Basic"/>
+        <w:numPr>
+          <w:ilvl w:val="2"/>
+          <w:numId w:val="12"/>
+        </w:numPr>
+      </w:pPr>
+      <w:r>
+        <w:t xml:space="preserve">Produces a terrain with more variety and much less smoothness </w:t>
+      </w:r>
+    </w:p>
+    <w:p>
+      <w:pPr>
+        <w:pStyle w:val="Basic"/>
+        <w:numPr>
+          <w:ilvl w:val="2"/>
+          <w:numId w:val="12"/>
+        </w:numPr>
+      </w:pPr>
+      <w:r>
+        <w:t xml:space="preserve">Looks more like a real piece of terrain affected by weather. </w:t>
+      </w:r>
+    </w:p>
+    <w:p>
+      <w:pPr>
+        <w:pStyle w:val="Basic"/>
+        <w:numPr>
+          <w:ilvl w:val="1"/>
+          <w:numId w:val="12"/>
+        </w:numPr>
+      </w:pPr>
+      <w:r>
+        <w:t xml:space="preserve">Weaknesses </w:t>
+      </w:r>
+    </w:p>
+    <w:p>
+      <w:pPr>
+        <w:pStyle w:val="Basic"/>
+        <w:numPr>
+          <w:ilvl w:val="2"/>
+          <w:numId w:val="12"/>
+        </w:numPr>
+      </w:pPr>
+      <w:r>
+        <w:t>More computationally challenging than without erosion by quite a margin.</w:t>
+      </w:r>
+    </w:p>
+    <w:p>
+      <w:pPr>
+        <w:pStyle w:val="Basic"/>
+        <w:numPr>
+          <w:ilvl w:val="2"/>
+          <w:numId w:val="12"/>
+        </w:numPr>
+      </w:pPr>
+      <w:r>
+        <w:t>Requires many iterations of erosion to develop desirable levels of erosion, between 50-100 iterations based on the content of the paper.</w:t>
+      </w:r>
+    </w:p>
+    <w:p>
+      <w:pPr>
+        <w:pStyle w:val="Basic"/>
+        <w:numPr>
+          <w:ilvl w:val="0"/>
+          <w:numId w:val="12"/>
+        </w:numPr>
+      </w:pPr>
+      <w:r>
+        <w:t>Hex based generation</w:t>
+      </w:r>
+    </w:p>
+    <w:p>
+      <w:pPr>
+        <w:pStyle w:val="Basic"/>
+        <w:numPr>
+          <w:ilvl w:val="1"/>
+          <w:numId w:val="12"/>
+        </w:numPr>
+      </w:pPr>
+      <w:hyperlink r:id="rId10" w:history="1">
+        <w:r>
+          <w:rPr>
+            <w:rStyle w:val="Hyperlink"/>
+          </w:rPr>
+          <w:t>https://forhinhexes.blogspot.com/2018/04/motivation.html</w:t>
+        </w:r>
+      </w:hyperlink>
+      <w:r>
+        <w:t xml:space="preserve"> This has a very similar end goal as my project but represents the map differently from how I want.</w:t>
+      </w:r>
+    </w:p>
+    <w:p>
+      <w:pPr>
+        <w:pStyle w:val="Basic"/>
+        <w:numPr>
+          <w:ilvl w:val="1"/>
+          <w:numId w:val="12"/>
+        </w:numPr>
+      </w:pPr>
+      <w:r>
+        <w:t xml:space="preserve">Also using tectonics </w:t>
+      </w:r>
+    </w:p>
+    <w:p>
+      <w:pPr>
+        <w:pStyle w:val="Basic"/>
+        <w:numPr>
+          <w:ilvl w:val="2"/>
+          <w:numId w:val="12"/>
+        </w:numPr>
+      </w:pPr>
+      <w:r>
+        <w:t xml:space="preserve"> No interested in tectonics themselves but are interested in the boundaries that are the result of them, convergent and divergent which are used to generate mountains and coastlines respectively. </w:t>
+      </w:r>
+    </w:p>
+    <w:p>
+      <w:pPr>
+        <w:pStyle w:val="personalHeading2"/>
+      </w:pPr>
+      <w:r>
+        <w:t xml:space="preserve">Voronoi Diagrams </w:t>
+      </w:r>
+      <w:r>
+        <w:t>– 120 words</w:t>
+      </w:r>
+    </w:p>
+    <w:p>
+      <w:pPr>
+        <w:pStyle w:val="Basic"/>
+      </w:pPr>
+      <w:r>
+        <w:t xml:space="preserve">A Voronoi diagram is a way to create polygons based off an inputted set of points, which is created by passing the points into the </w:t>
+      </w:r>
+      <w:proofErr w:type="gramStart"/>
+      <w:r>
+        <w:t>fortunes</w:t>
+      </w:r>
+      <w:proofErr w:type="gramEnd"/>
+      <w:r>
+        <w:t xml:space="preserve"> algorithm</w:t>
+      </w:r>
+      <w:r>
+        <w:t xml:space="preserve"> </w:t>
+      </w:r>
+      <w:r>
+        <w:t>(</w:t>
+      </w:r>
+      <w:proofErr w:type="spellStart"/>
+      <w:r>
+        <w:rPr>
+          <w:color w:val="FF0000"/>
+        </w:rPr>
+        <w:t>REFERence</w:t>
+      </w:r>
+      <w:proofErr w:type="spellEnd"/>
+      <w:r>
+        <w:rPr>
+          <w:color w:val="FF0000"/>
+        </w:rPr>
+        <w:t xml:space="preserve"> :3</w:t>
+      </w:r>
+      <w:r>
+        <w:t>)</w:t>
+      </w:r>
+      <w:r>
+        <w:t xml:space="preserve">. </w:t>
+      </w:r>
+      <w:r>
+        <w:t xml:space="preserve">There are a lot of similar project which used this approach to create their own generators all based off </w:t>
+      </w:r>
+      <w:r>
+        <w:t>Amit Patel</w:t>
+      </w:r>
+      <w:r>
+        <w:t>’s article covering this approach (</w:t>
+      </w:r>
+      <w:r>
+        <w:rPr>
+          <w:color w:val="FF0000"/>
+        </w:rPr>
+        <w:t>Reference</w:t>
+      </w:r>
+      <w:r>
+        <w:t>) a couple of which are (reference all those 3 projects/articles)</w:t>
+      </w:r>
+    </w:p>
+    <w:p>
+      <w:pPr>
+        <w:pStyle w:val="Basic"/>
+      </w:pPr>
+    </w:p>
+    <w:p>
+      <w:pPr>
+        <w:pStyle w:val="Basic"/>
+      </w:pPr>
+      <w:r>
+        <w:t xml:space="preserve">This approach has been selected for this project due to how many other projects have achieved similar results to the desire generation goal, lots of which have articles explaining their approach </w:t>
+      </w:r>
+      <w:r>
+        <w:t xml:space="preserve">which will be incredibly helpful when issues occur in the project. There are also numerous libraries for the Fortunes algorithm which will be helpful. </w:t>
+      </w:r>
+    </w:p>
+    <w:p>
+      <w:pPr>
+        <w:pStyle w:val="personalHeading"/>
+      </w:pPr>
+      <w:bookmarkStart w:id="7" w:name="_Toc2114613"/>
+      <w:r>
+        <w:lastRenderedPageBreak/>
+        <w:t xml:space="preserve">Discussion of tools and technologies </w:t>
+      </w:r>
+      <w:r>
+        <w:t>–</w:t>
+      </w:r>
+      <w:r>
+        <w:t xml:space="preserve"> </w:t>
+      </w:r>
+      <w:r>
+        <w:t>Criteria 4 25%</w:t>
+      </w:r>
+      <w:r>
+        <w:t xml:space="preserve"> - 250 words</w:t>
+      </w:r>
+      <w:bookmarkEnd w:id="7"/>
+    </w:p>
+    <w:p>
+      <w:pPr>
+        <w:pStyle w:val="Basic"/>
+      </w:pPr>
+      <w:r>
+        <w:t xml:space="preserve">This project will use Unity as </w:t>
+      </w:r>
+      <w:r>
+        <w:t>its</w:t>
+      </w:r>
+      <w:r>
+        <w:t xml:space="preserve"> engine, as that will allow the project to focus on the procedural generation and not waste time developing a custom environment using an API to ren</w:t>
+      </w:r>
+      <w:r>
+        <w:t>der everything. As for picking U</w:t>
+      </w:r>
+      <w:r>
+        <w:t>nity specifically</w:t>
+      </w:r>
+      <w:r>
+        <w:t>,</w:t>
+      </w:r>
+      <w:r>
+        <w:t xml:space="preserve"> this is due to it being the engine</w:t>
+      </w:r>
+      <w:r>
+        <w:t xml:space="preserve"> (as similar projects have been completed with this approach it seemed most appropriate to use)</w:t>
+      </w:r>
+      <w:r>
+        <w:t xml:space="preserve"> I have the most experience in, in turn meaning time will not be wasted trying to learn a brand-new tool.</w:t>
+      </w:r>
+    </w:p>
+    <w:p>
+      <w:pPr>
+        <w:pStyle w:val="Basic"/>
+        <w:rPr>
+          <w:color w:val="FF0000"/>
+        </w:rPr>
+      </w:pPr>
+      <w:r>
+        <w:rPr>
+          <w:color w:val="FF0000"/>
+        </w:rPr>
+        <w:t xml:space="preserve">See Discussion of tools n Tech in appendix for more </w:t>
+      </w:r>
+      <w:proofErr w:type="spellStart"/>
+      <w:r>
+        <w:rPr>
+          <w:color w:val="FF0000"/>
+        </w:rPr>
+        <w:t>deets</w:t>
+      </w:r>
+      <w:proofErr w:type="spellEnd"/>
+      <w:r>
+        <w:rPr>
+          <w:color w:val="FF0000"/>
+        </w:rPr>
+        <w:t xml:space="preserve"> </w:t>
+      </w:r>
+    </w:p>
+    <w:p>
+      <w:pPr>
+        <w:pStyle w:val="Basic"/>
+      </w:pPr>
+    </w:p>
+    <w:p>
+      <w:pPr>
+        <w:pStyle w:val="Basic"/>
+      </w:pPr>
+      <w:r>
+        <w:t>Having spent</w:t>
+      </w:r>
+      <w:r>
+        <w:t xml:space="preserve"> a week trying to learn the fortunes algorithm</w:t>
+      </w:r>
+      <w:r>
+        <w:t xml:space="preserve"> (</w:t>
+      </w:r>
+      <w:r>
+        <w:t>to be able to implement it without a library</w:t>
+      </w:r>
+      <w:r>
+        <w:t>),</w:t>
+      </w:r>
+      <w:r>
+        <w:t xml:space="preserve"> a greater understanding of how the algorithm functions</w:t>
+      </w:r>
+      <w:r>
+        <w:t xml:space="preserve"> was developed</w:t>
+      </w:r>
+      <w:r>
+        <w:t xml:space="preserve">. As a result, </w:t>
+      </w:r>
+      <w:r>
+        <w:t xml:space="preserve">pseudo code based </w:t>
+      </w:r>
+      <w:r>
+        <w:t>on this</w:t>
+      </w:r>
+      <w:r>
+        <w:t xml:space="preserve"> understanding </w:t>
+      </w:r>
+      <w:r>
+        <w:t xml:space="preserve">was created </w:t>
+      </w:r>
+      <w:r>
+        <w:t>(</w:t>
+      </w:r>
+      <w:r>
+        <w:rPr>
+          <w:color w:val="FF0000"/>
+        </w:rPr>
+        <w:t>See Appendix</w:t>
+      </w:r>
+      <w:r>
+        <w:t>)</w:t>
+      </w:r>
+      <w:r>
+        <w:t>.</w:t>
+      </w:r>
+      <w:r>
+        <w:t xml:space="preserve"> </w:t>
+      </w:r>
+      <w:r>
+        <w:t xml:space="preserve">However, </w:t>
+      </w:r>
+      <w:r>
+        <w:t>due to this new understanding, it was clear that</w:t>
+      </w:r>
+      <w:r>
+        <w:t xml:space="preserve"> </w:t>
+      </w:r>
+      <w:r>
+        <w:t>it would be too</w:t>
+      </w:r>
+      <w:r>
+        <w:t xml:space="preserve"> challenging to implement without hindering the project</w:t>
+      </w:r>
+      <w:r>
+        <w:t>’</w:t>
+      </w:r>
+      <w:r>
+        <w:t>s progression.</w:t>
+      </w:r>
+    </w:p>
+    <w:p>
+      <w:pPr>
+        <w:pStyle w:val="Basic"/>
+        <w:numPr>
+          <w:ilvl w:val="0"/>
+          <w:numId w:val="9"/>
+        </w:numPr>
+      </w:pPr>
+      <w:r>
+        <w:t>Desired features</w:t>
+      </w:r>
+    </w:p>
+    <w:p>
+      <w:pPr>
+        <w:pStyle w:val="Basic"/>
+        <w:numPr>
+          <w:ilvl w:val="1"/>
+          <w:numId w:val="9"/>
+        </w:numPr>
+      </w:pPr>
+      <w:r>
+        <w:t xml:space="preserve">Creation of </w:t>
+      </w:r>
+      <w:r>
+        <w:t>Voronoi</w:t>
+      </w:r>
+      <w:r>
+        <w:t xml:space="preserve"> diagrams</w:t>
+      </w:r>
+    </w:p>
+    <w:p>
+      <w:pPr>
+        <w:pStyle w:val="Basic"/>
+        <w:numPr>
+          <w:ilvl w:val="1"/>
+          <w:numId w:val="9"/>
+        </w:numPr>
+      </w:pPr>
+      <w:r>
+        <w:t xml:space="preserve">Creation of </w:t>
+      </w:r>
+      <w:r>
+        <w:t>Voronoi</w:t>
+      </w:r>
+      <w:r>
+        <w:t xml:space="preserve"> diagram onto a mesh </w:t>
+      </w:r>
+    </w:p>
+    <w:p>
+      <w:pPr>
+        <w:pStyle w:val="Basic"/>
+        <w:numPr>
+          <w:ilvl w:val="1"/>
+          <w:numId w:val="9"/>
+        </w:numPr>
+      </w:pPr>
+      <w:r>
+        <w:t xml:space="preserve">Delaunay implemented </w:t>
+      </w:r>
+    </w:p>
+    <w:p>
+      <w:pPr>
+        <w:pStyle w:val="Basic"/>
+      </w:pPr>
+      <w:r>
+        <w:t xml:space="preserve">The project will use </w:t>
+      </w:r>
+      <w:hyperlink r:id="rId11" w:history="1">
+        <w:r>
+          <w:rPr>
+            <w:rStyle w:val="Hyperlink"/>
+          </w:rPr>
+          <w:t>https://github.com/jceipek/Unity-delaunay</w:t>
+        </w:r>
+      </w:hyperlink>
+      <w:r>
+        <w:t xml:space="preserve"> (</w:t>
+      </w:r>
+      <w:r>
+        <w:rPr>
+          <w:color w:val="FF0000"/>
+        </w:rPr>
+        <w:t>find a better way to refer to this</w:t>
+      </w:r>
+      <w:r>
+        <w:t>)</w:t>
+      </w:r>
+      <w:r>
+        <w:t xml:space="preserve"> as the library to provide both the fortunes algorithm to create Voronoi diagrams and Delaunay triangulation. This is due to it being the easiest to understand, due to its code being structured in the clearest way and the closest to other examples of the fortune algorithm. While also being feature complete. </w:t>
+      </w:r>
+    </w:p>
+    <w:p>
+      <w:pPr>
+        <w:pStyle w:val="Basic"/>
+        <w:rPr>
+          <w:color w:val="FF0000"/>
+        </w:rPr>
+      </w:pPr>
+      <w:r>
+        <w:rPr>
+          <w:color w:val="FF0000"/>
+        </w:rPr>
+        <w:t xml:space="preserve">See Discussion of tools n Tech in appendix for more </w:t>
+      </w:r>
+      <w:proofErr w:type="spellStart"/>
+      <w:r>
+        <w:rPr>
+          <w:color w:val="FF0000"/>
+        </w:rPr>
+        <w:t>deets</w:t>
+      </w:r>
+      <w:proofErr w:type="spellEnd"/>
+      <w:r>
+        <w:rPr>
+          <w:color w:val="FF0000"/>
+        </w:rPr>
+        <w:t xml:space="preserve"> </w:t>
+      </w:r>
+    </w:p>
+    <w:p>
+      <w:pPr>
+        <w:pStyle w:val="Basic"/>
+      </w:pPr>
+    </w:p>
+    <w:p>
+      <w:pPr>
+        <w:pStyle w:val="personalHeading"/>
+      </w:pPr>
+      <w:bookmarkStart w:id="8" w:name="_Toc2114614"/>
+      <w:r>
+        <w:t>Discussion of software dev methodology</w:t>
+      </w:r>
+      <w:r>
+        <w:t xml:space="preserve"> –</w:t>
+      </w:r>
+      <w:r>
+        <w:t xml:space="preserve"> </w:t>
+      </w:r>
+      <w:r>
+        <w:t>Criteria 5 25%</w:t>
+      </w:r>
+      <w:r>
+        <w:t xml:space="preserve"> - 375 words</w:t>
+      </w:r>
+      <w:bookmarkEnd w:id="8"/>
+    </w:p>
+    <w:p>
+      <w:pPr>
+        <w:pStyle w:val="Basic"/>
+      </w:pPr>
+    </w:p>
+    <w:p>
+      <w:pPr>
+        <w:pStyle w:val="Basic"/>
+      </w:pPr>
+      <w:r>
+        <w:t xml:space="preserve">Answer these </w:t>
+      </w:r>
+    </w:p>
+    <w:p>
+      <w:pPr>
+        <w:pStyle w:val="Basic"/>
+        <w:numPr>
+          <w:ilvl w:val="0"/>
+          <w:numId w:val="9"/>
+        </w:numPr>
+      </w:pPr>
+      <w:r>
+        <w:t xml:space="preserve"> How to do you plan to begin the project? </w:t>
+      </w:r>
+    </w:p>
+    <w:p>
+      <w:pPr>
+        <w:pStyle w:val="Basic"/>
+      </w:pPr>
+      <w:r>
+        <w:lastRenderedPageBreak/>
+        <w:t>#By planning the plan</w:t>
+      </w:r>
+      <w:r>
+        <w:t xml:space="preserve"> setting up timeboxes, filling up a Trello so I will not have to waste much time later setting up plans and I can just continue working with ease </w:t>
+      </w:r>
+    </w:p>
+    <w:p>
+      <w:pPr>
+        <w:pStyle w:val="Basic"/>
+      </w:pPr>
+      <w:r>
+        <w:t xml:space="preserve">By implementing the chosen library </w:t>
+      </w:r>
+      <w:r>
+        <w:t>to begin generation</w:t>
+      </w:r>
+    </w:p>
+    <w:p>
+      <w:pPr>
+        <w:pStyle w:val="Basic"/>
+        <w:numPr>
+          <w:ilvl w:val="0"/>
+          <w:numId w:val="9"/>
+        </w:numPr>
+      </w:pPr>
+      <w:r>
+        <w:t xml:space="preserve"> How will you organize the plan and weekly workload? </w:t>
+      </w:r>
+    </w:p>
+    <w:p>
+      <w:pPr>
+        <w:pStyle w:val="Basic"/>
+      </w:pPr>
+      <w:r>
+        <w:t xml:space="preserve">Using </w:t>
+      </w:r>
+      <w:r>
+        <w:t>T</w:t>
+      </w:r>
+      <w:r>
+        <w:t xml:space="preserve">rello to store my weekly tasks </w:t>
+      </w:r>
+    </w:p>
+    <w:p>
+      <w:pPr>
+        <w:pStyle w:val="Basic"/>
+        <w:numPr>
+          <w:ilvl w:val="0"/>
+          <w:numId w:val="9"/>
+        </w:numPr>
+      </w:pPr>
+      <w:r>
+        <w:t xml:space="preserve"> How frequently will you re-evaluate progress compared to the plan? </w:t>
+      </w:r>
+    </w:p>
+    <w:p>
+      <w:pPr>
+        <w:pStyle w:val="Basic"/>
+      </w:pPr>
+      <w:r>
+        <w:t xml:space="preserve">On a weekly basis </w:t>
+      </w:r>
+    </w:p>
+    <w:p>
+      <w:pPr>
+        <w:pStyle w:val="Basic"/>
+        <w:numPr>
+          <w:ilvl w:val="0"/>
+          <w:numId w:val="9"/>
+        </w:numPr>
+      </w:pPr>
+      <w:r>
+        <w:t xml:space="preserve"> How will risks be managed? </w:t>
+      </w:r>
+    </w:p>
+    <w:p>
+      <w:pPr>
+        <w:pStyle w:val="Basic"/>
+      </w:pPr>
+      <w:r>
+        <w:t>All foreseeable risks have already had backup plans put into place (</w:t>
+      </w:r>
+      <w:r>
+        <w:rPr>
+          <w:color w:val="FF0000"/>
+        </w:rPr>
+        <w:t>See appendix X</w:t>
+      </w:r>
+      <w:r>
+        <w:t>)</w:t>
+      </w:r>
+      <w:r>
+        <w:t>. Any unexpected risks will have to be handled upon them happening which could result in delays in completing features or the project.</w:t>
+      </w:r>
+    </w:p>
+    <w:p>
+      <w:pPr>
+        <w:pStyle w:val="Basic"/>
+      </w:pPr>
+    </w:p>
+    <w:p>
+      <w:pPr>
+        <w:pStyle w:val="personalHeading"/>
+      </w:pPr>
+      <w:bookmarkStart w:id="9" w:name="_Toc2114615"/>
+      <w:r>
+        <w:t xml:space="preserve">Discussion of project management tools and metrics </w:t>
+      </w:r>
+      <w:r>
+        <w:t>–</w:t>
+      </w:r>
+      <w:r>
+        <w:t xml:space="preserve"> </w:t>
+      </w:r>
+      <w:r>
+        <w:t>Criteria 5 25%</w:t>
+      </w:r>
+      <w:r>
+        <w:t xml:space="preserve"> - 375 words</w:t>
+      </w:r>
+      <w:bookmarkEnd w:id="9"/>
+    </w:p>
+    <w:p>
+      <w:pPr>
+        <w:pStyle w:val="Basic"/>
+      </w:pPr>
+      <w:r>
+        <w:t>This project will follow the Timebox management methodology</w:t>
+      </w:r>
+      <w:r>
+        <w:t>.</w:t>
+      </w:r>
+    </w:p>
+    <w:p>
+      <w:pPr>
+        <w:pStyle w:val="Basic"/>
+      </w:pPr>
+      <w:r>
+        <w:t>Two</w:t>
+      </w:r>
+      <w:r>
+        <w:t xml:space="preserve"> Gantt chart</w:t>
+      </w:r>
+      <w:r>
+        <w:t>s</w:t>
+      </w:r>
+      <w:r>
+        <w:t xml:space="preserve"> ha</w:t>
+      </w:r>
+      <w:r>
+        <w:t>ve</w:t>
+      </w:r>
+      <w:r>
+        <w:t xml:space="preserve"> been produced for the initial plan for the project through to completion (</w:t>
+      </w:r>
+      <w:r>
+        <w:rPr>
+          <w:color w:val="FF0000"/>
+        </w:rPr>
+        <w:t>See appendix X</w:t>
+      </w:r>
+      <w:r>
+        <w:t>)</w:t>
+      </w:r>
+      <w:r>
+        <w:t>.</w:t>
+      </w:r>
+      <w:r>
+        <w:t xml:space="preserve"> </w:t>
+      </w:r>
+      <w:r>
+        <w:t xml:space="preserve">Where one estimates time based on only minor issues occurring the project, while the second has doubled the estimated time </w:t>
+      </w:r>
+      <w:r>
+        <w:t>to better allow for issues and difficulties that will appear to be handled, even with this larger estimate the project will still be completed on time.</w:t>
+      </w:r>
+      <w:r>
+        <w:t xml:space="preserve"> </w:t>
+      </w:r>
+    </w:p>
+    <w:p>
+      <w:pPr>
+        <w:pStyle w:val="personalHeading"/>
+      </w:pPr>
+      <w:bookmarkStart w:id="10" w:name="_Toc2114616"/>
+      <w:r>
+        <w:t>Resource implications</w:t>
+      </w:r>
+      <w:bookmarkEnd w:id="10"/>
+      <w:r>
+        <w:t xml:space="preserve"> </w:t>
+      </w:r>
+    </w:p>
+    <w:p>
+      <w:pPr>
+        <w:pStyle w:val="Basic"/>
+      </w:pPr>
+      <w:r>
+        <w:t xml:space="preserve">This project will require testing </w:t>
+      </w:r>
+      <w:r>
+        <w:t xml:space="preserve">by a user group that make up the target audience as it is a product designed to be used by people to assist with their table top gaming. People at Solent’s D20 </w:t>
+      </w:r>
+      <w:proofErr w:type="spellStart"/>
+      <w:r>
+        <w:t>tabletop</w:t>
+      </w:r>
+      <w:proofErr w:type="spellEnd"/>
+      <w:r>
+        <w:t xml:space="preserve"> gaming society will be approached and asked if they would like to provide feedback after using the application. </w:t>
+      </w:r>
+    </w:p>
+    <w:p>
+      <w:pPr>
+        <w:pStyle w:val="personalHeading"/>
+      </w:pPr>
+      <w:bookmarkStart w:id="11" w:name="_Toc2114617"/>
+      <w:r>
+        <w:t xml:space="preserve">High level overview of classes that may be required </w:t>
+      </w:r>
+      <w:r>
+        <w:t>–</w:t>
+      </w:r>
+      <w:r>
+        <w:t xml:space="preserve"> </w:t>
+      </w:r>
+      <w:r>
+        <w:t>Criteria 4 25%</w:t>
+      </w:r>
+      <w:r>
+        <w:t xml:space="preserve"> - 125 words</w:t>
+      </w:r>
+      <w:bookmarkEnd w:id="11"/>
+    </w:p>
+    <w:p>
+      <w:pPr>
+        <w:pStyle w:val="Basic"/>
+      </w:pPr>
+      <w:r>
+        <w:t>A high-level class diagram with inheritance, composition and aggregation</w:t>
+      </w:r>
+    </w:p>
+    <w:p>
+      <w:pPr>
+        <w:pStyle w:val="Basic"/>
+        <w:numPr>
+          <w:ilvl w:val="0"/>
+          <w:numId w:val="9"/>
+        </w:numPr>
+      </w:pPr>
+      <w:r>
+        <w:t xml:space="preserve">Generation manager </w:t>
+      </w:r>
+    </w:p>
+    <w:p>
+      <w:pPr>
+        <w:pStyle w:val="Basic"/>
+        <w:numPr>
+          <w:ilvl w:val="0"/>
+          <w:numId w:val="9"/>
+        </w:numPr>
+      </w:pPr>
+      <w:r>
+        <w:lastRenderedPageBreak/>
+        <w:t xml:space="preserve">Save manager? </w:t>
+      </w:r>
+      <w:r>
+        <w:t>Load manager</w:t>
+      </w:r>
+      <w:r>
+        <w:t xml:space="preserve"> </w:t>
+      </w:r>
+      <w:hyperlink r:id="rId12" w:history="1">
+        <w:r>
+          <w:rPr>
+            <w:rStyle w:val="Hyperlink"/>
+          </w:rPr>
+          <w:t>https://unity3d.com/learn/tutorials/topics/scripting/introduction-saving-and-loading</w:t>
+        </w:r>
+      </w:hyperlink>
+      <w:r>
+        <w:t xml:space="preserve"> </w:t>
+      </w:r>
+    </w:p>
+    <w:p>
+      <w:pPr>
+        <w:pStyle w:val="Basic"/>
+        <w:numPr>
+          <w:ilvl w:val="0"/>
+          <w:numId w:val="9"/>
+        </w:numPr>
+      </w:pPr>
+      <w:hyperlink r:id="rId13" w:history="1">
+        <w:r>
+          <w:rPr>
+            <w:rStyle w:val="Hyperlink"/>
+          </w:rPr>
+          <w:t>https://www.youtube.com/watch?v=sWWZZByVvlU</w:t>
+        </w:r>
+      </w:hyperlink>
+      <w:r>
+        <w:t xml:space="preserve"> </w:t>
+      </w:r>
+      <w:hyperlink r:id="rId14" w:history="1">
+        <w:r>
+          <w:rPr>
+            <w:rStyle w:val="Hyperlink"/>
+          </w:rPr>
+          <w:t>http://wiki.unity3d.com/index.php?title=Saving_and_Loading_Data:_XmlSerializer</w:t>
+        </w:r>
+      </w:hyperlink>
+      <w:r>
+        <w:t xml:space="preserve"> </w:t>
+      </w:r>
+    </w:p>
+    <w:p>
+      <w:pPr>
+        <w:pStyle w:val="Basic"/>
+        <w:numPr>
+          <w:ilvl w:val="0"/>
+          <w:numId w:val="9"/>
+        </w:numPr>
+      </w:pPr>
+      <w:r>
+        <w:t xml:space="preserve">Camera movement </w:t>
+      </w:r>
+    </w:p>
+    <w:p>
+      <w:pPr>
+        <w:pStyle w:val="Basic"/>
+        <w:numPr>
+          <w:ilvl w:val="0"/>
+          <w:numId w:val="9"/>
+        </w:numPr>
+      </w:pPr>
+      <w:r>
+        <w:t>Tools</w:t>
+      </w:r>
+    </w:p>
+    <w:p>
+      <w:pPr>
+        <w:pStyle w:val="Basic"/>
+        <w:numPr>
+          <w:ilvl w:val="1"/>
+          <w:numId w:val="9"/>
+        </w:numPr>
+      </w:pPr>
+      <w:r>
+        <w:t>Label system</w:t>
+      </w:r>
+    </w:p>
+    <w:p>
+      <w:pPr>
+        <w:pStyle w:val="Basic"/>
+        <w:numPr>
+          <w:ilvl w:val="1"/>
+          <w:numId w:val="9"/>
+        </w:numPr>
+      </w:pPr>
+      <w:r>
+        <w:t>Party tokens</w:t>
+      </w:r>
+    </w:p>
+    <w:p>
+      <w:pPr>
+        <w:pStyle w:val="Basic"/>
+        <w:numPr>
+          <w:ilvl w:val="1"/>
+          <w:numId w:val="9"/>
+        </w:numPr>
+      </w:pPr>
+      <w:r>
+        <w:t>Ruler</w:t>
+      </w:r>
+    </w:p>
+    <w:p>
+      <w:pPr>
+        <w:pStyle w:val="Basic"/>
+        <w:numPr>
+          <w:ilvl w:val="1"/>
+          <w:numId w:val="9"/>
+        </w:numPr>
+      </w:pPr>
+      <w:r>
+        <w:t>Bridge constructor</w:t>
+      </w:r>
+    </w:p>
+    <w:p>
+      <w:pPr>
+        <w:pStyle w:val="personalHeading"/>
+      </w:pPr>
+      <w:bookmarkStart w:id="12" w:name="_Toc2114618"/>
+      <w:r>
+        <w:t xml:space="preserve">High level flow diagrams and pseudocode </w:t>
+      </w:r>
+      <w:r>
+        <w:t>–</w:t>
+      </w:r>
+      <w:r>
+        <w:t xml:space="preserve"> </w:t>
+      </w:r>
+      <w:r>
+        <w:t>Criteria 4 25%</w:t>
+      </w:r>
+      <w:r>
+        <w:t xml:space="preserve"> - 125 words</w:t>
+      </w:r>
+      <w:bookmarkEnd w:id="12"/>
+    </w:p>
+    <w:p>
+      <w:pPr>
+        <w:pStyle w:val="Basic"/>
+      </w:pPr>
+      <w:r>
+        <w:t xml:space="preserve">Approximate indication of the ordering of operations </w:t>
+      </w:r>
+    </w:p>
+    <w:p>
+      <w:pPr>
+        <w:pStyle w:val="Basic"/>
+        <w:numPr>
+          <w:ilvl w:val="0"/>
+          <w:numId w:val="9"/>
+        </w:numPr>
+      </w:pPr>
+      <w:r>
+        <w:t xml:space="preserve">Take user input for variables </w:t>
+      </w:r>
+    </w:p>
+    <w:p>
+      <w:pPr>
+        <w:pStyle w:val="Basic"/>
+        <w:numPr>
+          <w:ilvl w:val="0"/>
+          <w:numId w:val="9"/>
+        </w:numPr>
+      </w:pPr>
+      <w:r>
+        <w:t>Create points/mesh?</w:t>
+      </w:r>
+    </w:p>
+    <w:p>
+      <w:pPr>
+        <w:pStyle w:val="Basic"/>
+        <w:numPr>
+          <w:ilvl w:val="0"/>
+          <w:numId w:val="9"/>
+        </w:numPr>
+      </w:pPr>
+      <w:r>
+        <w:t>Input points into fortunes algorithm</w:t>
+      </w:r>
+    </w:p>
+    <w:p>
+      <w:pPr>
+        <w:pStyle w:val="Basic"/>
+        <w:numPr>
+          <w:ilvl w:val="0"/>
+          <w:numId w:val="9"/>
+        </w:numPr>
+      </w:pPr>
+      <w:r>
+        <w:t xml:space="preserve">Define Voronoi diagram into islands and water/ocean </w:t>
+      </w:r>
+    </w:p>
+    <w:p>
+      <w:pPr>
+        <w:pStyle w:val="Basic"/>
+        <w:numPr>
+          <w:ilvl w:val="0"/>
+          <w:numId w:val="9"/>
+        </w:numPr>
+      </w:pPr>
+      <w:r>
+        <w:t xml:space="preserve">Define elevation of each island </w:t>
+      </w:r>
+    </w:p>
+    <w:p>
+      <w:pPr>
+        <w:pStyle w:val="Basic"/>
+        <w:numPr>
+          <w:ilvl w:val="0"/>
+          <w:numId w:val="9"/>
+        </w:numPr>
+      </w:pPr>
+      <w:r>
+        <w:t xml:space="preserve">Generate rivers </w:t>
+      </w:r>
+    </w:p>
+    <w:p>
+      <w:pPr>
+        <w:pStyle w:val="Basic"/>
+        <w:numPr>
+          <w:ilvl w:val="0"/>
+          <w:numId w:val="9"/>
+        </w:numPr>
+      </w:pPr>
+      <w:r>
+        <w:t xml:space="preserve">Define moisture </w:t>
+      </w:r>
+    </w:p>
+    <w:p>
+      <w:pPr>
+        <w:pStyle w:val="Basic"/>
+        <w:numPr>
+          <w:ilvl w:val="0"/>
+          <w:numId w:val="9"/>
+        </w:numPr>
+        <w:sectPr>
+          <w:headerReference w:type="default" r:id="rId15"/>
+          <w:footerReference w:type="default" r:id="rId16"/>
+          <w:headerReference w:type="first" r:id="rId17"/>
+          <w:footerReference w:type="first" r:id="rId18"/>
+          <w:pgSz w:w="11906" w:h="16838"/>
+          <w:pgMar w:top="1440" w:right="1440" w:bottom="1440" w:left="1440" w:header="708" w:footer="708" w:gutter="0"/>
+          <w:pgNumType w:start="0"/>
+          <w:cols w:space="708"/>
+          <w:titlePg/>
+          <w:docGrid w:linePitch="360"/>
+        </w:sectPr>
+      </w:pPr>
+      <w:r>
+        <w:t>Generate biome</w:t>
+      </w:r>
+    </w:p>
+    <w:p>
+      <w:pPr>
+        <w:pStyle w:val="personalHeading"/>
+      </w:pPr>
+      <w:bookmarkStart w:id="13" w:name="_Toc2114619"/>
+      <w:r>
+        <w:lastRenderedPageBreak/>
+        <w:t>Appendices</w:t>
+      </w:r>
+      <w:bookmarkEnd w:id="13"/>
+      <w:r>
+        <w:t xml:space="preserve"> </w:t>
+      </w:r>
+    </w:p>
+    <w:p>
+      <w:pPr>
+        <w:pStyle w:val="personalHeading2"/>
+      </w:pPr>
+      <w:bookmarkStart w:id="14" w:name="_Toc2114620"/>
+      <w:r>
+        <w:t>Reference List</w:t>
+      </w:r>
+      <w:r>
+        <w:t xml:space="preserve"> </w:t>
+      </w:r>
+      <w:r>
+        <w:t>– part of 2, a portion of 20%</w:t>
+      </w:r>
+      <w:bookmarkEnd w:id="14"/>
+    </w:p>
+    <w:p>
+      <w:pPr>
+        <w:pStyle w:val="Basic"/>
+      </w:pPr>
+    </w:p>
+    <w:p>
+      <w:pPr>
+        <w:pStyle w:val="Basic"/>
+      </w:pPr>
+    </w:p>
+    <w:p>
+      <w:pPr>
+        <w:pStyle w:val="personalHeading2"/>
+      </w:pPr>
+      <w:r>
+        <w:t>Reading List</w:t>
+      </w:r>
+    </w:p>
+    <w:p>
+      <w:pPr>
+        <w:pStyle w:val="Basic"/>
+      </w:pPr>
+    </w:p>
+    <w:p>
+      <w:pPr>
+        <w:pStyle w:val="personalHeading2"/>
+      </w:pPr>
+      <w:bookmarkStart w:id="15" w:name="_Toc2114621"/>
+      <w:r>
+        <w:t>Literature review</w:t>
+      </w:r>
+      <w:r>
+        <w:t xml:space="preserve"> – part of 2, a portion of 20%</w:t>
+      </w:r>
+      <w:bookmarkEnd w:id="15"/>
+      <w:r>
+        <w:t xml:space="preserve"> </w:t>
+      </w:r>
+    </w:p>
+    <w:p>
+      <w:pPr>
+        <w:pStyle w:val="Basic"/>
+      </w:pPr>
+    </w:p>
+    <w:p>
+      <w:pPr>
+        <w:pStyle w:val="Basic"/>
+      </w:pPr>
+    </w:p>
+    <w:p>
+      <w:pPr>
+        <w:pStyle w:val="Basic"/>
+      </w:pPr>
+      <w:hyperlink r:id="rId19" w:history="1">
+        <w:r>
+          <w:rPr>
+            <w:rStyle w:val="Hyperlink"/>
+          </w:rPr>
+          <w:t>http://galaxykate0.tumblr.com/post/139774965871/so-you-want-to-build-a-generator</w:t>
+        </w:r>
+      </w:hyperlink>
+      <w:r>
+        <w:t xml:space="preserve"> overview on </w:t>
+      </w:r>
+      <w:proofErr w:type="spellStart"/>
+      <w:r>
+        <w:t>proj</w:t>
+      </w:r>
+      <w:proofErr w:type="spellEnd"/>
+      <w:r>
+        <w:t xml:space="preserve"> gen </w:t>
+      </w:r>
+      <w:r>
+        <w:t xml:space="preserve">which describes a good process on how to break down the needs of the generator and specifically want is desired from the generator. This is not specifically linked to the project, just the general field of generative content </w:t>
+      </w:r>
+      <w:proofErr w:type="gramStart"/>
+      <w:r>
+        <w:t>as a whole but</w:t>
+      </w:r>
+      <w:proofErr w:type="gramEnd"/>
+      <w:r>
+        <w:t xml:space="preserve"> it can help with the initial breaking down on needs and requirements.</w:t>
+      </w:r>
+    </w:p>
+    <w:p>
+      <w:pPr>
+        <w:pStyle w:val="Basic"/>
+      </w:pPr>
+      <w:hyperlink r:id="rId20" w:history="1">
         <w:r>
           <w:rPr>
             <w:rStyle w:val="Hyperlink"/>
@@ -3121,7 +4342,17 @@
         </w:r>
       </w:hyperlink>
       <w:r>
-        <w:t xml:space="preserve"> The original source which introduced me to the concept, which breaks down an approach of how to generate a map using this methodology. This involves the use of </w:t>
+        <w:t xml:space="preserve"> </w:t>
+      </w:r>
+      <w:r>
+        <w:br/>
+        <w:t>This</w:t>
+      </w:r>
+      <w:r>
+        <w:t xml:space="preserve"> article</w:t>
+      </w:r>
+      <w:r>
+        <w:t xml:space="preserve"> covers using Voronoi diagrams to create terrain and uses </w:t>
       </w:r>
       <w:proofErr w:type="spellStart"/>
       <w:r>
@@ -3129,120 +4360,43 @@
       </w:r>
       <w:proofErr w:type="spellEnd"/>
       <w:r>
-        <w:t xml:space="preserve"> diagrams which are used to model biomes.</w:t>
-      </w:r>
-    </w:p>
-    <w:p>
-      <w:pPr>
-        <w:pStyle w:val="Basic"/>
-        <w:numPr>
-          <w:ilvl w:val="1"/>
-          <w:numId w:val="12"/>
-        </w:numPr>
-      </w:pPr>
-      <w:r>
-        <w:lastRenderedPageBreak/>
-        <w:t xml:space="preserve">In my research I found many similar projects that all used this article ^ as the basis, </w:t>
-      </w:r>
-      <w:hyperlink r:id="rId10" w:history="1">
-        <w:r>
-          <w:rPr>
-            <w:rStyle w:val="Hyperlink"/>
-          </w:rPr>
-          <w:t>https://mewo2.com/notes/terrain/</w:t>
-        </w:r>
-      </w:hyperlink>
-      <w:r>
-        <w:t xml:space="preserve">, </w:t>
-      </w:r>
-      <w:hyperlink r:id="rId11" w:history="1">
-        <w:r>
-          <w:rPr>
-            <w:rStyle w:val="Hyperlink"/>
-          </w:rPr>
-          <w:t>https://azgaar.wordpress.com/2017/03/30/first-post/</w:t>
-        </w:r>
-      </w:hyperlink>
-      <w:r>
-        <w:t xml:space="preserve"> which is based </w:t>
-      </w:r>
-      <w:proofErr w:type="spellStart"/>
-      <w:r>
-        <w:t>of</w:t>
-      </w:r>
-      <w:proofErr w:type="spellEnd"/>
-      <w:r>
-        <w:t xml:space="preserve"> prior link which is in turn based off of  ^ above, same as prior </w:t>
-      </w:r>
-      <w:hyperlink r:id="rId12" w:history="1">
-        <w:r>
-          <w:rPr>
-            <w:rStyle w:val="Hyperlink"/>
-          </w:rPr>
-          <w:t>https://heredragonsabound.blogspot.com/2016/10/welcome.html</w:t>
-        </w:r>
-      </w:hyperlink>
-      <w:r>
-        <w:t xml:space="preserve"> </w:t>
-      </w:r>
-    </w:p>
-    <w:p>
-      <w:pPr>
-        <w:pStyle w:val="Basic"/>
-        <w:numPr>
-          <w:ilvl w:val="1"/>
-          <w:numId w:val="12"/>
-        </w:numPr>
-      </w:pPr>
-      <w:r>
-        <w:t>Reason chosen</w:t>
-      </w:r>
-    </w:p>
-    <w:p>
-      <w:pPr>
-        <w:pStyle w:val="Basic"/>
-        <w:numPr>
-          <w:ilvl w:val="2"/>
-          <w:numId w:val="12"/>
-        </w:numPr>
-      </w:pPr>
-      <w:r>
-        <w:t>Many great examples for how it works</w:t>
-      </w:r>
-    </w:p>
-    <w:p>
-      <w:pPr>
-        <w:pStyle w:val="Basic"/>
-        <w:numPr>
-          <w:ilvl w:val="2"/>
-          <w:numId w:val="12"/>
-        </w:numPr>
-      </w:pPr>
-      <w:r>
-        <w:t>Many other projects that have reached my desired result via this method</w:t>
-      </w:r>
-    </w:p>
-    <w:p>
-      <w:pPr>
-        <w:pStyle w:val="Basic"/>
-        <w:numPr>
-          <w:ilvl w:val="2"/>
-          <w:numId w:val="12"/>
-        </w:numPr>
-      </w:pPr>
-      <w:r>
-        <w:t xml:space="preserve">Libraries exist for algorithms I want to implement if I were to fail implementation </w:t>
-      </w:r>
-    </w:p>
-    <w:p>
-      <w:pPr>
-        <w:pStyle w:val="Basic"/>
-        <w:numPr>
-          <w:ilvl w:val="1"/>
-          <w:numId w:val="12"/>
-        </w:numPr>
-      </w:pPr>
-      <w:hyperlink r:id="rId13" w:history="1">
+        <w:t xml:space="preserve"> diagrams to define biomes.</w:t>
+      </w:r>
+      <w:r>
+        <w:t xml:space="preserve"> This will be a very useful article if this approach is taken as it goes through the entire process to generate terrain as </w:t>
+      </w:r>
+      <w:proofErr w:type="gramStart"/>
+      <w:r>
+        <w:t>the end result</w:t>
+      </w:r>
+      <w:proofErr w:type="gramEnd"/>
+      <w:r>
+        <w:t xml:space="preserve"> has all the generative features this project requires. </w:t>
+      </w:r>
+      <w:r>
+        <w:t xml:space="preserve">  </w:t>
+      </w:r>
+    </w:p>
+    <w:p>
+      <w:pPr>
+        <w:pStyle w:val="Basic"/>
+      </w:pPr>
+    </w:p>
+    <w:p>
+      <w:pPr>
+        <w:pStyle w:val="Basic"/>
+      </w:pPr>
+      <w:r>
+        <w:rPr>
+          <w:rFonts w:ascii="Arial" w:hAnsi="Arial" w:cs="Arial"/>
+          <w:color w:val="000000"/>
+        </w:rPr>
+        <w:t>ISBN 0-89791-194-6</w:t>
+      </w:r>
+      <w:r>
+        <w:br/>
+      </w:r>
+      <w:hyperlink r:id="rId21" w:history="1">
         <w:r>
           <w:rPr>
             <w:rStyle w:val="Hyperlink"/>
@@ -3259,56 +4413,482 @@
       </w:r>
       <w:proofErr w:type="spellEnd"/>
       <w:r>
-        <w:t xml:space="preserve"> diagrams. Very difficult to understand due to its’ pure math existence. </w:t>
+        <w:t xml:space="preserve"> diagrams. Very difficult to understand due to its’ pure </w:t>
+      </w:r>
+      <w:r>
+        <w:t xml:space="preserve">technical approach. It is very relevant as the original source but is not suitable as it’s very challenging to follow and newer sources pertaining to the </w:t>
       </w:r>
       <w:proofErr w:type="gramStart"/>
       <w:r>
-        <w:t>( no</w:t>
+        <w:t>fortunes</w:t>
       </w:r>
       <w:proofErr w:type="gramEnd"/>
       <w:r>
-        <w:t xml:space="preserve"> pictures :( ) </w:t>
-      </w:r>
-    </w:p>
-    <w:p>
-      <w:pPr>
-        <w:pStyle w:val="personalHeading2"/>
-      </w:pPr>
-      <w:r>
-        <w:t xml:space="preserve">Voronoi Diagrams </w:t>
-      </w:r>
-    </w:p>
-    <w:p>
-      <w:pPr>
-        <w:pStyle w:val="Basic"/>
-      </w:pPr>
-      <w:r>
-        <w:t xml:space="preserve">A Voronoi diagram is a way to create polygons based off an inputted set of points, which is created by passing the points into the fortunes algorithm </w:t>
-      </w:r>
-      <w:bookmarkStart w:id="6" w:name="_GoBack"/>
-      <w:bookmarkEnd w:id="6"/>
-    </w:p>
-    <w:p>
-      <w:pPr>
-        <w:pStyle w:val="Basic"/>
-        <w:numPr>
-          <w:ilvl w:val="0"/>
-          <w:numId w:val="12"/>
-        </w:numPr>
-      </w:pPr>
-      <w:r>
-        <w:t>Hex based generation</w:t>
-      </w:r>
-    </w:p>
-    <w:p>
-      <w:pPr>
-        <w:pStyle w:val="Basic"/>
-        <w:numPr>
-          <w:ilvl w:val="1"/>
-          <w:numId w:val="12"/>
-        </w:numPr>
-      </w:pPr>
-      <w:hyperlink r:id="rId14" w:history="1">
+        <w:t xml:space="preserve"> algorithm explain the process much better.  </w:t>
+      </w:r>
+      <w:r>
+        <w:t xml:space="preserve"> </w:t>
+      </w:r>
+    </w:p>
+    <w:p>
+      <w:pPr>
+        <w:pStyle w:val="Basic"/>
+      </w:pPr>
+      <w:r>
+        <w:t>//</w:t>
+      </w:r>
+      <w:r>
+        <w:t xml:space="preserve"> LIT REVIEW!!!!!!! </w:t>
+      </w:r>
+    </w:p>
+    <w:p>
+      <w:pPr>
+        <w:pStyle w:val="Basic"/>
+      </w:pPr>
+      <w:r>
+        <w:t xml:space="preserve">Voronoi learnings </w:t>
+      </w:r>
+    </w:p>
+    <w:p>
+      <w:pPr>
+        <w:pStyle w:val="Basic"/>
+      </w:pPr>
+      <w:hyperlink r:id="rId22" w:history="1">
+        <w:r>
+          <w:rPr>
+            <w:rStyle w:val="Hyperlink"/>
+          </w:rPr>
+          <w:t>http://drp.math.umd.edu/Project-Slides/DRP_Presentation-Summer2016.pdf</w:t>
+        </w:r>
+      </w:hyperlink>
+      <w:r>
+        <w:t xml:space="preserve"> </w:t>
+      </w:r>
+      <w:proofErr w:type="spellStart"/>
+      <w:r>
+        <w:t>kinda</w:t>
+      </w:r>
+      <w:proofErr w:type="spellEnd"/>
+      <w:r>
+        <w:t xml:space="preserve"> covers stuff</w:t>
+      </w:r>
+    </w:p>
+    <w:p>
+      <w:pPr>
+        <w:pStyle w:val="Basic"/>
+      </w:pPr>
+      <w:hyperlink r:id="rId23" w:history="1">
+        <w:r>
+          <w:rPr>
+            <w:rStyle w:val="Hyperlink"/>
+          </w:rPr>
+          <w:t>http://www.rigi.cs.uvic.ca/downloads/papers/pdf/cg.pdf</w:t>
+        </w:r>
+      </w:hyperlink>
+      <w:r>
+        <w:t xml:space="preserve"> has BIG Math confuse. Also Algorithm </w:t>
+      </w:r>
+      <w:proofErr w:type="gramStart"/>
+      <w:r>
+        <w:t>( seems</w:t>
+      </w:r>
+      <w:proofErr w:type="gramEnd"/>
+      <w:r>
+        <w:t xml:space="preserve"> to explain somewhat well) </w:t>
+      </w:r>
+    </w:p>
+    <w:p>
+      <w:pPr>
+        <w:pStyle w:val="Basic"/>
+      </w:pPr>
+      <w:hyperlink r:id="rId24" w:history="1">
+        <w:r>
+          <w:rPr>
+            <w:rStyle w:val="Hyperlink"/>
+          </w:rPr>
+          <w:t>http://www.cs.sfu.ca/~binay/813.2011/Fortune.pdf</w:t>
+        </w:r>
+      </w:hyperlink>
+      <w:r>
+        <w:t xml:space="preserve"> appears to go very step by step</w:t>
+      </w:r>
+    </w:p>
+    <w:p>
+      <w:pPr>
+        <w:pStyle w:val="Basic"/>
+      </w:pPr>
+      <w:hyperlink r:id="rId25" w:history="1">
+        <w:r>
+          <w:rPr>
+            <w:rStyle w:val="Hyperlink"/>
+          </w:rPr>
+          <w:t>http://people.math.gatech.edu/~randall/Algs07/mount.pdf</w:t>
+        </w:r>
+      </w:hyperlink>
+      <w:r>
+        <w:t xml:space="preserve"> A lot of text as lecture notes </w:t>
+      </w:r>
+      <w:proofErr w:type="gramStart"/>
+      <w:r>
+        <w:t>( could</w:t>
+      </w:r>
+      <w:proofErr w:type="gramEnd"/>
+      <w:r>
+        <w:t xml:space="preserve"> be useful unchecked)</w:t>
+      </w:r>
+    </w:p>
+    <w:p>
+      <w:pPr>
+        <w:pStyle w:val="Basic"/>
+      </w:pPr>
+      <w:hyperlink r:id="rId26" w:history="1">
+        <w:r>
+          <w:rPr>
+            <w:rStyle w:val="Hyperlink"/>
+          </w:rPr>
+          <w:t>https://jacquesh.github.io/post/fortunes-algorithm/</w:t>
+        </w:r>
+      </w:hyperlink>
+      <w:r>
+        <w:t xml:space="preserve"> good examples </w:t>
+      </w:r>
+      <w:proofErr w:type="gramStart"/>
+      <w:r>
+        <w:t>( seems</w:t>
+      </w:r>
+      <w:proofErr w:type="gramEnd"/>
+      <w:r>
+        <w:t xml:space="preserve"> to explain very well. Might be my key to kingdom hearts. The arc-blade    - </w:t>
+      </w:r>
+      <w:proofErr w:type="gramStart"/>
+      <w:r>
+        <w:t>actually re-read</w:t>
+      </w:r>
+      <w:proofErr w:type="gramEnd"/>
+      <w:r>
+        <w:t xml:space="preserve"> through and start making pseudo code  </w:t>
+      </w:r>
+    </w:p>
+    <w:p>
+      <w:pPr>
+        <w:pStyle w:val="Basic"/>
+      </w:pPr>
+      <w:hyperlink r:id="rId27" w:history="1">
+        <w:r>
+          <w:rPr>
+            <w:rStyle w:val="Hyperlink"/>
+          </w:rPr>
+          <w:t>https://jacquesheunis.com/post/fortunes-algorithm-implementation/</w:t>
+        </w:r>
+      </w:hyperlink>
+      <w:r>
+        <w:t xml:space="preserve"> part 2 focus on implementation</w:t>
+      </w:r>
+    </w:p>
+    <w:p>
+      <w:pPr>
+        <w:pStyle w:val="Basic"/>
+      </w:pPr>
+      <w:r>
+        <w:t>//</w:t>
+      </w:r>
+    </w:p>
+    <w:p>
+      <w:pPr>
+        <w:pStyle w:val="Basic"/>
+      </w:pPr>
+    </w:p>
+    <w:p>
+      <w:pPr>
+        <w:pStyle w:val="Basic"/>
+      </w:pPr>
+      <w:hyperlink r:id="rId28" w:history="1">
+        <w:r>
+          <w:rPr>
+            <w:rStyle w:val="Hyperlink"/>
+          </w:rPr>
+          <w:t>https://azgaar.wordpress.com/2017/06/30/biomes-generation-and-rendering/</w:t>
+        </w:r>
+      </w:hyperlink>
+      <w:r>
+        <w:t xml:space="preserve"> </w:t>
+      </w:r>
+      <w:r>
+        <w:t xml:space="preserve">This article covers </w:t>
+      </w:r>
+      <w:r>
+        <w:t xml:space="preserve">using </w:t>
+      </w:r>
+      <w:proofErr w:type="spellStart"/>
+      <w:r>
+        <w:t>Whittater</w:t>
+      </w:r>
+      <w:proofErr w:type="spellEnd"/>
+      <w:r>
+        <w:t xml:space="preserve"> diagrams to generate biomes on a polygonal map, also brings up Holdridge life zones could be used as an alternative </w:t>
+      </w:r>
+      <w:hyperlink r:id="rId29" w:history="1">
+        <w:r>
+          <w:rPr>
+            <w:rStyle w:val="Hyperlink"/>
+          </w:rPr>
+          <w:t>https://en.wikipedia.org/wiki/Holdridge_life_zones</w:t>
+        </w:r>
+      </w:hyperlink>
+      <w:r>
+        <w:t xml:space="preserve"> It also covers an approach for rendering the biomes which certainly could be helpful </w:t>
+      </w:r>
+    </w:p>
+    <w:p>
+      <w:pPr>
+        <w:pStyle w:val="Basic"/>
+      </w:pPr>
+    </w:p>
+    <w:p>
+      <w:pPr>
+        <w:pStyle w:val="Basic"/>
+      </w:pPr>
+      <w:hyperlink r:id="rId30" w:history="1">
+        <w:r>
+          <w:rPr>
+            <w:rStyle w:val="Hyperlink"/>
+          </w:rPr>
+          <w:t>https://arxiv.org/abs/1707.03383</w:t>
+        </w:r>
+      </w:hyperlink>
+      <w:r>
+        <w:t xml:space="preserve"> paper on terrain generation </w:t>
+      </w:r>
+    </w:p>
+    <w:p>
+      <w:pPr>
+        <w:pStyle w:val="Basic"/>
+      </w:pPr>
+      <w:r>
+        <w:t xml:space="preserve">A paper covering terrain generation which focuses on modelling based </w:t>
+      </w:r>
+      <w:proofErr w:type="gramStart"/>
+      <w:r>
+        <w:t>off of</w:t>
+      </w:r>
+      <w:proofErr w:type="gramEnd"/>
+      <w:r>
+        <w:t xml:space="preserve"> satellites imagery from NASA, an i</w:t>
+      </w:r>
+      <w:r>
+        <w:t>nteresting paper which could allow for more realism in the generator, although it is unlikely to prove useful due to the focus being on creating fantasy maps.</w:t>
+      </w:r>
+    </w:p>
+    <w:p>
+      <w:pPr>
+        <w:pStyle w:val="Basic"/>
+      </w:pPr>
+    </w:p>
+    <w:p>
+      <w:pPr>
+        <w:pStyle w:val="Basic"/>
+      </w:pPr>
+      <w:hyperlink r:id="rId31" w:history="1">
+        <w:r>
+          <w:rPr>
+            <w:rStyle w:val="Hyperlink"/>
+          </w:rPr>
+          <w:t>https://dl.acm.org/citation.cfm?id=1814259</w:t>
+        </w:r>
+      </w:hyperlink>
+      <w:r>
+        <w:t xml:space="preserve">  </w:t>
+      </w:r>
+      <w:r>
+        <w:br/>
+        <w:t xml:space="preserve">Towards </w:t>
+      </w:r>
+      <w:proofErr w:type="spellStart"/>
+      <w:r>
+        <w:t>multiobjective</w:t>
+      </w:r>
+      <w:proofErr w:type="spellEnd"/>
+      <w:r>
+        <w:t xml:space="preserve"> procedural map generation</w:t>
+      </w:r>
+    </w:p>
+    <w:p>
+      <w:pPr>
+        <w:pStyle w:val="Basic"/>
+      </w:pPr>
+      <w:r>
+        <w:t xml:space="preserve">This paper focuses on generating game maps for strategy games which are required to be balanced so it focuses on finding pairs of locations in which objectives could be placed. This is not particularly useful to this project as world generation shouldn’t be balanced.  </w:t>
+      </w:r>
+    </w:p>
+    <w:p>
+      <w:pPr>
+        <w:pStyle w:val="Basic"/>
+      </w:pPr>
+    </w:p>
+    <w:p>
+      <w:pPr>
+        <w:pStyle w:val="Basic"/>
+      </w:pPr>
+      <w:hyperlink r:id="rId32" w:history="1">
+        <w:r>
+          <w:rPr>
+            <w:rStyle w:val="Hyperlink"/>
+          </w:rPr>
+          <w:t>https://pdfs.semanticscholar.org/5961/c577478f21707dad53905362e0ec4e6ec644.pdf</w:t>
+        </w:r>
+      </w:hyperlink>
+      <w:r>
+        <w:t xml:space="preserve"> Realtime Procedural Terrain </w:t>
+      </w:r>
+      <w:proofErr w:type="gramStart"/>
+      <w:r>
+        <w:t>Generation  --</w:t>
+      </w:r>
+      <w:proofErr w:type="gramEnd"/>
+      <w:r>
+        <w:t xml:space="preserve"> this looks like a very good source </w:t>
+      </w:r>
+      <w:r>
+        <w:rPr>
+          <w:color w:val="FF0000"/>
+        </w:rPr>
+        <w:t>DO TECH SECTION ON THIS APPROACH IT’S COOL AND LOOKS SICK</w:t>
+      </w:r>
+    </w:p>
+    <w:p>
+      <w:pPr>
+        <w:pStyle w:val="Basic"/>
+      </w:pPr>
+      <w:r>
+        <w:t>A paper on real-time procedural terrain generation which focuses on using near real-time erosion to sculpt the landscape, where it covers a way to generate terrain using fractal noise and then ways to implement two different erosion methods onto said system, thermal erosion and hydraulic erosion. This is a useful paper and is an approach which could work for the terrain generation portion of the project.</w:t>
+      </w:r>
+    </w:p>
+    <w:p>
+      <w:pPr>
+        <w:pStyle w:val="Basic"/>
+      </w:pPr>
+    </w:p>
+    <w:p>
+      <w:pPr>
+        <w:pStyle w:val="Basic"/>
+      </w:pPr>
+      <w:hyperlink r:id="rId33" w:history="1">
+        <w:r>
+          <w:rPr>
+            <w:rStyle w:val="Hyperlink"/>
+          </w:rPr>
+          <w:t>http://slideplayer.com/slide/3447433/12/images/14/Robert+Whittaker,+Cornell+Uni..jpg</w:t>
+        </w:r>
+      </w:hyperlink>
+      <w:r>
+        <w:t xml:space="preserve"> biome chart </w:t>
+      </w:r>
+    </w:p>
+    <w:p>
+      <w:pPr>
+        <w:pStyle w:val="Basic"/>
+      </w:pPr>
+      <w:r>
+        <w:t xml:space="preserve">A Whittaker diagram which describes how temperature and moisture levels define biomes. A good basis to base biome generation </w:t>
+      </w:r>
+      <w:proofErr w:type="gramStart"/>
+      <w:r>
+        <w:t>off of</w:t>
+      </w:r>
+      <w:proofErr w:type="gramEnd"/>
+      <w:r>
+        <w:t>, will be useful towards this project.</w:t>
+      </w:r>
+    </w:p>
+    <w:p>
+      <w:pPr>
+        <w:pStyle w:val="Basic"/>
+      </w:pPr>
+      <w:hyperlink r:id="rId34" w:history="1">
+        <w:r>
+          <w:rPr>
+            <w:rStyle w:val="Hyperlink"/>
+          </w:rPr>
+          <w:t>http://www.jgallant.com/procedurally-generating-wrapping-world-maps-in-unity-csharp-part-1/</w:t>
+        </w:r>
+      </w:hyperlink>
+      <w:r>
+        <w:t xml:space="preserve"> </w:t>
+      </w:r>
+      <w:r>
+        <w:t xml:space="preserve">A tutorial series which discusses </w:t>
+      </w:r>
+      <w:r>
+        <w:t>a way to implement biomes/ world maps </w:t>
+      </w:r>
+      <w:r>
+        <w:t>which</w:t>
+      </w:r>
+      <w:r>
+        <w:t xml:space="preserve"> could be very helpful</w:t>
+      </w:r>
+      <w:r>
+        <w:t xml:space="preserve">, as the end results are similar to </w:t>
+      </w:r>
+      <w:proofErr w:type="gramStart"/>
+      <w:r>
+        <w:t>this projects</w:t>
+      </w:r>
+      <w:proofErr w:type="gramEnd"/>
+      <w:r>
+        <w:t xml:space="preserve"> end results. It also focuses on wrapping the map onto a sphere which will is not within the projects current scope.</w:t>
+      </w:r>
+    </w:p>
+    <w:p>
+      <w:pPr>
+        <w:pStyle w:val="Basic"/>
+      </w:pPr>
+    </w:p>
+    <w:p>
+      <w:pPr>
+        <w:pStyle w:val="Basic"/>
+      </w:pPr>
+      <w:hyperlink r:id="rId35" w:history="1">
+        <w:r>
+          <w:rPr>
+            <w:rStyle w:val="Hyperlink"/>
+          </w:rPr>
+          <w:t>https://forum.unity.com/threads/open-source-procedural-hexagon-terrain.233296/</w:t>
+        </w:r>
+      </w:hyperlink>
+      <w:r>
+        <w:t xml:space="preserve"> generate hexagon style terrain like civ </w:t>
+      </w:r>
+    </w:p>
+    <w:p>
+      <w:pPr>
+        <w:pStyle w:val="Basic"/>
+      </w:pPr>
+      <w:r>
+        <w:t xml:space="preserve">An in-depth approach at how to generate hexagonal terrain in which </w:t>
+      </w:r>
+      <w:r>
+        <w:t xml:space="preserve">mountains will be contained in a hex tile. Resulting in a visual appearance not idea of this project as this tutorial’s goal is to generate civilization 5 like maps. Still it is a useful resource which would fulfil </w:t>
+      </w:r>
+      <w:proofErr w:type="gramStart"/>
+      <w:r>
+        <w:t>all of</w:t>
+      </w:r>
+      <w:proofErr w:type="gramEnd"/>
+      <w:r>
+        <w:t xml:space="preserve"> the projects other criteria.  </w:t>
+      </w:r>
+    </w:p>
+    <w:p>
+      <w:pPr>
+        <w:pStyle w:val="Basic"/>
+      </w:pPr>
+    </w:p>
+    <w:p>
+      <w:pPr>
+        <w:pStyle w:val="Basic"/>
+      </w:pPr>
+      <w:hyperlink r:id="rId36" w:history="1">
         <w:r>
           <w:rPr>
             <w:rStyle w:val="Hyperlink"/>
@@ -3317,317 +4897,75 @@
         </w:r>
       </w:hyperlink>
       <w:r>
-        <w:t xml:space="preserve"> This has a very similar end goal as my project but represents the map differently from how I want.</w:t>
-      </w:r>
-    </w:p>
-    <w:p>
-      <w:pPr>
-        <w:pStyle w:val="Basic"/>
-        <w:numPr>
-          <w:ilvl w:val="1"/>
-          <w:numId w:val="12"/>
-        </w:numPr>
+        <w:t xml:space="preserve"> This h</w:t>
+      </w:r>
+      <w:r>
+        <w:t>as a very similar end goal as to this</w:t>
+      </w:r>
+      <w:r>
+        <w:t xml:space="preserve"> project but represents the</w:t>
+      </w:r>
+      <w:r>
+        <w:t xml:space="preserve"> map differently from how is currently desired for this project</w:t>
+      </w:r>
+      <w:r>
+        <w:t>.</w:t>
+      </w:r>
+    </w:p>
+    <w:p>
+      <w:pPr>
+        <w:pStyle w:val="Basic"/>
+      </w:pPr>
+      <w:r>
+        <w:rPr>
+          <w:color w:val="FF0000"/>
+        </w:rPr>
+        <w:t xml:space="preserve">// unsure of relevance? </w:t>
+      </w:r>
+      <w:proofErr w:type="gramStart"/>
+      <w:r>
+        <w:rPr>
+          <w:color w:val="FF0000"/>
+        </w:rPr>
+        <w:t>Definitely needs</w:t>
+      </w:r>
+      <w:proofErr w:type="gramEnd"/>
+      <w:r>
+        <w:rPr>
+          <w:color w:val="FF0000"/>
+        </w:rPr>
+        <w:t xml:space="preserve"> changing to not first person</w:t>
+      </w:r>
+    </w:p>
+    <w:p>
+      <w:pPr>
+        <w:pStyle w:val="Basic"/>
+      </w:pPr>
+      <w:r>
+        <w:lastRenderedPageBreak/>
+        <w:t>Desired generation to be less rational less “smooth” as they believe it will represent life better due to its unpredictable nature.</w:t>
+      </w:r>
+      <w:r>
+        <w:t xml:space="preserve"> </w:t>
+      </w:r>
+      <w:r>
+        <w:t>I believe their dislike for seeds and random numbers is due to their lack understanding of how they impact generation, their issues are due to how the data is handled not the seeds themselves. As the data could be handled to generate those irregularities by adding a small chance for them to appear at the point that element is generated.</w:t>
+      </w:r>
+    </w:p>
+    <w:p>
+      <w:pPr>
+        <w:pStyle w:val="Basic"/>
+      </w:pPr>
+      <w:r>
+        <w:t xml:space="preserve">// </w:t>
+      </w:r>
+    </w:p>
+    <w:p>
+      <w:pPr>
+        <w:pStyle w:val="Basic"/>
       </w:pPr>
       <w:r>
         <w:t xml:space="preserve">Also using tectonics </w:t>
-      </w:r>
-    </w:p>
-    <w:p>
-      <w:pPr>
-        <w:pStyle w:val="Basic"/>
-        <w:numPr>
-          <w:ilvl w:val="2"/>
-          <w:numId w:val="12"/>
-        </w:numPr>
-      </w:pPr>
-      <w:r>
-        <w:t xml:space="preserve"> No interested in tectonics themselves but are interested in the boundaries that are the result of them, convergent and divergent which are used to generate mountains and coastlines respectively. </w:t>
-      </w:r>
-    </w:p>
-    <w:p>
-      <w:pPr>
-        <w:pStyle w:val="Basic"/>
-        <w:numPr>
-          <w:ilvl w:val="0"/>
-          <w:numId w:val="12"/>
-        </w:numPr>
-      </w:pPr>
-      <w:r>
-        <w:t xml:space="preserve">Erosion </w:t>
-      </w:r>
-      <w:hyperlink r:id="rId15" w:history="1">
-        <w:r>
-          <w:rPr>
-            <w:rStyle w:val="Hyperlink"/>
-          </w:rPr>
-          <w:t>https://pdfs.semanticscholar.org/5961/c577478f21707dad53905362e0ec4e6ec644.pdf</w:t>
-        </w:r>
-      </w:hyperlink>
-    </w:p>
-    <w:p>
-      <w:pPr>
-        <w:pStyle w:val="Basic"/>
-        <w:numPr>
-          <w:ilvl w:val="1"/>
-          <w:numId w:val="12"/>
-        </w:numPr>
-      </w:pPr>
-      <w:r>
-        <w:t xml:space="preserve">This approach takes advantage of other techniques to generate the initial terrain using noise and Voronoi but once the initial generation </w:t>
-      </w:r>
-      <w:r>
-        <w:lastRenderedPageBreak/>
-        <w:t xml:space="preserve">is over erosion </w:t>
-      </w:r>
-      <w:r>
-        <w:t>algorithms</w:t>
-      </w:r>
-      <w:r>
-        <w:t xml:space="preserve"> are applied to the terrain to make them appear more natural and weathered by the world. </w:t>
-      </w:r>
-    </w:p>
-    <w:p>
-      <w:pPr>
-        <w:pStyle w:val="Basic"/>
-        <w:numPr>
-          <w:ilvl w:val="1"/>
-          <w:numId w:val="12"/>
-        </w:numPr>
-      </w:pPr>
-      <w:r>
-        <w:t>Strengths</w:t>
-      </w:r>
-    </w:p>
-    <w:p>
-      <w:pPr>
-        <w:pStyle w:val="Basic"/>
-        <w:numPr>
-          <w:ilvl w:val="2"/>
-          <w:numId w:val="12"/>
-        </w:numPr>
-      </w:pPr>
-      <w:r>
-        <w:t xml:space="preserve">Produces a terrain with more variety and much less smoothness </w:t>
-      </w:r>
-    </w:p>
-    <w:p>
-      <w:pPr>
-        <w:pStyle w:val="Basic"/>
-        <w:numPr>
-          <w:ilvl w:val="2"/>
-          <w:numId w:val="12"/>
-        </w:numPr>
-      </w:pPr>
-      <w:r>
-        <w:t xml:space="preserve">Looks more like a real piece of terrain affected by weather. </w:t>
-      </w:r>
-    </w:p>
-    <w:p>
-      <w:pPr>
-        <w:pStyle w:val="Basic"/>
-        <w:numPr>
-          <w:ilvl w:val="1"/>
-          <w:numId w:val="12"/>
-        </w:numPr>
-      </w:pPr>
-      <w:r>
-        <w:t xml:space="preserve">Weaknesses </w:t>
-      </w:r>
-    </w:p>
-    <w:p>
-      <w:pPr>
-        <w:pStyle w:val="Basic"/>
-        <w:numPr>
-          <w:ilvl w:val="2"/>
-          <w:numId w:val="12"/>
-        </w:numPr>
-      </w:pPr>
-      <w:r>
-        <w:t>More computationally challenging than without erosion by quite a margin.</w:t>
-      </w:r>
-    </w:p>
-    <w:p>
-      <w:pPr>
-        <w:pStyle w:val="Basic"/>
-        <w:numPr>
-          <w:ilvl w:val="2"/>
-          <w:numId w:val="12"/>
-        </w:numPr>
-      </w:pPr>
-      <w:r>
-        <w:t>Requires many iterations of erosion to develop desirable levels of erosion, between 50-100 iterations based on the content of the paper.</w:t>
-      </w:r>
-    </w:p>
-    <w:p>
-      <w:pPr>
-        <w:pStyle w:val="Basic"/>
-      </w:pPr>
-    </w:p>
-    <w:p>
-      <w:pPr>
-        <w:pStyle w:val="personalHeading"/>
-      </w:pPr>
-      <w:bookmarkStart w:id="7" w:name="_Toc2114613"/>
-      <w:r>
-        <w:t xml:space="preserve">Discussion of tools and technologies </w:t>
-      </w:r>
-      <w:r>
-        <w:t>–</w:t>
-      </w:r>
-      <w:r>
-        <w:t xml:space="preserve"> </w:t>
-      </w:r>
-      <w:r>
-        <w:t>Criteria 4 25%</w:t>
-      </w:r>
-      <w:r>
-        <w:t xml:space="preserve"> - 250 words</w:t>
-      </w:r>
-      <w:bookmarkEnd w:id="7"/>
-    </w:p>
-    <w:p>
-      <w:pPr>
-        <w:pStyle w:val="Basic"/>
-      </w:pPr>
-      <w:r>
-        <w:t xml:space="preserve">This project will use Unity as </w:t>
-      </w:r>
-      <w:r>
-        <w:t>its</w:t>
-      </w:r>
-      <w:r>
-        <w:t xml:space="preserve"> engine, as that will allow the project to focus on the procedural generation and not waste time developing a custom environment using an API to ren</w:t>
-      </w:r>
-      <w:r>
-        <w:t>der everything. As for picking U</w:t>
-      </w:r>
-      <w:r>
-        <w:t>nity specifically</w:t>
-      </w:r>
-      <w:r>
-        <w:t>,</w:t>
-      </w:r>
-      <w:r>
-        <w:t xml:space="preserve"> this is due to it being the engine</w:t>
-      </w:r>
-      <w:r>
-        <w:t xml:space="preserve"> (as similar projects have been completed with this approach it seemed most appropriate to use)</w:t>
-      </w:r>
-      <w:r>
-        <w:t xml:space="preserve"> I have the most experience in, in turn meaning time will not be wasted trying to learn a brand-new tool.</w:t>
-      </w:r>
-    </w:p>
-    <w:p>
-      <w:pPr>
-        <w:pStyle w:val="Basic"/>
-        <w:rPr>
-          <w:color w:val="FF0000"/>
-        </w:rPr>
-      </w:pPr>
-      <w:r>
-        <w:rPr>
-          <w:color w:val="FF0000"/>
-        </w:rPr>
-        <w:t xml:space="preserve">See Discussion of tools n Tech in appendix for more </w:t>
-      </w:r>
-      <w:proofErr w:type="spellStart"/>
-      <w:r>
-        <w:rPr>
-          <w:color w:val="FF0000"/>
-        </w:rPr>
-        <w:t>deets</w:t>
-      </w:r>
-      <w:proofErr w:type="spellEnd"/>
-      <w:r>
-        <w:rPr>
-          <w:color w:val="FF0000"/>
-        </w:rPr>
-        <w:t xml:space="preserve"> </w:t>
-      </w:r>
-    </w:p>
-    <w:p>
-      <w:pPr>
-        <w:pStyle w:val="Basic"/>
-      </w:pPr>
-    </w:p>
-    <w:p>
-      <w:pPr>
-        <w:pStyle w:val="Basic"/>
-      </w:pPr>
-      <w:r>
-        <w:t>Having spent</w:t>
-      </w:r>
-      <w:r>
-        <w:t xml:space="preserve"> a week trying to learn the fortunes algorithm</w:t>
-      </w:r>
-      <w:r>
-        <w:t xml:space="preserve"> (</w:t>
-      </w:r>
-      <w:r>
-        <w:t>to be able to implement it without a library</w:t>
-      </w:r>
-      <w:r>
-        <w:t>),</w:t>
-      </w:r>
-      <w:r>
-        <w:t xml:space="preserve"> a greater understanding of how the algorithm functions</w:t>
-      </w:r>
-      <w:r>
-        <w:t xml:space="preserve"> was developed</w:t>
-      </w:r>
-      <w:r>
-        <w:t xml:space="preserve">. As a result, </w:t>
-      </w:r>
-      <w:r>
-        <w:t xml:space="preserve">pseudo code based </w:t>
-      </w:r>
-      <w:r>
-        <w:t>on this</w:t>
-      </w:r>
-      <w:r>
-        <w:t xml:space="preserve"> understanding </w:t>
-      </w:r>
-      <w:r>
-        <w:t xml:space="preserve">was created </w:t>
-      </w:r>
-      <w:r>
-        <w:t>(</w:t>
-      </w:r>
-      <w:r>
-        <w:rPr>
-          <w:color w:val="FF0000"/>
-        </w:rPr>
-        <w:t>See Appendix</w:t>
-      </w:r>
-      <w:r>
-        <w:t>)</w:t>
-      </w:r>
-      <w:r>
-        <w:t>.</w:t>
-      </w:r>
-      <w:r>
-        <w:t xml:space="preserve"> </w:t>
-      </w:r>
-      <w:r>
-        <w:t xml:space="preserve">However, </w:t>
-      </w:r>
-      <w:r>
-        <w:t>due to this new understanding, it was clear that</w:t>
-      </w:r>
-      <w:r>
-        <w:t xml:space="preserve"> </w:t>
-      </w:r>
-      <w:r>
-        <w:t>it would be too</w:t>
-      </w:r>
-      <w:r>
-        <w:t xml:space="preserve"> challenging to implement without hindering the project</w:t>
-      </w:r>
-      <w:r>
-        <w:t>’</w:t>
-      </w:r>
-      <w:r>
-        <w:t>s progression.</w:t>
       </w:r>
     </w:p>
     <w:p>
@@ -3639,1481 +4977,22 @@
         </w:numPr>
       </w:pPr>
       <w:r>
-        <w:t>Desired features</w:t>
-      </w:r>
-    </w:p>
-    <w:p>
-      <w:pPr>
-        <w:pStyle w:val="Basic"/>
-        <w:numPr>
-          <w:ilvl w:val="1"/>
-          <w:numId w:val="9"/>
-        </w:numPr>
-      </w:pPr>
-      <w:r>
-        <w:t xml:space="preserve">Creation of </w:t>
-      </w:r>
-      <w:r>
-        <w:t>Voronoi</w:t>
-      </w:r>
-      <w:r>
-        <w:t xml:space="preserve"> diagrams</w:t>
-      </w:r>
-    </w:p>
-    <w:p>
-      <w:pPr>
-        <w:pStyle w:val="Basic"/>
-        <w:numPr>
-          <w:ilvl w:val="1"/>
-          <w:numId w:val="9"/>
-        </w:numPr>
-      </w:pPr>
-      <w:r>
-        <w:t xml:space="preserve">Creation of </w:t>
-      </w:r>
-      <w:r>
-        <w:t>Voronoi</w:t>
-      </w:r>
-      <w:r>
-        <w:t xml:space="preserve"> diagram onto a mesh </w:t>
-      </w:r>
-    </w:p>
-    <w:p>
-      <w:pPr>
-        <w:pStyle w:val="Basic"/>
-        <w:numPr>
-          <w:ilvl w:val="1"/>
-          <w:numId w:val="9"/>
-        </w:numPr>
-      </w:pPr>
-      <w:r>
-        <w:t xml:space="preserve">Delaunay implemented </w:t>
-      </w:r>
-    </w:p>
-    <w:p>
-      <w:pPr>
-        <w:pStyle w:val="Basic"/>
-      </w:pPr>
-      <w:r>
-        <w:lastRenderedPageBreak/>
-        <w:t xml:space="preserve">The project will use </w:t>
-      </w:r>
-      <w:hyperlink r:id="rId16" w:history="1">
-        <w:r>
-          <w:rPr>
-            <w:rStyle w:val="Hyperlink"/>
-          </w:rPr>
-          <w:t>https://github.com/jceipek/Unity-delaunay</w:t>
-        </w:r>
-      </w:hyperlink>
-      <w:r>
-        <w:t xml:space="preserve"> (</w:t>
-      </w:r>
-      <w:r>
-        <w:rPr>
-          <w:color w:val="FF0000"/>
-        </w:rPr>
-        <w:t>find a better way to refer to this</w:t>
-      </w:r>
-      <w:r>
-        <w:t>)</w:t>
-      </w:r>
-      <w:r>
-        <w:t xml:space="preserve"> as the library to provide both the fortunes algorithm to create Voronoi diagrams and Delaunay triangulation. This is due to it being the easiest to understand, due to its code being structured in the clearest way and the closest to other examples of the fortune algorithm. While also being feature complete. </w:t>
-      </w:r>
-    </w:p>
-    <w:p>
-      <w:pPr>
-        <w:pStyle w:val="Basic"/>
-        <w:rPr>
-          <w:color w:val="FF0000"/>
-        </w:rPr>
-      </w:pPr>
-      <w:r>
-        <w:rPr>
-          <w:color w:val="FF0000"/>
-        </w:rPr>
-        <w:t xml:space="preserve">See Discussion of tools n Tech in appendix for more </w:t>
-      </w:r>
-      <w:proofErr w:type="spellStart"/>
-      <w:r>
-        <w:rPr>
-          <w:color w:val="FF0000"/>
-        </w:rPr>
-        <w:t>deets</w:t>
-      </w:r>
-      <w:proofErr w:type="spellEnd"/>
-      <w:r>
-        <w:rPr>
-          <w:color w:val="FF0000"/>
-        </w:rPr>
-        <w:t xml:space="preserve"> </w:t>
-      </w:r>
-    </w:p>
-    <w:p>
-      <w:pPr>
-        <w:pStyle w:val="Basic"/>
-      </w:pPr>
-    </w:p>
-    <w:p>
-      <w:pPr>
-        <w:pStyle w:val="personalHeading"/>
-      </w:pPr>
-      <w:bookmarkStart w:id="8" w:name="_Toc2114614"/>
-      <w:r>
-        <w:t>Discussion of software dev methodology</w:t>
-      </w:r>
-      <w:r>
-        <w:t xml:space="preserve"> –</w:t>
-      </w:r>
-      <w:r>
-        <w:t xml:space="preserve"> </w:t>
-      </w:r>
-      <w:r>
-        <w:t>Criteria 5 25%</w:t>
-      </w:r>
-      <w:r>
-        <w:t xml:space="preserve"> - 375 words</w:t>
-      </w:r>
-      <w:bookmarkEnd w:id="8"/>
-    </w:p>
-    <w:p>
-      <w:pPr>
-        <w:pStyle w:val="Basic"/>
-      </w:pPr>
-    </w:p>
-    <w:p>
-      <w:pPr>
-        <w:pStyle w:val="Basic"/>
-      </w:pPr>
-      <w:r>
-        <w:t xml:space="preserve">Answer these </w:t>
-      </w:r>
-    </w:p>
-    <w:p>
-      <w:pPr>
-        <w:pStyle w:val="Basic"/>
-        <w:numPr>
-          <w:ilvl w:val="0"/>
-          <w:numId w:val="9"/>
-        </w:numPr>
-      </w:pPr>
-      <w:r>
-        <w:t xml:space="preserve"> How to do you plan to begin the project? </w:t>
-      </w:r>
-    </w:p>
-    <w:p>
-      <w:pPr>
-        <w:pStyle w:val="Basic"/>
-      </w:pPr>
-      <w:r>
-        <w:t>#By planning the plan</w:t>
-      </w:r>
-      <w:r>
-        <w:t xml:space="preserve"> setting up timeboxes, filling up a Trello so I will not have to waste much time later setting up plans and I can just continue working with ease </w:t>
-      </w:r>
-    </w:p>
-    <w:p>
-      <w:pPr>
-        <w:pStyle w:val="Basic"/>
-      </w:pPr>
-      <w:r>
-        <w:t xml:space="preserve">By implementing the chosen library </w:t>
-      </w:r>
-      <w:r>
-        <w:t>to begin generation</w:t>
-      </w:r>
-    </w:p>
-    <w:p>
-      <w:pPr>
-        <w:pStyle w:val="Basic"/>
-        <w:numPr>
-          <w:ilvl w:val="0"/>
-          <w:numId w:val="9"/>
-        </w:numPr>
-      </w:pPr>
-      <w:r>
-        <w:t xml:space="preserve"> How will you organize the plan and weekly workload? </w:t>
-      </w:r>
-    </w:p>
-    <w:p>
-      <w:pPr>
-        <w:pStyle w:val="Basic"/>
-      </w:pPr>
-      <w:r>
-        <w:t xml:space="preserve">Using </w:t>
-      </w:r>
-      <w:r>
-        <w:t>T</w:t>
-      </w:r>
-      <w:r>
-        <w:t xml:space="preserve">rello to store my weekly tasks </w:t>
-      </w:r>
-    </w:p>
-    <w:p>
-      <w:pPr>
-        <w:pStyle w:val="Basic"/>
-        <w:numPr>
-          <w:ilvl w:val="0"/>
-          <w:numId w:val="9"/>
-        </w:numPr>
-      </w:pPr>
-      <w:r>
-        <w:t xml:space="preserve"> How frequently will you re-evaluate progress compared to the plan? </w:t>
-      </w:r>
-    </w:p>
-    <w:p>
-      <w:pPr>
-        <w:pStyle w:val="Basic"/>
-      </w:pPr>
-      <w:r>
-        <w:t xml:space="preserve">On a weekly basis </w:t>
-      </w:r>
-    </w:p>
-    <w:p>
-      <w:pPr>
-        <w:pStyle w:val="Basic"/>
-        <w:numPr>
-          <w:ilvl w:val="0"/>
-          <w:numId w:val="9"/>
-        </w:numPr>
-      </w:pPr>
-      <w:r>
-        <w:t xml:space="preserve"> How will risks be managed? </w:t>
-      </w:r>
-    </w:p>
-    <w:p>
-      <w:pPr>
-        <w:pStyle w:val="Basic"/>
-      </w:pPr>
-      <w:r>
-        <w:t>All foreseeable risks have already had backup plans put into place (</w:t>
-      </w:r>
-      <w:r>
-        <w:rPr>
-          <w:color w:val="FF0000"/>
-        </w:rPr>
-        <w:t>See appendix X</w:t>
-      </w:r>
-      <w:r>
-        <w:t>)</w:t>
-      </w:r>
-      <w:r>
-        <w:t>. Any unexpected risks will have to be handled upon them happening which could result in delays in completing features or the project.</w:t>
-      </w:r>
-    </w:p>
-    <w:p>
-      <w:pPr>
-        <w:pStyle w:val="Basic"/>
-      </w:pPr>
-    </w:p>
-    <w:p>
-      <w:pPr>
-        <w:pStyle w:val="personalHeading"/>
-      </w:pPr>
-      <w:bookmarkStart w:id="9" w:name="_Toc2114615"/>
-      <w:r>
-        <w:t xml:space="preserve">Discussion of project management tools and metrics </w:t>
-      </w:r>
-      <w:r>
-        <w:t>–</w:t>
-      </w:r>
-      <w:r>
-        <w:t xml:space="preserve"> </w:t>
-      </w:r>
-      <w:r>
-        <w:t>Criteria 5 25%</w:t>
-      </w:r>
-      <w:r>
-        <w:t xml:space="preserve"> - 375 words</w:t>
-      </w:r>
-      <w:bookmarkEnd w:id="9"/>
-    </w:p>
-    <w:p>
-      <w:pPr>
-        <w:pStyle w:val="Basic"/>
-      </w:pPr>
-      <w:r>
-        <w:t>This project will follow the Timebox management methodology</w:t>
-      </w:r>
-      <w:r>
-        <w:t>.</w:t>
-      </w:r>
-    </w:p>
-    <w:p>
-      <w:pPr>
-        <w:pStyle w:val="Basic"/>
-      </w:pPr>
-      <w:r>
-        <w:t>Two</w:t>
-      </w:r>
-      <w:r>
-        <w:t xml:space="preserve"> Gantt chart</w:t>
-      </w:r>
-      <w:r>
-        <w:t>s</w:t>
-      </w:r>
-      <w:r>
-        <w:t xml:space="preserve"> ha</w:t>
-      </w:r>
-      <w:r>
-        <w:t>ve</w:t>
-      </w:r>
-      <w:r>
-        <w:t xml:space="preserve"> been produced for the initial plan for the project through to completion (</w:t>
-      </w:r>
-      <w:r>
-        <w:rPr>
-          <w:color w:val="FF0000"/>
-        </w:rPr>
-        <w:t>See appendix X</w:t>
-      </w:r>
-      <w:r>
-        <w:t>)</w:t>
-      </w:r>
-      <w:r>
-        <w:t>.</w:t>
-      </w:r>
-      <w:r>
-        <w:t xml:space="preserve"> </w:t>
-      </w:r>
-      <w:r>
-        <w:t xml:space="preserve">Where one estimates time based on only minor issues occurring the project, while the second has doubled the </w:t>
-      </w:r>
-      <w:r>
-        <w:lastRenderedPageBreak/>
-        <w:t xml:space="preserve">estimated time </w:t>
-      </w:r>
-      <w:r>
-        <w:t>to better allow for issues and difficulties that will appear to be handled, even with this larger estimate the project will still be completed on time.</w:t>
-      </w:r>
-      <w:r>
-        <w:t xml:space="preserve"> </w:t>
-      </w:r>
-    </w:p>
-    <w:p>
-      <w:pPr>
-        <w:pStyle w:val="personalHeading"/>
-      </w:pPr>
-      <w:bookmarkStart w:id="10" w:name="_Toc2114616"/>
-      <w:r>
-        <w:t>Resource implications</w:t>
-      </w:r>
-      <w:bookmarkEnd w:id="10"/>
-      <w:r>
-        <w:t xml:space="preserve"> </w:t>
-      </w:r>
-    </w:p>
-    <w:p>
-      <w:pPr>
-        <w:pStyle w:val="Basic"/>
-      </w:pPr>
-      <w:r>
-        <w:t xml:space="preserve">This project will require testing </w:t>
-      </w:r>
-      <w:r>
-        <w:t xml:space="preserve">by a user group that make up the target audience as it is a product designed to be used by people to assist with their table top gaming. People at Solent’s D20 </w:t>
-      </w:r>
-      <w:proofErr w:type="spellStart"/>
-      <w:r>
-        <w:t>tabletop</w:t>
-      </w:r>
-      <w:proofErr w:type="spellEnd"/>
-      <w:r>
-        <w:t xml:space="preserve"> gaming society will be approached and asked if they would like to provide feedback after using the application. </w:t>
-      </w:r>
-    </w:p>
-    <w:p>
-      <w:pPr>
-        <w:pStyle w:val="personalHeading"/>
-      </w:pPr>
-      <w:bookmarkStart w:id="11" w:name="_Toc2114617"/>
-      <w:r>
-        <w:t xml:space="preserve">High level overview of classes that may be required </w:t>
-      </w:r>
-      <w:r>
-        <w:t>–</w:t>
-      </w:r>
-      <w:r>
-        <w:t xml:space="preserve"> </w:t>
-      </w:r>
-      <w:r>
-        <w:t>Criteria 4 25%</w:t>
-      </w:r>
-      <w:r>
-        <w:t xml:space="preserve"> - 125 words</w:t>
-      </w:r>
-      <w:bookmarkEnd w:id="11"/>
-    </w:p>
-    <w:p>
-      <w:pPr>
-        <w:pStyle w:val="Basic"/>
-      </w:pPr>
-      <w:r>
-        <w:t>A high-level class diagram with inheritance, composition and aggregation</w:t>
-      </w:r>
-    </w:p>
-    <w:p>
-      <w:pPr>
-        <w:pStyle w:val="Basic"/>
-        <w:numPr>
-          <w:ilvl w:val="0"/>
-          <w:numId w:val="9"/>
-        </w:numPr>
-      </w:pPr>
-      <w:r>
-        <w:t xml:space="preserve">Generation manager </w:t>
-      </w:r>
-    </w:p>
-    <w:p>
-      <w:pPr>
-        <w:pStyle w:val="Basic"/>
-        <w:numPr>
-          <w:ilvl w:val="0"/>
-          <w:numId w:val="9"/>
-        </w:numPr>
-      </w:pPr>
-      <w:r>
-        <w:t xml:space="preserve">Save manager? </w:t>
-      </w:r>
-      <w:r>
-        <w:t>Load manager</w:t>
-      </w:r>
-      <w:r>
-        <w:t xml:space="preserve"> </w:t>
-      </w:r>
-      <w:hyperlink r:id="rId17" w:history="1">
-        <w:r>
-          <w:rPr>
-            <w:rStyle w:val="Hyperlink"/>
-          </w:rPr>
-          <w:t>https://unity3d.com/learn/tutorials/topics/scripting/introduction-saving-and-loading</w:t>
-        </w:r>
-      </w:hyperlink>
-      <w:r>
-        <w:t xml:space="preserve"> </w:t>
-      </w:r>
-    </w:p>
-    <w:p>
-      <w:pPr>
-        <w:pStyle w:val="Basic"/>
-        <w:numPr>
-          <w:ilvl w:val="0"/>
-          <w:numId w:val="9"/>
-        </w:numPr>
-      </w:pPr>
-      <w:hyperlink r:id="rId18" w:history="1">
-        <w:r>
-          <w:rPr>
-            <w:rStyle w:val="Hyperlink"/>
-          </w:rPr>
-          <w:t>https://www.youtube.com/watch?v=sWWZZByVvlU</w:t>
-        </w:r>
-      </w:hyperlink>
-      <w:r>
-        <w:t xml:space="preserve"> </w:t>
-      </w:r>
-      <w:hyperlink r:id="rId19" w:history="1">
-        <w:r>
-          <w:rPr>
-            <w:rStyle w:val="Hyperlink"/>
-          </w:rPr>
-          <w:t>http://wiki.unity3d.com/index.php?title=Saving_and_Loading_Data:_XmlSerializer</w:t>
-        </w:r>
-      </w:hyperlink>
-      <w:r>
-        <w:t xml:space="preserve"> </w:t>
-      </w:r>
-    </w:p>
-    <w:p>
-      <w:pPr>
-        <w:pStyle w:val="Basic"/>
-        <w:numPr>
-          <w:ilvl w:val="0"/>
-          <w:numId w:val="9"/>
-        </w:numPr>
-      </w:pPr>
-      <w:r>
-        <w:t xml:space="preserve">Camera movement </w:t>
-      </w:r>
-    </w:p>
-    <w:p>
-      <w:pPr>
-        <w:pStyle w:val="Basic"/>
-        <w:numPr>
-          <w:ilvl w:val="0"/>
-          <w:numId w:val="9"/>
-        </w:numPr>
-      </w:pPr>
-      <w:r>
-        <w:t>Tools</w:t>
-      </w:r>
-    </w:p>
-    <w:p>
-      <w:pPr>
-        <w:pStyle w:val="Basic"/>
-        <w:numPr>
-          <w:ilvl w:val="1"/>
-          <w:numId w:val="9"/>
-        </w:numPr>
-      </w:pPr>
-      <w:r>
-        <w:t>Label system</w:t>
-      </w:r>
-    </w:p>
-    <w:p>
-      <w:pPr>
-        <w:pStyle w:val="Basic"/>
-        <w:numPr>
-          <w:ilvl w:val="1"/>
-          <w:numId w:val="9"/>
-        </w:numPr>
-      </w:pPr>
-      <w:r>
-        <w:t>Party tokens</w:t>
-      </w:r>
-    </w:p>
-    <w:p>
-      <w:pPr>
-        <w:pStyle w:val="Basic"/>
-        <w:numPr>
-          <w:ilvl w:val="1"/>
-          <w:numId w:val="9"/>
-        </w:numPr>
-      </w:pPr>
-      <w:r>
-        <w:t>Ruler</w:t>
-      </w:r>
-    </w:p>
-    <w:p>
-      <w:pPr>
-        <w:pStyle w:val="Basic"/>
-        <w:numPr>
-          <w:ilvl w:val="1"/>
-          <w:numId w:val="9"/>
-        </w:numPr>
-      </w:pPr>
-      <w:r>
-        <w:t>Bridge constructor</w:t>
-      </w:r>
-    </w:p>
-    <w:p>
-      <w:pPr>
-        <w:pStyle w:val="personalHeading"/>
-      </w:pPr>
-      <w:bookmarkStart w:id="12" w:name="_Toc2114618"/>
-      <w:r>
-        <w:t xml:space="preserve">High level flow diagrams and pseudocode </w:t>
-      </w:r>
-      <w:r>
-        <w:t>–</w:t>
-      </w:r>
-      <w:r>
-        <w:t xml:space="preserve"> </w:t>
-      </w:r>
-      <w:r>
-        <w:t>Criteria 4 25%</w:t>
-      </w:r>
-      <w:r>
-        <w:t xml:space="preserve"> - 125 words</w:t>
-      </w:r>
-      <w:bookmarkEnd w:id="12"/>
-    </w:p>
-    <w:p>
-      <w:pPr>
-        <w:pStyle w:val="Basic"/>
-      </w:pPr>
-      <w:r>
-        <w:t xml:space="preserve">Approximate indication of the ordering of operations </w:t>
-      </w:r>
-    </w:p>
-    <w:p>
-      <w:pPr>
-        <w:pStyle w:val="Basic"/>
-        <w:numPr>
-          <w:ilvl w:val="0"/>
-          <w:numId w:val="9"/>
-        </w:numPr>
-      </w:pPr>
-      <w:r>
-        <w:t xml:space="preserve">Take user input for variables </w:t>
-      </w:r>
-    </w:p>
-    <w:p>
-      <w:pPr>
-        <w:pStyle w:val="Basic"/>
-        <w:numPr>
-          <w:ilvl w:val="0"/>
-          <w:numId w:val="9"/>
-        </w:numPr>
-      </w:pPr>
-      <w:r>
-        <w:t>Create points/mesh?</w:t>
-      </w:r>
-    </w:p>
-    <w:p>
-      <w:pPr>
-        <w:pStyle w:val="Basic"/>
-        <w:numPr>
-          <w:ilvl w:val="0"/>
-          <w:numId w:val="9"/>
-        </w:numPr>
-      </w:pPr>
-      <w:r>
-        <w:t>Input points into fortunes algorithm</w:t>
-      </w:r>
-    </w:p>
-    <w:p>
-      <w:pPr>
-        <w:pStyle w:val="Basic"/>
-        <w:numPr>
-          <w:ilvl w:val="0"/>
-          <w:numId w:val="9"/>
-        </w:numPr>
-      </w:pPr>
-      <w:r>
-        <w:t xml:space="preserve">Define Voronoi diagram into islands and water/ocean </w:t>
-      </w:r>
-    </w:p>
-    <w:p>
-      <w:pPr>
-        <w:pStyle w:val="Basic"/>
-        <w:numPr>
-          <w:ilvl w:val="0"/>
-          <w:numId w:val="9"/>
-        </w:numPr>
-      </w:pPr>
-      <w:r>
-        <w:lastRenderedPageBreak/>
-        <w:t xml:space="preserve">Define elevation of each island </w:t>
-      </w:r>
-    </w:p>
-    <w:p>
-      <w:pPr>
-        <w:pStyle w:val="Basic"/>
-        <w:numPr>
-          <w:ilvl w:val="0"/>
-          <w:numId w:val="9"/>
-        </w:numPr>
-      </w:pPr>
-      <w:r>
-        <w:t xml:space="preserve">Generate rivers </w:t>
-      </w:r>
-    </w:p>
-    <w:p>
-      <w:pPr>
-        <w:pStyle w:val="Basic"/>
-        <w:numPr>
-          <w:ilvl w:val="0"/>
-          <w:numId w:val="9"/>
-        </w:numPr>
-      </w:pPr>
-      <w:r>
-        <w:t xml:space="preserve">Define moisture </w:t>
-      </w:r>
-    </w:p>
-    <w:p>
-      <w:pPr>
-        <w:pStyle w:val="Basic"/>
-        <w:numPr>
-          <w:ilvl w:val="0"/>
-          <w:numId w:val="9"/>
-        </w:numPr>
-        <w:sectPr>
-          <w:headerReference w:type="default" r:id="rId20"/>
-          <w:footerReference w:type="default" r:id="rId21"/>
-          <w:headerReference w:type="first" r:id="rId22"/>
-          <w:footerReference w:type="first" r:id="rId23"/>
-          <w:pgSz w:w="11906" w:h="16838"/>
-          <w:pgMar w:top="1440" w:right="1440" w:bottom="1440" w:left="1440" w:header="708" w:footer="708" w:gutter="0"/>
-          <w:pgNumType w:start="0"/>
-          <w:cols w:space="708"/>
-          <w:titlePg/>
-          <w:docGrid w:linePitch="360"/>
-        </w:sectPr>
-      </w:pPr>
-      <w:r>
-        <w:t>Generate biome</w:t>
-      </w:r>
-    </w:p>
-    <w:p>
-      <w:pPr>
-        <w:pStyle w:val="personalHeading"/>
-      </w:pPr>
-      <w:bookmarkStart w:id="13" w:name="_Toc2114619"/>
-      <w:r>
-        <w:lastRenderedPageBreak/>
-        <w:t>Appendices</w:t>
-      </w:r>
-      <w:bookmarkEnd w:id="13"/>
-      <w:r>
-        <w:t xml:space="preserve"> </w:t>
-      </w:r>
-    </w:p>
-    <w:p>
-      <w:pPr>
-        <w:pStyle w:val="personalHeading2"/>
-      </w:pPr>
-      <w:bookmarkStart w:id="14" w:name="_Toc2114620"/>
-      <w:r>
-        <w:t>Reference List</w:t>
-      </w:r>
-      <w:r>
-        <w:t xml:space="preserve"> </w:t>
-      </w:r>
-      <w:r>
-        <w:t>– part of 2, a portion of 20%</w:t>
-      </w:r>
-      <w:bookmarkEnd w:id="14"/>
-    </w:p>
-    <w:p>
-      <w:pPr>
-        <w:pStyle w:val="Basic"/>
-      </w:pPr>
-    </w:p>
-    <w:p>
-      <w:pPr>
-        <w:pStyle w:val="Basic"/>
-      </w:pPr>
-    </w:p>
-    <w:p>
-      <w:pPr>
-        <w:pStyle w:val="personalHeading2"/>
-      </w:pPr>
-      <w:r>
-        <w:t>Reading List</w:t>
-      </w:r>
-    </w:p>
-    <w:p>
-      <w:pPr>
-        <w:pStyle w:val="Basic"/>
-      </w:pPr>
-    </w:p>
-    <w:p>
-      <w:pPr>
-        <w:pStyle w:val="personalHeading2"/>
-      </w:pPr>
-      <w:bookmarkStart w:id="15" w:name="_Toc2114621"/>
-      <w:r>
-        <w:t>Literature review</w:t>
-      </w:r>
-      <w:r>
-        <w:t xml:space="preserve"> – part of 2, a portion of 20%</w:t>
-      </w:r>
-      <w:bookmarkEnd w:id="15"/>
-      <w:r>
-        <w:t xml:space="preserve"> </w:t>
-      </w:r>
-    </w:p>
-    <w:p>
-      <w:pPr>
-        <w:pStyle w:val="Basic"/>
-      </w:pPr>
-    </w:p>
-    <w:p>
-      <w:pPr>
-        <w:pStyle w:val="Basic"/>
-      </w:pPr>
-    </w:p>
-    <w:p>
-      <w:pPr>
-        <w:pStyle w:val="Basic"/>
-      </w:pPr>
-      <w:hyperlink r:id="rId24" w:history="1">
-        <w:r>
-          <w:rPr>
-            <w:rStyle w:val="Hyperlink"/>
-          </w:rPr>
-          <w:t>http://galaxykate0.tumblr.com/post/139774965871/so-you-want-to-build-a-generator</w:t>
-        </w:r>
-      </w:hyperlink>
-      <w:r>
-        <w:t xml:space="preserve"> overview on </w:t>
-      </w:r>
-      <w:proofErr w:type="spellStart"/>
-      <w:r>
-        <w:t>proj</w:t>
-      </w:r>
-      <w:proofErr w:type="spellEnd"/>
-      <w:r>
-        <w:t xml:space="preserve"> gen </w:t>
-      </w:r>
-      <w:r>
-        <w:t xml:space="preserve">which describes a good process on how to break down the needs of the generator and specifically want is desired from the generator. This is not specifically linked to the project, just the general field of generative content </w:t>
-      </w:r>
-      <w:proofErr w:type="gramStart"/>
-      <w:r>
-        <w:t>as a whole but</w:t>
-      </w:r>
-      <w:proofErr w:type="gramEnd"/>
-      <w:r>
-        <w:t xml:space="preserve"> it can help with the initial breaking down on needs and requirements.</w:t>
-      </w:r>
-    </w:p>
-    <w:p>
-      <w:pPr>
-        <w:pStyle w:val="Basic"/>
-      </w:pPr>
-      <w:hyperlink r:id="rId25" w:history="1">
-        <w:r>
-          <w:rPr>
-            <w:rStyle w:val="Hyperlink"/>
-          </w:rPr>
-          <w:t>http://www-cs-students.stanford.edu/~amitp/game-programming/polygon-map-generation/</w:t>
-        </w:r>
-      </w:hyperlink>
-      <w:r>
-        <w:t xml:space="preserve"> </w:t>
-      </w:r>
+        <w:t xml:space="preserve"> No interested in tectonics themselves but are interested in the boundaries that are the result of them, convergent and divergent which are used to generate mountains and coastlines respectively. </w:t>
+      </w:r>
+    </w:p>
+    <w:p>
+      <w:pPr>
+        <w:pStyle w:val="Basic"/>
+      </w:pPr>
       <w:r>
         <w:br/>
-        <w:t>This</w:t>
-      </w:r>
-      <w:r>
-        <w:t xml:space="preserve"> article</w:t>
-      </w:r>
-      <w:r>
-        <w:t xml:space="preserve"> covers using Voronoi diagrams to create terrain and uses </w:t>
-      </w:r>
-      <w:proofErr w:type="spellStart"/>
-      <w:r>
-        <w:t>whittaker</w:t>
-      </w:r>
-      <w:proofErr w:type="spellEnd"/>
-      <w:r>
-        <w:t xml:space="preserve"> diagrams to define biomes.</w:t>
-      </w:r>
-      <w:r>
-        <w:t xml:space="preserve"> This will be a very useful article if this approach is taken as it goes through the entire process to generate terrain as </w:t>
-      </w:r>
-      <w:proofErr w:type="gramStart"/>
-      <w:r>
-        <w:t>the end result</w:t>
-      </w:r>
-      <w:proofErr w:type="gramEnd"/>
-      <w:r>
-        <w:t xml:space="preserve"> has all the generative features this project requires. </w:t>
-      </w:r>
-      <w:r>
-        <w:t xml:space="preserve">  </w:t>
-      </w:r>
-    </w:p>
-    <w:p>
-      <w:pPr>
-        <w:pStyle w:val="Basic"/>
-      </w:pPr>
-    </w:p>
-    <w:p>
-      <w:pPr>
-        <w:pStyle w:val="Basic"/>
-      </w:pPr>
-      <w:r>
-        <w:rPr>
-          <w:rFonts w:ascii="Arial" w:hAnsi="Arial" w:cs="Arial"/>
-          <w:color w:val="000000"/>
-        </w:rPr>
-        <w:t>ISBN 0-89791-194-6</w:t>
-      </w:r>
-      <w:r>
-        <w:br/>
-      </w:r>
-      <w:hyperlink r:id="rId26" w:history="1">
-        <w:r>
-          <w:rPr>
-            <w:rStyle w:val="Hyperlink"/>
-          </w:rPr>
-          <w:t>https://dl.acm.org/citation.cfm?id=10549</w:t>
-        </w:r>
-      </w:hyperlink>
-      <w:r>
-        <w:t xml:space="preserve"> the original publication of the Fortune's algorithm which is used to create </w:t>
-      </w:r>
-      <w:proofErr w:type="spellStart"/>
-      <w:r>
-        <w:t>voronoi</w:t>
-      </w:r>
-      <w:proofErr w:type="spellEnd"/>
-      <w:r>
-        <w:t xml:space="preserve"> diagrams. Very difficult to understand due to its’ pure </w:t>
-      </w:r>
-      <w:r>
-        <w:t xml:space="preserve">technical approach. It is very relevant as the original source but is not suitable as it’s very challenging to follow and newer sources pertaining to the </w:t>
-      </w:r>
-      <w:proofErr w:type="gramStart"/>
-      <w:r>
-        <w:t>fortunes</w:t>
-      </w:r>
-      <w:proofErr w:type="gramEnd"/>
-      <w:r>
-        <w:t xml:space="preserve"> algorithm explain the process much better.  </w:t>
-      </w:r>
-      <w:r>
-        <w:t xml:space="preserve"> </w:t>
-      </w:r>
-    </w:p>
-    <w:p>
-      <w:pPr>
-        <w:pStyle w:val="Basic"/>
-      </w:pPr>
-      <w:r>
-        <w:t>//</w:t>
-      </w:r>
-      <w:r>
-        <w:t xml:space="preserve"> LIT REVIEW!!!!!!! </w:t>
-      </w:r>
-    </w:p>
-    <w:p>
-      <w:pPr>
-        <w:pStyle w:val="Basic"/>
-      </w:pPr>
-      <w:r>
-        <w:t xml:space="preserve">Voronoi learnings </w:t>
-      </w:r>
-    </w:p>
-    <w:p>
-      <w:pPr>
-        <w:pStyle w:val="Basic"/>
-      </w:pPr>
-      <w:hyperlink r:id="rId27" w:history="1">
-        <w:r>
-          <w:rPr>
-            <w:rStyle w:val="Hyperlink"/>
-          </w:rPr>
-          <w:t>http://drp.math.umd.edu/Project-Slides/DRP_Presentation-Summer2016.pdf</w:t>
-        </w:r>
-      </w:hyperlink>
-      <w:r>
-        <w:t xml:space="preserve"> </w:t>
-      </w:r>
-      <w:proofErr w:type="spellStart"/>
-      <w:r>
-        <w:t>kinda</w:t>
-      </w:r>
-      <w:proofErr w:type="spellEnd"/>
-      <w:r>
-        <w:t xml:space="preserve"> covers stuff</w:t>
-      </w:r>
-    </w:p>
-    <w:p>
-      <w:pPr>
-        <w:pStyle w:val="Basic"/>
-      </w:pPr>
-      <w:hyperlink r:id="rId28" w:history="1">
-        <w:r>
-          <w:rPr>
-            <w:rStyle w:val="Hyperlink"/>
-          </w:rPr>
-          <w:t>http://www.rigi.cs.uvic.ca/downloads/papers/pdf/cg.pdf</w:t>
-        </w:r>
-      </w:hyperlink>
-      <w:r>
-        <w:t xml:space="preserve"> has BIG Math confuse. Also Algorithm </w:t>
-      </w:r>
-      <w:proofErr w:type="gramStart"/>
-      <w:r>
-        <w:t>( seems</w:t>
-      </w:r>
-      <w:proofErr w:type="gramEnd"/>
-      <w:r>
-        <w:t xml:space="preserve"> to explain somewhat well) </w:t>
-      </w:r>
-    </w:p>
-    <w:p>
-      <w:pPr>
-        <w:pStyle w:val="Basic"/>
-      </w:pPr>
-      <w:hyperlink r:id="rId29" w:history="1">
-        <w:r>
-          <w:rPr>
-            <w:rStyle w:val="Hyperlink"/>
-          </w:rPr>
-          <w:t>http://www.cs.sfu.ca/~binay/813.2011/Fortune.pdf</w:t>
-        </w:r>
-      </w:hyperlink>
-      <w:r>
-        <w:t xml:space="preserve"> appears to go very step by step</w:t>
-      </w:r>
-    </w:p>
-    <w:p>
-      <w:pPr>
-        <w:pStyle w:val="Basic"/>
-      </w:pPr>
-      <w:hyperlink r:id="rId30" w:history="1">
-        <w:r>
-          <w:rPr>
-            <w:rStyle w:val="Hyperlink"/>
-          </w:rPr>
-          <w:t>http://people.math.gatech.edu/~randall/Algs07/mount.pdf</w:t>
-        </w:r>
-      </w:hyperlink>
-      <w:r>
-        <w:t xml:space="preserve"> A lot of text as lecture notes </w:t>
-      </w:r>
-      <w:proofErr w:type="gramStart"/>
-      <w:r>
-        <w:t>( could</w:t>
-      </w:r>
-      <w:proofErr w:type="gramEnd"/>
-      <w:r>
-        <w:t xml:space="preserve"> be useful unchecked)</w:t>
-      </w:r>
-    </w:p>
-    <w:p>
-      <w:pPr>
-        <w:pStyle w:val="Basic"/>
-      </w:pPr>
-      <w:hyperlink r:id="rId31" w:history="1">
-        <w:r>
-          <w:rPr>
-            <w:rStyle w:val="Hyperlink"/>
-          </w:rPr>
-          <w:t>https://jacquesh.github.io/post/fortunes-algorithm/</w:t>
-        </w:r>
-      </w:hyperlink>
-      <w:r>
-        <w:t xml:space="preserve"> good examples </w:t>
-      </w:r>
-      <w:proofErr w:type="gramStart"/>
-      <w:r>
-        <w:t>( seems</w:t>
-      </w:r>
-      <w:proofErr w:type="gramEnd"/>
-      <w:r>
-        <w:t xml:space="preserve"> to explain very well. Might be my key to kingdom hearts. The arc-blade    - </w:t>
-      </w:r>
-      <w:proofErr w:type="gramStart"/>
-      <w:r>
-        <w:t>actually re-read</w:t>
-      </w:r>
-      <w:proofErr w:type="gramEnd"/>
-      <w:r>
-        <w:t xml:space="preserve"> through and start making pseudo code  </w:t>
-      </w:r>
-    </w:p>
-    <w:p>
-      <w:pPr>
-        <w:pStyle w:val="Basic"/>
-      </w:pPr>
-      <w:hyperlink r:id="rId32" w:history="1">
-        <w:r>
-          <w:rPr>
-            <w:rStyle w:val="Hyperlink"/>
-          </w:rPr>
-          <w:t>https://jacquesheunis.com/post/fortunes-algorithm-implementation/</w:t>
-        </w:r>
-      </w:hyperlink>
-      <w:r>
-        <w:t xml:space="preserve"> part 2 focus on implementation</w:t>
-      </w:r>
-    </w:p>
-    <w:p>
-      <w:pPr>
-        <w:pStyle w:val="Basic"/>
-      </w:pPr>
-      <w:r>
-        <w:t>//</w:t>
-      </w:r>
-    </w:p>
-    <w:p>
-      <w:pPr>
-        <w:pStyle w:val="Basic"/>
-      </w:pPr>
-    </w:p>
-    <w:p>
-      <w:pPr>
-        <w:pStyle w:val="Basic"/>
-      </w:pPr>
-      <w:hyperlink r:id="rId33" w:history="1">
-        <w:r>
-          <w:rPr>
-            <w:rStyle w:val="Hyperlink"/>
-          </w:rPr>
-          <w:t>https://azgaar.wordpress.com/2017/06/30/biomes-generation-and-rendering/</w:t>
-        </w:r>
-      </w:hyperlink>
-      <w:r>
-        <w:t xml:space="preserve"> </w:t>
-      </w:r>
-      <w:r>
-        <w:t xml:space="preserve">This article covers </w:t>
-      </w:r>
-      <w:r>
-        <w:t xml:space="preserve">using </w:t>
-      </w:r>
-      <w:proofErr w:type="spellStart"/>
-      <w:r>
-        <w:t>Whittater</w:t>
-      </w:r>
-      <w:proofErr w:type="spellEnd"/>
-      <w:r>
-        <w:t xml:space="preserve"> diagrams to generate biomes on a polygonal map, also brings up Holdridge life zones could be used as an alternative </w:t>
-      </w:r>
-      <w:hyperlink r:id="rId34" w:history="1">
-        <w:r>
-          <w:rPr>
-            <w:rStyle w:val="Hyperlink"/>
-          </w:rPr>
-          <w:t>https://en.wikipedia.org/wiki/Holdridge_life_zones</w:t>
-        </w:r>
-      </w:hyperlink>
-      <w:r>
-        <w:t xml:space="preserve"> It also covers an approach for rendering the biomes which certainly could be helpful </w:t>
-      </w:r>
-    </w:p>
-    <w:p>
-      <w:pPr>
-        <w:pStyle w:val="Basic"/>
-      </w:pPr>
-    </w:p>
-    <w:p>
-      <w:pPr>
-        <w:pStyle w:val="Basic"/>
-      </w:pPr>
-      <w:hyperlink r:id="rId35" w:history="1">
-        <w:r>
-          <w:rPr>
-            <w:rStyle w:val="Hyperlink"/>
-          </w:rPr>
-          <w:t>https://arxiv.org/abs/1707.03383</w:t>
-        </w:r>
-      </w:hyperlink>
-      <w:r>
-        <w:t xml:space="preserve"> paper on terrain generation </w:t>
-      </w:r>
-    </w:p>
-    <w:p>
-      <w:pPr>
-        <w:pStyle w:val="Basic"/>
-      </w:pPr>
-      <w:r>
-        <w:t xml:space="preserve">A paper covering terrain generation which focuses on modelling based </w:t>
-      </w:r>
-      <w:proofErr w:type="gramStart"/>
-      <w:r>
-        <w:t>off of</w:t>
-      </w:r>
-      <w:proofErr w:type="gramEnd"/>
-      <w:r>
-        <w:t xml:space="preserve"> satellites imagery from NASA, an i</w:t>
-      </w:r>
-      <w:r>
-        <w:t>nteresting paper which could allow for more realism in the generator, although it is unlikely to prove useful due to the focus being on creating fantasy maps.</w:t>
-      </w:r>
-    </w:p>
-    <w:p>
-      <w:pPr>
-        <w:pStyle w:val="Basic"/>
-      </w:pPr>
-    </w:p>
-    <w:p>
-      <w:pPr>
-        <w:pStyle w:val="Basic"/>
-      </w:pPr>
-      <w:hyperlink r:id="rId36" w:history="1">
-        <w:r>
-          <w:rPr>
-            <w:rStyle w:val="Hyperlink"/>
-          </w:rPr>
-          <w:t>https://dl.acm.org/citation.cfm?id=1814259</w:t>
-        </w:r>
-      </w:hyperlink>
-      <w:r>
-        <w:t xml:space="preserve">  </w:t>
-      </w:r>
-      <w:r>
-        <w:br/>
-        <w:t xml:space="preserve">Towards </w:t>
-      </w:r>
-      <w:proofErr w:type="spellStart"/>
-      <w:r>
-        <w:t>multiobjective</w:t>
-      </w:r>
-      <w:proofErr w:type="spellEnd"/>
-      <w:r>
-        <w:t xml:space="preserve"> procedural map generation</w:t>
-      </w:r>
-    </w:p>
-    <w:p>
-      <w:pPr>
-        <w:pStyle w:val="Basic"/>
-      </w:pPr>
-      <w:r>
-        <w:t xml:space="preserve">This paper focuses on generating game maps for strategy games which are required to be balanced so it focuses on finding pairs of locations in which objectives could be placed. This is not particularly useful to this project as world generation shouldn’t be balanced.  </w:t>
-      </w:r>
-    </w:p>
-    <w:p>
-      <w:pPr>
-        <w:pStyle w:val="Basic"/>
-      </w:pPr>
+      </w:r>
     </w:p>
     <w:p>
       <w:pPr>
         <w:pStyle w:val="Basic"/>
       </w:pPr>
       <w:hyperlink r:id="rId37" w:history="1">
-        <w:r>
-          <w:rPr>
-            <w:rStyle w:val="Hyperlink"/>
-          </w:rPr>
-          <w:t>https://pdfs.semanticscholar.org/5961/c577478f21707dad53905362e0ec4e6ec644.pdf</w:t>
-        </w:r>
-      </w:hyperlink>
-      <w:r>
-        <w:t xml:space="preserve"> Realtime Procedural Terrain </w:t>
-      </w:r>
-      <w:proofErr w:type="gramStart"/>
-      <w:r>
-        <w:t>Generation  --</w:t>
-      </w:r>
-      <w:proofErr w:type="gramEnd"/>
-      <w:r>
-        <w:t xml:space="preserve"> this looks like a very good source </w:t>
-      </w:r>
-      <w:r>
-        <w:rPr>
-          <w:color w:val="FF0000"/>
-        </w:rPr>
-        <w:t>DO TECH SECTION ON THIS APPROACH IT’S COOL AND LOOKS SICK</w:t>
-      </w:r>
-    </w:p>
-    <w:p>
-      <w:pPr>
-        <w:pStyle w:val="Basic"/>
-      </w:pPr>
-      <w:r>
-        <w:t>A paper on real-time procedural terrain generation which focuses on using near real-time erosion to sculpt the landscape, where it covers a way to generate terrain using fractal noise and then ways to implement two different erosion methods onto said system, thermal erosion and hydraulic erosion. This is a useful paper and is an approach which could work for the terrain generation portion of the project.</w:t>
-      </w:r>
-    </w:p>
-    <w:p>
-      <w:pPr>
-        <w:pStyle w:val="Basic"/>
-      </w:pPr>
-    </w:p>
-    <w:p>
-      <w:pPr>
-        <w:pStyle w:val="Basic"/>
-      </w:pPr>
-      <w:hyperlink r:id="rId38" w:history="1">
-        <w:r>
-          <w:rPr>
-            <w:rStyle w:val="Hyperlink"/>
-          </w:rPr>
-          <w:t>http://slideplayer.com/slide/3447433/12/images/14/Robert+Whittaker,+Cornell+Uni..jpg</w:t>
-        </w:r>
-      </w:hyperlink>
-      <w:r>
-        <w:t xml:space="preserve"> biome chart </w:t>
-      </w:r>
-    </w:p>
-    <w:p>
-      <w:pPr>
-        <w:pStyle w:val="Basic"/>
-      </w:pPr>
-      <w:r>
-        <w:t xml:space="preserve">A Whittaker diagram which describes how temperature and moisture levels define biomes. A good basis to base biome generation </w:t>
-      </w:r>
-      <w:proofErr w:type="gramStart"/>
-      <w:r>
-        <w:t>off of</w:t>
-      </w:r>
-      <w:proofErr w:type="gramEnd"/>
-      <w:r>
-        <w:t>, will be useful towards this project.</w:t>
-      </w:r>
-    </w:p>
-    <w:p>
-      <w:pPr>
-        <w:pStyle w:val="Basic"/>
-      </w:pPr>
-      <w:hyperlink r:id="rId39" w:history="1">
-        <w:r>
-          <w:rPr>
-            <w:rStyle w:val="Hyperlink"/>
-          </w:rPr>
-          <w:t>http://www.jgallant.com/procedurally-generating-wrapping-world-maps-in-unity-csharp-part-1/</w:t>
-        </w:r>
-      </w:hyperlink>
-      <w:r>
-        <w:t xml:space="preserve"> </w:t>
-      </w:r>
-      <w:r>
-        <w:t xml:space="preserve">A tutorial series which discusses </w:t>
-      </w:r>
-      <w:r>
-        <w:t>a way to implement biomes/ world maps </w:t>
-      </w:r>
-      <w:r>
-        <w:t>which</w:t>
-      </w:r>
-      <w:r>
-        <w:t xml:space="preserve"> could be very helpful</w:t>
-      </w:r>
-      <w:r>
-        <w:t xml:space="preserve">, as the end results are similar to </w:t>
-      </w:r>
-      <w:proofErr w:type="gramStart"/>
-      <w:r>
-        <w:t>this projects</w:t>
-      </w:r>
-      <w:proofErr w:type="gramEnd"/>
-      <w:r>
-        <w:t xml:space="preserve"> end results. It also focuses on wrapping the map onto a sphere which will is not within the projects current scope.</w:t>
-      </w:r>
-    </w:p>
-    <w:p>
-      <w:pPr>
-        <w:pStyle w:val="Basic"/>
-      </w:pPr>
-    </w:p>
-    <w:p>
-      <w:pPr>
-        <w:pStyle w:val="Basic"/>
-      </w:pPr>
-      <w:hyperlink r:id="rId40" w:history="1">
-        <w:r>
-          <w:rPr>
-            <w:rStyle w:val="Hyperlink"/>
-          </w:rPr>
-          <w:t>https://forum.unity.com/threads/open-source-procedural-hexagon-terrain.233296/</w:t>
-        </w:r>
-      </w:hyperlink>
-      <w:r>
-        <w:t xml:space="preserve"> generate hexagon style terrain like civ </w:t>
-      </w:r>
-    </w:p>
-    <w:p>
-      <w:pPr>
-        <w:pStyle w:val="Basic"/>
-      </w:pPr>
-      <w:r>
-        <w:t xml:space="preserve">An in-depth approach at how to generate hexagonal terrain in which </w:t>
-      </w:r>
-      <w:r>
-        <w:t xml:space="preserve">mountains will be contained in a hex tile. Resulting in a visual appearance not idea of this project as this tutorial’s goal is to generate civilization 5 like maps. Still it is a useful resource which would fulfil </w:t>
-      </w:r>
-      <w:proofErr w:type="gramStart"/>
-      <w:r>
-        <w:t>all of</w:t>
-      </w:r>
-      <w:proofErr w:type="gramEnd"/>
-      <w:r>
-        <w:t xml:space="preserve"> the projects other criteria.  </w:t>
-      </w:r>
-    </w:p>
-    <w:p>
-      <w:pPr>
-        <w:pStyle w:val="Basic"/>
-      </w:pPr>
-    </w:p>
-    <w:p>
-      <w:pPr>
-        <w:pStyle w:val="Basic"/>
-      </w:pPr>
-      <w:hyperlink r:id="rId41" w:history="1">
-        <w:r>
-          <w:rPr>
-            <w:rStyle w:val="Hyperlink"/>
-          </w:rPr>
-          <w:t>https://forhinhexes.blogspot.com/2018/04/motivation.html</w:t>
-        </w:r>
-      </w:hyperlink>
-      <w:r>
-        <w:t xml:space="preserve"> This h</w:t>
-      </w:r>
-      <w:r>
-        <w:t>as a very similar end goal as to this</w:t>
-      </w:r>
-      <w:r>
-        <w:t xml:space="preserve"> project but represents the</w:t>
-      </w:r>
-      <w:r>
-        <w:t xml:space="preserve"> map differently from how is currently desired for this project</w:t>
-      </w:r>
-      <w:r>
-        <w:t>.</w:t>
-      </w:r>
-    </w:p>
-    <w:p>
-      <w:pPr>
-        <w:pStyle w:val="Basic"/>
-      </w:pPr>
-      <w:r>
-        <w:rPr>
-          <w:color w:val="FF0000"/>
-        </w:rPr>
-        <w:t xml:space="preserve">// unsure of relevance? </w:t>
-      </w:r>
-      <w:proofErr w:type="gramStart"/>
-      <w:r>
-        <w:rPr>
-          <w:color w:val="FF0000"/>
-        </w:rPr>
-        <w:t>Definitely needs</w:t>
-      </w:r>
-      <w:proofErr w:type="gramEnd"/>
-      <w:r>
-        <w:rPr>
-          <w:color w:val="FF0000"/>
-        </w:rPr>
-        <w:t xml:space="preserve"> changing to not first person</w:t>
-      </w:r>
-    </w:p>
-    <w:p>
-      <w:pPr>
-        <w:pStyle w:val="Basic"/>
-      </w:pPr>
-      <w:r>
-        <w:lastRenderedPageBreak/>
-        <w:t>Desired generation to be less rational less “smooth” as they believe it will represent life better due to its unpredictable nature.</w:t>
-      </w:r>
-      <w:r>
-        <w:t xml:space="preserve"> </w:t>
-      </w:r>
-      <w:r>
-        <w:t>I believe their dislike for seeds and random numbers is due to their lack understanding of how they impact generation, their issues are due to how the data is handled not the seeds themselves. As the data could be handled to generate those irregularities by adding a small chance for them to appear at the point that element is generated.</w:t>
-      </w:r>
-    </w:p>
-    <w:p>
-      <w:pPr>
-        <w:pStyle w:val="Basic"/>
-      </w:pPr>
-      <w:r>
-        <w:t xml:space="preserve">// </w:t>
-      </w:r>
-    </w:p>
-    <w:p>
-      <w:pPr>
-        <w:pStyle w:val="Basic"/>
-      </w:pPr>
-      <w:r>
-        <w:t xml:space="preserve">Also using tectonics </w:t>
-      </w:r>
-    </w:p>
-    <w:p>
-      <w:pPr>
-        <w:pStyle w:val="Basic"/>
-        <w:numPr>
-          <w:ilvl w:val="0"/>
-          <w:numId w:val="9"/>
-        </w:numPr>
-      </w:pPr>
-      <w:r>
-        <w:t xml:space="preserve"> No interested in tectonics themselves but are interested in the boundaries that are the result of them, convergent and divergent which are used to generate mountains and coastlines respectively. </w:t>
-      </w:r>
-    </w:p>
-    <w:p>
-      <w:pPr>
-        <w:pStyle w:val="Basic"/>
-      </w:pPr>
-      <w:r>
-        <w:br/>
-      </w:r>
-    </w:p>
-    <w:p>
-      <w:pPr>
-        <w:pStyle w:val="Basic"/>
-      </w:pPr>
-      <w:hyperlink r:id="rId42" w:history="1">
         <w:r>
           <w:rPr>
             <w:rStyle w:val="Hyperlink"/>
@@ -5196,7 +5075,7 @@
       <w:pPr>
         <w:pStyle w:val="Basic"/>
       </w:pPr>
-      <w:hyperlink r:id="rId43" w:history="1">
+      <w:hyperlink r:id="rId38" w:history="1">
         <w:r>
           <w:rPr>
             <w:rStyle w:val="Hyperlink"/>
@@ -5246,7 +5125,7 @@
                     </pic:cNvPicPr>
                   </pic:nvPicPr>
                   <pic:blipFill>
-                    <a:blip r:embed="rId44" cstate="print">
+                    <a:blip r:embed="rId39" cstate="print">
                       <a:extLst>
                         <a:ext uri="{28A0092B-C50C-407E-A947-70E740481C1C}">
                           <a14:useLocalDpi xmlns:a14="http://schemas.microsoft.com/office/drawing/2010/main" val="0"/>
@@ -5469,7 +5348,7 @@
             <w:pPr>
               <w:pStyle w:val="NoSpacing"/>
             </w:pPr>
-            <w:hyperlink r:id="rId45" w:history="1">
+            <w:hyperlink r:id="rId40" w:history="1">
               <w:r>
                 <w:rPr>
                   <w:rStyle w:val="Hyperlink"/>
@@ -5520,7 +5399,7 @@
             <w:pPr>
               <w:pStyle w:val="NoSpacing"/>
             </w:pPr>
-            <w:hyperlink r:id="rId46" w:history="1">
+            <w:hyperlink r:id="rId41" w:history="1">
               <w:r>
                 <w:rPr>
                   <w:rStyle w:val="Hyperlink"/>
@@ -5653,7 +5532,7 @@
             <w:r>
               <w:t xml:space="preserve">, visual scripting, C# and C++ </w:t>
             </w:r>
-            <w:hyperlink r:id="rId47" w:history="1">
+            <w:hyperlink r:id="rId42" w:history="1">
               <w:r>
                 <w:rPr>
                   <w:rStyle w:val="Hyperlink"/>
@@ -6869,7 +6748,7 @@
             <w:pPr>
               <w:pStyle w:val="NoSpacing"/>
             </w:pPr>
-            <w:hyperlink r:id="rId48" w:history="1">
+            <w:hyperlink r:id="rId43" w:history="1">
               <w:r>
                 <w:rPr>
                   <w:rStyle w:val="Hyperlink"/>
@@ -6980,7 +6859,7 @@
             <w:pPr>
               <w:pStyle w:val="NoSpacing"/>
             </w:pPr>
-            <w:hyperlink r:id="rId49" w:history="1">
+            <w:hyperlink r:id="rId44" w:history="1">
               <w:r>
                 <w:rPr>
                   <w:rStyle w:val="Hyperlink"/>
@@ -7100,7 +6979,7 @@
             <w:pPr>
               <w:pStyle w:val="NoSpacing"/>
             </w:pPr>
-            <w:hyperlink r:id="rId50" w:history="1">
+            <w:hyperlink r:id="rId45" w:history="1">
               <w:r>
                 <w:rPr>
                   <w:rStyle w:val="Hyperlink"/>
@@ -7211,7 +7090,7 @@
             <w:pPr>
               <w:pStyle w:val="NoSpacing"/>
             </w:pPr>
-            <w:hyperlink r:id="rId51" w:history="1">
+            <w:hyperlink r:id="rId46" w:history="1">
               <w:r>
                 <w:rPr>
                   <w:rStyle w:val="Hyperlink"/>
@@ -7337,7 +7216,7 @@
             <w:pPr>
               <w:pStyle w:val="NoSpacing"/>
             </w:pPr>
-            <w:hyperlink r:id="rId52" w:history="1">
+            <w:hyperlink r:id="rId47" w:history="1">
               <w:r>
                 <w:rPr>
                   <w:rStyle w:val="Hyperlink"/>
@@ -8399,7 +8278,7 @@
       </w:r>
     </w:p>
     <w:sectPr>
-      <w:footerReference w:type="first" r:id="rId53"/>
+      <w:footerReference w:type="first" r:id="rId48"/>
       <w:pgSz w:w="11906" w:h="16838"/>
       <w:pgMar w:top="1440" w:right="1440" w:bottom="1440" w:left="1440" w:header="708" w:footer="708" w:gutter="0"/>
       <w:pgNumType w:fmt="upperLetter" w:start="1"/>
@@ -11245,7 +11124,7 @@
 </file>
 
 <file path=customXml/itemProps1.xml><?xml version="1.0" encoding="utf-8"?>
-<ds:datastoreItem xmlns:ds="http://schemas.openxmlformats.org/officeDocument/2006/customXml" ds:itemID="{5F1A57B8-826B-408B-A3F0-5AA48C6D2C41}">
+<ds:datastoreItem xmlns:ds="http://schemas.openxmlformats.org/officeDocument/2006/customXml" ds:itemID="{A8DAAD5F-76CA-4DB7-A78C-072E278ABDE8}">
   <ds:schemaRefs>
     <ds:schemaRef ds:uri="http://schemas.openxmlformats.org/officeDocument/2006/bibliography"/>
   </ds:schemaRefs>

</xml_diff>

<commit_message>
Project specification now a paragraph instead of a bullet point list
</commit_message>
<xml_diff>
--- a/Progress Report.docx
+++ b/Progress Report.docx
@@ -2372,12 +2372,29 @@
     <w:p>
       <w:pPr>
         <w:pStyle w:val="Basic"/>
+      </w:pPr>
+      <w:r>
+        <w:t>Procedurally generate terrain which will include biomes and continents which will be used for a map.</w:t>
+      </w:r>
+    </w:p>
+    <w:p>
+      <w:pPr>
+        <w:pStyle w:val="Basic"/>
+      </w:pPr>
+      <w:r>
+        <w:t xml:space="preserve">Create tools that interact with a generated map to transform the map from just a generated image to a usable and interactable environment in which the user could add settlements, measure distances between two points, keep track of important characters at the touch of a button. </w:t>
+      </w:r>
+    </w:p>
+    <w:p>
+      <w:pPr>
+        <w:pStyle w:val="Basic"/>
         <w:numPr>
           <w:ilvl w:val="0"/>
           <w:numId w:val="13"/>
         </w:numPr>
       </w:pPr>
       <w:r>
+        <w:lastRenderedPageBreak/>
         <w:t>Research approaches to biome generation and the corresponding algorithms</w:t>
       </w:r>
     </w:p>
@@ -2447,26 +2464,6 @@
     <w:p>
       <w:pPr>
         <w:pStyle w:val="Basic"/>
-      </w:pPr>
-      <w:r>
-        <w:lastRenderedPageBreak/>
-        <w:t>Procedurally generate terrain which will include biomes and continents which will be used for a map.</w:t>
-      </w:r>
-    </w:p>
-    <w:p>
-      <w:pPr>
-        <w:pStyle w:val="Basic"/>
-      </w:pPr>
-      <w:r>
-        <w:t>Create tools that interact with a generated map to</w:t>
-      </w:r>
-      <w:r>
-        <w:t xml:space="preserve"> transform the map from just a generated image to a usable and interactable environment in which the user could add settlements, measure distances between two points, keep track of important characters at the touch of a button. </w:t>
-      </w:r>
-    </w:p>
-    <w:p>
-      <w:pPr>
-        <w:pStyle w:val="Basic"/>
         <w:numPr>
           <w:ilvl w:val="0"/>
           <w:numId w:val="13"/>
@@ -2627,6 +2624,26 @@
     <w:p>
       <w:pPr>
         <w:pStyle w:val="Basic"/>
+        <w:rPr>
+          <w:color w:val="FF0000"/>
+        </w:rPr>
+      </w:pPr>
+      <w:r>
+        <w:rPr>
+          <w:color w:val="FF0000"/>
+        </w:rPr>
+        <w:t>As Mark about this section in meeting!!!!!!</w:t>
+      </w:r>
+      <w:r>
+        <w:rPr>
+          <w:color w:val="FF0000"/>
+        </w:rPr>
+        <w:t xml:space="preserve"> Is below section the correct approach.</w:t>
+      </w:r>
+    </w:p>
+    <w:p>
+      <w:pPr>
+        <w:pStyle w:val="Basic"/>
       </w:pPr>
       <w:r>
         <w:t>Literature review happened</w:t>
@@ -2684,8 +2701,17 @@
       <w:pPr>
         <w:pStyle w:val="Basic"/>
       </w:pPr>
-      <w:r>
-        <w:t xml:space="preserve"> </w:t>
+    </w:p>
+    <w:p>
+      <w:pPr>
+        <w:pStyle w:val="Basic"/>
+      </w:pPr>
+      <w:r>
+        <w:lastRenderedPageBreak/>
+        <w:t>Research that has been completed so far consists of a literature review which consisted of looking at a wide range of procedural terrain</w:t>
+      </w:r>
+      <w:r>
+        <w:t xml:space="preserve"> where a lot of new techniques and concepts were discovered for example use of erosion was a completely new concept which is an interesting way to develop natural looking terrain (See literature review for specifics).</w:t>
       </w:r>
     </w:p>
     <w:p>
@@ -2694,7 +2720,6 @@
       </w:pPr>
       <w:bookmarkStart w:id="4" w:name="_Toc2114611"/>
       <w:r>
-        <w:lastRenderedPageBreak/>
         <w:t xml:space="preserve">3 </w:t>
       </w:r>
       <w:r>
@@ -2713,6 +2738,9 @@
         <w:t xml:space="preserve"> 450 words</w:t>
       </w:r>
       <w:bookmarkEnd w:id="4"/>
+      <w:r>
+        <w:t xml:space="preserve"> – 140 words</w:t>
+      </w:r>
     </w:p>
     <w:p>
       <w:pPr>
@@ -2935,44 +2963,91 @@
     <w:p>
       <w:pPr>
         <w:pStyle w:val="Basic"/>
+        <w:ind w:left="360"/>
+      </w:pPr>
+      <w:r>
+        <w:t>This project will be:</w:t>
+      </w:r>
+    </w:p>
+    <w:p>
+      <w:pPr>
+        <w:pStyle w:val="Basic"/>
       </w:pPr>
       <w:r>
         <w:t>An application capable of generating 3D maps for a fantasy world</w:t>
       </w:r>
-    </w:p>
-    <w:p>
-      <w:pPr>
-        <w:pStyle w:val="Basic"/>
-      </w:pPr>
-      <w:r>
-        <w:t>Which will have biomes</w:t>
+      <w:r>
+        <w:t>,</w:t>
+      </w:r>
+    </w:p>
+    <w:p>
+      <w:pPr>
+        <w:pStyle w:val="Basic"/>
+      </w:pPr>
+      <w:r>
+        <w:t>The 3D map</w:t>
+      </w:r>
+      <w:r>
+        <w:t xml:space="preserve"> will have </w:t>
+      </w:r>
+      <w:r>
+        <w:t xml:space="preserve">clear </w:t>
+      </w:r>
+      <w:r>
+        <w:t>biomes</w:t>
       </w:r>
       <w:r>
         <w:t xml:space="preserve"> and visible terrain</w:t>
       </w:r>
-    </w:p>
-    <w:p>
-      <w:pPr>
-        <w:pStyle w:val="Basic"/>
-      </w:pPr>
-      <w:r>
-        <w:t xml:space="preserve">Ability to alter parameters prior to generation </w:t>
-      </w:r>
-    </w:p>
-    <w:p>
-      <w:pPr>
-        <w:pStyle w:val="Basic"/>
-      </w:pPr>
-      <w:r>
-        <w:t xml:space="preserve">Ability to save and load generated maps. </w:t>
-      </w:r>
-    </w:p>
-    <w:p>
-      <w:pPr>
-        <w:pStyle w:val="Basic"/>
-      </w:pPr>
-      <w:r>
-        <w:t xml:space="preserve">With user tools to add labels with icons to represent settlements, dungeons etc, a way to track important characters location in the world. to the generated map. </w:t>
+      <w:r>
+        <w:t>,</w:t>
+      </w:r>
+    </w:p>
+    <w:p>
+      <w:pPr>
+        <w:pStyle w:val="Basic"/>
+      </w:pPr>
+      <w:r>
+        <w:t>The user will have the a</w:t>
+      </w:r>
+      <w:r>
+        <w:t>bility to alter parameters prior to generation</w:t>
+      </w:r>
+      <w:r>
+        <w:t>,</w:t>
+      </w:r>
+      <w:r>
+        <w:t xml:space="preserve"> </w:t>
+      </w:r>
+    </w:p>
+    <w:p>
+      <w:pPr>
+        <w:pStyle w:val="Basic"/>
+      </w:pPr>
+      <w:r>
+        <w:t>The user will have the a</w:t>
+      </w:r>
+      <w:r>
+        <w:t>bility to save and load generated maps</w:t>
+      </w:r>
+      <w:r>
+        <w:t xml:space="preserve">, </w:t>
+      </w:r>
+    </w:p>
+    <w:p>
+      <w:pPr>
+        <w:pStyle w:val="Basic"/>
+      </w:pPr>
+      <w:r>
+        <w:t xml:space="preserve">Will have user tools which will allow them to create labels for any location and select an icon to go with the text which can be placed anywhere on the map, which is intended to be used to define where settlements, dungeons or any other important landmark may be, </w:t>
+      </w:r>
+    </w:p>
+    <w:p>
+      <w:pPr>
+        <w:pStyle w:val="Basic"/>
+      </w:pPr>
+      <w:r>
+        <w:t xml:space="preserve">Another tool the user will have is the ability to place moveable tokens on the map which are intended to be used to track the location on important character and where they are in the world. </w:t>
       </w:r>
     </w:p>
     <w:p>
@@ -3053,6 +3128,7 @@
         </w:numPr>
       </w:pPr>
       <w:r>
+        <w:lastRenderedPageBreak/>
         <w:t xml:space="preserve">Creates realistic mountain ranges by simulating </w:t>
       </w:r>
       <w:r>
@@ -3100,8 +3176,6 @@
           <w:numId w:val="12"/>
         </w:numPr>
       </w:pPr>
-      <w:bookmarkStart w:id="6" w:name="_GoBack"/>
-      <w:bookmarkEnd w:id="6"/>
       <w:r>
         <w:t xml:space="preserve">Erosion </w:t>
       </w:r>
@@ -3123,11 +3197,7 @@
         </w:numPr>
       </w:pPr>
       <w:r>
-        <w:t xml:space="preserve">This approach takes advantage of other techniques to generate the initial terrain using noise and Voronoi but once the initial generation </w:t>
-      </w:r>
-      <w:r>
-        <w:lastRenderedPageBreak/>
-        <w:t xml:space="preserve">is over erosion algorithms are applied to the terrain to make them appear more natural and weathered by the world. </w:t>
+        <w:t xml:space="preserve">This approach takes advantage of other techniques to generate the initial terrain using noise and Voronoi but once the initial generation is over erosion algorithms are applied to the terrain to make them appear more natural and weathered by the world. </w:t>
       </w:r>
     </w:p>
     <w:p>
@@ -3200,6 +3270,30 @@
       </w:pPr>
       <w:r>
         <w:t>Requires many iterations of erosion to develop desirable levels of erosion, between 50-100 iterations based on the content of the paper.</w:t>
+      </w:r>
+    </w:p>
+    <w:p>
+      <w:pPr>
+        <w:pStyle w:val="personalHeading2"/>
+      </w:pPr>
+      <w:r>
+        <w:t>Erosion</w:t>
+      </w:r>
+    </w:p>
+    <w:p>
+      <w:pPr>
+        <w:pStyle w:val="Basic"/>
+      </w:pPr>
+      <w:r>
+        <w:t>Erosion is an approach which is done after an initial terrain generation has been completed, usually based of terrain generated via a Voronoi style approach to generation.</w:t>
+      </w:r>
+      <w:r>
+        <w:t xml:space="preserve"> Where erosion algorithms are applied afterwards which makes the terrain appear weathered.</w:t>
+      </w:r>
+      <w:bookmarkStart w:id="6" w:name="_GoBack"/>
+      <w:bookmarkEnd w:id="6"/>
+      <w:r>
+        <w:t xml:space="preserve"> </w:t>
       </w:r>
     </w:p>
     <w:p>
@@ -3255,6 +3349,7 @@
         </w:numPr>
       </w:pPr>
       <w:r>
+        <w:lastRenderedPageBreak/>
         <w:t xml:space="preserve"> No interested in tectonics themselves but are interested in the boundaries that are the result of them, convergent and divergent which are used to generate mountains and coastlines respectively. </w:t>
       </w:r>
     </w:p>
@@ -3351,166 +3446,174 @@
       </w:pPr>
       <w:bookmarkStart w:id="7" w:name="_Toc2114613"/>
       <w:r>
+        <w:t xml:space="preserve">Discussion of tools and technologies </w:t>
+      </w:r>
+      <w:r>
+        <w:t>–</w:t>
+      </w:r>
+      <w:r>
+        <w:t xml:space="preserve"> </w:t>
+      </w:r>
+      <w:r>
+        <w:t>Criteria 4 25%</w:t>
+      </w:r>
+      <w:r>
+        <w:t xml:space="preserve"> - 250 words</w:t>
+      </w:r>
+      <w:bookmarkEnd w:id="7"/>
+    </w:p>
+    <w:p>
+      <w:pPr>
+        <w:pStyle w:val="Basic"/>
+      </w:pPr>
+      <w:r>
+        <w:t xml:space="preserve">This project will use Unity as </w:t>
+      </w:r>
+      <w:r>
+        <w:t>its</w:t>
+      </w:r>
+      <w:r>
+        <w:t xml:space="preserve"> engine, as that will allow the project to focus on the procedural generation and not waste time developing a custom environment using an API to ren</w:t>
+      </w:r>
+      <w:r>
+        <w:t>der everything. As for picking U</w:t>
+      </w:r>
+      <w:r>
+        <w:t>nity specifically</w:t>
+      </w:r>
+      <w:r>
+        <w:t>,</w:t>
+      </w:r>
+      <w:r>
+        <w:t xml:space="preserve"> this is due to it being the engine</w:t>
+      </w:r>
+      <w:r>
+        <w:t xml:space="preserve"> (as similar projects have been completed with this approach it seemed most appropriate to use)</w:t>
+      </w:r>
+      <w:r>
+        <w:t xml:space="preserve"> I have the most experience in, in turn meaning time will not be wasted trying to learn a brand-new tool.</w:t>
+      </w:r>
+    </w:p>
+    <w:p>
+      <w:pPr>
+        <w:pStyle w:val="Basic"/>
+        <w:rPr>
+          <w:color w:val="FF0000"/>
+        </w:rPr>
+      </w:pPr>
+      <w:r>
+        <w:rPr>
+          <w:color w:val="FF0000"/>
+        </w:rPr>
+        <w:t xml:space="preserve">See Discussion of tools n Tech in appendix for more </w:t>
+      </w:r>
+      <w:proofErr w:type="spellStart"/>
+      <w:r>
+        <w:rPr>
+          <w:color w:val="FF0000"/>
+        </w:rPr>
+        <w:t>deets</w:t>
+      </w:r>
+      <w:proofErr w:type="spellEnd"/>
+      <w:r>
+        <w:rPr>
+          <w:color w:val="FF0000"/>
+        </w:rPr>
+        <w:t xml:space="preserve"> </w:t>
+      </w:r>
+    </w:p>
+    <w:p>
+      <w:pPr>
+        <w:pStyle w:val="Basic"/>
+      </w:pPr>
+    </w:p>
+    <w:p>
+      <w:pPr>
+        <w:pStyle w:val="Basic"/>
+      </w:pPr>
+      <w:r>
+        <w:t>Having spent</w:t>
+      </w:r>
+      <w:r>
+        <w:t xml:space="preserve"> a week trying to learn the fortunes algorithm</w:t>
+      </w:r>
+      <w:r>
+        <w:t xml:space="preserve"> (</w:t>
+      </w:r>
+      <w:r>
+        <w:t>to be able to implement it without a library</w:t>
+      </w:r>
+      <w:r>
+        <w:t>),</w:t>
+      </w:r>
+      <w:r>
+        <w:t xml:space="preserve"> a greater understanding of how the algorithm functions</w:t>
+      </w:r>
+      <w:r>
+        <w:t xml:space="preserve"> was developed</w:t>
+      </w:r>
+      <w:r>
+        <w:t xml:space="preserve">. As a result, </w:t>
+      </w:r>
+      <w:r>
+        <w:t xml:space="preserve">pseudo code based </w:t>
+      </w:r>
+      <w:r>
+        <w:t>on this</w:t>
+      </w:r>
+      <w:r>
+        <w:t xml:space="preserve"> understanding </w:t>
+      </w:r>
+      <w:r>
+        <w:t xml:space="preserve">was created </w:t>
+      </w:r>
+      <w:r>
+        <w:t>(</w:t>
+      </w:r>
+      <w:r>
+        <w:rPr>
+          <w:color w:val="FF0000"/>
+        </w:rPr>
+        <w:t>See Appendix</w:t>
+      </w:r>
+      <w:r>
+        <w:t>)</w:t>
+      </w:r>
+      <w:r>
+        <w:t>.</w:t>
+      </w:r>
+      <w:r>
+        <w:t xml:space="preserve"> </w:t>
+      </w:r>
+      <w:r>
+        <w:t xml:space="preserve">However, </w:t>
+      </w:r>
+      <w:r>
+        <w:t>due to this new understanding, it was clear that</w:t>
+      </w:r>
+      <w:r>
+        <w:t xml:space="preserve"> </w:t>
+      </w:r>
+      <w:r>
+        <w:t>it would be too</w:t>
+      </w:r>
+      <w:r>
+        <w:t xml:space="preserve"> challenging to implement without hindering the project</w:t>
+      </w:r>
+      <w:r>
+        <w:t>’</w:t>
+      </w:r>
+      <w:r>
+        <w:t>s progression.</w:t>
+      </w:r>
+    </w:p>
+    <w:p>
+      <w:pPr>
+        <w:pStyle w:val="Basic"/>
+      </w:pPr>
+      <w:r>
         <w:lastRenderedPageBreak/>
-        <w:t xml:space="preserve">Discussion of tools and technologies </w:t>
-      </w:r>
-      <w:r>
-        <w:t>–</w:t>
-      </w:r>
-      <w:r>
-        <w:t xml:space="preserve"> </w:t>
-      </w:r>
-      <w:r>
-        <w:t>Criteria 4 25%</w:t>
-      </w:r>
-      <w:r>
-        <w:t xml:space="preserve"> - 250 words</w:t>
-      </w:r>
-      <w:bookmarkEnd w:id="7"/>
-    </w:p>
-    <w:p>
-      <w:pPr>
-        <w:pStyle w:val="Basic"/>
-      </w:pPr>
-      <w:r>
-        <w:t xml:space="preserve">This project will use Unity as </w:t>
-      </w:r>
-      <w:r>
-        <w:t>its</w:t>
-      </w:r>
-      <w:r>
-        <w:t xml:space="preserve"> engine, as that will allow the project to focus on the procedural generation and not waste time developing a custom environment using an API to ren</w:t>
-      </w:r>
-      <w:r>
-        <w:t>der everything. As for picking U</w:t>
-      </w:r>
-      <w:r>
-        <w:t>nity specifically</w:t>
-      </w:r>
-      <w:r>
-        <w:t>,</w:t>
-      </w:r>
-      <w:r>
-        <w:t xml:space="preserve"> this is due to it being the engine</w:t>
-      </w:r>
-      <w:r>
-        <w:t xml:space="preserve"> (as similar projects have been completed with this approach it seemed most appropriate to use)</w:t>
-      </w:r>
-      <w:r>
-        <w:t xml:space="preserve"> I have the most experience in, in turn meaning time will not be wasted trying to learn a brand-new tool.</w:t>
-      </w:r>
-    </w:p>
-    <w:p>
-      <w:pPr>
-        <w:pStyle w:val="Basic"/>
-        <w:rPr>
-          <w:color w:val="FF0000"/>
-        </w:rPr>
-      </w:pPr>
-      <w:r>
-        <w:rPr>
-          <w:color w:val="FF0000"/>
-        </w:rPr>
-        <w:t xml:space="preserve">See Discussion of tools n Tech in appendix for more </w:t>
-      </w:r>
-      <w:proofErr w:type="spellStart"/>
-      <w:r>
-        <w:rPr>
-          <w:color w:val="FF0000"/>
-        </w:rPr>
-        <w:t>deets</w:t>
-      </w:r>
-      <w:proofErr w:type="spellEnd"/>
-      <w:r>
-        <w:rPr>
-          <w:color w:val="FF0000"/>
-        </w:rPr>
-        <w:t xml:space="preserve"> </w:t>
-      </w:r>
-    </w:p>
-    <w:p>
-      <w:pPr>
-        <w:pStyle w:val="Basic"/>
-      </w:pPr>
-    </w:p>
-    <w:p>
-      <w:pPr>
-        <w:pStyle w:val="Basic"/>
-      </w:pPr>
-      <w:r>
-        <w:t>Having spent</w:t>
-      </w:r>
-      <w:r>
-        <w:t xml:space="preserve"> a week trying to learn the fortunes algorithm</w:t>
-      </w:r>
-      <w:r>
-        <w:t xml:space="preserve"> (</w:t>
-      </w:r>
-      <w:r>
-        <w:t>to be able to implement it without a library</w:t>
-      </w:r>
-      <w:r>
-        <w:t>),</w:t>
-      </w:r>
-      <w:r>
-        <w:t xml:space="preserve"> a greater understanding of how the algorithm functions</w:t>
-      </w:r>
-      <w:r>
-        <w:t xml:space="preserve"> was developed</w:t>
-      </w:r>
-      <w:r>
-        <w:t xml:space="preserve">. As a result, </w:t>
-      </w:r>
-      <w:r>
-        <w:t xml:space="preserve">pseudo code based </w:t>
-      </w:r>
-      <w:r>
-        <w:t>on this</w:t>
-      </w:r>
-      <w:r>
-        <w:t xml:space="preserve"> understanding </w:t>
-      </w:r>
-      <w:r>
-        <w:t xml:space="preserve">was created </w:t>
-      </w:r>
-      <w:r>
-        <w:t>(</w:t>
-      </w:r>
-      <w:r>
-        <w:rPr>
-          <w:color w:val="FF0000"/>
-        </w:rPr>
-        <w:t>See Appendix</w:t>
-      </w:r>
-      <w:r>
-        <w:t>)</w:t>
-      </w:r>
-      <w:r>
-        <w:t>.</w:t>
-      </w:r>
-      <w:r>
-        <w:t xml:space="preserve"> </w:t>
-      </w:r>
-      <w:r>
-        <w:t xml:space="preserve">However, </w:t>
-      </w:r>
-      <w:r>
-        <w:t>due to this new understanding, it was clear that</w:t>
-      </w:r>
-      <w:r>
-        <w:t xml:space="preserve"> </w:t>
-      </w:r>
-      <w:r>
-        <w:t>it would be too</w:t>
-      </w:r>
-      <w:r>
-        <w:t xml:space="preserve"> challenging to implement without hindering the project</w:t>
-      </w:r>
-      <w:r>
-        <w:t>’</w:t>
-      </w:r>
-      <w:r>
-        <w:t>s progression.</w:t>
+        <w:t>Desired features</w:t>
       </w:r>
     </w:p>
     <w:p>
@@ -3522,14 +3625,20 @@
         </w:numPr>
       </w:pPr>
       <w:r>
-        <w:t>Desired features</w:t>
+        <w:t xml:space="preserve">Creation of </w:t>
+      </w:r>
+      <w:r>
+        <w:t>Voronoi</w:t>
+      </w:r>
+      <w:r>
+        <w:t xml:space="preserve"> diagrams</w:t>
       </w:r>
     </w:p>
     <w:p>
       <w:pPr>
         <w:pStyle w:val="Basic"/>
         <w:numPr>
-          <w:ilvl w:val="1"/>
+          <w:ilvl w:val="0"/>
           <w:numId w:val="9"/>
         </w:numPr>
       </w:pPr>
@@ -3540,32 +3649,14 @@
         <w:t>Voronoi</w:t>
       </w:r>
       <w:r>
-        <w:t xml:space="preserve"> diagrams</w:t>
+        <w:t xml:space="preserve"> diagram onto a mesh </w:t>
       </w:r>
     </w:p>
     <w:p>
       <w:pPr>
         <w:pStyle w:val="Basic"/>
         <w:numPr>
-          <w:ilvl w:val="1"/>
-          <w:numId w:val="9"/>
-        </w:numPr>
-      </w:pPr>
-      <w:r>
-        <w:t xml:space="preserve">Creation of </w:t>
-      </w:r>
-      <w:r>
-        <w:t>Voronoi</w:t>
-      </w:r>
-      <w:r>
-        <w:t xml:space="preserve"> diagram onto a mesh </w:t>
-      </w:r>
-    </w:p>
-    <w:p>
-      <w:pPr>
-        <w:pStyle w:val="Basic"/>
-        <w:numPr>
-          <w:ilvl w:val="1"/>
+          <w:ilvl w:val="0"/>
           <w:numId w:val="9"/>
         </w:numPr>
       </w:pPr>
@@ -3689,7 +3780,6 @@
         <w:pStyle w:val="Basic"/>
       </w:pPr>
       <w:r>
-        <w:lastRenderedPageBreak/>
         <w:t>#By planning the plan</w:t>
       </w:r>
       <w:r>
@@ -3796,6 +3886,7 @@
       </w:pPr>
       <w:bookmarkStart w:id="9" w:name="_Toc2114615"/>
       <w:r>
+        <w:lastRenderedPageBreak/>
         <w:t xml:space="preserve">Discussion of project management tools and metrics </w:t>
       </w:r>
       <w:r>
@@ -3953,7 +4044,6 @@
         </w:numPr>
       </w:pPr>
       <w:r>
-        <w:lastRenderedPageBreak/>
         <w:t xml:space="preserve">Save manager? </w:t>
       </w:r>
       <w:r>
@@ -4083,6 +4173,7 @@
       </w:pPr>
       <w:bookmarkStart w:id="12" w:name="_Toc2114618"/>
       <w:r>
+        <w:lastRenderedPageBreak/>
         <w:t xml:space="preserve">High level flow diagrams and pseudocode </w:t>
       </w:r>
       <w:r>
@@ -11124,7 +11215,7 @@
 </file>
 
 <file path=customXml/itemProps1.xml><?xml version="1.0" encoding="utf-8"?>
-<ds:datastoreItem xmlns:ds="http://schemas.openxmlformats.org/officeDocument/2006/customXml" ds:itemID="{A8DAAD5F-76CA-4DB7-A78C-072E278ABDE8}">
+<ds:datastoreItem xmlns:ds="http://schemas.openxmlformats.org/officeDocument/2006/customXml" ds:itemID="{6AE80619-C278-4F74-A689-EA2DFFC26637}">
   <ds:schemaRefs>
     <ds:schemaRef ds:uri="http://schemas.openxmlformats.org/officeDocument/2006/bibliography"/>
   </ds:schemaRefs>

</xml_diff>

<commit_message>
erosion portion of tech complete
</commit_message>
<xml_diff>
--- a/Progress Report.docx
+++ b/Progress Report.docx
@@ -3170,6 +3170,76 @@
     </w:p>
     <w:p>
       <w:pPr>
+        <w:pStyle w:val="personalHeading2"/>
+      </w:pPr>
+    </w:p>
+    <w:p>
+      <w:pPr>
+        <w:pStyle w:val="personalHeading2"/>
+      </w:pPr>
+      <w:r>
+        <w:t>Erosion</w:t>
+      </w:r>
+    </w:p>
+    <w:p>
+      <w:pPr>
+        <w:pStyle w:val="Basic"/>
+      </w:pPr>
+      <w:r>
+        <w:t>Erosion is an approach which is done after an initial terrain generation has been completed, usually based of terrain generated via a Voronoi style approach to generation.</w:t>
+      </w:r>
+      <w:r>
+        <w:t xml:space="preserve"> Where erosion algorithms are applied afterwards which makes the terrain appear weathered. </w:t>
+      </w:r>
+    </w:p>
+    <w:p>
+      <w:pPr>
+        <w:pStyle w:val="Basic"/>
+      </w:pPr>
+      <w:r>
+        <w:t xml:space="preserve">This approach </w:t>
+      </w:r>
+      <w:r>
+        <w:t xml:space="preserve">makes the terrain look incredibly detailed and very natural aged appearance. Although this comes at quite the performance cost as the erosion algorithms are quite computationally complex and they need to be run at least 50 to 100 times to really get a good appearance based on the paper by </w:t>
+      </w:r>
+      <w:r>
+        <w:rPr>
+          <w:color w:val="FF0000"/>
+        </w:rPr>
+        <w:t>Person</w:t>
+      </w:r>
+      <w:r>
+        <w:t xml:space="preserve"> (</w:t>
+      </w:r>
+      <w:r>
+        <w:rPr>
+          <w:color w:val="FF0000"/>
+        </w:rPr>
+        <w:t>reference paper</w:t>
+      </w:r>
+      <w:r>
+        <w:t>)</w:t>
+      </w:r>
+      <w:r>
+        <w:t>.</w:t>
+      </w:r>
+      <w:r>
+        <w:t xml:space="preserve"> </w:t>
+      </w:r>
+      <w:r>
+        <w:t>Which will also introduce a lot more complexity to the terrain mesh making it more challenging to rend</w:t>
+      </w:r>
+      <w:r>
+        <w:t>er</w:t>
+      </w:r>
+      <w:r>
+        <w:t>, which will negatively affect runtime viewing.</w:t>
+      </w:r>
+      <w:bookmarkStart w:id="6" w:name="_GoBack"/>
+      <w:bookmarkEnd w:id="6"/>
+    </w:p>
+    <w:p>
+      <w:pPr>
         <w:pStyle w:val="Basic"/>
         <w:numPr>
           <w:ilvl w:val="0"/>
@@ -3177,9 +3247,1528 @@
         </w:numPr>
       </w:pPr>
       <w:r>
-        <w:t xml:space="preserve">Erosion </w:t>
-      </w:r>
+        <w:t>Hex based generation</w:t>
+      </w:r>
+    </w:p>
+    <w:p>
+      <w:pPr>
+        <w:pStyle w:val="Basic"/>
+        <w:numPr>
+          <w:ilvl w:val="1"/>
+          <w:numId w:val="12"/>
+        </w:numPr>
+      </w:pPr>
       <w:hyperlink r:id="rId9" w:history="1">
+        <w:r>
+          <w:rPr>
+            <w:rStyle w:val="Hyperlink"/>
+          </w:rPr>
+          <w:t>https://forhinhexes.blogspot.com/2018/04/motivation.html</w:t>
+        </w:r>
+      </w:hyperlink>
+      <w:r>
+        <w:t xml:space="preserve"> This has a very similar end goal as my project but represents the map differently from how I want.</w:t>
+      </w:r>
+    </w:p>
+    <w:p>
+      <w:pPr>
+        <w:pStyle w:val="Basic"/>
+        <w:numPr>
+          <w:ilvl w:val="1"/>
+          <w:numId w:val="12"/>
+        </w:numPr>
+      </w:pPr>
+      <w:r>
+        <w:t xml:space="preserve">Also using tectonics </w:t>
+      </w:r>
+    </w:p>
+    <w:p>
+      <w:pPr>
+        <w:pStyle w:val="Basic"/>
+        <w:numPr>
+          <w:ilvl w:val="2"/>
+          <w:numId w:val="12"/>
+        </w:numPr>
+      </w:pPr>
+      <w:r>
+        <w:t xml:space="preserve"> No interested in tectonics themselves but are interested in the boundaries that are the result of them, convergent and divergent which are used to generate mountains and coastlines respectively. </w:t>
+      </w:r>
+    </w:p>
+    <w:p>
+      <w:pPr>
+        <w:pStyle w:val="personalHeading2"/>
+      </w:pPr>
+      <w:r>
+        <w:t xml:space="preserve">Voronoi Diagrams </w:t>
+      </w:r>
+      <w:r>
+        <w:t>– 120 words</w:t>
+      </w:r>
+    </w:p>
+    <w:p>
+      <w:pPr>
+        <w:pStyle w:val="Basic"/>
+      </w:pPr>
+      <w:r>
+        <w:t xml:space="preserve">A Voronoi diagram is a way to create polygons based off an inputted set of points, which is created by passing the points into the </w:t>
+      </w:r>
+      <w:proofErr w:type="gramStart"/>
+      <w:r>
+        <w:t>fortunes</w:t>
+      </w:r>
+      <w:proofErr w:type="gramEnd"/>
+      <w:r>
+        <w:t xml:space="preserve"> algorithm</w:t>
+      </w:r>
+      <w:r>
+        <w:t xml:space="preserve"> </w:t>
+      </w:r>
+      <w:r>
+        <w:t>(</w:t>
+      </w:r>
+      <w:proofErr w:type="spellStart"/>
+      <w:r>
+        <w:rPr>
+          <w:color w:val="FF0000"/>
+        </w:rPr>
+        <w:t>REFERence</w:t>
+      </w:r>
+      <w:proofErr w:type="spellEnd"/>
+      <w:r>
+        <w:rPr>
+          <w:color w:val="FF0000"/>
+        </w:rPr>
+        <w:t xml:space="preserve"> :3</w:t>
+      </w:r>
+      <w:r>
+        <w:t>)</w:t>
+      </w:r>
+      <w:r>
+        <w:t xml:space="preserve">. </w:t>
+      </w:r>
+      <w:r>
+        <w:t xml:space="preserve">There are a lot of similar project which used this approach to create their own generators all based off </w:t>
+      </w:r>
+      <w:r>
+        <w:t>Amit Patel</w:t>
+      </w:r>
+      <w:r>
+        <w:t xml:space="preserve">’s article covering this </w:t>
+      </w:r>
+      <w:r>
+        <w:lastRenderedPageBreak/>
+        <w:t>approach (</w:t>
+      </w:r>
+      <w:r>
+        <w:rPr>
+          <w:color w:val="FF0000"/>
+        </w:rPr>
+        <w:t>Reference</w:t>
+      </w:r>
+      <w:r>
+        <w:t>) a couple of which are (reference all those 3 projects/articles)</w:t>
+      </w:r>
+    </w:p>
+    <w:p>
+      <w:pPr>
+        <w:pStyle w:val="Basic"/>
+      </w:pPr>
+    </w:p>
+    <w:p>
+      <w:pPr>
+        <w:pStyle w:val="Basic"/>
+      </w:pPr>
+      <w:r>
+        <w:t xml:space="preserve">This approach has been selected for this project due to how many other projects have achieved similar results to the desire generation goal, lots of which have articles explaining their approach </w:t>
+      </w:r>
+      <w:r>
+        <w:t xml:space="preserve">which will be incredibly helpful when issues occur in the project. There are also numerous libraries for the Fortunes algorithm which will be helpful. </w:t>
+      </w:r>
+    </w:p>
+    <w:p>
+      <w:pPr>
+        <w:pStyle w:val="personalHeading"/>
+      </w:pPr>
+      <w:bookmarkStart w:id="7" w:name="_Toc2114613"/>
+      <w:r>
+        <w:t xml:space="preserve">Discussion of tools and technologies </w:t>
+      </w:r>
+      <w:r>
+        <w:t>–</w:t>
+      </w:r>
+      <w:r>
+        <w:t xml:space="preserve"> </w:t>
+      </w:r>
+      <w:r>
+        <w:t>Criteria 4 25%</w:t>
+      </w:r>
+      <w:r>
+        <w:t xml:space="preserve"> - 250 words</w:t>
+      </w:r>
+      <w:bookmarkEnd w:id="7"/>
+    </w:p>
+    <w:p>
+      <w:pPr>
+        <w:pStyle w:val="Basic"/>
+      </w:pPr>
+      <w:r>
+        <w:t xml:space="preserve">This project will use Unity as </w:t>
+      </w:r>
+      <w:r>
+        <w:t>its</w:t>
+      </w:r>
+      <w:r>
+        <w:t xml:space="preserve"> engine, as that will allow the project to focus on the procedural generation and not waste time developing a custom environment using an API to ren</w:t>
+      </w:r>
+      <w:r>
+        <w:t>der everything. As for picking U</w:t>
+      </w:r>
+      <w:r>
+        <w:t>nity specifically</w:t>
+      </w:r>
+      <w:r>
+        <w:t>,</w:t>
+      </w:r>
+      <w:r>
+        <w:t xml:space="preserve"> this is due to it being the engine</w:t>
+      </w:r>
+      <w:r>
+        <w:t xml:space="preserve"> (as similar projects have been completed with this approach it seemed most appropriate to use)</w:t>
+      </w:r>
+      <w:r>
+        <w:t xml:space="preserve"> I have the most experience in, in turn meaning time will not be wasted trying to learn a brand-new tool.</w:t>
+      </w:r>
+    </w:p>
+    <w:p>
+      <w:pPr>
+        <w:pStyle w:val="Basic"/>
+        <w:rPr>
+          <w:color w:val="FF0000"/>
+        </w:rPr>
+      </w:pPr>
+      <w:r>
+        <w:rPr>
+          <w:color w:val="FF0000"/>
+        </w:rPr>
+        <w:t xml:space="preserve">See Discussion of tools n Tech in appendix for more </w:t>
+      </w:r>
+      <w:proofErr w:type="spellStart"/>
+      <w:r>
+        <w:rPr>
+          <w:color w:val="FF0000"/>
+        </w:rPr>
+        <w:t>deets</w:t>
+      </w:r>
+      <w:proofErr w:type="spellEnd"/>
+      <w:r>
+        <w:rPr>
+          <w:color w:val="FF0000"/>
+        </w:rPr>
+        <w:t xml:space="preserve"> </w:t>
+      </w:r>
+    </w:p>
+    <w:p>
+      <w:pPr>
+        <w:pStyle w:val="Basic"/>
+      </w:pPr>
+    </w:p>
+    <w:p>
+      <w:pPr>
+        <w:pStyle w:val="Basic"/>
+      </w:pPr>
+      <w:r>
+        <w:t>Having spent</w:t>
+      </w:r>
+      <w:r>
+        <w:t xml:space="preserve"> a week trying to learn the fortunes algorithm</w:t>
+      </w:r>
+      <w:r>
+        <w:t xml:space="preserve"> (</w:t>
+      </w:r>
+      <w:r>
+        <w:t>to be able to implement it without a library</w:t>
+      </w:r>
+      <w:r>
+        <w:t>),</w:t>
+      </w:r>
+      <w:r>
+        <w:t xml:space="preserve"> a greater understanding of how the algorithm functions</w:t>
+      </w:r>
+      <w:r>
+        <w:t xml:space="preserve"> was developed</w:t>
+      </w:r>
+      <w:r>
+        <w:t xml:space="preserve">. As a result, </w:t>
+      </w:r>
+      <w:r>
+        <w:t xml:space="preserve">pseudo code based </w:t>
+      </w:r>
+      <w:r>
+        <w:t>on this</w:t>
+      </w:r>
+      <w:r>
+        <w:t xml:space="preserve"> understanding </w:t>
+      </w:r>
+      <w:r>
+        <w:t xml:space="preserve">was created </w:t>
+      </w:r>
+      <w:r>
+        <w:t>(</w:t>
+      </w:r>
+      <w:r>
+        <w:rPr>
+          <w:color w:val="FF0000"/>
+        </w:rPr>
+        <w:t>See Appendix</w:t>
+      </w:r>
+      <w:r>
+        <w:t>)</w:t>
+      </w:r>
+      <w:r>
+        <w:t>.</w:t>
+      </w:r>
+      <w:r>
+        <w:t xml:space="preserve"> </w:t>
+      </w:r>
+      <w:r>
+        <w:t xml:space="preserve">However, </w:t>
+      </w:r>
+      <w:r>
+        <w:t>due to this new understanding, it was clear that</w:t>
+      </w:r>
+      <w:r>
+        <w:t xml:space="preserve"> </w:t>
+      </w:r>
+      <w:r>
+        <w:t>it would be too</w:t>
+      </w:r>
+      <w:r>
+        <w:t xml:space="preserve"> challenging to implement without hindering the project</w:t>
+      </w:r>
+      <w:r>
+        <w:t>’</w:t>
+      </w:r>
+      <w:r>
+        <w:t>s progression.</w:t>
+      </w:r>
+    </w:p>
+    <w:p>
+      <w:pPr>
+        <w:pStyle w:val="Basic"/>
+      </w:pPr>
+      <w:r>
+        <w:t>Desired features</w:t>
+      </w:r>
+    </w:p>
+    <w:p>
+      <w:pPr>
+        <w:pStyle w:val="Basic"/>
+        <w:numPr>
+          <w:ilvl w:val="0"/>
+          <w:numId w:val="9"/>
+        </w:numPr>
+      </w:pPr>
+      <w:r>
+        <w:t xml:space="preserve">Creation of </w:t>
+      </w:r>
+      <w:r>
+        <w:t>Voronoi</w:t>
+      </w:r>
+      <w:r>
+        <w:t xml:space="preserve"> diagrams</w:t>
+      </w:r>
+    </w:p>
+    <w:p>
+      <w:pPr>
+        <w:pStyle w:val="Basic"/>
+        <w:numPr>
+          <w:ilvl w:val="0"/>
+          <w:numId w:val="9"/>
+        </w:numPr>
+      </w:pPr>
+      <w:r>
+        <w:t xml:space="preserve">Creation of </w:t>
+      </w:r>
+      <w:r>
+        <w:t>Voronoi</w:t>
+      </w:r>
+      <w:r>
+        <w:t xml:space="preserve"> diagram onto a mesh </w:t>
+      </w:r>
+    </w:p>
+    <w:p>
+      <w:pPr>
+        <w:pStyle w:val="Basic"/>
+        <w:numPr>
+          <w:ilvl w:val="0"/>
+          <w:numId w:val="9"/>
+        </w:numPr>
+      </w:pPr>
+      <w:r>
+        <w:t xml:space="preserve">Delaunay implemented </w:t>
+      </w:r>
+    </w:p>
+    <w:p>
+      <w:pPr>
+        <w:pStyle w:val="Basic"/>
+      </w:pPr>
+      <w:r>
+        <w:t xml:space="preserve">The project will use </w:t>
+      </w:r>
+      <w:hyperlink r:id="rId10" w:history="1">
+        <w:r>
+          <w:rPr>
+            <w:rStyle w:val="Hyperlink"/>
+          </w:rPr>
+          <w:t>https://github.com/jceipek/Unity-delaunay</w:t>
+        </w:r>
+      </w:hyperlink>
+      <w:r>
+        <w:t xml:space="preserve"> (</w:t>
+      </w:r>
+      <w:r>
+        <w:rPr>
+          <w:color w:val="FF0000"/>
+        </w:rPr>
+        <w:t>find a better way to refer to this</w:t>
+      </w:r>
+      <w:r>
+        <w:t>)</w:t>
+      </w:r>
+      <w:r>
+        <w:t xml:space="preserve"> as the library to provide both the fortunes algorithm to create Voronoi diagrams and Delaunay triangulation. This is due to it being the easiest to understand, due to its code being structured in the clearest way and </w:t>
+      </w:r>
+      <w:r>
+        <w:lastRenderedPageBreak/>
+        <w:t xml:space="preserve">the closest to other examples of the fortune algorithm. While also being feature complete. </w:t>
+      </w:r>
+    </w:p>
+    <w:p>
+      <w:pPr>
+        <w:pStyle w:val="Basic"/>
+        <w:rPr>
+          <w:color w:val="FF0000"/>
+        </w:rPr>
+      </w:pPr>
+      <w:r>
+        <w:rPr>
+          <w:color w:val="FF0000"/>
+        </w:rPr>
+        <w:t xml:space="preserve">See Discussion of tools n Tech in appendix for more </w:t>
+      </w:r>
+      <w:proofErr w:type="spellStart"/>
+      <w:r>
+        <w:rPr>
+          <w:color w:val="FF0000"/>
+        </w:rPr>
+        <w:t>deets</w:t>
+      </w:r>
+      <w:proofErr w:type="spellEnd"/>
+      <w:r>
+        <w:rPr>
+          <w:color w:val="FF0000"/>
+        </w:rPr>
+        <w:t xml:space="preserve"> </w:t>
+      </w:r>
+    </w:p>
+    <w:p>
+      <w:pPr>
+        <w:pStyle w:val="Basic"/>
+      </w:pPr>
+    </w:p>
+    <w:p>
+      <w:pPr>
+        <w:pStyle w:val="personalHeading"/>
+      </w:pPr>
+      <w:bookmarkStart w:id="8" w:name="_Toc2114614"/>
+      <w:r>
+        <w:t>Discussion of software dev methodology</w:t>
+      </w:r>
+      <w:r>
+        <w:t xml:space="preserve"> –</w:t>
+      </w:r>
+      <w:r>
+        <w:t xml:space="preserve"> </w:t>
+      </w:r>
+      <w:r>
+        <w:t>Criteria 5 25%</w:t>
+      </w:r>
+      <w:r>
+        <w:t xml:space="preserve"> - 375 words</w:t>
+      </w:r>
+      <w:bookmarkEnd w:id="8"/>
+    </w:p>
+    <w:p>
+      <w:pPr>
+        <w:pStyle w:val="Basic"/>
+      </w:pPr>
+    </w:p>
+    <w:p>
+      <w:pPr>
+        <w:pStyle w:val="Basic"/>
+      </w:pPr>
+      <w:r>
+        <w:t xml:space="preserve">Answer these </w:t>
+      </w:r>
+    </w:p>
+    <w:p>
+      <w:pPr>
+        <w:pStyle w:val="Basic"/>
+        <w:numPr>
+          <w:ilvl w:val="0"/>
+          <w:numId w:val="9"/>
+        </w:numPr>
+      </w:pPr>
+      <w:r>
+        <w:t xml:space="preserve"> How to do you plan to begin the project? </w:t>
+      </w:r>
+    </w:p>
+    <w:p>
+      <w:pPr>
+        <w:pStyle w:val="Basic"/>
+      </w:pPr>
+      <w:r>
+        <w:t>#By planning the plan</w:t>
+      </w:r>
+      <w:r>
+        <w:t xml:space="preserve"> setting up timeboxes, filling up a Trello so I will not have to waste much time later setting up plans and I can just continue working with ease </w:t>
+      </w:r>
+    </w:p>
+    <w:p>
+      <w:pPr>
+        <w:pStyle w:val="Basic"/>
+      </w:pPr>
+      <w:r>
+        <w:t xml:space="preserve">By implementing the chosen library </w:t>
+      </w:r>
+      <w:r>
+        <w:t>to begin generation</w:t>
+      </w:r>
+    </w:p>
+    <w:p>
+      <w:pPr>
+        <w:pStyle w:val="Basic"/>
+        <w:numPr>
+          <w:ilvl w:val="0"/>
+          <w:numId w:val="9"/>
+        </w:numPr>
+      </w:pPr>
+      <w:r>
+        <w:t xml:space="preserve"> How will you organize the plan and weekly workload? </w:t>
+      </w:r>
+    </w:p>
+    <w:p>
+      <w:pPr>
+        <w:pStyle w:val="Basic"/>
+      </w:pPr>
+      <w:r>
+        <w:t xml:space="preserve">Using </w:t>
+      </w:r>
+      <w:r>
+        <w:t>T</w:t>
+      </w:r>
+      <w:r>
+        <w:t xml:space="preserve">rello to store my weekly tasks </w:t>
+      </w:r>
+    </w:p>
+    <w:p>
+      <w:pPr>
+        <w:pStyle w:val="Basic"/>
+        <w:numPr>
+          <w:ilvl w:val="0"/>
+          <w:numId w:val="9"/>
+        </w:numPr>
+      </w:pPr>
+      <w:r>
+        <w:t xml:space="preserve"> How frequently will you re-evaluate progress compared to the plan? </w:t>
+      </w:r>
+    </w:p>
+    <w:p>
+      <w:pPr>
+        <w:pStyle w:val="Basic"/>
+      </w:pPr>
+      <w:r>
+        <w:t xml:space="preserve">On a weekly basis </w:t>
+      </w:r>
+    </w:p>
+    <w:p>
+      <w:pPr>
+        <w:pStyle w:val="Basic"/>
+        <w:numPr>
+          <w:ilvl w:val="0"/>
+          <w:numId w:val="9"/>
+        </w:numPr>
+      </w:pPr>
+      <w:r>
+        <w:t xml:space="preserve"> How will risks be managed? </w:t>
+      </w:r>
+    </w:p>
+    <w:p>
+      <w:pPr>
+        <w:pStyle w:val="Basic"/>
+      </w:pPr>
+      <w:r>
+        <w:t>All foreseeable risks have already had backup plans put into place (</w:t>
+      </w:r>
+      <w:r>
+        <w:rPr>
+          <w:color w:val="FF0000"/>
+        </w:rPr>
+        <w:t>See appendix X</w:t>
+      </w:r>
+      <w:r>
+        <w:t>)</w:t>
+      </w:r>
+      <w:r>
+        <w:t>. Any unexpected risks will have to be handled upon them happening which could result in delays in completing features or the project.</w:t>
+      </w:r>
+    </w:p>
+    <w:p>
+      <w:pPr>
+        <w:pStyle w:val="Basic"/>
+      </w:pPr>
+    </w:p>
+    <w:p>
+      <w:pPr>
+        <w:pStyle w:val="personalHeading"/>
+      </w:pPr>
+      <w:bookmarkStart w:id="9" w:name="_Toc2114615"/>
+      <w:r>
+        <w:t xml:space="preserve">Discussion of project management tools and metrics </w:t>
+      </w:r>
+      <w:r>
+        <w:t>–</w:t>
+      </w:r>
+      <w:r>
+        <w:t xml:space="preserve"> </w:t>
+      </w:r>
+      <w:r>
+        <w:t>Criteria 5 25%</w:t>
+      </w:r>
+      <w:r>
+        <w:t xml:space="preserve"> - 375 words</w:t>
+      </w:r>
+      <w:bookmarkEnd w:id="9"/>
+    </w:p>
+    <w:p>
+      <w:pPr>
+        <w:pStyle w:val="Basic"/>
+      </w:pPr>
+      <w:r>
+        <w:t>This project will follow the Timebox management methodology</w:t>
+      </w:r>
+      <w:r>
+        <w:t>.</w:t>
+      </w:r>
+    </w:p>
+    <w:p>
+      <w:pPr>
+        <w:pStyle w:val="Basic"/>
+      </w:pPr>
+      <w:r>
+        <w:t>Two</w:t>
+      </w:r>
+      <w:r>
+        <w:t xml:space="preserve"> Gantt chart</w:t>
+      </w:r>
+      <w:r>
+        <w:t>s</w:t>
+      </w:r>
+      <w:r>
+        <w:t xml:space="preserve"> ha</w:t>
+      </w:r>
+      <w:r>
+        <w:t>ve</w:t>
+      </w:r>
+      <w:r>
+        <w:t xml:space="preserve"> been produced for the initial plan for the project through to completion (</w:t>
+      </w:r>
+      <w:r>
+        <w:rPr>
+          <w:color w:val="FF0000"/>
+        </w:rPr>
+        <w:t>See appendix X</w:t>
+      </w:r>
+      <w:r>
+        <w:t>)</w:t>
+      </w:r>
+      <w:r>
+        <w:t>.</w:t>
+      </w:r>
+      <w:r>
+        <w:t xml:space="preserve"> </w:t>
+      </w:r>
+      <w:r>
+        <w:t xml:space="preserve">Where one estimates time based on only minor issues occurring the project, while the second has doubled the estimated time </w:t>
+      </w:r>
+      <w:r>
+        <w:t>to better allow for issues and difficulties that will appear to be handled, even with this larger estimate the project will still be completed on time.</w:t>
+      </w:r>
+      <w:r>
+        <w:t xml:space="preserve"> </w:t>
+      </w:r>
+    </w:p>
+    <w:p>
+      <w:pPr>
+        <w:pStyle w:val="personalHeading"/>
+      </w:pPr>
+      <w:bookmarkStart w:id="10" w:name="_Toc2114616"/>
+      <w:r>
+        <w:lastRenderedPageBreak/>
+        <w:t>Resource implications</w:t>
+      </w:r>
+      <w:bookmarkEnd w:id="10"/>
+      <w:r>
+        <w:t xml:space="preserve"> </w:t>
+      </w:r>
+    </w:p>
+    <w:p>
+      <w:pPr>
+        <w:pStyle w:val="Basic"/>
+      </w:pPr>
+      <w:r>
+        <w:t xml:space="preserve">This project will require testing </w:t>
+      </w:r>
+      <w:r>
+        <w:t xml:space="preserve">by a user group that make up the target audience as it is a product designed to be used by people to assist with their table top gaming. People at Solent’s D20 </w:t>
+      </w:r>
+      <w:proofErr w:type="spellStart"/>
+      <w:r>
+        <w:t>tabletop</w:t>
+      </w:r>
+      <w:proofErr w:type="spellEnd"/>
+      <w:r>
+        <w:t xml:space="preserve"> gaming society will be approached and asked if they would like to provide feedback after using the application. </w:t>
+      </w:r>
+    </w:p>
+    <w:p>
+      <w:pPr>
+        <w:pStyle w:val="personalHeading"/>
+      </w:pPr>
+      <w:bookmarkStart w:id="11" w:name="_Toc2114617"/>
+      <w:r>
+        <w:t xml:space="preserve">High level overview of classes that may be required </w:t>
+      </w:r>
+      <w:r>
+        <w:t>–</w:t>
+      </w:r>
+      <w:r>
+        <w:t xml:space="preserve"> </w:t>
+      </w:r>
+      <w:r>
+        <w:t>Criteria 4 25%</w:t>
+      </w:r>
+      <w:r>
+        <w:t xml:space="preserve"> - 125 words</w:t>
+      </w:r>
+      <w:bookmarkEnd w:id="11"/>
+    </w:p>
+    <w:p>
+      <w:pPr>
+        <w:pStyle w:val="Basic"/>
+      </w:pPr>
+      <w:r>
+        <w:t>A high-level class diagram with inheritance, composition and aggregation</w:t>
+      </w:r>
+    </w:p>
+    <w:p>
+      <w:pPr>
+        <w:pStyle w:val="Basic"/>
+        <w:numPr>
+          <w:ilvl w:val="0"/>
+          <w:numId w:val="9"/>
+        </w:numPr>
+      </w:pPr>
+      <w:r>
+        <w:t xml:space="preserve">Generation manager </w:t>
+      </w:r>
+    </w:p>
+    <w:p>
+      <w:pPr>
+        <w:pStyle w:val="Basic"/>
+        <w:numPr>
+          <w:ilvl w:val="0"/>
+          <w:numId w:val="9"/>
+        </w:numPr>
+      </w:pPr>
+      <w:r>
+        <w:t xml:space="preserve">Save manager? </w:t>
+      </w:r>
+      <w:r>
+        <w:t>Load manager</w:t>
+      </w:r>
+      <w:r>
+        <w:t xml:space="preserve"> </w:t>
+      </w:r>
+      <w:hyperlink r:id="rId11" w:history="1">
+        <w:r>
+          <w:rPr>
+            <w:rStyle w:val="Hyperlink"/>
+          </w:rPr>
+          <w:t>https://unity3d.com/learn/tutorials/topics/scripting/introduction-saving-and-loading</w:t>
+        </w:r>
+      </w:hyperlink>
+      <w:r>
+        <w:t xml:space="preserve"> </w:t>
+      </w:r>
+    </w:p>
+    <w:p>
+      <w:pPr>
+        <w:pStyle w:val="Basic"/>
+        <w:numPr>
+          <w:ilvl w:val="0"/>
+          <w:numId w:val="9"/>
+        </w:numPr>
+      </w:pPr>
+      <w:hyperlink r:id="rId12" w:history="1">
+        <w:r>
+          <w:rPr>
+            <w:rStyle w:val="Hyperlink"/>
+          </w:rPr>
+          <w:t>https://www.youtube.com/watch?v=sWWZZByVvlU</w:t>
+        </w:r>
+      </w:hyperlink>
+      <w:r>
+        <w:t xml:space="preserve"> </w:t>
+      </w:r>
+      <w:hyperlink r:id="rId13" w:history="1">
+        <w:r>
+          <w:rPr>
+            <w:rStyle w:val="Hyperlink"/>
+          </w:rPr>
+          <w:t>http://wiki.unity3d.com/index.php?title=Saving_and_Loading_Data:_XmlSerializer</w:t>
+        </w:r>
+      </w:hyperlink>
+      <w:r>
+        <w:t xml:space="preserve"> </w:t>
+      </w:r>
+    </w:p>
+    <w:p>
+      <w:pPr>
+        <w:pStyle w:val="Basic"/>
+        <w:numPr>
+          <w:ilvl w:val="0"/>
+          <w:numId w:val="9"/>
+        </w:numPr>
+      </w:pPr>
+      <w:r>
+        <w:t xml:space="preserve">Camera movement </w:t>
+      </w:r>
+    </w:p>
+    <w:p>
+      <w:pPr>
+        <w:pStyle w:val="Basic"/>
+        <w:numPr>
+          <w:ilvl w:val="0"/>
+          <w:numId w:val="9"/>
+        </w:numPr>
+      </w:pPr>
+      <w:r>
+        <w:t>Tools</w:t>
+      </w:r>
+    </w:p>
+    <w:p>
+      <w:pPr>
+        <w:pStyle w:val="Basic"/>
+        <w:numPr>
+          <w:ilvl w:val="1"/>
+          <w:numId w:val="9"/>
+        </w:numPr>
+      </w:pPr>
+      <w:r>
+        <w:t>Label system</w:t>
+      </w:r>
+    </w:p>
+    <w:p>
+      <w:pPr>
+        <w:pStyle w:val="Basic"/>
+        <w:numPr>
+          <w:ilvl w:val="1"/>
+          <w:numId w:val="9"/>
+        </w:numPr>
+      </w:pPr>
+      <w:r>
+        <w:t>Party tokens</w:t>
+      </w:r>
+    </w:p>
+    <w:p>
+      <w:pPr>
+        <w:pStyle w:val="Basic"/>
+        <w:numPr>
+          <w:ilvl w:val="1"/>
+          <w:numId w:val="9"/>
+        </w:numPr>
+      </w:pPr>
+      <w:r>
+        <w:t>Ruler</w:t>
+      </w:r>
+    </w:p>
+    <w:p>
+      <w:pPr>
+        <w:pStyle w:val="Basic"/>
+        <w:numPr>
+          <w:ilvl w:val="1"/>
+          <w:numId w:val="9"/>
+        </w:numPr>
+      </w:pPr>
+      <w:r>
+        <w:t>Bridge constructor</w:t>
+      </w:r>
+    </w:p>
+    <w:p>
+      <w:pPr>
+        <w:pStyle w:val="personalHeading"/>
+      </w:pPr>
+      <w:bookmarkStart w:id="12" w:name="_Toc2114618"/>
+      <w:r>
+        <w:t xml:space="preserve">High level flow diagrams and pseudocode </w:t>
+      </w:r>
+      <w:r>
+        <w:t>–</w:t>
+      </w:r>
+      <w:r>
+        <w:t xml:space="preserve"> </w:t>
+      </w:r>
+      <w:r>
+        <w:t>Criteria 4 25%</w:t>
+      </w:r>
+      <w:r>
+        <w:t xml:space="preserve"> - 125 words</w:t>
+      </w:r>
+      <w:bookmarkEnd w:id="12"/>
+    </w:p>
+    <w:p>
+      <w:pPr>
+        <w:pStyle w:val="Basic"/>
+      </w:pPr>
+      <w:r>
+        <w:t xml:space="preserve">Approximate indication of the ordering of operations </w:t>
+      </w:r>
+    </w:p>
+    <w:p>
+      <w:pPr>
+        <w:pStyle w:val="Basic"/>
+        <w:numPr>
+          <w:ilvl w:val="0"/>
+          <w:numId w:val="9"/>
+        </w:numPr>
+      </w:pPr>
+      <w:r>
+        <w:t xml:space="preserve">Take user input for variables </w:t>
+      </w:r>
+    </w:p>
+    <w:p>
+      <w:pPr>
+        <w:pStyle w:val="Basic"/>
+        <w:numPr>
+          <w:ilvl w:val="0"/>
+          <w:numId w:val="9"/>
+        </w:numPr>
+      </w:pPr>
+      <w:r>
+        <w:t>Create points/mesh?</w:t>
+      </w:r>
+    </w:p>
+    <w:p>
+      <w:pPr>
+        <w:pStyle w:val="Basic"/>
+        <w:numPr>
+          <w:ilvl w:val="0"/>
+          <w:numId w:val="9"/>
+        </w:numPr>
+      </w:pPr>
+      <w:r>
+        <w:t>Input points into fortunes algorithm</w:t>
+      </w:r>
+    </w:p>
+    <w:p>
+      <w:pPr>
+        <w:pStyle w:val="Basic"/>
+        <w:numPr>
+          <w:ilvl w:val="0"/>
+          <w:numId w:val="9"/>
+        </w:numPr>
+      </w:pPr>
+      <w:r>
+        <w:t xml:space="preserve">Define Voronoi diagram into islands and water/ocean </w:t>
+      </w:r>
+    </w:p>
+    <w:p>
+      <w:pPr>
+        <w:pStyle w:val="Basic"/>
+        <w:numPr>
+          <w:ilvl w:val="0"/>
+          <w:numId w:val="9"/>
+        </w:numPr>
+      </w:pPr>
+      <w:r>
+        <w:t xml:space="preserve">Define elevation of each island </w:t>
+      </w:r>
+    </w:p>
+    <w:p>
+      <w:pPr>
+        <w:pStyle w:val="Basic"/>
+        <w:numPr>
+          <w:ilvl w:val="0"/>
+          <w:numId w:val="9"/>
+        </w:numPr>
+      </w:pPr>
+      <w:r>
+        <w:t xml:space="preserve">Generate rivers </w:t>
+      </w:r>
+    </w:p>
+    <w:p>
+      <w:pPr>
+        <w:pStyle w:val="Basic"/>
+        <w:numPr>
+          <w:ilvl w:val="0"/>
+          <w:numId w:val="9"/>
+        </w:numPr>
+      </w:pPr>
+      <w:r>
+        <w:t xml:space="preserve">Define moisture </w:t>
+      </w:r>
+    </w:p>
+    <w:p>
+      <w:pPr>
+        <w:pStyle w:val="Basic"/>
+        <w:numPr>
+          <w:ilvl w:val="0"/>
+          <w:numId w:val="9"/>
+        </w:numPr>
+        <w:sectPr>
+          <w:headerReference w:type="default" r:id="rId14"/>
+          <w:footerReference w:type="default" r:id="rId15"/>
+          <w:headerReference w:type="first" r:id="rId16"/>
+          <w:footerReference w:type="first" r:id="rId17"/>
+          <w:pgSz w:w="11906" w:h="16838"/>
+          <w:pgMar w:top="1440" w:right="1440" w:bottom="1440" w:left="1440" w:header="708" w:footer="708" w:gutter="0"/>
+          <w:pgNumType w:start="0"/>
+          <w:cols w:space="708"/>
+          <w:titlePg/>
+          <w:docGrid w:linePitch="360"/>
+        </w:sectPr>
+      </w:pPr>
+      <w:r>
+        <w:lastRenderedPageBreak/>
+        <w:t>Generate biome</w:t>
+      </w:r>
+    </w:p>
+    <w:p>
+      <w:pPr>
+        <w:pStyle w:val="personalHeading"/>
+      </w:pPr>
+      <w:bookmarkStart w:id="13" w:name="_Toc2114619"/>
+      <w:r>
+        <w:lastRenderedPageBreak/>
+        <w:t>Appendices</w:t>
+      </w:r>
+      <w:bookmarkEnd w:id="13"/>
+      <w:r>
+        <w:t xml:space="preserve"> </w:t>
+      </w:r>
+    </w:p>
+    <w:p>
+      <w:pPr>
+        <w:pStyle w:val="personalHeading2"/>
+      </w:pPr>
+      <w:bookmarkStart w:id="14" w:name="_Toc2114620"/>
+      <w:r>
+        <w:t>Reference List</w:t>
+      </w:r>
+      <w:r>
+        <w:t xml:space="preserve"> </w:t>
+      </w:r>
+      <w:r>
+        <w:t>– part of 2, a portion of 20%</w:t>
+      </w:r>
+      <w:bookmarkEnd w:id="14"/>
+    </w:p>
+    <w:p>
+      <w:pPr>
+        <w:pStyle w:val="Basic"/>
+      </w:pPr>
+    </w:p>
+    <w:p>
+      <w:pPr>
+        <w:pStyle w:val="Basic"/>
+      </w:pPr>
+    </w:p>
+    <w:p>
+      <w:pPr>
+        <w:pStyle w:val="personalHeading2"/>
+      </w:pPr>
+      <w:r>
+        <w:t>Reading List</w:t>
+      </w:r>
+    </w:p>
+    <w:p>
+      <w:pPr>
+        <w:pStyle w:val="Basic"/>
+      </w:pPr>
+    </w:p>
+    <w:p>
+      <w:pPr>
+        <w:pStyle w:val="personalHeading2"/>
+      </w:pPr>
+      <w:bookmarkStart w:id="15" w:name="_Toc2114621"/>
+      <w:r>
+        <w:t>Literature review</w:t>
+      </w:r>
+      <w:r>
+        <w:t xml:space="preserve"> – part of 2, a portion of 20%</w:t>
+      </w:r>
+      <w:bookmarkEnd w:id="15"/>
+      <w:r>
+        <w:t xml:space="preserve"> </w:t>
+      </w:r>
+    </w:p>
+    <w:p>
+      <w:pPr>
+        <w:pStyle w:val="Basic"/>
+      </w:pPr>
+    </w:p>
+    <w:p>
+      <w:pPr>
+        <w:pStyle w:val="Basic"/>
+      </w:pPr>
+    </w:p>
+    <w:p>
+      <w:pPr>
+        <w:pStyle w:val="Basic"/>
+      </w:pPr>
+      <w:hyperlink r:id="rId18" w:history="1">
+        <w:r>
+          <w:rPr>
+            <w:rStyle w:val="Hyperlink"/>
+          </w:rPr>
+          <w:t>http://galaxykate0.tumblr.com/post/139774965871/so-you-want-to-build-a-generator</w:t>
+        </w:r>
+      </w:hyperlink>
+      <w:r>
+        <w:t xml:space="preserve"> overview on </w:t>
+      </w:r>
+      <w:proofErr w:type="spellStart"/>
+      <w:r>
+        <w:t>proj</w:t>
+      </w:r>
+      <w:proofErr w:type="spellEnd"/>
+      <w:r>
+        <w:t xml:space="preserve"> gen </w:t>
+      </w:r>
+      <w:r>
+        <w:t xml:space="preserve">which describes a good process on how to break down the needs of the generator and specifically want is desired from the generator. This is not specifically linked to the project, just the general field of generative content </w:t>
+      </w:r>
+      <w:proofErr w:type="gramStart"/>
+      <w:r>
+        <w:t>as a whole but</w:t>
+      </w:r>
+      <w:proofErr w:type="gramEnd"/>
+      <w:r>
+        <w:t xml:space="preserve"> it can help with the initial breaking down on needs and requirements.</w:t>
+      </w:r>
+    </w:p>
+    <w:p>
+      <w:pPr>
+        <w:pStyle w:val="Basic"/>
+      </w:pPr>
+      <w:hyperlink r:id="rId19" w:history="1">
+        <w:r>
+          <w:rPr>
+            <w:rStyle w:val="Hyperlink"/>
+          </w:rPr>
+          <w:t>http://www-cs-students.stanford.edu/~amitp/game-programming/polygon-map-generation/</w:t>
+        </w:r>
+      </w:hyperlink>
+      <w:r>
+        <w:t xml:space="preserve"> </w:t>
+      </w:r>
+      <w:r>
+        <w:br/>
+        <w:t>This</w:t>
+      </w:r>
+      <w:r>
+        <w:t xml:space="preserve"> article</w:t>
+      </w:r>
+      <w:r>
+        <w:t xml:space="preserve"> covers using Voronoi diagrams to create terrain and uses </w:t>
+      </w:r>
+      <w:proofErr w:type="spellStart"/>
+      <w:r>
+        <w:t>whittaker</w:t>
+      </w:r>
+      <w:proofErr w:type="spellEnd"/>
+      <w:r>
+        <w:t xml:space="preserve"> diagrams to define biomes.</w:t>
+      </w:r>
+      <w:r>
+        <w:t xml:space="preserve"> This will be a very useful article if this approach is taken as it goes through the entire process to generate terrain as </w:t>
+      </w:r>
+      <w:proofErr w:type="gramStart"/>
+      <w:r>
+        <w:t>the end result</w:t>
+      </w:r>
+      <w:proofErr w:type="gramEnd"/>
+      <w:r>
+        <w:t xml:space="preserve"> has all the generative features this project requires. </w:t>
+      </w:r>
+      <w:r>
+        <w:t xml:space="preserve">  </w:t>
+      </w:r>
+    </w:p>
+    <w:p>
+      <w:pPr>
+        <w:pStyle w:val="Basic"/>
+      </w:pPr>
+    </w:p>
+    <w:p>
+      <w:pPr>
+        <w:pStyle w:val="Basic"/>
+      </w:pPr>
+      <w:r>
+        <w:rPr>
+          <w:rFonts w:ascii="Arial" w:hAnsi="Arial" w:cs="Arial"/>
+          <w:color w:val="000000"/>
+        </w:rPr>
+        <w:t>ISBN 0-89791-194-6</w:t>
+      </w:r>
+      <w:r>
+        <w:br/>
+      </w:r>
+      <w:hyperlink r:id="rId20" w:history="1">
+        <w:r>
+          <w:rPr>
+            <w:rStyle w:val="Hyperlink"/>
+          </w:rPr>
+          <w:t>https://dl.acm.org/citation.cfm?id=10549</w:t>
+        </w:r>
+      </w:hyperlink>
+      <w:r>
+        <w:t xml:space="preserve"> the original publication of the Fortune's algorithm which is used to create </w:t>
+      </w:r>
+      <w:proofErr w:type="spellStart"/>
+      <w:r>
+        <w:t>voronoi</w:t>
+      </w:r>
+      <w:proofErr w:type="spellEnd"/>
+      <w:r>
+        <w:t xml:space="preserve"> diagrams. Very difficult to understand due to its’ pure </w:t>
+      </w:r>
+      <w:r>
+        <w:t xml:space="preserve">technical approach. It is very relevant as the original source but is not suitable as it’s very challenging to follow and newer sources pertaining to the </w:t>
+      </w:r>
+      <w:proofErr w:type="gramStart"/>
+      <w:r>
+        <w:t>fortunes</w:t>
+      </w:r>
+      <w:proofErr w:type="gramEnd"/>
+      <w:r>
+        <w:t xml:space="preserve"> algorithm explain the process much better.  </w:t>
+      </w:r>
+      <w:r>
+        <w:t xml:space="preserve"> </w:t>
+      </w:r>
+    </w:p>
+    <w:p>
+      <w:pPr>
+        <w:pStyle w:val="Basic"/>
+      </w:pPr>
+      <w:r>
+        <w:t>//</w:t>
+      </w:r>
+      <w:r>
+        <w:t xml:space="preserve"> LIT REVIEW!!!!!!! </w:t>
+      </w:r>
+    </w:p>
+    <w:p>
+      <w:pPr>
+        <w:pStyle w:val="Basic"/>
+      </w:pPr>
+      <w:r>
+        <w:t xml:space="preserve">Voronoi learnings </w:t>
+      </w:r>
+    </w:p>
+    <w:p>
+      <w:pPr>
+        <w:pStyle w:val="Basic"/>
+      </w:pPr>
+      <w:hyperlink r:id="rId21" w:history="1">
+        <w:r>
+          <w:rPr>
+            <w:rStyle w:val="Hyperlink"/>
+          </w:rPr>
+          <w:t>http://drp.math.umd.edu/Project-Slides/DRP_Presentation-Summer2016.pdf</w:t>
+        </w:r>
+      </w:hyperlink>
+      <w:r>
+        <w:t xml:space="preserve"> </w:t>
+      </w:r>
+      <w:proofErr w:type="spellStart"/>
+      <w:r>
+        <w:t>kinda</w:t>
+      </w:r>
+      <w:proofErr w:type="spellEnd"/>
+      <w:r>
+        <w:t xml:space="preserve"> covers stuff</w:t>
+      </w:r>
+    </w:p>
+    <w:p>
+      <w:pPr>
+        <w:pStyle w:val="Basic"/>
+      </w:pPr>
+      <w:hyperlink r:id="rId22" w:history="1">
+        <w:r>
+          <w:rPr>
+            <w:rStyle w:val="Hyperlink"/>
+          </w:rPr>
+          <w:t>http://www.rigi.cs.uvic.ca/downloads/papers/pdf/cg.pdf</w:t>
+        </w:r>
+      </w:hyperlink>
+      <w:r>
+        <w:t xml:space="preserve"> has BIG Math confuse. Also Algorithm </w:t>
+      </w:r>
+      <w:proofErr w:type="gramStart"/>
+      <w:r>
+        <w:t>( seems</w:t>
+      </w:r>
+      <w:proofErr w:type="gramEnd"/>
+      <w:r>
+        <w:t xml:space="preserve"> to explain somewhat well) </w:t>
+      </w:r>
+    </w:p>
+    <w:p>
+      <w:pPr>
+        <w:pStyle w:val="Basic"/>
+      </w:pPr>
+      <w:hyperlink r:id="rId23" w:history="1">
+        <w:r>
+          <w:rPr>
+            <w:rStyle w:val="Hyperlink"/>
+          </w:rPr>
+          <w:t>http://www.cs.sfu.ca/~binay/813.2011/Fortune.pdf</w:t>
+        </w:r>
+      </w:hyperlink>
+      <w:r>
+        <w:t xml:space="preserve"> appears to go very step by step</w:t>
+      </w:r>
+    </w:p>
+    <w:p>
+      <w:pPr>
+        <w:pStyle w:val="Basic"/>
+      </w:pPr>
+      <w:hyperlink r:id="rId24" w:history="1">
+        <w:r>
+          <w:rPr>
+            <w:rStyle w:val="Hyperlink"/>
+          </w:rPr>
+          <w:t>http://people.math.gatech.edu/~randall/Algs07/mount.pdf</w:t>
+        </w:r>
+      </w:hyperlink>
+      <w:r>
+        <w:t xml:space="preserve"> A lot of text as lecture notes </w:t>
+      </w:r>
+      <w:proofErr w:type="gramStart"/>
+      <w:r>
+        <w:t>( could</w:t>
+      </w:r>
+      <w:proofErr w:type="gramEnd"/>
+      <w:r>
+        <w:t xml:space="preserve"> be useful unchecked)</w:t>
+      </w:r>
+    </w:p>
+    <w:p>
+      <w:pPr>
+        <w:pStyle w:val="Basic"/>
+      </w:pPr>
+      <w:hyperlink r:id="rId25" w:history="1">
+        <w:r>
+          <w:rPr>
+            <w:rStyle w:val="Hyperlink"/>
+          </w:rPr>
+          <w:t>https://jacquesh.github.io/post/fortunes-algorithm/</w:t>
+        </w:r>
+      </w:hyperlink>
+      <w:r>
+        <w:t xml:space="preserve"> good examples </w:t>
+      </w:r>
+      <w:proofErr w:type="gramStart"/>
+      <w:r>
+        <w:t>( seems</w:t>
+      </w:r>
+      <w:proofErr w:type="gramEnd"/>
+      <w:r>
+        <w:t xml:space="preserve"> to explain very well. Might be my key to kingdom hearts. The arc-blade    - </w:t>
+      </w:r>
+      <w:proofErr w:type="gramStart"/>
+      <w:r>
+        <w:t>actually re-read</w:t>
+      </w:r>
+      <w:proofErr w:type="gramEnd"/>
+      <w:r>
+        <w:t xml:space="preserve"> through and start making pseudo code  </w:t>
+      </w:r>
+    </w:p>
+    <w:p>
+      <w:pPr>
+        <w:pStyle w:val="Basic"/>
+      </w:pPr>
+      <w:hyperlink r:id="rId26" w:history="1">
+        <w:r>
+          <w:rPr>
+            <w:rStyle w:val="Hyperlink"/>
+          </w:rPr>
+          <w:t>https://jacquesheunis.com/post/fortunes-algorithm-implementation/</w:t>
+        </w:r>
+      </w:hyperlink>
+      <w:r>
+        <w:t xml:space="preserve"> part 2 focus on implementation</w:t>
+      </w:r>
+    </w:p>
+    <w:p>
+      <w:pPr>
+        <w:pStyle w:val="Basic"/>
+      </w:pPr>
+      <w:r>
+        <w:t>//</w:t>
+      </w:r>
+    </w:p>
+    <w:p>
+      <w:pPr>
+        <w:pStyle w:val="Basic"/>
+      </w:pPr>
+    </w:p>
+    <w:p>
+      <w:pPr>
+        <w:pStyle w:val="Basic"/>
+      </w:pPr>
+      <w:hyperlink r:id="rId27" w:history="1">
+        <w:r>
+          <w:rPr>
+            <w:rStyle w:val="Hyperlink"/>
+          </w:rPr>
+          <w:t>https://azgaar.wordpress.com/2017/06/30/biomes-generation-and-rendering/</w:t>
+        </w:r>
+      </w:hyperlink>
+      <w:r>
+        <w:t xml:space="preserve"> </w:t>
+      </w:r>
+      <w:r>
+        <w:t xml:space="preserve">This article covers </w:t>
+      </w:r>
+      <w:r>
+        <w:t xml:space="preserve">using </w:t>
+      </w:r>
+      <w:proofErr w:type="spellStart"/>
+      <w:r>
+        <w:t>Whittater</w:t>
+      </w:r>
+      <w:proofErr w:type="spellEnd"/>
+      <w:r>
+        <w:t xml:space="preserve"> diagrams to generate biomes on a polygonal map, also brings up Holdridge life zones could be used as an alternative </w:t>
+      </w:r>
+      <w:hyperlink r:id="rId28" w:history="1">
+        <w:r>
+          <w:rPr>
+            <w:rStyle w:val="Hyperlink"/>
+          </w:rPr>
+          <w:t>https://en.wikipedia.org/wiki/Holdridge_life_zones</w:t>
+        </w:r>
+      </w:hyperlink>
+      <w:r>
+        <w:t xml:space="preserve"> It also covers an approach for rendering the biomes which certainly could be helpful </w:t>
+      </w:r>
+    </w:p>
+    <w:p>
+      <w:pPr>
+        <w:pStyle w:val="Basic"/>
+      </w:pPr>
+    </w:p>
+    <w:p>
+      <w:pPr>
+        <w:pStyle w:val="Basic"/>
+      </w:pPr>
+      <w:hyperlink r:id="rId29" w:history="1">
+        <w:r>
+          <w:rPr>
+            <w:rStyle w:val="Hyperlink"/>
+          </w:rPr>
+          <w:t>https://arxiv.org/abs/1707.03383</w:t>
+        </w:r>
+      </w:hyperlink>
+      <w:r>
+        <w:t xml:space="preserve"> paper on terrain generation </w:t>
+      </w:r>
+    </w:p>
+    <w:p>
+      <w:pPr>
+        <w:pStyle w:val="Basic"/>
+      </w:pPr>
+      <w:r>
+        <w:t xml:space="preserve">A paper covering terrain generation which focuses on modelling based </w:t>
+      </w:r>
+      <w:proofErr w:type="gramStart"/>
+      <w:r>
+        <w:t>off of</w:t>
+      </w:r>
+      <w:proofErr w:type="gramEnd"/>
+      <w:r>
+        <w:t xml:space="preserve"> satellites imagery from NASA, an i</w:t>
+      </w:r>
+      <w:r>
+        <w:t>nteresting paper which could allow for more realism in the generator, although it is unlikely to prove useful due to the focus being on creating fantasy maps.</w:t>
+      </w:r>
+    </w:p>
+    <w:p>
+      <w:pPr>
+        <w:pStyle w:val="Basic"/>
+      </w:pPr>
+    </w:p>
+    <w:p>
+      <w:pPr>
+        <w:pStyle w:val="Basic"/>
+      </w:pPr>
+      <w:hyperlink r:id="rId30" w:history="1">
+        <w:r>
+          <w:rPr>
+            <w:rStyle w:val="Hyperlink"/>
+          </w:rPr>
+          <w:t>https://dl.acm.org/citation.cfm?id=1814259</w:t>
+        </w:r>
+      </w:hyperlink>
+      <w:r>
+        <w:t xml:space="preserve">  </w:t>
+      </w:r>
+      <w:r>
+        <w:br/>
+        <w:t xml:space="preserve">Towards </w:t>
+      </w:r>
+      <w:proofErr w:type="spellStart"/>
+      <w:r>
+        <w:t>multiobjective</w:t>
+      </w:r>
+      <w:proofErr w:type="spellEnd"/>
+      <w:r>
+        <w:t xml:space="preserve"> procedural map generation</w:t>
+      </w:r>
+    </w:p>
+    <w:p>
+      <w:pPr>
+        <w:pStyle w:val="Basic"/>
+      </w:pPr>
+      <w:r>
+        <w:t xml:space="preserve">This paper focuses on generating game maps for strategy games which are required to be balanced so it focuses on finding pairs of locations in which objectives could be placed. This is not particularly useful to this project as world generation shouldn’t be balanced.  </w:t>
+      </w:r>
+    </w:p>
+    <w:p>
+      <w:pPr>
+        <w:pStyle w:val="Basic"/>
+      </w:pPr>
+    </w:p>
+    <w:p>
+      <w:pPr>
+        <w:pStyle w:val="Basic"/>
+      </w:pPr>
+      <w:hyperlink r:id="rId31" w:history="1">
         <w:r>
           <w:rPr>
             <w:rStyle w:val="Hyperlink"/>
@@ -3187,136 +4776,158 @@
           <w:t>https://pdfs.semanticscholar.org/5961/c577478f21707dad53905362e0ec4e6ec644.pdf</w:t>
         </w:r>
       </w:hyperlink>
-    </w:p>
-    <w:p>
-      <w:pPr>
-        <w:pStyle w:val="Basic"/>
-        <w:numPr>
-          <w:ilvl w:val="1"/>
-          <w:numId w:val="12"/>
-        </w:numPr>
-      </w:pPr>
-      <w:r>
-        <w:t xml:space="preserve">This approach takes advantage of other techniques to generate the initial terrain using noise and Voronoi but once the initial generation is over erosion algorithms are applied to the terrain to make them appear more natural and weathered by the world. </w:t>
-      </w:r>
-    </w:p>
-    <w:p>
-      <w:pPr>
-        <w:pStyle w:val="Basic"/>
-        <w:numPr>
-          <w:ilvl w:val="1"/>
-          <w:numId w:val="12"/>
-        </w:numPr>
-      </w:pPr>
-      <w:r>
-        <w:t>Strengths</w:t>
-      </w:r>
-    </w:p>
-    <w:p>
-      <w:pPr>
-        <w:pStyle w:val="Basic"/>
-        <w:numPr>
-          <w:ilvl w:val="2"/>
-          <w:numId w:val="12"/>
-        </w:numPr>
-      </w:pPr>
-      <w:r>
-        <w:t xml:space="preserve">Produces a terrain with more variety and much less smoothness </w:t>
-      </w:r>
-    </w:p>
-    <w:p>
-      <w:pPr>
-        <w:pStyle w:val="Basic"/>
-        <w:numPr>
-          <w:ilvl w:val="2"/>
-          <w:numId w:val="12"/>
-        </w:numPr>
-      </w:pPr>
-      <w:r>
-        <w:t xml:space="preserve">Looks more like a real piece of terrain affected by weather. </w:t>
-      </w:r>
-    </w:p>
-    <w:p>
-      <w:pPr>
-        <w:pStyle w:val="Basic"/>
-        <w:numPr>
-          <w:ilvl w:val="1"/>
-          <w:numId w:val="12"/>
-        </w:numPr>
-      </w:pPr>
-      <w:r>
-        <w:t xml:space="preserve">Weaknesses </w:t>
-      </w:r>
-    </w:p>
-    <w:p>
-      <w:pPr>
-        <w:pStyle w:val="Basic"/>
-        <w:numPr>
-          <w:ilvl w:val="2"/>
-          <w:numId w:val="12"/>
-        </w:numPr>
-      </w:pPr>
-      <w:r>
-        <w:t>More computationally challenging than without erosion by quite a margin.</w:t>
-      </w:r>
-    </w:p>
-    <w:p>
-      <w:pPr>
-        <w:pStyle w:val="Basic"/>
-        <w:numPr>
-          <w:ilvl w:val="2"/>
-          <w:numId w:val="12"/>
-        </w:numPr>
-      </w:pPr>
-      <w:r>
-        <w:t>Requires many iterations of erosion to develop desirable levels of erosion, between 50-100 iterations based on the content of the paper.</w:t>
-      </w:r>
-    </w:p>
-    <w:p>
-      <w:pPr>
-        <w:pStyle w:val="personalHeading2"/>
-      </w:pPr>
-      <w:r>
-        <w:t>Erosion</w:t>
-      </w:r>
-    </w:p>
-    <w:p>
-      <w:pPr>
-        <w:pStyle w:val="Basic"/>
-      </w:pPr>
-      <w:r>
-        <w:t>Erosion is an approach which is done after an initial terrain generation has been completed, usually based of terrain generated via a Voronoi style approach to generation.</w:t>
-      </w:r>
-      <w:r>
-        <w:t xml:space="preserve"> Where erosion algorithms are applied afterwards which makes the terrain appear weathered.</w:t>
-      </w:r>
-      <w:bookmarkStart w:id="6" w:name="_GoBack"/>
-      <w:bookmarkEnd w:id="6"/>
+      <w:r>
+        <w:t xml:space="preserve"> Realtime Procedural Terrain </w:t>
+      </w:r>
+      <w:proofErr w:type="gramStart"/>
+      <w:r>
+        <w:t>Generation  --</w:t>
+      </w:r>
+      <w:proofErr w:type="gramEnd"/>
+      <w:r>
+        <w:t xml:space="preserve"> this looks like a very good source </w:t>
+      </w:r>
+      <w:r>
+        <w:rPr>
+          <w:color w:val="FF0000"/>
+        </w:rPr>
+        <w:t>DO TECH SECTION ON THIS APPROACH IT’S COOL AND LOOKS SICK</w:t>
+      </w:r>
+    </w:p>
+    <w:p>
+      <w:pPr>
+        <w:pStyle w:val="Basic"/>
+      </w:pPr>
+      <w:r>
+        <w:t>A paper on real-time procedural terrain generation which focuses on using near real-time erosion to sculpt the landscape, where it covers a way to generate terrain using fractal noise and then ways to implement two different erosion methods onto said system, thermal erosion and hydraulic erosion. This is a useful paper and is an approach which could work for the terrain generation portion of the project.</w:t>
+      </w:r>
+    </w:p>
+    <w:p>
+      <w:pPr>
+        <w:pStyle w:val="Basic"/>
+      </w:pPr>
+    </w:p>
+    <w:p>
+      <w:pPr>
+        <w:pStyle w:val="Basic"/>
+      </w:pPr>
+      <w:hyperlink r:id="rId32" w:history="1">
+        <w:r>
+          <w:rPr>
+            <w:rStyle w:val="Hyperlink"/>
+          </w:rPr>
+          <w:t>http://slideplayer.com/slide/3447433/12/images/14/Robert+Whittaker,+Cornell+Uni..jpg</w:t>
+        </w:r>
+      </w:hyperlink>
+      <w:r>
+        <w:t xml:space="preserve"> biome chart </w:t>
+      </w:r>
+    </w:p>
+    <w:p>
+      <w:pPr>
+        <w:pStyle w:val="Basic"/>
+      </w:pPr>
+      <w:r>
+        <w:t xml:space="preserve">A Whittaker diagram which describes how temperature and moisture levels define biomes. A good basis to base biome generation </w:t>
+      </w:r>
+      <w:proofErr w:type="gramStart"/>
+      <w:r>
+        <w:t>off of</w:t>
+      </w:r>
+      <w:proofErr w:type="gramEnd"/>
+      <w:r>
+        <w:t>, will be useful towards this project.</w:t>
+      </w:r>
+    </w:p>
+    <w:p>
+      <w:pPr>
+        <w:pStyle w:val="Basic"/>
+      </w:pPr>
+      <w:hyperlink r:id="rId33" w:history="1">
+        <w:r>
+          <w:rPr>
+            <w:rStyle w:val="Hyperlink"/>
+          </w:rPr>
+          <w:t>http://www.jgallant.com/procedurally-generating-wrapping-world-maps-in-unity-csharp-part-1/</w:t>
+        </w:r>
+      </w:hyperlink>
       <w:r>
         <w:t xml:space="preserve"> </w:t>
       </w:r>
-    </w:p>
-    <w:p>
-      <w:pPr>
-        <w:pStyle w:val="Basic"/>
-        <w:numPr>
-          <w:ilvl w:val="0"/>
-          <w:numId w:val="12"/>
-        </w:numPr>
-      </w:pPr>
-      <w:r>
-        <w:t>Hex based generation</w:t>
-      </w:r>
-    </w:p>
-    <w:p>
-      <w:pPr>
-        <w:pStyle w:val="Basic"/>
-        <w:numPr>
-          <w:ilvl w:val="1"/>
-          <w:numId w:val="12"/>
-        </w:numPr>
-      </w:pPr>
-      <w:hyperlink r:id="rId10" w:history="1">
+      <w:r>
+        <w:t xml:space="preserve">A tutorial series which discusses </w:t>
+      </w:r>
+      <w:r>
+        <w:t>a way to implement biomes/ world maps </w:t>
+      </w:r>
+      <w:r>
+        <w:t>which</w:t>
+      </w:r>
+      <w:r>
+        <w:t xml:space="preserve"> could be very helpful</w:t>
+      </w:r>
+      <w:r>
+        <w:t xml:space="preserve">, as the end results are similar to </w:t>
+      </w:r>
+      <w:proofErr w:type="gramStart"/>
+      <w:r>
+        <w:t>this projects</w:t>
+      </w:r>
+      <w:proofErr w:type="gramEnd"/>
+      <w:r>
+        <w:t xml:space="preserve"> end results. It also focuses on wrapping the map onto a sphere which will is not within the projects current scope.</w:t>
+      </w:r>
+    </w:p>
+    <w:p>
+      <w:pPr>
+        <w:pStyle w:val="Basic"/>
+      </w:pPr>
+    </w:p>
+    <w:p>
+      <w:pPr>
+        <w:pStyle w:val="Basic"/>
+      </w:pPr>
+      <w:hyperlink r:id="rId34" w:history="1">
+        <w:r>
+          <w:rPr>
+            <w:rStyle w:val="Hyperlink"/>
+          </w:rPr>
+          <w:t>https://forum.unity.com/threads/open-source-procedural-hexagon-terrain.233296/</w:t>
+        </w:r>
+      </w:hyperlink>
+      <w:r>
+        <w:t xml:space="preserve"> generate hexagon style terrain like civ </w:t>
+      </w:r>
+    </w:p>
+    <w:p>
+      <w:pPr>
+        <w:pStyle w:val="Basic"/>
+      </w:pPr>
+      <w:r>
+        <w:t xml:space="preserve">An in-depth approach at how to generate hexagonal terrain in which </w:t>
+      </w:r>
+      <w:r>
+        <w:t xml:space="preserve">mountains will be contained in a hex tile. Resulting in a visual appearance not idea of this project as this tutorial’s goal is to generate civilization 5 like maps. Still it is a useful resource which would fulfil </w:t>
+      </w:r>
+      <w:proofErr w:type="gramStart"/>
+      <w:r>
+        <w:t>all of</w:t>
+      </w:r>
+      <w:proofErr w:type="gramEnd"/>
+      <w:r>
+        <w:t xml:space="preserve"> the projects other criteria.  </w:t>
+      </w:r>
+    </w:p>
+    <w:p>
+      <w:pPr>
+        <w:pStyle w:val="Basic"/>
+      </w:pPr>
+    </w:p>
+    <w:p>
+      <w:pPr>
+        <w:pStyle w:val="Basic"/>
+      </w:pPr>
+      <w:hyperlink r:id="rId35" w:history="1">
         <w:r>
           <w:rPr>
             <w:rStyle w:val="Hyperlink"/>
@@ -3325,295 +4936,75 @@
         </w:r>
       </w:hyperlink>
       <w:r>
-        <w:t xml:space="preserve"> This has a very similar end goal as my project but represents the map differently from how I want.</w:t>
-      </w:r>
-    </w:p>
-    <w:p>
-      <w:pPr>
-        <w:pStyle w:val="Basic"/>
-        <w:numPr>
-          <w:ilvl w:val="1"/>
-          <w:numId w:val="12"/>
-        </w:numPr>
+        <w:t xml:space="preserve"> This h</w:t>
+      </w:r>
+      <w:r>
+        <w:t>as a very similar end goal as to this</w:t>
+      </w:r>
+      <w:r>
+        <w:t xml:space="preserve"> project but represents the</w:t>
+      </w:r>
+      <w:r>
+        <w:t xml:space="preserve"> map differently from how is currently desired for this project</w:t>
+      </w:r>
+      <w:r>
+        <w:t>.</w:t>
+      </w:r>
+    </w:p>
+    <w:p>
+      <w:pPr>
+        <w:pStyle w:val="Basic"/>
+      </w:pPr>
+      <w:r>
+        <w:rPr>
+          <w:color w:val="FF0000"/>
+        </w:rPr>
+        <w:t xml:space="preserve">// unsure of relevance? </w:t>
+      </w:r>
+      <w:proofErr w:type="gramStart"/>
+      <w:r>
+        <w:rPr>
+          <w:color w:val="FF0000"/>
+        </w:rPr>
+        <w:t>Definitely needs</w:t>
+      </w:r>
+      <w:proofErr w:type="gramEnd"/>
+      <w:r>
+        <w:rPr>
+          <w:color w:val="FF0000"/>
+        </w:rPr>
+        <w:t xml:space="preserve"> changing to not first person</w:t>
+      </w:r>
+    </w:p>
+    <w:p>
+      <w:pPr>
+        <w:pStyle w:val="Basic"/>
+      </w:pPr>
+      <w:r>
+        <w:lastRenderedPageBreak/>
+        <w:t>Desired generation to be less rational less “smooth” as they believe it will represent life better due to its unpredictable nature.</w:t>
+      </w:r>
+      <w:r>
+        <w:t xml:space="preserve"> </w:t>
+      </w:r>
+      <w:r>
+        <w:t>I believe their dislike for seeds and random numbers is due to their lack understanding of how they impact generation, their issues are due to how the data is handled not the seeds themselves. As the data could be handled to generate those irregularities by adding a small chance for them to appear at the point that element is generated.</w:t>
+      </w:r>
+    </w:p>
+    <w:p>
+      <w:pPr>
+        <w:pStyle w:val="Basic"/>
+      </w:pPr>
+      <w:r>
+        <w:t xml:space="preserve">// </w:t>
+      </w:r>
+    </w:p>
+    <w:p>
+      <w:pPr>
+        <w:pStyle w:val="Basic"/>
       </w:pPr>
       <w:r>
         <w:t xml:space="preserve">Also using tectonics </w:t>
-      </w:r>
-    </w:p>
-    <w:p>
-      <w:pPr>
-        <w:pStyle w:val="Basic"/>
-        <w:numPr>
-          <w:ilvl w:val="2"/>
-          <w:numId w:val="12"/>
-        </w:numPr>
-      </w:pPr>
-      <w:r>
-        <w:lastRenderedPageBreak/>
-        <w:t xml:space="preserve"> No interested in tectonics themselves but are interested in the boundaries that are the result of them, convergent and divergent which are used to generate mountains and coastlines respectively. </w:t>
-      </w:r>
-    </w:p>
-    <w:p>
-      <w:pPr>
-        <w:pStyle w:val="personalHeading2"/>
-      </w:pPr>
-      <w:r>
-        <w:t xml:space="preserve">Voronoi Diagrams </w:t>
-      </w:r>
-      <w:r>
-        <w:t>– 120 words</w:t>
-      </w:r>
-    </w:p>
-    <w:p>
-      <w:pPr>
-        <w:pStyle w:val="Basic"/>
-      </w:pPr>
-      <w:r>
-        <w:t xml:space="preserve">A Voronoi diagram is a way to create polygons based off an inputted set of points, which is created by passing the points into the </w:t>
-      </w:r>
-      <w:proofErr w:type="gramStart"/>
-      <w:r>
-        <w:t>fortunes</w:t>
-      </w:r>
-      <w:proofErr w:type="gramEnd"/>
-      <w:r>
-        <w:t xml:space="preserve"> algorithm</w:t>
-      </w:r>
-      <w:r>
-        <w:t xml:space="preserve"> </w:t>
-      </w:r>
-      <w:r>
-        <w:t>(</w:t>
-      </w:r>
-      <w:proofErr w:type="spellStart"/>
-      <w:r>
-        <w:rPr>
-          <w:color w:val="FF0000"/>
-        </w:rPr>
-        <w:t>REFERence</w:t>
-      </w:r>
-      <w:proofErr w:type="spellEnd"/>
-      <w:r>
-        <w:rPr>
-          <w:color w:val="FF0000"/>
-        </w:rPr>
-        <w:t xml:space="preserve"> :3</w:t>
-      </w:r>
-      <w:r>
-        <w:t>)</w:t>
-      </w:r>
-      <w:r>
-        <w:t xml:space="preserve">. </w:t>
-      </w:r>
-      <w:r>
-        <w:t xml:space="preserve">There are a lot of similar project which used this approach to create their own generators all based off </w:t>
-      </w:r>
-      <w:r>
-        <w:t>Amit Patel</w:t>
-      </w:r>
-      <w:r>
-        <w:t>’s article covering this approach (</w:t>
-      </w:r>
-      <w:r>
-        <w:rPr>
-          <w:color w:val="FF0000"/>
-        </w:rPr>
-        <w:t>Reference</w:t>
-      </w:r>
-      <w:r>
-        <w:t>) a couple of which are (reference all those 3 projects/articles)</w:t>
-      </w:r>
-    </w:p>
-    <w:p>
-      <w:pPr>
-        <w:pStyle w:val="Basic"/>
-      </w:pPr>
-    </w:p>
-    <w:p>
-      <w:pPr>
-        <w:pStyle w:val="Basic"/>
-      </w:pPr>
-      <w:r>
-        <w:t xml:space="preserve">This approach has been selected for this project due to how many other projects have achieved similar results to the desire generation goal, lots of which have articles explaining their approach </w:t>
-      </w:r>
-      <w:r>
-        <w:t xml:space="preserve">which will be incredibly helpful when issues occur in the project. There are also numerous libraries for the Fortunes algorithm which will be helpful. </w:t>
-      </w:r>
-    </w:p>
-    <w:p>
-      <w:pPr>
-        <w:pStyle w:val="personalHeading"/>
-      </w:pPr>
-      <w:bookmarkStart w:id="7" w:name="_Toc2114613"/>
-      <w:r>
-        <w:t xml:space="preserve">Discussion of tools and technologies </w:t>
-      </w:r>
-      <w:r>
-        <w:t>–</w:t>
-      </w:r>
-      <w:r>
-        <w:t xml:space="preserve"> </w:t>
-      </w:r>
-      <w:r>
-        <w:t>Criteria 4 25%</w:t>
-      </w:r>
-      <w:r>
-        <w:t xml:space="preserve"> - 250 words</w:t>
-      </w:r>
-      <w:bookmarkEnd w:id="7"/>
-    </w:p>
-    <w:p>
-      <w:pPr>
-        <w:pStyle w:val="Basic"/>
-      </w:pPr>
-      <w:r>
-        <w:t xml:space="preserve">This project will use Unity as </w:t>
-      </w:r>
-      <w:r>
-        <w:t>its</w:t>
-      </w:r>
-      <w:r>
-        <w:t xml:space="preserve"> engine, as that will allow the project to focus on the procedural generation and not waste time developing a custom environment using an API to ren</w:t>
-      </w:r>
-      <w:r>
-        <w:t>der everything. As for picking U</w:t>
-      </w:r>
-      <w:r>
-        <w:t>nity specifically</w:t>
-      </w:r>
-      <w:r>
-        <w:t>,</w:t>
-      </w:r>
-      <w:r>
-        <w:t xml:space="preserve"> this is due to it being the engine</w:t>
-      </w:r>
-      <w:r>
-        <w:t xml:space="preserve"> (as similar projects have been completed with this approach it seemed most appropriate to use)</w:t>
-      </w:r>
-      <w:r>
-        <w:t xml:space="preserve"> I have the most experience in, in turn meaning time will not be wasted trying to learn a brand-new tool.</w:t>
-      </w:r>
-    </w:p>
-    <w:p>
-      <w:pPr>
-        <w:pStyle w:val="Basic"/>
-        <w:rPr>
-          <w:color w:val="FF0000"/>
-        </w:rPr>
-      </w:pPr>
-      <w:r>
-        <w:rPr>
-          <w:color w:val="FF0000"/>
-        </w:rPr>
-        <w:t xml:space="preserve">See Discussion of tools n Tech in appendix for more </w:t>
-      </w:r>
-      <w:proofErr w:type="spellStart"/>
-      <w:r>
-        <w:rPr>
-          <w:color w:val="FF0000"/>
-        </w:rPr>
-        <w:t>deets</w:t>
-      </w:r>
-      <w:proofErr w:type="spellEnd"/>
-      <w:r>
-        <w:rPr>
-          <w:color w:val="FF0000"/>
-        </w:rPr>
-        <w:t xml:space="preserve"> </w:t>
-      </w:r>
-    </w:p>
-    <w:p>
-      <w:pPr>
-        <w:pStyle w:val="Basic"/>
-      </w:pPr>
-    </w:p>
-    <w:p>
-      <w:pPr>
-        <w:pStyle w:val="Basic"/>
-      </w:pPr>
-      <w:r>
-        <w:t>Having spent</w:t>
-      </w:r>
-      <w:r>
-        <w:t xml:space="preserve"> a week trying to learn the fortunes algorithm</w:t>
-      </w:r>
-      <w:r>
-        <w:t xml:space="preserve"> (</w:t>
-      </w:r>
-      <w:r>
-        <w:t>to be able to implement it without a library</w:t>
-      </w:r>
-      <w:r>
-        <w:t>),</w:t>
-      </w:r>
-      <w:r>
-        <w:t xml:space="preserve"> a greater understanding of how the algorithm functions</w:t>
-      </w:r>
-      <w:r>
-        <w:t xml:space="preserve"> was developed</w:t>
-      </w:r>
-      <w:r>
-        <w:t xml:space="preserve">. As a result, </w:t>
-      </w:r>
-      <w:r>
-        <w:t xml:space="preserve">pseudo code based </w:t>
-      </w:r>
-      <w:r>
-        <w:t>on this</w:t>
-      </w:r>
-      <w:r>
-        <w:t xml:space="preserve"> understanding </w:t>
-      </w:r>
-      <w:r>
-        <w:t xml:space="preserve">was created </w:t>
-      </w:r>
-      <w:r>
-        <w:t>(</w:t>
-      </w:r>
-      <w:r>
-        <w:rPr>
-          <w:color w:val="FF0000"/>
-        </w:rPr>
-        <w:t>See Appendix</w:t>
-      </w:r>
-      <w:r>
-        <w:t>)</w:t>
-      </w:r>
-      <w:r>
-        <w:t>.</w:t>
-      </w:r>
-      <w:r>
-        <w:t xml:space="preserve"> </w:t>
-      </w:r>
-      <w:r>
-        <w:t xml:space="preserve">However, </w:t>
-      </w:r>
-      <w:r>
-        <w:t>due to this new understanding, it was clear that</w:t>
-      </w:r>
-      <w:r>
-        <w:t xml:space="preserve"> </w:t>
-      </w:r>
-      <w:r>
-        <w:t>it would be too</w:t>
-      </w:r>
-      <w:r>
-        <w:t xml:space="preserve"> challenging to implement without hindering the project</w:t>
-      </w:r>
-      <w:r>
-        <w:t>’</w:t>
-      </w:r>
-      <w:r>
-        <w:t>s progression.</w:t>
-      </w:r>
-    </w:p>
-    <w:p>
-      <w:pPr>
-        <w:pStyle w:val="Basic"/>
-      </w:pPr>
-      <w:r>
-        <w:lastRenderedPageBreak/>
-        <w:t>Desired features</w:t>
       </w:r>
     </w:p>
     <w:p>
@@ -3625,1465 +5016,22 @@
         </w:numPr>
       </w:pPr>
       <w:r>
-        <w:t xml:space="preserve">Creation of </w:t>
-      </w:r>
-      <w:r>
-        <w:t>Voronoi</w:t>
-      </w:r>
-      <w:r>
-        <w:t xml:space="preserve"> diagrams</w:t>
-      </w:r>
-    </w:p>
-    <w:p>
-      <w:pPr>
-        <w:pStyle w:val="Basic"/>
-        <w:numPr>
-          <w:ilvl w:val="0"/>
-          <w:numId w:val="9"/>
-        </w:numPr>
-      </w:pPr>
-      <w:r>
-        <w:t xml:space="preserve">Creation of </w:t>
-      </w:r>
-      <w:r>
-        <w:t>Voronoi</w:t>
-      </w:r>
-      <w:r>
-        <w:t xml:space="preserve"> diagram onto a mesh </w:t>
-      </w:r>
-    </w:p>
-    <w:p>
-      <w:pPr>
-        <w:pStyle w:val="Basic"/>
-        <w:numPr>
-          <w:ilvl w:val="0"/>
-          <w:numId w:val="9"/>
-        </w:numPr>
-      </w:pPr>
-      <w:r>
-        <w:t xml:space="preserve">Delaunay implemented </w:t>
-      </w:r>
-    </w:p>
-    <w:p>
-      <w:pPr>
-        <w:pStyle w:val="Basic"/>
-      </w:pPr>
-      <w:r>
-        <w:t xml:space="preserve">The project will use </w:t>
-      </w:r>
-      <w:hyperlink r:id="rId11" w:history="1">
-        <w:r>
-          <w:rPr>
-            <w:rStyle w:val="Hyperlink"/>
-          </w:rPr>
-          <w:t>https://github.com/jceipek/Unity-delaunay</w:t>
-        </w:r>
-      </w:hyperlink>
-      <w:r>
-        <w:t xml:space="preserve"> (</w:t>
-      </w:r>
-      <w:r>
-        <w:rPr>
-          <w:color w:val="FF0000"/>
-        </w:rPr>
-        <w:t>find a better way to refer to this</w:t>
-      </w:r>
-      <w:r>
-        <w:t>)</w:t>
-      </w:r>
-      <w:r>
-        <w:t xml:space="preserve"> as the library to provide both the fortunes algorithm to create Voronoi diagrams and Delaunay triangulation. This is due to it being the easiest to understand, due to its code being structured in the clearest way and the closest to other examples of the fortune algorithm. While also being feature complete. </w:t>
-      </w:r>
-    </w:p>
-    <w:p>
-      <w:pPr>
-        <w:pStyle w:val="Basic"/>
-        <w:rPr>
-          <w:color w:val="FF0000"/>
-        </w:rPr>
-      </w:pPr>
-      <w:r>
-        <w:rPr>
-          <w:color w:val="FF0000"/>
-        </w:rPr>
-        <w:t xml:space="preserve">See Discussion of tools n Tech in appendix for more </w:t>
-      </w:r>
-      <w:proofErr w:type="spellStart"/>
-      <w:r>
-        <w:rPr>
-          <w:color w:val="FF0000"/>
-        </w:rPr>
-        <w:t>deets</w:t>
-      </w:r>
-      <w:proofErr w:type="spellEnd"/>
-      <w:r>
-        <w:rPr>
-          <w:color w:val="FF0000"/>
-        </w:rPr>
-        <w:t xml:space="preserve"> </w:t>
-      </w:r>
-    </w:p>
-    <w:p>
-      <w:pPr>
-        <w:pStyle w:val="Basic"/>
-      </w:pPr>
-    </w:p>
-    <w:p>
-      <w:pPr>
-        <w:pStyle w:val="personalHeading"/>
-      </w:pPr>
-      <w:bookmarkStart w:id="8" w:name="_Toc2114614"/>
-      <w:r>
-        <w:t>Discussion of software dev methodology</w:t>
-      </w:r>
-      <w:r>
-        <w:t xml:space="preserve"> –</w:t>
-      </w:r>
-      <w:r>
-        <w:t xml:space="preserve"> </w:t>
-      </w:r>
-      <w:r>
-        <w:t>Criteria 5 25%</w:t>
-      </w:r>
-      <w:r>
-        <w:t xml:space="preserve"> - 375 words</w:t>
-      </w:r>
-      <w:bookmarkEnd w:id="8"/>
-    </w:p>
-    <w:p>
-      <w:pPr>
-        <w:pStyle w:val="Basic"/>
-      </w:pPr>
-    </w:p>
-    <w:p>
-      <w:pPr>
-        <w:pStyle w:val="Basic"/>
-      </w:pPr>
-      <w:r>
-        <w:t xml:space="preserve">Answer these </w:t>
-      </w:r>
-    </w:p>
-    <w:p>
-      <w:pPr>
-        <w:pStyle w:val="Basic"/>
-        <w:numPr>
-          <w:ilvl w:val="0"/>
-          <w:numId w:val="9"/>
-        </w:numPr>
-      </w:pPr>
-      <w:r>
-        <w:t xml:space="preserve"> How to do you plan to begin the project? </w:t>
-      </w:r>
-    </w:p>
-    <w:p>
-      <w:pPr>
-        <w:pStyle w:val="Basic"/>
-      </w:pPr>
-      <w:r>
-        <w:t>#By planning the plan</w:t>
-      </w:r>
-      <w:r>
-        <w:t xml:space="preserve"> setting up timeboxes, filling up a Trello so I will not have to waste much time later setting up plans and I can just continue working with ease </w:t>
-      </w:r>
-    </w:p>
-    <w:p>
-      <w:pPr>
-        <w:pStyle w:val="Basic"/>
-      </w:pPr>
-      <w:r>
-        <w:t xml:space="preserve">By implementing the chosen library </w:t>
-      </w:r>
-      <w:r>
-        <w:t>to begin generation</w:t>
-      </w:r>
-    </w:p>
-    <w:p>
-      <w:pPr>
-        <w:pStyle w:val="Basic"/>
-        <w:numPr>
-          <w:ilvl w:val="0"/>
-          <w:numId w:val="9"/>
-        </w:numPr>
-      </w:pPr>
-      <w:r>
-        <w:t xml:space="preserve"> How will you organize the plan and weekly workload? </w:t>
-      </w:r>
-    </w:p>
-    <w:p>
-      <w:pPr>
-        <w:pStyle w:val="Basic"/>
-      </w:pPr>
-      <w:r>
-        <w:t xml:space="preserve">Using </w:t>
-      </w:r>
-      <w:r>
-        <w:t>T</w:t>
-      </w:r>
-      <w:r>
-        <w:t xml:space="preserve">rello to store my weekly tasks </w:t>
-      </w:r>
-    </w:p>
-    <w:p>
-      <w:pPr>
-        <w:pStyle w:val="Basic"/>
-        <w:numPr>
-          <w:ilvl w:val="0"/>
-          <w:numId w:val="9"/>
-        </w:numPr>
-      </w:pPr>
-      <w:r>
-        <w:t xml:space="preserve"> How frequently will you re-evaluate progress compared to the plan? </w:t>
-      </w:r>
-    </w:p>
-    <w:p>
-      <w:pPr>
-        <w:pStyle w:val="Basic"/>
-      </w:pPr>
-      <w:r>
-        <w:t xml:space="preserve">On a weekly basis </w:t>
-      </w:r>
-    </w:p>
-    <w:p>
-      <w:pPr>
-        <w:pStyle w:val="Basic"/>
-        <w:numPr>
-          <w:ilvl w:val="0"/>
-          <w:numId w:val="9"/>
-        </w:numPr>
-      </w:pPr>
-      <w:r>
-        <w:t xml:space="preserve"> How will risks be managed? </w:t>
-      </w:r>
-    </w:p>
-    <w:p>
-      <w:pPr>
-        <w:pStyle w:val="Basic"/>
-      </w:pPr>
-      <w:r>
-        <w:t>All foreseeable risks have already had backup plans put into place (</w:t>
-      </w:r>
-      <w:r>
-        <w:rPr>
-          <w:color w:val="FF0000"/>
-        </w:rPr>
-        <w:t>See appendix X</w:t>
-      </w:r>
-      <w:r>
-        <w:t>)</w:t>
-      </w:r>
-      <w:r>
-        <w:t>. Any unexpected risks will have to be handled upon them happening which could result in delays in completing features or the project.</w:t>
-      </w:r>
-    </w:p>
-    <w:p>
-      <w:pPr>
-        <w:pStyle w:val="Basic"/>
-      </w:pPr>
-    </w:p>
-    <w:p>
-      <w:pPr>
-        <w:pStyle w:val="personalHeading"/>
-      </w:pPr>
-      <w:bookmarkStart w:id="9" w:name="_Toc2114615"/>
-      <w:r>
-        <w:lastRenderedPageBreak/>
-        <w:t xml:space="preserve">Discussion of project management tools and metrics </w:t>
-      </w:r>
-      <w:r>
-        <w:t>–</w:t>
-      </w:r>
-      <w:r>
-        <w:t xml:space="preserve"> </w:t>
-      </w:r>
-      <w:r>
-        <w:t>Criteria 5 25%</w:t>
-      </w:r>
-      <w:r>
-        <w:t xml:space="preserve"> - 375 words</w:t>
-      </w:r>
-      <w:bookmarkEnd w:id="9"/>
-    </w:p>
-    <w:p>
-      <w:pPr>
-        <w:pStyle w:val="Basic"/>
-      </w:pPr>
-      <w:r>
-        <w:t>This project will follow the Timebox management methodology</w:t>
-      </w:r>
-      <w:r>
-        <w:t>.</w:t>
-      </w:r>
-    </w:p>
-    <w:p>
-      <w:pPr>
-        <w:pStyle w:val="Basic"/>
-      </w:pPr>
-      <w:r>
-        <w:t>Two</w:t>
-      </w:r>
-      <w:r>
-        <w:t xml:space="preserve"> Gantt chart</w:t>
-      </w:r>
-      <w:r>
-        <w:t>s</w:t>
-      </w:r>
-      <w:r>
-        <w:t xml:space="preserve"> ha</w:t>
-      </w:r>
-      <w:r>
-        <w:t>ve</w:t>
-      </w:r>
-      <w:r>
-        <w:t xml:space="preserve"> been produced for the initial plan for the project through to completion (</w:t>
-      </w:r>
-      <w:r>
-        <w:rPr>
-          <w:color w:val="FF0000"/>
-        </w:rPr>
-        <w:t>See appendix X</w:t>
-      </w:r>
-      <w:r>
-        <w:t>)</w:t>
-      </w:r>
-      <w:r>
-        <w:t>.</w:t>
-      </w:r>
-      <w:r>
-        <w:t xml:space="preserve"> </w:t>
-      </w:r>
-      <w:r>
-        <w:t xml:space="preserve">Where one estimates time based on only minor issues occurring the project, while the second has doubled the estimated time </w:t>
-      </w:r>
-      <w:r>
-        <w:t>to better allow for issues and difficulties that will appear to be handled, even with this larger estimate the project will still be completed on time.</w:t>
-      </w:r>
-      <w:r>
-        <w:t xml:space="preserve"> </w:t>
-      </w:r>
-    </w:p>
-    <w:p>
-      <w:pPr>
-        <w:pStyle w:val="personalHeading"/>
-      </w:pPr>
-      <w:bookmarkStart w:id="10" w:name="_Toc2114616"/>
-      <w:r>
-        <w:t>Resource implications</w:t>
-      </w:r>
-      <w:bookmarkEnd w:id="10"/>
-      <w:r>
-        <w:t xml:space="preserve"> </w:t>
-      </w:r>
-    </w:p>
-    <w:p>
-      <w:pPr>
-        <w:pStyle w:val="Basic"/>
-      </w:pPr>
-      <w:r>
-        <w:t xml:space="preserve">This project will require testing </w:t>
-      </w:r>
-      <w:r>
-        <w:t xml:space="preserve">by a user group that make up the target audience as it is a product designed to be used by people to assist with their table top gaming. People at Solent’s D20 </w:t>
-      </w:r>
-      <w:proofErr w:type="spellStart"/>
-      <w:r>
-        <w:t>tabletop</w:t>
-      </w:r>
-      <w:proofErr w:type="spellEnd"/>
-      <w:r>
-        <w:t xml:space="preserve"> gaming society will be approached and asked if they would like to provide feedback after using the application. </w:t>
-      </w:r>
-    </w:p>
-    <w:p>
-      <w:pPr>
-        <w:pStyle w:val="personalHeading"/>
-      </w:pPr>
-      <w:bookmarkStart w:id="11" w:name="_Toc2114617"/>
-      <w:r>
-        <w:t xml:space="preserve">High level overview of classes that may be required </w:t>
-      </w:r>
-      <w:r>
-        <w:t>–</w:t>
-      </w:r>
-      <w:r>
-        <w:t xml:space="preserve"> </w:t>
-      </w:r>
-      <w:r>
-        <w:t>Criteria 4 25%</w:t>
-      </w:r>
-      <w:r>
-        <w:t xml:space="preserve"> - 125 words</w:t>
-      </w:r>
-      <w:bookmarkEnd w:id="11"/>
-    </w:p>
-    <w:p>
-      <w:pPr>
-        <w:pStyle w:val="Basic"/>
-      </w:pPr>
-      <w:r>
-        <w:t>A high-level class diagram with inheritance, composition and aggregation</w:t>
-      </w:r>
-    </w:p>
-    <w:p>
-      <w:pPr>
-        <w:pStyle w:val="Basic"/>
-        <w:numPr>
-          <w:ilvl w:val="0"/>
-          <w:numId w:val="9"/>
-        </w:numPr>
-      </w:pPr>
-      <w:r>
-        <w:t xml:space="preserve">Generation manager </w:t>
-      </w:r>
-    </w:p>
-    <w:p>
-      <w:pPr>
-        <w:pStyle w:val="Basic"/>
-        <w:numPr>
-          <w:ilvl w:val="0"/>
-          <w:numId w:val="9"/>
-        </w:numPr>
-      </w:pPr>
-      <w:r>
-        <w:t xml:space="preserve">Save manager? </w:t>
-      </w:r>
-      <w:r>
-        <w:t>Load manager</w:t>
-      </w:r>
-      <w:r>
-        <w:t xml:space="preserve"> </w:t>
-      </w:r>
-      <w:hyperlink r:id="rId12" w:history="1">
-        <w:r>
-          <w:rPr>
-            <w:rStyle w:val="Hyperlink"/>
-          </w:rPr>
-          <w:t>https://unity3d.com/learn/tutorials/topics/scripting/introduction-saving-and-loading</w:t>
-        </w:r>
-      </w:hyperlink>
-      <w:r>
-        <w:t xml:space="preserve"> </w:t>
-      </w:r>
-    </w:p>
-    <w:p>
-      <w:pPr>
-        <w:pStyle w:val="Basic"/>
-        <w:numPr>
-          <w:ilvl w:val="0"/>
-          <w:numId w:val="9"/>
-        </w:numPr>
-      </w:pPr>
-      <w:hyperlink r:id="rId13" w:history="1">
-        <w:r>
-          <w:rPr>
-            <w:rStyle w:val="Hyperlink"/>
-          </w:rPr>
-          <w:t>https://www.youtube.com/watch?v=sWWZZByVvlU</w:t>
-        </w:r>
-      </w:hyperlink>
-      <w:r>
-        <w:t xml:space="preserve"> </w:t>
-      </w:r>
-      <w:hyperlink r:id="rId14" w:history="1">
-        <w:r>
-          <w:rPr>
-            <w:rStyle w:val="Hyperlink"/>
-          </w:rPr>
-          <w:t>http://wiki.unity3d.com/index.php?title=Saving_and_Loading_Data:_XmlSerializer</w:t>
-        </w:r>
-      </w:hyperlink>
-      <w:r>
-        <w:t xml:space="preserve"> </w:t>
-      </w:r>
-    </w:p>
-    <w:p>
-      <w:pPr>
-        <w:pStyle w:val="Basic"/>
-        <w:numPr>
-          <w:ilvl w:val="0"/>
-          <w:numId w:val="9"/>
-        </w:numPr>
-      </w:pPr>
-      <w:r>
-        <w:t xml:space="preserve">Camera movement </w:t>
-      </w:r>
-    </w:p>
-    <w:p>
-      <w:pPr>
-        <w:pStyle w:val="Basic"/>
-        <w:numPr>
-          <w:ilvl w:val="0"/>
-          <w:numId w:val="9"/>
-        </w:numPr>
-      </w:pPr>
-      <w:r>
-        <w:t>Tools</w:t>
-      </w:r>
-    </w:p>
-    <w:p>
-      <w:pPr>
-        <w:pStyle w:val="Basic"/>
-        <w:numPr>
-          <w:ilvl w:val="1"/>
-          <w:numId w:val="9"/>
-        </w:numPr>
-      </w:pPr>
-      <w:r>
-        <w:t>Label system</w:t>
-      </w:r>
-    </w:p>
-    <w:p>
-      <w:pPr>
-        <w:pStyle w:val="Basic"/>
-        <w:numPr>
-          <w:ilvl w:val="1"/>
-          <w:numId w:val="9"/>
-        </w:numPr>
-      </w:pPr>
-      <w:r>
-        <w:t>Party tokens</w:t>
-      </w:r>
-    </w:p>
-    <w:p>
-      <w:pPr>
-        <w:pStyle w:val="Basic"/>
-        <w:numPr>
-          <w:ilvl w:val="1"/>
-          <w:numId w:val="9"/>
-        </w:numPr>
-      </w:pPr>
-      <w:r>
-        <w:t>Ruler</w:t>
-      </w:r>
-    </w:p>
-    <w:p>
-      <w:pPr>
-        <w:pStyle w:val="Basic"/>
-        <w:numPr>
-          <w:ilvl w:val="1"/>
-          <w:numId w:val="9"/>
-        </w:numPr>
-      </w:pPr>
-      <w:r>
-        <w:t>Bridge constructor</w:t>
-      </w:r>
-    </w:p>
-    <w:p>
-      <w:pPr>
-        <w:pStyle w:val="personalHeading"/>
-      </w:pPr>
-      <w:bookmarkStart w:id="12" w:name="_Toc2114618"/>
-      <w:r>
-        <w:lastRenderedPageBreak/>
-        <w:t xml:space="preserve">High level flow diagrams and pseudocode </w:t>
-      </w:r>
-      <w:r>
-        <w:t>–</w:t>
-      </w:r>
-      <w:r>
-        <w:t xml:space="preserve"> </w:t>
-      </w:r>
-      <w:r>
-        <w:t>Criteria 4 25%</w:t>
-      </w:r>
-      <w:r>
-        <w:t xml:space="preserve"> - 125 words</w:t>
-      </w:r>
-      <w:bookmarkEnd w:id="12"/>
-    </w:p>
-    <w:p>
-      <w:pPr>
-        <w:pStyle w:val="Basic"/>
-      </w:pPr>
-      <w:r>
-        <w:t xml:space="preserve">Approximate indication of the ordering of operations </w:t>
-      </w:r>
-    </w:p>
-    <w:p>
-      <w:pPr>
-        <w:pStyle w:val="Basic"/>
-        <w:numPr>
-          <w:ilvl w:val="0"/>
-          <w:numId w:val="9"/>
-        </w:numPr>
-      </w:pPr>
-      <w:r>
-        <w:t xml:space="preserve">Take user input for variables </w:t>
-      </w:r>
-    </w:p>
-    <w:p>
-      <w:pPr>
-        <w:pStyle w:val="Basic"/>
-        <w:numPr>
-          <w:ilvl w:val="0"/>
-          <w:numId w:val="9"/>
-        </w:numPr>
-      </w:pPr>
-      <w:r>
-        <w:t>Create points/mesh?</w:t>
-      </w:r>
-    </w:p>
-    <w:p>
-      <w:pPr>
-        <w:pStyle w:val="Basic"/>
-        <w:numPr>
-          <w:ilvl w:val="0"/>
-          <w:numId w:val="9"/>
-        </w:numPr>
-      </w:pPr>
-      <w:r>
-        <w:t>Input points into fortunes algorithm</w:t>
-      </w:r>
-    </w:p>
-    <w:p>
-      <w:pPr>
-        <w:pStyle w:val="Basic"/>
-        <w:numPr>
-          <w:ilvl w:val="0"/>
-          <w:numId w:val="9"/>
-        </w:numPr>
-      </w:pPr>
-      <w:r>
-        <w:t xml:space="preserve">Define Voronoi diagram into islands and water/ocean </w:t>
-      </w:r>
-    </w:p>
-    <w:p>
-      <w:pPr>
-        <w:pStyle w:val="Basic"/>
-        <w:numPr>
-          <w:ilvl w:val="0"/>
-          <w:numId w:val="9"/>
-        </w:numPr>
-      </w:pPr>
-      <w:r>
-        <w:t xml:space="preserve">Define elevation of each island </w:t>
-      </w:r>
-    </w:p>
-    <w:p>
-      <w:pPr>
-        <w:pStyle w:val="Basic"/>
-        <w:numPr>
-          <w:ilvl w:val="0"/>
-          <w:numId w:val="9"/>
-        </w:numPr>
-      </w:pPr>
-      <w:r>
-        <w:t xml:space="preserve">Generate rivers </w:t>
-      </w:r>
-    </w:p>
-    <w:p>
-      <w:pPr>
-        <w:pStyle w:val="Basic"/>
-        <w:numPr>
-          <w:ilvl w:val="0"/>
-          <w:numId w:val="9"/>
-        </w:numPr>
-      </w:pPr>
-      <w:r>
-        <w:t xml:space="preserve">Define moisture </w:t>
-      </w:r>
-    </w:p>
-    <w:p>
-      <w:pPr>
-        <w:pStyle w:val="Basic"/>
-        <w:numPr>
-          <w:ilvl w:val="0"/>
-          <w:numId w:val="9"/>
-        </w:numPr>
-        <w:sectPr>
-          <w:headerReference w:type="default" r:id="rId15"/>
-          <w:footerReference w:type="default" r:id="rId16"/>
-          <w:headerReference w:type="first" r:id="rId17"/>
-          <w:footerReference w:type="first" r:id="rId18"/>
-          <w:pgSz w:w="11906" w:h="16838"/>
-          <w:pgMar w:top="1440" w:right="1440" w:bottom="1440" w:left="1440" w:header="708" w:footer="708" w:gutter="0"/>
-          <w:pgNumType w:start="0"/>
-          <w:cols w:space="708"/>
-          <w:titlePg/>
-          <w:docGrid w:linePitch="360"/>
-        </w:sectPr>
-      </w:pPr>
-      <w:r>
-        <w:t>Generate biome</w:t>
-      </w:r>
-    </w:p>
-    <w:p>
-      <w:pPr>
-        <w:pStyle w:val="personalHeading"/>
-      </w:pPr>
-      <w:bookmarkStart w:id="13" w:name="_Toc2114619"/>
-      <w:r>
-        <w:lastRenderedPageBreak/>
-        <w:t>Appendices</w:t>
-      </w:r>
-      <w:bookmarkEnd w:id="13"/>
-      <w:r>
-        <w:t xml:space="preserve"> </w:t>
-      </w:r>
-    </w:p>
-    <w:p>
-      <w:pPr>
-        <w:pStyle w:val="personalHeading2"/>
-      </w:pPr>
-      <w:bookmarkStart w:id="14" w:name="_Toc2114620"/>
-      <w:r>
-        <w:t>Reference List</w:t>
-      </w:r>
-      <w:r>
-        <w:t xml:space="preserve"> </w:t>
-      </w:r>
-      <w:r>
-        <w:t>– part of 2, a portion of 20%</w:t>
-      </w:r>
-      <w:bookmarkEnd w:id="14"/>
-    </w:p>
-    <w:p>
-      <w:pPr>
-        <w:pStyle w:val="Basic"/>
-      </w:pPr>
-    </w:p>
-    <w:p>
-      <w:pPr>
-        <w:pStyle w:val="Basic"/>
-      </w:pPr>
-    </w:p>
-    <w:p>
-      <w:pPr>
-        <w:pStyle w:val="personalHeading2"/>
-      </w:pPr>
-      <w:r>
-        <w:t>Reading List</w:t>
-      </w:r>
-    </w:p>
-    <w:p>
-      <w:pPr>
-        <w:pStyle w:val="Basic"/>
-      </w:pPr>
-    </w:p>
-    <w:p>
-      <w:pPr>
-        <w:pStyle w:val="personalHeading2"/>
-      </w:pPr>
-      <w:bookmarkStart w:id="15" w:name="_Toc2114621"/>
-      <w:r>
-        <w:t>Literature review</w:t>
-      </w:r>
-      <w:r>
-        <w:t xml:space="preserve"> – part of 2, a portion of 20%</w:t>
-      </w:r>
-      <w:bookmarkEnd w:id="15"/>
-      <w:r>
-        <w:t xml:space="preserve"> </w:t>
-      </w:r>
-    </w:p>
-    <w:p>
-      <w:pPr>
-        <w:pStyle w:val="Basic"/>
-      </w:pPr>
-    </w:p>
-    <w:p>
-      <w:pPr>
-        <w:pStyle w:val="Basic"/>
-      </w:pPr>
-    </w:p>
-    <w:p>
-      <w:pPr>
-        <w:pStyle w:val="Basic"/>
-      </w:pPr>
-      <w:hyperlink r:id="rId19" w:history="1">
-        <w:r>
-          <w:rPr>
-            <w:rStyle w:val="Hyperlink"/>
-          </w:rPr>
-          <w:t>http://galaxykate0.tumblr.com/post/139774965871/so-you-want-to-build-a-generator</w:t>
-        </w:r>
-      </w:hyperlink>
-      <w:r>
-        <w:t xml:space="preserve"> overview on </w:t>
-      </w:r>
-      <w:proofErr w:type="spellStart"/>
-      <w:r>
-        <w:t>proj</w:t>
-      </w:r>
-      <w:proofErr w:type="spellEnd"/>
-      <w:r>
-        <w:t xml:space="preserve"> gen </w:t>
-      </w:r>
-      <w:r>
-        <w:t xml:space="preserve">which describes a good process on how to break down the needs of the generator and specifically want is desired from the generator. This is not specifically linked to the project, just the general field of generative content </w:t>
-      </w:r>
-      <w:proofErr w:type="gramStart"/>
-      <w:r>
-        <w:t>as a whole but</w:t>
-      </w:r>
-      <w:proofErr w:type="gramEnd"/>
-      <w:r>
-        <w:t xml:space="preserve"> it can help with the initial breaking down on needs and requirements.</w:t>
-      </w:r>
-    </w:p>
-    <w:p>
-      <w:pPr>
-        <w:pStyle w:val="Basic"/>
-      </w:pPr>
-      <w:hyperlink r:id="rId20" w:history="1">
-        <w:r>
-          <w:rPr>
-            <w:rStyle w:val="Hyperlink"/>
-          </w:rPr>
-          <w:t>http://www-cs-students.stanford.edu/~amitp/game-programming/polygon-map-generation/</w:t>
-        </w:r>
-      </w:hyperlink>
-      <w:r>
-        <w:t xml:space="preserve"> </w:t>
-      </w:r>
+        <w:t xml:space="preserve"> No interested in tectonics themselves but are interested in the boundaries that are the result of them, convergent and divergent which are used to generate mountains and coastlines respectively. </w:t>
+      </w:r>
+    </w:p>
+    <w:p>
+      <w:pPr>
+        <w:pStyle w:val="Basic"/>
+      </w:pPr>
       <w:r>
         <w:br/>
-        <w:t>This</w:t>
-      </w:r>
-      <w:r>
-        <w:t xml:space="preserve"> article</w:t>
-      </w:r>
-      <w:r>
-        <w:t xml:space="preserve"> covers using Voronoi diagrams to create terrain and uses </w:t>
-      </w:r>
-      <w:proofErr w:type="spellStart"/>
-      <w:r>
-        <w:t>whittaker</w:t>
-      </w:r>
-      <w:proofErr w:type="spellEnd"/>
-      <w:r>
-        <w:t xml:space="preserve"> diagrams to define biomes.</w:t>
-      </w:r>
-      <w:r>
-        <w:t xml:space="preserve"> This will be a very useful article if this approach is taken as it goes through the entire process to generate terrain as </w:t>
-      </w:r>
-      <w:proofErr w:type="gramStart"/>
-      <w:r>
-        <w:t>the end result</w:t>
-      </w:r>
-      <w:proofErr w:type="gramEnd"/>
-      <w:r>
-        <w:t xml:space="preserve"> has all the generative features this project requires. </w:t>
-      </w:r>
-      <w:r>
-        <w:t xml:space="preserve">  </w:t>
-      </w:r>
-    </w:p>
-    <w:p>
-      <w:pPr>
-        <w:pStyle w:val="Basic"/>
-      </w:pPr>
-    </w:p>
-    <w:p>
-      <w:pPr>
-        <w:pStyle w:val="Basic"/>
-      </w:pPr>
-      <w:r>
-        <w:rPr>
-          <w:rFonts w:ascii="Arial" w:hAnsi="Arial" w:cs="Arial"/>
-          <w:color w:val="000000"/>
-        </w:rPr>
-        <w:t>ISBN 0-89791-194-6</w:t>
-      </w:r>
-      <w:r>
-        <w:br/>
-      </w:r>
-      <w:hyperlink r:id="rId21" w:history="1">
-        <w:r>
-          <w:rPr>
-            <w:rStyle w:val="Hyperlink"/>
-          </w:rPr>
-          <w:t>https://dl.acm.org/citation.cfm?id=10549</w:t>
-        </w:r>
-      </w:hyperlink>
-      <w:r>
-        <w:t xml:space="preserve"> the original publication of the Fortune's algorithm which is used to create </w:t>
-      </w:r>
-      <w:proofErr w:type="spellStart"/>
-      <w:r>
-        <w:t>voronoi</w:t>
-      </w:r>
-      <w:proofErr w:type="spellEnd"/>
-      <w:r>
-        <w:t xml:space="preserve"> diagrams. Very difficult to understand due to its’ pure </w:t>
-      </w:r>
-      <w:r>
-        <w:t xml:space="preserve">technical approach. It is very relevant as the original source but is not suitable as it’s very challenging to follow and newer sources pertaining to the </w:t>
-      </w:r>
-      <w:proofErr w:type="gramStart"/>
-      <w:r>
-        <w:t>fortunes</w:t>
-      </w:r>
-      <w:proofErr w:type="gramEnd"/>
-      <w:r>
-        <w:t xml:space="preserve"> algorithm explain the process much better.  </w:t>
-      </w:r>
-      <w:r>
-        <w:t xml:space="preserve"> </w:t>
-      </w:r>
-    </w:p>
-    <w:p>
-      <w:pPr>
-        <w:pStyle w:val="Basic"/>
-      </w:pPr>
-      <w:r>
-        <w:t>//</w:t>
-      </w:r>
-      <w:r>
-        <w:t xml:space="preserve"> LIT REVIEW!!!!!!! </w:t>
-      </w:r>
-    </w:p>
-    <w:p>
-      <w:pPr>
-        <w:pStyle w:val="Basic"/>
-      </w:pPr>
-      <w:r>
-        <w:t xml:space="preserve">Voronoi learnings </w:t>
-      </w:r>
-    </w:p>
-    <w:p>
-      <w:pPr>
-        <w:pStyle w:val="Basic"/>
-      </w:pPr>
-      <w:hyperlink r:id="rId22" w:history="1">
-        <w:r>
-          <w:rPr>
-            <w:rStyle w:val="Hyperlink"/>
-          </w:rPr>
-          <w:t>http://drp.math.umd.edu/Project-Slides/DRP_Presentation-Summer2016.pdf</w:t>
-        </w:r>
-      </w:hyperlink>
-      <w:r>
-        <w:t xml:space="preserve"> </w:t>
-      </w:r>
-      <w:proofErr w:type="spellStart"/>
-      <w:r>
-        <w:t>kinda</w:t>
-      </w:r>
-      <w:proofErr w:type="spellEnd"/>
-      <w:r>
-        <w:t xml:space="preserve"> covers stuff</w:t>
-      </w:r>
-    </w:p>
-    <w:p>
-      <w:pPr>
-        <w:pStyle w:val="Basic"/>
-      </w:pPr>
-      <w:hyperlink r:id="rId23" w:history="1">
-        <w:r>
-          <w:rPr>
-            <w:rStyle w:val="Hyperlink"/>
-          </w:rPr>
-          <w:t>http://www.rigi.cs.uvic.ca/downloads/papers/pdf/cg.pdf</w:t>
-        </w:r>
-      </w:hyperlink>
-      <w:r>
-        <w:t xml:space="preserve"> has BIG Math confuse. Also Algorithm </w:t>
-      </w:r>
-      <w:proofErr w:type="gramStart"/>
-      <w:r>
-        <w:t>( seems</w:t>
-      </w:r>
-      <w:proofErr w:type="gramEnd"/>
-      <w:r>
-        <w:t xml:space="preserve"> to explain somewhat well) </w:t>
-      </w:r>
-    </w:p>
-    <w:p>
-      <w:pPr>
-        <w:pStyle w:val="Basic"/>
-      </w:pPr>
-      <w:hyperlink r:id="rId24" w:history="1">
-        <w:r>
-          <w:rPr>
-            <w:rStyle w:val="Hyperlink"/>
-          </w:rPr>
-          <w:t>http://www.cs.sfu.ca/~binay/813.2011/Fortune.pdf</w:t>
-        </w:r>
-      </w:hyperlink>
-      <w:r>
-        <w:t xml:space="preserve"> appears to go very step by step</w:t>
-      </w:r>
-    </w:p>
-    <w:p>
-      <w:pPr>
-        <w:pStyle w:val="Basic"/>
-      </w:pPr>
-      <w:hyperlink r:id="rId25" w:history="1">
-        <w:r>
-          <w:rPr>
-            <w:rStyle w:val="Hyperlink"/>
-          </w:rPr>
-          <w:t>http://people.math.gatech.edu/~randall/Algs07/mount.pdf</w:t>
-        </w:r>
-      </w:hyperlink>
-      <w:r>
-        <w:t xml:space="preserve"> A lot of text as lecture notes </w:t>
-      </w:r>
-      <w:proofErr w:type="gramStart"/>
-      <w:r>
-        <w:t>( could</w:t>
-      </w:r>
-      <w:proofErr w:type="gramEnd"/>
-      <w:r>
-        <w:t xml:space="preserve"> be useful unchecked)</w:t>
-      </w:r>
-    </w:p>
-    <w:p>
-      <w:pPr>
-        <w:pStyle w:val="Basic"/>
-      </w:pPr>
-      <w:hyperlink r:id="rId26" w:history="1">
-        <w:r>
-          <w:rPr>
-            <w:rStyle w:val="Hyperlink"/>
-          </w:rPr>
-          <w:t>https://jacquesh.github.io/post/fortunes-algorithm/</w:t>
-        </w:r>
-      </w:hyperlink>
-      <w:r>
-        <w:t xml:space="preserve"> good examples </w:t>
-      </w:r>
-      <w:proofErr w:type="gramStart"/>
-      <w:r>
-        <w:t>( seems</w:t>
-      </w:r>
-      <w:proofErr w:type="gramEnd"/>
-      <w:r>
-        <w:t xml:space="preserve"> to explain very well. Might be my key to kingdom hearts. The arc-blade    - </w:t>
-      </w:r>
-      <w:proofErr w:type="gramStart"/>
-      <w:r>
-        <w:t>actually re-read</w:t>
-      </w:r>
-      <w:proofErr w:type="gramEnd"/>
-      <w:r>
-        <w:t xml:space="preserve"> through and start making pseudo code  </w:t>
-      </w:r>
-    </w:p>
-    <w:p>
-      <w:pPr>
-        <w:pStyle w:val="Basic"/>
-      </w:pPr>
-      <w:hyperlink r:id="rId27" w:history="1">
-        <w:r>
-          <w:rPr>
-            <w:rStyle w:val="Hyperlink"/>
-          </w:rPr>
-          <w:t>https://jacquesheunis.com/post/fortunes-algorithm-implementation/</w:t>
-        </w:r>
-      </w:hyperlink>
-      <w:r>
-        <w:t xml:space="preserve"> part 2 focus on implementation</w:t>
-      </w:r>
-    </w:p>
-    <w:p>
-      <w:pPr>
-        <w:pStyle w:val="Basic"/>
-      </w:pPr>
-      <w:r>
-        <w:t>//</w:t>
-      </w:r>
-    </w:p>
-    <w:p>
-      <w:pPr>
-        <w:pStyle w:val="Basic"/>
-      </w:pPr>
-    </w:p>
-    <w:p>
-      <w:pPr>
-        <w:pStyle w:val="Basic"/>
-      </w:pPr>
-      <w:hyperlink r:id="rId28" w:history="1">
-        <w:r>
-          <w:rPr>
-            <w:rStyle w:val="Hyperlink"/>
-          </w:rPr>
-          <w:t>https://azgaar.wordpress.com/2017/06/30/biomes-generation-and-rendering/</w:t>
-        </w:r>
-      </w:hyperlink>
-      <w:r>
-        <w:t xml:space="preserve"> </w:t>
-      </w:r>
-      <w:r>
-        <w:t xml:space="preserve">This article covers </w:t>
-      </w:r>
-      <w:r>
-        <w:t xml:space="preserve">using </w:t>
-      </w:r>
-      <w:proofErr w:type="spellStart"/>
-      <w:r>
-        <w:t>Whittater</w:t>
-      </w:r>
-      <w:proofErr w:type="spellEnd"/>
-      <w:r>
-        <w:t xml:space="preserve"> diagrams to generate biomes on a polygonal map, also brings up Holdridge life zones could be used as an alternative </w:t>
-      </w:r>
-      <w:hyperlink r:id="rId29" w:history="1">
-        <w:r>
-          <w:rPr>
-            <w:rStyle w:val="Hyperlink"/>
-          </w:rPr>
-          <w:t>https://en.wikipedia.org/wiki/Holdridge_life_zones</w:t>
-        </w:r>
-      </w:hyperlink>
-      <w:r>
-        <w:t xml:space="preserve"> It also covers an approach for rendering the biomes which certainly could be helpful </w:t>
-      </w:r>
-    </w:p>
-    <w:p>
-      <w:pPr>
-        <w:pStyle w:val="Basic"/>
-      </w:pPr>
-    </w:p>
-    <w:p>
-      <w:pPr>
-        <w:pStyle w:val="Basic"/>
-      </w:pPr>
-      <w:hyperlink r:id="rId30" w:history="1">
-        <w:r>
-          <w:rPr>
-            <w:rStyle w:val="Hyperlink"/>
-          </w:rPr>
-          <w:t>https://arxiv.org/abs/1707.03383</w:t>
-        </w:r>
-      </w:hyperlink>
-      <w:r>
-        <w:t xml:space="preserve"> paper on terrain generation </w:t>
-      </w:r>
-    </w:p>
-    <w:p>
-      <w:pPr>
-        <w:pStyle w:val="Basic"/>
-      </w:pPr>
-      <w:r>
-        <w:t xml:space="preserve">A paper covering terrain generation which focuses on modelling based </w:t>
-      </w:r>
-      <w:proofErr w:type="gramStart"/>
-      <w:r>
-        <w:t>off of</w:t>
-      </w:r>
-      <w:proofErr w:type="gramEnd"/>
-      <w:r>
-        <w:t xml:space="preserve"> satellites imagery from NASA, an i</w:t>
-      </w:r>
-      <w:r>
-        <w:t>nteresting paper which could allow for more realism in the generator, although it is unlikely to prove useful due to the focus being on creating fantasy maps.</w:t>
-      </w:r>
-    </w:p>
-    <w:p>
-      <w:pPr>
-        <w:pStyle w:val="Basic"/>
-      </w:pPr>
-    </w:p>
-    <w:p>
-      <w:pPr>
-        <w:pStyle w:val="Basic"/>
-      </w:pPr>
-      <w:hyperlink r:id="rId31" w:history="1">
-        <w:r>
-          <w:rPr>
-            <w:rStyle w:val="Hyperlink"/>
-          </w:rPr>
-          <w:t>https://dl.acm.org/citation.cfm?id=1814259</w:t>
-        </w:r>
-      </w:hyperlink>
-      <w:r>
-        <w:t xml:space="preserve">  </w:t>
-      </w:r>
-      <w:r>
-        <w:br/>
-        <w:t xml:space="preserve">Towards </w:t>
-      </w:r>
-      <w:proofErr w:type="spellStart"/>
-      <w:r>
-        <w:t>multiobjective</w:t>
-      </w:r>
-      <w:proofErr w:type="spellEnd"/>
-      <w:r>
-        <w:t xml:space="preserve"> procedural map generation</w:t>
-      </w:r>
-    </w:p>
-    <w:p>
-      <w:pPr>
-        <w:pStyle w:val="Basic"/>
-      </w:pPr>
-      <w:r>
-        <w:t xml:space="preserve">This paper focuses on generating game maps for strategy games which are required to be balanced so it focuses on finding pairs of locations in which objectives could be placed. This is not particularly useful to this project as world generation shouldn’t be balanced.  </w:t>
-      </w:r>
-    </w:p>
-    <w:p>
-      <w:pPr>
-        <w:pStyle w:val="Basic"/>
-      </w:pPr>
-    </w:p>
-    <w:p>
-      <w:pPr>
-        <w:pStyle w:val="Basic"/>
-      </w:pPr>
-      <w:hyperlink r:id="rId32" w:history="1">
-        <w:r>
-          <w:rPr>
-            <w:rStyle w:val="Hyperlink"/>
-          </w:rPr>
-          <w:t>https://pdfs.semanticscholar.org/5961/c577478f21707dad53905362e0ec4e6ec644.pdf</w:t>
-        </w:r>
-      </w:hyperlink>
-      <w:r>
-        <w:t xml:space="preserve"> Realtime Procedural Terrain </w:t>
-      </w:r>
-      <w:proofErr w:type="gramStart"/>
-      <w:r>
-        <w:t>Generation  --</w:t>
-      </w:r>
-      <w:proofErr w:type="gramEnd"/>
-      <w:r>
-        <w:t xml:space="preserve"> this looks like a very good source </w:t>
-      </w:r>
-      <w:r>
-        <w:rPr>
-          <w:color w:val="FF0000"/>
-        </w:rPr>
-        <w:t>DO TECH SECTION ON THIS APPROACH IT’S COOL AND LOOKS SICK</w:t>
-      </w:r>
-    </w:p>
-    <w:p>
-      <w:pPr>
-        <w:pStyle w:val="Basic"/>
-      </w:pPr>
-      <w:r>
-        <w:t>A paper on real-time procedural terrain generation which focuses on using near real-time erosion to sculpt the landscape, where it covers a way to generate terrain using fractal noise and then ways to implement two different erosion methods onto said system, thermal erosion and hydraulic erosion. This is a useful paper and is an approach which could work for the terrain generation portion of the project.</w:t>
-      </w:r>
-    </w:p>
-    <w:p>
-      <w:pPr>
-        <w:pStyle w:val="Basic"/>
-      </w:pPr>
-    </w:p>
-    <w:p>
-      <w:pPr>
-        <w:pStyle w:val="Basic"/>
-      </w:pPr>
-      <w:hyperlink r:id="rId33" w:history="1">
-        <w:r>
-          <w:rPr>
-            <w:rStyle w:val="Hyperlink"/>
-          </w:rPr>
-          <w:t>http://slideplayer.com/slide/3447433/12/images/14/Robert+Whittaker,+Cornell+Uni..jpg</w:t>
-        </w:r>
-      </w:hyperlink>
-      <w:r>
-        <w:t xml:space="preserve"> biome chart </w:t>
-      </w:r>
-    </w:p>
-    <w:p>
-      <w:pPr>
-        <w:pStyle w:val="Basic"/>
-      </w:pPr>
-      <w:r>
-        <w:t xml:space="preserve">A Whittaker diagram which describes how temperature and moisture levels define biomes. A good basis to base biome generation </w:t>
-      </w:r>
-      <w:proofErr w:type="gramStart"/>
-      <w:r>
-        <w:t>off of</w:t>
-      </w:r>
-      <w:proofErr w:type="gramEnd"/>
-      <w:r>
-        <w:t>, will be useful towards this project.</w:t>
-      </w:r>
-    </w:p>
-    <w:p>
-      <w:pPr>
-        <w:pStyle w:val="Basic"/>
-      </w:pPr>
-      <w:hyperlink r:id="rId34" w:history="1">
-        <w:r>
-          <w:rPr>
-            <w:rStyle w:val="Hyperlink"/>
-          </w:rPr>
-          <w:t>http://www.jgallant.com/procedurally-generating-wrapping-world-maps-in-unity-csharp-part-1/</w:t>
-        </w:r>
-      </w:hyperlink>
-      <w:r>
-        <w:t xml:space="preserve"> </w:t>
-      </w:r>
-      <w:r>
-        <w:t xml:space="preserve">A tutorial series which discusses </w:t>
-      </w:r>
-      <w:r>
-        <w:t>a way to implement biomes/ world maps </w:t>
-      </w:r>
-      <w:r>
-        <w:t>which</w:t>
-      </w:r>
-      <w:r>
-        <w:t xml:space="preserve"> could be very helpful</w:t>
-      </w:r>
-      <w:r>
-        <w:t xml:space="preserve">, as the end results are similar to </w:t>
-      </w:r>
-      <w:proofErr w:type="gramStart"/>
-      <w:r>
-        <w:t>this projects</w:t>
-      </w:r>
-      <w:proofErr w:type="gramEnd"/>
-      <w:r>
-        <w:t xml:space="preserve"> end results. It also focuses on wrapping the map onto a sphere which will is not within the projects current scope.</w:t>
-      </w:r>
-    </w:p>
-    <w:p>
-      <w:pPr>
-        <w:pStyle w:val="Basic"/>
-      </w:pPr>
-    </w:p>
-    <w:p>
-      <w:pPr>
-        <w:pStyle w:val="Basic"/>
-      </w:pPr>
-      <w:hyperlink r:id="rId35" w:history="1">
-        <w:r>
-          <w:rPr>
-            <w:rStyle w:val="Hyperlink"/>
-          </w:rPr>
-          <w:t>https://forum.unity.com/threads/open-source-procedural-hexagon-terrain.233296/</w:t>
-        </w:r>
-      </w:hyperlink>
-      <w:r>
-        <w:t xml:space="preserve"> generate hexagon style terrain like civ </w:t>
-      </w:r>
-    </w:p>
-    <w:p>
-      <w:pPr>
-        <w:pStyle w:val="Basic"/>
-      </w:pPr>
-      <w:r>
-        <w:t xml:space="preserve">An in-depth approach at how to generate hexagonal terrain in which </w:t>
-      </w:r>
-      <w:r>
-        <w:t xml:space="preserve">mountains will be contained in a hex tile. Resulting in a visual appearance not idea of this project as this tutorial’s goal is to generate civilization 5 like maps. Still it is a useful resource which would fulfil </w:t>
-      </w:r>
-      <w:proofErr w:type="gramStart"/>
-      <w:r>
-        <w:t>all of</w:t>
-      </w:r>
-      <w:proofErr w:type="gramEnd"/>
-      <w:r>
-        <w:t xml:space="preserve"> the projects other criteria.  </w:t>
-      </w:r>
-    </w:p>
-    <w:p>
-      <w:pPr>
-        <w:pStyle w:val="Basic"/>
-      </w:pPr>
+      </w:r>
     </w:p>
     <w:p>
       <w:pPr>
         <w:pStyle w:val="Basic"/>
       </w:pPr>
       <w:hyperlink r:id="rId36" w:history="1">
-        <w:r>
-          <w:rPr>
-            <w:rStyle w:val="Hyperlink"/>
-          </w:rPr>
-          <w:t>https://forhinhexes.blogspot.com/2018/04/motivation.html</w:t>
-        </w:r>
-      </w:hyperlink>
-      <w:r>
-        <w:t xml:space="preserve"> This h</w:t>
-      </w:r>
-      <w:r>
-        <w:t>as a very similar end goal as to this</w:t>
-      </w:r>
-      <w:r>
-        <w:t xml:space="preserve"> project but represents the</w:t>
-      </w:r>
-      <w:r>
-        <w:t xml:space="preserve"> map differently from how is currently desired for this project</w:t>
-      </w:r>
-      <w:r>
-        <w:t>.</w:t>
-      </w:r>
-    </w:p>
-    <w:p>
-      <w:pPr>
-        <w:pStyle w:val="Basic"/>
-      </w:pPr>
-      <w:r>
-        <w:rPr>
-          <w:color w:val="FF0000"/>
-        </w:rPr>
-        <w:t xml:space="preserve">// unsure of relevance? </w:t>
-      </w:r>
-      <w:proofErr w:type="gramStart"/>
-      <w:r>
-        <w:rPr>
-          <w:color w:val="FF0000"/>
-        </w:rPr>
-        <w:t>Definitely needs</w:t>
-      </w:r>
-      <w:proofErr w:type="gramEnd"/>
-      <w:r>
-        <w:rPr>
-          <w:color w:val="FF0000"/>
-        </w:rPr>
-        <w:t xml:space="preserve"> changing to not first person</w:t>
-      </w:r>
-    </w:p>
-    <w:p>
-      <w:pPr>
-        <w:pStyle w:val="Basic"/>
-      </w:pPr>
-      <w:r>
-        <w:lastRenderedPageBreak/>
-        <w:t>Desired generation to be less rational less “smooth” as they believe it will represent life better due to its unpredictable nature.</w:t>
-      </w:r>
-      <w:r>
-        <w:t xml:space="preserve"> </w:t>
-      </w:r>
-      <w:r>
-        <w:t>I believe their dislike for seeds and random numbers is due to their lack understanding of how they impact generation, their issues are due to how the data is handled not the seeds themselves. As the data could be handled to generate those irregularities by adding a small chance for them to appear at the point that element is generated.</w:t>
-      </w:r>
-    </w:p>
-    <w:p>
-      <w:pPr>
-        <w:pStyle w:val="Basic"/>
-      </w:pPr>
-      <w:r>
-        <w:t xml:space="preserve">// </w:t>
-      </w:r>
-    </w:p>
-    <w:p>
-      <w:pPr>
-        <w:pStyle w:val="Basic"/>
-      </w:pPr>
-      <w:r>
-        <w:t xml:space="preserve">Also using tectonics </w:t>
-      </w:r>
-    </w:p>
-    <w:p>
-      <w:pPr>
-        <w:pStyle w:val="Basic"/>
-        <w:numPr>
-          <w:ilvl w:val="0"/>
-          <w:numId w:val="9"/>
-        </w:numPr>
-      </w:pPr>
-      <w:r>
-        <w:t xml:space="preserve"> No interested in tectonics themselves but are interested in the boundaries that are the result of them, convergent and divergent which are used to generate mountains and coastlines respectively. </w:t>
-      </w:r>
-    </w:p>
-    <w:p>
-      <w:pPr>
-        <w:pStyle w:val="Basic"/>
-      </w:pPr>
-      <w:r>
-        <w:br/>
-      </w:r>
-    </w:p>
-    <w:p>
-      <w:pPr>
-        <w:pStyle w:val="Basic"/>
-      </w:pPr>
-      <w:hyperlink r:id="rId37" w:history="1">
         <w:r>
           <w:rPr>
             <w:rStyle w:val="Hyperlink"/>
@@ -5166,7 +5114,7 @@
       <w:pPr>
         <w:pStyle w:val="Basic"/>
       </w:pPr>
-      <w:hyperlink r:id="rId38" w:history="1">
+      <w:hyperlink r:id="rId37" w:history="1">
         <w:r>
           <w:rPr>
             <w:rStyle w:val="Hyperlink"/>
@@ -5216,7 +5164,7 @@
                     </pic:cNvPicPr>
                   </pic:nvPicPr>
                   <pic:blipFill>
-                    <a:blip r:embed="rId39" cstate="print">
+                    <a:blip r:embed="rId38" cstate="print">
                       <a:extLst>
                         <a:ext uri="{28A0092B-C50C-407E-A947-70E740481C1C}">
                           <a14:useLocalDpi xmlns:a14="http://schemas.microsoft.com/office/drawing/2010/main" val="0"/>
@@ -5439,7 +5387,7 @@
             <w:pPr>
               <w:pStyle w:val="NoSpacing"/>
             </w:pPr>
-            <w:hyperlink r:id="rId40" w:history="1">
+            <w:hyperlink r:id="rId39" w:history="1">
               <w:r>
                 <w:rPr>
                   <w:rStyle w:val="Hyperlink"/>
@@ -5490,7 +5438,7 @@
             <w:pPr>
               <w:pStyle w:val="NoSpacing"/>
             </w:pPr>
-            <w:hyperlink r:id="rId41" w:history="1">
+            <w:hyperlink r:id="rId40" w:history="1">
               <w:r>
                 <w:rPr>
                   <w:rStyle w:val="Hyperlink"/>
@@ -5623,7 +5571,7 @@
             <w:r>
               <w:t xml:space="preserve">, visual scripting, C# and C++ </w:t>
             </w:r>
-            <w:hyperlink r:id="rId42" w:history="1">
+            <w:hyperlink r:id="rId41" w:history="1">
               <w:r>
                 <w:rPr>
                   <w:rStyle w:val="Hyperlink"/>
@@ -6839,7 +6787,7 @@
             <w:pPr>
               <w:pStyle w:val="NoSpacing"/>
             </w:pPr>
-            <w:hyperlink r:id="rId43" w:history="1">
+            <w:hyperlink r:id="rId42" w:history="1">
               <w:r>
                 <w:rPr>
                   <w:rStyle w:val="Hyperlink"/>
@@ -6950,7 +6898,7 @@
             <w:pPr>
               <w:pStyle w:val="NoSpacing"/>
             </w:pPr>
-            <w:hyperlink r:id="rId44" w:history="1">
+            <w:hyperlink r:id="rId43" w:history="1">
               <w:r>
                 <w:rPr>
                   <w:rStyle w:val="Hyperlink"/>
@@ -7070,7 +7018,7 @@
             <w:pPr>
               <w:pStyle w:val="NoSpacing"/>
             </w:pPr>
-            <w:hyperlink r:id="rId45" w:history="1">
+            <w:hyperlink r:id="rId44" w:history="1">
               <w:r>
                 <w:rPr>
                   <w:rStyle w:val="Hyperlink"/>
@@ -7181,7 +7129,7 @@
             <w:pPr>
               <w:pStyle w:val="NoSpacing"/>
             </w:pPr>
-            <w:hyperlink r:id="rId46" w:history="1">
+            <w:hyperlink r:id="rId45" w:history="1">
               <w:r>
                 <w:rPr>
                   <w:rStyle w:val="Hyperlink"/>
@@ -7307,7 +7255,7 @@
             <w:pPr>
               <w:pStyle w:val="NoSpacing"/>
             </w:pPr>
-            <w:hyperlink r:id="rId47" w:history="1">
+            <w:hyperlink r:id="rId46" w:history="1">
               <w:r>
                 <w:rPr>
                   <w:rStyle w:val="Hyperlink"/>
@@ -8369,7 +8317,7 @@
       </w:r>
     </w:p>
     <w:sectPr>
-      <w:footerReference w:type="first" r:id="rId48"/>
+      <w:footerReference w:type="first" r:id="rId47"/>
       <w:pgSz w:w="11906" w:h="16838"/>
       <w:pgMar w:top="1440" w:right="1440" w:bottom="1440" w:left="1440" w:header="708" w:footer="708" w:gutter="0"/>
       <w:pgNumType w:fmt="upperLetter" w:start="1"/>
@@ -11215,7 +11163,7 @@
 </file>
 
 <file path=customXml/itemProps1.xml><?xml version="1.0" encoding="utf-8"?>
-<ds:datastoreItem xmlns:ds="http://schemas.openxmlformats.org/officeDocument/2006/customXml" ds:itemID="{6AE80619-C278-4F74-A689-EA2DFFC26637}">
+<ds:datastoreItem xmlns:ds="http://schemas.openxmlformats.org/officeDocument/2006/customXml" ds:itemID="{A95BBC3D-8A71-440D-A5AE-7822FDC23333}">
   <ds:schemaRefs>
     <ds:schemaRef ds:uri="http://schemas.openxmlformats.org/officeDocument/2006/bibliography"/>
   </ds:schemaRefs>

</xml_diff>

<commit_message>
improvements in grammer and such
</commit_message>
<xml_diff>
--- a/Progress Report.docx
+++ b/Progress Report.docx
@@ -2187,96 +2187,162 @@
         <w:pStyle w:val="Basic"/>
       </w:pPr>
       <w:r>
-        <w:t xml:space="preserve">This project will </w:t>
-      </w:r>
-      <w:r>
-        <w:t>focus</w:t>
-      </w:r>
-      <w:r>
-        <w:t xml:space="preserve"> on generating world maps to simplify and streamline world creation for table top roleplaying games</w:t>
+        <w:t>This project will focus on generating maps designed for world settings to simplify and streamline world creation for table top roleplaying games (</w:t>
+      </w:r>
+      <w:proofErr w:type="spellStart"/>
+      <w:r>
+        <w:t>rpgs</w:t>
+      </w:r>
+      <w:proofErr w:type="spellEnd"/>
+      <w:r>
+        <w:t xml:space="preserve">), with a focus on fantasy settings </w:t>
+      </w:r>
+      <w:proofErr w:type="gramStart"/>
+      <w:r>
+        <w:t>similar to</w:t>
+      </w:r>
+      <w:proofErr w:type="gramEnd"/>
+      <w:r>
+        <w:t xml:space="preserve"> ones used in Dungeons and Dragons (D&amp;D) (</w:t>
+      </w:r>
+      <w:r>
+        <w:rPr>
+          <w:highlight w:val="yellow"/>
+        </w:rPr>
+        <w:t>REFERENCE?</w:t>
+      </w:r>
+      <w:r>
+        <w:t>). These maps will be procedurally generated one at a time and will have unique terrain and biomes with each different map, with stretch goals of implementing resources linked to the environment and generating settlements based on said resources. Each map will be presented similarly to Skyrim’s world map (fig 1) but using a much lower poly style and simplified representation of terrain types, for example foliage would not be included.</w:t>
+      </w:r>
+    </w:p>
+    <w:p>
+      <w:pPr>
+        <w:pStyle w:val="Basic"/>
+      </w:pPr>
+      <w:r>
+        <w:t>This project is being created to gain a deeper understanding for procedural world building techniques.</w:t>
+      </w:r>
+    </w:p>
+    <w:p>
+      <w:pPr>
+        <w:pStyle w:val="Basic"/>
+      </w:pPr>
+      <w:r>
+        <w:t>This project is being created to gain a deeper understanding of procedural world building techniques</w:t>
+      </w:r>
+      <w:r>
+        <w:t>.</w:t>
       </w:r>
       <w:r>
         <w:t xml:space="preserve"> </w:t>
       </w:r>
       <w:r>
-        <w:t>(</w:t>
+        <w:t xml:space="preserve">This will be a technically challenging project due to the use of complicated algorithms </w:t>
+      </w:r>
+      <w:r>
+        <w:t xml:space="preserve">and processes </w:t>
+      </w:r>
+      <w:r>
+        <w:t>which must all work together to complete different end products and thus a good fit for the course.</w:t>
+      </w:r>
+    </w:p>
+    <w:p>
+      <w:pPr>
+        <w:pStyle w:val="personalHeading"/>
+      </w:pPr>
+      <w:bookmarkStart w:id="1" w:name="_Toc2114608"/>
+      <w:r>
+        <w:t>Overall Aims</w:t>
+      </w:r>
+      <w:r>
+        <w:t xml:space="preserve"> – </w:t>
+      </w:r>
+      <w:r>
+        <w:t xml:space="preserve">Criteria </w:t>
+      </w:r>
+      <w:r>
+        <w:t>1, a portion of 15%</w:t>
+      </w:r>
+      <w:r>
+        <w:t xml:space="preserve"> - 150 words</w:t>
+      </w:r>
+      <w:r>
+        <w:t xml:space="preserve"> </w:t>
       </w:r>
       <w:proofErr w:type="spellStart"/>
       <w:r>
+        <w:t>curr</w:t>
+      </w:r>
+      <w:proofErr w:type="spellEnd"/>
+      <w:r>
+        <w:t xml:space="preserve"> </w:t>
+      </w:r>
+      <w:r>
+        <w:t>106</w:t>
+      </w:r>
+      <w:r>
+        <w:t>words</w:t>
+      </w:r>
+      <w:bookmarkEnd w:id="1"/>
+    </w:p>
+    <w:p>
+      <w:pPr>
+        <w:pStyle w:val="Basic"/>
+      </w:pPr>
+      <w:r>
+        <w:t xml:space="preserve">The core aims of this project are to gain a deeper understanding of procedural techniques due to it being a complex and interesting field, produce a tool that simplified world creation for fantasy </w:t>
+      </w:r>
+      <w:proofErr w:type="spellStart"/>
+      <w:r>
+        <w:t>tabletop</w:t>
+      </w:r>
+      <w:proofErr w:type="spellEnd"/>
+      <w:r>
+        <w:t xml:space="preserve"> </w:t>
+      </w:r>
+      <w:proofErr w:type="spellStart"/>
+      <w:r>
         <w:t>rpgs</w:t>
       </w:r>
       <w:proofErr w:type="spellEnd"/>
       <w:r>
-        <w:t xml:space="preserve">) with a focus on fantasy setting </w:t>
-      </w:r>
-      <w:proofErr w:type="gramStart"/>
-      <w:r>
-        <w:t>similar to</w:t>
-      </w:r>
-      <w:proofErr w:type="gramEnd"/>
-      <w:r>
-        <w:t xml:space="preserve"> ones used in Dungeons and Dragons</w:t>
+        <w:t xml:space="preserve"> which will generate a world map which will contain biomes and continents with tools that will assist in managing the world</w:t>
+      </w:r>
+      <w:r>
+        <w:t>. This will</w:t>
+      </w:r>
+      <w:r>
+        <w:t xml:space="preserve"> allow for the game master to focus on telling a story than creating a detailed world</w:t>
+      </w:r>
+      <w:r>
+        <w:t>.</w:t>
       </w:r>
       <w:r>
         <w:t xml:space="preserve"> </w:t>
       </w:r>
       <w:r>
-        <w:t xml:space="preserve">(D&amp;D) </w:t>
-      </w:r>
-      <w:r>
-        <w:rPr>
-          <w:highlight w:val="yellow"/>
-        </w:rPr>
-        <w:t>(REFERENCE?)</w:t>
-      </w:r>
-      <w:r>
-        <w:t xml:space="preserve">. This map will be procedurally generated which will have terrain and biomes, with stretch goals of implementing resources linked to the environment </w:t>
-      </w:r>
-      <w:r>
-        <w:t xml:space="preserve">and generating settlements based on said resources. This map will be presented </w:t>
-      </w:r>
-      <w:proofErr w:type="gramStart"/>
-      <w:r>
-        <w:t>similar to</w:t>
-      </w:r>
-      <w:proofErr w:type="gramEnd"/>
-      <w:r>
-        <w:t xml:space="preserve"> Skyrim’s world map (fig 1</w:t>
-      </w:r>
-      <w:r>
-        <w:t>) but</w:t>
-      </w:r>
-      <w:r>
-        <w:t xml:space="preserve"> using a much lower poly style and simplified representation of terrain types as such foliage would not be included.</w:t>
-      </w:r>
-    </w:p>
-    <w:p>
-      <w:pPr>
-        <w:pStyle w:val="Basic"/>
-      </w:pPr>
-      <w:r>
-        <w:t>This project is being created to gain a deeper understanding of procedural world building techniques, which will be technically challenging</w:t>
-      </w:r>
-      <w:r>
-        <w:t xml:space="preserve"> project thus</w:t>
-      </w:r>
-      <w:r>
-        <w:t xml:space="preserve"> </w:t>
-      </w:r>
-      <w:r>
-        <w:t>it is a good fit for the course.</w:t>
-      </w:r>
-      <w:r>
-        <w:t xml:space="preserve"> </w:t>
+        <w:t>They will still be able to have an input as</w:t>
+      </w:r>
+      <w:r>
+        <w:t xml:space="preserve"> there are</w:t>
+      </w:r>
+      <w:r>
+        <w:t xml:space="preserve"> tools </w:t>
+      </w:r>
+      <w:r>
+        <w:t xml:space="preserve">which </w:t>
+      </w:r>
+      <w:r>
+        <w:t>will allow placement of their own settlements. Which will allow the application to be useful in both planning and at the table (during gameplay).</w:t>
       </w:r>
     </w:p>
     <w:p>
       <w:pPr>
         <w:pStyle w:val="personalHeading"/>
       </w:pPr>
-      <w:bookmarkStart w:id="1" w:name="_Toc2114608"/>
-      <w:r>
-        <w:t>Overall Aims</w:t>
+      <w:bookmarkStart w:id="2" w:name="_Toc2114609"/>
+      <w:r>
+        <w:t>Objectives</w:t>
       </w:r>
       <w:r>
         <w:t xml:space="preserve"> – </w:t>
@@ -2288,10 +2354,7 @@
         <w:t>1, a portion of 15%</w:t>
       </w:r>
       <w:r>
-        <w:t xml:space="preserve"> - 150 words</w:t>
-      </w:r>
-      <w:r>
-        <w:t xml:space="preserve"> </w:t>
+        <w:t xml:space="preserve"> - 150 words </w:t>
       </w:r>
       <w:proofErr w:type="spellStart"/>
       <w:r>
@@ -2299,72 +2362,6 @@
       </w:r>
       <w:proofErr w:type="spellEnd"/>
       <w:r>
-        <w:t xml:space="preserve"> </w:t>
-      </w:r>
-      <w:r>
-        <w:t>106</w:t>
-      </w:r>
-      <w:r>
-        <w:t>words</w:t>
-      </w:r>
-      <w:bookmarkEnd w:id="1"/>
-    </w:p>
-    <w:p>
-      <w:pPr>
-        <w:pStyle w:val="Basic"/>
-      </w:pPr>
-      <w:r>
-        <w:t xml:space="preserve">The core aims of this project are to gain a deeper understanding of procedural techniques due to it being a complex and interesting field, produce a tool that simplified world creation for fantasy </w:t>
-      </w:r>
-      <w:proofErr w:type="spellStart"/>
-      <w:r>
-        <w:t>tabletop</w:t>
-      </w:r>
-      <w:proofErr w:type="spellEnd"/>
-      <w:r>
-        <w:t xml:space="preserve"> </w:t>
-      </w:r>
-      <w:proofErr w:type="spellStart"/>
-      <w:r>
-        <w:t>rpgs</w:t>
-      </w:r>
-      <w:proofErr w:type="spellEnd"/>
-      <w:r>
-        <w:t xml:space="preserve"> which will generate a world map which will contain biomes and continents with tools that will assist in managing the world allowing for the game master to focus on telling a story than creating a detailed world</w:t>
-      </w:r>
-      <w:r>
-        <w:t>, which they will still be able to do</w:t>
-      </w:r>
-      <w:r>
-        <w:t xml:space="preserve"> as tools will allow placement of their own settlements. Which will allow the application to be useful in both planning and at the table (during gameplay).</w:t>
-      </w:r>
-    </w:p>
-    <w:p>
-      <w:pPr>
-        <w:pStyle w:val="personalHeading"/>
-      </w:pPr>
-      <w:bookmarkStart w:id="2" w:name="_Toc2114609"/>
-      <w:r>
-        <w:t>Objectives</w:t>
-      </w:r>
-      <w:r>
-        <w:t xml:space="preserve"> – </w:t>
-      </w:r>
-      <w:r>
-        <w:t xml:space="preserve">Criteria </w:t>
-      </w:r>
-      <w:r>
-        <w:t>1, a portion of 15%</w:t>
-      </w:r>
-      <w:r>
-        <w:t xml:space="preserve"> - 150 words </w:t>
-      </w:r>
-      <w:proofErr w:type="spellStart"/>
-      <w:r>
-        <w:t>curr</w:t>
-      </w:r>
-      <w:proofErr w:type="spellEnd"/>
-      <w:r>
         <w:t xml:space="preserve"> 128 words</w:t>
       </w:r>
       <w:bookmarkEnd w:id="2"/>
@@ -2382,7 +2379,14 @@
         <w:pStyle w:val="Basic"/>
       </w:pPr>
       <w:r>
-        <w:t xml:space="preserve">Create tools that interact with a generated map to transform the map from just a generated image to a usable and interactable environment in which the user could add settlements, measure distances between two points, keep track of important characters at the touch of a button. </w:t>
+        <w:lastRenderedPageBreak/>
+        <w:t>Create tools that interact with a generated map to transform the map from just a generated image to a usable and interactable environment</w:t>
+      </w:r>
+      <w:r>
+        <w:t>. Additionally,</w:t>
+      </w:r>
+      <w:r>
+        <w:t xml:space="preserve"> the user could add settlements, measure distances between two points, keep track of important characters at the touch of a button. </w:t>
       </w:r>
     </w:p>
     <w:p>
@@ -2394,7 +2398,6 @@
         </w:numPr>
       </w:pPr>
       <w:r>
-        <w:lastRenderedPageBreak/>
         <w:t>Research approaches to biome generation and the corresponding algorithms</w:t>
       </w:r>
     </w:p>
@@ -2494,7 +2497,10 @@
         </w:numPr>
       </w:pPr>
       <w:r>
-        <w:t>Include measurement tools so user can quickly find out how far away something is for another</w:t>
+        <w:t xml:space="preserve">Include measurement tools so user can quickly </w:t>
+      </w:r>
+      <w:r>
+        <w:t>and easily find out the distance between two objects or places within the world</w:t>
       </w:r>
     </w:p>
     <w:p>
@@ -2678,6 +2684,7 @@
         <w:pStyle w:val="Basic"/>
       </w:pPr>
       <w:r>
+        <w:lastRenderedPageBreak/>
         <w:t xml:space="preserve">Research into fortunes algorithm - shits hard don’t attempt this </w:t>
       </w:r>
     </w:p>
@@ -2707,11 +2714,44 @@
         <w:pStyle w:val="Basic"/>
       </w:pPr>
       <w:r>
-        <w:lastRenderedPageBreak/>
-        <w:t>Research that has been completed so far consists of a literature review which consisted of looking at a wide range of procedural terrain</w:t>
-      </w:r>
-      <w:r>
-        <w:t xml:space="preserve"> where a lot of new techniques and concepts were discovered for example use of erosion was a completely new concept which is an interesting way to develop natural looking terrain (See literature review for specifics).</w:t>
+        <w:t xml:space="preserve">Research that has been completed so far consists of a literature review which </w:t>
+      </w:r>
+      <w:r>
+        <w:t>included</w:t>
+      </w:r>
+      <w:r>
+        <w:t xml:space="preserve"> looking at a wide range of procedural terrain</w:t>
+      </w:r>
+      <w:r>
+        <w:t xml:space="preserve"> where a lot of new techniques and concepts were discovered for example use of erosion was a completely new concept which is an interesting way to develop natural looking </w:t>
+      </w:r>
+      <w:r>
+        <w:t>terrain</w:t>
+      </w:r>
+      <w:r>
+        <w:rPr>
+          <w:rFonts w:asciiTheme="minorHAnsi" w:hAnsiTheme="minorHAnsi"/>
+          <w:sz w:val="22"/>
+        </w:rPr>
+        <w:t xml:space="preserve"> </w:t>
+      </w:r>
+      <w:r>
+        <w:t>as it follows a natural process</w:t>
+      </w:r>
+      <w:r>
+        <w:t xml:space="preserve"> </w:t>
+      </w:r>
+      <w:r>
+        <w:t>(</w:t>
+      </w:r>
+      <w:r>
+        <w:rPr>
+          <w:highlight w:val="yellow"/>
+        </w:rPr>
+        <w:t>See literature review for specifics</w:t>
+      </w:r>
+      <w:r>
+        <w:t>).</w:t>
       </w:r>
     </w:p>
     <w:p>
@@ -3039,7 +3079,16 @@
         <w:pStyle w:val="Basic"/>
       </w:pPr>
       <w:r>
-        <w:t xml:space="preserve">Will have user tools which will allow them to create labels for any location and select an icon to go with the text which can be placed anywhere on the map, which is intended to be used to define where settlements, dungeons or any other important landmark may be, </w:t>
+        <w:t>The application w</w:t>
+      </w:r>
+      <w:r>
+        <w:t>ill have user tools which will allow them to create labels for any location</w:t>
+      </w:r>
+      <w:r>
+        <w:t xml:space="preserve">. Additionally, they will be able to </w:t>
+      </w:r>
+      <w:r>
+        <w:t xml:space="preserve">select an icon to go with the text which can be placed anywhere on the map, which is intended to be used to define where settlements, dungeons or any other important landmark may be, </w:t>
       </w:r>
     </w:p>
     <w:p>
@@ -3128,7 +3177,6 @@
         </w:numPr>
       </w:pPr>
       <w:r>
-        <w:lastRenderedPageBreak/>
         <w:t xml:space="preserve">Creates realistic mountain ranges by simulating </w:t>
       </w:r>
       <w:r>
@@ -3165,7 +3213,13 @@
         <w:t>explain</w:t>
       </w:r>
       <w:r>
-        <w:t xml:space="preserve"> how mountain ranges are completed.  </w:t>
+        <w:t xml:space="preserve"> how mountain ranges are completed</w:t>
+      </w:r>
+      <w:r>
+        <w:t xml:space="preserve"> in this technique</w:t>
+      </w:r>
+      <w:r>
+        <w:t>.  </w:t>
       </w:r>
     </w:p>
     <w:p>
@@ -3200,7 +3254,13 @@
         <w:t xml:space="preserve">This approach </w:t>
       </w:r>
       <w:r>
-        <w:t xml:space="preserve">makes the terrain look incredibly detailed and very natural aged appearance. Although this comes at quite the performance cost as the erosion algorithms are quite computationally complex and they need to be run at least 50 to 100 times to really get a good appearance based on the paper by </w:t>
+        <w:t xml:space="preserve">makes the terrain look incredibly detailed and very natural aged appearance. Although this comes at quite the performance cost as the erosion algorithms are quite computationally complex and they need to be run at least 50 to 100 times to really get a </w:t>
+      </w:r>
+      <w:r>
+        <w:t>suitable</w:t>
+      </w:r>
+      <w:r>
+        <w:t xml:space="preserve"> appearance based on the paper by </w:t>
       </w:r>
       <w:r>
         <w:rPr>
@@ -3235,8 +3295,6 @@
       <w:r>
         <w:t>, which will negatively affect runtime viewing.</w:t>
       </w:r>
-      <w:bookmarkStart w:id="6" w:name="_GoBack"/>
-      <w:bookmarkEnd w:id="6"/>
     </w:p>
     <w:p>
       <w:pPr>
@@ -3267,7 +3325,10 @@
         </w:r>
       </w:hyperlink>
       <w:r>
-        <w:t xml:space="preserve"> This has a very similar end goal as my project but represents the map differently from how I want.</w:t>
+        <w:t xml:space="preserve"> This has a very similar end goal as my project but represents the map differently from </w:t>
+      </w:r>
+      <w:r>
+        <w:t>how I desire my finished project to appear.</w:t>
       </w:r>
     </w:p>
     <w:p>
@@ -3324,6 +3385,7 @@
         <w:t xml:space="preserve"> </w:t>
       </w:r>
       <w:r>
+        <w:lastRenderedPageBreak/>
         <w:t>(</w:t>
       </w:r>
       <w:proofErr w:type="spellStart"/>
@@ -3353,11 +3415,7 @@
         <w:t>Amit Patel</w:t>
       </w:r>
       <w:r>
-        <w:t xml:space="preserve">’s article covering this </w:t>
-      </w:r>
-      <w:r>
-        <w:lastRenderedPageBreak/>
-        <w:t>approach (</w:t>
+        <w:t>’s article covering this approach (</w:t>
       </w:r>
       <w:r>
         <w:rPr>
@@ -3389,7 +3447,7 @@
       <w:pPr>
         <w:pStyle w:val="personalHeading"/>
       </w:pPr>
-      <w:bookmarkStart w:id="7" w:name="_Toc2114613"/>
+      <w:bookmarkStart w:id="6" w:name="_Toc2114613"/>
       <w:r>
         <w:t xml:space="preserve">Discussion of tools and technologies </w:t>
       </w:r>
@@ -3405,7 +3463,7 @@
       <w:r>
         <w:t xml:space="preserve"> - 250 words</w:t>
       </w:r>
-      <w:bookmarkEnd w:id="7"/>
+      <w:bookmarkEnd w:id="6"/>
     </w:p>
     <w:p>
       <w:pPr>
@@ -3430,13 +3488,19 @@
         <w:t>,</w:t>
       </w:r>
       <w:r>
-        <w:t xml:space="preserve"> this is due to it being the engine</w:t>
-      </w:r>
-      <w:r>
-        <w:t xml:space="preserve"> (as similar projects have been completed with this approach it seemed most appropriate to use)</w:t>
-      </w:r>
-      <w:r>
-        <w:t xml:space="preserve"> I have the most experience in, in turn meaning time will not be wasted trying to learn a brand-new tool.</w:t>
+        <w:t xml:space="preserve"> </w:t>
+      </w:r>
+      <w:r>
+        <w:t>(as similar projects have been completed with this approach it seemed most appropriate to use)</w:t>
+      </w:r>
+      <w:r>
+        <w:t xml:space="preserve"> </w:t>
+      </w:r>
+      <w:r>
+        <w:t xml:space="preserve">this is due to it being the engine </w:t>
+      </w:r>
+      <w:r>
+        <w:t>I have the most experience in, in turn meaning time will not be wasted trying to learn a brand-new tool.</w:t>
       </w:r>
     </w:p>
     <w:p>
@@ -3636,11 +3700,17 @@
         <w:t>)</w:t>
       </w:r>
       <w:r>
-        <w:t xml:space="preserve"> as the library to provide both the fortunes algorithm to create Voronoi diagrams and Delaunay triangulation. This is due to it being the easiest to understand, due to its code being structured in the clearest way and </w:t>
+        <w:t xml:space="preserve"> as the library to provide both the fortunes algorithm to create Voronoi diagrams and Delaunay triangulation. This is due to it being the </w:t>
       </w:r>
       <w:r>
         <w:lastRenderedPageBreak/>
-        <w:t xml:space="preserve">the closest to other examples of the fortune algorithm. While also being feature complete. </w:t>
+        <w:t xml:space="preserve">easiest to understand, </w:t>
+      </w:r>
+      <w:r>
+        <w:t xml:space="preserve">which is because </w:t>
+      </w:r>
+      <w:r>
+        <w:t xml:space="preserve">its code being structured in the clearest way and the closest to other examples of the fortune algorithm. While also being feature complete. </w:t>
       </w:r>
     </w:p>
     <w:p>
@@ -3680,7 +3750,7 @@
       <w:pPr>
         <w:pStyle w:val="personalHeading"/>
       </w:pPr>
-      <w:bookmarkStart w:id="8" w:name="_Toc2114614"/>
+      <w:bookmarkStart w:id="7" w:name="_Toc2114614"/>
       <w:r>
         <w:t>Discussion of software dev methodology</w:t>
       </w:r>
@@ -3696,7 +3766,7 @@
       <w:r>
         <w:t xml:space="preserve"> - 375 words</w:t>
       </w:r>
-      <w:bookmarkEnd w:id="8"/>
+      <w:bookmarkEnd w:id="7"/>
     </w:p>
     <w:p>
       <w:pPr>
@@ -3733,6 +3803,15 @@
       <w:r>
         <w:t xml:space="preserve"> setting up timeboxes, filling up a Trello so I will not have to waste much time later setting up plans and I can just continue working with ease </w:t>
       </w:r>
+      <w:r>
+        <w:t xml:space="preserve">- </w:t>
+      </w:r>
+      <w:r>
+        <w:rPr>
+          <w:color w:val="FF0000"/>
+        </w:rPr>
+        <w:t>Find a way to say this that isn’t literally a joke</w:t>
+      </w:r>
     </w:p>
     <w:p>
       <w:pPr>
@@ -3832,7 +3911,7 @@
       <w:pPr>
         <w:pStyle w:val="personalHeading"/>
       </w:pPr>
-      <w:bookmarkStart w:id="9" w:name="_Toc2114615"/>
+      <w:bookmarkStart w:id="8" w:name="_Toc2114615"/>
       <w:r>
         <w:t xml:space="preserve">Discussion of project management tools and metrics </w:t>
       </w:r>
@@ -3848,89 +3927,123 @@
       <w:r>
         <w:t xml:space="preserve"> - 375 words</w:t>
       </w:r>
+      <w:bookmarkEnd w:id="8"/>
+    </w:p>
+    <w:p>
+      <w:pPr>
+        <w:pStyle w:val="Basic"/>
+      </w:pPr>
+      <w:r>
+        <w:t>This project will follow the Timebox management methodology</w:t>
+      </w:r>
+      <w:r>
+        <w:t>.</w:t>
+      </w:r>
+      <w:r>
+        <w:t xml:space="preserve"> – </w:t>
+      </w:r>
+      <w:proofErr w:type="gramStart"/>
+      <w:r>
+        <w:rPr>
+          <w:color w:val="FF0000"/>
+        </w:rPr>
+        <w:t>Actually</w:t>
+      </w:r>
+      <w:proofErr w:type="gramEnd"/>
+      <w:r>
+        <w:rPr>
+          <w:color w:val="FF0000"/>
+        </w:rPr>
+        <w:t xml:space="preserve"> talk about what this means </w:t>
+      </w:r>
+    </w:p>
+    <w:p>
+      <w:pPr>
+        <w:pStyle w:val="Basic"/>
+      </w:pPr>
+      <w:r>
+        <w:t>Two</w:t>
+      </w:r>
+      <w:r>
+        <w:t xml:space="preserve"> Gantt chart</w:t>
+      </w:r>
+      <w:r>
+        <w:t>s</w:t>
+      </w:r>
+      <w:r>
+        <w:t xml:space="preserve"> ha</w:t>
+      </w:r>
+      <w:r>
+        <w:t>ve</w:t>
+      </w:r>
+      <w:r>
+        <w:t xml:space="preserve"> been produced for the initial plan for the project through to completion (</w:t>
+      </w:r>
+      <w:r>
+        <w:rPr>
+          <w:color w:val="FF0000"/>
+        </w:rPr>
+        <w:t>See appendix X</w:t>
+      </w:r>
+      <w:r>
+        <w:t>)</w:t>
+      </w:r>
+      <w:r>
+        <w:t>.</w:t>
+      </w:r>
+      <w:r>
+        <w:t xml:space="preserve"> </w:t>
+      </w:r>
+      <w:r>
+        <w:t xml:space="preserve">Where one estimates time based on only minor issues occurring the project, while the second has doubled the estimated time </w:t>
+      </w:r>
+      <w:r>
+        <w:t xml:space="preserve">to better allow for issues and difficulties that will appear to be </w:t>
+      </w:r>
+      <w:r>
+        <w:lastRenderedPageBreak/>
+        <w:t>handled, even with this larger estimate</w:t>
+      </w:r>
+      <w:r>
+        <w:t>,</w:t>
+      </w:r>
+      <w:r>
+        <w:t xml:space="preserve"> the project will still be completed on time.</w:t>
+      </w:r>
+      <w:r>
+        <w:t xml:space="preserve"> </w:t>
+      </w:r>
+    </w:p>
+    <w:p>
+      <w:pPr>
+        <w:pStyle w:val="personalHeading"/>
+      </w:pPr>
+      <w:bookmarkStart w:id="9" w:name="_Toc2114616"/>
+      <w:r>
+        <w:t>Resource implications</w:t>
+      </w:r>
       <w:bookmarkEnd w:id="9"/>
-    </w:p>
-    <w:p>
-      <w:pPr>
-        <w:pStyle w:val="Basic"/>
-      </w:pPr>
-      <w:r>
-        <w:t>This project will follow the Timebox management methodology</w:t>
-      </w:r>
-      <w:r>
-        <w:t>.</w:t>
-      </w:r>
-    </w:p>
-    <w:p>
-      <w:pPr>
-        <w:pStyle w:val="Basic"/>
-      </w:pPr>
-      <w:r>
-        <w:t>Two</w:t>
-      </w:r>
-      <w:r>
-        <w:t xml:space="preserve"> Gantt chart</w:t>
-      </w:r>
-      <w:r>
-        <w:t>s</w:t>
-      </w:r>
-      <w:r>
-        <w:t xml:space="preserve"> ha</w:t>
-      </w:r>
-      <w:r>
-        <w:t>ve</w:t>
-      </w:r>
-      <w:r>
-        <w:t xml:space="preserve"> been produced for the initial plan for the project through to completion (</w:t>
-      </w:r>
-      <w:r>
-        <w:rPr>
-          <w:color w:val="FF0000"/>
-        </w:rPr>
-        <w:t>See appendix X</w:t>
-      </w:r>
-      <w:r>
-        <w:t>)</w:t>
-      </w:r>
-      <w:r>
-        <w:t>.</w:t>
-      </w:r>
       <w:r>
         <w:t xml:space="preserve"> </w:t>
       </w:r>
-      <w:r>
-        <w:t xml:space="preserve">Where one estimates time based on only minor issues occurring the project, while the second has doubled the estimated time </w:t>
-      </w:r>
-      <w:r>
-        <w:t>to better allow for issues and difficulties that will appear to be handled, even with this larger estimate the project will still be completed on time.</w:t>
-      </w:r>
-      <w:r>
-        <w:t xml:space="preserve"> </w:t>
-      </w:r>
-    </w:p>
-    <w:p>
-      <w:pPr>
-        <w:pStyle w:val="personalHeading"/>
-      </w:pPr>
-      <w:bookmarkStart w:id="10" w:name="_Toc2114616"/>
-      <w:r>
-        <w:lastRenderedPageBreak/>
-        <w:t>Resource implications</w:t>
-      </w:r>
+    </w:p>
+    <w:p>
+      <w:pPr>
+        <w:pStyle w:val="Basic"/>
+      </w:pPr>
+      <w:r>
+        <w:t xml:space="preserve">This project will require testing </w:t>
+      </w:r>
+      <w:r>
+        <w:t>by a user group that make up the target audience</w:t>
+      </w:r>
+      <w:r>
+        <w:t>,</w:t>
+      </w:r>
+      <w:bookmarkStart w:id="10" w:name="_GoBack"/>
       <w:bookmarkEnd w:id="10"/>
       <w:r>
-        <w:t xml:space="preserve"> </w:t>
-      </w:r>
-    </w:p>
-    <w:p>
-      <w:pPr>
-        <w:pStyle w:val="Basic"/>
-      </w:pPr>
-      <w:r>
-        <w:t xml:space="preserve">This project will require testing </w:t>
-      </w:r>
-      <w:r>
-        <w:t xml:space="preserve">by a user group that make up the target audience as it is a product designed to be used by people to assist with their table top gaming. People at Solent’s D20 </w:t>
+        <w:t xml:space="preserve"> as it is a product designed to be used by people to assist with their table top gaming. People at Solent’s D20 </w:t>
       </w:r>
       <w:proofErr w:type="spellStart"/>
       <w:r>
@@ -4214,6 +4327,7 @@
         </w:numPr>
       </w:pPr>
       <w:r>
+        <w:lastRenderedPageBreak/>
         <w:t xml:space="preserve">Generate rivers </w:t>
       </w:r>
     </w:p>
@@ -4250,7 +4364,6 @@
         </w:sectPr>
       </w:pPr>
       <w:r>
-        <w:lastRenderedPageBreak/>
         <w:t>Generate biome</w:t>
       </w:r>
     </w:p>
@@ -10254,7 +10367,6 @@
   <w:style w:type="character" w:default="1" w:styleId="DefaultParagraphFont">
     <w:name w:val="Default Paragraph Font"/>
     <w:uiPriority w:val="1"/>
-    <w:semiHidden/>
     <w:unhideWhenUsed/>
   </w:style>
   <w:style w:type="table" w:default="1" w:styleId="TableNormal">
@@ -11163,7 +11275,7 @@
 </file>
 
 <file path=customXml/itemProps1.xml><?xml version="1.0" encoding="utf-8"?>
-<ds:datastoreItem xmlns:ds="http://schemas.openxmlformats.org/officeDocument/2006/customXml" ds:itemID="{A95BBC3D-8A71-440D-A5AE-7822FDC23333}">
+<ds:datastoreItem xmlns:ds="http://schemas.openxmlformats.org/officeDocument/2006/customXml" ds:itemID="{59925C2D-6502-414D-A8C5-87B941C1DFFF}">
   <ds:schemaRefs>
     <ds:schemaRef ds:uri="http://schemas.openxmlformats.org/officeDocument/2006/bibliography"/>
   </ds:schemaRefs>

</xml_diff>

<commit_message>
Images of gantt chart added to appedix
</commit_message>
<xml_diff>
--- a/Progress Report.docx
+++ b/Progress Report.docx
@@ -1,6 +1,6 @@
 
 <file path=word/document.xml><?xml version="1.0" encoding="utf-8"?>
-<w:document xmlns:wpc="http://schemas.microsoft.com/office/word/2010/wordprocessingCanvas" xmlns:cx="http://schemas.microsoft.com/office/drawing/2014/chartex" xmlns:cx1="http://schemas.microsoft.com/office/drawing/2015/9/8/chartex" xmlns:cx2="http://schemas.microsoft.com/office/drawing/2015/10/21/chartex" xmlns:cx3="http://schemas.microsoft.com/office/drawing/2016/5/9/chartex" xmlns:cx4="http://schemas.microsoft.com/office/drawing/2016/5/10/chartex" xmlns:cx5="http://schemas.microsoft.com/office/drawing/2016/5/11/chartex" xmlns:cx6="http://schemas.microsoft.com/office/drawing/2016/5/12/chartex" xmlns:cx7="http://schemas.microsoft.com/office/drawing/2016/5/13/chartex" xmlns:cx8="http://schemas.microsoft.com/office/drawing/2016/5/14/chartex" xmlns:mc="http://schemas.openxmlformats.org/markup-compatibility/2006" xmlns:aink="http://schemas.microsoft.com/office/drawing/2016/ink" xmlns:am3d="http://schemas.microsoft.com/office/drawing/2017/model3d" xmlns:o="urn:schemas-microsoft-com:office:office" xmlns:r="http://schemas.openxmlformats.org/officeDocument/2006/relationships" xmlns:m="http://schemas.openxmlformats.org/officeDocument/2006/math" xmlns:v="urn:schemas-microsoft-com:vml" xmlns:wp14="http://schemas.microsoft.com/office/word/2010/wordprocessingDrawing" xmlns:wp="http://schemas.openxmlformats.org/drawingml/2006/wordprocessingDrawing" xmlns:w10="urn:schemas-microsoft-com:office:word" xmlns:w="http://schemas.openxmlformats.org/wordprocessingml/2006/main" xmlns:w14="http://schemas.microsoft.com/office/word/2010/wordml" xmlns:w15="http://schemas.microsoft.com/office/word/2012/wordml" xmlns:w16cid="http://schemas.microsoft.com/office/word/2016/wordml/cid" xmlns:w16se="http://schemas.microsoft.com/office/word/2015/wordml/symex" xmlns:wpg="http://schemas.microsoft.com/office/word/2010/wordprocessingGroup" xmlns:wpi="http://schemas.microsoft.com/office/word/2010/wordprocessingInk" xmlns:wne="http://schemas.microsoft.com/office/word/2006/wordml" xmlns:wps="http://schemas.microsoft.com/office/word/2010/wordprocessingShape" mc:Ignorable="w14 w15 w16se w16cid wp14">
+<w:document xmlns:wpc="http://schemas.microsoft.com/office/word/2010/wordprocessingCanvas" xmlns:cx="http://schemas.microsoft.com/office/drawing/2014/chartex" xmlns:cx1="http://schemas.microsoft.com/office/drawing/2015/9/8/chartex" xmlns:mc="http://schemas.openxmlformats.org/markup-compatibility/2006" xmlns:o="urn:schemas-microsoft-com:office:office" xmlns:r="http://schemas.openxmlformats.org/officeDocument/2006/relationships" xmlns:m="http://schemas.openxmlformats.org/officeDocument/2006/math" xmlns:v="urn:schemas-microsoft-com:vml" xmlns:wp14="http://schemas.microsoft.com/office/word/2010/wordprocessingDrawing" xmlns:wp="http://schemas.openxmlformats.org/drawingml/2006/wordprocessingDrawing" xmlns:w10="urn:schemas-microsoft-com:office:word" xmlns:w="http://schemas.openxmlformats.org/wordprocessingml/2006/main" xmlns:w14="http://schemas.microsoft.com/office/word/2010/wordml" xmlns:w15="http://schemas.microsoft.com/office/word/2012/wordml" xmlns:w16se="http://schemas.microsoft.com/office/word/2015/wordml/symex" xmlns:wpg="http://schemas.microsoft.com/office/word/2010/wordprocessingGroup" xmlns:wpi="http://schemas.microsoft.com/office/word/2010/wordprocessingInk" xmlns:wne="http://schemas.microsoft.com/office/word/2006/wordml" xmlns:wps="http://schemas.microsoft.com/office/word/2010/wordprocessingShape" mc:Ignorable="w14 w15 w16se wp14">
   <w:background w:color="A5A5A5" w:themeColor="background1" w:themeShade="A5"/>
   <w:body>
     <w:p>
@@ -810,7 +810,7 @@
             </w:rPr>
             <w:fldChar w:fldCharType="separate"/>
           </w:r>
-          <w:hyperlink w:anchor="_Toc2114607" w:history="1">
+          <w:hyperlink w:anchor="_Toc2251378" w:history="1">
             <w:r>
               <w:rPr>
                 <w:rStyle w:val="Hyperlink"/>
@@ -837,7 +837,7 @@
                 <w:noProof/>
                 <w:webHidden/>
               </w:rPr>
-              <w:instrText xml:space="preserve"> PAGEREF _Toc2114607 \h </w:instrText>
+              <w:instrText xml:space="preserve"> PAGEREF _Toc2251378 \h </w:instrText>
             </w:r>
             <w:r>
               <w:rPr>
@@ -880,13 +880,13 @@
               <w:lang w:eastAsia="en-GB"/>
             </w:rPr>
           </w:pPr>
-          <w:hyperlink w:anchor="_Toc2114608" w:history="1">
+          <w:hyperlink w:anchor="_Toc2251379" w:history="1">
             <w:r>
               <w:rPr>
                 <w:rStyle w:val="Hyperlink"/>
                 <w:noProof/>
               </w:rPr>
-              <w:t>Overall Aims – Criteria 1, a portion of 15% - 150 words curr 46words</w:t>
+              <w:t>Overall Aims – Criteria 1, a portion of 15% - 150 words curr 106words</w:t>
             </w:r>
             <w:r>
               <w:rPr>
@@ -907,7 +907,7 @@
                 <w:noProof/>
                 <w:webHidden/>
               </w:rPr>
-              <w:instrText xml:space="preserve"> PAGEREF _Toc2114608 \h </w:instrText>
+              <w:instrText xml:space="preserve"> PAGEREF _Toc2251379 \h </w:instrText>
             </w:r>
             <w:r>
               <w:rPr>
@@ -950,7 +950,7 @@
               <w:lang w:eastAsia="en-GB"/>
             </w:rPr>
           </w:pPr>
-          <w:hyperlink w:anchor="_Toc2114609" w:history="1">
+          <w:hyperlink w:anchor="_Toc2251380" w:history="1">
             <w:r>
               <w:rPr>
                 <w:rStyle w:val="Hyperlink"/>
@@ -977,7 +977,7 @@
                 <w:noProof/>
                 <w:webHidden/>
               </w:rPr>
-              <w:instrText xml:space="preserve"> PAGEREF _Toc2114609 \h </w:instrText>
+              <w:instrText xml:space="preserve"> PAGEREF _Toc2251380 \h </w:instrText>
             </w:r>
             <w:r>
               <w:rPr>
@@ -1020,7 +1020,7 @@
               <w:lang w:eastAsia="en-GB"/>
             </w:rPr>
           </w:pPr>
-          <w:hyperlink w:anchor="_Toc2114610" w:history="1">
+          <w:hyperlink w:anchor="_Toc2251381" w:history="1">
             <w:r>
               <w:rPr>
                 <w:rStyle w:val="Hyperlink"/>
@@ -1047,7 +1047,7 @@
                 <w:noProof/>
                 <w:webHidden/>
               </w:rPr>
-              <w:instrText xml:space="preserve"> PAGEREF _Toc2114610 \h </w:instrText>
+              <w:instrText xml:space="preserve"> PAGEREF _Toc2251381 \h </w:instrText>
             </w:r>
             <w:r>
               <w:rPr>
@@ -1090,13 +1090,13 @@
               <w:lang w:eastAsia="en-GB"/>
             </w:rPr>
           </w:pPr>
-          <w:hyperlink w:anchor="_Toc2114611" w:history="1">
+          <w:hyperlink w:anchor="_Toc2251382" w:history="1">
             <w:r>
               <w:rPr>
                 <w:rStyle w:val="Hyperlink"/>
                 <w:noProof/>
               </w:rPr>
-              <w:t>3 Project Specification – Criteria 3, 15% 450 words</w:t>
+              <w:t>3 Project Specification – Criteria 3, 15% 450 words – 140 words</w:t>
             </w:r>
             <w:r>
               <w:rPr>
@@ -1117,7 +1117,7 @@
                 <w:noProof/>
                 <w:webHidden/>
               </w:rPr>
-              <w:instrText xml:space="preserve"> PAGEREF _Toc2114611 \h </w:instrText>
+              <w:instrText xml:space="preserve"> PAGEREF _Toc2251382 \h </w:instrText>
             </w:r>
             <w:r>
               <w:rPr>
@@ -1137,7 +1137,7 @@
                 <w:noProof/>
                 <w:webHidden/>
               </w:rPr>
-              <w:t>3</w:t>
+              <w:t>4</w:t>
             </w:r>
             <w:r>
               <w:rPr>
@@ -1160,7 +1160,7 @@
               <w:lang w:eastAsia="en-GB"/>
             </w:rPr>
           </w:pPr>
-          <w:hyperlink w:anchor="_Toc2114612" w:history="1">
+          <w:hyperlink w:anchor="_Toc2251383" w:history="1">
             <w:r>
               <w:rPr>
                 <w:rStyle w:val="Hyperlink"/>
@@ -1187,7 +1187,7 @@
                 <w:noProof/>
                 <w:webHidden/>
               </w:rPr>
-              <w:instrText xml:space="preserve"> PAGEREF _Toc2114612 \h </w:instrText>
+              <w:instrText xml:space="preserve"> PAGEREF _Toc2251383 \h </w:instrText>
             </w:r>
             <w:r>
               <w:rPr>
@@ -1208,6 +1208,146 @@
                 <w:webHidden/>
               </w:rPr>
               <w:t>4</w:t>
+            </w:r>
+            <w:r>
+              <w:rPr>
+                <w:noProof/>
+                <w:webHidden/>
+              </w:rPr>
+              <w:fldChar w:fldCharType="end"/>
+            </w:r>
+          </w:hyperlink>
+        </w:p>
+        <w:p>
+          <w:pPr>
+            <w:pStyle w:val="TOC2"/>
+            <w:tabs>
+              <w:tab w:val="right" w:leader="dot" w:pos="9016"/>
+            </w:tabs>
+            <w:rPr>
+              <w:rFonts w:eastAsiaTheme="minorEastAsia"/>
+              <w:noProof/>
+              <w:lang w:eastAsia="en-GB"/>
+            </w:rPr>
+          </w:pPr>
+          <w:hyperlink w:anchor="_Toc2251384" w:history="1">
+            <w:r>
+              <w:rPr>
+                <w:rStyle w:val="Hyperlink"/>
+                <w:noProof/>
+              </w:rPr>
+              <w:t>Erosion</w:t>
+            </w:r>
+            <w:r>
+              <w:rPr>
+                <w:noProof/>
+                <w:webHidden/>
+              </w:rPr>
+              <w:tab/>
+            </w:r>
+            <w:r>
+              <w:rPr>
+                <w:noProof/>
+                <w:webHidden/>
+              </w:rPr>
+              <w:fldChar w:fldCharType="begin"/>
+            </w:r>
+            <w:r>
+              <w:rPr>
+                <w:noProof/>
+                <w:webHidden/>
+              </w:rPr>
+              <w:instrText xml:space="preserve"> PAGEREF _Toc2251384 \h </w:instrText>
+            </w:r>
+            <w:r>
+              <w:rPr>
+                <w:noProof/>
+                <w:webHidden/>
+              </w:rPr>
+            </w:r>
+            <w:r>
+              <w:rPr>
+                <w:noProof/>
+                <w:webHidden/>
+              </w:rPr>
+              <w:fldChar w:fldCharType="separate"/>
+            </w:r>
+            <w:r>
+              <w:rPr>
+                <w:noProof/>
+                <w:webHidden/>
+              </w:rPr>
+              <w:t>5</w:t>
+            </w:r>
+            <w:r>
+              <w:rPr>
+                <w:noProof/>
+                <w:webHidden/>
+              </w:rPr>
+              <w:fldChar w:fldCharType="end"/>
+            </w:r>
+          </w:hyperlink>
+        </w:p>
+        <w:p>
+          <w:pPr>
+            <w:pStyle w:val="TOC2"/>
+            <w:tabs>
+              <w:tab w:val="right" w:leader="dot" w:pos="9016"/>
+            </w:tabs>
+            <w:rPr>
+              <w:rFonts w:eastAsiaTheme="minorEastAsia"/>
+              <w:noProof/>
+              <w:lang w:eastAsia="en-GB"/>
+            </w:rPr>
+          </w:pPr>
+          <w:hyperlink w:anchor="_Toc2251385" w:history="1">
+            <w:r>
+              <w:rPr>
+                <w:rStyle w:val="Hyperlink"/>
+                <w:noProof/>
+              </w:rPr>
+              <w:t>Voronoi Diagrams – 120 words</w:t>
+            </w:r>
+            <w:r>
+              <w:rPr>
+                <w:noProof/>
+                <w:webHidden/>
+              </w:rPr>
+              <w:tab/>
+            </w:r>
+            <w:r>
+              <w:rPr>
+                <w:noProof/>
+                <w:webHidden/>
+              </w:rPr>
+              <w:fldChar w:fldCharType="begin"/>
+            </w:r>
+            <w:r>
+              <w:rPr>
+                <w:noProof/>
+                <w:webHidden/>
+              </w:rPr>
+              <w:instrText xml:space="preserve"> PAGEREF _Toc2251385 \h </w:instrText>
+            </w:r>
+            <w:r>
+              <w:rPr>
+                <w:noProof/>
+                <w:webHidden/>
+              </w:rPr>
+            </w:r>
+            <w:r>
+              <w:rPr>
+                <w:noProof/>
+                <w:webHidden/>
+              </w:rPr>
+              <w:fldChar w:fldCharType="separate"/>
+            </w:r>
+            <w:r>
+              <w:rPr>
+                <w:noProof/>
+                <w:webHidden/>
+              </w:rPr>
+              <w:t>5</w:t>
             </w:r>
             <w:r>
               <w:rPr>
@@ -1230,7 +1370,7 @@
               <w:lang w:eastAsia="en-GB"/>
             </w:rPr>
           </w:pPr>
-          <w:hyperlink w:anchor="_Toc2114613" w:history="1">
+          <w:hyperlink w:anchor="_Toc2251386" w:history="1">
             <w:r>
               <w:rPr>
                 <w:rStyle w:val="Hyperlink"/>
@@ -1257,7 +1397,7 @@
                 <w:noProof/>
                 <w:webHidden/>
               </w:rPr>
-              <w:instrText xml:space="preserve"> PAGEREF _Toc2114613 \h </w:instrText>
+              <w:instrText xml:space="preserve"> PAGEREF _Toc2251386 \h </w:instrText>
             </w:r>
             <w:r>
               <w:rPr>
@@ -1300,7 +1440,7 @@
               <w:lang w:eastAsia="en-GB"/>
             </w:rPr>
           </w:pPr>
-          <w:hyperlink w:anchor="_Toc2114614" w:history="1">
+          <w:hyperlink w:anchor="_Toc2251387" w:history="1">
             <w:r>
               <w:rPr>
                 <w:rStyle w:val="Hyperlink"/>
@@ -1327,7 +1467,7 @@
                 <w:noProof/>
                 <w:webHidden/>
               </w:rPr>
-              <w:instrText xml:space="preserve"> PAGEREF _Toc2114614 \h </w:instrText>
+              <w:instrText xml:space="preserve"> PAGEREF _Toc2251387 \h </w:instrText>
             </w:r>
             <w:r>
               <w:rPr>
@@ -1370,7 +1510,7 @@
               <w:lang w:eastAsia="en-GB"/>
             </w:rPr>
           </w:pPr>
-          <w:hyperlink w:anchor="_Toc2114615" w:history="1">
+          <w:hyperlink w:anchor="_Toc2251388" w:history="1">
             <w:r>
               <w:rPr>
                 <w:rStyle w:val="Hyperlink"/>
@@ -1397,7 +1537,7 @@
                 <w:noProof/>
                 <w:webHidden/>
               </w:rPr>
-              <w:instrText xml:space="preserve"> PAGEREF _Toc2114615 \h </w:instrText>
+              <w:instrText xml:space="preserve"> PAGEREF _Toc2251388 \h </w:instrText>
             </w:r>
             <w:r>
               <w:rPr>
@@ -1440,7 +1580,7 @@
               <w:lang w:eastAsia="en-GB"/>
             </w:rPr>
           </w:pPr>
-          <w:hyperlink w:anchor="_Toc2114616" w:history="1">
+          <w:hyperlink w:anchor="_Toc2251389" w:history="1">
             <w:r>
               <w:rPr>
                 <w:rStyle w:val="Hyperlink"/>
@@ -1467,7 +1607,7 @@
                 <w:noProof/>
                 <w:webHidden/>
               </w:rPr>
-              <w:instrText xml:space="preserve"> PAGEREF _Toc2114616 \h </w:instrText>
+              <w:instrText xml:space="preserve"> PAGEREF _Toc2251389 \h </w:instrText>
             </w:r>
             <w:r>
               <w:rPr>
@@ -1510,7 +1650,7 @@
               <w:lang w:eastAsia="en-GB"/>
             </w:rPr>
           </w:pPr>
-          <w:hyperlink w:anchor="_Toc2114617" w:history="1">
+          <w:hyperlink w:anchor="_Toc2251390" w:history="1">
             <w:r>
               <w:rPr>
                 <w:rStyle w:val="Hyperlink"/>
@@ -1537,7 +1677,7 @@
                 <w:noProof/>
                 <w:webHidden/>
               </w:rPr>
-              <w:instrText xml:space="preserve"> PAGEREF _Toc2114617 \h </w:instrText>
+              <w:instrText xml:space="preserve"> PAGEREF _Toc2251390 \h </w:instrText>
             </w:r>
             <w:r>
               <w:rPr>
@@ -1580,7 +1720,7 @@
               <w:lang w:eastAsia="en-GB"/>
             </w:rPr>
           </w:pPr>
-          <w:hyperlink w:anchor="_Toc2114618" w:history="1">
+          <w:hyperlink w:anchor="_Toc2251391" w:history="1">
             <w:r>
               <w:rPr>
                 <w:rStyle w:val="Hyperlink"/>
@@ -1607,7 +1747,7 @@
                 <w:noProof/>
                 <w:webHidden/>
               </w:rPr>
-              <w:instrText xml:space="preserve"> PAGEREF _Toc2114618 \h </w:instrText>
+              <w:instrText xml:space="preserve"> PAGEREF _Toc2251391 \h </w:instrText>
             </w:r>
             <w:r>
               <w:rPr>
@@ -1627,7 +1767,7 @@
                 <w:noProof/>
                 <w:webHidden/>
               </w:rPr>
-              <w:t>9</w:t>
+              <w:t>8</w:t>
             </w:r>
             <w:r>
               <w:rPr>
@@ -1650,7 +1790,7 @@
               <w:lang w:eastAsia="en-GB"/>
             </w:rPr>
           </w:pPr>
-          <w:hyperlink w:anchor="_Toc2114619" w:history="1">
+          <w:hyperlink w:anchor="_Toc2251392" w:history="1">
             <w:r>
               <w:rPr>
                 <w:rStyle w:val="Hyperlink"/>
@@ -1677,7 +1817,7 @@
                 <w:noProof/>
                 <w:webHidden/>
               </w:rPr>
-              <w:instrText xml:space="preserve"> PAGEREF _Toc2114619 \h </w:instrText>
+              <w:instrText xml:space="preserve"> PAGEREF _Toc2251392 \h </w:instrText>
             </w:r>
             <w:r>
               <w:rPr>
@@ -1720,13 +1860,13 @@
               <w:lang w:eastAsia="en-GB"/>
             </w:rPr>
           </w:pPr>
-          <w:hyperlink w:anchor="_Toc2114620" w:history="1">
+          <w:hyperlink w:anchor="_Toc2251393" w:history="1">
             <w:r>
               <w:rPr>
                 <w:rStyle w:val="Hyperlink"/>
                 <w:noProof/>
               </w:rPr>
-              <w:t>Reference List and Reading list – part of 2, a portion of 20%</w:t>
+              <w:t>Reference List – part of 2, a portion of 20%</w:t>
             </w:r>
             <w:r>
               <w:rPr>
@@ -1747,7 +1887,7 @@
                 <w:noProof/>
                 <w:webHidden/>
               </w:rPr>
-              <w:instrText xml:space="preserve"> PAGEREF _Toc2114620 \h </w:instrText>
+              <w:instrText xml:space="preserve"> PAGEREF _Toc2251393 \h </w:instrText>
             </w:r>
             <w:r>
               <w:rPr>
@@ -1790,13 +1930,13 @@
               <w:lang w:eastAsia="en-GB"/>
             </w:rPr>
           </w:pPr>
-          <w:hyperlink w:anchor="_Toc2114621" w:history="1">
+          <w:hyperlink w:anchor="_Toc2251394" w:history="1">
             <w:r>
               <w:rPr>
                 <w:rStyle w:val="Hyperlink"/>
                 <w:noProof/>
               </w:rPr>
-              <w:t>Literature review – part of 2, a portion of 20%</w:t>
+              <w:t>Reading List</w:t>
             </w:r>
             <w:r>
               <w:rPr>
@@ -1817,7 +1957,7 @@
                 <w:noProof/>
                 <w:webHidden/>
               </w:rPr>
-              <w:instrText xml:space="preserve"> PAGEREF _Toc2114621 \h </w:instrText>
+              <w:instrText xml:space="preserve"> PAGEREF _Toc2251394 \h </w:instrText>
             </w:r>
             <w:r>
               <w:rPr>
@@ -1860,12 +2000,82 @@
               <w:lang w:eastAsia="en-GB"/>
             </w:rPr>
           </w:pPr>
-          <w:hyperlink w:anchor="_Toc2114622" w:history="1">
+          <w:hyperlink w:anchor="_Toc2251395" w:history="1">
             <w:r>
               <w:rPr>
                 <w:rStyle w:val="Hyperlink"/>
                 <w:noProof/>
               </w:rPr>
+              <w:t>Literature review – part of 2, a portion of 20%</w:t>
+            </w:r>
+            <w:r>
+              <w:rPr>
+                <w:noProof/>
+                <w:webHidden/>
+              </w:rPr>
+              <w:tab/>
+            </w:r>
+            <w:r>
+              <w:rPr>
+                <w:noProof/>
+                <w:webHidden/>
+              </w:rPr>
+              <w:fldChar w:fldCharType="begin"/>
+            </w:r>
+            <w:r>
+              <w:rPr>
+                <w:noProof/>
+                <w:webHidden/>
+              </w:rPr>
+              <w:instrText xml:space="preserve"> PAGEREF _Toc2251395 \h </w:instrText>
+            </w:r>
+            <w:r>
+              <w:rPr>
+                <w:noProof/>
+                <w:webHidden/>
+              </w:rPr>
+            </w:r>
+            <w:r>
+              <w:rPr>
+                <w:noProof/>
+                <w:webHidden/>
+              </w:rPr>
+              <w:fldChar w:fldCharType="separate"/>
+            </w:r>
+            <w:r>
+              <w:rPr>
+                <w:noProof/>
+                <w:webHidden/>
+              </w:rPr>
+              <w:t>A</w:t>
+            </w:r>
+            <w:r>
+              <w:rPr>
+                <w:noProof/>
+                <w:webHidden/>
+              </w:rPr>
+              <w:fldChar w:fldCharType="end"/>
+            </w:r>
+          </w:hyperlink>
+        </w:p>
+        <w:p>
+          <w:pPr>
+            <w:pStyle w:val="TOC2"/>
+            <w:tabs>
+              <w:tab w:val="right" w:leader="dot" w:pos="9016"/>
+            </w:tabs>
+            <w:rPr>
+              <w:rFonts w:eastAsiaTheme="minorEastAsia"/>
+              <w:noProof/>
+              <w:lang w:eastAsia="en-GB"/>
+            </w:rPr>
+          </w:pPr>
+          <w:hyperlink w:anchor="_Toc2251396" w:history="1">
+            <w:r>
+              <w:rPr>
+                <w:rStyle w:val="Hyperlink"/>
+                <w:noProof/>
+              </w:rPr>
               <w:t>Discussion of tools and tech</w:t>
             </w:r>
             <w:r>
@@ -1887,7 +2097,7 @@
                 <w:noProof/>
                 <w:webHidden/>
               </w:rPr>
-              <w:instrText xml:space="preserve"> PAGEREF _Toc2114622 \h </w:instrText>
+              <w:instrText xml:space="preserve"> PAGEREF _Toc2251396 \h </w:instrText>
             </w:r>
             <w:r>
               <w:rPr>
@@ -1930,7 +2140,7 @@
               <w:lang w:eastAsia="en-GB"/>
             </w:rPr>
           </w:pPr>
-          <w:hyperlink w:anchor="_Toc2114623" w:history="1">
+          <w:hyperlink w:anchor="_Toc2251397" w:history="1">
             <w:r>
               <w:rPr>
                 <w:rStyle w:val="Hyperlink"/>
@@ -1957,7 +2167,7 @@
                 <w:noProof/>
                 <w:webHidden/>
               </w:rPr>
-              <w:instrText xml:space="preserve"> PAGEREF _Toc2114623 \h </w:instrText>
+              <w:instrText xml:space="preserve"> PAGEREF _Toc2251397 \h </w:instrText>
             </w:r>
             <w:r>
               <w:rPr>
@@ -2000,7 +2210,7 @@
               <w:lang w:eastAsia="en-GB"/>
             </w:rPr>
           </w:pPr>
-          <w:hyperlink w:anchor="_Toc2114624" w:history="1">
+          <w:hyperlink w:anchor="_Toc2251398" w:history="1">
             <w:r>
               <w:rPr>
                 <w:rStyle w:val="Hyperlink"/>
@@ -2027,7 +2237,7 @@
                 <w:noProof/>
                 <w:webHidden/>
               </w:rPr>
-              <w:instrText xml:space="preserve"> PAGEREF _Toc2114624 \h </w:instrText>
+              <w:instrText xml:space="preserve"> PAGEREF _Toc2251398 \h </w:instrText>
             </w:r>
             <w:r>
               <w:rPr>
@@ -2070,7 +2280,7 @@
               <w:lang w:eastAsia="en-GB"/>
             </w:rPr>
           </w:pPr>
-          <w:hyperlink w:anchor="_Toc2114625" w:history="1">
+          <w:hyperlink w:anchor="_Toc2251399" w:history="1">
             <w:r>
               <w:rPr>
                 <w:rStyle w:val="Hyperlink"/>
@@ -2097,7 +2307,7 @@
                 <w:noProof/>
                 <w:webHidden/>
               </w:rPr>
-              <w:instrText xml:space="preserve"> PAGEREF _Toc2114625 \h </w:instrText>
+              <w:instrText xml:space="preserve"> PAGEREF _Toc2251399 \h </w:instrText>
             </w:r>
             <w:r>
               <w:rPr>
@@ -2149,7 +2359,7 @@
       <w:pPr>
         <w:pStyle w:val="personalHeading"/>
       </w:pPr>
-      <w:bookmarkStart w:id="0" w:name="_Toc2114607"/>
+      <w:bookmarkStart w:id="0" w:name="_Toc2251378"/>
       <w:r>
         <w:lastRenderedPageBreak/>
         <w:t xml:space="preserve">1 </w:t>
@@ -2195,15 +2405,7 @@
       </w:r>
       <w:proofErr w:type="spellEnd"/>
       <w:r>
-        <w:t xml:space="preserve">), with a focus on fantasy settings </w:t>
-      </w:r>
-      <w:proofErr w:type="gramStart"/>
-      <w:r>
-        <w:t>similar to</w:t>
-      </w:r>
-      <w:proofErr w:type="gramEnd"/>
-      <w:r>
-        <w:t xml:space="preserve"> ones used in Dungeons and Dragons (D&amp;D) (</w:t>
+        <w:t>), with a focus on fantasy settings similar to ones used in Dungeons and Dragons (D&amp;D) (</w:t>
       </w:r>
       <w:r>
         <w:rPr>
@@ -2220,7 +2422,16 @@
         <w:pStyle w:val="Basic"/>
       </w:pPr>
       <w:r>
-        <w:t>This project is being created to gain a deeper understanding for procedural world building techniques.</w:t>
+        <w:t>This project is</w:t>
+      </w:r>
+      <w:r>
+        <w:t xml:space="preserve"> different from other similar projects </w:t>
+      </w:r>
+      <w:r>
+        <w:t xml:space="preserve">that already exist </w:t>
+      </w:r>
+      <w:r>
+        <w:t xml:space="preserve">due to its focus on being 3D and stylised while others are visually represented in 2D.  </w:t>
       </w:r>
     </w:p>
     <w:p>
@@ -2250,7 +2461,7 @@
       <w:pPr>
         <w:pStyle w:val="personalHeading"/>
       </w:pPr>
-      <w:bookmarkStart w:id="1" w:name="_Toc2114608"/>
+      <w:bookmarkStart w:id="1" w:name="_Toc2251379"/>
       <w:r>
         <w:t>Overall Aims</w:t>
       </w:r>
@@ -2340,7 +2551,7 @@
       <w:pPr>
         <w:pStyle w:val="personalHeading"/>
       </w:pPr>
-      <w:bookmarkStart w:id="2" w:name="_Toc2114609"/>
+      <w:bookmarkStart w:id="2" w:name="_Toc2251380"/>
       <w:r>
         <w:t>Objectives</w:t>
       </w:r>
@@ -2512,16 +2723,11 @@
         </w:numPr>
       </w:pPr>
       <w:r>
-        <w:t>Add a “party”</w:t>
-      </w:r>
-      <w:proofErr w:type="gramStart"/>
-      <w:r>
-        <w:t>/</w:t>
+        <w:t>Add a “party”/</w:t>
       </w:r>
       <w:r>
         <w:t>“</w:t>
       </w:r>
-      <w:proofErr w:type="gramEnd"/>
       <w:r>
         <w:t xml:space="preserve">important person” token so it’s possible to keep track of where certain individuals are in the world. </w:t>
       </w:r>
@@ -2575,7 +2781,7 @@
       <w:pPr>
         <w:pStyle w:val="personalHeading"/>
       </w:pPr>
-      <w:bookmarkStart w:id="3" w:name="_Toc2114610"/>
+      <w:bookmarkStart w:id="3" w:name="_Toc2251381"/>
       <w:r>
         <w:t xml:space="preserve">2 </w:t>
       </w:r>
@@ -2610,21 +2816,7 @@
         <w:rPr>
           <w:color w:val="FF0000"/>
         </w:rPr>
-        <w:t xml:space="preserve">AAAAAAAAAAAAAA fill this out </w:t>
-      </w:r>
-      <w:proofErr w:type="gramStart"/>
-      <w:r>
-        <w:rPr>
-          <w:color w:val="FF0000"/>
-        </w:rPr>
-        <w:t>you</w:t>
-      </w:r>
-      <w:proofErr w:type="gramEnd"/>
-      <w:r>
-        <w:rPr>
-          <w:color w:val="FF0000"/>
-        </w:rPr>
-        <w:t xml:space="preserve"> dumbass</w:t>
+        <w:t>AAAAAAAAAAAAAA fill this out you dumbass</w:t>
       </w:r>
     </w:p>
     <w:p>
@@ -2758,7 +2950,7 @@
       <w:pPr>
         <w:pStyle w:val="personalHeading"/>
       </w:pPr>
-      <w:bookmarkStart w:id="4" w:name="_Toc2114611"/>
+      <w:bookmarkStart w:id="4" w:name="_Toc2251382"/>
       <w:r>
         <w:t xml:space="preserve">3 </w:t>
       </w:r>
@@ -2777,10 +2969,10 @@
       <w:r>
         <w:t xml:space="preserve"> 450 words</w:t>
       </w:r>
+      <w:r>
+        <w:t xml:space="preserve"> – 140 words</w:t>
+      </w:r>
       <w:bookmarkEnd w:id="4"/>
-      <w:r>
-        <w:t xml:space="preserve"> – 140 words</w:t>
-      </w:r>
     </w:p>
     <w:p>
       <w:pPr>
@@ -2791,15 +2983,7 @@
         </w:numPr>
       </w:pPr>
       <w:r>
-        <w:t xml:space="preserve">Fully detailed description of the “product” </w:t>
-      </w:r>
-      <w:proofErr w:type="gramStart"/>
-      <w:r>
-        <w:t>use</w:t>
-      </w:r>
-      <w:proofErr w:type="gramEnd"/>
-      <w:r>
-        <w:t xml:space="preserve"> short clear descriptions with measurable values</w:t>
+        <w:t>Fully detailed description of the “product” use short clear descriptions with measurable values</w:t>
       </w:r>
     </w:p>
     <w:p>
@@ -3103,7 +3287,7 @@
       <w:pPr>
         <w:pStyle w:val="personalHeading"/>
       </w:pPr>
-      <w:bookmarkStart w:id="5" w:name="_Toc2114612"/>
+      <w:bookmarkStart w:id="5" w:name="_Toc2251383"/>
       <w:r>
         <w:t xml:space="preserve">4 </w:t>
       </w:r>
@@ -3231,9 +3415,11 @@
       <w:pPr>
         <w:pStyle w:val="personalHeading2"/>
       </w:pPr>
+      <w:bookmarkStart w:id="6" w:name="_Toc2251384"/>
       <w:r>
         <w:t>Erosion</w:t>
       </w:r>
+      <w:bookmarkEnd w:id="6"/>
     </w:p>
     <w:p>
       <w:pPr>
@@ -3359,27 +3545,21 @@
       <w:pPr>
         <w:pStyle w:val="personalHeading2"/>
       </w:pPr>
+      <w:bookmarkStart w:id="7" w:name="_Toc2251385"/>
       <w:r>
         <w:t xml:space="preserve">Voronoi Diagrams </w:t>
       </w:r>
       <w:r>
         <w:t>– 120 words</w:t>
       </w:r>
-    </w:p>
-    <w:p>
-      <w:pPr>
-        <w:pStyle w:val="Basic"/>
-      </w:pPr>
-      <w:r>
-        <w:t xml:space="preserve">A Voronoi diagram is a way to create polygons based off an inputted set of points, which is created by passing the points into the </w:t>
-      </w:r>
-      <w:proofErr w:type="gramStart"/>
-      <w:r>
-        <w:t>fortunes</w:t>
-      </w:r>
-      <w:proofErr w:type="gramEnd"/>
-      <w:r>
-        <w:t xml:space="preserve"> algorithm</w:t>
+      <w:bookmarkEnd w:id="7"/>
+    </w:p>
+    <w:p>
+      <w:pPr>
+        <w:pStyle w:val="Basic"/>
+      </w:pPr>
+      <w:r>
+        <w:t>A Voronoi diagram is a way to create polygons based off an inputted set of points, which is created by passing the points into the fortunes algorithm</w:t>
       </w:r>
       <w:r>
         <w:t xml:space="preserve"> </w:t>
@@ -3389,6 +3569,7 @@
         <w:t>(</w:t>
       </w:r>
       <w:proofErr w:type="spellStart"/>
+      <w:proofErr w:type="gramStart"/>
       <w:r>
         <w:rPr>
           <w:color w:val="FF0000"/>
@@ -3402,6 +3583,7 @@
         </w:rPr>
         <w:t xml:space="preserve"> :3</w:t>
       </w:r>
+      <w:proofErr w:type="gramEnd"/>
       <w:r>
         <w:t>)</w:t>
       </w:r>
@@ -3447,7 +3629,7 @@
       <w:pPr>
         <w:pStyle w:val="personalHeading"/>
       </w:pPr>
-      <w:bookmarkStart w:id="6" w:name="_Toc2114613"/>
+      <w:bookmarkStart w:id="8" w:name="_Toc2251386"/>
       <w:r>
         <w:t xml:space="preserve">Discussion of tools and technologies </w:t>
       </w:r>
@@ -3463,7 +3645,7 @@
       <w:r>
         <w:t xml:space="preserve"> - 250 words</w:t>
       </w:r>
-      <w:bookmarkEnd w:id="6"/>
+      <w:bookmarkEnd w:id="8"/>
     </w:p>
     <w:p>
       <w:pPr>
@@ -3750,7 +3932,7 @@
       <w:pPr>
         <w:pStyle w:val="personalHeading"/>
       </w:pPr>
-      <w:bookmarkStart w:id="7" w:name="_Toc2114614"/>
+      <w:bookmarkStart w:id="9" w:name="_Toc2251387"/>
       <w:r>
         <w:t>Discussion of software dev methodology</w:t>
       </w:r>
@@ -3766,7 +3948,7 @@
       <w:r>
         <w:t xml:space="preserve"> - 375 words</w:t>
       </w:r>
-      <w:bookmarkEnd w:id="7"/>
+      <w:bookmarkEnd w:id="9"/>
     </w:p>
     <w:p>
       <w:pPr>
@@ -3911,7 +4093,7 @@
       <w:pPr>
         <w:pStyle w:val="personalHeading"/>
       </w:pPr>
-      <w:bookmarkStart w:id="8" w:name="_Toc2114615"/>
+      <w:bookmarkStart w:id="10" w:name="_Toc2251388"/>
       <w:r>
         <w:t xml:space="preserve">Discussion of project management tools and metrics </w:t>
       </w:r>
@@ -3927,7 +4109,7 @@
       <w:r>
         <w:t xml:space="preserve"> - 375 words</w:t>
       </w:r>
-      <w:bookmarkEnd w:id="8"/>
+      <w:bookmarkEnd w:id="10"/>
     </w:p>
     <w:p>
       <w:pPr>
@@ -3942,19 +4124,11 @@
       <w:r>
         <w:t xml:space="preserve"> – </w:t>
       </w:r>
-      <w:proofErr w:type="gramStart"/>
       <w:r>
         <w:rPr>
           <w:color w:val="FF0000"/>
         </w:rPr>
-        <w:t>Actually</w:t>
-      </w:r>
-      <w:proofErr w:type="gramEnd"/>
-      <w:r>
-        <w:rPr>
-          <w:color w:val="FF0000"/>
-        </w:rPr>
-        <w:t xml:space="preserve"> talk about what this means </w:t>
+        <w:t xml:space="preserve">Actually talk about what this means </w:t>
       </w:r>
     </w:p>
     <w:p>
@@ -4018,11 +4192,11 @@
       <w:pPr>
         <w:pStyle w:val="personalHeading"/>
       </w:pPr>
-      <w:bookmarkStart w:id="9" w:name="_Toc2114616"/>
+      <w:bookmarkStart w:id="11" w:name="_Toc2251389"/>
       <w:r>
         <w:t>Resource implications</w:t>
       </w:r>
-      <w:bookmarkEnd w:id="9"/>
+      <w:bookmarkEnd w:id="11"/>
       <w:r>
         <w:t xml:space="preserve"> </w:t>
       </w:r>
@@ -4040,8 +4214,6 @@
       <w:r>
         <w:t>,</w:t>
       </w:r>
-      <w:bookmarkStart w:id="10" w:name="_GoBack"/>
-      <w:bookmarkEnd w:id="10"/>
       <w:r>
         <w:t xml:space="preserve"> as it is a product designed to be used by people to assist with their table top gaming. People at Solent’s D20 </w:t>
       </w:r>
@@ -4058,7 +4230,7 @@
       <w:pPr>
         <w:pStyle w:val="personalHeading"/>
       </w:pPr>
-      <w:bookmarkStart w:id="11" w:name="_Toc2114617"/>
+      <w:bookmarkStart w:id="12" w:name="_Toc2251390"/>
       <w:r>
         <w:t xml:space="preserve">High level overview of classes that may be required </w:t>
       </w:r>
@@ -4074,7 +4246,7 @@
       <w:r>
         <w:t xml:space="preserve"> - 125 words</w:t>
       </w:r>
-      <w:bookmarkEnd w:id="11"/>
+      <w:bookmarkEnd w:id="12"/>
     </w:p>
     <w:p>
       <w:pPr>
@@ -4232,7 +4404,7 @@
       <w:pPr>
         <w:pStyle w:val="personalHeading"/>
       </w:pPr>
-      <w:bookmarkStart w:id="12" w:name="_Toc2114618"/>
+      <w:bookmarkStart w:id="13" w:name="_Toc2251391"/>
       <w:r>
         <w:t xml:space="preserve">High level flow diagrams and pseudocode </w:t>
       </w:r>
@@ -4248,7 +4420,7 @@
       <w:r>
         <w:t xml:space="preserve"> - 125 words</w:t>
       </w:r>
-      <w:bookmarkEnd w:id="12"/>
+      <w:bookmarkEnd w:id="13"/>
     </w:p>
     <w:p>
       <w:pPr>
@@ -4371,12 +4543,12 @@
       <w:pPr>
         <w:pStyle w:val="personalHeading"/>
       </w:pPr>
-      <w:bookmarkStart w:id="13" w:name="_Toc2114619"/>
+      <w:bookmarkStart w:id="14" w:name="_Toc2251392"/>
       <w:r>
         <w:lastRenderedPageBreak/>
         <w:t>Appendices</w:t>
       </w:r>
-      <w:bookmarkEnd w:id="13"/>
+      <w:bookmarkEnd w:id="14"/>
       <w:r>
         <w:t xml:space="preserve"> </w:t>
       </w:r>
@@ -4385,7 +4557,7 @@
       <w:pPr>
         <w:pStyle w:val="personalHeading2"/>
       </w:pPr>
-      <w:bookmarkStart w:id="14" w:name="_Toc2114620"/>
+      <w:bookmarkStart w:id="15" w:name="_Toc2251393"/>
       <w:r>
         <w:t>Reference List</w:t>
       </w:r>
@@ -4395,7 +4567,7 @@
       <w:r>
         <w:t>– part of 2, a portion of 20%</w:t>
       </w:r>
-      <w:bookmarkEnd w:id="14"/>
+      <w:bookmarkEnd w:id="15"/>
     </w:p>
     <w:p>
       <w:pPr>
@@ -4411,9 +4583,11 @@
       <w:pPr>
         <w:pStyle w:val="personalHeading2"/>
       </w:pPr>
+      <w:bookmarkStart w:id="16" w:name="_Toc2251394"/>
       <w:r>
         <w:t>Reading List</w:t>
       </w:r>
+      <w:bookmarkEnd w:id="16"/>
     </w:p>
     <w:p>
       <w:pPr>
@@ -4424,14 +4598,14 @@
       <w:pPr>
         <w:pStyle w:val="personalHeading2"/>
       </w:pPr>
-      <w:bookmarkStart w:id="15" w:name="_Toc2114621"/>
+      <w:bookmarkStart w:id="17" w:name="_Toc2251395"/>
       <w:r>
         <w:t>Literature review</w:t>
       </w:r>
       <w:r>
         <w:t xml:space="preserve"> – part of 2, a portion of 20%</w:t>
       </w:r>
-      <w:bookmarkEnd w:id="15"/>
+      <w:bookmarkEnd w:id="17"/>
       <w:r>
         <w:t xml:space="preserve"> </w:t>
       </w:r>
@@ -4470,15 +4644,7 @@
         <w:t xml:space="preserve"> gen </w:t>
       </w:r>
       <w:r>
-        <w:t xml:space="preserve">which describes a good process on how to break down the needs of the generator and specifically want is desired from the generator. This is not specifically linked to the project, just the general field of generative content </w:t>
-      </w:r>
-      <w:proofErr w:type="gramStart"/>
-      <w:r>
-        <w:t>as a whole but</w:t>
-      </w:r>
-      <w:proofErr w:type="gramEnd"/>
-      <w:r>
-        <w:t xml:space="preserve"> it can help with the initial breaking down on needs and requirements.</w:t>
+        <w:t>which describes a good process on how to break down the needs of the generator and specifically want is desired from the generator. This is not specifically linked to the project, just the general field of generative content as a whole but it can help with the initial breaking down on needs and requirements.</w:t>
       </w:r>
     </w:p>
     <w:p>
@@ -4515,15 +4681,7 @@
         <w:t xml:space="preserve"> diagrams to define biomes.</w:t>
       </w:r>
       <w:r>
-        <w:t xml:space="preserve"> This will be a very useful article if this approach is taken as it goes through the entire process to generate terrain as </w:t>
-      </w:r>
-      <w:proofErr w:type="gramStart"/>
-      <w:r>
-        <w:t>the end result</w:t>
-      </w:r>
-      <w:proofErr w:type="gramEnd"/>
-      <w:r>
-        <w:t xml:space="preserve"> has all the generative features this project requires. </w:t>
+        <w:t xml:space="preserve"> This will be a very useful article if this approach is taken as it goes through the entire process to generate terrain as the end result has all the generative features this project requires. </w:t>
       </w:r>
       <w:r>
         <w:t xml:space="preserve">  </w:t>
@@ -4568,15 +4726,7 @@
         <w:t xml:space="preserve"> diagrams. Very difficult to understand due to its’ pure </w:t>
       </w:r>
       <w:r>
-        <w:t xml:space="preserve">technical approach. It is very relevant as the original source but is not suitable as it’s very challenging to follow and newer sources pertaining to the </w:t>
-      </w:r>
-      <w:proofErr w:type="gramStart"/>
-      <w:r>
-        <w:t>fortunes</w:t>
-      </w:r>
-      <w:proofErr w:type="gramEnd"/>
-      <w:r>
-        <w:t xml:space="preserve"> algorithm explain the process much better.  </w:t>
+        <w:t xml:space="preserve">technical approach. It is very relevant as the original source but is not suitable as it’s very challenging to follow and newer sources pertaining to the fortunes algorithm explain the process much better.  </w:t>
       </w:r>
       <w:r>
         <w:t xml:space="preserve"> </w:t>
@@ -4710,15 +4860,7 @@
       </w:r>
       <w:proofErr w:type="gramEnd"/>
       <w:r>
-        <w:t xml:space="preserve"> to explain very well. Might be my key to kingdom hearts. The arc-blade    - </w:t>
-      </w:r>
-      <w:proofErr w:type="gramStart"/>
-      <w:r>
-        <w:t>actually re-read</w:t>
-      </w:r>
-      <w:proofErr w:type="gramEnd"/>
-      <w:r>
-        <w:t xml:space="preserve"> through and start making pseudo code  </w:t>
+        <w:t xml:space="preserve"> to explain very well. Might be my key to kingdom hearts. The arc-blade    - actually re-read through and start making pseudo code  </w:t>
       </w:r>
     </w:p>
     <w:p>
@@ -4817,15 +4959,7 @@
         <w:pStyle w:val="Basic"/>
       </w:pPr>
       <w:r>
-        <w:t xml:space="preserve">A paper covering terrain generation which focuses on modelling based </w:t>
-      </w:r>
-      <w:proofErr w:type="gramStart"/>
-      <w:r>
-        <w:t>off of</w:t>
-      </w:r>
-      <w:proofErr w:type="gramEnd"/>
-      <w:r>
-        <w:t xml:space="preserve"> satellites imagery from NASA, an i</w:t>
+        <w:t>A paper covering terrain generation which focuses on modelling based off of satellites imagery from NASA, an i</w:t>
       </w:r>
       <w:r>
         <w:t>nteresting paper which could allow for more realism in the generator, although it is unlikely to prove useful due to the focus being on creating fantasy maps.</w:t>
@@ -4941,15 +5075,7 @@
         <w:pStyle w:val="Basic"/>
       </w:pPr>
       <w:r>
-        <w:t xml:space="preserve">A Whittaker diagram which describes how temperature and moisture levels define biomes. A good basis to base biome generation </w:t>
-      </w:r>
-      <w:proofErr w:type="gramStart"/>
-      <w:r>
-        <w:t>off of</w:t>
-      </w:r>
-      <w:proofErr w:type="gramEnd"/>
-      <w:r>
-        <w:t>, will be useful towards this project.</w:t>
+        <w:t>A Whittaker diagram which describes how temperature and moisture levels define biomes. A good basis to base biome generation off of, will be useful towards this project.</w:t>
       </w:r>
     </w:p>
     <w:p>
@@ -4967,8 +5093,13 @@
       <w:r>
         <w:t xml:space="preserve"> </w:t>
       </w:r>
-      <w:r>
-        <w:t xml:space="preserve">A tutorial series which discusses </w:t>
+      <w:proofErr w:type="gramStart"/>
+      <w:r>
+        <w:t>A</w:t>
+      </w:r>
+      <w:proofErr w:type="gramEnd"/>
+      <w:r>
+        <w:t xml:space="preserve"> tutorial series which discusses </w:t>
       </w:r>
       <w:r>
         <w:t>a way to implement biomes/ world maps </w:t>
@@ -4980,15 +5111,7 @@
         <w:t xml:space="preserve"> could be very helpful</w:t>
       </w:r>
       <w:r>
-        <w:t xml:space="preserve">, as the end results are similar to </w:t>
-      </w:r>
-      <w:proofErr w:type="gramStart"/>
-      <w:r>
-        <w:t>this projects</w:t>
-      </w:r>
-      <w:proofErr w:type="gramEnd"/>
-      <w:r>
-        <w:t xml:space="preserve"> end results. It also focuses on wrapping the map onto a sphere which will is not within the projects current scope.</w:t>
+        <w:t>, as the end results are similar to this projects end results. It also focuses on wrapping the map onto a sphere which will is not within the projects current scope.</w:t>
       </w:r>
     </w:p>
     <w:p>
@@ -5020,15 +5143,7 @@
         <w:t xml:space="preserve">An in-depth approach at how to generate hexagonal terrain in which </w:t>
       </w:r>
       <w:r>
-        <w:t xml:space="preserve">mountains will be contained in a hex tile. Resulting in a visual appearance not idea of this project as this tutorial’s goal is to generate civilization 5 like maps. Still it is a useful resource which would fulfil </w:t>
-      </w:r>
-      <w:proofErr w:type="gramStart"/>
-      <w:r>
-        <w:t>all of</w:t>
-      </w:r>
-      <w:proofErr w:type="gramEnd"/>
-      <w:r>
-        <w:t xml:space="preserve"> the projects other criteria.  </w:t>
+        <w:t xml:space="preserve">mountains will be contained in a hex tile. Resulting in a visual appearance not idea of this project as this tutorial’s goal is to generate civilization 5 like maps. Still it is a useful resource which would fulfil all of the projects other criteria.  </w:t>
       </w:r>
     </w:p>
     <w:p>
@@ -5072,21 +5187,7 @@
         <w:rPr>
           <w:color w:val="FF0000"/>
         </w:rPr>
-        <w:t xml:space="preserve">// unsure of relevance? </w:t>
-      </w:r>
-      <w:proofErr w:type="gramStart"/>
-      <w:r>
-        <w:rPr>
-          <w:color w:val="FF0000"/>
-        </w:rPr>
-        <w:t>Definitely needs</w:t>
-      </w:r>
-      <w:proofErr w:type="gramEnd"/>
-      <w:r>
-        <w:rPr>
-          <w:color w:val="FF0000"/>
-        </w:rPr>
-        <w:t xml:space="preserve"> changing to not first person</w:t>
+        <w:t>// unsure of relevance? Definitely needs changing to not first person</w:t>
       </w:r>
     </w:p>
     <w:p>
@@ -5334,11 +5435,11 @@
       <w:pPr>
         <w:pStyle w:val="personalHeading2"/>
       </w:pPr>
-      <w:bookmarkStart w:id="16" w:name="_Toc2114622"/>
+      <w:bookmarkStart w:id="18" w:name="_Toc2251396"/>
       <w:r>
         <w:t>Discussion of tools and tech</w:t>
       </w:r>
-      <w:bookmarkEnd w:id="16"/>
+      <w:bookmarkEnd w:id="18"/>
       <w:r>
         <w:t xml:space="preserve"> </w:t>
       </w:r>
@@ -5407,15 +5508,7 @@
               <w:pStyle w:val="NoSpacing"/>
             </w:pPr>
             <w:r>
-              <w:t xml:space="preserve">Procedural content developed previously (by </w:t>
-            </w:r>
-            <w:proofErr w:type="gramStart"/>
-            <w:r>
-              <w:t>myself</w:t>
-            </w:r>
-            <w:proofErr w:type="gramEnd"/>
-            <w:r>
-              <w:t>)</w:t>
+              <w:t>Procedural content developed previously (by myself)</w:t>
             </w:r>
           </w:p>
         </w:tc>
@@ -5830,15 +5923,7 @@
               <w:pStyle w:val="NoSpacing"/>
             </w:pPr>
             <w:r>
-              <w:t xml:space="preserve">Designed for 2D games, costs money to use, </w:t>
-            </w:r>
-            <w:proofErr w:type="gramStart"/>
-            <w:r>
-              <w:t>Requires</w:t>
-            </w:r>
-            <w:proofErr w:type="gramEnd"/>
-            <w:r>
-              <w:t xml:space="preserve"> learning a new language </w:t>
+              <w:t xml:space="preserve">Designed for 2D games, costs money to use, Requires learning a new language </w:t>
             </w:r>
           </w:p>
         </w:tc>
@@ -5987,15 +6072,7 @@
               <w:pStyle w:val="NoSpacing"/>
             </w:pPr>
             <w:r>
-              <w:t xml:space="preserve">Can result in a lot better performance when done correctly, </w:t>
-            </w:r>
-            <w:proofErr w:type="gramStart"/>
-            <w:r>
-              <w:t>As</w:t>
-            </w:r>
-            <w:proofErr w:type="gramEnd"/>
-            <w:r>
-              <w:t xml:space="preserve"> it is much lower level</w:t>
+              <w:t>Can result in a lot better performance when done correctly, As it is much lower level</w:t>
             </w:r>
           </w:p>
         </w:tc>
@@ -6028,11 +6105,11 @@
       <w:pPr>
         <w:pStyle w:val="personalHeading3"/>
       </w:pPr>
-      <w:bookmarkStart w:id="17" w:name="_Toc2114623"/>
+      <w:bookmarkStart w:id="19" w:name="_Toc2251397"/>
       <w:r>
         <w:t>Fortunes Algorithm pseudo code</w:t>
       </w:r>
-      <w:bookmarkEnd w:id="17"/>
+      <w:bookmarkEnd w:id="19"/>
       <w:r>
         <w:t xml:space="preserve"> </w:t>
       </w:r>
@@ -6486,31 +6563,23 @@
           <w:lang w:eastAsia="en-GB"/>
         </w:rPr>
       </w:pPr>
+      <w:proofErr w:type="gramStart"/>
       <w:r>
         <w:rPr>
           <w:rFonts w:ascii="Arial" w:eastAsia="Times New Roman" w:hAnsi="Arial" w:cs="Arial"/>
           <w:color w:val="000000"/>
           <w:lang w:eastAsia="en-GB"/>
         </w:rPr>
-        <w:t xml:space="preserve">remove squeezed cell from </w:t>
-      </w:r>
-      <w:proofErr w:type="gramStart"/>
+        <w:t>remove</w:t>
+      </w:r>
+      <w:proofErr w:type="gramEnd"/>
       <w:r>
         <w:rPr>
           <w:rFonts w:ascii="Arial" w:eastAsia="Times New Roman" w:hAnsi="Arial" w:cs="Arial"/>
           <w:color w:val="000000"/>
           <w:lang w:eastAsia="en-GB"/>
         </w:rPr>
-        <w:t>beachline(</w:t>
-      </w:r>
-      <w:proofErr w:type="gramEnd"/>
-      <w:r>
-        <w:rPr>
-          <w:rFonts w:ascii="Arial" w:eastAsia="Times New Roman" w:hAnsi="Arial" w:cs="Arial"/>
-          <w:color w:val="000000"/>
-          <w:lang w:eastAsia="en-GB"/>
-        </w:rPr>
-        <w:t xml:space="preserve">event point)  / circle event </w:t>
+        <w:t xml:space="preserve"> squeezed cell from beachline(event point)  / circle event </w:t>
       </w:r>
     </w:p>
     <w:p>
@@ -6551,7 +6620,6 @@
           <w:lang w:eastAsia="en-GB"/>
         </w:rPr>
         <w:tab/>
-        <w:t xml:space="preserve">if EL || </w:t>
       </w:r>
       <w:proofErr w:type="gramStart"/>
       <w:r>
@@ -6560,7 +6628,7 @@
           <w:color w:val="000000"/>
           <w:lang w:eastAsia="en-GB"/>
         </w:rPr>
-        <w:t>ER  =</w:t>
+        <w:t>if</w:t>
       </w:r>
       <w:proofErr w:type="gramEnd"/>
       <w:r>
@@ -6569,7 +6637,7 @@
           <w:color w:val="000000"/>
           <w:lang w:eastAsia="en-GB"/>
         </w:rPr>
-        <w:t xml:space="preserve">= null </w:t>
+        <w:t xml:space="preserve"> EL || ER  == null </w:t>
       </w:r>
     </w:p>
     <w:p>
@@ -7472,11 +7540,11 @@
       <w:pPr>
         <w:pStyle w:val="personalHeading2"/>
       </w:pPr>
-      <w:bookmarkStart w:id="18" w:name="_Toc2114624"/>
+      <w:bookmarkStart w:id="20" w:name="_Toc2251398"/>
       <w:r>
         <w:t>Discussion of software Dev methodology</w:t>
       </w:r>
-      <w:bookmarkEnd w:id="18"/>
+      <w:bookmarkEnd w:id="20"/>
       <w:r>
         <w:t xml:space="preserve"> </w:t>
       </w:r>
@@ -8323,11 +8391,429 @@
       <w:pPr>
         <w:pStyle w:val="personalHeading2"/>
       </w:pPr>
-      <w:bookmarkStart w:id="19" w:name="_Toc2114625"/>
+      <w:bookmarkStart w:id="21" w:name="_Toc2251399"/>
+      <w:r>
+        <w:t>Gantt Charts</w:t>
+      </w:r>
+    </w:p>
+    <w:p>
+      <w:pPr>
+        <w:pStyle w:val="Basic"/>
+      </w:pPr>
+      <w:r>
+        <w:rPr>
+          <w:noProof/>
+          <w:lang w:eastAsia="en-GB"/>
+        </w:rPr>
+        <w:drawing>
+          <wp:anchor distT="0" distB="0" distL="114300" distR="114300" simplePos="0" relativeHeight="251662336" behindDoc="0" locked="0" layoutInCell="1" allowOverlap="1">
+            <wp:simplePos x="0" y="0"/>
+            <wp:positionH relativeFrom="margin">
+              <wp:posOffset>-525145</wp:posOffset>
+            </wp:positionH>
+            <wp:positionV relativeFrom="paragraph">
+              <wp:posOffset>227965</wp:posOffset>
+            </wp:positionV>
+            <wp:extent cx="6781800" cy="1266825"/>
+            <wp:effectExtent l="0" t="0" r="0" b="9525"/>
+            <wp:wrapSquare wrapText="bothSides"/>
+            <wp:docPr id="4" name="Picture 4"/>
+            <wp:cNvGraphicFramePr>
+              <a:graphicFrameLocks xmlns:a="http://schemas.openxmlformats.org/drawingml/2006/main" noChangeAspect="1"/>
+            </wp:cNvGraphicFramePr>
+            <a:graphic xmlns:a="http://schemas.openxmlformats.org/drawingml/2006/main">
+              <a:graphicData uri="http://schemas.openxmlformats.org/drawingml/2006/picture">
+                <pic:pic xmlns:pic="http://schemas.openxmlformats.org/drawingml/2006/picture">
+                  <pic:nvPicPr>
+                    <pic:cNvPr id="1" name=""/>
+                    <pic:cNvPicPr/>
+                  </pic:nvPicPr>
+                  <pic:blipFill>
+                    <a:blip r:embed="rId47">
+                      <a:extLst>
+                        <a:ext uri="{28A0092B-C50C-407E-A947-70E740481C1C}">
+                          <a14:useLocalDpi xmlns:a14="http://schemas.microsoft.com/office/drawing/2010/main" val="0"/>
+                        </a:ext>
+                      </a:extLst>
+                    </a:blip>
+                    <a:stretch>
+                      <a:fillRect/>
+                    </a:stretch>
+                  </pic:blipFill>
+                  <pic:spPr>
+                    <a:xfrm>
+                      <a:off x="0" y="0"/>
+                      <a:ext cx="6781800" cy="1266825"/>
+                    </a:xfrm>
+                    <a:prstGeom prst="rect">
+                      <a:avLst/>
+                    </a:prstGeom>
+                  </pic:spPr>
+                </pic:pic>
+              </a:graphicData>
+            </a:graphic>
+            <wp14:sizeRelH relativeFrom="margin">
+              <wp14:pctWidth>0</wp14:pctWidth>
+            </wp14:sizeRelH>
+            <wp14:sizeRelV relativeFrom="margin">
+              <wp14:pctHeight>0</wp14:pctHeight>
+            </wp14:sizeRelV>
+          </wp:anchor>
+        </w:drawing>
+      </w:r>
+      <w:r>
+        <w:rPr>
+          <w:noProof/>
+          <w:lang w:eastAsia="en-GB"/>
+        </w:rPr>
+        <w:drawing>
+          <wp:anchor distT="0" distB="0" distL="114300" distR="114300" simplePos="0" relativeHeight="251663360" behindDoc="0" locked="0" layoutInCell="1" allowOverlap="1">
+            <wp:simplePos x="0" y="0"/>
+            <wp:positionH relativeFrom="column">
+              <wp:posOffset>-533400</wp:posOffset>
+            </wp:positionH>
+            <wp:positionV relativeFrom="paragraph">
+              <wp:posOffset>1513840</wp:posOffset>
+            </wp:positionV>
+            <wp:extent cx="6800850" cy="2085975"/>
+            <wp:effectExtent l="0" t="0" r="0" b="9525"/>
+            <wp:wrapSquare wrapText="bothSides"/>
+            <wp:docPr id="6" name="Picture 6"/>
+            <wp:cNvGraphicFramePr>
+              <a:graphicFrameLocks xmlns:a="http://schemas.openxmlformats.org/drawingml/2006/main" noChangeAspect="1"/>
+            </wp:cNvGraphicFramePr>
+            <a:graphic xmlns:a="http://schemas.openxmlformats.org/drawingml/2006/main">
+              <a:graphicData uri="http://schemas.openxmlformats.org/drawingml/2006/picture">
+                <pic:pic xmlns:pic="http://schemas.openxmlformats.org/drawingml/2006/picture">
+                  <pic:nvPicPr>
+                    <pic:cNvPr id="1" name=""/>
+                    <pic:cNvPicPr/>
+                  </pic:nvPicPr>
+                  <pic:blipFill>
+                    <a:blip r:embed="rId48">
+                      <a:extLst>
+                        <a:ext uri="{28A0092B-C50C-407E-A947-70E740481C1C}">
+                          <a14:useLocalDpi xmlns:a14="http://schemas.microsoft.com/office/drawing/2010/main" val="0"/>
+                        </a:ext>
+                      </a:extLst>
+                    </a:blip>
+                    <a:stretch>
+                      <a:fillRect/>
+                    </a:stretch>
+                  </pic:blipFill>
+                  <pic:spPr>
+                    <a:xfrm>
+                      <a:off x="0" y="0"/>
+                      <a:ext cx="6800850" cy="2085975"/>
+                    </a:xfrm>
+                    <a:prstGeom prst="rect">
+                      <a:avLst/>
+                    </a:prstGeom>
+                  </pic:spPr>
+                </pic:pic>
+              </a:graphicData>
+            </a:graphic>
+            <wp14:sizeRelH relativeFrom="margin">
+              <wp14:pctWidth>0</wp14:pctWidth>
+            </wp14:sizeRelH>
+            <wp14:sizeRelV relativeFrom="margin">
+              <wp14:pctHeight>0</wp14:pctHeight>
+            </wp14:sizeRelV>
+          </wp:anchor>
+        </w:drawing>
+      </w:r>
+      <w:r>
+        <w:t xml:space="preserve">Estimated duration </w:t>
+      </w:r>
+      <w:r>
+        <w:t>assuming only small issues occur</w:t>
+      </w:r>
+    </w:p>
+    <w:p>
+      <w:pPr>
+        <w:pStyle w:val="Basic"/>
+      </w:pPr>
+      <w:r>
+        <w:t xml:space="preserve">Estimated duration doubled to allow for larger issues </w:t>
+      </w:r>
+    </w:p>
+    <w:p>
+      <w:pPr>
+        <w:pStyle w:val="Basic"/>
+      </w:pPr>
+      <w:r>
+        <w:rPr>
+          <w:noProof/>
+          <w:lang w:eastAsia="en-GB"/>
+        </w:rPr>
+        <w:lastRenderedPageBreak/>
+        <w:drawing>
+          <wp:inline distT="0" distB="0" distL="0" distR="0" wp14:anchorId="722EEF5D" wp14:editId="728AD50E">
+            <wp:extent cx="5731510" cy="989965"/>
+            <wp:effectExtent l="0" t="0" r="2540" b="635"/>
+            <wp:docPr id="7" name="Picture 7"/>
+            <wp:cNvGraphicFramePr>
+              <a:graphicFrameLocks xmlns:a="http://schemas.openxmlformats.org/drawingml/2006/main" noChangeAspect="1"/>
+            </wp:cNvGraphicFramePr>
+            <a:graphic xmlns:a="http://schemas.openxmlformats.org/drawingml/2006/main">
+              <a:graphicData uri="http://schemas.openxmlformats.org/drawingml/2006/picture">
+                <pic:pic xmlns:pic="http://schemas.openxmlformats.org/drawingml/2006/picture">
+                  <pic:nvPicPr>
+                    <pic:cNvPr id="1" name=""/>
+                    <pic:cNvPicPr/>
+                  </pic:nvPicPr>
+                  <pic:blipFill>
+                    <a:blip r:embed="rId49"/>
+                    <a:stretch>
+                      <a:fillRect/>
+                    </a:stretch>
+                  </pic:blipFill>
+                  <pic:spPr>
+                    <a:xfrm>
+                      <a:off x="0" y="0"/>
+                      <a:ext cx="5731510" cy="989965"/>
+                    </a:xfrm>
+                    <a:prstGeom prst="rect">
+                      <a:avLst/>
+                    </a:prstGeom>
+                  </pic:spPr>
+                </pic:pic>
+              </a:graphicData>
+            </a:graphic>
+          </wp:inline>
+        </w:drawing>
+      </w:r>
+      <w:r>
+        <w:rPr>
+          <w:noProof/>
+          <w:lang w:eastAsia="en-GB"/>
+        </w:rPr>
+        <w:drawing>
+          <wp:inline distT="0" distB="0" distL="0" distR="0" wp14:anchorId="2C683A62" wp14:editId="359A823F">
+            <wp:extent cx="5731510" cy="1179195"/>
+            <wp:effectExtent l="0" t="0" r="2540" b="1905"/>
+            <wp:docPr id="8" name="Picture 8"/>
+            <wp:cNvGraphicFramePr>
+              <a:graphicFrameLocks xmlns:a="http://schemas.openxmlformats.org/drawingml/2006/main" noChangeAspect="1"/>
+            </wp:cNvGraphicFramePr>
+            <a:graphic xmlns:a="http://schemas.openxmlformats.org/drawingml/2006/main">
+              <a:graphicData uri="http://schemas.openxmlformats.org/drawingml/2006/picture">
+                <pic:pic xmlns:pic="http://schemas.openxmlformats.org/drawingml/2006/picture">
+                  <pic:nvPicPr>
+                    <pic:cNvPr id="1" name=""/>
+                    <pic:cNvPicPr/>
+                  </pic:nvPicPr>
+                  <pic:blipFill>
+                    <a:blip r:embed="rId50"/>
+                    <a:stretch>
+                      <a:fillRect/>
+                    </a:stretch>
+                  </pic:blipFill>
+                  <pic:spPr>
+                    <a:xfrm>
+                      <a:off x="0" y="0"/>
+                      <a:ext cx="5731510" cy="1179195"/>
+                    </a:xfrm>
+                    <a:prstGeom prst="rect">
+                      <a:avLst/>
+                    </a:prstGeom>
+                  </pic:spPr>
+                </pic:pic>
+              </a:graphicData>
+            </a:graphic>
+          </wp:inline>
+        </w:drawing>
+      </w:r>
+      <w:r>
+        <w:rPr>
+          <w:noProof/>
+          <w:lang w:eastAsia="en-GB"/>
+        </w:rPr>
+        <w:drawing>
+          <wp:inline distT="0" distB="0" distL="0" distR="0" wp14:anchorId="14449154" wp14:editId="40F886B6">
+            <wp:extent cx="5731510" cy="986155"/>
+            <wp:effectExtent l="0" t="0" r="2540" b="4445"/>
+            <wp:docPr id="9" name="Picture 9"/>
+            <wp:cNvGraphicFramePr>
+              <a:graphicFrameLocks xmlns:a="http://schemas.openxmlformats.org/drawingml/2006/main" noChangeAspect="1"/>
+            </wp:cNvGraphicFramePr>
+            <a:graphic xmlns:a="http://schemas.openxmlformats.org/drawingml/2006/main">
+              <a:graphicData uri="http://schemas.openxmlformats.org/drawingml/2006/picture">
+                <pic:pic xmlns:pic="http://schemas.openxmlformats.org/drawingml/2006/picture">
+                  <pic:nvPicPr>
+                    <pic:cNvPr id="1" name=""/>
+                    <pic:cNvPicPr/>
+                  </pic:nvPicPr>
+                  <pic:blipFill>
+                    <a:blip r:embed="rId51"/>
+                    <a:stretch>
+                      <a:fillRect/>
+                    </a:stretch>
+                  </pic:blipFill>
+                  <pic:spPr>
+                    <a:xfrm>
+                      <a:off x="0" y="0"/>
+                      <a:ext cx="5731510" cy="986155"/>
+                    </a:xfrm>
+                    <a:prstGeom prst="rect">
+                      <a:avLst/>
+                    </a:prstGeom>
+                  </pic:spPr>
+                </pic:pic>
+              </a:graphicData>
+            </a:graphic>
+          </wp:inline>
+        </w:drawing>
+      </w:r>
+    </w:p>
+    <w:p>
+      <w:pPr>
+        <w:pStyle w:val="Basic"/>
+      </w:pPr>
+      <w:r>
+        <w:rPr>
+          <w:noProof/>
+          <w:lang w:eastAsia="en-GB"/>
+        </w:rPr>
+        <w:drawing>
+          <wp:inline distT="0" distB="0" distL="0" distR="0" wp14:anchorId="7DB6F4AE" wp14:editId="1B6E1E14">
+            <wp:extent cx="5731510" cy="502920"/>
+            <wp:effectExtent l="0" t="0" r="2540" b="0"/>
+            <wp:docPr id="10" name="Picture 10"/>
+            <wp:cNvGraphicFramePr>
+              <a:graphicFrameLocks xmlns:a="http://schemas.openxmlformats.org/drawingml/2006/main" noChangeAspect="1"/>
+            </wp:cNvGraphicFramePr>
+            <a:graphic xmlns:a="http://schemas.openxmlformats.org/drawingml/2006/main">
+              <a:graphicData uri="http://schemas.openxmlformats.org/drawingml/2006/picture">
+                <pic:pic xmlns:pic="http://schemas.openxmlformats.org/drawingml/2006/picture">
+                  <pic:nvPicPr>
+                    <pic:cNvPr id="1" name=""/>
+                    <pic:cNvPicPr/>
+                  </pic:nvPicPr>
+                  <pic:blipFill>
+                    <a:blip r:embed="rId52"/>
+                    <a:stretch>
+                      <a:fillRect/>
+                    </a:stretch>
+                  </pic:blipFill>
+                  <pic:spPr>
+                    <a:xfrm>
+                      <a:off x="0" y="0"/>
+                      <a:ext cx="5731510" cy="502920"/>
+                    </a:xfrm>
+                    <a:prstGeom prst="rect">
+                      <a:avLst/>
+                    </a:prstGeom>
+                  </pic:spPr>
+                </pic:pic>
+              </a:graphicData>
+            </a:graphic>
+          </wp:inline>
+        </w:drawing>
+      </w:r>
+      <w:r>
+        <w:rPr>
+          <w:noProof/>
+          <w:lang w:eastAsia="en-GB"/>
+        </w:rPr>
+        <w:drawing>
+          <wp:inline distT="0" distB="0" distL="0" distR="0" wp14:anchorId="68B51A35" wp14:editId="286EF394">
+            <wp:extent cx="5731510" cy="925830"/>
+            <wp:effectExtent l="0" t="0" r="2540" b="7620"/>
+            <wp:docPr id="12" name="Picture 12"/>
+            <wp:cNvGraphicFramePr>
+              <a:graphicFrameLocks xmlns:a="http://schemas.openxmlformats.org/drawingml/2006/main" noChangeAspect="1"/>
+            </wp:cNvGraphicFramePr>
+            <a:graphic xmlns:a="http://schemas.openxmlformats.org/drawingml/2006/main">
+              <a:graphicData uri="http://schemas.openxmlformats.org/drawingml/2006/picture">
+                <pic:pic xmlns:pic="http://schemas.openxmlformats.org/drawingml/2006/picture">
+                  <pic:nvPicPr>
+                    <pic:cNvPr id="1" name=""/>
+                    <pic:cNvPicPr/>
+                  </pic:nvPicPr>
+                  <pic:blipFill>
+                    <a:blip r:embed="rId53"/>
+                    <a:stretch>
+                      <a:fillRect/>
+                    </a:stretch>
+                  </pic:blipFill>
+                  <pic:spPr>
+                    <a:xfrm>
+                      <a:off x="0" y="0"/>
+                      <a:ext cx="5731510" cy="925830"/>
+                    </a:xfrm>
+                    <a:prstGeom prst="rect">
+                      <a:avLst/>
+                    </a:prstGeom>
+                  </pic:spPr>
+                </pic:pic>
+              </a:graphicData>
+            </a:graphic>
+          </wp:inline>
+        </w:drawing>
+      </w:r>
+    </w:p>
+    <w:p>
+      <w:pPr>
+        <w:pStyle w:val="Basic"/>
+      </w:pPr>
+      <w:r>
+        <w:rPr>
+          <w:noProof/>
+          <w:lang w:eastAsia="en-GB"/>
+        </w:rPr>
+        <w:drawing>
+          <wp:inline distT="0" distB="0" distL="0" distR="0" wp14:anchorId="7903F208" wp14:editId="2F090D1D">
+            <wp:extent cx="5731510" cy="737870"/>
+            <wp:effectExtent l="0" t="0" r="2540" b="5080"/>
+            <wp:docPr id="13" name="Picture 13"/>
+            <wp:cNvGraphicFramePr>
+              <a:graphicFrameLocks xmlns:a="http://schemas.openxmlformats.org/drawingml/2006/main" noChangeAspect="1"/>
+            </wp:cNvGraphicFramePr>
+            <a:graphic xmlns:a="http://schemas.openxmlformats.org/drawingml/2006/main">
+              <a:graphicData uri="http://schemas.openxmlformats.org/drawingml/2006/picture">
+                <pic:pic xmlns:pic="http://schemas.openxmlformats.org/drawingml/2006/picture">
+                  <pic:nvPicPr>
+                    <pic:cNvPr id="1" name=""/>
+                    <pic:cNvPicPr/>
+                  </pic:nvPicPr>
+                  <pic:blipFill>
+                    <a:blip r:embed="rId54"/>
+                    <a:stretch>
+                      <a:fillRect/>
+                    </a:stretch>
+                  </pic:blipFill>
+                  <pic:spPr>
+                    <a:xfrm>
+                      <a:off x="0" y="0"/>
+                      <a:ext cx="5731510" cy="737870"/>
+                    </a:xfrm>
+                    <a:prstGeom prst="rect">
+                      <a:avLst/>
+                    </a:prstGeom>
+                  </pic:spPr>
+                </pic:pic>
+              </a:graphicData>
+            </a:graphic>
+          </wp:inline>
+        </w:drawing>
+      </w:r>
+      <w:bookmarkStart w:id="22" w:name="_GoBack"/>
+      <w:bookmarkEnd w:id="22"/>
+    </w:p>
+    <w:p>
+      <w:pPr>
+        <w:pStyle w:val="personalHeading2"/>
+      </w:pPr>
+    </w:p>
+    <w:p>
+      <w:pPr>
+        <w:pStyle w:val="personalHeading2"/>
+      </w:pPr>
       <w:r>
         <w:t>Work Log</w:t>
       </w:r>
-      <w:bookmarkEnd w:id="19"/>
+      <w:bookmarkEnd w:id="21"/>
       <w:r>
         <w:t xml:space="preserve"> </w:t>
       </w:r>
@@ -8430,7 +8916,7 @@
       </w:r>
     </w:p>
     <w:sectPr>
-      <w:footerReference w:type="first" r:id="rId47"/>
+      <w:footerReference w:type="first" r:id="rId55"/>
       <w:pgSz w:w="11906" w:h="16838"/>
       <w:pgMar w:top="1440" w:right="1440" w:bottom="1440" w:left="1440" w:header="708" w:footer="708" w:gutter="0"/>
       <w:pgNumType w:fmt="upperLetter" w:start="1"/>
@@ -8443,7 +8929,7 @@
 </file>
 
 <file path=word/endnotes.xml><?xml version="1.0" encoding="utf-8"?>
-<w:endnotes xmlns:wpc="http://schemas.microsoft.com/office/word/2010/wordprocessingCanvas" xmlns:cx="http://schemas.microsoft.com/office/drawing/2014/chartex" xmlns:cx1="http://schemas.microsoft.com/office/drawing/2015/9/8/chartex" xmlns:cx2="http://schemas.microsoft.com/office/drawing/2015/10/21/chartex" xmlns:cx3="http://schemas.microsoft.com/office/drawing/2016/5/9/chartex" xmlns:cx4="http://schemas.microsoft.com/office/drawing/2016/5/10/chartex" xmlns:cx5="http://schemas.microsoft.com/office/drawing/2016/5/11/chartex" xmlns:cx6="http://schemas.microsoft.com/office/drawing/2016/5/12/chartex" xmlns:cx7="http://schemas.microsoft.com/office/drawing/2016/5/13/chartex" xmlns:cx8="http://schemas.microsoft.com/office/drawing/2016/5/14/chartex" xmlns:mc="http://schemas.openxmlformats.org/markup-compatibility/2006" xmlns:aink="http://schemas.microsoft.com/office/drawing/2016/ink" xmlns:am3d="http://schemas.microsoft.com/office/drawing/2017/model3d" xmlns:o="urn:schemas-microsoft-com:office:office" xmlns:r="http://schemas.openxmlformats.org/officeDocument/2006/relationships" xmlns:m="http://schemas.openxmlformats.org/officeDocument/2006/math" xmlns:v="urn:schemas-microsoft-com:vml" xmlns:wp14="http://schemas.microsoft.com/office/word/2010/wordprocessingDrawing" xmlns:wp="http://schemas.openxmlformats.org/drawingml/2006/wordprocessingDrawing" xmlns:w10="urn:schemas-microsoft-com:office:word" xmlns:w="http://schemas.openxmlformats.org/wordprocessingml/2006/main" xmlns:w14="http://schemas.microsoft.com/office/word/2010/wordml" xmlns:w15="http://schemas.microsoft.com/office/word/2012/wordml" xmlns:w16cid="http://schemas.microsoft.com/office/word/2016/wordml/cid" xmlns:w16se="http://schemas.microsoft.com/office/word/2015/wordml/symex" xmlns:wpg="http://schemas.microsoft.com/office/word/2010/wordprocessingGroup" xmlns:wpi="http://schemas.microsoft.com/office/word/2010/wordprocessingInk" xmlns:wne="http://schemas.microsoft.com/office/word/2006/wordml" xmlns:wps="http://schemas.microsoft.com/office/word/2010/wordprocessingShape" mc:Ignorable="w14 w15 w16se w16cid wp14">
+<w:endnotes xmlns:wpc="http://schemas.microsoft.com/office/word/2010/wordprocessingCanvas" xmlns:cx="http://schemas.microsoft.com/office/drawing/2014/chartex" xmlns:cx1="http://schemas.microsoft.com/office/drawing/2015/9/8/chartex" xmlns:mc="http://schemas.openxmlformats.org/markup-compatibility/2006" xmlns:o="urn:schemas-microsoft-com:office:office" xmlns:r="http://schemas.openxmlformats.org/officeDocument/2006/relationships" xmlns:m="http://schemas.openxmlformats.org/officeDocument/2006/math" xmlns:v="urn:schemas-microsoft-com:vml" xmlns:wp14="http://schemas.microsoft.com/office/word/2010/wordprocessingDrawing" xmlns:wp="http://schemas.openxmlformats.org/drawingml/2006/wordprocessingDrawing" xmlns:w10="urn:schemas-microsoft-com:office:word" xmlns:w="http://schemas.openxmlformats.org/wordprocessingml/2006/main" xmlns:w14="http://schemas.microsoft.com/office/word/2010/wordml" xmlns:w15="http://schemas.microsoft.com/office/word/2012/wordml" xmlns:w16se="http://schemas.microsoft.com/office/word/2015/wordml/symex" xmlns:wpg="http://schemas.microsoft.com/office/word/2010/wordprocessingGroup" xmlns:wpi="http://schemas.microsoft.com/office/word/2010/wordprocessingInk" xmlns:wne="http://schemas.microsoft.com/office/word/2006/wordml" xmlns:wps="http://schemas.microsoft.com/office/word/2010/wordprocessingShape" mc:Ignorable="w14 w15 w16se wp14">
   <w:endnote w:type="separator" w:id="-1">
     <w:p>
       <w:pPr>
@@ -8468,7 +8954,7 @@
 </file>
 
 <file path=word/footer1.xml><?xml version="1.0" encoding="utf-8"?>
-<w:ftr xmlns:wpc="http://schemas.microsoft.com/office/word/2010/wordprocessingCanvas" xmlns:cx="http://schemas.microsoft.com/office/drawing/2014/chartex" xmlns:cx1="http://schemas.microsoft.com/office/drawing/2015/9/8/chartex" xmlns:cx2="http://schemas.microsoft.com/office/drawing/2015/10/21/chartex" xmlns:cx3="http://schemas.microsoft.com/office/drawing/2016/5/9/chartex" xmlns:cx4="http://schemas.microsoft.com/office/drawing/2016/5/10/chartex" xmlns:cx5="http://schemas.microsoft.com/office/drawing/2016/5/11/chartex" xmlns:cx6="http://schemas.microsoft.com/office/drawing/2016/5/12/chartex" xmlns:cx7="http://schemas.microsoft.com/office/drawing/2016/5/13/chartex" xmlns:cx8="http://schemas.microsoft.com/office/drawing/2016/5/14/chartex" xmlns:mc="http://schemas.openxmlformats.org/markup-compatibility/2006" xmlns:aink="http://schemas.microsoft.com/office/drawing/2016/ink" xmlns:am3d="http://schemas.microsoft.com/office/drawing/2017/model3d" xmlns:o="urn:schemas-microsoft-com:office:office" xmlns:r="http://schemas.openxmlformats.org/officeDocument/2006/relationships" xmlns:m="http://schemas.openxmlformats.org/officeDocument/2006/math" xmlns:v="urn:schemas-microsoft-com:vml" xmlns:wp14="http://schemas.microsoft.com/office/word/2010/wordprocessingDrawing" xmlns:wp="http://schemas.openxmlformats.org/drawingml/2006/wordprocessingDrawing" xmlns:w10="urn:schemas-microsoft-com:office:word" xmlns:w="http://schemas.openxmlformats.org/wordprocessingml/2006/main" xmlns:w14="http://schemas.microsoft.com/office/word/2010/wordml" xmlns:w15="http://schemas.microsoft.com/office/word/2012/wordml" xmlns:w16cid="http://schemas.microsoft.com/office/word/2016/wordml/cid" xmlns:w16se="http://schemas.microsoft.com/office/word/2015/wordml/symex" xmlns:wpg="http://schemas.microsoft.com/office/word/2010/wordprocessingGroup" xmlns:wpi="http://schemas.microsoft.com/office/word/2010/wordprocessingInk" xmlns:wne="http://schemas.microsoft.com/office/word/2006/wordml" xmlns:wps="http://schemas.microsoft.com/office/word/2010/wordprocessingShape" mc:Ignorable="w14 w15 w16se w16cid wp14">
+<w:ftr xmlns:wpc="http://schemas.microsoft.com/office/word/2010/wordprocessingCanvas" xmlns:cx="http://schemas.microsoft.com/office/drawing/2014/chartex" xmlns:cx1="http://schemas.microsoft.com/office/drawing/2015/9/8/chartex" xmlns:mc="http://schemas.openxmlformats.org/markup-compatibility/2006" xmlns:o="urn:schemas-microsoft-com:office:office" xmlns:r="http://schemas.openxmlformats.org/officeDocument/2006/relationships" xmlns:m="http://schemas.openxmlformats.org/officeDocument/2006/math" xmlns:v="urn:schemas-microsoft-com:vml" xmlns:wp14="http://schemas.microsoft.com/office/word/2010/wordprocessingDrawing" xmlns:wp="http://schemas.openxmlformats.org/drawingml/2006/wordprocessingDrawing" xmlns:w10="urn:schemas-microsoft-com:office:word" xmlns:w="http://schemas.openxmlformats.org/wordprocessingml/2006/main" xmlns:w14="http://schemas.microsoft.com/office/word/2010/wordml" xmlns:w15="http://schemas.microsoft.com/office/word/2012/wordml" xmlns:w16se="http://schemas.microsoft.com/office/word/2015/wordml/symex" xmlns:wpg="http://schemas.microsoft.com/office/word/2010/wordprocessingGroup" xmlns:wpi="http://schemas.microsoft.com/office/word/2010/wordprocessingInk" xmlns:wne="http://schemas.microsoft.com/office/word/2006/wordml" xmlns:wps="http://schemas.microsoft.com/office/word/2010/wordprocessingShape" mc:Ignorable="w14 w15 w16se wp14">
   <w:sdt>
     <w:sdtPr>
       <w:id w:val="1493840155"/>
@@ -8501,7 +8987,7 @@
           <w:rPr>
             <w:noProof/>
           </w:rPr>
-          <w:t>5</w:t>
+          <w:t>H</w:t>
         </w:r>
         <w:r>
           <w:rPr>
@@ -8521,7 +9007,7 @@
 </file>
 
 <file path=word/footer2.xml><?xml version="1.0" encoding="utf-8"?>
-<w:ftr xmlns:wpc="http://schemas.microsoft.com/office/word/2010/wordprocessingCanvas" xmlns:cx="http://schemas.microsoft.com/office/drawing/2014/chartex" xmlns:cx1="http://schemas.microsoft.com/office/drawing/2015/9/8/chartex" xmlns:cx2="http://schemas.microsoft.com/office/drawing/2015/10/21/chartex" xmlns:cx3="http://schemas.microsoft.com/office/drawing/2016/5/9/chartex" xmlns:cx4="http://schemas.microsoft.com/office/drawing/2016/5/10/chartex" xmlns:cx5="http://schemas.microsoft.com/office/drawing/2016/5/11/chartex" xmlns:cx6="http://schemas.microsoft.com/office/drawing/2016/5/12/chartex" xmlns:cx7="http://schemas.microsoft.com/office/drawing/2016/5/13/chartex" xmlns:cx8="http://schemas.microsoft.com/office/drawing/2016/5/14/chartex" xmlns:mc="http://schemas.openxmlformats.org/markup-compatibility/2006" xmlns:aink="http://schemas.microsoft.com/office/drawing/2016/ink" xmlns:am3d="http://schemas.microsoft.com/office/drawing/2017/model3d" xmlns:o="urn:schemas-microsoft-com:office:office" xmlns:r="http://schemas.openxmlformats.org/officeDocument/2006/relationships" xmlns:m="http://schemas.openxmlformats.org/officeDocument/2006/math" xmlns:v="urn:schemas-microsoft-com:vml" xmlns:wp14="http://schemas.microsoft.com/office/word/2010/wordprocessingDrawing" xmlns:wp="http://schemas.openxmlformats.org/drawingml/2006/wordprocessingDrawing" xmlns:w10="urn:schemas-microsoft-com:office:word" xmlns:w="http://schemas.openxmlformats.org/wordprocessingml/2006/main" xmlns:w14="http://schemas.microsoft.com/office/word/2010/wordml" xmlns:w15="http://schemas.microsoft.com/office/word/2012/wordml" xmlns:w16cid="http://schemas.microsoft.com/office/word/2016/wordml/cid" xmlns:w16se="http://schemas.microsoft.com/office/word/2015/wordml/symex" xmlns:wpg="http://schemas.microsoft.com/office/word/2010/wordprocessingGroup" xmlns:wpi="http://schemas.microsoft.com/office/word/2010/wordprocessingInk" xmlns:wne="http://schemas.microsoft.com/office/word/2006/wordml" xmlns:wps="http://schemas.microsoft.com/office/word/2010/wordprocessingShape" mc:Ignorable="w14 w15 w16se w16cid wp14">
+<w:ftr xmlns:wpc="http://schemas.microsoft.com/office/word/2010/wordprocessingCanvas" xmlns:cx="http://schemas.microsoft.com/office/drawing/2014/chartex" xmlns:cx1="http://schemas.microsoft.com/office/drawing/2015/9/8/chartex" xmlns:mc="http://schemas.openxmlformats.org/markup-compatibility/2006" xmlns:o="urn:schemas-microsoft-com:office:office" xmlns:r="http://schemas.openxmlformats.org/officeDocument/2006/relationships" xmlns:m="http://schemas.openxmlformats.org/officeDocument/2006/math" xmlns:v="urn:schemas-microsoft-com:vml" xmlns:wp14="http://schemas.microsoft.com/office/word/2010/wordprocessingDrawing" xmlns:wp="http://schemas.openxmlformats.org/drawingml/2006/wordprocessingDrawing" xmlns:w10="urn:schemas-microsoft-com:office:word" xmlns:w="http://schemas.openxmlformats.org/wordprocessingml/2006/main" xmlns:w14="http://schemas.microsoft.com/office/word/2010/wordml" xmlns:w15="http://schemas.microsoft.com/office/word/2012/wordml" xmlns:w16se="http://schemas.microsoft.com/office/word/2015/wordml/symex" xmlns:wpg="http://schemas.microsoft.com/office/word/2010/wordprocessingGroup" xmlns:wpi="http://schemas.microsoft.com/office/word/2010/wordprocessingInk" xmlns:wne="http://schemas.microsoft.com/office/word/2006/wordml" xmlns:wps="http://schemas.microsoft.com/office/word/2010/wordprocessingShape" mc:Ignorable="w14 w15 w16se wp14">
   <w:p>
     <w:pPr>
       <w:pStyle w:val="Footer"/>
@@ -8537,7 +9023,7 @@
 </file>
 
 <file path=word/footer3.xml><?xml version="1.0" encoding="utf-8"?>
-<w:ftr xmlns:wpc="http://schemas.microsoft.com/office/word/2010/wordprocessingCanvas" xmlns:cx="http://schemas.microsoft.com/office/drawing/2014/chartex" xmlns:cx1="http://schemas.microsoft.com/office/drawing/2015/9/8/chartex" xmlns:cx2="http://schemas.microsoft.com/office/drawing/2015/10/21/chartex" xmlns:cx3="http://schemas.microsoft.com/office/drawing/2016/5/9/chartex" xmlns:cx4="http://schemas.microsoft.com/office/drawing/2016/5/10/chartex" xmlns:cx5="http://schemas.microsoft.com/office/drawing/2016/5/11/chartex" xmlns:cx6="http://schemas.microsoft.com/office/drawing/2016/5/12/chartex" xmlns:cx7="http://schemas.microsoft.com/office/drawing/2016/5/13/chartex" xmlns:cx8="http://schemas.microsoft.com/office/drawing/2016/5/14/chartex" xmlns:mc="http://schemas.openxmlformats.org/markup-compatibility/2006" xmlns:aink="http://schemas.microsoft.com/office/drawing/2016/ink" xmlns:am3d="http://schemas.microsoft.com/office/drawing/2017/model3d" xmlns:o="urn:schemas-microsoft-com:office:office" xmlns:r="http://schemas.openxmlformats.org/officeDocument/2006/relationships" xmlns:m="http://schemas.openxmlformats.org/officeDocument/2006/math" xmlns:v="urn:schemas-microsoft-com:vml" xmlns:wp14="http://schemas.microsoft.com/office/word/2010/wordprocessingDrawing" xmlns:wp="http://schemas.openxmlformats.org/drawingml/2006/wordprocessingDrawing" xmlns:w10="urn:schemas-microsoft-com:office:word" xmlns:w="http://schemas.openxmlformats.org/wordprocessingml/2006/main" xmlns:w14="http://schemas.microsoft.com/office/word/2010/wordml" xmlns:w15="http://schemas.microsoft.com/office/word/2012/wordml" xmlns:w16cid="http://schemas.microsoft.com/office/word/2016/wordml/cid" xmlns:w16se="http://schemas.microsoft.com/office/word/2015/wordml/symex" xmlns:wpg="http://schemas.microsoft.com/office/word/2010/wordprocessingGroup" xmlns:wpi="http://schemas.microsoft.com/office/word/2010/wordprocessingInk" xmlns:wne="http://schemas.microsoft.com/office/word/2006/wordml" xmlns:wps="http://schemas.microsoft.com/office/word/2010/wordprocessingShape" mc:Ignorable="w14 w15 w16se w16cid wp14">
+<w:ftr xmlns:wpc="http://schemas.microsoft.com/office/word/2010/wordprocessingCanvas" xmlns:cx="http://schemas.microsoft.com/office/drawing/2014/chartex" xmlns:cx1="http://schemas.microsoft.com/office/drawing/2015/9/8/chartex" xmlns:mc="http://schemas.openxmlformats.org/markup-compatibility/2006" xmlns:o="urn:schemas-microsoft-com:office:office" xmlns:r="http://schemas.openxmlformats.org/officeDocument/2006/relationships" xmlns:m="http://schemas.openxmlformats.org/officeDocument/2006/math" xmlns:v="urn:schemas-microsoft-com:vml" xmlns:wp14="http://schemas.microsoft.com/office/word/2010/wordprocessingDrawing" xmlns:wp="http://schemas.openxmlformats.org/drawingml/2006/wordprocessingDrawing" xmlns:w10="urn:schemas-microsoft-com:office:word" xmlns:w="http://schemas.openxmlformats.org/wordprocessingml/2006/main" xmlns:w14="http://schemas.microsoft.com/office/word/2010/wordml" xmlns:w15="http://schemas.microsoft.com/office/word/2012/wordml" xmlns:w16se="http://schemas.microsoft.com/office/word/2015/wordml/symex" xmlns:wpg="http://schemas.microsoft.com/office/word/2010/wordprocessingGroup" xmlns:wpi="http://schemas.microsoft.com/office/word/2010/wordprocessingInk" xmlns:wne="http://schemas.microsoft.com/office/word/2006/wordml" xmlns:wps="http://schemas.microsoft.com/office/word/2010/wordprocessingShape" mc:Ignorable="w14 w15 w16se wp14">
   <w:sdt>
     <w:sdtPr>
       <w:id w:val="1142926084"/>
@@ -8590,7 +9076,7 @@
 </file>
 
 <file path=word/footnotes.xml><?xml version="1.0" encoding="utf-8"?>
-<w:footnotes xmlns:wpc="http://schemas.microsoft.com/office/word/2010/wordprocessingCanvas" xmlns:cx="http://schemas.microsoft.com/office/drawing/2014/chartex" xmlns:cx1="http://schemas.microsoft.com/office/drawing/2015/9/8/chartex" xmlns:cx2="http://schemas.microsoft.com/office/drawing/2015/10/21/chartex" xmlns:cx3="http://schemas.microsoft.com/office/drawing/2016/5/9/chartex" xmlns:cx4="http://schemas.microsoft.com/office/drawing/2016/5/10/chartex" xmlns:cx5="http://schemas.microsoft.com/office/drawing/2016/5/11/chartex" xmlns:cx6="http://schemas.microsoft.com/office/drawing/2016/5/12/chartex" xmlns:cx7="http://schemas.microsoft.com/office/drawing/2016/5/13/chartex" xmlns:cx8="http://schemas.microsoft.com/office/drawing/2016/5/14/chartex" xmlns:mc="http://schemas.openxmlformats.org/markup-compatibility/2006" xmlns:aink="http://schemas.microsoft.com/office/drawing/2016/ink" xmlns:am3d="http://schemas.microsoft.com/office/drawing/2017/model3d" xmlns:o="urn:schemas-microsoft-com:office:office" xmlns:r="http://schemas.openxmlformats.org/officeDocument/2006/relationships" xmlns:m="http://schemas.openxmlformats.org/officeDocument/2006/math" xmlns:v="urn:schemas-microsoft-com:vml" xmlns:wp14="http://schemas.microsoft.com/office/word/2010/wordprocessingDrawing" xmlns:wp="http://schemas.openxmlformats.org/drawingml/2006/wordprocessingDrawing" xmlns:w10="urn:schemas-microsoft-com:office:word" xmlns:w="http://schemas.openxmlformats.org/wordprocessingml/2006/main" xmlns:w14="http://schemas.microsoft.com/office/word/2010/wordml" xmlns:w15="http://schemas.microsoft.com/office/word/2012/wordml" xmlns:w16cid="http://schemas.microsoft.com/office/word/2016/wordml/cid" xmlns:w16se="http://schemas.microsoft.com/office/word/2015/wordml/symex" xmlns:wpg="http://schemas.microsoft.com/office/word/2010/wordprocessingGroup" xmlns:wpi="http://schemas.microsoft.com/office/word/2010/wordprocessingInk" xmlns:wne="http://schemas.microsoft.com/office/word/2006/wordml" xmlns:wps="http://schemas.microsoft.com/office/word/2010/wordprocessingShape" mc:Ignorable="w14 w15 w16se w16cid wp14">
+<w:footnotes xmlns:wpc="http://schemas.microsoft.com/office/word/2010/wordprocessingCanvas" xmlns:cx="http://schemas.microsoft.com/office/drawing/2014/chartex" xmlns:cx1="http://schemas.microsoft.com/office/drawing/2015/9/8/chartex" xmlns:mc="http://schemas.openxmlformats.org/markup-compatibility/2006" xmlns:o="urn:schemas-microsoft-com:office:office" xmlns:r="http://schemas.openxmlformats.org/officeDocument/2006/relationships" xmlns:m="http://schemas.openxmlformats.org/officeDocument/2006/math" xmlns:v="urn:schemas-microsoft-com:vml" xmlns:wp14="http://schemas.microsoft.com/office/word/2010/wordprocessingDrawing" xmlns:wp="http://schemas.openxmlformats.org/drawingml/2006/wordprocessingDrawing" xmlns:w10="urn:schemas-microsoft-com:office:word" xmlns:w="http://schemas.openxmlformats.org/wordprocessingml/2006/main" xmlns:w14="http://schemas.microsoft.com/office/word/2010/wordml" xmlns:w15="http://schemas.microsoft.com/office/word/2012/wordml" xmlns:w16se="http://schemas.microsoft.com/office/word/2015/wordml/symex" xmlns:wpg="http://schemas.microsoft.com/office/word/2010/wordprocessingGroup" xmlns:wpi="http://schemas.microsoft.com/office/word/2010/wordprocessingInk" xmlns:wne="http://schemas.microsoft.com/office/word/2006/wordml" xmlns:wps="http://schemas.microsoft.com/office/word/2010/wordprocessingShape" mc:Ignorable="w14 w15 w16se wp14">
   <w:footnote w:type="separator" w:id="-1">
     <w:p>
       <w:pPr>
@@ -8615,7 +9101,7 @@
 </file>
 
 <file path=word/header1.xml><?xml version="1.0" encoding="utf-8"?>
-<w:hdr xmlns:wpc="http://schemas.microsoft.com/office/word/2010/wordprocessingCanvas" xmlns:cx="http://schemas.microsoft.com/office/drawing/2014/chartex" xmlns:cx1="http://schemas.microsoft.com/office/drawing/2015/9/8/chartex" xmlns:cx2="http://schemas.microsoft.com/office/drawing/2015/10/21/chartex" xmlns:cx3="http://schemas.microsoft.com/office/drawing/2016/5/9/chartex" xmlns:cx4="http://schemas.microsoft.com/office/drawing/2016/5/10/chartex" xmlns:cx5="http://schemas.microsoft.com/office/drawing/2016/5/11/chartex" xmlns:cx6="http://schemas.microsoft.com/office/drawing/2016/5/12/chartex" xmlns:cx7="http://schemas.microsoft.com/office/drawing/2016/5/13/chartex" xmlns:cx8="http://schemas.microsoft.com/office/drawing/2016/5/14/chartex" xmlns:mc="http://schemas.openxmlformats.org/markup-compatibility/2006" xmlns:aink="http://schemas.microsoft.com/office/drawing/2016/ink" xmlns:am3d="http://schemas.microsoft.com/office/drawing/2017/model3d" xmlns:o="urn:schemas-microsoft-com:office:office" xmlns:r="http://schemas.openxmlformats.org/officeDocument/2006/relationships" xmlns:m="http://schemas.openxmlformats.org/officeDocument/2006/math" xmlns:v="urn:schemas-microsoft-com:vml" xmlns:wp14="http://schemas.microsoft.com/office/word/2010/wordprocessingDrawing" xmlns:wp="http://schemas.openxmlformats.org/drawingml/2006/wordprocessingDrawing" xmlns:w10="urn:schemas-microsoft-com:office:word" xmlns:w="http://schemas.openxmlformats.org/wordprocessingml/2006/main" xmlns:w14="http://schemas.microsoft.com/office/word/2010/wordml" xmlns:w15="http://schemas.microsoft.com/office/word/2012/wordml" xmlns:w16cid="http://schemas.microsoft.com/office/word/2016/wordml/cid" xmlns:w16se="http://schemas.microsoft.com/office/word/2015/wordml/symex" xmlns:wpg="http://schemas.microsoft.com/office/word/2010/wordprocessingGroup" xmlns:wpi="http://schemas.microsoft.com/office/word/2010/wordprocessingInk" xmlns:wne="http://schemas.microsoft.com/office/word/2006/wordml" xmlns:wps="http://schemas.microsoft.com/office/word/2010/wordprocessingShape" mc:Ignorable="w14 w15 w16se w16cid wp14">
+<w:hdr xmlns:wpc="http://schemas.microsoft.com/office/word/2010/wordprocessingCanvas" xmlns:cx="http://schemas.microsoft.com/office/drawing/2014/chartex" xmlns:cx1="http://schemas.microsoft.com/office/drawing/2015/9/8/chartex" xmlns:mc="http://schemas.openxmlformats.org/markup-compatibility/2006" xmlns:o="urn:schemas-microsoft-com:office:office" xmlns:r="http://schemas.openxmlformats.org/officeDocument/2006/relationships" xmlns:m="http://schemas.openxmlformats.org/officeDocument/2006/math" xmlns:v="urn:schemas-microsoft-com:vml" xmlns:wp14="http://schemas.microsoft.com/office/word/2010/wordprocessingDrawing" xmlns:wp="http://schemas.openxmlformats.org/drawingml/2006/wordprocessingDrawing" xmlns:w10="urn:schemas-microsoft-com:office:word" xmlns:w="http://schemas.openxmlformats.org/wordprocessingml/2006/main" xmlns:w14="http://schemas.microsoft.com/office/word/2010/wordml" xmlns:w15="http://schemas.microsoft.com/office/word/2012/wordml" xmlns:w16se="http://schemas.microsoft.com/office/word/2015/wordml/symex" xmlns:wpg="http://schemas.microsoft.com/office/word/2010/wordprocessingGroup" xmlns:wpi="http://schemas.microsoft.com/office/word/2010/wordprocessingInk" xmlns:wne="http://schemas.microsoft.com/office/word/2006/wordml" xmlns:wps="http://schemas.microsoft.com/office/word/2010/wordprocessingShape" mc:Ignorable="w14 w15 w16se wp14">
   <w:p>
     <w:pPr>
       <w:pStyle w:val="Header"/>
@@ -8632,7 +9118,7 @@
 </file>
 
 <file path=word/header2.xml><?xml version="1.0" encoding="utf-8"?>
-<w:hdr xmlns:wpc="http://schemas.microsoft.com/office/word/2010/wordprocessingCanvas" xmlns:cx="http://schemas.microsoft.com/office/drawing/2014/chartex" xmlns:cx1="http://schemas.microsoft.com/office/drawing/2015/9/8/chartex" xmlns:cx2="http://schemas.microsoft.com/office/drawing/2015/10/21/chartex" xmlns:cx3="http://schemas.microsoft.com/office/drawing/2016/5/9/chartex" xmlns:cx4="http://schemas.microsoft.com/office/drawing/2016/5/10/chartex" xmlns:cx5="http://schemas.microsoft.com/office/drawing/2016/5/11/chartex" xmlns:cx6="http://schemas.microsoft.com/office/drawing/2016/5/12/chartex" xmlns:cx7="http://schemas.microsoft.com/office/drawing/2016/5/13/chartex" xmlns:cx8="http://schemas.microsoft.com/office/drawing/2016/5/14/chartex" xmlns:mc="http://schemas.openxmlformats.org/markup-compatibility/2006" xmlns:aink="http://schemas.microsoft.com/office/drawing/2016/ink" xmlns:am3d="http://schemas.microsoft.com/office/drawing/2017/model3d" xmlns:o="urn:schemas-microsoft-com:office:office" xmlns:r="http://schemas.openxmlformats.org/officeDocument/2006/relationships" xmlns:m="http://schemas.openxmlformats.org/officeDocument/2006/math" xmlns:v="urn:schemas-microsoft-com:vml" xmlns:wp14="http://schemas.microsoft.com/office/word/2010/wordprocessingDrawing" xmlns:wp="http://schemas.openxmlformats.org/drawingml/2006/wordprocessingDrawing" xmlns:w10="urn:schemas-microsoft-com:office:word" xmlns:w="http://schemas.openxmlformats.org/wordprocessingml/2006/main" xmlns:w14="http://schemas.microsoft.com/office/word/2010/wordml" xmlns:w15="http://schemas.microsoft.com/office/word/2012/wordml" xmlns:w16cid="http://schemas.microsoft.com/office/word/2016/wordml/cid" xmlns:w16se="http://schemas.microsoft.com/office/word/2015/wordml/symex" xmlns:wpg="http://schemas.microsoft.com/office/word/2010/wordprocessingGroup" xmlns:wpi="http://schemas.microsoft.com/office/word/2010/wordprocessingInk" xmlns:wne="http://schemas.microsoft.com/office/word/2006/wordml" xmlns:wps="http://schemas.microsoft.com/office/word/2010/wordprocessingShape" mc:Ignorable="w14 w15 w16se w16cid wp14">
+<w:hdr xmlns:wpc="http://schemas.microsoft.com/office/word/2010/wordprocessingCanvas" xmlns:cx="http://schemas.microsoft.com/office/drawing/2014/chartex" xmlns:cx1="http://schemas.microsoft.com/office/drawing/2015/9/8/chartex" xmlns:mc="http://schemas.openxmlformats.org/markup-compatibility/2006" xmlns:o="urn:schemas-microsoft-com:office:office" xmlns:r="http://schemas.openxmlformats.org/officeDocument/2006/relationships" xmlns:m="http://schemas.openxmlformats.org/officeDocument/2006/math" xmlns:v="urn:schemas-microsoft-com:vml" xmlns:wp14="http://schemas.microsoft.com/office/word/2010/wordprocessingDrawing" xmlns:wp="http://schemas.openxmlformats.org/drawingml/2006/wordprocessingDrawing" xmlns:w10="urn:schemas-microsoft-com:office:word" xmlns:w="http://schemas.openxmlformats.org/wordprocessingml/2006/main" xmlns:w14="http://schemas.microsoft.com/office/word/2010/wordml" xmlns:w15="http://schemas.microsoft.com/office/word/2012/wordml" xmlns:w16se="http://schemas.microsoft.com/office/word/2015/wordml/symex" xmlns:wpg="http://schemas.microsoft.com/office/word/2010/wordprocessingGroup" xmlns:wpi="http://schemas.microsoft.com/office/word/2010/wordprocessingInk" xmlns:wne="http://schemas.microsoft.com/office/word/2006/wordml" xmlns:wps="http://schemas.microsoft.com/office/word/2010/wordprocessingShape" mc:Ignorable="w14 w15 w16se wp14">
   <w:p>
     <w:pPr>
       <w:pStyle w:val="Header"/>
@@ -8649,7 +9135,7 @@
 </file>
 
 <file path=word/numbering.xml><?xml version="1.0" encoding="utf-8"?>
-<w:numbering xmlns:wpc="http://schemas.microsoft.com/office/word/2010/wordprocessingCanvas" xmlns:cx="http://schemas.microsoft.com/office/drawing/2014/chartex" xmlns:cx1="http://schemas.microsoft.com/office/drawing/2015/9/8/chartex" xmlns:cx2="http://schemas.microsoft.com/office/drawing/2015/10/21/chartex" xmlns:cx3="http://schemas.microsoft.com/office/drawing/2016/5/9/chartex" xmlns:cx4="http://schemas.microsoft.com/office/drawing/2016/5/10/chartex" xmlns:cx5="http://schemas.microsoft.com/office/drawing/2016/5/11/chartex" xmlns:cx6="http://schemas.microsoft.com/office/drawing/2016/5/12/chartex" xmlns:cx7="http://schemas.microsoft.com/office/drawing/2016/5/13/chartex" xmlns:cx8="http://schemas.microsoft.com/office/drawing/2016/5/14/chartex" xmlns:mc="http://schemas.openxmlformats.org/markup-compatibility/2006" xmlns:aink="http://schemas.microsoft.com/office/drawing/2016/ink" xmlns:am3d="http://schemas.microsoft.com/office/drawing/2017/model3d" xmlns:o="urn:schemas-microsoft-com:office:office" xmlns:r="http://schemas.openxmlformats.org/officeDocument/2006/relationships" xmlns:m="http://schemas.openxmlformats.org/officeDocument/2006/math" xmlns:v="urn:schemas-microsoft-com:vml" xmlns:wp14="http://schemas.microsoft.com/office/word/2010/wordprocessingDrawing" xmlns:wp="http://schemas.openxmlformats.org/drawingml/2006/wordprocessingDrawing" xmlns:w10="urn:schemas-microsoft-com:office:word" xmlns:w="http://schemas.openxmlformats.org/wordprocessingml/2006/main" xmlns:w14="http://schemas.microsoft.com/office/word/2010/wordml" xmlns:w15="http://schemas.microsoft.com/office/word/2012/wordml" xmlns:w16cid="http://schemas.microsoft.com/office/word/2016/wordml/cid" xmlns:w16se="http://schemas.microsoft.com/office/word/2015/wordml/symex" xmlns:wpg="http://schemas.microsoft.com/office/word/2010/wordprocessingGroup" xmlns:wpi="http://schemas.microsoft.com/office/word/2010/wordprocessingInk" xmlns:wne="http://schemas.microsoft.com/office/word/2006/wordml" xmlns:wps="http://schemas.microsoft.com/office/word/2010/wordprocessingShape" mc:Ignorable="w14 w15 w16se w16cid wp14">
+<w:numbering xmlns:wpc="http://schemas.microsoft.com/office/word/2010/wordprocessingCanvas" xmlns:cx="http://schemas.microsoft.com/office/drawing/2014/chartex" xmlns:cx1="http://schemas.microsoft.com/office/drawing/2015/9/8/chartex" xmlns:mc="http://schemas.openxmlformats.org/markup-compatibility/2006" xmlns:o="urn:schemas-microsoft-com:office:office" xmlns:r="http://schemas.openxmlformats.org/officeDocument/2006/relationships" xmlns:m="http://schemas.openxmlformats.org/officeDocument/2006/math" xmlns:v="urn:schemas-microsoft-com:vml" xmlns:wp14="http://schemas.microsoft.com/office/word/2010/wordprocessingDrawing" xmlns:wp="http://schemas.openxmlformats.org/drawingml/2006/wordprocessingDrawing" xmlns:w10="urn:schemas-microsoft-com:office:word" xmlns:w="http://schemas.openxmlformats.org/wordprocessingml/2006/main" xmlns:w14="http://schemas.microsoft.com/office/word/2010/wordml" xmlns:w15="http://schemas.microsoft.com/office/word/2012/wordml" xmlns:w16se="http://schemas.microsoft.com/office/word/2015/wordml/symex" xmlns:wpg="http://schemas.microsoft.com/office/word/2010/wordprocessingGroup" xmlns:wpi="http://schemas.microsoft.com/office/word/2010/wordprocessingInk" xmlns:wne="http://schemas.microsoft.com/office/word/2006/wordml" xmlns:wps="http://schemas.microsoft.com/office/word/2010/wordprocessingShape" mc:Ignorable="w14 w15 w16se wp14">
   <w:abstractNum w:abstractNumId="0" w15:restartNumberingAfterBreak="0">
     <w:nsid w:val="1509332A"/>
     <w:multiLevelType w:val="hybridMultilevel"/>
@@ -9877,7 +10363,7 @@
 </file>
 
 <file path=word/styles.xml><?xml version="1.0" encoding="utf-8"?>
-<w:styles xmlns:mc="http://schemas.openxmlformats.org/markup-compatibility/2006" xmlns:r="http://schemas.openxmlformats.org/officeDocument/2006/relationships" xmlns:w="http://schemas.openxmlformats.org/wordprocessingml/2006/main" xmlns:w14="http://schemas.microsoft.com/office/word/2010/wordml" xmlns:w15="http://schemas.microsoft.com/office/word/2012/wordml" xmlns:w16cid="http://schemas.microsoft.com/office/word/2016/wordml/cid" xmlns:w16se="http://schemas.microsoft.com/office/word/2015/wordml/symex" mc:Ignorable="w14 w15 w16se w16cid">
+<w:styles xmlns:mc="http://schemas.openxmlformats.org/markup-compatibility/2006" xmlns:r="http://schemas.openxmlformats.org/officeDocument/2006/relationships" xmlns:w="http://schemas.openxmlformats.org/wordprocessingml/2006/main" xmlns:w14="http://schemas.microsoft.com/office/word/2010/wordml" xmlns:w15="http://schemas.microsoft.com/office/word/2012/wordml" xmlns:w16se="http://schemas.microsoft.com/office/word/2015/wordml/symex" mc:Ignorable="w14 w15 w16se">
   <w:docDefaults>
     <w:rPrDefault>
       <w:rPr>
@@ -9893,7 +10379,7 @@
       </w:pPr>
     </w:pPrDefault>
   </w:docDefaults>
-  <w:latentStyles w:defLockedState="0" w:defUIPriority="99" w:defSemiHidden="0" w:defUnhideWhenUsed="0" w:defQFormat="0" w:count="375">
+  <w:latentStyles w:defLockedState="0" w:defUIPriority="99" w:defSemiHidden="0" w:defUnhideWhenUsed="0" w:defQFormat="0" w:count="371">
     <w:lsdException w:name="Normal" w:uiPriority="0" w:qFormat="1"/>
     <w:lsdException w:name="heading 1" w:uiPriority="9" w:qFormat="1"/>
     <w:lsdException w:name="heading 2" w:semiHidden="1" w:uiPriority="9" w:unhideWhenUsed="1" w:qFormat="1"/>
@@ -10265,10 +10751,6 @@
     <w:lsdException w:name="List Table 5 Dark Accent 6" w:uiPriority="50"/>
     <w:lsdException w:name="List Table 6 Colorful Accent 6" w:uiPriority="51"/>
     <w:lsdException w:name="List Table 7 Colorful Accent 6" w:uiPriority="52"/>
-    <w:lsdException w:name="Mention" w:semiHidden="1" w:unhideWhenUsed="1"/>
-    <w:lsdException w:name="Smart Hyperlink" w:semiHidden="1" w:unhideWhenUsed="1"/>
-    <w:lsdException w:name="Hashtag" w:semiHidden="1" w:unhideWhenUsed="1"/>
-    <w:lsdException w:name="Unresolved Mention" w:semiHidden="1" w:unhideWhenUsed="1"/>
   </w:latentStyles>
   <w:style w:type="paragraph" w:default="1" w:styleId="Normal">
     <w:name w:val="Normal"/>
@@ -10367,6 +10849,7 @@
   <w:style w:type="character" w:default="1" w:styleId="DefaultParagraphFont">
     <w:name w:val="Default Paragraph Font"/>
     <w:uiPriority w:val="1"/>
+    <w:semiHidden/>
     <w:unhideWhenUsed/>
   </w:style>
   <w:style w:type="table" w:default="1" w:styleId="TableNormal">
@@ -11275,7 +11758,7 @@
 </file>
 
 <file path=customXml/itemProps1.xml><?xml version="1.0" encoding="utf-8"?>
-<ds:datastoreItem xmlns:ds="http://schemas.openxmlformats.org/officeDocument/2006/customXml" ds:itemID="{59925C2D-6502-414D-A8C5-87B941C1DFFF}">
+<ds:datastoreItem xmlns:ds="http://schemas.openxmlformats.org/officeDocument/2006/customXml" ds:itemID="{AC3A1EDB-0EA1-4EBA-B494-829663C552B1}">
   <ds:schemaRefs>
     <ds:schemaRef ds:uri="http://schemas.openxmlformats.org/officeDocument/2006/bibliography"/>
   </ds:schemaRefs>

</xml_diff>

<commit_message>
explaination of fortunes algorthim
</commit_message>
<xml_diff>
--- a/Progress Report.docx
+++ b/Progress Report.docx
@@ -2582,7 +2582,19 @@
         <w:pStyle w:val="Basic"/>
       </w:pPr>
       <w:r>
-        <w:t>Procedurally generate terrain which will include biomes and continents which will be used for a map.</w:t>
+        <w:t xml:space="preserve">Procedurally generate terrain which will include biomes and continents which will be used for a </w:t>
+      </w:r>
+      <w:r>
+        <w:t xml:space="preserve">3D </w:t>
+      </w:r>
+      <w:r>
+        <w:t>map</w:t>
+      </w:r>
+      <w:r>
+        <w:t xml:space="preserve"> for a fantasy world</w:t>
+      </w:r>
+      <w:r>
+        <w:t>.</w:t>
       </w:r>
     </w:p>
     <w:p>
@@ -2950,363 +2962,11 @@
       <w:pPr>
         <w:pStyle w:val="personalHeading"/>
       </w:pPr>
-      <w:bookmarkStart w:id="4" w:name="_Toc2251382"/>
-      <w:r>
-        <w:t xml:space="preserve">3 </w:t>
-      </w:r>
-      <w:r>
-        <w:t>Project Specification</w:t>
-      </w:r>
-      <w:r>
-        <w:t xml:space="preserve"> – Criteria 3</w:t>
-      </w:r>
-      <w:r>
-        <w:t>,</w:t>
-      </w:r>
-      <w:r>
-        <w:t xml:space="preserve"> 15%</w:t>
-      </w:r>
-      <w:r>
-        <w:t xml:space="preserve"> 450 words</w:t>
-      </w:r>
-      <w:r>
-        <w:t xml:space="preserve"> – 140 words</w:t>
+      <w:bookmarkStart w:id="4" w:name="_Toc2251383"/>
+      <w:r>
+        <w:t>4 Discussion of potential solutions - Algorithms/approaches – Criteria 4 25% - 250 words</w:t>
       </w:r>
       <w:bookmarkEnd w:id="4"/>
-    </w:p>
-    <w:p>
-      <w:pPr>
-        <w:pStyle w:val="Basic"/>
-        <w:numPr>
-          <w:ilvl w:val="0"/>
-          <w:numId w:val="3"/>
-        </w:numPr>
-      </w:pPr>
-      <w:r>
-        <w:t>Fully detailed description of the “product” use short clear descriptions with measurable values</w:t>
-      </w:r>
-    </w:p>
-    <w:p>
-      <w:pPr>
-        <w:pStyle w:val="Basic"/>
-        <w:numPr>
-          <w:ilvl w:val="0"/>
-          <w:numId w:val="3"/>
-        </w:numPr>
-      </w:pPr>
-      <w:r>
-        <w:t>The specification can be used for guidance in determining potential solutions, as well as a basis for the planning and breaking down tasks.</w:t>
-      </w:r>
-    </w:p>
-    <w:p>
-      <w:pPr>
-        <w:pStyle w:val="Basic"/>
-        <w:numPr>
-          <w:ilvl w:val="0"/>
-          <w:numId w:val="3"/>
-        </w:numPr>
-      </w:pPr>
-      <w:r>
-        <w:rPr>
-          <w:lang w:val="en-US"/>
-        </w:rPr>
-        <w:t>Wide range</w:t>
-      </w:r>
-      <w:r>
-        <w:rPr>
-          <w:spacing w:val="-1"/>
-          <w:lang w:val="en-US"/>
-        </w:rPr>
-        <w:t xml:space="preserve"> </w:t>
-      </w:r>
-      <w:r>
-        <w:rPr>
-          <w:lang w:val="en-US"/>
-        </w:rPr>
-        <w:t>of relevant</w:t>
-      </w:r>
-      <w:r>
-        <w:rPr>
-          <w:spacing w:val="-2"/>
-          <w:lang w:val="en-US"/>
-        </w:rPr>
-        <w:t xml:space="preserve"> </w:t>
-      </w:r>
-      <w:r>
-        <w:rPr>
-          <w:lang w:val="en-US"/>
-        </w:rPr>
-        <w:t>referenced</w:t>
-      </w:r>
-      <w:r>
-        <w:rPr>
-          <w:spacing w:val="-1"/>
-          <w:lang w:val="en-US"/>
-        </w:rPr>
-        <w:t xml:space="preserve"> </w:t>
-      </w:r>
-      <w:r>
-        <w:rPr>
-          <w:lang w:val="en-US"/>
-        </w:rPr>
-        <w:t>research shown</w:t>
-      </w:r>
-      <w:r>
-        <w:rPr>
-          <w:spacing w:val="-3"/>
-          <w:lang w:val="en-US"/>
-        </w:rPr>
-        <w:t xml:space="preserve"> </w:t>
-      </w:r>
-      <w:r>
-        <w:rPr>
-          <w:lang w:val="en-US"/>
-        </w:rPr>
-        <w:t>with excellent</w:t>
-      </w:r>
-      <w:r>
-        <w:rPr>
-          <w:spacing w:val="-3"/>
-          <w:lang w:val="en-US"/>
-        </w:rPr>
-        <w:t xml:space="preserve"> </w:t>
-      </w:r>
-      <w:r>
-        <w:rPr>
-          <w:lang w:val="en-US"/>
-        </w:rPr>
-        <w:t>analysis</w:t>
-      </w:r>
-    </w:p>
-    <w:p>
-      <w:pPr>
-        <w:pStyle w:val="Basic"/>
-        <w:numPr>
-          <w:ilvl w:val="0"/>
-          <w:numId w:val="3"/>
-        </w:numPr>
-      </w:pPr>
-      <w:r>
-        <w:rPr>
-          <w:lang w:val="en-US"/>
-        </w:rPr>
-        <w:t>Uses analysis</w:t>
-      </w:r>
-      <w:r>
-        <w:rPr>
-          <w:spacing w:val="-1"/>
-          <w:lang w:val="en-US"/>
-        </w:rPr>
-        <w:t xml:space="preserve"> </w:t>
-      </w:r>
-      <w:r>
-        <w:rPr>
-          <w:lang w:val="en-US"/>
-        </w:rPr>
-        <w:t>to derive a</w:t>
-      </w:r>
-      <w:r>
-        <w:rPr>
-          <w:spacing w:val="-2"/>
-          <w:lang w:val="en-US"/>
-        </w:rPr>
-        <w:t xml:space="preserve"> </w:t>
-      </w:r>
-      <w:r>
-        <w:rPr>
-          <w:lang w:val="en-US"/>
-        </w:rPr>
-        <w:t>clear, concise</w:t>
-      </w:r>
-      <w:r>
-        <w:rPr>
-          <w:spacing w:val="-2"/>
-          <w:lang w:val="en-US"/>
-        </w:rPr>
-        <w:t xml:space="preserve"> </w:t>
-      </w:r>
-      <w:r>
-        <w:rPr>
-          <w:lang w:val="en-US"/>
-        </w:rPr>
-        <w:t>and</w:t>
-      </w:r>
-      <w:r>
-        <w:rPr>
-          <w:spacing w:val="-1"/>
-          <w:lang w:val="en-US"/>
-        </w:rPr>
-        <w:t xml:space="preserve"> </w:t>
-      </w:r>
-      <w:r>
-        <w:rPr>
-          <w:lang w:val="en-US"/>
-        </w:rPr>
-        <w:t>unambiguous</w:t>
-      </w:r>
-      <w:r>
-        <w:rPr>
-          <w:spacing w:val="-1"/>
-          <w:lang w:val="en-US"/>
-        </w:rPr>
-        <w:t xml:space="preserve"> </w:t>
-      </w:r>
-      <w:r>
-        <w:rPr>
-          <w:lang w:val="en-US"/>
-        </w:rPr>
-        <w:t>specification</w:t>
-      </w:r>
-      <w:r>
-        <w:rPr>
-          <w:spacing w:val="-1"/>
-          <w:lang w:val="en-US"/>
-        </w:rPr>
-        <w:t xml:space="preserve"> </w:t>
-      </w:r>
-      <w:r>
-        <w:rPr>
-          <w:lang w:val="en-US"/>
-        </w:rPr>
-        <w:t>based on</w:t>
-      </w:r>
-      <w:r>
-        <w:rPr>
-          <w:spacing w:val="-5"/>
-          <w:lang w:val="en-US"/>
-        </w:rPr>
-        <w:t xml:space="preserve"> </w:t>
-      </w:r>
-      <w:r>
-        <w:rPr>
-          <w:lang w:val="en-US"/>
-        </w:rPr>
-        <w:t>measurable values.</w:t>
-      </w:r>
-    </w:p>
-    <w:p>
-      <w:pPr>
-        <w:pStyle w:val="Basic"/>
-        <w:ind w:left="360"/>
-      </w:pPr>
-      <w:r>
-        <w:t>This project will be:</w:t>
-      </w:r>
-    </w:p>
-    <w:p>
-      <w:pPr>
-        <w:pStyle w:val="Basic"/>
-      </w:pPr>
-      <w:r>
-        <w:t>An application capable of generating 3D maps for a fantasy world</w:t>
-      </w:r>
-      <w:r>
-        <w:t>,</w:t>
-      </w:r>
-    </w:p>
-    <w:p>
-      <w:pPr>
-        <w:pStyle w:val="Basic"/>
-      </w:pPr>
-      <w:r>
-        <w:t>The 3D map</w:t>
-      </w:r>
-      <w:r>
-        <w:t xml:space="preserve"> will have </w:t>
-      </w:r>
-      <w:r>
-        <w:t xml:space="preserve">clear </w:t>
-      </w:r>
-      <w:r>
-        <w:t>biomes</w:t>
-      </w:r>
-      <w:r>
-        <w:t xml:space="preserve"> and visible terrain</w:t>
-      </w:r>
-      <w:r>
-        <w:t>,</w:t>
-      </w:r>
-    </w:p>
-    <w:p>
-      <w:pPr>
-        <w:pStyle w:val="Basic"/>
-      </w:pPr>
-      <w:r>
-        <w:t>The user will have the a</w:t>
-      </w:r>
-      <w:r>
-        <w:t>bility to alter parameters prior to generation</w:t>
-      </w:r>
-      <w:r>
-        <w:t>,</w:t>
-      </w:r>
-      <w:r>
-        <w:t xml:space="preserve"> </w:t>
-      </w:r>
-    </w:p>
-    <w:p>
-      <w:pPr>
-        <w:pStyle w:val="Basic"/>
-      </w:pPr>
-      <w:r>
-        <w:t>The user will have the a</w:t>
-      </w:r>
-      <w:r>
-        <w:t>bility to save and load generated maps</w:t>
-      </w:r>
-      <w:r>
-        <w:t xml:space="preserve">, </w:t>
-      </w:r>
-    </w:p>
-    <w:p>
-      <w:pPr>
-        <w:pStyle w:val="Basic"/>
-      </w:pPr>
-      <w:r>
-        <w:t>The application w</w:t>
-      </w:r>
-      <w:r>
-        <w:t>ill have user tools which will allow them to create labels for any location</w:t>
-      </w:r>
-      <w:r>
-        <w:t xml:space="preserve">. Additionally, they will be able to </w:t>
-      </w:r>
-      <w:r>
-        <w:t xml:space="preserve">select an icon to go with the text which can be placed anywhere on the map, which is intended to be used to define where settlements, dungeons or any other important landmark may be, </w:t>
-      </w:r>
-    </w:p>
-    <w:p>
-      <w:pPr>
-        <w:pStyle w:val="Basic"/>
-      </w:pPr>
-      <w:r>
-        <w:t xml:space="preserve">Another tool the user will have is the ability to place moveable tokens on the map which are intended to be used to track the location on important character and where they are in the world. </w:t>
-      </w:r>
-    </w:p>
-    <w:p>
-      <w:pPr>
-        <w:pStyle w:val="personalHeading"/>
-      </w:pPr>
-      <w:bookmarkStart w:id="5" w:name="_Toc2251383"/>
-      <w:r>
-        <w:t xml:space="preserve">4 </w:t>
-      </w:r>
-      <w:r>
-        <w:t>Discussion of potential solutions - Algorithms/approaches</w:t>
-      </w:r>
-      <w:r>
-        <w:t xml:space="preserve"> –</w:t>
-      </w:r>
-      <w:r>
-        <w:t xml:space="preserve"> </w:t>
-      </w:r>
-      <w:r>
-        <w:t>Criteria 4 25%</w:t>
-      </w:r>
-      <w:r>
-        <w:t xml:space="preserve"> - 250 words</w:t>
-      </w:r>
-      <w:bookmarkEnd w:id="5"/>
     </w:p>
     <w:p>
       <w:pPr>
@@ -3361,13 +3021,7 @@
         </w:numPr>
       </w:pPr>
       <w:r>
-        <w:t xml:space="preserve">Creates realistic mountain ranges by simulating </w:t>
-      </w:r>
-      <w:r>
-        <w:t>tectonic</w:t>
-      </w:r>
-      <w:r>
-        <w:t xml:space="preserve"> plates colliding</w:t>
+        <w:t>Creates realistic mountain ranges by simulating tectonic plates colliding</w:t>
       </w:r>
     </w:p>
     <w:p>
@@ -3391,13 +3045,7 @@
         </w:numPr>
       </w:pPr>
       <w:r>
-        <w:t xml:space="preserve">This approach doesn’t use real tectonics at they’ve very complex, they simply created blobs for continents. Doesn’t </w:t>
-      </w:r>
-      <w:r>
-        <w:t>explain</w:t>
-      </w:r>
-      <w:r>
-        <w:t xml:space="preserve"> how mountain ranges are completed</w:t>
+        <w:t>This approach doesn’t use real tectonics at they’ve very complex, they simply created blobs for continents. Doesn’t explain how mountain ranges are completed</w:t>
       </w:r>
       <w:r>
         <w:t xml:space="preserve"> in this technique</w:t>
@@ -3415,38 +3063,34 @@
       <w:pPr>
         <w:pStyle w:val="personalHeading2"/>
       </w:pPr>
-      <w:bookmarkStart w:id="6" w:name="_Toc2251384"/>
+      <w:bookmarkStart w:id="5" w:name="_Toc2251384"/>
       <w:r>
         <w:t>Erosion</w:t>
       </w:r>
-      <w:bookmarkEnd w:id="6"/>
-    </w:p>
-    <w:p>
-      <w:pPr>
-        <w:pStyle w:val="Basic"/>
-      </w:pPr>
-      <w:r>
-        <w:t>Erosion is an approach which is done after an initial terrain generation has been completed, usually based of terrain generated via a Voronoi style approach to generation.</w:t>
-      </w:r>
-      <w:r>
-        <w:t xml:space="preserve"> Where erosion algorithms are applied afterwards which makes the terrain appear weathered. </w:t>
-      </w:r>
-    </w:p>
-    <w:p>
-      <w:pPr>
-        <w:pStyle w:val="Basic"/>
-      </w:pPr>
-      <w:r>
-        <w:t xml:space="preserve">This approach </w:t>
-      </w:r>
-      <w:r>
-        <w:t xml:space="preserve">makes the terrain look incredibly detailed and very natural aged appearance. Although this comes at quite the performance cost as the erosion algorithms are quite computationally complex and they need to be run at least 50 to 100 times to really get a </w:t>
-      </w:r>
-      <w:r>
-        <w:t>suitable</w:t>
-      </w:r>
-      <w:r>
-        <w:t xml:space="preserve"> appearance based on the paper by </w:t>
+      <w:bookmarkEnd w:id="5"/>
+    </w:p>
+    <w:p>
+      <w:pPr>
+        <w:pStyle w:val="Basic"/>
+      </w:pPr>
+      <w:r>
+        <w:t xml:space="preserve">Erosion is an approach which is done after an initial terrain generation has been completed, usually based of terrain generated via a </w:t>
+      </w:r>
+      <w:proofErr w:type="spellStart"/>
+      <w:r>
+        <w:t>Voronoi</w:t>
+      </w:r>
+      <w:proofErr w:type="spellEnd"/>
+      <w:r>
+        <w:t xml:space="preserve"> style approach to generation. Where erosion algorithms are applied afterwards which makes the terrain appear weathered. </w:t>
+      </w:r>
+    </w:p>
+    <w:p>
+      <w:pPr>
+        <w:pStyle w:val="Basic"/>
+      </w:pPr>
+      <w:r>
+        <w:t xml:space="preserve">This approach makes the terrain look incredibly detailed and very natural aged appearance. Although this comes at quite the performance cost as the erosion algorithms are quite computationally complex and they need to be run at least 50 to 100 times to really get a suitable appearance based on the paper by </w:t>
       </w:r>
       <w:r>
         <w:rPr>
@@ -3464,22 +3108,11 @@
         <w:t>reference paper</w:t>
       </w:r>
       <w:r>
-        <w:t>)</w:t>
-      </w:r>
-      <w:r>
-        <w:t>.</w:t>
-      </w:r>
-      <w:r>
-        <w:t xml:space="preserve"> </w:t>
-      </w:r>
-      <w:r>
-        <w:t>Which will also introduce a lot more complexity to the terrain mesh making it more challenging to rend</w:t>
-      </w:r>
-      <w:r>
-        <w:t>er</w:t>
-      </w:r>
-      <w:r>
-        <w:t>, which will negatively affect runtime viewing.</w:t>
+        <w:t xml:space="preserve">). Which will also introduce a lot more complexity to </w:t>
+      </w:r>
+      <w:r>
+        <w:lastRenderedPageBreak/>
+        <w:t>the terrain mesh making it more challenging to render, which will negatively affect runtime viewing.</w:t>
       </w:r>
     </w:p>
     <w:p>
@@ -3511,7 +3144,15 @@
         </w:r>
       </w:hyperlink>
       <w:r>
-        <w:t xml:space="preserve"> This has a very similar end goal as my project but represents the map differently from </w:t>
+        <w:t xml:space="preserve"> </w:t>
+      </w:r>
+      <w:proofErr w:type="gramStart"/>
+      <w:r>
+        <w:t>This</w:t>
+      </w:r>
+      <w:proofErr w:type="gramEnd"/>
+      <w:r>
+        <w:t xml:space="preserve"> has a very similar end goal as my project but represents the map differently from </w:t>
       </w:r>
       <w:r>
         <w:t>how I desire my finished project to appear.</w:t>
@@ -3545,28 +3186,31 @@
       <w:pPr>
         <w:pStyle w:val="personalHeading2"/>
       </w:pPr>
-      <w:bookmarkStart w:id="7" w:name="_Toc2251385"/>
-      <w:r>
-        <w:t xml:space="preserve">Voronoi Diagrams </w:t>
-      </w:r>
-      <w:r>
-        <w:t>– 120 words</w:t>
-      </w:r>
-      <w:bookmarkEnd w:id="7"/>
-    </w:p>
-    <w:p>
-      <w:pPr>
-        <w:pStyle w:val="Basic"/>
-      </w:pPr>
-      <w:r>
-        <w:t>A Voronoi diagram is a way to create polygons based off an inputted set of points, which is created by passing the points into the fortunes algorithm</w:t>
-      </w:r>
-      <w:r>
-        <w:t xml:space="preserve"> </w:t>
-      </w:r>
-      <w:r>
-        <w:lastRenderedPageBreak/>
-        <w:t>(</w:t>
+      <w:bookmarkStart w:id="6" w:name="_Toc2251385"/>
+      <w:proofErr w:type="spellStart"/>
+      <w:r>
+        <w:t>Voronoi</w:t>
+      </w:r>
+      <w:proofErr w:type="spellEnd"/>
+      <w:r>
+        <w:t xml:space="preserve"> Diagrams – 120 words</w:t>
+      </w:r>
+      <w:bookmarkEnd w:id="6"/>
+    </w:p>
+    <w:p>
+      <w:pPr>
+        <w:pStyle w:val="Basic"/>
+      </w:pPr>
+      <w:r>
+        <w:t xml:space="preserve">A </w:t>
+      </w:r>
+      <w:proofErr w:type="spellStart"/>
+      <w:r>
+        <w:t>Voronoi</w:t>
+      </w:r>
+      <w:proofErr w:type="spellEnd"/>
+      <w:r>
+        <w:t xml:space="preserve"> diagram is a way to create polygons based off an inputted set of points, which is created by passing the points into the fortunes algorithm (</w:t>
       </w:r>
       <w:proofErr w:type="spellStart"/>
       <w:proofErr w:type="gramStart"/>
@@ -3581,15 +3225,48 @@
         <w:rPr>
           <w:color w:val="FF0000"/>
         </w:rPr>
-        <w:t xml:space="preserve"> :3</w:t>
+        <w:t xml:space="preserve"> :</w:t>
       </w:r>
       <w:proofErr w:type="gramEnd"/>
       <w:r>
+        <w:rPr>
+          <w:color w:val="FF0000"/>
+        </w:rPr>
+        <w:t>3</w:t>
+      </w:r>
+      <w:r>
         <w:t>)</w:t>
       </w:r>
       <w:r>
-        <w:t xml:space="preserve">. </w:t>
-      </w:r>
+        <w:t xml:space="preserve"> The fortunes </w:t>
+      </w:r>
+      <w:proofErr w:type="spellStart"/>
+      <w:r>
+        <w:t>algorthim</w:t>
+      </w:r>
+      <w:proofErr w:type="spellEnd"/>
+      <w:r>
+        <w:t xml:space="preserve"> works by moving a line downwards over the set of points, when the line intersects with a point an arc will be created equal distance between the line and the point ( it will always remain equal between the two) this happens each time the line intersects with a point. </w:t>
+      </w:r>
+      <w:r>
+        <w:t xml:space="preserve">If three arcs intersect this means that a hard edge of a polygon can be created from the point of intersection to the closest other hard edge. </w:t>
+      </w:r>
+      <w:r>
+        <w:t xml:space="preserve">This continues till there are no more points. </w:t>
+      </w:r>
+      <w:bookmarkStart w:id="7" w:name="_GoBack"/>
+      <w:r>
+        <w:rPr>
+          <w:color w:val="FF0000"/>
+        </w:rPr>
+        <w:t xml:space="preserve">Shorten this? </w:t>
+      </w:r>
+      <w:bookmarkEnd w:id="7"/>
+    </w:p>
+    <w:p>
+      <w:pPr>
+        <w:pStyle w:val="Basic"/>
+      </w:pPr>
       <w:r>
         <w:t xml:space="preserve">There are a lot of similar project which used this approach to create their own generators all based off </w:t>
       </w:r>
@@ -3619,10 +3296,7 @@
         <w:pStyle w:val="Basic"/>
       </w:pPr>
       <w:r>
-        <w:t xml:space="preserve">This approach has been selected for this project due to how many other projects have achieved similar results to the desire generation goal, lots of which have articles explaining their approach </w:t>
-      </w:r>
-      <w:r>
-        <w:t xml:space="preserve">which will be incredibly helpful when issues occur in the project. There are also numerous libraries for the Fortunes algorithm which will be helpful. </w:t>
+        <w:t xml:space="preserve">This approach has been selected for this project due to how many other projects have achieved similar results to the desire generation goal, lots of which have articles explaining their approach which will be incredibly helpful when issues occur in the project. There are also numerous libraries for the Fortunes algorithm which will be helpful. </w:t>
       </w:r>
     </w:p>
     <w:p>
@@ -3631,171 +3305,67 @@
       </w:pPr>
       <w:bookmarkStart w:id="8" w:name="_Toc2251386"/>
       <w:r>
-        <w:t xml:space="preserve">Discussion of tools and technologies </w:t>
-      </w:r>
-      <w:r>
-        <w:t>–</w:t>
-      </w:r>
-      <w:r>
+        <w:lastRenderedPageBreak/>
+        <w:t>Discussion of tools and technologies – Criteria 4 25% - 250 words</w:t>
+      </w:r>
+      <w:bookmarkEnd w:id="8"/>
+    </w:p>
+    <w:p>
+      <w:pPr>
+        <w:pStyle w:val="Basic"/>
+      </w:pPr>
+      <w:r>
+        <w:t>This project will use Unity as its engine, as that will allow the project to focus on the procedural generation and not waste time developing a custom environment using an API to render everything. As for picking Unity specifically, (as similar projects have been completed with this approach it seemed most appropriate to use) this is due to it being the engine I have the most experience in, in turn meaning time will not be wasted trying to learn a brand-new tool.</w:t>
+      </w:r>
+    </w:p>
+    <w:p>
+      <w:pPr>
+        <w:pStyle w:val="Basic"/>
+        <w:rPr>
+          <w:color w:val="FF0000"/>
+        </w:rPr>
+      </w:pPr>
+      <w:r>
+        <w:rPr>
+          <w:color w:val="FF0000"/>
+        </w:rPr>
+        <w:t xml:space="preserve">See Discussion of tools n Tech in appendix for more </w:t>
+      </w:r>
+      <w:proofErr w:type="spellStart"/>
+      <w:r>
+        <w:rPr>
+          <w:color w:val="FF0000"/>
+        </w:rPr>
+        <w:t>deets</w:t>
+      </w:r>
+      <w:proofErr w:type="spellEnd"/>
+      <w:r>
+        <w:rPr>
+          <w:color w:val="FF0000"/>
+        </w:rPr>
         <w:t xml:space="preserve"> </w:t>
       </w:r>
-      <w:r>
-        <w:t>Criteria 4 25%</w:t>
-      </w:r>
-      <w:r>
-        <w:t xml:space="preserve"> - 250 words</w:t>
-      </w:r>
-      <w:bookmarkEnd w:id="8"/>
-    </w:p>
-    <w:p>
-      <w:pPr>
-        <w:pStyle w:val="Basic"/>
-      </w:pPr>
-      <w:r>
-        <w:t xml:space="preserve">This project will use Unity as </w:t>
-      </w:r>
-      <w:r>
-        <w:t>its</w:t>
-      </w:r>
-      <w:r>
-        <w:t xml:space="preserve"> engine, as that will allow the project to focus on the procedural generation and not waste time developing a custom environment using an API to ren</w:t>
-      </w:r>
-      <w:r>
-        <w:t>der everything. As for picking U</w:t>
-      </w:r>
-      <w:r>
-        <w:t>nity specifically</w:t>
-      </w:r>
-      <w:r>
-        <w:t>,</w:t>
-      </w:r>
-      <w:r>
-        <w:t xml:space="preserve"> </w:t>
-      </w:r>
-      <w:r>
-        <w:t>(as similar projects have been completed with this approach it seemed most appropriate to use)</w:t>
-      </w:r>
-      <w:r>
-        <w:t xml:space="preserve"> </w:t>
-      </w:r>
-      <w:r>
-        <w:t xml:space="preserve">this is due to it being the engine </w:t>
-      </w:r>
-      <w:r>
-        <w:t>I have the most experience in, in turn meaning time will not be wasted trying to learn a brand-new tool.</w:t>
-      </w:r>
-    </w:p>
-    <w:p>
-      <w:pPr>
-        <w:pStyle w:val="Basic"/>
+    </w:p>
+    <w:p>
+      <w:pPr>
+        <w:pStyle w:val="Basic"/>
+      </w:pPr>
+    </w:p>
+    <w:p>
+      <w:pPr>
+        <w:pStyle w:val="Basic"/>
+      </w:pPr>
+      <w:r>
+        <w:t>Having spent a week trying to learn the fortunes algorithm (to be able to implement it without a library), a greater understanding of how the algorithm functions was developed. As a result, pseudo code based on this understanding was created (</w:t>
+      </w:r>
+      <w:r>
         <w:rPr>
           <w:color w:val="FF0000"/>
         </w:rPr>
-      </w:pPr>
-      <w:r>
-        <w:rPr>
-          <w:color w:val="FF0000"/>
-        </w:rPr>
-        <w:t xml:space="preserve">See Discussion of tools n Tech in appendix for more </w:t>
-      </w:r>
-      <w:proofErr w:type="spellStart"/>
-      <w:r>
-        <w:rPr>
-          <w:color w:val="FF0000"/>
-        </w:rPr>
-        <w:t>deets</w:t>
-      </w:r>
-      <w:proofErr w:type="spellEnd"/>
-      <w:r>
-        <w:rPr>
-          <w:color w:val="FF0000"/>
-        </w:rPr>
-        <w:t xml:space="preserve"> </w:t>
-      </w:r>
-    </w:p>
-    <w:p>
-      <w:pPr>
-        <w:pStyle w:val="Basic"/>
-      </w:pPr>
-    </w:p>
-    <w:p>
-      <w:pPr>
-        <w:pStyle w:val="Basic"/>
-      </w:pPr>
-      <w:r>
-        <w:t>Having spent</w:t>
-      </w:r>
-      <w:r>
-        <w:t xml:space="preserve"> a week trying to learn the fortunes algorithm</w:t>
-      </w:r>
-      <w:r>
-        <w:t xml:space="preserve"> (</w:t>
-      </w:r>
-      <w:r>
-        <w:t>to be able to implement it without a library</w:t>
-      </w:r>
-      <w:r>
-        <w:t>),</w:t>
-      </w:r>
-      <w:r>
-        <w:t xml:space="preserve"> a greater understanding of how the algorithm functions</w:t>
-      </w:r>
-      <w:r>
-        <w:t xml:space="preserve"> was developed</w:t>
-      </w:r>
-      <w:r>
-        <w:t xml:space="preserve">. As a result, </w:t>
-      </w:r>
-      <w:r>
-        <w:t xml:space="preserve">pseudo code based </w:t>
-      </w:r>
-      <w:r>
-        <w:t>on this</w:t>
-      </w:r>
-      <w:r>
-        <w:t xml:space="preserve"> understanding </w:t>
-      </w:r>
-      <w:r>
-        <w:t xml:space="preserve">was created </w:t>
-      </w:r>
-      <w:r>
-        <w:t>(</w:t>
-      </w:r>
-      <w:r>
-        <w:rPr>
-          <w:color w:val="FF0000"/>
-        </w:rPr>
         <w:t>See Appendix</w:t>
       </w:r>
       <w:r>
-        <w:t>)</w:t>
-      </w:r>
-      <w:r>
-        <w:t>.</w:t>
-      </w:r>
-      <w:r>
-        <w:t xml:space="preserve"> </w:t>
-      </w:r>
-      <w:r>
-        <w:t xml:space="preserve">However, </w:t>
-      </w:r>
-      <w:r>
-        <w:t>due to this new understanding, it was clear that</w:t>
-      </w:r>
-      <w:r>
-        <w:t xml:space="preserve"> </w:t>
-      </w:r>
-      <w:r>
-        <w:t>it would be too</w:t>
-      </w:r>
-      <w:r>
-        <w:t xml:space="preserve"> challenging to implement without hindering the project</w:t>
-      </w:r>
-      <w:r>
-        <w:t>’</w:t>
-      </w:r>
-      <w:r>
-        <w:t>s progression.</w:t>
+        <w:t>). However, due to this new understanding, it was clear that it would be too challenging to implement without hindering the project’s progression.</w:t>
       </w:r>
     </w:p>
     <w:p>
@@ -3817,9 +3387,11 @@
       <w:r>
         <w:t xml:space="preserve">Creation of </w:t>
       </w:r>
+      <w:proofErr w:type="spellStart"/>
       <w:r>
         <w:t>Voronoi</w:t>
       </w:r>
+      <w:proofErr w:type="spellEnd"/>
       <w:r>
         <w:t xml:space="preserve"> diagrams</w:t>
       </w:r>
@@ -3835,9 +3407,11 @@
       <w:r>
         <w:t xml:space="preserve">Creation of </w:t>
       </w:r>
+      <w:proofErr w:type="spellStart"/>
       <w:r>
         <w:t>Voronoi</w:t>
       </w:r>
+      <w:proofErr w:type="spellEnd"/>
       <w:r>
         <w:t xml:space="preserve"> diagram onto a mesh </w:t>
       </w:r>
@@ -3879,20 +3453,372 @@
         <w:t>find a better way to refer to this</w:t>
       </w:r>
       <w:r>
-        <w:t>)</w:t>
-      </w:r>
-      <w:r>
-        <w:t xml:space="preserve"> as the library to provide both the fortunes algorithm to create Voronoi diagrams and Delaunay triangulation. This is due to it being the </w:t>
-      </w:r>
-      <w:r>
+        <w:t xml:space="preserve">) as the library to provide both the fortunes algorithm to create </w:t>
+      </w:r>
+      <w:proofErr w:type="spellStart"/>
+      <w:r>
+        <w:t>Voronoi</w:t>
+      </w:r>
+      <w:proofErr w:type="spellEnd"/>
+      <w:r>
+        <w:t xml:space="preserve"> diagrams and Delaunay triangulation. This is due to it being the easiest to understand, which is because its code being structured in the clearest way and the closest to other examples of the fortune algorithm. While also being feature complete. </w:t>
+      </w:r>
+    </w:p>
+    <w:p>
+      <w:pPr>
+        <w:pStyle w:val="Basic"/>
+      </w:pPr>
+      <w:r>
+        <w:rPr>
+          <w:color w:val="FF0000"/>
+        </w:rPr>
+        <w:t xml:space="preserve">See Discussion of tools n Tech in appendix for more </w:t>
+      </w:r>
+      <w:proofErr w:type="spellStart"/>
+      <w:r>
+        <w:rPr>
+          <w:color w:val="FF0000"/>
+        </w:rPr>
+        <w:t>deets</w:t>
+      </w:r>
+      <w:proofErr w:type="spellEnd"/>
+    </w:p>
+    <w:p>
+      <w:pPr>
+        <w:pStyle w:val="personalHeading"/>
+      </w:pPr>
+      <w:bookmarkStart w:id="9" w:name="_Toc2251382"/>
+      <w:r>
+        <w:t xml:space="preserve">3 </w:t>
+      </w:r>
+      <w:r>
+        <w:t>Project Specification</w:t>
+      </w:r>
+      <w:r>
+        <w:t xml:space="preserve"> – Criteria 3</w:t>
+      </w:r>
+      <w:r>
+        <w:t>,</w:t>
+      </w:r>
+      <w:r>
+        <w:t xml:space="preserve"> 15%</w:t>
+      </w:r>
+      <w:r>
+        <w:t xml:space="preserve"> 450 words</w:t>
+      </w:r>
+      <w:r>
+        <w:t xml:space="preserve"> – 140 words</w:t>
+      </w:r>
+      <w:bookmarkEnd w:id="9"/>
+    </w:p>
+    <w:p>
+      <w:pPr>
+        <w:pStyle w:val="Basic"/>
+        <w:numPr>
+          <w:ilvl w:val="0"/>
+          <w:numId w:val="3"/>
+        </w:numPr>
+      </w:pPr>
+      <w:r>
+        <w:t>Fully detailed description of the “product” use short clear descriptions with measurable values</w:t>
+      </w:r>
+    </w:p>
+    <w:p>
+      <w:pPr>
+        <w:pStyle w:val="Basic"/>
+        <w:numPr>
+          <w:ilvl w:val="0"/>
+          <w:numId w:val="3"/>
+        </w:numPr>
+      </w:pPr>
+      <w:r>
+        <w:t>The specification can be used for guidance in determining potential solutions, as well as a basis for the planning and breaking down tasks.</w:t>
+      </w:r>
+    </w:p>
+    <w:p>
+      <w:pPr>
+        <w:pStyle w:val="Basic"/>
+        <w:numPr>
+          <w:ilvl w:val="0"/>
+          <w:numId w:val="3"/>
+        </w:numPr>
+      </w:pPr>
+      <w:r>
+        <w:rPr>
+          <w:lang w:val="en-US"/>
+        </w:rPr>
+        <w:t>Wide range</w:t>
+      </w:r>
+      <w:r>
+        <w:rPr>
+          <w:spacing w:val="-1"/>
+          <w:lang w:val="en-US"/>
+        </w:rPr>
+        <w:t xml:space="preserve"> </w:t>
+      </w:r>
+      <w:r>
+        <w:rPr>
+          <w:lang w:val="en-US"/>
+        </w:rPr>
+        <w:t>of relevant</w:t>
+      </w:r>
+      <w:r>
+        <w:rPr>
+          <w:spacing w:val="-2"/>
+          <w:lang w:val="en-US"/>
+        </w:rPr>
+        <w:t xml:space="preserve"> </w:t>
+      </w:r>
+      <w:r>
+        <w:rPr>
+          <w:lang w:val="en-US"/>
+        </w:rPr>
+        <w:t>referenced</w:t>
+      </w:r>
+      <w:r>
+        <w:rPr>
+          <w:spacing w:val="-1"/>
+          <w:lang w:val="en-US"/>
+        </w:rPr>
+        <w:t xml:space="preserve"> </w:t>
+      </w:r>
+      <w:r>
+        <w:rPr>
+          <w:lang w:val="en-US"/>
+        </w:rPr>
+        <w:t>research shown</w:t>
+      </w:r>
+      <w:r>
+        <w:rPr>
+          <w:spacing w:val="-3"/>
+          <w:lang w:val="en-US"/>
+        </w:rPr>
+        <w:t xml:space="preserve"> </w:t>
+      </w:r>
+      <w:r>
+        <w:rPr>
+          <w:lang w:val="en-US"/>
+        </w:rPr>
+        <w:t>with excellent</w:t>
+      </w:r>
+      <w:r>
+        <w:rPr>
+          <w:spacing w:val="-3"/>
+          <w:lang w:val="en-US"/>
+        </w:rPr>
+        <w:t xml:space="preserve"> </w:t>
+      </w:r>
+      <w:r>
+        <w:rPr>
+          <w:lang w:val="en-US"/>
+        </w:rPr>
+        <w:t>analysis</w:t>
+      </w:r>
+    </w:p>
+    <w:p>
+      <w:pPr>
+        <w:pStyle w:val="Basic"/>
+        <w:numPr>
+          <w:ilvl w:val="0"/>
+          <w:numId w:val="3"/>
+        </w:numPr>
+      </w:pPr>
+      <w:r>
+        <w:rPr>
+          <w:lang w:val="en-US"/>
+        </w:rPr>
         <w:lastRenderedPageBreak/>
-        <w:t xml:space="preserve">easiest to understand, </w:t>
-      </w:r>
-      <w:r>
-        <w:t xml:space="preserve">which is because </w:t>
-      </w:r>
-      <w:r>
-        <w:t xml:space="preserve">its code being structured in the clearest way and the closest to other examples of the fortune algorithm. While also being feature complete. </w:t>
+        <w:t>Uses analysis</w:t>
+      </w:r>
+      <w:r>
+        <w:rPr>
+          <w:spacing w:val="-1"/>
+          <w:lang w:val="en-US"/>
+        </w:rPr>
+        <w:t xml:space="preserve"> </w:t>
+      </w:r>
+      <w:r>
+        <w:rPr>
+          <w:lang w:val="en-US"/>
+        </w:rPr>
+        <w:t>to derive a</w:t>
+      </w:r>
+      <w:r>
+        <w:rPr>
+          <w:spacing w:val="-2"/>
+          <w:lang w:val="en-US"/>
+        </w:rPr>
+        <w:t xml:space="preserve"> </w:t>
+      </w:r>
+      <w:r>
+        <w:rPr>
+          <w:lang w:val="en-US"/>
+        </w:rPr>
+        <w:t>clear, concise</w:t>
+      </w:r>
+      <w:r>
+        <w:rPr>
+          <w:spacing w:val="-2"/>
+          <w:lang w:val="en-US"/>
+        </w:rPr>
+        <w:t xml:space="preserve"> </w:t>
+      </w:r>
+      <w:r>
+        <w:rPr>
+          <w:lang w:val="en-US"/>
+        </w:rPr>
+        <w:t>and</w:t>
+      </w:r>
+      <w:r>
+        <w:rPr>
+          <w:spacing w:val="-1"/>
+          <w:lang w:val="en-US"/>
+        </w:rPr>
+        <w:t xml:space="preserve"> </w:t>
+      </w:r>
+      <w:r>
+        <w:rPr>
+          <w:lang w:val="en-US"/>
+        </w:rPr>
+        <w:t>unambiguous</w:t>
+      </w:r>
+      <w:r>
+        <w:rPr>
+          <w:spacing w:val="-1"/>
+          <w:lang w:val="en-US"/>
+        </w:rPr>
+        <w:t xml:space="preserve"> </w:t>
+      </w:r>
+      <w:r>
+        <w:rPr>
+          <w:lang w:val="en-US"/>
+        </w:rPr>
+        <w:t>specification</w:t>
+      </w:r>
+      <w:r>
+        <w:rPr>
+          <w:spacing w:val="-1"/>
+          <w:lang w:val="en-US"/>
+        </w:rPr>
+        <w:t xml:space="preserve"> </w:t>
+      </w:r>
+      <w:r>
+        <w:rPr>
+          <w:lang w:val="en-US"/>
+        </w:rPr>
+        <w:t>based on</w:t>
+      </w:r>
+      <w:r>
+        <w:rPr>
+          <w:spacing w:val="-5"/>
+          <w:lang w:val="en-US"/>
+        </w:rPr>
+        <w:t xml:space="preserve"> </w:t>
+      </w:r>
+      <w:r>
+        <w:rPr>
+          <w:lang w:val="en-US"/>
+        </w:rPr>
+        <w:t>measurable values.</w:t>
+      </w:r>
+    </w:p>
+    <w:p>
+      <w:pPr>
+        <w:pStyle w:val="Basic"/>
+        <w:ind w:left="360"/>
+      </w:pPr>
+      <w:r>
+        <w:t>This project will be:</w:t>
+      </w:r>
+    </w:p>
+    <w:p>
+      <w:pPr>
+        <w:pStyle w:val="Basic"/>
+      </w:pPr>
+      <w:r>
+        <w:t>An application capable of generating 3D maps for a fantasy world</w:t>
+      </w:r>
+      <w:r>
+        <w:t>,</w:t>
+      </w:r>
+    </w:p>
+    <w:p>
+      <w:pPr>
+        <w:pStyle w:val="Basic"/>
+      </w:pPr>
+      <w:r>
+        <w:t>The 3D map</w:t>
+      </w:r>
+      <w:r>
+        <w:t xml:space="preserve"> will have </w:t>
+      </w:r>
+      <w:r>
+        <w:t xml:space="preserve">clear </w:t>
+      </w:r>
+      <w:r>
+        <w:t>biomes</w:t>
+      </w:r>
+      <w:r>
+        <w:t xml:space="preserve"> and visible terrain</w:t>
+      </w:r>
+      <w:r>
+        <w:t>,</w:t>
+      </w:r>
+    </w:p>
+    <w:p>
+      <w:pPr>
+        <w:pStyle w:val="Basic"/>
+      </w:pPr>
+      <w:r>
+        <w:t>The user will have the a</w:t>
+      </w:r>
+      <w:r>
+        <w:t>bility to alter parameters prior to generation</w:t>
+      </w:r>
+      <w:r>
+        <w:t>,</w:t>
+      </w:r>
+      <w:r>
+        <w:t xml:space="preserve"> </w:t>
+      </w:r>
+    </w:p>
+    <w:p>
+      <w:pPr>
+        <w:pStyle w:val="Basic"/>
+      </w:pPr>
+      <w:r>
+        <w:t>The user will have the a</w:t>
+      </w:r>
+      <w:r>
+        <w:t>bility to save and load generated maps</w:t>
+      </w:r>
+      <w:r>
+        <w:t xml:space="preserve">, </w:t>
+      </w:r>
+    </w:p>
+    <w:p>
+      <w:pPr>
+        <w:pStyle w:val="Basic"/>
+      </w:pPr>
+      <w:r>
+        <w:t>The application w</w:t>
+      </w:r>
+      <w:r>
+        <w:t>ill have user tools which will allow them to create labels for any location</w:t>
+      </w:r>
+      <w:r>
+        <w:t xml:space="preserve">. Additionally, they will be able to </w:t>
+      </w:r>
+      <w:r>
+        <w:t xml:space="preserve">select an icon to go with the text which can be placed anywhere on the map, which is intended to be used to define where settlements, dungeons or any other important landmark may be, </w:t>
+      </w:r>
+    </w:p>
+    <w:p>
+      <w:pPr>
+        <w:pStyle w:val="Basic"/>
+      </w:pPr>
+      <w:r>
+        <w:t xml:space="preserve">Another tool the user will have is the ability to place moveable tokens on the map which are intended to be used to track the location on important character and where they are in the world. </w:t>
       </w:r>
     </w:p>
     <w:p>
@@ -3906,20 +3832,6 @@
         <w:rPr>
           <w:color w:val="FF0000"/>
         </w:rPr>
-        <w:t xml:space="preserve">See Discussion of tools n Tech in appendix for more </w:t>
-      </w:r>
-      <w:proofErr w:type="spellStart"/>
-      <w:r>
-        <w:rPr>
-          <w:color w:val="FF0000"/>
-        </w:rPr>
-        <w:t>deets</w:t>
-      </w:r>
-      <w:proofErr w:type="spellEnd"/>
-      <w:r>
-        <w:rPr>
-          <w:color w:val="FF0000"/>
-        </w:rPr>
         <w:t xml:space="preserve"> </w:t>
       </w:r>
     </w:p>
@@ -3932,7 +3844,7 @@
       <w:pPr>
         <w:pStyle w:val="personalHeading"/>
       </w:pPr>
-      <w:bookmarkStart w:id="9" w:name="_Toc2251387"/>
+      <w:bookmarkStart w:id="10" w:name="_Toc2251387"/>
       <w:r>
         <w:t>Discussion of software dev methodology</w:t>
       </w:r>
@@ -3948,7 +3860,7 @@
       <w:r>
         <w:t xml:space="preserve"> - 375 words</w:t>
       </w:r>
-      <w:bookmarkEnd w:id="9"/>
+      <w:bookmarkEnd w:id="10"/>
     </w:p>
     <w:p>
       <w:pPr>
@@ -3980,11 +3892,38 @@
         <w:pStyle w:val="Basic"/>
       </w:pPr>
       <w:r>
-        <w:t>#By planning the plan</w:t>
+        <w:t>#</w:t>
+      </w:r>
+      <w:proofErr w:type="gramStart"/>
+      <w:r>
+        <w:t>By</w:t>
+      </w:r>
+      <w:proofErr w:type="gramEnd"/>
+      <w:r>
+        <w:t xml:space="preserve"> planning the plan</w:t>
       </w:r>
       <w:r>
         <w:t xml:space="preserve"> setting up timeboxes, filling up a Trello so I will not have to waste much time later setting up plans and I can just continue working with ease </w:t>
       </w:r>
+    </w:p>
+    <w:p>
+      <w:pPr>
+        <w:pStyle w:val="Basic"/>
+      </w:pPr>
+      <w:r>
+        <w:t>The project has been broken down into time boxes (see Gantt chart)</w:t>
+      </w:r>
+      <w:r>
+        <w:t xml:space="preserve"> in which each will be begun by doing any necessary flowcharts/pseudo code to break down the technical side of said time box, then begin implementation.</w:t>
+      </w:r>
+      <w:r>
+        <w:t xml:space="preserve"> Once the implementation is complete the time box will be reviewed and the remaining time boxes will be altered to reflect any changes that need to be made to the process.</w:t>
+      </w:r>
+    </w:p>
+    <w:p>
+      <w:pPr>
+        <w:pStyle w:val="Basic"/>
+      </w:pPr>
       <w:r>
         <w:t xml:space="preserve">- </w:t>
       </w:r>
@@ -4023,6 +3962,7 @@
         <w:pStyle w:val="Basic"/>
       </w:pPr>
       <w:r>
+        <w:lastRenderedPageBreak/>
         <w:t xml:space="preserve">Using </w:t>
       </w:r>
       <w:r>
@@ -4093,7 +4033,7 @@
       <w:pPr>
         <w:pStyle w:val="personalHeading"/>
       </w:pPr>
-      <w:bookmarkStart w:id="10" w:name="_Toc2251388"/>
+      <w:bookmarkStart w:id="11" w:name="_Toc2251388"/>
       <w:r>
         <w:t xml:space="preserve">Discussion of project management tools and metrics </w:t>
       </w:r>
@@ -4109,7 +4049,7 @@
       <w:r>
         <w:t xml:space="preserve"> - 375 words</w:t>
       </w:r>
-      <w:bookmarkEnd w:id="10"/>
+      <w:bookmarkEnd w:id="11"/>
     </w:p>
     <w:p>
       <w:pPr>
@@ -4172,11 +4112,7 @@
         <w:t xml:space="preserve">Where one estimates time based on only minor issues occurring the project, while the second has doubled the estimated time </w:t>
       </w:r>
       <w:r>
-        <w:t xml:space="preserve">to better allow for issues and difficulties that will appear to be </w:t>
-      </w:r>
-      <w:r>
-        <w:lastRenderedPageBreak/>
-        <w:t>handled, even with this larger estimate</w:t>
+        <w:t>to better allow for issues and difficulties that will appear to be handled, even with this larger estimate</w:t>
       </w:r>
       <w:r>
         <w:t>,</w:t>
@@ -4192,11 +4128,11 @@
       <w:pPr>
         <w:pStyle w:val="personalHeading"/>
       </w:pPr>
-      <w:bookmarkStart w:id="11" w:name="_Toc2251389"/>
+      <w:bookmarkStart w:id="12" w:name="_Toc2251389"/>
       <w:r>
         <w:t>Resource implications</w:t>
       </w:r>
-      <w:bookmarkEnd w:id="11"/>
+      <w:bookmarkEnd w:id="12"/>
       <w:r>
         <w:t xml:space="preserve"> </w:t>
       </w:r>
@@ -4230,7 +4166,7 @@
       <w:pPr>
         <w:pStyle w:val="personalHeading"/>
       </w:pPr>
-      <w:bookmarkStart w:id="12" w:name="_Toc2251390"/>
+      <w:bookmarkStart w:id="13" w:name="_Toc2251390"/>
       <w:r>
         <w:t xml:space="preserve">High level overview of classes that may be required </w:t>
       </w:r>
@@ -4246,7 +4182,7 @@
       <w:r>
         <w:t xml:space="preserve"> - 125 words</w:t>
       </w:r>
-      <w:bookmarkEnd w:id="12"/>
+      <w:bookmarkEnd w:id="13"/>
     </w:p>
     <w:p>
       <w:pPr>
@@ -4404,7 +4340,7 @@
       <w:pPr>
         <w:pStyle w:val="personalHeading"/>
       </w:pPr>
-      <w:bookmarkStart w:id="13" w:name="_Toc2251391"/>
+      <w:bookmarkStart w:id="14" w:name="_Toc2251391"/>
       <w:r>
         <w:t xml:space="preserve">High level flow diagrams and pseudocode </w:t>
       </w:r>
@@ -4420,7 +4356,7 @@
       <w:r>
         <w:t xml:space="preserve"> - 125 words</w:t>
       </w:r>
-      <w:bookmarkEnd w:id="13"/>
+      <w:bookmarkEnd w:id="14"/>
     </w:p>
     <w:p>
       <w:pPr>
@@ -4499,7 +4435,6 @@
         </w:numPr>
       </w:pPr>
       <w:r>
-        <w:lastRenderedPageBreak/>
         <w:t xml:space="preserve">Generate rivers </w:t>
       </w:r>
     </w:p>
@@ -4543,12 +4478,12 @@
       <w:pPr>
         <w:pStyle w:val="personalHeading"/>
       </w:pPr>
-      <w:bookmarkStart w:id="14" w:name="_Toc2251392"/>
+      <w:bookmarkStart w:id="15" w:name="_Toc2251392"/>
       <w:r>
         <w:lastRenderedPageBreak/>
         <w:t>Appendices</w:t>
       </w:r>
-      <w:bookmarkEnd w:id="14"/>
+      <w:bookmarkEnd w:id="15"/>
       <w:r>
         <w:t xml:space="preserve"> </w:t>
       </w:r>
@@ -4557,7 +4492,7 @@
       <w:pPr>
         <w:pStyle w:val="personalHeading2"/>
       </w:pPr>
-      <w:bookmarkStart w:id="15" w:name="_Toc2251393"/>
+      <w:bookmarkStart w:id="16" w:name="_Toc2251393"/>
       <w:r>
         <w:t>Reference List</w:t>
       </w:r>
@@ -4567,7 +4502,7 @@
       <w:r>
         <w:t>– part of 2, a portion of 20%</w:t>
       </w:r>
-      <w:bookmarkEnd w:id="15"/>
+      <w:bookmarkEnd w:id="16"/>
     </w:p>
     <w:p>
       <w:pPr>
@@ -4583,11 +4518,11 @@
       <w:pPr>
         <w:pStyle w:val="personalHeading2"/>
       </w:pPr>
-      <w:bookmarkStart w:id="16" w:name="_Toc2251394"/>
+      <w:bookmarkStart w:id="17" w:name="_Toc2251394"/>
       <w:r>
         <w:t>Reading List</w:t>
       </w:r>
-      <w:bookmarkEnd w:id="16"/>
+      <w:bookmarkEnd w:id="17"/>
     </w:p>
     <w:p>
       <w:pPr>
@@ -4598,14 +4533,14 @@
       <w:pPr>
         <w:pStyle w:val="personalHeading2"/>
       </w:pPr>
-      <w:bookmarkStart w:id="17" w:name="_Toc2251395"/>
+      <w:bookmarkStart w:id="18" w:name="_Toc2251395"/>
       <w:r>
         <w:t>Literature review</w:t>
       </w:r>
       <w:r>
         <w:t xml:space="preserve"> – part of 2, a portion of 20%</w:t>
       </w:r>
-      <w:bookmarkEnd w:id="17"/>
+      <w:bookmarkEnd w:id="18"/>
       <w:r>
         <w:t xml:space="preserve"> </w:t>
       </w:r>
@@ -5435,11 +5370,11 @@
       <w:pPr>
         <w:pStyle w:val="personalHeading2"/>
       </w:pPr>
-      <w:bookmarkStart w:id="18" w:name="_Toc2251396"/>
+      <w:bookmarkStart w:id="19" w:name="_Toc2251396"/>
       <w:r>
         <w:t>Discussion of tools and tech</w:t>
       </w:r>
-      <w:bookmarkEnd w:id="18"/>
+      <w:bookmarkEnd w:id="19"/>
       <w:r>
         <w:t xml:space="preserve"> </w:t>
       </w:r>
@@ -6105,11 +6040,11 @@
       <w:pPr>
         <w:pStyle w:val="personalHeading3"/>
       </w:pPr>
-      <w:bookmarkStart w:id="19" w:name="_Toc2251397"/>
+      <w:bookmarkStart w:id="20" w:name="_Toc2251397"/>
       <w:r>
         <w:t>Fortunes Algorithm pseudo code</w:t>
       </w:r>
-      <w:bookmarkEnd w:id="19"/>
+      <w:bookmarkEnd w:id="20"/>
       <w:r>
         <w:t xml:space="preserve"> </w:t>
       </w:r>
@@ -7540,11 +7475,11 @@
       <w:pPr>
         <w:pStyle w:val="personalHeading2"/>
       </w:pPr>
-      <w:bookmarkStart w:id="20" w:name="_Toc2251398"/>
+      <w:bookmarkStart w:id="21" w:name="_Toc2251398"/>
       <w:r>
         <w:t>Discussion of software Dev methodology</w:t>
       </w:r>
-      <w:bookmarkEnd w:id="20"/>
+      <w:bookmarkEnd w:id="21"/>
       <w:r>
         <w:t xml:space="preserve"> </w:t>
       </w:r>
@@ -8391,7 +8326,7 @@
       <w:pPr>
         <w:pStyle w:val="personalHeading2"/>
       </w:pPr>
-      <w:bookmarkStart w:id="21" w:name="_Toc2251399"/>
+      <w:bookmarkStart w:id="22" w:name="_Toc2251399"/>
       <w:r>
         <w:t>Gantt Charts</w:t>
       </w:r>
@@ -8798,22 +8733,20 @@
           </wp:inline>
         </w:drawing>
       </w:r>
-      <w:bookmarkStart w:id="22" w:name="_GoBack"/>
+    </w:p>
+    <w:p>
+      <w:pPr>
+        <w:pStyle w:val="personalHeading2"/>
+      </w:pPr>
+    </w:p>
+    <w:p>
+      <w:pPr>
+        <w:pStyle w:val="personalHeading2"/>
+      </w:pPr>
+      <w:r>
+        <w:t>Work Log</w:t>
+      </w:r>
       <w:bookmarkEnd w:id="22"/>
-    </w:p>
-    <w:p>
-      <w:pPr>
-        <w:pStyle w:val="personalHeading2"/>
-      </w:pPr>
-    </w:p>
-    <w:p>
-      <w:pPr>
-        <w:pStyle w:val="personalHeading2"/>
-      </w:pPr>
-      <w:r>
-        <w:t>Work Log</w:t>
-      </w:r>
-      <w:bookmarkEnd w:id="21"/>
       <w:r>
         <w:t xml:space="preserve"> </w:t>
       </w:r>
@@ -8987,7 +8920,7 @@
           <w:rPr>
             <w:noProof/>
           </w:rPr>
-          <w:t>H</w:t>
+          <w:t>8</w:t>
         </w:r>
         <w:r>
           <w:rPr>
@@ -11758,7 +11691,7 @@
 </file>
 
 <file path=customXml/itemProps1.xml><?xml version="1.0" encoding="utf-8"?>
-<ds:datastoreItem xmlns:ds="http://schemas.openxmlformats.org/officeDocument/2006/customXml" ds:itemID="{AC3A1EDB-0EA1-4EBA-B494-829663C552B1}">
+<ds:datastoreItem xmlns:ds="http://schemas.openxmlformats.org/officeDocument/2006/customXml" ds:itemID="{D52A1655-9E2B-44CC-97FA-8EE2AED5BEFF}">
   <ds:schemaRefs>
     <ds:schemaRef ds:uri="http://schemas.openxmlformats.org/officeDocument/2006/bibliography"/>
   </ds:schemaRefs>

</xml_diff>

<commit_message>
base of high level class diagram.
</commit_message>
<xml_diff>
--- a/Progress Report.docx
+++ b/Progress Report.docx
@@ -2380,66 +2380,110 @@
         <w:t xml:space="preserve"> -150 words</w:t>
       </w:r>
       <w:r>
+        <w:t xml:space="preserve"> curr 125words</w:t>
+      </w:r>
+      <w:bookmarkEnd w:id="0"/>
+    </w:p>
+    <w:p>
+      <w:pPr>
+        <w:pStyle w:val="Basic"/>
+      </w:pPr>
+      <w:r>
+        <w:t>This project will focus on generating maps designed for world settings to simplify and streamline world creation for table top roleplaying games (rpgs), with a focus on fantasy settings similar to ones used in Dungeons and Dragons (D&amp;D) (</w:t>
+      </w:r>
+      <w:r>
+        <w:rPr>
+          <w:highlight w:val="yellow"/>
+        </w:rPr>
+        <w:t>REFERENCE?</w:t>
+      </w:r>
+      <w:r>
+        <w:t>). These maps will be procedurally generated one at a time and will have unique terrain and biomes with each different map, with stretch goals of implementing resources linked to the environment and generating settlements based on said resources. Each map will be presented similarly to Skyrim’s world map (fig 1) but using a much lower poly style and simplified representation of terrain types, for example foliage would not be included.</w:t>
+      </w:r>
+    </w:p>
+    <w:p>
+      <w:pPr>
+        <w:pStyle w:val="Basic"/>
+      </w:pPr>
+      <w:r>
+        <w:t>This project is</w:t>
+      </w:r>
+      <w:r>
+        <w:t xml:space="preserve"> different from other similar projects </w:t>
+      </w:r>
+      <w:r>
+        <w:t xml:space="preserve">that already exist </w:t>
+      </w:r>
+      <w:r>
+        <w:t xml:space="preserve">due to its focus on being 3D and stylised while others are visually represented in 2D.  </w:t>
+      </w:r>
+    </w:p>
+    <w:p>
+      <w:pPr>
+        <w:pStyle w:val="Basic"/>
+      </w:pPr>
+      <w:r>
+        <w:t>This project is being created to gain a deeper understanding of procedural world building techniques</w:t>
+      </w:r>
+      <w:r>
+        <w:t>.</w:t>
+      </w:r>
+      <w:r>
         <w:t xml:space="preserve"> </w:t>
       </w:r>
-      <w:proofErr w:type="spellStart"/>
-      <w:r>
-        <w:t>curr</w:t>
-      </w:r>
-      <w:proofErr w:type="spellEnd"/>
-      <w:r>
-        <w:t xml:space="preserve"> 125words</w:t>
-      </w:r>
-      <w:bookmarkEnd w:id="0"/>
-    </w:p>
-    <w:p>
-      <w:pPr>
-        <w:pStyle w:val="Basic"/>
-      </w:pPr>
-      <w:r>
-        <w:t>This project will focus on generating maps designed for world settings to simplify and streamline world creation for table top roleplaying games (</w:t>
-      </w:r>
-      <w:proofErr w:type="spellStart"/>
-      <w:r>
-        <w:t>rpgs</w:t>
-      </w:r>
-      <w:proofErr w:type="spellEnd"/>
-      <w:r>
-        <w:t>), with a focus on fantasy settings similar to ones used in Dungeons and Dragons (D&amp;D) (</w:t>
-      </w:r>
-      <w:r>
-        <w:rPr>
-          <w:highlight w:val="yellow"/>
-        </w:rPr>
-        <w:t>REFERENCE?</w:t>
-      </w:r>
-      <w:r>
-        <w:t>). These maps will be procedurally generated one at a time and will have unique terrain and biomes with each different map, with stretch goals of implementing resources linked to the environment and generating settlements based on said resources. Each map will be presented similarly to Skyrim’s world map (fig 1) but using a much lower poly style and simplified representation of terrain types, for example foliage would not be included.</w:t>
-      </w:r>
-    </w:p>
-    <w:p>
-      <w:pPr>
-        <w:pStyle w:val="Basic"/>
-      </w:pPr>
-      <w:r>
-        <w:t>This project is</w:t>
-      </w:r>
-      <w:r>
-        <w:t xml:space="preserve"> different from other similar projects </w:t>
-      </w:r>
-      <w:r>
-        <w:t xml:space="preserve">that already exist </w:t>
-      </w:r>
-      <w:r>
-        <w:t xml:space="preserve">due to its focus on being 3D and stylised while others are visually represented in 2D.  </w:t>
-      </w:r>
-    </w:p>
-    <w:p>
-      <w:pPr>
-        <w:pStyle w:val="Basic"/>
-      </w:pPr>
-      <w:r>
-        <w:t>This project is being created to gain a deeper understanding of procedural world building techniques</w:t>
+      <w:r>
+        <w:t xml:space="preserve">This will be a technically challenging project due to the use of complicated algorithms </w:t>
+      </w:r>
+      <w:r>
+        <w:t xml:space="preserve">and processes </w:t>
+      </w:r>
+      <w:r>
+        <w:t>which must all work together to complete different end products and thus a good fit for the course.</w:t>
+      </w:r>
+    </w:p>
+    <w:p>
+      <w:pPr>
+        <w:pStyle w:val="personalHeading"/>
+      </w:pPr>
+      <w:bookmarkStart w:id="1" w:name="_Toc2251379"/>
+      <w:r>
+        <w:t>Overall Aims</w:t>
+      </w:r>
+      <w:r>
+        <w:t xml:space="preserve"> – </w:t>
+      </w:r>
+      <w:r>
+        <w:t xml:space="preserve">Criteria </w:t>
+      </w:r>
+      <w:r>
+        <w:t>1, a portion of 15%</w:t>
+      </w:r>
+      <w:r>
+        <w:t xml:space="preserve"> - 150 words</w:t>
+      </w:r>
+      <w:r>
+        <w:t xml:space="preserve"> curr </w:t>
+      </w:r>
+      <w:r>
+        <w:t>106</w:t>
+      </w:r>
+      <w:r>
+        <w:t>words</w:t>
+      </w:r>
+      <w:bookmarkEnd w:id="1"/>
+    </w:p>
+    <w:p>
+      <w:pPr>
+        <w:pStyle w:val="Basic"/>
+      </w:pPr>
+      <w:r>
+        <w:t>The core aims of this project are to gain a deeper understanding of procedural techniques due to it being a complex and interesting field, produce a tool that simplified world creation for fantasy tabletop rpgs which will generate a world map which will contain biomes and continents with tools that will assist in managing the world</w:t>
+      </w:r>
+      <w:r>
+        <w:t>. This will</w:t>
+      </w:r>
+      <w:r>
+        <w:t xml:space="preserve"> allow for the game master to focus on telling a story than creating a detailed world</w:t>
       </w:r>
       <w:r>
         <w:t>.</w:t>
@@ -2448,22 +2492,28 @@
         <w:t xml:space="preserve"> </w:t>
       </w:r>
       <w:r>
-        <w:t xml:space="preserve">This will be a technically challenging project due to the use of complicated algorithms </w:t>
-      </w:r>
-      <w:r>
-        <w:t xml:space="preserve">and processes </w:t>
-      </w:r>
-      <w:r>
-        <w:t>which must all work together to complete different end products and thus a good fit for the course.</w:t>
+        <w:t>They will still be able to have an input as</w:t>
+      </w:r>
+      <w:r>
+        <w:t xml:space="preserve"> there are</w:t>
+      </w:r>
+      <w:r>
+        <w:t xml:space="preserve"> tools </w:t>
+      </w:r>
+      <w:r>
+        <w:t xml:space="preserve">which </w:t>
+      </w:r>
+      <w:r>
+        <w:t>will allow placement of their own settlements. Which will allow the application to be useful in both planning and at the table (during gameplay).</w:t>
       </w:r>
     </w:p>
     <w:p>
       <w:pPr>
         <w:pStyle w:val="personalHeading"/>
       </w:pPr>
-      <w:bookmarkStart w:id="1" w:name="_Toc2251379"/>
-      <w:r>
-        <w:t>Overall Aims</w:t>
+      <w:bookmarkStart w:id="2" w:name="_Toc2251380"/>
+      <w:r>
+        <w:t>Objectives</w:t>
       </w:r>
       <w:r>
         <w:t xml:space="preserve"> – </w:t>
@@ -2475,105 +2525,10 @@
         <w:t>1, a portion of 15%</w:t>
       </w:r>
       <w:r>
-        <w:t xml:space="preserve"> - 150 words</w:t>
-      </w:r>
-      <w:r>
-        <w:t xml:space="preserve"> </w:t>
-      </w:r>
-      <w:proofErr w:type="spellStart"/>
-      <w:r>
-        <w:t>curr</w:t>
-      </w:r>
-      <w:proofErr w:type="spellEnd"/>
-      <w:r>
-        <w:t xml:space="preserve"> </w:t>
-      </w:r>
-      <w:r>
-        <w:t>106</w:t>
-      </w:r>
-      <w:r>
-        <w:t>words</w:t>
-      </w:r>
-      <w:bookmarkEnd w:id="1"/>
-    </w:p>
-    <w:p>
-      <w:pPr>
-        <w:pStyle w:val="Basic"/>
-      </w:pPr>
-      <w:r>
-        <w:t xml:space="preserve">The core aims of this project are to gain a deeper understanding of procedural techniques due to it being a complex and interesting field, produce a tool that simplified world creation for fantasy </w:t>
-      </w:r>
-      <w:proofErr w:type="spellStart"/>
-      <w:r>
-        <w:t>tabletop</w:t>
-      </w:r>
-      <w:proofErr w:type="spellEnd"/>
-      <w:r>
-        <w:t xml:space="preserve"> </w:t>
-      </w:r>
-      <w:proofErr w:type="spellStart"/>
-      <w:r>
-        <w:t>rpgs</w:t>
-      </w:r>
-      <w:proofErr w:type="spellEnd"/>
-      <w:r>
-        <w:t xml:space="preserve"> which will generate a world map which will contain biomes and continents with tools that will assist in managing the world</w:t>
-      </w:r>
-      <w:r>
-        <w:t>. This will</w:t>
-      </w:r>
-      <w:r>
-        <w:t xml:space="preserve"> allow for the game master to focus on telling a story than creating a detailed world</w:t>
-      </w:r>
-      <w:r>
-        <w:t>.</w:t>
-      </w:r>
-      <w:r>
-        <w:t xml:space="preserve"> </w:t>
-      </w:r>
-      <w:r>
-        <w:t>They will still be able to have an input as</w:t>
-      </w:r>
-      <w:r>
-        <w:t xml:space="preserve"> there are</w:t>
-      </w:r>
-      <w:r>
-        <w:t xml:space="preserve"> tools </w:t>
-      </w:r>
-      <w:r>
-        <w:t xml:space="preserve">which </w:t>
-      </w:r>
-      <w:r>
-        <w:t>will allow placement of their own settlements. Which will allow the application to be useful in both planning and at the table (during gameplay).</w:t>
-      </w:r>
-    </w:p>
-    <w:p>
-      <w:pPr>
-        <w:pStyle w:val="personalHeading"/>
-      </w:pPr>
-      <w:bookmarkStart w:id="2" w:name="_Toc2251380"/>
-      <w:r>
-        <w:t>Objectives</w:t>
-      </w:r>
-      <w:r>
-        <w:t xml:space="preserve"> – </w:t>
-      </w:r>
-      <w:r>
-        <w:t xml:space="preserve">Criteria </w:t>
-      </w:r>
-      <w:r>
-        <w:t>1, a portion of 15%</w:t>
-      </w:r>
-      <w:r>
         <w:t xml:space="preserve"> - 150 words </w:t>
       </w:r>
-      <w:proofErr w:type="spellStart"/>
-      <w:r>
-        <w:t>curr</w:t>
-      </w:r>
-      <w:proofErr w:type="spellEnd"/>
-      <w:r>
-        <w:t xml:space="preserve"> 128 words</w:t>
+      <w:r>
+        <w:t>curr 128 words</w:t>
       </w:r>
       <w:bookmarkEnd w:id="2"/>
     </w:p>
@@ -2778,15 +2733,7 @@
         </w:numPr>
       </w:pPr>
       <w:r>
-        <w:t xml:space="preserve">Define crossings for bodies of water. </w:t>
-      </w:r>
-      <w:proofErr w:type="spellStart"/>
-      <w:r>
-        <w:t>Eg</w:t>
-      </w:r>
-      <w:proofErr w:type="spellEnd"/>
-      <w:r>
-        <w:t xml:space="preserve"> add bridges or a boat?</w:t>
+        <w:t>Define crossings for bodies of water. Eg add bridges or a boat?</w:t>
       </w:r>
     </w:p>
     <w:p>
@@ -2960,7 +2907,7 @@
     </w:p>
     <w:p>
       <w:pPr>
-        <w:pStyle w:val="personalHeading"/>
+        <w:pStyle w:val="personalHeading2"/>
       </w:pPr>
       <w:bookmarkStart w:id="4" w:name="_Toc2251383"/>
       <w:r>
@@ -3061,7 +3008,7 @@
     </w:p>
     <w:p>
       <w:pPr>
-        <w:pStyle w:val="personalHeading2"/>
+        <w:pStyle w:val="personalHeading3"/>
       </w:pPr>
       <w:bookmarkStart w:id="5" w:name="_Toc2251384"/>
       <w:r>
@@ -3074,23 +3021,27 @@
         <w:pStyle w:val="Basic"/>
       </w:pPr>
       <w:r>
-        <w:t xml:space="preserve">Erosion is an approach which is done after an initial terrain generation has been completed, usually based of terrain generated via a </w:t>
-      </w:r>
-      <w:proofErr w:type="spellStart"/>
-      <w:r>
-        <w:t>Voronoi</w:t>
-      </w:r>
-      <w:proofErr w:type="spellEnd"/>
-      <w:r>
-        <w:t xml:space="preserve"> style approach to generation. Where erosion algorithms are applied afterwards which makes the terrain appear weathered. </w:t>
-      </w:r>
-    </w:p>
-    <w:p>
-      <w:pPr>
-        <w:pStyle w:val="Basic"/>
-      </w:pPr>
-      <w:r>
-        <w:t xml:space="preserve">This approach makes the terrain look incredibly detailed and very natural aged appearance. Although this comes at quite the performance cost as the erosion algorithms are quite computationally complex and they need to be run at least 50 to 100 times to really get a suitable appearance based on the paper by </w:t>
+        <w:t xml:space="preserve">Erosion is an approach which is done after an initial terrain generation has been completed, usually based of terrain generated via a Voronoi style approach to generation. Where erosion algorithms are applied afterwards which makes the terrain appear weathered. </w:t>
+      </w:r>
+    </w:p>
+    <w:p>
+      <w:pPr>
+        <w:pStyle w:val="Basic"/>
+      </w:pPr>
+      <w:r>
+        <w:t>This approach makes the terrain look detailed and natural</w:t>
+      </w:r>
+      <w:r>
+        <w:t>ly</w:t>
+      </w:r>
+      <w:r>
+        <w:t xml:space="preserve"> aged</w:t>
+      </w:r>
+      <w:r>
+        <w:t xml:space="preserve"> in</w:t>
+      </w:r>
+      <w:r>
+        <w:t xml:space="preserve"> appearance. Although this comes at quite the performance cost as the erosion algorithms are quite computationally complex and they need to be run at least 50 to 100 times to really get a suitable appearance based on the paper by </w:t>
       </w:r>
       <w:r>
         <w:rPr>
@@ -3108,11 +3059,7 @@
         <w:t>reference paper</w:t>
       </w:r>
       <w:r>
-        <w:t xml:space="preserve">). Which will also introduce a lot more complexity to </w:t>
-      </w:r>
-      <w:r>
-        <w:lastRenderedPageBreak/>
-        <w:t>the terrain mesh making it more challenging to render, which will negatively affect runtime viewing.</w:t>
+        <w:t>). Which will also introduce a lot more complexity to the terrain mesh making it more challenging to render, which will negatively affect runtime viewing.</w:t>
       </w:r>
     </w:p>
     <w:p>
@@ -3124,6 +3071,7 @@
         </w:numPr>
       </w:pPr>
       <w:r>
+        <w:lastRenderedPageBreak/>
         <w:t>Hex based generation</w:t>
       </w:r>
     </w:p>
@@ -3144,15 +3092,7 @@
         </w:r>
       </w:hyperlink>
       <w:r>
-        <w:t xml:space="preserve"> </w:t>
-      </w:r>
-      <w:proofErr w:type="gramStart"/>
-      <w:r>
-        <w:t>This</w:t>
-      </w:r>
-      <w:proofErr w:type="gramEnd"/>
-      <w:r>
-        <w:t xml:space="preserve"> has a very similar end goal as my project but represents the map differently from </w:t>
+        <w:t xml:space="preserve"> This has a very similar end goal as my project but represents the map differently from </w:t>
       </w:r>
       <w:r>
         <w:t>how I desire my finished project to appear.</w:t>
@@ -3184,196 +3124,177 @@
     </w:p>
     <w:p>
       <w:pPr>
+        <w:pStyle w:val="personalHeading3"/>
+      </w:pPr>
+      <w:bookmarkStart w:id="6" w:name="_Toc2251385"/>
+      <w:r>
+        <w:t>Voronoi Diagrams – 120 words</w:t>
+      </w:r>
+      <w:bookmarkEnd w:id="6"/>
+    </w:p>
+    <w:p>
+      <w:pPr>
+        <w:pStyle w:val="Basic"/>
+      </w:pPr>
+      <w:r>
+        <w:t>A Voronoi diagram is a way to create polygons based off an inputted set of points, which is created by passing the points into the fortunes algorithm (</w:t>
+      </w:r>
+      <w:r>
+        <w:rPr>
+          <w:color w:val="FF0000"/>
+        </w:rPr>
+        <w:t>REFERence :3</w:t>
+      </w:r>
+      <w:r>
+        <w:t>)</w:t>
+      </w:r>
+      <w:r>
+        <w:t xml:space="preserve"> The fortunes algor</w:t>
+      </w:r>
+      <w:r>
+        <w:t>ith</w:t>
+      </w:r>
+      <w:r>
+        <w:t xml:space="preserve">m works by moving a line downwards over the set of points, when the line intersects with a point an arc will be created equal distance between the line and the point ( it will always remain equal between the two) this happens each time the line intersects with a point. </w:t>
+      </w:r>
+      <w:r>
+        <w:t xml:space="preserve">If three arcs intersect this means that a hard edge of a polygon can be created from the point of intersection to the closest other hard edge. </w:t>
+      </w:r>
+      <w:r>
+        <w:t xml:space="preserve">This continues till there are no more points. </w:t>
+      </w:r>
+      <w:r>
+        <w:rPr>
+          <w:color w:val="FF0000"/>
+        </w:rPr>
+        <w:t xml:space="preserve">Shorten this? </w:t>
+      </w:r>
+    </w:p>
+    <w:p>
+      <w:pPr>
+        <w:pStyle w:val="Basic"/>
+      </w:pPr>
+      <w:r>
+        <w:t xml:space="preserve">There are a lot of similar project which used this approach to create their own generators all based off </w:t>
+      </w:r>
+      <w:r>
+        <w:t>Amit Patel</w:t>
+      </w:r>
+      <w:r>
+        <w:t>’s article covering this approach (</w:t>
+      </w:r>
+      <w:r>
+        <w:rPr>
+          <w:color w:val="FF0000"/>
+        </w:rPr>
+        <w:t>Reference</w:t>
+      </w:r>
+      <w:r>
+        <w:t>) a couple of which are (reference all those 3 projects/articles)</w:t>
+      </w:r>
+    </w:p>
+    <w:p>
+      <w:pPr>
+        <w:pStyle w:val="Basic"/>
+        <w:rPr>
+          <w:color w:val="FF0000"/>
+        </w:rPr>
+      </w:pPr>
+      <w:r>
+        <w:rPr>
+          <w:color w:val="FF0000"/>
+        </w:rPr>
+        <w:t>NOW TO STRENGTHS AND WEAKNESSES</w:t>
+      </w:r>
+    </w:p>
+    <w:p>
+      <w:pPr>
+        <w:pStyle w:val="Basic"/>
+      </w:pPr>
+      <w:r>
+        <w:t>GFAHGFA</w:t>
+      </w:r>
+    </w:p>
+    <w:p>
+      <w:pPr>
+        <w:pStyle w:val="Basic"/>
+      </w:pPr>
+      <w:r>
+        <w:t xml:space="preserve">This approach has been selected for this project due to how many other projects have achieved similar results to the desire generation goal, lots of which have articles explaining their approach which will be incredibly helpful when issues occur in the project. There are also numerous libraries for the Fortunes algorithm which will be helpful. </w:t>
+      </w:r>
+    </w:p>
+    <w:p>
+      <w:pPr>
         <w:pStyle w:val="personalHeading2"/>
       </w:pPr>
-      <w:bookmarkStart w:id="6" w:name="_Toc2251385"/>
-      <w:proofErr w:type="spellStart"/>
-      <w:r>
-        <w:t>Voronoi</w:t>
-      </w:r>
-      <w:proofErr w:type="spellEnd"/>
-      <w:r>
-        <w:t xml:space="preserve"> Diagrams – 120 words</w:t>
-      </w:r>
-      <w:bookmarkEnd w:id="6"/>
-    </w:p>
-    <w:p>
-      <w:pPr>
-        <w:pStyle w:val="Basic"/>
-      </w:pPr>
-      <w:r>
-        <w:t xml:space="preserve">A </w:t>
-      </w:r>
-      <w:proofErr w:type="spellStart"/>
-      <w:r>
-        <w:t>Voronoi</w:t>
-      </w:r>
-      <w:proofErr w:type="spellEnd"/>
-      <w:r>
-        <w:t xml:space="preserve"> diagram is a way to create polygons based off an inputted set of points, which is created by passing the points into the fortunes algorithm (</w:t>
-      </w:r>
-      <w:proofErr w:type="spellStart"/>
-      <w:proofErr w:type="gramStart"/>
-      <w:r>
+      <w:bookmarkStart w:id="7" w:name="_Toc2251386"/>
+      <w:r>
+        <w:t>Discussion of tools and technologies – Criteria 4 25% - 250 words</w:t>
+      </w:r>
+      <w:bookmarkEnd w:id="7"/>
+    </w:p>
+    <w:p>
+      <w:pPr>
+        <w:pStyle w:val="Basic"/>
+      </w:pPr>
+      <w:r>
+        <w:t xml:space="preserve">This project will use Unity as its engine, as that will allow the project to focus on the procedural generation and not waste time developing a custom environment using an API to render everything. As for picking Unity specifically, (as similar projects have been completed with this approach it seemed most </w:t>
+      </w:r>
+      <w:r>
+        <w:lastRenderedPageBreak/>
+        <w:t>appropriate to use) this is due to it being the engine I have the most experience in, in turn meaning time will not be wasted trying to learn a brand-new tool.</w:t>
+      </w:r>
+    </w:p>
+    <w:p>
+      <w:pPr>
+        <w:pStyle w:val="Basic"/>
         <w:rPr>
           <w:color w:val="FF0000"/>
         </w:rPr>
-        <w:t>REFERence</w:t>
-      </w:r>
-      <w:proofErr w:type="spellEnd"/>
+      </w:pPr>
       <w:r>
         <w:rPr>
           <w:color w:val="FF0000"/>
         </w:rPr>
-        <w:t xml:space="preserve"> :</w:t>
-      </w:r>
-      <w:proofErr w:type="gramEnd"/>
+        <w:t xml:space="preserve">See Discussion of tools n Tech in appendix for more deets </w:t>
+      </w:r>
+    </w:p>
+    <w:p>
+      <w:pPr>
+        <w:pStyle w:val="Basic"/>
+      </w:pPr>
+    </w:p>
+    <w:p>
+      <w:pPr>
+        <w:pStyle w:val="Basic"/>
+      </w:pPr>
+      <w:r>
+        <w:t>Having spent a week trying to learn the fortunes algorithm (to be able to implement it without a library), a greater understanding of how the algorithm functions was developed. As a result, pseudo code based on this understanding was created (</w:t>
+      </w:r>
       <w:r>
         <w:rPr>
           <w:color w:val="FF0000"/>
         </w:rPr>
-        <w:t>3</w:t>
-      </w:r>
-      <w:r>
-        <w:t>)</w:t>
-      </w:r>
-      <w:r>
-        <w:t xml:space="preserve"> The fortunes </w:t>
-      </w:r>
-      <w:proofErr w:type="spellStart"/>
-      <w:r>
-        <w:t>algorthim</w:t>
-      </w:r>
-      <w:proofErr w:type="spellEnd"/>
-      <w:r>
-        <w:t xml:space="preserve"> works by moving a line downwards over the set of points, when the line intersects with a point an arc will be created equal distance between the line and the point ( it will always remain equal between the two) this happens each time the line intersects with a point. </w:t>
-      </w:r>
-      <w:r>
-        <w:t xml:space="preserve">If three arcs intersect this means that a hard edge of a polygon can be created from the point of intersection to the closest other hard edge. </w:t>
-      </w:r>
-      <w:r>
-        <w:t xml:space="preserve">This continues till there are no more points. </w:t>
-      </w:r>
-      <w:bookmarkStart w:id="7" w:name="_GoBack"/>
-      <w:r>
-        <w:rPr>
-          <w:color w:val="FF0000"/>
-        </w:rPr>
-        <w:t xml:space="preserve">Shorten this? </w:t>
-      </w:r>
-      <w:bookmarkEnd w:id="7"/>
-    </w:p>
-    <w:p>
-      <w:pPr>
-        <w:pStyle w:val="Basic"/>
-      </w:pPr>
-      <w:r>
-        <w:t xml:space="preserve">There are a lot of similar project which used this approach to create their own generators all based off </w:t>
-      </w:r>
-      <w:r>
-        <w:t>Amit Patel</w:t>
-      </w:r>
-      <w:r>
-        <w:t>’s article covering this approach (</w:t>
-      </w:r>
-      <w:r>
-        <w:rPr>
-          <w:color w:val="FF0000"/>
-        </w:rPr>
-        <w:t>Reference</w:t>
-      </w:r>
-      <w:r>
-        <w:t>) a couple of which are (reference all those 3 projects/articles)</w:t>
-      </w:r>
-    </w:p>
-    <w:p>
-      <w:pPr>
-        <w:pStyle w:val="Basic"/>
-      </w:pPr>
-    </w:p>
-    <w:p>
-      <w:pPr>
-        <w:pStyle w:val="Basic"/>
-      </w:pPr>
-      <w:r>
-        <w:t xml:space="preserve">This approach has been selected for this project due to how many other projects have achieved similar results to the desire generation goal, lots of which have articles explaining their approach which will be incredibly helpful when issues occur in the project. There are also numerous libraries for the Fortunes algorithm which will be helpful. </w:t>
-      </w:r>
-    </w:p>
-    <w:p>
-      <w:pPr>
-        <w:pStyle w:val="personalHeading"/>
-      </w:pPr>
-      <w:bookmarkStart w:id="8" w:name="_Toc2251386"/>
-      <w:r>
-        <w:lastRenderedPageBreak/>
-        <w:t>Discussion of tools and technologies – Criteria 4 25% - 250 words</w:t>
-      </w:r>
+        <w:t>See Appendix</w:t>
+      </w:r>
+      <w:r>
+        <w:t>). However, due to this new understanding, it was clear that it would be too challenging to implement without hindering the project’s progression.</w:t>
+      </w:r>
+    </w:p>
+    <w:p>
+      <w:pPr>
+        <w:pStyle w:val="Basic"/>
+      </w:pPr>
+      <w:r>
+        <w:t>Desired features</w:t>
+      </w:r>
+      <w:r>
+        <w:t xml:space="preserve"> of Vorono</w:t>
+      </w:r>
+      <w:bookmarkStart w:id="8" w:name="_GoBack"/>
       <w:bookmarkEnd w:id="8"/>
-    </w:p>
-    <w:p>
-      <w:pPr>
-        <w:pStyle w:val="Basic"/>
-      </w:pPr>
-      <w:r>
-        <w:t>This project will use Unity as its engine, as that will allow the project to focus on the procedural generation and not waste time developing a custom environment using an API to render everything. As for picking Unity specifically, (as similar projects have been completed with this approach it seemed most appropriate to use) this is due to it being the engine I have the most experience in, in turn meaning time will not be wasted trying to learn a brand-new tool.</w:t>
-      </w:r>
-    </w:p>
-    <w:p>
-      <w:pPr>
-        <w:pStyle w:val="Basic"/>
-        <w:rPr>
-          <w:color w:val="FF0000"/>
-        </w:rPr>
-      </w:pPr>
-      <w:r>
-        <w:rPr>
-          <w:color w:val="FF0000"/>
-        </w:rPr>
-        <w:t xml:space="preserve">See Discussion of tools n Tech in appendix for more </w:t>
-      </w:r>
-      <w:proofErr w:type="spellStart"/>
-      <w:r>
-        <w:rPr>
-          <w:color w:val="FF0000"/>
-        </w:rPr>
-        <w:t>deets</w:t>
-      </w:r>
-      <w:proofErr w:type="spellEnd"/>
-      <w:r>
-        <w:rPr>
-          <w:color w:val="FF0000"/>
-        </w:rPr>
-        <w:t xml:space="preserve"> </w:t>
-      </w:r>
-    </w:p>
-    <w:p>
-      <w:pPr>
-        <w:pStyle w:val="Basic"/>
-      </w:pPr>
-    </w:p>
-    <w:p>
-      <w:pPr>
-        <w:pStyle w:val="Basic"/>
-      </w:pPr>
-      <w:r>
-        <w:t>Having spent a week trying to learn the fortunes algorithm (to be able to implement it without a library), a greater understanding of how the algorithm functions was developed. As a result, pseudo code based on this understanding was created (</w:t>
-      </w:r>
-      <w:r>
-        <w:rPr>
-          <w:color w:val="FF0000"/>
-        </w:rPr>
-        <w:t>See Appendix</w:t>
-      </w:r>
-      <w:r>
-        <w:t>). However, due to this new understanding, it was clear that it would be too challenging to implement without hindering the project’s progression.</w:t>
-      </w:r>
-    </w:p>
-    <w:p>
-      <w:pPr>
-        <w:pStyle w:val="Basic"/>
-      </w:pPr>
-      <w:r>
-        <w:t>Desired features</w:t>
+      <w:r>
+        <w:t>i library</w:t>
       </w:r>
     </w:p>
     <w:p>
@@ -3385,15 +3306,7 @@
         </w:numPr>
       </w:pPr>
       <w:r>
-        <w:t xml:space="preserve">Creation of </w:t>
-      </w:r>
-      <w:proofErr w:type="spellStart"/>
-      <w:r>
-        <w:t>Voronoi</w:t>
-      </w:r>
-      <w:proofErr w:type="spellEnd"/>
-      <w:r>
-        <w:t xml:space="preserve"> diagrams</w:t>
+        <w:t>Creation of Voronoi diagrams</w:t>
       </w:r>
     </w:p>
     <w:p>
@@ -3405,15 +3318,7 @@
         </w:numPr>
       </w:pPr>
       <w:r>
-        <w:t xml:space="preserve">Creation of </w:t>
-      </w:r>
-      <w:proofErr w:type="spellStart"/>
-      <w:r>
-        <w:t>Voronoi</w:t>
-      </w:r>
-      <w:proofErr w:type="spellEnd"/>
-      <w:r>
-        <w:t xml:space="preserve"> diagram onto a mesh </w:t>
+        <w:t xml:space="preserve">Creation of Voronoi diagram onto a mesh </w:t>
       </w:r>
     </w:p>
     <w:p>
@@ -3453,15 +3358,7 @@
         <w:t>find a better way to refer to this</w:t>
       </w:r>
       <w:r>
-        <w:t xml:space="preserve">) as the library to provide both the fortunes algorithm to create </w:t>
-      </w:r>
-      <w:proofErr w:type="spellStart"/>
-      <w:r>
-        <w:t>Voronoi</w:t>
-      </w:r>
-      <w:proofErr w:type="spellEnd"/>
-      <w:r>
-        <w:t xml:space="preserve"> diagrams and Delaunay triangulation. This is due to it being the easiest to understand, which is because its code being structured in the clearest way and the closest to other examples of the fortune algorithm. While also being feature complete. </w:t>
+        <w:t xml:space="preserve">) as the library to provide both the fortunes algorithm to create Voronoi diagrams and Delaunay triangulation. This is due to it being the easiest to understand, which is because its code being structured in the clearest way and the closest to other examples of the fortune algorithm. While also being feature complete. </w:t>
       </w:r>
     </w:p>
     <w:p>
@@ -3472,16 +3369,8 @@
         <w:rPr>
           <w:color w:val="FF0000"/>
         </w:rPr>
-        <w:t xml:space="preserve">See Discussion of tools n Tech in appendix for more </w:t>
-      </w:r>
-      <w:proofErr w:type="spellStart"/>
-      <w:r>
-        <w:rPr>
-          <w:color w:val="FF0000"/>
-        </w:rPr>
-        <w:t>deets</w:t>
-      </w:r>
-      <w:proofErr w:type="spellEnd"/>
+        <w:t>See Discussion of tools n Tech in appendix for more deets</w:t>
+      </w:r>
     </w:p>
     <w:p>
       <w:pPr>
@@ -3627,7 +3516,6 @@
         <w:rPr>
           <w:lang w:val="en-US"/>
         </w:rPr>
-        <w:lastRenderedPageBreak/>
         <w:t>Uses analysis</w:t>
       </w:r>
       <w:r>
@@ -3787,6 +3675,7 @@
         <w:pStyle w:val="Basic"/>
       </w:pPr>
       <w:r>
+        <w:lastRenderedPageBreak/>
         <w:t>The user will have the a</w:t>
       </w:r>
       <w:r>
@@ -3872,45 +3761,6 @@
         <w:pStyle w:val="Basic"/>
       </w:pPr>
       <w:r>
-        <w:t xml:space="preserve">Answer these </w:t>
-      </w:r>
-    </w:p>
-    <w:p>
-      <w:pPr>
-        <w:pStyle w:val="Basic"/>
-        <w:numPr>
-          <w:ilvl w:val="0"/>
-          <w:numId w:val="9"/>
-        </w:numPr>
-      </w:pPr>
-      <w:r>
-        <w:t xml:space="preserve"> How to do you plan to begin the project? </w:t>
-      </w:r>
-    </w:p>
-    <w:p>
-      <w:pPr>
-        <w:pStyle w:val="Basic"/>
-      </w:pPr>
-      <w:r>
-        <w:t>#</w:t>
-      </w:r>
-      <w:proofErr w:type="gramStart"/>
-      <w:r>
-        <w:t>By</w:t>
-      </w:r>
-      <w:proofErr w:type="gramEnd"/>
-      <w:r>
-        <w:t xml:space="preserve"> planning the plan</w:t>
-      </w:r>
-      <w:r>
-        <w:t xml:space="preserve"> setting up timeboxes, filling up a Trello so I will not have to waste much time later setting up plans and I can just continue working with ease </w:t>
-      </w:r>
-    </w:p>
-    <w:p>
-      <w:pPr>
-        <w:pStyle w:val="Basic"/>
-      </w:pPr>
-      <w:r>
         <w:t>The project has been broken down into time boxes (see Gantt chart)</w:t>
       </w:r>
       <w:r>
@@ -3925,36 +3775,97 @@
         <w:pStyle w:val="Basic"/>
       </w:pPr>
       <w:r>
-        <w:t xml:space="preserve">- </w:t>
+        <w:t>All of the time boxes have been added to a</w:t>
+      </w:r>
+      <w:r>
+        <w:t xml:space="preserve"> </w:t>
+      </w:r>
+      <w:r>
+        <w:t>T</w:t>
+      </w:r>
+      <w:r>
+        <w:t>rello</w:t>
+      </w:r>
+      <w:r>
+        <w:t xml:space="preserve"> board, the ones which are to be tackled on that week will be moved into a separate list in order.</w:t>
+      </w:r>
+      <w:r>
+        <w:t xml:space="preserve"> </w:t>
+      </w:r>
+    </w:p>
+    <w:p>
+      <w:pPr>
+        <w:pStyle w:val="Basic"/>
+      </w:pPr>
+      <w:r>
+        <w:t>Progress will be re-evaluated at the end of every time box and at the end of every week to allow for constant tracking of how well the project is progressing, and alter scope if necessary based on progress.</w:t>
+      </w:r>
+    </w:p>
+    <w:p>
+      <w:pPr>
+        <w:pStyle w:val="Basic"/>
+      </w:pPr>
+      <w:r>
+        <w:t>All foreseeable risks have already had backup plans put into place (</w:t>
       </w:r>
       <w:r>
         <w:rPr>
           <w:color w:val="FF0000"/>
         </w:rPr>
-        <w:t>Find a way to say this that isn’t literally a joke</w:t>
-      </w:r>
-    </w:p>
-    <w:p>
-      <w:pPr>
-        <w:pStyle w:val="Basic"/>
-      </w:pPr>
-      <w:r>
-        <w:t xml:space="preserve">By implementing the chosen library </w:t>
-      </w:r>
-      <w:r>
-        <w:t>to begin generation</w:t>
-      </w:r>
-    </w:p>
-    <w:p>
-      <w:pPr>
-        <w:pStyle w:val="Basic"/>
-        <w:numPr>
-          <w:ilvl w:val="0"/>
-          <w:numId w:val="9"/>
-        </w:numPr>
-      </w:pPr>
-      <w:r>
-        <w:t xml:space="preserve"> How will you organize the plan and weekly workload? </w:t>
+        <w:t>See appendix X</w:t>
+      </w:r>
+      <w:r>
+        <w:t>)</w:t>
+      </w:r>
+      <w:r>
+        <w:t>. Any unexpected risks will have to be handled upon them happening which could result in delays in completing features or the project.</w:t>
+      </w:r>
+    </w:p>
+    <w:p>
+      <w:pPr>
+        <w:pStyle w:val="Basic"/>
+      </w:pPr>
+    </w:p>
+    <w:p>
+      <w:pPr>
+        <w:pStyle w:val="personalHeading"/>
+      </w:pPr>
+      <w:bookmarkStart w:id="11" w:name="_Toc2251388"/>
+      <w:r>
+        <w:t xml:space="preserve">Discussion of project management tools and metrics </w:t>
+      </w:r>
+      <w:r>
+        <w:t>–</w:t>
+      </w:r>
+      <w:r>
+        <w:t xml:space="preserve"> </w:t>
+      </w:r>
+      <w:r>
+        <w:t>Criteria 5 25%</w:t>
+      </w:r>
+      <w:r>
+        <w:t xml:space="preserve"> - 375 words</w:t>
+      </w:r>
+      <w:bookmarkEnd w:id="11"/>
+    </w:p>
+    <w:p>
+      <w:pPr>
+        <w:pStyle w:val="Basic"/>
+      </w:pPr>
+      <w:r>
+        <w:t>This project will follow the Timebox management methodology</w:t>
+      </w:r>
+      <w:r>
+        <w:t>.</w:t>
+      </w:r>
+      <w:r>
+        <w:t xml:space="preserve"> – </w:t>
+      </w:r>
+      <w:r>
+        <w:rPr>
+          <w:color w:val="FF0000"/>
+        </w:rPr>
+        <w:t xml:space="preserve">Actually talk about what this means </w:t>
       </w:r>
     </w:p>
     <w:p>
@@ -3963,53 +3874,22 @@
       </w:pPr>
       <w:r>
         <w:lastRenderedPageBreak/>
-        <w:t xml:space="preserve">Using </w:t>
-      </w:r>
-      <w:r>
-        <w:t>T</w:t>
-      </w:r>
-      <w:r>
-        <w:t xml:space="preserve">rello to store my weekly tasks </w:t>
-      </w:r>
-    </w:p>
-    <w:p>
-      <w:pPr>
-        <w:pStyle w:val="Basic"/>
-        <w:numPr>
-          <w:ilvl w:val="0"/>
-          <w:numId w:val="9"/>
-        </w:numPr>
-      </w:pPr>
-      <w:r>
-        <w:t xml:space="preserve"> How frequently will you re-evaluate progress compared to the plan? </w:t>
-      </w:r>
-    </w:p>
-    <w:p>
-      <w:pPr>
-        <w:pStyle w:val="Basic"/>
-      </w:pPr>
-      <w:r>
-        <w:t xml:space="preserve">On a weekly basis </w:t>
-      </w:r>
-    </w:p>
-    <w:p>
-      <w:pPr>
-        <w:pStyle w:val="Basic"/>
-        <w:numPr>
-          <w:ilvl w:val="0"/>
-          <w:numId w:val="9"/>
-        </w:numPr>
-      </w:pPr>
-      <w:r>
-        <w:t xml:space="preserve"> How will risks be managed? </w:t>
-      </w:r>
-    </w:p>
-    <w:p>
-      <w:pPr>
-        <w:pStyle w:val="Basic"/>
-      </w:pPr>
-      <w:r>
-        <w:t>All foreseeable risks have already had backup plans put into place (</w:t>
+        <w:t>Two</w:t>
+      </w:r>
+      <w:r>
+        <w:t xml:space="preserve"> Gantt chart</w:t>
+      </w:r>
+      <w:r>
+        <w:t>s</w:t>
+      </w:r>
+      <w:r>
+        <w:t xml:space="preserve"> ha</w:t>
+      </w:r>
+      <w:r>
+        <w:t>ve</w:t>
+      </w:r>
+      <w:r>
+        <w:t xml:space="preserve"> been produced for the initial plan for the project through to completion (</w:t>
       </w:r>
       <w:r>
         <w:rPr>
@@ -4021,145 +3901,55 @@
         <w:t>)</w:t>
       </w:r>
       <w:r>
-        <w:t>. Any unexpected risks will have to be handled upon them happening which could result in delays in completing features or the project.</w:t>
-      </w:r>
-    </w:p>
-    <w:p>
-      <w:pPr>
-        <w:pStyle w:val="Basic"/>
-      </w:pPr>
+        <w:t>.</w:t>
+      </w:r>
+      <w:r>
+        <w:t xml:space="preserve"> </w:t>
+      </w:r>
+      <w:r>
+        <w:t xml:space="preserve">Where one estimates time based on only minor issues occurring the project, while the second has doubled the estimated time </w:t>
+      </w:r>
+      <w:r>
+        <w:t>to better allow for issues and difficulties that will appear to be handled, even with this larger estimate</w:t>
+      </w:r>
+      <w:r>
+        <w:t>,</w:t>
+      </w:r>
+      <w:r>
+        <w:t xml:space="preserve"> the project will still be completed on time.</w:t>
+      </w:r>
+      <w:r>
+        <w:t xml:space="preserve"> </w:t>
+      </w:r>
     </w:p>
     <w:p>
       <w:pPr>
         <w:pStyle w:val="personalHeading"/>
       </w:pPr>
-      <w:bookmarkStart w:id="11" w:name="_Toc2251388"/>
-      <w:r>
-        <w:t xml:space="preserve">Discussion of project management tools and metrics </w:t>
-      </w:r>
-      <w:r>
-        <w:t>–</w:t>
-      </w:r>
+      <w:bookmarkStart w:id="12" w:name="_Toc2251389"/>
+      <w:r>
+        <w:t>Resource implications</w:t>
+      </w:r>
+      <w:bookmarkEnd w:id="12"/>
       <w:r>
         <w:t xml:space="preserve"> </w:t>
       </w:r>
-      <w:r>
-        <w:t>Criteria 5 25%</w:t>
-      </w:r>
-      <w:r>
-        <w:t xml:space="preserve"> - 375 words</w:t>
-      </w:r>
-      <w:bookmarkEnd w:id="11"/>
-    </w:p>
-    <w:p>
-      <w:pPr>
-        <w:pStyle w:val="Basic"/>
-      </w:pPr>
-      <w:r>
-        <w:t>This project will follow the Timebox management methodology</w:t>
-      </w:r>
-      <w:r>
-        <w:t>.</w:t>
-      </w:r>
-      <w:r>
-        <w:t xml:space="preserve"> – </w:t>
-      </w:r>
-      <w:r>
-        <w:rPr>
-          <w:color w:val="FF0000"/>
-        </w:rPr>
-        <w:t xml:space="preserve">Actually talk about what this means </w:t>
-      </w:r>
-    </w:p>
-    <w:p>
-      <w:pPr>
-        <w:pStyle w:val="Basic"/>
-      </w:pPr>
-      <w:r>
-        <w:t>Two</w:t>
-      </w:r>
-      <w:r>
-        <w:t xml:space="preserve"> Gantt chart</w:t>
-      </w:r>
-      <w:r>
-        <w:t>s</w:t>
-      </w:r>
-      <w:r>
-        <w:t xml:space="preserve"> ha</w:t>
-      </w:r>
-      <w:r>
-        <w:t>ve</w:t>
-      </w:r>
-      <w:r>
-        <w:t xml:space="preserve"> been produced for the initial plan for the project through to completion (</w:t>
-      </w:r>
-      <w:r>
-        <w:rPr>
-          <w:color w:val="FF0000"/>
-        </w:rPr>
-        <w:t>See appendix X</w:t>
-      </w:r>
-      <w:r>
-        <w:t>)</w:t>
-      </w:r>
-      <w:r>
-        <w:t>.</w:t>
-      </w:r>
-      <w:r>
-        <w:t xml:space="preserve"> </w:t>
-      </w:r>
-      <w:r>
-        <w:t xml:space="preserve">Where one estimates time based on only minor issues occurring the project, while the second has doubled the estimated time </w:t>
-      </w:r>
-      <w:r>
-        <w:t>to better allow for issues and difficulties that will appear to be handled, even with this larger estimate</w:t>
+    </w:p>
+    <w:p>
+      <w:pPr>
+        <w:pStyle w:val="Basic"/>
+      </w:pPr>
+      <w:r>
+        <w:t xml:space="preserve">This project will require testing </w:t>
+      </w:r>
+      <w:r>
+        <w:t>by a user group that make up the target audience</w:t>
       </w:r>
       <w:r>
         <w:t>,</w:t>
       </w:r>
       <w:r>
-        <w:t xml:space="preserve"> the project will still be completed on time.</w:t>
-      </w:r>
-      <w:r>
-        <w:t xml:space="preserve"> </w:t>
-      </w:r>
-    </w:p>
-    <w:p>
-      <w:pPr>
-        <w:pStyle w:val="personalHeading"/>
-      </w:pPr>
-      <w:bookmarkStart w:id="12" w:name="_Toc2251389"/>
-      <w:r>
-        <w:t>Resource implications</w:t>
-      </w:r>
-      <w:bookmarkEnd w:id="12"/>
-      <w:r>
-        <w:t xml:space="preserve"> </w:t>
-      </w:r>
-    </w:p>
-    <w:p>
-      <w:pPr>
-        <w:pStyle w:val="Basic"/>
-      </w:pPr>
-      <w:r>
-        <w:t xml:space="preserve">This project will require testing </w:t>
-      </w:r>
-      <w:r>
-        <w:t>by a user group that make up the target audience</w:t>
-      </w:r>
-      <w:r>
-        <w:t>,</w:t>
-      </w:r>
-      <w:r>
-        <w:t xml:space="preserve"> as it is a product designed to be used by people to assist with their table top gaming. People at Solent’s D20 </w:t>
-      </w:r>
-      <w:proofErr w:type="spellStart"/>
-      <w:r>
-        <w:t>tabletop</w:t>
-      </w:r>
-      <w:proofErr w:type="spellEnd"/>
-      <w:r>
-        <w:t xml:space="preserve"> gaming society will be approached and asked if they would like to provide feedback after using the application. </w:t>
+        <w:t xml:space="preserve"> as it is a product designed to be used by people to assist with their table top gaming. People at Solent’s D20 tabletop gaming society will be approached and asked if they would like to provide feedback after using the application. </w:t>
       </w:r>
     </w:p>
     <w:p>
@@ -4387,6 +4177,7 @@
         </w:numPr>
       </w:pPr>
       <w:r>
+        <w:lastRenderedPageBreak/>
         <w:t>Create points/mesh?</w:t>
       </w:r>
     </w:p>
@@ -4568,15 +4359,7 @@
         </w:r>
       </w:hyperlink>
       <w:r>
-        <w:t xml:space="preserve"> overview on </w:t>
-      </w:r>
-      <w:proofErr w:type="spellStart"/>
-      <w:r>
-        <w:t>proj</w:t>
-      </w:r>
-      <w:proofErr w:type="spellEnd"/>
-      <w:r>
-        <w:t xml:space="preserve"> gen </w:t>
+        <w:t xml:space="preserve"> overview on proj gen </w:t>
       </w:r>
       <w:r>
         <w:t>which describes a good process on how to break down the needs of the generator and specifically want is desired from the generator. This is not specifically linked to the project, just the general field of generative content as a whole but it can help with the initial breaking down on needs and requirements.</w:t>
@@ -4605,15 +4388,7 @@
         <w:t xml:space="preserve"> article</w:t>
       </w:r>
       <w:r>
-        <w:t xml:space="preserve"> covers using Voronoi diagrams to create terrain and uses </w:t>
-      </w:r>
-      <w:proofErr w:type="spellStart"/>
-      <w:r>
-        <w:t>whittaker</w:t>
-      </w:r>
-      <w:proofErr w:type="spellEnd"/>
-      <w:r>
-        <w:t xml:space="preserve"> diagrams to define biomes.</w:t>
+        <w:t xml:space="preserve"> covers using Voronoi diagrams to create terrain and uses whittaker diagrams to define biomes.</w:t>
       </w:r>
       <w:r>
         <w:t xml:space="preserve"> This will be a very useful article if this approach is taken as it goes through the entire process to generate terrain as the end result has all the generative features this project requires. </w:t>
@@ -4650,15 +4425,7 @@
         </w:r>
       </w:hyperlink>
       <w:r>
-        <w:t xml:space="preserve"> the original publication of the Fortune's algorithm which is used to create </w:t>
-      </w:r>
-      <w:proofErr w:type="spellStart"/>
-      <w:r>
-        <w:t>voronoi</w:t>
-      </w:r>
-      <w:proofErr w:type="spellEnd"/>
-      <w:r>
-        <w:t xml:space="preserve"> diagrams. Very difficult to understand due to its’ pure </w:t>
+        <w:t xml:space="preserve"> the original publication of the Fortune's algorithm which is used to create voronoi diagrams. Very difficult to understand due to its’ pure </w:t>
       </w:r>
       <w:r>
         <w:t xml:space="preserve">technical approach. It is very relevant as the original source but is not suitable as it’s very challenging to follow and newer sources pertaining to the fortunes algorithm explain the process much better.  </w:t>
@@ -4699,15 +4466,7 @@
         </w:r>
       </w:hyperlink>
       <w:r>
-        <w:t xml:space="preserve"> </w:t>
-      </w:r>
-      <w:proofErr w:type="spellStart"/>
-      <w:r>
-        <w:t>kinda</w:t>
-      </w:r>
-      <w:proofErr w:type="spellEnd"/>
-      <w:r>
-        <w:t xml:space="preserve"> covers stuff</w:t>
+        <w:t xml:space="preserve"> kinda covers stuff</w:t>
       </w:r>
     </w:p>
     <w:p>
@@ -4723,15 +4482,7 @@
         </w:r>
       </w:hyperlink>
       <w:r>
-        <w:t xml:space="preserve"> has BIG Math confuse. Also Algorithm </w:t>
-      </w:r>
-      <w:proofErr w:type="gramStart"/>
-      <w:r>
-        <w:t>( seems</w:t>
-      </w:r>
-      <w:proofErr w:type="gramEnd"/>
-      <w:r>
-        <w:t xml:space="preserve"> to explain somewhat well) </w:t>
+        <w:t xml:space="preserve"> has BIG Math confuse. Also Algorithm ( seems to explain somewhat well) </w:t>
       </w:r>
     </w:p>
     <w:p>
@@ -4763,15 +4514,7 @@
         </w:r>
       </w:hyperlink>
       <w:r>
-        <w:t xml:space="preserve"> A lot of text as lecture notes </w:t>
-      </w:r>
-      <w:proofErr w:type="gramStart"/>
-      <w:r>
-        <w:t>( could</w:t>
-      </w:r>
-      <w:proofErr w:type="gramEnd"/>
-      <w:r>
-        <w:t xml:space="preserve"> be useful unchecked)</w:t>
+        <w:t xml:space="preserve"> A lot of text as lecture notes ( could be useful unchecked)</w:t>
       </w:r>
     </w:p>
     <w:p>
@@ -4787,15 +4530,7 @@
         </w:r>
       </w:hyperlink>
       <w:r>
-        <w:t xml:space="preserve"> good examples </w:t>
-      </w:r>
-      <w:proofErr w:type="gramStart"/>
-      <w:r>
-        <w:t>( seems</w:t>
-      </w:r>
-      <w:proofErr w:type="gramEnd"/>
-      <w:r>
-        <w:t xml:space="preserve"> to explain very well. Might be my key to kingdom hearts. The arc-blade    - actually re-read through and start making pseudo code  </w:t>
+        <w:t xml:space="preserve"> good examples ( seems to explain very well. Might be my key to kingdom hearts. The arc-blade    - actually re-read through and start making pseudo code  </w:t>
       </w:r>
     </w:p>
     <w:p>
@@ -4846,15 +4581,7 @@
         <w:t xml:space="preserve">This article covers </w:t>
       </w:r>
       <w:r>
-        <w:t xml:space="preserve">using </w:t>
-      </w:r>
-      <w:proofErr w:type="spellStart"/>
-      <w:r>
-        <w:t>Whittater</w:t>
-      </w:r>
-      <w:proofErr w:type="spellEnd"/>
-      <w:r>
-        <w:t xml:space="preserve"> diagrams to generate biomes on a polygonal map, also brings up Holdridge life zones could be used as an alternative </w:t>
+        <w:t xml:space="preserve">using Whittater diagrams to generate biomes on a polygonal map, also brings up Holdridge life zones could be used as an alternative </w:t>
       </w:r>
       <w:hyperlink r:id="rId28" w:history="1">
         <w:r>
@@ -4922,15 +4649,7 @@
       </w:r>
       <w:r>
         <w:br/>
-        <w:t xml:space="preserve">Towards </w:t>
-      </w:r>
-      <w:proofErr w:type="spellStart"/>
-      <w:r>
-        <w:t>multiobjective</w:t>
-      </w:r>
-      <w:proofErr w:type="spellEnd"/>
-      <w:r>
-        <w:t xml:space="preserve"> procedural map generation</w:t>
+        <w:t>Towards multiobjective procedural map generation</w:t>
       </w:r>
     </w:p>
     <w:p>
@@ -4959,15 +4678,7 @@
         </w:r>
       </w:hyperlink>
       <w:r>
-        <w:t xml:space="preserve"> Realtime Procedural Terrain </w:t>
-      </w:r>
-      <w:proofErr w:type="gramStart"/>
-      <w:r>
-        <w:t>Generation  --</w:t>
-      </w:r>
-      <w:proofErr w:type="gramEnd"/>
-      <w:r>
-        <w:t xml:space="preserve"> this looks like a very good source </w:t>
+        <w:t xml:space="preserve"> Realtime Procedural Terrain Generation  -- this looks like a very good source </w:t>
       </w:r>
       <w:r>
         <w:rPr>
@@ -5028,13 +4739,8 @@
       <w:r>
         <w:t xml:space="preserve"> </w:t>
       </w:r>
-      <w:proofErr w:type="gramStart"/>
-      <w:r>
-        <w:t>A</w:t>
-      </w:r>
-      <w:proofErr w:type="gramEnd"/>
-      <w:r>
-        <w:t xml:space="preserve"> tutorial series which discusses </w:t>
+      <w:r>
+        <w:t xml:space="preserve">A tutorial series which discusses </w:t>
       </w:r>
       <w:r>
         <w:t>a way to implement biomes/ world maps </w:t>
@@ -5350,13 +5056,8 @@
         <w:pStyle w:val="Basic"/>
       </w:pPr>
       <w:r>
-        <w:t xml:space="preserve">Figure 1 map from </w:t>
-      </w:r>
-      <w:proofErr w:type="spellStart"/>
-      <w:r>
-        <w:t>skyrim</w:t>
-      </w:r>
-      <w:proofErr w:type="spellEnd"/>
+        <w:t>Figure 1 map from skyrim</w:t>
+      </w:r>
       <w:r>
         <w:tab/>
       </w:r>
@@ -5704,13 +5405,8 @@
             <w:pPr>
               <w:pStyle w:val="NoSpacing"/>
             </w:pPr>
-            <w:proofErr w:type="spellStart"/>
-            <w:r>
-              <w:t>GDScript</w:t>
-            </w:r>
-            <w:proofErr w:type="spellEnd"/>
-            <w:r>
-              <w:t xml:space="preserve">, visual scripting, C# and C++ </w:t>
+            <w:r>
+              <w:t xml:space="preserve">GDScript, visual scripting, C# and C++ </w:t>
             </w:r>
             <w:hyperlink r:id="rId41" w:history="1">
               <w:r>
@@ -5800,13 +5496,8 @@
             <w:pPr>
               <w:pStyle w:val="NoSpacing"/>
             </w:pPr>
-            <w:proofErr w:type="spellStart"/>
-            <w:r>
-              <w:t>GameMaker</w:t>
-            </w:r>
-            <w:proofErr w:type="spellEnd"/>
-            <w:r>
-              <w:t xml:space="preserve"> Language (GML)</w:t>
+            <w:r>
+              <w:t>GameMaker Language (GML)</w:t>
             </w:r>
           </w:p>
         </w:tc>
@@ -5885,11 +5576,9 @@
             <w:pPr>
               <w:pStyle w:val="NoSpacing"/>
             </w:pPr>
-            <w:proofErr w:type="spellStart"/>
             <w:r>
               <w:t>Haxel</w:t>
             </w:r>
-            <w:proofErr w:type="spellEnd"/>
           </w:p>
         </w:tc>
         <w:tc>
@@ -6061,27 +5750,7 @@
           <w:sz w:val="22"/>
           <w:szCs w:val="22"/>
         </w:rPr>
-        <w:t xml:space="preserve">Setup event </w:t>
-      </w:r>
-      <w:proofErr w:type="gramStart"/>
-      <w:r>
-        <w:rPr>
-          <w:rFonts w:ascii="Arial" w:hAnsi="Arial" w:cs="Arial"/>
-          <w:color w:val="000000"/>
-          <w:sz w:val="22"/>
-          <w:szCs w:val="22"/>
-        </w:rPr>
-        <w:t>queue  (</w:t>
-      </w:r>
-      <w:proofErr w:type="gramEnd"/>
-      <w:r>
-        <w:rPr>
-          <w:rFonts w:ascii="Arial" w:hAnsi="Arial" w:cs="Arial"/>
-          <w:color w:val="000000"/>
-          <w:sz w:val="22"/>
-          <w:szCs w:val="22"/>
-        </w:rPr>
-        <w:t>Q)</w:t>
+        <w:t>Setup event queue  (Q)</w:t>
       </w:r>
     </w:p>
     <w:p>
@@ -6309,25 +5978,7 @@
           <w:color w:val="000000"/>
           <w:lang w:eastAsia="en-GB"/>
         </w:rPr>
-        <w:t xml:space="preserve">Add new site to </w:t>
-      </w:r>
-      <w:proofErr w:type="gramStart"/>
-      <w:r>
-        <w:rPr>
-          <w:rFonts w:ascii="Arial" w:eastAsia="Times New Roman" w:hAnsi="Arial" w:cs="Arial"/>
-          <w:color w:val="000000"/>
-          <w:lang w:eastAsia="en-GB"/>
-        </w:rPr>
-        <w:t>beachline(</w:t>
-      </w:r>
-      <w:proofErr w:type="gramEnd"/>
-      <w:r>
-        <w:rPr>
-          <w:rFonts w:ascii="Arial" w:eastAsia="Times New Roman" w:hAnsi="Arial" w:cs="Arial"/>
-          <w:color w:val="000000"/>
-          <w:lang w:eastAsia="en-GB"/>
-        </w:rPr>
-        <w:t>event point)</w:t>
+        <w:t>Add new site to beachline(event point)</w:t>
       </w:r>
     </w:p>
     <w:p>
@@ -6498,23 +6149,13 @@
           <w:lang w:eastAsia="en-GB"/>
         </w:rPr>
       </w:pPr>
-      <w:proofErr w:type="gramStart"/>
       <w:r>
         <w:rPr>
           <w:rFonts w:ascii="Arial" w:eastAsia="Times New Roman" w:hAnsi="Arial" w:cs="Arial"/>
           <w:color w:val="000000"/>
           <w:lang w:eastAsia="en-GB"/>
         </w:rPr>
-        <w:t>remove</w:t>
-      </w:r>
-      <w:proofErr w:type="gramEnd"/>
-      <w:r>
-        <w:rPr>
-          <w:rFonts w:ascii="Arial" w:eastAsia="Times New Roman" w:hAnsi="Arial" w:cs="Arial"/>
-          <w:color w:val="000000"/>
-          <w:lang w:eastAsia="en-GB"/>
-        </w:rPr>
-        <w:t xml:space="preserve"> squeezed cell from beachline(event point)  / circle event </w:t>
+        <w:t xml:space="preserve">remove squeezed cell from beachline(event point)  / circle event </w:t>
       </w:r>
     </w:p>
     <w:p>
@@ -6555,24 +6196,7 @@
           <w:lang w:eastAsia="en-GB"/>
         </w:rPr>
         <w:tab/>
-      </w:r>
-      <w:proofErr w:type="gramStart"/>
-      <w:r>
-        <w:rPr>
-          <w:rFonts w:ascii="Arial" w:eastAsia="Times New Roman" w:hAnsi="Arial" w:cs="Arial"/>
-          <w:color w:val="000000"/>
-          <w:lang w:eastAsia="en-GB"/>
-        </w:rPr>
-        <w:t>if</w:t>
-      </w:r>
-      <w:proofErr w:type="gramEnd"/>
-      <w:r>
-        <w:rPr>
-          <w:rFonts w:ascii="Arial" w:eastAsia="Times New Roman" w:hAnsi="Arial" w:cs="Arial"/>
-          <w:color w:val="000000"/>
-          <w:lang w:eastAsia="en-GB"/>
-        </w:rPr>
-        <w:t xml:space="preserve"> EL || ER  == null </w:t>
+        <w:t xml:space="preserve">if EL || ER  == null </w:t>
       </w:r>
     </w:p>
     <w:p>
@@ -8297,21 +7921,7 @@
               <w:rPr>
                 <w:lang w:eastAsia="en-GB"/>
               </w:rPr>
-              <w:t xml:space="preserve">At the end of a day create backups of project locally, in the cloud (google drive) and on a memory stick encase </w:t>
-            </w:r>
-            <w:proofErr w:type="spellStart"/>
-            <w:r>
-              <w:rPr>
-                <w:lang w:eastAsia="en-GB"/>
-              </w:rPr>
-              <w:t>Github</w:t>
-            </w:r>
-            <w:proofErr w:type="spellEnd"/>
-            <w:r>
-              <w:rPr>
-                <w:lang w:eastAsia="en-GB"/>
-              </w:rPr>
-              <w:t xml:space="preserve"> were to fail.</w:t>
+              <w:t>At the end of a day create backups of project locally, in the cloud (google drive) and on a memory stick encase Github were to fail.</w:t>
             </w:r>
           </w:p>
         </w:tc>
@@ -8920,7 +8530,7 @@
           <w:rPr>
             <w:noProof/>
           </w:rPr>
-          <w:t>8</w:t>
+          <w:t>6</w:t>
         </w:r>
         <w:r>
           <w:rPr>
@@ -11691,7 +11301,7 @@
 </file>
 
 <file path=customXml/itemProps1.xml><?xml version="1.0" encoding="utf-8"?>
-<ds:datastoreItem xmlns:ds="http://schemas.openxmlformats.org/officeDocument/2006/customXml" ds:itemID="{D52A1655-9E2B-44CC-97FA-8EE2AED5BEFF}">
+<ds:datastoreItem xmlns:ds="http://schemas.openxmlformats.org/officeDocument/2006/customXml" ds:itemID="{A559DD81-1342-4CD9-9C69-3C1D375E25C1}">
   <ds:schemaRefs>
     <ds:schemaRef ds:uri="http://schemas.openxmlformats.org/officeDocument/2006/bibliography"/>
   </ds:schemaRefs>

</xml_diff>

<commit_message>
diagrams added to document
</commit_message>
<xml_diff>
--- a/Progress Report.docx
+++ b/Progress Report.docx
@@ -2380,7 +2380,15 @@
         <w:t xml:space="preserve"> -150 words</w:t>
       </w:r>
       <w:r>
-        <w:t xml:space="preserve"> curr 125words</w:t>
+        <w:t xml:space="preserve"> </w:t>
+      </w:r>
+      <w:proofErr w:type="spellStart"/>
+      <w:r>
+        <w:t>curr</w:t>
+      </w:r>
+      <w:proofErr w:type="spellEnd"/>
+      <w:r>
+        <w:t xml:space="preserve"> 125words</w:t>
       </w:r>
       <w:bookmarkEnd w:id="0"/>
     </w:p>
@@ -2389,7 +2397,15 @@
         <w:pStyle w:val="Basic"/>
       </w:pPr>
       <w:r>
-        <w:t>This project will focus on generating maps designed for world settings to simplify and streamline world creation for table top roleplaying games (rpgs), with a focus on fantasy settings similar to ones used in Dungeons and Dragons (D&amp;D) (</w:t>
+        <w:t>This project will focus on generating maps designed for world settings to simplify and streamline world creation for table top roleplaying games (</w:t>
+      </w:r>
+      <w:proofErr w:type="spellStart"/>
+      <w:r>
+        <w:t>rpgs</w:t>
+      </w:r>
+      <w:proofErr w:type="spellEnd"/>
+      <w:r>
+        <w:t>), with a focus on fantasy settings similar to ones used in Dungeons and Dragons (D&amp;D) (</w:t>
       </w:r>
       <w:r>
         <w:rPr>
@@ -2462,7 +2478,15 @@
         <w:t xml:space="preserve"> - 150 words</w:t>
       </w:r>
       <w:r>
-        <w:t xml:space="preserve"> curr </w:t>
+        <w:t xml:space="preserve"> </w:t>
+      </w:r>
+      <w:proofErr w:type="spellStart"/>
+      <w:r>
+        <w:t>curr</w:t>
+      </w:r>
+      <w:proofErr w:type="spellEnd"/>
+      <w:r>
+        <w:t xml:space="preserve"> </w:t>
       </w:r>
       <w:r>
         <w:t>106</w:t>
@@ -2477,7 +2501,23 @@
         <w:pStyle w:val="Basic"/>
       </w:pPr>
       <w:r>
-        <w:t>The core aims of this project are to gain a deeper understanding of procedural techniques due to it being a complex and interesting field, produce a tool that simplified world creation for fantasy tabletop rpgs which will generate a world map which will contain biomes and continents with tools that will assist in managing the world</w:t>
+        <w:t xml:space="preserve">The core aims of this project are to gain a deeper understanding of procedural techniques due to it being a complex and interesting field, produce a tool that simplified world creation for fantasy </w:t>
+      </w:r>
+      <w:proofErr w:type="spellStart"/>
+      <w:r>
+        <w:t>tabletop</w:t>
+      </w:r>
+      <w:proofErr w:type="spellEnd"/>
+      <w:r>
+        <w:t xml:space="preserve"> </w:t>
+      </w:r>
+      <w:proofErr w:type="spellStart"/>
+      <w:r>
+        <w:t>rpgs</w:t>
+      </w:r>
+      <w:proofErr w:type="spellEnd"/>
+      <w:r>
+        <w:t xml:space="preserve"> which will generate a world map which will contain biomes and continents with tools that will assist in managing the world</w:t>
       </w:r>
       <w:r>
         <w:t>. This will</w:t>
@@ -2527,8 +2567,13 @@
       <w:r>
         <w:t xml:space="preserve"> - 150 words </w:t>
       </w:r>
-      <w:r>
-        <w:t>curr 128 words</w:t>
+      <w:proofErr w:type="spellStart"/>
+      <w:r>
+        <w:t>curr</w:t>
+      </w:r>
+      <w:proofErr w:type="spellEnd"/>
+      <w:r>
+        <w:t xml:space="preserve"> 128 words</w:t>
       </w:r>
       <w:bookmarkEnd w:id="2"/>
     </w:p>
@@ -2733,7 +2778,15 @@
         </w:numPr>
       </w:pPr>
       <w:r>
-        <w:t>Define crossings for bodies of water. Eg add bridges or a boat?</w:t>
+        <w:t xml:space="preserve">Define crossings for bodies of water. </w:t>
+      </w:r>
+      <w:proofErr w:type="spellStart"/>
+      <w:r>
+        <w:t>Eg</w:t>
+      </w:r>
+      <w:proofErr w:type="spellEnd"/>
+      <w:r>
+        <w:t xml:space="preserve"> add bridges or a boat?</w:t>
       </w:r>
     </w:p>
     <w:p>
@@ -3021,7 +3074,15 @@
         <w:pStyle w:val="Basic"/>
       </w:pPr>
       <w:r>
-        <w:t xml:space="preserve">Erosion is an approach which is done after an initial terrain generation has been completed, usually based of terrain generated via a Voronoi style approach to generation. Where erosion algorithms are applied afterwards which makes the terrain appear weathered. </w:t>
+        <w:t xml:space="preserve">Erosion is an approach which is done after an initial terrain generation has been completed, usually based of terrain generated via a </w:t>
+      </w:r>
+      <w:proofErr w:type="spellStart"/>
+      <w:r>
+        <w:t>Voronoi</w:t>
+      </w:r>
+      <w:proofErr w:type="spellEnd"/>
+      <w:r>
+        <w:t xml:space="preserve"> style approach to generation. Where erosion algorithms are applied afterwards which makes the terrain appear weathered. </w:t>
       </w:r>
     </w:p>
     <w:p>
@@ -3092,7 +3153,15 @@
         </w:r>
       </w:hyperlink>
       <w:r>
-        <w:t xml:space="preserve"> This has a very similar end goal as my project but represents the map differently from </w:t>
+        <w:t xml:space="preserve"> </w:t>
+      </w:r>
+      <w:proofErr w:type="gramStart"/>
+      <w:r>
+        <w:t>This</w:t>
+      </w:r>
+      <w:proofErr w:type="gramEnd"/>
+      <w:r>
+        <w:t xml:space="preserve"> has a very similar end goal as my project but represents the map differently from </w:t>
       </w:r>
       <w:r>
         <w:t>how I desire my finished project to appear.</w:t>
@@ -3127,8 +3196,13 @@
         <w:pStyle w:val="personalHeading3"/>
       </w:pPr>
       <w:bookmarkStart w:id="6" w:name="_Toc2251385"/>
-      <w:r>
-        <w:t>Voronoi Diagrams – 120 words</w:t>
+      <w:proofErr w:type="spellStart"/>
+      <w:r>
+        <w:t>Voronoi</w:t>
+      </w:r>
+      <w:proofErr w:type="spellEnd"/>
+      <w:r>
+        <w:t xml:space="preserve"> Diagrams – 120 words</w:t>
       </w:r>
       <w:bookmarkEnd w:id="6"/>
     </w:p>
@@ -3137,13 +3211,37 @@
         <w:pStyle w:val="Basic"/>
       </w:pPr>
       <w:r>
-        <w:t>A Voronoi diagram is a way to create polygons based off an inputted set of points, which is created by passing the points into the fortunes algorithm (</w:t>
-      </w:r>
+        <w:t xml:space="preserve">A </w:t>
+      </w:r>
+      <w:proofErr w:type="spellStart"/>
+      <w:r>
+        <w:t>Voronoi</w:t>
+      </w:r>
+      <w:proofErr w:type="spellEnd"/>
+      <w:r>
+        <w:t xml:space="preserve"> diagram is a way to create polygons based off an inputted set of points, which is created by passing the points into the fortunes algorithm (</w:t>
+      </w:r>
+      <w:proofErr w:type="spellStart"/>
+      <w:proofErr w:type="gramStart"/>
       <w:r>
         <w:rPr>
           <w:color w:val="FF0000"/>
         </w:rPr>
-        <w:t>REFERence :3</w:t>
+        <w:t>REFERence</w:t>
+      </w:r>
+      <w:proofErr w:type="spellEnd"/>
+      <w:r>
+        <w:rPr>
+          <w:color w:val="FF0000"/>
+        </w:rPr>
+        <w:t xml:space="preserve"> :</w:t>
+      </w:r>
+      <w:proofErr w:type="gramEnd"/>
+      <w:r>
+        <w:rPr>
+          <w:color w:val="FF0000"/>
+        </w:rPr>
+        <w:t>3</w:t>
       </w:r>
       <w:r>
         <w:t>)</w:t>
@@ -3256,7 +3354,21 @@
         <w:rPr>
           <w:color w:val="FF0000"/>
         </w:rPr>
-        <w:t xml:space="preserve">See Discussion of tools n Tech in appendix for more deets </w:t>
+        <w:t xml:space="preserve">See Discussion of tools n Tech in appendix for more </w:t>
+      </w:r>
+      <w:proofErr w:type="spellStart"/>
+      <w:r>
+        <w:rPr>
+          <w:color w:val="FF0000"/>
+        </w:rPr>
+        <w:t>deets</w:t>
+      </w:r>
+      <w:proofErr w:type="spellEnd"/>
+      <w:r>
+        <w:rPr>
+          <w:color w:val="FF0000"/>
+        </w:rPr>
+        <w:t xml:space="preserve"> </w:t>
       </w:r>
     </w:p>
     <w:p>
@@ -3289,12 +3401,15 @@
         <w:t>Desired features</w:t>
       </w:r>
       <w:r>
-        <w:t xml:space="preserve"> of Vorono</w:t>
-      </w:r>
-      <w:bookmarkStart w:id="8" w:name="_GoBack"/>
-      <w:bookmarkEnd w:id="8"/>
-      <w:r>
-        <w:t>i library</w:t>
+        <w:t xml:space="preserve"> of </w:t>
+      </w:r>
+      <w:proofErr w:type="spellStart"/>
+      <w:r>
+        <w:t>Voronoi</w:t>
+      </w:r>
+      <w:proofErr w:type="spellEnd"/>
+      <w:r>
+        <w:t xml:space="preserve"> library</w:t>
       </w:r>
     </w:p>
     <w:p>
@@ -3306,7 +3421,15 @@
         </w:numPr>
       </w:pPr>
       <w:r>
-        <w:t>Creation of Voronoi diagrams</w:t>
+        <w:t xml:space="preserve">Creation of </w:t>
+      </w:r>
+      <w:proofErr w:type="spellStart"/>
+      <w:r>
+        <w:t>Voronoi</w:t>
+      </w:r>
+      <w:proofErr w:type="spellEnd"/>
+      <w:r>
+        <w:t xml:space="preserve"> diagrams</w:t>
       </w:r>
     </w:p>
     <w:p>
@@ -3318,7 +3441,15 @@
         </w:numPr>
       </w:pPr>
       <w:r>
-        <w:t xml:space="preserve">Creation of Voronoi diagram onto a mesh </w:t>
+        <w:t xml:space="preserve">Creation of </w:t>
+      </w:r>
+      <w:proofErr w:type="spellStart"/>
+      <w:r>
+        <w:t>Voronoi</w:t>
+      </w:r>
+      <w:proofErr w:type="spellEnd"/>
+      <w:r>
+        <w:t xml:space="preserve"> diagram onto a mesh </w:t>
       </w:r>
     </w:p>
     <w:p>
@@ -3358,7 +3489,15 @@
         <w:t>find a better way to refer to this</w:t>
       </w:r>
       <w:r>
-        <w:t xml:space="preserve">) as the library to provide both the fortunes algorithm to create Voronoi diagrams and Delaunay triangulation. This is due to it being the easiest to understand, which is because its code being structured in the clearest way and the closest to other examples of the fortune algorithm. While also being feature complete. </w:t>
+        <w:t xml:space="preserve">) as the library to provide both the fortunes algorithm to create </w:t>
+      </w:r>
+      <w:proofErr w:type="spellStart"/>
+      <w:r>
+        <w:t>Voronoi</w:t>
+      </w:r>
+      <w:proofErr w:type="spellEnd"/>
+      <w:r>
+        <w:t xml:space="preserve"> diagrams and Delaunay triangulation. This is due to it being the easiest to understand, which is because its code being structured in the clearest way and the closest to other examples of the fortune algorithm. While also being feature complete. </w:t>
       </w:r>
     </w:p>
     <w:p>
@@ -3369,14 +3508,22 @@
         <w:rPr>
           <w:color w:val="FF0000"/>
         </w:rPr>
-        <w:t>See Discussion of tools n Tech in appendix for more deets</w:t>
-      </w:r>
+        <w:t xml:space="preserve">See Discussion of tools n Tech in appendix for more </w:t>
+      </w:r>
+      <w:proofErr w:type="spellStart"/>
+      <w:r>
+        <w:rPr>
+          <w:color w:val="FF0000"/>
+        </w:rPr>
+        <w:t>deets</w:t>
+      </w:r>
+      <w:proofErr w:type="spellEnd"/>
     </w:p>
     <w:p>
       <w:pPr>
         <w:pStyle w:val="personalHeading"/>
       </w:pPr>
-      <w:bookmarkStart w:id="9" w:name="_Toc2251382"/>
+      <w:bookmarkStart w:id="8" w:name="_Toc2251382"/>
       <w:r>
         <w:t xml:space="preserve">3 </w:t>
       </w:r>
@@ -3398,7 +3545,7 @@
       <w:r>
         <w:t xml:space="preserve"> – 140 words</w:t>
       </w:r>
-      <w:bookmarkEnd w:id="9"/>
+      <w:bookmarkEnd w:id="8"/>
     </w:p>
     <w:p>
       <w:pPr>
@@ -3733,7 +3880,7 @@
       <w:pPr>
         <w:pStyle w:val="personalHeading"/>
       </w:pPr>
-      <w:bookmarkStart w:id="10" w:name="_Toc2251387"/>
+      <w:bookmarkStart w:id="9" w:name="_Toc2251387"/>
       <w:r>
         <w:t>Discussion of software dev methodology</w:t>
       </w:r>
@@ -3749,104 +3896,104 @@
       <w:r>
         <w:t xml:space="preserve"> - 375 words</w:t>
       </w:r>
+      <w:bookmarkEnd w:id="9"/>
+    </w:p>
+    <w:p>
+      <w:pPr>
+        <w:pStyle w:val="Basic"/>
+      </w:pPr>
+    </w:p>
+    <w:p>
+      <w:pPr>
+        <w:pStyle w:val="Basic"/>
+      </w:pPr>
+      <w:r>
+        <w:t>The project has been broken down into time boxes (see Gantt chart)</w:t>
+      </w:r>
+      <w:r>
+        <w:t xml:space="preserve"> in which each will be begun by doing any necessary flowcharts/pseudo code to break down the technical side of said time box, then begin implementation.</w:t>
+      </w:r>
+      <w:r>
+        <w:t xml:space="preserve"> Once the implementation is complete the time box will be reviewed and the remaining time boxes will be altered to reflect any changes that need to be made to the process.</w:t>
+      </w:r>
+    </w:p>
+    <w:p>
+      <w:pPr>
+        <w:pStyle w:val="Basic"/>
+      </w:pPr>
+      <w:r>
+        <w:t>All of the time boxes have been added to a</w:t>
+      </w:r>
+      <w:r>
+        <w:t xml:space="preserve"> </w:t>
+      </w:r>
+      <w:r>
+        <w:t>T</w:t>
+      </w:r>
+      <w:r>
+        <w:t>rello</w:t>
+      </w:r>
+      <w:r>
+        <w:t xml:space="preserve"> board, the ones which are to be tackled on that week will be moved into a separate list in order.</w:t>
+      </w:r>
+      <w:r>
+        <w:t xml:space="preserve"> </w:t>
+      </w:r>
+    </w:p>
+    <w:p>
+      <w:pPr>
+        <w:pStyle w:val="Basic"/>
+      </w:pPr>
+      <w:r>
+        <w:t>Progress will be re-evaluated at the end of every time box and at the end of every week to allow for constant tracking of how well the project is progressing, and alter scope if necessary based on progress.</w:t>
+      </w:r>
+    </w:p>
+    <w:p>
+      <w:pPr>
+        <w:pStyle w:val="Basic"/>
+      </w:pPr>
+      <w:r>
+        <w:t>All foreseeable risks have already had backup plans put into place (</w:t>
+      </w:r>
+      <w:r>
+        <w:rPr>
+          <w:color w:val="FF0000"/>
+        </w:rPr>
+        <w:t>See appendix X</w:t>
+      </w:r>
+      <w:r>
+        <w:t>)</w:t>
+      </w:r>
+      <w:r>
+        <w:t>. Any unexpected risks will have to be handled upon them happening which could result in delays in completing features or the project.</w:t>
+      </w:r>
+    </w:p>
+    <w:p>
+      <w:pPr>
+        <w:pStyle w:val="Basic"/>
+      </w:pPr>
+    </w:p>
+    <w:p>
+      <w:pPr>
+        <w:pStyle w:val="personalHeading"/>
+      </w:pPr>
+      <w:bookmarkStart w:id="10" w:name="_Toc2251388"/>
+      <w:r>
+        <w:t xml:space="preserve">Discussion of project management tools and metrics </w:t>
+      </w:r>
+      <w:r>
+        <w:t>–</w:t>
+      </w:r>
+      <w:r>
+        <w:t xml:space="preserve"> </w:t>
+      </w:r>
+      <w:r>
+        <w:t>Criteria 5 25%</w:t>
+      </w:r>
+      <w:r>
+        <w:t xml:space="preserve"> - 375 words</w:t>
+      </w:r>
       <w:bookmarkEnd w:id="10"/>
-    </w:p>
-    <w:p>
-      <w:pPr>
-        <w:pStyle w:val="Basic"/>
-      </w:pPr>
-    </w:p>
-    <w:p>
-      <w:pPr>
-        <w:pStyle w:val="Basic"/>
-      </w:pPr>
-      <w:r>
-        <w:t>The project has been broken down into time boxes (see Gantt chart)</w:t>
-      </w:r>
-      <w:r>
-        <w:t xml:space="preserve"> in which each will be begun by doing any necessary flowcharts/pseudo code to break down the technical side of said time box, then begin implementation.</w:t>
-      </w:r>
-      <w:r>
-        <w:t xml:space="preserve"> Once the implementation is complete the time box will be reviewed and the remaining time boxes will be altered to reflect any changes that need to be made to the process.</w:t>
-      </w:r>
-    </w:p>
-    <w:p>
-      <w:pPr>
-        <w:pStyle w:val="Basic"/>
-      </w:pPr>
-      <w:r>
-        <w:t>All of the time boxes have been added to a</w:t>
-      </w:r>
-      <w:r>
-        <w:t xml:space="preserve"> </w:t>
-      </w:r>
-      <w:r>
-        <w:t>T</w:t>
-      </w:r>
-      <w:r>
-        <w:t>rello</w:t>
-      </w:r>
-      <w:r>
-        <w:t xml:space="preserve"> board, the ones which are to be tackled on that week will be moved into a separate list in order.</w:t>
-      </w:r>
-      <w:r>
-        <w:t xml:space="preserve"> </w:t>
-      </w:r>
-    </w:p>
-    <w:p>
-      <w:pPr>
-        <w:pStyle w:val="Basic"/>
-      </w:pPr>
-      <w:r>
-        <w:t>Progress will be re-evaluated at the end of every time box and at the end of every week to allow for constant tracking of how well the project is progressing, and alter scope if necessary based on progress.</w:t>
-      </w:r>
-    </w:p>
-    <w:p>
-      <w:pPr>
-        <w:pStyle w:val="Basic"/>
-      </w:pPr>
-      <w:r>
-        <w:t>All foreseeable risks have already had backup plans put into place (</w:t>
-      </w:r>
-      <w:r>
-        <w:rPr>
-          <w:color w:val="FF0000"/>
-        </w:rPr>
-        <w:t>See appendix X</w:t>
-      </w:r>
-      <w:r>
-        <w:t>)</w:t>
-      </w:r>
-      <w:r>
-        <w:t>. Any unexpected risks will have to be handled upon them happening which could result in delays in completing features or the project.</w:t>
-      </w:r>
-    </w:p>
-    <w:p>
-      <w:pPr>
-        <w:pStyle w:val="Basic"/>
-      </w:pPr>
-    </w:p>
-    <w:p>
-      <w:pPr>
-        <w:pStyle w:val="personalHeading"/>
-      </w:pPr>
-      <w:bookmarkStart w:id="11" w:name="_Toc2251388"/>
-      <w:r>
-        <w:t xml:space="preserve">Discussion of project management tools and metrics </w:t>
-      </w:r>
-      <w:r>
-        <w:t>–</w:t>
-      </w:r>
-      <w:r>
-        <w:t xml:space="preserve"> </w:t>
-      </w:r>
-      <w:r>
-        <w:t>Criteria 5 25%</w:t>
-      </w:r>
-      <w:r>
-        <w:t xml:space="preserve"> - 375 words</w:t>
-      </w:r>
-      <w:bookmarkEnd w:id="11"/>
     </w:p>
     <w:p>
       <w:pPr>
@@ -3926,53 +4073,61 @@
       <w:pPr>
         <w:pStyle w:val="personalHeading"/>
       </w:pPr>
-      <w:bookmarkStart w:id="12" w:name="_Toc2251389"/>
+      <w:bookmarkStart w:id="11" w:name="_Toc2251389"/>
       <w:r>
         <w:t>Resource implications</w:t>
       </w:r>
+      <w:bookmarkEnd w:id="11"/>
+      <w:r>
+        <w:t xml:space="preserve"> </w:t>
+      </w:r>
+    </w:p>
+    <w:p>
+      <w:pPr>
+        <w:pStyle w:val="Basic"/>
+      </w:pPr>
+      <w:r>
+        <w:t xml:space="preserve">This project will require testing </w:t>
+      </w:r>
+      <w:r>
+        <w:t>by a user group that make up the target audience</w:t>
+      </w:r>
+      <w:r>
+        <w:t>,</w:t>
+      </w:r>
+      <w:r>
+        <w:t xml:space="preserve"> as it is a product designed to be used by people to assist with their table top gaming. People at Solent’s D20 </w:t>
+      </w:r>
+      <w:proofErr w:type="spellStart"/>
+      <w:r>
+        <w:t>tabletop</w:t>
+      </w:r>
+      <w:proofErr w:type="spellEnd"/>
+      <w:r>
+        <w:t xml:space="preserve"> gaming society will be approached and asked if they would like to provide feedback after using the application. </w:t>
+      </w:r>
+    </w:p>
+    <w:p>
+      <w:pPr>
+        <w:pStyle w:val="personalHeading"/>
+      </w:pPr>
+      <w:bookmarkStart w:id="12" w:name="_Toc2251390"/>
+      <w:r>
+        <w:t xml:space="preserve">High level overview of classes that may be required </w:t>
+      </w:r>
+      <w:r>
+        <w:t>–</w:t>
+      </w:r>
+      <w:r>
+        <w:t xml:space="preserve"> </w:t>
+      </w:r>
+      <w:r>
+        <w:t>Criteria 4 25%</w:t>
+      </w:r>
+      <w:r>
+        <w:t xml:space="preserve"> - 125 words</w:t>
+      </w:r>
       <w:bookmarkEnd w:id="12"/>
-      <w:r>
-        <w:t xml:space="preserve"> </w:t>
-      </w:r>
-    </w:p>
-    <w:p>
-      <w:pPr>
-        <w:pStyle w:val="Basic"/>
-      </w:pPr>
-      <w:r>
-        <w:t xml:space="preserve">This project will require testing </w:t>
-      </w:r>
-      <w:r>
-        <w:t>by a user group that make up the target audience</w:t>
-      </w:r>
-      <w:r>
-        <w:t>,</w:t>
-      </w:r>
-      <w:r>
-        <w:t xml:space="preserve"> as it is a product designed to be used by people to assist with their table top gaming. People at Solent’s D20 tabletop gaming society will be approached and asked if they would like to provide feedback after using the application. </w:t>
-      </w:r>
-    </w:p>
-    <w:p>
-      <w:pPr>
-        <w:pStyle w:val="personalHeading"/>
-      </w:pPr>
-      <w:bookmarkStart w:id="13" w:name="_Toc2251390"/>
-      <w:r>
-        <w:t xml:space="preserve">High level overview of classes that may be required </w:t>
-      </w:r>
-      <w:r>
-        <w:t>–</w:t>
-      </w:r>
-      <w:r>
-        <w:t xml:space="preserve"> </w:t>
-      </w:r>
-      <w:r>
-        <w:t>Criteria 4 25%</w:t>
-      </w:r>
-      <w:r>
-        <w:t xml:space="preserve"> - 125 words</w:t>
-      </w:r>
-      <w:bookmarkEnd w:id="13"/>
     </w:p>
     <w:p>
       <w:pPr>
@@ -4128,6 +4283,40 @@
     </w:p>
     <w:p>
       <w:pPr>
+        <w:pStyle w:val="Basic"/>
+      </w:pPr>
+      <w:bookmarkStart w:id="13" w:name="_GoBack"/>
+      <w:r>
+        <w:lastRenderedPageBreak/>
+        <w:pict>
+          <v:shapetype id="_x0000_t75" coordsize="21600,21600" o:spt="75" o:preferrelative="t" path="m@4@5l@4@11@9@11@9@5xe" filled="f" stroked="f">
+            <v:stroke joinstyle="miter"/>
+            <v:formulas>
+              <v:f eqn="if lineDrawn pixelLineWidth 0"/>
+              <v:f eqn="sum @0 1 0"/>
+              <v:f eqn="sum 0 0 @1"/>
+              <v:f eqn="prod @2 1 2"/>
+              <v:f eqn="prod @3 21600 pixelWidth"/>
+              <v:f eqn="prod @3 21600 pixelHeight"/>
+              <v:f eqn="sum @0 0 1"/>
+              <v:f eqn="prod @6 1 2"/>
+              <v:f eqn="prod @7 21600 pixelWidth"/>
+              <v:f eqn="sum @8 21600 0"/>
+              <v:f eqn="prod @7 21600 pixelHeight"/>
+              <v:f eqn="sum @10 21600 0"/>
+            </v:formulas>
+            <v:path o:extrusionok="f" gradientshapeok="t" o:connecttype="rect"/>
+            <o:lock v:ext="edit" aspectratio="t"/>
+          </v:shapetype>
+          <v:shape id="_x0000_i1031" type="#_x0000_t75" style="width:451.5pt;height:294.75pt">
+            <v:imagedata r:id="rId14" o:title="High Level class diagram"/>
+          </v:shape>
+        </w:pict>
+      </w:r>
+      <w:bookmarkEnd w:id="13"/>
+    </w:p>
+    <w:p>
+      <w:pPr>
         <w:pStyle w:val="personalHeading"/>
       </w:pPr>
       <w:bookmarkStart w:id="14" w:name="_Toc2251391"/>
@@ -4159,100 +4348,16 @@
     <w:p>
       <w:pPr>
         <w:pStyle w:val="Basic"/>
-        <w:numPr>
-          <w:ilvl w:val="0"/>
-          <w:numId w:val="9"/>
-        </w:numPr>
-      </w:pPr>
-      <w:r>
-        <w:t xml:space="preserve">Take user input for variables </w:t>
-      </w:r>
-    </w:p>
-    <w:p>
-      <w:pPr>
-        <w:pStyle w:val="Basic"/>
-        <w:numPr>
-          <w:ilvl w:val="0"/>
-          <w:numId w:val="9"/>
-        </w:numPr>
-      </w:pPr>
-      <w:r>
-        <w:lastRenderedPageBreak/>
-        <w:t>Create points/mesh?</w:t>
-      </w:r>
-    </w:p>
-    <w:p>
-      <w:pPr>
-        <w:pStyle w:val="Basic"/>
-        <w:numPr>
-          <w:ilvl w:val="0"/>
-          <w:numId w:val="9"/>
-        </w:numPr>
-      </w:pPr>
-      <w:r>
-        <w:t>Input points into fortunes algorithm</w:t>
-      </w:r>
-    </w:p>
-    <w:p>
-      <w:pPr>
-        <w:pStyle w:val="Basic"/>
-        <w:numPr>
-          <w:ilvl w:val="0"/>
-          <w:numId w:val="9"/>
-        </w:numPr>
-      </w:pPr>
-      <w:r>
-        <w:t xml:space="preserve">Define Voronoi diagram into islands and water/ocean </w:t>
-      </w:r>
-    </w:p>
-    <w:p>
-      <w:pPr>
-        <w:pStyle w:val="Basic"/>
-        <w:numPr>
-          <w:ilvl w:val="0"/>
-          <w:numId w:val="9"/>
-        </w:numPr>
-      </w:pPr>
-      <w:r>
-        <w:t xml:space="preserve">Define elevation of each island </w:t>
-      </w:r>
-    </w:p>
-    <w:p>
-      <w:pPr>
-        <w:pStyle w:val="Basic"/>
-        <w:numPr>
-          <w:ilvl w:val="0"/>
-          <w:numId w:val="9"/>
-        </w:numPr>
-      </w:pPr>
-      <w:r>
-        <w:t xml:space="preserve">Generate rivers </w:t>
-      </w:r>
-    </w:p>
-    <w:p>
-      <w:pPr>
-        <w:pStyle w:val="Basic"/>
-        <w:numPr>
-          <w:ilvl w:val="0"/>
-          <w:numId w:val="9"/>
-        </w:numPr>
-      </w:pPr>
-      <w:r>
-        <w:t xml:space="preserve">Define moisture </w:t>
-      </w:r>
-    </w:p>
-    <w:p>
-      <w:pPr>
-        <w:pStyle w:val="Basic"/>
-        <w:numPr>
-          <w:ilvl w:val="0"/>
-          <w:numId w:val="9"/>
-        </w:numPr>
+      </w:pPr>
+    </w:p>
+    <w:p>
+      <w:pPr>
+        <w:pStyle w:val="Basic"/>
         <w:sectPr>
-          <w:headerReference w:type="default" r:id="rId14"/>
-          <w:footerReference w:type="default" r:id="rId15"/>
-          <w:headerReference w:type="first" r:id="rId16"/>
-          <w:footerReference w:type="first" r:id="rId17"/>
+          <w:headerReference w:type="default" r:id="rId15"/>
+          <w:footerReference w:type="default" r:id="rId16"/>
+          <w:headerReference w:type="first" r:id="rId17"/>
+          <w:footerReference w:type="first" r:id="rId18"/>
           <w:pgSz w:w="11906" w:h="16838"/>
           <w:pgMar w:top="1440" w:right="1440" w:bottom="1440" w:left="1440" w:header="708" w:footer="708" w:gutter="0"/>
           <w:pgNumType w:start="0"/>
@@ -4262,7 +4367,59 @@
         </w:sectPr>
       </w:pPr>
       <w:r>
-        <w:t>Generate biome</w:t>
+        <w:rPr>
+          <w:noProof/>
+          <w:lang w:eastAsia="en-GB"/>
+        </w:rPr>
+        <w:lastRenderedPageBreak/>
+        <w:drawing>
+          <wp:inline distT="0" distB="0" distL="0" distR="0">
+            <wp:extent cx="2702896" cy="8048625"/>
+            <wp:effectExtent l="0" t="0" r="2540" b="0"/>
+            <wp:docPr id="14" name="Picture 14" descr="C:\Users\2millo11\AppData\Local\Microsoft\Windows\INetCache\Content.Word\High Level flow diagram.png"/>
+            <wp:cNvGraphicFramePr>
+              <a:graphicFrameLocks xmlns:a="http://schemas.openxmlformats.org/drawingml/2006/main" noChangeAspect="1"/>
+            </wp:cNvGraphicFramePr>
+            <a:graphic xmlns:a="http://schemas.openxmlformats.org/drawingml/2006/main">
+              <a:graphicData uri="http://schemas.openxmlformats.org/drawingml/2006/picture">
+                <pic:pic xmlns:pic="http://schemas.openxmlformats.org/drawingml/2006/picture">
+                  <pic:nvPicPr>
+                    <pic:cNvPr id="0" name="Picture 5" descr="C:\Users\2millo11\AppData\Local\Microsoft\Windows\INetCache\Content.Word\High Level flow diagram.png"/>
+                    <pic:cNvPicPr>
+                      <a:picLocks noChangeAspect="1" noChangeArrowheads="1"/>
+                    </pic:cNvPicPr>
+                  </pic:nvPicPr>
+                  <pic:blipFill>
+                    <a:blip r:embed="rId19">
+                      <a:extLst>
+                        <a:ext uri="{28A0092B-C50C-407E-A947-70E740481C1C}">
+                          <a14:useLocalDpi xmlns:a14="http://schemas.microsoft.com/office/drawing/2010/main" val="0"/>
+                        </a:ext>
+                      </a:extLst>
+                    </a:blip>
+                    <a:srcRect/>
+                    <a:stretch>
+                      <a:fillRect/>
+                    </a:stretch>
+                  </pic:blipFill>
+                  <pic:spPr bwMode="auto">
+                    <a:xfrm>
+                      <a:off x="0" y="0"/>
+                      <a:ext cx="2702896" cy="8048625"/>
+                    </a:xfrm>
+                    <a:prstGeom prst="rect">
+                      <a:avLst/>
+                    </a:prstGeom>
+                    <a:noFill/>
+                    <a:ln>
+                      <a:noFill/>
+                    </a:ln>
+                  </pic:spPr>
+                </pic:pic>
+              </a:graphicData>
+            </a:graphic>
+          </wp:inline>
+        </w:drawing>
       </w:r>
     </w:p>
     <w:p>
@@ -4350,7 +4507,7 @@
       <w:pPr>
         <w:pStyle w:val="Basic"/>
       </w:pPr>
-      <w:hyperlink r:id="rId18" w:history="1">
+      <w:hyperlink r:id="rId20" w:history="1">
         <w:r>
           <w:rPr>
             <w:rStyle w:val="Hyperlink"/>
@@ -4359,7 +4516,15 @@
         </w:r>
       </w:hyperlink>
       <w:r>
-        <w:t xml:space="preserve"> overview on proj gen </w:t>
+        <w:t xml:space="preserve"> overview on </w:t>
+      </w:r>
+      <w:proofErr w:type="spellStart"/>
+      <w:r>
+        <w:t>proj</w:t>
+      </w:r>
+      <w:proofErr w:type="spellEnd"/>
+      <w:r>
+        <w:t xml:space="preserve"> gen </w:t>
       </w:r>
       <w:r>
         <w:t>which describes a good process on how to break down the needs of the generator and specifically want is desired from the generator. This is not specifically linked to the project, just the general field of generative content as a whole but it can help with the initial breaking down on needs and requirements.</w:t>
@@ -4369,7 +4534,7 @@
       <w:pPr>
         <w:pStyle w:val="Basic"/>
       </w:pPr>
-      <w:hyperlink r:id="rId19" w:history="1">
+      <w:hyperlink r:id="rId21" w:history="1">
         <w:r>
           <w:rPr>
             <w:rStyle w:val="Hyperlink"/>
@@ -4388,7 +4553,15 @@
         <w:t xml:space="preserve"> article</w:t>
       </w:r>
       <w:r>
-        <w:t xml:space="preserve"> covers using Voronoi diagrams to create terrain and uses whittaker diagrams to define biomes.</w:t>
+        <w:t xml:space="preserve"> covers using Voronoi diagrams to create terrain and uses </w:t>
+      </w:r>
+      <w:proofErr w:type="spellStart"/>
+      <w:r>
+        <w:t>whittaker</w:t>
+      </w:r>
+      <w:proofErr w:type="spellEnd"/>
+      <w:r>
+        <w:t xml:space="preserve"> diagrams to define biomes.</w:t>
       </w:r>
       <w:r>
         <w:t xml:space="preserve"> This will be a very useful article if this approach is taken as it goes through the entire process to generate terrain as the end result has all the generative features this project requires. </w:t>
@@ -4416,7 +4589,7 @@
       <w:r>
         <w:br/>
       </w:r>
-      <w:hyperlink r:id="rId20" w:history="1">
+      <w:hyperlink r:id="rId22" w:history="1">
         <w:r>
           <w:rPr>
             <w:rStyle w:val="Hyperlink"/>
@@ -4425,7 +4598,15 @@
         </w:r>
       </w:hyperlink>
       <w:r>
-        <w:t xml:space="preserve"> the original publication of the Fortune's algorithm which is used to create voronoi diagrams. Very difficult to understand due to its’ pure </w:t>
+        <w:t xml:space="preserve"> the original publication of the Fortune's algorithm which is used to create </w:t>
+      </w:r>
+      <w:proofErr w:type="spellStart"/>
+      <w:r>
+        <w:t>voronoi</w:t>
+      </w:r>
+      <w:proofErr w:type="spellEnd"/>
+      <w:r>
+        <w:t xml:space="preserve"> diagrams. Very difficult to understand due to its’ pure </w:t>
       </w:r>
       <w:r>
         <w:t xml:space="preserve">technical approach. It is very relevant as the original source but is not suitable as it’s very challenging to follow and newer sources pertaining to the fortunes algorithm explain the process much better.  </w:t>
@@ -4457,7 +4638,7 @@
       <w:pPr>
         <w:pStyle w:val="Basic"/>
       </w:pPr>
-      <w:hyperlink r:id="rId21" w:history="1">
+      <w:hyperlink r:id="rId23" w:history="1">
         <w:r>
           <w:rPr>
             <w:rStyle w:val="Hyperlink"/>
@@ -4466,14 +4647,22 @@
         </w:r>
       </w:hyperlink>
       <w:r>
-        <w:t xml:space="preserve"> kinda covers stuff</w:t>
-      </w:r>
-    </w:p>
-    <w:p>
-      <w:pPr>
-        <w:pStyle w:val="Basic"/>
-      </w:pPr>
-      <w:hyperlink r:id="rId22" w:history="1">
+        <w:t xml:space="preserve"> </w:t>
+      </w:r>
+      <w:proofErr w:type="spellStart"/>
+      <w:r>
+        <w:t>kinda</w:t>
+      </w:r>
+      <w:proofErr w:type="spellEnd"/>
+      <w:r>
+        <w:t xml:space="preserve"> covers stuff</w:t>
+      </w:r>
+    </w:p>
+    <w:p>
+      <w:pPr>
+        <w:pStyle w:val="Basic"/>
+      </w:pPr>
+      <w:hyperlink r:id="rId24" w:history="1">
         <w:r>
           <w:rPr>
             <w:rStyle w:val="Hyperlink"/>
@@ -4482,14 +4671,22 @@
         </w:r>
       </w:hyperlink>
       <w:r>
-        <w:t xml:space="preserve"> has BIG Math confuse. Also Algorithm ( seems to explain somewhat well) </w:t>
-      </w:r>
-    </w:p>
-    <w:p>
-      <w:pPr>
-        <w:pStyle w:val="Basic"/>
-      </w:pPr>
-      <w:hyperlink r:id="rId23" w:history="1">
+        <w:t xml:space="preserve"> has BIG Math confuse. Also Algorithm </w:t>
+      </w:r>
+      <w:proofErr w:type="gramStart"/>
+      <w:r>
+        <w:t>( seems</w:t>
+      </w:r>
+      <w:proofErr w:type="gramEnd"/>
+      <w:r>
+        <w:t xml:space="preserve"> to explain somewhat well) </w:t>
+      </w:r>
+    </w:p>
+    <w:p>
+      <w:pPr>
+        <w:pStyle w:val="Basic"/>
+      </w:pPr>
+      <w:hyperlink r:id="rId25" w:history="1">
         <w:r>
           <w:rPr>
             <w:rStyle w:val="Hyperlink"/>
@@ -4505,7 +4702,7 @@
       <w:pPr>
         <w:pStyle w:val="Basic"/>
       </w:pPr>
-      <w:hyperlink r:id="rId24" w:history="1">
+      <w:hyperlink r:id="rId26" w:history="1">
         <w:r>
           <w:rPr>
             <w:rStyle w:val="Hyperlink"/>
@@ -4514,14 +4711,22 @@
         </w:r>
       </w:hyperlink>
       <w:r>
-        <w:t xml:space="preserve"> A lot of text as lecture notes ( could be useful unchecked)</w:t>
-      </w:r>
-    </w:p>
-    <w:p>
-      <w:pPr>
-        <w:pStyle w:val="Basic"/>
-      </w:pPr>
-      <w:hyperlink r:id="rId25" w:history="1">
+        <w:t xml:space="preserve"> A lot of text as lecture notes </w:t>
+      </w:r>
+      <w:proofErr w:type="gramStart"/>
+      <w:r>
+        <w:t>( could</w:t>
+      </w:r>
+      <w:proofErr w:type="gramEnd"/>
+      <w:r>
+        <w:t xml:space="preserve"> be useful unchecked)</w:t>
+      </w:r>
+    </w:p>
+    <w:p>
+      <w:pPr>
+        <w:pStyle w:val="Basic"/>
+      </w:pPr>
+      <w:hyperlink r:id="rId27" w:history="1">
         <w:r>
           <w:rPr>
             <w:rStyle w:val="Hyperlink"/>
@@ -4530,14 +4735,22 @@
         </w:r>
       </w:hyperlink>
       <w:r>
-        <w:t xml:space="preserve"> good examples ( seems to explain very well. Might be my key to kingdom hearts. The arc-blade    - actually re-read through and start making pseudo code  </w:t>
-      </w:r>
-    </w:p>
-    <w:p>
-      <w:pPr>
-        <w:pStyle w:val="Basic"/>
-      </w:pPr>
-      <w:hyperlink r:id="rId26" w:history="1">
+        <w:t xml:space="preserve"> good examples </w:t>
+      </w:r>
+      <w:proofErr w:type="gramStart"/>
+      <w:r>
+        <w:t>( seems</w:t>
+      </w:r>
+      <w:proofErr w:type="gramEnd"/>
+      <w:r>
+        <w:t xml:space="preserve"> to explain very well. Might be my key to kingdom hearts. The arc-blade    - actually re-read through and start making pseudo code  </w:t>
+      </w:r>
+    </w:p>
+    <w:p>
+      <w:pPr>
+        <w:pStyle w:val="Basic"/>
+      </w:pPr>
+      <w:hyperlink r:id="rId28" w:history="1">
         <w:r>
           <w:rPr>
             <w:rStyle w:val="Hyperlink"/>
@@ -4566,7 +4779,7 @@
       <w:pPr>
         <w:pStyle w:val="Basic"/>
       </w:pPr>
-      <w:hyperlink r:id="rId27" w:history="1">
+      <w:hyperlink r:id="rId29" w:history="1">
         <w:r>
           <w:rPr>
             <w:rStyle w:val="Hyperlink"/>
@@ -4581,9 +4794,17 @@
         <w:t xml:space="preserve">This article covers </w:t>
       </w:r>
       <w:r>
-        <w:t xml:space="preserve">using Whittater diagrams to generate biomes on a polygonal map, also brings up Holdridge life zones could be used as an alternative </w:t>
-      </w:r>
-      <w:hyperlink r:id="rId28" w:history="1">
+        <w:t xml:space="preserve">using </w:t>
+      </w:r>
+      <w:proofErr w:type="spellStart"/>
+      <w:r>
+        <w:t>Whittater</w:t>
+      </w:r>
+      <w:proofErr w:type="spellEnd"/>
+      <w:r>
+        <w:t xml:space="preserve"> diagrams to generate biomes on a polygonal map, also brings up Holdridge life zones could be used as an alternative </w:t>
+      </w:r>
+      <w:hyperlink r:id="rId30" w:history="1">
         <w:r>
           <w:rPr>
             <w:rStyle w:val="Hyperlink"/>
@@ -4604,7 +4825,7 @@
       <w:pPr>
         <w:pStyle w:val="Basic"/>
       </w:pPr>
-      <w:hyperlink r:id="rId29" w:history="1">
+      <w:hyperlink r:id="rId31" w:history="1">
         <w:r>
           <w:rPr>
             <w:rStyle w:val="Hyperlink"/>
@@ -4636,7 +4857,7 @@
       <w:pPr>
         <w:pStyle w:val="Basic"/>
       </w:pPr>
-      <w:hyperlink r:id="rId30" w:history="1">
+      <w:hyperlink r:id="rId32" w:history="1">
         <w:r>
           <w:rPr>
             <w:rStyle w:val="Hyperlink"/>
@@ -4649,7 +4870,15 @@
       </w:r>
       <w:r>
         <w:br/>
-        <w:t>Towards multiobjective procedural map generation</w:t>
+        <w:t xml:space="preserve">Towards </w:t>
+      </w:r>
+      <w:proofErr w:type="spellStart"/>
+      <w:r>
+        <w:t>multiobjective</w:t>
+      </w:r>
+      <w:proofErr w:type="spellEnd"/>
+      <w:r>
+        <w:t xml:space="preserve"> procedural map generation</w:t>
       </w:r>
     </w:p>
     <w:p>
@@ -4669,7 +4898,7 @@
       <w:pPr>
         <w:pStyle w:val="Basic"/>
       </w:pPr>
-      <w:hyperlink r:id="rId31" w:history="1">
+      <w:hyperlink r:id="rId33" w:history="1">
         <w:r>
           <w:rPr>
             <w:rStyle w:val="Hyperlink"/>
@@ -4678,7 +4907,15 @@
         </w:r>
       </w:hyperlink>
       <w:r>
-        <w:t xml:space="preserve"> Realtime Procedural Terrain Generation  -- this looks like a very good source </w:t>
+        <w:t xml:space="preserve"> Realtime Procedural Terrain </w:t>
+      </w:r>
+      <w:proofErr w:type="gramStart"/>
+      <w:r>
+        <w:t>Generation  --</w:t>
+      </w:r>
+      <w:proofErr w:type="gramEnd"/>
+      <w:r>
+        <w:t xml:space="preserve"> this looks like a very good source </w:t>
       </w:r>
       <w:r>
         <w:rPr>
@@ -4704,7 +4941,7 @@
       <w:pPr>
         <w:pStyle w:val="Basic"/>
       </w:pPr>
-      <w:hyperlink r:id="rId32" w:history="1">
+      <w:hyperlink r:id="rId34" w:history="1">
         <w:r>
           <w:rPr>
             <w:rStyle w:val="Hyperlink"/>
@@ -4728,7 +4965,7 @@
       <w:pPr>
         <w:pStyle w:val="Basic"/>
       </w:pPr>
-      <w:hyperlink r:id="rId33" w:history="1">
+      <w:hyperlink r:id="rId35" w:history="1">
         <w:r>
           <w:rPr>
             <w:rStyle w:val="Hyperlink"/>
@@ -4739,8 +4976,13 @@
       <w:r>
         <w:t xml:space="preserve"> </w:t>
       </w:r>
-      <w:r>
-        <w:t xml:space="preserve">A tutorial series which discusses </w:t>
+      <w:proofErr w:type="gramStart"/>
+      <w:r>
+        <w:t>A</w:t>
+      </w:r>
+      <w:proofErr w:type="gramEnd"/>
+      <w:r>
+        <w:t xml:space="preserve"> tutorial series which discusses </w:t>
       </w:r>
       <w:r>
         <w:t>a way to implement biomes/ world maps </w:t>
@@ -4764,7 +5006,7 @@
       <w:pPr>
         <w:pStyle w:val="Basic"/>
       </w:pPr>
-      <w:hyperlink r:id="rId34" w:history="1">
+      <w:hyperlink r:id="rId36" w:history="1">
         <w:r>
           <w:rPr>
             <w:rStyle w:val="Hyperlink"/>
@@ -4796,7 +5038,7 @@
       <w:pPr>
         <w:pStyle w:val="Basic"/>
       </w:pPr>
-      <w:hyperlink r:id="rId35" w:history="1">
+      <w:hyperlink r:id="rId37" w:history="1">
         <w:r>
           <w:rPr>
             <w:rStyle w:val="Hyperlink"/>
@@ -4886,7 +5128,7 @@
       <w:pPr>
         <w:pStyle w:val="Basic"/>
       </w:pPr>
-      <w:hyperlink r:id="rId36" w:history="1">
+      <w:hyperlink r:id="rId38" w:history="1">
         <w:r>
           <w:rPr>
             <w:rStyle w:val="Hyperlink"/>
@@ -4969,7 +5211,7 @@
       <w:pPr>
         <w:pStyle w:val="Basic"/>
       </w:pPr>
-      <w:hyperlink r:id="rId37" w:history="1">
+      <w:hyperlink r:id="rId39" w:history="1">
         <w:r>
           <w:rPr>
             <w:rStyle w:val="Hyperlink"/>
@@ -5019,7 +5261,7 @@
                     </pic:cNvPicPr>
                   </pic:nvPicPr>
                   <pic:blipFill>
-                    <a:blip r:embed="rId38" cstate="print">
+                    <a:blip r:embed="rId40" cstate="print">
                       <a:extLst>
                         <a:ext uri="{28A0092B-C50C-407E-A947-70E740481C1C}">
                           <a14:useLocalDpi xmlns:a14="http://schemas.microsoft.com/office/drawing/2010/main" val="0"/>
@@ -5056,8 +5298,13 @@
         <w:pStyle w:val="Basic"/>
       </w:pPr>
       <w:r>
-        <w:t>Figure 1 map from skyrim</w:t>
-      </w:r>
+        <w:t xml:space="preserve">Figure 1 map from </w:t>
+      </w:r>
+      <w:proofErr w:type="spellStart"/>
+      <w:r>
+        <w:t>skyrim</w:t>
+      </w:r>
+      <w:proofErr w:type="spellEnd"/>
       <w:r>
         <w:tab/>
       </w:r>
@@ -5229,7 +5476,7 @@
             <w:pPr>
               <w:pStyle w:val="NoSpacing"/>
             </w:pPr>
-            <w:hyperlink r:id="rId39" w:history="1">
+            <w:hyperlink r:id="rId41" w:history="1">
               <w:r>
                 <w:rPr>
                   <w:rStyle w:val="Hyperlink"/>
@@ -5280,7 +5527,7 @@
             <w:pPr>
               <w:pStyle w:val="NoSpacing"/>
             </w:pPr>
-            <w:hyperlink r:id="rId40" w:history="1">
+            <w:hyperlink r:id="rId42" w:history="1">
               <w:r>
                 <w:rPr>
                   <w:rStyle w:val="Hyperlink"/>
@@ -5405,10 +5652,15 @@
             <w:pPr>
               <w:pStyle w:val="NoSpacing"/>
             </w:pPr>
-            <w:r>
-              <w:t xml:space="preserve">GDScript, visual scripting, C# and C++ </w:t>
-            </w:r>
-            <w:hyperlink r:id="rId41" w:history="1">
+            <w:proofErr w:type="spellStart"/>
+            <w:r>
+              <w:t>GDScript</w:t>
+            </w:r>
+            <w:proofErr w:type="spellEnd"/>
+            <w:r>
+              <w:t xml:space="preserve">, visual scripting, C# and C++ </w:t>
+            </w:r>
+            <w:hyperlink r:id="rId43" w:history="1">
               <w:r>
                 <w:rPr>
                   <w:rStyle w:val="Hyperlink"/>
@@ -5496,8 +5748,13 @@
             <w:pPr>
               <w:pStyle w:val="NoSpacing"/>
             </w:pPr>
-            <w:r>
-              <w:t>GameMaker Language (GML)</w:t>
+            <w:proofErr w:type="spellStart"/>
+            <w:r>
+              <w:t>GameMaker</w:t>
+            </w:r>
+            <w:proofErr w:type="spellEnd"/>
+            <w:r>
+              <w:t xml:space="preserve"> Language (GML)</w:t>
             </w:r>
           </w:p>
         </w:tc>
@@ -5576,9 +5833,11 @@
             <w:pPr>
               <w:pStyle w:val="NoSpacing"/>
             </w:pPr>
+            <w:proofErr w:type="spellStart"/>
             <w:r>
               <w:t>Haxel</w:t>
             </w:r>
+            <w:proofErr w:type="spellEnd"/>
           </w:p>
         </w:tc>
         <w:tc>
@@ -5750,7 +6009,27 @@
           <w:sz w:val="22"/>
           <w:szCs w:val="22"/>
         </w:rPr>
-        <w:t>Setup event queue  (Q)</w:t>
+        <w:t xml:space="preserve">Setup event </w:t>
+      </w:r>
+      <w:proofErr w:type="gramStart"/>
+      <w:r>
+        <w:rPr>
+          <w:rFonts w:ascii="Arial" w:hAnsi="Arial" w:cs="Arial"/>
+          <w:color w:val="000000"/>
+          <w:sz w:val="22"/>
+          <w:szCs w:val="22"/>
+        </w:rPr>
+        <w:t>queue  (</w:t>
+      </w:r>
+      <w:proofErr w:type="gramEnd"/>
+      <w:r>
+        <w:rPr>
+          <w:rFonts w:ascii="Arial" w:hAnsi="Arial" w:cs="Arial"/>
+          <w:color w:val="000000"/>
+          <w:sz w:val="22"/>
+          <w:szCs w:val="22"/>
+        </w:rPr>
+        <w:t>Q)</w:t>
       </w:r>
     </w:p>
     <w:p>
@@ -5978,7 +6257,25 @@
           <w:color w:val="000000"/>
           <w:lang w:eastAsia="en-GB"/>
         </w:rPr>
-        <w:t>Add new site to beachline(event point)</w:t>
+        <w:t xml:space="preserve">Add new site to </w:t>
+      </w:r>
+      <w:proofErr w:type="gramStart"/>
+      <w:r>
+        <w:rPr>
+          <w:rFonts w:ascii="Arial" w:eastAsia="Times New Roman" w:hAnsi="Arial" w:cs="Arial"/>
+          <w:color w:val="000000"/>
+          <w:lang w:eastAsia="en-GB"/>
+        </w:rPr>
+        <w:t>beachline(</w:t>
+      </w:r>
+      <w:proofErr w:type="gramEnd"/>
+      <w:r>
+        <w:rPr>
+          <w:rFonts w:ascii="Arial" w:eastAsia="Times New Roman" w:hAnsi="Arial" w:cs="Arial"/>
+          <w:color w:val="000000"/>
+          <w:lang w:eastAsia="en-GB"/>
+        </w:rPr>
+        <w:t>event point)</w:t>
       </w:r>
     </w:p>
     <w:p>
@@ -6149,13 +6446,23 @@
           <w:lang w:eastAsia="en-GB"/>
         </w:rPr>
       </w:pPr>
+      <w:proofErr w:type="gramStart"/>
       <w:r>
         <w:rPr>
           <w:rFonts w:ascii="Arial" w:eastAsia="Times New Roman" w:hAnsi="Arial" w:cs="Arial"/>
           <w:color w:val="000000"/>
           <w:lang w:eastAsia="en-GB"/>
         </w:rPr>
-        <w:t xml:space="preserve">remove squeezed cell from beachline(event point)  / circle event </w:t>
+        <w:t>remove</w:t>
+      </w:r>
+      <w:proofErr w:type="gramEnd"/>
+      <w:r>
+        <w:rPr>
+          <w:rFonts w:ascii="Arial" w:eastAsia="Times New Roman" w:hAnsi="Arial" w:cs="Arial"/>
+          <w:color w:val="000000"/>
+          <w:lang w:eastAsia="en-GB"/>
+        </w:rPr>
+        <w:t xml:space="preserve"> squeezed cell from beachline(event point)  / circle event </w:t>
       </w:r>
     </w:p>
     <w:p>
@@ -6196,7 +6503,24 @@
           <w:lang w:eastAsia="en-GB"/>
         </w:rPr>
         <w:tab/>
-        <w:t xml:space="preserve">if EL || ER  == null </w:t>
+      </w:r>
+      <w:proofErr w:type="gramStart"/>
+      <w:r>
+        <w:rPr>
+          <w:rFonts w:ascii="Arial" w:eastAsia="Times New Roman" w:hAnsi="Arial" w:cs="Arial"/>
+          <w:color w:val="000000"/>
+          <w:lang w:eastAsia="en-GB"/>
+        </w:rPr>
+        <w:t>if</w:t>
+      </w:r>
+      <w:proofErr w:type="gramEnd"/>
+      <w:r>
+        <w:rPr>
+          <w:rFonts w:ascii="Arial" w:eastAsia="Times New Roman" w:hAnsi="Arial" w:cs="Arial"/>
+          <w:color w:val="000000"/>
+          <w:lang w:eastAsia="en-GB"/>
+        </w:rPr>
+        <w:t xml:space="preserve"> EL || ER  == null </w:t>
       </w:r>
     </w:p>
     <w:p>
@@ -6527,7 +6851,7 @@
             <w:pPr>
               <w:pStyle w:val="NoSpacing"/>
             </w:pPr>
-            <w:hyperlink r:id="rId42" w:history="1">
+            <w:hyperlink r:id="rId44" w:history="1">
               <w:r>
                 <w:rPr>
                   <w:rStyle w:val="Hyperlink"/>
@@ -6638,7 +6962,7 @@
             <w:pPr>
               <w:pStyle w:val="NoSpacing"/>
             </w:pPr>
-            <w:hyperlink r:id="rId43" w:history="1">
+            <w:hyperlink r:id="rId45" w:history="1">
               <w:r>
                 <w:rPr>
                   <w:rStyle w:val="Hyperlink"/>
@@ -6758,7 +7082,7 @@
             <w:pPr>
               <w:pStyle w:val="NoSpacing"/>
             </w:pPr>
-            <w:hyperlink r:id="rId44" w:history="1">
+            <w:hyperlink r:id="rId46" w:history="1">
               <w:r>
                 <w:rPr>
                   <w:rStyle w:val="Hyperlink"/>
@@ -6869,7 +7193,7 @@
             <w:pPr>
               <w:pStyle w:val="NoSpacing"/>
             </w:pPr>
-            <w:hyperlink r:id="rId45" w:history="1">
+            <w:hyperlink r:id="rId47" w:history="1">
               <w:r>
                 <w:rPr>
                   <w:rStyle w:val="Hyperlink"/>
@@ -6995,7 +7319,7 @@
             <w:pPr>
               <w:pStyle w:val="NoSpacing"/>
             </w:pPr>
-            <w:hyperlink r:id="rId46" w:history="1">
+            <w:hyperlink r:id="rId48" w:history="1">
               <w:r>
                 <w:rPr>
                   <w:rStyle w:val="Hyperlink"/>
@@ -7921,7 +8245,21 @@
               <w:rPr>
                 <w:lang w:eastAsia="en-GB"/>
               </w:rPr>
-              <w:t>At the end of a day create backups of project locally, in the cloud (google drive) and on a memory stick encase Github were to fail.</w:t>
+              <w:t xml:space="preserve">At the end of a day create backups of project locally, in the cloud (google drive) and on a memory stick encase </w:t>
+            </w:r>
+            <w:proofErr w:type="spellStart"/>
+            <w:r>
+              <w:rPr>
+                <w:lang w:eastAsia="en-GB"/>
+              </w:rPr>
+              <w:t>Github</w:t>
+            </w:r>
+            <w:proofErr w:type="spellEnd"/>
+            <w:r>
+              <w:rPr>
+                <w:lang w:eastAsia="en-GB"/>
+              </w:rPr>
+              <w:t xml:space="preserve"> were to fail.</w:t>
             </w:r>
           </w:p>
         </w:tc>
@@ -7974,7 +8312,7 @@
                     <pic:cNvPicPr/>
                   </pic:nvPicPr>
                   <pic:blipFill>
-                    <a:blip r:embed="rId47">
+                    <a:blip r:embed="rId49">
                       <a:extLst>
                         <a:ext uri="{28A0092B-C50C-407E-A947-70E740481C1C}">
                           <a14:useLocalDpi xmlns:a14="http://schemas.microsoft.com/office/drawing/2010/main" val="0"/>
@@ -8035,7 +8373,7 @@
                     <pic:cNvPicPr/>
                   </pic:nvPicPr>
                   <pic:blipFill>
-                    <a:blip r:embed="rId48">
+                    <a:blip r:embed="rId50">
                       <a:extLst>
                         <a:ext uri="{28A0092B-C50C-407E-A947-70E740481C1C}">
                           <a14:useLocalDpi xmlns:a14="http://schemas.microsoft.com/office/drawing/2010/main" val="0"/>
@@ -8108,7 +8446,7 @@
                     <pic:cNvPicPr/>
                   </pic:nvPicPr>
                   <pic:blipFill>
-                    <a:blip r:embed="rId49"/>
+                    <a:blip r:embed="rId51"/>
                     <a:stretch>
                       <a:fillRect/>
                     </a:stretch>
@@ -8138,93 +8476,6 @@
             <wp:extent cx="5731510" cy="1179195"/>
             <wp:effectExtent l="0" t="0" r="2540" b="1905"/>
             <wp:docPr id="8" name="Picture 8"/>
-            <wp:cNvGraphicFramePr>
-              <a:graphicFrameLocks xmlns:a="http://schemas.openxmlformats.org/drawingml/2006/main" noChangeAspect="1"/>
-            </wp:cNvGraphicFramePr>
-            <a:graphic xmlns:a="http://schemas.openxmlformats.org/drawingml/2006/main">
-              <a:graphicData uri="http://schemas.openxmlformats.org/drawingml/2006/picture">
-                <pic:pic xmlns:pic="http://schemas.openxmlformats.org/drawingml/2006/picture">
-                  <pic:nvPicPr>
-                    <pic:cNvPr id="1" name=""/>
-                    <pic:cNvPicPr/>
-                  </pic:nvPicPr>
-                  <pic:blipFill>
-                    <a:blip r:embed="rId50"/>
-                    <a:stretch>
-                      <a:fillRect/>
-                    </a:stretch>
-                  </pic:blipFill>
-                  <pic:spPr>
-                    <a:xfrm>
-                      <a:off x="0" y="0"/>
-                      <a:ext cx="5731510" cy="1179195"/>
-                    </a:xfrm>
-                    <a:prstGeom prst="rect">
-                      <a:avLst/>
-                    </a:prstGeom>
-                  </pic:spPr>
-                </pic:pic>
-              </a:graphicData>
-            </a:graphic>
-          </wp:inline>
-        </w:drawing>
-      </w:r>
-      <w:r>
-        <w:rPr>
-          <w:noProof/>
-          <w:lang w:eastAsia="en-GB"/>
-        </w:rPr>
-        <w:drawing>
-          <wp:inline distT="0" distB="0" distL="0" distR="0" wp14:anchorId="14449154" wp14:editId="40F886B6">
-            <wp:extent cx="5731510" cy="986155"/>
-            <wp:effectExtent l="0" t="0" r="2540" b="4445"/>
-            <wp:docPr id="9" name="Picture 9"/>
-            <wp:cNvGraphicFramePr>
-              <a:graphicFrameLocks xmlns:a="http://schemas.openxmlformats.org/drawingml/2006/main" noChangeAspect="1"/>
-            </wp:cNvGraphicFramePr>
-            <a:graphic xmlns:a="http://schemas.openxmlformats.org/drawingml/2006/main">
-              <a:graphicData uri="http://schemas.openxmlformats.org/drawingml/2006/picture">
-                <pic:pic xmlns:pic="http://schemas.openxmlformats.org/drawingml/2006/picture">
-                  <pic:nvPicPr>
-                    <pic:cNvPr id="1" name=""/>
-                    <pic:cNvPicPr/>
-                  </pic:nvPicPr>
-                  <pic:blipFill>
-                    <a:blip r:embed="rId51"/>
-                    <a:stretch>
-                      <a:fillRect/>
-                    </a:stretch>
-                  </pic:blipFill>
-                  <pic:spPr>
-                    <a:xfrm>
-                      <a:off x="0" y="0"/>
-                      <a:ext cx="5731510" cy="986155"/>
-                    </a:xfrm>
-                    <a:prstGeom prst="rect">
-                      <a:avLst/>
-                    </a:prstGeom>
-                  </pic:spPr>
-                </pic:pic>
-              </a:graphicData>
-            </a:graphic>
-          </wp:inline>
-        </w:drawing>
-      </w:r>
-    </w:p>
-    <w:p>
-      <w:pPr>
-        <w:pStyle w:val="Basic"/>
-      </w:pPr>
-      <w:r>
-        <w:rPr>
-          <w:noProof/>
-          <w:lang w:eastAsia="en-GB"/>
-        </w:rPr>
-        <w:drawing>
-          <wp:inline distT="0" distB="0" distL="0" distR="0" wp14:anchorId="7DB6F4AE" wp14:editId="1B6E1E14">
-            <wp:extent cx="5731510" cy="502920"/>
-            <wp:effectExtent l="0" t="0" r="2540" b="0"/>
-            <wp:docPr id="10" name="Picture 10"/>
             <wp:cNvGraphicFramePr>
               <a:graphicFrameLocks xmlns:a="http://schemas.openxmlformats.org/drawingml/2006/main" noChangeAspect="1"/>
             </wp:cNvGraphicFramePr>
@@ -8244,7 +8495,7 @@
                   <pic:spPr>
                     <a:xfrm>
                       <a:off x="0" y="0"/>
-                      <a:ext cx="5731510" cy="502920"/>
+                      <a:ext cx="5731510" cy="1179195"/>
                     </a:xfrm>
                     <a:prstGeom prst="rect">
                       <a:avLst/>
@@ -8262,10 +8513,10 @@
           <w:lang w:eastAsia="en-GB"/>
         </w:rPr>
         <w:drawing>
-          <wp:inline distT="0" distB="0" distL="0" distR="0" wp14:anchorId="68B51A35" wp14:editId="286EF394">
-            <wp:extent cx="5731510" cy="925830"/>
-            <wp:effectExtent l="0" t="0" r="2540" b="7620"/>
-            <wp:docPr id="12" name="Picture 12"/>
+          <wp:inline distT="0" distB="0" distL="0" distR="0" wp14:anchorId="14449154" wp14:editId="40F886B6">
+            <wp:extent cx="5731510" cy="986155"/>
+            <wp:effectExtent l="0" t="0" r="2540" b="4445"/>
+            <wp:docPr id="9" name="Picture 9"/>
             <wp:cNvGraphicFramePr>
               <a:graphicFrameLocks xmlns:a="http://schemas.openxmlformats.org/drawingml/2006/main" noChangeAspect="1"/>
             </wp:cNvGraphicFramePr>
@@ -8285,7 +8536,7 @@
                   <pic:spPr>
                     <a:xfrm>
                       <a:off x="0" y="0"/>
-                      <a:ext cx="5731510" cy="925830"/>
+                      <a:ext cx="5731510" cy="986155"/>
                     </a:xfrm>
                     <a:prstGeom prst="rect">
                       <a:avLst/>
@@ -8308,10 +8559,10 @@
           <w:lang w:eastAsia="en-GB"/>
         </w:rPr>
         <w:drawing>
-          <wp:inline distT="0" distB="0" distL="0" distR="0" wp14:anchorId="7903F208" wp14:editId="2F090D1D">
-            <wp:extent cx="5731510" cy="737870"/>
-            <wp:effectExtent l="0" t="0" r="2540" b="5080"/>
-            <wp:docPr id="13" name="Picture 13"/>
+          <wp:inline distT="0" distB="0" distL="0" distR="0" wp14:anchorId="7DB6F4AE" wp14:editId="1B6E1E14">
+            <wp:extent cx="5731510" cy="502920"/>
+            <wp:effectExtent l="0" t="0" r="2540" b="0"/>
+            <wp:docPr id="10" name="Picture 10"/>
             <wp:cNvGraphicFramePr>
               <a:graphicFrameLocks xmlns:a="http://schemas.openxmlformats.org/drawingml/2006/main" noChangeAspect="1"/>
             </wp:cNvGraphicFramePr>
@@ -8331,6 +8582,93 @@
                   <pic:spPr>
                     <a:xfrm>
                       <a:off x="0" y="0"/>
+                      <a:ext cx="5731510" cy="502920"/>
+                    </a:xfrm>
+                    <a:prstGeom prst="rect">
+                      <a:avLst/>
+                    </a:prstGeom>
+                  </pic:spPr>
+                </pic:pic>
+              </a:graphicData>
+            </a:graphic>
+          </wp:inline>
+        </w:drawing>
+      </w:r>
+      <w:r>
+        <w:rPr>
+          <w:noProof/>
+          <w:lang w:eastAsia="en-GB"/>
+        </w:rPr>
+        <w:drawing>
+          <wp:inline distT="0" distB="0" distL="0" distR="0" wp14:anchorId="68B51A35" wp14:editId="286EF394">
+            <wp:extent cx="5731510" cy="925830"/>
+            <wp:effectExtent l="0" t="0" r="2540" b="7620"/>
+            <wp:docPr id="12" name="Picture 12"/>
+            <wp:cNvGraphicFramePr>
+              <a:graphicFrameLocks xmlns:a="http://schemas.openxmlformats.org/drawingml/2006/main" noChangeAspect="1"/>
+            </wp:cNvGraphicFramePr>
+            <a:graphic xmlns:a="http://schemas.openxmlformats.org/drawingml/2006/main">
+              <a:graphicData uri="http://schemas.openxmlformats.org/drawingml/2006/picture">
+                <pic:pic xmlns:pic="http://schemas.openxmlformats.org/drawingml/2006/picture">
+                  <pic:nvPicPr>
+                    <pic:cNvPr id="1" name=""/>
+                    <pic:cNvPicPr/>
+                  </pic:nvPicPr>
+                  <pic:blipFill>
+                    <a:blip r:embed="rId55"/>
+                    <a:stretch>
+                      <a:fillRect/>
+                    </a:stretch>
+                  </pic:blipFill>
+                  <pic:spPr>
+                    <a:xfrm>
+                      <a:off x="0" y="0"/>
+                      <a:ext cx="5731510" cy="925830"/>
+                    </a:xfrm>
+                    <a:prstGeom prst="rect">
+                      <a:avLst/>
+                    </a:prstGeom>
+                  </pic:spPr>
+                </pic:pic>
+              </a:graphicData>
+            </a:graphic>
+          </wp:inline>
+        </w:drawing>
+      </w:r>
+    </w:p>
+    <w:p>
+      <w:pPr>
+        <w:pStyle w:val="Basic"/>
+      </w:pPr>
+      <w:r>
+        <w:rPr>
+          <w:noProof/>
+          <w:lang w:eastAsia="en-GB"/>
+        </w:rPr>
+        <w:drawing>
+          <wp:inline distT="0" distB="0" distL="0" distR="0" wp14:anchorId="7903F208" wp14:editId="2F090D1D">
+            <wp:extent cx="5731510" cy="737870"/>
+            <wp:effectExtent l="0" t="0" r="2540" b="5080"/>
+            <wp:docPr id="13" name="Picture 13"/>
+            <wp:cNvGraphicFramePr>
+              <a:graphicFrameLocks xmlns:a="http://schemas.openxmlformats.org/drawingml/2006/main" noChangeAspect="1"/>
+            </wp:cNvGraphicFramePr>
+            <a:graphic xmlns:a="http://schemas.openxmlformats.org/drawingml/2006/main">
+              <a:graphicData uri="http://schemas.openxmlformats.org/drawingml/2006/picture">
+                <pic:pic xmlns:pic="http://schemas.openxmlformats.org/drawingml/2006/picture">
+                  <pic:nvPicPr>
+                    <pic:cNvPr id="1" name=""/>
+                    <pic:cNvPicPr/>
+                  </pic:nvPicPr>
+                  <pic:blipFill>
+                    <a:blip r:embed="rId56"/>
+                    <a:stretch>
+                      <a:fillRect/>
+                    </a:stretch>
+                  </pic:blipFill>
+                  <pic:spPr>
+                    <a:xfrm>
+                      <a:off x="0" y="0"/>
                       <a:ext cx="5731510" cy="737870"/>
                     </a:xfrm>
                     <a:prstGeom prst="rect">
@@ -8459,7 +8797,7 @@
       </w:r>
     </w:p>
     <w:sectPr>
-      <w:footerReference w:type="first" r:id="rId55"/>
+      <w:footerReference w:type="first" r:id="rId57"/>
       <w:pgSz w:w="11906" w:h="16838"/>
       <w:pgMar w:top="1440" w:right="1440" w:bottom="1440" w:left="1440" w:header="708" w:footer="708" w:gutter="0"/>
       <w:pgNumType w:fmt="upperLetter" w:start="1"/>
@@ -8530,7 +8868,7 @@
           <w:rPr>
             <w:noProof/>
           </w:rPr>
-          <w:t>6</w:t>
+          <w:t>I</w:t>
         </w:r>
         <w:r>
           <w:rPr>
@@ -11301,7 +11639,7 @@
 </file>
 
 <file path=customXml/itemProps1.xml><?xml version="1.0" encoding="utf-8"?>
-<ds:datastoreItem xmlns:ds="http://schemas.openxmlformats.org/officeDocument/2006/customXml" ds:itemID="{A559DD81-1342-4CD9-9C69-3C1D375E25C1}">
+<ds:datastoreItem xmlns:ds="http://schemas.openxmlformats.org/officeDocument/2006/customXml" ds:itemID="{31F83880-0D5C-42EA-A3F4-5A4DCC70AF9B}">
   <ds:schemaRefs>
     <ds:schemaRef ds:uri="http://schemas.openxmlformats.org/officeDocument/2006/bibliography"/>
   </ds:schemaRefs>

</xml_diff>

<commit_message>
research found on weaknesses of voronoi
</commit_message>
<xml_diff>
--- a/Progress Report.docx
+++ b/Progress Report.docx
@@ -2374,15 +2374,7 @@
         <w:pStyle w:val="Basic"/>
       </w:pPr>
       <w:r>
-        <w:t>This project will focus on generating maps designed for world settings to simplify and streamline world creation for table top roleplaying games (</w:t>
-      </w:r>
-      <w:proofErr w:type="spellStart"/>
-      <w:r>
-        <w:t>rpgs</w:t>
-      </w:r>
-      <w:proofErr w:type="spellEnd"/>
-      <w:r>
-        <w:t>), with a focus on fantasy settings similar to ones used in Dungeons and Dragons (D&amp;D) (</w:t>
+        <w:t>This project will focus on generating maps designed for world settings to simplify and streamline world creation for table top roleplaying games (rpgs), with a focus on fantasy settings similar to ones used in Dungeons and Dragons (D&amp;D) (</w:t>
       </w:r>
       <w:r>
         <w:rPr>
@@ -2452,23 +2444,7 @@
         <w:pStyle w:val="Basic"/>
       </w:pPr>
       <w:r>
-        <w:t xml:space="preserve">The core aims of this project are to gain a deeper understanding of procedural techniques due to it being a complex and interesting field, produce a tool that simplified world creation for fantasy </w:t>
-      </w:r>
-      <w:proofErr w:type="spellStart"/>
-      <w:r>
-        <w:t>tabletop</w:t>
-      </w:r>
-      <w:proofErr w:type="spellEnd"/>
-      <w:r>
-        <w:t xml:space="preserve"> </w:t>
-      </w:r>
-      <w:proofErr w:type="spellStart"/>
-      <w:r>
-        <w:t>rpgs</w:t>
-      </w:r>
-      <w:proofErr w:type="spellEnd"/>
-      <w:r>
-        <w:t xml:space="preserve"> which will generate a world map which will contain biomes and continents with tools that will assist in managing the world</w:t>
+        <w:t>The core aims of this project are to gain a deeper understanding of procedural techniques due to it being a complex and interesting field, produce a tool that simplified world creation for fantasy tabletop rpgs which will generate a world map which will contain biomes and continents with tools that will assist in managing the world</w:t>
       </w:r>
       <w:r>
         <w:t>. This will</w:t>
@@ -2714,15 +2690,7 @@
         </w:numPr>
       </w:pPr>
       <w:r>
-        <w:t xml:space="preserve">Define crossings for bodies of water. </w:t>
-      </w:r>
-      <w:proofErr w:type="spellStart"/>
-      <w:r>
-        <w:t>Eg</w:t>
-      </w:r>
-      <w:proofErr w:type="spellEnd"/>
-      <w:r>
-        <w:t xml:space="preserve"> add bridges or a boat?</w:t>
+        <w:t>Define crossings for bodies of water. Eg add bridges or a boat?</w:t>
       </w:r>
     </w:p>
     <w:p>
@@ -3016,13 +2984,8 @@
       <w:r>
         <w:t xml:space="preserve">n generated via a Voronoi style, a </w:t>
       </w:r>
-      <w:proofErr w:type="spellStart"/>
-      <w:r>
-        <w:t>Perlin</w:t>
-      </w:r>
-      <w:proofErr w:type="spellEnd"/>
-      <w:r>
-        <w:t xml:space="preserve"> noise</w:t>
+      <w:r>
+        <w:t>Perlin noise</w:t>
       </w:r>
       <w:r>
         <w:t xml:space="preserve"> style or any other similar </w:t>
@@ -3034,12 +2997,7 @@
         <w:t>es</w:t>
       </w:r>
       <w:r>
-        <w:t xml:space="preserve"> </w:t>
-      </w:r>
-      <w:bookmarkStart w:id="6" w:name="_GoBack"/>
-      <w:bookmarkEnd w:id="6"/>
-      <w:r>
-        <w:t xml:space="preserve">to generation. Where erosion algorithms are applied afterwards which makes the terrain appear weathered. </w:t>
+        <w:t xml:space="preserve"> to generation. Where erosion algorithms are applied afterwards which makes the terrain appear weathered. </w:t>
       </w:r>
     </w:p>
     <w:p>
@@ -3109,15 +3067,7 @@
         </w:r>
       </w:hyperlink>
       <w:r>
-        <w:t xml:space="preserve"> </w:t>
-      </w:r>
-      <w:proofErr w:type="gramStart"/>
-      <w:r>
-        <w:t>This</w:t>
-      </w:r>
-      <w:proofErr w:type="gramEnd"/>
-      <w:r>
-        <w:t xml:space="preserve"> has a very similar end goal as my project but represents the map differently from </w:t>
+        <w:t xml:space="preserve"> This has a very similar end goal as my project but represents the map differently from </w:t>
       </w:r>
       <w:r>
         <w:t>how I desire my finished project to appear.</w:t>
@@ -3151,167 +3101,193 @@
       <w:pPr>
         <w:pStyle w:val="personalHeading3"/>
       </w:pPr>
-      <w:bookmarkStart w:id="7" w:name="_Toc2251385"/>
+      <w:bookmarkStart w:id="6" w:name="_Toc2251385"/>
       <w:r>
         <w:t>Voronoi Diagrams – 120 words</w:t>
       </w:r>
+      <w:bookmarkEnd w:id="6"/>
+    </w:p>
+    <w:p>
+      <w:pPr>
+        <w:pStyle w:val="Basic"/>
+      </w:pPr>
+      <w:r>
+        <w:t>A Voronoi diagram is a way to create polygons based off an inputted set of points, which is created by passing the points into the fortunes algorithm (</w:t>
+      </w:r>
+      <w:r>
+        <w:rPr>
+          <w:color w:val="FF0000"/>
+        </w:rPr>
+        <w:t>REFERence :3</w:t>
+      </w:r>
+      <w:r>
+        <w:t>)</w:t>
+      </w:r>
+      <w:r>
+        <w:t xml:space="preserve"> The fortunes algor</w:t>
+      </w:r>
+      <w:r>
+        <w:t>ith</w:t>
+      </w:r>
+      <w:r>
+        <w:t xml:space="preserve">m works by moving a line downwards over the set of points, when the line intersects with a point an arc will be created equal distance between the line and the point ( it will always remain equal between the two) this happens each time the line intersects with a point. </w:t>
+      </w:r>
+      <w:r>
+        <w:t xml:space="preserve">If three arcs intersect this means that a hard edge of a polygon can be created from the point of intersection to the closest other hard edge. </w:t>
+      </w:r>
+      <w:r>
+        <w:t xml:space="preserve">This continues till there are no more points. </w:t>
+      </w:r>
+      <w:r>
+        <w:rPr>
+          <w:color w:val="FF0000"/>
+        </w:rPr>
+        <w:t xml:space="preserve">Shorten this? </w:t>
+      </w:r>
+    </w:p>
+    <w:p>
+      <w:pPr>
+        <w:pStyle w:val="Basic"/>
+      </w:pPr>
+      <w:r>
+        <w:t xml:space="preserve">There are a lot of similar project which used this approach to create their own generators all based off </w:t>
+      </w:r>
+      <w:r>
+        <w:t>Amit Patel</w:t>
+      </w:r>
+      <w:r>
+        <w:t>’s article</w:t>
+      </w:r>
+      <w:r>
+        <w:t>(</w:t>
+      </w:r>
+      <w:r>
+        <w:rPr>
+          <w:color w:val="FF0000"/>
+        </w:rPr>
+        <w:t>Reference</w:t>
+      </w:r>
+      <w:r>
+        <w:t xml:space="preserve">) </w:t>
+      </w:r>
+      <w:r>
+        <w:t xml:space="preserve"> covering this approach a couple of which are (reference all those 3 projects/articles)</w:t>
+      </w:r>
+    </w:p>
+    <w:p>
+      <w:pPr>
+        <w:pStyle w:val="Basic"/>
+        <w:rPr>
+          <w:color w:val="FF0000"/>
+        </w:rPr>
+      </w:pPr>
+      <w:r>
+        <w:rPr>
+          <w:color w:val="FF0000"/>
+        </w:rPr>
+        <w:t>NOW TO STRENGTHS AND WEAKNESSES</w:t>
+      </w:r>
+    </w:p>
+    <w:p>
+      <w:pPr>
+        <w:pStyle w:val="Basic"/>
+      </w:pPr>
+      <w:r>
+        <w:t>GFAHGFA</w:t>
+      </w:r>
+    </w:p>
+    <w:p>
+      <w:pPr>
+        <w:pStyle w:val="Basic"/>
+      </w:pPr>
+      <w:r>
+        <w:t xml:space="preserve">Strengths </w:t>
+      </w:r>
+    </w:p>
+    <w:p>
+      <w:pPr>
+        <w:pStyle w:val="Basic"/>
+        <w:numPr>
+          <w:ilvl w:val="0"/>
+          <w:numId w:val="12"/>
+        </w:numPr>
+      </w:pPr>
+      <w:r>
+        <w:t xml:space="preserve">Searching a Voronoi diagram is easy. </w:t>
+      </w:r>
+    </w:p>
+    <w:p>
+      <w:pPr>
+        <w:pStyle w:val="Basic"/>
+      </w:pPr>
+      <w:r>
+        <w:t xml:space="preserve">Weaknesses </w:t>
+      </w:r>
+    </w:p>
+    <w:p>
+      <w:pPr>
+        <w:pStyle w:val="Basic"/>
+        <w:numPr>
+          <w:ilvl w:val="0"/>
+          <w:numId w:val="12"/>
+        </w:numPr>
+      </w:pPr>
+      <w:hyperlink r:id="rId10" w:history="1">
+        <w:r>
+          <w:rPr>
+            <w:rStyle w:val="Hyperlink"/>
+          </w:rPr>
+          <w:t>http://rs.tudelft.nl/~rlindenbergh/rclthesis.pdf</w:t>
+        </w:r>
+      </w:hyperlink>
+      <w:r>
+        <w:t xml:space="preserve"> </w:t>
+      </w:r>
+      <w:bookmarkStart w:id="7" w:name="_GoBack"/>
       <w:bookmarkEnd w:id="7"/>
-    </w:p>
-    <w:p>
-      <w:pPr>
-        <w:pStyle w:val="Basic"/>
-      </w:pPr>
-      <w:r>
-        <w:t>A Voronoi diagram is a way to create polygons based off an inputted set of points, which is created by passing the points into the fortunes algorithm (</w:t>
-      </w:r>
-      <w:proofErr w:type="spellStart"/>
-      <w:proofErr w:type="gramStart"/>
-      <w:r>
+      <w:r>
+        <w:t xml:space="preserve"> </w:t>
+      </w:r>
+    </w:p>
+    <w:p>
+      <w:pPr>
+        <w:pStyle w:val="Basic"/>
+      </w:pPr>
+      <w:r>
+        <w:t xml:space="preserve">This approach has been selected for this project due to how many other projects have achieved similar results to the desire generation goal, lots of which have articles explaining their approach which will be incredibly helpful when issues occur in the project. There are also numerous libraries for the Fortunes algorithm which will be helpful. </w:t>
+      </w:r>
+    </w:p>
+    <w:p>
+      <w:pPr>
+        <w:pStyle w:val="personalHeading2"/>
+      </w:pPr>
+      <w:bookmarkStart w:id="8" w:name="_Toc2251386"/>
+      <w:r>
+        <w:lastRenderedPageBreak/>
+        <w:t>Discussion of tools and technologies – Criteria 4 25% - 250 words</w:t>
+      </w:r>
+      <w:bookmarkEnd w:id="8"/>
+    </w:p>
+    <w:p>
+      <w:pPr>
+        <w:pStyle w:val="Basic"/>
+      </w:pPr>
+      <w:r>
+        <w:t>This project will use Unity as its engine, as that will allow the project to focus on the procedural generation and not waste time developing a custom environment using an API to render everything. As for picking Unity specifically, (as similar projects have been completed with this approach it seemed most appropriate to use) this is due to it being the engine I have the most experience in, in turn meaning time will not be wasted trying to learn a brand-new tool.</w:t>
+      </w:r>
+    </w:p>
+    <w:p>
+      <w:pPr>
+        <w:pStyle w:val="Basic"/>
         <w:rPr>
           <w:color w:val="FF0000"/>
         </w:rPr>
-        <w:t>REFERence</w:t>
-      </w:r>
-      <w:proofErr w:type="spellEnd"/>
+      </w:pPr>
       <w:r>
         <w:rPr>
           <w:color w:val="FF0000"/>
         </w:rPr>
-        <w:t xml:space="preserve"> :</w:t>
-      </w:r>
-      <w:proofErr w:type="gramEnd"/>
-      <w:r>
-        <w:rPr>
-          <w:color w:val="FF0000"/>
-        </w:rPr>
-        <w:t>3</w:t>
-      </w:r>
-      <w:r>
-        <w:t>)</w:t>
-      </w:r>
-      <w:r>
-        <w:t xml:space="preserve"> The fortunes algor</w:t>
-      </w:r>
-      <w:r>
-        <w:t>ith</w:t>
-      </w:r>
-      <w:r>
-        <w:t xml:space="preserve">m works by moving a line downwards over the set of points, when the line intersects with a point an arc will be created equal distance between the line and the point ( it will always remain equal between the two) this happens each time the line intersects with a point. </w:t>
-      </w:r>
-      <w:r>
-        <w:t xml:space="preserve">If three arcs intersect this means that a hard edge of a polygon can be created from the point of intersection to the closest other hard edge. </w:t>
-      </w:r>
-      <w:r>
-        <w:t xml:space="preserve">This continues till there are no more points. </w:t>
-      </w:r>
-      <w:r>
-        <w:rPr>
-          <w:color w:val="FF0000"/>
-        </w:rPr>
-        <w:t xml:space="preserve">Shorten this? </w:t>
-      </w:r>
-    </w:p>
-    <w:p>
-      <w:pPr>
-        <w:pStyle w:val="Basic"/>
-      </w:pPr>
-      <w:r>
-        <w:t xml:space="preserve">There are a lot of similar project which used this approach to create their own generators all based off </w:t>
-      </w:r>
-      <w:r>
-        <w:t>Amit Patel</w:t>
-      </w:r>
-      <w:r>
-        <w:t>’s article covering this approach (</w:t>
-      </w:r>
-      <w:r>
-        <w:rPr>
-          <w:color w:val="FF0000"/>
-        </w:rPr>
-        <w:t>Reference</w:t>
-      </w:r>
-      <w:r>
-        <w:t>) a couple of which are (reference all those 3 projects/articles)</w:t>
-      </w:r>
-    </w:p>
-    <w:p>
-      <w:pPr>
-        <w:pStyle w:val="Basic"/>
-        <w:rPr>
-          <w:color w:val="FF0000"/>
-        </w:rPr>
-      </w:pPr>
-      <w:r>
-        <w:rPr>
-          <w:color w:val="FF0000"/>
-        </w:rPr>
-        <w:t>NOW TO STRENGTHS AND WEAKNESSES</w:t>
-      </w:r>
-    </w:p>
-    <w:p>
-      <w:pPr>
-        <w:pStyle w:val="Basic"/>
-      </w:pPr>
-      <w:r>
-        <w:t>GFAHGFA</w:t>
-      </w:r>
-    </w:p>
-    <w:p>
-      <w:pPr>
-        <w:pStyle w:val="Basic"/>
-      </w:pPr>
-      <w:r>
-        <w:t xml:space="preserve">This approach has been selected for this project due to how many other projects have achieved similar results to the desire generation goal, lots of which have articles explaining their approach which will be incredibly helpful when issues occur in the project. There are also numerous libraries for the Fortunes algorithm which will be helpful. </w:t>
-      </w:r>
-    </w:p>
-    <w:p>
-      <w:pPr>
-        <w:pStyle w:val="personalHeading2"/>
-      </w:pPr>
-      <w:bookmarkStart w:id="8" w:name="_Toc2251386"/>
-      <w:r>
-        <w:t>Discussion of tools and technologies – Criteria 4 25% - 250 words</w:t>
-      </w:r>
-      <w:bookmarkEnd w:id="8"/>
-    </w:p>
-    <w:p>
-      <w:pPr>
-        <w:pStyle w:val="Basic"/>
-      </w:pPr>
-      <w:r>
-        <w:t xml:space="preserve">This project will use Unity as its engine, as that will allow the project to focus on the procedural generation and not waste time developing a custom environment using an API to render everything. As for picking Unity specifically, (as similar projects have been completed with this approach it seemed most </w:t>
-      </w:r>
-      <w:r>
-        <w:lastRenderedPageBreak/>
-        <w:t>appropriate to use) this is due to it being the engine I have the most experience in, in turn meaning time will not be wasted trying to learn a brand-new tool.</w:t>
-      </w:r>
-    </w:p>
-    <w:p>
-      <w:pPr>
-        <w:pStyle w:val="Basic"/>
-        <w:rPr>
-          <w:color w:val="FF0000"/>
-        </w:rPr>
-      </w:pPr>
-      <w:r>
-        <w:rPr>
-          <w:color w:val="FF0000"/>
-        </w:rPr>
-        <w:t xml:space="preserve">See Discussion of tools n Tech in appendix for more </w:t>
-      </w:r>
-      <w:proofErr w:type="spellStart"/>
-      <w:r>
-        <w:rPr>
-          <w:color w:val="FF0000"/>
-        </w:rPr>
-        <w:t>deets</w:t>
-      </w:r>
-      <w:proofErr w:type="spellEnd"/>
-      <w:r>
-        <w:rPr>
-          <w:color w:val="FF0000"/>
-        </w:rPr>
-        <w:t xml:space="preserve"> </w:t>
+        <w:t xml:space="preserve">See Discussion of tools n Tech in appendix for more deets </w:t>
       </w:r>
     </w:p>
     <w:p>
@@ -3390,7 +3366,7 @@
       <w:r>
         <w:t xml:space="preserve">The project will use </w:t>
       </w:r>
-      <w:hyperlink r:id="rId10" w:history="1">
+      <w:hyperlink r:id="rId11" w:history="1">
         <w:r>
           <w:rPr>
             <w:rStyle w:val="Hyperlink"/>
@@ -3419,396 +3395,377 @@
         <w:rPr>
           <w:color w:val="FF0000"/>
         </w:rPr>
-        <w:t xml:space="preserve">See Discussion of tools n Tech in appendix for more </w:t>
-      </w:r>
-      <w:proofErr w:type="spellStart"/>
-      <w:r>
+        <w:t>See Discussion of tools n Tech in appendix for more deets</w:t>
+      </w:r>
+    </w:p>
+    <w:p>
+      <w:pPr>
+        <w:pStyle w:val="personalHeading"/>
+      </w:pPr>
+      <w:bookmarkStart w:id="9" w:name="_Toc2251382"/>
+      <w:r>
+        <w:t xml:space="preserve">3 </w:t>
+      </w:r>
+      <w:r>
+        <w:t>Project Specification</w:t>
+      </w:r>
+      <w:r>
+        <w:t xml:space="preserve"> – Criteria 3</w:t>
+      </w:r>
+      <w:r>
+        <w:t>,</w:t>
+      </w:r>
+      <w:r>
+        <w:t xml:space="preserve"> 15%</w:t>
+      </w:r>
+      <w:r>
+        <w:t xml:space="preserve"> 450 words</w:t>
+      </w:r>
+      <w:r>
+        <w:t xml:space="preserve"> – 140 words</w:t>
+      </w:r>
+      <w:bookmarkEnd w:id="9"/>
+    </w:p>
+    <w:p>
+      <w:pPr>
+        <w:pStyle w:val="Basic"/>
+        <w:ind w:left="360"/>
+      </w:pPr>
+      <w:r>
+        <w:t>This project will be:</w:t>
+      </w:r>
+    </w:p>
+    <w:p>
+      <w:pPr>
+        <w:pStyle w:val="Basic"/>
+      </w:pPr>
+      <w:r>
+        <w:t>An application capable of generating 3D maps for a fantasy world</w:t>
+      </w:r>
+      <w:r>
+        <w:t>,</w:t>
+      </w:r>
+    </w:p>
+    <w:p>
+      <w:pPr>
+        <w:pStyle w:val="Basic"/>
+      </w:pPr>
+      <w:r>
+        <w:t>The 3D map</w:t>
+      </w:r>
+      <w:r>
+        <w:t xml:space="preserve"> will have </w:t>
+      </w:r>
+      <w:r>
+        <w:t xml:space="preserve">clear </w:t>
+      </w:r>
+      <w:r>
+        <w:t>biomes</w:t>
+      </w:r>
+      <w:r>
+        <w:t xml:space="preserve"> and visible terrain</w:t>
+      </w:r>
+      <w:r>
+        <w:t>,</w:t>
+      </w:r>
+    </w:p>
+    <w:p>
+      <w:pPr>
+        <w:pStyle w:val="Basic"/>
+      </w:pPr>
+      <w:r>
+        <w:t>The user will have the a</w:t>
+      </w:r>
+      <w:r>
+        <w:t>bility to alter parameters prior to generation</w:t>
+      </w:r>
+      <w:r>
+        <w:t>,</w:t>
+      </w:r>
+      <w:r>
+        <w:t xml:space="preserve"> </w:t>
+      </w:r>
+    </w:p>
+    <w:p>
+      <w:pPr>
+        <w:pStyle w:val="Basic"/>
+      </w:pPr>
+      <w:r>
+        <w:t>The user will have the a</w:t>
+      </w:r>
+      <w:r>
+        <w:t>bility to save and load generated maps</w:t>
+      </w:r>
+      <w:r>
+        <w:t xml:space="preserve">, </w:t>
+      </w:r>
+    </w:p>
+    <w:p>
+      <w:pPr>
+        <w:pStyle w:val="Basic"/>
+      </w:pPr>
+      <w:r>
+        <w:lastRenderedPageBreak/>
+        <w:t>The application w</w:t>
+      </w:r>
+      <w:r>
+        <w:t>ill have user tools which will allow them to create labels for any location</w:t>
+      </w:r>
+      <w:r>
+        <w:t xml:space="preserve">. Additionally, they will be able to </w:t>
+      </w:r>
+      <w:r>
+        <w:t xml:space="preserve">select an icon to go with the text which can be placed anywhere on the map, which is intended to be used to define where settlements, dungeons or any other important landmark may be, </w:t>
+      </w:r>
+    </w:p>
+    <w:p>
+      <w:pPr>
+        <w:pStyle w:val="Basic"/>
+      </w:pPr>
+      <w:r>
+        <w:t xml:space="preserve">Another tool the user will have is the ability to place moveable tokens on the map which are intended to be used to track the location on important character and where they are in the world. </w:t>
+      </w:r>
+    </w:p>
+    <w:p>
+      <w:pPr>
+        <w:pStyle w:val="Basic"/>
         <w:rPr>
           <w:color w:val="FF0000"/>
         </w:rPr>
-        <w:t>deets</w:t>
-      </w:r>
-      <w:proofErr w:type="spellEnd"/>
+      </w:pPr>
+      <w:r>
+        <w:rPr>
+          <w:color w:val="FF0000"/>
+        </w:rPr>
+        <w:t xml:space="preserve"> </w:t>
+      </w:r>
+    </w:p>
+    <w:p>
+      <w:pPr>
+        <w:pStyle w:val="Basic"/>
+      </w:pPr>
     </w:p>
     <w:p>
       <w:pPr>
         <w:pStyle w:val="personalHeading"/>
       </w:pPr>
-      <w:bookmarkStart w:id="9" w:name="_Toc2251382"/>
-      <w:r>
-        <w:t xml:space="preserve">3 </w:t>
-      </w:r>
-      <w:r>
-        <w:t>Project Specification</w:t>
-      </w:r>
-      <w:r>
-        <w:t xml:space="preserve"> – Criteria 3</w:t>
+      <w:bookmarkStart w:id="10" w:name="_Toc2251387"/>
+      <w:r>
+        <w:t>Discussion of software dev methodology</w:t>
+      </w:r>
+      <w:r>
+        <w:t xml:space="preserve"> –</w:t>
+      </w:r>
+      <w:r>
+        <w:t xml:space="preserve"> </w:t>
+      </w:r>
+      <w:r>
+        <w:t>Criteria 5 25%</w:t>
+      </w:r>
+      <w:r>
+        <w:t xml:space="preserve"> - 375 words</w:t>
+      </w:r>
+      <w:bookmarkEnd w:id="10"/>
+    </w:p>
+    <w:p>
+      <w:pPr>
+        <w:pStyle w:val="Basic"/>
+      </w:pPr>
+    </w:p>
+    <w:p>
+      <w:pPr>
+        <w:pStyle w:val="Basic"/>
+      </w:pPr>
+      <w:r>
+        <w:t>The project has been broken down into time boxes (see Gantt chart)</w:t>
+      </w:r>
+      <w:r>
+        <w:t xml:space="preserve"> in which each will be begun by doing any necessary flowcharts/pseudo code to break down the technical side of said time box, then begin implementation.</w:t>
+      </w:r>
+      <w:r>
+        <w:t xml:space="preserve"> Once the implementation is complete the time box will be reviewed and the remaining time boxes will be altered to reflect any changes that need to be made to the process.</w:t>
+      </w:r>
+    </w:p>
+    <w:p>
+      <w:pPr>
+        <w:pStyle w:val="Basic"/>
+      </w:pPr>
+      <w:r>
+        <w:t>All of the time boxes have been added to a</w:t>
+      </w:r>
+      <w:r>
+        <w:t xml:space="preserve"> </w:t>
+      </w:r>
+      <w:r>
+        <w:t>T</w:t>
+      </w:r>
+      <w:r>
+        <w:t>rello</w:t>
+      </w:r>
+      <w:r>
+        <w:t xml:space="preserve"> board, the ones which are to be tackled on that week will be moved into a separate list in order.</w:t>
+      </w:r>
+      <w:r>
+        <w:t xml:space="preserve"> </w:t>
+      </w:r>
+    </w:p>
+    <w:p>
+      <w:pPr>
+        <w:pStyle w:val="Basic"/>
+      </w:pPr>
+      <w:r>
+        <w:t>Progress will be re-evaluated at the end of every time box and at the end of every week to allow for constant tracking of how well the project is progressing, and alter scope if necessary based on progress.</w:t>
+      </w:r>
+    </w:p>
+    <w:p>
+      <w:pPr>
+        <w:pStyle w:val="Basic"/>
+      </w:pPr>
+      <w:r>
+        <w:t>All foreseeable risks have already had backup plans put into place (</w:t>
+      </w:r>
+      <w:r>
+        <w:rPr>
+          <w:color w:val="FF0000"/>
+        </w:rPr>
+        <w:t>See appendix X</w:t>
+      </w:r>
+      <w:r>
+        <w:t>)</w:t>
+      </w:r>
+      <w:r>
+        <w:t>. Any unexpected risks will have to be handled upon them happening which could result in delays in completing features or the project.</w:t>
+      </w:r>
+    </w:p>
+    <w:p>
+      <w:pPr>
+        <w:pStyle w:val="Basic"/>
+      </w:pPr>
+    </w:p>
+    <w:p>
+      <w:pPr>
+        <w:pStyle w:val="personalHeading"/>
+      </w:pPr>
+      <w:bookmarkStart w:id="11" w:name="_Toc2251388"/>
+      <w:r>
+        <w:t xml:space="preserve">Discussion of project management tools and metrics </w:t>
+      </w:r>
+      <w:r>
+        <w:t>–</w:t>
+      </w:r>
+      <w:r>
+        <w:t xml:space="preserve"> </w:t>
+      </w:r>
+      <w:r>
+        <w:t>Criteria 5 25%</w:t>
+      </w:r>
+      <w:r>
+        <w:t xml:space="preserve"> - 375 words</w:t>
+      </w:r>
+      <w:bookmarkEnd w:id="11"/>
+    </w:p>
+    <w:p>
+      <w:pPr>
+        <w:pStyle w:val="Basic"/>
+      </w:pPr>
+      <w:r>
+        <w:t>This project will follow the Timebox management methodology</w:t>
+      </w:r>
+      <w:r>
+        <w:t>.</w:t>
+      </w:r>
+      <w:r>
+        <w:t xml:space="preserve"> – </w:t>
+      </w:r>
+      <w:r>
+        <w:rPr>
+          <w:color w:val="FF0000"/>
+        </w:rPr>
+        <w:t xml:space="preserve">Actually talk about what this means </w:t>
+      </w:r>
+    </w:p>
+    <w:p>
+      <w:pPr>
+        <w:pStyle w:val="Basic"/>
+      </w:pPr>
+      <w:r>
+        <w:lastRenderedPageBreak/>
+        <w:t>Two</w:t>
+      </w:r>
+      <w:r>
+        <w:t xml:space="preserve"> Gantt chart</w:t>
+      </w:r>
+      <w:r>
+        <w:t>s</w:t>
+      </w:r>
+      <w:r>
+        <w:t xml:space="preserve"> ha</w:t>
+      </w:r>
+      <w:r>
+        <w:t>ve</w:t>
+      </w:r>
+      <w:r>
+        <w:t xml:space="preserve"> been produced for the initial plan for the project through to completion (</w:t>
+      </w:r>
+      <w:r>
+        <w:rPr>
+          <w:color w:val="FF0000"/>
+        </w:rPr>
+        <w:t>See appendix X</w:t>
+      </w:r>
+      <w:r>
+        <w:t>)</w:t>
+      </w:r>
+      <w:r>
+        <w:t>.</w:t>
+      </w:r>
+      <w:r>
+        <w:t xml:space="preserve"> </w:t>
+      </w:r>
+      <w:r>
+        <w:t xml:space="preserve">Where one estimates time based on only minor issues occurring the project, while the second has doubled the estimated time </w:t>
+      </w:r>
+      <w:r>
+        <w:t>to better allow for issues and difficulties that will appear to be handled, even with this larger estimate</w:t>
       </w:r>
       <w:r>
         <w:t>,</w:t>
       </w:r>
       <w:r>
-        <w:t xml:space="preserve"> 15%</w:t>
-      </w:r>
-      <w:r>
-        <w:t xml:space="preserve"> 450 words</w:t>
-      </w:r>
-      <w:r>
-        <w:t xml:space="preserve"> – 140 words</w:t>
-      </w:r>
-      <w:bookmarkEnd w:id="9"/>
-    </w:p>
-    <w:p>
-      <w:pPr>
-        <w:pStyle w:val="Basic"/>
-        <w:ind w:left="360"/>
-      </w:pPr>
-      <w:r>
-        <w:t>This project will be:</w:t>
-      </w:r>
-    </w:p>
-    <w:p>
-      <w:pPr>
-        <w:pStyle w:val="Basic"/>
-      </w:pPr>
-      <w:r>
-        <w:t>An application capable of generating 3D maps for a fantasy world</w:t>
+        <w:t xml:space="preserve"> the project will still be completed on time.</w:t>
+      </w:r>
+      <w:r>
+        <w:t xml:space="preserve"> </w:t>
+      </w:r>
+    </w:p>
+    <w:p>
+      <w:pPr>
+        <w:pStyle w:val="personalHeading"/>
+      </w:pPr>
+      <w:bookmarkStart w:id="12" w:name="_Toc2251389"/>
+      <w:r>
+        <w:t>Resource implications</w:t>
+      </w:r>
+      <w:bookmarkEnd w:id="12"/>
+      <w:r>
+        <w:t xml:space="preserve"> </w:t>
+      </w:r>
+    </w:p>
+    <w:p>
+      <w:pPr>
+        <w:pStyle w:val="Basic"/>
+      </w:pPr>
+      <w:r>
+        <w:t xml:space="preserve">This project will require testing </w:t>
+      </w:r>
+      <w:r>
+        <w:t>by a user group that make up the target audience</w:t>
       </w:r>
       <w:r>
         <w:t>,</w:t>
       </w:r>
-    </w:p>
-    <w:p>
-      <w:pPr>
-        <w:pStyle w:val="Basic"/>
-      </w:pPr>
-      <w:r>
-        <w:t>The 3D map</w:t>
-      </w:r>
-      <w:r>
-        <w:t xml:space="preserve"> will have </w:t>
-      </w:r>
-      <w:r>
-        <w:t xml:space="preserve">clear </w:t>
-      </w:r>
-      <w:r>
-        <w:t>biomes</w:t>
-      </w:r>
-      <w:r>
-        <w:t xml:space="preserve"> and visible terrain</w:t>
-      </w:r>
-      <w:r>
-        <w:t>,</w:t>
-      </w:r>
-    </w:p>
-    <w:p>
-      <w:pPr>
-        <w:pStyle w:val="Basic"/>
-      </w:pPr>
-      <w:r>
-        <w:t>The user will have the a</w:t>
-      </w:r>
-      <w:r>
-        <w:t>bility to alter parameters prior to generation</w:t>
-      </w:r>
-      <w:r>
-        <w:t>,</w:t>
-      </w:r>
-      <w:r>
-        <w:t xml:space="preserve"> </w:t>
-      </w:r>
-    </w:p>
-    <w:p>
-      <w:pPr>
-        <w:pStyle w:val="Basic"/>
-      </w:pPr>
-      <w:r>
-        <w:t>The user will have the a</w:t>
-      </w:r>
-      <w:r>
-        <w:t>bility to save and load generated maps</w:t>
-      </w:r>
-      <w:r>
-        <w:t xml:space="preserve">, </w:t>
-      </w:r>
-    </w:p>
-    <w:p>
-      <w:pPr>
-        <w:pStyle w:val="Basic"/>
-      </w:pPr>
-      <w:r>
-        <w:t>The application w</w:t>
-      </w:r>
-      <w:r>
-        <w:t>ill have user tools which will allow them to create labels for any location</w:t>
-      </w:r>
-      <w:r>
-        <w:t xml:space="preserve">. Additionally, they will be able to </w:t>
-      </w:r>
-      <w:r>
-        <w:t xml:space="preserve">select an icon to go with the text which can be placed anywhere on the map, which is intended to be used to define where settlements, dungeons or any other important landmark may be, </w:t>
-      </w:r>
-    </w:p>
-    <w:p>
-      <w:pPr>
-        <w:pStyle w:val="Basic"/>
-      </w:pPr>
-      <w:r>
-        <w:lastRenderedPageBreak/>
-        <w:t xml:space="preserve">Another tool the user will have is the ability to place moveable tokens on the map which are intended to be used to track the location on important character and where they are in the world. </w:t>
-      </w:r>
-    </w:p>
-    <w:p>
-      <w:pPr>
-        <w:pStyle w:val="Basic"/>
-        <w:rPr>
-          <w:color w:val="FF0000"/>
-        </w:rPr>
-      </w:pPr>
-      <w:r>
-        <w:rPr>
-          <w:color w:val="FF0000"/>
-        </w:rPr>
-        <w:t xml:space="preserve"> </w:t>
-      </w:r>
-    </w:p>
-    <w:p>
-      <w:pPr>
-        <w:pStyle w:val="Basic"/>
-      </w:pPr>
-    </w:p>
-    <w:p>
-      <w:pPr>
-        <w:pStyle w:val="personalHeading"/>
-      </w:pPr>
-      <w:bookmarkStart w:id="10" w:name="_Toc2251387"/>
-      <w:r>
-        <w:t>Discussion of software dev methodology</w:t>
-      </w:r>
-      <w:r>
-        <w:t xml:space="preserve"> –</w:t>
-      </w:r>
-      <w:r>
-        <w:t xml:space="preserve"> </w:t>
-      </w:r>
-      <w:r>
-        <w:t>Criteria 5 25%</w:t>
-      </w:r>
-      <w:r>
-        <w:t xml:space="preserve"> - 375 words</w:t>
-      </w:r>
-      <w:bookmarkEnd w:id="10"/>
-    </w:p>
-    <w:p>
-      <w:pPr>
-        <w:pStyle w:val="Basic"/>
-      </w:pPr>
-    </w:p>
-    <w:p>
-      <w:pPr>
-        <w:pStyle w:val="Basic"/>
-      </w:pPr>
-      <w:r>
-        <w:t>The project has been broken down into time boxes (see Gantt chart)</w:t>
-      </w:r>
-      <w:r>
-        <w:t xml:space="preserve"> in which each will be begun by doing any necessary flowcharts/pseudo code to break down the technical side of said time box, then begin implementation.</w:t>
-      </w:r>
-      <w:r>
-        <w:t xml:space="preserve"> Once the implementation is complete the time box will be reviewed and the remaining time boxes will be altered to reflect any changes that need to be made to the process.</w:t>
-      </w:r>
-    </w:p>
-    <w:p>
-      <w:pPr>
-        <w:pStyle w:val="Basic"/>
-      </w:pPr>
-      <w:r>
-        <w:t>All of the time boxes have been added to a</w:t>
-      </w:r>
-      <w:r>
-        <w:t xml:space="preserve"> </w:t>
-      </w:r>
-      <w:r>
-        <w:t>T</w:t>
-      </w:r>
-      <w:r>
-        <w:t>rello</w:t>
-      </w:r>
-      <w:r>
-        <w:t xml:space="preserve"> board, the ones which are to be tackled on that week will be moved into a separate list in order.</w:t>
-      </w:r>
-      <w:r>
-        <w:t xml:space="preserve"> </w:t>
-      </w:r>
-    </w:p>
-    <w:p>
-      <w:pPr>
-        <w:pStyle w:val="Basic"/>
-      </w:pPr>
-      <w:r>
-        <w:t>Progress will be re-evaluated at the end of every time box and at the end of every week to allow for constant tracking of how well the project is progressing, and alter scope if necessary based on progress.</w:t>
-      </w:r>
-    </w:p>
-    <w:p>
-      <w:pPr>
-        <w:pStyle w:val="Basic"/>
-      </w:pPr>
-      <w:r>
-        <w:t>All foreseeable risks have already had backup plans put into place (</w:t>
-      </w:r>
-      <w:r>
-        <w:rPr>
-          <w:color w:val="FF0000"/>
-        </w:rPr>
-        <w:t>See appendix X</w:t>
-      </w:r>
-      <w:r>
-        <w:t>)</w:t>
-      </w:r>
-      <w:r>
-        <w:t>. Any unexpected risks will have to be handled upon them happening which could result in delays in completing features or the project.</w:t>
-      </w:r>
-    </w:p>
-    <w:p>
-      <w:pPr>
-        <w:pStyle w:val="Basic"/>
-      </w:pPr>
-    </w:p>
-    <w:p>
-      <w:pPr>
-        <w:pStyle w:val="personalHeading"/>
-      </w:pPr>
-      <w:bookmarkStart w:id="11" w:name="_Toc2251388"/>
-      <w:r>
-        <w:t xml:space="preserve">Discussion of project management tools and metrics </w:t>
-      </w:r>
-      <w:r>
-        <w:t>–</w:t>
-      </w:r>
-      <w:r>
-        <w:t xml:space="preserve"> </w:t>
-      </w:r>
-      <w:r>
-        <w:t>Criteria 5 25%</w:t>
-      </w:r>
-      <w:r>
-        <w:t xml:space="preserve"> - 375 words</w:t>
-      </w:r>
-      <w:bookmarkEnd w:id="11"/>
-    </w:p>
-    <w:p>
-      <w:pPr>
-        <w:pStyle w:val="Basic"/>
-      </w:pPr>
-      <w:r>
-        <w:t>This project will follow the Timebox management methodology</w:t>
-      </w:r>
-      <w:r>
-        <w:t>.</w:t>
-      </w:r>
-      <w:r>
-        <w:t xml:space="preserve"> – </w:t>
-      </w:r>
-      <w:r>
-        <w:rPr>
-          <w:color w:val="FF0000"/>
-        </w:rPr>
-        <w:t xml:space="preserve">Actually talk about what this means </w:t>
-      </w:r>
-    </w:p>
-    <w:p>
-      <w:pPr>
-        <w:pStyle w:val="Basic"/>
-      </w:pPr>
-      <w:r>
-        <w:t>Two</w:t>
-      </w:r>
-      <w:r>
-        <w:t xml:space="preserve"> Gantt chart</w:t>
-      </w:r>
-      <w:r>
-        <w:t>s</w:t>
-      </w:r>
-      <w:r>
-        <w:t xml:space="preserve"> ha</w:t>
-      </w:r>
-      <w:r>
-        <w:t>ve</w:t>
-      </w:r>
-      <w:r>
-        <w:t xml:space="preserve"> been produced for the initial plan for the project through to completion (</w:t>
-      </w:r>
-      <w:r>
-        <w:rPr>
-          <w:color w:val="FF0000"/>
-        </w:rPr>
-        <w:t>See appendix X</w:t>
-      </w:r>
-      <w:r>
-        <w:t>)</w:t>
-      </w:r>
-      <w:r>
-        <w:t>.</w:t>
-      </w:r>
-      <w:r>
-        <w:t xml:space="preserve"> </w:t>
-      </w:r>
-      <w:r>
-        <w:t xml:space="preserve">Where one estimates time based on only minor issues occurring the project, while the second has doubled the estimated time </w:t>
-      </w:r>
-      <w:r>
-        <w:t xml:space="preserve">to better allow for issues and difficulties that will appear to be </w:t>
-      </w:r>
-      <w:r>
-        <w:lastRenderedPageBreak/>
-        <w:t>handled, even with this larger estimate</w:t>
-      </w:r>
-      <w:r>
-        <w:t>,</w:t>
-      </w:r>
-      <w:r>
-        <w:t xml:space="preserve"> the project will still be completed on time.</w:t>
-      </w:r>
-      <w:r>
-        <w:t xml:space="preserve"> </w:t>
-      </w:r>
-    </w:p>
-    <w:p>
-      <w:pPr>
-        <w:pStyle w:val="personalHeading"/>
-      </w:pPr>
-      <w:bookmarkStart w:id="12" w:name="_Toc2251389"/>
-      <w:r>
-        <w:t>Resource implications</w:t>
-      </w:r>
-      <w:bookmarkEnd w:id="12"/>
-      <w:r>
-        <w:t xml:space="preserve"> </w:t>
-      </w:r>
-    </w:p>
-    <w:p>
-      <w:pPr>
-        <w:pStyle w:val="Basic"/>
-      </w:pPr>
-      <w:r>
-        <w:t xml:space="preserve">This project will require testing </w:t>
-      </w:r>
-      <w:r>
-        <w:t>by a user group that make up the target audience</w:t>
-      </w:r>
-      <w:r>
-        <w:t>,</w:t>
-      </w:r>
-      <w:r>
-        <w:t xml:space="preserve"> as it is a product designed to be used by people to assist with their table top gaming. People at Solent’s D20 </w:t>
-      </w:r>
-      <w:proofErr w:type="spellStart"/>
-      <w:r>
-        <w:t>tabletop</w:t>
-      </w:r>
-      <w:proofErr w:type="spellEnd"/>
-      <w:r>
-        <w:t xml:space="preserve"> gaming society will be approached and asked if they would like to provide feedback after using the application. </w:t>
+      <w:r>
+        <w:t xml:space="preserve"> as it is a product designed to be used by people to assist with their table top gaming. People at Solent’s D20 tabletop gaming society will be approached and asked if they would like to provide feedback after using the application. </w:t>
       </w:r>
     </w:p>
     <w:p>
@@ -3870,7 +3827,7 @@
       <w:r>
         <w:t xml:space="preserve"> </w:t>
       </w:r>
-      <w:hyperlink r:id="rId11" w:history="1">
+      <w:hyperlink r:id="rId12" w:history="1">
         <w:r>
           <w:rPr>
             <w:rStyle w:val="Hyperlink"/>
@@ -3890,7 +3847,7 @@
           <w:numId w:val="9"/>
         </w:numPr>
       </w:pPr>
-      <w:hyperlink r:id="rId12" w:history="1">
+      <w:hyperlink r:id="rId13" w:history="1">
         <w:r>
           <w:rPr>
             <w:rStyle w:val="Hyperlink"/>
@@ -3901,7 +3858,7 @@
       <w:r>
         <w:t xml:space="preserve"> </w:t>
       </w:r>
-      <w:hyperlink r:id="rId13" w:history="1">
+      <w:hyperlink r:id="rId14" w:history="1">
         <w:r>
           <w:rPr>
             <w:rStyle w:val="Hyperlink"/>
@@ -4012,7 +3969,7 @@
             <o:lock v:ext="edit" aspectratio="t"/>
           </v:shapetype>
           <v:shape id="_x0000_i1031" type="#_x0000_t75" style="width:451.5pt;height:294.75pt">
-            <v:imagedata r:id="rId14" o:title="High Level class diagram"/>
+            <v:imagedata r:id="rId15" o:title="High Level class diagram"/>
           </v:shape>
         </w:pict>
       </w:r>
@@ -4056,10 +4013,10 @@
       <w:pPr>
         <w:pStyle w:val="Basic"/>
         <w:sectPr>
-          <w:headerReference w:type="default" r:id="rId15"/>
-          <w:footerReference w:type="default" r:id="rId16"/>
-          <w:headerReference w:type="first" r:id="rId17"/>
-          <w:footerReference w:type="first" r:id="rId18"/>
+          <w:headerReference w:type="default" r:id="rId16"/>
+          <w:footerReference w:type="default" r:id="rId17"/>
+          <w:headerReference w:type="first" r:id="rId18"/>
+          <w:footerReference w:type="first" r:id="rId19"/>
           <w:pgSz w:w="11906" w:h="16838"/>
           <w:pgMar w:top="1440" w:right="1440" w:bottom="1440" w:left="1440" w:header="708" w:footer="708" w:gutter="0"/>
           <w:pgNumType w:start="0"/>
@@ -4092,7 +4049,7 @@
                     </pic:cNvPicPr>
                   </pic:nvPicPr>
                   <pic:blipFill>
-                    <a:blip r:embed="rId19">
+                    <a:blip r:embed="rId20">
                       <a:extLst>
                         <a:ext uri="{28A0092B-C50C-407E-A947-70E740481C1C}">
                           <a14:useLocalDpi xmlns:a14="http://schemas.microsoft.com/office/drawing/2010/main" val="0"/>
@@ -4209,7 +4166,7 @@
       <w:pPr>
         <w:pStyle w:val="Basic"/>
       </w:pPr>
-      <w:hyperlink r:id="rId20" w:history="1">
+      <w:hyperlink r:id="rId21" w:history="1">
         <w:r>
           <w:rPr>
             <w:rStyle w:val="Hyperlink"/>
@@ -4218,15 +4175,7 @@
         </w:r>
       </w:hyperlink>
       <w:r>
-        <w:t xml:space="preserve"> overview on </w:t>
-      </w:r>
-      <w:proofErr w:type="spellStart"/>
-      <w:r>
-        <w:t>proj</w:t>
-      </w:r>
-      <w:proofErr w:type="spellEnd"/>
-      <w:r>
-        <w:t xml:space="preserve"> gen </w:t>
+        <w:t xml:space="preserve"> overview on proj gen </w:t>
       </w:r>
       <w:r>
         <w:t>which describes a good process on how to break down the needs of the generator and specifically want is desired from the generator. This is not specifically linked to the project, just the general field of generative content as a whole but it can help with the initial breaking down on needs and requirements.</w:t>
@@ -4236,7 +4185,7 @@
       <w:pPr>
         <w:pStyle w:val="Basic"/>
       </w:pPr>
-      <w:hyperlink r:id="rId21" w:history="1">
+      <w:hyperlink r:id="rId22" w:history="1">
         <w:r>
           <w:rPr>
             <w:rStyle w:val="Hyperlink"/>
@@ -4255,15 +4204,7 @@
         <w:t xml:space="preserve"> article</w:t>
       </w:r>
       <w:r>
-        <w:t xml:space="preserve"> covers using Voronoi diagrams to create terrain and uses </w:t>
-      </w:r>
-      <w:proofErr w:type="spellStart"/>
-      <w:r>
-        <w:t>whittaker</w:t>
-      </w:r>
-      <w:proofErr w:type="spellEnd"/>
-      <w:r>
-        <w:t xml:space="preserve"> diagrams to define biomes.</w:t>
+        <w:t xml:space="preserve"> covers using Voronoi diagrams to create terrain and uses whittaker diagrams to define biomes.</w:t>
       </w:r>
       <w:r>
         <w:t xml:space="preserve"> This will be a very useful article if this approach is taken as it goes through the entire process to generate terrain as the end result has all the generative features this project requires. </w:t>
@@ -4291,7 +4232,7 @@
       <w:r>
         <w:br/>
       </w:r>
-      <w:hyperlink r:id="rId22" w:history="1">
+      <w:hyperlink r:id="rId23" w:history="1">
         <w:r>
           <w:rPr>
             <w:rStyle w:val="Hyperlink"/>
@@ -4300,15 +4241,7 @@
         </w:r>
       </w:hyperlink>
       <w:r>
-        <w:t xml:space="preserve"> the original publication of the Fortune's algorithm which is used to create </w:t>
-      </w:r>
-      <w:proofErr w:type="spellStart"/>
-      <w:r>
-        <w:t>voronoi</w:t>
-      </w:r>
-      <w:proofErr w:type="spellEnd"/>
-      <w:r>
-        <w:t xml:space="preserve"> diagrams. Very difficult to understand due to its’ pure </w:t>
+        <w:t xml:space="preserve"> the original publication of the Fortune's algorithm which is used to create voronoi diagrams. Very difficult to understand due to its’ pure </w:t>
       </w:r>
       <w:r>
         <w:t xml:space="preserve">technical approach. It is very relevant as the original source but is not suitable as it’s very challenging to follow and newer sources pertaining to the fortunes algorithm explain the process much better.  </w:t>
@@ -4340,7 +4273,7 @@
       <w:pPr>
         <w:pStyle w:val="Basic"/>
       </w:pPr>
-      <w:hyperlink r:id="rId23" w:history="1">
+      <w:hyperlink r:id="rId24" w:history="1">
         <w:r>
           <w:rPr>
             <w:rStyle w:val="Hyperlink"/>
@@ -4349,22 +4282,14 @@
         </w:r>
       </w:hyperlink>
       <w:r>
-        <w:t xml:space="preserve"> </w:t>
-      </w:r>
-      <w:proofErr w:type="spellStart"/>
-      <w:r>
-        <w:t>kinda</w:t>
-      </w:r>
-      <w:proofErr w:type="spellEnd"/>
-      <w:r>
-        <w:t xml:space="preserve"> covers stuff</w:t>
-      </w:r>
-    </w:p>
-    <w:p>
-      <w:pPr>
-        <w:pStyle w:val="Basic"/>
-      </w:pPr>
-      <w:hyperlink r:id="rId24" w:history="1">
+        <w:t xml:space="preserve"> kinda covers stuff</w:t>
+      </w:r>
+    </w:p>
+    <w:p>
+      <w:pPr>
+        <w:pStyle w:val="Basic"/>
+      </w:pPr>
+      <w:hyperlink r:id="rId25" w:history="1">
         <w:r>
           <w:rPr>
             <w:rStyle w:val="Hyperlink"/>
@@ -4373,22 +4298,14 @@
         </w:r>
       </w:hyperlink>
       <w:r>
-        <w:t xml:space="preserve"> has BIG Math confuse. Also Algorithm </w:t>
-      </w:r>
-      <w:proofErr w:type="gramStart"/>
-      <w:r>
-        <w:t>( seems</w:t>
-      </w:r>
-      <w:proofErr w:type="gramEnd"/>
-      <w:r>
-        <w:t xml:space="preserve"> to explain somewhat well) </w:t>
-      </w:r>
-    </w:p>
-    <w:p>
-      <w:pPr>
-        <w:pStyle w:val="Basic"/>
-      </w:pPr>
-      <w:hyperlink r:id="rId25" w:history="1">
+        <w:t xml:space="preserve"> has BIG Math confuse. Also Algorithm ( seems to explain somewhat well) </w:t>
+      </w:r>
+    </w:p>
+    <w:p>
+      <w:pPr>
+        <w:pStyle w:val="Basic"/>
+      </w:pPr>
+      <w:hyperlink r:id="rId26" w:history="1">
         <w:r>
           <w:rPr>
             <w:rStyle w:val="Hyperlink"/>
@@ -4404,7 +4321,7 @@
       <w:pPr>
         <w:pStyle w:val="Basic"/>
       </w:pPr>
-      <w:hyperlink r:id="rId26" w:history="1">
+      <w:hyperlink r:id="rId27" w:history="1">
         <w:r>
           <w:rPr>
             <w:rStyle w:val="Hyperlink"/>
@@ -4413,22 +4330,14 @@
         </w:r>
       </w:hyperlink>
       <w:r>
-        <w:t xml:space="preserve"> A lot of text as lecture notes </w:t>
-      </w:r>
-      <w:proofErr w:type="gramStart"/>
-      <w:r>
-        <w:t>( could</w:t>
-      </w:r>
-      <w:proofErr w:type="gramEnd"/>
-      <w:r>
-        <w:t xml:space="preserve"> be useful unchecked)</w:t>
-      </w:r>
-    </w:p>
-    <w:p>
-      <w:pPr>
-        <w:pStyle w:val="Basic"/>
-      </w:pPr>
-      <w:hyperlink r:id="rId27" w:history="1">
+        <w:t xml:space="preserve"> A lot of text as lecture notes ( could be useful unchecked)</w:t>
+      </w:r>
+    </w:p>
+    <w:p>
+      <w:pPr>
+        <w:pStyle w:val="Basic"/>
+      </w:pPr>
+      <w:hyperlink r:id="rId28" w:history="1">
         <w:r>
           <w:rPr>
             <w:rStyle w:val="Hyperlink"/>
@@ -4437,22 +4346,14 @@
         </w:r>
       </w:hyperlink>
       <w:r>
-        <w:t xml:space="preserve"> good examples </w:t>
-      </w:r>
-      <w:proofErr w:type="gramStart"/>
-      <w:r>
-        <w:t>( seems</w:t>
-      </w:r>
-      <w:proofErr w:type="gramEnd"/>
-      <w:r>
-        <w:t xml:space="preserve"> to explain very well. Might be my key to kingdom hearts. The arc-blade    - actually re-read through and start making pseudo code  </w:t>
-      </w:r>
-    </w:p>
-    <w:p>
-      <w:pPr>
-        <w:pStyle w:val="Basic"/>
-      </w:pPr>
-      <w:hyperlink r:id="rId28" w:history="1">
+        <w:t xml:space="preserve"> good examples ( seems to explain very well. Might be my key to kingdom hearts. The arc-blade    - actually re-read through and start making pseudo code  </w:t>
+      </w:r>
+    </w:p>
+    <w:p>
+      <w:pPr>
+        <w:pStyle w:val="Basic"/>
+      </w:pPr>
+      <w:hyperlink r:id="rId29" w:history="1">
         <w:r>
           <w:rPr>
             <w:rStyle w:val="Hyperlink"/>
@@ -4481,7 +4382,7 @@
       <w:pPr>
         <w:pStyle w:val="Basic"/>
       </w:pPr>
-      <w:hyperlink r:id="rId29" w:history="1">
+      <w:hyperlink r:id="rId30" w:history="1">
         <w:r>
           <w:rPr>
             <w:rStyle w:val="Hyperlink"/>
@@ -4496,17 +4397,9 @@
         <w:t xml:space="preserve">This article covers </w:t>
       </w:r>
       <w:r>
-        <w:t xml:space="preserve">using </w:t>
-      </w:r>
-      <w:proofErr w:type="spellStart"/>
-      <w:r>
-        <w:t>Whittater</w:t>
-      </w:r>
-      <w:proofErr w:type="spellEnd"/>
-      <w:r>
-        <w:t xml:space="preserve"> diagrams to generate biomes on a polygonal map, also brings up Holdridge life zones could be used as an alternative </w:t>
-      </w:r>
-      <w:hyperlink r:id="rId30" w:history="1">
+        <w:t xml:space="preserve">using Whittater diagrams to generate biomes on a polygonal map, also brings up Holdridge life zones could be used as an alternative </w:t>
+      </w:r>
+      <w:hyperlink r:id="rId31" w:history="1">
         <w:r>
           <w:rPr>
             <w:rStyle w:val="Hyperlink"/>
@@ -4527,7 +4420,7 @@
       <w:pPr>
         <w:pStyle w:val="Basic"/>
       </w:pPr>
-      <w:hyperlink r:id="rId31" w:history="1">
+      <w:hyperlink r:id="rId32" w:history="1">
         <w:r>
           <w:rPr>
             <w:rStyle w:val="Hyperlink"/>
@@ -4559,7 +4452,7 @@
       <w:pPr>
         <w:pStyle w:val="Basic"/>
       </w:pPr>
-      <w:hyperlink r:id="rId32" w:history="1">
+      <w:hyperlink r:id="rId33" w:history="1">
         <w:r>
           <w:rPr>
             <w:rStyle w:val="Hyperlink"/>
@@ -4572,15 +4465,7 @@
       </w:r>
       <w:r>
         <w:br/>
-        <w:t xml:space="preserve">Towards </w:t>
-      </w:r>
-      <w:proofErr w:type="spellStart"/>
-      <w:r>
-        <w:t>multiobjective</w:t>
-      </w:r>
-      <w:proofErr w:type="spellEnd"/>
-      <w:r>
-        <w:t xml:space="preserve"> procedural map generation</w:t>
+        <w:t>Towards multiobjective procedural map generation</w:t>
       </w:r>
     </w:p>
     <w:p>
@@ -4600,7 +4485,7 @@
       <w:pPr>
         <w:pStyle w:val="Basic"/>
       </w:pPr>
-      <w:hyperlink r:id="rId33" w:history="1">
+      <w:hyperlink r:id="rId34" w:history="1">
         <w:r>
           <w:rPr>
             <w:rStyle w:val="Hyperlink"/>
@@ -4609,15 +4494,7 @@
         </w:r>
       </w:hyperlink>
       <w:r>
-        <w:t xml:space="preserve"> Realtime Procedural Terrain </w:t>
-      </w:r>
-      <w:proofErr w:type="gramStart"/>
-      <w:r>
-        <w:t>Generation  --</w:t>
-      </w:r>
-      <w:proofErr w:type="gramEnd"/>
-      <w:r>
-        <w:t xml:space="preserve"> this looks like a very good source </w:t>
+        <w:t xml:space="preserve"> Realtime Procedural Terrain Generation  -- this looks like a very good source </w:t>
       </w:r>
       <w:r>
         <w:rPr>
@@ -4643,7 +4520,7 @@
       <w:pPr>
         <w:pStyle w:val="Basic"/>
       </w:pPr>
-      <w:hyperlink r:id="rId34" w:history="1">
+      <w:hyperlink r:id="rId35" w:history="1">
         <w:r>
           <w:rPr>
             <w:rStyle w:val="Hyperlink"/>
@@ -4667,7 +4544,7 @@
       <w:pPr>
         <w:pStyle w:val="Basic"/>
       </w:pPr>
-      <w:hyperlink r:id="rId35" w:history="1">
+      <w:hyperlink r:id="rId36" w:history="1">
         <w:r>
           <w:rPr>
             <w:rStyle w:val="Hyperlink"/>
@@ -4678,13 +4555,8 @@
       <w:r>
         <w:t xml:space="preserve"> </w:t>
       </w:r>
-      <w:proofErr w:type="gramStart"/>
-      <w:r>
-        <w:t>A</w:t>
-      </w:r>
-      <w:proofErr w:type="gramEnd"/>
-      <w:r>
-        <w:t xml:space="preserve"> tutorial series which discusses </w:t>
+      <w:r>
+        <w:t xml:space="preserve">A tutorial series which discusses </w:t>
       </w:r>
       <w:r>
         <w:t>a way to implement biomes/ world maps </w:t>
@@ -4708,7 +4580,7 @@
       <w:pPr>
         <w:pStyle w:val="Basic"/>
       </w:pPr>
-      <w:hyperlink r:id="rId36" w:history="1">
+      <w:hyperlink r:id="rId37" w:history="1">
         <w:r>
           <w:rPr>
             <w:rStyle w:val="Hyperlink"/>
@@ -4740,7 +4612,7 @@
       <w:pPr>
         <w:pStyle w:val="Basic"/>
       </w:pPr>
-      <w:hyperlink r:id="rId37" w:history="1">
+      <w:hyperlink r:id="rId38" w:history="1">
         <w:r>
           <w:rPr>
             <w:rStyle w:val="Hyperlink"/>
@@ -4830,7 +4702,7 @@
       <w:pPr>
         <w:pStyle w:val="Basic"/>
       </w:pPr>
-      <w:hyperlink r:id="rId38" w:history="1">
+      <w:hyperlink r:id="rId39" w:history="1">
         <w:r>
           <w:rPr>
             <w:rStyle w:val="Hyperlink"/>
@@ -4913,7 +4785,7 @@
       <w:pPr>
         <w:pStyle w:val="Basic"/>
       </w:pPr>
-      <w:hyperlink r:id="rId39" w:history="1">
+      <w:hyperlink r:id="rId40" w:history="1">
         <w:r>
           <w:rPr>
             <w:rStyle w:val="Hyperlink"/>
@@ -4963,7 +4835,7 @@
                     </pic:cNvPicPr>
                   </pic:nvPicPr>
                   <pic:blipFill>
-                    <a:blip r:embed="rId40" cstate="print">
+                    <a:blip r:embed="rId41" cstate="print">
                       <a:extLst>
                         <a:ext uri="{28A0092B-C50C-407E-A947-70E740481C1C}">
                           <a14:useLocalDpi xmlns:a14="http://schemas.microsoft.com/office/drawing/2010/main" val="0"/>
@@ -5000,13 +4872,8 @@
         <w:pStyle w:val="Basic"/>
       </w:pPr>
       <w:r>
-        <w:t xml:space="preserve">Figure 1 map from </w:t>
-      </w:r>
-      <w:proofErr w:type="spellStart"/>
-      <w:r>
-        <w:t>skyrim</w:t>
-      </w:r>
-      <w:proofErr w:type="spellEnd"/>
+        <w:t>Figure 1 map from skyrim</w:t>
+      </w:r>
       <w:r>
         <w:tab/>
       </w:r>
@@ -5178,7 +5045,7 @@
             <w:pPr>
               <w:pStyle w:val="NoSpacing"/>
             </w:pPr>
-            <w:hyperlink r:id="rId41" w:history="1">
+            <w:hyperlink r:id="rId42" w:history="1">
               <w:r>
                 <w:rPr>
                   <w:rStyle w:val="Hyperlink"/>
@@ -5229,7 +5096,7 @@
             <w:pPr>
               <w:pStyle w:val="NoSpacing"/>
             </w:pPr>
-            <w:hyperlink r:id="rId42" w:history="1">
+            <w:hyperlink r:id="rId43" w:history="1">
               <w:r>
                 <w:rPr>
                   <w:rStyle w:val="Hyperlink"/>
@@ -5354,15 +5221,10 @@
             <w:pPr>
               <w:pStyle w:val="NoSpacing"/>
             </w:pPr>
-            <w:proofErr w:type="spellStart"/>
-            <w:r>
-              <w:t>GDScript</w:t>
-            </w:r>
-            <w:proofErr w:type="spellEnd"/>
-            <w:r>
-              <w:t xml:space="preserve">, visual scripting, C# and C++ </w:t>
-            </w:r>
-            <w:hyperlink r:id="rId43" w:history="1">
+            <w:r>
+              <w:t xml:space="preserve">GDScript, visual scripting, C# and C++ </w:t>
+            </w:r>
+            <w:hyperlink r:id="rId44" w:history="1">
               <w:r>
                 <w:rPr>
                   <w:rStyle w:val="Hyperlink"/>
@@ -5450,13 +5312,8 @@
             <w:pPr>
               <w:pStyle w:val="NoSpacing"/>
             </w:pPr>
-            <w:proofErr w:type="spellStart"/>
-            <w:r>
-              <w:t>GameMaker</w:t>
-            </w:r>
-            <w:proofErr w:type="spellEnd"/>
-            <w:r>
-              <w:t xml:space="preserve"> Language (GML)</w:t>
+            <w:r>
+              <w:t>GameMaker Language (GML)</w:t>
             </w:r>
           </w:p>
         </w:tc>
@@ -5535,11 +5392,9 @@
             <w:pPr>
               <w:pStyle w:val="NoSpacing"/>
             </w:pPr>
-            <w:proofErr w:type="spellStart"/>
             <w:r>
               <w:t>Haxel</w:t>
             </w:r>
-            <w:proofErr w:type="spellEnd"/>
           </w:p>
         </w:tc>
         <w:tc>
@@ -5711,27 +5566,7 @@
           <w:sz w:val="22"/>
           <w:szCs w:val="22"/>
         </w:rPr>
-        <w:t xml:space="preserve">Setup event </w:t>
-      </w:r>
-      <w:proofErr w:type="gramStart"/>
-      <w:r>
-        <w:rPr>
-          <w:rFonts w:ascii="Arial" w:hAnsi="Arial" w:cs="Arial"/>
-          <w:color w:val="000000"/>
-          <w:sz w:val="22"/>
-          <w:szCs w:val="22"/>
-        </w:rPr>
-        <w:t>queue  (</w:t>
-      </w:r>
-      <w:proofErr w:type="gramEnd"/>
-      <w:r>
-        <w:rPr>
-          <w:rFonts w:ascii="Arial" w:hAnsi="Arial" w:cs="Arial"/>
-          <w:color w:val="000000"/>
-          <w:sz w:val="22"/>
-          <w:szCs w:val="22"/>
-        </w:rPr>
-        <w:t>Q)</w:t>
+        <w:t>Setup event queue  (Q)</w:t>
       </w:r>
     </w:p>
     <w:p>
@@ -5959,25 +5794,7 @@
           <w:color w:val="000000"/>
           <w:lang w:eastAsia="en-GB"/>
         </w:rPr>
-        <w:t xml:space="preserve">Add new site to </w:t>
-      </w:r>
-      <w:proofErr w:type="gramStart"/>
-      <w:r>
-        <w:rPr>
-          <w:rFonts w:ascii="Arial" w:eastAsia="Times New Roman" w:hAnsi="Arial" w:cs="Arial"/>
-          <w:color w:val="000000"/>
-          <w:lang w:eastAsia="en-GB"/>
-        </w:rPr>
-        <w:t>beachline(</w:t>
-      </w:r>
-      <w:proofErr w:type="gramEnd"/>
-      <w:r>
-        <w:rPr>
-          <w:rFonts w:ascii="Arial" w:eastAsia="Times New Roman" w:hAnsi="Arial" w:cs="Arial"/>
-          <w:color w:val="000000"/>
-          <w:lang w:eastAsia="en-GB"/>
-        </w:rPr>
-        <w:t>event point)</w:t>
+        <w:t>Add new site to beachline(event point)</w:t>
       </w:r>
     </w:p>
     <w:p>
@@ -6148,23 +5965,13 @@
           <w:lang w:eastAsia="en-GB"/>
         </w:rPr>
       </w:pPr>
-      <w:proofErr w:type="gramStart"/>
       <w:r>
         <w:rPr>
           <w:rFonts w:ascii="Arial" w:eastAsia="Times New Roman" w:hAnsi="Arial" w:cs="Arial"/>
           <w:color w:val="000000"/>
           <w:lang w:eastAsia="en-GB"/>
         </w:rPr>
-        <w:t>remove</w:t>
-      </w:r>
-      <w:proofErr w:type="gramEnd"/>
-      <w:r>
-        <w:rPr>
-          <w:rFonts w:ascii="Arial" w:eastAsia="Times New Roman" w:hAnsi="Arial" w:cs="Arial"/>
-          <w:color w:val="000000"/>
-          <w:lang w:eastAsia="en-GB"/>
-        </w:rPr>
-        <w:t xml:space="preserve"> squeezed cell from beachline(event point)  / circle event </w:t>
+        <w:t xml:space="preserve">remove squeezed cell from beachline(event point)  / circle event </w:t>
       </w:r>
     </w:p>
     <w:p>
@@ -6205,24 +6012,7 @@
           <w:lang w:eastAsia="en-GB"/>
         </w:rPr>
         <w:tab/>
-      </w:r>
-      <w:proofErr w:type="gramStart"/>
-      <w:r>
-        <w:rPr>
-          <w:rFonts w:ascii="Arial" w:eastAsia="Times New Roman" w:hAnsi="Arial" w:cs="Arial"/>
-          <w:color w:val="000000"/>
-          <w:lang w:eastAsia="en-GB"/>
-        </w:rPr>
-        <w:t>if</w:t>
-      </w:r>
-      <w:proofErr w:type="gramEnd"/>
-      <w:r>
-        <w:rPr>
-          <w:rFonts w:ascii="Arial" w:eastAsia="Times New Roman" w:hAnsi="Arial" w:cs="Arial"/>
-          <w:color w:val="000000"/>
-          <w:lang w:eastAsia="en-GB"/>
-        </w:rPr>
-        <w:t xml:space="preserve"> EL || ER  == null </w:t>
+        <w:t xml:space="preserve">if EL || ER  == null </w:t>
       </w:r>
     </w:p>
     <w:p>
@@ -6553,7 +6343,7 @@
             <w:pPr>
               <w:pStyle w:val="NoSpacing"/>
             </w:pPr>
-            <w:hyperlink r:id="rId44" w:history="1">
+            <w:hyperlink r:id="rId45" w:history="1">
               <w:r>
                 <w:rPr>
                   <w:rStyle w:val="Hyperlink"/>
@@ -6667,7 +6457,7 @@
             <w:pPr>
               <w:pStyle w:val="NoSpacing"/>
             </w:pPr>
-            <w:hyperlink r:id="rId45" w:history="1">
+            <w:hyperlink r:id="rId46" w:history="1">
               <w:r>
                 <w:rPr>
                   <w:rStyle w:val="Hyperlink"/>
@@ -6787,7 +6577,7 @@
             <w:pPr>
               <w:pStyle w:val="NoSpacing"/>
             </w:pPr>
-            <w:hyperlink r:id="rId46" w:history="1">
+            <w:hyperlink r:id="rId47" w:history="1">
               <w:r>
                 <w:rPr>
                   <w:rStyle w:val="Hyperlink"/>
@@ -6898,7 +6688,7 @@
             <w:pPr>
               <w:pStyle w:val="NoSpacing"/>
             </w:pPr>
-            <w:hyperlink r:id="rId47" w:history="1">
+            <w:hyperlink r:id="rId48" w:history="1">
               <w:r>
                 <w:rPr>
                   <w:rStyle w:val="Hyperlink"/>
@@ -7024,7 +6814,7 @@
             <w:pPr>
               <w:pStyle w:val="NoSpacing"/>
             </w:pPr>
-            <w:hyperlink r:id="rId48" w:history="1">
+            <w:hyperlink r:id="rId49" w:history="1">
               <w:r>
                 <w:rPr>
                   <w:rStyle w:val="Hyperlink"/>
@@ -7950,21 +7740,7 @@
               <w:rPr>
                 <w:lang w:eastAsia="en-GB"/>
               </w:rPr>
-              <w:t xml:space="preserve">At the end of a day create backups of project locally, in the cloud (google drive) and on a memory stick encase </w:t>
-            </w:r>
-            <w:proofErr w:type="spellStart"/>
-            <w:r>
-              <w:rPr>
-                <w:lang w:eastAsia="en-GB"/>
-              </w:rPr>
-              <w:t>Github</w:t>
-            </w:r>
-            <w:proofErr w:type="spellEnd"/>
-            <w:r>
-              <w:rPr>
-                <w:lang w:eastAsia="en-GB"/>
-              </w:rPr>
-              <w:t xml:space="preserve"> were to fail.</w:t>
+              <w:t>At the end of a day create backups of project locally, in the cloud (google drive) and on a memory stick encase Github were to fail.</w:t>
             </w:r>
           </w:p>
         </w:tc>
@@ -8018,7 +7794,7 @@
                     <pic:cNvPicPr/>
                   </pic:nvPicPr>
                   <pic:blipFill>
-                    <a:blip r:embed="rId49">
+                    <a:blip r:embed="rId50">
                       <a:extLst>
                         <a:ext uri="{28A0092B-C50C-407E-A947-70E740481C1C}">
                           <a14:useLocalDpi xmlns:a14="http://schemas.microsoft.com/office/drawing/2010/main" val="0"/>
@@ -8079,7 +7855,7 @@
                     <pic:cNvPicPr/>
                   </pic:nvPicPr>
                   <pic:blipFill>
-                    <a:blip r:embed="rId50">
+                    <a:blip r:embed="rId51">
                       <a:extLst>
                         <a:ext uri="{28A0092B-C50C-407E-A947-70E740481C1C}">
                           <a14:useLocalDpi xmlns:a14="http://schemas.microsoft.com/office/drawing/2010/main" val="0"/>
@@ -8151,7 +7927,7 @@
                     <pic:cNvPicPr/>
                   </pic:nvPicPr>
                   <pic:blipFill>
-                    <a:blip r:embed="rId51"/>
+                    <a:blip r:embed="rId52"/>
                     <a:stretch>
                       <a:fillRect/>
                     </a:stretch>
@@ -8181,47 +7957,6 @@
             <wp:extent cx="5731510" cy="1179195"/>
             <wp:effectExtent l="0" t="0" r="2540" b="1905"/>
             <wp:docPr id="8" name="Picture 8"/>
-            <wp:cNvGraphicFramePr>
-              <a:graphicFrameLocks xmlns:a="http://schemas.openxmlformats.org/drawingml/2006/main" noChangeAspect="1"/>
-            </wp:cNvGraphicFramePr>
-            <a:graphic xmlns:a="http://schemas.openxmlformats.org/drawingml/2006/main">
-              <a:graphicData uri="http://schemas.openxmlformats.org/drawingml/2006/picture">
-                <pic:pic xmlns:pic="http://schemas.openxmlformats.org/drawingml/2006/picture">
-                  <pic:nvPicPr>
-                    <pic:cNvPr id="1" name=""/>
-                    <pic:cNvPicPr/>
-                  </pic:nvPicPr>
-                  <pic:blipFill>
-                    <a:blip r:embed="rId52"/>
-                    <a:stretch>
-                      <a:fillRect/>
-                    </a:stretch>
-                  </pic:blipFill>
-                  <pic:spPr>
-                    <a:xfrm>
-                      <a:off x="0" y="0"/>
-                      <a:ext cx="5731510" cy="1179195"/>
-                    </a:xfrm>
-                    <a:prstGeom prst="rect">
-                      <a:avLst/>
-                    </a:prstGeom>
-                  </pic:spPr>
-                </pic:pic>
-              </a:graphicData>
-            </a:graphic>
-          </wp:inline>
-        </w:drawing>
-      </w:r>
-      <w:r>
-        <w:rPr>
-          <w:noProof/>
-          <w:lang w:eastAsia="en-GB"/>
-        </w:rPr>
-        <w:drawing>
-          <wp:inline distT="0" distB="0" distL="0" distR="0" wp14:anchorId="14449154" wp14:editId="40F886B6">
-            <wp:extent cx="5731510" cy="986155"/>
-            <wp:effectExtent l="0" t="0" r="2540" b="4445"/>
-            <wp:docPr id="9" name="Picture 9"/>
             <wp:cNvGraphicFramePr>
               <a:graphicFrameLocks xmlns:a="http://schemas.openxmlformats.org/drawingml/2006/main" noChangeAspect="1"/>
             </wp:cNvGraphicFramePr>
@@ -8241,7 +7976,7 @@
                   <pic:spPr>
                     <a:xfrm>
                       <a:off x="0" y="0"/>
-                      <a:ext cx="5731510" cy="986155"/>
+                      <a:ext cx="5731510" cy="1179195"/>
                     </a:xfrm>
                     <a:prstGeom prst="rect">
                       <a:avLst/>
@@ -8253,22 +7988,16 @@
           </wp:inline>
         </w:drawing>
       </w:r>
-    </w:p>
-    <w:p>
-      <w:pPr>
-        <w:pStyle w:val="Basic"/>
-      </w:pPr>
       <w:r>
         <w:rPr>
           <w:noProof/>
           <w:lang w:eastAsia="en-GB"/>
         </w:rPr>
-        <w:lastRenderedPageBreak/>
         <w:drawing>
-          <wp:inline distT="0" distB="0" distL="0" distR="0" wp14:anchorId="7DB6F4AE" wp14:editId="1B6E1E14">
-            <wp:extent cx="5731510" cy="502920"/>
-            <wp:effectExtent l="0" t="0" r="2540" b="0"/>
-            <wp:docPr id="10" name="Picture 10"/>
+          <wp:inline distT="0" distB="0" distL="0" distR="0" wp14:anchorId="14449154" wp14:editId="40F886B6">
+            <wp:extent cx="5731510" cy="986155"/>
+            <wp:effectExtent l="0" t="0" r="2540" b="4445"/>
+            <wp:docPr id="9" name="Picture 9"/>
             <wp:cNvGraphicFramePr>
               <a:graphicFrameLocks xmlns:a="http://schemas.openxmlformats.org/drawingml/2006/main" noChangeAspect="1"/>
             </wp:cNvGraphicFramePr>
@@ -8288,7 +8017,7 @@
                   <pic:spPr>
                     <a:xfrm>
                       <a:off x="0" y="0"/>
-                      <a:ext cx="5731510" cy="502920"/>
+                      <a:ext cx="5731510" cy="986155"/>
                     </a:xfrm>
                     <a:prstGeom prst="rect">
                       <a:avLst/>
@@ -8300,16 +8029,22 @@
           </wp:inline>
         </w:drawing>
       </w:r>
+    </w:p>
+    <w:p>
+      <w:pPr>
+        <w:pStyle w:val="Basic"/>
+      </w:pPr>
       <w:r>
         <w:rPr>
           <w:noProof/>
           <w:lang w:eastAsia="en-GB"/>
         </w:rPr>
+        <w:lastRenderedPageBreak/>
         <w:drawing>
-          <wp:inline distT="0" distB="0" distL="0" distR="0" wp14:anchorId="68B51A35" wp14:editId="286EF394">
-            <wp:extent cx="5731510" cy="925830"/>
-            <wp:effectExtent l="0" t="0" r="2540" b="7620"/>
-            <wp:docPr id="12" name="Picture 12"/>
+          <wp:inline distT="0" distB="0" distL="0" distR="0" wp14:anchorId="7DB6F4AE" wp14:editId="1B6E1E14">
+            <wp:extent cx="5731510" cy="502920"/>
+            <wp:effectExtent l="0" t="0" r="2540" b="0"/>
+            <wp:docPr id="10" name="Picture 10"/>
             <wp:cNvGraphicFramePr>
               <a:graphicFrameLocks xmlns:a="http://schemas.openxmlformats.org/drawingml/2006/main" noChangeAspect="1"/>
             </wp:cNvGraphicFramePr>
@@ -8329,7 +8064,7 @@
                   <pic:spPr>
                     <a:xfrm>
                       <a:off x="0" y="0"/>
-                      <a:ext cx="5731510" cy="925830"/>
+                      <a:ext cx="5731510" cy="502920"/>
                     </a:xfrm>
                     <a:prstGeom prst="rect">
                       <a:avLst/>
@@ -8341,21 +8076,16 @@
           </wp:inline>
         </w:drawing>
       </w:r>
-    </w:p>
-    <w:p>
-      <w:pPr>
-        <w:pStyle w:val="Basic"/>
-      </w:pPr>
       <w:r>
         <w:rPr>
           <w:noProof/>
           <w:lang w:eastAsia="en-GB"/>
         </w:rPr>
         <w:drawing>
-          <wp:inline distT="0" distB="0" distL="0" distR="0" wp14:anchorId="7903F208" wp14:editId="2F090D1D">
-            <wp:extent cx="5731510" cy="737870"/>
-            <wp:effectExtent l="0" t="0" r="2540" b="5080"/>
-            <wp:docPr id="13" name="Picture 13"/>
+          <wp:inline distT="0" distB="0" distL="0" distR="0" wp14:anchorId="68B51A35" wp14:editId="286EF394">
+            <wp:extent cx="5731510" cy="925830"/>
+            <wp:effectExtent l="0" t="0" r="2540" b="7620"/>
+            <wp:docPr id="12" name="Picture 12"/>
             <wp:cNvGraphicFramePr>
               <a:graphicFrameLocks xmlns:a="http://schemas.openxmlformats.org/drawingml/2006/main" noChangeAspect="1"/>
             </wp:cNvGraphicFramePr>
@@ -8375,6 +8105,52 @@
                   <pic:spPr>
                     <a:xfrm>
                       <a:off x="0" y="0"/>
+                      <a:ext cx="5731510" cy="925830"/>
+                    </a:xfrm>
+                    <a:prstGeom prst="rect">
+                      <a:avLst/>
+                    </a:prstGeom>
+                  </pic:spPr>
+                </pic:pic>
+              </a:graphicData>
+            </a:graphic>
+          </wp:inline>
+        </w:drawing>
+      </w:r>
+    </w:p>
+    <w:p>
+      <w:pPr>
+        <w:pStyle w:val="Basic"/>
+      </w:pPr>
+      <w:r>
+        <w:rPr>
+          <w:noProof/>
+          <w:lang w:eastAsia="en-GB"/>
+        </w:rPr>
+        <w:drawing>
+          <wp:inline distT="0" distB="0" distL="0" distR="0" wp14:anchorId="7903F208" wp14:editId="2F090D1D">
+            <wp:extent cx="5731510" cy="737870"/>
+            <wp:effectExtent l="0" t="0" r="2540" b="5080"/>
+            <wp:docPr id="13" name="Picture 13"/>
+            <wp:cNvGraphicFramePr>
+              <a:graphicFrameLocks xmlns:a="http://schemas.openxmlformats.org/drawingml/2006/main" noChangeAspect="1"/>
+            </wp:cNvGraphicFramePr>
+            <a:graphic xmlns:a="http://schemas.openxmlformats.org/drawingml/2006/main">
+              <a:graphicData uri="http://schemas.openxmlformats.org/drawingml/2006/picture">
+                <pic:pic xmlns:pic="http://schemas.openxmlformats.org/drawingml/2006/picture">
+                  <pic:nvPicPr>
+                    <pic:cNvPr id="1" name=""/>
+                    <pic:cNvPicPr/>
+                  </pic:nvPicPr>
+                  <pic:blipFill>
+                    <a:blip r:embed="rId57"/>
+                    <a:stretch>
+                      <a:fillRect/>
+                    </a:stretch>
+                  </pic:blipFill>
+                  <pic:spPr>
+                    <a:xfrm>
+                      <a:off x="0" y="0"/>
                       <a:ext cx="5731510" cy="737870"/>
                     </a:xfrm>
                     <a:prstGeom prst="rect">
@@ -8503,7 +8279,7 @@
       </w:r>
     </w:p>
     <w:sectPr>
-      <w:footerReference w:type="first" r:id="rId57"/>
+      <w:footerReference w:type="first" r:id="rId58"/>
       <w:pgSz w:w="11906" w:h="16838"/>
       <w:pgMar w:top="1440" w:right="1440" w:bottom="1440" w:left="1440" w:header="708" w:footer="708" w:gutter="0"/>
       <w:pgNumType w:fmt="upperLetter" w:start="1"/>
@@ -8574,7 +8350,7 @@
           <w:rPr>
             <w:noProof/>
           </w:rPr>
-          <w:t>J</w:t>
+          <w:t>5</w:t>
         </w:r>
         <w:r>
           <w:rPr>
@@ -11345,7 +11121,7 @@
 </file>
 
 <file path=customXml/itemProps1.xml><?xml version="1.0" encoding="utf-8"?>
-<ds:datastoreItem xmlns:ds="http://schemas.openxmlformats.org/officeDocument/2006/customXml" ds:itemID="{1DF45643-E6B7-4FE9-97C5-5E096CB76F73}">
+<ds:datastoreItem xmlns:ds="http://schemas.openxmlformats.org/officeDocument/2006/customXml" ds:itemID="{5FF4F2EA-F883-468D-A86B-BEA5A069D19E}">
   <ds:schemaRefs>
     <ds:schemaRef ds:uri="http://schemas.openxmlformats.org/officeDocument/2006/bibliography"/>
   </ds:schemaRefs>

</xml_diff>

<commit_message>
reference list updated into harvard
</commit_message>
<xml_diff>
--- a/Progress Report.docx
+++ b/Progress Report.docx
@@ -1,6 +1,6 @@
 
 <file path=word/document.xml><?xml version="1.0" encoding="utf-8"?>
-<w:document xmlns:wpc="http://schemas.microsoft.com/office/word/2010/wordprocessingCanvas" xmlns:cx="http://schemas.microsoft.com/office/drawing/2014/chartex" xmlns:cx1="http://schemas.microsoft.com/office/drawing/2015/9/8/chartex" xmlns:mc="http://schemas.openxmlformats.org/markup-compatibility/2006" xmlns:o="urn:schemas-microsoft-com:office:office" xmlns:r="http://schemas.openxmlformats.org/officeDocument/2006/relationships" xmlns:m="http://schemas.openxmlformats.org/officeDocument/2006/math" xmlns:v="urn:schemas-microsoft-com:vml" xmlns:wp14="http://schemas.microsoft.com/office/word/2010/wordprocessingDrawing" xmlns:wp="http://schemas.openxmlformats.org/drawingml/2006/wordprocessingDrawing" xmlns:w10="urn:schemas-microsoft-com:office:word" xmlns:w="http://schemas.openxmlformats.org/wordprocessingml/2006/main" xmlns:w14="http://schemas.microsoft.com/office/word/2010/wordml" xmlns:w15="http://schemas.microsoft.com/office/word/2012/wordml" xmlns:w16se="http://schemas.microsoft.com/office/word/2015/wordml/symex" xmlns:wpg="http://schemas.microsoft.com/office/word/2010/wordprocessingGroup" xmlns:wpi="http://schemas.microsoft.com/office/word/2010/wordprocessingInk" xmlns:wne="http://schemas.microsoft.com/office/word/2006/wordml" xmlns:wps="http://schemas.microsoft.com/office/word/2010/wordprocessingShape" mc:Ignorable="w14 w15 w16se wp14">
+<w:document xmlns:wpc="http://schemas.microsoft.com/office/word/2010/wordprocessingCanvas" xmlns:cx="http://schemas.microsoft.com/office/drawing/2014/chartex" xmlns:cx1="http://schemas.microsoft.com/office/drawing/2015/9/8/chartex" xmlns:cx2="http://schemas.microsoft.com/office/drawing/2015/10/21/chartex" xmlns:cx3="http://schemas.microsoft.com/office/drawing/2016/5/9/chartex" xmlns:cx4="http://schemas.microsoft.com/office/drawing/2016/5/10/chartex" xmlns:cx5="http://schemas.microsoft.com/office/drawing/2016/5/11/chartex" xmlns:cx6="http://schemas.microsoft.com/office/drawing/2016/5/12/chartex" xmlns:cx7="http://schemas.microsoft.com/office/drawing/2016/5/13/chartex" xmlns:cx8="http://schemas.microsoft.com/office/drawing/2016/5/14/chartex" xmlns:mc="http://schemas.openxmlformats.org/markup-compatibility/2006" xmlns:aink="http://schemas.microsoft.com/office/drawing/2016/ink" xmlns:am3d="http://schemas.microsoft.com/office/drawing/2017/model3d" xmlns:o="urn:schemas-microsoft-com:office:office" xmlns:r="http://schemas.openxmlformats.org/officeDocument/2006/relationships" xmlns:m="http://schemas.openxmlformats.org/officeDocument/2006/math" xmlns:v="urn:schemas-microsoft-com:vml" xmlns:wp14="http://schemas.microsoft.com/office/word/2010/wordprocessingDrawing" xmlns:wp="http://schemas.openxmlformats.org/drawingml/2006/wordprocessingDrawing" xmlns:w10="urn:schemas-microsoft-com:office:word" xmlns:w="http://schemas.openxmlformats.org/wordprocessingml/2006/main" xmlns:w14="http://schemas.microsoft.com/office/word/2010/wordml" xmlns:w15="http://schemas.microsoft.com/office/word/2012/wordml" xmlns:w16cid="http://schemas.microsoft.com/office/word/2016/wordml/cid" xmlns:w16se="http://schemas.microsoft.com/office/word/2015/wordml/symex" xmlns:wpg="http://schemas.microsoft.com/office/word/2010/wordprocessingGroup" xmlns:wpi="http://schemas.microsoft.com/office/word/2010/wordprocessingInk" xmlns:wne="http://schemas.microsoft.com/office/word/2006/wordml" xmlns:wps="http://schemas.microsoft.com/office/word/2010/wordprocessingShape" mc:Ignorable="w14 w15 w16se w16cid wp14">
   <w:background w:color="A5A5A5" w:themeColor="background1" w:themeShade="A5"/>
   <w:body>
     <w:p>
@@ -262,7 +262,7 @@
                                 <w:i/>
                                 <w:sz w:val="32"/>
                               </w:rPr>
-                              <w:t>The title of your dissertation</w:t>
+                              <w:t>Procedural map generation</w:t>
                             </w:r>
                             <w:r>
                               <w:rPr>
@@ -389,7 +389,7 @@
                           <w:i/>
                           <w:sz w:val="32"/>
                         </w:rPr>
-                        <w:t>The title of your dissertation</w:t>
+                        <w:t>Procedural map generation</w:t>
                       </w:r>
                       <w:r>
                         <w:rPr>
@@ -810,13 +810,13 @@
             </w:rPr>
             <w:fldChar w:fldCharType="separate"/>
           </w:r>
-          <w:hyperlink w:anchor="_Toc2251378" w:history="1">
+          <w:hyperlink w:anchor="_Toc2282512" w:history="1">
             <w:r>
               <w:rPr>
                 <w:rStyle w:val="Hyperlink"/>
                 <w:noProof/>
               </w:rPr>
-              <w:t>1 Background – Criteria 1, a portion of 15% -150 words curr 125words</w:t>
+              <w:t>1 Background</w:t>
             </w:r>
             <w:r>
               <w:rPr>
@@ -837,7 +837,7 @@
                 <w:noProof/>
                 <w:webHidden/>
               </w:rPr>
-              <w:instrText xml:space="preserve"> PAGEREF _Toc2251378 \h </w:instrText>
+              <w:instrText xml:space="preserve"> PAGEREF _Toc2282512 \h </w:instrText>
             </w:r>
             <w:r>
               <w:rPr>
@@ -880,13 +880,13 @@
               <w:lang w:eastAsia="en-GB"/>
             </w:rPr>
           </w:pPr>
-          <w:hyperlink w:anchor="_Toc2251379" w:history="1">
+          <w:hyperlink w:anchor="_Toc2282513" w:history="1">
             <w:r>
               <w:rPr>
                 <w:rStyle w:val="Hyperlink"/>
                 <w:noProof/>
               </w:rPr>
-              <w:t>Overall Aims – Criteria 1, a portion of 15% - 150 words curr 106words</w:t>
+              <w:t>Overall Aims</w:t>
             </w:r>
             <w:r>
               <w:rPr>
@@ -907,7 +907,7 @@
                 <w:noProof/>
                 <w:webHidden/>
               </w:rPr>
-              <w:instrText xml:space="preserve"> PAGEREF _Toc2251379 \h </w:instrText>
+              <w:instrText xml:space="preserve"> PAGEREF _Toc2282513 \h </w:instrText>
             </w:r>
             <w:r>
               <w:rPr>
@@ -950,13 +950,13 @@
               <w:lang w:eastAsia="en-GB"/>
             </w:rPr>
           </w:pPr>
-          <w:hyperlink w:anchor="_Toc2251380" w:history="1">
+          <w:hyperlink w:anchor="_Toc2282514" w:history="1">
             <w:r>
               <w:rPr>
                 <w:rStyle w:val="Hyperlink"/>
                 <w:noProof/>
               </w:rPr>
-              <w:t>Objectives – Criteria 1, a portion of 15% - 150 words curr 128 words</w:t>
+              <w:t>Objectives</w:t>
             </w:r>
             <w:r>
               <w:rPr>
@@ -977,7 +977,7 @@
                 <w:noProof/>
                 <w:webHidden/>
               </w:rPr>
-              <w:instrText xml:space="preserve"> PAGEREF _Toc2251380 \h </w:instrText>
+              <w:instrText xml:space="preserve"> PAGEREF _Toc2282514 \h </w:instrText>
             </w:r>
             <w:r>
               <w:rPr>
@@ -1020,7 +1020,7 @@
               <w:lang w:eastAsia="en-GB"/>
             </w:rPr>
           </w:pPr>
-          <w:hyperlink w:anchor="_Toc2251381" w:history="1">
+          <w:hyperlink w:anchor="_Toc2282515" w:history="1">
             <w:r>
               <w:rPr>
                 <w:rStyle w:val="Hyperlink"/>
@@ -1047,7 +1047,7 @@
                 <w:noProof/>
                 <w:webHidden/>
               </w:rPr>
-              <w:instrText xml:space="preserve"> PAGEREF _Toc2251381 \h </w:instrText>
+              <w:instrText xml:space="preserve"> PAGEREF _Toc2282515 \h </w:instrText>
             </w:r>
             <w:r>
               <w:rPr>
@@ -1068,6 +1068,286 @@
                 <w:webHidden/>
               </w:rPr>
               <w:t>3</w:t>
+            </w:r>
+            <w:r>
+              <w:rPr>
+                <w:noProof/>
+                <w:webHidden/>
+              </w:rPr>
+              <w:fldChar w:fldCharType="end"/>
+            </w:r>
+          </w:hyperlink>
+        </w:p>
+        <w:p>
+          <w:pPr>
+            <w:pStyle w:val="TOC2"/>
+            <w:tabs>
+              <w:tab w:val="right" w:leader="dot" w:pos="9016"/>
+            </w:tabs>
+            <w:rPr>
+              <w:rFonts w:eastAsiaTheme="minorEastAsia"/>
+              <w:noProof/>
+              <w:lang w:eastAsia="en-GB"/>
+            </w:rPr>
+          </w:pPr>
+          <w:hyperlink w:anchor="_Toc2282516" w:history="1">
+            <w:r>
+              <w:rPr>
+                <w:rStyle w:val="Hyperlink"/>
+                <w:noProof/>
+              </w:rPr>
+              <w:t>4 Discussion of potential solutions - Algorithms/approaches – Criteria 4 25% - 250 words</w:t>
+            </w:r>
+            <w:r>
+              <w:rPr>
+                <w:noProof/>
+                <w:webHidden/>
+              </w:rPr>
+              <w:tab/>
+            </w:r>
+            <w:r>
+              <w:rPr>
+                <w:noProof/>
+                <w:webHidden/>
+              </w:rPr>
+              <w:fldChar w:fldCharType="begin"/>
+            </w:r>
+            <w:r>
+              <w:rPr>
+                <w:noProof/>
+                <w:webHidden/>
+              </w:rPr>
+              <w:instrText xml:space="preserve"> PAGEREF _Toc2282516 \h </w:instrText>
+            </w:r>
+            <w:r>
+              <w:rPr>
+                <w:noProof/>
+                <w:webHidden/>
+              </w:rPr>
+            </w:r>
+            <w:r>
+              <w:rPr>
+                <w:noProof/>
+                <w:webHidden/>
+              </w:rPr>
+              <w:fldChar w:fldCharType="separate"/>
+            </w:r>
+            <w:r>
+              <w:rPr>
+                <w:noProof/>
+                <w:webHidden/>
+              </w:rPr>
+              <w:t>4</w:t>
+            </w:r>
+            <w:r>
+              <w:rPr>
+                <w:noProof/>
+                <w:webHidden/>
+              </w:rPr>
+              <w:fldChar w:fldCharType="end"/>
+            </w:r>
+          </w:hyperlink>
+        </w:p>
+        <w:p>
+          <w:pPr>
+            <w:pStyle w:val="TOC3"/>
+            <w:tabs>
+              <w:tab w:val="right" w:leader="dot" w:pos="9016"/>
+            </w:tabs>
+            <w:rPr>
+              <w:rFonts w:eastAsiaTheme="minorEastAsia"/>
+              <w:noProof/>
+              <w:lang w:eastAsia="en-GB"/>
+            </w:rPr>
+          </w:pPr>
+          <w:hyperlink w:anchor="_Toc2282517" w:history="1">
+            <w:r>
+              <w:rPr>
+                <w:rStyle w:val="Hyperlink"/>
+                <w:noProof/>
+              </w:rPr>
+              <w:t>Erosion</w:t>
+            </w:r>
+            <w:r>
+              <w:rPr>
+                <w:noProof/>
+                <w:webHidden/>
+              </w:rPr>
+              <w:tab/>
+            </w:r>
+            <w:r>
+              <w:rPr>
+                <w:noProof/>
+                <w:webHidden/>
+              </w:rPr>
+              <w:fldChar w:fldCharType="begin"/>
+            </w:r>
+            <w:r>
+              <w:rPr>
+                <w:noProof/>
+                <w:webHidden/>
+              </w:rPr>
+              <w:instrText xml:space="preserve"> PAGEREF _Toc2282517 \h </w:instrText>
+            </w:r>
+            <w:r>
+              <w:rPr>
+                <w:noProof/>
+                <w:webHidden/>
+              </w:rPr>
+            </w:r>
+            <w:r>
+              <w:rPr>
+                <w:noProof/>
+                <w:webHidden/>
+              </w:rPr>
+              <w:fldChar w:fldCharType="separate"/>
+            </w:r>
+            <w:r>
+              <w:rPr>
+                <w:noProof/>
+                <w:webHidden/>
+              </w:rPr>
+              <w:t>4</w:t>
+            </w:r>
+            <w:r>
+              <w:rPr>
+                <w:noProof/>
+                <w:webHidden/>
+              </w:rPr>
+              <w:fldChar w:fldCharType="end"/>
+            </w:r>
+          </w:hyperlink>
+        </w:p>
+        <w:p>
+          <w:pPr>
+            <w:pStyle w:val="TOC3"/>
+            <w:tabs>
+              <w:tab w:val="right" w:leader="dot" w:pos="9016"/>
+            </w:tabs>
+            <w:rPr>
+              <w:rFonts w:eastAsiaTheme="minorEastAsia"/>
+              <w:noProof/>
+              <w:lang w:eastAsia="en-GB"/>
+            </w:rPr>
+          </w:pPr>
+          <w:hyperlink w:anchor="_Toc2282518" w:history="1">
+            <w:r>
+              <w:rPr>
+                <w:rStyle w:val="Hyperlink"/>
+                <w:noProof/>
+              </w:rPr>
+              <w:t>Voronoi Diagrams – 120 words</w:t>
+            </w:r>
+            <w:r>
+              <w:rPr>
+                <w:noProof/>
+                <w:webHidden/>
+              </w:rPr>
+              <w:tab/>
+            </w:r>
+            <w:r>
+              <w:rPr>
+                <w:noProof/>
+                <w:webHidden/>
+              </w:rPr>
+              <w:fldChar w:fldCharType="begin"/>
+            </w:r>
+            <w:r>
+              <w:rPr>
+                <w:noProof/>
+                <w:webHidden/>
+              </w:rPr>
+              <w:instrText xml:space="preserve"> PAGEREF _Toc2282518 \h </w:instrText>
+            </w:r>
+            <w:r>
+              <w:rPr>
+                <w:noProof/>
+                <w:webHidden/>
+              </w:rPr>
+            </w:r>
+            <w:r>
+              <w:rPr>
+                <w:noProof/>
+                <w:webHidden/>
+              </w:rPr>
+              <w:fldChar w:fldCharType="separate"/>
+            </w:r>
+            <w:r>
+              <w:rPr>
+                <w:noProof/>
+                <w:webHidden/>
+              </w:rPr>
+              <w:t>5</w:t>
+            </w:r>
+            <w:r>
+              <w:rPr>
+                <w:noProof/>
+                <w:webHidden/>
+              </w:rPr>
+              <w:fldChar w:fldCharType="end"/>
+            </w:r>
+          </w:hyperlink>
+        </w:p>
+        <w:p>
+          <w:pPr>
+            <w:pStyle w:val="TOC2"/>
+            <w:tabs>
+              <w:tab w:val="right" w:leader="dot" w:pos="9016"/>
+            </w:tabs>
+            <w:rPr>
+              <w:rFonts w:eastAsiaTheme="minorEastAsia"/>
+              <w:noProof/>
+              <w:lang w:eastAsia="en-GB"/>
+            </w:rPr>
+          </w:pPr>
+          <w:hyperlink w:anchor="_Toc2282519" w:history="1">
+            <w:r>
+              <w:rPr>
+                <w:rStyle w:val="Hyperlink"/>
+                <w:noProof/>
+              </w:rPr>
+              <w:t>Discussion of tools and technologies – Criteria 4 25% - 250 words</w:t>
+            </w:r>
+            <w:r>
+              <w:rPr>
+                <w:noProof/>
+                <w:webHidden/>
+              </w:rPr>
+              <w:tab/>
+            </w:r>
+            <w:r>
+              <w:rPr>
+                <w:noProof/>
+                <w:webHidden/>
+              </w:rPr>
+              <w:fldChar w:fldCharType="begin"/>
+            </w:r>
+            <w:r>
+              <w:rPr>
+                <w:noProof/>
+                <w:webHidden/>
+              </w:rPr>
+              <w:instrText xml:space="preserve"> PAGEREF _Toc2282519 \h </w:instrText>
+            </w:r>
+            <w:r>
+              <w:rPr>
+                <w:noProof/>
+                <w:webHidden/>
+              </w:rPr>
+            </w:r>
+            <w:r>
+              <w:rPr>
+                <w:noProof/>
+                <w:webHidden/>
+              </w:rPr>
+              <w:fldChar w:fldCharType="separate"/>
+            </w:r>
+            <w:r>
+              <w:rPr>
+                <w:noProof/>
+                <w:webHidden/>
+              </w:rPr>
+              <w:t>6</w:t>
             </w:r>
             <w:r>
               <w:rPr>
@@ -1090,7 +1370,7 @@
               <w:lang w:eastAsia="en-GB"/>
             </w:rPr>
           </w:pPr>
-          <w:hyperlink w:anchor="_Toc2251382" w:history="1">
+          <w:hyperlink w:anchor="_Toc2282520" w:history="1">
             <w:r>
               <w:rPr>
                 <w:rStyle w:val="Hyperlink"/>
@@ -1117,7 +1397,7 @@
                 <w:noProof/>
                 <w:webHidden/>
               </w:rPr>
-              <w:instrText xml:space="preserve"> PAGEREF _Toc2251382 \h </w:instrText>
+              <w:instrText xml:space="preserve"> PAGEREF _Toc2282520 \h </w:instrText>
             </w:r>
             <w:r>
               <w:rPr>
@@ -1137,7 +1417,7 @@
                 <w:noProof/>
                 <w:webHidden/>
               </w:rPr>
-              <w:t>4</w:t>
+              <w:t>6</w:t>
             </w:r>
             <w:r>
               <w:rPr>
@@ -1160,13 +1440,13 @@
               <w:lang w:eastAsia="en-GB"/>
             </w:rPr>
           </w:pPr>
-          <w:hyperlink w:anchor="_Toc2251383" w:history="1">
+          <w:hyperlink w:anchor="_Toc2282521" w:history="1">
             <w:r>
               <w:rPr>
                 <w:rStyle w:val="Hyperlink"/>
                 <w:noProof/>
               </w:rPr>
-              <w:t>4 Discussion of potential solutions - Algorithms/approaches – Criteria 4 25% - 250 words</w:t>
+              <w:t>Discussion of software dev methodology – Criteria 5 25% - 375 words</w:t>
             </w:r>
             <w:r>
               <w:rPr>
@@ -1187,7 +1467,7 @@
                 <w:noProof/>
                 <w:webHidden/>
               </w:rPr>
-              <w:instrText xml:space="preserve"> PAGEREF _Toc2251383 \h </w:instrText>
+              <w:instrText xml:space="preserve"> PAGEREF _Toc2282521 \h </w:instrText>
             </w:r>
             <w:r>
               <w:rPr>
@@ -1207,7 +1487,357 @@
                 <w:noProof/>
                 <w:webHidden/>
               </w:rPr>
-              <w:t>4</w:t>
+              <w:t>7</w:t>
+            </w:r>
+            <w:r>
+              <w:rPr>
+                <w:noProof/>
+                <w:webHidden/>
+              </w:rPr>
+              <w:fldChar w:fldCharType="end"/>
+            </w:r>
+          </w:hyperlink>
+        </w:p>
+        <w:p>
+          <w:pPr>
+            <w:pStyle w:val="TOC1"/>
+            <w:tabs>
+              <w:tab w:val="right" w:leader="dot" w:pos="9016"/>
+            </w:tabs>
+            <w:rPr>
+              <w:rFonts w:eastAsiaTheme="minorEastAsia"/>
+              <w:noProof/>
+              <w:lang w:eastAsia="en-GB"/>
+            </w:rPr>
+          </w:pPr>
+          <w:hyperlink w:anchor="_Toc2282522" w:history="1">
+            <w:r>
+              <w:rPr>
+                <w:rStyle w:val="Hyperlink"/>
+                <w:noProof/>
+              </w:rPr>
+              <w:t>Discussion of project management tools and metrics – Criteria 5 25% - 375 words</w:t>
+            </w:r>
+            <w:r>
+              <w:rPr>
+                <w:noProof/>
+                <w:webHidden/>
+              </w:rPr>
+              <w:tab/>
+            </w:r>
+            <w:r>
+              <w:rPr>
+                <w:noProof/>
+                <w:webHidden/>
+              </w:rPr>
+              <w:fldChar w:fldCharType="begin"/>
+            </w:r>
+            <w:r>
+              <w:rPr>
+                <w:noProof/>
+                <w:webHidden/>
+              </w:rPr>
+              <w:instrText xml:space="preserve"> PAGEREF _Toc2282522 \h </w:instrText>
+            </w:r>
+            <w:r>
+              <w:rPr>
+                <w:noProof/>
+                <w:webHidden/>
+              </w:rPr>
+            </w:r>
+            <w:r>
+              <w:rPr>
+                <w:noProof/>
+                <w:webHidden/>
+              </w:rPr>
+              <w:fldChar w:fldCharType="separate"/>
+            </w:r>
+            <w:r>
+              <w:rPr>
+                <w:noProof/>
+                <w:webHidden/>
+              </w:rPr>
+              <w:t>7</w:t>
+            </w:r>
+            <w:r>
+              <w:rPr>
+                <w:noProof/>
+                <w:webHidden/>
+              </w:rPr>
+              <w:fldChar w:fldCharType="end"/>
+            </w:r>
+          </w:hyperlink>
+        </w:p>
+        <w:p>
+          <w:pPr>
+            <w:pStyle w:val="TOC1"/>
+            <w:tabs>
+              <w:tab w:val="right" w:leader="dot" w:pos="9016"/>
+            </w:tabs>
+            <w:rPr>
+              <w:rFonts w:eastAsiaTheme="minorEastAsia"/>
+              <w:noProof/>
+              <w:lang w:eastAsia="en-GB"/>
+            </w:rPr>
+          </w:pPr>
+          <w:hyperlink w:anchor="_Toc2282523" w:history="1">
+            <w:r>
+              <w:rPr>
+                <w:rStyle w:val="Hyperlink"/>
+                <w:noProof/>
+              </w:rPr>
+              <w:t>Resource implications</w:t>
+            </w:r>
+            <w:r>
+              <w:rPr>
+                <w:noProof/>
+                <w:webHidden/>
+              </w:rPr>
+              <w:tab/>
+            </w:r>
+            <w:r>
+              <w:rPr>
+                <w:noProof/>
+                <w:webHidden/>
+              </w:rPr>
+              <w:fldChar w:fldCharType="begin"/>
+            </w:r>
+            <w:r>
+              <w:rPr>
+                <w:noProof/>
+                <w:webHidden/>
+              </w:rPr>
+              <w:instrText xml:space="preserve"> PAGEREF _Toc2282523 \h </w:instrText>
+            </w:r>
+            <w:r>
+              <w:rPr>
+                <w:noProof/>
+                <w:webHidden/>
+              </w:rPr>
+            </w:r>
+            <w:r>
+              <w:rPr>
+                <w:noProof/>
+                <w:webHidden/>
+              </w:rPr>
+              <w:fldChar w:fldCharType="separate"/>
+            </w:r>
+            <w:r>
+              <w:rPr>
+                <w:noProof/>
+                <w:webHidden/>
+              </w:rPr>
+              <w:t>8</w:t>
+            </w:r>
+            <w:r>
+              <w:rPr>
+                <w:noProof/>
+                <w:webHidden/>
+              </w:rPr>
+              <w:fldChar w:fldCharType="end"/>
+            </w:r>
+          </w:hyperlink>
+        </w:p>
+        <w:p>
+          <w:pPr>
+            <w:pStyle w:val="TOC1"/>
+            <w:tabs>
+              <w:tab w:val="right" w:leader="dot" w:pos="9016"/>
+            </w:tabs>
+            <w:rPr>
+              <w:rFonts w:eastAsiaTheme="minorEastAsia"/>
+              <w:noProof/>
+              <w:lang w:eastAsia="en-GB"/>
+            </w:rPr>
+          </w:pPr>
+          <w:hyperlink w:anchor="_Toc2282524" w:history="1">
+            <w:r>
+              <w:rPr>
+                <w:rStyle w:val="Hyperlink"/>
+                <w:noProof/>
+              </w:rPr>
+              <w:t>High level overview of classes that may be required – Criteria 4 25% - 125 words</w:t>
+            </w:r>
+            <w:r>
+              <w:rPr>
+                <w:noProof/>
+                <w:webHidden/>
+              </w:rPr>
+              <w:tab/>
+            </w:r>
+            <w:r>
+              <w:rPr>
+                <w:noProof/>
+                <w:webHidden/>
+              </w:rPr>
+              <w:fldChar w:fldCharType="begin"/>
+            </w:r>
+            <w:r>
+              <w:rPr>
+                <w:noProof/>
+                <w:webHidden/>
+              </w:rPr>
+              <w:instrText xml:space="preserve"> PAGEREF _Toc2282524 \h </w:instrText>
+            </w:r>
+            <w:r>
+              <w:rPr>
+                <w:noProof/>
+                <w:webHidden/>
+              </w:rPr>
+            </w:r>
+            <w:r>
+              <w:rPr>
+                <w:noProof/>
+                <w:webHidden/>
+              </w:rPr>
+              <w:fldChar w:fldCharType="separate"/>
+            </w:r>
+            <w:r>
+              <w:rPr>
+                <w:noProof/>
+                <w:webHidden/>
+              </w:rPr>
+              <w:t>8</w:t>
+            </w:r>
+            <w:r>
+              <w:rPr>
+                <w:noProof/>
+                <w:webHidden/>
+              </w:rPr>
+              <w:fldChar w:fldCharType="end"/>
+            </w:r>
+          </w:hyperlink>
+        </w:p>
+        <w:p>
+          <w:pPr>
+            <w:pStyle w:val="TOC1"/>
+            <w:tabs>
+              <w:tab w:val="right" w:leader="dot" w:pos="9016"/>
+            </w:tabs>
+            <w:rPr>
+              <w:rFonts w:eastAsiaTheme="minorEastAsia"/>
+              <w:noProof/>
+              <w:lang w:eastAsia="en-GB"/>
+            </w:rPr>
+          </w:pPr>
+          <w:hyperlink w:anchor="_Toc2282525" w:history="1">
+            <w:r>
+              <w:rPr>
+                <w:rStyle w:val="Hyperlink"/>
+                <w:noProof/>
+              </w:rPr>
+              <w:t>High level flow diagrams and pseudocode – Criteria 4 25% - 125 words</w:t>
+            </w:r>
+            <w:r>
+              <w:rPr>
+                <w:noProof/>
+                <w:webHidden/>
+              </w:rPr>
+              <w:tab/>
+            </w:r>
+            <w:r>
+              <w:rPr>
+                <w:noProof/>
+                <w:webHidden/>
+              </w:rPr>
+              <w:fldChar w:fldCharType="begin"/>
+            </w:r>
+            <w:r>
+              <w:rPr>
+                <w:noProof/>
+                <w:webHidden/>
+              </w:rPr>
+              <w:instrText xml:space="preserve"> PAGEREF _Toc2282525 \h </w:instrText>
+            </w:r>
+            <w:r>
+              <w:rPr>
+                <w:noProof/>
+                <w:webHidden/>
+              </w:rPr>
+            </w:r>
+            <w:r>
+              <w:rPr>
+                <w:noProof/>
+                <w:webHidden/>
+              </w:rPr>
+              <w:fldChar w:fldCharType="separate"/>
+            </w:r>
+            <w:r>
+              <w:rPr>
+                <w:noProof/>
+                <w:webHidden/>
+              </w:rPr>
+              <w:t>9</w:t>
+            </w:r>
+            <w:r>
+              <w:rPr>
+                <w:noProof/>
+                <w:webHidden/>
+              </w:rPr>
+              <w:fldChar w:fldCharType="end"/>
+            </w:r>
+          </w:hyperlink>
+        </w:p>
+        <w:p>
+          <w:pPr>
+            <w:pStyle w:val="TOC1"/>
+            <w:tabs>
+              <w:tab w:val="right" w:leader="dot" w:pos="9016"/>
+            </w:tabs>
+            <w:rPr>
+              <w:rFonts w:eastAsiaTheme="minorEastAsia"/>
+              <w:noProof/>
+              <w:lang w:eastAsia="en-GB"/>
+            </w:rPr>
+          </w:pPr>
+          <w:hyperlink w:anchor="_Toc2282526" w:history="1">
+            <w:r>
+              <w:rPr>
+                <w:rStyle w:val="Hyperlink"/>
+                <w:noProof/>
+              </w:rPr>
+              <w:t>Appendices</w:t>
+            </w:r>
+            <w:r>
+              <w:rPr>
+                <w:noProof/>
+                <w:webHidden/>
+              </w:rPr>
+              <w:tab/>
+            </w:r>
+            <w:r>
+              <w:rPr>
+                <w:noProof/>
+                <w:webHidden/>
+              </w:rPr>
+              <w:fldChar w:fldCharType="begin"/>
+            </w:r>
+            <w:r>
+              <w:rPr>
+                <w:noProof/>
+                <w:webHidden/>
+              </w:rPr>
+              <w:instrText xml:space="preserve"> PAGEREF _Toc2282526 \h </w:instrText>
+            </w:r>
+            <w:r>
+              <w:rPr>
+                <w:noProof/>
+                <w:webHidden/>
+              </w:rPr>
+            </w:r>
+            <w:r>
+              <w:rPr>
+                <w:noProof/>
+                <w:webHidden/>
+              </w:rPr>
+              <w:fldChar w:fldCharType="separate"/>
+            </w:r>
+            <w:r>
+              <w:rPr>
+                <w:noProof/>
+                <w:webHidden/>
+              </w:rPr>
+              <w:t>A</w:t>
             </w:r>
             <w:r>
               <w:rPr>
@@ -1230,13 +1860,13 @@
               <w:lang w:eastAsia="en-GB"/>
             </w:rPr>
           </w:pPr>
-          <w:hyperlink w:anchor="_Toc2251384" w:history="1">
+          <w:hyperlink w:anchor="_Toc2282527" w:history="1">
             <w:r>
               <w:rPr>
                 <w:rStyle w:val="Hyperlink"/>
                 <w:noProof/>
               </w:rPr>
-              <w:t>Erosion</w:t>
+              <w:t>Reference List – part of 2, a portion of 20%</w:t>
             </w:r>
             <w:r>
               <w:rPr>
@@ -1257,7 +1887,7 @@
                 <w:noProof/>
                 <w:webHidden/>
               </w:rPr>
-              <w:instrText xml:space="preserve"> PAGEREF _Toc2251384 \h </w:instrText>
+              <w:instrText xml:space="preserve"> PAGEREF _Toc2282527 \h </w:instrText>
             </w:r>
             <w:r>
               <w:rPr>
@@ -1277,7 +1907,7 @@
                 <w:noProof/>
                 <w:webHidden/>
               </w:rPr>
-              <w:t>5</w:t>
+              <w:t>A</w:t>
             </w:r>
             <w:r>
               <w:rPr>
@@ -1300,13 +1930,13 @@
               <w:lang w:eastAsia="en-GB"/>
             </w:rPr>
           </w:pPr>
-          <w:hyperlink w:anchor="_Toc2251385" w:history="1">
+          <w:hyperlink w:anchor="_Toc2282528" w:history="1">
             <w:r>
               <w:rPr>
                 <w:rStyle w:val="Hyperlink"/>
                 <w:noProof/>
               </w:rPr>
-              <w:t>Voronoi Diagrams – 120 words</w:t>
+              <w:t>Reading List</w:t>
             </w:r>
             <w:r>
               <w:rPr>
@@ -1327,497 +1957,7 @@
                 <w:noProof/>
                 <w:webHidden/>
               </w:rPr>
-              <w:instrText xml:space="preserve"> PAGEREF _Toc2251385 \h </w:instrText>
-            </w:r>
-            <w:r>
-              <w:rPr>
-                <w:noProof/>
-                <w:webHidden/>
-              </w:rPr>
-            </w:r>
-            <w:r>
-              <w:rPr>
-                <w:noProof/>
-                <w:webHidden/>
-              </w:rPr>
-              <w:fldChar w:fldCharType="separate"/>
-            </w:r>
-            <w:r>
-              <w:rPr>
-                <w:noProof/>
-                <w:webHidden/>
-              </w:rPr>
-              <w:t>5</w:t>
-            </w:r>
-            <w:r>
-              <w:rPr>
-                <w:noProof/>
-                <w:webHidden/>
-              </w:rPr>
-              <w:fldChar w:fldCharType="end"/>
-            </w:r>
-          </w:hyperlink>
-        </w:p>
-        <w:p>
-          <w:pPr>
-            <w:pStyle w:val="TOC1"/>
-            <w:tabs>
-              <w:tab w:val="right" w:leader="dot" w:pos="9016"/>
-            </w:tabs>
-            <w:rPr>
-              <w:rFonts w:eastAsiaTheme="minorEastAsia"/>
-              <w:noProof/>
-              <w:lang w:eastAsia="en-GB"/>
-            </w:rPr>
-          </w:pPr>
-          <w:hyperlink w:anchor="_Toc2251386" w:history="1">
-            <w:r>
-              <w:rPr>
-                <w:rStyle w:val="Hyperlink"/>
-                <w:noProof/>
-              </w:rPr>
-              <w:t>Discussion of tools and technologies – Criteria 4 25% - 250 words</w:t>
-            </w:r>
-            <w:r>
-              <w:rPr>
-                <w:noProof/>
-                <w:webHidden/>
-              </w:rPr>
-              <w:tab/>
-            </w:r>
-            <w:r>
-              <w:rPr>
-                <w:noProof/>
-                <w:webHidden/>
-              </w:rPr>
-              <w:fldChar w:fldCharType="begin"/>
-            </w:r>
-            <w:r>
-              <w:rPr>
-                <w:noProof/>
-                <w:webHidden/>
-              </w:rPr>
-              <w:instrText xml:space="preserve"> PAGEREF _Toc2251386 \h </w:instrText>
-            </w:r>
-            <w:r>
-              <w:rPr>
-                <w:noProof/>
-                <w:webHidden/>
-              </w:rPr>
-            </w:r>
-            <w:r>
-              <w:rPr>
-                <w:noProof/>
-                <w:webHidden/>
-              </w:rPr>
-              <w:fldChar w:fldCharType="separate"/>
-            </w:r>
-            <w:r>
-              <w:rPr>
-                <w:noProof/>
-                <w:webHidden/>
-              </w:rPr>
-              <w:t>6</w:t>
-            </w:r>
-            <w:r>
-              <w:rPr>
-                <w:noProof/>
-                <w:webHidden/>
-              </w:rPr>
-              <w:fldChar w:fldCharType="end"/>
-            </w:r>
-          </w:hyperlink>
-        </w:p>
-        <w:p>
-          <w:pPr>
-            <w:pStyle w:val="TOC1"/>
-            <w:tabs>
-              <w:tab w:val="right" w:leader="dot" w:pos="9016"/>
-            </w:tabs>
-            <w:rPr>
-              <w:rFonts w:eastAsiaTheme="minorEastAsia"/>
-              <w:noProof/>
-              <w:lang w:eastAsia="en-GB"/>
-            </w:rPr>
-          </w:pPr>
-          <w:hyperlink w:anchor="_Toc2251387" w:history="1">
-            <w:r>
-              <w:rPr>
-                <w:rStyle w:val="Hyperlink"/>
-                <w:noProof/>
-              </w:rPr>
-              <w:t>Discussion of software dev methodology – Criteria 5 25% - 375 words</w:t>
-            </w:r>
-            <w:r>
-              <w:rPr>
-                <w:noProof/>
-                <w:webHidden/>
-              </w:rPr>
-              <w:tab/>
-            </w:r>
-            <w:r>
-              <w:rPr>
-                <w:noProof/>
-                <w:webHidden/>
-              </w:rPr>
-              <w:fldChar w:fldCharType="begin"/>
-            </w:r>
-            <w:r>
-              <w:rPr>
-                <w:noProof/>
-                <w:webHidden/>
-              </w:rPr>
-              <w:instrText xml:space="preserve"> PAGEREF _Toc2251387 \h </w:instrText>
-            </w:r>
-            <w:r>
-              <w:rPr>
-                <w:noProof/>
-                <w:webHidden/>
-              </w:rPr>
-            </w:r>
-            <w:r>
-              <w:rPr>
-                <w:noProof/>
-                <w:webHidden/>
-              </w:rPr>
-              <w:fldChar w:fldCharType="separate"/>
-            </w:r>
-            <w:r>
-              <w:rPr>
-                <w:noProof/>
-                <w:webHidden/>
-              </w:rPr>
-              <w:t>7</w:t>
-            </w:r>
-            <w:r>
-              <w:rPr>
-                <w:noProof/>
-                <w:webHidden/>
-              </w:rPr>
-              <w:fldChar w:fldCharType="end"/>
-            </w:r>
-          </w:hyperlink>
-        </w:p>
-        <w:p>
-          <w:pPr>
-            <w:pStyle w:val="TOC1"/>
-            <w:tabs>
-              <w:tab w:val="right" w:leader="dot" w:pos="9016"/>
-            </w:tabs>
-            <w:rPr>
-              <w:rFonts w:eastAsiaTheme="minorEastAsia"/>
-              <w:noProof/>
-              <w:lang w:eastAsia="en-GB"/>
-            </w:rPr>
-          </w:pPr>
-          <w:hyperlink w:anchor="_Toc2251388" w:history="1">
-            <w:r>
-              <w:rPr>
-                <w:rStyle w:val="Hyperlink"/>
-                <w:noProof/>
-              </w:rPr>
-              <w:t>Discussion of project management tools and metrics – Criteria 5 25% - 375 words</w:t>
-            </w:r>
-            <w:r>
-              <w:rPr>
-                <w:noProof/>
-                <w:webHidden/>
-              </w:rPr>
-              <w:tab/>
-            </w:r>
-            <w:r>
-              <w:rPr>
-                <w:noProof/>
-                <w:webHidden/>
-              </w:rPr>
-              <w:fldChar w:fldCharType="begin"/>
-            </w:r>
-            <w:r>
-              <w:rPr>
-                <w:noProof/>
-                <w:webHidden/>
-              </w:rPr>
-              <w:instrText xml:space="preserve"> PAGEREF _Toc2251388 \h </w:instrText>
-            </w:r>
-            <w:r>
-              <w:rPr>
-                <w:noProof/>
-                <w:webHidden/>
-              </w:rPr>
-            </w:r>
-            <w:r>
-              <w:rPr>
-                <w:noProof/>
-                <w:webHidden/>
-              </w:rPr>
-              <w:fldChar w:fldCharType="separate"/>
-            </w:r>
-            <w:r>
-              <w:rPr>
-                <w:noProof/>
-                <w:webHidden/>
-              </w:rPr>
-              <w:t>7</w:t>
-            </w:r>
-            <w:r>
-              <w:rPr>
-                <w:noProof/>
-                <w:webHidden/>
-              </w:rPr>
-              <w:fldChar w:fldCharType="end"/>
-            </w:r>
-          </w:hyperlink>
-        </w:p>
-        <w:p>
-          <w:pPr>
-            <w:pStyle w:val="TOC1"/>
-            <w:tabs>
-              <w:tab w:val="right" w:leader="dot" w:pos="9016"/>
-            </w:tabs>
-            <w:rPr>
-              <w:rFonts w:eastAsiaTheme="minorEastAsia"/>
-              <w:noProof/>
-              <w:lang w:eastAsia="en-GB"/>
-            </w:rPr>
-          </w:pPr>
-          <w:hyperlink w:anchor="_Toc2251389" w:history="1">
-            <w:r>
-              <w:rPr>
-                <w:rStyle w:val="Hyperlink"/>
-                <w:noProof/>
-              </w:rPr>
-              <w:t>Resource implications</w:t>
-            </w:r>
-            <w:r>
-              <w:rPr>
-                <w:noProof/>
-                <w:webHidden/>
-              </w:rPr>
-              <w:tab/>
-            </w:r>
-            <w:r>
-              <w:rPr>
-                <w:noProof/>
-                <w:webHidden/>
-              </w:rPr>
-              <w:fldChar w:fldCharType="begin"/>
-            </w:r>
-            <w:r>
-              <w:rPr>
-                <w:noProof/>
-                <w:webHidden/>
-              </w:rPr>
-              <w:instrText xml:space="preserve"> PAGEREF _Toc2251389 \h </w:instrText>
-            </w:r>
-            <w:r>
-              <w:rPr>
-                <w:noProof/>
-                <w:webHidden/>
-              </w:rPr>
-            </w:r>
-            <w:r>
-              <w:rPr>
-                <w:noProof/>
-                <w:webHidden/>
-              </w:rPr>
-              <w:fldChar w:fldCharType="separate"/>
-            </w:r>
-            <w:r>
-              <w:rPr>
-                <w:noProof/>
-                <w:webHidden/>
-              </w:rPr>
-              <w:t>8</w:t>
-            </w:r>
-            <w:r>
-              <w:rPr>
-                <w:noProof/>
-                <w:webHidden/>
-              </w:rPr>
-              <w:fldChar w:fldCharType="end"/>
-            </w:r>
-          </w:hyperlink>
-        </w:p>
-        <w:p>
-          <w:pPr>
-            <w:pStyle w:val="TOC1"/>
-            <w:tabs>
-              <w:tab w:val="right" w:leader="dot" w:pos="9016"/>
-            </w:tabs>
-            <w:rPr>
-              <w:rFonts w:eastAsiaTheme="minorEastAsia"/>
-              <w:noProof/>
-              <w:lang w:eastAsia="en-GB"/>
-            </w:rPr>
-          </w:pPr>
-          <w:hyperlink w:anchor="_Toc2251390" w:history="1">
-            <w:r>
-              <w:rPr>
-                <w:rStyle w:val="Hyperlink"/>
-                <w:noProof/>
-              </w:rPr>
-              <w:t>High level overview of classes that may be required – Criteria 4 25% - 125 words</w:t>
-            </w:r>
-            <w:r>
-              <w:rPr>
-                <w:noProof/>
-                <w:webHidden/>
-              </w:rPr>
-              <w:tab/>
-            </w:r>
-            <w:r>
-              <w:rPr>
-                <w:noProof/>
-                <w:webHidden/>
-              </w:rPr>
-              <w:fldChar w:fldCharType="begin"/>
-            </w:r>
-            <w:r>
-              <w:rPr>
-                <w:noProof/>
-                <w:webHidden/>
-              </w:rPr>
-              <w:instrText xml:space="preserve"> PAGEREF _Toc2251390 \h </w:instrText>
-            </w:r>
-            <w:r>
-              <w:rPr>
-                <w:noProof/>
-                <w:webHidden/>
-              </w:rPr>
-            </w:r>
-            <w:r>
-              <w:rPr>
-                <w:noProof/>
-                <w:webHidden/>
-              </w:rPr>
-              <w:fldChar w:fldCharType="separate"/>
-            </w:r>
-            <w:r>
-              <w:rPr>
-                <w:noProof/>
-                <w:webHidden/>
-              </w:rPr>
-              <w:t>8</w:t>
-            </w:r>
-            <w:r>
-              <w:rPr>
-                <w:noProof/>
-                <w:webHidden/>
-              </w:rPr>
-              <w:fldChar w:fldCharType="end"/>
-            </w:r>
-          </w:hyperlink>
-        </w:p>
-        <w:p>
-          <w:pPr>
-            <w:pStyle w:val="TOC1"/>
-            <w:tabs>
-              <w:tab w:val="right" w:leader="dot" w:pos="9016"/>
-            </w:tabs>
-            <w:rPr>
-              <w:rFonts w:eastAsiaTheme="minorEastAsia"/>
-              <w:noProof/>
-              <w:lang w:eastAsia="en-GB"/>
-            </w:rPr>
-          </w:pPr>
-          <w:hyperlink w:anchor="_Toc2251391" w:history="1">
-            <w:r>
-              <w:rPr>
-                <w:rStyle w:val="Hyperlink"/>
-                <w:noProof/>
-              </w:rPr>
-              <w:t>High level flow diagrams and pseudocode – Criteria 4 25% - 125 words</w:t>
-            </w:r>
-            <w:r>
-              <w:rPr>
-                <w:noProof/>
-                <w:webHidden/>
-              </w:rPr>
-              <w:tab/>
-            </w:r>
-            <w:r>
-              <w:rPr>
-                <w:noProof/>
-                <w:webHidden/>
-              </w:rPr>
-              <w:fldChar w:fldCharType="begin"/>
-            </w:r>
-            <w:r>
-              <w:rPr>
-                <w:noProof/>
-                <w:webHidden/>
-              </w:rPr>
-              <w:instrText xml:space="preserve"> PAGEREF _Toc2251391 \h </w:instrText>
-            </w:r>
-            <w:r>
-              <w:rPr>
-                <w:noProof/>
-                <w:webHidden/>
-              </w:rPr>
-            </w:r>
-            <w:r>
-              <w:rPr>
-                <w:noProof/>
-                <w:webHidden/>
-              </w:rPr>
-              <w:fldChar w:fldCharType="separate"/>
-            </w:r>
-            <w:r>
-              <w:rPr>
-                <w:noProof/>
-                <w:webHidden/>
-              </w:rPr>
-              <w:t>8</w:t>
-            </w:r>
-            <w:r>
-              <w:rPr>
-                <w:noProof/>
-                <w:webHidden/>
-              </w:rPr>
-              <w:fldChar w:fldCharType="end"/>
-            </w:r>
-          </w:hyperlink>
-        </w:p>
-        <w:p>
-          <w:pPr>
-            <w:pStyle w:val="TOC1"/>
-            <w:tabs>
-              <w:tab w:val="right" w:leader="dot" w:pos="9016"/>
-            </w:tabs>
-            <w:rPr>
-              <w:rFonts w:eastAsiaTheme="minorEastAsia"/>
-              <w:noProof/>
-              <w:lang w:eastAsia="en-GB"/>
-            </w:rPr>
-          </w:pPr>
-          <w:hyperlink w:anchor="_Toc2251392" w:history="1">
-            <w:r>
-              <w:rPr>
-                <w:rStyle w:val="Hyperlink"/>
-                <w:noProof/>
-              </w:rPr>
-              <w:t>Appendices</w:t>
-            </w:r>
-            <w:r>
-              <w:rPr>
-                <w:noProof/>
-                <w:webHidden/>
-              </w:rPr>
-              <w:tab/>
-            </w:r>
-            <w:r>
-              <w:rPr>
-                <w:noProof/>
-                <w:webHidden/>
-              </w:rPr>
-              <w:fldChar w:fldCharType="begin"/>
-            </w:r>
-            <w:r>
-              <w:rPr>
-                <w:noProof/>
-                <w:webHidden/>
-              </w:rPr>
-              <w:instrText xml:space="preserve"> PAGEREF _Toc2251392 \h </w:instrText>
+              <w:instrText xml:space="preserve"> PAGEREF _Toc2282528 \h </w:instrText>
             </w:r>
             <w:r>
               <w:rPr>
@@ -1860,13 +2000,13 @@
               <w:lang w:eastAsia="en-GB"/>
             </w:rPr>
           </w:pPr>
-          <w:hyperlink w:anchor="_Toc2251393" w:history="1">
+          <w:hyperlink w:anchor="_Toc2282529" w:history="1">
             <w:r>
               <w:rPr>
                 <w:rStyle w:val="Hyperlink"/>
                 <w:noProof/>
               </w:rPr>
-              <w:t>Reference List – part of 2, a portion of 20%</w:t>
+              <w:t>Literature review – part of 2, a portion of 20%</w:t>
             </w:r>
             <w:r>
               <w:rPr>
@@ -1887,7 +2027,7 @@
                 <w:noProof/>
                 <w:webHidden/>
               </w:rPr>
-              <w:instrText xml:space="preserve"> PAGEREF _Toc2251393 \h </w:instrText>
+              <w:instrText xml:space="preserve"> PAGEREF _Toc2282529 \h </w:instrText>
             </w:r>
             <w:r>
               <w:rPr>
@@ -1930,13 +2070,13 @@
               <w:lang w:eastAsia="en-GB"/>
             </w:rPr>
           </w:pPr>
-          <w:hyperlink w:anchor="_Toc2251394" w:history="1">
+          <w:hyperlink w:anchor="_Toc2282530" w:history="1">
             <w:r>
               <w:rPr>
                 <w:rStyle w:val="Hyperlink"/>
                 <w:noProof/>
               </w:rPr>
-              <w:t>Reading List</w:t>
+              <w:t>Discussion of tools and tech</w:t>
             </w:r>
             <w:r>
               <w:rPr>
@@ -1957,7 +2097,7 @@
                 <w:noProof/>
                 <w:webHidden/>
               </w:rPr>
-              <w:instrText xml:space="preserve"> PAGEREF _Toc2251394 \h </w:instrText>
+              <w:instrText xml:space="preserve"> PAGEREF _Toc2282530 \h </w:instrText>
             </w:r>
             <w:r>
               <w:rPr>
@@ -1977,7 +2117,77 @@
                 <w:noProof/>
                 <w:webHidden/>
               </w:rPr>
-              <w:t>A</w:t>
+              <w:t>E</w:t>
+            </w:r>
+            <w:r>
+              <w:rPr>
+                <w:noProof/>
+                <w:webHidden/>
+              </w:rPr>
+              <w:fldChar w:fldCharType="end"/>
+            </w:r>
+          </w:hyperlink>
+        </w:p>
+        <w:p>
+          <w:pPr>
+            <w:pStyle w:val="TOC3"/>
+            <w:tabs>
+              <w:tab w:val="right" w:leader="dot" w:pos="9016"/>
+            </w:tabs>
+            <w:rPr>
+              <w:rFonts w:eastAsiaTheme="minorEastAsia"/>
+              <w:noProof/>
+              <w:lang w:eastAsia="en-GB"/>
+            </w:rPr>
+          </w:pPr>
+          <w:hyperlink w:anchor="_Toc2282531" w:history="1">
+            <w:r>
+              <w:rPr>
+                <w:rStyle w:val="Hyperlink"/>
+                <w:noProof/>
+              </w:rPr>
+              <w:t>Fortunes Algorithm pseudo code</w:t>
+            </w:r>
+            <w:r>
+              <w:rPr>
+                <w:noProof/>
+                <w:webHidden/>
+              </w:rPr>
+              <w:tab/>
+            </w:r>
+            <w:r>
+              <w:rPr>
+                <w:noProof/>
+                <w:webHidden/>
+              </w:rPr>
+              <w:fldChar w:fldCharType="begin"/>
+            </w:r>
+            <w:r>
+              <w:rPr>
+                <w:noProof/>
+                <w:webHidden/>
+              </w:rPr>
+              <w:instrText xml:space="preserve"> PAGEREF _Toc2282531 \h </w:instrText>
+            </w:r>
+            <w:r>
+              <w:rPr>
+                <w:noProof/>
+                <w:webHidden/>
+              </w:rPr>
+            </w:r>
+            <w:r>
+              <w:rPr>
+                <w:noProof/>
+                <w:webHidden/>
+              </w:rPr>
+              <w:fldChar w:fldCharType="separate"/>
+            </w:r>
+            <w:r>
+              <w:rPr>
+                <w:noProof/>
+                <w:webHidden/>
+              </w:rPr>
+              <w:t>F</w:t>
             </w:r>
             <w:r>
               <w:rPr>
@@ -2000,13 +2210,13 @@
               <w:lang w:eastAsia="en-GB"/>
             </w:rPr>
           </w:pPr>
-          <w:hyperlink w:anchor="_Toc2251395" w:history="1">
+          <w:hyperlink w:anchor="_Toc2282532" w:history="1">
             <w:r>
               <w:rPr>
                 <w:rStyle w:val="Hyperlink"/>
                 <w:noProof/>
               </w:rPr>
-              <w:t>Literature review – part of 2, a portion of 20%</w:t>
+              <w:t>Discussion of software Dev methodology</w:t>
             </w:r>
             <w:r>
               <w:rPr>
@@ -2027,7 +2237,7 @@
                 <w:noProof/>
                 <w:webHidden/>
               </w:rPr>
-              <w:instrText xml:space="preserve"> PAGEREF _Toc2251395 \h </w:instrText>
+              <w:instrText xml:space="preserve"> PAGEREF _Toc2282532 \h </w:instrText>
             </w:r>
             <w:r>
               <w:rPr>
@@ -2047,7 +2257,7 @@
                 <w:noProof/>
                 <w:webHidden/>
               </w:rPr>
-              <w:t>A</w:t>
+              <w:t>G</w:t>
             </w:r>
             <w:r>
               <w:rPr>
@@ -2070,13 +2280,13 @@
               <w:lang w:eastAsia="en-GB"/>
             </w:rPr>
           </w:pPr>
-          <w:hyperlink w:anchor="_Toc2251396" w:history="1">
+          <w:hyperlink w:anchor="_Toc2282533" w:history="1">
             <w:r>
               <w:rPr>
                 <w:rStyle w:val="Hyperlink"/>
                 <w:noProof/>
               </w:rPr>
-              <w:t>Discussion of tools and tech</w:t>
+              <w:t>Gantt Charts</w:t>
             </w:r>
             <w:r>
               <w:rPr>
@@ -2097,7 +2307,7 @@
                 <w:noProof/>
                 <w:webHidden/>
               </w:rPr>
-              <w:instrText xml:space="preserve"> PAGEREF _Toc2251396 \h </w:instrText>
+              <w:instrText xml:space="preserve"> PAGEREF _Toc2282533 \h </w:instrText>
             </w:r>
             <w:r>
               <w:rPr>
@@ -2117,7 +2327,7 @@
                 <w:noProof/>
                 <w:webHidden/>
               </w:rPr>
-              <w:t>E</w:t>
+              <w:t>I</w:t>
             </w:r>
             <w:r>
               <w:rPr>
@@ -2140,13 +2350,13 @@
               <w:lang w:eastAsia="en-GB"/>
             </w:rPr>
           </w:pPr>
-          <w:hyperlink w:anchor="_Toc2251397" w:history="1">
+          <w:hyperlink w:anchor="_Toc2282534" w:history="1">
             <w:r>
               <w:rPr>
                 <w:rStyle w:val="Hyperlink"/>
                 <w:noProof/>
               </w:rPr>
-              <w:t>Fortunes Algorithm pseudo code</w:t>
+              <w:t>Estimated duration assuming only small issues occur</w:t>
             </w:r>
             <w:r>
               <w:rPr>
@@ -2167,7 +2377,7 @@
                 <w:noProof/>
                 <w:webHidden/>
               </w:rPr>
-              <w:instrText xml:space="preserve"> PAGEREF _Toc2251397 \h </w:instrText>
+              <w:instrText xml:space="preserve"> PAGEREF _Toc2282534 \h </w:instrText>
             </w:r>
             <w:r>
               <w:rPr>
@@ -2187,7 +2397,77 @@
                 <w:noProof/>
                 <w:webHidden/>
               </w:rPr>
-              <w:t>F</w:t>
+              <w:t>I</w:t>
+            </w:r>
+            <w:r>
+              <w:rPr>
+                <w:noProof/>
+                <w:webHidden/>
+              </w:rPr>
+              <w:fldChar w:fldCharType="end"/>
+            </w:r>
+          </w:hyperlink>
+        </w:p>
+        <w:p>
+          <w:pPr>
+            <w:pStyle w:val="TOC3"/>
+            <w:tabs>
+              <w:tab w:val="right" w:leader="dot" w:pos="9016"/>
+            </w:tabs>
+            <w:rPr>
+              <w:rFonts w:eastAsiaTheme="minorEastAsia"/>
+              <w:noProof/>
+              <w:lang w:eastAsia="en-GB"/>
+            </w:rPr>
+          </w:pPr>
+          <w:hyperlink w:anchor="_Toc2282535" w:history="1">
+            <w:r>
+              <w:rPr>
+                <w:rStyle w:val="Hyperlink"/>
+                <w:noProof/>
+              </w:rPr>
+              <w:t>Estimated duration doubled to allow for larger issues</w:t>
+            </w:r>
+            <w:r>
+              <w:rPr>
+                <w:noProof/>
+                <w:webHidden/>
+              </w:rPr>
+              <w:tab/>
+            </w:r>
+            <w:r>
+              <w:rPr>
+                <w:noProof/>
+                <w:webHidden/>
+              </w:rPr>
+              <w:fldChar w:fldCharType="begin"/>
+            </w:r>
+            <w:r>
+              <w:rPr>
+                <w:noProof/>
+                <w:webHidden/>
+              </w:rPr>
+              <w:instrText xml:space="preserve"> PAGEREF _Toc2282535 \h </w:instrText>
+            </w:r>
+            <w:r>
+              <w:rPr>
+                <w:noProof/>
+                <w:webHidden/>
+              </w:rPr>
+            </w:r>
+            <w:r>
+              <w:rPr>
+                <w:noProof/>
+                <w:webHidden/>
+              </w:rPr>
+              <w:fldChar w:fldCharType="separate"/>
+            </w:r>
+            <w:r>
+              <w:rPr>
+                <w:noProof/>
+                <w:webHidden/>
+              </w:rPr>
+              <w:t>I</w:t>
             </w:r>
             <w:r>
               <w:rPr>
@@ -2210,13 +2490,13 @@
               <w:lang w:eastAsia="en-GB"/>
             </w:rPr>
           </w:pPr>
-          <w:hyperlink w:anchor="_Toc2251398" w:history="1">
+          <w:hyperlink w:anchor="_Toc2282536" w:history="1">
             <w:r>
               <w:rPr>
                 <w:rStyle w:val="Hyperlink"/>
                 <w:noProof/>
               </w:rPr>
-              <w:t>Discussion of software Dev methodology</w:t>
+              <w:t>Work Log</w:t>
             </w:r>
             <w:r>
               <w:rPr>
@@ -2237,7 +2517,7 @@
                 <w:noProof/>
                 <w:webHidden/>
               </w:rPr>
-              <w:instrText xml:space="preserve"> PAGEREF _Toc2251398 \h </w:instrText>
+              <w:instrText xml:space="preserve"> PAGEREF _Toc2282536 \h </w:instrText>
             </w:r>
             <w:r>
               <w:rPr>
@@ -2257,77 +2537,7 @@
                 <w:noProof/>
                 <w:webHidden/>
               </w:rPr>
-              <w:t>G</w:t>
-            </w:r>
-            <w:r>
-              <w:rPr>
-                <w:noProof/>
-                <w:webHidden/>
-              </w:rPr>
-              <w:fldChar w:fldCharType="end"/>
-            </w:r>
-          </w:hyperlink>
-        </w:p>
-        <w:p>
-          <w:pPr>
-            <w:pStyle w:val="TOC2"/>
-            <w:tabs>
-              <w:tab w:val="right" w:leader="dot" w:pos="9016"/>
-            </w:tabs>
-            <w:rPr>
-              <w:rFonts w:eastAsiaTheme="minorEastAsia"/>
-              <w:noProof/>
-              <w:lang w:eastAsia="en-GB"/>
-            </w:rPr>
-          </w:pPr>
-          <w:hyperlink w:anchor="_Toc2251399" w:history="1">
-            <w:r>
-              <w:rPr>
-                <w:rStyle w:val="Hyperlink"/>
-                <w:noProof/>
-              </w:rPr>
-              <w:t>Work Log</w:t>
-            </w:r>
-            <w:r>
-              <w:rPr>
-                <w:noProof/>
-                <w:webHidden/>
-              </w:rPr>
-              <w:tab/>
-            </w:r>
-            <w:r>
-              <w:rPr>
-                <w:noProof/>
-                <w:webHidden/>
-              </w:rPr>
-              <w:fldChar w:fldCharType="begin"/>
-            </w:r>
-            <w:r>
-              <w:rPr>
-                <w:noProof/>
-                <w:webHidden/>
-              </w:rPr>
-              <w:instrText xml:space="preserve"> PAGEREF _Toc2251399 \h </w:instrText>
-            </w:r>
-            <w:r>
-              <w:rPr>
-                <w:noProof/>
-                <w:webHidden/>
-              </w:rPr>
-            </w:r>
-            <w:r>
-              <w:rPr>
-                <w:noProof/>
-                <w:webHidden/>
-              </w:rPr>
-              <w:fldChar w:fldCharType="separate"/>
-            </w:r>
-            <w:r>
-              <w:rPr>
-                <w:noProof/>
-                <w:webHidden/>
-              </w:rPr>
-              <w:t>H</w:t>
+              <w:t>J</w:t>
             </w:r>
             <w:r>
               <w:rPr>
@@ -2359,7 +2569,7 @@
       <w:pPr>
         <w:pStyle w:val="personalHeading"/>
       </w:pPr>
-      <w:bookmarkStart w:id="0" w:name="_Toc2251378"/>
+      <w:bookmarkStart w:id="0" w:name="_Toc2282512"/>
       <w:r>
         <w:lastRenderedPageBreak/>
         <w:t xml:space="preserve">1 </w:t>
@@ -2374,16 +2584,50 @@
         <w:pStyle w:val="Basic"/>
       </w:pPr>
       <w:r>
-        <w:t>This project will focus on generating maps designed for world settings to simplify and streamline world creation for table top roleplaying games (rpgs), with a focus on fantasy settings similar to ones used in Dungeons and Dragons (D&amp;D) (</w:t>
-      </w:r>
-      <w:r>
-        <w:rPr>
-          <w:highlight w:val="yellow"/>
-        </w:rPr>
-        <w:t>REFERENCE?</w:t>
-      </w:r>
-      <w:r>
-        <w:t>). These maps will be procedurally generated one at a time and will have unique terrain and biomes with each different map, with stretch goals of implementing resources linked to the environment and generating settlements based on said resources. Each map will be presented similarly to Skyrim’s world map (fig 1) but using a much lower poly style and simplified representation of terrain types, for example foliage would not be included.</w:t>
+        <w:t>This project will focus on generating maps designed for world settings to simplify and streamline world creation for table top roleplaying games (</w:t>
+      </w:r>
+      <w:proofErr w:type="spellStart"/>
+      <w:r>
+        <w:t>rpgs</w:t>
+      </w:r>
+      <w:proofErr w:type="spellEnd"/>
+      <w:r>
+        <w:t>), with a focus on fantasy settings similar to ones used in Dungeons and Dragons (D&amp;D)</w:t>
+      </w:r>
+      <w:sdt>
+        <w:sdtPr>
+          <w:id w:val="707984949"/>
+          <w:citation/>
+        </w:sdtPr>
+        <w:sdtContent>
+          <w:r>
+            <w:fldChar w:fldCharType="begin"/>
+          </w:r>
+          <w:r>
+            <w:instrText xml:space="preserve"> CITATION Wiz14 \l 2057 </w:instrText>
+          </w:r>
+          <w:r>
+            <w:fldChar w:fldCharType="separate"/>
+          </w:r>
+          <w:r>
+            <w:rPr>
+              <w:noProof/>
+            </w:rPr>
+            <w:t xml:space="preserve"> </w:t>
+          </w:r>
+          <w:r>
+            <w:rPr>
+              <w:noProof/>
+            </w:rPr>
+            <w:t>(coast, 2014)</w:t>
+          </w:r>
+          <w:r>
+            <w:fldChar w:fldCharType="end"/>
+          </w:r>
+        </w:sdtContent>
+      </w:sdt>
+      <w:r>
+        <w:t>. These maps will be procedurally generated one at a time and will have unique terrain and biomes with each different map, with stretch goals of implementing resources linked to the environment and generating settlements based on said resources. Each map will be presented similarly to Skyrim’s world map (fig 1) but using a much lower poly style and simplified representation of terrain types, for example foliage would not be included.</w:t>
       </w:r>
     </w:p>
     <w:p>
@@ -2430,21 +2674,37 @@
       <w:pPr>
         <w:pStyle w:val="personalHeading"/>
       </w:pPr>
-      <w:bookmarkStart w:id="1" w:name="_Toc2251379"/>
+      <w:bookmarkStart w:id="1" w:name="_Toc2282513"/>
       <w:r>
         <w:t>Overall Aims</w:t>
       </w:r>
+      <w:bookmarkEnd w:id="1"/>
       <w:r>
         <w:t xml:space="preserve"> </w:t>
       </w:r>
-      <w:bookmarkEnd w:id="1"/>
-    </w:p>
-    <w:p>
-      <w:pPr>
-        <w:pStyle w:val="Basic"/>
-      </w:pPr>
-      <w:r>
-        <w:t>The core aims of this project are to gain a deeper understanding of procedural techniques due to it being a complex and interesting field, produce a tool that simplified world creation for fantasy tabletop rpgs which will generate a world map which will contain biomes and continents with tools that will assist in managing the world</w:t>
+    </w:p>
+    <w:p>
+      <w:pPr>
+        <w:pStyle w:val="Basic"/>
+      </w:pPr>
+      <w:r>
+        <w:t xml:space="preserve">The core aims of this project are to gain a deeper understanding of procedural techniques due to it being a complex and interesting field, produce a tool that simplified world creation for fantasy </w:t>
+      </w:r>
+      <w:proofErr w:type="spellStart"/>
+      <w:r>
+        <w:t>tabletop</w:t>
+      </w:r>
+      <w:proofErr w:type="spellEnd"/>
+      <w:r>
+        <w:t xml:space="preserve"> </w:t>
+      </w:r>
+      <w:proofErr w:type="spellStart"/>
+      <w:r>
+        <w:t>rpgs</w:t>
+      </w:r>
+      <w:proofErr w:type="spellEnd"/>
+      <w:r>
+        <w:t xml:space="preserve"> which will generate a world map which will contain biomes and continents with tools that will assist in managing the world</w:t>
       </w:r>
       <w:r>
         <w:t>. This will</w:t>
@@ -2478,14 +2738,14 @@
       <w:pPr>
         <w:pStyle w:val="personalHeading"/>
       </w:pPr>
-      <w:bookmarkStart w:id="2" w:name="_Toc2251380"/>
+      <w:bookmarkStart w:id="2" w:name="_Toc2282514"/>
       <w:r>
         <w:t>Objectives</w:t>
       </w:r>
+      <w:bookmarkEnd w:id="2"/>
       <w:r>
         <w:t xml:space="preserve"> </w:t>
       </w:r>
-      <w:bookmarkEnd w:id="2"/>
     </w:p>
     <w:p>
       <w:pPr>
@@ -2650,6 +2910,9 @@
         <w:t>Add a “party”/</w:t>
       </w:r>
       <w:r>
+        <w:t xml:space="preserve"> </w:t>
+      </w:r>
+      <w:r>
         <w:t>“</w:t>
       </w:r>
       <w:r>
@@ -2690,14 +2953,22 @@
         </w:numPr>
       </w:pPr>
       <w:r>
-        <w:t>Define crossings for bodies of water. Eg add bridges or a boat?</w:t>
+        <w:t xml:space="preserve">Define crossings for bodies of water. </w:t>
+      </w:r>
+      <w:proofErr w:type="spellStart"/>
+      <w:r>
+        <w:t>Eg</w:t>
+      </w:r>
+      <w:proofErr w:type="spellEnd"/>
+      <w:r>
+        <w:t xml:space="preserve"> add bridges or a boat?</w:t>
       </w:r>
     </w:p>
     <w:p>
       <w:pPr>
         <w:pStyle w:val="personalHeading"/>
       </w:pPr>
-      <w:bookmarkStart w:id="3" w:name="_Toc2251381"/>
+      <w:bookmarkStart w:id="3" w:name="_Toc2282515"/>
       <w:r>
         <w:t xml:space="preserve">2 </w:t>
       </w:r>
@@ -2866,7 +3137,7 @@
       <w:pPr>
         <w:pStyle w:val="personalHeading2"/>
       </w:pPr>
-      <w:bookmarkStart w:id="4" w:name="_Toc2251383"/>
+      <w:bookmarkStart w:id="4" w:name="_Toc2282516"/>
       <w:r>
         <w:t>4 Discussion of potential solutions - Algorithms/approaches – Criteria 4 25% - 250 words</w:t>
       </w:r>
@@ -2962,7 +3233,7 @@
       <w:pPr>
         <w:pStyle w:val="personalHeading3"/>
       </w:pPr>
-      <w:bookmarkStart w:id="5" w:name="_Toc2251384"/>
+      <w:bookmarkStart w:id="5" w:name="_Toc2282517"/>
       <w:r>
         <w:t>Erosion</w:t>
       </w:r>
@@ -3017,25 +3288,115 @@
         <w:t xml:space="preserve"> in</w:t>
       </w:r>
       <w:r>
-        <w:t xml:space="preserve"> appearance. Although this comes at quite the performance cost as the erosion algorithms are quite computationally complex and they need to be run at least 50 to 100 times to really get a suitable appearance based on the paper by </w:t>
-      </w:r>
-      <w:r>
-        <w:rPr>
-          <w:color w:val="FF0000"/>
-        </w:rPr>
-        <w:t>Person</w:t>
-      </w:r>
-      <w:r>
-        <w:t xml:space="preserve"> (</w:t>
-      </w:r>
-      <w:r>
-        <w:rPr>
-          <w:color w:val="FF0000"/>
-        </w:rPr>
-        <w:t>reference paper</w:t>
-      </w:r>
-      <w:r>
-        <w:t>). Which will also introduce a lot more complexity to the terrain mesh making it more challenging to render, which will negatively affect runtime viewing.</w:t>
+        <w:t xml:space="preserve"> appearance. Although this comes at quite the performance cost</w:t>
+      </w:r>
+      <w:sdt>
+        <w:sdtPr>
+          <w:id w:val="1888447211"/>
+          <w:citation/>
+        </w:sdtPr>
+        <w:sdtContent>
+          <w:r>
+            <w:fldChar w:fldCharType="begin"/>
+          </w:r>
+          <w:r>
+            <w:instrText xml:space="preserve"> CITATION Jac04 \l 2057 </w:instrText>
+          </w:r>
+          <w:r>
+            <w:fldChar w:fldCharType="separate"/>
+          </w:r>
+          <w:r>
+            <w:rPr>
+              <w:noProof/>
+            </w:rPr>
+            <w:t xml:space="preserve"> </w:t>
+          </w:r>
+          <w:r>
+            <w:rPr>
+              <w:noProof/>
+            </w:rPr>
+            <w:t>(Olsen, 2004)</w:t>
+          </w:r>
+          <w:r>
+            <w:fldChar w:fldCharType="end"/>
+          </w:r>
+        </w:sdtContent>
+      </w:sdt>
+      <w:r>
+        <w:t xml:space="preserve"> as the erosion algorithms are computationally complex</w:t>
+      </w:r>
+      <w:r>
+        <w:t xml:space="preserve"> and can take up to a couple of seconds to complete depending on the size of the data set</w:t>
+      </w:r>
+      <w:sdt>
+        <w:sdtPr>
+          <w:id w:val="244540481"/>
+          <w:citation/>
+        </w:sdtPr>
+        <w:sdtContent>
+          <w:r>
+            <w:fldChar w:fldCharType="begin"/>
+          </w:r>
+          <w:r>
+            <w:instrText xml:space="preserve"> CITATION Jac04 \l 2057 </w:instrText>
+          </w:r>
+          <w:r>
+            <w:fldChar w:fldCharType="separate"/>
+          </w:r>
+          <w:r>
+            <w:rPr>
+              <w:noProof/>
+            </w:rPr>
+            <w:t xml:space="preserve"> </w:t>
+          </w:r>
+          <w:r>
+            <w:rPr>
+              <w:noProof/>
+            </w:rPr>
+            <w:t>(Olsen, 2004)</w:t>
+          </w:r>
+          <w:r>
+            <w:fldChar w:fldCharType="end"/>
+          </w:r>
+        </w:sdtContent>
+      </w:sdt>
+      <w:r>
+        <w:t xml:space="preserve"> and they need to be run at least 50 to 100 times to really get a suitable appearance</w:t>
+      </w:r>
+      <w:sdt>
+        <w:sdtPr>
+          <w:id w:val="2128892702"/>
+          <w:citation/>
+        </w:sdtPr>
+        <w:sdtContent>
+          <w:r>
+            <w:fldChar w:fldCharType="begin"/>
+          </w:r>
+          <w:r>
+            <w:instrText xml:space="preserve"> CITATION Jac04 \l 2057 </w:instrText>
+          </w:r>
+          <w:r>
+            <w:fldChar w:fldCharType="separate"/>
+          </w:r>
+          <w:r>
+            <w:rPr>
+              <w:noProof/>
+            </w:rPr>
+            <w:t xml:space="preserve"> </w:t>
+          </w:r>
+          <w:r>
+            <w:rPr>
+              <w:noProof/>
+            </w:rPr>
+            <w:t>(Olsen, 2004)</w:t>
+          </w:r>
+          <w:r>
+            <w:fldChar w:fldCharType="end"/>
+          </w:r>
+        </w:sdtContent>
+      </w:sdt>
+      <w:r>
+        <w:t>. Which will also introduce a lot more complexity to the terrain mesh making it more challenging to render, which will negatively affect runtime viewing.</w:t>
       </w:r>
     </w:p>
     <w:p>
@@ -3101,7 +3462,7 @@
       <w:pPr>
         <w:pStyle w:val="personalHeading3"/>
       </w:pPr>
-      <w:bookmarkStart w:id="6" w:name="_Toc2251385"/>
+      <w:bookmarkStart w:id="6" w:name="_Toc2282518"/>
       <w:r>
         <w:t>Voronoi Diagrams – 120 words</w:t>
       </w:r>
@@ -3112,17 +3473,40 @@
         <w:pStyle w:val="Basic"/>
       </w:pPr>
       <w:r>
-        <w:t>A Voronoi diagram is a way to create polygons based off an inputted set of points, which is created by passing the points into the fortunes algorithm (</w:t>
-      </w:r>
-      <w:r>
-        <w:rPr>
-          <w:color w:val="FF0000"/>
-        </w:rPr>
-        <w:t>REFERence :3</w:t>
-      </w:r>
-      <w:r>
-        <w:t>)</w:t>
-      </w:r>
+        <w:t>A Voronoi diagram is a way to create polygons based off an inputted set of points, which is created by passing the points into the fortunes algorithm</w:t>
+      </w:r>
+      <w:sdt>
+        <w:sdtPr>
+          <w:id w:val="96836688"/>
+          <w:citation/>
+        </w:sdtPr>
+        <w:sdtContent>
+          <w:r>
+            <w:fldChar w:fldCharType="begin"/>
+          </w:r>
+          <w:r>
+            <w:instrText xml:space="preserve"> CITATION Ste86 \l 2057 </w:instrText>
+          </w:r>
+          <w:r>
+            <w:fldChar w:fldCharType="separate"/>
+          </w:r>
+          <w:r>
+            <w:rPr>
+              <w:noProof/>
+            </w:rPr>
+            <w:t xml:space="preserve"> </w:t>
+          </w:r>
+          <w:r>
+            <w:rPr>
+              <w:noProof/>
+            </w:rPr>
+            <w:t>(Fortune, 1986)</w:t>
+          </w:r>
+          <w:r>
+            <w:fldChar w:fldCharType="end"/>
+          </w:r>
+        </w:sdtContent>
+      </w:sdt>
       <w:r>
         <w:t xml:space="preserve"> The fortunes algor</w:t>
       </w:r>
@@ -3130,7 +3514,12 @@
         <w:t>ith</w:t>
       </w:r>
       <w:r>
-        <w:t xml:space="preserve">m works by moving a line downwards over the set of points, when the line intersects with a point an arc will be created equal distance between the line and the point ( it will always remain equal between the two) this happens each time the line intersects with a point. </w:t>
+        <w:t xml:space="preserve">m works by moving a line downwards over the set of points, when the line intersects with a point an arc will be created </w:t>
+      </w:r>
+      <w:bookmarkStart w:id="7" w:name="_GoBack"/>
+      <w:bookmarkEnd w:id="7"/>
+      <w:r>
+        <w:t xml:space="preserve">equal distance between the line and the point ( it will always remain equal between the two) this happens each time the line intersects with a point. </w:t>
       </w:r>
       <w:r>
         <w:t xml:space="preserve">If three arcs intersect this means that a hard edge of a polygon can be created from the point of intersection to the closest other hard edge. </w:t>
@@ -3243,8 +3632,6 @@
       <w:r>
         <w:t xml:space="preserve"> </w:t>
       </w:r>
-      <w:bookmarkStart w:id="7" w:name="_GoBack"/>
-      <w:bookmarkEnd w:id="7"/>
       <w:r>
         <w:t xml:space="preserve"> </w:t>
       </w:r>
@@ -3261,7 +3648,7 @@
       <w:pPr>
         <w:pStyle w:val="personalHeading2"/>
       </w:pPr>
-      <w:bookmarkStart w:id="8" w:name="_Toc2251386"/>
+      <w:bookmarkStart w:id="8" w:name="_Toc2282519"/>
       <w:r>
         <w:lastRenderedPageBreak/>
         <w:t>Discussion of tools and technologies – Criteria 4 25% - 250 words</w:t>
@@ -3287,7 +3674,21 @@
         <w:rPr>
           <w:color w:val="FF0000"/>
         </w:rPr>
-        <w:t xml:space="preserve">See Discussion of tools n Tech in appendix for more deets </w:t>
+        <w:t xml:space="preserve">See Discussion of tools n Tech in appendix for more </w:t>
+      </w:r>
+      <w:proofErr w:type="spellStart"/>
+      <w:r>
+        <w:rPr>
+          <w:color w:val="FF0000"/>
+        </w:rPr>
+        <w:t>deets</w:t>
+      </w:r>
+      <w:proofErr w:type="spellEnd"/>
+      <w:r>
+        <w:rPr>
+          <w:color w:val="FF0000"/>
+        </w:rPr>
+        <w:t xml:space="preserve"> </w:t>
       </w:r>
     </w:p>
     <w:p>
@@ -3395,14 +3796,22 @@
         <w:rPr>
           <w:color w:val="FF0000"/>
         </w:rPr>
-        <w:t>See Discussion of tools n Tech in appendix for more deets</w:t>
-      </w:r>
+        <w:t xml:space="preserve">See Discussion of tools n Tech in appendix for more </w:t>
+      </w:r>
+      <w:proofErr w:type="spellStart"/>
+      <w:r>
+        <w:rPr>
+          <w:color w:val="FF0000"/>
+        </w:rPr>
+        <w:t>deets</w:t>
+      </w:r>
+      <w:proofErr w:type="spellEnd"/>
     </w:p>
     <w:p>
       <w:pPr>
         <w:pStyle w:val="personalHeading"/>
       </w:pPr>
-      <w:bookmarkStart w:id="9" w:name="_Toc2251382"/>
+      <w:bookmarkStart w:id="9" w:name="_Toc2282520"/>
       <w:r>
         <w:t xml:space="preserve">3 </w:t>
       </w:r>
@@ -3549,7 +3958,7 @@
       <w:pPr>
         <w:pStyle w:val="personalHeading"/>
       </w:pPr>
-      <w:bookmarkStart w:id="10" w:name="_Toc2251387"/>
+      <w:bookmarkStart w:id="10" w:name="_Toc2282521"/>
       <w:r>
         <w:t>Discussion of software dev methodology</w:t>
       </w:r>
@@ -3646,7 +4055,7 @@
       <w:pPr>
         <w:pStyle w:val="personalHeading"/>
       </w:pPr>
-      <w:bookmarkStart w:id="11" w:name="_Toc2251388"/>
+      <w:bookmarkStart w:id="11" w:name="_Toc2282522"/>
       <w:r>
         <w:t xml:space="preserve">Discussion of project management tools and metrics </w:t>
       </w:r>
@@ -3742,7 +4151,7 @@
       <w:pPr>
         <w:pStyle w:val="personalHeading"/>
       </w:pPr>
-      <w:bookmarkStart w:id="12" w:name="_Toc2251389"/>
+      <w:bookmarkStart w:id="12" w:name="_Toc2282523"/>
       <w:r>
         <w:t>Resource implications</w:t>
       </w:r>
@@ -3765,14 +4174,22 @@
         <w:t>,</w:t>
       </w:r>
       <w:r>
-        <w:t xml:space="preserve"> as it is a product designed to be used by people to assist with their table top gaming. People at Solent’s D20 tabletop gaming society will be approached and asked if they would like to provide feedback after using the application. </w:t>
+        <w:t xml:space="preserve"> as it is a product designed to be used by people to assist with their table top gaming. People at Solent’s D20 </w:t>
+      </w:r>
+      <w:proofErr w:type="spellStart"/>
+      <w:r>
+        <w:t>tabletop</w:t>
+      </w:r>
+      <w:proofErr w:type="spellEnd"/>
+      <w:r>
+        <w:t xml:space="preserve"> gaming society will be approached and asked if they would like to provide feedback after using the application. </w:t>
       </w:r>
     </w:p>
     <w:p>
       <w:pPr>
         <w:pStyle w:val="personalHeading"/>
       </w:pPr>
-      <w:bookmarkStart w:id="13" w:name="_Toc2251390"/>
+      <w:bookmarkStart w:id="13" w:name="_Toc2282524"/>
       <w:r>
         <w:t xml:space="preserve">High level overview of classes that may be required </w:t>
       </w:r>
@@ -3968,7 +4385,7 @@
             <v:path o:extrusionok="f" gradientshapeok="t" o:connecttype="rect"/>
             <o:lock v:ext="edit" aspectratio="t"/>
           </v:shapetype>
-          <v:shape id="_x0000_i1031" type="#_x0000_t75" style="width:451.5pt;height:294.75pt">
+          <v:shape id="_x0000_i1025" type="#_x0000_t75" style="width:451.65pt;height:294.55pt">
             <v:imagedata r:id="rId15" o:title="High Level class diagram"/>
           </v:shape>
         </w:pict>
@@ -3978,7 +4395,7 @@
       <w:pPr>
         <w:pStyle w:val="personalHeading"/>
       </w:pPr>
-      <w:bookmarkStart w:id="14" w:name="_Toc2251391"/>
+      <w:bookmarkStart w:id="14" w:name="_Toc2282525"/>
       <w:r>
         <w:t xml:space="preserve">High level flow diagrams and pseudocode </w:t>
       </w:r>
@@ -4085,7 +4502,7 @@
       <w:pPr>
         <w:pStyle w:val="personalHeading"/>
       </w:pPr>
-      <w:bookmarkStart w:id="15" w:name="_Toc2251392"/>
+      <w:bookmarkStart w:id="15" w:name="_Toc2282526"/>
       <w:r>
         <w:lastRenderedPageBreak/>
         <w:t>Appendices</w:t>
@@ -4099,7 +4516,7 @@
       <w:pPr>
         <w:pStyle w:val="personalHeading2"/>
       </w:pPr>
-      <w:bookmarkStart w:id="16" w:name="_Toc2251393"/>
+      <w:bookmarkStart w:id="16" w:name="_Toc2282527"/>
       <w:r>
         <w:t>Reference List</w:t>
       </w:r>
@@ -4111,6 +4528,412 @@
       </w:r>
       <w:bookmarkEnd w:id="16"/>
     </w:p>
+    <w:sdt>
+      <w:sdtPr>
+        <w:id w:val="94828458"/>
+        <w:docPartObj>
+          <w:docPartGallery w:val="Bibliographies"/>
+          <w:docPartUnique/>
+        </w:docPartObj>
+      </w:sdtPr>
+      <w:sdtEndPr>
+        <w:rPr>
+          <w:rFonts w:asciiTheme="minorHAnsi" w:eastAsiaTheme="minorHAnsi" w:hAnsiTheme="minorHAnsi" w:cstheme="minorBidi"/>
+          <w:color w:val="auto"/>
+          <w:sz w:val="22"/>
+          <w:szCs w:val="22"/>
+        </w:rPr>
+      </w:sdtEndPr>
+      <w:sdtContent>
+        <w:p>
+          <w:pPr>
+            <w:pStyle w:val="personalHeading2"/>
+          </w:pPr>
+          <w:r>
+            <w:t>References</w:t>
+          </w:r>
+        </w:p>
+        <w:sdt>
+          <w:sdtPr>
+            <w:id w:val="-573587230"/>
+            <w:bibliography/>
+          </w:sdtPr>
+          <w:sdtContent>
+            <w:p>
+              <w:pPr>
+                <w:pStyle w:val="Bibliography"/>
+                <w:rPr>
+                  <w:noProof/>
+                  <w:sz w:val="24"/>
+                  <w:szCs w:val="24"/>
+                </w:rPr>
+              </w:pPr>
+              <w:r>
+                <w:fldChar w:fldCharType="begin"/>
+              </w:r>
+              <w:r>
+                <w:instrText xml:space="preserve"> BIBLIOGRAPHY </w:instrText>
+              </w:r>
+              <w:r>
+                <w:fldChar w:fldCharType="separate"/>
+              </w:r>
+              <w:r>
+                <w:rPr>
+                  <w:noProof/>
+                </w:rPr>
+                <w:t xml:space="preserve">Azgaar, 2017. </w:t>
+              </w:r>
+              <w:r>
+                <w:rPr>
+                  <w:i/>
+                  <w:iCs/>
+                  <w:noProof/>
+                </w:rPr>
+                <w:t xml:space="preserve">Biomes generation and rendering. </w:t>
+              </w:r>
+              <w:r>
+                <w:rPr>
+                  <w:noProof/>
+                </w:rPr>
+                <w:t xml:space="preserve">[Online] </w:t>
+              </w:r>
+              <w:r>
+                <w:rPr>
+                  <w:noProof/>
+                </w:rPr>
+                <w:br/>
+                <w:t xml:space="preserve">Available at: </w:t>
+              </w:r>
+              <w:r>
+                <w:rPr>
+                  <w:noProof/>
+                  <w:u w:val="single"/>
+                </w:rPr>
+                <w:t xml:space="preserve">https://azgaar.wordpress.com/2017/06/30/biomes-generation-and-rendering/ </w:t>
+              </w:r>
+              <w:r>
+                <w:rPr>
+                  <w:noProof/>
+                </w:rPr>
+                <w:br/>
+                <w:t>[Accessed 10 2 2019].</w:t>
+              </w:r>
+            </w:p>
+            <w:p>
+              <w:pPr>
+                <w:pStyle w:val="Bibliography"/>
+                <w:rPr>
+                  <w:noProof/>
+                </w:rPr>
+              </w:pPr>
+              <w:r>
+                <w:rPr>
+                  <w:noProof/>
+                </w:rPr>
+                <w:t xml:space="preserve">coast, W. o. t., 2014. </w:t>
+              </w:r>
+              <w:r>
+                <w:rPr>
+                  <w:i/>
+                  <w:iCs/>
+                  <w:noProof/>
+                </w:rPr>
+                <w:t xml:space="preserve">Dungeons and Dragons. </w:t>
+              </w:r>
+              <w:r>
+                <w:rPr>
+                  <w:noProof/>
+                </w:rPr>
+                <w:t xml:space="preserve">[Online] </w:t>
+              </w:r>
+              <w:r>
+                <w:rPr>
+                  <w:noProof/>
+                </w:rPr>
+                <w:br/>
+                <w:t xml:space="preserve">Available at: </w:t>
+              </w:r>
+              <w:r>
+                <w:rPr>
+                  <w:noProof/>
+                  <w:u w:val="single"/>
+                </w:rPr>
+                <w:t>http://dnd.wizards.com/</w:t>
+              </w:r>
+              <w:r>
+                <w:rPr>
+                  <w:noProof/>
+                </w:rPr>
+                <w:br/>
+                <w:t>[Accessed 1 2 2019].</w:t>
+              </w:r>
+            </w:p>
+            <w:p>
+              <w:pPr>
+                <w:pStyle w:val="Bibliography"/>
+                <w:rPr>
+                  <w:noProof/>
+                </w:rPr>
+              </w:pPr>
+              <w:r>
+                <w:rPr>
+                  <w:noProof/>
+                </w:rPr>
+                <w:t xml:space="preserve">Fortune, S. J., 1986. A sweepline algorithm for Voronoi diagrams. In: </w:t>
+              </w:r>
+              <w:r>
+                <w:rPr>
+                  <w:i/>
+                  <w:iCs/>
+                  <w:noProof/>
+                </w:rPr>
+                <w:t xml:space="preserve">SCG '86 Proceedings of the second annual symposium on Computational geometry. </w:t>
+              </w:r>
+              <w:r>
+                <w:rPr>
+                  <w:noProof/>
+                </w:rPr>
+                <w:t>New York: AT&amp;T Bell Laboratories, pp. 313-322.</w:t>
+              </w:r>
+            </w:p>
+            <w:p>
+              <w:pPr>
+                <w:pStyle w:val="Bibliography"/>
+                <w:rPr>
+                  <w:noProof/>
+                </w:rPr>
+              </w:pPr>
+              <w:r>
+                <w:rPr>
+                  <w:noProof/>
+                </w:rPr>
+                <w:t xml:space="preserve">jceipek, 2016. </w:t>
+              </w:r>
+              <w:r>
+                <w:rPr>
+                  <w:i/>
+                  <w:iCs/>
+                  <w:noProof/>
+                </w:rPr>
+                <w:t xml:space="preserve">Unity-delaunay. </w:t>
+              </w:r>
+              <w:r>
+                <w:rPr>
+                  <w:noProof/>
+                </w:rPr>
+                <w:t xml:space="preserve">[Online] </w:t>
+              </w:r>
+              <w:r>
+                <w:rPr>
+                  <w:noProof/>
+                </w:rPr>
+                <w:br/>
+                <w:t xml:space="preserve">Available at: </w:t>
+              </w:r>
+              <w:r>
+                <w:rPr>
+                  <w:noProof/>
+                  <w:u w:val="single"/>
+                </w:rPr>
+                <w:t>https://github.com/jceipek/Unity-delaunay</w:t>
+              </w:r>
+              <w:r>
+                <w:rPr>
+                  <w:noProof/>
+                </w:rPr>
+                <w:br/>
+                <w:t>[Accessed 12 2 2019].</w:t>
+              </w:r>
+            </w:p>
+            <w:p>
+              <w:pPr>
+                <w:pStyle w:val="Bibliography"/>
+                <w:rPr>
+                  <w:noProof/>
+                </w:rPr>
+              </w:pPr>
+              <w:r>
+                <w:rPr>
+                  <w:noProof/>
+                </w:rPr>
+                <w:t xml:space="preserve">landon912, 2011. </w:t>
+              </w:r>
+              <w:r>
+                <w:rPr>
+                  <w:i/>
+                  <w:iCs/>
+                  <w:noProof/>
+                </w:rPr>
+                <w:t xml:space="preserve">[OPEN SOURCE]Procedural Hexagon Terrain. </w:t>
+              </w:r>
+              <w:r>
+                <w:rPr>
+                  <w:noProof/>
+                </w:rPr>
+                <w:t xml:space="preserve">[Online] </w:t>
+              </w:r>
+              <w:r>
+                <w:rPr>
+                  <w:noProof/>
+                </w:rPr>
+                <w:br/>
+                <w:t xml:space="preserve">Available at: </w:t>
+              </w:r>
+              <w:r>
+                <w:rPr>
+                  <w:noProof/>
+                  <w:u w:val="single"/>
+                </w:rPr>
+                <w:t>https://forum.unity.com/threads/open-source-procedural-hexagon-terrain.233296/</w:t>
+              </w:r>
+              <w:r>
+                <w:rPr>
+                  <w:noProof/>
+                </w:rPr>
+                <w:br/>
+                <w:t>[Accessed 20 2 2019].</w:t>
+              </w:r>
+            </w:p>
+            <w:p>
+              <w:pPr>
+                <w:pStyle w:val="Bibliography"/>
+                <w:rPr>
+                  <w:noProof/>
+                </w:rPr>
+              </w:pPr>
+              <w:r>
+                <w:rPr>
+                  <w:noProof/>
+                </w:rPr>
+                <w:t xml:space="preserve">Maddox, S., 2018. </w:t>
+              </w:r>
+              <w:r>
+                <w:rPr>
+                  <w:i/>
+                  <w:iCs/>
+                  <w:noProof/>
+                </w:rPr>
+                <w:t xml:space="preserve">for h in hexes. </w:t>
+              </w:r>
+              <w:r>
+                <w:rPr>
+                  <w:noProof/>
+                </w:rPr>
+                <w:t xml:space="preserve">[Online] </w:t>
+              </w:r>
+              <w:r>
+                <w:rPr>
+                  <w:noProof/>
+                </w:rPr>
+                <w:br/>
+                <w:t xml:space="preserve">Available at: </w:t>
+              </w:r>
+              <w:r>
+                <w:rPr>
+                  <w:noProof/>
+                  <w:u w:val="single"/>
+                </w:rPr>
+                <w:t>https://forhinhexes.blogspot.com/2018/04/motivation.html</w:t>
+              </w:r>
+              <w:r>
+                <w:rPr>
+                  <w:noProof/>
+                </w:rPr>
+                <w:br/>
+                <w:t>[Accessed 10 2 2019].</w:t>
+              </w:r>
+            </w:p>
+            <w:p>
+              <w:pPr>
+                <w:pStyle w:val="Bibliography"/>
+                <w:rPr>
+                  <w:noProof/>
+                </w:rPr>
+              </w:pPr>
+              <w:r>
+                <w:rPr>
+                  <w:noProof/>
+                </w:rPr>
+                <w:t xml:space="preserve">Olsen, J., 2004. </w:t>
+              </w:r>
+              <w:r>
+                <w:rPr>
+                  <w:i/>
+                  <w:iCs/>
+                  <w:noProof/>
+                </w:rPr>
+                <w:t xml:space="preserve">Realtime Procedural Terrain Generation, </w:t>
+              </w:r>
+              <w:r>
+                <w:rPr>
+                  <w:noProof/>
+                </w:rPr>
+                <w:t>s.l.: Department of Mathematics And Computer Science .</w:t>
+              </w:r>
+            </w:p>
+            <w:p>
+              <w:pPr>
+                <w:pStyle w:val="Bibliography"/>
+                <w:rPr>
+                  <w:noProof/>
+                </w:rPr>
+              </w:pPr>
+              <w:r>
+                <w:rPr>
+                  <w:noProof/>
+                </w:rPr>
+                <w:t xml:space="preserve">Patel, A., 2010. </w:t>
+              </w:r>
+              <w:r>
+                <w:rPr>
+                  <w:i/>
+                  <w:iCs/>
+                  <w:noProof/>
+                </w:rPr>
+                <w:t xml:space="preserve">Polygonal Map Generation for Games. </w:t>
+              </w:r>
+              <w:r>
+                <w:rPr>
+                  <w:noProof/>
+                </w:rPr>
+                <w:t xml:space="preserve">[Online] </w:t>
+              </w:r>
+              <w:r>
+                <w:rPr>
+                  <w:noProof/>
+                </w:rPr>
+                <w:br/>
+                <w:t xml:space="preserve">Available at: </w:t>
+              </w:r>
+              <w:r>
+                <w:rPr>
+                  <w:noProof/>
+                  <w:u w:val="single"/>
+                </w:rPr>
+                <w:t>http://www-cs-students.stanford.edu/~amitp/game-programming/polygon-map-generation/</w:t>
+              </w:r>
+              <w:r>
+                <w:rPr>
+                  <w:noProof/>
+                </w:rPr>
+                <w:br/>
+                <w:t>[Accessed 26 1 2019].</w:t>
+              </w:r>
+            </w:p>
+            <w:p>
+              <w:r>
+                <w:rPr>
+                  <w:b/>
+                  <w:bCs/>
+                  <w:noProof/>
+                </w:rPr>
+                <w:fldChar w:fldCharType="end"/>
+              </w:r>
+            </w:p>
+          </w:sdtContent>
+        </w:sdt>
+      </w:sdtContent>
+    </w:sdt>
     <w:p>
       <w:pPr>
         <w:pStyle w:val="Basic"/>
@@ -4125,7 +4948,7 @@
       <w:pPr>
         <w:pStyle w:val="personalHeading2"/>
       </w:pPr>
-      <w:bookmarkStart w:id="17" w:name="_Toc2251394"/>
+      <w:bookmarkStart w:id="17" w:name="_Toc2282528"/>
       <w:r>
         <w:t>Reading List</w:t>
       </w:r>
@@ -4140,7 +4963,7 @@
       <w:pPr>
         <w:pStyle w:val="personalHeading2"/>
       </w:pPr>
-      <w:bookmarkStart w:id="18" w:name="_Toc2251395"/>
+      <w:bookmarkStart w:id="18" w:name="_Toc2282529"/>
       <w:r>
         <w:t>Literature review</w:t>
       </w:r>
@@ -4175,10 +4998,22 @@
         </w:r>
       </w:hyperlink>
       <w:r>
-        <w:t xml:space="preserve"> overview on proj gen </w:t>
-      </w:r>
-      <w:r>
-        <w:t>which describes a good process on how to break down the needs of the generator and specifically want is desired from the generator. This is not specifically linked to the project, just the general field of generative content as a whole but it can help with the initial breaking down on needs and requirements.</w:t>
+        <w:t xml:space="preserve"> overview on </w:t>
+      </w:r>
+      <w:proofErr w:type="spellStart"/>
+      <w:r>
+        <w:t>proj</w:t>
+      </w:r>
+      <w:proofErr w:type="spellEnd"/>
+      <w:r>
+        <w:t xml:space="preserve"> gen </w:t>
+      </w:r>
+      <w:r>
+        <w:t xml:space="preserve">which describes a good process on how to break </w:t>
+      </w:r>
+      <w:r>
+        <w:lastRenderedPageBreak/>
+        <w:t>down the needs of the generator and specifically want is desired from the generator. This is not specifically linked to the project, just the general field of generative content as a whole but it can help with the initial breaking down on needs and requirements.</w:t>
       </w:r>
     </w:p>
     <w:p>
@@ -4204,7 +5039,15 @@
         <w:t xml:space="preserve"> article</w:t>
       </w:r>
       <w:r>
-        <w:t xml:space="preserve"> covers using Voronoi diagrams to create terrain and uses whittaker diagrams to define biomes.</w:t>
+        <w:t xml:space="preserve"> covers using Voronoi diagrams to create terrain and uses </w:t>
+      </w:r>
+      <w:proofErr w:type="spellStart"/>
+      <w:r>
+        <w:t>whittaker</w:t>
+      </w:r>
+      <w:proofErr w:type="spellEnd"/>
+      <w:r>
+        <w:t xml:space="preserve"> diagrams to define biomes.</w:t>
       </w:r>
       <w:r>
         <w:t xml:space="preserve"> This will be a very useful article if this approach is taken as it goes through the entire process to generate terrain as the end result has all the generative features this project requires. </w:t>
@@ -4241,7 +5084,15 @@
         </w:r>
       </w:hyperlink>
       <w:r>
-        <w:t xml:space="preserve"> the original publication of the Fortune's algorithm which is used to create voronoi diagrams. Very difficult to understand due to its’ pure </w:t>
+        <w:t xml:space="preserve"> the original publication of the Fortune's algorithm which is used to create </w:t>
+      </w:r>
+      <w:proofErr w:type="spellStart"/>
+      <w:r>
+        <w:t>voronoi</w:t>
+      </w:r>
+      <w:proofErr w:type="spellEnd"/>
+      <w:r>
+        <w:t xml:space="preserve"> diagrams. Very difficult to understand due to its’ pure </w:t>
       </w:r>
       <w:r>
         <w:t xml:space="preserve">technical approach. It is very relevant as the original source but is not suitable as it’s very challenging to follow and newer sources pertaining to the fortunes algorithm explain the process much better.  </w:t>
@@ -4282,7 +5133,15 @@
         </w:r>
       </w:hyperlink>
       <w:r>
-        <w:t xml:space="preserve"> kinda covers stuff</w:t>
+        <w:t xml:space="preserve"> </w:t>
+      </w:r>
+      <w:proofErr w:type="spellStart"/>
+      <w:r>
+        <w:t>kinda</w:t>
+      </w:r>
+      <w:proofErr w:type="spellEnd"/>
+      <w:r>
+        <w:t xml:space="preserve"> covers stuff</w:t>
       </w:r>
     </w:p>
     <w:p>
@@ -4397,7 +5256,15 @@
         <w:t xml:space="preserve">This article covers </w:t>
       </w:r>
       <w:r>
-        <w:t xml:space="preserve">using Whittater diagrams to generate biomes on a polygonal map, also brings up Holdridge life zones could be used as an alternative </w:t>
+        <w:t xml:space="preserve">using </w:t>
+      </w:r>
+      <w:proofErr w:type="spellStart"/>
+      <w:r>
+        <w:t>Whittater</w:t>
+      </w:r>
+      <w:proofErr w:type="spellEnd"/>
+      <w:r>
+        <w:t xml:space="preserve"> diagrams to generate biomes on a polygonal map, also brings up Holdridge life zones could be used as an alternative </w:t>
       </w:r>
       <w:hyperlink r:id="rId31" w:history="1">
         <w:r>
@@ -4429,7 +5296,7 @@
         </w:r>
       </w:hyperlink>
       <w:r>
-        <w:t xml:space="preserve"> paper on terrain generation </w:t>
+        <w:t xml:space="preserve"> </w:t>
       </w:r>
     </w:p>
     <w:p>
@@ -4465,7 +5332,15 @@
       </w:r>
       <w:r>
         <w:br/>
-        <w:t>Towards multiobjective procedural map generation</w:t>
+        <w:t xml:space="preserve">Towards </w:t>
+      </w:r>
+      <w:proofErr w:type="spellStart"/>
+      <w:r>
+        <w:t>multiobjective</w:t>
+      </w:r>
+      <w:proofErr w:type="spellEnd"/>
+      <w:r>
+        <w:t xml:space="preserve"> procedural map generation</w:t>
       </w:r>
     </w:p>
     <w:p>
@@ -4529,14 +5404,15 @@
         </w:r>
       </w:hyperlink>
       <w:r>
-        <w:t xml:space="preserve"> biome chart </w:t>
-      </w:r>
-    </w:p>
-    <w:p>
-      <w:pPr>
-        <w:pStyle w:val="Basic"/>
-      </w:pPr>
-      <w:r>
+        <w:t xml:space="preserve"> </w:t>
+      </w:r>
+    </w:p>
+    <w:p>
+      <w:pPr>
+        <w:pStyle w:val="Basic"/>
+      </w:pPr>
+      <w:r>
+        <w:lastRenderedPageBreak/>
         <w:t>A Whittaker diagram which describes how temperature and moisture levels define biomes. A good basis to base biome generation off of, will be useful towards this project.</w:t>
       </w:r>
     </w:p>
@@ -4568,7 +5444,13 @@
         <w:t xml:space="preserve"> could be very helpful</w:t>
       </w:r>
       <w:r>
-        <w:t>, as the end results are similar to this projects end results. It also focuses on wrapping the map onto a sphere which will is not within the projects current scope.</w:t>
+        <w:t xml:space="preserve">, as the end results are similar to </w:t>
+      </w:r>
+      <w:r>
+        <w:t>this projects</w:t>
+      </w:r>
+      <w:r>
+        <w:t xml:space="preserve"> end result. It also focuses on wrapping the map onto a sphere which will is not within the projects current scope.</w:t>
       </w:r>
     </w:p>
     <w:p>
@@ -4589,13 +5471,8 @@
         </w:r>
       </w:hyperlink>
       <w:r>
-        <w:t xml:space="preserve"> generate hexagon style terrain like civ </w:t>
-      </w:r>
-    </w:p>
-    <w:p>
-      <w:pPr>
-        <w:pStyle w:val="Basic"/>
-      </w:pPr>
+        <w:t xml:space="preserve"> </w:t>
+      </w:r>
       <w:r>
         <w:t xml:space="preserve">An in-depth approach at how to generate hexagonal terrain in which </w:t>
       </w:r>
@@ -4652,7 +5529,6 @@
         <w:pStyle w:val="Basic"/>
       </w:pPr>
       <w:r>
-        <w:lastRenderedPageBreak/>
         <w:t>Desired generation to be less rational less “smooth” as they believe it will represent life better due to its unpredictable nature.</w:t>
       </w:r>
       <w:r>
@@ -4695,6 +5571,7 @@
         <w:pStyle w:val="Basic"/>
       </w:pPr>
       <w:r>
+        <w:lastRenderedPageBreak/>
         <w:br/>
       </w:r>
     </w:p>
@@ -4816,7 +5693,6 @@
           <w:noProof/>
           <w:lang w:eastAsia="en-GB"/>
         </w:rPr>
-        <w:lastRenderedPageBreak/>
         <w:drawing>
           <wp:inline distT="0" distB="0" distL="0" distR="0" wp14:anchorId="5A6E39BF" wp14:editId="51AA351E">
             <wp:extent cx="5731510" cy="3223974"/>
@@ -4872,8 +5748,13 @@
         <w:pStyle w:val="Basic"/>
       </w:pPr>
       <w:r>
-        <w:t>Figure 1 map from skyrim</w:t>
-      </w:r>
+        <w:t xml:space="preserve">Figure 1 map from </w:t>
+      </w:r>
+      <w:proofErr w:type="spellStart"/>
+      <w:r>
+        <w:t>skyrim</w:t>
+      </w:r>
+      <w:proofErr w:type="spellEnd"/>
       <w:r>
         <w:tab/>
       </w:r>
@@ -4887,8 +5768,9 @@
       <w:pPr>
         <w:pStyle w:val="personalHeading2"/>
       </w:pPr>
-      <w:bookmarkStart w:id="19" w:name="_Toc2251396"/>
-      <w:r>
+      <w:bookmarkStart w:id="19" w:name="_Toc2282530"/>
+      <w:r>
+        <w:lastRenderedPageBreak/>
         <w:t>Discussion of tools and tech</w:t>
       </w:r>
       <w:bookmarkEnd w:id="19"/>
@@ -5208,7 +6090,6 @@
               <w:pStyle w:val="NoSpacing"/>
             </w:pPr>
             <w:r>
-              <w:lastRenderedPageBreak/>
               <w:t>Godot</w:t>
             </w:r>
           </w:p>
@@ -5221,8 +6102,13 @@
             <w:pPr>
               <w:pStyle w:val="NoSpacing"/>
             </w:pPr>
-            <w:r>
-              <w:t xml:space="preserve">GDScript, visual scripting, C# and C++ </w:t>
+            <w:proofErr w:type="spellStart"/>
+            <w:r>
+              <w:t>GDScript</w:t>
+            </w:r>
+            <w:proofErr w:type="spellEnd"/>
+            <w:r>
+              <w:t xml:space="preserve">, visual scripting, C# and C++ </w:t>
             </w:r>
             <w:hyperlink r:id="rId44" w:history="1">
               <w:r>
@@ -5312,8 +6198,13 @@
             <w:pPr>
               <w:pStyle w:val="NoSpacing"/>
             </w:pPr>
-            <w:r>
-              <w:t>GameMaker Language (GML)</w:t>
+            <w:proofErr w:type="spellStart"/>
+            <w:r>
+              <w:t>GameMaker</w:t>
+            </w:r>
+            <w:proofErr w:type="spellEnd"/>
+            <w:r>
+              <w:t xml:space="preserve"> Language (GML)</w:t>
             </w:r>
           </w:p>
         </w:tc>
@@ -5392,9 +6283,11 @@
             <w:pPr>
               <w:pStyle w:val="NoSpacing"/>
             </w:pPr>
+            <w:proofErr w:type="spellStart"/>
             <w:r>
               <w:t>Haxel</w:t>
             </w:r>
+            <w:proofErr w:type="spellEnd"/>
           </w:p>
         </w:tc>
         <w:tc>
@@ -5512,7 +6405,11 @@
               <w:pStyle w:val="NoSpacing"/>
             </w:pPr>
             <w:r>
-              <w:t>Can result in a lot better performance when done correctly, As it is much lower level</w:t>
+              <w:t xml:space="preserve">Can result in a lot better performance </w:t>
+            </w:r>
+            <w:r>
+              <w:lastRenderedPageBreak/>
+              <w:t>when done correctly, As it is much lower level</w:t>
             </w:r>
           </w:p>
         </w:tc>
@@ -5525,6 +6422,7 @@
               <w:pStyle w:val="NoSpacing"/>
             </w:pPr>
             <w:r>
+              <w:lastRenderedPageBreak/>
               <w:t xml:space="preserve">Time consuming to setup to get a competent base </w:t>
             </w:r>
           </w:p>
@@ -5545,7 +6443,7 @@
       <w:pPr>
         <w:pStyle w:val="personalHeading3"/>
       </w:pPr>
-      <w:bookmarkStart w:id="20" w:name="_Toc2251397"/>
+      <w:bookmarkStart w:id="20" w:name="_Toc2282531"/>
       <w:r>
         <w:t>Fortunes Algorithm pseudo code</w:t>
       </w:r>
@@ -5990,7 +6888,6 @@
           <w:color w:val="000000"/>
           <w:lang w:eastAsia="en-GB"/>
         </w:rPr>
-        <w:lastRenderedPageBreak/>
         <w:tab/>
         <w:t>find edge to the left and right of point EL and ER</w:t>
       </w:r>
@@ -6550,7 +7447,11 @@
               <w:pStyle w:val="NoSpacing"/>
             </w:pPr>
             <w:r>
-              <w:t>Difficult to understand how to use the library.</w:t>
+              <w:t xml:space="preserve">Difficult to understand </w:t>
+            </w:r>
+            <w:r>
+              <w:lastRenderedPageBreak/>
+              <w:t>how to use the library.</w:t>
             </w:r>
           </w:p>
         </w:tc>
@@ -6918,7 +7819,7 @@
       <w:pPr>
         <w:pStyle w:val="personalHeading2"/>
       </w:pPr>
-      <w:bookmarkStart w:id="21" w:name="_Toc2251398"/>
+      <w:bookmarkStart w:id="21" w:name="_Toc2282532"/>
       <w:r>
         <w:t>Discussion of software Dev methodology</w:t>
       </w:r>
@@ -7182,7 +8083,6 @@
               <w:rPr>
                 <w:lang w:eastAsia="en-GB"/>
               </w:rPr>
-              <w:lastRenderedPageBreak/>
               <w:t>Engine having unknown limitations</w:t>
             </w:r>
           </w:p>
@@ -7740,7 +8640,21 @@
               <w:rPr>
                 <w:lang w:eastAsia="en-GB"/>
               </w:rPr>
-              <w:t>At the end of a day create backups of project locally, in the cloud (google drive) and on a memory stick encase Github were to fail.</w:t>
+              <w:t xml:space="preserve">At the end of a day create backups of project locally, in the cloud (google drive) and on a memory stick encase </w:t>
+            </w:r>
+            <w:proofErr w:type="spellStart"/>
+            <w:r>
+              <w:rPr>
+                <w:lang w:eastAsia="en-GB"/>
+              </w:rPr>
+              <w:t>Github</w:t>
+            </w:r>
+            <w:proofErr w:type="spellEnd"/>
+            <w:r>
+              <w:rPr>
+                <w:lang w:eastAsia="en-GB"/>
+              </w:rPr>
+              <w:t xml:space="preserve"> were to fail.</w:t>
             </w:r>
           </w:p>
         </w:tc>
@@ -7755,16 +8669,18 @@
       <w:pPr>
         <w:pStyle w:val="personalHeading2"/>
       </w:pPr>
-      <w:bookmarkStart w:id="22" w:name="_Toc2251399"/>
+      <w:bookmarkStart w:id="22" w:name="_Toc2282533"/>
       <w:r>
         <w:lastRenderedPageBreak/>
         <w:t>Gantt Charts</w:t>
       </w:r>
+      <w:bookmarkEnd w:id="22"/>
     </w:p>
     <w:p>
       <w:pPr>
         <w:pStyle w:val="personalHeading3"/>
       </w:pPr>
+      <w:bookmarkStart w:id="23" w:name="_Toc2282534"/>
       <w:r>
         <w:rPr>
           <w:noProof/>
@@ -7893,13 +8809,19 @@
       <w:r>
         <w:t>assuming only small issues occur</w:t>
       </w:r>
+      <w:bookmarkEnd w:id="23"/>
     </w:p>
     <w:p>
       <w:pPr>
         <w:pStyle w:val="personalHeading3"/>
       </w:pPr>
-      <w:r>
-        <w:t xml:space="preserve">Estimated duration doubled to allow for larger issues </w:t>
+      <w:bookmarkStart w:id="24" w:name="_Toc2282535"/>
+      <w:r>
+        <w:t>Estimated duration doubled to allow for larger issues</w:t>
+      </w:r>
+      <w:bookmarkEnd w:id="24"/>
+      <w:r>
+        <w:t xml:space="preserve"> </w:t>
       </w:r>
     </w:p>
     <w:p>
@@ -8173,10 +9095,11 @@
       <w:pPr>
         <w:pStyle w:val="personalHeading2"/>
       </w:pPr>
+      <w:bookmarkStart w:id="25" w:name="_Toc2282536"/>
       <w:r>
         <w:t>Work Log</w:t>
       </w:r>
-      <w:bookmarkEnd w:id="22"/>
+      <w:bookmarkEnd w:id="25"/>
       <w:r>
         <w:t xml:space="preserve"> </w:t>
       </w:r>
@@ -8292,7 +9215,7 @@
 </file>
 
 <file path=word/endnotes.xml><?xml version="1.0" encoding="utf-8"?>
-<w:endnotes xmlns:wpc="http://schemas.microsoft.com/office/word/2010/wordprocessingCanvas" xmlns:cx="http://schemas.microsoft.com/office/drawing/2014/chartex" xmlns:cx1="http://schemas.microsoft.com/office/drawing/2015/9/8/chartex" xmlns:mc="http://schemas.openxmlformats.org/markup-compatibility/2006" xmlns:o="urn:schemas-microsoft-com:office:office" xmlns:r="http://schemas.openxmlformats.org/officeDocument/2006/relationships" xmlns:m="http://schemas.openxmlformats.org/officeDocument/2006/math" xmlns:v="urn:schemas-microsoft-com:vml" xmlns:wp14="http://schemas.microsoft.com/office/word/2010/wordprocessingDrawing" xmlns:wp="http://schemas.openxmlformats.org/drawingml/2006/wordprocessingDrawing" xmlns:w10="urn:schemas-microsoft-com:office:word" xmlns:w="http://schemas.openxmlformats.org/wordprocessingml/2006/main" xmlns:w14="http://schemas.microsoft.com/office/word/2010/wordml" xmlns:w15="http://schemas.microsoft.com/office/word/2012/wordml" xmlns:w16se="http://schemas.microsoft.com/office/word/2015/wordml/symex" xmlns:wpg="http://schemas.microsoft.com/office/word/2010/wordprocessingGroup" xmlns:wpi="http://schemas.microsoft.com/office/word/2010/wordprocessingInk" xmlns:wne="http://schemas.microsoft.com/office/word/2006/wordml" xmlns:wps="http://schemas.microsoft.com/office/word/2010/wordprocessingShape" mc:Ignorable="w14 w15 w16se wp14">
+<w:endnotes xmlns:wpc="http://schemas.microsoft.com/office/word/2010/wordprocessingCanvas" xmlns:cx="http://schemas.microsoft.com/office/drawing/2014/chartex" xmlns:cx1="http://schemas.microsoft.com/office/drawing/2015/9/8/chartex" xmlns:cx2="http://schemas.microsoft.com/office/drawing/2015/10/21/chartex" xmlns:cx3="http://schemas.microsoft.com/office/drawing/2016/5/9/chartex" xmlns:cx4="http://schemas.microsoft.com/office/drawing/2016/5/10/chartex" xmlns:cx5="http://schemas.microsoft.com/office/drawing/2016/5/11/chartex" xmlns:cx6="http://schemas.microsoft.com/office/drawing/2016/5/12/chartex" xmlns:cx7="http://schemas.microsoft.com/office/drawing/2016/5/13/chartex" xmlns:cx8="http://schemas.microsoft.com/office/drawing/2016/5/14/chartex" xmlns:mc="http://schemas.openxmlformats.org/markup-compatibility/2006" xmlns:aink="http://schemas.microsoft.com/office/drawing/2016/ink" xmlns:am3d="http://schemas.microsoft.com/office/drawing/2017/model3d" xmlns:o="urn:schemas-microsoft-com:office:office" xmlns:r="http://schemas.openxmlformats.org/officeDocument/2006/relationships" xmlns:m="http://schemas.openxmlformats.org/officeDocument/2006/math" xmlns:v="urn:schemas-microsoft-com:vml" xmlns:wp14="http://schemas.microsoft.com/office/word/2010/wordprocessingDrawing" xmlns:wp="http://schemas.openxmlformats.org/drawingml/2006/wordprocessingDrawing" xmlns:w10="urn:schemas-microsoft-com:office:word" xmlns:w="http://schemas.openxmlformats.org/wordprocessingml/2006/main" xmlns:w14="http://schemas.microsoft.com/office/word/2010/wordml" xmlns:w15="http://schemas.microsoft.com/office/word/2012/wordml" xmlns:w16cid="http://schemas.microsoft.com/office/word/2016/wordml/cid" xmlns:w16se="http://schemas.microsoft.com/office/word/2015/wordml/symex" xmlns:wpg="http://schemas.microsoft.com/office/word/2010/wordprocessingGroup" xmlns:wpi="http://schemas.microsoft.com/office/word/2010/wordprocessingInk" xmlns:wne="http://schemas.microsoft.com/office/word/2006/wordml" xmlns:wps="http://schemas.microsoft.com/office/word/2010/wordprocessingShape" mc:Ignorable="w14 w15 w16se w16cid wp14">
   <w:endnote w:type="separator" w:id="-1">
     <w:p>
       <w:pPr>
@@ -8317,7 +9240,7 @@
 </file>
 
 <file path=word/footer1.xml><?xml version="1.0" encoding="utf-8"?>
-<w:ftr xmlns:wpc="http://schemas.microsoft.com/office/word/2010/wordprocessingCanvas" xmlns:cx="http://schemas.microsoft.com/office/drawing/2014/chartex" xmlns:cx1="http://schemas.microsoft.com/office/drawing/2015/9/8/chartex" xmlns:mc="http://schemas.openxmlformats.org/markup-compatibility/2006" xmlns:o="urn:schemas-microsoft-com:office:office" xmlns:r="http://schemas.openxmlformats.org/officeDocument/2006/relationships" xmlns:m="http://schemas.openxmlformats.org/officeDocument/2006/math" xmlns:v="urn:schemas-microsoft-com:vml" xmlns:wp14="http://schemas.microsoft.com/office/word/2010/wordprocessingDrawing" xmlns:wp="http://schemas.openxmlformats.org/drawingml/2006/wordprocessingDrawing" xmlns:w10="urn:schemas-microsoft-com:office:word" xmlns:w="http://schemas.openxmlformats.org/wordprocessingml/2006/main" xmlns:w14="http://schemas.microsoft.com/office/word/2010/wordml" xmlns:w15="http://schemas.microsoft.com/office/word/2012/wordml" xmlns:w16se="http://schemas.microsoft.com/office/word/2015/wordml/symex" xmlns:wpg="http://schemas.microsoft.com/office/word/2010/wordprocessingGroup" xmlns:wpi="http://schemas.microsoft.com/office/word/2010/wordprocessingInk" xmlns:wne="http://schemas.microsoft.com/office/word/2006/wordml" xmlns:wps="http://schemas.microsoft.com/office/word/2010/wordprocessingShape" mc:Ignorable="w14 w15 w16se wp14">
+<w:ftr xmlns:wpc="http://schemas.microsoft.com/office/word/2010/wordprocessingCanvas" xmlns:cx="http://schemas.microsoft.com/office/drawing/2014/chartex" xmlns:cx1="http://schemas.microsoft.com/office/drawing/2015/9/8/chartex" xmlns:cx2="http://schemas.microsoft.com/office/drawing/2015/10/21/chartex" xmlns:cx3="http://schemas.microsoft.com/office/drawing/2016/5/9/chartex" xmlns:cx4="http://schemas.microsoft.com/office/drawing/2016/5/10/chartex" xmlns:cx5="http://schemas.microsoft.com/office/drawing/2016/5/11/chartex" xmlns:cx6="http://schemas.microsoft.com/office/drawing/2016/5/12/chartex" xmlns:cx7="http://schemas.microsoft.com/office/drawing/2016/5/13/chartex" xmlns:cx8="http://schemas.microsoft.com/office/drawing/2016/5/14/chartex" xmlns:mc="http://schemas.openxmlformats.org/markup-compatibility/2006" xmlns:aink="http://schemas.microsoft.com/office/drawing/2016/ink" xmlns:am3d="http://schemas.microsoft.com/office/drawing/2017/model3d" xmlns:o="urn:schemas-microsoft-com:office:office" xmlns:r="http://schemas.openxmlformats.org/officeDocument/2006/relationships" xmlns:m="http://schemas.openxmlformats.org/officeDocument/2006/math" xmlns:v="urn:schemas-microsoft-com:vml" xmlns:wp14="http://schemas.microsoft.com/office/word/2010/wordprocessingDrawing" xmlns:wp="http://schemas.openxmlformats.org/drawingml/2006/wordprocessingDrawing" xmlns:w10="urn:schemas-microsoft-com:office:word" xmlns:w="http://schemas.openxmlformats.org/wordprocessingml/2006/main" xmlns:w14="http://schemas.microsoft.com/office/word/2010/wordml" xmlns:w15="http://schemas.microsoft.com/office/word/2012/wordml" xmlns:w16cid="http://schemas.microsoft.com/office/word/2016/wordml/cid" xmlns:w16se="http://schemas.microsoft.com/office/word/2015/wordml/symex" xmlns:wpg="http://schemas.microsoft.com/office/word/2010/wordprocessingGroup" xmlns:wpi="http://schemas.microsoft.com/office/word/2010/wordprocessingInk" xmlns:wne="http://schemas.microsoft.com/office/word/2006/wordml" xmlns:wps="http://schemas.microsoft.com/office/word/2010/wordprocessingShape" mc:Ignorable="w14 w15 w16se w16cid wp14">
   <w:sdt>
     <w:sdtPr>
       <w:id w:val="1493840155"/>
@@ -8370,7 +9293,7 @@
 </file>
 
 <file path=word/footer2.xml><?xml version="1.0" encoding="utf-8"?>
-<w:ftr xmlns:wpc="http://schemas.microsoft.com/office/word/2010/wordprocessingCanvas" xmlns:cx="http://schemas.microsoft.com/office/drawing/2014/chartex" xmlns:cx1="http://schemas.microsoft.com/office/drawing/2015/9/8/chartex" xmlns:mc="http://schemas.openxmlformats.org/markup-compatibility/2006" xmlns:o="urn:schemas-microsoft-com:office:office" xmlns:r="http://schemas.openxmlformats.org/officeDocument/2006/relationships" xmlns:m="http://schemas.openxmlformats.org/officeDocument/2006/math" xmlns:v="urn:schemas-microsoft-com:vml" xmlns:wp14="http://schemas.microsoft.com/office/word/2010/wordprocessingDrawing" xmlns:wp="http://schemas.openxmlformats.org/drawingml/2006/wordprocessingDrawing" xmlns:w10="urn:schemas-microsoft-com:office:word" xmlns:w="http://schemas.openxmlformats.org/wordprocessingml/2006/main" xmlns:w14="http://schemas.microsoft.com/office/word/2010/wordml" xmlns:w15="http://schemas.microsoft.com/office/word/2012/wordml" xmlns:w16se="http://schemas.microsoft.com/office/word/2015/wordml/symex" xmlns:wpg="http://schemas.microsoft.com/office/word/2010/wordprocessingGroup" xmlns:wpi="http://schemas.microsoft.com/office/word/2010/wordprocessingInk" xmlns:wne="http://schemas.microsoft.com/office/word/2006/wordml" xmlns:wps="http://schemas.microsoft.com/office/word/2010/wordprocessingShape" mc:Ignorable="w14 w15 w16se wp14">
+<w:ftr xmlns:wpc="http://schemas.microsoft.com/office/word/2010/wordprocessingCanvas" xmlns:cx="http://schemas.microsoft.com/office/drawing/2014/chartex" xmlns:cx1="http://schemas.microsoft.com/office/drawing/2015/9/8/chartex" xmlns:cx2="http://schemas.microsoft.com/office/drawing/2015/10/21/chartex" xmlns:cx3="http://schemas.microsoft.com/office/drawing/2016/5/9/chartex" xmlns:cx4="http://schemas.microsoft.com/office/drawing/2016/5/10/chartex" xmlns:cx5="http://schemas.microsoft.com/office/drawing/2016/5/11/chartex" xmlns:cx6="http://schemas.microsoft.com/office/drawing/2016/5/12/chartex" xmlns:cx7="http://schemas.microsoft.com/office/drawing/2016/5/13/chartex" xmlns:cx8="http://schemas.microsoft.com/office/drawing/2016/5/14/chartex" xmlns:mc="http://schemas.openxmlformats.org/markup-compatibility/2006" xmlns:aink="http://schemas.microsoft.com/office/drawing/2016/ink" xmlns:am3d="http://schemas.microsoft.com/office/drawing/2017/model3d" xmlns:o="urn:schemas-microsoft-com:office:office" xmlns:r="http://schemas.openxmlformats.org/officeDocument/2006/relationships" xmlns:m="http://schemas.openxmlformats.org/officeDocument/2006/math" xmlns:v="urn:schemas-microsoft-com:vml" xmlns:wp14="http://schemas.microsoft.com/office/word/2010/wordprocessingDrawing" xmlns:wp="http://schemas.openxmlformats.org/drawingml/2006/wordprocessingDrawing" xmlns:w10="urn:schemas-microsoft-com:office:word" xmlns:w="http://schemas.openxmlformats.org/wordprocessingml/2006/main" xmlns:w14="http://schemas.microsoft.com/office/word/2010/wordml" xmlns:w15="http://schemas.microsoft.com/office/word/2012/wordml" xmlns:w16cid="http://schemas.microsoft.com/office/word/2016/wordml/cid" xmlns:w16se="http://schemas.microsoft.com/office/word/2015/wordml/symex" xmlns:wpg="http://schemas.microsoft.com/office/word/2010/wordprocessingGroup" xmlns:wpi="http://schemas.microsoft.com/office/word/2010/wordprocessingInk" xmlns:wne="http://schemas.microsoft.com/office/word/2006/wordml" xmlns:wps="http://schemas.microsoft.com/office/word/2010/wordprocessingShape" mc:Ignorable="w14 w15 w16se w16cid wp14">
   <w:p>
     <w:pPr>
       <w:pStyle w:val="Footer"/>
@@ -8386,7 +9309,7 @@
 </file>
 
 <file path=word/footer3.xml><?xml version="1.0" encoding="utf-8"?>
-<w:ftr xmlns:wpc="http://schemas.microsoft.com/office/word/2010/wordprocessingCanvas" xmlns:cx="http://schemas.microsoft.com/office/drawing/2014/chartex" xmlns:cx1="http://schemas.microsoft.com/office/drawing/2015/9/8/chartex" xmlns:mc="http://schemas.openxmlformats.org/markup-compatibility/2006" xmlns:o="urn:schemas-microsoft-com:office:office" xmlns:r="http://schemas.openxmlformats.org/officeDocument/2006/relationships" xmlns:m="http://schemas.openxmlformats.org/officeDocument/2006/math" xmlns:v="urn:schemas-microsoft-com:vml" xmlns:wp14="http://schemas.microsoft.com/office/word/2010/wordprocessingDrawing" xmlns:wp="http://schemas.openxmlformats.org/drawingml/2006/wordprocessingDrawing" xmlns:w10="urn:schemas-microsoft-com:office:word" xmlns:w="http://schemas.openxmlformats.org/wordprocessingml/2006/main" xmlns:w14="http://schemas.microsoft.com/office/word/2010/wordml" xmlns:w15="http://schemas.microsoft.com/office/word/2012/wordml" xmlns:w16se="http://schemas.microsoft.com/office/word/2015/wordml/symex" xmlns:wpg="http://schemas.microsoft.com/office/word/2010/wordprocessingGroup" xmlns:wpi="http://schemas.microsoft.com/office/word/2010/wordprocessingInk" xmlns:wne="http://schemas.microsoft.com/office/word/2006/wordml" xmlns:wps="http://schemas.microsoft.com/office/word/2010/wordprocessingShape" mc:Ignorable="w14 w15 w16se wp14">
+<w:ftr xmlns:wpc="http://schemas.microsoft.com/office/word/2010/wordprocessingCanvas" xmlns:cx="http://schemas.microsoft.com/office/drawing/2014/chartex" xmlns:cx1="http://schemas.microsoft.com/office/drawing/2015/9/8/chartex" xmlns:cx2="http://schemas.microsoft.com/office/drawing/2015/10/21/chartex" xmlns:cx3="http://schemas.microsoft.com/office/drawing/2016/5/9/chartex" xmlns:cx4="http://schemas.microsoft.com/office/drawing/2016/5/10/chartex" xmlns:cx5="http://schemas.microsoft.com/office/drawing/2016/5/11/chartex" xmlns:cx6="http://schemas.microsoft.com/office/drawing/2016/5/12/chartex" xmlns:cx7="http://schemas.microsoft.com/office/drawing/2016/5/13/chartex" xmlns:cx8="http://schemas.microsoft.com/office/drawing/2016/5/14/chartex" xmlns:mc="http://schemas.openxmlformats.org/markup-compatibility/2006" xmlns:aink="http://schemas.microsoft.com/office/drawing/2016/ink" xmlns:am3d="http://schemas.microsoft.com/office/drawing/2017/model3d" xmlns:o="urn:schemas-microsoft-com:office:office" xmlns:r="http://schemas.openxmlformats.org/officeDocument/2006/relationships" xmlns:m="http://schemas.openxmlformats.org/officeDocument/2006/math" xmlns:v="urn:schemas-microsoft-com:vml" xmlns:wp14="http://schemas.microsoft.com/office/word/2010/wordprocessingDrawing" xmlns:wp="http://schemas.openxmlformats.org/drawingml/2006/wordprocessingDrawing" xmlns:w10="urn:schemas-microsoft-com:office:word" xmlns:w="http://schemas.openxmlformats.org/wordprocessingml/2006/main" xmlns:w14="http://schemas.microsoft.com/office/word/2010/wordml" xmlns:w15="http://schemas.microsoft.com/office/word/2012/wordml" xmlns:w16cid="http://schemas.microsoft.com/office/word/2016/wordml/cid" xmlns:w16se="http://schemas.microsoft.com/office/word/2015/wordml/symex" xmlns:wpg="http://schemas.microsoft.com/office/word/2010/wordprocessingGroup" xmlns:wpi="http://schemas.microsoft.com/office/word/2010/wordprocessingInk" xmlns:wne="http://schemas.microsoft.com/office/word/2006/wordml" xmlns:wps="http://schemas.microsoft.com/office/word/2010/wordprocessingShape" mc:Ignorable="w14 w15 w16se w16cid wp14">
   <w:sdt>
     <w:sdtPr>
       <w:id w:val="1142926084"/>
@@ -8439,7 +9362,7 @@
 </file>
 
 <file path=word/footnotes.xml><?xml version="1.0" encoding="utf-8"?>
-<w:footnotes xmlns:wpc="http://schemas.microsoft.com/office/word/2010/wordprocessingCanvas" xmlns:cx="http://schemas.microsoft.com/office/drawing/2014/chartex" xmlns:cx1="http://schemas.microsoft.com/office/drawing/2015/9/8/chartex" xmlns:mc="http://schemas.openxmlformats.org/markup-compatibility/2006" xmlns:o="urn:schemas-microsoft-com:office:office" xmlns:r="http://schemas.openxmlformats.org/officeDocument/2006/relationships" xmlns:m="http://schemas.openxmlformats.org/officeDocument/2006/math" xmlns:v="urn:schemas-microsoft-com:vml" xmlns:wp14="http://schemas.microsoft.com/office/word/2010/wordprocessingDrawing" xmlns:wp="http://schemas.openxmlformats.org/drawingml/2006/wordprocessingDrawing" xmlns:w10="urn:schemas-microsoft-com:office:word" xmlns:w="http://schemas.openxmlformats.org/wordprocessingml/2006/main" xmlns:w14="http://schemas.microsoft.com/office/word/2010/wordml" xmlns:w15="http://schemas.microsoft.com/office/word/2012/wordml" xmlns:w16se="http://schemas.microsoft.com/office/word/2015/wordml/symex" xmlns:wpg="http://schemas.microsoft.com/office/word/2010/wordprocessingGroup" xmlns:wpi="http://schemas.microsoft.com/office/word/2010/wordprocessingInk" xmlns:wne="http://schemas.microsoft.com/office/word/2006/wordml" xmlns:wps="http://schemas.microsoft.com/office/word/2010/wordprocessingShape" mc:Ignorable="w14 w15 w16se wp14">
+<w:footnotes xmlns:wpc="http://schemas.microsoft.com/office/word/2010/wordprocessingCanvas" xmlns:cx="http://schemas.microsoft.com/office/drawing/2014/chartex" xmlns:cx1="http://schemas.microsoft.com/office/drawing/2015/9/8/chartex" xmlns:cx2="http://schemas.microsoft.com/office/drawing/2015/10/21/chartex" xmlns:cx3="http://schemas.microsoft.com/office/drawing/2016/5/9/chartex" xmlns:cx4="http://schemas.microsoft.com/office/drawing/2016/5/10/chartex" xmlns:cx5="http://schemas.microsoft.com/office/drawing/2016/5/11/chartex" xmlns:cx6="http://schemas.microsoft.com/office/drawing/2016/5/12/chartex" xmlns:cx7="http://schemas.microsoft.com/office/drawing/2016/5/13/chartex" xmlns:cx8="http://schemas.microsoft.com/office/drawing/2016/5/14/chartex" xmlns:mc="http://schemas.openxmlformats.org/markup-compatibility/2006" xmlns:aink="http://schemas.microsoft.com/office/drawing/2016/ink" xmlns:am3d="http://schemas.microsoft.com/office/drawing/2017/model3d" xmlns:o="urn:schemas-microsoft-com:office:office" xmlns:r="http://schemas.openxmlformats.org/officeDocument/2006/relationships" xmlns:m="http://schemas.openxmlformats.org/officeDocument/2006/math" xmlns:v="urn:schemas-microsoft-com:vml" xmlns:wp14="http://schemas.microsoft.com/office/word/2010/wordprocessingDrawing" xmlns:wp="http://schemas.openxmlformats.org/drawingml/2006/wordprocessingDrawing" xmlns:w10="urn:schemas-microsoft-com:office:word" xmlns:w="http://schemas.openxmlformats.org/wordprocessingml/2006/main" xmlns:w14="http://schemas.microsoft.com/office/word/2010/wordml" xmlns:w15="http://schemas.microsoft.com/office/word/2012/wordml" xmlns:w16cid="http://schemas.microsoft.com/office/word/2016/wordml/cid" xmlns:w16se="http://schemas.microsoft.com/office/word/2015/wordml/symex" xmlns:wpg="http://schemas.microsoft.com/office/word/2010/wordprocessingGroup" xmlns:wpi="http://schemas.microsoft.com/office/word/2010/wordprocessingInk" xmlns:wne="http://schemas.microsoft.com/office/word/2006/wordml" xmlns:wps="http://schemas.microsoft.com/office/word/2010/wordprocessingShape" mc:Ignorable="w14 w15 w16se w16cid wp14">
   <w:footnote w:type="separator" w:id="-1">
     <w:p>
       <w:pPr>
@@ -8464,7 +9387,7 @@
 </file>
 
 <file path=word/header1.xml><?xml version="1.0" encoding="utf-8"?>
-<w:hdr xmlns:wpc="http://schemas.microsoft.com/office/word/2010/wordprocessingCanvas" xmlns:cx="http://schemas.microsoft.com/office/drawing/2014/chartex" xmlns:cx1="http://schemas.microsoft.com/office/drawing/2015/9/8/chartex" xmlns:mc="http://schemas.openxmlformats.org/markup-compatibility/2006" xmlns:o="urn:schemas-microsoft-com:office:office" xmlns:r="http://schemas.openxmlformats.org/officeDocument/2006/relationships" xmlns:m="http://schemas.openxmlformats.org/officeDocument/2006/math" xmlns:v="urn:schemas-microsoft-com:vml" xmlns:wp14="http://schemas.microsoft.com/office/word/2010/wordprocessingDrawing" xmlns:wp="http://schemas.openxmlformats.org/drawingml/2006/wordprocessingDrawing" xmlns:w10="urn:schemas-microsoft-com:office:word" xmlns:w="http://schemas.openxmlformats.org/wordprocessingml/2006/main" xmlns:w14="http://schemas.microsoft.com/office/word/2010/wordml" xmlns:w15="http://schemas.microsoft.com/office/word/2012/wordml" xmlns:w16se="http://schemas.microsoft.com/office/word/2015/wordml/symex" xmlns:wpg="http://schemas.microsoft.com/office/word/2010/wordprocessingGroup" xmlns:wpi="http://schemas.microsoft.com/office/word/2010/wordprocessingInk" xmlns:wne="http://schemas.microsoft.com/office/word/2006/wordml" xmlns:wps="http://schemas.microsoft.com/office/word/2010/wordprocessingShape" mc:Ignorable="w14 w15 w16se wp14">
+<w:hdr xmlns:wpc="http://schemas.microsoft.com/office/word/2010/wordprocessingCanvas" xmlns:cx="http://schemas.microsoft.com/office/drawing/2014/chartex" xmlns:cx1="http://schemas.microsoft.com/office/drawing/2015/9/8/chartex" xmlns:cx2="http://schemas.microsoft.com/office/drawing/2015/10/21/chartex" xmlns:cx3="http://schemas.microsoft.com/office/drawing/2016/5/9/chartex" xmlns:cx4="http://schemas.microsoft.com/office/drawing/2016/5/10/chartex" xmlns:cx5="http://schemas.microsoft.com/office/drawing/2016/5/11/chartex" xmlns:cx6="http://schemas.microsoft.com/office/drawing/2016/5/12/chartex" xmlns:cx7="http://schemas.microsoft.com/office/drawing/2016/5/13/chartex" xmlns:cx8="http://schemas.microsoft.com/office/drawing/2016/5/14/chartex" xmlns:mc="http://schemas.openxmlformats.org/markup-compatibility/2006" xmlns:aink="http://schemas.microsoft.com/office/drawing/2016/ink" xmlns:am3d="http://schemas.microsoft.com/office/drawing/2017/model3d" xmlns:o="urn:schemas-microsoft-com:office:office" xmlns:r="http://schemas.openxmlformats.org/officeDocument/2006/relationships" xmlns:m="http://schemas.openxmlformats.org/officeDocument/2006/math" xmlns:v="urn:schemas-microsoft-com:vml" xmlns:wp14="http://schemas.microsoft.com/office/word/2010/wordprocessingDrawing" xmlns:wp="http://schemas.openxmlformats.org/drawingml/2006/wordprocessingDrawing" xmlns:w10="urn:schemas-microsoft-com:office:word" xmlns:w="http://schemas.openxmlformats.org/wordprocessingml/2006/main" xmlns:w14="http://schemas.microsoft.com/office/word/2010/wordml" xmlns:w15="http://schemas.microsoft.com/office/word/2012/wordml" xmlns:w16cid="http://schemas.microsoft.com/office/word/2016/wordml/cid" xmlns:w16se="http://schemas.microsoft.com/office/word/2015/wordml/symex" xmlns:wpg="http://schemas.microsoft.com/office/word/2010/wordprocessingGroup" xmlns:wpi="http://schemas.microsoft.com/office/word/2010/wordprocessingInk" xmlns:wne="http://schemas.microsoft.com/office/word/2006/wordml" xmlns:wps="http://schemas.microsoft.com/office/word/2010/wordprocessingShape" mc:Ignorable="w14 w15 w16se w16cid wp14">
   <w:p>
     <w:pPr>
       <w:pStyle w:val="Header"/>
@@ -8481,7 +9404,7 @@
 </file>
 
 <file path=word/header2.xml><?xml version="1.0" encoding="utf-8"?>
-<w:hdr xmlns:wpc="http://schemas.microsoft.com/office/word/2010/wordprocessingCanvas" xmlns:cx="http://schemas.microsoft.com/office/drawing/2014/chartex" xmlns:cx1="http://schemas.microsoft.com/office/drawing/2015/9/8/chartex" xmlns:mc="http://schemas.openxmlformats.org/markup-compatibility/2006" xmlns:o="urn:schemas-microsoft-com:office:office" xmlns:r="http://schemas.openxmlformats.org/officeDocument/2006/relationships" xmlns:m="http://schemas.openxmlformats.org/officeDocument/2006/math" xmlns:v="urn:schemas-microsoft-com:vml" xmlns:wp14="http://schemas.microsoft.com/office/word/2010/wordprocessingDrawing" xmlns:wp="http://schemas.openxmlformats.org/drawingml/2006/wordprocessingDrawing" xmlns:w10="urn:schemas-microsoft-com:office:word" xmlns:w="http://schemas.openxmlformats.org/wordprocessingml/2006/main" xmlns:w14="http://schemas.microsoft.com/office/word/2010/wordml" xmlns:w15="http://schemas.microsoft.com/office/word/2012/wordml" xmlns:w16se="http://schemas.microsoft.com/office/word/2015/wordml/symex" xmlns:wpg="http://schemas.microsoft.com/office/word/2010/wordprocessingGroup" xmlns:wpi="http://schemas.microsoft.com/office/word/2010/wordprocessingInk" xmlns:wne="http://schemas.microsoft.com/office/word/2006/wordml" xmlns:wps="http://schemas.microsoft.com/office/word/2010/wordprocessingShape" mc:Ignorable="w14 w15 w16se wp14">
+<w:hdr xmlns:wpc="http://schemas.microsoft.com/office/word/2010/wordprocessingCanvas" xmlns:cx="http://schemas.microsoft.com/office/drawing/2014/chartex" xmlns:cx1="http://schemas.microsoft.com/office/drawing/2015/9/8/chartex" xmlns:cx2="http://schemas.microsoft.com/office/drawing/2015/10/21/chartex" xmlns:cx3="http://schemas.microsoft.com/office/drawing/2016/5/9/chartex" xmlns:cx4="http://schemas.microsoft.com/office/drawing/2016/5/10/chartex" xmlns:cx5="http://schemas.microsoft.com/office/drawing/2016/5/11/chartex" xmlns:cx6="http://schemas.microsoft.com/office/drawing/2016/5/12/chartex" xmlns:cx7="http://schemas.microsoft.com/office/drawing/2016/5/13/chartex" xmlns:cx8="http://schemas.microsoft.com/office/drawing/2016/5/14/chartex" xmlns:mc="http://schemas.openxmlformats.org/markup-compatibility/2006" xmlns:aink="http://schemas.microsoft.com/office/drawing/2016/ink" xmlns:am3d="http://schemas.microsoft.com/office/drawing/2017/model3d" xmlns:o="urn:schemas-microsoft-com:office:office" xmlns:r="http://schemas.openxmlformats.org/officeDocument/2006/relationships" xmlns:m="http://schemas.openxmlformats.org/officeDocument/2006/math" xmlns:v="urn:schemas-microsoft-com:vml" xmlns:wp14="http://schemas.microsoft.com/office/word/2010/wordprocessingDrawing" xmlns:wp="http://schemas.openxmlformats.org/drawingml/2006/wordprocessingDrawing" xmlns:w10="urn:schemas-microsoft-com:office:word" xmlns:w="http://schemas.openxmlformats.org/wordprocessingml/2006/main" xmlns:w14="http://schemas.microsoft.com/office/word/2010/wordml" xmlns:w15="http://schemas.microsoft.com/office/word/2012/wordml" xmlns:w16cid="http://schemas.microsoft.com/office/word/2016/wordml/cid" xmlns:w16se="http://schemas.microsoft.com/office/word/2015/wordml/symex" xmlns:wpg="http://schemas.microsoft.com/office/word/2010/wordprocessingGroup" xmlns:wpi="http://schemas.microsoft.com/office/word/2010/wordprocessingInk" xmlns:wne="http://schemas.microsoft.com/office/word/2006/wordml" xmlns:wps="http://schemas.microsoft.com/office/word/2010/wordprocessingShape" mc:Ignorable="w14 w15 w16se w16cid wp14">
   <w:p>
     <w:pPr>
       <w:pStyle w:val="Header"/>
@@ -8498,7 +9421,7 @@
 </file>
 
 <file path=word/numbering.xml><?xml version="1.0" encoding="utf-8"?>
-<w:numbering xmlns:wpc="http://schemas.microsoft.com/office/word/2010/wordprocessingCanvas" xmlns:cx="http://schemas.microsoft.com/office/drawing/2014/chartex" xmlns:cx1="http://schemas.microsoft.com/office/drawing/2015/9/8/chartex" xmlns:mc="http://schemas.openxmlformats.org/markup-compatibility/2006" xmlns:o="urn:schemas-microsoft-com:office:office" xmlns:r="http://schemas.openxmlformats.org/officeDocument/2006/relationships" xmlns:m="http://schemas.openxmlformats.org/officeDocument/2006/math" xmlns:v="urn:schemas-microsoft-com:vml" xmlns:wp14="http://schemas.microsoft.com/office/word/2010/wordprocessingDrawing" xmlns:wp="http://schemas.openxmlformats.org/drawingml/2006/wordprocessingDrawing" xmlns:w10="urn:schemas-microsoft-com:office:word" xmlns:w="http://schemas.openxmlformats.org/wordprocessingml/2006/main" xmlns:w14="http://schemas.microsoft.com/office/word/2010/wordml" xmlns:w15="http://schemas.microsoft.com/office/word/2012/wordml" xmlns:w16se="http://schemas.microsoft.com/office/word/2015/wordml/symex" xmlns:wpg="http://schemas.microsoft.com/office/word/2010/wordprocessingGroup" xmlns:wpi="http://schemas.microsoft.com/office/word/2010/wordprocessingInk" xmlns:wne="http://schemas.microsoft.com/office/word/2006/wordml" xmlns:wps="http://schemas.microsoft.com/office/word/2010/wordprocessingShape" mc:Ignorable="w14 w15 w16se wp14">
+<w:numbering xmlns:wpc="http://schemas.microsoft.com/office/word/2010/wordprocessingCanvas" xmlns:cx="http://schemas.microsoft.com/office/drawing/2014/chartex" xmlns:cx1="http://schemas.microsoft.com/office/drawing/2015/9/8/chartex" xmlns:cx2="http://schemas.microsoft.com/office/drawing/2015/10/21/chartex" xmlns:cx3="http://schemas.microsoft.com/office/drawing/2016/5/9/chartex" xmlns:cx4="http://schemas.microsoft.com/office/drawing/2016/5/10/chartex" xmlns:cx5="http://schemas.microsoft.com/office/drawing/2016/5/11/chartex" xmlns:cx6="http://schemas.microsoft.com/office/drawing/2016/5/12/chartex" xmlns:cx7="http://schemas.microsoft.com/office/drawing/2016/5/13/chartex" xmlns:cx8="http://schemas.microsoft.com/office/drawing/2016/5/14/chartex" xmlns:mc="http://schemas.openxmlformats.org/markup-compatibility/2006" xmlns:aink="http://schemas.microsoft.com/office/drawing/2016/ink" xmlns:am3d="http://schemas.microsoft.com/office/drawing/2017/model3d" xmlns:o="urn:schemas-microsoft-com:office:office" xmlns:r="http://schemas.openxmlformats.org/officeDocument/2006/relationships" xmlns:m="http://schemas.openxmlformats.org/officeDocument/2006/math" xmlns:v="urn:schemas-microsoft-com:vml" xmlns:wp14="http://schemas.microsoft.com/office/word/2010/wordprocessingDrawing" xmlns:wp="http://schemas.openxmlformats.org/drawingml/2006/wordprocessingDrawing" xmlns:w10="urn:schemas-microsoft-com:office:word" xmlns:w="http://schemas.openxmlformats.org/wordprocessingml/2006/main" xmlns:w14="http://schemas.microsoft.com/office/word/2010/wordml" xmlns:w15="http://schemas.microsoft.com/office/word/2012/wordml" xmlns:w16cid="http://schemas.microsoft.com/office/word/2016/wordml/cid" xmlns:w16se="http://schemas.microsoft.com/office/word/2015/wordml/symex" xmlns:wpg="http://schemas.microsoft.com/office/word/2010/wordprocessingGroup" xmlns:wpi="http://schemas.microsoft.com/office/word/2010/wordprocessingInk" xmlns:wne="http://schemas.microsoft.com/office/word/2006/wordml" xmlns:wps="http://schemas.microsoft.com/office/word/2010/wordprocessingShape" mc:Ignorable="w14 w15 w16se w16cid wp14">
   <w:abstractNum w:abstractNumId="0" w15:restartNumberingAfterBreak="0">
     <w:nsid w:val="1509332A"/>
     <w:multiLevelType w:val="hybridMultilevel"/>
@@ -9726,7 +10649,7 @@
 </file>
 
 <file path=word/styles.xml><?xml version="1.0" encoding="utf-8"?>
-<w:styles xmlns:mc="http://schemas.openxmlformats.org/markup-compatibility/2006" xmlns:r="http://schemas.openxmlformats.org/officeDocument/2006/relationships" xmlns:w="http://schemas.openxmlformats.org/wordprocessingml/2006/main" xmlns:w14="http://schemas.microsoft.com/office/word/2010/wordml" xmlns:w15="http://schemas.microsoft.com/office/word/2012/wordml" xmlns:w16se="http://schemas.microsoft.com/office/word/2015/wordml/symex" mc:Ignorable="w14 w15 w16se">
+<w:styles xmlns:mc="http://schemas.openxmlformats.org/markup-compatibility/2006" xmlns:r="http://schemas.openxmlformats.org/officeDocument/2006/relationships" xmlns:w="http://schemas.openxmlformats.org/wordprocessingml/2006/main" xmlns:w14="http://schemas.microsoft.com/office/word/2010/wordml" xmlns:w15="http://schemas.microsoft.com/office/word/2012/wordml" xmlns:w16cid="http://schemas.microsoft.com/office/word/2016/wordml/cid" xmlns:w16se="http://schemas.microsoft.com/office/word/2015/wordml/symex" mc:Ignorable="w14 w15 w16se w16cid">
   <w:docDefaults>
     <w:rPrDefault>
       <w:rPr>
@@ -9742,7 +10665,7 @@
       </w:pPr>
     </w:pPrDefault>
   </w:docDefaults>
-  <w:latentStyles w:defLockedState="0" w:defUIPriority="99" w:defSemiHidden="0" w:defUnhideWhenUsed="0" w:defQFormat="0" w:count="371">
+  <w:latentStyles w:defLockedState="0" w:defUIPriority="99" w:defSemiHidden="0" w:defUnhideWhenUsed="0" w:defQFormat="0" w:count="375">
     <w:lsdException w:name="Normal" w:uiPriority="0" w:qFormat="1"/>
     <w:lsdException w:name="heading 1" w:uiPriority="9" w:qFormat="1"/>
     <w:lsdException w:name="heading 2" w:semiHidden="1" w:uiPriority="9" w:unhideWhenUsed="1" w:qFormat="1"/>
@@ -9848,7 +10771,6 @@
     <w:lsdException w:name="HTML Sample" w:semiHidden="1" w:unhideWhenUsed="1"/>
     <w:lsdException w:name="HTML Typewriter" w:semiHidden="1" w:unhideWhenUsed="1"/>
     <w:lsdException w:name="HTML Variable" w:semiHidden="1" w:unhideWhenUsed="1"/>
-    <w:lsdException w:name="Normal Table" w:semiHidden="1" w:unhideWhenUsed="1"/>
     <w:lsdException w:name="annotation subject" w:semiHidden="1" w:unhideWhenUsed="1"/>
     <w:lsdException w:name="No List" w:semiHidden="1" w:unhideWhenUsed="1"/>
     <w:lsdException w:name="Outline List 1" w:semiHidden="1" w:unhideWhenUsed="1"/>
@@ -9892,10 +10814,8 @@
     <w:lsdException w:name="Table Elegant" w:semiHidden="1" w:unhideWhenUsed="1"/>
     <w:lsdException w:name="Table Professional" w:semiHidden="1" w:unhideWhenUsed="1"/>
     <w:lsdException w:name="Table Subtle 1" w:semiHidden="1" w:unhideWhenUsed="1"/>
-    <w:lsdException w:name="Table Subtle 2" w:semiHidden="1" w:unhideWhenUsed="1"/>
     <w:lsdException w:name="Table Web 1" w:semiHidden="1" w:unhideWhenUsed="1"/>
     <w:lsdException w:name="Table Web 2" w:semiHidden="1" w:unhideWhenUsed="1"/>
-    <w:lsdException w:name="Table Web 3" w:semiHidden="1" w:unhideWhenUsed="1"/>
     <w:lsdException w:name="Balloon Text" w:semiHidden="1" w:unhideWhenUsed="1"/>
     <w:lsdException w:name="Table Grid" w:uiPriority="39"/>
     <w:lsdException w:name="Table Theme" w:semiHidden="1" w:unhideWhenUsed="1"/>
@@ -10114,6 +11034,10 @@
     <w:lsdException w:name="List Table 5 Dark Accent 6" w:uiPriority="50"/>
     <w:lsdException w:name="List Table 6 Colorful Accent 6" w:uiPriority="51"/>
     <w:lsdException w:name="List Table 7 Colorful Accent 6" w:uiPriority="52"/>
+    <w:lsdException w:name="Mention" w:semiHidden="1" w:unhideWhenUsed="1"/>
+    <w:lsdException w:name="Smart Hyperlink" w:semiHidden="1" w:unhideWhenUsed="1"/>
+    <w:lsdException w:name="Hashtag" w:semiHidden="1" w:unhideWhenUsed="1"/>
+    <w:lsdException w:name="Unresolved Mention" w:semiHidden="1" w:unhideWhenUsed="1"/>
   </w:latentStyles>
   <w:style w:type="paragraph" w:default="1" w:styleId="Normal">
     <w:name w:val="Normal"/>
@@ -11117,11 +12041,184 @@
 </file>
 
 <file path=customXml/item1.xml><?xml version="1.0" encoding="utf-8"?>
-<b:Sources xmlns:b="http://schemas.openxmlformats.org/officeDocument/2006/bibliography" xmlns="http://schemas.openxmlformats.org/officeDocument/2006/bibliography" SelectedStyle="\HarvardAnglia2008OfficeOnline.xsl" StyleName="Harvard - Anglia" Version="2008"/>
+<b:Sources xmlns:b="http://schemas.openxmlformats.org/officeDocument/2006/bibliography" xmlns="http://schemas.openxmlformats.org/officeDocument/2006/bibliography" SelectedStyle="\HarvardAnglia2008OfficeOnline.xsl" StyleName="Harvard - Anglia" Version="2008">
+  <b:Source>
+    <b:Tag>Ami10</b:Tag>
+    <b:SourceType>InternetSite</b:SourceType>
+    <b:Guid>{3A4F6B34-0792-4912-B7D6-39179FE68561}</b:Guid>
+    <b:Title>Polygonal Map Generation for Games</b:Title>
+    <b:Year>2010</b:Year>
+    <b:Author>
+      <b:Author>
+        <b:NameList>
+          <b:Person>
+            <b:Last>Patel</b:Last>
+            <b:First>Amit</b:First>
+          </b:Person>
+        </b:NameList>
+      </b:Author>
+    </b:Author>
+    <b:YearAccessed>2019</b:YearAccessed>
+    <b:MonthAccessed>1</b:MonthAccessed>
+    <b:DayAccessed>26</b:DayAccessed>
+    <b:URL>http://www-cs-students.stanford.edu/~amitp/game-programming/polygon-map-generation/</b:URL>
+    <b:RefOrder>4</b:RefOrder>
+  </b:Source>
+  <b:Source>
+    <b:Tag>Ste86</b:Tag>
+    <b:SourceType>BookSection</b:SourceType>
+    <b:Guid>{2FF47E9F-AE61-40F4-8038-1E83B53BC791}</b:Guid>
+    <b:Title>A sweepline algorithm for Voronoi diagrams</b:Title>
+    <b:Year>1986</b:Year>
+    <b:City>New York</b:City>
+    <b:Publisher>AT&amp;T Bell Laboratories</b:Publisher>
+    <b:Author>
+      <b:Author>
+        <b:NameList>
+          <b:Person>
+            <b:Last>Fortune</b:Last>
+            <b:First>Steven</b:First>
+            <b:Middle>J</b:Middle>
+          </b:Person>
+        </b:NameList>
+      </b:Author>
+    </b:Author>
+    <b:BookTitle>SCG '86 Proceedings of the second annual symposium on Computational geometry</b:BookTitle>
+    <b:Pages>313-322</b:Pages>
+    <b:RefOrder>3</b:RefOrder>
+  </b:Source>
+  <b:Source>
+    <b:Tag>Azg17</b:Tag>
+    <b:SourceType>InternetSite</b:SourceType>
+    <b:Guid>{0D12FCB7-F9E9-49F5-ACFA-2BCFA33A3A05}</b:Guid>
+    <b:Title>Biomes generation and rendering</b:Title>
+    <b:Year>2017</b:Year>
+    <b:Author>
+      <b:Author>
+        <b:NameList>
+          <b:Person>
+            <b:Last>Azgaar</b:Last>
+          </b:Person>
+        </b:NameList>
+      </b:Author>
+    </b:Author>
+    <b:YearAccessed>2019</b:YearAccessed>
+    <b:MonthAccessed>2</b:MonthAccessed>
+    <b:DayAccessed>10</b:DayAccessed>
+    <b:URL>https://azgaar.wordpress.com/2017/06/30/biomes-generation-and-rendering/ </b:URL>
+    <b:RefOrder>5</b:RefOrder>
+  </b:Source>
+  <b:Source>
+    <b:Tag>Jac04</b:Tag>
+    <b:SourceType>Report</b:SourceType>
+    <b:Guid>{0A2D84E2-B9D0-43A9-AA28-285ED235769B}</b:Guid>
+    <b:Title>Realtime Procedural Terrain Generation</b:Title>
+    <b:Year>2004</b:Year>
+    <b:Author>
+      <b:Author>
+        <b:NameList>
+          <b:Person>
+            <b:Last>Olsen</b:Last>
+            <b:First>Jacob</b:First>
+          </b:Person>
+        </b:NameList>
+      </b:Author>
+    </b:Author>
+    <b:Publisher>Department of Mathematics And Computer Science </b:Publisher>
+    <b:RefOrder>2</b:RefOrder>
+  </b:Source>
+  <b:Source>
+    <b:Tag>lan11</b:Tag>
+    <b:SourceType>InternetSite</b:SourceType>
+    <b:Guid>{AA6440BC-D169-45F3-A74D-50C5EE7C0EC2}</b:Guid>
+    <b:Title>[OPEN SOURCE]Procedural Hexagon Terrain</b:Title>
+    <b:Year>2011</b:Year>
+    <b:Author>
+      <b:Author>
+        <b:NameList>
+          <b:Person>
+            <b:Last>landon912</b:Last>
+          </b:Person>
+        </b:NameList>
+      </b:Author>
+    </b:Author>
+    <b:YearAccessed>2019</b:YearAccessed>
+    <b:MonthAccessed>2</b:MonthAccessed>
+    <b:DayAccessed>20</b:DayAccessed>
+    <b:URL>https://forum.unity.com/threads/open-source-procedural-hexagon-terrain.233296/</b:URL>
+    <b:RefOrder>6</b:RefOrder>
+  </b:Source>
+  <b:Source>
+    <b:Tag>She18</b:Tag>
+    <b:SourceType>InternetSite</b:SourceType>
+    <b:Guid>{8FAF25D8-8AD7-4AF5-86F3-DA09A4A35CDB}</b:Guid>
+    <b:Author>
+      <b:Author>
+        <b:NameList>
+          <b:Person>
+            <b:Last>Maddox</b:Last>
+            <b:First>Shelby</b:First>
+          </b:Person>
+        </b:NameList>
+      </b:Author>
+    </b:Author>
+    <b:Title>for h in hexes</b:Title>
+    <b:Year>2018</b:Year>
+    <b:YearAccessed>2019</b:YearAccessed>
+    <b:MonthAccessed>2</b:MonthAccessed>
+    <b:DayAccessed>10</b:DayAccessed>
+    <b:URL>https://forhinhexes.blogspot.com/2018/04/motivation.html</b:URL>
+    <b:RefOrder>7</b:RefOrder>
+  </b:Source>
+  <b:Source>
+    <b:Tag>jce16</b:Tag>
+    <b:SourceType>InternetSite</b:SourceType>
+    <b:Guid>{D3FDBF6D-A344-4B40-8678-1E53BA9A08E0}</b:Guid>
+    <b:Author>
+      <b:Author>
+        <b:NameList>
+          <b:Person>
+            <b:Last>jceipek</b:Last>
+          </b:Person>
+        </b:NameList>
+      </b:Author>
+    </b:Author>
+    <b:Title>Unity-delaunay</b:Title>
+    <b:Year>2016</b:Year>
+    <b:YearAccessed>2019</b:YearAccessed>
+    <b:MonthAccessed>2</b:MonthAccessed>
+    <b:DayAccessed>12</b:DayAccessed>
+    <b:URL>https://github.com/jceipek/Unity-delaunay</b:URL>
+    <b:RefOrder>8</b:RefOrder>
+  </b:Source>
+  <b:Source>
+    <b:Tag>Wiz14</b:Tag>
+    <b:SourceType>InternetSite</b:SourceType>
+    <b:Guid>{53059372-097B-47D1-966C-DA5398DD7AAB}</b:Guid>
+    <b:Author>
+      <b:Author>
+        <b:NameList>
+          <b:Person>
+            <b:Last>coast</b:Last>
+            <b:First>Wizards</b:First>
+            <b:Middle>of the</b:Middle>
+          </b:Person>
+        </b:NameList>
+      </b:Author>
+    </b:Author>
+    <b:Title>Dungeons and Dragons</b:Title>
+    <b:Year>2014</b:Year>
+    <b:YearAccessed>2019</b:YearAccessed>
+    <b:MonthAccessed>2</b:MonthAccessed>
+    <b:DayAccessed>1</b:DayAccessed>
+    <b:URL>http://dnd.wizards.com/</b:URL>
+    <b:RefOrder>1</b:RefOrder>
+  </b:Source>
+</b:Sources>
 </file>
 
 <file path=customXml/itemProps1.xml><?xml version="1.0" encoding="utf-8"?>
-<ds:datastoreItem xmlns:ds="http://schemas.openxmlformats.org/officeDocument/2006/customXml" ds:itemID="{5FF4F2EA-F883-468D-A86B-BEA5A069D19E}">
+<ds:datastoreItem xmlns:ds="http://schemas.openxmlformats.org/officeDocument/2006/customXml" ds:itemID="{4CB44C37-4C65-40C7-936F-7554A49FD72B}">
   <ds:schemaRefs>
     <ds:schemaRef ds:uri="http://schemas.openxmlformats.org/officeDocument/2006/bibliography"/>
   </ds:schemaRefs>

</xml_diff>

<commit_message>
tectonics section updated into a paragraph
</commit_message>
<xml_diff>
--- a/Progress Report.docx
+++ b/Progress Report.docx
@@ -3145,53 +3145,82 @@
     </w:p>
     <w:p>
       <w:pPr>
+        <w:pStyle w:val="personalHeading3"/>
+      </w:pPr>
+      <w:r>
+        <w:t>Tectonics</w:t>
+      </w:r>
+    </w:p>
+    <w:p>
+      <w:pPr>
+        <w:pStyle w:val="Basic"/>
+      </w:pPr>
+      <w:r>
+        <w:t>Tectonics is an approach that’s main principle is to simulate tectonic plates moving to create boundary’s mostly in the form of coasts and mountains</w:t>
+      </w:r>
+      <w:r>
+        <w:t xml:space="preserve">. </w:t>
+      </w:r>
+    </w:p>
+    <w:p>
+      <w:pPr>
+        <w:pStyle w:val="Basic"/>
+      </w:pPr>
+      <w:r>
+        <w:t>This works by creating the plates and giving them a vector with a direction and distance, and when two plates collide they will form an mountain</w:t>
+      </w:r>
+      <w:r>
+        <w:t xml:space="preserve"> due to the convergent nature of the plates</w:t>
+      </w:r>
+      <w:r>
+        <w:t xml:space="preserve"> and the empty spaces</w:t>
+      </w:r>
+      <w:r>
+        <w:t xml:space="preserve"> formed by the plates diverging</w:t>
+      </w:r>
+      <w:r>
+        <w:t xml:space="preserve"> will form coasts. </w:t>
+      </w:r>
+      <w:sdt>
+        <w:sdtPr>
+          <w:id w:val="1200057416"/>
+          <w:citation/>
+        </w:sdtPr>
+        <w:sdtContent>
+          <w:r>
+            <w:fldChar w:fldCharType="begin"/>
+          </w:r>
+          <w:r>
+            <w:instrText xml:space="preserve"> CITATION She18 \l 2057 </w:instrText>
+          </w:r>
+          <w:r>
+            <w:fldChar w:fldCharType="separate"/>
+          </w:r>
+          <w:r>
+            <w:rPr>
+              <w:noProof/>
+            </w:rPr>
+            <w:t>(Maddox, 2018)</w:t>
+          </w:r>
+          <w:r>
+            <w:fldChar w:fldCharType="end"/>
+          </w:r>
+        </w:sdtContent>
+      </w:sdt>
+    </w:p>
+    <w:p>
+      <w:pPr>
+        <w:pStyle w:val="Basic"/>
+      </w:pPr>
+      <w:r>
+        <w:t>Strengths</w:t>
+      </w:r>
+    </w:p>
+    <w:p>
+      <w:pPr>
         <w:pStyle w:val="Basic"/>
         <w:numPr>
           <w:ilvl w:val="0"/>
-          <w:numId w:val="10"/>
-        </w:numPr>
-      </w:pPr>
-      <w:r>
-        <w:t>Tectonics</w:t>
-      </w:r>
-    </w:p>
-    <w:p>
-      <w:pPr>
-        <w:pStyle w:val="Basic"/>
-        <w:numPr>
-          <w:ilvl w:val="1"/>
-          <w:numId w:val="11"/>
-        </w:numPr>
-      </w:pPr>
-      <w:hyperlink r:id="rId8" w:history="1">
-        <w:r>
-          <w:rPr>
-            <w:rStyle w:val="Hyperlink"/>
-          </w:rPr>
-          <w:t>https://undiscoveredworlds.blogspot.com/2019/02/basic-continents.html?m=0</w:t>
-        </w:r>
-      </w:hyperlink>
-      <w:r>
-        <w:t xml:space="preserve"> use of tectonics to form mountain ranges </w:t>
-      </w:r>
-    </w:p>
-    <w:p>
-      <w:pPr>
-        <w:pStyle w:val="Basic"/>
-        <w:numPr>
-          <w:ilvl w:val="1"/>
-          <w:numId w:val="11"/>
-        </w:numPr>
-      </w:pPr>
-      <w:r>
-        <w:t>Strengths</w:t>
-      </w:r>
-    </w:p>
-    <w:p>
-      <w:pPr>
-        <w:pStyle w:val="Basic"/>
-        <w:numPr>
-          <w:ilvl w:val="2"/>
           <w:numId w:val="12"/>
         </w:numPr>
       </w:pPr>
@@ -3203,7 +3232,7 @@
       <w:pPr>
         <w:pStyle w:val="Basic"/>
         <w:numPr>
-          <w:ilvl w:val="2"/>
+          <w:ilvl w:val="0"/>
           <w:numId w:val="12"/>
         </w:numPr>
       </w:pPr>
@@ -3214,19 +3243,21 @@
     <w:p>
       <w:pPr>
         <w:pStyle w:val="Basic"/>
+      </w:pPr>
+      <w:r>
+        <w:t>Weaknesses</w:t>
+      </w:r>
+    </w:p>
+    <w:p>
+      <w:pPr>
+        <w:pStyle w:val="Basic"/>
         <w:numPr>
-          <w:ilvl w:val="1"/>
+          <w:ilvl w:val="0"/>
           <w:numId w:val="12"/>
         </w:numPr>
       </w:pPr>
       <w:r>
-        <w:t>This approach doesn’t use real tectonics at they’ve very complex, they simply created blobs for continents. Doesn’t explain how mountain ranges are completed</w:t>
-      </w:r>
-      <w:r>
-        <w:t xml:space="preserve"> in this technique</w:t>
-      </w:r>
-      <w:r>
-        <w:t>.  </w:t>
+        <w:t xml:space="preserve">For more accurate tectonics simulation it becomes computationally complex </w:t>
       </w:r>
     </w:p>
     <w:p>
@@ -3408,6 +3439,7 @@
         </w:numPr>
       </w:pPr>
       <w:r>
+        <w:lastRenderedPageBreak/>
         <w:t>Hex based generation</w:t>
       </w:r>
     </w:p>
@@ -3419,7 +3451,7 @@
           <w:numId w:val="12"/>
         </w:numPr>
       </w:pPr>
-      <w:hyperlink r:id="rId9" w:history="1">
+      <w:hyperlink r:id="rId8" w:history="1">
         <w:r>
           <w:rPr>
             <w:rStyle w:val="Hyperlink"/>
@@ -3462,11 +3494,26 @@
       <w:pPr>
         <w:pStyle w:val="personalHeading3"/>
       </w:pPr>
-      <w:bookmarkStart w:id="6" w:name="_Toc2282518"/>
+      <w:r>
+        <w:t>Hexagonal tile-based generation</w:t>
+      </w:r>
+    </w:p>
+    <w:p>
+      <w:pPr>
+        <w:pStyle w:val="Basic"/>
+      </w:pPr>
+      <w:bookmarkStart w:id="6" w:name="_GoBack"/>
+      <w:bookmarkEnd w:id="6"/>
+    </w:p>
+    <w:p>
+      <w:pPr>
+        <w:pStyle w:val="personalHeading3"/>
+      </w:pPr>
+      <w:bookmarkStart w:id="7" w:name="_Toc2282518"/>
       <w:r>
         <w:t>Voronoi Diagrams – 120 words</w:t>
       </w:r>
-      <w:bookmarkEnd w:id="6"/>
+      <w:bookmarkEnd w:id="7"/>
     </w:p>
     <w:p>
       <w:pPr>
@@ -3514,12 +3561,7 @@
         <w:t>ith</w:t>
       </w:r>
       <w:r>
-        <w:t xml:space="preserve">m works by moving a line downwards over the set of points, when the line intersects with a point an arc will be created </w:t>
-      </w:r>
-      <w:bookmarkStart w:id="7" w:name="_GoBack"/>
-      <w:bookmarkEnd w:id="7"/>
-      <w:r>
-        <w:t xml:space="preserve">equal distance between the line and the point ( it will always remain equal between the two) this happens each time the line intersects with a point. </w:t>
+        <w:t xml:space="preserve">m works by moving a line downwards over the set of points, when the line intersects with a point an arc will be created equal distance between the line and the point ( it will always remain equal between the two) this happens each time the line intersects with a point. </w:t>
       </w:r>
       <w:r>
         <w:t xml:space="preserve">If three arcs intersect this means that a hard edge of a polygon can be created from the point of intersection to the closest other hard edge. </w:t>
@@ -3547,20 +3589,40 @@
       <w:r>
         <w:t>’s article</w:t>
       </w:r>
-      <w:r>
-        <w:t>(</w:t>
-      </w:r>
-      <w:r>
-        <w:rPr>
-          <w:color w:val="FF0000"/>
-        </w:rPr>
-        <w:t>Reference</w:t>
-      </w:r>
-      <w:r>
-        <w:t xml:space="preserve">) </w:t>
-      </w:r>
-      <w:r>
-        <w:t xml:space="preserve"> covering this approach a couple of which are (reference all those 3 projects/articles)</w:t>
+      <w:sdt>
+        <w:sdtPr>
+          <w:id w:val="-1390809855"/>
+          <w:citation/>
+        </w:sdtPr>
+        <w:sdtContent>
+          <w:r>
+            <w:fldChar w:fldCharType="begin"/>
+          </w:r>
+          <w:r>
+            <w:instrText xml:space="preserve"> CITATION Ami10 \l 2057 </w:instrText>
+          </w:r>
+          <w:r>
+            <w:fldChar w:fldCharType="separate"/>
+          </w:r>
+          <w:r>
+            <w:rPr>
+              <w:noProof/>
+            </w:rPr>
+            <w:t xml:space="preserve"> </w:t>
+          </w:r>
+          <w:r>
+            <w:rPr>
+              <w:noProof/>
+            </w:rPr>
+            <w:t>(Patel, 2010)</w:t>
+          </w:r>
+          <w:r>
+            <w:fldChar w:fldCharType="end"/>
+          </w:r>
+        </w:sdtContent>
+      </w:sdt>
+      <w:r>
+        <w:t>covering this approach a couple of which are (reference all those 3 projects/articles)</w:t>
       </w:r>
     </w:p>
     <w:p>
@@ -3608,20 +3670,67 @@
     <w:p>
       <w:pPr>
         <w:pStyle w:val="Basic"/>
-      </w:pPr>
-      <w:r>
-        <w:t xml:space="preserve">Weaknesses </w:t>
-      </w:r>
-    </w:p>
-    <w:p>
-      <w:pPr>
-        <w:pStyle w:val="Basic"/>
         <w:numPr>
           <w:ilvl w:val="0"/>
           <w:numId w:val="12"/>
         </w:numPr>
       </w:pPr>
-      <w:hyperlink r:id="rId10" w:history="1">
+      <w:r>
+        <w:t>Creates as a</w:t>
+      </w:r>
+      <w:r>
+        <w:t xml:space="preserve"> titled surface efficiently as it can be as fast as </w:t>
+      </w:r>
+      <w:r>
+        <w:t>O(n log n) time</w:t>
+      </w:r>
+      <w:r>
+        <w:t xml:space="preserve"> </w:t>
+      </w:r>
+      <w:sdt>
+        <w:sdtPr>
+          <w:id w:val="-2081202406"/>
+          <w:citation/>
+        </w:sdtPr>
+        <w:sdtContent>
+          <w:r>
+            <w:fldChar w:fldCharType="begin"/>
+          </w:r>
+          <w:r>
+            <w:instrText xml:space="preserve"> CITATION Alg17 \l 2057 </w:instrText>
+          </w:r>
+          <w:r>
+            <w:fldChar w:fldCharType="separate"/>
+          </w:r>
+          <w:r>
+            <w:rPr>
+              <w:noProof/>
+            </w:rPr>
+            <w:t>(Anon., 2017)</w:t>
+          </w:r>
+          <w:r>
+            <w:fldChar w:fldCharType="end"/>
+          </w:r>
+        </w:sdtContent>
+      </w:sdt>
+    </w:p>
+    <w:p>
+      <w:pPr>
+        <w:pStyle w:val="Basic"/>
+      </w:pPr>
+      <w:r>
+        <w:t xml:space="preserve">Weaknesses </w:t>
+      </w:r>
+    </w:p>
+    <w:p>
+      <w:pPr>
+        <w:pStyle w:val="Basic"/>
+        <w:numPr>
+          <w:ilvl w:val="0"/>
+          <w:numId w:val="12"/>
+        </w:numPr>
+      </w:pPr>
+      <w:hyperlink r:id="rId9" w:history="1">
         <w:r>
           <w:rPr>
             <w:rStyle w:val="Hyperlink"/>
@@ -3639,8 +3748,21 @@
     <w:p>
       <w:pPr>
         <w:pStyle w:val="Basic"/>
-      </w:pPr>
-      <w:r>
+        <w:numPr>
+          <w:ilvl w:val="0"/>
+          <w:numId w:val="12"/>
+        </w:numPr>
+      </w:pPr>
+      <w:r>
+        <w:t xml:space="preserve">Can only be calculated based off of two axis </w:t>
+      </w:r>
+    </w:p>
+    <w:p>
+      <w:pPr>
+        <w:pStyle w:val="Basic"/>
+      </w:pPr>
+      <w:r>
+        <w:lastRenderedPageBreak/>
         <w:t xml:space="preserve">This approach has been selected for this project due to how many other projects have achieved similar results to the desire generation goal, lots of which have articles explaining their approach which will be incredibly helpful when issues occur in the project. There are also numerous libraries for the Fortunes algorithm which will be helpful. </w:t>
       </w:r>
     </w:p>
@@ -3650,7 +3772,6 @@
       </w:pPr>
       <w:bookmarkStart w:id="8" w:name="_Toc2282519"/>
       <w:r>
-        <w:lastRenderedPageBreak/>
         <w:t>Discussion of tools and technologies – Criteria 4 25% - 250 words</w:t>
       </w:r>
       <w:bookmarkEnd w:id="8"/>
@@ -3767,7 +3888,7 @@
       <w:r>
         <w:t xml:space="preserve">The project will use </w:t>
       </w:r>
-      <w:hyperlink r:id="rId11" w:history="1">
+      <w:hyperlink r:id="rId10" w:history="1">
         <w:r>
           <w:rPr>
             <w:rStyle w:val="Hyperlink"/>
@@ -3849,6 +3970,7 @@
         <w:pStyle w:val="Basic"/>
       </w:pPr>
       <w:r>
+        <w:lastRenderedPageBreak/>
         <w:t>An application capable of generating 3D maps for a fantasy world</w:t>
       </w:r>
       <w:r>
@@ -3914,182 +4036,194 @@
         <w:pStyle w:val="Basic"/>
       </w:pPr>
       <w:r>
+        <w:t>The application w</w:t>
+      </w:r>
+      <w:r>
+        <w:t>ill have user tools which will allow them to create labels for any location</w:t>
+      </w:r>
+      <w:r>
+        <w:t xml:space="preserve">. Additionally, they will be able to </w:t>
+      </w:r>
+      <w:r>
+        <w:t xml:space="preserve">select an icon to go with the text which can be placed anywhere on the map, which is intended to be used to define where settlements, dungeons or any other important landmark may be, </w:t>
+      </w:r>
+    </w:p>
+    <w:p>
+      <w:pPr>
+        <w:pStyle w:val="Basic"/>
+      </w:pPr>
+      <w:r>
+        <w:t xml:space="preserve">Another tool the user will have is the ability to place moveable tokens on the map which are intended to be used to track the location on important character and where they are in the world. </w:t>
+      </w:r>
+    </w:p>
+    <w:p>
+      <w:pPr>
+        <w:pStyle w:val="Basic"/>
+        <w:rPr>
+          <w:color w:val="FF0000"/>
+        </w:rPr>
+      </w:pPr>
+      <w:r>
+        <w:rPr>
+          <w:color w:val="FF0000"/>
+        </w:rPr>
+        <w:t xml:space="preserve"> </w:t>
+      </w:r>
+    </w:p>
+    <w:p>
+      <w:pPr>
+        <w:pStyle w:val="Basic"/>
+      </w:pPr>
+    </w:p>
+    <w:p>
+      <w:pPr>
+        <w:pStyle w:val="personalHeading"/>
+      </w:pPr>
+      <w:bookmarkStart w:id="10" w:name="_Toc2282521"/>
+      <w:r>
+        <w:t>Discussion of software dev methodology</w:t>
+      </w:r>
+      <w:r>
+        <w:t xml:space="preserve"> –</w:t>
+      </w:r>
+      <w:r>
+        <w:t xml:space="preserve"> </w:t>
+      </w:r>
+      <w:r>
+        <w:t>Criteria 5 25%</w:t>
+      </w:r>
+      <w:r>
+        <w:t xml:space="preserve"> - 375 words</w:t>
+      </w:r>
+      <w:bookmarkEnd w:id="10"/>
+    </w:p>
+    <w:p>
+      <w:pPr>
+        <w:pStyle w:val="Basic"/>
+      </w:pPr>
+    </w:p>
+    <w:p>
+      <w:pPr>
+        <w:pStyle w:val="Basic"/>
+      </w:pPr>
+      <w:r>
+        <w:t>The project has been broken down into time boxes (see Gantt chart)</w:t>
+      </w:r>
+      <w:r>
+        <w:t xml:space="preserve"> in which each will be begun by doing any necessary flowcharts/pseudo code to break down the technical side of said time box, then begin implementation.</w:t>
+      </w:r>
+      <w:r>
+        <w:t xml:space="preserve"> Once the implementation is complete the time box will be </w:t>
+      </w:r>
+      <w:r>
+        <w:t>reviewed,</w:t>
+      </w:r>
+      <w:r>
+        <w:t xml:space="preserve"> and the remaining time boxes will be altered to reflect any changes that need to be made to the process.</w:t>
+      </w:r>
+    </w:p>
+    <w:p>
+      <w:pPr>
+        <w:pStyle w:val="Basic"/>
+      </w:pPr>
+      <w:r>
+        <w:t>All of the time boxes have been added to a</w:t>
+      </w:r>
+      <w:r>
+        <w:t xml:space="preserve"> </w:t>
+      </w:r>
+      <w:r>
+        <w:t>T</w:t>
+      </w:r>
+      <w:r>
+        <w:t>rello</w:t>
+      </w:r>
+      <w:r>
+        <w:t xml:space="preserve"> board, the ones which are to be tackled on that week will be moved into a separate list in order.</w:t>
+      </w:r>
+      <w:r>
+        <w:t xml:space="preserve"> </w:t>
+      </w:r>
+    </w:p>
+    <w:p>
+      <w:pPr>
+        <w:pStyle w:val="Basic"/>
+      </w:pPr>
+      <w:r>
+        <w:t xml:space="preserve">Progress will be re-evaluated at the end of every time box and at the end of every week to allow for constant tracking of how well the project is </w:t>
+      </w:r>
+      <w:r>
+        <w:t>progressing and</w:t>
+      </w:r>
+      <w:r>
+        <w:t xml:space="preserve"> alter scope if necessary based on progress.</w:t>
+      </w:r>
+    </w:p>
+    <w:p>
+      <w:pPr>
+        <w:pStyle w:val="Basic"/>
+      </w:pPr>
+      <w:r>
+        <w:t>All foreseeable risks have already had backup plans put into place (</w:t>
+      </w:r>
+      <w:r>
+        <w:rPr>
+          <w:color w:val="FF0000"/>
+        </w:rPr>
+        <w:t>See appendix X</w:t>
+      </w:r>
+      <w:r>
+        <w:t>)</w:t>
+      </w:r>
+      <w:r>
+        <w:t>. Any unexpected risks will have to be handled upon them happening which could result in delays in completing features or the project.</w:t>
+      </w:r>
+    </w:p>
+    <w:p>
+      <w:pPr>
+        <w:pStyle w:val="Basic"/>
+      </w:pPr>
+    </w:p>
+    <w:p>
+      <w:pPr>
+        <w:pStyle w:val="personalHeading"/>
+      </w:pPr>
+      <w:bookmarkStart w:id="11" w:name="_Toc2282522"/>
+      <w:r>
         <w:lastRenderedPageBreak/>
-        <w:t>The application w</w:t>
-      </w:r>
-      <w:r>
-        <w:t>ill have user tools which will allow them to create labels for any location</w:t>
-      </w:r>
-      <w:r>
-        <w:t xml:space="preserve">. Additionally, they will be able to </w:t>
-      </w:r>
-      <w:r>
-        <w:t xml:space="preserve">select an icon to go with the text which can be placed anywhere on the map, which is intended to be used to define where settlements, dungeons or any other important landmark may be, </w:t>
-      </w:r>
-    </w:p>
-    <w:p>
-      <w:pPr>
-        <w:pStyle w:val="Basic"/>
-      </w:pPr>
-      <w:r>
-        <w:t xml:space="preserve">Another tool the user will have is the ability to place moveable tokens on the map which are intended to be used to track the location on important character and where they are in the world. </w:t>
-      </w:r>
-    </w:p>
-    <w:p>
-      <w:pPr>
-        <w:pStyle w:val="Basic"/>
+        <w:t xml:space="preserve">Discussion of project management tools and metrics </w:t>
+      </w:r>
+      <w:r>
+        <w:t>–</w:t>
+      </w:r>
+      <w:r>
+        <w:t xml:space="preserve"> </w:t>
+      </w:r>
+      <w:r>
+        <w:t>Criteria 5 25%</w:t>
+      </w:r>
+      <w:r>
+        <w:t xml:space="preserve"> - 375 words</w:t>
+      </w:r>
+      <w:bookmarkEnd w:id="11"/>
+    </w:p>
+    <w:p>
+      <w:pPr>
+        <w:pStyle w:val="Basic"/>
+      </w:pPr>
+      <w:r>
+        <w:t>This project will follow the Timebox management methodology</w:t>
+      </w:r>
+      <w:r>
+        <w:t>.</w:t>
+      </w:r>
+      <w:r>
+        <w:t xml:space="preserve"> – </w:t>
+      </w:r>
+      <w:r>
         <w:rPr>
           <w:color w:val="FF0000"/>
         </w:rPr>
-      </w:pPr>
-      <w:r>
-        <w:rPr>
-          <w:color w:val="FF0000"/>
-        </w:rPr>
-        <w:t xml:space="preserve"> </w:t>
-      </w:r>
-    </w:p>
-    <w:p>
-      <w:pPr>
-        <w:pStyle w:val="Basic"/>
-      </w:pPr>
-    </w:p>
-    <w:p>
-      <w:pPr>
-        <w:pStyle w:val="personalHeading"/>
-      </w:pPr>
-      <w:bookmarkStart w:id="10" w:name="_Toc2282521"/>
-      <w:r>
-        <w:t>Discussion of software dev methodology</w:t>
-      </w:r>
-      <w:r>
-        <w:t xml:space="preserve"> –</w:t>
-      </w:r>
-      <w:r>
-        <w:t xml:space="preserve"> </w:t>
-      </w:r>
-      <w:r>
-        <w:t>Criteria 5 25%</w:t>
-      </w:r>
-      <w:r>
-        <w:t xml:space="preserve"> - 375 words</w:t>
-      </w:r>
-      <w:bookmarkEnd w:id="10"/>
-    </w:p>
-    <w:p>
-      <w:pPr>
-        <w:pStyle w:val="Basic"/>
-      </w:pPr>
-    </w:p>
-    <w:p>
-      <w:pPr>
-        <w:pStyle w:val="Basic"/>
-      </w:pPr>
-      <w:r>
-        <w:t>The project has been broken down into time boxes (see Gantt chart)</w:t>
-      </w:r>
-      <w:r>
-        <w:t xml:space="preserve"> in which each will be begun by doing any necessary flowcharts/pseudo code to break down the technical side of said time box, then begin implementation.</w:t>
-      </w:r>
-      <w:r>
-        <w:t xml:space="preserve"> Once the implementation is complete the time box will be reviewed and the remaining time boxes will be altered to reflect any changes that need to be made to the process.</w:t>
-      </w:r>
-    </w:p>
-    <w:p>
-      <w:pPr>
-        <w:pStyle w:val="Basic"/>
-      </w:pPr>
-      <w:r>
-        <w:t>All of the time boxes have been added to a</w:t>
-      </w:r>
-      <w:r>
-        <w:t xml:space="preserve"> </w:t>
-      </w:r>
-      <w:r>
-        <w:t>T</w:t>
-      </w:r>
-      <w:r>
-        <w:t>rello</w:t>
-      </w:r>
-      <w:r>
-        <w:t xml:space="preserve"> board, the ones which are to be tackled on that week will be moved into a separate list in order.</w:t>
-      </w:r>
-      <w:r>
-        <w:t xml:space="preserve"> </w:t>
-      </w:r>
-    </w:p>
-    <w:p>
-      <w:pPr>
-        <w:pStyle w:val="Basic"/>
-      </w:pPr>
-      <w:r>
-        <w:t>Progress will be re-evaluated at the end of every time box and at the end of every week to allow for constant tracking of how well the project is progressing, and alter scope if necessary based on progress.</w:t>
-      </w:r>
-    </w:p>
-    <w:p>
-      <w:pPr>
-        <w:pStyle w:val="Basic"/>
-      </w:pPr>
-      <w:r>
-        <w:t>All foreseeable risks have already had backup plans put into place (</w:t>
-      </w:r>
-      <w:r>
-        <w:rPr>
-          <w:color w:val="FF0000"/>
-        </w:rPr>
-        <w:t>See appendix X</w:t>
-      </w:r>
-      <w:r>
-        <w:t>)</w:t>
-      </w:r>
-      <w:r>
-        <w:t>. Any unexpected risks will have to be handled upon them happening which could result in delays in completing features or the project.</w:t>
-      </w:r>
-    </w:p>
-    <w:p>
-      <w:pPr>
-        <w:pStyle w:val="Basic"/>
-      </w:pPr>
-    </w:p>
-    <w:p>
-      <w:pPr>
-        <w:pStyle w:val="personalHeading"/>
-      </w:pPr>
-      <w:bookmarkStart w:id="11" w:name="_Toc2282522"/>
-      <w:r>
-        <w:t xml:space="preserve">Discussion of project management tools and metrics </w:t>
-      </w:r>
-      <w:r>
-        <w:t>–</w:t>
-      </w:r>
-      <w:r>
-        <w:t xml:space="preserve"> </w:t>
-      </w:r>
-      <w:r>
-        <w:t>Criteria 5 25%</w:t>
-      </w:r>
-      <w:r>
-        <w:t xml:space="preserve"> - 375 words</w:t>
-      </w:r>
-      <w:bookmarkEnd w:id="11"/>
-    </w:p>
-    <w:p>
-      <w:pPr>
-        <w:pStyle w:val="Basic"/>
-      </w:pPr>
-      <w:r>
-        <w:t>This project will follow the Timebox management methodology</w:t>
-      </w:r>
-      <w:r>
-        <w:t>.</w:t>
-      </w:r>
-      <w:r>
-        <w:t xml:space="preserve"> – </w:t>
-      </w:r>
-      <w:r>
-        <w:rPr>
-          <w:color w:val="FF0000"/>
-        </w:rPr>
         <w:t xml:space="preserve">Actually talk about what this means </w:t>
       </w:r>
     </w:p>
@@ -4098,7 +4232,6 @@
         <w:pStyle w:val="Basic"/>
       </w:pPr>
       <w:r>
-        <w:lastRenderedPageBreak/>
         <w:t>Two</w:t>
       </w:r>
       <w:r>
@@ -4244,7 +4377,7 @@
       <w:r>
         <w:t xml:space="preserve"> </w:t>
       </w:r>
-      <w:hyperlink r:id="rId12" w:history="1">
+      <w:hyperlink r:id="rId11" w:history="1">
         <w:r>
           <w:rPr>
             <w:rStyle w:val="Hyperlink"/>
@@ -4264,7 +4397,7 @@
           <w:numId w:val="9"/>
         </w:numPr>
       </w:pPr>
-      <w:hyperlink r:id="rId13" w:history="1">
+      <w:hyperlink r:id="rId12" w:history="1">
         <w:r>
           <w:rPr>
             <w:rStyle w:val="Hyperlink"/>
@@ -4275,7 +4408,7 @@
       <w:r>
         <w:t xml:space="preserve"> </w:t>
       </w:r>
-      <w:hyperlink r:id="rId14" w:history="1">
+      <w:hyperlink r:id="rId13" w:history="1">
         <w:r>
           <w:rPr>
             <w:rStyle w:val="Hyperlink"/>
@@ -4386,7 +4519,7 @@
             <o:lock v:ext="edit" aspectratio="t"/>
           </v:shapetype>
           <v:shape id="_x0000_i1025" type="#_x0000_t75" style="width:451.65pt;height:294.55pt">
-            <v:imagedata r:id="rId15" o:title="High Level class diagram"/>
+            <v:imagedata r:id="rId14" o:title="High Level class diagram"/>
           </v:shape>
         </w:pict>
       </w:r>
@@ -4430,10 +4563,10 @@
       <w:pPr>
         <w:pStyle w:val="Basic"/>
         <w:sectPr>
-          <w:headerReference w:type="default" r:id="rId16"/>
-          <w:footerReference w:type="default" r:id="rId17"/>
-          <w:headerReference w:type="first" r:id="rId18"/>
-          <w:footerReference w:type="first" r:id="rId19"/>
+          <w:headerReference w:type="default" r:id="rId15"/>
+          <w:footerReference w:type="default" r:id="rId16"/>
+          <w:headerReference w:type="first" r:id="rId17"/>
+          <w:footerReference w:type="first" r:id="rId18"/>
           <w:pgSz w:w="11906" w:h="16838"/>
           <w:pgMar w:top="1440" w:right="1440" w:bottom="1440" w:left="1440" w:header="708" w:footer="708" w:gutter="0"/>
           <w:pgNumType w:start="0"/>
@@ -4466,7 +4599,7 @@
                     </pic:cNvPicPr>
                   </pic:nvPicPr>
                   <pic:blipFill>
-                    <a:blip r:embed="rId20">
+                    <a:blip r:embed="rId19">
                       <a:extLst>
                         <a:ext uri="{28A0092B-C50C-407E-A947-70E740481C1C}">
                           <a14:useLocalDpi xmlns:a14="http://schemas.microsoft.com/office/drawing/2010/main" val="0"/>
@@ -4936,16 +5069,6 @@
     </w:sdt>
     <w:p>
       <w:pPr>
-        <w:pStyle w:val="Basic"/>
-      </w:pPr>
-    </w:p>
-    <w:p>
-      <w:pPr>
-        <w:pStyle w:val="Basic"/>
-      </w:pPr>
-    </w:p>
-    <w:p>
-      <w:pPr>
         <w:pStyle w:val="personalHeading2"/>
       </w:pPr>
       <w:bookmarkStart w:id="17" w:name="_Toc2282528"/>
@@ -4989,7 +5112,7 @@
       <w:pPr>
         <w:pStyle w:val="Basic"/>
       </w:pPr>
-      <w:hyperlink r:id="rId21" w:history="1">
+      <w:hyperlink r:id="rId20" w:history="1">
         <w:r>
           <w:rPr>
             <w:rStyle w:val="Hyperlink"/>
@@ -5009,18 +5132,18 @@
         <w:t xml:space="preserve"> gen </w:t>
       </w:r>
       <w:r>
-        <w:t xml:space="preserve">which describes a good process on how to break </w:t>
+        <w:t xml:space="preserve">which describes a good process on how to break down the needs of the generator and specifically want is desired from the generator. This is not specifically linked to the project, just the general field of </w:t>
       </w:r>
       <w:r>
         <w:lastRenderedPageBreak/>
-        <w:t>down the needs of the generator and specifically want is desired from the generator. This is not specifically linked to the project, just the general field of generative content as a whole but it can help with the initial breaking down on needs and requirements.</w:t>
-      </w:r>
-    </w:p>
-    <w:p>
-      <w:pPr>
-        <w:pStyle w:val="Basic"/>
-      </w:pPr>
-      <w:hyperlink r:id="rId22" w:history="1">
+        <w:t>generative content as a whole but it can help with the initial breaking down on needs and requirements.</w:t>
+      </w:r>
+    </w:p>
+    <w:p>
+      <w:pPr>
+        <w:pStyle w:val="Basic"/>
+      </w:pPr>
+      <w:hyperlink r:id="rId21" w:history="1">
         <w:r>
           <w:rPr>
             <w:rStyle w:val="Hyperlink"/>
@@ -5075,7 +5198,7 @@
       <w:r>
         <w:br/>
       </w:r>
-      <w:hyperlink r:id="rId23" w:history="1">
+      <w:hyperlink r:id="rId22" w:history="1">
         <w:r>
           <w:rPr>
             <w:rStyle w:val="Hyperlink"/>
@@ -5124,7 +5247,7 @@
       <w:pPr>
         <w:pStyle w:val="Basic"/>
       </w:pPr>
-      <w:hyperlink r:id="rId24" w:history="1">
+      <w:hyperlink r:id="rId23" w:history="1">
         <w:r>
           <w:rPr>
             <w:rStyle w:val="Hyperlink"/>
@@ -5148,7 +5271,7 @@
       <w:pPr>
         <w:pStyle w:val="Basic"/>
       </w:pPr>
-      <w:hyperlink r:id="rId25" w:history="1">
+      <w:hyperlink r:id="rId24" w:history="1">
         <w:r>
           <w:rPr>
             <w:rStyle w:val="Hyperlink"/>
@@ -5164,7 +5287,7 @@
       <w:pPr>
         <w:pStyle w:val="Basic"/>
       </w:pPr>
-      <w:hyperlink r:id="rId26" w:history="1">
+      <w:hyperlink r:id="rId25" w:history="1">
         <w:r>
           <w:rPr>
             <w:rStyle w:val="Hyperlink"/>
@@ -5180,7 +5303,7 @@
       <w:pPr>
         <w:pStyle w:val="Basic"/>
       </w:pPr>
-      <w:hyperlink r:id="rId27" w:history="1">
+      <w:hyperlink r:id="rId26" w:history="1">
         <w:r>
           <w:rPr>
             <w:rStyle w:val="Hyperlink"/>
@@ -5196,7 +5319,7 @@
       <w:pPr>
         <w:pStyle w:val="Basic"/>
       </w:pPr>
-      <w:hyperlink r:id="rId28" w:history="1">
+      <w:hyperlink r:id="rId27" w:history="1">
         <w:r>
           <w:rPr>
             <w:rStyle w:val="Hyperlink"/>
@@ -5212,7 +5335,7 @@
       <w:pPr>
         <w:pStyle w:val="Basic"/>
       </w:pPr>
-      <w:hyperlink r:id="rId29" w:history="1">
+      <w:hyperlink r:id="rId28" w:history="1">
         <w:r>
           <w:rPr>
             <w:rStyle w:val="Hyperlink"/>
@@ -5241,7 +5364,7 @@
       <w:pPr>
         <w:pStyle w:val="Basic"/>
       </w:pPr>
-      <w:hyperlink r:id="rId30" w:history="1">
+      <w:hyperlink r:id="rId29" w:history="1">
         <w:r>
           <w:rPr>
             <w:rStyle w:val="Hyperlink"/>
@@ -5266,7 +5389,7 @@
       <w:r>
         <w:t xml:space="preserve"> diagrams to generate biomes on a polygonal map, also brings up Holdridge life zones could be used as an alternative </w:t>
       </w:r>
-      <w:hyperlink r:id="rId31" w:history="1">
+      <w:hyperlink r:id="rId30" w:history="1">
         <w:r>
           <w:rPr>
             <w:rStyle w:val="Hyperlink"/>
@@ -5287,7 +5410,7 @@
       <w:pPr>
         <w:pStyle w:val="Basic"/>
       </w:pPr>
-      <w:hyperlink r:id="rId32" w:history="1">
+      <w:hyperlink r:id="rId31" w:history="1">
         <w:r>
           <w:rPr>
             <w:rStyle w:val="Hyperlink"/>
@@ -5319,7 +5442,7 @@
       <w:pPr>
         <w:pStyle w:val="Basic"/>
       </w:pPr>
-      <w:hyperlink r:id="rId33" w:history="1">
+      <w:hyperlink r:id="rId32" w:history="1">
         <w:r>
           <w:rPr>
             <w:rStyle w:val="Hyperlink"/>
@@ -5360,7 +5483,7 @@
       <w:pPr>
         <w:pStyle w:val="Basic"/>
       </w:pPr>
-      <w:hyperlink r:id="rId34" w:history="1">
+      <w:hyperlink r:id="rId33" w:history="1">
         <w:r>
           <w:rPr>
             <w:rStyle w:val="Hyperlink"/>
@@ -5395,7 +5518,7 @@
       <w:pPr>
         <w:pStyle w:val="Basic"/>
       </w:pPr>
-      <w:hyperlink r:id="rId35" w:history="1">
+      <w:hyperlink r:id="rId34" w:history="1">
         <w:r>
           <w:rPr>
             <w:rStyle w:val="Hyperlink"/>
@@ -5420,7 +5543,7 @@
       <w:pPr>
         <w:pStyle w:val="Basic"/>
       </w:pPr>
-      <w:hyperlink r:id="rId36" w:history="1">
+      <w:hyperlink r:id="rId35" w:history="1">
         <w:r>
           <w:rPr>
             <w:rStyle w:val="Hyperlink"/>
@@ -5462,7 +5585,7 @@
       <w:pPr>
         <w:pStyle w:val="Basic"/>
       </w:pPr>
-      <w:hyperlink r:id="rId37" w:history="1">
+      <w:hyperlink r:id="rId36" w:history="1">
         <w:r>
           <w:rPr>
             <w:rStyle w:val="Hyperlink"/>
@@ -5489,7 +5612,7 @@
       <w:pPr>
         <w:pStyle w:val="Basic"/>
       </w:pPr>
-      <w:hyperlink r:id="rId38" w:history="1">
+      <w:hyperlink r:id="rId37" w:history="1">
         <w:r>
           <w:rPr>
             <w:rStyle w:val="Hyperlink"/>
@@ -5579,7 +5702,7 @@
       <w:pPr>
         <w:pStyle w:val="Basic"/>
       </w:pPr>
-      <w:hyperlink r:id="rId39" w:history="1">
+      <w:hyperlink r:id="rId38" w:history="1">
         <w:r>
           <w:rPr>
             <w:rStyle w:val="Hyperlink"/>
@@ -5662,7 +5785,7 @@
       <w:pPr>
         <w:pStyle w:val="Basic"/>
       </w:pPr>
-      <w:hyperlink r:id="rId40" w:history="1">
+      <w:hyperlink r:id="rId39" w:history="1">
         <w:r>
           <w:rPr>
             <w:rStyle w:val="Hyperlink"/>
@@ -5711,7 +5834,7 @@
                     </pic:cNvPicPr>
                   </pic:nvPicPr>
                   <pic:blipFill>
-                    <a:blip r:embed="rId41" cstate="print">
+                    <a:blip r:embed="rId40" cstate="print">
                       <a:extLst>
                         <a:ext uri="{28A0092B-C50C-407E-A947-70E740481C1C}">
                           <a14:useLocalDpi xmlns:a14="http://schemas.microsoft.com/office/drawing/2010/main" val="0"/>
@@ -5927,7 +6050,7 @@
             <w:pPr>
               <w:pStyle w:val="NoSpacing"/>
             </w:pPr>
-            <w:hyperlink r:id="rId42" w:history="1">
+            <w:hyperlink r:id="rId41" w:history="1">
               <w:r>
                 <w:rPr>
                   <w:rStyle w:val="Hyperlink"/>
@@ -5978,7 +6101,7 @@
             <w:pPr>
               <w:pStyle w:val="NoSpacing"/>
             </w:pPr>
-            <w:hyperlink r:id="rId43" w:history="1">
+            <w:hyperlink r:id="rId42" w:history="1">
               <w:r>
                 <w:rPr>
                   <w:rStyle w:val="Hyperlink"/>
@@ -6110,7 +6233,7 @@
             <w:r>
               <w:t xml:space="preserve">, visual scripting, C# and C++ </w:t>
             </w:r>
-            <w:hyperlink r:id="rId44" w:history="1">
+            <w:hyperlink r:id="rId43" w:history="1">
               <w:r>
                 <w:rPr>
                   <w:rStyle w:val="Hyperlink"/>
@@ -7240,7 +7363,7 @@
             <w:pPr>
               <w:pStyle w:val="NoSpacing"/>
             </w:pPr>
-            <w:hyperlink r:id="rId45" w:history="1">
+            <w:hyperlink r:id="rId44" w:history="1">
               <w:r>
                 <w:rPr>
                   <w:rStyle w:val="Hyperlink"/>
@@ -7354,7 +7477,7 @@
             <w:pPr>
               <w:pStyle w:val="NoSpacing"/>
             </w:pPr>
-            <w:hyperlink r:id="rId46" w:history="1">
+            <w:hyperlink r:id="rId45" w:history="1">
               <w:r>
                 <w:rPr>
                   <w:rStyle w:val="Hyperlink"/>
@@ -7478,7 +7601,7 @@
             <w:pPr>
               <w:pStyle w:val="NoSpacing"/>
             </w:pPr>
-            <w:hyperlink r:id="rId47" w:history="1">
+            <w:hyperlink r:id="rId46" w:history="1">
               <w:r>
                 <w:rPr>
                   <w:rStyle w:val="Hyperlink"/>
@@ -7589,7 +7712,7 @@
             <w:pPr>
               <w:pStyle w:val="NoSpacing"/>
             </w:pPr>
-            <w:hyperlink r:id="rId48" w:history="1">
+            <w:hyperlink r:id="rId47" w:history="1">
               <w:r>
                 <w:rPr>
                   <w:rStyle w:val="Hyperlink"/>
@@ -7715,7 +7838,7 @@
             <w:pPr>
               <w:pStyle w:val="NoSpacing"/>
             </w:pPr>
-            <w:hyperlink r:id="rId49" w:history="1">
+            <w:hyperlink r:id="rId48" w:history="1">
               <w:r>
                 <w:rPr>
                   <w:rStyle w:val="Hyperlink"/>
@@ -8710,7 +8833,7 @@
                     <pic:cNvPicPr/>
                   </pic:nvPicPr>
                   <pic:blipFill>
-                    <a:blip r:embed="rId50">
+                    <a:blip r:embed="rId49">
                       <a:extLst>
                         <a:ext uri="{28A0092B-C50C-407E-A947-70E740481C1C}">
                           <a14:useLocalDpi xmlns:a14="http://schemas.microsoft.com/office/drawing/2010/main" val="0"/>
@@ -8771,7 +8894,7 @@
                     <pic:cNvPicPr/>
                   </pic:nvPicPr>
                   <pic:blipFill>
-                    <a:blip r:embed="rId51">
+                    <a:blip r:embed="rId50">
                       <a:extLst>
                         <a:ext uri="{28A0092B-C50C-407E-A947-70E740481C1C}">
                           <a14:useLocalDpi xmlns:a14="http://schemas.microsoft.com/office/drawing/2010/main" val="0"/>
@@ -8849,7 +8972,7 @@
                     <pic:cNvPicPr/>
                   </pic:nvPicPr>
                   <pic:blipFill>
-                    <a:blip r:embed="rId52"/>
+                    <a:blip r:embed="rId51"/>
                     <a:stretch>
                       <a:fillRect/>
                     </a:stretch>
@@ -8879,6 +9002,47 @@
             <wp:extent cx="5731510" cy="1179195"/>
             <wp:effectExtent l="0" t="0" r="2540" b="1905"/>
             <wp:docPr id="8" name="Picture 8"/>
+            <wp:cNvGraphicFramePr>
+              <a:graphicFrameLocks xmlns:a="http://schemas.openxmlformats.org/drawingml/2006/main" noChangeAspect="1"/>
+            </wp:cNvGraphicFramePr>
+            <a:graphic xmlns:a="http://schemas.openxmlformats.org/drawingml/2006/main">
+              <a:graphicData uri="http://schemas.openxmlformats.org/drawingml/2006/picture">
+                <pic:pic xmlns:pic="http://schemas.openxmlformats.org/drawingml/2006/picture">
+                  <pic:nvPicPr>
+                    <pic:cNvPr id="1" name=""/>
+                    <pic:cNvPicPr/>
+                  </pic:nvPicPr>
+                  <pic:blipFill>
+                    <a:blip r:embed="rId52"/>
+                    <a:stretch>
+                      <a:fillRect/>
+                    </a:stretch>
+                  </pic:blipFill>
+                  <pic:spPr>
+                    <a:xfrm>
+                      <a:off x="0" y="0"/>
+                      <a:ext cx="5731510" cy="1179195"/>
+                    </a:xfrm>
+                    <a:prstGeom prst="rect">
+                      <a:avLst/>
+                    </a:prstGeom>
+                  </pic:spPr>
+                </pic:pic>
+              </a:graphicData>
+            </a:graphic>
+          </wp:inline>
+        </w:drawing>
+      </w:r>
+      <w:r>
+        <w:rPr>
+          <w:noProof/>
+          <w:lang w:eastAsia="en-GB"/>
+        </w:rPr>
+        <w:drawing>
+          <wp:inline distT="0" distB="0" distL="0" distR="0" wp14:anchorId="14449154" wp14:editId="40F886B6">
+            <wp:extent cx="5731510" cy="986155"/>
+            <wp:effectExtent l="0" t="0" r="2540" b="4445"/>
+            <wp:docPr id="9" name="Picture 9"/>
             <wp:cNvGraphicFramePr>
               <a:graphicFrameLocks xmlns:a="http://schemas.openxmlformats.org/drawingml/2006/main" noChangeAspect="1"/>
             </wp:cNvGraphicFramePr>
@@ -8898,7 +9062,7 @@
                   <pic:spPr>
                     <a:xfrm>
                       <a:off x="0" y="0"/>
-                      <a:ext cx="5731510" cy="1179195"/>
+                      <a:ext cx="5731510" cy="986155"/>
                     </a:xfrm>
                     <a:prstGeom prst="rect">
                       <a:avLst/>
@@ -8910,16 +9074,22 @@
           </wp:inline>
         </w:drawing>
       </w:r>
+    </w:p>
+    <w:p>
+      <w:pPr>
+        <w:pStyle w:val="Basic"/>
+      </w:pPr>
       <w:r>
         <w:rPr>
           <w:noProof/>
           <w:lang w:eastAsia="en-GB"/>
         </w:rPr>
+        <w:lastRenderedPageBreak/>
         <w:drawing>
-          <wp:inline distT="0" distB="0" distL="0" distR="0" wp14:anchorId="14449154" wp14:editId="40F886B6">
-            <wp:extent cx="5731510" cy="986155"/>
-            <wp:effectExtent l="0" t="0" r="2540" b="4445"/>
-            <wp:docPr id="9" name="Picture 9"/>
+          <wp:inline distT="0" distB="0" distL="0" distR="0" wp14:anchorId="7DB6F4AE" wp14:editId="1B6E1E14">
+            <wp:extent cx="5731510" cy="502920"/>
+            <wp:effectExtent l="0" t="0" r="2540" b="0"/>
+            <wp:docPr id="10" name="Picture 10"/>
             <wp:cNvGraphicFramePr>
               <a:graphicFrameLocks xmlns:a="http://schemas.openxmlformats.org/drawingml/2006/main" noChangeAspect="1"/>
             </wp:cNvGraphicFramePr>
@@ -8939,7 +9109,7 @@
                   <pic:spPr>
                     <a:xfrm>
                       <a:off x="0" y="0"/>
-                      <a:ext cx="5731510" cy="986155"/>
+                      <a:ext cx="5731510" cy="502920"/>
                     </a:xfrm>
                     <a:prstGeom prst="rect">
                       <a:avLst/>
@@ -8951,22 +9121,16 @@
           </wp:inline>
         </w:drawing>
       </w:r>
-    </w:p>
-    <w:p>
-      <w:pPr>
-        <w:pStyle w:val="Basic"/>
-      </w:pPr>
       <w:r>
         <w:rPr>
           <w:noProof/>
           <w:lang w:eastAsia="en-GB"/>
         </w:rPr>
-        <w:lastRenderedPageBreak/>
         <w:drawing>
-          <wp:inline distT="0" distB="0" distL="0" distR="0" wp14:anchorId="7DB6F4AE" wp14:editId="1B6E1E14">
-            <wp:extent cx="5731510" cy="502920"/>
-            <wp:effectExtent l="0" t="0" r="2540" b="0"/>
-            <wp:docPr id="10" name="Picture 10"/>
+          <wp:inline distT="0" distB="0" distL="0" distR="0" wp14:anchorId="68B51A35" wp14:editId="286EF394">
+            <wp:extent cx="5731510" cy="925830"/>
+            <wp:effectExtent l="0" t="0" r="2540" b="7620"/>
+            <wp:docPr id="12" name="Picture 12"/>
             <wp:cNvGraphicFramePr>
               <a:graphicFrameLocks xmlns:a="http://schemas.openxmlformats.org/drawingml/2006/main" noChangeAspect="1"/>
             </wp:cNvGraphicFramePr>
@@ -8986,7 +9150,7 @@
                   <pic:spPr>
                     <a:xfrm>
                       <a:off x="0" y="0"/>
-                      <a:ext cx="5731510" cy="502920"/>
+                      <a:ext cx="5731510" cy="925830"/>
                     </a:xfrm>
                     <a:prstGeom prst="rect">
                       <a:avLst/>
@@ -8998,16 +9162,21 @@
           </wp:inline>
         </w:drawing>
       </w:r>
+    </w:p>
+    <w:p>
+      <w:pPr>
+        <w:pStyle w:val="Basic"/>
+      </w:pPr>
       <w:r>
         <w:rPr>
           <w:noProof/>
           <w:lang w:eastAsia="en-GB"/>
         </w:rPr>
         <w:drawing>
-          <wp:inline distT="0" distB="0" distL="0" distR="0" wp14:anchorId="68B51A35" wp14:editId="286EF394">
-            <wp:extent cx="5731510" cy="925830"/>
-            <wp:effectExtent l="0" t="0" r="2540" b="7620"/>
-            <wp:docPr id="12" name="Picture 12"/>
+          <wp:inline distT="0" distB="0" distL="0" distR="0" wp14:anchorId="7903F208" wp14:editId="2F090D1D">
+            <wp:extent cx="5731510" cy="737870"/>
+            <wp:effectExtent l="0" t="0" r="2540" b="5080"/>
+            <wp:docPr id="13" name="Picture 13"/>
             <wp:cNvGraphicFramePr>
               <a:graphicFrameLocks xmlns:a="http://schemas.openxmlformats.org/drawingml/2006/main" noChangeAspect="1"/>
             </wp:cNvGraphicFramePr>
@@ -9027,52 +9196,6 @@
                   <pic:spPr>
                     <a:xfrm>
                       <a:off x="0" y="0"/>
-                      <a:ext cx="5731510" cy="925830"/>
-                    </a:xfrm>
-                    <a:prstGeom prst="rect">
-                      <a:avLst/>
-                    </a:prstGeom>
-                  </pic:spPr>
-                </pic:pic>
-              </a:graphicData>
-            </a:graphic>
-          </wp:inline>
-        </w:drawing>
-      </w:r>
-    </w:p>
-    <w:p>
-      <w:pPr>
-        <w:pStyle w:val="Basic"/>
-      </w:pPr>
-      <w:r>
-        <w:rPr>
-          <w:noProof/>
-          <w:lang w:eastAsia="en-GB"/>
-        </w:rPr>
-        <w:drawing>
-          <wp:inline distT="0" distB="0" distL="0" distR="0" wp14:anchorId="7903F208" wp14:editId="2F090D1D">
-            <wp:extent cx="5731510" cy="737870"/>
-            <wp:effectExtent l="0" t="0" r="2540" b="5080"/>
-            <wp:docPr id="13" name="Picture 13"/>
-            <wp:cNvGraphicFramePr>
-              <a:graphicFrameLocks xmlns:a="http://schemas.openxmlformats.org/drawingml/2006/main" noChangeAspect="1"/>
-            </wp:cNvGraphicFramePr>
-            <a:graphic xmlns:a="http://schemas.openxmlformats.org/drawingml/2006/main">
-              <a:graphicData uri="http://schemas.openxmlformats.org/drawingml/2006/picture">
-                <pic:pic xmlns:pic="http://schemas.openxmlformats.org/drawingml/2006/picture">
-                  <pic:nvPicPr>
-                    <pic:cNvPr id="1" name=""/>
-                    <pic:cNvPicPr/>
-                  </pic:nvPicPr>
-                  <pic:blipFill>
-                    <a:blip r:embed="rId57"/>
-                    <a:stretch>
-                      <a:fillRect/>
-                    </a:stretch>
-                  </pic:blipFill>
-                  <pic:spPr>
-                    <a:xfrm>
-                      <a:off x="0" y="0"/>
                       <a:ext cx="5731510" cy="737870"/>
                     </a:xfrm>
                     <a:prstGeom prst="rect">
@@ -9202,7 +9325,7 @@
       </w:r>
     </w:p>
     <w:sectPr>
-      <w:footerReference w:type="first" r:id="rId58"/>
+      <w:footerReference w:type="first" r:id="rId57"/>
       <w:pgSz w:w="11906" w:h="16838"/>
       <w:pgMar w:top="1440" w:right="1440" w:bottom="1440" w:left="1440" w:header="708" w:footer="708" w:gutter="0"/>
       <w:pgNumType w:fmt="upperLetter" w:start="1"/>
@@ -12062,7 +12185,7 @@
     <b:MonthAccessed>1</b:MonthAccessed>
     <b:DayAccessed>26</b:DayAccessed>
     <b:URL>http://www-cs-students.stanford.edu/~amitp/game-programming/polygon-map-generation/</b:URL>
-    <b:RefOrder>4</b:RefOrder>
+    <b:RefOrder>5</b:RefOrder>
   </b:Source>
   <b:Source>
     <b:Tag>Ste86</b:Tag>
@@ -12085,7 +12208,7 @@
     </b:Author>
     <b:BookTitle>SCG '86 Proceedings of the second annual symposium on Computational geometry</b:BookTitle>
     <b:Pages>313-322</b:Pages>
-    <b:RefOrder>3</b:RefOrder>
+    <b:RefOrder>4</b:RefOrder>
   </b:Source>
   <b:Source>
     <b:Tag>Azg17</b:Tag>
@@ -12106,7 +12229,7 @@
     <b:MonthAccessed>2</b:MonthAccessed>
     <b:DayAccessed>10</b:DayAccessed>
     <b:URL>https://azgaar.wordpress.com/2017/06/30/biomes-generation-and-rendering/ </b:URL>
-    <b:RefOrder>5</b:RefOrder>
+    <b:RefOrder>7</b:RefOrder>
   </b:Source>
   <b:Source>
     <b:Tag>Jac04</b:Tag>
@@ -12125,7 +12248,7 @@
       </b:Author>
     </b:Author>
     <b:Publisher>Department of Mathematics And Computer Science </b:Publisher>
-    <b:RefOrder>2</b:RefOrder>
+    <b:RefOrder>3</b:RefOrder>
   </b:Source>
   <b:Source>
     <b:Tag>lan11</b:Tag>
@@ -12146,7 +12269,7 @@
     <b:MonthAccessed>2</b:MonthAccessed>
     <b:DayAccessed>20</b:DayAccessed>
     <b:URL>https://forum.unity.com/threads/open-source-procedural-hexagon-terrain.233296/</b:URL>
-    <b:RefOrder>6</b:RefOrder>
+    <b:RefOrder>8</b:RefOrder>
   </b:Source>
   <b:Source>
     <b:Tag>She18</b:Tag>
@@ -12168,7 +12291,7 @@
     <b:MonthAccessed>2</b:MonthAccessed>
     <b:DayAccessed>10</b:DayAccessed>
     <b:URL>https://forhinhexes.blogspot.com/2018/04/motivation.html</b:URL>
-    <b:RefOrder>7</b:RefOrder>
+    <b:RefOrder>2</b:RefOrder>
   </b:Source>
   <b:Source>
     <b:Tag>jce16</b:Tag>
@@ -12189,7 +12312,7 @@
     <b:MonthAccessed>2</b:MonthAccessed>
     <b:DayAccessed>12</b:DayAccessed>
     <b:URL>https://github.com/jceipek/Unity-delaunay</b:URL>
-    <b:RefOrder>8</b:RefOrder>
+    <b:RefOrder>9</b:RefOrder>
   </b:Source>
   <b:Source>
     <b:Tag>Wiz14</b:Tag>
@@ -12214,11 +12337,23 @@
     <b:URL>http://dnd.wizards.com/</b:URL>
     <b:RefOrder>1</b:RefOrder>
   </b:Source>
+  <b:Source>
+    <b:Tag>Alg17</b:Tag>
+    <b:SourceType>InternetSite</b:SourceType>
+    <b:Guid>{2D8F2114-4C3D-407E-82E7-1A83A4CE5890}</b:Guid>
+    <b:Title>Algorithm for generation of Voronoi Diagrams</b:Title>
+    <b:Year>2017</b:Year>
+    <b:YearAccessed>2019</b:YearAccessed>
+    <b:MonthAccessed>2</b:MonthAccessed>
+    <b:DayAccessed>26</b:DayAccessed>
+    <b:URL>https://courses.cs.washington.edu/courses/cse326/00wi/projects/voronoi.html</b:URL>
+    <b:RefOrder>6</b:RefOrder>
+  </b:Source>
 </b:Sources>
 </file>
 
 <file path=customXml/itemProps1.xml><?xml version="1.0" encoding="utf-8"?>
-<ds:datastoreItem xmlns:ds="http://schemas.openxmlformats.org/officeDocument/2006/customXml" ds:itemID="{4CB44C37-4C65-40C7-936F-7554A49FD72B}">
+<ds:datastoreItem xmlns:ds="http://schemas.openxmlformats.org/officeDocument/2006/customXml" ds:itemID="{F70E6F30-2B63-42A3-BE90-225C6C80B389}">
   <ds:schemaRefs>
     <ds:schemaRef ds:uri="http://schemas.openxmlformats.org/officeDocument/2006/bibliography"/>
   </ds:schemaRefs>

</xml_diff>

<commit_message>
hexes into a paragraph
</commit_message>
<xml_diff>
--- a/Progress Report.docx
+++ b/Progress Report.docx
@@ -2604,7 +2604,7 @@
             <w:fldChar w:fldCharType="begin"/>
           </w:r>
           <w:r>
-            <w:instrText xml:space="preserve"> CITATION Wiz14 \l 2057 </w:instrText>
+            <w:instrText xml:space="preserve">CITATION Wiz14 \l 2057 </w:instrText>
           </w:r>
           <w:r>
             <w:fldChar w:fldCharType="separate"/>
@@ -2619,7 +2619,7 @@
             <w:rPr>
               <w:noProof/>
             </w:rPr>
-            <w:t>(coast, 2014)</w:t>
+            <w:t>(coast, Wizards of the, 2014)</w:t>
           </w:r>
           <w:r>
             <w:fldChar w:fldCharType="end"/>
@@ -3432,6 +3432,112 @@
     </w:p>
     <w:p>
       <w:pPr>
+        <w:pStyle w:val="personalHeading3"/>
+      </w:pPr>
+      <w:r>
+        <w:lastRenderedPageBreak/>
+        <w:t>Hexagonal tile-based generation</w:t>
+      </w:r>
+    </w:p>
+    <w:p>
+      <w:pPr>
+        <w:pStyle w:val="Basic"/>
+      </w:pPr>
+      <w:r>
+        <w:t>A generation approach where each terrain entity is encapsulated inside of a hexagon for example a mountain would exist in one hex in the grid. Which is a very different approach to</w:t>
+      </w:r>
+      <w:r>
+        <w:t xml:space="preserve"> the other</w:t>
+      </w:r>
+      <w:r>
+        <w:t xml:space="preserve"> generation </w:t>
+      </w:r>
+      <w:r>
+        <w:t>methods that have been looked at for this project.</w:t>
+      </w:r>
+      <w:r>
+        <w:t xml:space="preserve"> This approach can be broken down into place hex’s in a grid, use noise to decide what is on the hex</w:t>
+      </w:r>
+      <w:sdt>
+        <w:sdtPr>
+          <w:id w:val="652574240"/>
+          <w:citation/>
+        </w:sdtPr>
+        <w:sdtContent>
+          <w:r>
+            <w:fldChar w:fldCharType="begin"/>
+          </w:r>
+          <w:r>
+            <w:instrText xml:space="preserve"> CITATION lan11 \l 2057 </w:instrText>
+          </w:r>
+          <w:r>
+            <w:fldChar w:fldCharType="separate"/>
+          </w:r>
+          <w:r>
+            <w:rPr>
+              <w:noProof/>
+            </w:rPr>
+            <w:t xml:space="preserve"> </w:t>
+          </w:r>
+          <w:r>
+            <w:rPr>
+              <w:noProof/>
+            </w:rPr>
+            <w:t>(landon912, 2011)</w:t>
+          </w:r>
+          <w:r>
+            <w:fldChar w:fldCharType="end"/>
+          </w:r>
+        </w:sdtContent>
+      </w:sdt>
+      <w:bookmarkStart w:id="6" w:name="_GoBack"/>
+      <w:bookmarkEnd w:id="6"/>
+      <w:r>
+        <w:t xml:space="preserve">. </w:t>
+      </w:r>
+      <w:r>
+        <w:t xml:space="preserve"> This approach is able to fulfil all of this projects criteria with the exclusion of the visual representation. As it’s visual style is that of a civilization game </w:t>
+      </w:r>
+      <w:sdt>
+        <w:sdtPr>
+          <w:id w:val="-1724449101"/>
+          <w:citation/>
+        </w:sdtPr>
+        <w:sdtContent>
+          <w:r>
+            <w:fldChar w:fldCharType="begin"/>
+          </w:r>
+          <w:r>
+            <w:instrText xml:space="preserve"> CITATION Fir16 \l 2057 </w:instrText>
+          </w:r>
+          <w:r>
+            <w:fldChar w:fldCharType="separate"/>
+          </w:r>
+          <w:r>
+            <w:rPr>
+              <w:noProof/>
+            </w:rPr>
+            <w:t>(Firaxis Games, 2016)</w:t>
+          </w:r>
+          <w:r>
+            <w:fldChar w:fldCharType="end"/>
+          </w:r>
+        </w:sdtContent>
+      </w:sdt>
+      <w:r>
+        <w:t xml:space="preserve">. </w:t>
+      </w:r>
+    </w:p>
+    <w:p>
+      <w:pPr>
+        <w:pStyle w:val="Basic"/>
+      </w:pPr>
+      <w:r>
+        <w:t>Strengths</w:t>
+      </w:r>
+    </w:p>
+    <w:p>
+      <w:pPr>
         <w:pStyle w:val="Basic"/>
         <w:numPr>
           <w:ilvl w:val="0"/>
@@ -3439,71 +3545,28 @@
         </w:numPr>
       </w:pPr>
       <w:r>
-        <w:lastRenderedPageBreak/>
-        <w:t>Hex based generation</w:t>
+        <w:t>Allows for integration into a hex based games with the utmost simplicity</w:t>
+      </w:r>
+    </w:p>
+    <w:p>
+      <w:pPr>
+        <w:pStyle w:val="Basic"/>
+      </w:pPr>
+      <w:r>
+        <w:t>Weaknesses</w:t>
       </w:r>
     </w:p>
     <w:p>
       <w:pPr>
         <w:pStyle w:val="Basic"/>
         <w:numPr>
-          <w:ilvl w:val="1"/>
+          <w:ilvl w:val="0"/>
           <w:numId w:val="12"/>
         </w:numPr>
       </w:pPr>
-      <w:hyperlink r:id="rId8" w:history="1">
-        <w:r>
-          <w:rPr>
-            <w:rStyle w:val="Hyperlink"/>
-          </w:rPr>
-          <w:t>https://forhinhexes.blogspot.com/2018/04/motivation.html</w:t>
-        </w:r>
-      </w:hyperlink>
-      <w:r>
-        <w:t xml:space="preserve"> This has a very similar end goal as my project but represents the map differently from </w:t>
-      </w:r>
-      <w:r>
-        <w:t>how I desire my finished project to appear.</w:t>
-      </w:r>
-    </w:p>
-    <w:p>
-      <w:pPr>
-        <w:pStyle w:val="Basic"/>
-        <w:numPr>
-          <w:ilvl w:val="1"/>
-          <w:numId w:val="12"/>
-        </w:numPr>
-      </w:pPr>
-      <w:r>
-        <w:t xml:space="preserve">Also using tectonics </w:t>
-      </w:r>
-    </w:p>
-    <w:p>
-      <w:pPr>
-        <w:pStyle w:val="Basic"/>
-        <w:numPr>
-          <w:ilvl w:val="2"/>
-          <w:numId w:val="12"/>
-        </w:numPr>
-      </w:pPr>
-      <w:r>
-        <w:t xml:space="preserve"> No interested in tectonics themselves but are interested in the boundaries that are the result of them, convergent and divergent which are used to generate mountains and coastlines respectively. </w:t>
-      </w:r>
-    </w:p>
-    <w:p>
-      <w:pPr>
-        <w:pStyle w:val="personalHeading3"/>
-      </w:pPr>
-      <w:r>
-        <w:t>Hexagonal tile-based generation</w:t>
-      </w:r>
-    </w:p>
-    <w:p>
-      <w:pPr>
-        <w:pStyle w:val="Basic"/>
-      </w:pPr>
-      <w:bookmarkStart w:id="6" w:name="_GoBack"/>
-      <w:bookmarkEnd w:id="6"/>
+      <w:r>
+        <w:t xml:space="preserve">Not visually appropriate for this project  </w:t>
+      </w:r>
     </w:p>
     <w:p>
       <w:pPr>
@@ -3730,7 +3793,7 @@
           <w:numId w:val="12"/>
         </w:numPr>
       </w:pPr>
-      <w:hyperlink r:id="rId9" w:history="1">
+      <w:hyperlink r:id="rId8" w:history="1">
         <w:r>
           <w:rPr>
             <w:rStyle w:val="Hyperlink"/>
@@ -3754,6 +3817,7 @@
         </w:numPr>
       </w:pPr>
       <w:r>
+        <w:lastRenderedPageBreak/>
         <w:t xml:space="preserve">Can only be calculated based off of two axis </w:t>
       </w:r>
     </w:p>
@@ -3762,7 +3826,6 @@
         <w:pStyle w:val="Basic"/>
       </w:pPr>
       <w:r>
-        <w:lastRenderedPageBreak/>
         <w:t xml:space="preserve">This approach has been selected for this project due to how many other projects have achieved similar results to the desire generation goal, lots of which have articles explaining their approach which will be incredibly helpful when issues occur in the project. There are also numerous libraries for the Fortunes algorithm which will be helpful. </w:t>
       </w:r>
     </w:p>
@@ -3888,7 +3951,7 @@
       <w:r>
         <w:t xml:space="preserve">The project will use </w:t>
       </w:r>
-      <w:hyperlink r:id="rId10" w:history="1">
+      <w:hyperlink r:id="rId9" w:history="1">
         <w:r>
           <w:rPr>
             <w:rStyle w:val="Hyperlink"/>
@@ -3934,6 +3997,7 @@
       </w:pPr>
       <w:bookmarkStart w:id="9" w:name="_Toc2282520"/>
       <w:r>
+        <w:lastRenderedPageBreak/>
         <w:t xml:space="preserve">3 </w:t>
       </w:r>
       <w:r>
@@ -3970,7 +4034,6 @@
         <w:pStyle w:val="Basic"/>
       </w:pPr>
       <w:r>
-        <w:lastRenderedPageBreak/>
         <w:t>An application capable of generating 3D maps for a fantasy world</w:t>
       </w:r>
       <w:r>
@@ -4377,7 +4440,7 @@
       <w:r>
         <w:t xml:space="preserve"> </w:t>
       </w:r>
-      <w:hyperlink r:id="rId11" w:history="1">
+      <w:hyperlink r:id="rId10" w:history="1">
         <w:r>
           <w:rPr>
             <w:rStyle w:val="Hyperlink"/>
@@ -4397,7 +4460,7 @@
           <w:numId w:val="9"/>
         </w:numPr>
       </w:pPr>
-      <w:hyperlink r:id="rId12" w:history="1">
+      <w:hyperlink r:id="rId11" w:history="1">
         <w:r>
           <w:rPr>
             <w:rStyle w:val="Hyperlink"/>
@@ -4408,7 +4471,7 @@
       <w:r>
         <w:t xml:space="preserve"> </w:t>
       </w:r>
-      <w:hyperlink r:id="rId13" w:history="1">
+      <w:hyperlink r:id="rId12" w:history="1">
         <w:r>
           <w:rPr>
             <w:rStyle w:val="Hyperlink"/>
@@ -4519,7 +4582,7 @@
             <o:lock v:ext="edit" aspectratio="t"/>
           </v:shapetype>
           <v:shape id="_x0000_i1025" type="#_x0000_t75" style="width:451.65pt;height:294.55pt">
-            <v:imagedata r:id="rId14" o:title="High Level class diagram"/>
+            <v:imagedata r:id="rId13" o:title="High Level class diagram"/>
           </v:shape>
         </w:pict>
       </w:r>
@@ -4563,10 +4626,10 @@
       <w:pPr>
         <w:pStyle w:val="Basic"/>
         <w:sectPr>
-          <w:headerReference w:type="default" r:id="rId15"/>
-          <w:footerReference w:type="default" r:id="rId16"/>
-          <w:headerReference w:type="first" r:id="rId17"/>
-          <w:footerReference w:type="first" r:id="rId18"/>
+          <w:headerReference w:type="default" r:id="rId14"/>
+          <w:footerReference w:type="default" r:id="rId15"/>
+          <w:headerReference w:type="first" r:id="rId16"/>
+          <w:footerReference w:type="first" r:id="rId17"/>
           <w:pgSz w:w="11906" w:h="16838"/>
           <w:pgMar w:top="1440" w:right="1440" w:bottom="1440" w:left="1440" w:header="708" w:footer="708" w:gutter="0"/>
           <w:pgNumType w:start="0"/>
@@ -4599,7 +4662,7 @@
                     </pic:cNvPicPr>
                   </pic:nvPicPr>
                   <pic:blipFill>
-                    <a:blip r:embed="rId19">
+                    <a:blip r:embed="rId18">
                       <a:extLst>
                         <a:ext uri="{28A0092B-C50C-407E-A947-70E740481C1C}">
                           <a14:useLocalDpi xmlns:a14="http://schemas.microsoft.com/office/drawing/2010/main" val="0"/>
@@ -5112,7 +5175,7 @@
       <w:pPr>
         <w:pStyle w:val="Basic"/>
       </w:pPr>
-      <w:hyperlink r:id="rId20" w:history="1">
+      <w:hyperlink r:id="rId19" w:history="1">
         <w:r>
           <w:rPr>
             <w:rStyle w:val="Hyperlink"/>
@@ -5143,7 +5206,7 @@
       <w:pPr>
         <w:pStyle w:val="Basic"/>
       </w:pPr>
-      <w:hyperlink r:id="rId21" w:history="1">
+      <w:hyperlink r:id="rId20" w:history="1">
         <w:r>
           <w:rPr>
             <w:rStyle w:val="Hyperlink"/>
@@ -5198,7 +5261,7 @@
       <w:r>
         <w:br/>
       </w:r>
-      <w:hyperlink r:id="rId22" w:history="1">
+      <w:hyperlink r:id="rId21" w:history="1">
         <w:r>
           <w:rPr>
             <w:rStyle w:val="Hyperlink"/>
@@ -5247,7 +5310,7 @@
       <w:pPr>
         <w:pStyle w:val="Basic"/>
       </w:pPr>
-      <w:hyperlink r:id="rId23" w:history="1">
+      <w:hyperlink r:id="rId22" w:history="1">
         <w:r>
           <w:rPr>
             <w:rStyle w:val="Hyperlink"/>
@@ -5271,7 +5334,7 @@
       <w:pPr>
         <w:pStyle w:val="Basic"/>
       </w:pPr>
-      <w:hyperlink r:id="rId24" w:history="1">
+      <w:hyperlink r:id="rId23" w:history="1">
         <w:r>
           <w:rPr>
             <w:rStyle w:val="Hyperlink"/>
@@ -5287,7 +5350,7 @@
       <w:pPr>
         <w:pStyle w:val="Basic"/>
       </w:pPr>
-      <w:hyperlink r:id="rId25" w:history="1">
+      <w:hyperlink r:id="rId24" w:history="1">
         <w:r>
           <w:rPr>
             <w:rStyle w:val="Hyperlink"/>
@@ -5303,7 +5366,7 @@
       <w:pPr>
         <w:pStyle w:val="Basic"/>
       </w:pPr>
-      <w:hyperlink r:id="rId26" w:history="1">
+      <w:hyperlink r:id="rId25" w:history="1">
         <w:r>
           <w:rPr>
             <w:rStyle w:val="Hyperlink"/>
@@ -5319,7 +5382,7 @@
       <w:pPr>
         <w:pStyle w:val="Basic"/>
       </w:pPr>
-      <w:hyperlink r:id="rId27" w:history="1">
+      <w:hyperlink r:id="rId26" w:history="1">
         <w:r>
           <w:rPr>
             <w:rStyle w:val="Hyperlink"/>
@@ -5335,7 +5398,7 @@
       <w:pPr>
         <w:pStyle w:val="Basic"/>
       </w:pPr>
-      <w:hyperlink r:id="rId28" w:history="1">
+      <w:hyperlink r:id="rId27" w:history="1">
         <w:r>
           <w:rPr>
             <w:rStyle w:val="Hyperlink"/>
@@ -5364,7 +5427,7 @@
       <w:pPr>
         <w:pStyle w:val="Basic"/>
       </w:pPr>
-      <w:hyperlink r:id="rId29" w:history="1">
+      <w:hyperlink r:id="rId28" w:history="1">
         <w:r>
           <w:rPr>
             <w:rStyle w:val="Hyperlink"/>
@@ -5389,7 +5452,7 @@
       <w:r>
         <w:t xml:space="preserve"> diagrams to generate biomes on a polygonal map, also brings up Holdridge life zones could be used as an alternative </w:t>
       </w:r>
-      <w:hyperlink r:id="rId30" w:history="1">
+      <w:hyperlink r:id="rId29" w:history="1">
         <w:r>
           <w:rPr>
             <w:rStyle w:val="Hyperlink"/>
@@ -5410,7 +5473,7 @@
       <w:pPr>
         <w:pStyle w:val="Basic"/>
       </w:pPr>
-      <w:hyperlink r:id="rId31" w:history="1">
+      <w:hyperlink r:id="rId30" w:history="1">
         <w:r>
           <w:rPr>
             <w:rStyle w:val="Hyperlink"/>
@@ -5442,7 +5505,7 @@
       <w:pPr>
         <w:pStyle w:val="Basic"/>
       </w:pPr>
-      <w:hyperlink r:id="rId32" w:history="1">
+      <w:hyperlink r:id="rId31" w:history="1">
         <w:r>
           <w:rPr>
             <w:rStyle w:val="Hyperlink"/>
@@ -5483,7 +5546,7 @@
       <w:pPr>
         <w:pStyle w:val="Basic"/>
       </w:pPr>
-      <w:hyperlink r:id="rId33" w:history="1">
+      <w:hyperlink r:id="rId32" w:history="1">
         <w:r>
           <w:rPr>
             <w:rStyle w:val="Hyperlink"/>
@@ -5518,7 +5581,7 @@
       <w:pPr>
         <w:pStyle w:val="Basic"/>
       </w:pPr>
-      <w:hyperlink r:id="rId34" w:history="1">
+      <w:hyperlink r:id="rId33" w:history="1">
         <w:r>
           <w:rPr>
             <w:rStyle w:val="Hyperlink"/>
@@ -5543,7 +5606,7 @@
       <w:pPr>
         <w:pStyle w:val="Basic"/>
       </w:pPr>
-      <w:hyperlink r:id="rId35" w:history="1">
+      <w:hyperlink r:id="rId34" w:history="1">
         <w:r>
           <w:rPr>
             <w:rStyle w:val="Hyperlink"/>
@@ -5585,7 +5648,7 @@
       <w:pPr>
         <w:pStyle w:val="Basic"/>
       </w:pPr>
-      <w:hyperlink r:id="rId36" w:history="1">
+      <w:hyperlink r:id="rId35" w:history="1">
         <w:r>
           <w:rPr>
             <w:rStyle w:val="Hyperlink"/>
@@ -5612,7 +5675,7 @@
       <w:pPr>
         <w:pStyle w:val="Basic"/>
       </w:pPr>
-      <w:hyperlink r:id="rId37" w:history="1">
+      <w:hyperlink r:id="rId36" w:history="1">
         <w:r>
           <w:rPr>
             <w:rStyle w:val="Hyperlink"/>
@@ -5702,7 +5765,7 @@
       <w:pPr>
         <w:pStyle w:val="Basic"/>
       </w:pPr>
-      <w:hyperlink r:id="rId38" w:history="1">
+      <w:hyperlink r:id="rId37" w:history="1">
         <w:r>
           <w:rPr>
             <w:rStyle w:val="Hyperlink"/>
@@ -5785,7 +5848,7 @@
       <w:pPr>
         <w:pStyle w:val="Basic"/>
       </w:pPr>
-      <w:hyperlink r:id="rId39" w:history="1">
+      <w:hyperlink r:id="rId38" w:history="1">
         <w:r>
           <w:rPr>
             <w:rStyle w:val="Hyperlink"/>
@@ -5834,7 +5897,7 @@
                     </pic:cNvPicPr>
                   </pic:nvPicPr>
                   <pic:blipFill>
-                    <a:blip r:embed="rId40" cstate="print">
+                    <a:blip r:embed="rId39" cstate="print">
                       <a:extLst>
                         <a:ext uri="{28A0092B-C50C-407E-A947-70E740481C1C}">
                           <a14:useLocalDpi xmlns:a14="http://schemas.microsoft.com/office/drawing/2010/main" val="0"/>
@@ -6050,7 +6113,7 @@
             <w:pPr>
               <w:pStyle w:val="NoSpacing"/>
             </w:pPr>
-            <w:hyperlink r:id="rId41" w:history="1">
+            <w:hyperlink r:id="rId40" w:history="1">
               <w:r>
                 <w:rPr>
                   <w:rStyle w:val="Hyperlink"/>
@@ -6101,7 +6164,7 @@
             <w:pPr>
               <w:pStyle w:val="NoSpacing"/>
             </w:pPr>
-            <w:hyperlink r:id="rId42" w:history="1">
+            <w:hyperlink r:id="rId41" w:history="1">
               <w:r>
                 <w:rPr>
                   <w:rStyle w:val="Hyperlink"/>
@@ -6233,7 +6296,7 @@
             <w:r>
               <w:t xml:space="preserve">, visual scripting, C# and C++ </w:t>
             </w:r>
-            <w:hyperlink r:id="rId43" w:history="1">
+            <w:hyperlink r:id="rId42" w:history="1">
               <w:r>
                 <w:rPr>
                   <w:rStyle w:val="Hyperlink"/>
@@ -7363,7 +7426,7 @@
             <w:pPr>
               <w:pStyle w:val="NoSpacing"/>
             </w:pPr>
-            <w:hyperlink r:id="rId44" w:history="1">
+            <w:hyperlink r:id="rId43" w:history="1">
               <w:r>
                 <w:rPr>
                   <w:rStyle w:val="Hyperlink"/>
@@ -7477,7 +7540,7 @@
             <w:pPr>
               <w:pStyle w:val="NoSpacing"/>
             </w:pPr>
-            <w:hyperlink r:id="rId45" w:history="1">
+            <w:hyperlink r:id="rId44" w:history="1">
               <w:r>
                 <w:rPr>
                   <w:rStyle w:val="Hyperlink"/>
@@ -7601,7 +7664,7 @@
             <w:pPr>
               <w:pStyle w:val="NoSpacing"/>
             </w:pPr>
-            <w:hyperlink r:id="rId46" w:history="1">
+            <w:hyperlink r:id="rId45" w:history="1">
               <w:r>
                 <w:rPr>
                   <w:rStyle w:val="Hyperlink"/>
@@ -7712,7 +7775,7 @@
             <w:pPr>
               <w:pStyle w:val="NoSpacing"/>
             </w:pPr>
-            <w:hyperlink r:id="rId47" w:history="1">
+            <w:hyperlink r:id="rId46" w:history="1">
               <w:r>
                 <w:rPr>
                   <w:rStyle w:val="Hyperlink"/>
@@ -7838,7 +7901,7 @@
             <w:pPr>
               <w:pStyle w:val="NoSpacing"/>
             </w:pPr>
-            <w:hyperlink r:id="rId48" w:history="1">
+            <w:hyperlink r:id="rId47" w:history="1">
               <w:r>
                 <w:rPr>
                   <w:rStyle w:val="Hyperlink"/>
@@ -8833,7 +8896,7 @@
                     <pic:cNvPicPr/>
                   </pic:nvPicPr>
                   <pic:blipFill>
-                    <a:blip r:embed="rId49">
+                    <a:blip r:embed="rId48">
                       <a:extLst>
                         <a:ext uri="{28A0092B-C50C-407E-A947-70E740481C1C}">
                           <a14:useLocalDpi xmlns:a14="http://schemas.microsoft.com/office/drawing/2010/main" val="0"/>
@@ -8894,7 +8957,7 @@
                     <pic:cNvPicPr/>
                   </pic:nvPicPr>
                   <pic:blipFill>
-                    <a:blip r:embed="rId50">
+                    <a:blip r:embed="rId49">
                       <a:extLst>
                         <a:ext uri="{28A0092B-C50C-407E-A947-70E740481C1C}">
                           <a14:useLocalDpi xmlns:a14="http://schemas.microsoft.com/office/drawing/2010/main" val="0"/>
@@ -8972,7 +9035,7 @@
                     <pic:cNvPicPr/>
                   </pic:nvPicPr>
                   <pic:blipFill>
-                    <a:blip r:embed="rId51"/>
+                    <a:blip r:embed="rId50"/>
                     <a:stretch>
                       <a:fillRect/>
                     </a:stretch>
@@ -9002,6 +9065,47 @@
             <wp:extent cx="5731510" cy="1179195"/>
             <wp:effectExtent l="0" t="0" r="2540" b="1905"/>
             <wp:docPr id="8" name="Picture 8"/>
+            <wp:cNvGraphicFramePr>
+              <a:graphicFrameLocks xmlns:a="http://schemas.openxmlformats.org/drawingml/2006/main" noChangeAspect="1"/>
+            </wp:cNvGraphicFramePr>
+            <a:graphic xmlns:a="http://schemas.openxmlformats.org/drawingml/2006/main">
+              <a:graphicData uri="http://schemas.openxmlformats.org/drawingml/2006/picture">
+                <pic:pic xmlns:pic="http://schemas.openxmlformats.org/drawingml/2006/picture">
+                  <pic:nvPicPr>
+                    <pic:cNvPr id="1" name=""/>
+                    <pic:cNvPicPr/>
+                  </pic:nvPicPr>
+                  <pic:blipFill>
+                    <a:blip r:embed="rId51"/>
+                    <a:stretch>
+                      <a:fillRect/>
+                    </a:stretch>
+                  </pic:blipFill>
+                  <pic:spPr>
+                    <a:xfrm>
+                      <a:off x="0" y="0"/>
+                      <a:ext cx="5731510" cy="1179195"/>
+                    </a:xfrm>
+                    <a:prstGeom prst="rect">
+                      <a:avLst/>
+                    </a:prstGeom>
+                  </pic:spPr>
+                </pic:pic>
+              </a:graphicData>
+            </a:graphic>
+          </wp:inline>
+        </w:drawing>
+      </w:r>
+      <w:r>
+        <w:rPr>
+          <w:noProof/>
+          <w:lang w:eastAsia="en-GB"/>
+        </w:rPr>
+        <w:drawing>
+          <wp:inline distT="0" distB="0" distL="0" distR="0" wp14:anchorId="14449154" wp14:editId="40F886B6">
+            <wp:extent cx="5731510" cy="986155"/>
+            <wp:effectExtent l="0" t="0" r="2540" b="4445"/>
+            <wp:docPr id="9" name="Picture 9"/>
             <wp:cNvGraphicFramePr>
               <a:graphicFrameLocks xmlns:a="http://schemas.openxmlformats.org/drawingml/2006/main" noChangeAspect="1"/>
             </wp:cNvGraphicFramePr>
@@ -9021,7 +9125,7 @@
                   <pic:spPr>
                     <a:xfrm>
                       <a:off x="0" y="0"/>
-                      <a:ext cx="5731510" cy="1179195"/>
+                      <a:ext cx="5731510" cy="986155"/>
                     </a:xfrm>
                     <a:prstGeom prst="rect">
                       <a:avLst/>
@@ -9033,16 +9137,22 @@
           </wp:inline>
         </w:drawing>
       </w:r>
+    </w:p>
+    <w:p>
+      <w:pPr>
+        <w:pStyle w:val="Basic"/>
+      </w:pPr>
       <w:r>
         <w:rPr>
           <w:noProof/>
           <w:lang w:eastAsia="en-GB"/>
         </w:rPr>
+        <w:lastRenderedPageBreak/>
         <w:drawing>
-          <wp:inline distT="0" distB="0" distL="0" distR="0" wp14:anchorId="14449154" wp14:editId="40F886B6">
-            <wp:extent cx="5731510" cy="986155"/>
-            <wp:effectExtent l="0" t="0" r="2540" b="4445"/>
-            <wp:docPr id="9" name="Picture 9"/>
+          <wp:inline distT="0" distB="0" distL="0" distR="0" wp14:anchorId="7DB6F4AE" wp14:editId="1B6E1E14">
+            <wp:extent cx="5731510" cy="502920"/>
+            <wp:effectExtent l="0" t="0" r="2540" b="0"/>
+            <wp:docPr id="10" name="Picture 10"/>
             <wp:cNvGraphicFramePr>
               <a:graphicFrameLocks xmlns:a="http://schemas.openxmlformats.org/drawingml/2006/main" noChangeAspect="1"/>
             </wp:cNvGraphicFramePr>
@@ -9062,7 +9172,7 @@
                   <pic:spPr>
                     <a:xfrm>
                       <a:off x="0" y="0"/>
-                      <a:ext cx="5731510" cy="986155"/>
+                      <a:ext cx="5731510" cy="502920"/>
                     </a:xfrm>
                     <a:prstGeom prst="rect">
                       <a:avLst/>
@@ -9074,22 +9184,16 @@
           </wp:inline>
         </w:drawing>
       </w:r>
-    </w:p>
-    <w:p>
-      <w:pPr>
-        <w:pStyle w:val="Basic"/>
-      </w:pPr>
       <w:r>
         <w:rPr>
           <w:noProof/>
           <w:lang w:eastAsia="en-GB"/>
         </w:rPr>
-        <w:lastRenderedPageBreak/>
         <w:drawing>
-          <wp:inline distT="0" distB="0" distL="0" distR="0" wp14:anchorId="7DB6F4AE" wp14:editId="1B6E1E14">
-            <wp:extent cx="5731510" cy="502920"/>
-            <wp:effectExtent l="0" t="0" r="2540" b="0"/>
-            <wp:docPr id="10" name="Picture 10"/>
+          <wp:inline distT="0" distB="0" distL="0" distR="0" wp14:anchorId="68B51A35" wp14:editId="286EF394">
+            <wp:extent cx="5731510" cy="925830"/>
+            <wp:effectExtent l="0" t="0" r="2540" b="7620"/>
+            <wp:docPr id="12" name="Picture 12"/>
             <wp:cNvGraphicFramePr>
               <a:graphicFrameLocks xmlns:a="http://schemas.openxmlformats.org/drawingml/2006/main" noChangeAspect="1"/>
             </wp:cNvGraphicFramePr>
@@ -9109,7 +9213,7 @@
                   <pic:spPr>
                     <a:xfrm>
                       <a:off x="0" y="0"/>
-                      <a:ext cx="5731510" cy="502920"/>
+                      <a:ext cx="5731510" cy="925830"/>
                     </a:xfrm>
                     <a:prstGeom prst="rect">
                       <a:avLst/>
@@ -9121,16 +9225,21 @@
           </wp:inline>
         </w:drawing>
       </w:r>
+    </w:p>
+    <w:p>
+      <w:pPr>
+        <w:pStyle w:val="Basic"/>
+      </w:pPr>
       <w:r>
         <w:rPr>
           <w:noProof/>
           <w:lang w:eastAsia="en-GB"/>
         </w:rPr>
         <w:drawing>
-          <wp:inline distT="0" distB="0" distL="0" distR="0" wp14:anchorId="68B51A35" wp14:editId="286EF394">
-            <wp:extent cx="5731510" cy="925830"/>
-            <wp:effectExtent l="0" t="0" r="2540" b="7620"/>
-            <wp:docPr id="12" name="Picture 12"/>
+          <wp:inline distT="0" distB="0" distL="0" distR="0" wp14:anchorId="7903F208" wp14:editId="2F090D1D">
+            <wp:extent cx="5731510" cy="737870"/>
+            <wp:effectExtent l="0" t="0" r="2540" b="5080"/>
+            <wp:docPr id="13" name="Picture 13"/>
             <wp:cNvGraphicFramePr>
               <a:graphicFrameLocks xmlns:a="http://schemas.openxmlformats.org/drawingml/2006/main" noChangeAspect="1"/>
             </wp:cNvGraphicFramePr>
@@ -9150,52 +9259,6 @@
                   <pic:spPr>
                     <a:xfrm>
                       <a:off x="0" y="0"/>
-                      <a:ext cx="5731510" cy="925830"/>
-                    </a:xfrm>
-                    <a:prstGeom prst="rect">
-                      <a:avLst/>
-                    </a:prstGeom>
-                  </pic:spPr>
-                </pic:pic>
-              </a:graphicData>
-            </a:graphic>
-          </wp:inline>
-        </w:drawing>
-      </w:r>
-    </w:p>
-    <w:p>
-      <w:pPr>
-        <w:pStyle w:val="Basic"/>
-      </w:pPr>
-      <w:r>
-        <w:rPr>
-          <w:noProof/>
-          <w:lang w:eastAsia="en-GB"/>
-        </w:rPr>
-        <w:drawing>
-          <wp:inline distT="0" distB="0" distL="0" distR="0" wp14:anchorId="7903F208" wp14:editId="2F090D1D">
-            <wp:extent cx="5731510" cy="737870"/>
-            <wp:effectExtent l="0" t="0" r="2540" b="5080"/>
-            <wp:docPr id="13" name="Picture 13"/>
-            <wp:cNvGraphicFramePr>
-              <a:graphicFrameLocks xmlns:a="http://schemas.openxmlformats.org/drawingml/2006/main" noChangeAspect="1"/>
-            </wp:cNvGraphicFramePr>
-            <a:graphic xmlns:a="http://schemas.openxmlformats.org/drawingml/2006/main">
-              <a:graphicData uri="http://schemas.openxmlformats.org/drawingml/2006/picture">
-                <pic:pic xmlns:pic="http://schemas.openxmlformats.org/drawingml/2006/picture">
-                  <pic:nvPicPr>
-                    <pic:cNvPr id="1" name=""/>
-                    <pic:cNvPicPr/>
-                  </pic:nvPicPr>
-                  <pic:blipFill>
-                    <a:blip r:embed="rId56"/>
-                    <a:stretch>
-                      <a:fillRect/>
-                    </a:stretch>
-                  </pic:blipFill>
-                  <pic:spPr>
-                    <a:xfrm>
-                      <a:off x="0" y="0"/>
                       <a:ext cx="5731510" cy="737870"/>
                     </a:xfrm>
                     <a:prstGeom prst="rect">
@@ -9325,7 +9388,7 @@
       </w:r>
     </w:p>
     <w:sectPr>
-      <w:footerReference w:type="first" r:id="rId57"/>
+      <w:footerReference w:type="first" r:id="rId56"/>
       <w:pgSz w:w="11906" w:h="16838"/>
       <w:pgMar w:top="1440" w:right="1440" w:bottom="1440" w:left="1440" w:header="708" w:footer="708" w:gutter="0"/>
       <w:pgNumType w:fmt="upperLetter" w:start="1"/>
@@ -12185,7 +12248,7 @@
     <b:MonthAccessed>1</b:MonthAccessed>
     <b:DayAccessed>26</b:DayAccessed>
     <b:URL>http://www-cs-students.stanford.edu/~amitp/game-programming/polygon-map-generation/</b:URL>
-    <b:RefOrder>5</b:RefOrder>
+    <b:RefOrder>7</b:RefOrder>
   </b:Source>
   <b:Source>
     <b:Tag>Ste86</b:Tag>
@@ -12208,7 +12271,7 @@
     </b:Author>
     <b:BookTitle>SCG '86 Proceedings of the second annual symposium on Computational geometry</b:BookTitle>
     <b:Pages>313-322</b:Pages>
-    <b:RefOrder>4</b:RefOrder>
+    <b:RefOrder>6</b:RefOrder>
   </b:Source>
   <b:Source>
     <b:Tag>Azg17</b:Tag>
@@ -12229,7 +12292,7 @@
     <b:MonthAccessed>2</b:MonthAccessed>
     <b:DayAccessed>10</b:DayAccessed>
     <b:URL>https://azgaar.wordpress.com/2017/06/30/biomes-generation-and-rendering/ </b:URL>
-    <b:RefOrder>7</b:RefOrder>
+    <b:RefOrder>9</b:RefOrder>
   </b:Source>
   <b:Source>
     <b:Tag>Jac04</b:Tag>
@@ -12269,7 +12332,7 @@
     <b:MonthAccessed>2</b:MonthAccessed>
     <b:DayAccessed>20</b:DayAccessed>
     <b:URL>https://forum.unity.com/threads/open-source-procedural-hexagon-terrain.233296/</b:URL>
-    <b:RefOrder>8</b:RefOrder>
+    <b:RefOrder>4</b:RefOrder>
   </b:Source>
   <b:Source>
     <b:Tag>She18</b:Tag>
@@ -12312,30 +12375,7 @@
     <b:MonthAccessed>2</b:MonthAccessed>
     <b:DayAccessed>12</b:DayAccessed>
     <b:URL>https://github.com/jceipek/Unity-delaunay</b:URL>
-    <b:RefOrder>9</b:RefOrder>
-  </b:Source>
-  <b:Source>
-    <b:Tag>Wiz14</b:Tag>
-    <b:SourceType>InternetSite</b:SourceType>
-    <b:Guid>{53059372-097B-47D1-966C-DA5398DD7AAB}</b:Guid>
-    <b:Author>
-      <b:Author>
-        <b:NameList>
-          <b:Person>
-            <b:Last>coast</b:Last>
-            <b:First>Wizards</b:First>
-            <b:Middle>of the</b:Middle>
-          </b:Person>
-        </b:NameList>
-      </b:Author>
-    </b:Author>
-    <b:Title>Dungeons and Dragons</b:Title>
-    <b:Year>2014</b:Year>
-    <b:YearAccessed>2019</b:YearAccessed>
-    <b:MonthAccessed>2</b:MonthAccessed>
-    <b:DayAccessed>1</b:DayAccessed>
-    <b:URL>http://dnd.wizards.com/</b:URL>
-    <b:RefOrder>1</b:RefOrder>
+    <b:RefOrder>10</b:RefOrder>
   </b:Source>
   <b:Source>
     <b:Tag>Alg17</b:Tag>
@@ -12347,13 +12387,47 @@
     <b:MonthAccessed>2</b:MonthAccessed>
     <b:DayAccessed>26</b:DayAccessed>
     <b:URL>https://courses.cs.washington.edu/courses/cse326/00wi/projects/voronoi.html</b:URL>
-    <b:RefOrder>6</b:RefOrder>
+    <b:RefOrder>8</b:RefOrder>
+  </b:Source>
+  <b:Source>
+    <b:Tag>Fir16</b:Tag>
+    <b:SourceType>InternetSite</b:SourceType>
+    <b:Guid>{892C4E2C-9DD2-47CD-9EE8-8A1889509DF2}</b:Guid>
+    <b:Author>
+      <b:Author>
+        <b:Corporate>Firaxis Games</b:Corporate>
+      </b:Author>
+    </b:Author>
+    <b:Title>Civilization® VI – The Official Site</b:Title>
+    <b:Year>2016</b:Year>
+    <b:YearAccessed>2019</b:YearAccessed>
+    <b:MonthAccessed>2</b:MonthAccessed>
+    <b:DayAccessed>26</b:DayAccessed>
+    <b:URL>https://civilization.com/</b:URL>
+    <b:RefOrder>5</b:RefOrder>
+  </b:Source>
+  <b:Source>
+    <b:Tag>Wiz14</b:Tag>
+    <b:SourceType>InternetSite</b:SourceType>
+    <b:Guid>{622A0FEB-AE1A-46DB-AD4C-DE77ECE09400}</b:Guid>
+    <b:Author>
+      <b:Author>
+        <b:Corporate>coast, Wizards of the</b:Corporate>
+      </b:Author>
+    </b:Author>
+    <b:Title>Dungeons and Dragons</b:Title>
+    <b:Year>2014</b:Year>
+    <b:YearAccessed>2019</b:YearAccessed>
+    <b:MonthAccessed>2</b:MonthAccessed>
+    <b:DayAccessed>1</b:DayAccessed>
+    <b:URL>http://dnd.wizards.com/</b:URL>
+    <b:RefOrder>1</b:RefOrder>
   </b:Source>
 </b:Sources>
 </file>
 
 <file path=customXml/itemProps1.xml><?xml version="1.0" encoding="utf-8"?>
-<ds:datastoreItem xmlns:ds="http://schemas.openxmlformats.org/officeDocument/2006/customXml" ds:itemID="{F70E6F30-2B63-42A3-BE90-225C6C80B389}">
+<ds:datastoreItem xmlns:ds="http://schemas.openxmlformats.org/officeDocument/2006/customXml" ds:itemID="{82244629-78EA-42F4-A4FA-7ACBB23BC1D1}">
   <ds:schemaRefs>
     <ds:schemaRef ds:uri="http://schemas.openxmlformats.org/officeDocument/2006/bibliography"/>
   </ds:schemaRefs>

</xml_diff>

<commit_message>
class diagram description and flow chart
</commit_message>
<xml_diff>
--- a/Progress Report.docx
+++ b/Progress Report.docx
@@ -253,25 +253,7 @@
                                 <w:i/>
                                 <w:sz w:val="32"/>
                               </w:rPr>
-                              <w:t>“</w:t>
-                            </w:r>
-                            <w:r>
-                              <w:rPr>
-                                <w:rFonts w:ascii="Trebuchet MS" w:hAnsi="Trebuchet MS" w:cs="Arial"/>
-                                <w:b/>
-                                <w:i/>
-                                <w:sz w:val="32"/>
-                              </w:rPr>
-                              <w:t>Procedural map generation</w:t>
-                            </w:r>
-                            <w:r>
-                              <w:rPr>
-                                <w:rFonts w:ascii="Trebuchet MS" w:hAnsi="Trebuchet MS" w:cs="Arial"/>
-                                <w:b/>
-                                <w:i/>
-                                <w:sz w:val="32"/>
-                              </w:rPr>
-                              <w:t>”</w:t>
+                              <w:t>“Procedural map generation”</w:t>
                             </w:r>
                           </w:p>
                           <w:p>
@@ -380,25 +362,7 @@
                           <w:i/>
                           <w:sz w:val="32"/>
                         </w:rPr>
-                        <w:t>“</w:t>
-                      </w:r>
-                      <w:r>
-                        <w:rPr>
-                          <w:rFonts w:ascii="Trebuchet MS" w:hAnsi="Trebuchet MS" w:cs="Arial"/>
-                          <w:b/>
-                          <w:i/>
-                          <w:sz w:val="32"/>
-                        </w:rPr>
-                        <w:t>Procedural map generation</w:t>
-                      </w:r>
-                      <w:r>
-                        <w:rPr>
-                          <w:rFonts w:ascii="Trebuchet MS" w:hAnsi="Trebuchet MS" w:cs="Arial"/>
-                          <w:b/>
-                          <w:i/>
-                          <w:sz w:val="32"/>
-                        </w:rPr>
-                        <w:t>”</w:t>
+                        <w:t>“Procedural map generation”</w:t>
                       </w:r>
                     </w:p>
                     <w:p>
@@ -810,7 +774,7 @@
             </w:rPr>
             <w:fldChar w:fldCharType="separate"/>
           </w:r>
-          <w:hyperlink w:anchor="_Toc2282512" w:history="1">
+          <w:hyperlink w:anchor="_Toc2293514" w:history="1">
             <w:r>
               <w:rPr>
                 <w:rStyle w:val="Hyperlink"/>
@@ -837,7 +801,7 @@
                 <w:noProof/>
                 <w:webHidden/>
               </w:rPr>
-              <w:instrText xml:space="preserve"> PAGEREF _Toc2282512 \h </w:instrText>
+              <w:instrText xml:space="preserve"> PAGEREF _Toc2293514 \h </w:instrText>
             </w:r>
             <w:r>
               <w:rPr>
@@ -880,7 +844,7 @@
               <w:lang w:eastAsia="en-GB"/>
             </w:rPr>
           </w:pPr>
-          <w:hyperlink w:anchor="_Toc2282513" w:history="1">
+          <w:hyperlink w:anchor="_Toc2293515" w:history="1">
             <w:r>
               <w:rPr>
                 <w:rStyle w:val="Hyperlink"/>
@@ -907,7 +871,7 @@
                 <w:noProof/>
                 <w:webHidden/>
               </w:rPr>
-              <w:instrText xml:space="preserve"> PAGEREF _Toc2282513 \h </w:instrText>
+              <w:instrText xml:space="preserve"> PAGEREF _Toc2293515 \h </w:instrText>
             </w:r>
             <w:r>
               <w:rPr>
@@ -950,7 +914,7 @@
               <w:lang w:eastAsia="en-GB"/>
             </w:rPr>
           </w:pPr>
-          <w:hyperlink w:anchor="_Toc2282514" w:history="1">
+          <w:hyperlink w:anchor="_Toc2293516" w:history="1">
             <w:r>
               <w:rPr>
                 <w:rStyle w:val="Hyperlink"/>
@@ -977,7 +941,7 @@
                 <w:noProof/>
                 <w:webHidden/>
               </w:rPr>
-              <w:instrText xml:space="preserve"> PAGEREF _Toc2282514 \h </w:instrText>
+              <w:instrText xml:space="preserve"> PAGEREF _Toc2293516 \h </w:instrText>
             </w:r>
             <w:r>
               <w:rPr>
@@ -1020,7 +984,7 @@
               <w:lang w:eastAsia="en-GB"/>
             </w:rPr>
           </w:pPr>
-          <w:hyperlink w:anchor="_Toc2282515" w:history="1">
+          <w:hyperlink w:anchor="_Toc2293517" w:history="1">
             <w:r>
               <w:rPr>
                 <w:rStyle w:val="Hyperlink"/>
@@ -1047,7 +1011,7 @@
                 <w:noProof/>
                 <w:webHidden/>
               </w:rPr>
-              <w:instrText xml:space="preserve"> PAGEREF _Toc2282515 \h </w:instrText>
+              <w:instrText xml:space="preserve"> PAGEREF _Toc2293517 \h </w:instrText>
             </w:r>
             <w:r>
               <w:rPr>
@@ -1090,7 +1054,7 @@
               <w:lang w:eastAsia="en-GB"/>
             </w:rPr>
           </w:pPr>
-          <w:hyperlink w:anchor="_Toc2282516" w:history="1">
+          <w:hyperlink w:anchor="_Toc2293518" w:history="1">
             <w:r>
               <w:rPr>
                 <w:rStyle w:val="Hyperlink"/>
@@ -1117,7 +1081,7 @@
                 <w:noProof/>
                 <w:webHidden/>
               </w:rPr>
-              <w:instrText xml:space="preserve"> PAGEREF _Toc2282516 \h </w:instrText>
+              <w:instrText xml:space="preserve"> PAGEREF _Toc2293518 \h </w:instrText>
             </w:r>
             <w:r>
               <w:rPr>
@@ -1160,13 +1124,13 @@
               <w:lang w:eastAsia="en-GB"/>
             </w:rPr>
           </w:pPr>
-          <w:hyperlink w:anchor="_Toc2282517" w:history="1">
+          <w:hyperlink w:anchor="_Toc2293519" w:history="1">
             <w:r>
               <w:rPr>
                 <w:rStyle w:val="Hyperlink"/>
                 <w:noProof/>
               </w:rPr>
-              <w:t>Erosion</w:t>
+              <w:t>Tectonics</w:t>
             </w:r>
             <w:r>
               <w:rPr>
@@ -1187,7 +1151,7 @@
                 <w:noProof/>
                 <w:webHidden/>
               </w:rPr>
-              <w:instrText xml:space="preserve"> PAGEREF _Toc2282517 \h </w:instrText>
+              <w:instrText xml:space="preserve"> PAGEREF _Toc2293519 \h </w:instrText>
             </w:r>
             <w:r>
               <w:rPr>
@@ -1230,12 +1194,152 @@
               <w:lang w:eastAsia="en-GB"/>
             </w:rPr>
           </w:pPr>
-          <w:hyperlink w:anchor="_Toc2282518" w:history="1">
+          <w:hyperlink w:anchor="_Toc2293520" w:history="1">
             <w:r>
               <w:rPr>
                 <w:rStyle w:val="Hyperlink"/>
                 <w:noProof/>
               </w:rPr>
+              <w:t>Erosion</w:t>
+            </w:r>
+            <w:r>
+              <w:rPr>
+                <w:noProof/>
+                <w:webHidden/>
+              </w:rPr>
+              <w:tab/>
+            </w:r>
+            <w:r>
+              <w:rPr>
+                <w:noProof/>
+                <w:webHidden/>
+              </w:rPr>
+              <w:fldChar w:fldCharType="begin"/>
+            </w:r>
+            <w:r>
+              <w:rPr>
+                <w:noProof/>
+                <w:webHidden/>
+              </w:rPr>
+              <w:instrText xml:space="preserve"> PAGEREF _Toc2293520 \h </w:instrText>
+            </w:r>
+            <w:r>
+              <w:rPr>
+                <w:noProof/>
+                <w:webHidden/>
+              </w:rPr>
+            </w:r>
+            <w:r>
+              <w:rPr>
+                <w:noProof/>
+                <w:webHidden/>
+              </w:rPr>
+              <w:fldChar w:fldCharType="separate"/>
+            </w:r>
+            <w:r>
+              <w:rPr>
+                <w:noProof/>
+                <w:webHidden/>
+              </w:rPr>
+              <w:t>4</w:t>
+            </w:r>
+            <w:r>
+              <w:rPr>
+                <w:noProof/>
+                <w:webHidden/>
+              </w:rPr>
+              <w:fldChar w:fldCharType="end"/>
+            </w:r>
+          </w:hyperlink>
+        </w:p>
+        <w:p>
+          <w:pPr>
+            <w:pStyle w:val="TOC3"/>
+            <w:tabs>
+              <w:tab w:val="right" w:leader="dot" w:pos="9016"/>
+            </w:tabs>
+            <w:rPr>
+              <w:rFonts w:eastAsiaTheme="minorEastAsia"/>
+              <w:noProof/>
+              <w:lang w:eastAsia="en-GB"/>
+            </w:rPr>
+          </w:pPr>
+          <w:hyperlink w:anchor="_Toc2293521" w:history="1">
+            <w:r>
+              <w:rPr>
+                <w:rStyle w:val="Hyperlink"/>
+                <w:noProof/>
+              </w:rPr>
+              <w:t>Hexagonal tile-based generation</w:t>
+            </w:r>
+            <w:r>
+              <w:rPr>
+                <w:noProof/>
+                <w:webHidden/>
+              </w:rPr>
+              <w:tab/>
+            </w:r>
+            <w:r>
+              <w:rPr>
+                <w:noProof/>
+                <w:webHidden/>
+              </w:rPr>
+              <w:fldChar w:fldCharType="begin"/>
+            </w:r>
+            <w:r>
+              <w:rPr>
+                <w:noProof/>
+                <w:webHidden/>
+              </w:rPr>
+              <w:instrText xml:space="preserve"> PAGEREF _Toc2293521 \h </w:instrText>
+            </w:r>
+            <w:r>
+              <w:rPr>
+                <w:noProof/>
+                <w:webHidden/>
+              </w:rPr>
+            </w:r>
+            <w:r>
+              <w:rPr>
+                <w:noProof/>
+                <w:webHidden/>
+              </w:rPr>
+              <w:fldChar w:fldCharType="separate"/>
+            </w:r>
+            <w:r>
+              <w:rPr>
+                <w:noProof/>
+                <w:webHidden/>
+              </w:rPr>
+              <w:t>5</w:t>
+            </w:r>
+            <w:r>
+              <w:rPr>
+                <w:noProof/>
+                <w:webHidden/>
+              </w:rPr>
+              <w:fldChar w:fldCharType="end"/>
+            </w:r>
+          </w:hyperlink>
+        </w:p>
+        <w:p>
+          <w:pPr>
+            <w:pStyle w:val="TOC3"/>
+            <w:tabs>
+              <w:tab w:val="right" w:leader="dot" w:pos="9016"/>
+            </w:tabs>
+            <w:rPr>
+              <w:rFonts w:eastAsiaTheme="minorEastAsia"/>
+              <w:noProof/>
+              <w:lang w:eastAsia="en-GB"/>
+            </w:rPr>
+          </w:pPr>
+          <w:hyperlink w:anchor="_Toc2293522" w:history="1">
+            <w:r>
+              <w:rPr>
+                <w:rStyle w:val="Hyperlink"/>
+                <w:noProof/>
+              </w:rPr>
               <w:t>Voronoi Diagrams – 120 words</w:t>
             </w:r>
             <w:r>
@@ -1257,7 +1361,7 @@
                 <w:noProof/>
                 <w:webHidden/>
               </w:rPr>
-              <w:instrText xml:space="preserve"> PAGEREF _Toc2282518 \h </w:instrText>
+              <w:instrText xml:space="preserve"> PAGEREF _Toc2293522 \h </w:instrText>
             </w:r>
             <w:r>
               <w:rPr>
@@ -1300,7 +1404,7 @@
               <w:lang w:eastAsia="en-GB"/>
             </w:rPr>
           </w:pPr>
-          <w:hyperlink w:anchor="_Toc2282519" w:history="1">
+          <w:hyperlink w:anchor="_Toc2293523" w:history="1">
             <w:r>
               <w:rPr>
                 <w:rStyle w:val="Hyperlink"/>
@@ -1327,7 +1431,7 @@
                 <w:noProof/>
                 <w:webHidden/>
               </w:rPr>
-              <w:instrText xml:space="preserve"> PAGEREF _Toc2282519 \h </w:instrText>
+              <w:instrText xml:space="preserve"> PAGEREF _Toc2293523 \h </w:instrText>
             </w:r>
             <w:r>
               <w:rPr>
@@ -1370,7 +1474,7 @@
               <w:lang w:eastAsia="en-GB"/>
             </w:rPr>
           </w:pPr>
-          <w:hyperlink w:anchor="_Toc2282520" w:history="1">
+          <w:hyperlink w:anchor="_Toc2293524" w:history="1">
             <w:r>
               <w:rPr>
                 <w:rStyle w:val="Hyperlink"/>
@@ -1397,7 +1501,7 @@
                 <w:noProof/>
                 <w:webHidden/>
               </w:rPr>
-              <w:instrText xml:space="preserve"> PAGEREF _Toc2282520 \h </w:instrText>
+              <w:instrText xml:space="preserve"> PAGEREF _Toc2293524 \h </w:instrText>
             </w:r>
             <w:r>
               <w:rPr>
@@ -1417,7 +1521,7 @@
                 <w:noProof/>
                 <w:webHidden/>
               </w:rPr>
-              <w:t>6</w:t>
+              <w:t>7</w:t>
             </w:r>
             <w:r>
               <w:rPr>
@@ -1440,7 +1544,7 @@
               <w:lang w:eastAsia="en-GB"/>
             </w:rPr>
           </w:pPr>
-          <w:hyperlink w:anchor="_Toc2282521" w:history="1">
+          <w:hyperlink w:anchor="_Toc2293525" w:history="1">
             <w:r>
               <w:rPr>
                 <w:rStyle w:val="Hyperlink"/>
@@ -1467,7 +1571,7 @@
                 <w:noProof/>
                 <w:webHidden/>
               </w:rPr>
-              <w:instrText xml:space="preserve"> PAGEREF _Toc2282521 \h </w:instrText>
+              <w:instrText xml:space="preserve"> PAGEREF _Toc2293525 \h </w:instrText>
             </w:r>
             <w:r>
               <w:rPr>
@@ -1510,7 +1614,7 @@
               <w:lang w:eastAsia="en-GB"/>
             </w:rPr>
           </w:pPr>
-          <w:hyperlink w:anchor="_Toc2282522" w:history="1">
+          <w:hyperlink w:anchor="_Toc2293526" w:history="1">
             <w:r>
               <w:rPr>
                 <w:rStyle w:val="Hyperlink"/>
@@ -1537,7 +1641,7 @@
                 <w:noProof/>
                 <w:webHidden/>
               </w:rPr>
-              <w:instrText xml:space="preserve"> PAGEREF _Toc2282522 \h </w:instrText>
+              <w:instrText xml:space="preserve"> PAGEREF _Toc2293526 \h </w:instrText>
             </w:r>
             <w:r>
               <w:rPr>
@@ -1557,7 +1661,7 @@
                 <w:noProof/>
                 <w:webHidden/>
               </w:rPr>
-              <w:t>7</w:t>
+              <w:t>8</w:t>
             </w:r>
             <w:r>
               <w:rPr>
@@ -1580,7 +1684,7 @@
               <w:lang w:eastAsia="en-GB"/>
             </w:rPr>
           </w:pPr>
-          <w:hyperlink w:anchor="_Toc2282523" w:history="1">
+          <w:hyperlink w:anchor="_Toc2293527" w:history="1">
             <w:r>
               <w:rPr>
                 <w:rStyle w:val="Hyperlink"/>
@@ -1607,7 +1711,7 @@
                 <w:noProof/>
                 <w:webHidden/>
               </w:rPr>
-              <w:instrText xml:space="preserve"> PAGEREF _Toc2282523 \h </w:instrText>
+              <w:instrText xml:space="preserve"> PAGEREF _Toc2293527 \h </w:instrText>
             </w:r>
             <w:r>
               <w:rPr>
@@ -1650,7 +1754,7 @@
               <w:lang w:eastAsia="en-GB"/>
             </w:rPr>
           </w:pPr>
-          <w:hyperlink w:anchor="_Toc2282524" w:history="1">
+          <w:hyperlink w:anchor="_Toc2293528" w:history="1">
             <w:r>
               <w:rPr>
                 <w:rStyle w:val="Hyperlink"/>
@@ -1677,7 +1781,7 @@
                 <w:noProof/>
                 <w:webHidden/>
               </w:rPr>
-              <w:instrText xml:space="preserve"> PAGEREF _Toc2282524 \h </w:instrText>
+              <w:instrText xml:space="preserve"> PAGEREF _Toc2293528 \h </w:instrText>
             </w:r>
             <w:r>
               <w:rPr>
@@ -1720,7 +1824,7 @@
               <w:lang w:eastAsia="en-GB"/>
             </w:rPr>
           </w:pPr>
-          <w:hyperlink w:anchor="_Toc2282525" w:history="1">
+          <w:hyperlink w:anchor="_Toc2293529" w:history="1">
             <w:r>
               <w:rPr>
                 <w:rStyle w:val="Hyperlink"/>
@@ -1747,7 +1851,7 @@
                 <w:noProof/>
                 <w:webHidden/>
               </w:rPr>
-              <w:instrText xml:space="preserve"> PAGEREF _Toc2282525 \h </w:instrText>
+              <w:instrText xml:space="preserve"> PAGEREF _Toc2293529 \h </w:instrText>
             </w:r>
             <w:r>
               <w:rPr>
@@ -1790,7 +1894,7 @@
               <w:lang w:eastAsia="en-GB"/>
             </w:rPr>
           </w:pPr>
-          <w:hyperlink w:anchor="_Toc2282526" w:history="1">
+          <w:hyperlink w:anchor="_Toc2293530" w:history="1">
             <w:r>
               <w:rPr>
                 <w:rStyle w:val="Hyperlink"/>
@@ -1817,7 +1921,7 @@
                 <w:noProof/>
                 <w:webHidden/>
               </w:rPr>
-              <w:instrText xml:space="preserve"> PAGEREF _Toc2282526 \h </w:instrText>
+              <w:instrText xml:space="preserve"> PAGEREF _Toc2293530 \h </w:instrText>
             </w:r>
             <w:r>
               <w:rPr>
@@ -1860,7 +1964,7 @@
               <w:lang w:eastAsia="en-GB"/>
             </w:rPr>
           </w:pPr>
-          <w:hyperlink w:anchor="_Toc2282527" w:history="1">
+          <w:hyperlink w:anchor="_Toc2293531" w:history="1">
             <w:r>
               <w:rPr>
                 <w:rStyle w:val="Hyperlink"/>
@@ -1887,7 +1991,7 @@
                 <w:noProof/>
                 <w:webHidden/>
               </w:rPr>
-              <w:instrText xml:space="preserve"> PAGEREF _Toc2282527 \h </w:instrText>
+              <w:instrText xml:space="preserve"> PAGEREF _Toc2293531 \h </w:instrText>
             </w:r>
             <w:r>
               <w:rPr>
@@ -1930,13 +2034,13 @@
               <w:lang w:eastAsia="en-GB"/>
             </w:rPr>
           </w:pPr>
-          <w:hyperlink w:anchor="_Toc2282528" w:history="1">
+          <w:hyperlink w:anchor="_Toc2293532" w:history="1">
             <w:r>
               <w:rPr>
                 <w:rStyle w:val="Hyperlink"/>
                 <w:noProof/>
               </w:rPr>
-              <w:t>Reading List</w:t>
+              <w:t>References</w:t>
             </w:r>
             <w:r>
               <w:rPr>
@@ -1957,7 +2061,7 @@
                 <w:noProof/>
                 <w:webHidden/>
               </w:rPr>
-              <w:instrText xml:space="preserve"> PAGEREF _Toc2282528 \h </w:instrText>
+              <w:instrText xml:space="preserve"> PAGEREF _Toc2293532 \h </w:instrText>
             </w:r>
             <w:r>
               <w:rPr>
@@ -2000,13 +2104,13 @@
               <w:lang w:eastAsia="en-GB"/>
             </w:rPr>
           </w:pPr>
-          <w:hyperlink w:anchor="_Toc2282529" w:history="1">
+          <w:hyperlink w:anchor="_Toc2293533" w:history="1">
             <w:r>
               <w:rPr>
                 <w:rStyle w:val="Hyperlink"/>
                 <w:noProof/>
               </w:rPr>
-              <w:t>Literature review – part of 2, a portion of 20%</w:t>
+              <w:t>Reading List</w:t>
             </w:r>
             <w:r>
               <w:rPr>
@@ -2027,7 +2131,7 @@
                 <w:noProof/>
                 <w:webHidden/>
               </w:rPr>
-              <w:instrText xml:space="preserve"> PAGEREF _Toc2282529 \h </w:instrText>
+              <w:instrText xml:space="preserve"> PAGEREF _Toc2293533 \h </w:instrText>
             </w:r>
             <w:r>
               <w:rPr>
@@ -2070,12 +2174,82 @@
               <w:lang w:eastAsia="en-GB"/>
             </w:rPr>
           </w:pPr>
-          <w:hyperlink w:anchor="_Toc2282530" w:history="1">
+          <w:hyperlink w:anchor="_Toc2293534" w:history="1">
             <w:r>
               <w:rPr>
                 <w:rStyle w:val="Hyperlink"/>
                 <w:noProof/>
               </w:rPr>
+              <w:t>Literature review – part of 2, a portion of 20%</w:t>
+            </w:r>
+            <w:r>
+              <w:rPr>
+                <w:noProof/>
+                <w:webHidden/>
+              </w:rPr>
+              <w:tab/>
+            </w:r>
+            <w:r>
+              <w:rPr>
+                <w:noProof/>
+                <w:webHidden/>
+              </w:rPr>
+              <w:fldChar w:fldCharType="begin"/>
+            </w:r>
+            <w:r>
+              <w:rPr>
+                <w:noProof/>
+                <w:webHidden/>
+              </w:rPr>
+              <w:instrText xml:space="preserve"> PAGEREF _Toc2293534 \h </w:instrText>
+            </w:r>
+            <w:r>
+              <w:rPr>
+                <w:noProof/>
+                <w:webHidden/>
+              </w:rPr>
+            </w:r>
+            <w:r>
+              <w:rPr>
+                <w:noProof/>
+                <w:webHidden/>
+              </w:rPr>
+              <w:fldChar w:fldCharType="separate"/>
+            </w:r>
+            <w:r>
+              <w:rPr>
+                <w:noProof/>
+                <w:webHidden/>
+              </w:rPr>
+              <w:t>A</w:t>
+            </w:r>
+            <w:r>
+              <w:rPr>
+                <w:noProof/>
+                <w:webHidden/>
+              </w:rPr>
+              <w:fldChar w:fldCharType="end"/>
+            </w:r>
+          </w:hyperlink>
+        </w:p>
+        <w:p>
+          <w:pPr>
+            <w:pStyle w:val="TOC2"/>
+            <w:tabs>
+              <w:tab w:val="right" w:leader="dot" w:pos="9016"/>
+            </w:tabs>
+            <w:rPr>
+              <w:rFonts w:eastAsiaTheme="minorEastAsia"/>
+              <w:noProof/>
+              <w:lang w:eastAsia="en-GB"/>
+            </w:rPr>
+          </w:pPr>
+          <w:hyperlink w:anchor="_Toc2293535" w:history="1">
+            <w:r>
+              <w:rPr>
+                <w:rStyle w:val="Hyperlink"/>
+                <w:noProof/>
+              </w:rPr>
               <w:t>Discussion of tools and tech</w:t>
             </w:r>
             <w:r>
@@ -2097,7 +2271,7 @@
                 <w:noProof/>
                 <w:webHidden/>
               </w:rPr>
-              <w:instrText xml:space="preserve"> PAGEREF _Toc2282530 \h </w:instrText>
+              <w:instrText xml:space="preserve"> PAGEREF _Toc2293535 \h </w:instrText>
             </w:r>
             <w:r>
               <w:rPr>
@@ -2117,7 +2291,7 @@
                 <w:noProof/>
                 <w:webHidden/>
               </w:rPr>
-              <w:t>E</w:t>
+              <w:t>F</w:t>
             </w:r>
             <w:r>
               <w:rPr>
@@ -2140,7 +2314,7 @@
               <w:lang w:eastAsia="en-GB"/>
             </w:rPr>
           </w:pPr>
-          <w:hyperlink w:anchor="_Toc2282531" w:history="1">
+          <w:hyperlink w:anchor="_Toc2293536" w:history="1">
             <w:r>
               <w:rPr>
                 <w:rStyle w:val="Hyperlink"/>
@@ -2167,7 +2341,7 @@
                 <w:noProof/>
                 <w:webHidden/>
               </w:rPr>
-              <w:instrText xml:space="preserve"> PAGEREF _Toc2282531 \h </w:instrText>
+              <w:instrText xml:space="preserve"> PAGEREF _Toc2293536 \h </w:instrText>
             </w:r>
             <w:r>
               <w:rPr>
@@ -2187,7 +2361,7 @@
                 <w:noProof/>
                 <w:webHidden/>
               </w:rPr>
-              <w:t>F</w:t>
+              <w:t>G</w:t>
             </w:r>
             <w:r>
               <w:rPr>
@@ -2210,7 +2384,7 @@
               <w:lang w:eastAsia="en-GB"/>
             </w:rPr>
           </w:pPr>
-          <w:hyperlink w:anchor="_Toc2282532" w:history="1">
+          <w:hyperlink w:anchor="_Toc2293537" w:history="1">
             <w:r>
               <w:rPr>
                 <w:rStyle w:val="Hyperlink"/>
@@ -2237,7 +2411,7 @@
                 <w:noProof/>
                 <w:webHidden/>
               </w:rPr>
-              <w:instrText xml:space="preserve"> PAGEREF _Toc2282532 \h </w:instrText>
+              <w:instrText xml:space="preserve"> PAGEREF _Toc2293537 \h </w:instrText>
             </w:r>
             <w:r>
               <w:rPr>
@@ -2257,7 +2431,7 @@
                 <w:noProof/>
                 <w:webHidden/>
               </w:rPr>
-              <w:t>G</w:t>
+              <w:t>H</w:t>
             </w:r>
             <w:r>
               <w:rPr>
@@ -2280,7 +2454,7 @@
               <w:lang w:eastAsia="en-GB"/>
             </w:rPr>
           </w:pPr>
-          <w:hyperlink w:anchor="_Toc2282533" w:history="1">
+          <w:hyperlink w:anchor="_Toc2293538" w:history="1">
             <w:r>
               <w:rPr>
                 <w:rStyle w:val="Hyperlink"/>
@@ -2307,7 +2481,7 @@
                 <w:noProof/>
                 <w:webHidden/>
               </w:rPr>
-              <w:instrText xml:space="preserve"> PAGEREF _Toc2282533 \h </w:instrText>
+              <w:instrText xml:space="preserve"> PAGEREF _Toc2293538 \h </w:instrText>
             </w:r>
             <w:r>
               <w:rPr>
@@ -2350,7 +2524,7 @@
               <w:lang w:eastAsia="en-GB"/>
             </w:rPr>
           </w:pPr>
-          <w:hyperlink w:anchor="_Toc2282534" w:history="1">
+          <w:hyperlink w:anchor="_Toc2293539" w:history="1">
             <w:r>
               <w:rPr>
                 <w:rStyle w:val="Hyperlink"/>
@@ -2377,7 +2551,7 @@
                 <w:noProof/>
                 <w:webHidden/>
               </w:rPr>
-              <w:instrText xml:space="preserve"> PAGEREF _Toc2282534 \h </w:instrText>
+              <w:instrText xml:space="preserve"> PAGEREF _Toc2293539 \h </w:instrText>
             </w:r>
             <w:r>
               <w:rPr>
@@ -2420,7 +2594,7 @@
               <w:lang w:eastAsia="en-GB"/>
             </w:rPr>
           </w:pPr>
-          <w:hyperlink w:anchor="_Toc2282535" w:history="1">
+          <w:hyperlink w:anchor="_Toc2293540" w:history="1">
             <w:r>
               <w:rPr>
                 <w:rStyle w:val="Hyperlink"/>
@@ -2447,7 +2621,7 @@
                 <w:noProof/>
                 <w:webHidden/>
               </w:rPr>
-              <w:instrText xml:space="preserve"> PAGEREF _Toc2282535 \h </w:instrText>
+              <w:instrText xml:space="preserve"> PAGEREF _Toc2293540 \h </w:instrText>
             </w:r>
             <w:r>
               <w:rPr>
@@ -2490,7 +2664,7 @@
               <w:lang w:eastAsia="en-GB"/>
             </w:rPr>
           </w:pPr>
-          <w:hyperlink w:anchor="_Toc2282536" w:history="1">
+          <w:hyperlink w:anchor="_Toc2293541" w:history="1">
             <w:r>
               <w:rPr>
                 <w:rStyle w:val="Hyperlink"/>
@@ -2517,7 +2691,7 @@
                 <w:noProof/>
                 <w:webHidden/>
               </w:rPr>
-              <w:instrText xml:space="preserve"> PAGEREF _Toc2282536 \h </w:instrText>
+              <w:instrText xml:space="preserve"> PAGEREF _Toc2293541 \h </w:instrText>
             </w:r>
             <w:r>
               <w:rPr>
@@ -2569,7 +2743,7 @@
       <w:pPr>
         <w:pStyle w:val="personalHeading"/>
       </w:pPr>
-      <w:bookmarkStart w:id="0" w:name="_Toc2282512"/>
+      <w:bookmarkStart w:id="0" w:name="_Toc2293514"/>
       <w:r>
         <w:lastRenderedPageBreak/>
         <w:t xml:space="preserve">1 </w:t>
@@ -2592,7 +2766,15 @@
       </w:r>
       <w:proofErr w:type="spellEnd"/>
       <w:r>
-        <w:t>), with a focus on fantasy settings similar to ones used in Dungeons and Dragons (D&amp;D)</w:t>
+        <w:t xml:space="preserve">), with a focus on fantasy settings </w:t>
+      </w:r>
+      <w:proofErr w:type="gramStart"/>
+      <w:r>
+        <w:t>similar to</w:t>
+      </w:r>
+      <w:proofErr w:type="gramEnd"/>
+      <w:r>
+        <w:t xml:space="preserve"> ones used in Dungeons and Dragons (D&amp;D)</w:t>
       </w:r>
       <w:sdt>
         <w:sdtPr>
@@ -2674,7 +2856,7 @@
       <w:pPr>
         <w:pStyle w:val="personalHeading"/>
       </w:pPr>
-      <w:bookmarkStart w:id="1" w:name="_Toc2282513"/>
+      <w:bookmarkStart w:id="1" w:name="_Toc2293515"/>
       <w:r>
         <w:t>Overall Aims</w:t>
       </w:r>
@@ -2738,7 +2920,7 @@
       <w:pPr>
         <w:pStyle w:val="personalHeading"/>
       </w:pPr>
-      <w:bookmarkStart w:id="2" w:name="_Toc2282514"/>
+      <w:bookmarkStart w:id="2" w:name="_Toc2293516"/>
       <w:r>
         <w:t>Objectives</w:t>
       </w:r>
@@ -2968,7 +3150,7 @@
       <w:pPr>
         <w:pStyle w:val="personalHeading"/>
       </w:pPr>
-      <w:bookmarkStart w:id="3" w:name="_Toc2282515"/>
+      <w:bookmarkStart w:id="3" w:name="_Toc2293517"/>
       <w:r>
         <w:t xml:space="preserve">2 </w:t>
       </w:r>
@@ -3003,7 +3185,21 @@
         <w:rPr>
           <w:color w:val="FF0000"/>
         </w:rPr>
-        <w:t>AAAAAAAAAAAAAA fill this out you dumbass</w:t>
+        <w:t xml:space="preserve">AAAAAAAAAAAAAA fill this out </w:t>
+      </w:r>
+      <w:proofErr w:type="gramStart"/>
+      <w:r>
+        <w:rPr>
+          <w:color w:val="FF0000"/>
+        </w:rPr>
+        <w:t>you</w:t>
+      </w:r>
+      <w:proofErr w:type="gramEnd"/>
+      <w:r>
+        <w:rPr>
+          <w:color w:val="FF0000"/>
+        </w:rPr>
+        <w:t xml:space="preserve"> dumbass</w:t>
       </w:r>
     </w:p>
     <w:p>
@@ -3137,7 +3333,7 @@
       <w:pPr>
         <w:pStyle w:val="personalHeading2"/>
       </w:pPr>
-      <w:bookmarkStart w:id="4" w:name="_Toc2282516"/>
+      <w:bookmarkStart w:id="4" w:name="_Toc2293518"/>
       <w:r>
         <w:t>4 Discussion of potential solutions - Algorithms/approaches – Criteria 4 25% - 250 words</w:t>
       </w:r>
@@ -3147,9 +3343,11 @@
       <w:pPr>
         <w:pStyle w:val="personalHeading3"/>
       </w:pPr>
+      <w:bookmarkStart w:id="5" w:name="_Toc2293519"/>
       <w:r>
         <w:t>Tectonics</w:t>
       </w:r>
+      <w:bookmarkEnd w:id="5"/>
     </w:p>
     <w:p>
       <w:pPr>
@@ -3167,7 +3365,15 @@
         <w:pStyle w:val="Basic"/>
       </w:pPr>
       <w:r>
-        <w:t>This works by creating the plates and giving them a vector with a direction and distance, and when two plates collide they will form an mountain</w:t>
+        <w:t xml:space="preserve">This works by creating the plates and giving them a vector with a direction and distance, and when two plates collide they will form </w:t>
+      </w:r>
+      <w:proofErr w:type="gramStart"/>
+      <w:r>
+        <w:t>an</w:t>
+      </w:r>
+      <w:proofErr w:type="gramEnd"/>
+      <w:r>
+        <w:t xml:space="preserve"> mountain</w:t>
       </w:r>
       <w:r>
         <w:t xml:space="preserve"> due to the convergent nature of the plates</w:t>
@@ -3257,18 +3463,26 @@
         </w:numPr>
       </w:pPr>
       <w:r>
-        <w:t xml:space="preserve">For more accurate tectonics simulation it becomes computationally complex </w:t>
+        <w:t xml:space="preserve">For more accurate tectonics </w:t>
+      </w:r>
+      <w:proofErr w:type="gramStart"/>
+      <w:r>
+        <w:t>simulation</w:t>
+      </w:r>
+      <w:proofErr w:type="gramEnd"/>
+      <w:r>
+        <w:t xml:space="preserve"> it becomes computationally complex </w:t>
       </w:r>
     </w:p>
     <w:p>
       <w:pPr>
         <w:pStyle w:val="personalHeading3"/>
       </w:pPr>
-      <w:bookmarkStart w:id="5" w:name="_Toc2282517"/>
+      <w:bookmarkStart w:id="6" w:name="_Toc2293520"/>
       <w:r>
         <w:t>Erosion</w:t>
       </w:r>
-      <w:bookmarkEnd w:id="5"/>
+      <w:bookmarkEnd w:id="6"/>
     </w:p>
     <w:p>
       <w:pPr>
@@ -3434,10 +3648,12 @@
       <w:pPr>
         <w:pStyle w:val="personalHeading3"/>
       </w:pPr>
+      <w:bookmarkStart w:id="7" w:name="_Toc2293521"/>
       <w:r>
         <w:lastRenderedPageBreak/>
         <w:t>Hexagonal tile-based generation</w:t>
       </w:r>
+      <w:bookmarkEnd w:id="7"/>
     </w:p>
     <w:p>
       <w:pPr>
@@ -3490,13 +3706,27 @@
           </w:r>
         </w:sdtContent>
       </w:sdt>
-      <w:bookmarkStart w:id="6" w:name="_GoBack"/>
-      <w:bookmarkEnd w:id="6"/>
       <w:r>
         <w:t xml:space="preserve">. </w:t>
       </w:r>
       <w:r>
-        <w:t xml:space="preserve"> This approach is able to fulfil all of this projects criteria with the exclusion of the visual representation. As it’s visual style is that of a civilization game </w:t>
+        <w:t xml:space="preserve"> This approach is able to fulfil all of </w:t>
+      </w:r>
+      <w:proofErr w:type="gramStart"/>
+      <w:r>
+        <w:t>this projects criteria</w:t>
+      </w:r>
+      <w:proofErr w:type="gramEnd"/>
+      <w:r>
+        <w:t xml:space="preserve"> with the exclusion of the visual representation. As </w:t>
+      </w:r>
+      <w:proofErr w:type="gramStart"/>
+      <w:r>
+        <w:t>it’s</w:t>
+      </w:r>
+      <w:proofErr w:type="gramEnd"/>
+      <w:r>
+        <w:t xml:space="preserve"> visual style is that of a civilization game </w:t>
       </w:r>
       <w:sdt>
         <w:sdtPr>
@@ -3545,7 +3775,15 @@
         </w:numPr>
       </w:pPr>
       <w:r>
-        <w:t>Allows for integration into a hex based games with the utmost simplicity</w:t>
+        <w:t xml:space="preserve">Allows for integration into a </w:t>
+      </w:r>
+      <w:proofErr w:type="gramStart"/>
+      <w:r>
+        <w:t>hex based games</w:t>
+      </w:r>
+      <w:proofErr w:type="gramEnd"/>
+      <w:r>
+        <w:t xml:space="preserve"> with the utmost simplicity</w:t>
       </w:r>
     </w:p>
     <w:p>
@@ -3572,11 +3810,11 @@
       <w:pPr>
         <w:pStyle w:val="personalHeading3"/>
       </w:pPr>
-      <w:bookmarkStart w:id="7" w:name="_Toc2282518"/>
+      <w:bookmarkStart w:id="8" w:name="_Toc2293522"/>
       <w:r>
         <w:t>Voronoi Diagrams – 120 words</w:t>
       </w:r>
-      <w:bookmarkEnd w:id="7"/>
+      <w:bookmarkEnd w:id="8"/>
     </w:p>
     <w:p>
       <w:pPr>
@@ -3744,8 +3982,13 @@
       <w:r>
         <w:t xml:space="preserve"> titled surface efficiently as it can be as fast as </w:t>
       </w:r>
-      <w:r>
-        <w:t>O(n log n) time</w:t>
+      <w:proofErr w:type="gramStart"/>
+      <w:r>
+        <w:t>O(</w:t>
+      </w:r>
+      <w:proofErr w:type="gramEnd"/>
+      <w:r>
+        <w:t>n log n) time</w:t>
       </w:r>
       <w:r>
         <w:t xml:space="preserve"> </w:t>
@@ -3818,7 +4061,21 @@
       </w:pPr>
       <w:r>
         <w:lastRenderedPageBreak/>
-        <w:t xml:space="preserve">Can only be calculated based off of two axis </w:t>
+        <w:t xml:space="preserve">Can only be calculated based </w:t>
+      </w:r>
+      <w:proofErr w:type="gramStart"/>
+      <w:r>
+        <w:t>off of</w:t>
+      </w:r>
+      <w:proofErr w:type="gramEnd"/>
+      <w:r>
+        <w:t xml:space="preserve"> two </w:t>
+      </w:r>
+      <w:r>
+        <w:t>axes</w:t>
+      </w:r>
+      <w:r>
+        <w:t xml:space="preserve"> </w:t>
       </w:r>
     </w:p>
     <w:p>
@@ -3833,11 +4090,11 @@
       <w:pPr>
         <w:pStyle w:val="personalHeading2"/>
       </w:pPr>
-      <w:bookmarkStart w:id="8" w:name="_Toc2282519"/>
+      <w:bookmarkStart w:id="9" w:name="_Toc2293523"/>
       <w:r>
         <w:t>Discussion of tools and technologies – Criteria 4 25% - 250 words</w:t>
       </w:r>
-      <w:bookmarkEnd w:id="8"/>
+      <w:bookmarkEnd w:id="9"/>
     </w:p>
     <w:p>
       <w:pPr>
@@ -3995,7 +4252,7 @@
       <w:pPr>
         <w:pStyle w:val="personalHeading"/>
       </w:pPr>
-      <w:bookmarkStart w:id="9" w:name="_Toc2282520"/>
+      <w:bookmarkStart w:id="10" w:name="_Toc2293524"/>
       <w:r>
         <w:lastRenderedPageBreak/>
         <w:t xml:space="preserve">3 </w:t>
@@ -4018,7 +4275,7 @@
       <w:r>
         <w:t xml:space="preserve"> – 140 words</w:t>
       </w:r>
-      <w:bookmarkEnd w:id="9"/>
+      <w:bookmarkEnd w:id="10"/>
     </w:p>
     <w:p>
       <w:pPr>
@@ -4142,7 +4399,7 @@
       <w:pPr>
         <w:pStyle w:val="personalHeading"/>
       </w:pPr>
-      <w:bookmarkStart w:id="10" w:name="_Toc2282521"/>
+      <w:bookmarkStart w:id="11" w:name="_Toc2293525"/>
       <w:r>
         <w:t>Discussion of software dev methodology</w:t>
       </w:r>
@@ -4158,7 +4415,7 @@
       <w:r>
         <w:t xml:space="preserve"> - 375 words</w:t>
       </w:r>
-      <w:bookmarkEnd w:id="10"/>
+      <w:bookmarkEnd w:id="11"/>
     </w:p>
     <w:p>
       <w:pPr>
@@ -4190,7 +4447,10 @@
         <w:pStyle w:val="Basic"/>
       </w:pPr>
       <w:r>
-        <w:t>All of the time boxes have been added to a</w:t>
+        <w:t>All</w:t>
+      </w:r>
+      <w:r>
+        <w:t xml:space="preserve"> the time boxes have been added to a</w:t>
       </w:r>
       <w:r>
         <w:t xml:space="preserve"> </w:t>
@@ -4251,7 +4511,7 @@
       <w:pPr>
         <w:pStyle w:val="personalHeading"/>
       </w:pPr>
-      <w:bookmarkStart w:id="11" w:name="_Toc2282522"/>
+      <w:bookmarkStart w:id="12" w:name="_Toc2293526"/>
       <w:r>
         <w:lastRenderedPageBreak/>
         <w:t xml:space="preserve">Discussion of project management tools and metrics </w:t>
@@ -4268,7 +4528,7 @@
       <w:r>
         <w:t xml:space="preserve"> - 375 words</w:t>
       </w:r>
-      <w:bookmarkEnd w:id="11"/>
+      <w:bookmarkEnd w:id="12"/>
     </w:p>
     <w:p>
       <w:pPr>
@@ -4283,11 +4543,19 @@
       <w:r>
         <w:t xml:space="preserve"> – </w:t>
       </w:r>
+      <w:proofErr w:type="gramStart"/>
       <w:r>
         <w:rPr>
           <w:color w:val="FF0000"/>
         </w:rPr>
-        <w:t xml:space="preserve">Actually talk about what this means </w:t>
+        <w:t>Actually</w:t>
+      </w:r>
+      <w:proofErr w:type="gramEnd"/>
+      <w:r>
+        <w:rPr>
+          <w:color w:val="FF0000"/>
+        </w:rPr>
+        <w:t xml:space="preserve"> talk about what this means </w:t>
       </w:r>
     </w:p>
     <w:p>
@@ -4347,11 +4615,11 @@
       <w:pPr>
         <w:pStyle w:val="personalHeading"/>
       </w:pPr>
-      <w:bookmarkStart w:id="12" w:name="_Toc2282523"/>
+      <w:bookmarkStart w:id="13" w:name="_Toc2293527"/>
       <w:r>
         <w:t>Resource implications</w:t>
       </w:r>
-      <w:bookmarkEnd w:id="12"/>
+      <w:bookmarkEnd w:id="13"/>
       <w:r>
         <w:t xml:space="preserve"> </w:t>
       </w:r>
@@ -4385,8 +4653,9 @@
       <w:pPr>
         <w:pStyle w:val="personalHeading"/>
       </w:pPr>
-      <w:bookmarkStart w:id="13" w:name="_Toc2282524"/>
-      <w:r>
+      <w:bookmarkStart w:id="14" w:name="_Toc2293528"/>
+      <w:r>
+        <w:lastRenderedPageBreak/>
         <w:t xml:space="preserve">High level overview of classes that may be required </w:t>
       </w:r>
       <w:r>
@@ -4401,166 +4670,13 @@
       <w:r>
         <w:t xml:space="preserve"> - 125 words</w:t>
       </w:r>
-      <w:bookmarkEnd w:id="13"/>
-    </w:p>
-    <w:p>
-      <w:pPr>
-        <w:pStyle w:val="Basic"/>
-      </w:pPr>
-      <w:r>
-        <w:t>A high-level class diagram with inheritance, composition and aggregation</w:t>
-      </w:r>
-    </w:p>
-    <w:p>
-      <w:pPr>
-        <w:pStyle w:val="Basic"/>
-        <w:numPr>
-          <w:ilvl w:val="0"/>
-          <w:numId w:val="9"/>
-        </w:numPr>
-      </w:pPr>
-      <w:r>
-        <w:t xml:space="preserve">Generation manager </w:t>
-      </w:r>
-    </w:p>
-    <w:p>
-      <w:pPr>
-        <w:pStyle w:val="Basic"/>
-        <w:numPr>
-          <w:ilvl w:val="0"/>
-          <w:numId w:val="9"/>
-        </w:numPr>
-      </w:pPr>
-      <w:r>
-        <w:t xml:space="preserve">Save manager? </w:t>
-      </w:r>
-      <w:r>
-        <w:t>Load manager</w:t>
-      </w:r>
-      <w:r>
-        <w:t xml:space="preserve"> </w:t>
-      </w:r>
-      <w:hyperlink r:id="rId10" w:history="1">
-        <w:r>
-          <w:rPr>
-            <w:rStyle w:val="Hyperlink"/>
-          </w:rPr>
-          <w:t>https://unity3d.com/learn/tutorials/topics/scripting/introduction-saving-and-loading</w:t>
-        </w:r>
-      </w:hyperlink>
-      <w:r>
-        <w:t xml:space="preserve"> </w:t>
-      </w:r>
-    </w:p>
-    <w:p>
-      <w:pPr>
-        <w:pStyle w:val="Basic"/>
-        <w:numPr>
-          <w:ilvl w:val="0"/>
-          <w:numId w:val="9"/>
-        </w:numPr>
-      </w:pPr>
-      <w:hyperlink r:id="rId11" w:history="1">
-        <w:r>
-          <w:rPr>
-            <w:rStyle w:val="Hyperlink"/>
-          </w:rPr>
-          <w:t>https://www.youtube.com/watch?v=sWWZZByVvlU</w:t>
-        </w:r>
-      </w:hyperlink>
-      <w:r>
-        <w:t xml:space="preserve"> </w:t>
-      </w:r>
-      <w:hyperlink r:id="rId12" w:history="1">
-        <w:r>
-          <w:rPr>
-            <w:rStyle w:val="Hyperlink"/>
-          </w:rPr>
-          <w:t>http://wiki.unity3d.com/index.php?title=Saving_and_Loading_Data:_XmlSerializer</w:t>
-        </w:r>
-      </w:hyperlink>
-      <w:r>
-        <w:t xml:space="preserve"> </w:t>
-      </w:r>
-    </w:p>
-    <w:p>
-      <w:pPr>
-        <w:pStyle w:val="Basic"/>
-        <w:numPr>
-          <w:ilvl w:val="0"/>
-          <w:numId w:val="9"/>
-        </w:numPr>
-      </w:pPr>
-      <w:r>
-        <w:t xml:space="preserve">Camera movement </w:t>
-      </w:r>
-    </w:p>
-    <w:p>
-      <w:pPr>
-        <w:pStyle w:val="Basic"/>
-        <w:numPr>
-          <w:ilvl w:val="0"/>
-          <w:numId w:val="9"/>
-        </w:numPr>
-      </w:pPr>
-      <w:r>
-        <w:t>Tools</w:t>
-      </w:r>
-    </w:p>
-    <w:p>
-      <w:pPr>
-        <w:pStyle w:val="Basic"/>
-        <w:numPr>
-          <w:ilvl w:val="1"/>
-          <w:numId w:val="9"/>
-        </w:numPr>
-      </w:pPr>
-      <w:r>
-        <w:t>Label system</w:t>
-      </w:r>
-    </w:p>
-    <w:p>
-      <w:pPr>
-        <w:pStyle w:val="Basic"/>
-        <w:numPr>
-          <w:ilvl w:val="1"/>
-          <w:numId w:val="9"/>
-        </w:numPr>
-      </w:pPr>
-      <w:r>
-        <w:t>Party tokens</w:t>
-      </w:r>
-    </w:p>
-    <w:p>
-      <w:pPr>
-        <w:pStyle w:val="Basic"/>
-        <w:numPr>
-          <w:ilvl w:val="1"/>
-          <w:numId w:val="9"/>
-        </w:numPr>
-      </w:pPr>
-      <w:r>
-        <w:t>Ruler</w:t>
-      </w:r>
-    </w:p>
-    <w:p>
-      <w:pPr>
-        <w:pStyle w:val="Basic"/>
-        <w:numPr>
-          <w:ilvl w:val="1"/>
-          <w:numId w:val="9"/>
-        </w:numPr>
-      </w:pPr>
-      <w:r>
-        <w:t>Bridge constructor</w:t>
-      </w:r>
-    </w:p>
-    <w:p>
-      <w:pPr>
-        <w:pStyle w:val="Basic"/>
-      </w:pPr>
-      <w:r>
-        <w:lastRenderedPageBreak/>
+      <w:bookmarkEnd w:id="14"/>
+    </w:p>
+    <w:p>
+      <w:pPr>
+        <w:pStyle w:val="Basic"/>
+      </w:pPr>
+      <w:r>
         <w:pict>
           <v:shapetype id="_x0000_t75" coordsize="21600,21600" o:spt="75" o:preferrelative="t" path="m@4@5l@4@11@9@11@9@5xe" filled="f" stroked="f">
             <v:stroke joinstyle="miter"/>
@@ -4582,54 +4698,56 @@
             <o:lock v:ext="edit" aspectratio="t"/>
           </v:shapetype>
           <v:shape id="_x0000_i1025" type="#_x0000_t75" style="width:451.65pt;height:294.55pt">
-            <v:imagedata r:id="rId13" o:title="High Level class diagram"/>
+            <v:imagedata r:id="rId10" o:title="High Level class diagram"/>
           </v:shape>
         </w:pict>
       </w:r>
+      <w:r>
+        <w:t xml:space="preserve">This is the </w:t>
+      </w:r>
+      <w:r>
+        <w:t>high-level</w:t>
+      </w:r>
+      <w:r>
+        <w:t xml:space="preserve"> class diagram for the project</w:t>
+      </w:r>
+      <w:r>
+        <w:t xml:space="preserve">. All tools will inherit from tools base, so they can have all the same core components so that all tool will have the same core functions. </w:t>
+      </w:r>
+      <w:r>
+        <w:t xml:space="preserve">Generation has been broken down into several separate classes to ensure that each class will have high cohesion as they will all exist inside the generation manager and will have their functions one after another, each step broke down into </w:t>
+      </w:r>
+      <w:r>
+        <w:t>its</w:t>
+      </w:r>
+      <w:r>
+        <w:t xml:space="preserve"> own functions to make for easier debugging. </w:t>
+      </w:r>
+      <w:r>
+        <w:t xml:space="preserve">The save manager will be passed data as the generation process happens to ensure that the same world can be re-generated on loading. Camera movement just to allow the users to see different parts of the map. </w:t>
+      </w:r>
     </w:p>
     <w:p>
       <w:pPr>
         <w:pStyle w:val="personalHeading"/>
       </w:pPr>
-      <w:bookmarkStart w:id="14" w:name="_Toc2282525"/>
-      <w:r>
-        <w:t xml:space="preserve">High level flow diagrams and pseudocode </w:t>
-      </w:r>
-      <w:r>
-        <w:t>–</w:t>
-      </w:r>
-      <w:r>
-        <w:t xml:space="preserve"> </w:t>
-      </w:r>
-      <w:r>
-        <w:t>Criteria 4 25%</w:t>
-      </w:r>
-      <w:r>
-        <w:t xml:space="preserve"> - 125 words</w:t>
-      </w:r>
-      <w:bookmarkEnd w:id="14"/>
-    </w:p>
-    <w:p>
-      <w:pPr>
-        <w:pStyle w:val="Basic"/>
-      </w:pPr>
-      <w:r>
-        <w:t xml:space="preserve">Approximate indication of the ordering of operations </w:t>
-      </w:r>
-    </w:p>
-    <w:p>
-      <w:pPr>
-        <w:pStyle w:val="Basic"/>
-      </w:pPr>
+      <w:bookmarkStart w:id="15" w:name="_Toc2293529"/>
+      <w:r>
+        <w:lastRenderedPageBreak/>
+        <w:t>High level flow diagrams and pseudocode</w:t>
+      </w:r>
+      <w:bookmarkStart w:id="16" w:name="_GoBack"/>
+      <w:bookmarkEnd w:id="15"/>
+      <w:bookmarkEnd w:id="16"/>
     </w:p>
     <w:p>
       <w:pPr>
         <w:pStyle w:val="Basic"/>
         <w:sectPr>
-          <w:headerReference w:type="default" r:id="rId14"/>
-          <w:footerReference w:type="default" r:id="rId15"/>
-          <w:headerReference w:type="first" r:id="rId16"/>
-          <w:footerReference w:type="first" r:id="rId17"/>
+          <w:headerReference w:type="default" r:id="rId11"/>
+          <w:footerReference w:type="default" r:id="rId12"/>
+          <w:headerReference w:type="first" r:id="rId13"/>
+          <w:footerReference w:type="first" r:id="rId14"/>
           <w:pgSz w:w="11906" w:h="16838"/>
           <w:pgMar w:top="1440" w:right="1440" w:bottom="1440" w:left="1440" w:header="708" w:footer="708" w:gutter="0"/>
           <w:pgNumType w:start="0"/>
@@ -4639,11 +4757,16 @@
         </w:sectPr>
       </w:pPr>
       <w:r>
+        <w:t xml:space="preserve">This is the current plan of how the </w:t>
+      </w:r>
+      <w:r>
+        <w:t xml:space="preserve">application will flow once running. It’ll wait at the main menu until an option is selected. </w:t>
+      </w:r>
+      <w:r>
         <w:rPr>
           <w:noProof/>
           <w:lang w:eastAsia="en-GB"/>
         </w:rPr>
-        <w:lastRenderedPageBreak/>
         <w:drawing>
           <wp:inline distT="0" distB="0" distL="0" distR="0">
             <wp:extent cx="2702896" cy="8048625"/>
@@ -4662,7 +4785,7 @@
                     </pic:cNvPicPr>
                   </pic:nvPicPr>
                   <pic:blipFill>
-                    <a:blip r:embed="rId18">
+                    <a:blip r:embed="rId15">
                       <a:extLst>
                         <a:ext uri="{28A0092B-C50C-407E-A947-70E740481C1C}">
                           <a14:useLocalDpi xmlns:a14="http://schemas.microsoft.com/office/drawing/2010/main" val="0"/>
@@ -4698,48 +4821,31 @@
       <w:pPr>
         <w:pStyle w:val="personalHeading"/>
       </w:pPr>
-      <w:bookmarkStart w:id="15" w:name="_Toc2282526"/>
+      <w:bookmarkStart w:id="17" w:name="_Toc2293530"/>
       <w:r>
         <w:lastRenderedPageBreak/>
         <w:t>Appendices</w:t>
       </w:r>
-      <w:bookmarkEnd w:id="15"/>
+      <w:bookmarkEnd w:id="17"/>
       <w:r>
         <w:t xml:space="preserve"> </w:t>
       </w:r>
     </w:p>
-    <w:p>
-      <w:pPr>
-        <w:pStyle w:val="personalHeading2"/>
-      </w:pPr>
-      <w:bookmarkStart w:id="16" w:name="_Toc2282527"/>
-      <w:r>
-        <w:t>Reference List</w:t>
-      </w:r>
-      <w:r>
-        <w:t xml:space="preserve"> </w:t>
-      </w:r>
-      <w:r>
-        <w:t>– part of 2, a portion of 20%</w:t>
-      </w:r>
-      <w:bookmarkEnd w:id="16"/>
-    </w:p>
+    <w:bookmarkStart w:id="18" w:name="_Toc2293532" w:displacedByCustomXml="next"/>
     <w:sdt>
       <w:sdtPr>
+        <w:rPr>
+          <w:rFonts w:asciiTheme="minorHAnsi" w:eastAsiaTheme="minorHAnsi" w:hAnsiTheme="minorHAnsi" w:cstheme="minorBidi"/>
+          <w:color w:val="auto"/>
+          <w:sz w:val="22"/>
+          <w:szCs w:val="22"/>
+        </w:rPr>
         <w:id w:val="94828458"/>
         <w:docPartObj>
           <w:docPartGallery w:val="Bibliographies"/>
           <w:docPartUnique/>
         </w:docPartObj>
       </w:sdtPr>
-      <w:sdtEndPr>
-        <w:rPr>
-          <w:rFonts w:asciiTheme="minorHAnsi" w:eastAsiaTheme="minorHAnsi" w:hAnsiTheme="minorHAnsi" w:cstheme="minorBidi"/>
-          <w:color w:val="auto"/>
-          <w:sz w:val="22"/>
-          <w:szCs w:val="22"/>
-        </w:rPr>
-      </w:sdtEndPr>
       <w:sdtContent>
         <w:p>
           <w:pPr>
@@ -4748,6 +4854,7 @@
           <w:r>
             <w:t>References</w:t>
           </w:r>
+          <w:bookmarkEnd w:id="18"/>
         </w:p>
         <w:sdt>
           <w:sdtPr>
@@ -5134,11 +5241,11 @@
       <w:pPr>
         <w:pStyle w:val="personalHeading2"/>
       </w:pPr>
-      <w:bookmarkStart w:id="17" w:name="_Toc2282528"/>
+      <w:bookmarkStart w:id="19" w:name="_Toc2293533"/>
       <w:r>
         <w:t>Reading List</w:t>
       </w:r>
-      <w:bookmarkEnd w:id="17"/>
+      <w:bookmarkEnd w:id="19"/>
     </w:p>
     <w:p>
       <w:pPr>
@@ -5149,14 +5256,14 @@
       <w:pPr>
         <w:pStyle w:val="personalHeading2"/>
       </w:pPr>
-      <w:bookmarkStart w:id="18" w:name="_Toc2282529"/>
+      <w:bookmarkStart w:id="20" w:name="_Toc2293534"/>
       <w:r>
         <w:t>Literature review</w:t>
       </w:r>
       <w:r>
         <w:t xml:space="preserve"> – part of 2, a portion of 20%</w:t>
       </w:r>
-      <w:bookmarkEnd w:id="18"/>
+      <w:bookmarkEnd w:id="20"/>
       <w:r>
         <w:t xml:space="preserve"> </w:t>
       </w:r>
@@ -5175,7 +5282,7 @@
       <w:pPr>
         <w:pStyle w:val="Basic"/>
       </w:pPr>
-      <w:hyperlink r:id="rId19" w:history="1">
+      <w:hyperlink r:id="rId16" w:history="1">
         <w:r>
           <w:rPr>
             <w:rStyle w:val="Hyperlink"/>
@@ -5199,14 +5306,22 @@
       </w:r>
       <w:r>
         <w:lastRenderedPageBreak/>
-        <w:t>generative content as a whole but it can help with the initial breaking down on needs and requirements.</w:t>
-      </w:r>
-    </w:p>
-    <w:p>
-      <w:pPr>
-        <w:pStyle w:val="Basic"/>
-      </w:pPr>
-      <w:hyperlink r:id="rId20" w:history="1">
+        <w:t xml:space="preserve">generative content </w:t>
+      </w:r>
+      <w:proofErr w:type="gramStart"/>
+      <w:r>
+        <w:t>as a whole but</w:t>
+      </w:r>
+      <w:proofErr w:type="gramEnd"/>
+      <w:r>
+        <w:t xml:space="preserve"> it can help with the initial breaking down on needs and requirements.</w:t>
+      </w:r>
+    </w:p>
+    <w:p>
+      <w:pPr>
+        <w:pStyle w:val="Basic"/>
+      </w:pPr>
+      <w:hyperlink r:id="rId17" w:history="1">
         <w:r>
           <w:rPr>
             <w:rStyle w:val="Hyperlink"/>
@@ -5236,7 +5351,15 @@
         <w:t xml:space="preserve"> diagrams to define biomes.</w:t>
       </w:r>
       <w:r>
-        <w:t xml:space="preserve"> This will be a very useful article if this approach is taken as it goes through the entire process to generate terrain as the end result has all the generative features this project requires. </w:t>
+        <w:t xml:space="preserve"> This will be a very useful article if this approach is taken as it goes through the entire process to generate terrain as </w:t>
+      </w:r>
+      <w:proofErr w:type="gramStart"/>
+      <w:r>
+        <w:t>the end result</w:t>
+      </w:r>
+      <w:proofErr w:type="gramEnd"/>
+      <w:r>
+        <w:t xml:space="preserve"> has all the generative features this project requires. </w:t>
       </w:r>
       <w:r>
         <w:t xml:space="preserve">  </w:t>
@@ -5261,7 +5384,7 @@
       <w:r>
         <w:br/>
       </w:r>
-      <w:hyperlink r:id="rId21" w:history="1">
+      <w:hyperlink r:id="rId18" w:history="1">
         <w:r>
           <w:rPr>
             <w:rStyle w:val="Hyperlink"/>
@@ -5281,7 +5404,15 @@
         <w:t xml:space="preserve"> diagrams. Very difficult to understand due to its’ pure </w:t>
       </w:r>
       <w:r>
-        <w:t xml:space="preserve">technical approach. It is very relevant as the original source but is not suitable as it’s very challenging to follow and newer sources pertaining to the fortunes algorithm explain the process much better.  </w:t>
+        <w:t xml:space="preserve">technical approach. It is very relevant as the original source but is not suitable as it’s very challenging to follow and newer sources pertaining to the </w:t>
+      </w:r>
+      <w:proofErr w:type="gramStart"/>
+      <w:r>
+        <w:t>fortunes</w:t>
+      </w:r>
+      <w:proofErr w:type="gramEnd"/>
+      <w:r>
+        <w:t xml:space="preserve"> algorithm explain the process much better.  </w:t>
       </w:r>
       <w:r>
         <w:t xml:space="preserve"> </w:t>
@@ -5310,7 +5441,7 @@
       <w:pPr>
         <w:pStyle w:val="Basic"/>
       </w:pPr>
-      <w:hyperlink r:id="rId22" w:history="1">
+      <w:hyperlink r:id="rId19" w:history="1">
         <w:r>
           <w:rPr>
             <w:rStyle w:val="Hyperlink"/>
@@ -5334,7 +5465,7 @@
       <w:pPr>
         <w:pStyle w:val="Basic"/>
       </w:pPr>
-      <w:hyperlink r:id="rId23" w:history="1">
+      <w:hyperlink r:id="rId20" w:history="1">
         <w:r>
           <w:rPr>
             <w:rStyle w:val="Hyperlink"/>
@@ -5343,14 +5474,22 @@
         </w:r>
       </w:hyperlink>
       <w:r>
-        <w:t xml:space="preserve"> has BIG Math confuse. Also Algorithm ( seems to explain somewhat well) </w:t>
-      </w:r>
-    </w:p>
-    <w:p>
-      <w:pPr>
-        <w:pStyle w:val="Basic"/>
-      </w:pPr>
-      <w:hyperlink r:id="rId24" w:history="1">
+        <w:t xml:space="preserve"> has BIG Math confuse. Also Algorithm </w:t>
+      </w:r>
+      <w:proofErr w:type="gramStart"/>
+      <w:r>
+        <w:t>( seems</w:t>
+      </w:r>
+      <w:proofErr w:type="gramEnd"/>
+      <w:r>
+        <w:t xml:space="preserve"> to explain somewhat well) </w:t>
+      </w:r>
+    </w:p>
+    <w:p>
+      <w:pPr>
+        <w:pStyle w:val="Basic"/>
+      </w:pPr>
+      <w:hyperlink r:id="rId21" w:history="1">
         <w:r>
           <w:rPr>
             <w:rStyle w:val="Hyperlink"/>
@@ -5366,7 +5505,7 @@
       <w:pPr>
         <w:pStyle w:val="Basic"/>
       </w:pPr>
-      <w:hyperlink r:id="rId25" w:history="1">
+      <w:hyperlink r:id="rId22" w:history="1">
         <w:r>
           <w:rPr>
             <w:rStyle w:val="Hyperlink"/>
@@ -5375,14 +5514,22 @@
         </w:r>
       </w:hyperlink>
       <w:r>
-        <w:t xml:space="preserve"> A lot of text as lecture notes ( could be useful unchecked)</w:t>
-      </w:r>
-    </w:p>
-    <w:p>
-      <w:pPr>
-        <w:pStyle w:val="Basic"/>
-      </w:pPr>
-      <w:hyperlink r:id="rId26" w:history="1">
+        <w:t xml:space="preserve"> A lot of text as lecture notes </w:t>
+      </w:r>
+      <w:proofErr w:type="gramStart"/>
+      <w:r>
+        <w:t>( could</w:t>
+      </w:r>
+      <w:proofErr w:type="gramEnd"/>
+      <w:r>
+        <w:t xml:space="preserve"> be useful unchecked)</w:t>
+      </w:r>
+    </w:p>
+    <w:p>
+      <w:pPr>
+        <w:pStyle w:val="Basic"/>
+      </w:pPr>
+      <w:hyperlink r:id="rId23" w:history="1">
         <w:r>
           <w:rPr>
             <w:rStyle w:val="Hyperlink"/>
@@ -5391,14 +5538,30 @@
         </w:r>
       </w:hyperlink>
       <w:r>
-        <w:t xml:space="preserve"> good examples ( seems to explain very well. Might be my key to kingdom hearts. The arc-blade    - actually re-read through and start making pseudo code  </w:t>
-      </w:r>
-    </w:p>
-    <w:p>
-      <w:pPr>
-        <w:pStyle w:val="Basic"/>
-      </w:pPr>
-      <w:hyperlink r:id="rId27" w:history="1">
+        <w:t xml:space="preserve"> good examples </w:t>
+      </w:r>
+      <w:proofErr w:type="gramStart"/>
+      <w:r>
+        <w:t>( seems</w:t>
+      </w:r>
+      <w:proofErr w:type="gramEnd"/>
+      <w:r>
+        <w:t xml:space="preserve"> to explain very well. Might be my key to kingdom hearts. The arc-blade    - </w:t>
+      </w:r>
+      <w:proofErr w:type="gramStart"/>
+      <w:r>
+        <w:t>actually re-read</w:t>
+      </w:r>
+      <w:proofErr w:type="gramEnd"/>
+      <w:r>
+        <w:t xml:space="preserve"> through and start making pseudo code  </w:t>
+      </w:r>
+    </w:p>
+    <w:p>
+      <w:pPr>
+        <w:pStyle w:val="Basic"/>
+      </w:pPr>
+      <w:hyperlink r:id="rId24" w:history="1">
         <w:r>
           <w:rPr>
             <w:rStyle w:val="Hyperlink"/>
@@ -5427,7 +5590,7 @@
       <w:pPr>
         <w:pStyle w:val="Basic"/>
       </w:pPr>
-      <w:hyperlink r:id="rId28" w:history="1">
+      <w:hyperlink r:id="rId25" w:history="1">
         <w:r>
           <w:rPr>
             <w:rStyle w:val="Hyperlink"/>
@@ -5452,7 +5615,7 @@
       <w:r>
         <w:t xml:space="preserve"> diagrams to generate biomes on a polygonal map, also brings up Holdridge life zones could be used as an alternative </w:t>
       </w:r>
-      <w:hyperlink r:id="rId29" w:history="1">
+      <w:hyperlink r:id="rId26" w:history="1">
         <w:r>
           <w:rPr>
             <w:rStyle w:val="Hyperlink"/>
@@ -5473,7 +5636,7 @@
       <w:pPr>
         <w:pStyle w:val="Basic"/>
       </w:pPr>
-      <w:hyperlink r:id="rId30" w:history="1">
+      <w:hyperlink r:id="rId27" w:history="1">
         <w:r>
           <w:rPr>
             <w:rStyle w:val="Hyperlink"/>
@@ -5490,7 +5653,15 @@
         <w:pStyle w:val="Basic"/>
       </w:pPr>
       <w:r>
-        <w:t>A paper covering terrain generation which focuses on modelling based off of satellites imagery from NASA, an i</w:t>
+        <w:t xml:space="preserve">A paper covering terrain generation which focuses on modelling based </w:t>
+      </w:r>
+      <w:proofErr w:type="gramStart"/>
+      <w:r>
+        <w:t>off of</w:t>
+      </w:r>
+      <w:proofErr w:type="gramEnd"/>
+      <w:r>
+        <w:t xml:space="preserve"> satellites imagery from NASA, an i</w:t>
       </w:r>
       <w:r>
         <w:t>nteresting paper which could allow for more realism in the generator, although it is unlikely to prove useful due to the focus being on creating fantasy maps.</w:t>
@@ -5505,7 +5676,7 @@
       <w:pPr>
         <w:pStyle w:val="Basic"/>
       </w:pPr>
-      <w:hyperlink r:id="rId31" w:history="1">
+      <w:hyperlink r:id="rId28" w:history="1">
         <w:r>
           <w:rPr>
             <w:rStyle w:val="Hyperlink"/>
@@ -5546,7 +5717,7 @@
       <w:pPr>
         <w:pStyle w:val="Basic"/>
       </w:pPr>
-      <w:hyperlink r:id="rId32" w:history="1">
+      <w:hyperlink r:id="rId29" w:history="1">
         <w:r>
           <w:rPr>
             <w:rStyle w:val="Hyperlink"/>
@@ -5555,7 +5726,15 @@
         </w:r>
       </w:hyperlink>
       <w:r>
-        <w:t xml:space="preserve"> Realtime Procedural Terrain Generation  -- this looks like a very good source </w:t>
+        <w:t xml:space="preserve"> Realtime Procedural Terrain </w:t>
+      </w:r>
+      <w:proofErr w:type="gramStart"/>
+      <w:r>
+        <w:t>Generation  --</w:t>
+      </w:r>
+      <w:proofErr w:type="gramEnd"/>
+      <w:r>
+        <w:t xml:space="preserve"> this looks like a very good source </w:t>
       </w:r>
       <w:r>
         <w:rPr>
@@ -5581,7 +5760,7 @@
       <w:pPr>
         <w:pStyle w:val="Basic"/>
       </w:pPr>
-      <w:hyperlink r:id="rId33" w:history="1">
+      <w:hyperlink r:id="rId30" w:history="1">
         <w:r>
           <w:rPr>
             <w:rStyle w:val="Hyperlink"/>
@@ -5599,14 +5778,22 @@
       </w:pPr>
       <w:r>
         <w:lastRenderedPageBreak/>
-        <w:t>A Whittaker diagram which describes how temperature and moisture levels define biomes. A good basis to base biome generation off of, will be useful towards this project.</w:t>
-      </w:r>
-    </w:p>
-    <w:p>
-      <w:pPr>
-        <w:pStyle w:val="Basic"/>
-      </w:pPr>
-      <w:hyperlink r:id="rId34" w:history="1">
+        <w:t xml:space="preserve">A Whittaker diagram which describes how temperature and moisture levels define biomes. A good basis to base biome generation </w:t>
+      </w:r>
+      <w:proofErr w:type="gramStart"/>
+      <w:r>
+        <w:t>off of</w:t>
+      </w:r>
+      <w:proofErr w:type="gramEnd"/>
+      <w:r>
+        <w:t>, will be useful towards this project.</w:t>
+      </w:r>
+    </w:p>
+    <w:p>
+      <w:pPr>
+        <w:pStyle w:val="Basic"/>
+      </w:pPr>
+      <w:hyperlink r:id="rId31" w:history="1">
         <w:r>
           <w:rPr>
             <w:rStyle w:val="Hyperlink"/>
@@ -5632,9 +5819,11 @@
       <w:r>
         <w:t xml:space="preserve">, as the end results are similar to </w:t>
       </w:r>
+      <w:proofErr w:type="gramStart"/>
       <w:r>
         <w:t>this projects</w:t>
       </w:r>
+      <w:proofErr w:type="gramEnd"/>
       <w:r>
         <w:t xml:space="preserve"> end result. It also focuses on wrapping the map onto a sphere which will is not within the projects current scope.</w:t>
       </w:r>
@@ -5648,7 +5837,7 @@
       <w:pPr>
         <w:pStyle w:val="Basic"/>
       </w:pPr>
-      <w:hyperlink r:id="rId35" w:history="1">
+      <w:hyperlink r:id="rId32" w:history="1">
         <w:r>
           <w:rPr>
             <w:rStyle w:val="Hyperlink"/>
@@ -5663,19 +5852,27 @@
         <w:t xml:space="preserve">An in-depth approach at how to generate hexagonal terrain in which </w:t>
       </w:r>
       <w:r>
-        <w:t xml:space="preserve">mountains will be contained in a hex tile. Resulting in a visual appearance not idea of this project as this tutorial’s goal is to generate civilization 5 like maps. Still it is a useful resource which would fulfil all of the projects other criteria.  </w:t>
-      </w:r>
-    </w:p>
-    <w:p>
-      <w:pPr>
-        <w:pStyle w:val="Basic"/>
-      </w:pPr>
-    </w:p>
-    <w:p>
-      <w:pPr>
-        <w:pStyle w:val="Basic"/>
-      </w:pPr>
-      <w:hyperlink r:id="rId36" w:history="1">
+        <w:t xml:space="preserve">mountains will be contained in a hex tile. Resulting in a visual appearance not idea of this project as this tutorial’s goal is to generate civilization 5 like maps. Still it is a useful resource which would fulfil </w:t>
+      </w:r>
+      <w:proofErr w:type="gramStart"/>
+      <w:r>
+        <w:t>all of</w:t>
+      </w:r>
+      <w:proofErr w:type="gramEnd"/>
+      <w:r>
+        <w:t xml:space="preserve"> the projects other criteria.  </w:t>
+      </w:r>
+    </w:p>
+    <w:p>
+      <w:pPr>
+        <w:pStyle w:val="Basic"/>
+      </w:pPr>
+    </w:p>
+    <w:p>
+      <w:pPr>
+        <w:pStyle w:val="Basic"/>
+      </w:pPr>
+      <w:hyperlink r:id="rId33" w:history="1">
         <w:r>
           <w:rPr>
             <w:rStyle w:val="Hyperlink"/>
@@ -5707,7 +5904,21 @@
         <w:rPr>
           <w:color w:val="FF0000"/>
         </w:rPr>
-        <w:t>// unsure of relevance? Definitely needs changing to not first person</w:t>
+        <w:t xml:space="preserve">// unsure of relevance? </w:t>
+      </w:r>
+      <w:proofErr w:type="gramStart"/>
+      <w:r>
+        <w:rPr>
+          <w:color w:val="FF0000"/>
+        </w:rPr>
+        <w:t>Definitely needs</w:t>
+      </w:r>
+      <w:proofErr w:type="gramEnd"/>
+      <w:r>
+        <w:rPr>
+          <w:color w:val="FF0000"/>
+        </w:rPr>
+        <w:t xml:space="preserve"> changing to not first person</w:t>
       </w:r>
     </w:p>
     <w:p>
@@ -5765,7 +5976,7 @@
       <w:pPr>
         <w:pStyle w:val="Basic"/>
       </w:pPr>
-      <w:hyperlink r:id="rId37" w:history="1">
+      <w:hyperlink r:id="rId34" w:history="1">
         <w:r>
           <w:rPr>
             <w:rStyle w:val="Hyperlink"/>
@@ -5848,7 +6059,7 @@
       <w:pPr>
         <w:pStyle w:val="Basic"/>
       </w:pPr>
-      <w:hyperlink r:id="rId38" w:history="1">
+      <w:hyperlink r:id="rId35" w:history="1">
         <w:r>
           <w:rPr>
             <w:rStyle w:val="Hyperlink"/>
@@ -5897,7 +6108,7 @@
                     </pic:cNvPicPr>
                   </pic:nvPicPr>
                   <pic:blipFill>
-                    <a:blip r:embed="rId39" cstate="print">
+                    <a:blip r:embed="rId36" cstate="print">
                       <a:extLst>
                         <a:ext uri="{28A0092B-C50C-407E-A947-70E740481C1C}">
                           <a14:useLocalDpi xmlns:a14="http://schemas.microsoft.com/office/drawing/2010/main" val="0"/>
@@ -5954,12 +6165,12 @@
       <w:pPr>
         <w:pStyle w:val="personalHeading2"/>
       </w:pPr>
-      <w:bookmarkStart w:id="19" w:name="_Toc2282530"/>
+      <w:bookmarkStart w:id="21" w:name="_Toc2293535"/>
       <w:r>
         <w:lastRenderedPageBreak/>
         <w:t>Discussion of tools and tech</w:t>
       </w:r>
-      <w:bookmarkEnd w:id="19"/>
+      <w:bookmarkEnd w:id="21"/>
       <w:r>
         <w:t xml:space="preserve"> </w:t>
       </w:r>
@@ -6028,7 +6239,15 @@
               <w:pStyle w:val="NoSpacing"/>
             </w:pPr>
             <w:r>
-              <w:t>Procedural content developed previously (by myself)</w:t>
+              <w:t xml:space="preserve">Procedural content developed previously (by </w:t>
+            </w:r>
+            <w:proofErr w:type="gramStart"/>
+            <w:r>
+              <w:t>myself</w:t>
+            </w:r>
+            <w:proofErr w:type="gramEnd"/>
+            <w:r>
+              <w:t>)</w:t>
             </w:r>
           </w:p>
         </w:tc>
@@ -6113,7 +6332,7 @@
             <w:pPr>
               <w:pStyle w:val="NoSpacing"/>
             </w:pPr>
-            <w:hyperlink r:id="rId40" w:history="1">
+            <w:hyperlink r:id="rId37" w:history="1">
               <w:r>
                 <w:rPr>
                   <w:rStyle w:val="Hyperlink"/>
@@ -6164,7 +6383,7 @@
             <w:pPr>
               <w:pStyle w:val="NoSpacing"/>
             </w:pPr>
-            <w:hyperlink r:id="rId41" w:history="1">
+            <w:hyperlink r:id="rId38" w:history="1">
               <w:r>
                 <w:rPr>
                   <w:rStyle w:val="Hyperlink"/>
@@ -6296,7 +6515,7 @@
             <w:r>
               <w:t xml:space="preserve">, visual scripting, C# and C++ </w:t>
             </w:r>
-            <w:hyperlink r:id="rId42" w:history="1">
+            <w:hyperlink r:id="rId39" w:history="1">
               <w:r>
                 <w:rPr>
                   <w:rStyle w:val="Hyperlink"/>
@@ -6442,7 +6661,15 @@
               <w:pStyle w:val="NoSpacing"/>
             </w:pPr>
             <w:r>
-              <w:t xml:space="preserve">Designed for 2D games, costs money to use, Requires learning a new language </w:t>
+              <w:t xml:space="preserve">Designed for 2D games, costs money to use, </w:t>
+            </w:r>
+            <w:proofErr w:type="gramStart"/>
+            <w:r>
+              <w:t>Requires</w:t>
+            </w:r>
+            <w:proofErr w:type="gramEnd"/>
+            <w:r>
+              <w:t xml:space="preserve"> learning a new language </w:t>
             </w:r>
           </w:p>
         </w:tc>
@@ -6595,7 +6822,15 @@
             </w:r>
             <w:r>
               <w:lastRenderedPageBreak/>
-              <w:t>when done correctly, As it is much lower level</w:t>
+              <w:t xml:space="preserve">when done correctly, </w:t>
+            </w:r>
+            <w:proofErr w:type="gramStart"/>
+            <w:r>
+              <w:t>As</w:t>
+            </w:r>
+            <w:proofErr w:type="gramEnd"/>
+            <w:r>
+              <w:t xml:space="preserve"> it is much lower level</w:t>
             </w:r>
           </w:p>
         </w:tc>
@@ -6629,11 +6864,11 @@
       <w:pPr>
         <w:pStyle w:val="personalHeading3"/>
       </w:pPr>
-      <w:bookmarkStart w:id="20" w:name="_Toc2282531"/>
+      <w:bookmarkStart w:id="22" w:name="_Toc2293536"/>
       <w:r>
         <w:t>Fortunes Algorithm pseudo code</w:t>
       </w:r>
-      <w:bookmarkEnd w:id="20"/>
+      <w:bookmarkEnd w:id="22"/>
       <w:r>
         <w:t xml:space="preserve"> </w:t>
       </w:r>
@@ -6650,7 +6885,27 @@
           <w:sz w:val="22"/>
           <w:szCs w:val="22"/>
         </w:rPr>
-        <w:t>Setup event queue  (Q)</w:t>
+        <w:t xml:space="preserve">Setup event </w:t>
+      </w:r>
+      <w:proofErr w:type="gramStart"/>
+      <w:r>
+        <w:rPr>
+          <w:rFonts w:ascii="Arial" w:hAnsi="Arial" w:cs="Arial"/>
+          <w:color w:val="000000"/>
+          <w:sz w:val="22"/>
+          <w:szCs w:val="22"/>
+        </w:rPr>
+        <w:t>queue  (</w:t>
+      </w:r>
+      <w:proofErr w:type="gramEnd"/>
+      <w:r>
+        <w:rPr>
+          <w:rFonts w:ascii="Arial" w:hAnsi="Arial" w:cs="Arial"/>
+          <w:color w:val="000000"/>
+          <w:sz w:val="22"/>
+          <w:szCs w:val="22"/>
+        </w:rPr>
+        <w:t>Q)</w:t>
       </w:r>
     </w:p>
     <w:p>
@@ -6878,7 +7133,25 @@
           <w:color w:val="000000"/>
           <w:lang w:eastAsia="en-GB"/>
         </w:rPr>
-        <w:t>Add new site to beachline(event point)</w:t>
+        <w:t xml:space="preserve">Add new site to </w:t>
+      </w:r>
+      <w:proofErr w:type="gramStart"/>
+      <w:r>
+        <w:rPr>
+          <w:rFonts w:ascii="Arial" w:eastAsia="Times New Roman" w:hAnsi="Arial" w:cs="Arial"/>
+          <w:color w:val="000000"/>
+          <w:lang w:eastAsia="en-GB"/>
+        </w:rPr>
+        <w:t>beachline(</w:t>
+      </w:r>
+      <w:proofErr w:type="gramEnd"/>
+      <w:r>
+        <w:rPr>
+          <w:rFonts w:ascii="Arial" w:eastAsia="Times New Roman" w:hAnsi="Arial" w:cs="Arial"/>
+          <w:color w:val="000000"/>
+          <w:lang w:eastAsia="en-GB"/>
+        </w:rPr>
+        <w:t>event point)</w:t>
       </w:r>
     </w:p>
     <w:p>
@@ -7055,7 +7328,25 @@
           <w:color w:val="000000"/>
           <w:lang w:eastAsia="en-GB"/>
         </w:rPr>
-        <w:t xml:space="preserve">remove squeezed cell from beachline(event point)  / circle event </w:t>
+        <w:t xml:space="preserve">remove squeezed cell from </w:t>
+      </w:r>
+      <w:proofErr w:type="gramStart"/>
+      <w:r>
+        <w:rPr>
+          <w:rFonts w:ascii="Arial" w:eastAsia="Times New Roman" w:hAnsi="Arial" w:cs="Arial"/>
+          <w:color w:val="000000"/>
+          <w:lang w:eastAsia="en-GB"/>
+        </w:rPr>
+        <w:t>beachline(</w:t>
+      </w:r>
+      <w:proofErr w:type="gramEnd"/>
+      <w:r>
+        <w:rPr>
+          <w:rFonts w:ascii="Arial" w:eastAsia="Times New Roman" w:hAnsi="Arial" w:cs="Arial"/>
+          <w:color w:val="000000"/>
+          <w:lang w:eastAsia="en-GB"/>
+        </w:rPr>
+        <w:t xml:space="preserve">event point)  / circle event </w:t>
       </w:r>
     </w:p>
     <w:p>
@@ -7095,7 +7386,25 @@
           <w:lang w:eastAsia="en-GB"/>
         </w:rPr>
         <w:tab/>
-        <w:t xml:space="preserve">if EL || ER  == null </w:t>
+        <w:t xml:space="preserve">if EL || </w:t>
+      </w:r>
+      <w:proofErr w:type="gramStart"/>
+      <w:r>
+        <w:rPr>
+          <w:rFonts w:ascii="Arial" w:eastAsia="Times New Roman" w:hAnsi="Arial" w:cs="Arial"/>
+          <w:color w:val="000000"/>
+          <w:lang w:eastAsia="en-GB"/>
+        </w:rPr>
+        <w:t>ER  =</w:t>
+      </w:r>
+      <w:proofErr w:type="gramEnd"/>
+      <w:r>
+        <w:rPr>
+          <w:rFonts w:ascii="Arial" w:eastAsia="Times New Roman" w:hAnsi="Arial" w:cs="Arial"/>
+          <w:color w:val="000000"/>
+          <w:lang w:eastAsia="en-GB"/>
+        </w:rPr>
+        <w:t xml:space="preserve">= null </w:t>
       </w:r>
     </w:p>
     <w:p>
@@ -7426,7 +7735,7 @@
             <w:pPr>
               <w:pStyle w:val="NoSpacing"/>
             </w:pPr>
-            <w:hyperlink r:id="rId43" w:history="1">
+            <w:hyperlink r:id="rId40" w:history="1">
               <w:r>
                 <w:rPr>
                   <w:rStyle w:val="Hyperlink"/>
@@ -7540,7 +7849,7 @@
             <w:pPr>
               <w:pStyle w:val="NoSpacing"/>
             </w:pPr>
-            <w:hyperlink r:id="rId44" w:history="1">
+            <w:hyperlink r:id="rId41" w:history="1">
               <w:r>
                 <w:rPr>
                   <w:rStyle w:val="Hyperlink"/>
@@ -7664,7 +7973,7 @@
             <w:pPr>
               <w:pStyle w:val="NoSpacing"/>
             </w:pPr>
-            <w:hyperlink r:id="rId45" w:history="1">
+            <w:hyperlink r:id="rId42" w:history="1">
               <w:r>
                 <w:rPr>
                   <w:rStyle w:val="Hyperlink"/>
@@ -7775,7 +8084,7 @@
             <w:pPr>
               <w:pStyle w:val="NoSpacing"/>
             </w:pPr>
-            <w:hyperlink r:id="rId46" w:history="1">
+            <w:hyperlink r:id="rId43" w:history="1">
               <w:r>
                 <w:rPr>
                   <w:rStyle w:val="Hyperlink"/>
@@ -7901,7 +8210,7 @@
             <w:pPr>
               <w:pStyle w:val="NoSpacing"/>
             </w:pPr>
-            <w:hyperlink r:id="rId47" w:history="1">
+            <w:hyperlink r:id="rId44" w:history="1">
               <w:r>
                 <w:rPr>
                   <w:rStyle w:val="Hyperlink"/>
@@ -8005,11 +8314,11 @@
       <w:pPr>
         <w:pStyle w:val="personalHeading2"/>
       </w:pPr>
-      <w:bookmarkStart w:id="21" w:name="_Toc2282532"/>
+      <w:bookmarkStart w:id="23" w:name="_Toc2293537"/>
       <w:r>
         <w:t>Discussion of software Dev methodology</w:t>
       </w:r>
-      <w:bookmarkEnd w:id="21"/>
+      <w:bookmarkEnd w:id="23"/>
       <w:r>
         <w:t xml:space="preserve"> </w:t>
       </w:r>
@@ -8855,18 +9164,18 @@
       <w:pPr>
         <w:pStyle w:val="personalHeading2"/>
       </w:pPr>
-      <w:bookmarkStart w:id="22" w:name="_Toc2282533"/>
+      <w:bookmarkStart w:id="24" w:name="_Toc2293538"/>
       <w:r>
         <w:lastRenderedPageBreak/>
         <w:t>Gantt Charts</w:t>
       </w:r>
-      <w:bookmarkEnd w:id="22"/>
+      <w:bookmarkEnd w:id="24"/>
     </w:p>
     <w:p>
       <w:pPr>
         <w:pStyle w:val="personalHeading3"/>
       </w:pPr>
-      <w:bookmarkStart w:id="23" w:name="_Toc2282534"/>
+      <w:bookmarkStart w:id="25" w:name="_Toc2293539"/>
       <w:r>
         <w:rPr>
           <w:noProof/>
@@ -8896,7 +9205,7 @@
                     <pic:cNvPicPr/>
                   </pic:nvPicPr>
                   <pic:blipFill>
-                    <a:blip r:embed="rId48">
+                    <a:blip r:embed="rId45">
                       <a:extLst>
                         <a:ext uri="{28A0092B-C50C-407E-A947-70E740481C1C}">
                           <a14:useLocalDpi xmlns:a14="http://schemas.microsoft.com/office/drawing/2010/main" val="0"/>
@@ -8957,7 +9266,7 @@
                     <pic:cNvPicPr/>
                   </pic:nvPicPr>
                   <pic:blipFill>
-                    <a:blip r:embed="rId49">
+                    <a:blip r:embed="rId46">
                       <a:extLst>
                         <a:ext uri="{28A0092B-C50C-407E-A947-70E740481C1C}">
                           <a14:useLocalDpi xmlns:a14="http://schemas.microsoft.com/office/drawing/2010/main" val="0"/>
@@ -8995,17 +9304,17 @@
       <w:r>
         <w:t>assuming only small issues occur</w:t>
       </w:r>
-      <w:bookmarkEnd w:id="23"/>
+      <w:bookmarkEnd w:id="25"/>
     </w:p>
     <w:p>
       <w:pPr>
         <w:pStyle w:val="personalHeading3"/>
       </w:pPr>
-      <w:bookmarkStart w:id="24" w:name="_Toc2282535"/>
+      <w:bookmarkStart w:id="26" w:name="_Toc2293540"/>
       <w:r>
         <w:t>Estimated duration doubled to allow for larger issues</w:t>
       </w:r>
-      <w:bookmarkEnd w:id="24"/>
+      <w:bookmarkEnd w:id="26"/>
       <w:r>
         <w:t xml:space="preserve"> </w:t>
       </w:r>
@@ -9024,6 +9333,135 @@
             <wp:extent cx="5731510" cy="989965"/>
             <wp:effectExtent l="0" t="0" r="2540" b="635"/>
             <wp:docPr id="7" name="Picture 7"/>
+            <wp:cNvGraphicFramePr>
+              <a:graphicFrameLocks xmlns:a="http://schemas.openxmlformats.org/drawingml/2006/main" noChangeAspect="1"/>
+            </wp:cNvGraphicFramePr>
+            <a:graphic xmlns:a="http://schemas.openxmlformats.org/drawingml/2006/main">
+              <a:graphicData uri="http://schemas.openxmlformats.org/drawingml/2006/picture">
+                <pic:pic xmlns:pic="http://schemas.openxmlformats.org/drawingml/2006/picture">
+                  <pic:nvPicPr>
+                    <pic:cNvPr id="1" name=""/>
+                    <pic:cNvPicPr/>
+                  </pic:nvPicPr>
+                  <pic:blipFill>
+                    <a:blip r:embed="rId47"/>
+                    <a:stretch>
+                      <a:fillRect/>
+                    </a:stretch>
+                  </pic:blipFill>
+                  <pic:spPr>
+                    <a:xfrm>
+                      <a:off x="0" y="0"/>
+                      <a:ext cx="5731510" cy="989965"/>
+                    </a:xfrm>
+                    <a:prstGeom prst="rect">
+                      <a:avLst/>
+                    </a:prstGeom>
+                  </pic:spPr>
+                </pic:pic>
+              </a:graphicData>
+            </a:graphic>
+          </wp:inline>
+        </w:drawing>
+      </w:r>
+      <w:r>
+        <w:rPr>
+          <w:noProof/>
+          <w:lang w:eastAsia="en-GB"/>
+        </w:rPr>
+        <w:drawing>
+          <wp:inline distT="0" distB="0" distL="0" distR="0" wp14:anchorId="2C683A62" wp14:editId="359A823F">
+            <wp:extent cx="5731510" cy="1179195"/>
+            <wp:effectExtent l="0" t="0" r="2540" b="1905"/>
+            <wp:docPr id="8" name="Picture 8"/>
+            <wp:cNvGraphicFramePr>
+              <a:graphicFrameLocks xmlns:a="http://schemas.openxmlformats.org/drawingml/2006/main" noChangeAspect="1"/>
+            </wp:cNvGraphicFramePr>
+            <a:graphic xmlns:a="http://schemas.openxmlformats.org/drawingml/2006/main">
+              <a:graphicData uri="http://schemas.openxmlformats.org/drawingml/2006/picture">
+                <pic:pic xmlns:pic="http://schemas.openxmlformats.org/drawingml/2006/picture">
+                  <pic:nvPicPr>
+                    <pic:cNvPr id="1" name=""/>
+                    <pic:cNvPicPr/>
+                  </pic:nvPicPr>
+                  <pic:blipFill>
+                    <a:blip r:embed="rId48"/>
+                    <a:stretch>
+                      <a:fillRect/>
+                    </a:stretch>
+                  </pic:blipFill>
+                  <pic:spPr>
+                    <a:xfrm>
+                      <a:off x="0" y="0"/>
+                      <a:ext cx="5731510" cy="1179195"/>
+                    </a:xfrm>
+                    <a:prstGeom prst="rect">
+                      <a:avLst/>
+                    </a:prstGeom>
+                  </pic:spPr>
+                </pic:pic>
+              </a:graphicData>
+            </a:graphic>
+          </wp:inline>
+        </w:drawing>
+      </w:r>
+      <w:r>
+        <w:rPr>
+          <w:noProof/>
+          <w:lang w:eastAsia="en-GB"/>
+        </w:rPr>
+        <w:drawing>
+          <wp:inline distT="0" distB="0" distL="0" distR="0" wp14:anchorId="14449154" wp14:editId="40F886B6">
+            <wp:extent cx="5731510" cy="986155"/>
+            <wp:effectExtent l="0" t="0" r="2540" b="4445"/>
+            <wp:docPr id="9" name="Picture 9"/>
+            <wp:cNvGraphicFramePr>
+              <a:graphicFrameLocks xmlns:a="http://schemas.openxmlformats.org/drawingml/2006/main" noChangeAspect="1"/>
+            </wp:cNvGraphicFramePr>
+            <a:graphic xmlns:a="http://schemas.openxmlformats.org/drawingml/2006/main">
+              <a:graphicData uri="http://schemas.openxmlformats.org/drawingml/2006/picture">
+                <pic:pic xmlns:pic="http://schemas.openxmlformats.org/drawingml/2006/picture">
+                  <pic:nvPicPr>
+                    <pic:cNvPr id="1" name=""/>
+                    <pic:cNvPicPr/>
+                  </pic:nvPicPr>
+                  <pic:blipFill>
+                    <a:blip r:embed="rId49"/>
+                    <a:stretch>
+                      <a:fillRect/>
+                    </a:stretch>
+                  </pic:blipFill>
+                  <pic:spPr>
+                    <a:xfrm>
+                      <a:off x="0" y="0"/>
+                      <a:ext cx="5731510" cy="986155"/>
+                    </a:xfrm>
+                    <a:prstGeom prst="rect">
+                      <a:avLst/>
+                    </a:prstGeom>
+                  </pic:spPr>
+                </pic:pic>
+              </a:graphicData>
+            </a:graphic>
+          </wp:inline>
+        </w:drawing>
+      </w:r>
+    </w:p>
+    <w:p>
+      <w:pPr>
+        <w:pStyle w:val="Basic"/>
+      </w:pPr>
+      <w:r>
+        <w:rPr>
+          <w:noProof/>
+          <w:lang w:eastAsia="en-GB"/>
+        </w:rPr>
+        <w:lastRenderedPageBreak/>
+        <w:drawing>
+          <wp:inline distT="0" distB="0" distL="0" distR="0" wp14:anchorId="7DB6F4AE" wp14:editId="1B6E1E14">
+            <wp:extent cx="5731510" cy="502920"/>
+            <wp:effectExtent l="0" t="0" r="2540" b="0"/>
+            <wp:docPr id="10" name="Picture 10"/>
             <wp:cNvGraphicFramePr>
               <a:graphicFrameLocks xmlns:a="http://schemas.openxmlformats.org/drawingml/2006/main" noChangeAspect="1"/>
             </wp:cNvGraphicFramePr>
@@ -9043,7 +9481,7 @@
                   <pic:spPr>
                     <a:xfrm>
                       <a:off x="0" y="0"/>
-                      <a:ext cx="5731510" cy="989965"/>
+                      <a:ext cx="5731510" cy="502920"/>
                     </a:xfrm>
                     <a:prstGeom prst="rect">
                       <a:avLst/>
@@ -9061,10 +9499,10 @@
           <w:lang w:eastAsia="en-GB"/>
         </w:rPr>
         <w:drawing>
-          <wp:inline distT="0" distB="0" distL="0" distR="0" wp14:anchorId="2C683A62" wp14:editId="359A823F">
-            <wp:extent cx="5731510" cy="1179195"/>
-            <wp:effectExtent l="0" t="0" r="2540" b="1905"/>
-            <wp:docPr id="8" name="Picture 8"/>
+          <wp:inline distT="0" distB="0" distL="0" distR="0" wp14:anchorId="68B51A35" wp14:editId="286EF394">
+            <wp:extent cx="5731510" cy="925830"/>
+            <wp:effectExtent l="0" t="0" r="2540" b="7620"/>
+            <wp:docPr id="12" name="Picture 12"/>
             <wp:cNvGraphicFramePr>
               <a:graphicFrameLocks xmlns:a="http://schemas.openxmlformats.org/drawingml/2006/main" noChangeAspect="1"/>
             </wp:cNvGraphicFramePr>
@@ -9084,7 +9522,7 @@
                   <pic:spPr>
                     <a:xfrm>
                       <a:off x="0" y="0"/>
-                      <a:ext cx="5731510" cy="1179195"/>
+                      <a:ext cx="5731510" cy="925830"/>
                     </a:xfrm>
                     <a:prstGeom prst="rect">
                       <a:avLst/>
@@ -9096,16 +9534,21 @@
           </wp:inline>
         </w:drawing>
       </w:r>
+    </w:p>
+    <w:p>
+      <w:pPr>
+        <w:pStyle w:val="Basic"/>
+      </w:pPr>
       <w:r>
         <w:rPr>
           <w:noProof/>
           <w:lang w:eastAsia="en-GB"/>
         </w:rPr>
         <w:drawing>
-          <wp:inline distT="0" distB="0" distL="0" distR="0" wp14:anchorId="14449154" wp14:editId="40F886B6">
-            <wp:extent cx="5731510" cy="986155"/>
-            <wp:effectExtent l="0" t="0" r="2540" b="4445"/>
-            <wp:docPr id="9" name="Picture 9"/>
+          <wp:inline distT="0" distB="0" distL="0" distR="0" wp14:anchorId="7903F208" wp14:editId="2F090D1D">
+            <wp:extent cx="5731510" cy="737870"/>
+            <wp:effectExtent l="0" t="0" r="2540" b="5080"/>
+            <wp:docPr id="13" name="Picture 13"/>
             <wp:cNvGraphicFramePr>
               <a:graphicFrameLocks xmlns:a="http://schemas.openxmlformats.org/drawingml/2006/main" noChangeAspect="1"/>
             </wp:cNvGraphicFramePr>
@@ -9125,140 +9568,6 @@
                   <pic:spPr>
                     <a:xfrm>
                       <a:off x="0" y="0"/>
-                      <a:ext cx="5731510" cy="986155"/>
-                    </a:xfrm>
-                    <a:prstGeom prst="rect">
-                      <a:avLst/>
-                    </a:prstGeom>
-                  </pic:spPr>
-                </pic:pic>
-              </a:graphicData>
-            </a:graphic>
-          </wp:inline>
-        </w:drawing>
-      </w:r>
-    </w:p>
-    <w:p>
-      <w:pPr>
-        <w:pStyle w:val="Basic"/>
-      </w:pPr>
-      <w:r>
-        <w:rPr>
-          <w:noProof/>
-          <w:lang w:eastAsia="en-GB"/>
-        </w:rPr>
-        <w:lastRenderedPageBreak/>
-        <w:drawing>
-          <wp:inline distT="0" distB="0" distL="0" distR="0" wp14:anchorId="7DB6F4AE" wp14:editId="1B6E1E14">
-            <wp:extent cx="5731510" cy="502920"/>
-            <wp:effectExtent l="0" t="0" r="2540" b="0"/>
-            <wp:docPr id="10" name="Picture 10"/>
-            <wp:cNvGraphicFramePr>
-              <a:graphicFrameLocks xmlns:a="http://schemas.openxmlformats.org/drawingml/2006/main" noChangeAspect="1"/>
-            </wp:cNvGraphicFramePr>
-            <a:graphic xmlns:a="http://schemas.openxmlformats.org/drawingml/2006/main">
-              <a:graphicData uri="http://schemas.openxmlformats.org/drawingml/2006/picture">
-                <pic:pic xmlns:pic="http://schemas.openxmlformats.org/drawingml/2006/picture">
-                  <pic:nvPicPr>
-                    <pic:cNvPr id="1" name=""/>
-                    <pic:cNvPicPr/>
-                  </pic:nvPicPr>
-                  <pic:blipFill>
-                    <a:blip r:embed="rId53"/>
-                    <a:stretch>
-                      <a:fillRect/>
-                    </a:stretch>
-                  </pic:blipFill>
-                  <pic:spPr>
-                    <a:xfrm>
-                      <a:off x="0" y="0"/>
-                      <a:ext cx="5731510" cy="502920"/>
-                    </a:xfrm>
-                    <a:prstGeom prst="rect">
-                      <a:avLst/>
-                    </a:prstGeom>
-                  </pic:spPr>
-                </pic:pic>
-              </a:graphicData>
-            </a:graphic>
-          </wp:inline>
-        </w:drawing>
-      </w:r>
-      <w:r>
-        <w:rPr>
-          <w:noProof/>
-          <w:lang w:eastAsia="en-GB"/>
-        </w:rPr>
-        <w:drawing>
-          <wp:inline distT="0" distB="0" distL="0" distR="0" wp14:anchorId="68B51A35" wp14:editId="286EF394">
-            <wp:extent cx="5731510" cy="925830"/>
-            <wp:effectExtent l="0" t="0" r="2540" b="7620"/>
-            <wp:docPr id="12" name="Picture 12"/>
-            <wp:cNvGraphicFramePr>
-              <a:graphicFrameLocks xmlns:a="http://schemas.openxmlformats.org/drawingml/2006/main" noChangeAspect="1"/>
-            </wp:cNvGraphicFramePr>
-            <a:graphic xmlns:a="http://schemas.openxmlformats.org/drawingml/2006/main">
-              <a:graphicData uri="http://schemas.openxmlformats.org/drawingml/2006/picture">
-                <pic:pic xmlns:pic="http://schemas.openxmlformats.org/drawingml/2006/picture">
-                  <pic:nvPicPr>
-                    <pic:cNvPr id="1" name=""/>
-                    <pic:cNvPicPr/>
-                  </pic:nvPicPr>
-                  <pic:blipFill>
-                    <a:blip r:embed="rId54"/>
-                    <a:stretch>
-                      <a:fillRect/>
-                    </a:stretch>
-                  </pic:blipFill>
-                  <pic:spPr>
-                    <a:xfrm>
-                      <a:off x="0" y="0"/>
-                      <a:ext cx="5731510" cy="925830"/>
-                    </a:xfrm>
-                    <a:prstGeom prst="rect">
-                      <a:avLst/>
-                    </a:prstGeom>
-                  </pic:spPr>
-                </pic:pic>
-              </a:graphicData>
-            </a:graphic>
-          </wp:inline>
-        </w:drawing>
-      </w:r>
-    </w:p>
-    <w:p>
-      <w:pPr>
-        <w:pStyle w:val="Basic"/>
-      </w:pPr>
-      <w:r>
-        <w:rPr>
-          <w:noProof/>
-          <w:lang w:eastAsia="en-GB"/>
-        </w:rPr>
-        <w:drawing>
-          <wp:inline distT="0" distB="0" distL="0" distR="0" wp14:anchorId="7903F208" wp14:editId="2F090D1D">
-            <wp:extent cx="5731510" cy="737870"/>
-            <wp:effectExtent l="0" t="0" r="2540" b="5080"/>
-            <wp:docPr id="13" name="Picture 13"/>
-            <wp:cNvGraphicFramePr>
-              <a:graphicFrameLocks xmlns:a="http://schemas.openxmlformats.org/drawingml/2006/main" noChangeAspect="1"/>
-            </wp:cNvGraphicFramePr>
-            <a:graphic xmlns:a="http://schemas.openxmlformats.org/drawingml/2006/main">
-              <a:graphicData uri="http://schemas.openxmlformats.org/drawingml/2006/picture">
-                <pic:pic xmlns:pic="http://schemas.openxmlformats.org/drawingml/2006/picture">
-                  <pic:nvPicPr>
-                    <pic:cNvPr id="1" name=""/>
-                    <pic:cNvPicPr/>
-                  </pic:nvPicPr>
-                  <pic:blipFill>
-                    <a:blip r:embed="rId55"/>
-                    <a:stretch>
-                      <a:fillRect/>
-                    </a:stretch>
-                  </pic:blipFill>
-                  <pic:spPr>
-                    <a:xfrm>
-                      <a:off x="0" y="0"/>
                       <a:ext cx="5731510" cy="737870"/>
                     </a:xfrm>
                     <a:prstGeom prst="rect">
@@ -9281,11 +9590,11 @@
       <w:pPr>
         <w:pStyle w:val="personalHeading2"/>
       </w:pPr>
-      <w:bookmarkStart w:id="25" w:name="_Toc2282536"/>
+      <w:bookmarkStart w:id="27" w:name="_Toc2293541"/>
       <w:r>
         <w:t>Work Log</w:t>
       </w:r>
-      <w:bookmarkEnd w:id="25"/>
+      <w:bookmarkEnd w:id="27"/>
       <w:r>
         <w:t xml:space="preserve"> </w:t>
       </w:r>
@@ -9388,7 +9697,7 @@
       </w:r>
     </w:p>
     <w:sectPr>
-      <w:footerReference w:type="first" r:id="rId56"/>
+      <w:footerReference w:type="first" r:id="rId53"/>
       <w:pgSz w:w="11906" w:h="16838"/>
       <w:pgMar w:top="1440" w:right="1440" w:bottom="1440" w:left="1440" w:header="708" w:footer="708" w:gutter="0"/>
       <w:pgNumType w:fmt="upperLetter" w:start="1"/>
@@ -10957,6 +11266,7 @@
     <w:lsdException w:name="HTML Sample" w:semiHidden="1" w:unhideWhenUsed="1"/>
     <w:lsdException w:name="HTML Typewriter" w:semiHidden="1" w:unhideWhenUsed="1"/>
     <w:lsdException w:name="HTML Variable" w:semiHidden="1" w:unhideWhenUsed="1"/>
+    <w:lsdException w:name="Normal Table" w:semiHidden="1" w:unhideWhenUsed="1"/>
     <w:lsdException w:name="annotation subject" w:semiHidden="1" w:unhideWhenUsed="1"/>
     <w:lsdException w:name="No List" w:semiHidden="1" w:unhideWhenUsed="1"/>
     <w:lsdException w:name="Outline List 1" w:semiHidden="1" w:unhideWhenUsed="1"/>
@@ -11000,8 +11310,10 @@
     <w:lsdException w:name="Table Elegant" w:semiHidden="1" w:unhideWhenUsed="1"/>
     <w:lsdException w:name="Table Professional" w:semiHidden="1" w:unhideWhenUsed="1"/>
     <w:lsdException w:name="Table Subtle 1" w:semiHidden="1" w:unhideWhenUsed="1"/>
+    <w:lsdException w:name="Table Subtle 2" w:semiHidden="1" w:unhideWhenUsed="1"/>
     <w:lsdException w:name="Table Web 1" w:semiHidden="1" w:unhideWhenUsed="1"/>
     <w:lsdException w:name="Table Web 2" w:semiHidden="1" w:unhideWhenUsed="1"/>
+    <w:lsdException w:name="Table Web 3" w:semiHidden="1" w:unhideWhenUsed="1"/>
     <w:lsdException w:name="Balloon Text" w:semiHidden="1" w:unhideWhenUsed="1"/>
     <w:lsdException w:name="Table Grid" w:uiPriority="39"/>
     <w:lsdException w:name="Table Theme" w:semiHidden="1" w:unhideWhenUsed="1"/>
@@ -12427,7 +12739,7 @@
 </file>
 
 <file path=customXml/itemProps1.xml><?xml version="1.0" encoding="utf-8"?>
-<ds:datastoreItem xmlns:ds="http://schemas.openxmlformats.org/officeDocument/2006/customXml" ds:itemID="{82244629-78EA-42F4-A4FA-7ACBB23BC1D1}">
+<ds:datastoreItem xmlns:ds="http://schemas.openxmlformats.org/officeDocument/2006/customXml" ds:itemID="{BB15E280-6009-4D15-A57C-ECD8865296A2}">
   <ds:schemaRefs>
     <ds:schemaRef ds:uri="http://schemas.openxmlformats.org/officeDocument/2006/bibliography"/>
   </ds:schemaRefs>

</xml_diff>

<commit_message>
further improvements on lit review
</commit_message>
<xml_diff>
--- a/Progress Report.docx
+++ b/Progress Report.docx
@@ -3165,128 +3165,6 @@
     <w:p>
       <w:pPr>
         <w:pStyle w:val="Basic"/>
-        <w:numPr>
-          <w:ilvl w:val="0"/>
-          <w:numId w:val="6"/>
-        </w:numPr>
-      </w:pPr>
-      <w:r>
-        <w:t>Section on research/prototyping done at this point</w:t>
-      </w:r>
-    </w:p>
-    <w:p>
-      <w:pPr>
-        <w:pStyle w:val="Basic"/>
-        <w:rPr>
-          <w:color w:val="FF0000"/>
-        </w:rPr>
-      </w:pPr>
-      <w:r>
-        <w:rPr>
-          <w:color w:val="FF0000"/>
-        </w:rPr>
-        <w:t xml:space="preserve">AAAAAAAAAAAAAA fill this out </w:t>
-      </w:r>
-      <w:proofErr w:type="gramStart"/>
-      <w:r>
-        <w:rPr>
-          <w:color w:val="FF0000"/>
-        </w:rPr>
-        <w:t>you</w:t>
-      </w:r>
-      <w:proofErr w:type="gramEnd"/>
-      <w:r>
-        <w:rPr>
-          <w:color w:val="FF0000"/>
-        </w:rPr>
-        <w:t xml:space="preserve"> dumbass</w:t>
-      </w:r>
-    </w:p>
-    <w:p>
-      <w:pPr>
-        <w:pStyle w:val="Basic"/>
-        <w:rPr>
-          <w:color w:val="FF0000"/>
-        </w:rPr>
-      </w:pPr>
-      <w:r>
-        <w:rPr>
-          <w:color w:val="FF0000"/>
-        </w:rPr>
-        <w:t>As Mark about this section in meeting!!!!!!</w:t>
-      </w:r>
-      <w:r>
-        <w:rPr>
-          <w:color w:val="FF0000"/>
-        </w:rPr>
-        <w:t xml:space="preserve"> Is below section the correct approach.</w:t>
-      </w:r>
-    </w:p>
-    <w:p>
-      <w:pPr>
-        <w:pStyle w:val="Basic"/>
-      </w:pPr>
-      <w:r>
-        <w:t>Literature review happened</w:t>
-      </w:r>
-    </w:p>
-    <w:p>
-      <w:pPr>
-        <w:pStyle w:val="Basic"/>
-      </w:pPr>
-      <w:r>
-        <w:t xml:space="preserve">Research into different types of terrain generation </w:t>
-      </w:r>
-    </w:p>
-    <w:p>
-      <w:pPr>
-        <w:pStyle w:val="Basic"/>
-      </w:pPr>
-      <w:r>
-        <w:t xml:space="preserve">Research into map generation types </w:t>
-      </w:r>
-    </w:p>
-    <w:p>
-      <w:pPr>
-        <w:pStyle w:val="Basic"/>
-      </w:pPr>
-      <w:r>
-        <w:t>Research into engines/tools</w:t>
-      </w:r>
-    </w:p>
-    <w:p>
-      <w:pPr>
-        <w:pStyle w:val="Basic"/>
-      </w:pPr>
-      <w:r>
-        <w:t xml:space="preserve">Research into fortunes algorithm - shits hard don’t attempt this </w:t>
-      </w:r>
-    </w:p>
-    <w:p>
-      <w:pPr>
-        <w:pStyle w:val="Basic"/>
-      </w:pPr>
-      <w:r>
-        <w:t xml:space="preserve">Pseudo coded fortunes algorithm </w:t>
-      </w:r>
-    </w:p>
-    <w:p>
-      <w:pPr>
-        <w:pStyle w:val="Basic"/>
-      </w:pPr>
-      <w:r>
-        <w:lastRenderedPageBreak/>
-        <w:t>Researched Voronoi libraries</w:t>
-      </w:r>
-    </w:p>
-    <w:p>
-      <w:pPr>
-        <w:pStyle w:val="Basic"/>
-      </w:pPr>
-    </w:p>
-    <w:p>
-      <w:pPr>
-        <w:pStyle w:val="Basic"/>
       </w:pPr>
       <w:r>
         <w:t xml:space="preserve">Research that has been completed so far consists of a literature review which </w:t>
@@ -3365,6 +3243,7 @@
         <w:pStyle w:val="Basic"/>
       </w:pPr>
       <w:r>
+        <w:lastRenderedPageBreak/>
         <w:t xml:space="preserve">This works by creating the plates and giving them a vector with a direction and distance, and when two plates collide they will form </w:t>
       </w:r>
       <w:proofErr w:type="gramStart"/>
@@ -3650,7 +3529,6 @@
       </w:pPr>
       <w:bookmarkStart w:id="7" w:name="_Toc2293521"/>
       <w:r>
-        <w:lastRenderedPageBreak/>
         <w:t>Hexagonal tile-based generation</w:t>
       </w:r>
       <w:bookmarkEnd w:id="7"/>
@@ -3710,21 +3588,31 @@
         <w:t xml:space="preserve">. </w:t>
       </w:r>
       <w:r>
-        <w:t xml:space="preserve"> This approach is able to fulfil all of </w:t>
+        <w:t xml:space="preserve"> This approach </w:t>
+      </w:r>
+      <w:r>
+        <w:t>can</w:t>
+      </w:r>
+      <w:r>
+        <w:t xml:space="preserve"> fulfil </w:t>
       </w:r>
       <w:proofErr w:type="gramStart"/>
       <w:r>
-        <w:t>this projects criteria</w:t>
+        <w:t>all of</w:t>
       </w:r>
       <w:proofErr w:type="gramEnd"/>
       <w:r>
+        <w:t xml:space="preserve"> </w:t>
+      </w:r>
+      <w:r>
+        <w:t>this project’s criterion</w:t>
+      </w:r>
+      <w:r>
         <w:t xml:space="preserve"> with the exclusion of the visual representation. As </w:t>
       </w:r>
-      <w:proofErr w:type="gramStart"/>
-      <w:r>
-        <w:t>it’s</w:t>
-      </w:r>
-      <w:proofErr w:type="gramEnd"/>
+      <w:r>
+        <w:t>its</w:t>
+      </w:r>
       <w:r>
         <w:t xml:space="preserve"> visual style is that of a civilization game </w:t>
       </w:r>
@@ -3777,11 +3665,9 @@
       <w:r>
         <w:t xml:space="preserve">Allows for integration into a </w:t>
       </w:r>
-      <w:proofErr w:type="gramStart"/>
-      <w:r>
-        <w:t>hex based games</w:t>
-      </w:r>
-      <w:proofErr w:type="gramEnd"/>
+      <w:r>
+        <w:t>hex based game</w:t>
+      </w:r>
       <w:r>
         <w:t xml:space="preserve"> with the utmost simplicity</w:t>
       </w:r>
@@ -3803,6 +3689,7 @@
         </w:numPr>
       </w:pPr>
       <w:r>
+        <w:lastRenderedPageBreak/>
         <w:t xml:space="preserve">Not visually appropriate for this project  </w:t>
       </w:r>
     </w:p>
@@ -3868,13 +3755,42 @@
         <w:t xml:space="preserve">If three arcs intersect this means that a hard edge of a polygon can be created from the point of intersection to the closest other hard edge. </w:t>
       </w:r>
       <w:r>
-        <w:t xml:space="preserve">This continues till there are no more points. </w:t>
-      </w:r>
-      <w:r>
-        <w:rPr>
-          <w:color w:val="FF0000"/>
-        </w:rPr>
-        <w:t xml:space="preserve">Shorten this? </w:t>
+        <w:t>This continues till there are no more points</w:t>
+      </w:r>
+      <w:sdt>
+        <w:sdtPr>
+          <w:id w:val="446826819"/>
+          <w:citation/>
+        </w:sdtPr>
+        <w:sdtContent>
+          <w:r>
+            <w:fldChar w:fldCharType="begin"/>
+          </w:r>
+          <w:r>
+            <w:instrText xml:space="preserve"> CITATION Jac18 \l 2057 </w:instrText>
+          </w:r>
+          <w:r>
+            <w:fldChar w:fldCharType="separate"/>
+          </w:r>
+          <w:r>
+            <w:rPr>
+              <w:noProof/>
+            </w:rPr>
+            <w:t xml:space="preserve"> </w:t>
+          </w:r>
+          <w:r>
+            <w:rPr>
+              <w:noProof/>
+            </w:rPr>
+            <w:t>(Heunis, 2018)</w:t>
+          </w:r>
+          <w:r>
+            <w:fldChar w:fldCharType="end"/>
+          </w:r>
+        </w:sdtContent>
+      </w:sdt>
+      <w:r>
+        <w:t>.</w:t>
       </w:r>
     </w:p>
     <w:p>
@@ -3929,28 +3845,6 @@
     <w:p>
       <w:pPr>
         <w:pStyle w:val="Basic"/>
-        <w:rPr>
-          <w:color w:val="FF0000"/>
-        </w:rPr>
-      </w:pPr>
-      <w:r>
-        <w:rPr>
-          <w:color w:val="FF0000"/>
-        </w:rPr>
-        <w:t>NOW TO STRENGTHS AND WEAKNESSES</w:t>
-      </w:r>
-    </w:p>
-    <w:p>
-      <w:pPr>
-        <w:pStyle w:val="Basic"/>
-      </w:pPr>
-      <w:r>
-        <w:t>GFAHGFA</w:t>
-      </w:r>
-    </w:p>
-    <w:p>
-      <w:pPr>
-        <w:pStyle w:val="Basic"/>
       </w:pPr>
       <w:r>
         <w:t xml:space="preserve">Strengths </w:t>
@@ -4036,112 +3930,83 @@
           <w:numId w:val="12"/>
         </w:numPr>
       </w:pPr>
-      <w:hyperlink r:id="rId8" w:history="1">
-        <w:r>
-          <w:rPr>
-            <w:rStyle w:val="Hyperlink"/>
-          </w:rPr>
-          <w:t>http://rs.tudelft.nl/~rlindenbergh/rclthesis.pdf</w:t>
-        </w:r>
-      </w:hyperlink>
+      <w:bookmarkStart w:id="9" w:name="_GoBack"/>
+      <w:bookmarkEnd w:id="9"/>
+      <w:r>
+        <w:t xml:space="preserve">Can only be calculated based off of two </w:t>
+      </w:r>
+      <w:r>
+        <w:t>axes</w:t>
+      </w:r>
       <w:r>
         <w:t xml:space="preserve"> </w:t>
       </w:r>
-      <w:r>
+    </w:p>
+    <w:p>
+      <w:pPr>
+        <w:pStyle w:val="Basic"/>
+      </w:pPr>
+      <w:r>
+        <w:t xml:space="preserve">This approach has been selected for this project due to how many other projects have achieved similar results to the desire generation goal, lots of which have articles explaining their approach which will be incredibly helpful when issues occur in the project. There are also numerous libraries for the Fortunes algorithm which will be helpful. </w:t>
+      </w:r>
+    </w:p>
+    <w:p>
+      <w:pPr>
+        <w:pStyle w:val="personalHeading2"/>
+      </w:pPr>
+      <w:bookmarkStart w:id="10" w:name="_Toc2293523"/>
+      <w:r>
+        <w:t>Discussion of tools and technologies – Criteria 4 25% - 250 words</w:t>
+      </w:r>
+      <w:bookmarkEnd w:id="10"/>
+    </w:p>
+    <w:p>
+      <w:pPr>
+        <w:pStyle w:val="Basic"/>
+      </w:pPr>
+      <w:r>
+        <w:t>This project will use Unity as its engine, as that will allow the project to focus on the procedural generation and not waste time developing a custom environment using an API to render everything. As for picking Unity specifically, (as similar projects have been completed with this approach it seemed most appropriate to use) this is due to it being the engine I have the most experience in, in turn meaning time will not be wasted trying to learn a brand-new tool.</w:t>
+      </w:r>
+    </w:p>
+    <w:p>
+      <w:pPr>
+        <w:pStyle w:val="Basic"/>
+        <w:rPr>
+          <w:color w:val="FF0000"/>
+        </w:rPr>
+      </w:pPr>
+      <w:r>
+        <w:rPr>
+          <w:color w:val="FF0000"/>
+        </w:rPr>
+        <w:t xml:space="preserve">See Discussion of tools n Tech in appendix for more </w:t>
+      </w:r>
+      <w:proofErr w:type="spellStart"/>
+      <w:r>
+        <w:rPr>
+          <w:color w:val="FF0000"/>
+        </w:rPr>
+        <w:t>deets</w:t>
+      </w:r>
+      <w:proofErr w:type="spellEnd"/>
+      <w:r>
+        <w:rPr>
+          <w:color w:val="FF0000"/>
+        </w:rPr>
         <w:t xml:space="preserve"> </w:t>
       </w:r>
     </w:p>
     <w:p>
       <w:pPr>
         <w:pStyle w:val="Basic"/>
-        <w:numPr>
-          <w:ilvl w:val="0"/>
-          <w:numId w:val="12"/>
-        </w:numPr>
+      </w:pPr>
+    </w:p>
+    <w:p>
+      <w:pPr>
+        <w:pStyle w:val="Basic"/>
       </w:pPr>
       <w:r>
         <w:lastRenderedPageBreak/>
-        <w:t xml:space="preserve">Can only be calculated based </w:t>
-      </w:r>
-      <w:proofErr w:type="gramStart"/>
-      <w:r>
-        <w:t>off of</w:t>
-      </w:r>
-      <w:proofErr w:type="gramEnd"/>
-      <w:r>
-        <w:t xml:space="preserve"> two </w:t>
-      </w:r>
-      <w:r>
-        <w:t>axes</w:t>
-      </w:r>
-      <w:r>
-        <w:t xml:space="preserve"> </w:t>
-      </w:r>
-    </w:p>
-    <w:p>
-      <w:pPr>
-        <w:pStyle w:val="Basic"/>
-      </w:pPr>
-      <w:r>
-        <w:t xml:space="preserve">This approach has been selected for this project due to how many other projects have achieved similar results to the desire generation goal, lots of which have articles explaining their approach which will be incredibly helpful when issues occur in the project. There are also numerous libraries for the Fortunes algorithm which will be helpful. </w:t>
-      </w:r>
-    </w:p>
-    <w:p>
-      <w:pPr>
-        <w:pStyle w:val="personalHeading2"/>
-      </w:pPr>
-      <w:bookmarkStart w:id="9" w:name="_Toc2293523"/>
-      <w:r>
-        <w:t>Discussion of tools and technologies – Criteria 4 25% - 250 words</w:t>
-      </w:r>
-      <w:bookmarkEnd w:id="9"/>
-    </w:p>
-    <w:p>
-      <w:pPr>
-        <w:pStyle w:val="Basic"/>
-      </w:pPr>
-      <w:r>
-        <w:t>This project will use Unity as its engine, as that will allow the project to focus on the procedural generation and not waste time developing a custom environment using an API to render everything. As for picking Unity specifically, (as similar projects have been completed with this approach it seemed most appropriate to use) this is due to it being the engine I have the most experience in, in turn meaning time will not be wasted trying to learn a brand-new tool.</w:t>
-      </w:r>
-    </w:p>
-    <w:p>
-      <w:pPr>
-        <w:pStyle w:val="Basic"/>
-        <w:rPr>
-          <w:color w:val="FF0000"/>
-        </w:rPr>
-      </w:pPr>
-      <w:r>
-        <w:rPr>
-          <w:color w:val="FF0000"/>
-        </w:rPr>
-        <w:t xml:space="preserve">See Discussion of tools n Tech in appendix for more </w:t>
-      </w:r>
-      <w:proofErr w:type="spellStart"/>
-      <w:r>
-        <w:rPr>
-          <w:color w:val="FF0000"/>
-        </w:rPr>
-        <w:t>deets</w:t>
-      </w:r>
-      <w:proofErr w:type="spellEnd"/>
-      <w:r>
-        <w:rPr>
-          <w:color w:val="FF0000"/>
-        </w:rPr>
-        <w:t xml:space="preserve"> </w:t>
-      </w:r>
-    </w:p>
-    <w:p>
-      <w:pPr>
-        <w:pStyle w:val="Basic"/>
-      </w:pPr>
-    </w:p>
-    <w:p>
-      <w:pPr>
-        <w:pStyle w:val="Basic"/>
-      </w:pPr>
-      <w:r>
         <w:t>Having spent a week trying to learn the fortunes algorithm (to be able to implement it without a library), a greater understanding of how the algorithm functions was developed. As a result, pseudo code based on this understanding was created (</w:t>
       </w:r>
       <w:r>
@@ -4208,7 +4073,7 @@
       <w:r>
         <w:t xml:space="preserve">The project will use </w:t>
       </w:r>
-      <w:hyperlink r:id="rId9" w:history="1">
+      <w:hyperlink r:id="rId8" w:history="1">
         <w:r>
           <w:rPr>
             <w:rStyle w:val="Hyperlink"/>
@@ -4252,425 +4117,427 @@
       <w:pPr>
         <w:pStyle w:val="personalHeading"/>
       </w:pPr>
-      <w:bookmarkStart w:id="10" w:name="_Toc2293524"/>
+      <w:bookmarkStart w:id="11" w:name="_Toc2293524"/>
+      <w:r>
+        <w:t xml:space="preserve">3 </w:t>
+      </w:r>
+      <w:r>
+        <w:t>Project Specification</w:t>
+      </w:r>
+      <w:r>
+        <w:t xml:space="preserve"> – Criteria 3</w:t>
+      </w:r>
+      <w:r>
+        <w:t>,</w:t>
+      </w:r>
+      <w:r>
+        <w:t xml:space="preserve"> 15%</w:t>
+      </w:r>
+      <w:r>
+        <w:t xml:space="preserve"> 450 words</w:t>
+      </w:r>
+      <w:r>
+        <w:t xml:space="preserve"> – 140 words</w:t>
+      </w:r>
+      <w:bookmarkEnd w:id="11"/>
+    </w:p>
+    <w:p>
+      <w:pPr>
+        <w:pStyle w:val="Basic"/>
+        <w:ind w:left="360"/>
+      </w:pPr>
+      <w:r>
+        <w:t>This project will be:</w:t>
+      </w:r>
+    </w:p>
+    <w:p>
+      <w:pPr>
+        <w:pStyle w:val="Basic"/>
+      </w:pPr>
+      <w:r>
+        <w:t>An application capable of generating 3D maps for a fantasy world</w:t>
+      </w:r>
+      <w:r>
+        <w:t>,</w:t>
+      </w:r>
+    </w:p>
+    <w:p>
+      <w:pPr>
+        <w:pStyle w:val="Basic"/>
+      </w:pPr>
+      <w:r>
+        <w:t>The 3D map</w:t>
+      </w:r>
+      <w:r>
+        <w:t xml:space="preserve"> will have </w:t>
+      </w:r>
+      <w:r>
+        <w:t xml:space="preserve">clear </w:t>
+      </w:r>
+      <w:r>
+        <w:t>biomes</w:t>
+      </w:r>
+      <w:r>
+        <w:t xml:space="preserve"> and visible terrain</w:t>
+      </w:r>
+      <w:r>
+        <w:t>,</w:t>
+      </w:r>
+    </w:p>
+    <w:p>
+      <w:pPr>
+        <w:pStyle w:val="Basic"/>
+      </w:pPr>
+      <w:r>
+        <w:t>The user will have the a</w:t>
+      </w:r>
+      <w:r>
+        <w:t>bility to alter parameters prior to generation</w:t>
+      </w:r>
+      <w:r>
+        <w:t>,</w:t>
+      </w:r>
+      <w:r>
+        <w:t xml:space="preserve"> </w:t>
+      </w:r>
+    </w:p>
+    <w:p>
+      <w:pPr>
+        <w:pStyle w:val="Basic"/>
+      </w:pPr>
+      <w:r>
+        <w:t>The user will have the a</w:t>
+      </w:r>
+      <w:r>
+        <w:t>bility to save and load generated maps</w:t>
+      </w:r>
+      <w:r>
+        <w:t xml:space="preserve">, </w:t>
+      </w:r>
+    </w:p>
+    <w:p>
+      <w:pPr>
+        <w:pStyle w:val="Basic"/>
+      </w:pPr>
+      <w:r>
+        <w:t>The application w</w:t>
+      </w:r>
+      <w:r>
+        <w:t>ill have user tools which will allow them to create labels for any location</w:t>
+      </w:r>
+      <w:r>
+        <w:t xml:space="preserve">. Additionally, they will be able to </w:t>
+      </w:r>
+      <w:r>
+        <w:t xml:space="preserve">select an icon to go with the text which can be placed anywhere on the map, which is intended to be used to define where settlements, dungeons or any other important landmark may be, </w:t>
+      </w:r>
+    </w:p>
+    <w:p>
+      <w:pPr>
+        <w:pStyle w:val="Basic"/>
+      </w:pPr>
+      <w:r>
+        <w:t xml:space="preserve">Another tool the user will have is the ability to place moveable tokens on the map which are intended to be used to track the location on important character and where they are in the world. </w:t>
+      </w:r>
+    </w:p>
+    <w:p>
+      <w:pPr>
+        <w:pStyle w:val="Basic"/>
+        <w:rPr>
+          <w:color w:val="FF0000"/>
+        </w:rPr>
+      </w:pPr>
+      <w:r>
+        <w:rPr>
+          <w:color w:val="FF0000"/>
+        </w:rPr>
+        <w:t xml:space="preserve"> </w:t>
+      </w:r>
+    </w:p>
+    <w:p>
+      <w:pPr>
+        <w:pStyle w:val="Basic"/>
+      </w:pPr>
+    </w:p>
+    <w:p>
+      <w:pPr>
+        <w:pStyle w:val="personalHeading"/>
+      </w:pPr>
+      <w:bookmarkStart w:id="12" w:name="_Toc2293525"/>
       <w:r>
         <w:lastRenderedPageBreak/>
-        <w:t xml:space="preserve">3 </w:t>
-      </w:r>
-      <w:r>
-        <w:t>Project Specification</w:t>
-      </w:r>
-      <w:r>
-        <w:t xml:space="preserve"> – Criteria 3</w:t>
+        <w:t>Discussion of software dev methodology</w:t>
+      </w:r>
+      <w:r>
+        <w:t xml:space="preserve"> –</w:t>
+      </w:r>
+      <w:r>
+        <w:t xml:space="preserve"> </w:t>
+      </w:r>
+      <w:r>
+        <w:t>Criteria 5 25%</w:t>
+      </w:r>
+      <w:r>
+        <w:t xml:space="preserve"> - 375 words</w:t>
+      </w:r>
+      <w:bookmarkEnd w:id="12"/>
+    </w:p>
+    <w:p>
+      <w:pPr>
+        <w:pStyle w:val="Basic"/>
+      </w:pPr>
+    </w:p>
+    <w:p>
+      <w:pPr>
+        <w:pStyle w:val="Basic"/>
+      </w:pPr>
+      <w:r>
+        <w:t>The project has been broken down into time boxes (see Gantt chart)</w:t>
+      </w:r>
+      <w:r>
+        <w:t xml:space="preserve"> in which each will be begun by doing any necessary flowcharts/pseudo code to break down the technical side of said time box, then begin implementation.</w:t>
+      </w:r>
+      <w:r>
+        <w:t xml:space="preserve"> Once the implementation is complete the time box will be </w:t>
+      </w:r>
+      <w:r>
+        <w:t>reviewed,</w:t>
+      </w:r>
+      <w:r>
+        <w:t xml:space="preserve"> and the remaining time boxes will be altered to reflect any changes that need to be made to the process.</w:t>
+      </w:r>
+    </w:p>
+    <w:p>
+      <w:pPr>
+        <w:pStyle w:val="Basic"/>
+      </w:pPr>
+      <w:r>
+        <w:t>All</w:t>
+      </w:r>
+      <w:r>
+        <w:t xml:space="preserve"> the time boxes have been added to a</w:t>
+      </w:r>
+      <w:r>
+        <w:t xml:space="preserve"> </w:t>
+      </w:r>
+      <w:r>
+        <w:t>T</w:t>
+      </w:r>
+      <w:r>
+        <w:t>rello</w:t>
+      </w:r>
+      <w:r>
+        <w:t xml:space="preserve"> board, the ones which are to be tackled on that week will be moved into a separate list in order.</w:t>
+      </w:r>
+      <w:r>
+        <w:t xml:space="preserve"> </w:t>
+      </w:r>
+    </w:p>
+    <w:p>
+      <w:pPr>
+        <w:pStyle w:val="Basic"/>
+      </w:pPr>
+      <w:r>
+        <w:t xml:space="preserve">Progress will be re-evaluated at the end of every time box and at the end of every week to allow for constant tracking of how well the project is </w:t>
+      </w:r>
+      <w:r>
+        <w:t>progressing and</w:t>
+      </w:r>
+      <w:r>
+        <w:t xml:space="preserve"> alter scope if necessary based on progress.</w:t>
+      </w:r>
+    </w:p>
+    <w:p>
+      <w:pPr>
+        <w:pStyle w:val="Basic"/>
+      </w:pPr>
+      <w:r>
+        <w:t>All foreseeable risks have already had backup plans put into place (</w:t>
+      </w:r>
+      <w:r>
+        <w:rPr>
+          <w:color w:val="FF0000"/>
+        </w:rPr>
+        <w:t>See appendix X</w:t>
+      </w:r>
+      <w:r>
+        <w:t>)</w:t>
+      </w:r>
+      <w:r>
+        <w:t>. Any unexpected risks will have to be handled upon them happening which could result in delays in completing features or the project.</w:t>
+      </w:r>
+    </w:p>
+    <w:p>
+      <w:pPr>
+        <w:pStyle w:val="Basic"/>
+      </w:pPr>
+    </w:p>
+    <w:p>
+      <w:pPr>
+        <w:pStyle w:val="personalHeading"/>
+      </w:pPr>
+      <w:bookmarkStart w:id="13" w:name="_Toc2293526"/>
+      <w:r>
+        <w:t xml:space="preserve">Discussion of project management tools and metrics </w:t>
+      </w:r>
+      <w:r>
+        <w:t>–</w:t>
+      </w:r>
+      <w:r>
+        <w:t xml:space="preserve"> </w:t>
+      </w:r>
+      <w:r>
+        <w:t>Criteria 5 25%</w:t>
+      </w:r>
+      <w:r>
+        <w:t xml:space="preserve"> - 375 words</w:t>
+      </w:r>
+      <w:bookmarkEnd w:id="13"/>
+    </w:p>
+    <w:p>
+      <w:pPr>
+        <w:pStyle w:val="Basic"/>
+      </w:pPr>
+      <w:r>
+        <w:t>This project will follow the Timebox management methodology</w:t>
+      </w:r>
+      <w:r>
+        <w:t>.</w:t>
+      </w:r>
+      <w:r>
+        <w:t xml:space="preserve"> – </w:t>
+      </w:r>
+      <w:proofErr w:type="gramStart"/>
+      <w:r>
+        <w:rPr>
+          <w:color w:val="FF0000"/>
+        </w:rPr>
+        <w:t>Actually</w:t>
+      </w:r>
+      <w:proofErr w:type="gramEnd"/>
+      <w:r>
+        <w:rPr>
+          <w:color w:val="FF0000"/>
+        </w:rPr>
+        <w:t xml:space="preserve"> talk about what this means </w:t>
+      </w:r>
+    </w:p>
+    <w:p>
+      <w:pPr>
+        <w:pStyle w:val="Basic"/>
+      </w:pPr>
+      <w:r>
+        <w:t>Two</w:t>
+      </w:r>
+      <w:r>
+        <w:t xml:space="preserve"> Gantt chart</w:t>
+      </w:r>
+      <w:r>
+        <w:t>s</w:t>
+      </w:r>
+      <w:r>
+        <w:t xml:space="preserve"> ha</w:t>
+      </w:r>
+      <w:r>
+        <w:t>ve</w:t>
+      </w:r>
+      <w:r>
+        <w:t xml:space="preserve"> been produced for the initial plan for the project through to completion (</w:t>
+      </w:r>
+      <w:r>
+        <w:rPr>
+          <w:color w:val="FF0000"/>
+        </w:rPr>
+        <w:t>See appendix X</w:t>
+      </w:r>
+      <w:r>
+        <w:t>)</w:t>
+      </w:r>
+      <w:r>
+        <w:t>.</w:t>
+      </w:r>
+      <w:r>
+        <w:t xml:space="preserve"> </w:t>
+      </w:r>
+      <w:r>
+        <w:t xml:space="preserve">Where one estimates time based on only minor issues occurring the project, while the second has doubled the estimated time </w:t>
+      </w:r>
+      <w:r>
+        <w:t>to better allow for issues and difficulties that will appear to be handled, even with this larger estimate</w:t>
       </w:r>
       <w:r>
         <w:t>,</w:t>
       </w:r>
       <w:r>
-        <w:t xml:space="preserve"> 15%</w:t>
-      </w:r>
-      <w:r>
-        <w:t xml:space="preserve"> 450 words</w:t>
-      </w:r>
-      <w:r>
-        <w:t xml:space="preserve"> – 140 words</w:t>
-      </w:r>
-      <w:bookmarkEnd w:id="10"/>
-    </w:p>
-    <w:p>
-      <w:pPr>
-        <w:pStyle w:val="Basic"/>
-        <w:ind w:left="360"/>
-      </w:pPr>
-      <w:r>
-        <w:t>This project will be:</w:t>
-      </w:r>
-    </w:p>
-    <w:p>
-      <w:pPr>
-        <w:pStyle w:val="Basic"/>
-      </w:pPr>
-      <w:r>
-        <w:t>An application capable of generating 3D maps for a fantasy world</w:t>
+        <w:t xml:space="preserve"> the project will still be completed on time.</w:t>
+      </w:r>
+      <w:r>
+        <w:t xml:space="preserve"> </w:t>
+      </w:r>
+    </w:p>
+    <w:p>
+      <w:pPr>
+        <w:pStyle w:val="personalHeading"/>
+      </w:pPr>
+      <w:bookmarkStart w:id="14" w:name="_Toc2293527"/>
+      <w:r>
+        <w:t>Resource implications</w:t>
+      </w:r>
+      <w:bookmarkEnd w:id="14"/>
+      <w:r>
+        <w:t xml:space="preserve"> </w:t>
+      </w:r>
+    </w:p>
+    <w:p>
+      <w:pPr>
+        <w:pStyle w:val="Basic"/>
+      </w:pPr>
+      <w:r>
+        <w:t xml:space="preserve">This project will require testing </w:t>
+      </w:r>
+      <w:r>
+        <w:t>by a user group that make up the target audience</w:t>
       </w:r>
       <w:r>
         <w:t>,</w:t>
       </w:r>
-    </w:p>
-    <w:p>
-      <w:pPr>
-        <w:pStyle w:val="Basic"/>
-      </w:pPr>
-      <w:r>
-        <w:t>The 3D map</w:t>
-      </w:r>
-      <w:r>
-        <w:t xml:space="preserve"> will have </w:t>
-      </w:r>
-      <w:r>
-        <w:t xml:space="preserve">clear </w:t>
-      </w:r>
-      <w:r>
-        <w:t>biomes</w:t>
-      </w:r>
-      <w:r>
-        <w:t xml:space="preserve"> and visible terrain</w:t>
-      </w:r>
-      <w:r>
-        <w:t>,</w:t>
-      </w:r>
-    </w:p>
-    <w:p>
-      <w:pPr>
-        <w:pStyle w:val="Basic"/>
-      </w:pPr>
-      <w:r>
-        <w:t>The user will have the a</w:t>
-      </w:r>
-      <w:r>
-        <w:t>bility to alter parameters prior to generation</w:t>
-      </w:r>
-      <w:r>
-        <w:t>,</w:t>
+      <w:r>
+        <w:t xml:space="preserve"> as it is a product designed to be used by people to assist with their table top gaming. People at Solent’s D20 </w:t>
+      </w:r>
+      <w:proofErr w:type="spellStart"/>
+      <w:r>
+        <w:t>tabletop</w:t>
+      </w:r>
+      <w:proofErr w:type="spellEnd"/>
+      <w:r>
+        <w:t xml:space="preserve"> gaming society will be </w:t>
+      </w:r>
+      <w:r>
+        <w:lastRenderedPageBreak/>
+        <w:t xml:space="preserve">approached and asked if they would like to provide feedback after using the application. </w:t>
+      </w:r>
+    </w:p>
+    <w:p>
+      <w:pPr>
+        <w:pStyle w:val="personalHeading"/>
+      </w:pPr>
+      <w:bookmarkStart w:id="15" w:name="_Toc2293528"/>
+      <w:r>
+        <w:t xml:space="preserve">High level overview of classes that may be required </w:t>
+      </w:r>
+      <w:r>
+        <w:t>–</w:t>
       </w:r>
       <w:r>
         <w:t xml:space="preserve"> </w:t>
       </w:r>
-    </w:p>
-    <w:p>
-      <w:pPr>
-        <w:pStyle w:val="Basic"/>
-      </w:pPr>
-      <w:r>
-        <w:t>The user will have the a</w:t>
-      </w:r>
-      <w:r>
-        <w:t>bility to save and load generated maps</w:t>
-      </w:r>
-      <w:r>
-        <w:t xml:space="preserve">, </w:t>
-      </w:r>
-    </w:p>
-    <w:p>
-      <w:pPr>
-        <w:pStyle w:val="Basic"/>
-      </w:pPr>
-      <w:r>
-        <w:t>The application w</w:t>
-      </w:r>
-      <w:r>
-        <w:t>ill have user tools which will allow them to create labels for any location</w:t>
-      </w:r>
-      <w:r>
-        <w:t xml:space="preserve">. Additionally, they will be able to </w:t>
-      </w:r>
-      <w:r>
-        <w:t xml:space="preserve">select an icon to go with the text which can be placed anywhere on the map, which is intended to be used to define where settlements, dungeons or any other important landmark may be, </w:t>
-      </w:r>
-    </w:p>
-    <w:p>
-      <w:pPr>
-        <w:pStyle w:val="Basic"/>
-      </w:pPr>
-      <w:r>
-        <w:t xml:space="preserve">Another tool the user will have is the ability to place moveable tokens on the map which are intended to be used to track the location on important character and where they are in the world. </w:t>
-      </w:r>
-    </w:p>
-    <w:p>
-      <w:pPr>
-        <w:pStyle w:val="Basic"/>
-        <w:rPr>
-          <w:color w:val="FF0000"/>
-        </w:rPr>
-      </w:pPr>
-      <w:r>
-        <w:rPr>
-          <w:color w:val="FF0000"/>
-        </w:rPr>
-        <w:t xml:space="preserve"> </w:t>
-      </w:r>
-    </w:p>
-    <w:p>
-      <w:pPr>
-        <w:pStyle w:val="Basic"/>
-      </w:pPr>
-    </w:p>
-    <w:p>
-      <w:pPr>
-        <w:pStyle w:val="personalHeading"/>
-      </w:pPr>
-      <w:bookmarkStart w:id="11" w:name="_Toc2293525"/>
-      <w:r>
-        <w:t>Discussion of software dev methodology</w:t>
-      </w:r>
-      <w:r>
-        <w:t xml:space="preserve"> –</w:t>
-      </w:r>
-      <w:r>
-        <w:t xml:space="preserve"> </w:t>
-      </w:r>
-      <w:r>
-        <w:t>Criteria 5 25%</w:t>
-      </w:r>
-      <w:r>
-        <w:t xml:space="preserve"> - 375 words</w:t>
-      </w:r>
-      <w:bookmarkEnd w:id="11"/>
-    </w:p>
-    <w:p>
-      <w:pPr>
-        <w:pStyle w:val="Basic"/>
-      </w:pPr>
-    </w:p>
-    <w:p>
-      <w:pPr>
-        <w:pStyle w:val="Basic"/>
-      </w:pPr>
-      <w:r>
-        <w:t>The project has been broken down into time boxes (see Gantt chart)</w:t>
-      </w:r>
-      <w:r>
-        <w:t xml:space="preserve"> in which each will be begun by doing any necessary flowcharts/pseudo code to break down the technical side of said time box, then begin implementation.</w:t>
-      </w:r>
-      <w:r>
-        <w:t xml:space="preserve"> Once the implementation is complete the time box will be </w:t>
-      </w:r>
-      <w:r>
-        <w:t>reviewed,</w:t>
-      </w:r>
-      <w:r>
-        <w:t xml:space="preserve"> and the remaining time boxes will be altered to reflect any changes that need to be made to the process.</w:t>
-      </w:r>
-    </w:p>
-    <w:p>
-      <w:pPr>
-        <w:pStyle w:val="Basic"/>
-      </w:pPr>
-      <w:r>
-        <w:t>All</w:t>
-      </w:r>
-      <w:r>
-        <w:t xml:space="preserve"> the time boxes have been added to a</w:t>
-      </w:r>
-      <w:r>
-        <w:t xml:space="preserve"> </w:t>
-      </w:r>
-      <w:r>
-        <w:t>T</w:t>
-      </w:r>
-      <w:r>
-        <w:t>rello</w:t>
-      </w:r>
-      <w:r>
-        <w:t xml:space="preserve"> board, the ones which are to be tackled on that week will be moved into a separate list in order.</w:t>
-      </w:r>
-      <w:r>
-        <w:t xml:space="preserve"> </w:t>
-      </w:r>
-    </w:p>
-    <w:p>
-      <w:pPr>
-        <w:pStyle w:val="Basic"/>
-      </w:pPr>
-      <w:r>
-        <w:t xml:space="preserve">Progress will be re-evaluated at the end of every time box and at the end of every week to allow for constant tracking of how well the project is </w:t>
-      </w:r>
-      <w:r>
-        <w:t>progressing and</w:t>
-      </w:r>
-      <w:r>
-        <w:t xml:space="preserve"> alter scope if necessary based on progress.</w:t>
-      </w:r>
-    </w:p>
-    <w:p>
-      <w:pPr>
-        <w:pStyle w:val="Basic"/>
-      </w:pPr>
-      <w:r>
-        <w:t>All foreseeable risks have already had backup plans put into place (</w:t>
-      </w:r>
-      <w:r>
-        <w:rPr>
-          <w:color w:val="FF0000"/>
-        </w:rPr>
-        <w:t>See appendix X</w:t>
-      </w:r>
-      <w:r>
-        <w:t>)</w:t>
-      </w:r>
-      <w:r>
-        <w:t>. Any unexpected risks will have to be handled upon them happening which could result in delays in completing features or the project.</w:t>
-      </w:r>
-    </w:p>
-    <w:p>
-      <w:pPr>
-        <w:pStyle w:val="Basic"/>
-      </w:pPr>
-    </w:p>
-    <w:p>
-      <w:pPr>
-        <w:pStyle w:val="personalHeading"/>
-      </w:pPr>
-      <w:bookmarkStart w:id="12" w:name="_Toc2293526"/>
-      <w:r>
-        <w:lastRenderedPageBreak/>
-        <w:t xml:space="preserve">Discussion of project management tools and metrics </w:t>
-      </w:r>
-      <w:r>
-        <w:t>–</w:t>
-      </w:r>
-      <w:r>
-        <w:t xml:space="preserve"> </w:t>
-      </w:r>
-      <w:r>
-        <w:t>Criteria 5 25%</w:t>
-      </w:r>
-      <w:r>
-        <w:t xml:space="preserve"> - 375 words</w:t>
-      </w:r>
-      <w:bookmarkEnd w:id="12"/>
-    </w:p>
-    <w:p>
-      <w:pPr>
-        <w:pStyle w:val="Basic"/>
-      </w:pPr>
-      <w:r>
-        <w:t>This project will follow the Timebox management methodology</w:t>
-      </w:r>
-      <w:r>
-        <w:t>.</w:t>
-      </w:r>
-      <w:r>
-        <w:t xml:space="preserve"> – </w:t>
-      </w:r>
-      <w:proofErr w:type="gramStart"/>
-      <w:r>
-        <w:rPr>
-          <w:color w:val="FF0000"/>
-        </w:rPr>
-        <w:t>Actually</w:t>
-      </w:r>
-      <w:proofErr w:type="gramEnd"/>
-      <w:r>
-        <w:rPr>
-          <w:color w:val="FF0000"/>
-        </w:rPr>
-        <w:t xml:space="preserve"> talk about what this means </w:t>
-      </w:r>
-    </w:p>
-    <w:p>
-      <w:pPr>
-        <w:pStyle w:val="Basic"/>
-      </w:pPr>
-      <w:r>
-        <w:t>Two</w:t>
-      </w:r>
-      <w:r>
-        <w:t xml:space="preserve"> Gantt chart</w:t>
-      </w:r>
-      <w:r>
-        <w:t>s</w:t>
-      </w:r>
-      <w:r>
-        <w:t xml:space="preserve"> ha</w:t>
-      </w:r>
-      <w:r>
-        <w:t>ve</w:t>
-      </w:r>
-      <w:r>
-        <w:t xml:space="preserve"> been produced for the initial plan for the project through to completion (</w:t>
-      </w:r>
-      <w:r>
-        <w:rPr>
-          <w:color w:val="FF0000"/>
-        </w:rPr>
-        <w:t>See appendix X</w:t>
-      </w:r>
-      <w:r>
-        <w:t>)</w:t>
-      </w:r>
-      <w:r>
-        <w:t>.</w:t>
-      </w:r>
-      <w:r>
-        <w:t xml:space="preserve"> </w:t>
-      </w:r>
-      <w:r>
-        <w:t xml:space="preserve">Where one estimates time based on only minor issues occurring the project, while the second has doubled the estimated time </w:t>
-      </w:r>
-      <w:r>
-        <w:t>to better allow for issues and difficulties that will appear to be handled, even with this larger estimate</w:t>
-      </w:r>
-      <w:r>
-        <w:t>,</w:t>
-      </w:r>
-      <w:r>
-        <w:t xml:space="preserve"> the project will still be completed on time.</w:t>
-      </w:r>
-      <w:r>
-        <w:t xml:space="preserve"> </w:t>
-      </w:r>
-    </w:p>
-    <w:p>
-      <w:pPr>
-        <w:pStyle w:val="personalHeading"/>
-      </w:pPr>
-      <w:bookmarkStart w:id="13" w:name="_Toc2293527"/>
-      <w:r>
-        <w:t>Resource implications</w:t>
-      </w:r>
-      <w:bookmarkEnd w:id="13"/>
-      <w:r>
-        <w:t xml:space="preserve"> </w:t>
-      </w:r>
-    </w:p>
-    <w:p>
-      <w:pPr>
-        <w:pStyle w:val="Basic"/>
-      </w:pPr>
-      <w:r>
-        <w:t xml:space="preserve">This project will require testing </w:t>
-      </w:r>
-      <w:r>
-        <w:t>by a user group that make up the target audience</w:t>
-      </w:r>
-      <w:r>
-        <w:t>,</w:t>
-      </w:r>
-      <w:r>
-        <w:t xml:space="preserve"> as it is a product designed to be used by people to assist with their table top gaming. People at Solent’s D20 </w:t>
-      </w:r>
-      <w:proofErr w:type="spellStart"/>
-      <w:r>
-        <w:t>tabletop</w:t>
-      </w:r>
-      <w:proofErr w:type="spellEnd"/>
-      <w:r>
-        <w:t xml:space="preserve"> gaming society will be approached and asked if they would like to provide feedback after using the application. </w:t>
-      </w:r>
-    </w:p>
-    <w:p>
-      <w:pPr>
-        <w:pStyle w:val="personalHeading"/>
-      </w:pPr>
-      <w:bookmarkStart w:id="14" w:name="_Toc2293528"/>
-      <w:r>
-        <w:lastRenderedPageBreak/>
-        <w:t xml:space="preserve">High level overview of classes that may be required </w:t>
-      </w:r>
-      <w:r>
-        <w:t>–</w:t>
-      </w:r>
-      <w:r>
-        <w:t xml:space="preserve"> </w:t>
-      </w:r>
       <w:r>
         <w:t>Criteria 4 25%</w:t>
       </w:r>
       <w:r>
         <w:t xml:space="preserve"> - 125 words</w:t>
       </w:r>
-      <w:bookmarkEnd w:id="14"/>
+      <w:bookmarkEnd w:id="15"/>
     </w:p>
     <w:p>
       <w:pPr>
@@ -4698,7 +4565,7 @@
             <o:lock v:ext="edit" aspectratio="t"/>
           </v:shapetype>
           <v:shape id="_x0000_i1025" type="#_x0000_t75" style="width:451.65pt;height:294.55pt">
-            <v:imagedata r:id="rId10" o:title="High Level class diagram"/>
+            <v:imagedata r:id="rId9" o:title="High Level class diagram"/>
           </v:shape>
         </w:pict>
       </w:r>
@@ -4731,23 +4598,21 @@
       <w:pPr>
         <w:pStyle w:val="personalHeading"/>
       </w:pPr>
-      <w:bookmarkStart w:id="15" w:name="_Toc2293529"/>
+      <w:bookmarkStart w:id="16" w:name="_Toc2293529"/>
       <w:r>
         <w:lastRenderedPageBreak/>
         <w:t>High level flow diagrams and pseudocode</w:t>
       </w:r>
-      <w:bookmarkStart w:id="16" w:name="_GoBack"/>
-      <w:bookmarkEnd w:id="15"/>
       <w:bookmarkEnd w:id="16"/>
     </w:p>
     <w:p>
       <w:pPr>
         <w:pStyle w:val="Basic"/>
         <w:sectPr>
-          <w:headerReference w:type="default" r:id="rId11"/>
-          <w:footerReference w:type="default" r:id="rId12"/>
-          <w:headerReference w:type="first" r:id="rId13"/>
-          <w:footerReference w:type="first" r:id="rId14"/>
+          <w:headerReference w:type="default" r:id="rId10"/>
+          <w:footerReference w:type="default" r:id="rId11"/>
+          <w:headerReference w:type="first" r:id="rId12"/>
+          <w:footerReference w:type="first" r:id="rId13"/>
           <w:pgSz w:w="11906" w:h="16838"/>
           <w:pgMar w:top="1440" w:right="1440" w:bottom="1440" w:left="1440" w:header="708" w:footer="708" w:gutter="0"/>
           <w:pgNumType w:start="0"/>
@@ -4785,7 +4650,7 @@
                     </pic:cNvPicPr>
                   </pic:nvPicPr>
                   <pic:blipFill>
-                    <a:blip r:embed="rId15">
+                    <a:blip r:embed="rId14">
                       <a:extLst>
                         <a:ext uri="{28A0092B-C50C-407E-A947-70E740481C1C}">
                           <a14:useLocalDpi xmlns:a14="http://schemas.microsoft.com/office/drawing/2010/main" val="0"/>
@@ -5282,7 +5147,7 @@
       <w:pPr>
         <w:pStyle w:val="Basic"/>
       </w:pPr>
-      <w:hyperlink r:id="rId16" w:history="1">
+      <w:hyperlink r:id="rId15" w:history="1">
         <w:r>
           <w:rPr>
             <w:rStyle w:val="Hyperlink"/>
@@ -5321,7 +5186,7 @@
       <w:pPr>
         <w:pStyle w:val="Basic"/>
       </w:pPr>
-      <w:hyperlink r:id="rId17" w:history="1">
+      <w:hyperlink r:id="rId16" w:history="1">
         <w:r>
           <w:rPr>
             <w:rStyle w:val="Hyperlink"/>
@@ -5384,7 +5249,7 @@
       <w:r>
         <w:br/>
       </w:r>
-      <w:hyperlink r:id="rId18" w:history="1">
+      <w:hyperlink r:id="rId17" w:history="1">
         <w:r>
           <w:rPr>
             <w:rStyle w:val="Hyperlink"/>
@@ -5395,22 +5260,18 @@
       <w:r>
         <w:t xml:space="preserve"> the original publication of the Fortune's algorithm which is used to create </w:t>
       </w:r>
-      <w:proofErr w:type="spellStart"/>
-      <w:r>
-        <w:t>voronoi</w:t>
-      </w:r>
-      <w:proofErr w:type="spellEnd"/>
+      <w:r>
+        <w:t>Voronoi</w:t>
+      </w:r>
       <w:r>
         <w:t xml:space="preserve"> diagrams. Very difficult to understand due to its’ pure </w:t>
       </w:r>
       <w:r>
         <w:t xml:space="preserve">technical approach. It is very relevant as the original source but is not suitable as it’s very challenging to follow and newer sources pertaining to the </w:t>
       </w:r>
-      <w:proofErr w:type="gramStart"/>
-      <w:r>
-        <w:t>fortunes</w:t>
-      </w:r>
-      <w:proofErr w:type="gramEnd"/>
+      <w:r>
+        <w:t>fortune’s</w:t>
+      </w:r>
       <w:r>
         <w:t xml:space="preserve"> algorithm explain the process much better.  </w:t>
       </w:r>
@@ -5422,26 +5283,12 @@
       <w:pPr>
         <w:pStyle w:val="Basic"/>
       </w:pPr>
-      <w:r>
-        <w:t>//</w:t>
-      </w:r>
-      <w:r>
-        <w:t xml:space="preserve"> LIT REVIEW!!!!!!! </w:t>
-      </w:r>
-    </w:p>
-    <w:p>
-      <w:pPr>
-        <w:pStyle w:val="Basic"/>
-      </w:pPr>
-      <w:r>
-        <w:t xml:space="preserve">Voronoi learnings </w:t>
-      </w:r>
-    </w:p>
-    <w:p>
-      <w:pPr>
-        <w:pStyle w:val="Basic"/>
-      </w:pPr>
-      <w:hyperlink r:id="rId19" w:history="1">
+    </w:p>
+    <w:p>
+      <w:pPr>
+        <w:pStyle w:val="Basic"/>
+      </w:pPr>
+      <w:hyperlink r:id="rId18" w:history="1">
         <w:r>
           <w:rPr>
             <w:rStyle w:val="Hyperlink"/>
@@ -5452,20 +5299,26 @@
       <w:r>
         <w:t xml:space="preserve"> </w:t>
       </w:r>
-      <w:proofErr w:type="spellStart"/>
-      <w:r>
-        <w:t>kinda</w:t>
-      </w:r>
-      <w:proofErr w:type="spellEnd"/>
-      <w:r>
-        <w:t xml:space="preserve"> covers stuff</w:t>
-      </w:r>
-    </w:p>
-    <w:p>
-      <w:pPr>
-        <w:pStyle w:val="Basic"/>
-      </w:pPr>
-      <w:hyperlink r:id="rId20" w:history="1">
+      <w:r>
+        <w:t>This presentation briefly</w:t>
+      </w:r>
+      <w:r>
+        <w:t xml:space="preserve"> covers </w:t>
+      </w:r>
+      <w:r>
+        <w:t>the fortunes algorithm but does not do a good job of breaking it down a into easily understandable format.</w:t>
+      </w:r>
+    </w:p>
+    <w:p>
+      <w:pPr>
+        <w:pStyle w:val="Basic"/>
+      </w:pPr>
+    </w:p>
+    <w:p>
+      <w:pPr>
+        <w:pStyle w:val="Basic"/>
+      </w:pPr>
+      <w:hyperlink r:id="rId19" w:history="1">
         <w:r>
           <w:rPr>
             <w:rStyle w:val="Hyperlink"/>
@@ -5474,62 +5327,30 @@
         </w:r>
       </w:hyperlink>
       <w:r>
-        <w:t xml:space="preserve"> has BIG Math confuse. Also Algorithm </w:t>
-      </w:r>
-      <w:proofErr w:type="gramStart"/>
-      <w:r>
-        <w:t>( seems</w:t>
-      </w:r>
-      <w:proofErr w:type="gramEnd"/>
-      <w:r>
-        <w:t xml:space="preserve"> to explain somewhat well) </w:t>
-      </w:r>
-    </w:p>
-    <w:p>
-      <w:pPr>
-        <w:pStyle w:val="Basic"/>
-      </w:pPr>
-      <w:hyperlink r:id="rId21" w:history="1">
-        <w:r>
-          <w:rPr>
-            <w:rStyle w:val="Hyperlink"/>
-          </w:rPr>
-          <w:t>http://www.cs.sfu.ca/~binay/813.2011/Fortune.pdf</w:t>
-        </w:r>
-      </w:hyperlink>
-      <w:r>
-        <w:t xml:space="preserve"> appears to go very step by step</w:t>
-      </w:r>
-    </w:p>
-    <w:p>
-      <w:pPr>
-        <w:pStyle w:val="Basic"/>
-      </w:pPr>
-      <w:hyperlink r:id="rId22" w:history="1">
-        <w:r>
-          <w:rPr>
-            <w:rStyle w:val="Hyperlink"/>
-          </w:rPr>
-          <w:t>http://people.math.gatech.edu/~randall/Algs07/mount.pdf</w:t>
-        </w:r>
-      </w:hyperlink>
-      <w:r>
-        <w:t xml:space="preserve"> A lot of text as lecture notes </w:t>
-      </w:r>
-      <w:proofErr w:type="gramStart"/>
-      <w:r>
-        <w:t>( could</w:t>
-      </w:r>
-      <w:proofErr w:type="gramEnd"/>
-      <w:r>
-        <w:t xml:space="preserve"> be useful unchecked)</w:t>
-      </w:r>
-    </w:p>
-    <w:p>
-      <w:pPr>
-        <w:pStyle w:val="Basic"/>
-      </w:pPr>
-      <w:hyperlink r:id="rId23" w:history="1">
+        <w:t xml:space="preserve"> </w:t>
+      </w:r>
+    </w:p>
+    <w:p>
+      <w:pPr>
+        <w:pStyle w:val="Basic"/>
+      </w:pPr>
+      <w:r>
+        <w:t xml:space="preserve">This presentation has a reasonable explanation of the fortunes algorithm but portions of it are very difficult to understand due to it being in a mathematic formula using symbols that do not have a key explaining what they mean. </w:t>
+      </w:r>
+    </w:p>
+    <w:p>
+      <w:pPr>
+        <w:pStyle w:val="Basic"/>
+      </w:pPr>
+      <w:r>
+        <w:t xml:space="preserve"> </w:t>
+      </w:r>
+    </w:p>
+    <w:p>
+      <w:pPr>
+        <w:pStyle w:val="Basic"/>
+      </w:pPr>
+      <w:hyperlink r:id="rId20" w:history="1">
         <w:r>
           <w:rPr>
             <w:rStyle w:val="Hyperlink"/>
@@ -5538,30 +5359,25 @@
         </w:r>
       </w:hyperlink>
       <w:r>
-        <w:t xml:space="preserve"> good examples </w:t>
-      </w:r>
-      <w:proofErr w:type="gramStart"/>
-      <w:r>
-        <w:t>( seems</w:t>
-      </w:r>
-      <w:proofErr w:type="gramEnd"/>
-      <w:r>
-        <w:t xml:space="preserve"> to explain very well. Might be my key to kingdom hearts. The arc-blade    - </w:t>
-      </w:r>
-      <w:proofErr w:type="gramStart"/>
-      <w:r>
-        <w:t>actually re-read</w:t>
-      </w:r>
-      <w:proofErr w:type="gramEnd"/>
-      <w:r>
-        <w:t xml:space="preserve"> through and start making pseudo code  </w:t>
-      </w:r>
-    </w:p>
-    <w:p>
-      <w:pPr>
-        <w:pStyle w:val="Basic"/>
-      </w:pPr>
-      <w:hyperlink r:id="rId24" w:history="1">
+        <w:t xml:space="preserve"> </w:t>
+      </w:r>
+    </w:p>
+    <w:p>
+      <w:pPr>
+        <w:pStyle w:val="Basic"/>
+      </w:pPr>
+      <w:r>
+        <w:t xml:space="preserve">A well detailed article explaining how the </w:t>
+      </w:r>
+      <w:r>
+        <w:t>fortunes algorithm functions step by step of each stage with interactive demos. This was the main source that led to the understanding of the fortunes algorithm that I now have.</w:t>
+      </w:r>
+    </w:p>
+    <w:p>
+      <w:pPr>
+        <w:pStyle w:val="Basic"/>
+      </w:pPr>
+      <w:hyperlink r:id="rId21" w:history="1">
         <w:r>
           <w:rPr>
             <w:rStyle w:val="Hyperlink"/>
@@ -5577,20 +5393,17 @@
       <w:pPr>
         <w:pStyle w:val="Basic"/>
       </w:pPr>
-      <w:r>
-        <w:t>//</w:t>
-      </w:r>
-    </w:p>
-    <w:p>
-      <w:pPr>
-        <w:pStyle w:val="Basic"/>
-      </w:pPr>
-    </w:p>
-    <w:p>
-      <w:pPr>
-        <w:pStyle w:val="Basic"/>
-      </w:pPr>
-      <w:hyperlink r:id="rId25" w:history="1">
+    </w:p>
+    <w:p>
+      <w:pPr>
+        <w:pStyle w:val="Basic"/>
+      </w:pPr>
+    </w:p>
+    <w:p>
+      <w:pPr>
+        <w:pStyle w:val="Basic"/>
+      </w:pPr>
+      <w:hyperlink r:id="rId22" w:history="1">
         <w:r>
           <w:rPr>
             <w:rStyle w:val="Hyperlink"/>
@@ -5615,7 +5428,7 @@
       <w:r>
         <w:t xml:space="preserve"> diagrams to generate biomes on a polygonal map, also brings up Holdridge life zones could be used as an alternative </w:t>
       </w:r>
-      <w:hyperlink r:id="rId26" w:history="1">
+      <w:hyperlink r:id="rId23" w:history="1">
         <w:r>
           <w:rPr>
             <w:rStyle w:val="Hyperlink"/>
@@ -5636,7 +5449,7 @@
       <w:pPr>
         <w:pStyle w:val="Basic"/>
       </w:pPr>
-      <w:hyperlink r:id="rId27" w:history="1">
+      <w:hyperlink r:id="rId24" w:history="1">
         <w:r>
           <w:rPr>
             <w:rStyle w:val="Hyperlink"/>
@@ -5676,7 +5489,7 @@
       <w:pPr>
         <w:pStyle w:val="Basic"/>
       </w:pPr>
-      <w:hyperlink r:id="rId28" w:history="1">
+      <w:hyperlink r:id="rId25" w:history="1">
         <w:r>
           <w:rPr>
             <w:rStyle w:val="Hyperlink"/>
@@ -5717,7 +5530,7 @@
       <w:pPr>
         <w:pStyle w:val="Basic"/>
       </w:pPr>
-      <w:hyperlink r:id="rId29" w:history="1">
+      <w:hyperlink r:id="rId26" w:history="1">
         <w:r>
           <w:rPr>
             <w:rStyle w:val="Hyperlink"/>
@@ -5726,21 +5539,7 @@
         </w:r>
       </w:hyperlink>
       <w:r>
-        <w:t xml:space="preserve"> Realtime Procedural Terrain </w:t>
-      </w:r>
-      <w:proofErr w:type="gramStart"/>
-      <w:r>
-        <w:t>Generation  --</w:t>
-      </w:r>
-      <w:proofErr w:type="gramEnd"/>
-      <w:r>
-        <w:t xml:space="preserve"> this looks like a very good source </w:t>
-      </w:r>
-      <w:r>
-        <w:rPr>
-          <w:color w:val="FF0000"/>
-        </w:rPr>
-        <w:t>DO TECH SECTION ON THIS APPROACH IT’S COOL AND LOOKS SICK</w:t>
+        <w:t xml:space="preserve"> </w:t>
       </w:r>
     </w:p>
     <w:p>
@@ -5760,7 +5559,7 @@
       <w:pPr>
         <w:pStyle w:val="Basic"/>
       </w:pPr>
-      <w:hyperlink r:id="rId30" w:history="1">
+      <w:hyperlink r:id="rId27" w:history="1">
         <w:r>
           <w:rPr>
             <w:rStyle w:val="Hyperlink"/>
@@ -5777,7 +5576,6 @@
         <w:pStyle w:val="Basic"/>
       </w:pPr>
       <w:r>
-        <w:lastRenderedPageBreak/>
         <w:t xml:space="preserve">A Whittaker diagram which describes how temperature and moisture levels define biomes. A good basis to base biome generation </w:t>
       </w:r>
       <w:proofErr w:type="gramStart"/>
@@ -5793,7 +5591,7 @@
       <w:pPr>
         <w:pStyle w:val="Basic"/>
       </w:pPr>
-      <w:hyperlink r:id="rId31" w:history="1">
+      <w:hyperlink r:id="rId28" w:history="1">
         <w:r>
           <w:rPr>
             <w:rStyle w:val="Hyperlink"/>
@@ -5837,7 +5635,7 @@
       <w:pPr>
         <w:pStyle w:val="Basic"/>
       </w:pPr>
-      <w:hyperlink r:id="rId32" w:history="1">
+      <w:hyperlink r:id="rId29" w:history="1">
         <w:r>
           <w:rPr>
             <w:rStyle w:val="Hyperlink"/>
@@ -5872,7 +5670,7 @@
       <w:pPr>
         <w:pStyle w:val="Basic"/>
       </w:pPr>
-      <w:hyperlink r:id="rId33" w:history="1">
+      <w:hyperlink r:id="rId30" w:history="1">
         <w:r>
           <w:rPr>
             <w:rStyle w:val="Hyperlink"/>
@@ -5895,80 +5693,15 @@
       <w:r>
         <w:t>.</w:t>
       </w:r>
-    </w:p>
-    <w:p>
-      <w:pPr>
-        <w:pStyle w:val="Basic"/>
-      </w:pPr>
-      <w:r>
-        <w:rPr>
-          <w:color w:val="FF0000"/>
-        </w:rPr>
-        <w:t xml:space="preserve">// unsure of relevance? </w:t>
-      </w:r>
-      <w:proofErr w:type="gramStart"/>
-      <w:r>
-        <w:rPr>
-          <w:color w:val="FF0000"/>
-        </w:rPr>
-        <w:t>Definitely needs</w:t>
-      </w:r>
-      <w:proofErr w:type="gramEnd"/>
-      <w:r>
-        <w:rPr>
-          <w:color w:val="FF0000"/>
-        </w:rPr>
-        <w:t xml:space="preserve"> changing to not first person</w:t>
-      </w:r>
-    </w:p>
-    <w:p>
-      <w:pPr>
-        <w:pStyle w:val="Basic"/>
-      </w:pPr>
-      <w:r>
-        <w:t>Desired generation to be less rational less “smooth” as they believe it will represent life better due to its unpredictable nature.</w:t>
-      </w:r>
-      <w:r>
-        <w:t xml:space="preserve"> </w:t>
-      </w:r>
-      <w:r>
-        <w:t>I believe their dislike for seeds and random numbers is due to their lack understanding of how they impact generation, their issues are due to how the data is handled not the seeds themselves. As the data could be handled to generate those irregularities by adding a small chance for them to appear at the point that element is generated.</w:t>
-      </w:r>
-    </w:p>
-    <w:p>
-      <w:pPr>
-        <w:pStyle w:val="Basic"/>
-      </w:pPr>
-      <w:r>
-        <w:t xml:space="preserve">// </w:t>
-      </w:r>
-    </w:p>
-    <w:p>
-      <w:pPr>
-        <w:pStyle w:val="Basic"/>
-      </w:pPr>
-      <w:r>
-        <w:t xml:space="preserve">Also using tectonics </w:t>
-      </w:r>
-    </w:p>
-    <w:p>
-      <w:pPr>
-        <w:pStyle w:val="Basic"/>
-        <w:numPr>
-          <w:ilvl w:val="0"/>
-          <w:numId w:val="9"/>
-        </w:numPr>
-      </w:pPr>
-      <w:r>
-        <w:t xml:space="preserve"> No interested in tectonics themselves but are interested in the boundaries that are the result of them, convergent and divergent which are used to generate mountains and coastlines respectively. </w:t>
-      </w:r>
-    </w:p>
-    <w:p>
-      <w:pPr>
-        <w:pStyle w:val="Basic"/>
-      </w:pPr>
-      <w:r>
-        <w:lastRenderedPageBreak/>
+      <w:r>
+        <w:t xml:space="preserve"> Which uses tectonics to generate its islands and mountains. Not too useful a source due to its different visual representation.</w:t>
+      </w:r>
+    </w:p>
+    <w:p>
+      <w:pPr>
+        <w:pStyle w:val="Basic"/>
+      </w:pPr>
+      <w:r>
         <w:br/>
       </w:r>
     </w:p>
@@ -5976,7 +5709,7 @@
       <w:pPr>
         <w:pStyle w:val="Basic"/>
       </w:pPr>
-      <w:hyperlink r:id="rId34" w:history="1">
+      <w:hyperlink r:id="rId31" w:history="1">
         <w:r>
           <w:rPr>
             <w:rStyle w:val="Hyperlink"/>
@@ -6012,68 +5745,6 @@
     <w:p>
       <w:pPr>
         <w:pStyle w:val="Basic"/>
-        <w:rPr>
-          <w:color w:val="FF0000"/>
-        </w:rPr>
-      </w:pPr>
-      <w:r>
-        <w:rPr>
-          <w:color w:val="FF0000"/>
-        </w:rPr>
-        <w:t>THIS STILL NEEDS REVIEWING AAAAAAAAA</w:t>
-      </w:r>
-    </w:p>
-    <w:p>
-      <w:pPr>
-        <w:pStyle w:val="Basic"/>
-      </w:pPr>
-      <w:r>
-        <w:t>Books:</w:t>
-      </w:r>
-    </w:p>
-    <w:p>
-      <w:pPr>
-        <w:pStyle w:val="Basic"/>
-      </w:pPr>
-      <w:r>
-        <w:t>Procedural Content Generation for Unity Game Development</w:t>
-      </w:r>
-    </w:p>
-    <w:p>
-      <w:pPr>
-        <w:pStyle w:val="Basic"/>
-      </w:pPr>
-      <w:r>
-        <w:t>Procedural Content Generation for C++ Game Development</w:t>
-      </w:r>
-    </w:p>
-    <w:p>
-      <w:pPr>
-        <w:pStyle w:val="Basic"/>
-      </w:pPr>
-      <w:r>
-        <w:t>Procedural Generation in Game Design</w:t>
-      </w:r>
-    </w:p>
-    <w:p>
-      <w:pPr>
-        <w:pStyle w:val="Basic"/>
-      </w:pPr>
-      <w:hyperlink r:id="rId35" w:history="1">
-        <w:r>
-          <w:rPr>
-            <w:rStyle w:val="Hyperlink"/>
-          </w:rPr>
-          <w:t>http://pcgbook.com/</w:t>
-        </w:r>
-      </w:hyperlink>
-      <w:r>
-        <w:t xml:space="preserve"> a book on procedural generation in games</w:t>
-      </w:r>
-    </w:p>
-    <w:p>
-      <w:pPr>
-        <w:pStyle w:val="Basic"/>
       </w:pPr>
     </w:p>
     <w:p>
@@ -6090,6 +5761,7 @@
           <w:noProof/>
           <w:lang w:eastAsia="en-GB"/>
         </w:rPr>
+        <w:lastRenderedPageBreak/>
         <w:drawing>
           <wp:inline distT="0" distB="0" distL="0" distR="0" wp14:anchorId="5A6E39BF" wp14:editId="51AA351E">
             <wp:extent cx="5731510" cy="3223974"/>
@@ -6108,7 +5780,7 @@
                     </pic:cNvPicPr>
                   </pic:nvPicPr>
                   <pic:blipFill>
-                    <a:blip r:embed="rId36" cstate="print">
+                    <a:blip r:embed="rId32" cstate="print">
                       <a:extLst>
                         <a:ext uri="{28A0092B-C50C-407E-A947-70E740481C1C}">
                           <a14:useLocalDpi xmlns:a14="http://schemas.microsoft.com/office/drawing/2010/main" val="0"/>
@@ -6167,7 +5839,6 @@
       </w:pPr>
       <w:bookmarkStart w:id="21" w:name="_Toc2293535"/>
       <w:r>
-        <w:lastRenderedPageBreak/>
         <w:t>Discussion of tools and tech</w:t>
       </w:r>
       <w:bookmarkEnd w:id="21"/>
@@ -6178,22 +5849,23 @@
     <w:tbl>
       <w:tblPr>
         <w:tblStyle w:val="TableGrid"/>
-        <w:tblW w:w="0" w:type="auto"/>
+        <w:tblW w:w="9924" w:type="dxa"/>
+        <w:tblInd w:w="-431" w:type="dxa"/>
         <w:tblLayout w:type="fixed"/>
         <w:tblLook w:val="04A0" w:firstRow="1" w:lastRow="0" w:firstColumn="1" w:lastColumn="0" w:noHBand="0" w:noVBand="1"/>
       </w:tblPr>
       <w:tblGrid>
-        <w:gridCol w:w="828"/>
-        <w:gridCol w:w="1152"/>
-        <w:gridCol w:w="850"/>
+        <w:gridCol w:w="993"/>
+        <w:gridCol w:w="1276"/>
+        <w:gridCol w:w="1134"/>
         <w:gridCol w:w="1985"/>
         <w:gridCol w:w="1984"/>
-        <w:gridCol w:w="2217"/>
+        <w:gridCol w:w="2552"/>
       </w:tblGrid>
       <w:tr>
         <w:tc>
           <w:tcPr>
-            <w:tcW w:w="828" w:type="dxa"/>
+            <w:tcW w:w="993" w:type="dxa"/>
           </w:tcPr>
           <w:p>
             <w:pPr>
@@ -6206,7 +5878,7 @@
         </w:tc>
         <w:tc>
           <w:tcPr>
-            <w:tcW w:w="1152" w:type="dxa"/>
+            <w:tcW w:w="1276" w:type="dxa"/>
           </w:tcPr>
           <w:p>
             <w:pPr>
@@ -6219,7 +5891,7 @@
         </w:tc>
         <w:tc>
           <w:tcPr>
-            <w:tcW w:w="850" w:type="dxa"/>
+            <w:tcW w:w="1134" w:type="dxa"/>
           </w:tcPr>
           <w:p>
             <w:pPr>
@@ -6266,7 +5938,7 @@
         </w:tc>
         <w:tc>
           <w:tcPr>
-            <w:tcW w:w="2217" w:type="dxa"/>
+            <w:tcW w:w="2552" w:type="dxa"/>
           </w:tcPr>
           <w:p>
             <w:pPr>
@@ -6281,7 +5953,7 @@
       <w:tr>
         <w:tc>
           <w:tcPr>
-            <w:tcW w:w="828" w:type="dxa"/>
+            <w:tcW w:w="993" w:type="dxa"/>
           </w:tcPr>
           <w:p>
             <w:pPr>
@@ -6294,7 +5966,7 @@
         </w:tc>
         <w:tc>
           <w:tcPr>
-            <w:tcW w:w="1152" w:type="dxa"/>
+            <w:tcW w:w="1276" w:type="dxa"/>
           </w:tcPr>
           <w:p>
             <w:pPr>
@@ -6307,20 +5979,17 @@
         </w:tc>
         <w:tc>
           <w:tcPr>
-            <w:tcW w:w="850" w:type="dxa"/>
+            <w:tcW w:w="1134" w:type="dxa"/>
           </w:tcPr>
           <w:p>
             <w:pPr>
               <w:pStyle w:val="NoSpacing"/>
             </w:pPr>
             <w:r>
-              <w:rPr>
-                <w:color w:val="FF0000"/>
-              </w:rPr>
               <w:t xml:space="preserve">10+ </w:t>
             </w:r>
             <w:r>
-              <w:t>games?</w:t>
+              <w:t>games</w:t>
             </w:r>
           </w:p>
         </w:tc>
@@ -6332,7 +6001,7 @@
             <w:pPr>
               <w:pStyle w:val="NoSpacing"/>
             </w:pPr>
-            <w:hyperlink r:id="rId37" w:history="1">
+            <w:hyperlink r:id="rId33" w:history="1">
               <w:r>
                 <w:rPr>
                   <w:rStyle w:val="Hyperlink"/>
@@ -6360,7 +6029,7 @@
         </w:tc>
         <w:tc>
           <w:tcPr>
-            <w:tcW w:w="2217" w:type="dxa"/>
+            <w:tcW w:w="2552" w:type="dxa"/>
           </w:tcPr>
           <w:p>
             <w:pPr>
@@ -6383,7 +6052,7 @@
             <w:pPr>
               <w:pStyle w:val="NoSpacing"/>
             </w:pPr>
-            <w:hyperlink r:id="rId38" w:history="1">
+            <w:hyperlink r:id="rId34" w:history="1">
               <w:r>
                 <w:rPr>
                   <w:rStyle w:val="Hyperlink"/>
@@ -6400,7 +6069,7 @@
       <w:tr>
         <w:tc>
           <w:tcPr>
-            <w:tcW w:w="828" w:type="dxa"/>
+            <w:tcW w:w="993" w:type="dxa"/>
           </w:tcPr>
           <w:p>
             <w:pPr>
@@ -6413,7 +6082,7 @@
         </w:tc>
         <w:tc>
           <w:tcPr>
-            <w:tcW w:w="1152" w:type="dxa"/>
+            <w:tcW w:w="1276" w:type="dxa"/>
           </w:tcPr>
           <w:p>
             <w:pPr>
@@ -6426,7 +6095,7 @@
         </w:tc>
         <w:tc>
           <w:tcPr>
-            <w:tcW w:w="850" w:type="dxa"/>
+            <w:tcW w:w="1134" w:type="dxa"/>
           </w:tcPr>
           <w:p>
             <w:pPr>
@@ -6465,7 +6134,7 @@
         </w:tc>
         <w:tc>
           <w:tcPr>
-            <w:tcW w:w="2217" w:type="dxa"/>
+            <w:tcW w:w="2552" w:type="dxa"/>
           </w:tcPr>
           <w:p>
             <w:pPr>
@@ -6488,7 +6157,7 @@
       <w:tr>
         <w:tc>
           <w:tcPr>
-            <w:tcW w:w="828" w:type="dxa"/>
+            <w:tcW w:w="993" w:type="dxa"/>
           </w:tcPr>
           <w:p>
             <w:pPr>
@@ -6501,7 +6170,7 @@
         </w:tc>
         <w:tc>
           <w:tcPr>
-            <w:tcW w:w="1152" w:type="dxa"/>
+            <w:tcW w:w="1276" w:type="dxa"/>
           </w:tcPr>
           <w:p>
             <w:pPr>
@@ -6513,9 +6182,13 @@
             </w:r>
             <w:proofErr w:type="spellEnd"/>
             <w:r>
-              <w:t xml:space="preserve">, visual scripting, C# and C++ </w:t>
-            </w:r>
-            <w:hyperlink r:id="rId39" w:history="1">
+              <w:t xml:space="preserve">, visual scripting, C# and </w:t>
+            </w:r>
+            <w:r>
+              <w:lastRenderedPageBreak/>
+              <w:t xml:space="preserve">C++ </w:t>
+            </w:r>
+            <w:hyperlink r:id="rId35" w:history="1">
               <w:r>
                 <w:rPr>
                   <w:rStyle w:val="Hyperlink"/>
@@ -6530,13 +6203,14 @@
         </w:tc>
         <w:tc>
           <w:tcPr>
-            <w:tcW w:w="850" w:type="dxa"/>
+            <w:tcW w:w="1134" w:type="dxa"/>
           </w:tcPr>
           <w:p>
             <w:pPr>
               <w:pStyle w:val="NoSpacing"/>
             </w:pPr>
             <w:r>
+              <w:lastRenderedPageBreak/>
               <w:t>Never used</w:t>
             </w:r>
           </w:p>
@@ -6569,7 +6243,7 @@
         </w:tc>
         <w:tc>
           <w:tcPr>
-            <w:tcW w:w="2217" w:type="dxa"/>
+            <w:tcW w:w="2552" w:type="dxa"/>
           </w:tcPr>
           <w:p>
             <w:pPr>
@@ -6584,7 +6258,7 @@
       <w:tr>
         <w:tc>
           <w:tcPr>
-            <w:tcW w:w="828" w:type="dxa"/>
+            <w:tcW w:w="993" w:type="dxa"/>
           </w:tcPr>
           <w:p>
             <w:pPr>
@@ -6597,7 +6271,7 @@
         </w:tc>
         <w:tc>
           <w:tcPr>
-            <w:tcW w:w="1152" w:type="dxa"/>
+            <w:tcW w:w="1276" w:type="dxa"/>
           </w:tcPr>
           <w:p>
             <w:pPr>
@@ -6615,7 +6289,7 @@
         </w:tc>
         <w:tc>
           <w:tcPr>
-            <w:tcW w:w="850" w:type="dxa"/>
+            <w:tcW w:w="1134" w:type="dxa"/>
           </w:tcPr>
           <w:p>
             <w:pPr>
@@ -6654,7 +6328,7 @@
         </w:tc>
         <w:tc>
           <w:tcPr>
-            <w:tcW w:w="2217" w:type="dxa"/>
+            <w:tcW w:w="2552" w:type="dxa"/>
           </w:tcPr>
           <w:p>
             <w:pPr>
@@ -6677,7 +6351,7 @@
       <w:tr>
         <w:tc>
           <w:tcPr>
-            <w:tcW w:w="828" w:type="dxa"/>
+            <w:tcW w:w="993" w:type="dxa"/>
           </w:tcPr>
           <w:p>
             <w:pPr>
@@ -6690,7 +6364,7 @@
         </w:tc>
         <w:tc>
           <w:tcPr>
-            <w:tcW w:w="1152" w:type="dxa"/>
+            <w:tcW w:w="1276" w:type="dxa"/>
           </w:tcPr>
           <w:p>
             <w:pPr>
@@ -6705,7 +6379,7 @@
         </w:tc>
         <w:tc>
           <w:tcPr>
-            <w:tcW w:w="850" w:type="dxa"/>
+            <w:tcW w:w="1134" w:type="dxa"/>
           </w:tcPr>
           <w:p>
             <w:pPr>
@@ -6744,7 +6418,7 @@
         </w:tc>
         <w:tc>
           <w:tcPr>
-            <w:tcW w:w="2217" w:type="dxa"/>
+            <w:tcW w:w="2552" w:type="dxa"/>
           </w:tcPr>
           <w:p>
             <w:pPr>
@@ -6759,7 +6433,7 @@
       <w:tr>
         <w:tc>
           <w:tcPr>
-            <w:tcW w:w="828" w:type="dxa"/>
+            <w:tcW w:w="993" w:type="dxa"/>
           </w:tcPr>
           <w:p>
             <w:pPr>
@@ -6772,7 +6446,7 @@
         </w:tc>
         <w:tc>
           <w:tcPr>
-            <w:tcW w:w="1152" w:type="dxa"/>
+            <w:tcW w:w="1276" w:type="dxa"/>
           </w:tcPr>
           <w:p>
             <w:pPr>
@@ -6785,7 +6459,7 @@
         </w:tc>
         <w:tc>
           <w:tcPr>
-            <w:tcW w:w="850" w:type="dxa"/>
+            <w:tcW w:w="1134" w:type="dxa"/>
           </w:tcPr>
           <w:p>
             <w:pPr>
@@ -6818,11 +6492,7 @@
               <w:pStyle w:val="NoSpacing"/>
             </w:pPr>
             <w:r>
-              <w:t xml:space="preserve">Can result in a lot better performance </w:t>
-            </w:r>
-            <w:r>
-              <w:lastRenderedPageBreak/>
-              <w:t xml:space="preserve">when done correctly, </w:t>
+              <w:t xml:space="preserve">Can result in a lot better performance when done correctly, </w:t>
             </w:r>
             <w:proofErr w:type="gramStart"/>
             <w:r>
@@ -6836,14 +6506,13 @@
         </w:tc>
         <w:tc>
           <w:tcPr>
-            <w:tcW w:w="2217" w:type="dxa"/>
+            <w:tcW w:w="2552" w:type="dxa"/>
           </w:tcPr>
           <w:p>
             <w:pPr>
               <w:pStyle w:val="NoSpacing"/>
             </w:pPr>
             <w:r>
-              <w:lastRenderedPageBreak/>
               <w:t xml:space="preserve">Time consuming to setup to get a competent base </w:t>
             </w:r>
           </w:p>
@@ -7519,6 +7188,7 @@
           <w:color w:val="000000"/>
           <w:lang w:eastAsia="en-GB"/>
         </w:rPr>
+        <w:lastRenderedPageBreak/>
         <w:t xml:space="preserve">Giving interesting edges end points at the intersection. </w:t>
       </w:r>
     </w:p>
@@ -7586,8 +7256,11 @@
     </w:p>
     <w:p>
       <w:pPr>
-        <w:pStyle w:val="Basic"/>
-      </w:pPr>
+        <w:pStyle w:val="personalHeading3"/>
+      </w:pPr>
+      <w:r>
+        <w:t>Library Comparison</w:t>
+      </w:r>
     </w:p>
     <w:tbl>
       <w:tblPr>
@@ -7735,7 +7408,7 @@
             <w:pPr>
               <w:pStyle w:val="NoSpacing"/>
             </w:pPr>
-            <w:hyperlink r:id="rId40" w:history="1">
+            <w:hyperlink r:id="rId36" w:history="1">
               <w:r>
                 <w:rPr>
                   <w:rStyle w:val="Hyperlink"/>
@@ -7849,7 +7522,7 @@
             <w:pPr>
               <w:pStyle w:val="NoSpacing"/>
             </w:pPr>
-            <w:hyperlink r:id="rId41" w:history="1">
+            <w:hyperlink r:id="rId37" w:history="1">
               <w:r>
                 <w:rPr>
                   <w:rStyle w:val="Hyperlink"/>
@@ -7942,11 +7615,7 @@
               <w:pStyle w:val="NoSpacing"/>
             </w:pPr>
             <w:r>
-              <w:t xml:space="preserve">Difficult to understand </w:t>
-            </w:r>
-            <w:r>
-              <w:lastRenderedPageBreak/>
-              <w:t>how to use the library.</w:t>
+              <w:t>Difficult to understand how to use the library.</w:t>
             </w:r>
           </w:p>
         </w:tc>
@@ -7973,7 +7642,7 @@
             <w:pPr>
               <w:pStyle w:val="NoSpacing"/>
             </w:pPr>
-            <w:hyperlink r:id="rId42" w:history="1">
+            <w:hyperlink r:id="rId38" w:history="1">
               <w:r>
                 <w:rPr>
                   <w:rStyle w:val="Hyperlink"/>
@@ -8084,7 +7753,7 @@
             <w:pPr>
               <w:pStyle w:val="NoSpacing"/>
             </w:pPr>
-            <w:hyperlink r:id="rId43" w:history="1">
+            <w:hyperlink r:id="rId39" w:history="1">
               <w:r>
                 <w:rPr>
                   <w:rStyle w:val="Hyperlink"/>
@@ -8210,7 +7879,7 @@
             <w:pPr>
               <w:pStyle w:val="NoSpacing"/>
             </w:pPr>
-            <w:hyperlink r:id="rId44" w:history="1">
+            <w:hyperlink r:id="rId40" w:history="1">
               <w:r>
                 <w:rPr>
                   <w:rStyle w:val="Hyperlink"/>
@@ -8782,6 +8451,7 @@
               <w:rPr>
                 <w:lang w:eastAsia="en-GB"/>
               </w:rPr>
+              <w:lastRenderedPageBreak/>
               <w:t>Libraries not having all required features</w:t>
             </w:r>
           </w:p>
@@ -9205,7 +8875,7 @@
                     <pic:cNvPicPr/>
                   </pic:nvPicPr>
                   <pic:blipFill>
-                    <a:blip r:embed="rId45">
+                    <a:blip r:embed="rId41">
                       <a:extLst>
                         <a:ext uri="{28A0092B-C50C-407E-A947-70E740481C1C}">
                           <a14:useLocalDpi xmlns:a14="http://schemas.microsoft.com/office/drawing/2010/main" val="0"/>
@@ -9266,7 +8936,7 @@
                     <pic:cNvPicPr/>
                   </pic:nvPicPr>
                   <pic:blipFill>
-                    <a:blip r:embed="rId46">
+                    <a:blip r:embed="rId42">
                       <a:extLst>
                         <a:ext uri="{28A0092B-C50C-407E-A947-70E740481C1C}">
                           <a14:useLocalDpi xmlns:a14="http://schemas.microsoft.com/office/drawing/2010/main" val="0"/>
@@ -9344,7 +9014,7 @@
                     <pic:cNvPicPr/>
                   </pic:nvPicPr>
                   <pic:blipFill>
-                    <a:blip r:embed="rId47"/>
+                    <a:blip r:embed="rId43"/>
                     <a:stretch>
                       <a:fillRect/>
                     </a:stretch>
@@ -9374,6 +9044,181 @@
             <wp:extent cx="5731510" cy="1179195"/>
             <wp:effectExtent l="0" t="0" r="2540" b="1905"/>
             <wp:docPr id="8" name="Picture 8"/>
+            <wp:cNvGraphicFramePr>
+              <a:graphicFrameLocks xmlns:a="http://schemas.openxmlformats.org/drawingml/2006/main" noChangeAspect="1"/>
+            </wp:cNvGraphicFramePr>
+            <a:graphic xmlns:a="http://schemas.openxmlformats.org/drawingml/2006/main">
+              <a:graphicData uri="http://schemas.openxmlformats.org/drawingml/2006/picture">
+                <pic:pic xmlns:pic="http://schemas.openxmlformats.org/drawingml/2006/picture">
+                  <pic:nvPicPr>
+                    <pic:cNvPr id="1" name=""/>
+                    <pic:cNvPicPr/>
+                  </pic:nvPicPr>
+                  <pic:blipFill>
+                    <a:blip r:embed="rId44"/>
+                    <a:stretch>
+                      <a:fillRect/>
+                    </a:stretch>
+                  </pic:blipFill>
+                  <pic:spPr>
+                    <a:xfrm>
+                      <a:off x="0" y="0"/>
+                      <a:ext cx="5731510" cy="1179195"/>
+                    </a:xfrm>
+                    <a:prstGeom prst="rect">
+                      <a:avLst/>
+                    </a:prstGeom>
+                  </pic:spPr>
+                </pic:pic>
+              </a:graphicData>
+            </a:graphic>
+          </wp:inline>
+        </w:drawing>
+      </w:r>
+      <w:r>
+        <w:rPr>
+          <w:noProof/>
+          <w:lang w:eastAsia="en-GB"/>
+        </w:rPr>
+        <w:drawing>
+          <wp:inline distT="0" distB="0" distL="0" distR="0" wp14:anchorId="14449154" wp14:editId="40F886B6">
+            <wp:extent cx="5731510" cy="986155"/>
+            <wp:effectExtent l="0" t="0" r="2540" b="4445"/>
+            <wp:docPr id="9" name="Picture 9"/>
+            <wp:cNvGraphicFramePr>
+              <a:graphicFrameLocks xmlns:a="http://schemas.openxmlformats.org/drawingml/2006/main" noChangeAspect="1"/>
+            </wp:cNvGraphicFramePr>
+            <a:graphic xmlns:a="http://schemas.openxmlformats.org/drawingml/2006/main">
+              <a:graphicData uri="http://schemas.openxmlformats.org/drawingml/2006/picture">
+                <pic:pic xmlns:pic="http://schemas.openxmlformats.org/drawingml/2006/picture">
+                  <pic:nvPicPr>
+                    <pic:cNvPr id="1" name=""/>
+                    <pic:cNvPicPr/>
+                  </pic:nvPicPr>
+                  <pic:blipFill>
+                    <a:blip r:embed="rId45"/>
+                    <a:stretch>
+                      <a:fillRect/>
+                    </a:stretch>
+                  </pic:blipFill>
+                  <pic:spPr>
+                    <a:xfrm>
+                      <a:off x="0" y="0"/>
+                      <a:ext cx="5731510" cy="986155"/>
+                    </a:xfrm>
+                    <a:prstGeom prst="rect">
+                      <a:avLst/>
+                    </a:prstGeom>
+                  </pic:spPr>
+                </pic:pic>
+              </a:graphicData>
+            </a:graphic>
+          </wp:inline>
+        </w:drawing>
+      </w:r>
+    </w:p>
+    <w:p>
+      <w:pPr>
+        <w:pStyle w:val="Basic"/>
+      </w:pPr>
+      <w:r>
+        <w:rPr>
+          <w:noProof/>
+          <w:lang w:eastAsia="en-GB"/>
+        </w:rPr>
+        <w:lastRenderedPageBreak/>
+        <w:drawing>
+          <wp:inline distT="0" distB="0" distL="0" distR="0" wp14:anchorId="7DB6F4AE" wp14:editId="1B6E1E14">
+            <wp:extent cx="5731510" cy="502920"/>
+            <wp:effectExtent l="0" t="0" r="2540" b="0"/>
+            <wp:docPr id="10" name="Picture 10"/>
+            <wp:cNvGraphicFramePr>
+              <a:graphicFrameLocks xmlns:a="http://schemas.openxmlformats.org/drawingml/2006/main" noChangeAspect="1"/>
+            </wp:cNvGraphicFramePr>
+            <a:graphic xmlns:a="http://schemas.openxmlformats.org/drawingml/2006/main">
+              <a:graphicData uri="http://schemas.openxmlformats.org/drawingml/2006/picture">
+                <pic:pic xmlns:pic="http://schemas.openxmlformats.org/drawingml/2006/picture">
+                  <pic:nvPicPr>
+                    <pic:cNvPr id="1" name=""/>
+                    <pic:cNvPicPr/>
+                  </pic:nvPicPr>
+                  <pic:blipFill>
+                    <a:blip r:embed="rId46"/>
+                    <a:stretch>
+                      <a:fillRect/>
+                    </a:stretch>
+                  </pic:blipFill>
+                  <pic:spPr>
+                    <a:xfrm>
+                      <a:off x="0" y="0"/>
+                      <a:ext cx="5731510" cy="502920"/>
+                    </a:xfrm>
+                    <a:prstGeom prst="rect">
+                      <a:avLst/>
+                    </a:prstGeom>
+                  </pic:spPr>
+                </pic:pic>
+              </a:graphicData>
+            </a:graphic>
+          </wp:inline>
+        </w:drawing>
+      </w:r>
+      <w:r>
+        <w:rPr>
+          <w:noProof/>
+          <w:lang w:eastAsia="en-GB"/>
+        </w:rPr>
+        <w:drawing>
+          <wp:inline distT="0" distB="0" distL="0" distR="0" wp14:anchorId="68B51A35" wp14:editId="286EF394">
+            <wp:extent cx="5731510" cy="925830"/>
+            <wp:effectExtent l="0" t="0" r="2540" b="7620"/>
+            <wp:docPr id="12" name="Picture 12"/>
+            <wp:cNvGraphicFramePr>
+              <a:graphicFrameLocks xmlns:a="http://schemas.openxmlformats.org/drawingml/2006/main" noChangeAspect="1"/>
+            </wp:cNvGraphicFramePr>
+            <a:graphic xmlns:a="http://schemas.openxmlformats.org/drawingml/2006/main">
+              <a:graphicData uri="http://schemas.openxmlformats.org/drawingml/2006/picture">
+                <pic:pic xmlns:pic="http://schemas.openxmlformats.org/drawingml/2006/picture">
+                  <pic:nvPicPr>
+                    <pic:cNvPr id="1" name=""/>
+                    <pic:cNvPicPr/>
+                  </pic:nvPicPr>
+                  <pic:blipFill>
+                    <a:blip r:embed="rId47"/>
+                    <a:stretch>
+                      <a:fillRect/>
+                    </a:stretch>
+                  </pic:blipFill>
+                  <pic:spPr>
+                    <a:xfrm>
+                      <a:off x="0" y="0"/>
+                      <a:ext cx="5731510" cy="925830"/>
+                    </a:xfrm>
+                    <a:prstGeom prst="rect">
+                      <a:avLst/>
+                    </a:prstGeom>
+                  </pic:spPr>
+                </pic:pic>
+              </a:graphicData>
+            </a:graphic>
+          </wp:inline>
+        </w:drawing>
+      </w:r>
+    </w:p>
+    <w:p>
+      <w:pPr>
+        <w:pStyle w:val="Basic"/>
+      </w:pPr>
+      <w:r>
+        <w:rPr>
+          <w:noProof/>
+          <w:lang w:eastAsia="en-GB"/>
+        </w:rPr>
+        <w:drawing>
+          <wp:inline distT="0" distB="0" distL="0" distR="0" wp14:anchorId="7903F208" wp14:editId="2F090D1D">
+            <wp:extent cx="5731510" cy="737870"/>
+            <wp:effectExtent l="0" t="0" r="2540" b="5080"/>
+            <wp:docPr id="13" name="Picture 13"/>
             <wp:cNvGraphicFramePr>
               <a:graphicFrameLocks xmlns:a="http://schemas.openxmlformats.org/drawingml/2006/main" noChangeAspect="1"/>
             </wp:cNvGraphicFramePr>
@@ -9393,181 +9238,6 @@
                   <pic:spPr>
                     <a:xfrm>
                       <a:off x="0" y="0"/>
-                      <a:ext cx="5731510" cy="1179195"/>
-                    </a:xfrm>
-                    <a:prstGeom prst="rect">
-                      <a:avLst/>
-                    </a:prstGeom>
-                  </pic:spPr>
-                </pic:pic>
-              </a:graphicData>
-            </a:graphic>
-          </wp:inline>
-        </w:drawing>
-      </w:r>
-      <w:r>
-        <w:rPr>
-          <w:noProof/>
-          <w:lang w:eastAsia="en-GB"/>
-        </w:rPr>
-        <w:drawing>
-          <wp:inline distT="0" distB="0" distL="0" distR="0" wp14:anchorId="14449154" wp14:editId="40F886B6">
-            <wp:extent cx="5731510" cy="986155"/>
-            <wp:effectExtent l="0" t="0" r="2540" b="4445"/>
-            <wp:docPr id="9" name="Picture 9"/>
-            <wp:cNvGraphicFramePr>
-              <a:graphicFrameLocks xmlns:a="http://schemas.openxmlformats.org/drawingml/2006/main" noChangeAspect="1"/>
-            </wp:cNvGraphicFramePr>
-            <a:graphic xmlns:a="http://schemas.openxmlformats.org/drawingml/2006/main">
-              <a:graphicData uri="http://schemas.openxmlformats.org/drawingml/2006/picture">
-                <pic:pic xmlns:pic="http://schemas.openxmlformats.org/drawingml/2006/picture">
-                  <pic:nvPicPr>
-                    <pic:cNvPr id="1" name=""/>
-                    <pic:cNvPicPr/>
-                  </pic:nvPicPr>
-                  <pic:blipFill>
-                    <a:blip r:embed="rId49"/>
-                    <a:stretch>
-                      <a:fillRect/>
-                    </a:stretch>
-                  </pic:blipFill>
-                  <pic:spPr>
-                    <a:xfrm>
-                      <a:off x="0" y="0"/>
-                      <a:ext cx="5731510" cy="986155"/>
-                    </a:xfrm>
-                    <a:prstGeom prst="rect">
-                      <a:avLst/>
-                    </a:prstGeom>
-                  </pic:spPr>
-                </pic:pic>
-              </a:graphicData>
-            </a:graphic>
-          </wp:inline>
-        </w:drawing>
-      </w:r>
-    </w:p>
-    <w:p>
-      <w:pPr>
-        <w:pStyle w:val="Basic"/>
-      </w:pPr>
-      <w:r>
-        <w:rPr>
-          <w:noProof/>
-          <w:lang w:eastAsia="en-GB"/>
-        </w:rPr>
-        <w:lastRenderedPageBreak/>
-        <w:drawing>
-          <wp:inline distT="0" distB="0" distL="0" distR="0" wp14:anchorId="7DB6F4AE" wp14:editId="1B6E1E14">
-            <wp:extent cx="5731510" cy="502920"/>
-            <wp:effectExtent l="0" t="0" r="2540" b="0"/>
-            <wp:docPr id="10" name="Picture 10"/>
-            <wp:cNvGraphicFramePr>
-              <a:graphicFrameLocks xmlns:a="http://schemas.openxmlformats.org/drawingml/2006/main" noChangeAspect="1"/>
-            </wp:cNvGraphicFramePr>
-            <a:graphic xmlns:a="http://schemas.openxmlformats.org/drawingml/2006/main">
-              <a:graphicData uri="http://schemas.openxmlformats.org/drawingml/2006/picture">
-                <pic:pic xmlns:pic="http://schemas.openxmlformats.org/drawingml/2006/picture">
-                  <pic:nvPicPr>
-                    <pic:cNvPr id="1" name=""/>
-                    <pic:cNvPicPr/>
-                  </pic:nvPicPr>
-                  <pic:blipFill>
-                    <a:blip r:embed="rId50"/>
-                    <a:stretch>
-                      <a:fillRect/>
-                    </a:stretch>
-                  </pic:blipFill>
-                  <pic:spPr>
-                    <a:xfrm>
-                      <a:off x="0" y="0"/>
-                      <a:ext cx="5731510" cy="502920"/>
-                    </a:xfrm>
-                    <a:prstGeom prst="rect">
-                      <a:avLst/>
-                    </a:prstGeom>
-                  </pic:spPr>
-                </pic:pic>
-              </a:graphicData>
-            </a:graphic>
-          </wp:inline>
-        </w:drawing>
-      </w:r>
-      <w:r>
-        <w:rPr>
-          <w:noProof/>
-          <w:lang w:eastAsia="en-GB"/>
-        </w:rPr>
-        <w:drawing>
-          <wp:inline distT="0" distB="0" distL="0" distR="0" wp14:anchorId="68B51A35" wp14:editId="286EF394">
-            <wp:extent cx="5731510" cy="925830"/>
-            <wp:effectExtent l="0" t="0" r="2540" b="7620"/>
-            <wp:docPr id="12" name="Picture 12"/>
-            <wp:cNvGraphicFramePr>
-              <a:graphicFrameLocks xmlns:a="http://schemas.openxmlformats.org/drawingml/2006/main" noChangeAspect="1"/>
-            </wp:cNvGraphicFramePr>
-            <a:graphic xmlns:a="http://schemas.openxmlformats.org/drawingml/2006/main">
-              <a:graphicData uri="http://schemas.openxmlformats.org/drawingml/2006/picture">
-                <pic:pic xmlns:pic="http://schemas.openxmlformats.org/drawingml/2006/picture">
-                  <pic:nvPicPr>
-                    <pic:cNvPr id="1" name=""/>
-                    <pic:cNvPicPr/>
-                  </pic:nvPicPr>
-                  <pic:blipFill>
-                    <a:blip r:embed="rId51"/>
-                    <a:stretch>
-                      <a:fillRect/>
-                    </a:stretch>
-                  </pic:blipFill>
-                  <pic:spPr>
-                    <a:xfrm>
-                      <a:off x="0" y="0"/>
-                      <a:ext cx="5731510" cy="925830"/>
-                    </a:xfrm>
-                    <a:prstGeom prst="rect">
-                      <a:avLst/>
-                    </a:prstGeom>
-                  </pic:spPr>
-                </pic:pic>
-              </a:graphicData>
-            </a:graphic>
-          </wp:inline>
-        </w:drawing>
-      </w:r>
-    </w:p>
-    <w:p>
-      <w:pPr>
-        <w:pStyle w:val="Basic"/>
-      </w:pPr>
-      <w:r>
-        <w:rPr>
-          <w:noProof/>
-          <w:lang w:eastAsia="en-GB"/>
-        </w:rPr>
-        <w:drawing>
-          <wp:inline distT="0" distB="0" distL="0" distR="0" wp14:anchorId="7903F208" wp14:editId="2F090D1D">
-            <wp:extent cx="5731510" cy="737870"/>
-            <wp:effectExtent l="0" t="0" r="2540" b="5080"/>
-            <wp:docPr id="13" name="Picture 13"/>
-            <wp:cNvGraphicFramePr>
-              <a:graphicFrameLocks xmlns:a="http://schemas.openxmlformats.org/drawingml/2006/main" noChangeAspect="1"/>
-            </wp:cNvGraphicFramePr>
-            <a:graphic xmlns:a="http://schemas.openxmlformats.org/drawingml/2006/main">
-              <a:graphicData uri="http://schemas.openxmlformats.org/drawingml/2006/picture">
-                <pic:pic xmlns:pic="http://schemas.openxmlformats.org/drawingml/2006/picture">
-                  <pic:nvPicPr>
-                    <pic:cNvPr id="1" name=""/>
-                    <pic:cNvPicPr/>
-                  </pic:nvPicPr>
-                  <pic:blipFill>
-                    <a:blip r:embed="rId52"/>
-                    <a:stretch>
-                      <a:fillRect/>
-                    </a:stretch>
-                  </pic:blipFill>
-                  <pic:spPr>
-                    <a:xfrm>
-                      <a:off x="0" y="0"/>
                       <a:ext cx="5731510" cy="737870"/>
                     </a:xfrm>
                     <a:prstGeom prst="rect">
@@ -9697,7 +9367,7 @@
       </w:r>
     </w:p>
     <w:sectPr>
-      <w:footerReference w:type="first" r:id="rId53"/>
+      <w:footerReference w:type="first" r:id="rId49"/>
       <w:pgSz w:w="11906" w:h="16838"/>
       <w:pgMar w:top="1440" w:right="1440" w:bottom="1440" w:left="1440" w:header="708" w:footer="708" w:gutter="0"/>
       <w:pgNumType w:fmt="upperLetter" w:start="1"/>
@@ -12560,7 +12230,7 @@
     <b:MonthAccessed>1</b:MonthAccessed>
     <b:DayAccessed>26</b:DayAccessed>
     <b:URL>http://www-cs-students.stanford.edu/~amitp/game-programming/polygon-map-generation/</b:URL>
-    <b:RefOrder>7</b:RefOrder>
+    <b:RefOrder>8</b:RefOrder>
   </b:Source>
   <b:Source>
     <b:Tag>Ste86</b:Tag>
@@ -12604,7 +12274,7 @@
     <b:MonthAccessed>2</b:MonthAccessed>
     <b:DayAccessed>10</b:DayAccessed>
     <b:URL>https://azgaar.wordpress.com/2017/06/30/biomes-generation-and-rendering/ </b:URL>
-    <b:RefOrder>9</b:RefOrder>
+    <b:RefOrder>10</b:RefOrder>
   </b:Source>
   <b:Source>
     <b:Tag>Jac04</b:Tag>
@@ -12687,7 +12357,7 @@
     <b:MonthAccessed>2</b:MonthAccessed>
     <b:DayAccessed>12</b:DayAccessed>
     <b:URL>https://github.com/jceipek/Unity-delaunay</b:URL>
-    <b:RefOrder>10</b:RefOrder>
+    <b:RefOrder>11</b:RefOrder>
   </b:Source>
   <b:Source>
     <b:Tag>Alg17</b:Tag>
@@ -12699,7 +12369,7 @@
     <b:MonthAccessed>2</b:MonthAccessed>
     <b:DayAccessed>26</b:DayAccessed>
     <b:URL>https://courses.cs.washington.edu/courses/cse326/00wi/projects/voronoi.html</b:URL>
-    <b:RefOrder>8</b:RefOrder>
+    <b:RefOrder>9</b:RefOrder>
   </b:Source>
   <b:Source>
     <b:Tag>Fir16</b:Tag>
@@ -12735,11 +12405,33 @@
     <b:URL>http://dnd.wizards.com/</b:URL>
     <b:RefOrder>1</b:RefOrder>
   </b:Source>
+  <b:Source>
+    <b:Tag>Jac18</b:Tag>
+    <b:SourceType>InternetSite</b:SourceType>
+    <b:Guid>{12034718-4030-45B6-A297-1921ACD3A9CA}</b:Guid>
+    <b:Author>
+      <b:Author>
+        <b:NameList>
+          <b:Person>
+            <b:Last>Heunis</b:Last>
+            <b:First>Jacques</b:First>
+          </b:Person>
+        </b:NameList>
+      </b:Author>
+    </b:Author>
+    <b:Title>Fortunes Algorithm: An intuitive explanation</b:Title>
+    <b:Year>2018</b:Year>
+    <b:YearAccessed>2019</b:YearAccessed>
+    <b:MonthAccessed>2</b:MonthAccessed>
+    <b:DayAccessed>15</b:DayAccessed>
+    <b:URL>https://jacquesh.github.io/post/fortunes-algorithm/ </b:URL>
+    <b:RefOrder>7</b:RefOrder>
+  </b:Source>
 </b:Sources>
 </file>
 
 <file path=customXml/itemProps1.xml><?xml version="1.0" encoding="utf-8"?>
-<ds:datastoreItem xmlns:ds="http://schemas.openxmlformats.org/officeDocument/2006/customXml" ds:itemID="{BB15E280-6009-4D15-A57C-ECD8865296A2}">
+<ds:datastoreItem xmlns:ds="http://schemas.openxmlformats.org/officeDocument/2006/customXml" ds:itemID="{1C762D77-FF2C-4BDA-9EC6-A7C23D91FA9B}">
   <ds:schemaRefs>
     <ds:schemaRef ds:uri="http://schemas.openxmlformats.org/officeDocument/2006/bibliography"/>
   </ds:schemaRefs>

</xml_diff>

<commit_message>
excluding page number issues report is finished
</commit_message>
<xml_diff>
--- a/Progress Report.docx
+++ b/Progress Report.docx
@@ -1,7 +1,7 @@
 
 <file path=word/document.xml><?xml version="1.0" encoding="utf-8"?>
 <w:document xmlns:wpc="http://schemas.microsoft.com/office/word/2010/wordprocessingCanvas" xmlns:cx="http://schemas.microsoft.com/office/drawing/2014/chartex" xmlns:cx1="http://schemas.microsoft.com/office/drawing/2015/9/8/chartex" xmlns:cx2="http://schemas.microsoft.com/office/drawing/2015/10/21/chartex" xmlns:cx3="http://schemas.microsoft.com/office/drawing/2016/5/9/chartex" xmlns:cx4="http://schemas.microsoft.com/office/drawing/2016/5/10/chartex" xmlns:cx5="http://schemas.microsoft.com/office/drawing/2016/5/11/chartex" xmlns:cx6="http://schemas.microsoft.com/office/drawing/2016/5/12/chartex" xmlns:cx7="http://schemas.microsoft.com/office/drawing/2016/5/13/chartex" xmlns:cx8="http://schemas.microsoft.com/office/drawing/2016/5/14/chartex" xmlns:mc="http://schemas.openxmlformats.org/markup-compatibility/2006" xmlns:aink="http://schemas.microsoft.com/office/drawing/2016/ink" xmlns:am3d="http://schemas.microsoft.com/office/drawing/2017/model3d" xmlns:o="urn:schemas-microsoft-com:office:office" xmlns:r="http://schemas.openxmlformats.org/officeDocument/2006/relationships" xmlns:m="http://schemas.openxmlformats.org/officeDocument/2006/math" xmlns:v="urn:schemas-microsoft-com:vml" xmlns:wp14="http://schemas.microsoft.com/office/word/2010/wordprocessingDrawing" xmlns:wp="http://schemas.openxmlformats.org/drawingml/2006/wordprocessingDrawing" xmlns:w10="urn:schemas-microsoft-com:office:word" xmlns:w="http://schemas.openxmlformats.org/wordprocessingml/2006/main" xmlns:w14="http://schemas.microsoft.com/office/word/2010/wordml" xmlns:w15="http://schemas.microsoft.com/office/word/2012/wordml" xmlns:w16cid="http://schemas.microsoft.com/office/word/2016/wordml/cid" xmlns:w16se="http://schemas.microsoft.com/office/word/2015/wordml/symex" xmlns:wpg="http://schemas.microsoft.com/office/word/2010/wordprocessingGroup" xmlns:wpi="http://schemas.microsoft.com/office/word/2010/wordprocessingInk" xmlns:wne="http://schemas.microsoft.com/office/word/2006/wordml" xmlns:wps="http://schemas.microsoft.com/office/word/2010/wordprocessingShape" mc:Ignorable="w14 w15 w16se w16cid wp14">
-  <w:background w:color="A5A5A5" w:themeColor="background1" w:themeShade="A5"/>
+  <w:background w:color="FFFFFF" w:themeColor="background1"/>
   <w:body>
     <w:p>
       <w:pPr>
@@ -774,7 +774,7 @@
             </w:rPr>
             <w:fldChar w:fldCharType="separate"/>
           </w:r>
-          <w:hyperlink w:anchor="_Toc2303855" w:history="1">
+          <w:hyperlink w:anchor="_Toc2305174" w:history="1">
             <w:r>
               <w:rPr>
                 <w:rStyle w:val="Hyperlink"/>
@@ -801,7 +801,7 @@
                 <w:noProof/>
                 <w:webHidden/>
               </w:rPr>
-              <w:instrText xml:space="preserve"> PAGEREF _Toc2303855 \h </w:instrText>
+              <w:instrText xml:space="preserve"> PAGEREF _Toc2305174 \h </w:instrText>
             </w:r>
             <w:r>
               <w:rPr>
@@ -844,7 +844,7 @@
               <w:lang w:eastAsia="en-GB"/>
             </w:rPr>
           </w:pPr>
-          <w:hyperlink w:anchor="_Toc2303856" w:history="1">
+          <w:hyperlink w:anchor="_Toc2305175" w:history="1">
             <w:r>
               <w:rPr>
                 <w:rStyle w:val="Hyperlink"/>
@@ -871,7 +871,7 @@
                 <w:noProof/>
                 <w:webHidden/>
               </w:rPr>
-              <w:instrText xml:space="preserve"> PAGEREF _Toc2303856 \h </w:instrText>
+              <w:instrText xml:space="preserve"> PAGEREF _Toc2305175 \h </w:instrText>
             </w:r>
             <w:r>
               <w:rPr>
@@ -914,7 +914,7 @@
               <w:lang w:eastAsia="en-GB"/>
             </w:rPr>
           </w:pPr>
-          <w:hyperlink w:anchor="_Toc2303857" w:history="1">
+          <w:hyperlink w:anchor="_Toc2305176" w:history="1">
             <w:r>
               <w:rPr>
                 <w:rStyle w:val="Hyperlink"/>
@@ -941,7 +941,7 @@
                 <w:noProof/>
                 <w:webHidden/>
               </w:rPr>
-              <w:instrText xml:space="preserve"> PAGEREF _Toc2303857 \h </w:instrText>
+              <w:instrText xml:space="preserve"> PAGEREF _Toc2305176 \h </w:instrText>
             </w:r>
             <w:r>
               <w:rPr>
@@ -984,7 +984,7 @@
               <w:lang w:eastAsia="en-GB"/>
             </w:rPr>
           </w:pPr>
-          <w:hyperlink w:anchor="_Toc2303858" w:history="1">
+          <w:hyperlink w:anchor="_Toc2305177" w:history="1">
             <w:r>
               <w:rPr>
                 <w:rStyle w:val="Hyperlink"/>
@@ -1011,7 +1011,7 @@
                 <w:noProof/>
                 <w:webHidden/>
               </w:rPr>
-              <w:instrText xml:space="preserve"> PAGEREF _Toc2303858 \h </w:instrText>
+              <w:instrText xml:space="preserve"> PAGEREF _Toc2305177 \h </w:instrText>
             </w:r>
             <w:r>
               <w:rPr>
@@ -1054,7 +1054,7 @@
               <w:lang w:eastAsia="en-GB"/>
             </w:rPr>
           </w:pPr>
-          <w:hyperlink w:anchor="_Toc2303859" w:history="1">
+          <w:hyperlink w:anchor="_Toc2305178" w:history="1">
             <w:r>
               <w:rPr>
                 <w:rStyle w:val="Hyperlink"/>
@@ -1081,7 +1081,7 @@
                 <w:noProof/>
                 <w:webHidden/>
               </w:rPr>
-              <w:instrText xml:space="preserve"> PAGEREF _Toc2303859 \h </w:instrText>
+              <w:instrText xml:space="preserve"> PAGEREF _Toc2305178 \h </w:instrText>
             </w:r>
             <w:r>
               <w:rPr>
@@ -1124,7 +1124,7 @@
               <w:lang w:eastAsia="en-GB"/>
             </w:rPr>
           </w:pPr>
-          <w:hyperlink w:anchor="_Toc2303860" w:history="1">
+          <w:hyperlink w:anchor="_Toc2305179" w:history="1">
             <w:r>
               <w:rPr>
                 <w:rStyle w:val="Hyperlink"/>
@@ -1151,7 +1151,7 @@
                 <w:noProof/>
                 <w:webHidden/>
               </w:rPr>
-              <w:instrText xml:space="preserve"> PAGEREF _Toc2303860 \h </w:instrText>
+              <w:instrText xml:space="preserve"> PAGEREF _Toc2305179 \h </w:instrText>
             </w:r>
             <w:r>
               <w:rPr>
@@ -1194,7 +1194,7 @@
               <w:lang w:eastAsia="en-GB"/>
             </w:rPr>
           </w:pPr>
-          <w:hyperlink w:anchor="_Toc2303861" w:history="1">
+          <w:hyperlink w:anchor="_Toc2305180" w:history="1">
             <w:r>
               <w:rPr>
                 <w:rStyle w:val="Hyperlink"/>
@@ -1221,7 +1221,7 @@
                 <w:noProof/>
                 <w:webHidden/>
               </w:rPr>
-              <w:instrText xml:space="preserve"> PAGEREF _Toc2303861 \h </w:instrText>
+              <w:instrText xml:space="preserve"> PAGEREF _Toc2305180 \h </w:instrText>
             </w:r>
             <w:r>
               <w:rPr>
@@ -1264,7 +1264,7 @@
               <w:lang w:eastAsia="en-GB"/>
             </w:rPr>
           </w:pPr>
-          <w:hyperlink w:anchor="_Toc2303862" w:history="1">
+          <w:hyperlink w:anchor="_Toc2305181" w:history="1">
             <w:r>
               <w:rPr>
                 <w:rStyle w:val="Hyperlink"/>
@@ -1291,7 +1291,7 @@
                 <w:noProof/>
                 <w:webHidden/>
               </w:rPr>
-              <w:instrText xml:space="preserve"> PAGEREF _Toc2303862 \h </w:instrText>
+              <w:instrText xml:space="preserve"> PAGEREF _Toc2305181 \h </w:instrText>
             </w:r>
             <w:r>
               <w:rPr>
@@ -1334,7 +1334,7 @@
               <w:lang w:eastAsia="en-GB"/>
             </w:rPr>
           </w:pPr>
-          <w:hyperlink w:anchor="_Toc2303863" w:history="1">
+          <w:hyperlink w:anchor="_Toc2305182" w:history="1">
             <w:r>
               <w:rPr>
                 <w:rStyle w:val="Hyperlink"/>
@@ -1361,7 +1361,7 @@
                 <w:noProof/>
                 <w:webHidden/>
               </w:rPr>
-              <w:instrText xml:space="preserve"> PAGEREF _Toc2303863 \h </w:instrText>
+              <w:instrText xml:space="preserve"> PAGEREF _Toc2305182 \h </w:instrText>
             </w:r>
             <w:r>
               <w:rPr>
@@ -1404,7 +1404,7 @@
               <w:lang w:eastAsia="en-GB"/>
             </w:rPr>
           </w:pPr>
-          <w:hyperlink w:anchor="_Toc2303864" w:history="1">
+          <w:hyperlink w:anchor="_Toc2305183" w:history="1">
             <w:r>
               <w:rPr>
                 <w:rStyle w:val="Hyperlink"/>
@@ -1431,7 +1431,7 @@
                 <w:noProof/>
                 <w:webHidden/>
               </w:rPr>
-              <w:instrText xml:space="preserve"> PAGEREF _Toc2303864 \h </w:instrText>
+              <w:instrText xml:space="preserve"> PAGEREF _Toc2305183 \h </w:instrText>
             </w:r>
             <w:r>
               <w:rPr>
@@ -1474,7 +1474,7 @@
               <w:lang w:eastAsia="en-GB"/>
             </w:rPr>
           </w:pPr>
-          <w:hyperlink w:anchor="_Toc2303865" w:history="1">
+          <w:hyperlink w:anchor="_Toc2305184" w:history="1">
             <w:r>
               <w:rPr>
                 <w:rStyle w:val="Hyperlink"/>
@@ -1501,7 +1501,7 @@
                 <w:noProof/>
                 <w:webHidden/>
               </w:rPr>
-              <w:instrText xml:space="preserve"> PAGEREF _Toc2303865 \h </w:instrText>
+              <w:instrText xml:space="preserve"> PAGEREF _Toc2305184 \h </w:instrText>
             </w:r>
             <w:r>
               <w:rPr>
@@ -1544,7 +1544,7 @@
               <w:lang w:eastAsia="en-GB"/>
             </w:rPr>
           </w:pPr>
-          <w:hyperlink w:anchor="_Toc2303866" w:history="1">
+          <w:hyperlink w:anchor="_Toc2305185" w:history="1">
             <w:r>
               <w:rPr>
                 <w:rStyle w:val="Hyperlink"/>
@@ -1571,7 +1571,7 @@
                 <w:noProof/>
                 <w:webHidden/>
               </w:rPr>
-              <w:instrText xml:space="preserve"> PAGEREF _Toc2303866 \h </w:instrText>
+              <w:instrText xml:space="preserve"> PAGEREF _Toc2305185 \h </w:instrText>
             </w:r>
             <w:r>
               <w:rPr>
@@ -1614,7 +1614,7 @@
               <w:lang w:eastAsia="en-GB"/>
             </w:rPr>
           </w:pPr>
-          <w:hyperlink w:anchor="_Toc2303867" w:history="1">
+          <w:hyperlink w:anchor="_Toc2305186" w:history="1">
             <w:r>
               <w:rPr>
                 <w:rStyle w:val="Hyperlink"/>
@@ -1641,7 +1641,7 @@
                 <w:noProof/>
                 <w:webHidden/>
               </w:rPr>
-              <w:instrText xml:space="preserve"> PAGEREF _Toc2303867 \h </w:instrText>
+              <w:instrText xml:space="preserve"> PAGEREF _Toc2305186 \h </w:instrText>
             </w:r>
             <w:r>
               <w:rPr>
@@ -1684,7 +1684,7 @@
               <w:lang w:eastAsia="en-GB"/>
             </w:rPr>
           </w:pPr>
-          <w:hyperlink w:anchor="_Toc2303868" w:history="1">
+          <w:hyperlink w:anchor="_Toc2305187" w:history="1">
             <w:r>
               <w:rPr>
                 <w:rStyle w:val="Hyperlink"/>
@@ -1711,7 +1711,7 @@
                 <w:noProof/>
                 <w:webHidden/>
               </w:rPr>
-              <w:instrText xml:space="preserve"> PAGEREF _Toc2303868 \h </w:instrText>
+              <w:instrText xml:space="preserve"> PAGEREF _Toc2305187 \h </w:instrText>
             </w:r>
             <w:r>
               <w:rPr>
@@ -1754,7 +1754,7 @@
               <w:lang w:eastAsia="en-GB"/>
             </w:rPr>
           </w:pPr>
-          <w:hyperlink w:anchor="_Toc2303869" w:history="1">
+          <w:hyperlink w:anchor="_Toc2305188" w:history="1">
             <w:r>
               <w:rPr>
                 <w:rStyle w:val="Hyperlink"/>
@@ -1781,7 +1781,7 @@
                 <w:noProof/>
                 <w:webHidden/>
               </w:rPr>
-              <w:instrText xml:space="preserve"> PAGEREF _Toc2303869 \h </w:instrText>
+              <w:instrText xml:space="preserve"> PAGEREF _Toc2305188 \h </w:instrText>
             </w:r>
             <w:r>
               <w:rPr>
@@ -1824,7 +1824,7 @@
               <w:lang w:eastAsia="en-GB"/>
             </w:rPr>
           </w:pPr>
-          <w:hyperlink w:anchor="_Toc2303870" w:history="1">
+          <w:hyperlink w:anchor="_Toc2305189" w:history="1">
             <w:r>
               <w:rPr>
                 <w:rStyle w:val="Hyperlink"/>
@@ -1851,7 +1851,7 @@
                 <w:noProof/>
                 <w:webHidden/>
               </w:rPr>
-              <w:instrText xml:space="preserve"> PAGEREF _Toc2303870 \h </w:instrText>
+              <w:instrText xml:space="preserve"> PAGEREF _Toc2305189 \h </w:instrText>
             </w:r>
             <w:r>
               <w:rPr>
@@ -1894,7 +1894,7 @@
               <w:lang w:eastAsia="en-GB"/>
             </w:rPr>
           </w:pPr>
-          <w:hyperlink w:anchor="_Toc2303871" w:history="1">
+          <w:hyperlink w:anchor="_Toc2305190" w:history="1">
             <w:r>
               <w:rPr>
                 <w:rStyle w:val="Hyperlink"/>
@@ -1921,7 +1921,7 @@
                 <w:noProof/>
                 <w:webHidden/>
               </w:rPr>
-              <w:instrText xml:space="preserve"> PAGEREF _Toc2303871 \h </w:instrText>
+              <w:instrText xml:space="preserve"> PAGEREF _Toc2305190 \h </w:instrText>
             </w:r>
             <w:r>
               <w:rPr>
@@ -1964,7 +1964,7 @@
               <w:lang w:eastAsia="en-GB"/>
             </w:rPr>
           </w:pPr>
-          <w:hyperlink w:anchor="_Toc2303872" w:history="1">
+          <w:hyperlink w:anchor="_Toc2305191" w:history="1">
             <w:r>
               <w:rPr>
                 <w:rStyle w:val="Hyperlink"/>
@@ -1991,7 +1991,7 @@
                 <w:noProof/>
                 <w:webHidden/>
               </w:rPr>
-              <w:instrText xml:space="preserve"> PAGEREF _Toc2303872 \h </w:instrText>
+              <w:instrText xml:space="preserve"> PAGEREF _Toc2305191 \h </w:instrText>
             </w:r>
             <w:r>
               <w:rPr>
@@ -2034,7 +2034,7 @@
               <w:lang w:eastAsia="en-GB"/>
             </w:rPr>
           </w:pPr>
-          <w:hyperlink w:anchor="_Toc2303873" w:history="1">
+          <w:hyperlink w:anchor="_Toc2305192" w:history="1">
             <w:r>
               <w:rPr>
                 <w:rStyle w:val="Hyperlink"/>
@@ -2061,7 +2061,7 @@
                 <w:noProof/>
                 <w:webHidden/>
               </w:rPr>
-              <w:instrText xml:space="preserve"> PAGEREF _Toc2303873 \h </w:instrText>
+              <w:instrText xml:space="preserve"> PAGEREF _Toc2305192 \h </w:instrText>
             </w:r>
             <w:r>
               <w:rPr>
@@ -2104,7 +2104,7 @@
               <w:lang w:eastAsia="en-GB"/>
             </w:rPr>
           </w:pPr>
-          <w:hyperlink w:anchor="_Toc2303874" w:history="1">
+          <w:hyperlink w:anchor="_Toc2305193" w:history="1">
             <w:r>
               <w:rPr>
                 <w:rStyle w:val="Hyperlink"/>
@@ -2131,7 +2131,7 @@
                 <w:noProof/>
                 <w:webHidden/>
               </w:rPr>
-              <w:instrText xml:space="preserve"> PAGEREF _Toc2303874 \h </w:instrText>
+              <w:instrText xml:space="preserve"> PAGEREF _Toc2305193 \h </w:instrText>
             </w:r>
             <w:r>
               <w:rPr>
@@ -2174,7 +2174,7 @@
               <w:lang w:eastAsia="en-GB"/>
             </w:rPr>
           </w:pPr>
-          <w:hyperlink w:anchor="_Toc2303875" w:history="1">
+          <w:hyperlink w:anchor="_Toc2305194" w:history="1">
             <w:r>
               <w:rPr>
                 <w:rStyle w:val="Hyperlink"/>
@@ -2201,7 +2201,7 @@
                 <w:noProof/>
                 <w:webHidden/>
               </w:rPr>
-              <w:instrText xml:space="preserve"> PAGEREF _Toc2303875 \h </w:instrText>
+              <w:instrText xml:space="preserve"> PAGEREF _Toc2305194 \h </w:instrText>
             </w:r>
             <w:r>
               <w:rPr>
@@ -2244,7 +2244,7 @@
               <w:lang w:eastAsia="en-GB"/>
             </w:rPr>
           </w:pPr>
-          <w:hyperlink w:anchor="_Toc2303876" w:history="1">
+          <w:hyperlink w:anchor="_Toc2305195" w:history="1">
             <w:r>
               <w:rPr>
                 <w:rStyle w:val="Hyperlink"/>
@@ -2271,7 +2271,7 @@
                 <w:noProof/>
                 <w:webHidden/>
               </w:rPr>
-              <w:instrText xml:space="preserve"> PAGEREF _Toc2303876 \h </w:instrText>
+              <w:instrText xml:space="preserve"> PAGEREF _Toc2305195 \h </w:instrText>
             </w:r>
             <w:r>
               <w:rPr>
@@ -2314,7 +2314,7 @@
               <w:lang w:eastAsia="en-GB"/>
             </w:rPr>
           </w:pPr>
-          <w:hyperlink w:anchor="_Toc2303877" w:history="1">
+          <w:hyperlink w:anchor="_Toc2305196" w:history="1">
             <w:r>
               <w:rPr>
                 <w:rStyle w:val="Hyperlink"/>
@@ -2341,7 +2341,7 @@
                 <w:noProof/>
                 <w:webHidden/>
               </w:rPr>
-              <w:instrText xml:space="preserve"> PAGEREF _Toc2303877 \h </w:instrText>
+              <w:instrText xml:space="preserve"> PAGEREF _Toc2305196 \h </w:instrText>
             </w:r>
             <w:r>
               <w:rPr>
@@ -2384,7 +2384,7 @@
               <w:lang w:eastAsia="en-GB"/>
             </w:rPr>
           </w:pPr>
-          <w:hyperlink w:anchor="_Toc2303878" w:history="1">
+          <w:hyperlink w:anchor="_Toc2305197" w:history="1">
             <w:r>
               <w:rPr>
                 <w:rStyle w:val="Hyperlink"/>
@@ -2411,7 +2411,7 @@
                 <w:noProof/>
                 <w:webHidden/>
               </w:rPr>
-              <w:instrText xml:space="preserve"> PAGEREF _Toc2303878 \h </w:instrText>
+              <w:instrText xml:space="preserve"> PAGEREF _Toc2305197 \h </w:instrText>
             </w:r>
             <w:r>
               <w:rPr>
@@ -2454,7 +2454,7 @@
               <w:lang w:eastAsia="en-GB"/>
             </w:rPr>
           </w:pPr>
-          <w:hyperlink w:anchor="_Toc2303879" w:history="1">
+          <w:hyperlink w:anchor="_Toc2305198" w:history="1">
             <w:r>
               <w:rPr>
                 <w:rStyle w:val="Hyperlink"/>
@@ -2481,7 +2481,7 @@
                 <w:noProof/>
                 <w:webHidden/>
               </w:rPr>
-              <w:instrText xml:space="preserve"> PAGEREF _Toc2303879 \h </w:instrText>
+              <w:instrText xml:space="preserve"> PAGEREF _Toc2305198 \h </w:instrText>
             </w:r>
             <w:r>
               <w:rPr>
@@ -2524,7 +2524,7 @@
               <w:lang w:eastAsia="en-GB"/>
             </w:rPr>
           </w:pPr>
-          <w:hyperlink w:anchor="_Toc2303880" w:history="1">
+          <w:hyperlink w:anchor="_Toc2305199" w:history="1">
             <w:r>
               <w:rPr>
                 <w:rStyle w:val="Hyperlink"/>
@@ -2551,7 +2551,7 @@
                 <w:noProof/>
                 <w:webHidden/>
               </w:rPr>
-              <w:instrText xml:space="preserve"> PAGEREF _Toc2303880 \h </w:instrText>
+              <w:instrText xml:space="preserve"> PAGEREF _Toc2305199 \h </w:instrText>
             </w:r>
             <w:r>
               <w:rPr>
@@ -2594,7 +2594,7 @@
               <w:lang w:eastAsia="en-GB"/>
             </w:rPr>
           </w:pPr>
-          <w:hyperlink w:anchor="_Toc2303881" w:history="1">
+          <w:hyperlink w:anchor="_Toc2305200" w:history="1">
             <w:r>
               <w:rPr>
                 <w:rStyle w:val="Hyperlink"/>
@@ -2621,7 +2621,7 @@
                 <w:noProof/>
                 <w:webHidden/>
               </w:rPr>
-              <w:instrText xml:space="preserve"> PAGEREF _Toc2303881 \h </w:instrText>
+              <w:instrText xml:space="preserve"> PAGEREF _Toc2305200 \h </w:instrText>
             </w:r>
             <w:r>
               <w:rPr>
@@ -2664,7 +2664,7 @@
               <w:lang w:eastAsia="en-GB"/>
             </w:rPr>
           </w:pPr>
-          <w:hyperlink w:anchor="_Toc2303882" w:history="1">
+          <w:hyperlink w:anchor="_Toc2305201" w:history="1">
             <w:r>
               <w:rPr>
                 <w:rStyle w:val="Hyperlink"/>
@@ -2691,7 +2691,7 @@
                 <w:noProof/>
                 <w:webHidden/>
               </w:rPr>
-              <w:instrText xml:space="preserve"> PAGEREF _Toc2303882 \h </w:instrText>
+              <w:instrText xml:space="preserve"> PAGEREF _Toc2305201 \h </w:instrText>
             </w:r>
             <w:r>
               <w:rPr>
@@ -2734,7 +2734,7 @@
               <w:lang w:eastAsia="en-GB"/>
             </w:rPr>
           </w:pPr>
-          <w:hyperlink w:anchor="_Toc2303883" w:history="1">
+          <w:hyperlink w:anchor="_Toc2305202" w:history="1">
             <w:r>
               <w:rPr>
                 <w:rStyle w:val="Hyperlink"/>
@@ -2761,7 +2761,7 @@
                 <w:noProof/>
                 <w:webHidden/>
               </w:rPr>
-              <w:instrText xml:space="preserve"> PAGEREF _Toc2303883 \h </w:instrText>
+              <w:instrText xml:space="preserve"> PAGEREF _Toc2305202 \h </w:instrText>
             </w:r>
             <w:r>
               <w:rPr>
@@ -2824,7 +2824,7 @@
       <w:pPr>
         <w:pStyle w:val="personalHeading"/>
       </w:pPr>
-      <w:bookmarkStart w:id="0" w:name="_Toc2303855"/>
+      <w:bookmarkStart w:id="0" w:name="_Toc2305174"/>
       <w:r>
         <w:lastRenderedPageBreak/>
         <w:t xml:space="preserve">1 </w:t>
@@ -2937,7 +2937,7 @@
       <w:pPr>
         <w:pStyle w:val="personalHeading2"/>
       </w:pPr>
-      <w:bookmarkStart w:id="1" w:name="_Toc2303856"/>
+      <w:bookmarkStart w:id="1" w:name="_Toc2305175"/>
       <w:r>
         <w:t xml:space="preserve">1.1 </w:t>
       </w:r>
@@ -3004,7 +3004,7 @@
       <w:pPr>
         <w:pStyle w:val="personalHeading2"/>
       </w:pPr>
-      <w:bookmarkStart w:id="2" w:name="_Toc2303857"/>
+      <w:bookmarkStart w:id="2" w:name="_Toc2305176"/>
       <w:r>
         <w:t xml:space="preserve">1.2 </w:t>
       </w:r>
@@ -3238,7 +3238,7 @@
       <w:pPr>
         <w:pStyle w:val="personalHeading"/>
       </w:pPr>
-      <w:bookmarkStart w:id="3" w:name="_Toc2303858"/>
+      <w:bookmarkStart w:id="3" w:name="_Toc2305177"/>
       <w:r>
         <w:t xml:space="preserve">2 </w:t>
       </w:r>
@@ -3296,7 +3296,7 @@
       <w:pPr>
         <w:pStyle w:val="personalHeading2"/>
       </w:pPr>
-      <w:bookmarkStart w:id="4" w:name="_Toc2303859"/>
+      <w:bookmarkStart w:id="4" w:name="_Toc2305178"/>
       <w:r>
         <w:t>2.1</w:t>
       </w:r>
@@ -3309,7 +3309,7 @@
       <w:pPr>
         <w:pStyle w:val="personalHeading3"/>
       </w:pPr>
-      <w:bookmarkStart w:id="5" w:name="_Toc2303860"/>
+      <w:bookmarkStart w:id="5" w:name="_Toc2305179"/>
       <w:r>
         <w:t xml:space="preserve">2.1.1 </w:t>
       </w:r>
@@ -3436,11 +3436,11 @@
       <w:r>
         <w:t xml:space="preserve">For more accurate </w:t>
       </w:r>
-      <w:proofErr w:type="gramStart"/>
-      <w:r>
-        <w:t>tectonics</w:t>
-      </w:r>
-      <w:proofErr w:type="gramEnd"/>
+      <w:r>
+        <w:t>tectonics’</w:t>
+      </w:r>
+      <w:bookmarkStart w:id="6" w:name="_GoBack"/>
+      <w:bookmarkEnd w:id="6"/>
       <w:r>
         <w:t xml:space="preserve"> </w:t>
       </w:r>
@@ -3455,14 +3455,14 @@
       <w:pPr>
         <w:pStyle w:val="personalHeading3"/>
       </w:pPr>
-      <w:bookmarkStart w:id="6" w:name="_Toc2303861"/>
+      <w:bookmarkStart w:id="7" w:name="_Toc2305180"/>
       <w:r>
         <w:t xml:space="preserve">2.1.2 </w:t>
       </w:r>
       <w:r>
         <w:t>Erosion</w:t>
       </w:r>
-      <w:bookmarkEnd w:id="6"/>
+      <w:bookmarkEnd w:id="7"/>
     </w:p>
     <w:p>
       <w:pPr>
@@ -3628,14 +3628,14 @@
       <w:pPr>
         <w:pStyle w:val="personalHeading3"/>
       </w:pPr>
-      <w:bookmarkStart w:id="7" w:name="_Toc2303862"/>
+      <w:bookmarkStart w:id="8" w:name="_Toc2305181"/>
       <w:r>
         <w:t xml:space="preserve">2.1.3 </w:t>
       </w:r>
       <w:r>
         <w:t>Hexagonal tile-based generation</w:t>
       </w:r>
-      <w:bookmarkEnd w:id="7"/>
+      <w:bookmarkEnd w:id="8"/>
     </w:p>
     <w:p>
       <w:pPr>
@@ -3798,7 +3798,7 @@
       <w:pPr>
         <w:pStyle w:val="personalHeading3"/>
       </w:pPr>
-      <w:bookmarkStart w:id="8" w:name="_Toc2303863"/>
+      <w:bookmarkStart w:id="9" w:name="_Toc2305182"/>
       <w:r>
         <w:lastRenderedPageBreak/>
         <w:t xml:space="preserve">2.1.4 </w:t>
@@ -3806,7 +3806,7 @@
       <w:r>
         <w:t>Voronoi Diagrams</w:t>
       </w:r>
-      <w:bookmarkEnd w:id="8"/>
+      <w:bookmarkEnd w:id="9"/>
       <w:r>
         <w:t xml:space="preserve"> </w:t>
       </w:r>
@@ -4066,14 +4066,14 @@
       <w:pPr>
         <w:pStyle w:val="personalHeading2"/>
       </w:pPr>
-      <w:bookmarkStart w:id="9" w:name="_Toc2303864"/>
+      <w:bookmarkStart w:id="10" w:name="_Toc2305183"/>
       <w:r>
         <w:t xml:space="preserve">2.2 </w:t>
       </w:r>
       <w:r>
         <w:t>Discussion of tools and technologies – Criteria 4 25% - 250 words</w:t>
       </w:r>
-      <w:bookmarkEnd w:id="9"/>
+      <w:bookmarkEnd w:id="10"/>
     </w:p>
     <w:p>
       <w:pPr>
@@ -4224,14 +4224,14 @@
       <w:pPr>
         <w:pStyle w:val="personalHeading"/>
       </w:pPr>
-      <w:bookmarkStart w:id="10" w:name="_Toc2303865"/>
+      <w:bookmarkStart w:id="11" w:name="_Toc2305184"/>
       <w:r>
         <w:t xml:space="preserve">3 </w:t>
       </w:r>
       <w:r>
         <w:t>Project Specification</w:t>
       </w:r>
-      <w:bookmarkEnd w:id="10"/>
+      <w:bookmarkEnd w:id="11"/>
     </w:p>
     <w:p>
       <w:pPr>
@@ -4336,14 +4336,14 @@
       <w:pPr>
         <w:pStyle w:val="personalHeading"/>
       </w:pPr>
-      <w:bookmarkStart w:id="11" w:name="_Toc2303866"/>
+      <w:bookmarkStart w:id="12" w:name="_Toc2305185"/>
       <w:r>
         <w:t xml:space="preserve">4 </w:t>
       </w:r>
       <w:r>
         <w:t>Discussion of software dev methodology</w:t>
       </w:r>
-      <w:bookmarkEnd w:id="11"/>
+      <w:bookmarkEnd w:id="12"/>
     </w:p>
     <w:p>
       <w:pPr>
@@ -4441,14 +4441,14 @@
       <w:pPr>
         <w:pStyle w:val="personalHeading"/>
       </w:pPr>
-      <w:bookmarkStart w:id="12" w:name="_Toc2303867"/>
+      <w:bookmarkStart w:id="13" w:name="_Toc2305186"/>
       <w:r>
         <w:t xml:space="preserve">5 </w:t>
       </w:r>
       <w:r>
         <w:t>Discussion of project management tools and metrics</w:t>
       </w:r>
-      <w:bookmarkEnd w:id="12"/>
+      <w:bookmarkEnd w:id="13"/>
     </w:p>
     <w:p>
       <w:pPr>
@@ -4461,21 +4461,10 @@
         <w:t>.</w:t>
       </w:r>
       <w:r>
-        <w:t xml:space="preserve"> – </w:t>
-      </w:r>
-      <w:proofErr w:type="gramStart"/>
-      <w:r>
         <w:rPr>
           <w:color w:val="FF0000"/>
         </w:rPr>
-        <w:t>Actually</w:t>
-      </w:r>
-      <w:proofErr w:type="gramEnd"/>
-      <w:r>
-        <w:rPr>
-          <w:color w:val="FF0000"/>
-        </w:rPr>
-        <w:t xml:space="preserve"> talk about what this means </w:t>
+        <w:t xml:space="preserve"> </w:t>
       </w:r>
     </w:p>
     <w:p>
@@ -4538,14 +4527,14 @@
       <w:pPr>
         <w:pStyle w:val="personalHeading"/>
       </w:pPr>
-      <w:bookmarkStart w:id="13" w:name="_Toc2303868"/>
+      <w:bookmarkStart w:id="14" w:name="_Toc2305187"/>
       <w:r>
         <w:t xml:space="preserve">6 </w:t>
       </w:r>
       <w:r>
         <w:t>Resource implications</w:t>
       </w:r>
-      <w:bookmarkEnd w:id="13"/>
+      <w:bookmarkEnd w:id="14"/>
       <w:r>
         <w:t xml:space="preserve"> </w:t>
       </w:r>
@@ -4579,7 +4568,7 @@
       <w:pPr>
         <w:pStyle w:val="personalHeading"/>
       </w:pPr>
-      <w:bookmarkStart w:id="14" w:name="_Toc2303869"/>
+      <w:bookmarkStart w:id="15" w:name="_Toc2305188"/>
       <w:r>
         <w:lastRenderedPageBreak/>
         <w:t xml:space="preserve">7 </w:t>
@@ -4598,7 +4587,7 @@
       <w:r>
         <w:t xml:space="preserve"> of classes</w:t>
       </w:r>
-      <w:bookmarkEnd w:id="14"/>
+      <w:bookmarkEnd w:id="15"/>
       <w:r>
         <w:t xml:space="preserve"> </w:t>
       </w:r>
@@ -4628,7 +4617,7 @@
             <v:path o:extrusionok="f" gradientshapeok="t" o:connecttype="rect"/>
             <o:lock v:ext="edit" aspectratio="t"/>
           </v:shapetype>
-          <v:shape id="_x0000_i1025" type="#_x0000_t75" style="width:445.95pt;height:291.2pt">
+          <v:shape id="_x0000_i1025" type="#_x0000_t75" style="width:446.4pt;height:4in">
             <v:imagedata r:id="rId12" o:title="High Level class diagram"/>
           </v:shape>
         </w:pict>
@@ -4673,7 +4662,7 @@
       <w:pPr>
         <w:pStyle w:val="personalHeading"/>
       </w:pPr>
-      <w:bookmarkStart w:id="15" w:name="_Toc2303870"/>
+      <w:bookmarkStart w:id="16" w:name="_Toc2305189"/>
       <w:r>
         <w:lastRenderedPageBreak/>
         <w:t xml:space="preserve">7 </w:t>
@@ -4681,7 +4670,7 @@
       <w:r>
         <w:t>High level flow diagrams and pseudocode</w:t>
       </w:r>
-      <w:bookmarkEnd w:id="15"/>
+      <w:bookmarkEnd w:id="16"/>
     </w:p>
     <w:p>
       <w:pPr>
@@ -4789,17 +4778,17 @@
       <w:pPr>
         <w:pStyle w:val="personalHeading"/>
       </w:pPr>
-      <w:bookmarkStart w:id="16" w:name="_Toc2303871"/>
+      <w:bookmarkStart w:id="17" w:name="_Toc2305190"/>
       <w:r>
         <w:lastRenderedPageBreak/>
         <w:t>Appendices</w:t>
       </w:r>
-      <w:bookmarkEnd w:id="16"/>
+      <w:bookmarkEnd w:id="17"/>
       <w:r>
         <w:t xml:space="preserve"> </w:t>
       </w:r>
     </w:p>
-    <w:bookmarkStart w:id="17" w:name="_Toc2303872" w:displacedByCustomXml="next"/>
+    <w:bookmarkStart w:id="18" w:name="_Toc2305191" w:displacedByCustomXml="next"/>
     <w:sdt>
       <w:sdtPr>
         <w:rPr>
@@ -4834,7 +4823,7 @@
           <w:r>
             <w:t>References</w:t>
           </w:r>
-          <w:bookmarkEnd w:id="17"/>
+          <w:bookmarkEnd w:id="18"/>
         </w:p>
         <w:sdt>
           <w:sdtPr>
@@ -5222,7 +5211,7 @@
         <w:br w:type="page"/>
       </w:r>
     </w:p>
-    <w:bookmarkStart w:id="18" w:name="_Toc2303873" w:displacedByCustomXml="next"/>
+    <w:bookmarkStart w:id="19" w:name="_Toc2305192" w:displacedByCustomXml="next"/>
     <w:sdt>
       <w:sdtPr>
         <w:id w:val="705915160"/>
@@ -5247,7 +5236,7 @@
           <w:r>
             <w:t>Appendix B - Reading list</w:t>
           </w:r>
-          <w:bookmarkEnd w:id="18"/>
+          <w:bookmarkEnd w:id="19"/>
         </w:p>
         <w:sdt>
           <w:sdtPr>
@@ -5459,14 +5448,14 @@
       <w:pPr>
         <w:pStyle w:val="personalHeading2"/>
       </w:pPr>
-      <w:bookmarkStart w:id="19" w:name="_Toc2303874"/>
+      <w:bookmarkStart w:id="20" w:name="_Toc2305193"/>
       <w:r>
         <w:t xml:space="preserve">Appendix C - </w:t>
       </w:r>
       <w:r>
         <w:t>Literature review</w:t>
       </w:r>
-      <w:bookmarkEnd w:id="19"/>
+      <w:bookmarkEnd w:id="20"/>
       <w:r>
         <w:t xml:space="preserve"> </w:t>
       </w:r>
@@ -6131,11 +6120,11 @@
       <w:pPr>
         <w:pStyle w:val="personalHeading2"/>
       </w:pPr>
-      <w:bookmarkStart w:id="20" w:name="_Toc2303875"/>
+      <w:bookmarkStart w:id="21" w:name="_Toc2305194"/>
       <w:r>
         <w:t>Appendix D – reference image</w:t>
       </w:r>
-      <w:bookmarkEnd w:id="20"/>
+      <w:bookmarkEnd w:id="21"/>
       <w:r>
         <w:t xml:space="preserve"> </w:t>
       </w:r>
@@ -6242,7 +6231,7 @@
       <w:pPr>
         <w:pStyle w:val="personalHeading2"/>
       </w:pPr>
-      <w:bookmarkStart w:id="21" w:name="_Toc2303876"/>
+      <w:bookmarkStart w:id="22" w:name="_Toc2305195"/>
       <w:r>
         <w:lastRenderedPageBreak/>
         <w:t xml:space="preserve">Appendix </w:t>
@@ -6256,7 +6245,7 @@
       <w:r>
         <w:t>Discussion of tools and tech</w:t>
       </w:r>
-      <w:bookmarkEnd w:id="21"/>
+      <w:bookmarkEnd w:id="22"/>
       <w:r>
         <w:t xml:space="preserve"> </w:t>
       </w:r>
@@ -6941,7 +6930,7 @@
       <w:pPr>
         <w:pStyle w:val="personalHeading3"/>
       </w:pPr>
-      <w:bookmarkStart w:id="22" w:name="_Toc2303877"/>
+      <w:bookmarkStart w:id="23" w:name="_Toc2305196"/>
       <w:r>
         <w:lastRenderedPageBreak/>
         <w:t xml:space="preserve">Appendix F - </w:t>
@@ -6949,7 +6938,7 @@
       <w:r>
         <w:t>Fortunes Algorithm pseudo code</w:t>
       </w:r>
-      <w:bookmarkEnd w:id="22"/>
+      <w:bookmarkEnd w:id="23"/>
       <w:r>
         <w:t xml:space="preserve"> </w:t>
       </w:r>
@@ -7682,7 +7671,7 @@
       <w:pPr>
         <w:pStyle w:val="personalHeading3"/>
       </w:pPr>
-      <w:bookmarkStart w:id="23" w:name="_Toc2303878"/>
+      <w:bookmarkStart w:id="24" w:name="_Toc2305197"/>
       <w:r>
         <w:lastRenderedPageBreak/>
         <w:t xml:space="preserve">Appendix G - </w:t>
@@ -7690,7 +7679,7 @@
       <w:r>
         <w:t>Library Comparison</w:t>
       </w:r>
-      <w:bookmarkEnd w:id="23"/>
+      <w:bookmarkEnd w:id="24"/>
     </w:p>
     <w:tbl>
       <w:tblPr>
@@ -8426,7 +8415,7 @@
       <w:pPr>
         <w:pStyle w:val="personalHeading2"/>
       </w:pPr>
-      <w:bookmarkStart w:id="24" w:name="_Toc2303879"/>
+      <w:bookmarkStart w:id="25" w:name="_Toc2305198"/>
       <w:r>
         <w:lastRenderedPageBreak/>
         <w:t xml:space="preserve">Appendix </w:t>
@@ -8443,7 +8432,7 @@
       <w:r>
         <w:t>Risk Analysis</w:t>
       </w:r>
-      <w:bookmarkEnd w:id="24"/>
+      <w:bookmarkEnd w:id="25"/>
     </w:p>
     <w:tbl>
       <w:tblPr>
@@ -9286,7 +9275,7 @@
       <w:pPr>
         <w:pStyle w:val="personalHeading2"/>
       </w:pPr>
-      <w:bookmarkStart w:id="25" w:name="_Toc2303880"/>
+      <w:bookmarkStart w:id="26" w:name="_Toc2305199"/>
       <w:r>
         <w:lastRenderedPageBreak/>
         <w:t xml:space="preserve">Appendix </w:t>
@@ -9303,13 +9292,13 @@
       <w:r>
         <w:t>Gantt Charts</w:t>
       </w:r>
-      <w:bookmarkEnd w:id="25"/>
+      <w:bookmarkEnd w:id="26"/>
     </w:p>
     <w:p>
       <w:pPr>
         <w:pStyle w:val="personalHeading3"/>
       </w:pPr>
-      <w:bookmarkStart w:id="26" w:name="_Toc2303881"/>
+      <w:bookmarkStart w:id="27" w:name="_Toc2305200"/>
       <w:r>
         <w:rPr>
           <w:noProof/>
@@ -9438,17 +9427,17 @@
       <w:r>
         <w:t>assuming only small issues occur</w:t>
       </w:r>
-      <w:bookmarkEnd w:id="26"/>
+      <w:bookmarkEnd w:id="27"/>
     </w:p>
     <w:p>
       <w:pPr>
         <w:pStyle w:val="personalHeading3"/>
       </w:pPr>
-      <w:bookmarkStart w:id="27" w:name="_Toc2303882"/>
+      <w:bookmarkStart w:id="28" w:name="_Toc2305201"/>
       <w:r>
         <w:t>Estimated duration doubled to allow for larger issues</w:t>
       </w:r>
-      <w:bookmarkEnd w:id="27"/>
+      <w:bookmarkEnd w:id="28"/>
       <w:r>
         <w:t xml:space="preserve"> </w:t>
       </w:r>
@@ -9737,7 +9726,7 @@
       <w:pPr>
         <w:pStyle w:val="personalHeading2"/>
       </w:pPr>
-      <w:bookmarkStart w:id="28" w:name="_Toc2303883"/>
+      <w:bookmarkStart w:id="29" w:name="_Toc2305202"/>
       <w:r>
         <w:lastRenderedPageBreak/>
         <w:t xml:space="preserve">Appendix J - </w:t>
@@ -9745,7 +9734,7 @@
       <w:r>
         <w:t>Work Log</w:t>
       </w:r>
-      <w:bookmarkEnd w:id="28"/>
+      <w:bookmarkEnd w:id="29"/>
       <w:r>
         <w:t xml:space="preserve"> </w:t>
       </w:r>
@@ -9755,21 +9744,10 @@
     </w:p>
     <w:p>
       <w:pPr>
-        <w:pStyle w:val="Basic"/>
-      </w:pPr>
-    </w:p>
-    <w:p>
-      <w:pPr>
         <w:pStyle w:val="personalHeading4"/>
-        <w:rPr>
-          <w:i w:val="0"/>
-        </w:rPr>
-      </w:pPr>
-      <w:r>
-        <w:rPr>
-          <w:i w:val="0"/>
-        </w:rPr>
-        <w:t>25/02/19</w:t>
+      </w:pPr>
+      <w:r>
+        <w:t>28/01/19</w:t>
       </w:r>
     </w:p>
     <w:p>
@@ -9780,8 +9758,172 @@
           <w:numId w:val="9"/>
         </w:numPr>
       </w:pPr>
-      <w:bookmarkStart w:id="29" w:name="_GoBack"/>
-      <w:bookmarkEnd w:id="29"/>
+      <w:r>
+        <w:t>Research into multiple different kinds of terrain generation techniques</w:t>
+      </w:r>
+    </w:p>
+    <w:p>
+      <w:pPr>
+        <w:pStyle w:val="personalHeading4"/>
+      </w:pPr>
+      <w:r>
+        <w:t>05/02/19</w:t>
+      </w:r>
+    </w:p>
+    <w:p>
+      <w:pPr>
+        <w:pStyle w:val="Basic"/>
+        <w:numPr>
+          <w:ilvl w:val="0"/>
+          <w:numId w:val="9"/>
+        </w:numPr>
+      </w:pPr>
+      <w:r>
+        <w:t>Research into different tool that could be used</w:t>
+      </w:r>
+    </w:p>
+    <w:p>
+      <w:pPr>
+        <w:pStyle w:val="Basic"/>
+        <w:numPr>
+          <w:ilvl w:val="0"/>
+          <w:numId w:val="9"/>
+        </w:numPr>
+      </w:pPr>
+      <w:r>
+        <w:t xml:space="preserve">More research into algorithms for generation </w:t>
+      </w:r>
+    </w:p>
+    <w:p>
+      <w:pPr>
+        <w:pStyle w:val="personalHeading4"/>
+      </w:pPr>
+      <w:r>
+        <w:t>08/02/19</w:t>
+      </w:r>
+    </w:p>
+    <w:p>
+      <w:pPr>
+        <w:pStyle w:val="Basic"/>
+        <w:numPr>
+          <w:ilvl w:val="0"/>
+          <w:numId w:val="9"/>
+        </w:numPr>
+      </w:pPr>
+      <w:r>
+        <w:t>Being researching into how the fortunes algorithm functions</w:t>
+      </w:r>
+    </w:p>
+    <w:p>
+      <w:pPr>
+        <w:pStyle w:val="personalHeading4"/>
+      </w:pPr>
+      <w:r>
+        <w:t>09/02/19</w:t>
+      </w:r>
+    </w:p>
+    <w:p>
+      <w:pPr>
+        <w:pStyle w:val="Basic"/>
+        <w:numPr>
+          <w:ilvl w:val="0"/>
+          <w:numId w:val="9"/>
+        </w:numPr>
+      </w:pPr>
+      <w:r>
+        <w:t xml:space="preserve">Further research into the </w:t>
+      </w:r>
+      <w:proofErr w:type="gramStart"/>
+      <w:r>
+        <w:t>fortunes</w:t>
+      </w:r>
+      <w:proofErr w:type="gramEnd"/>
+      <w:r>
+        <w:t xml:space="preserve"> algorithm</w:t>
+      </w:r>
+    </w:p>
+    <w:p>
+      <w:pPr>
+        <w:pStyle w:val="Basic"/>
+        <w:numPr>
+          <w:ilvl w:val="0"/>
+          <w:numId w:val="9"/>
+        </w:numPr>
+      </w:pPr>
+      <w:r>
+        <w:t xml:space="preserve">Begin pseudo code for the </w:t>
+      </w:r>
+      <w:proofErr w:type="gramStart"/>
+      <w:r>
+        <w:t>fortunes</w:t>
+      </w:r>
+      <w:proofErr w:type="gramEnd"/>
+      <w:r>
+        <w:t xml:space="preserve"> algorithm</w:t>
+      </w:r>
+    </w:p>
+    <w:p>
+      <w:pPr>
+        <w:pStyle w:val="personalHeading4"/>
+      </w:pPr>
+      <w:r>
+        <w:t>12/02/19</w:t>
+      </w:r>
+    </w:p>
+    <w:p>
+      <w:pPr>
+        <w:pStyle w:val="Basic"/>
+        <w:numPr>
+          <w:ilvl w:val="0"/>
+          <w:numId w:val="9"/>
+        </w:numPr>
+      </w:pPr>
+      <w:r>
+        <w:t>Finished pseudo code for fortunes algorithm</w:t>
+      </w:r>
+    </w:p>
+    <w:p>
+      <w:pPr>
+        <w:pStyle w:val="personalHeading4"/>
+      </w:pPr>
+      <w:r>
+        <w:t>16/02/19</w:t>
+      </w:r>
+    </w:p>
+    <w:p>
+      <w:pPr>
+        <w:pStyle w:val="Basic"/>
+        <w:numPr>
+          <w:ilvl w:val="0"/>
+          <w:numId w:val="9"/>
+        </w:numPr>
+      </w:pPr>
+      <w:r>
+        <w:t>Research into different libraries for Voronoi diagrams</w:t>
+      </w:r>
+    </w:p>
+    <w:p>
+      <w:pPr>
+        <w:pStyle w:val="personalHeading4"/>
+        <w:rPr>
+          <w:i w:val="0"/>
+        </w:rPr>
+      </w:pPr>
+      <w:r>
+        <w:rPr>
+          <w:i w:val="0"/>
+        </w:rPr>
+        <w:t>25/02/19</w:t>
+      </w:r>
+    </w:p>
+    <w:p>
+      <w:pPr>
+        <w:pStyle w:val="Basic"/>
+        <w:numPr>
+          <w:ilvl w:val="0"/>
+          <w:numId w:val="9"/>
+        </w:numPr>
+      </w:pPr>
       <w:r>
         <w:t>Gantt charts created both long and short estimates</w:t>
       </w:r>
@@ -13130,7 +13272,7 @@
 </file>
 
 <file path=customXml/itemProps1.xml><?xml version="1.0" encoding="utf-8"?>
-<ds:datastoreItem xmlns:ds="http://schemas.openxmlformats.org/officeDocument/2006/customXml" ds:itemID="{15A9C870-FA85-45ED-9752-D9C6D66B3B57}">
+<ds:datastoreItem xmlns:ds="http://schemas.openxmlformats.org/officeDocument/2006/customXml" ds:itemID="{CF694830-9C69-478B-BD56-12F0D67A0221}">
   <ds:schemaRefs>
     <ds:schemaRef ds:uri="http://schemas.openxmlformats.org/officeDocument/2006/bibliography"/>
   </ds:schemaRefs>

</xml_diff>